<commit_message>
Formatted orginal document, writed down first document headers (Intoduction, Test Summary)
</commit_message>
<xml_diff>
--- a/Documents/Test Plan.docx
+++ b/Documents/Test Plan.docx
@@ -33,7 +33,7 @@
                 <w:drawing>
                   <wp:inline distT="0" distB="0" distL="0" distR="0">
                     <wp:extent cx="914400" cy="251460"/>
-                    <wp:effectExtent l="0" t="0" r="0" b="3810"/>
+                    <wp:effectExtent l="304800" t="323850" r="323850" b="320040"/>
                     <wp:docPr id="3" name="Picture 3"/>
                     <wp:cNvGraphicFramePr>
                       <a:graphicFrameLocks xmlns:a="http://schemas.openxmlformats.org/drawingml/2006/main" noChangeAspect="1"/>
@@ -64,13 +64,25 @@
                               <a:off x="0" y="0"/>
                               <a:ext cx="914400" cy="251460"/>
                             </a:xfrm>
-                            <a:prstGeom prst="rect">
-                              <a:avLst/>
+                            <a:prstGeom prst="round2DiagRect">
+                              <a:avLst>
+                                <a:gd name="adj1" fmla="val 16667"/>
+                                <a:gd name="adj2" fmla="val 0"/>
+                              </a:avLst>
                             </a:prstGeom>
-                            <a:noFill/>
-                            <a:ln>
-                              <a:noFill/>
+                            <a:ln w="88900" cap="sq">
+                              <a:solidFill>
+                                <a:srgbClr val="FFFFFF"/>
+                              </a:solidFill>
+                              <a:miter lim="800000"/>
                             </a:ln>
+                            <a:effectLst>
+                              <a:outerShdw blurRad="254000" algn="tl" rotWithShape="0">
+                                <a:srgbClr val="000000">
+                                  <a:alpha val="43000"/>
+                                </a:srgbClr>
+                              </a:outerShdw>
+                            </a:effectLst>
                           </pic:spPr>
                         </pic:pic>
                       </a:graphicData>
@@ -582,7 +594,6 @@
     <w:sdt>
       <w:sdtPr>
         <w:rPr>
-          <w:rFonts w:asciiTheme="minorHAnsi" w:eastAsiaTheme="minorEastAsia" w:hAnsiTheme="minorHAnsi" w:cstheme="minorBidi"/>
           <w:color w:val="4C483D" w:themeColor="text2"/>
           <w:sz w:val="20"/>
           <w:szCs w:val="20"/>
@@ -597,7 +608,10 @@
         <w:rPr>
           <w:b/>
           <w:bCs/>
+          <w:caps w:val="0"/>
           <w:noProof/>
+          <w:color w:val="auto"/>
+          <w:spacing w:val="0"/>
         </w:rPr>
       </w:sdtEndPr>
       <w:sdtContent>
@@ -619,7 +633,6 @@
               <w:b w:val="0"/>
               <w:bCs w:val="0"/>
               <w:noProof/>
-              <w:color w:val="auto"/>
               <w:sz w:val="22"/>
               <w:szCs w:val="22"/>
               <w:lang w:eastAsia="en-US"/>
@@ -634,134 +647,13 @@
           <w:r>
             <w:fldChar w:fldCharType="separate"/>
           </w:r>
-          <w:bookmarkStart w:id="0" w:name="_GoBack"/>
-          <w:bookmarkEnd w:id="0"/>
-          <w:r>
-            <w:rPr>
-              <w:rStyle w:val="Hyperlink"/>
-              <w:noProof/>
-            </w:rPr>
-            <w:fldChar w:fldCharType="begin"/>
-          </w:r>
-          <w:r>
-            <w:rPr>
-              <w:rStyle w:val="Hyperlink"/>
-              <w:noProof/>
-            </w:rPr>
-            <w:instrText xml:space="preserve"> </w:instrText>
-          </w:r>
-          <w:r>
-            <w:rPr>
-              <w:noProof/>
-            </w:rPr>
-            <w:instrText>HYPERLINK \l "_Toc435872419"</w:instrText>
-          </w:r>
-          <w:r>
-            <w:rPr>
-              <w:rStyle w:val="Hyperlink"/>
-              <w:noProof/>
-            </w:rPr>
-            <w:instrText xml:space="preserve"> </w:instrText>
-          </w:r>
-          <w:r>
-            <w:rPr>
-              <w:rStyle w:val="Hyperlink"/>
-              <w:noProof/>
-            </w:rPr>
-          </w:r>
-          <w:r>
-            <w:rPr>
-              <w:rStyle w:val="Hyperlink"/>
-              <w:noProof/>
-            </w:rPr>
-            <w:fldChar w:fldCharType="separate"/>
-          </w:r>
-          <w:r>
-            <w:rPr>
-              <w:rStyle w:val="Hyperlink"/>
-              <w:noProof/>
-            </w:rPr>
-            <w:t>Test Plan Version Control</w:t>
-          </w:r>
-          <w:r>
-            <w:rPr>
-              <w:noProof/>
-              <w:webHidden/>
-            </w:rPr>
-            <w:tab/>
-          </w:r>
-          <w:r>
-            <w:rPr>
-              <w:noProof/>
-              <w:webHidden/>
-            </w:rPr>
-            <w:fldChar w:fldCharType="begin"/>
-          </w:r>
-          <w:r>
-            <w:rPr>
-              <w:noProof/>
-              <w:webHidden/>
-            </w:rPr>
-            <w:instrText xml:space="preserve"> PAGEREF _Toc435872419 \h </w:instrText>
-          </w:r>
-          <w:r>
-            <w:rPr>
-              <w:noProof/>
-              <w:webHidden/>
-            </w:rPr>
-          </w:r>
-          <w:r>
-            <w:rPr>
-              <w:noProof/>
-              <w:webHidden/>
-            </w:rPr>
-            <w:fldChar w:fldCharType="separate"/>
-          </w:r>
-          <w:r>
-            <w:rPr>
-              <w:noProof/>
-              <w:webHidden/>
-            </w:rPr>
-            <w:t>2</w:t>
-          </w:r>
-          <w:r>
-            <w:rPr>
-              <w:noProof/>
-              <w:webHidden/>
-            </w:rPr>
-            <w:fldChar w:fldCharType="end"/>
-          </w:r>
-          <w:r>
-            <w:rPr>
-              <w:rStyle w:val="Hyperlink"/>
-              <w:noProof/>
-            </w:rPr>
-            <w:fldChar w:fldCharType="end"/>
-          </w:r>
-        </w:p>
-        <w:p>
-          <w:pPr>
-            <w:pStyle w:val="TOC1"/>
-            <w:tabs>
-              <w:tab w:val="right" w:leader="dot" w:pos="9350"/>
-            </w:tabs>
-            <w:rPr>
-              <w:b w:val="0"/>
-              <w:bCs w:val="0"/>
-              <w:noProof/>
-              <w:color w:val="auto"/>
-              <w:sz w:val="22"/>
-              <w:szCs w:val="22"/>
-              <w:lang w:eastAsia="en-US"/>
-            </w:rPr>
-          </w:pPr>
-          <w:hyperlink w:anchor="_Toc435872420" w:history="1">
+          <w:hyperlink w:anchor="_Toc436205683" w:history="1">
             <w:r>
               <w:rPr>
                 <w:rStyle w:val="Hyperlink"/>
                 <w:noProof/>
               </w:rPr>
-              <w:t>Test Plan Identifier</w:t>
+              <w:t>Revision History</w:t>
             </w:r>
             <w:r>
               <w:rPr>
@@ -782,7 +674,7 @@
                 <w:noProof/>
                 <w:webHidden/>
               </w:rPr>
-              <w:instrText xml:space="preserve"> PAGEREF _Toc435872420 \h </w:instrText>
+              <w:instrText xml:space="preserve"> PAGEREF _Toc436205683 \h </w:instrText>
             </w:r>
             <w:r>
               <w:rPr>
@@ -802,7 +694,7 @@
                 <w:noProof/>
                 <w:webHidden/>
               </w:rPr>
-              <w:t>3</w:t>
+              <w:t>2</w:t>
             </w:r>
             <w:r>
               <w:rPr>
@@ -823,19 +715,18 @@
               <w:b w:val="0"/>
               <w:bCs w:val="0"/>
               <w:noProof/>
-              <w:color w:val="auto"/>
               <w:sz w:val="22"/>
               <w:szCs w:val="22"/>
               <w:lang w:eastAsia="en-US"/>
             </w:rPr>
           </w:pPr>
-          <w:hyperlink w:anchor="_Toc435872421" w:history="1">
+          <w:hyperlink w:anchor="_Toc436205684" w:history="1">
             <w:r>
               <w:rPr>
                 <w:rStyle w:val="Hyperlink"/>
                 <w:noProof/>
               </w:rPr>
-              <w:t>References</w:t>
+              <w:t>Introduction</w:t>
             </w:r>
             <w:r>
               <w:rPr>
@@ -856,7 +747,139 @@
                 <w:noProof/>
                 <w:webHidden/>
               </w:rPr>
-              <w:instrText xml:space="preserve"> PAGEREF _Toc435872421 \h </w:instrText>
+              <w:instrText xml:space="preserve"> PAGEREF _Toc436205684 \h </w:instrText>
+            </w:r>
+            <w:r>
+              <w:rPr>
+                <w:noProof/>
+                <w:webHidden/>
+              </w:rPr>
+            </w:r>
+            <w:r>
+              <w:rPr>
+                <w:noProof/>
+                <w:webHidden/>
+              </w:rPr>
+              <w:fldChar w:fldCharType="separate"/>
+            </w:r>
+            <w:r>
+              <w:rPr>
+                <w:noProof/>
+                <w:webHidden/>
+              </w:rPr>
+              <w:t>3</w:t>
+            </w:r>
+            <w:r>
+              <w:rPr>
+                <w:noProof/>
+                <w:webHidden/>
+              </w:rPr>
+              <w:fldChar w:fldCharType="end"/>
+            </w:r>
+          </w:hyperlink>
+        </w:p>
+        <w:p>
+          <w:pPr>
+            <w:pStyle w:val="TOC2"/>
+            <w:rPr>
+              <w:noProof/>
+              <w:lang w:eastAsia="en-US"/>
+            </w:rPr>
+          </w:pPr>
+          <w:hyperlink w:anchor="_Toc436205685" w:history="1">
+            <w:r>
+              <w:rPr>
+                <w:rStyle w:val="Hyperlink"/>
+                <w:noProof/>
+              </w:rPr>
+              <w:t>Purpose</w:t>
+            </w:r>
+            <w:r>
+              <w:rPr>
+                <w:noProof/>
+                <w:webHidden/>
+              </w:rPr>
+              <w:tab/>
+            </w:r>
+            <w:r>
+              <w:rPr>
+                <w:noProof/>
+                <w:webHidden/>
+              </w:rPr>
+              <w:fldChar w:fldCharType="begin"/>
+            </w:r>
+            <w:r>
+              <w:rPr>
+                <w:noProof/>
+                <w:webHidden/>
+              </w:rPr>
+              <w:instrText xml:space="preserve"> PAGEREF _Toc436205685 \h </w:instrText>
+            </w:r>
+            <w:r>
+              <w:rPr>
+                <w:noProof/>
+                <w:webHidden/>
+              </w:rPr>
+            </w:r>
+            <w:r>
+              <w:rPr>
+                <w:noProof/>
+                <w:webHidden/>
+              </w:rPr>
+              <w:fldChar w:fldCharType="separate"/>
+            </w:r>
+            <w:r>
+              <w:rPr>
+                <w:noProof/>
+                <w:webHidden/>
+              </w:rPr>
+              <w:t>3</w:t>
+            </w:r>
+            <w:r>
+              <w:rPr>
+                <w:noProof/>
+                <w:webHidden/>
+              </w:rPr>
+              <w:fldChar w:fldCharType="end"/>
+            </w:r>
+          </w:hyperlink>
+        </w:p>
+        <w:p>
+          <w:pPr>
+            <w:pStyle w:val="TOC2"/>
+            <w:rPr>
+              <w:noProof/>
+              <w:lang w:eastAsia="en-US"/>
+            </w:rPr>
+          </w:pPr>
+          <w:hyperlink w:anchor="_Toc436205686" w:history="1">
+            <w:r>
+              <w:rPr>
+                <w:rStyle w:val="Hyperlink"/>
+                <w:noProof/>
+              </w:rPr>
+              <w:t>Scope</w:t>
+            </w:r>
+            <w:r>
+              <w:rPr>
+                <w:noProof/>
+                <w:webHidden/>
+              </w:rPr>
+              <w:tab/>
+            </w:r>
+            <w:r>
+              <w:rPr>
+                <w:noProof/>
+                <w:webHidden/>
+              </w:rPr>
+              <w:fldChar w:fldCharType="begin"/>
+            </w:r>
+            <w:r>
+              <w:rPr>
+                <w:noProof/>
+                <w:webHidden/>
+              </w:rPr>
+              <w:instrText xml:space="preserve"> PAGEREF _Toc436205686 \h </w:instrText>
             </w:r>
             <w:r>
               <w:rPr>
@@ -897,19 +920,18 @@
               <w:b w:val="0"/>
               <w:bCs w:val="0"/>
               <w:noProof/>
-              <w:color w:val="auto"/>
               <w:sz w:val="22"/>
               <w:szCs w:val="22"/>
               <w:lang w:eastAsia="en-US"/>
             </w:rPr>
           </w:pPr>
-          <w:hyperlink w:anchor="_Toc435872422" w:history="1">
+          <w:hyperlink w:anchor="_Toc436205687" w:history="1">
             <w:r>
               <w:rPr>
                 <w:rStyle w:val="Hyperlink"/>
                 <w:noProof/>
               </w:rPr>
-              <w:t>Introduction</w:t>
+              <w:t>Testing summary</w:t>
             </w:r>
             <w:r>
               <w:rPr>
@@ -930,7 +952,215 @@
                 <w:noProof/>
                 <w:webHidden/>
               </w:rPr>
-              <w:instrText xml:space="preserve"> PAGEREF _Toc435872422 \h </w:instrText>
+              <w:instrText xml:space="preserve"> PAGEREF _Toc436205687 \h </w:instrText>
+            </w:r>
+            <w:r>
+              <w:rPr>
+                <w:noProof/>
+                <w:webHidden/>
+              </w:rPr>
+            </w:r>
+            <w:r>
+              <w:rPr>
+                <w:noProof/>
+                <w:webHidden/>
+              </w:rPr>
+              <w:fldChar w:fldCharType="separate"/>
+            </w:r>
+            <w:r>
+              <w:rPr>
+                <w:noProof/>
+                <w:webHidden/>
+              </w:rPr>
+              <w:t>3</w:t>
+            </w:r>
+            <w:r>
+              <w:rPr>
+                <w:noProof/>
+                <w:webHidden/>
+              </w:rPr>
+              <w:fldChar w:fldCharType="end"/>
+            </w:r>
+          </w:hyperlink>
+        </w:p>
+        <w:p>
+          <w:pPr>
+            <w:pStyle w:val="TOC2"/>
+            <w:rPr>
+              <w:noProof/>
+              <w:lang w:eastAsia="en-US"/>
+            </w:rPr>
+          </w:pPr>
+          <w:hyperlink w:anchor="_Toc436205688" w:history="1">
+            <w:r>
+              <w:rPr>
+                <w:rStyle w:val="Hyperlink"/>
+                <w:noProof/>
+              </w:rPr>
+              <w:t>Scope of testing</w:t>
+            </w:r>
+            <w:r>
+              <w:rPr>
+                <w:noProof/>
+                <w:webHidden/>
+              </w:rPr>
+              <w:tab/>
+            </w:r>
+            <w:r>
+              <w:rPr>
+                <w:noProof/>
+                <w:webHidden/>
+              </w:rPr>
+              <w:fldChar w:fldCharType="begin"/>
+            </w:r>
+            <w:r>
+              <w:rPr>
+                <w:noProof/>
+                <w:webHidden/>
+              </w:rPr>
+              <w:instrText xml:space="preserve"> PAGEREF _Toc436205688 \h </w:instrText>
+            </w:r>
+            <w:r>
+              <w:rPr>
+                <w:noProof/>
+                <w:webHidden/>
+              </w:rPr>
+            </w:r>
+            <w:r>
+              <w:rPr>
+                <w:noProof/>
+                <w:webHidden/>
+              </w:rPr>
+              <w:fldChar w:fldCharType="separate"/>
+            </w:r>
+            <w:r>
+              <w:rPr>
+                <w:noProof/>
+                <w:webHidden/>
+              </w:rPr>
+              <w:t>3</w:t>
+            </w:r>
+            <w:r>
+              <w:rPr>
+                <w:noProof/>
+                <w:webHidden/>
+              </w:rPr>
+              <w:fldChar w:fldCharType="end"/>
+            </w:r>
+          </w:hyperlink>
+        </w:p>
+        <w:p>
+          <w:pPr>
+            <w:pStyle w:val="TOC3"/>
+            <w:tabs>
+              <w:tab w:val="right" w:leader="dot" w:pos="9350"/>
+            </w:tabs>
+            <w:rPr>
+              <w:noProof/>
+              <w:sz w:val="22"/>
+              <w:szCs w:val="22"/>
+              <w:lang w:eastAsia="en-US"/>
+            </w:rPr>
+          </w:pPr>
+          <w:hyperlink w:anchor="_Toc436205689" w:history="1">
+            <w:r>
+              <w:rPr>
+                <w:rStyle w:val="Hyperlink"/>
+                <w:noProof/>
+              </w:rPr>
+              <w:t>In Scope</w:t>
+            </w:r>
+            <w:r>
+              <w:rPr>
+                <w:noProof/>
+                <w:webHidden/>
+              </w:rPr>
+              <w:tab/>
+            </w:r>
+            <w:r>
+              <w:rPr>
+                <w:noProof/>
+                <w:webHidden/>
+              </w:rPr>
+              <w:fldChar w:fldCharType="begin"/>
+            </w:r>
+            <w:r>
+              <w:rPr>
+                <w:noProof/>
+                <w:webHidden/>
+              </w:rPr>
+              <w:instrText xml:space="preserve"> PAGEREF _Toc436205689 \h </w:instrText>
+            </w:r>
+            <w:r>
+              <w:rPr>
+                <w:noProof/>
+                <w:webHidden/>
+              </w:rPr>
+            </w:r>
+            <w:r>
+              <w:rPr>
+                <w:noProof/>
+                <w:webHidden/>
+              </w:rPr>
+              <w:fldChar w:fldCharType="separate"/>
+            </w:r>
+            <w:r>
+              <w:rPr>
+                <w:noProof/>
+                <w:webHidden/>
+              </w:rPr>
+              <w:t>3</w:t>
+            </w:r>
+            <w:r>
+              <w:rPr>
+                <w:noProof/>
+                <w:webHidden/>
+              </w:rPr>
+              <w:fldChar w:fldCharType="end"/>
+            </w:r>
+          </w:hyperlink>
+        </w:p>
+        <w:p>
+          <w:pPr>
+            <w:pStyle w:val="TOC3"/>
+            <w:tabs>
+              <w:tab w:val="right" w:leader="dot" w:pos="9350"/>
+            </w:tabs>
+            <w:rPr>
+              <w:noProof/>
+              <w:sz w:val="22"/>
+              <w:szCs w:val="22"/>
+              <w:lang w:eastAsia="en-US"/>
+            </w:rPr>
+          </w:pPr>
+          <w:hyperlink w:anchor="_Toc436205690" w:history="1">
+            <w:r>
+              <w:rPr>
+                <w:rStyle w:val="Hyperlink"/>
+                <w:noProof/>
+              </w:rPr>
+              <w:t>Out of scope</w:t>
+            </w:r>
+            <w:r>
+              <w:rPr>
+                <w:noProof/>
+                <w:webHidden/>
+              </w:rPr>
+              <w:tab/>
+            </w:r>
+            <w:r>
+              <w:rPr>
+                <w:noProof/>
+                <w:webHidden/>
+              </w:rPr>
+              <w:fldChar w:fldCharType="begin"/>
+            </w:r>
+            <w:r>
+              <w:rPr>
+                <w:noProof/>
+                <w:webHidden/>
+              </w:rPr>
+              <w:instrText xml:space="preserve"> PAGEREF _Toc436205690 \h </w:instrText>
             </w:r>
             <w:r>
               <w:rPr>
@@ -971,19 +1201,18 @@
               <w:b w:val="0"/>
               <w:bCs w:val="0"/>
               <w:noProof/>
-              <w:color w:val="auto"/>
               <w:sz w:val="22"/>
               <w:szCs w:val="22"/>
               <w:lang w:eastAsia="en-US"/>
             </w:rPr>
           </w:pPr>
-          <w:hyperlink w:anchor="_Toc435872423" w:history="1">
+          <w:hyperlink w:anchor="_Toc436205691" w:history="1">
             <w:r>
               <w:rPr>
                 <w:rStyle w:val="Hyperlink"/>
                 <w:noProof/>
               </w:rPr>
-              <w:t>Test Items</w:t>
+              <w:t>Software Risk Issues</w:t>
             </w:r>
             <w:r>
               <w:rPr>
@@ -1004,7 +1233,7 @@
                 <w:noProof/>
                 <w:webHidden/>
               </w:rPr>
-              <w:instrText xml:space="preserve"> PAGEREF _Toc435872423 \h </w:instrText>
+              <w:instrText xml:space="preserve"> PAGEREF _Toc436205691 \h </w:instrText>
             </w:r>
             <w:r>
               <w:rPr>
@@ -1045,19 +1274,18 @@
               <w:b w:val="0"/>
               <w:bCs w:val="0"/>
               <w:noProof/>
-              <w:color w:val="auto"/>
               <w:sz w:val="22"/>
               <w:szCs w:val="22"/>
               <w:lang w:eastAsia="en-US"/>
             </w:rPr>
           </w:pPr>
-          <w:hyperlink w:anchor="_Toc435872424" w:history="1">
+          <w:hyperlink w:anchor="_Toc436205692" w:history="1">
             <w:r>
               <w:rPr>
                 <w:rStyle w:val="Hyperlink"/>
                 <w:noProof/>
               </w:rPr>
-              <w:t>Software Risk Issues</w:t>
+              <w:t>Approach</w:t>
             </w:r>
             <w:r>
               <w:rPr>
@@ -1078,7 +1306,7 @@
                 <w:noProof/>
                 <w:webHidden/>
               </w:rPr>
-              <w:instrText xml:space="preserve"> PAGEREF _Toc435872424 \h </w:instrText>
+              <w:instrText xml:space="preserve"> PAGEREF _Toc436205692 \h </w:instrText>
             </w:r>
             <w:r>
               <w:rPr>
@@ -1119,19 +1347,18 @@
               <w:b w:val="0"/>
               <w:bCs w:val="0"/>
               <w:noProof/>
-              <w:color w:val="auto"/>
               <w:sz w:val="22"/>
               <w:szCs w:val="22"/>
               <w:lang w:eastAsia="en-US"/>
             </w:rPr>
           </w:pPr>
-          <w:hyperlink w:anchor="_Toc435872425" w:history="1">
+          <w:hyperlink w:anchor="_Toc436205693" w:history="1">
             <w:r>
               <w:rPr>
                 <w:rStyle w:val="Hyperlink"/>
                 <w:noProof/>
               </w:rPr>
-              <w:t>Features to be Tested</w:t>
+              <w:t>Item Pass/Fail Criteria</w:t>
             </w:r>
             <w:r>
               <w:rPr>
@@ -1152,7 +1379,7 @@
                 <w:noProof/>
                 <w:webHidden/>
               </w:rPr>
-              <w:instrText xml:space="preserve"> PAGEREF _Toc435872425 \h </w:instrText>
+              <w:instrText xml:space="preserve"> PAGEREF _Toc436205693 \h </w:instrText>
             </w:r>
             <w:r>
               <w:rPr>
@@ -1172,7 +1399,7 @@
                 <w:noProof/>
                 <w:webHidden/>
               </w:rPr>
-              <w:t>3</w:t>
+              <w:t>4</w:t>
             </w:r>
             <w:r>
               <w:rPr>
@@ -1193,19 +1420,18 @@
               <w:b w:val="0"/>
               <w:bCs w:val="0"/>
               <w:noProof/>
-              <w:color w:val="auto"/>
               <w:sz w:val="22"/>
               <w:szCs w:val="22"/>
               <w:lang w:eastAsia="en-US"/>
             </w:rPr>
           </w:pPr>
-          <w:hyperlink w:anchor="_Toc435872426" w:history="1">
+          <w:hyperlink w:anchor="_Toc436205694" w:history="1">
             <w:r>
               <w:rPr>
                 <w:rStyle w:val="Hyperlink"/>
                 <w:noProof/>
               </w:rPr>
-              <w:t>Features not to be Tested</w:t>
+              <w:t>Suspension Criteria and Resumption Requirements</w:t>
             </w:r>
             <w:r>
               <w:rPr>
@@ -1226,7 +1452,7 @@
                 <w:noProof/>
                 <w:webHidden/>
               </w:rPr>
-              <w:instrText xml:space="preserve"> PAGEREF _Toc435872426 \h </w:instrText>
+              <w:instrText xml:space="preserve"> PAGEREF _Toc436205694 \h </w:instrText>
             </w:r>
             <w:r>
               <w:rPr>
@@ -1246,7 +1472,7 @@
                 <w:noProof/>
                 <w:webHidden/>
               </w:rPr>
-              <w:t>3</w:t>
+              <w:t>4</w:t>
             </w:r>
             <w:r>
               <w:rPr>
@@ -1267,19 +1493,18 @@
               <w:b w:val="0"/>
               <w:bCs w:val="0"/>
               <w:noProof/>
-              <w:color w:val="auto"/>
               <w:sz w:val="22"/>
               <w:szCs w:val="22"/>
               <w:lang w:eastAsia="en-US"/>
             </w:rPr>
           </w:pPr>
-          <w:hyperlink w:anchor="_Toc435872427" w:history="1">
+          <w:hyperlink w:anchor="_Toc436205695" w:history="1">
             <w:r>
               <w:rPr>
                 <w:rStyle w:val="Hyperlink"/>
                 <w:noProof/>
               </w:rPr>
-              <w:t>Approach</w:t>
+              <w:t>Test Deliverables</w:t>
             </w:r>
             <w:r>
               <w:rPr>
@@ -1300,7 +1525,7 @@
                 <w:noProof/>
                 <w:webHidden/>
               </w:rPr>
-              <w:instrText xml:space="preserve"> PAGEREF _Toc435872427 \h </w:instrText>
+              <w:instrText xml:space="preserve"> PAGEREF _Toc436205695 \h </w:instrText>
             </w:r>
             <w:r>
               <w:rPr>
@@ -1320,7 +1545,7 @@
                 <w:noProof/>
                 <w:webHidden/>
               </w:rPr>
-              <w:t>3</w:t>
+              <w:t>4</w:t>
             </w:r>
             <w:r>
               <w:rPr>
@@ -1341,19 +1566,18 @@
               <w:b w:val="0"/>
               <w:bCs w:val="0"/>
               <w:noProof/>
-              <w:color w:val="auto"/>
               <w:sz w:val="22"/>
               <w:szCs w:val="22"/>
               <w:lang w:eastAsia="en-US"/>
             </w:rPr>
           </w:pPr>
-          <w:hyperlink w:anchor="_Toc435872428" w:history="1">
+          <w:hyperlink w:anchor="_Toc436205696" w:history="1">
             <w:r>
               <w:rPr>
                 <w:rStyle w:val="Hyperlink"/>
                 <w:noProof/>
               </w:rPr>
-              <w:t>Item Pass/Fail Criteria</w:t>
+              <w:t>Remaining Test Tasks</w:t>
             </w:r>
             <w:r>
               <w:rPr>
@@ -1374,7 +1598,7 @@
                 <w:noProof/>
                 <w:webHidden/>
               </w:rPr>
-              <w:instrText xml:space="preserve"> PAGEREF _Toc435872428 \h </w:instrText>
+              <w:instrText xml:space="preserve"> PAGEREF _Toc436205696 \h </w:instrText>
             </w:r>
             <w:r>
               <w:rPr>
@@ -1394,7 +1618,7 @@
                 <w:noProof/>
                 <w:webHidden/>
               </w:rPr>
-              <w:t>3</w:t>
+              <w:t>4</w:t>
             </w:r>
             <w:r>
               <w:rPr>
@@ -1415,19 +1639,18 @@
               <w:b w:val="0"/>
               <w:bCs w:val="0"/>
               <w:noProof/>
-              <w:color w:val="auto"/>
               <w:sz w:val="22"/>
               <w:szCs w:val="22"/>
               <w:lang w:eastAsia="en-US"/>
             </w:rPr>
           </w:pPr>
-          <w:hyperlink w:anchor="_Toc435872429" w:history="1">
+          <w:hyperlink w:anchor="_Toc436205697" w:history="1">
             <w:r>
               <w:rPr>
                 <w:rStyle w:val="Hyperlink"/>
                 <w:noProof/>
               </w:rPr>
-              <w:t>Suspension Criteria and Resumption Requirements</w:t>
+              <w:t>Environmental Needs</w:t>
             </w:r>
             <w:r>
               <w:rPr>
@@ -1448,7 +1671,7 @@
                 <w:noProof/>
                 <w:webHidden/>
               </w:rPr>
-              <w:instrText xml:space="preserve"> PAGEREF _Toc435872429 \h </w:instrText>
+              <w:instrText xml:space="preserve"> PAGEREF _Toc436205697 \h </w:instrText>
             </w:r>
             <w:r>
               <w:rPr>
@@ -1468,7 +1691,7 @@
                 <w:noProof/>
                 <w:webHidden/>
               </w:rPr>
-              <w:t>3</w:t>
+              <w:t>4</w:t>
             </w:r>
             <w:r>
               <w:rPr>
@@ -1489,19 +1712,18 @@
               <w:b w:val="0"/>
               <w:bCs w:val="0"/>
               <w:noProof/>
-              <w:color w:val="auto"/>
               <w:sz w:val="22"/>
               <w:szCs w:val="22"/>
               <w:lang w:eastAsia="en-US"/>
             </w:rPr>
           </w:pPr>
-          <w:hyperlink w:anchor="_Toc435872430" w:history="1">
+          <w:hyperlink w:anchor="_Toc436205698" w:history="1">
             <w:r>
               <w:rPr>
                 <w:rStyle w:val="Hyperlink"/>
                 <w:noProof/>
               </w:rPr>
-              <w:t>Test Deliverables</w:t>
+              <w:t>Staffing and Training Needs</w:t>
             </w:r>
             <w:r>
               <w:rPr>
@@ -1522,7 +1744,7 @@
                 <w:noProof/>
                 <w:webHidden/>
               </w:rPr>
-              <w:instrText xml:space="preserve"> PAGEREF _Toc435872430 \h </w:instrText>
+              <w:instrText xml:space="preserve"> PAGEREF _Toc436205698 \h </w:instrText>
             </w:r>
             <w:r>
               <w:rPr>
@@ -1563,19 +1785,18 @@
               <w:b w:val="0"/>
               <w:bCs w:val="0"/>
               <w:noProof/>
-              <w:color w:val="auto"/>
               <w:sz w:val="22"/>
               <w:szCs w:val="22"/>
               <w:lang w:eastAsia="en-US"/>
             </w:rPr>
           </w:pPr>
-          <w:hyperlink w:anchor="_Toc435872431" w:history="1">
+          <w:hyperlink w:anchor="_Toc436205699" w:history="1">
             <w:r>
               <w:rPr>
                 <w:rStyle w:val="Hyperlink"/>
                 <w:noProof/>
               </w:rPr>
-              <w:t>Remaining Test Tasks</w:t>
+              <w:t>Responsibilities</w:t>
             </w:r>
             <w:r>
               <w:rPr>
@@ -1596,7 +1817,7 @@
                 <w:noProof/>
                 <w:webHidden/>
               </w:rPr>
-              <w:instrText xml:space="preserve"> PAGEREF _Toc435872431 \h </w:instrText>
+              <w:instrText xml:space="preserve"> PAGEREF _Toc436205699 \h </w:instrText>
             </w:r>
             <w:r>
               <w:rPr>
@@ -1637,19 +1858,18 @@
               <w:b w:val="0"/>
               <w:bCs w:val="0"/>
               <w:noProof/>
-              <w:color w:val="auto"/>
               <w:sz w:val="22"/>
               <w:szCs w:val="22"/>
               <w:lang w:eastAsia="en-US"/>
             </w:rPr>
           </w:pPr>
-          <w:hyperlink w:anchor="_Toc435872432" w:history="1">
+          <w:hyperlink w:anchor="_Toc436205700" w:history="1">
             <w:r>
               <w:rPr>
                 <w:rStyle w:val="Hyperlink"/>
                 <w:noProof/>
               </w:rPr>
-              <w:t>Environmental Needs</w:t>
+              <w:t>Schedule</w:t>
             </w:r>
             <w:r>
               <w:rPr>
@@ -1670,7 +1890,7 @@
                 <w:noProof/>
                 <w:webHidden/>
               </w:rPr>
-              <w:instrText xml:space="preserve"> PAGEREF _Toc435872432 \h </w:instrText>
+              <w:instrText xml:space="preserve"> PAGEREF _Toc436205700 \h </w:instrText>
             </w:r>
             <w:r>
               <w:rPr>
@@ -1711,19 +1931,18 @@
               <w:b w:val="0"/>
               <w:bCs w:val="0"/>
               <w:noProof/>
-              <w:color w:val="auto"/>
               <w:sz w:val="22"/>
               <w:szCs w:val="22"/>
               <w:lang w:eastAsia="en-US"/>
             </w:rPr>
           </w:pPr>
-          <w:hyperlink w:anchor="_Toc435872433" w:history="1">
+          <w:hyperlink w:anchor="_Toc436205701" w:history="1">
             <w:r>
               <w:rPr>
                 <w:rStyle w:val="Hyperlink"/>
                 <w:noProof/>
               </w:rPr>
-              <w:t>Staffing and Training Needs</w:t>
+              <w:t>Planning Risks and Contingencies</w:t>
             </w:r>
             <w:r>
               <w:rPr>
@@ -1744,7 +1963,7 @@
                 <w:noProof/>
                 <w:webHidden/>
               </w:rPr>
-              <w:instrText xml:space="preserve"> PAGEREF _Toc435872433 \h </w:instrText>
+              <w:instrText xml:space="preserve"> PAGEREF _Toc436205701 \h </w:instrText>
             </w:r>
             <w:r>
               <w:rPr>
@@ -1785,19 +2004,18 @@
               <w:b w:val="0"/>
               <w:bCs w:val="0"/>
               <w:noProof/>
-              <w:color w:val="auto"/>
               <w:sz w:val="22"/>
               <w:szCs w:val="22"/>
               <w:lang w:eastAsia="en-US"/>
             </w:rPr>
           </w:pPr>
-          <w:hyperlink w:anchor="_Toc435872434" w:history="1">
+          <w:hyperlink w:anchor="_Toc436205702" w:history="1">
             <w:r>
               <w:rPr>
                 <w:rStyle w:val="Hyperlink"/>
                 <w:noProof/>
               </w:rPr>
-              <w:t>Responsibilities</w:t>
+              <w:t>Approvals</w:t>
             </w:r>
             <w:r>
               <w:rPr>
@@ -1818,7 +2036,7 @@
                 <w:noProof/>
                 <w:webHidden/>
               </w:rPr>
-              <w:instrText xml:space="preserve"> PAGEREF _Toc435872434 \h </w:instrText>
+              <w:instrText xml:space="preserve"> PAGEREF _Toc436205702 \h </w:instrText>
             </w:r>
             <w:r>
               <w:rPr>
@@ -1859,19 +2077,18 @@
               <w:b w:val="0"/>
               <w:bCs w:val="0"/>
               <w:noProof/>
-              <w:color w:val="auto"/>
               <w:sz w:val="22"/>
               <w:szCs w:val="22"/>
               <w:lang w:eastAsia="en-US"/>
             </w:rPr>
           </w:pPr>
-          <w:hyperlink w:anchor="_Toc435872435" w:history="1">
+          <w:hyperlink w:anchor="_Toc436205703" w:history="1">
             <w:r>
               <w:rPr>
                 <w:rStyle w:val="Hyperlink"/>
                 <w:noProof/>
               </w:rPr>
-              <w:t>Schedule</w:t>
+              <w:t>Glossary</w:t>
             </w:r>
             <w:r>
               <w:rPr>
@@ -1892,7 +2109,7 @@
                 <w:noProof/>
                 <w:webHidden/>
               </w:rPr>
-              <w:instrText xml:space="preserve"> PAGEREF _Toc435872435 \h </w:instrText>
+              <w:instrText xml:space="preserve"> PAGEREF _Toc436205703 \h </w:instrText>
             </w:r>
             <w:r>
               <w:rPr>
@@ -1933,19 +2150,18 @@
               <w:b w:val="0"/>
               <w:bCs w:val="0"/>
               <w:noProof/>
-              <w:color w:val="auto"/>
               <w:sz w:val="22"/>
               <w:szCs w:val="22"/>
               <w:lang w:eastAsia="en-US"/>
             </w:rPr>
           </w:pPr>
-          <w:hyperlink w:anchor="_Toc435872436" w:history="1">
+          <w:hyperlink w:anchor="_Toc436205704" w:history="1">
             <w:r>
               <w:rPr>
                 <w:rStyle w:val="Hyperlink"/>
                 <w:noProof/>
               </w:rPr>
-              <w:t>Planning Risks and Contingencies</w:t>
+              <w:t>References</w:t>
             </w:r>
             <w:r>
               <w:rPr>
@@ -1966,7 +2182,7 @@
                 <w:noProof/>
                 <w:webHidden/>
               </w:rPr>
-              <w:instrText xml:space="preserve"> PAGEREF _Toc435872436 \h </w:instrText>
+              <w:instrText xml:space="preserve"> PAGEREF _Toc436205704 \h </w:instrText>
             </w:r>
             <w:r>
               <w:rPr>
@@ -1986,7 +2202,7 @@
                 <w:noProof/>
                 <w:webHidden/>
               </w:rPr>
-              <w:t>4</w:t>
+              <w:t>5</w:t>
             </w:r>
             <w:r>
               <w:rPr>
@@ -2007,19 +2223,18 @@
               <w:b w:val="0"/>
               <w:bCs w:val="0"/>
               <w:noProof/>
-              <w:color w:val="auto"/>
               <w:sz w:val="22"/>
               <w:szCs w:val="22"/>
               <w:lang w:eastAsia="en-US"/>
             </w:rPr>
           </w:pPr>
-          <w:hyperlink w:anchor="_Toc435872437" w:history="1">
+          <w:hyperlink w:anchor="_Toc436205705" w:history="1">
             <w:r>
               <w:rPr>
                 <w:rStyle w:val="Hyperlink"/>
                 <w:noProof/>
               </w:rPr>
-              <w:t>Approvals</w:t>
+              <w:t>Appendix</w:t>
             </w:r>
             <w:r>
               <w:rPr>
@@ -2040,7 +2255,7 @@
                 <w:noProof/>
                 <w:webHidden/>
               </w:rPr>
-              <w:instrText xml:space="preserve"> PAGEREF _Toc435872437 \h </w:instrText>
+              <w:instrText xml:space="preserve"> PAGEREF _Toc436205705 \h </w:instrText>
             </w:r>
             <w:r>
               <w:rPr>
@@ -2060,155 +2275,7 @@
                 <w:noProof/>
                 <w:webHidden/>
               </w:rPr>
-              <w:t>4</w:t>
-            </w:r>
-            <w:r>
-              <w:rPr>
-                <w:noProof/>
-                <w:webHidden/>
-              </w:rPr>
-              <w:fldChar w:fldCharType="end"/>
-            </w:r>
-          </w:hyperlink>
-        </w:p>
-        <w:p>
-          <w:pPr>
-            <w:pStyle w:val="TOC1"/>
-            <w:tabs>
-              <w:tab w:val="right" w:leader="dot" w:pos="9350"/>
-            </w:tabs>
-            <w:rPr>
-              <w:b w:val="0"/>
-              <w:bCs w:val="0"/>
-              <w:noProof/>
-              <w:color w:val="auto"/>
-              <w:sz w:val="22"/>
-              <w:szCs w:val="22"/>
-              <w:lang w:eastAsia="en-US"/>
-            </w:rPr>
-          </w:pPr>
-          <w:hyperlink w:anchor="_Toc435872438" w:history="1">
-            <w:r>
-              <w:rPr>
-                <w:rStyle w:val="Hyperlink"/>
-                <w:noProof/>
-              </w:rPr>
-              <w:t>Glossary</w:t>
-            </w:r>
-            <w:r>
-              <w:rPr>
-                <w:noProof/>
-                <w:webHidden/>
-              </w:rPr>
-              <w:tab/>
-            </w:r>
-            <w:r>
-              <w:rPr>
-                <w:noProof/>
-                <w:webHidden/>
-              </w:rPr>
-              <w:fldChar w:fldCharType="begin"/>
-            </w:r>
-            <w:r>
-              <w:rPr>
-                <w:noProof/>
-                <w:webHidden/>
-              </w:rPr>
-              <w:instrText xml:space="preserve"> PAGEREF _Toc435872438 \h </w:instrText>
-            </w:r>
-            <w:r>
-              <w:rPr>
-                <w:noProof/>
-                <w:webHidden/>
-              </w:rPr>
-            </w:r>
-            <w:r>
-              <w:rPr>
-                <w:noProof/>
-                <w:webHidden/>
-              </w:rPr>
-              <w:fldChar w:fldCharType="separate"/>
-            </w:r>
-            <w:r>
-              <w:rPr>
-                <w:noProof/>
-                <w:webHidden/>
-              </w:rPr>
-              <w:t>4</w:t>
-            </w:r>
-            <w:r>
-              <w:rPr>
-                <w:noProof/>
-                <w:webHidden/>
-              </w:rPr>
-              <w:fldChar w:fldCharType="end"/>
-            </w:r>
-          </w:hyperlink>
-        </w:p>
-        <w:p>
-          <w:pPr>
-            <w:pStyle w:val="TOC1"/>
-            <w:tabs>
-              <w:tab w:val="right" w:leader="dot" w:pos="9350"/>
-            </w:tabs>
-            <w:rPr>
-              <w:b w:val="0"/>
-              <w:bCs w:val="0"/>
-              <w:noProof/>
-              <w:color w:val="auto"/>
-              <w:sz w:val="22"/>
-              <w:szCs w:val="22"/>
-              <w:lang w:eastAsia="en-US"/>
-            </w:rPr>
-          </w:pPr>
-          <w:hyperlink w:anchor="_Toc435872439" w:history="1">
-            <w:r>
-              <w:rPr>
-                <w:rStyle w:val="Hyperlink"/>
-                <w:noProof/>
-              </w:rPr>
-              <w:t>Appendix</w:t>
-            </w:r>
-            <w:r>
-              <w:rPr>
-                <w:noProof/>
-                <w:webHidden/>
-              </w:rPr>
-              <w:tab/>
-            </w:r>
-            <w:r>
-              <w:rPr>
-                <w:noProof/>
-                <w:webHidden/>
-              </w:rPr>
-              <w:fldChar w:fldCharType="begin"/>
-            </w:r>
-            <w:r>
-              <w:rPr>
-                <w:noProof/>
-                <w:webHidden/>
-              </w:rPr>
-              <w:instrText xml:space="preserve"> PAGEREF _Toc435872439 \h </w:instrText>
-            </w:r>
-            <w:r>
-              <w:rPr>
-                <w:noProof/>
-                <w:webHidden/>
-              </w:rPr>
-            </w:r>
-            <w:r>
-              <w:rPr>
-                <w:noProof/>
-                <w:webHidden/>
-              </w:rPr>
-              <w:fldChar w:fldCharType="separate"/>
-            </w:r>
-            <w:r>
-              <w:rPr>
-                <w:noProof/>
-                <w:webHidden/>
-              </w:rPr>
-              <w:t>5</w:t>
+              <w:t>6</w:t>
             </w:r>
             <w:r>
               <w:rPr>
@@ -2247,12 +2314,12 @@
       <w:pPr>
         <w:pStyle w:val="Heading1"/>
       </w:pPr>
-      <w:bookmarkStart w:id="1" w:name="_Toc435872419"/>
+      <w:bookmarkStart w:id="0" w:name="_Toc436205683"/>
       <w:r>
         <w:lastRenderedPageBreak/>
-        <w:t>Test Plan Version Control</w:t>
+        <w:t>Revision History</w:t>
       </w:r>
-      <w:bookmarkEnd w:id="1"/>
+      <w:bookmarkEnd w:id="0"/>
     </w:p>
     <w:tbl>
       <w:tblPr>
@@ -2261,14 +2328,15 @@
         <w:tblLook w:val="04A0" w:firstRow="1" w:lastRow="0" w:firstColumn="1" w:lastColumn="0" w:noHBand="0" w:noVBand="1"/>
       </w:tblPr>
       <w:tblGrid>
-        <w:gridCol w:w="3116"/>
-        <w:gridCol w:w="3117"/>
-        <w:gridCol w:w="3117"/>
+        <w:gridCol w:w="2175"/>
+        <w:gridCol w:w="2384"/>
+        <w:gridCol w:w="2365"/>
+        <w:gridCol w:w="2426"/>
       </w:tblGrid>
       <w:tr>
         <w:tc>
           <w:tcPr>
-            <w:tcW w:w="3116" w:type="dxa"/>
+            <w:tcW w:w="2175" w:type="dxa"/>
           </w:tcPr>
           <w:p>
             <w:pPr>
@@ -2280,13 +2348,13 @@
               <w:rPr>
                 <w:b/>
               </w:rPr>
-              <w:t>Version</w:t>
+              <w:t>Date</w:t>
             </w:r>
           </w:p>
         </w:tc>
         <w:tc>
           <w:tcPr>
-            <w:tcW w:w="3117" w:type="dxa"/>
+            <w:tcW w:w="2384" w:type="dxa"/>
           </w:tcPr>
           <w:p>
             <w:pPr>
@@ -2298,13 +2366,13 @@
               <w:rPr>
                 <w:b/>
               </w:rPr>
-              <w:t>Author</w:t>
+              <w:t>Version</w:t>
             </w:r>
           </w:p>
         </w:tc>
         <w:tc>
           <w:tcPr>
-            <w:tcW w:w="3117" w:type="dxa"/>
+            <w:tcW w:w="2365" w:type="dxa"/>
           </w:tcPr>
           <w:p>
             <w:pPr>
@@ -2316,7 +2384,25 @@
               <w:rPr>
                 <w:b/>
               </w:rPr>
-              <w:t>Modified Items</w:t>
+              <w:t>Author</w:t>
+            </w:r>
+          </w:p>
+        </w:tc>
+        <w:tc>
+          <w:tcPr>
+            <w:tcW w:w="2426" w:type="dxa"/>
+          </w:tcPr>
+          <w:p>
+            <w:pPr>
+              <w:rPr>
+                <w:b/>
+              </w:rPr>
+            </w:pPr>
+            <w:r>
+              <w:rPr>
+                <w:b/>
+              </w:rPr>
+              <w:t>Description</w:t>
             </w:r>
           </w:p>
         </w:tc>
@@ -2324,19 +2410,111 @@
       <w:tr>
         <w:tc>
           <w:tcPr>
-            <w:tcW w:w="3116" w:type="dxa"/>
+            <w:tcW w:w="2175" w:type="dxa"/>
+          </w:tcPr>
+          <w:p>
+            <w:r>
+              <w:t>24.11.2015</w:t>
+            </w:r>
+          </w:p>
+        </w:tc>
+        <w:tc>
+          <w:tcPr>
+            <w:tcW w:w="2384" w:type="dxa"/>
+          </w:tcPr>
+          <w:p>
+            <w:r>
+              <w:t>1.0</w:t>
+            </w:r>
+          </w:p>
+        </w:tc>
+        <w:tc>
+          <w:tcPr>
+            <w:tcW w:w="2365" w:type="dxa"/>
+          </w:tcPr>
+          <w:p>
+            <w:r>
+              <w:t>L. Nikodimov</w:t>
+            </w:r>
+          </w:p>
+        </w:tc>
+        <w:tc>
+          <w:tcPr>
+            <w:tcW w:w="2426" w:type="dxa"/>
+          </w:tcPr>
+          <w:p>
+            <w:r>
+              <w:t>Test Plan Draft</w:t>
+            </w:r>
+          </w:p>
+        </w:tc>
+      </w:tr>
+      <w:tr>
+        <w:tc>
+          <w:tcPr>
+            <w:tcW w:w="2175" w:type="dxa"/>
+          </w:tcPr>
+          <w:p>
+            <w:r>
+              <w:t>25.11.2015</w:t>
+            </w:r>
+          </w:p>
+        </w:tc>
+        <w:tc>
+          <w:tcPr>
+            <w:tcW w:w="2384" w:type="dxa"/>
+          </w:tcPr>
+          <w:p>
+            <w:r>
+              <w:t>1.1</w:t>
+            </w:r>
+          </w:p>
+        </w:tc>
+        <w:tc>
+          <w:tcPr>
+            <w:tcW w:w="2365" w:type="dxa"/>
+          </w:tcPr>
+          <w:p>
+            <w:r>
+              <w:t>L. Nikodimov</w:t>
+            </w:r>
+          </w:p>
+        </w:tc>
+        <w:tc>
+          <w:tcPr>
+            <w:tcW w:w="2426" w:type="dxa"/>
+          </w:tcPr>
+          <w:p>
+            <w:r>
+              <w:t>Introduction, Test Summary, Glossary, References</w:t>
+            </w:r>
+            <w:bookmarkStart w:id="1" w:name="_GoBack"/>
+            <w:bookmarkEnd w:id="1"/>
+          </w:p>
+        </w:tc>
+      </w:tr>
+      <w:tr>
+        <w:tc>
+          <w:tcPr>
+            <w:tcW w:w="2175" w:type="dxa"/>
           </w:tcPr>
           <w:p/>
         </w:tc>
         <w:tc>
           <w:tcPr>
-            <w:tcW w:w="3117" w:type="dxa"/>
+            <w:tcW w:w="2384" w:type="dxa"/>
           </w:tcPr>
           <w:p/>
         </w:tc>
         <w:tc>
           <w:tcPr>
-            <w:tcW w:w="3117" w:type="dxa"/>
+            <w:tcW w:w="2365" w:type="dxa"/>
+          </w:tcPr>
+          <w:p/>
+        </w:tc>
+        <w:tc>
+          <w:tcPr>
+            <w:tcW w:w="2426" w:type="dxa"/>
           </w:tcPr>
           <w:p/>
         </w:tc>
@@ -2344,19 +2522,25 @@
       <w:tr>
         <w:tc>
           <w:tcPr>
-            <w:tcW w:w="3116" w:type="dxa"/>
+            <w:tcW w:w="2175" w:type="dxa"/>
           </w:tcPr>
           <w:p/>
         </w:tc>
         <w:tc>
           <w:tcPr>
-            <w:tcW w:w="3117" w:type="dxa"/>
+            <w:tcW w:w="2384" w:type="dxa"/>
           </w:tcPr>
           <w:p/>
         </w:tc>
         <w:tc>
           <w:tcPr>
-            <w:tcW w:w="3117" w:type="dxa"/>
+            <w:tcW w:w="2365" w:type="dxa"/>
+          </w:tcPr>
+          <w:p/>
+        </w:tc>
+        <w:tc>
+          <w:tcPr>
+            <w:tcW w:w="2426" w:type="dxa"/>
           </w:tcPr>
           <w:p/>
         </w:tc>
@@ -2364,19 +2548,607 @@
       <w:tr>
         <w:tc>
           <w:tcPr>
-            <w:tcW w:w="3116" w:type="dxa"/>
+            <w:tcW w:w="2175" w:type="dxa"/>
           </w:tcPr>
           <w:p/>
         </w:tc>
         <w:tc>
           <w:tcPr>
-            <w:tcW w:w="3117" w:type="dxa"/>
+            <w:tcW w:w="2384" w:type="dxa"/>
           </w:tcPr>
           <w:p/>
         </w:tc>
         <w:tc>
           <w:tcPr>
-            <w:tcW w:w="3117" w:type="dxa"/>
+            <w:tcW w:w="2365" w:type="dxa"/>
+          </w:tcPr>
+          <w:p/>
+        </w:tc>
+        <w:tc>
+          <w:tcPr>
+            <w:tcW w:w="2426" w:type="dxa"/>
+          </w:tcPr>
+          <w:p/>
+        </w:tc>
+      </w:tr>
+    </w:tbl>
+    <w:p/>
+    <w:p>
+      <w:pPr>
+        <w:rPr>
+          <w:rFonts w:asciiTheme="majorHAnsi" w:eastAsiaTheme="majorEastAsia" w:hAnsiTheme="majorHAnsi" w:cstheme="majorBidi"/>
+          <w:color w:val="F24F4F" w:themeColor="accent1"/>
+          <w:sz w:val="36"/>
+          <w:szCs w:val="36"/>
+        </w:rPr>
+      </w:pPr>
+      <w:r>
+        <w:br w:type="page"/>
+      </w:r>
+    </w:p>
+    <w:p>
+      <w:pPr>
+        <w:pStyle w:val="Heading1"/>
+      </w:pPr>
+      <w:bookmarkStart w:id="2" w:name="_Toc436205684"/>
+      <w:r>
+        <w:lastRenderedPageBreak/>
+        <w:t>Introduction</w:t>
+      </w:r>
+      <w:bookmarkEnd w:id="2"/>
+    </w:p>
+    <w:p>
+      <w:pPr>
+        <w:pStyle w:val="Heading2"/>
+      </w:pPr>
+      <w:bookmarkStart w:id="3" w:name="_Toc436205685"/>
+      <w:r>
+        <w:t>Purpose</w:t>
+      </w:r>
+      <w:bookmarkEnd w:id="3"/>
+    </w:p>
+    <w:p>
+      <w:r>
+        <w:t>The purpose of this document is to define:</w:t>
+      </w:r>
+    </w:p>
+    <w:p>
+      <w:pPr>
+        <w:pStyle w:val="ListParagraph"/>
+        <w:numPr>
+          <w:ilvl w:val="0"/>
+          <w:numId w:val="6"/>
+        </w:numPr>
+      </w:pPr>
+      <w:r>
+        <w:t>The test scope, focus areas and objectives</w:t>
+      </w:r>
+    </w:p>
+    <w:p>
+      <w:pPr>
+        <w:pStyle w:val="ListParagraph"/>
+        <w:numPr>
+          <w:ilvl w:val="0"/>
+          <w:numId w:val="6"/>
+        </w:numPr>
+      </w:pPr>
+      <w:r>
+        <w:t>The test responsibilities</w:t>
+      </w:r>
+    </w:p>
+    <w:p>
+      <w:pPr>
+        <w:pStyle w:val="ListParagraph"/>
+        <w:numPr>
+          <w:ilvl w:val="0"/>
+          <w:numId w:val="6"/>
+        </w:numPr>
+      </w:pPr>
+      <w:r>
+        <w:t>The test strategy for the levels and types of testing for this release</w:t>
+      </w:r>
+    </w:p>
+    <w:p>
+      <w:pPr>
+        <w:pStyle w:val="ListParagraph"/>
+        <w:numPr>
+          <w:ilvl w:val="0"/>
+          <w:numId w:val="6"/>
+        </w:numPr>
+      </w:pPr>
+      <w:r>
+        <w:t>The entry and exit criteria</w:t>
+      </w:r>
+    </w:p>
+    <w:p>
+      <w:pPr>
+        <w:pStyle w:val="ListParagraph"/>
+        <w:numPr>
+          <w:ilvl w:val="0"/>
+          <w:numId w:val="6"/>
+        </w:numPr>
+      </w:pPr>
+      <w:r>
+        <w:t>The basis of the test estimates</w:t>
+      </w:r>
+    </w:p>
+    <w:p>
+      <w:pPr>
+        <w:pStyle w:val="ListParagraph"/>
+        <w:numPr>
+          <w:ilvl w:val="0"/>
+          <w:numId w:val="6"/>
+        </w:numPr>
+      </w:pPr>
+      <w:r>
+        <w:t>Any risks, impediments, assumptions and test dependencies</w:t>
+      </w:r>
+    </w:p>
+    <w:p>
+      <w:pPr>
+        <w:pStyle w:val="ListParagraph"/>
+        <w:numPr>
+          <w:ilvl w:val="0"/>
+          <w:numId w:val="6"/>
+        </w:numPr>
+      </w:pPr>
+      <w:r>
+        <w:t>The test schedule and major milestones</w:t>
+      </w:r>
+    </w:p>
+    <w:p>
+      <w:pPr>
+        <w:pStyle w:val="ListParagraph"/>
+        <w:numPr>
+          <w:ilvl w:val="0"/>
+          <w:numId w:val="6"/>
+        </w:numPr>
+      </w:pPr>
+      <w:r>
+        <w:t>The test deliverables</w:t>
+      </w:r>
+    </w:p>
+    <w:p>
+      <w:pPr>
+        <w:pStyle w:val="Heading2"/>
+      </w:pPr>
+      <w:bookmarkStart w:id="4" w:name="_Toc436205686"/>
+      <w:r>
+        <w:t>Scope</w:t>
+      </w:r>
+      <w:bookmarkEnd w:id="4"/>
+    </w:p>
+    <w:p>
+      <w:r>
+        <w:t>This document details the testing that will be performed by Team Griffin for the Teamwork Project “Design and implement test plan template for testing main functionalities of TALS (Telerik Academy Learning System)”</w:t>
+      </w:r>
+      <w:r>
+        <w:t xml:space="preserve"> as a part of the SQA (Software Quality Assurance) Track @ Telerik Academy. It defines the overall testing requirements and provides an integrated view of the project test activities. Its purpose is to document:</w:t>
+      </w:r>
+    </w:p>
+    <w:p>
+      <w:pPr>
+        <w:pStyle w:val="ListParagraph"/>
+        <w:numPr>
+          <w:ilvl w:val="0"/>
+          <w:numId w:val="5"/>
+        </w:numPr>
+      </w:pPr>
+      <w:r>
+        <w:t>What will be tested</w:t>
+      </w:r>
+    </w:p>
+    <w:p>
+      <w:pPr>
+        <w:pStyle w:val="ListParagraph"/>
+        <w:numPr>
+          <w:ilvl w:val="0"/>
+          <w:numId w:val="5"/>
+        </w:numPr>
+      </w:pPr>
+      <w:r>
+        <w:t>How testing will be performed</w:t>
+      </w:r>
+    </w:p>
+    <w:p>
+      <w:pPr>
+        <w:pStyle w:val="ListParagraph"/>
+        <w:numPr>
+          <w:ilvl w:val="0"/>
+          <w:numId w:val="5"/>
+        </w:numPr>
+      </w:pPr>
+      <w:r>
+        <w:t>When and what resources would be needed for the test plan implementation</w:t>
+      </w:r>
+    </w:p>
+    <w:p>
+      <w:pPr>
+        <w:pStyle w:val="Heading1"/>
+      </w:pPr>
+      <w:bookmarkStart w:id="5" w:name="_Toc436205687"/>
+      <w:r>
+        <w:t>Testing summary</w:t>
+      </w:r>
+      <w:bookmarkEnd w:id="5"/>
+    </w:p>
+    <w:p>
+      <w:pPr>
+        <w:pStyle w:val="Heading2"/>
+      </w:pPr>
+      <w:bookmarkStart w:id="6" w:name="_Toc436205688"/>
+      <w:r>
+        <w:t>Scope of testing</w:t>
+      </w:r>
+      <w:bookmarkEnd w:id="6"/>
+    </w:p>
+    <w:p>
+      <w:pPr>
+        <w:pStyle w:val="Heading3"/>
+      </w:pPr>
+      <w:bookmarkStart w:id="7" w:name="_Toc436205689"/>
+      <w:r>
+        <w:t>In Scope</w:t>
+      </w:r>
+      <w:bookmarkEnd w:id="7"/>
+    </w:p>
+    <w:p>
+      <w:r>
+        <w:t>The document details what is in scope from a testing perspective for the project team:</w:t>
+      </w:r>
+    </w:p>
+    <w:p>
+      <w:pPr>
+        <w:pStyle w:val="ListParagraph"/>
+        <w:numPr>
+          <w:ilvl w:val="0"/>
+          <w:numId w:val="7"/>
+        </w:numPr>
+      </w:pPr>
+      <w:r>
+        <w:t>Main Modules [Admin]:</w:t>
+      </w:r>
+    </w:p>
+    <w:p>
+      <w:pPr>
+        <w:pStyle w:val="ListParagraph"/>
+        <w:numPr>
+          <w:ilvl w:val="1"/>
+          <w:numId w:val="7"/>
+        </w:numPr>
+      </w:pPr>
+      <w:r>
+        <w:t>TALS Settings [Front]</w:t>
+      </w:r>
+    </w:p>
+    <w:p>
+      <w:pPr>
+        <w:pStyle w:val="ListParagraph"/>
+        <w:numPr>
+          <w:ilvl w:val="1"/>
+          <w:numId w:val="7"/>
+        </w:numPr>
+      </w:pPr>
+      <w:r>
+        <w:t>TALS Calendar [Front]</w:t>
+      </w:r>
+    </w:p>
+    <w:p>
+      <w:pPr>
+        <w:pStyle w:val="ListParagraph"/>
+        <w:numPr>
+          <w:ilvl w:val="1"/>
+          <w:numId w:val="7"/>
+        </w:numPr>
+      </w:pPr>
+      <w:r>
+        <w:t>TALS Site navigation [Front]</w:t>
+      </w:r>
+    </w:p>
+    <w:p>
+      <w:pPr>
+        <w:pStyle w:val="ListParagraph"/>
+        <w:numPr>
+          <w:ilvl w:val="1"/>
+          <w:numId w:val="7"/>
+        </w:numPr>
+      </w:pPr>
+      <w:r>
+        <w:t>TALS Home page information about last forum posts, last video materials, newest blog posts, incoming courses, social media activities [Front]</w:t>
+      </w:r>
+    </w:p>
+    <w:p>
+      <w:pPr>
+        <w:pStyle w:val="ListParagraph"/>
+        <w:numPr>
+          <w:ilvl w:val="1"/>
+          <w:numId w:val="7"/>
+        </w:numPr>
+      </w:pPr>
+      <w:r>
+        <w:t>TALS Navigation search [Front]</w:t>
+      </w:r>
+    </w:p>
+    <w:p>
+      <w:pPr>
+        <w:pStyle w:val="ListParagraph"/>
+        <w:numPr>
+          <w:ilvl w:val="0"/>
+          <w:numId w:val="7"/>
+        </w:numPr>
+      </w:pPr>
+      <w:r>
+        <w:t>Software Academy [Admin]:</w:t>
+      </w:r>
+    </w:p>
+    <w:p>
+      <w:pPr>
+        <w:pStyle w:val="ListParagraph"/>
+        <w:numPr>
+          <w:ilvl w:val="1"/>
+          <w:numId w:val="7"/>
+        </w:numPr>
+      </w:pPr>
+      <w:r>
+        <w:t>Application for Software Academy [Front]</w:t>
+      </w:r>
+    </w:p>
+    <w:p>
+      <w:pPr>
+        <w:pStyle w:val="ListParagraph"/>
+        <w:numPr>
+          <w:ilvl w:val="1"/>
+          <w:numId w:val="7"/>
+        </w:numPr>
+      </w:pPr>
+      <w:r>
+        <w:t>Entry exam [Front]</w:t>
+      </w:r>
+    </w:p>
+    <w:p>
+      <w:pPr>
+        <w:pStyle w:val="Heading3"/>
+      </w:pPr>
+      <w:bookmarkStart w:id="8" w:name="_Toc436205690"/>
+      <w:r>
+        <w:t>Out of scope</w:t>
+      </w:r>
+      <w:bookmarkEnd w:id="8"/>
+    </w:p>
+    <w:p>
+      <w:r>
+        <w:t>The document details what is out of scope from a testing perspective for the project team:</w:t>
+      </w:r>
+    </w:p>
+    <w:p>
+      <w:pPr>
+        <w:pStyle w:val="Heading1"/>
+      </w:pPr>
+      <w:bookmarkStart w:id="9" w:name="_Toc436205691"/>
+      <w:r>
+        <w:t>Software Risk Issues</w:t>
+      </w:r>
+      <w:bookmarkEnd w:id="9"/>
+    </w:p>
+    <w:p/>
+    <w:p>
+      <w:pPr>
+        <w:pStyle w:val="Heading1"/>
+      </w:pPr>
+      <w:bookmarkStart w:id="10" w:name="_Toc436205692"/>
+      <w:r>
+        <w:t>Approach</w:t>
+      </w:r>
+      <w:bookmarkEnd w:id="10"/>
+    </w:p>
+    <w:p/>
+    <w:p>
+      <w:pPr>
+        <w:pStyle w:val="Heading1"/>
+      </w:pPr>
+      <w:bookmarkStart w:id="11" w:name="_Toc436205693"/>
+      <w:r>
+        <w:t>Item Pass/Fail Criteria</w:t>
+      </w:r>
+      <w:bookmarkEnd w:id="11"/>
+    </w:p>
+    <w:p/>
+    <w:p>
+      <w:pPr>
+        <w:pStyle w:val="Heading1"/>
+      </w:pPr>
+      <w:bookmarkStart w:id="12" w:name="_Toc436205694"/>
+      <w:r>
+        <w:t>Suspension Criteria and Resumption Requirements</w:t>
+      </w:r>
+      <w:bookmarkEnd w:id="12"/>
+    </w:p>
+    <w:p/>
+    <w:p>
+      <w:pPr>
+        <w:pStyle w:val="Heading1"/>
+      </w:pPr>
+      <w:bookmarkStart w:id="13" w:name="_Toc436205695"/>
+      <w:r>
+        <w:t>Test Deliverables</w:t>
+      </w:r>
+      <w:bookmarkEnd w:id="13"/>
+    </w:p>
+    <w:p/>
+    <w:p>
+      <w:pPr>
+        <w:pStyle w:val="Heading1"/>
+      </w:pPr>
+      <w:bookmarkStart w:id="14" w:name="_Toc436205696"/>
+      <w:r>
+        <w:t>Remaining Test Tasks</w:t>
+      </w:r>
+      <w:bookmarkEnd w:id="14"/>
+    </w:p>
+    <w:p/>
+    <w:p>
+      <w:pPr>
+        <w:pStyle w:val="Heading1"/>
+      </w:pPr>
+      <w:bookmarkStart w:id="15" w:name="_Toc436205697"/>
+      <w:r>
+        <w:t>Environmental Needs</w:t>
+      </w:r>
+      <w:bookmarkEnd w:id="15"/>
+    </w:p>
+    <w:p/>
+    <w:p>
+      <w:pPr>
+        <w:pStyle w:val="Heading1"/>
+      </w:pPr>
+      <w:bookmarkStart w:id="16" w:name="_Toc436205698"/>
+      <w:r>
+        <w:t>Staffing and Training Needs</w:t>
+      </w:r>
+      <w:bookmarkEnd w:id="16"/>
+    </w:p>
+    <w:p/>
+    <w:p>
+      <w:pPr>
+        <w:pStyle w:val="Heading1"/>
+      </w:pPr>
+      <w:bookmarkStart w:id="17" w:name="_Toc436205699"/>
+      <w:r>
+        <w:t>Responsibilities</w:t>
+      </w:r>
+      <w:bookmarkEnd w:id="17"/>
+    </w:p>
+    <w:p/>
+    <w:p>
+      <w:pPr>
+        <w:pStyle w:val="Heading1"/>
+      </w:pPr>
+      <w:bookmarkStart w:id="18" w:name="_Toc436205700"/>
+      <w:r>
+        <w:t>Schedule</w:t>
+      </w:r>
+      <w:bookmarkEnd w:id="18"/>
+    </w:p>
+    <w:p/>
+    <w:p>
+      <w:pPr>
+        <w:pStyle w:val="Heading1"/>
+      </w:pPr>
+      <w:bookmarkStart w:id="19" w:name="_Toc436205701"/>
+      <w:r>
+        <w:t>Planning Risks and Contingencies</w:t>
+      </w:r>
+      <w:bookmarkEnd w:id="19"/>
+    </w:p>
+    <w:p/>
+    <w:p>
+      <w:pPr>
+        <w:pStyle w:val="Heading1"/>
+      </w:pPr>
+      <w:bookmarkStart w:id="20" w:name="_Toc436205702"/>
+      <w:r>
+        <w:t>Approvals</w:t>
+      </w:r>
+      <w:bookmarkEnd w:id="20"/>
+    </w:p>
+    <w:p/>
+    <w:p>
+      <w:pPr>
+        <w:pStyle w:val="Heading1"/>
+      </w:pPr>
+      <w:bookmarkStart w:id="21" w:name="_Toc436205703"/>
+      <w:r>
+        <w:t>Glossary</w:t>
+      </w:r>
+      <w:bookmarkEnd w:id="21"/>
+    </w:p>
+    <w:p>
+      <w:r>
+        <w:t>The following acronyms and terms have been used throughout this document:</w:t>
+      </w:r>
+    </w:p>
+    <w:tbl>
+      <w:tblPr>
+        <w:tblStyle w:val="TableGrid"/>
+        <w:tblW w:w="0" w:type="auto"/>
+        <w:tblLook w:val="04A0" w:firstRow="1" w:lastRow="0" w:firstColumn="1" w:lastColumn="0" w:noHBand="0" w:noVBand="1"/>
+      </w:tblPr>
+      <w:tblGrid>
+        <w:gridCol w:w="4675"/>
+        <w:gridCol w:w="4675"/>
+      </w:tblGrid>
+      <w:tr>
+        <w:tc>
+          <w:tcPr>
+            <w:tcW w:w="4675" w:type="dxa"/>
+          </w:tcPr>
+          <w:p>
+            <w:pPr>
+              <w:jc w:val="center"/>
+              <w:rPr>
+                <w:b/>
+              </w:rPr>
+            </w:pPr>
+            <w:r>
+              <w:rPr>
+                <w:b/>
+              </w:rPr>
+              <w:t>Term/Acronym</w:t>
+            </w:r>
+          </w:p>
+        </w:tc>
+        <w:tc>
+          <w:tcPr>
+            <w:tcW w:w="4675" w:type="dxa"/>
+          </w:tcPr>
+          <w:p>
+            <w:pPr>
+              <w:jc w:val="center"/>
+              <w:rPr>
+                <w:b/>
+              </w:rPr>
+            </w:pPr>
+            <w:r>
+              <w:rPr>
+                <w:b/>
+              </w:rPr>
+              <w:t>Definition</w:t>
+            </w:r>
+          </w:p>
+        </w:tc>
+      </w:tr>
+      <w:tr>
+        <w:tc>
+          <w:tcPr>
+            <w:tcW w:w="4675" w:type="dxa"/>
+          </w:tcPr>
+          <w:p>
+            <w:r>
+              <w:t>TALS</w:t>
+            </w:r>
+          </w:p>
+        </w:tc>
+        <w:tc>
+          <w:tcPr>
+            <w:tcW w:w="4675" w:type="dxa"/>
+          </w:tcPr>
+          <w:p>
+            <w:r>
+              <w:t>Telerik Academy Learning System</w:t>
+            </w:r>
+          </w:p>
+        </w:tc>
+      </w:tr>
+      <w:tr>
+        <w:tc>
+          <w:tcPr>
+            <w:tcW w:w="4675" w:type="dxa"/>
+          </w:tcPr>
+          <w:p/>
+        </w:tc>
+        <w:tc>
+          <w:tcPr>
+            <w:tcW w:w="4675" w:type="dxa"/>
           </w:tcPr>
           <w:p/>
         </w:tc>
@@ -2384,19 +3156,69 @@
       <w:tr>
         <w:tc>
           <w:tcPr>
-            <w:tcW w:w="3116" w:type="dxa"/>
+            <w:tcW w:w="4675" w:type="dxa"/>
           </w:tcPr>
           <w:p/>
         </w:tc>
         <w:tc>
           <w:tcPr>
-            <w:tcW w:w="3117" w:type="dxa"/>
+            <w:tcW w:w="4675" w:type="dxa"/>
+          </w:tcPr>
+          <w:p/>
+        </w:tc>
+      </w:tr>
+      <w:tr>
+        <w:tc>
+          <w:tcPr>
+            <w:tcW w:w="4675" w:type="dxa"/>
           </w:tcPr>
           <w:p/>
         </w:tc>
         <w:tc>
           <w:tcPr>
-            <w:tcW w:w="3117" w:type="dxa"/>
+            <w:tcW w:w="4675" w:type="dxa"/>
+          </w:tcPr>
+          <w:p/>
+        </w:tc>
+      </w:tr>
+      <w:tr>
+        <w:tc>
+          <w:tcPr>
+            <w:tcW w:w="4675" w:type="dxa"/>
+          </w:tcPr>
+          <w:p/>
+        </w:tc>
+        <w:tc>
+          <w:tcPr>
+            <w:tcW w:w="4675" w:type="dxa"/>
+          </w:tcPr>
+          <w:p/>
+        </w:tc>
+      </w:tr>
+      <w:tr>
+        <w:tc>
+          <w:tcPr>
+            <w:tcW w:w="4675" w:type="dxa"/>
+          </w:tcPr>
+          <w:p/>
+        </w:tc>
+        <w:tc>
+          <w:tcPr>
+            <w:tcW w:w="4675" w:type="dxa"/>
+          </w:tcPr>
+          <w:p/>
+        </w:tc>
+      </w:tr>
+      <w:tr>
+        <w:tc>
+          <w:tcPr>
+            <w:tcW w:w="4675" w:type="dxa"/>
+          </w:tcPr>
+          <w:p/>
+        </w:tc>
+        <w:tc>
+          <w:tcPr>
+            <w:tcW w:w="4675" w:type="dxa"/>
           </w:tcPr>
           <w:p/>
         </w:tc>
@@ -2405,240 +3227,200 @@
     <w:p/>
     <w:p>
       <w:pPr>
-        <w:rPr>
-          <w:rFonts w:asciiTheme="majorHAnsi" w:eastAsiaTheme="majorEastAsia" w:hAnsiTheme="majorHAnsi" w:cstheme="majorBidi"/>
-          <w:color w:val="F24F4F" w:themeColor="accent1"/>
-          <w:sz w:val="36"/>
-          <w:szCs w:val="36"/>
-        </w:rPr>
-      </w:pPr>
-      <w:r>
-        <w:br w:type="page"/>
-      </w:r>
-    </w:p>
-    <w:p>
-      <w:pPr>
         <w:pStyle w:val="Heading1"/>
       </w:pPr>
-      <w:bookmarkStart w:id="2" w:name="_Toc435872420"/>
-      <w:r>
-        <w:lastRenderedPageBreak/>
-        <w:t>Test Plan Identifier</w:t>
-      </w:r>
-      <w:bookmarkEnd w:id="2"/>
-    </w:p>
-    <w:p/>
-    <w:p>
-      <w:pPr>
-        <w:pStyle w:val="Heading1"/>
-      </w:pPr>
-      <w:bookmarkStart w:id="3" w:name="_Toc435872421"/>
+      <w:bookmarkStart w:id="22" w:name="_Toc436205704"/>
       <w:r>
         <w:t>References</w:t>
       </w:r>
-      <w:bookmarkEnd w:id="3"/>
+      <w:bookmarkEnd w:id="22"/>
     </w:p>
+    <w:p>
+      <w:r>
+        <w:t>The following documents have been used to assist in creation of this document:</w:t>
+      </w:r>
+    </w:p>
+    <w:tbl>
+      <w:tblPr>
+        <w:tblStyle w:val="TableGrid"/>
+        <w:tblW w:w="0" w:type="auto"/>
+        <w:tblLook w:val="04A0" w:firstRow="1" w:lastRow="0" w:firstColumn="1" w:lastColumn="0" w:noHBand="0" w:noVBand="1"/>
+      </w:tblPr>
+      <w:tblGrid>
+        <w:gridCol w:w="2337"/>
+        <w:gridCol w:w="2337"/>
+        <w:gridCol w:w="2338"/>
+        <w:gridCol w:w="2338"/>
+      </w:tblGrid>
+      <w:tr>
+        <w:tc>
+          <w:tcPr>
+            <w:tcW w:w="2337" w:type="dxa"/>
+          </w:tcPr>
+          <w:p>
+            <w:pPr>
+              <w:jc w:val="center"/>
+              <w:rPr>
+                <w:b/>
+              </w:rPr>
+            </w:pPr>
+            <w:r>
+              <w:rPr>
+                <w:b/>
+              </w:rPr>
+              <w:t>#</w:t>
+            </w:r>
+          </w:p>
+        </w:tc>
+        <w:tc>
+          <w:tcPr>
+            <w:tcW w:w="2337" w:type="dxa"/>
+          </w:tcPr>
+          <w:p>
+            <w:pPr>
+              <w:jc w:val="center"/>
+              <w:rPr>
+                <w:b/>
+              </w:rPr>
+            </w:pPr>
+            <w:r>
+              <w:rPr>
+                <w:b/>
+              </w:rPr>
+              <w:t>Document name</w:t>
+            </w:r>
+          </w:p>
+        </w:tc>
+        <w:tc>
+          <w:tcPr>
+            <w:tcW w:w="2338" w:type="dxa"/>
+          </w:tcPr>
+          <w:p>
+            <w:pPr>
+              <w:jc w:val="center"/>
+              <w:rPr>
+                <w:b/>
+              </w:rPr>
+            </w:pPr>
+            <w:r>
+              <w:rPr>
+                <w:b/>
+              </w:rPr>
+              <w:t>Version</w:t>
+            </w:r>
+          </w:p>
+        </w:tc>
+        <w:tc>
+          <w:tcPr>
+            <w:tcW w:w="2338" w:type="dxa"/>
+          </w:tcPr>
+          <w:p>
+            <w:pPr>
+              <w:jc w:val="center"/>
+              <w:rPr>
+                <w:b/>
+              </w:rPr>
+            </w:pPr>
+            <w:r>
+              <w:rPr>
+                <w:b/>
+              </w:rPr>
+              <w:t>Comments</w:t>
+            </w:r>
+          </w:p>
+        </w:tc>
+      </w:tr>
+      <w:tr>
+        <w:tc>
+          <w:tcPr>
+            <w:tcW w:w="2337" w:type="dxa"/>
+          </w:tcPr>
+          <w:p/>
+        </w:tc>
+        <w:tc>
+          <w:tcPr>
+            <w:tcW w:w="2337" w:type="dxa"/>
+          </w:tcPr>
+          <w:p/>
+        </w:tc>
+        <w:tc>
+          <w:tcPr>
+            <w:tcW w:w="2338" w:type="dxa"/>
+          </w:tcPr>
+          <w:p/>
+        </w:tc>
+        <w:tc>
+          <w:tcPr>
+            <w:tcW w:w="2338" w:type="dxa"/>
+          </w:tcPr>
+          <w:p/>
+        </w:tc>
+      </w:tr>
+      <w:tr>
+        <w:tc>
+          <w:tcPr>
+            <w:tcW w:w="2337" w:type="dxa"/>
+          </w:tcPr>
+          <w:p/>
+        </w:tc>
+        <w:tc>
+          <w:tcPr>
+            <w:tcW w:w="2337" w:type="dxa"/>
+          </w:tcPr>
+          <w:p/>
+        </w:tc>
+        <w:tc>
+          <w:tcPr>
+            <w:tcW w:w="2338" w:type="dxa"/>
+          </w:tcPr>
+          <w:p/>
+        </w:tc>
+        <w:tc>
+          <w:tcPr>
+            <w:tcW w:w="2338" w:type="dxa"/>
+          </w:tcPr>
+          <w:p/>
+        </w:tc>
+      </w:tr>
+      <w:tr>
+        <w:tc>
+          <w:tcPr>
+            <w:tcW w:w="2337" w:type="dxa"/>
+          </w:tcPr>
+          <w:p/>
+        </w:tc>
+        <w:tc>
+          <w:tcPr>
+            <w:tcW w:w="2337" w:type="dxa"/>
+          </w:tcPr>
+          <w:p/>
+        </w:tc>
+        <w:tc>
+          <w:tcPr>
+            <w:tcW w:w="2338" w:type="dxa"/>
+          </w:tcPr>
+          <w:p/>
+        </w:tc>
+        <w:tc>
+          <w:tcPr>
+            <w:tcW w:w="2338" w:type="dxa"/>
+          </w:tcPr>
+          <w:p/>
+        </w:tc>
+      </w:tr>
+    </w:tbl>
     <w:p/>
     <w:p>
       <w:pPr>
         <w:pStyle w:val="Heading1"/>
-      </w:pPr>
-      <w:bookmarkStart w:id="4" w:name="_Toc435872422"/>
-      <w:r>
-        <w:t>Introduction</w:t>
-      </w:r>
-      <w:bookmarkEnd w:id="4"/>
-    </w:p>
-    <w:p/>
-    <w:p>
-      <w:pPr>
-        <w:pStyle w:val="Heading1"/>
-      </w:pPr>
-      <w:bookmarkStart w:id="5" w:name="_Toc435872423"/>
-      <w:r>
-        <w:t>Test Items</w:t>
-      </w:r>
-      <w:bookmarkEnd w:id="5"/>
-    </w:p>
-    <w:p/>
-    <w:p>
-      <w:pPr>
-        <w:pStyle w:val="Heading1"/>
-      </w:pPr>
-      <w:bookmarkStart w:id="6" w:name="_Toc435872424"/>
-      <w:r>
-        <w:t>Software Risk Issues</w:t>
-      </w:r>
-      <w:bookmarkEnd w:id="6"/>
-    </w:p>
-    <w:p/>
-    <w:p>
-      <w:pPr>
-        <w:pStyle w:val="Heading1"/>
-      </w:pPr>
-      <w:bookmarkStart w:id="7" w:name="_Toc435872425"/>
-      <w:r>
-        <w:t>Features to be Tested</w:t>
-      </w:r>
-      <w:bookmarkEnd w:id="7"/>
-    </w:p>
-    <w:p/>
-    <w:p>
-      <w:pPr>
-        <w:pStyle w:val="Heading1"/>
-      </w:pPr>
-      <w:bookmarkStart w:id="8" w:name="_Toc435872426"/>
-      <w:r>
-        <w:t>Features not to be Tested</w:t>
-      </w:r>
-      <w:bookmarkEnd w:id="8"/>
-    </w:p>
-    <w:p/>
-    <w:p>
-      <w:pPr>
-        <w:pStyle w:val="Heading1"/>
-      </w:pPr>
-      <w:bookmarkStart w:id="9" w:name="_Toc435872427"/>
-      <w:r>
-        <w:t>Approach</w:t>
-      </w:r>
-      <w:bookmarkEnd w:id="9"/>
-    </w:p>
-    <w:p/>
-    <w:p>
-      <w:pPr>
-        <w:pStyle w:val="Heading1"/>
-      </w:pPr>
-      <w:bookmarkStart w:id="10" w:name="_Toc435872428"/>
-      <w:r>
-        <w:t>Item Pass/Fail Criteria</w:t>
-      </w:r>
-      <w:bookmarkEnd w:id="10"/>
-    </w:p>
-    <w:p/>
-    <w:p>
-      <w:pPr>
-        <w:pStyle w:val="Heading1"/>
-      </w:pPr>
-      <w:bookmarkStart w:id="11" w:name="_Toc435872429"/>
-      <w:r>
-        <w:t>Suspension Criteria and Resumption Requirements</w:t>
-      </w:r>
-      <w:bookmarkEnd w:id="11"/>
-    </w:p>
-    <w:p/>
-    <w:p>
-      <w:pPr>
-        <w:pStyle w:val="Heading1"/>
-      </w:pPr>
-      <w:bookmarkStart w:id="12" w:name="_Toc435872430"/>
-      <w:r>
-        <w:lastRenderedPageBreak/>
-        <w:t>Test Deliverables</w:t>
-      </w:r>
-      <w:bookmarkEnd w:id="12"/>
-    </w:p>
-    <w:p/>
-    <w:p>
-      <w:pPr>
-        <w:pStyle w:val="Heading1"/>
-      </w:pPr>
-      <w:bookmarkStart w:id="13" w:name="_Toc435872431"/>
-      <w:r>
-        <w:t>Remaining Test Tasks</w:t>
-      </w:r>
-      <w:bookmarkEnd w:id="13"/>
-    </w:p>
-    <w:p/>
-    <w:p>
-      <w:pPr>
-        <w:pStyle w:val="Heading1"/>
-      </w:pPr>
-      <w:bookmarkStart w:id="14" w:name="_Toc435872432"/>
-      <w:r>
-        <w:t>Environmental Needs</w:t>
-      </w:r>
-      <w:bookmarkEnd w:id="14"/>
-    </w:p>
-    <w:p/>
-    <w:p>
-      <w:pPr>
-        <w:pStyle w:val="Heading1"/>
-      </w:pPr>
-      <w:bookmarkStart w:id="15" w:name="_Toc435872433"/>
-      <w:r>
-        <w:t>Staffing and Training Needs</w:t>
-      </w:r>
-      <w:bookmarkEnd w:id="15"/>
-    </w:p>
-    <w:p/>
-    <w:p>
-      <w:pPr>
-        <w:pStyle w:val="Heading1"/>
-      </w:pPr>
-      <w:bookmarkStart w:id="16" w:name="_Toc435872434"/>
-      <w:r>
-        <w:t>Responsibilities</w:t>
-      </w:r>
-      <w:bookmarkEnd w:id="16"/>
-    </w:p>
-    <w:p/>
-    <w:p>
-      <w:pPr>
-        <w:pStyle w:val="Heading1"/>
-      </w:pPr>
-      <w:bookmarkStart w:id="17" w:name="_Toc435872435"/>
-      <w:r>
-        <w:t>Schedule</w:t>
-      </w:r>
-      <w:bookmarkEnd w:id="17"/>
-    </w:p>
-    <w:p/>
-    <w:p>
-      <w:pPr>
-        <w:pStyle w:val="Heading1"/>
-      </w:pPr>
-      <w:bookmarkStart w:id="18" w:name="_Toc435872436"/>
-      <w:r>
-        <w:t>Planning Risks and Contingencies</w:t>
-      </w:r>
-      <w:bookmarkEnd w:id="18"/>
-    </w:p>
-    <w:p/>
-    <w:p>
-      <w:pPr>
-        <w:pStyle w:val="Heading1"/>
-      </w:pPr>
-      <w:bookmarkStart w:id="19" w:name="_Toc435872437"/>
-      <w:r>
-        <w:t>Approvals</w:t>
-      </w:r>
-      <w:bookmarkEnd w:id="19"/>
-    </w:p>
-    <w:p/>
-    <w:p>
-      <w:pPr>
-        <w:pStyle w:val="Heading1"/>
-      </w:pPr>
-      <w:bookmarkStart w:id="20" w:name="_Toc435872438"/>
-      <w:r>
-        <w:t>Glossary</w:t>
-      </w:r>
-      <w:bookmarkEnd w:id="20"/>
-    </w:p>
-    <w:p>
-      <w:pPr>
-        <w:pStyle w:val="Heading1"/>
-        <w:keepNext w:val="0"/>
-        <w:keepLines w:val="0"/>
         <w:pageBreakBefore/>
       </w:pPr>
-      <w:bookmarkStart w:id="21" w:name="_Toc435872439"/>
+      <w:bookmarkStart w:id="23" w:name="_Toc436205705"/>
       <w:r>
         <w:lastRenderedPageBreak/>
         <w:t>Appendix</w:t>
       </w:r>
-      <w:bookmarkEnd w:id="21"/>
+      <w:bookmarkEnd w:id="23"/>
     </w:p>
     <w:p/>
     <w:sectPr>
@@ -2749,7 +3531,7 @@
       <w:rPr>
         <w:noProof/>
       </w:rPr>
-      <w:t>5</w:t>
+      <w:t>2</w:t>
     </w:r>
     <w:r>
       <w:rPr>
@@ -2991,6 +3773,119 @@
     </w:lvl>
   </w:abstractNum>
   <w:abstractNum w:abstractNumId="2" w15:restartNumberingAfterBreak="0">
+    <w:nsid w:val="3C7A59BA"/>
+    <w:multiLevelType w:val="hybridMultilevel"/>
+    <w:tmpl w:val="E5FE01C6"/>
+    <w:lvl w:ilvl="0" w:tplc="0409000B">
+      <w:start w:val="1"/>
+      <w:numFmt w:val="bullet"/>
+      <w:lvlText w:val=""/>
+      <w:lvlJc w:val="left"/>
+      <w:pPr>
+        <w:ind w:left="720" w:hanging="360"/>
+      </w:pPr>
+      <w:rPr>
+        <w:rFonts w:ascii="Wingdings" w:hAnsi="Wingdings" w:hint="default"/>
+      </w:rPr>
+    </w:lvl>
+    <w:lvl w:ilvl="1" w:tplc="04090003">
+      <w:start w:val="1"/>
+      <w:numFmt w:val="bullet"/>
+      <w:lvlText w:val="o"/>
+      <w:lvlJc w:val="left"/>
+      <w:pPr>
+        <w:ind w:left="1440" w:hanging="360"/>
+      </w:pPr>
+      <w:rPr>
+        <w:rFonts w:ascii="Courier New" w:hAnsi="Courier New" w:cs="Courier New" w:hint="default"/>
+      </w:rPr>
+    </w:lvl>
+    <w:lvl w:ilvl="2" w:tplc="04090005" w:tentative="1">
+      <w:start w:val="1"/>
+      <w:numFmt w:val="bullet"/>
+      <w:lvlText w:val=""/>
+      <w:lvlJc w:val="left"/>
+      <w:pPr>
+        <w:ind w:left="2160" w:hanging="360"/>
+      </w:pPr>
+      <w:rPr>
+        <w:rFonts w:ascii="Wingdings" w:hAnsi="Wingdings" w:hint="default"/>
+      </w:rPr>
+    </w:lvl>
+    <w:lvl w:ilvl="3" w:tplc="04090001" w:tentative="1">
+      <w:start w:val="1"/>
+      <w:numFmt w:val="bullet"/>
+      <w:lvlText w:val=""/>
+      <w:lvlJc w:val="left"/>
+      <w:pPr>
+        <w:ind w:left="2880" w:hanging="360"/>
+      </w:pPr>
+      <w:rPr>
+        <w:rFonts w:ascii="Symbol" w:hAnsi="Symbol" w:hint="default"/>
+      </w:rPr>
+    </w:lvl>
+    <w:lvl w:ilvl="4" w:tplc="04090003" w:tentative="1">
+      <w:start w:val="1"/>
+      <w:numFmt w:val="bullet"/>
+      <w:lvlText w:val="o"/>
+      <w:lvlJc w:val="left"/>
+      <w:pPr>
+        <w:ind w:left="3600" w:hanging="360"/>
+      </w:pPr>
+      <w:rPr>
+        <w:rFonts w:ascii="Courier New" w:hAnsi="Courier New" w:cs="Courier New" w:hint="default"/>
+      </w:rPr>
+    </w:lvl>
+    <w:lvl w:ilvl="5" w:tplc="04090005" w:tentative="1">
+      <w:start w:val="1"/>
+      <w:numFmt w:val="bullet"/>
+      <w:lvlText w:val=""/>
+      <w:lvlJc w:val="left"/>
+      <w:pPr>
+        <w:ind w:left="4320" w:hanging="360"/>
+      </w:pPr>
+      <w:rPr>
+        <w:rFonts w:ascii="Wingdings" w:hAnsi="Wingdings" w:hint="default"/>
+      </w:rPr>
+    </w:lvl>
+    <w:lvl w:ilvl="6" w:tplc="04090001" w:tentative="1">
+      <w:start w:val="1"/>
+      <w:numFmt w:val="bullet"/>
+      <w:lvlText w:val=""/>
+      <w:lvlJc w:val="left"/>
+      <w:pPr>
+        <w:ind w:left="5040" w:hanging="360"/>
+      </w:pPr>
+      <w:rPr>
+        <w:rFonts w:ascii="Symbol" w:hAnsi="Symbol" w:hint="default"/>
+      </w:rPr>
+    </w:lvl>
+    <w:lvl w:ilvl="7" w:tplc="04090003" w:tentative="1">
+      <w:start w:val="1"/>
+      <w:numFmt w:val="bullet"/>
+      <w:lvlText w:val="o"/>
+      <w:lvlJc w:val="left"/>
+      <w:pPr>
+        <w:ind w:left="5760" w:hanging="360"/>
+      </w:pPr>
+      <w:rPr>
+        <w:rFonts w:ascii="Courier New" w:hAnsi="Courier New" w:cs="Courier New" w:hint="default"/>
+      </w:rPr>
+    </w:lvl>
+    <w:lvl w:ilvl="8" w:tplc="04090005" w:tentative="1">
+      <w:start w:val="1"/>
+      <w:numFmt w:val="bullet"/>
+      <w:lvlText w:val=""/>
+      <w:lvlJc w:val="left"/>
+      <w:pPr>
+        <w:ind w:left="6480" w:hanging="360"/>
+      </w:pPr>
+      <w:rPr>
+        <w:rFonts w:ascii="Wingdings" w:hAnsi="Wingdings" w:hint="default"/>
+      </w:rPr>
+    </w:lvl>
+  </w:abstractNum>
+  <w:abstractNum w:abstractNumId="3" w15:restartNumberingAfterBreak="0">
     <w:nsid w:val="4AE56C24"/>
     <w:multiLevelType w:val="hybridMultilevel"/>
     <w:tmpl w:val="C8B68AA6"/>
@@ -3080,14 +3975,365 @@
       </w:pPr>
     </w:lvl>
   </w:abstractNum>
+  <w:abstractNum w:abstractNumId="4" w15:restartNumberingAfterBreak="0">
+    <w:nsid w:val="4B22175E"/>
+    <w:multiLevelType w:val="hybridMultilevel"/>
+    <w:tmpl w:val="6712A04E"/>
+    <w:lvl w:ilvl="0" w:tplc="0409000B">
+      <w:start w:val="1"/>
+      <w:numFmt w:val="bullet"/>
+      <w:lvlText w:val=""/>
+      <w:lvlJc w:val="left"/>
+      <w:pPr>
+        <w:ind w:left="720" w:hanging="360"/>
+      </w:pPr>
+      <w:rPr>
+        <w:rFonts w:ascii="Wingdings" w:hAnsi="Wingdings" w:hint="default"/>
+      </w:rPr>
+    </w:lvl>
+    <w:lvl w:ilvl="1" w:tplc="04090003" w:tentative="1">
+      <w:start w:val="1"/>
+      <w:numFmt w:val="bullet"/>
+      <w:lvlText w:val="o"/>
+      <w:lvlJc w:val="left"/>
+      <w:pPr>
+        <w:ind w:left="1440" w:hanging="360"/>
+      </w:pPr>
+      <w:rPr>
+        <w:rFonts w:ascii="Courier New" w:hAnsi="Courier New" w:cs="Courier New" w:hint="default"/>
+      </w:rPr>
+    </w:lvl>
+    <w:lvl w:ilvl="2" w:tplc="04090005" w:tentative="1">
+      <w:start w:val="1"/>
+      <w:numFmt w:val="bullet"/>
+      <w:lvlText w:val=""/>
+      <w:lvlJc w:val="left"/>
+      <w:pPr>
+        <w:ind w:left="2160" w:hanging="360"/>
+      </w:pPr>
+      <w:rPr>
+        <w:rFonts w:ascii="Wingdings" w:hAnsi="Wingdings" w:hint="default"/>
+      </w:rPr>
+    </w:lvl>
+    <w:lvl w:ilvl="3" w:tplc="04090001" w:tentative="1">
+      <w:start w:val="1"/>
+      <w:numFmt w:val="bullet"/>
+      <w:lvlText w:val=""/>
+      <w:lvlJc w:val="left"/>
+      <w:pPr>
+        <w:ind w:left="2880" w:hanging="360"/>
+      </w:pPr>
+      <w:rPr>
+        <w:rFonts w:ascii="Symbol" w:hAnsi="Symbol" w:hint="default"/>
+      </w:rPr>
+    </w:lvl>
+    <w:lvl w:ilvl="4" w:tplc="04090003" w:tentative="1">
+      <w:start w:val="1"/>
+      <w:numFmt w:val="bullet"/>
+      <w:lvlText w:val="o"/>
+      <w:lvlJc w:val="left"/>
+      <w:pPr>
+        <w:ind w:left="3600" w:hanging="360"/>
+      </w:pPr>
+      <w:rPr>
+        <w:rFonts w:ascii="Courier New" w:hAnsi="Courier New" w:cs="Courier New" w:hint="default"/>
+      </w:rPr>
+    </w:lvl>
+    <w:lvl w:ilvl="5" w:tplc="04090005" w:tentative="1">
+      <w:start w:val="1"/>
+      <w:numFmt w:val="bullet"/>
+      <w:lvlText w:val=""/>
+      <w:lvlJc w:val="left"/>
+      <w:pPr>
+        <w:ind w:left="4320" w:hanging="360"/>
+      </w:pPr>
+      <w:rPr>
+        <w:rFonts w:ascii="Wingdings" w:hAnsi="Wingdings" w:hint="default"/>
+      </w:rPr>
+    </w:lvl>
+    <w:lvl w:ilvl="6" w:tplc="04090001" w:tentative="1">
+      <w:start w:val="1"/>
+      <w:numFmt w:val="bullet"/>
+      <w:lvlText w:val=""/>
+      <w:lvlJc w:val="left"/>
+      <w:pPr>
+        <w:ind w:left="5040" w:hanging="360"/>
+      </w:pPr>
+      <w:rPr>
+        <w:rFonts w:ascii="Symbol" w:hAnsi="Symbol" w:hint="default"/>
+      </w:rPr>
+    </w:lvl>
+    <w:lvl w:ilvl="7" w:tplc="04090003" w:tentative="1">
+      <w:start w:val="1"/>
+      <w:numFmt w:val="bullet"/>
+      <w:lvlText w:val="o"/>
+      <w:lvlJc w:val="left"/>
+      <w:pPr>
+        <w:ind w:left="5760" w:hanging="360"/>
+      </w:pPr>
+      <w:rPr>
+        <w:rFonts w:ascii="Courier New" w:hAnsi="Courier New" w:cs="Courier New" w:hint="default"/>
+      </w:rPr>
+    </w:lvl>
+    <w:lvl w:ilvl="8" w:tplc="04090005" w:tentative="1">
+      <w:start w:val="1"/>
+      <w:numFmt w:val="bullet"/>
+      <w:lvlText w:val=""/>
+      <w:lvlJc w:val="left"/>
+      <w:pPr>
+        <w:ind w:left="6480" w:hanging="360"/>
+      </w:pPr>
+      <w:rPr>
+        <w:rFonts w:ascii="Wingdings" w:hAnsi="Wingdings" w:hint="default"/>
+      </w:rPr>
+    </w:lvl>
+  </w:abstractNum>
+  <w:abstractNum w:abstractNumId="5" w15:restartNumberingAfterBreak="0">
+    <w:nsid w:val="4E316936"/>
+    <w:multiLevelType w:val="hybridMultilevel"/>
+    <w:tmpl w:val="FFB464FE"/>
+    <w:lvl w:ilvl="0" w:tplc="04090001">
+      <w:start w:val="1"/>
+      <w:numFmt w:val="bullet"/>
+      <w:lvlText w:val=""/>
+      <w:lvlJc w:val="left"/>
+      <w:pPr>
+        <w:ind w:left="720" w:hanging="360"/>
+      </w:pPr>
+      <w:rPr>
+        <w:rFonts w:ascii="Symbol" w:hAnsi="Symbol" w:hint="default"/>
+      </w:rPr>
+    </w:lvl>
+    <w:lvl w:ilvl="1" w:tplc="04090003" w:tentative="1">
+      <w:start w:val="1"/>
+      <w:numFmt w:val="bullet"/>
+      <w:lvlText w:val="o"/>
+      <w:lvlJc w:val="left"/>
+      <w:pPr>
+        <w:ind w:left="1440" w:hanging="360"/>
+      </w:pPr>
+      <w:rPr>
+        <w:rFonts w:ascii="Courier New" w:hAnsi="Courier New" w:cs="Courier New" w:hint="default"/>
+      </w:rPr>
+    </w:lvl>
+    <w:lvl w:ilvl="2" w:tplc="04090005" w:tentative="1">
+      <w:start w:val="1"/>
+      <w:numFmt w:val="bullet"/>
+      <w:lvlText w:val=""/>
+      <w:lvlJc w:val="left"/>
+      <w:pPr>
+        <w:ind w:left="2160" w:hanging="360"/>
+      </w:pPr>
+      <w:rPr>
+        <w:rFonts w:ascii="Wingdings" w:hAnsi="Wingdings" w:hint="default"/>
+      </w:rPr>
+    </w:lvl>
+    <w:lvl w:ilvl="3" w:tplc="04090001" w:tentative="1">
+      <w:start w:val="1"/>
+      <w:numFmt w:val="bullet"/>
+      <w:lvlText w:val=""/>
+      <w:lvlJc w:val="left"/>
+      <w:pPr>
+        <w:ind w:left="2880" w:hanging="360"/>
+      </w:pPr>
+      <w:rPr>
+        <w:rFonts w:ascii="Symbol" w:hAnsi="Symbol" w:hint="default"/>
+      </w:rPr>
+    </w:lvl>
+    <w:lvl w:ilvl="4" w:tplc="04090003" w:tentative="1">
+      <w:start w:val="1"/>
+      <w:numFmt w:val="bullet"/>
+      <w:lvlText w:val="o"/>
+      <w:lvlJc w:val="left"/>
+      <w:pPr>
+        <w:ind w:left="3600" w:hanging="360"/>
+      </w:pPr>
+      <w:rPr>
+        <w:rFonts w:ascii="Courier New" w:hAnsi="Courier New" w:cs="Courier New" w:hint="default"/>
+      </w:rPr>
+    </w:lvl>
+    <w:lvl w:ilvl="5" w:tplc="04090005" w:tentative="1">
+      <w:start w:val="1"/>
+      <w:numFmt w:val="bullet"/>
+      <w:lvlText w:val=""/>
+      <w:lvlJc w:val="left"/>
+      <w:pPr>
+        <w:ind w:left="4320" w:hanging="360"/>
+      </w:pPr>
+      <w:rPr>
+        <w:rFonts w:ascii="Wingdings" w:hAnsi="Wingdings" w:hint="default"/>
+      </w:rPr>
+    </w:lvl>
+    <w:lvl w:ilvl="6" w:tplc="04090001" w:tentative="1">
+      <w:start w:val="1"/>
+      <w:numFmt w:val="bullet"/>
+      <w:lvlText w:val=""/>
+      <w:lvlJc w:val="left"/>
+      <w:pPr>
+        <w:ind w:left="5040" w:hanging="360"/>
+      </w:pPr>
+      <w:rPr>
+        <w:rFonts w:ascii="Symbol" w:hAnsi="Symbol" w:hint="default"/>
+      </w:rPr>
+    </w:lvl>
+    <w:lvl w:ilvl="7" w:tplc="04090003" w:tentative="1">
+      <w:start w:val="1"/>
+      <w:numFmt w:val="bullet"/>
+      <w:lvlText w:val="o"/>
+      <w:lvlJc w:val="left"/>
+      <w:pPr>
+        <w:ind w:left="5760" w:hanging="360"/>
+      </w:pPr>
+      <w:rPr>
+        <w:rFonts w:ascii="Courier New" w:hAnsi="Courier New" w:cs="Courier New" w:hint="default"/>
+      </w:rPr>
+    </w:lvl>
+    <w:lvl w:ilvl="8" w:tplc="04090005" w:tentative="1">
+      <w:start w:val="1"/>
+      <w:numFmt w:val="bullet"/>
+      <w:lvlText w:val=""/>
+      <w:lvlJc w:val="left"/>
+      <w:pPr>
+        <w:ind w:left="6480" w:hanging="360"/>
+      </w:pPr>
+      <w:rPr>
+        <w:rFonts w:ascii="Wingdings" w:hAnsi="Wingdings" w:hint="default"/>
+      </w:rPr>
+    </w:lvl>
+  </w:abstractNum>
+  <w:abstractNum w:abstractNumId="6" w15:restartNumberingAfterBreak="0">
+    <w:nsid w:val="7F3C62FC"/>
+    <w:multiLevelType w:val="hybridMultilevel"/>
+    <w:tmpl w:val="E46EDC38"/>
+    <w:lvl w:ilvl="0" w:tplc="0409000B">
+      <w:start w:val="1"/>
+      <w:numFmt w:val="bullet"/>
+      <w:lvlText w:val=""/>
+      <w:lvlJc w:val="left"/>
+      <w:pPr>
+        <w:ind w:left="720" w:hanging="360"/>
+      </w:pPr>
+      <w:rPr>
+        <w:rFonts w:ascii="Wingdings" w:hAnsi="Wingdings" w:hint="default"/>
+      </w:rPr>
+    </w:lvl>
+    <w:lvl w:ilvl="1" w:tplc="04090003" w:tentative="1">
+      <w:start w:val="1"/>
+      <w:numFmt w:val="bullet"/>
+      <w:lvlText w:val="o"/>
+      <w:lvlJc w:val="left"/>
+      <w:pPr>
+        <w:ind w:left="1440" w:hanging="360"/>
+      </w:pPr>
+      <w:rPr>
+        <w:rFonts w:ascii="Courier New" w:hAnsi="Courier New" w:cs="Courier New" w:hint="default"/>
+      </w:rPr>
+    </w:lvl>
+    <w:lvl w:ilvl="2" w:tplc="04090005" w:tentative="1">
+      <w:start w:val="1"/>
+      <w:numFmt w:val="bullet"/>
+      <w:lvlText w:val=""/>
+      <w:lvlJc w:val="left"/>
+      <w:pPr>
+        <w:ind w:left="2160" w:hanging="360"/>
+      </w:pPr>
+      <w:rPr>
+        <w:rFonts w:ascii="Wingdings" w:hAnsi="Wingdings" w:hint="default"/>
+      </w:rPr>
+    </w:lvl>
+    <w:lvl w:ilvl="3" w:tplc="04090001" w:tentative="1">
+      <w:start w:val="1"/>
+      <w:numFmt w:val="bullet"/>
+      <w:lvlText w:val=""/>
+      <w:lvlJc w:val="left"/>
+      <w:pPr>
+        <w:ind w:left="2880" w:hanging="360"/>
+      </w:pPr>
+      <w:rPr>
+        <w:rFonts w:ascii="Symbol" w:hAnsi="Symbol" w:hint="default"/>
+      </w:rPr>
+    </w:lvl>
+    <w:lvl w:ilvl="4" w:tplc="04090003" w:tentative="1">
+      <w:start w:val="1"/>
+      <w:numFmt w:val="bullet"/>
+      <w:lvlText w:val="o"/>
+      <w:lvlJc w:val="left"/>
+      <w:pPr>
+        <w:ind w:left="3600" w:hanging="360"/>
+      </w:pPr>
+      <w:rPr>
+        <w:rFonts w:ascii="Courier New" w:hAnsi="Courier New" w:cs="Courier New" w:hint="default"/>
+      </w:rPr>
+    </w:lvl>
+    <w:lvl w:ilvl="5" w:tplc="04090005" w:tentative="1">
+      <w:start w:val="1"/>
+      <w:numFmt w:val="bullet"/>
+      <w:lvlText w:val=""/>
+      <w:lvlJc w:val="left"/>
+      <w:pPr>
+        <w:ind w:left="4320" w:hanging="360"/>
+      </w:pPr>
+      <w:rPr>
+        <w:rFonts w:ascii="Wingdings" w:hAnsi="Wingdings" w:hint="default"/>
+      </w:rPr>
+    </w:lvl>
+    <w:lvl w:ilvl="6" w:tplc="04090001" w:tentative="1">
+      <w:start w:val="1"/>
+      <w:numFmt w:val="bullet"/>
+      <w:lvlText w:val=""/>
+      <w:lvlJc w:val="left"/>
+      <w:pPr>
+        <w:ind w:left="5040" w:hanging="360"/>
+      </w:pPr>
+      <w:rPr>
+        <w:rFonts w:ascii="Symbol" w:hAnsi="Symbol" w:hint="default"/>
+      </w:rPr>
+    </w:lvl>
+    <w:lvl w:ilvl="7" w:tplc="04090003" w:tentative="1">
+      <w:start w:val="1"/>
+      <w:numFmt w:val="bullet"/>
+      <w:lvlText w:val="o"/>
+      <w:lvlJc w:val="left"/>
+      <w:pPr>
+        <w:ind w:left="5760" w:hanging="360"/>
+      </w:pPr>
+      <w:rPr>
+        <w:rFonts w:ascii="Courier New" w:hAnsi="Courier New" w:cs="Courier New" w:hint="default"/>
+      </w:rPr>
+    </w:lvl>
+    <w:lvl w:ilvl="8" w:tplc="04090005" w:tentative="1">
+      <w:start w:val="1"/>
+      <w:numFmt w:val="bullet"/>
+      <w:lvlText w:val=""/>
+      <w:lvlJc w:val="left"/>
+      <w:pPr>
+        <w:ind w:left="6480" w:hanging="360"/>
+      </w:pPr>
+      <w:rPr>
+        <w:rFonts w:ascii="Wingdings" w:hAnsi="Wingdings" w:hint="default"/>
+      </w:rPr>
+    </w:lvl>
+  </w:abstractNum>
   <w:num w:numId="1">
-    <w:abstractNumId w:val="2"/>
+    <w:abstractNumId w:val="3"/>
   </w:num>
   <w:num w:numId="2">
     <w:abstractNumId w:val="0"/>
   </w:num>
   <w:num w:numId="3">
     <w:abstractNumId w:val="1"/>
+  </w:num>
+  <w:num w:numId="4">
+    <w:abstractNumId w:val="5"/>
+  </w:num>
+  <w:num w:numId="5">
+    <w:abstractNumId w:val="6"/>
+  </w:num>
+  <w:num w:numId="6">
+    <w:abstractNumId w:val="4"/>
+  </w:num>
+  <w:num w:numId="7">
+    <w:abstractNumId w:val="2"/>
   </w:num>
 </w:numbering>
 </file>
@@ -3098,13 +4344,12 @@
     <w:rPrDefault>
       <w:rPr>
         <w:rFonts w:asciiTheme="minorHAnsi" w:eastAsiaTheme="minorEastAsia" w:hAnsiTheme="minorHAnsi" w:cstheme="minorBidi"/>
-        <w:color w:val="4C483D" w:themeColor="text2"/>
         <w:lang w:val="en-US" w:eastAsia="ja-JP" w:bidi="ar-SA"/>
       </w:rPr>
     </w:rPrDefault>
     <w:pPrDefault>
       <w:pPr>
-        <w:spacing w:after="320" w:line="300" w:lineRule="auto"/>
+        <w:spacing w:before="100" w:after="200" w:line="276" w:lineRule="auto"/>
       </w:pPr>
     </w:pPrDefault>
   </w:docDefaults>
@@ -3141,7 +4386,7 @@
     <w:lsdException w:name="footnote text" w:semiHidden="1" w:unhideWhenUsed="1"/>
     <w:lsdException w:name="annotation text" w:semiHidden="1" w:unhideWhenUsed="1"/>
     <w:lsdException w:name="header" w:semiHidden="1" w:unhideWhenUsed="1"/>
-    <w:lsdException w:name="footer" w:semiHidden="1" w:uiPriority="0" w:unhideWhenUsed="1" w:qFormat="1"/>
+    <w:lsdException w:name="footer" w:semiHidden="1" w:uiPriority="0" w:unhideWhenUsed="1"/>
     <w:lsdException w:name="index heading" w:semiHidden="1" w:unhideWhenUsed="1"/>
     <w:lsdException w:name="caption" w:semiHidden="1" w:uiPriority="35" w:unhideWhenUsed="1" w:qFormat="1"/>
     <w:lsdException w:name="table of figures" w:semiHidden="1" w:unhideWhenUsed="1"/>
@@ -3288,7 +4533,7 @@
     <w:lsdException w:name="Medium Shading 2 Accent 1" w:uiPriority="64"/>
     <w:lsdException w:name="Medium List 1 Accent 1" w:uiPriority="65"/>
     <w:lsdException w:name="Revision" w:semiHidden="1"/>
-    <w:lsdException w:name="List Paragraph" w:semiHidden="1" w:uiPriority="34" w:unhideWhenUsed="1" w:qFormat="1"/>
+    <w:lsdException w:name="List Paragraph" w:uiPriority="34" w:qFormat="1"/>
     <w:lsdException w:name="Quote" w:semiHidden="1" w:uiPriority="29" w:unhideWhenUsed="1" w:qFormat="1"/>
     <w:lsdException w:name="Intense Quote" w:semiHidden="1" w:uiPriority="30" w:unhideWhenUsed="1" w:qFormat="1"/>
     <w:lsdException w:name="Medium List 2 Accent 1" w:uiPriority="66"/>
@@ -3484,6 +4729,7 @@
   <w:style w:type="paragraph" w:default="1" w:styleId="Normal">
     <w:name w:val="Normal"/>
     <w:qFormat/>
+    <w:rsid w:val="00271161"/>
   </w:style>
   <w:style w:type="paragraph" w:styleId="Heading1">
     <w:name w:val="heading 1"/>
@@ -3492,20 +4738,24 @@
     <w:link w:val="Heading1Char"/>
     <w:uiPriority w:val="9"/>
     <w:qFormat/>
+    <w:rsid w:val="00271161"/>
     <w:pPr>
-      <w:keepNext/>
-      <w:keepLines/>
       <w:pBdr>
-        <w:bottom w:val="single" w:sz="8" w:space="0" w:color="FCDBDB" w:themeColor="accent1" w:themeTint="33"/>
+        <w:top w:val="single" w:sz="24" w:space="0" w:color="F24F4F" w:themeColor="accent1"/>
+        <w:left w:val="single" w:sz="24" w:space="0" w:color="F24F4F" w:themeColor="accent1"/>
+        <w:bottom w:val="single" w:sz="24" w:space="0" w:color="F24F4F" w:themeColor="accent1"/>
+        <w:right w:val="single" w:sz="24" w:space="0" w:color="F24F4F" w:themeColor="accent1"/>
       </w:pBdr>
-      <w:spacing w:after="200"/>
+      <w:shd w:val="clear" w:color="auto" w:fill="F24F4F" w:themeFill="accent1"/>
+      <w:spacing w:after="0"/>
       <w:outlineLvl w:val="0"/>
     </w:pPr>
     <w:rPr>
-      <w:rFonts w:asciiTheme="majorHAnsi" w:eastAsiaTheme="majorEastAsia" w:hAnsiTheme="majorHAnsi" w:cstheme="majorBidi"/>
-      <w:color w:val="F24F4F" w:themeColor="accent1"/>
-      <w:sz w:val="36"/>
-      <w:szCs w:val="36"/>
+      <w:caps/>
+      <w:color w:val="FFFFFF" w:themeColor="background1"/>
+      <w:spacing w:val="15"/>
+      <w:sz w:val="22"/>
+      <w:szCs w:val="22"/>
     </w:rPr>
   </w:style>
   <w:style w:type="paragraph" w:styleId="Heading2">
@@ -3516,17 +4766,21 @@
     <w:uiPriority w:val="9"/>
     <w:unhideWhenUsed/>
     <w:qFormat/>
+    <w:rsid w:val="00271161"/>
     <w:pPr>
-      <w:keepNext/>
-      <w:keepLines/>
-      <w:spacing w:before="120" w:after="120" w:line="240" w:lineRule="auto"/>
+      <w:pBdr>
+        <w:top w:val="single" w:sz="24" w:space="0" w:color="FCDBDB" w:themeColor="accent1" w:themeTint="33"/>
+        <w:left w:val="single" w:sz="24" w:space="0" w:color="FCDBDB" w:themeColor="accent1" w:themeTint="33"/>
+        <w:bottom w:val="single" w:sz="24" w:space="0" w:color="FCDBDB" w:themeColor="accent1" w:themeTint="33"/>
+        <w:right w:val="single" w:sz="24" w:space="0" w:color="FCDBDB" w:themeColor="accent1" w:themeTint="33"/>
+      </w:pBdr>
+      <w:shd w:val="clear" w:color="auto" w:fill="FCDBDB" w:themeFill="accent1" w:themeFillTint="33"/>
+      <w:spacing w:after="0"/>
       <w:outlineLvl w:val="1"/>
     </w:pPr>
     <w:rPr>
-      <w:b/>
-      <w:bCs/>
-      <w:sz w:val="26"/>
-      <w:szCs w:val="26"/>
+      <w:caps/>
+      <w:spacing w:val="15"/>
     </w:rPr>
   </w:style>
   <w:style w:type="paragraph" w:styleId="Heading3">
@@ -3537,19 +4791,18 @@
     <w:uiPriority w:val="9"/>
     <w:unhideWhenUsed/>
     <w:qFormat/>
+    <w:rsid w:val="00271161"/>
     <w:pPr>
-      <w:keepNext/>
-      <w:keepLines/>
-      <w:spacing w:before="40" w:after="0"/>
+      <w:pBdr>
+        <w:top w:val="single" w:sz="6" w:space="2" w:color="F24F4F" w:themeColor="accent1"/>
+      </w:pBdr>
+      <w:spacing w:before="300" w:after="0"/>
       <w:outlineLvl w:val="2"/>
     </w:pPr>
     <w:rPr>
-      <w:b/>
-      <w:bCs/>
-      <w:i/>
-      <w:iCs/>
-      <w:sz w:val="24"/>
-      <w:szCs w:val="24"/>
+      <w:caps/>
+      <w:color w:val="940B0B" w:themeColor="accent1" w:themeShade="7F"/>
+      <w:spacing w:val="15"/>
     </w:rPr>
   </w:style>
   <w:style w:type="paragraph" w:styleId="Heading4">
@@ -3561,17 +4814,128 @@
     <w:semiHidden/>
     <w:unhideWhenUsed/>
     <w:qFormat/>
+    <w:rsid w:val="00271161"/>
     <w:pPr>
-      <w:keepNext/>
-      <w:keepLines/>
-      <w:spacing w:before="40" w:after="0"/>
+      <w:pBdr>
+        <w:top w:val="dotted" w:sz="6" w:space="2" w:color="F24F4F" w:themeColor="accent1"/>
+      </w:pBdr>
+      <w:spacing w:before="200" w:after="0"/>
       <w:outlineLvl w:val="3"/>
     </w:pPr>
     <w:rPr>
-      <w:rFonts w:asciiTheme="majorHAnsi" w:eastAsiaTheme="majorEastAsia" w:hAnsiTheme="majorHAnsi" w:cstheme="majorBidi"/>
+      <w:caps/>
+      <w:color w:val="DF1010" w:themeColor="accent1" w:themeShade="BF"/>
+      <w:spacing w:val="10"/>
+    </w:rPr>
+  </w:style>
+  <w:style w:type="paragraph" w:styleId="Heading5">
+    <w:name w:val="heading 5"/>
+    <w:basedOn w:val="Normal"/>
+    <w:next w:val="Normal"/>
+    <w:link w:val="Heading5Char"/>
+    <w:uiPriority w:val="9"/>
+    <w:semiHidden/>
+    <w:unhideWhenUsed/>
+    <w:qFormat/>
+    <w:rsid w:val="00271161"/>
+    <w:pPr>
+      <w:pBdr>
+        <w:bottom w:val="single" w:sz="6" w:space="1" w:color="F24F4F" w:themeColor="accent1"/>
+      </w:pBdr>
+      <w:spacing w:before="200" w:after="0"/>
+      <w:outlineLvl w:val="4"/>
+    </w:pPr>
+    <w:rPr>
+      <w:caps/>
+      <w:color w:val="DF1010" w:themeColor="accent1" w:themeShade="BF"/>
+      <w:spacing w:val="10"/>
+    </w:rPr>
+  </w:style>
+  <w:style w:type="paragraph" w:styleId="Heading6">
+    <w:name w:val="heading 6"/>
+    <w:basedOn w:val="Normal"/>
+    <w:next w:val="Normal"/>
+    <w:link w:val="Heading6Char"/>
+    <w:uiPriority w:val="9"/>
+    <w:semiHidden/>
+    <w:unhideWhenUsed/>
+    <w:qFormat/>
+    <w:rsid w:val="00271161"/>
+    <w:pPr>
+      <w:pBdr>
+        <w:bottom w:val="dotted" w:sz="6" w:space="1" w:color="F24F4F" w:themeColor="accent1"/>
+      </w:pBdr>
+      <w:spacing w:before="200" w:after="0"/>
+      <w:outlineLvl w:val="5"/>
+    </w:pPr>
+    <w:rPr>
+      <w:caps/>
+      <w:color w:val="DF1010" w:themeColor="accent1" w:themeShade="BF"/>
+      <w:spacing w:val="10"/>
+    </w:rPr>
+  </w:style>
+  <w:style w:type="paragraph" w:styleId="Heading7">
+    <w:name w:val="heading 7"/>
+    <w:basedOn w:val="Normal"/>
+    <w:next w:val="Normal"/>
+    <w:link w:val="Heading7Char"/>
+    <w:uiPriority w:val="9"/>
+    <w:semiHidden/>
+    <w:unhideWhenUsed/>
+    <w:qFormat/>
+    <w:rsid w:val="00271161"/>
+    <w:pPr>
+      <w:spacing w:before="200" w:after="0"/>
+      <w:outlineLvl w:val="6"/>
+    </w:pPr>
+    <w:rPr>
+      <w:caps/>
+      <w:color w:val="DF1010" w:themeColor="accent1" w:themeShade="BF"/>
+      <w:spacing w:val="10"/>
+    </w:rPr>
+  </w:style>
+  <w:style w:type="paragraph" w:styleId="Heading8">
+    <w:name w:val="heading 8"/>
+    <w:basedOn w:val="Normal"/>
+    <w:next w:val="Normal"/>
+    <w:link w:val="Heading8Char"/>
+    <w:uiPriority w:val="9"/>
+    <w:semiHidden/>
+    <w:unhideWhenUsed/>
+    <w:qFormat/>
+    <w:rsid w:val="00271161"/>
+    <w:pPr>
+      <w:spacing w:before="200" w:after="0"/>
+      <w:outlineLvl w:val="7"/>
+    </w:pPr>
+    <w:rPr>
+      <w:caps/>
+      <w:spacing w:val="10"/>
+      <w:sz w:val="18"/>
+      <w:szCs w:val="18"/>
+    </w:rPr>
+  </w:style>
+  <w:style w:type="paragraph" w:styleId="Heading9">
+    <w:name w:val="heading 9"/>
+    <w:basedOn w:val="Normal"/>
+    <w:next w:val="Normal"/>
+    <w:link w:val="Heading9Char"/>
+    <w:uiPriority w:val="9"/>
+    <w:semiHidden/>
+    <w:unhideWhenUsed/>
+    <w:qFormat/>
+    <w:rsid w:val="00271161"/>
+    <w:pPr>
+      <w:spacing w:before="200" w:after="0"/>
+      <w:outlineLvl w:val="8"/>
+    </w:pPr>
+    <w:rPr>
       <w:i/>
       <w:iCs/>
-      <w:color w:val="DF1010" w:themeColor="accent1" w:themeShade="BF"/>
+      <w:caps/>
+      <w:spacing w:val="10"/>
+      <w:sz w:val="18"/>
+      <w:szCs w:val="18"/>
     </w:rPr>
   </w:style>
   <w:style w:type="character" w:default="1" w:styleId="DefaultParagraphFont">
@@ -3627,16 +4991,17 @@
     <w:link w:val="TitleChar"/>
     <w:uiPriority w:val="10"/>
     <w:qFormat/>
+    <w:rsid w:val="00271161"/>
     <w:pPr>
-      <w:spacing w:after="600" w:line="240" w:lineRule="auto"/>
-      <w:contextualSpacing/>
+      <w:spacing w:before="0" w:after="0"/>
     </w:pPr>
     <w:rPr>
       <w:rFonts w:asciiTheme="majorHAnsi" w:eastAsiaTheme="majorEastAsia" w:hAnsiTheme="majorHAnsi" w:cstheme="majorBidi"/>
+      <w:caps/>
       <w:color w:val="F24F4F" w:themeColor="accent1"/>
-      <w:kern w:val="28"/>
-      <w:sz w:val="96"/>
-      <w:szCs w:val="96"/>
+      <w:spacing w:val="10"/>
+      <w:sz w:val="52"/>
+      <w:szCs w:val="52"/>
     </w:rPr>
   </w:style>
   <w:style w:type="character" w:customStyle="1" w:styleId="TitleChar">
@@ -3644,12 +5009,14 @@
     <w:basedOn w:val="DefaultParagraphFont"/>
     <w:link w:val="Title"/>
     <w:uiPriority w:val="10"/>
+    <w:rsid w:val="00271161"/>
     <w:rPr>
       <w:rFonts w:asciiTheme="majorHAnsi" w:eastAsiaTheme="majorEastAsia" w:hAnsiTheme="majorHAnsi" w:cstheme="majorBidi"/>
+      <w:caps/>
       <w:color w:val="F24F4F" w:themeColor="accent1"/>
-      <w:kern w:val="28"/>
-      <w:sz w:val="96"/>
-      <w:szCs w:val="96"/>
+      <w:spacing w:val="10"/>
+      <w:sz w:val="52"/>
+      <w:szCs w:val="52"/>
     </w:rPr>
   </w:style>
   <w:style w:type="paragraph" w:styleId="Subtitle">
@@ -3659,15 +5026,16 @@
     <w:link w:val="SubtitleChar"/>
     <w:uiPriority w:val="11"/>
     <w:qFormat/>
+    <w:rsid w:val="00271161"/>
     <w:pPr>
-      <w:numPr>
-        <w:ilvl w:val="1"/>
-      </w:numPr>
-      <w:spacing w:after="0" w:line="240" w:lineRule="auto"/>
+      <w:spacing w:before="0" w:after="500" w:line="240" w:lineRule="auto"/>
     </w:pPr>
     <w:rPr>
-      <w:sz w:val="32"/>
-      <w:szCs w:val="32"/>
+      <w:caps/>
+      <w:color w:val="595959" w:themeColor="text1" w:themeTint="A6"/>
+      <w:spacing w:val="10"/>
+      <w:sz w:val="21"/>
+      <w:szCs w:val="21"/>
     </w:rPr>
   </w:style>
   <w:style w:type="character" w:customStyle="1" w:styleId="SubtitleChar">
@@ -3675,15 +5043,20 @@
     <w:basedOn w:val="DefaultParagraphFont"/>
     <w:link w:val="Subtitle"/>
     <w:uiPriority w:val="11"/>
+    <w:rsid w:val="00271161"/>
     <w:rPr>
-      <w:sz w:val="32"/>
-      <w:szCs w:val="32"/>
+      <w:caps/>
+      <w:color w:val="595959" w:themeColor="text1" w:themeTint="A6"/>
+      <w:spacing w:val="10"/>
+      <w:sz w:val="21"/>
+      <w:szCs w:val="21"/>
     </w:rPr>
   </w:style>
   <w:style w:type="paragraph" w:styleId="NoSpacing">
     <w:name w:val="No Spacing"/>
     <w:uiPriority w:val="1"/>
     <w:qFormat/>
+    <w:rsid w:val="00271161"/>
     <w:pPr>
       <w:spacing w:after="0" w:line="240" w:lineRule="auto"/>
     </w:pPr>
@@ -3710,7 +5083,6 @@
     <w:name w:val="Contact Info"/>
     <w:basedOn w:val="NoSpacing"/>
     <w:uiPriority w:val="99"/>
-    <w:qFormat/>
     <w:rPr>
       <w:color w:val="FFFFFF" w:themeColor="background1"/>
       <w:sz w:val="22"/>
@@ -3751,7 +5123,6 @@
     <w:link w:val="FooterChar"/>
     <w:uiPriority w:val="99"/>
     <w:unhideWhenUsed/>
-    <w:qFormat/>
     <w:pPr>
       <w:spacing w:after="0" w:line="240" w:lineRule="auto"/>
     </w:pPr>
@@ -3781,11 +5152,14 @@
     <w:basedOn w:val="DefaultParagraphFont"/>
     <w:link w:val="Heading1"/>
     <w:uiPriority w:val="9"/>
+    <w:rsid w:val="00271161"/>
     <w:rPr>
-      <w:rFonts w:asciiTheme="majorHAnsi" w:eastAsiaTheme="majorEastAsia" w:hAnsiTheme="majorHAnsi" w:cstheme="majorBidi"/>
-      <w:color w:val="F24F4F" w:themeColor="accent1"/>
-      <w:sz w:val="36"/>
-      <w:szCs w:val="36"/>
+      <w:caps/>
+      <w:color w:val="FFFFFF" w:themeColor="background1"/>
+      <w:spacing w:val="15"/>
+      <w:sz w:val="22"/>
+      <w:szCs w:val="22"/>
+      <w:shd w:val="clear" w:color="auto" w:fill="F24F4F" w:themeFill="accent1"/>
     </w:rPr>
   </w:style>
   <w:style w:type="character" w:customStyle="1" w:styleId="Heading2Char">
@@ -3793,11 +5167,11 @@
     <w:basedOn w:val="DefaultParagraphFont"/>
     <w:link w:val="Heading2"/>
     <w:uiPriority w:val="9"/>
+    <w:rsid w:val="00271161"/>
     <w:rPr>
-      <w:b/>
-      <w:bCs/>
-      <w:sz w:val="26"/>
-      <w:szCs w:val="26"/>
+      <w:caps/>
+      <w:spacing w:val="15"/>
+      <w:shd w:val="clear" w:color="auto" w:fill="FCDBDB" w:themeFill="accent1" w:themeFillTint="33"/>
     </w:rPr>
   </w:style>
   <w:style w:type="paragraph" w:styleId="TOCHeading">
@@ -3807,18 +5181,10 @@
     <w:uiPriority w:val="39"/>
     <w:unhideWhenUsed/>
     <w:qFormat/>
+    <w:rsid w:val="00271161"/>
     <w:pPr>
-      <w:pBdr>
-        <w:bottom w:val="none" w:sz="0" w:space="0" w:color="auto"/>
-      </w:pBdr>
-      <w:spacing w:after="400"/>
       <w:outlineLvl w:val="9"/>
     </w:pPr>
-    <w:rPr>
-      <w:color w:val="DF1010" w:themeColor="accent1" w:themeShade="BF"/>
-      <w:sz w:val="72"/>
-      <w:szCs w:val="72"/>
-    </w:rPr>
   </w:style>
   <w:style w:type="paragraph" w:styleId="TOC1">
     <w:name w:val="toc 1"/>
@@ -3875,13 +5241,11 @@
     <w:basedOn w:val="DefaultParagraphFont"/>
     <w:link w:val="Heading3"/>
     <w:uiPriority w:val="9"/>
+    <w:rsid w:val="00271161"/>
     <w:rPr>
-      <w:b/>
-      <w:bCs/>
-      <w:i/>
-      <w:iCs/>
-      <w:sz w:val="24"/>
-      <w:szCs w:val="24"/>
+      <w:caps/>
+      <w:color w:val="940B0B" w:themeColor="accent1" w:themeShade="7F"/>
+      <w:spacing w:val="15"/>
     </w:rPr>
   </w:style>
   <w:style w:type="paragraph" w:customStyle="1" w:styleId="LogoAlt">
@@ -3899,7 +5263,6 @@
     <w:basedOn w:val="Normal"/>
     <w:uiPriority w:val="99"/>
     <w:unhideWhenUsed/>
-    <w:qFormat/>
     <w:pPr>
       <w:spacing w:after="0" w:line="240" w:lineRule="auto"/>
     </w:pPr>
@@ -3960,7 +5323,6 @@
     <w:basedOn w:val="Normal"/>
     <w:uiPriority w:val="99"/>
     <w:unhideWhenUsed/>
-    <w:qFormat/>
     <w:pPr>
       <w:spacing w:before="160" w:after="160" w:line="240" w:lineRule="auto"/>
       <w:jc w:val="center"/>
@@ -3972,11 +5334,11 @@
     <w:link w:val="Heading4"/>
     <w:uiPriority w:val="9"/>
     <w:semiHidden/>
+    <w:rsid w:val="00271161"/>
     <w:rPr>
-      <w:rFonts w:asciiTheme="majorHAnsi" w:eastAsiaTheme="majorEastAsia" w:hAnsiTheme="majorHAnsi" w:cstheme="majorBidi"/>
-      <w:i/>
-      <w:iCs/>
+      <w:caps/>
       <w:color w:val="DF1010" w:themeColor="accent1" w:themeShade="BF"/>
+      <w:spacing w:val="10"/>
     </w:rPr>
   </w:style>
   <w:style w:type="table" w:customStyle="1" w:styleId="FinancialTable">
@@ -4042,7 +5404,6 @@
     <w:next w:val="Normal"/>
     <w:autoRedefine/>
     <w:uiPriority w:val="39"/>
-    <w:semiHidden/>
     <w:unhideWhenUsed/>
     <w:pPr>
       <w:spacing w:after="100"/>
@@ -4060,6 +5421,245 @@
     <w:pPr>
       <w:spacing w:after="100"/>
       <w:ind w:left="720" w:right="3240"/>
+    </w:pPr>
+  </w:style>
+  <w:style w:type="character" w:customStyle="1" w:styleId="Heading5Char">
+    <w:name w:val="Heading 5 Char"/>
+    <w:basedOn w:val="DefaultParagraphFont"/>
+    <w:link w:val="Heading5"/>
+    <w:uiPriority w:val="9"/>
+    <w:semiHidden/>
+    <w:rsid w:val="00271161"/>
+    <w:rPr>
+      <w:caps/>
+      <w:color w:val="DF1010" w:themeColor="accent1" w:themeShade="BF"/>
+      <w:spacing w:val="10"/>
+    </w:rPr>
+  </w:style>
+  <w:style w:type="character" w:customStyle="1" w:styleId="Heading6Char">
+    <w:name w:val="Heading 6 Char"/>
+    <w:basedOn w:val="DefaultParagraphFont"/>
+    <w:link w:val="Heading6"/>
+    <w:uiPriority w:val="9"/>
+    <w:semiHidden/>
+    <w:rsid w:val="00271161"/>
+    <w:rPr>
+      <w:caps/>
+      <w:color w:val="DF1010" w:themeColor="accent1" w:themeShade="BF"/>
+      <w:spacing w:val="10"/>
+    </w:rPr>
+  </w:style>
+  <w:style w:type="character" w:customStyle="1" w:styleId="Heading7Char">
+    <w:name w:val="Heading 7 Char"/>
+    <w:basedOn w:val="DefaultParagraphFont"/>
+    <w:link w:val="Heading7"/>
+    <w:uiPriority w:val="9"/>
+    <w:semiHidden/>
+    <w:rsid w:val="00271161"/>
+    <w:rPr>
+      <w:caps/>
+      <w:color w:val="DF1010" w:themeColor="accent1" w:themeShade="BF"/>
+      <w:spacing w:val="10"/>
+    </w:rPr>
+  </w:style>
+  <w:style w:type="character" w:customStyle="1" w:styleId="Heading8Char">
+    <w:name w:val="Heading 8 Char"/>
+    <w:basedOn w:val="DefaultParagraphFont"/>
+    <w:link w:val="Heading8"/>
+    <w:uiPriority w:val="9"/>
+    <w:semiHidden/>
+    <w:rsid w:val="00271161"/>
+    <w:rPr>
+      <w:caps/>
+      <w:spacing w:val="10"/>
+      <w:sz w:val="18"/>
+      <w:szCs w:val="18"/>
+    </w:rPr>
+  </w:style>
+  <w:style w:type="character" w:customStyle="1" w:styleId="Heading9Char">
+    <w:name w:val="Heading 9 Char"/>
+    <w:basedOn w:val="DefaultParagraphFont"/>
+    <w:link w:val="Heading9"/>
+    <w:uiPriority w:val="9"/>
+    <w:semiHidden/>
+    <w:rsid w:val="00271161"/>
+    <w:rPr>
+      <w:i/>
+      <w:iCs/>
+      <w:caps/>
+      <w:spacing w:val="10"/>
+      <w:sz w:val="18"/>
+      <w:szCs w:val="18"/>
+    </w:rPr>
+  </w:style>
+  <w:style w:type="paragraph" w:styleId="Caption">
+    <w:name w:val="caption"/>
+    <w:basedOn w:val="Normal"/>
+    <w:next w:val="Normal"/>
+    <w:uiPriority w:val="35"/>
+    <w:semiHidden/>
+    <w:unhideWhenUsed/>
+    <w:qFormat/>
+    <w:rsid w:val="00271161"/>
+    <w:rPr>
+      <w:b/>
+      <w:bCs/>
+      <w:color w:val="DF1010" w:themeColor="accent1" w:themeShade="BF"/>
+      <w:sz w:val="16"/>
+      <w:szCs w:val="16"/>
+    </w:rPr>
+  </w:style>
+  <w:style w:type="character" w:styleId="Strong">
+    <w:name w:val="Strong"/>
+    <w:uiPriority w:val="22"/>
+    <w:qFormat/>
+    <w:rsid w:val="00271161"/>
+    <w:rPr>
+      <w:b/>
+      <w:bCs/>
+    </w:rPr>
+  </w:style>
+  <w:style w:type="character" w:styleId="Emphasis">
+    <w:name w:val="Emphasis"/>
+    <w:uiPriority w:val="20"/>
+    <w:qFormat/>
+    <w:rsid w:val="00271161"/>
+    <w:rPr>
+      <w:caps/>
+      <w:color w:val="940B0B" w:themeColor="accent1" w:themeShade="7F"/>
+      <w:spacing w:val="5"/>
+    </w:rPr>
+  </w:style>
+  <w:style w:type="paragraph" w:styleId="Quote">
+    <w:name w:val="Quote"/>
+    <w:basedOn w:val="Normal"/>
+    <w:next w:val="Normal"/>
+    <w:link w:val="QuoteChar"/>
+    <w:uiPriority w:val="29"/>
+    <w:qFormat/>
+    <w:rsid w:val="00271161"/>
+    <w:rPr>
+      <w:i/>
+      <w:iCs/>
+      <w:sz w:val="24"/>
+      <w:szCs w:val="24"/>
+    </w:rPr>
+  </w:style>
+  <w:style w:type="character" w:customStyle="1" w:styleId="QuoteChar">
+    <w:name w:val="Quote Char"/>
+    <w:basedOn w:val="DefaultParagraphFont"/>
+    <w:link w:val="Quote"/>
+    <w:uiPriority w:val="29"/>
+    <w:rsid w:val="00271161"/>
+    <w:rPr>
+      <w:i/>
+      <w:iCs/>
+      <w:sz w:val="24"/>
+      <w:szCs w:val="24"/>
+    </w:rPr>
+  </w:style>
+  <w:style w:type="paragraph" w:styleId="IntenseQuote">
+    <w:name w:val="Intense Quote"/>
+    <w:basedOn w:val="Normal"/>
+    <w:next w:val="Normal"/>
+    <w:link w:val="IntenseQuoteChar"/>
+    <w:uiPriority w:val="30"/>
+    <w:qFormat/>
+    <w:rsid w:val="00271161"/>
+    <w:pPr>
+      <w:spacing w:before="240" w:after="240" w:line="240" w:lineRule="auto"/>
+      <w:ind w:left="1080" w:right="1080"/>
+      <w:jc w:val="center"/>
+    </w:pPr>
+    <w:rPr>
+      <w:color w:val="F24F4F" w:themeColor="accent1"/>
+      <w:sz w:val="24"/>
+      <w:szCs w:val="24"/>
+    </w:rPr>
+  </w:style>
+  <w:style w:type="character" w:customStyle="1" w:styleId="IntenseQuoteChar">
+    <w:name w:val="Intense Quote Char"/>
+    <w:basedOn w:val="DefaultParagraphFont"/>
+    <w:link w:val="IntenseQuote"/>
+    <w:uiPriority w:val="30"/>
+    <w:rsid w:val="00271161"/>
+    <w:rPr>
+      <w:color w:val="F24F4F" w:themeColor="accent1"/>
+      <w:sz w:val="24"/>
+      <w:szCs w:val="24"/>
+    </w:rPr>
+  </w:style>
+  <w:style w:type="character" w:styleId="SubtleEmphasis">
+    <w:name w:val="Subtle Emphasis"/>
+    <w:uiPriority w:val="19"/>
+    <w:qFormat/>
+    <w:rsid w:val="00271161"/>
+    <w:rPr>
+      <w:i/>
+      <w:iCs/>
+      <w:color w:val="940B0B" w:themeColor="accent1" w:themeShade="7F"/>
+    </w:rPr>
+  </w:style>
+  <w:style w:type="character" w:styleId="IntenseEmphasis">
+    <w:name w:val="Intense Emphasis"/>
+    <w:uiPriority w:val="21"/>
+    <w:qFormat/>
+    <w:rsid w:val="00271161"/>
+    <w:rPr>
+      <w:b/>
+      <w:bCs/>
+      <w:caps/>
+      <w:color w:val="940B0B" w:themeColor="accent1" w:themeShade="7F"/>
+      <w:spacing w:val="10"/>
+    </w:rPr>
+  </w:style>
+  <w:style w:type="character" w:styleId="SubtleReference">
+    <w:name w:val="Subtle Reference"/>
+    <w:uiPriority w:val="31"/>
+    <w:qFormat/>
+    <w:rsid w:val="00271161"/>
+    <w:rPr>
+      <w:b/>
+      <w:bCs/>
+      <w:color w:val="F24F4F" w:themeColor="accent1"/>
+    </w:rPr>
+  </w:style>
+  <w:style w:type="character" w:styleId="IntenseReference">
+    <w:name w:val="Intense Reference"/>
+    <w:uiPriority w:val="32"/>
+    <w:qFormat/>
+    <w:rsid w:val="00271161"/>
+    <w:rPr>
+      <w:b/>
+      <w:bCs/>
+      <w:i/>
+      <w:iCs/>
+      <w:caps/>
+      <w:color w:val="F24F4F" w:themeColor="accent1"/>
+    </w:rPr>
+  </w:style>
+  <w:style w:type="character" w:styleId="BookTitle">
+    <w:name w:val="Book Title"/>
+    <w:uiPriority w:val="33"/>
+    <w:qFormat/>
+    <w:rsid w:val="00271161"/>
+    <w:rPr>
+      <w:b/>
+      <w:bCs/>
+      <w:i/>
+      <w:iCs/>
+      <w:spacing w:val="0"/>
+    </w:rPr>
+  </w:style>
+  <w:style w:type="paragraph" w:styleId="ListParagraph">
+    <w:name w:val="List Paragraph"/>
+    <w:basedOn w:val="Normal"/>
+    <w:uiPriority w:val="34"/>
+    <w:qFormat/>
+    <w:rsid w:val="00830523"/>
+    <w:pPr>
+      <w:ind w:left="720"/>
+      <w:contextualSpacing/>
     </w:pPr>
   </w:style>
 </w:styles>
@@ -4168,7 +5768,7 @@
     <w:charset w:val="00"/>
     <w:family w:val="roman"/>
     <w:pitch w:val="variable"/>
-    <w:sig w:usb0="E0002EFF" w:usb1="C0007843" w:usb2="00000009" w:usb3="00000000" w:csb0="000001FF" w:csb1="00000000"/>
+    <w:sig w:usb0="E0002AFF" w:usb1="C0007843" w:usb2="00000009" w:usb3="00000000" w:csb0="000001FF" w:csb1="00000000"/>
   </w:font>
   <w:font w:name="Courier New">
     <w:panose1 w:val="02070309020205020404"/>
@@ -4248,6 +5848,7 @@
     <w:rsidRoot w:val="00610056"/>
     <w:rsid w:val="005641D0"/>
     <w:rsid w:val="00610056"/>
+    <w:rsid w:val="007B0E50"/>
     <w:rsid w:val="00DC4DAC"/>
   </w:rsids>
   <m:mathPr>
@@ -4984,7 +6585,7 @@
 </file>
 
 <file path=customXml/itemProps3.xml><?xml version="1.0" encoding="utf-8"?>
-<ds:datastoreItem xmlns:ds="http://schemas.openxmlformats.org/officeDocument/2006/customXml" ds:itemID="{B53AA008-AC15-46DE-AF7A-4E2BA2BC60C4}">
+<ds:datastoreItem xmlns:ds="http://schemas.openxmlformats.org/officeDocument/2006/customXml" ds:itemID="{7F2A6A8A-5A73-4CE5-B543-BB72F286D37C}">
   <ds:schemaRefs>
     <ds:schemaRef ds:uri="http://schemas.openxmlformats.org/officeDocument/2006/bibliography"/>
   </ds:schemaRefs>

</xml_diff>

<commit_message>
Updated test plan document
</commit_message>
<xml_diff>
--- a/Documents/Test Plan.docx
+++ b/Documents/Test Plan.docx
@@ -594,7 +594,9 @@
     <w:sdt>
       <w:sdtPr>
         <w:rPr>
+          <w:caps w:val="0"/>
           <w:color w:val="4C483D" w:themeColor="text2"/>
+          <w:spacing w:val="0"/>
           <w:sz w:val="20"/>
           <w:szCs w:val="20"/>
         </w:rPr>
@@ -608,10 +610,8 @@
         <w:rPr>
           <w:b/>
           <w:bCs/>
-          <w:caps w:val="0"/>
           <w:noProof/>
           <w:color w:val="auto"/>
-          <w:spacing w:val="0"/>
         </w:rPr>
       </w:sdtEndPr>
       <w:sdtContent>
@@ -647,7 +647,7 @@
           <w:r>
             <w:fldChar w:fldCharType="separate"/>
           </w:r>
-          <w:hyperlink w:anchor="_Toc436205683" w:history="1">
+          <w:hyperlink w:anchor="_Toc436303906" w:history="1">
             <w:r>
               <w:rPr>
                 <w:rStyle w:val="Hyperlink"/>
@@ -674,7 +674,7 @@
                 <w:noProof/>
                 <w:webHidden/>
               </w:rPr>
-              <w:instrText xml:space="preserve"> PAGEREF _Toc436205683 \h </w:instrText>
+              <w:instrText xml:space="preserve"> PAGEREF _Toc436303906 \h </w:instrText>
             </w:r>
             <w:r>
               <w:rPr>
@@ -720,7 +720,7 @@
               <w:lang w:eastAsia="en-US"/>
             </w:rPr>
           </w:pPr>
-          <w:hyperlink w:anchor="_Toc436205684" w:history="1">
+          <w:hyperlink w:anchor="_Toc436303907" w:history="1">
             <w:r>
               <w:rPr>
                 <w:rStyle w:val="Hyperlink"/>
@@ -747,7 +747,7 @@
                 <w:noProof/>
                 <w:webHidden/>
               </w:rPr>
-              <w:instrText xml:space="preserve"> PAGEREF _Toc436205684 \h </w:instrText>
+              <w:instrText xml:space="preserve"> PAGEREF _Toc436303907 \h </w:instrText>
             </w:r>
             <w:r>
               <w:rPr>
@@ -786,7 +786,7 @@
               <w:lang w:eastAsia="en-US"/>
             </w:rPr>
           </w:pPr>
-          <w:hyperlink w:anchor="_Toc436205685" w:history="1">
+          <w:hyperlink w:anchor="_Toc436303908" w:history="1">
             <w:r>
               <w:rPr>
                 <w:rStyle w:val="Hyperlink"/>
@@ -813,7 +813,7 @@
                 <w:noProof/>
                 <w:webHidden/>
               </w:rPr>
-              <w:instrText xml:space="preserve"> PAGEREF _Toc436205685 \h </w:instrText>
+              <w:instrText xml:space="preserve"> PAGEREF _Toc436303908 \h </w:instrText>
             </w:r>
             <w:r>
               <w:rPr>
@@ -852,7 +852,7 @@
               <w:lang w:eastAsia="en-US"/>
             </w:rPr>
           </w:pPr>
-          <w:hyperlink w:anchor="_Toc436205686" w:history="1">
+          <w:hyperlink w:anchor="_Toc436303909" w:history="1">
             <w:r>
               <w:rPr>
                 <w:rStyle w:val="Hyperlink"/>
@@ -879,7 +879,7 @@
                 <w:noProof/>
                 <w:webHidden/>
               </w:rPr>
-              <w:instrText xml:space="preserve"> PAGEREF _Toc436205686 \h </w:instrText>
+              <w:instrText xml:space="preserve"> PAGEREF _Toc436303909 \h </w:instrText>
             </w:r>
             <w:r>
               <w:rPr>
@@ -925,7 +925,7 @@
               <w:lang w:eastAsia="en-US"/>
             </w:rPr>
           </w:pPr>
-          <w:hyperlink w:anchor="_Toc436205687" w:history="1">
+          <w:hyperlink w:anchor="_Toc436303910" w:history="1">
             <w:r>
               <w:rPr>
                 <w:rStyle w:val="Hyperlink"/>
@@ -952,7 +952,7 @@
                 <w:noProof/>
                 <w:webHidden/>
               </w:rPr>
-              <w:instrText xml:space="preserve"> PAGEREF _Toc436205687 \h </w:instrText>
+              <w:instrText xml:space="preserve"> PAGEREF _Toc436303910 \h </w:instrText>
             </w:r>
             <w:r>
               <w:rPr>
@@ -991,7 +991,7 @@
               <w:lang w:eastAsia="en-US"/>
             </w:rPr>
           </w:pPr>
-          <w:hyperlink w:anchor="_Toc436205688" w:history="1">
+          <w:hyperlink w:anchor="_Toc436303911" w:history="1">
             <w:r>
               <w:rPr>
                 <w:rStyle w:val="Hyperlink"/>
@@ -1018,7 +1018,7 @@
                 <w:noProof/>
                 <w:webHidden/>
               </w:rPr>
-              <w:instrText xml:space="preserve"> PAGEREF _Toc436205688 \h </w:instrText>
+              <w:instrText xml:space="preserve"> PAGEREF _Toc436303911 \h </w:instrText>
             </w:r>
             <w:r>
               <w:rPr>
@@ -1062,7 +1062,7 @@
               <w:lang w:eastAsia="en-US"/>
             </w:rPr>
           </w:pPr>
-          <w:hyperlink w:anchor="_Toc436205689" w:history="1">
+          <w:hyperlink w:anchor="_Toc436303912" w:history="1">
             <w:r>
               <w:rPr>
                 <w:rStyle w:val="Hyperlink"/>
@@ -1089,7 +1089,7 @@
                 <w:noProof/>
                 <w:webHidden/>
               </w:rPr>
-              <w:instrText xml:space="preserve"> PAGEREF _Toc436205689 \h </w:instrText>
+              <w:instrText xml:space="preserve"> PAGEREF _Toc436303912 \h </w:instrText>
             </w:r>
             <w:r>
               <w:rPr>
@@ -1133,7 +1133,7 @@
               <w:lang w:eastAsia="en-US"/>
             </w:rPr>
           </w:pPr>
-          <w:hyperlink w:anchor="_Toc436205690" w:history="1">
+          <w:hyperlink w:anchor="_Toc436303913" w:history="1">
             <w:r>
               <w:rPr>
                 <w:rStyle w:val="Hyperlink"/>
@@ -1160,7 +1160,7 @@
                 <w:noProof/>
                 <w:webHidden/>
               </w:rPr>
-              <w:instrText xml:space="preserve"> PAGEREF _Toc436205690 \h </w:instrText>
+              <w:instrText xml:space="preserve"> PAGEREF _Toc436303913 \h </w:instrText>
             </w:r>
             <w:r>
               <w:rPr>
@@ -1180,7 +1180,7 @@
                 <w:noProof/>
                 <w:webHidden/>
               </w:rPr>
-              <w:t>3</w:t>
+              <w:t>4</w:t>
             </w:r>
             <w:r>
               <w:rPr>
@@ -1206,7 +1206,7 @@
               <w:lang w:eastAsia="en-US"/>
             </w:rPr>
           </w:pPr>
-          <w:hyperlink w:anchor="_Toc436205691" w:history="1">
+          <w:hyperlink w:anchor="_Toc436303914" w:history="1">
             <w:r>
               <w:rPr>
                 <w:rStyle w:val="Hyperlink"/>
@@ -1233,7 +1233,7 @@
                 <w:noProof/>
                 <w:webHidden/>
               </w:rPr>
-              <w:instrText xml:space="preserve"> PAGEREF _Toc436205691 \h </w:instrText>
+              <w:instrText xml:space="preserve"> PAGEREF _Toc436303914 \h </w:instrText>
             </w:r>
             <w:r>
               <w:rPr>
@@ -1253,7 +1253,7 @@
                 <w:noProof/>
                 <w:webHidden/>
               </w:rPr>
-              <w:t>3</w:t>
+              <w:t>4</w:t>
             </w:r>
             <w:r>
               <w:rPr>
@@ -1279,7 +1279,7 @@
               <w:lang w:eastAsia="en-US"/>
             </w:rPr>
           </w:pPr>
-          <w:hyperlink w:anchor="_Toc436205692" w:history="1">
+          <w:hyperlink w:anchor="_Toc436303915" w:history="1">
             <w:r>
               <w:rPr>
                 <w:rStyle w:val="Hyperlink"/>
@@ -1306,7 +1306,7 @@
                 <w:noProof/>
                 <w:webHidden/>
               </w:rPr>
-              <w:instrText xml:space="preserve"> PAGEREF _Toc436205692 \h </w:instrText>
+              <w:instrText xml:space="preserve"> PAGEREF _Toc436303915 \h </w:instrText>
             </w:r>
             <w:r>
               <w:rPr>
@@ -1326,7 +1326,7 @@
                 <w:noProof/>
                 <w:webHidden/>
               </w:rPr>
-              <w:t>3</w:t>
+              <w:t>4</w:t>
             </w:r>
             <w:r>
               <w:rPr>
@@ -1352,7 +1352,7 @@
               <w:lang w:eastAsia="en-US"/>
             </w:rPr>
           </w:pPr>
-          <w:hyperlink w:anchor="_Toc436205693" w:history="1">
+          <w:hyperlink w:anchor="_Toc436303916" w:history="1">
             <w:r>
               <w:rPr>
                 <w:rStyle w:val="Hyperlink"/>
@@ -1379,7 +1379,7 @@
                 <w:noProof/>
                 <w:webHidden/>
               </w:rPr>
-              <w:instrText xml:space="preserve"> PAGEREF _Toc436205693 \h </w:instrText>
+              <w:instrText xml:space="preserve"> PAGEREF _Toc436303916 \h </w:instrText>
             </w:r>
             <w:r>
               <w:rPr>
@@ -1425,7 +1425,7 @@
               <w:lang w:eastAsia="en-US"/>
             </w:rPr>
           </w:pPr>
-          <w:hyperlink w:anchor="_Toc436205694" w:history="1">
+          <w:hyperlink w:anchor="_Toc436303917" w:history="1">
             <w:r>
               <w:rPr>
                 <w:rStyle w:val="Hyperlink"/>
@@ -1452,7 +1452,7 @@
                 <w:noProof/>
                 <w:webHidden/>
               </w:rPr>
-              <w:instrText xml:space="preserve"> PAGEREF _Toc436205694 \h </w:instrText>
+              <w:instrText xml:space="preserve"> PAGEREF _Toc436303917 \h </w:instrText>
             </w:r>
             <w:r>
               <w:rPr>
@@ -1498,7 +1498,7 @@
               <w:lang w:eastAsia="en-US"/>
             </w:rPr>
           </w:pPr>
-          <w:hyperlink w:anchor="_Toc436205695" w:history="1">
+          <w:hyperlink w:anchor="_Toc436303918" w:history="1">
             <w:r>
               <w:rPr>
                 <w:rStyle w:val="Hyperlink"/>
@@ -1525,7 +1525,7 @@
                 <w:noProof/>
                 <w:webHidden/>
               </w:rPr>
-              <w:instrText xml:space="preserve"> PAGEREF _Toc436205695 \h </w:instrText>
+              <w:instrText xml:space="preserve"> PAGEREF _Toc436303918 \h </w:instrText>
             </w:r>
             <w:r>
               <w:rPr>
@@ -1571,7 +1571,7 @@
               <w:lang w:eastAsia="en-US"/>
             </w:rPr>
           </w:pPr>
-          <w:hyperlink w:anchor="_Toc436205696" w:history="1">
+          <w:hyperlink w:anchor="_Toc436303919" w:history="1">
             <w:r>
               <w:rPr>
                 <w:rStyle w:val="Hyperlink"/>
@@ -1598,7 +1598,7 @@
                 <w:noProof/>
                 <w:webHidden/>
               </w:rPr>
-              <w:instrText xml:space="preserve"> PAGEREF _Toc436205696 \h </w:instrText>
+              <w:instrText xml:space="preserve"> PAGEREF _Toc436303919 \h </w:instrText>
             </w:r>
             <w:r>
               <w:rPr>
@@ -1644,7 +1644,7 @@
               <w:lang w:eastAsia="en-US"/>
             </w:rPr>
           </w:pPr>
-          <w:hyperlink w:anchor="_Toc436205697" w:history="1">
+          <w:hyperlink w:anchor="_Toc436303920" w:history="1">
             <w:r>
               <w:rPr>
                 <w:rStyle w:val="Hyperlink"/>
@@ -1671,7 +1671,7 @@
                 <w:noProof/>
                 <w:webHidden/>
               </w:rPr>
-              <w:instrText xml:space="preserve"> PAGEREF _Toc436205697 \h </w:instrText>
+              <w:instrText xml:space="preserve"> PAGEREF _Toc436303920 \h </w:instrText>
             </w:r>
             <w:r>
               <w:rPr>
@@ -1717,7 +1717,7 @@
               <w:lang w:eastAsia="en-US"/>
             </w:rPr>
           </w:pPr>
-          <w:hyperlink w:anchor="_Toc436205698" w:history="1">
+          <w:hyperlink w:anchor="_Toc436303921" w:history="1">
             <w:r>
               <w:rPr>
                 <w:rStyle w:val="Hyperlink"/>
@@ -1744,7 +1744,7 @@
                 <w:noProof/>
                 <w:webHidden/>
               </w:rPr>
-              <w:instrText xml:space="preserve"> PAGEREF _Toc436205698 \h </w:instrText>
+              <w:instrText xml:space="preserve"> PAGEREF _Toc436303921 \h </w:instrText>
             </w:r>
             <w:r>
               <w:rPr>
@@ -1765,6 +1765,138 @@
                 <w:webHidden/>
               </w:rPr>
               <w:t>4</w:t>
+            </w:r>
+            <w:r>
+              <w:rPr>
+                <w:noProof/>
+                <w:webHidden/>
+              </w:rPr>
+              <w:fldChar w:fldCharType="end"/>
+            </w:r>
+          </w:hyperlink>
+        </w:p>
+        <w:p>
+          <w:pPr>
+            <w:pStyle w:val="TOC2"/>
+            <w:rPr>
+              <w:noProof/>
+              <w:lang w:eastAsia="en-US"/>
+            </w:rPr>
+          </w:pPr>
+          <w:hyperlink w:anchor="_Toc436303922" w:history="1">
+            <w:r>
+              <w:rPr>
+                <w:rStyle w:val="Hyperlink"/>
+                <w:noProof/>
+              </w:rPr>
+              <w:t>Training needs</w:t>
+            </w:r>
+            <w:r>
+              <w:rPr>
+                <w:noProof/>
+                <w:webHidden/>
+              </w:rPr>
+              <w:tab/>
+            </w:r>
+            <w:r>
+              <w:rPr>
+                <w:noProof/>
+                <w:webHidden/>
+              </w:rPr>
+              <w:fldChar w:fldCharType="begin"/>
+            </w:r>
+            <w:r>
+              <w:rPr>
+                <w:noProof/>
+                <w:webHidden/>
+              </w:rPr>
+              <w:instrText xml:space="preserve"> PAGEREF _Toc436303922 \h </w:instrText>
+            </w:r>
+            <w:r>
+              <w:rPr>
+                <w:noProof/>
+                <w:webHidden/>
+              </w:rPr>
+            </w:r>
+            <w:r>
+              <w:rPr>
+                <w:noProof/>
+                <w:webHidden/>
+              </w:rPr>
+              <w:fldChar w:fldCharType="separate"/>
+            </w:r>
+            <w:r>
+              <w:rPr>
+                <w:noProof/>
+                <w:webHidden/>
+              </w:rPr>
+              <w:t>5</w:t>
+            </w:r>
+            <w:r>
+              <w:rPr>
+                <w:noProof/>
+                <w:webHidden/>
+              </w:rPr>
+              <w:fldChar w:fldCharType="end"/>
+            </w:r>
+          </w:hyperlink>
+        </w:p>
+        <w:p>
+          <w:pPr>
+            <w:pStyle w:val="TOC2"/>
+            <w:rPr>
+              <w:noProof/>
+              <w:lang w:eastAsia="en-US"/>
+            </w:rPr>
+          </w:pPr>
+          <w:hyperlink w:anchor="_Toc436303923" w:history="1">
+            <w:r>
+              <w:rPr>
+                <w:rStyle w:val="Hyperlink"/>
+                <w:noProof/>
+              </w:rPr>
+              <w:t>Staffing needs</w:t>
+            </w:r>
+            <w:r>
+              <w:rPr>
+                <w:noProof/>
+                <w:webHidden/>
+              </w:rPr>
+              <w:tab/>
+            </w:r>
+            <w:r>
+              <w:rPr>
+                <w:noProof/>
+                <w:webHidden/>
+              </w:rPr>
+              <w:fldChar w:fldCharType="begin"/>
+            </w:r>
+            <w:r>
+              <w:rPr>
+                <w:noProof/>
+                <w:webHidden/>
+              </w:rPr>
+              <w:instrText xml:space="preserve"> PAGEREF _Toc436303923 \h </w:instrText>
+            </w:r>
+            <w:r>
+              <w:rPr>
+                <w:noProof/>
+                <w:webHidden/>
+              </w:rPr>
+            </w:r>
+            <w:r>
+              <w:rPr>
+                <w:noProof/>
+                <w:webHidden/>
+              </w:rPr>
+              <w:fldChar w:fldCharType="separate"/>
+            </w:r>
+            <w:r>
+              <w:rPr>
+                <w:noProof/>
+                <w:webHidden/>
+              </w:rPr>
+              <w:t>5</w:t>
             </w:r>
             <w:r>
               <w:rPr>
@@ -1790,7 +1922,7 @@
               <w:lang w:eastAsia="en-US"/>
             </w:rPr>
           </w:pPr>
-          <w:hyperlink w:anchor="_Toc436205699" w:history="1">
+          <w:hyperlink w:anchor="_Toc436303924" w:history="1">
             <w:r>
               <w:rPr>
                 <w:rStyle w:val="Hyperlink"/>
@@ -1817,7 +1949,7 @@
                 <w:noProof/>
                 <w:webHidden/>
               </w:rPr>
-              <w:instrText xml:space="preserve"> PAGEREF _Toc436205699 \h </w:instrText>
+              <w:instrText xml:space="preserve"> PAGEREF _Toc436303924 \h </w:instrText>
             </w:r>
             <w:r>
               <w:rPr>
@@ -1837,7 +1969,7 @@
                 <w:noProof/>
                 <w:webHidden/>
               </w:rPr>
-              <w:t>4</w:t>
+              <w:t>5</w:t>
             </w:r>
             <w:r>
               <w:rPr>
@@ -1863,7 +1995,7 @@
               <w:lang w:eastAsia="en-US"/>
             </w:rPr>
           </w:pPr>
-          <w:hyperlink w:anchor="_Toc436205700" w:history="1">
+          <w:hyperlink w:anchor="_Toc436303925" w:history="1">
             <w:r>
               <w:rPr>
                 <w:rStyle w:val="Hyperlink"/>
@@ -1890,7 +2022,7 @@
                 <w:noProof/>
                 <w:webHidden/>
               </w:rPr>
-              <w:instrText xml:space="preserve"> PAGEREF _Toc436205700 \h </w:instrText>
+              <w:instrText xml:space="preserve"> PAGEREF _Toc436303925 \h </w:instrText>
             </w:r>
             <w:r>
               <w:rPr>
@@ -1910,7 +2042,7 @@
                 <w:noProof/>
                 <w:webHidden/>
               </w:rPr>
-              <w:t>4</w:t>
+              <w:t>5</w:t>
             </w:r>
             <w:r>
               <w:rPr>
@@ -1936,7 +2068,7 @@
               <w:lang w:eastAsia="en-US"/>
             </w:rPr>
           </w:pPr>
-          <w:hyperlink w:anchor="_Toc436205701" w:history="1">
+          <w:hyperlink w:anchor="_Toc436303926" w:history="1">
             <w:r>
               <w:rPr>
                 <w:rStyle w:val="Hyperlink"/>
@@ -1963,7 +2095,7 @@
                 <w:noProof/>
                 <w:webHidden/>
               </w:rPr>
-              <w:instrText xml:space="preserve"> PAGEREF _Toc436205701 \h </w:instrText>
+              <w:instrText xml:space="preserve"> PAGEREF _Toc436303926 \h </w:instrText>
             </w:r>
             <w:r>
               <w:rPr>
@@ -1983,7 +2115,7 @@
                 <w:noProof/>
                 <w:webHidden/>
               </w:rPr>
-              <w:t>4</w:t>
+              <w:t>6</w:t>
             </w:r>
             <w:r>
               <w:rPr>
@@ -2009,7 +2141,7 @@
               <w:lang w:eastAsia="en-US"/>
             </w:rPr>
           </w:pPr>
-          <w:hyperlink w:anchor="_Toc436205702" w:history="1">
+          <w:hyperlink w:anchor="_Toc436303927" w:history="1">
             <w:r>
               <w:rPr>
                 <w:rStyle w:val="Hyperlink"/>
@@ -2036,7 +2168,7 @@
                 <w:noProof/>
                 <w:webHidden/>
               </w:rPr>
-              <w:instrText xml:space="preserve"> PAGEREF _Toc436205702 \h </w:instrText>
+              <w:instrText xml:space="preserve"> PAGEREF _Toc436303927 \h </w:instrText>
             </w:r>
             <w:r>
               <w:rPr>
@@ -2056,7 +2188,7 @@
                 <w:noProof/>
                 <w:webHidden/>
               </w:rPr>
-              <w:t>4</w:t>
+              <w:t>6</w:t>
             </w:r>
             <w:r>
               <w:rPr>
@@ -2082,7 +2214,7 @@
               <w:lang w:eastAsia="en-US"/>
             </w:rPr>
           </w:pPr>
-          <w:hyperlink w:anchor="_Toc436205703" w:history="1">
+          <w:hyperlink w:anchor="_Toc436303928" w:history="1">
             <w:r>
               <w:rPr>
                 <w:rStyle w:val="Hyperlink"/>
@@ -2109,7 +2241,7 @@
                 <w:noProof/>
                 <w:webHidden/>
               </w:rPr>
-              <w:instrText xml:space="preserve"> PAGEREF _Toc436205703 \h </w:instrText>
+              <w:instrText xml:space="preserve"> PAGEREF _Toc436303928 \h </w:instrText>
             </w:r>
             <w:r>
               <w:rPr>
@@ -2129,7 +2261,7 @@
                 <w:noProof/>
                 <w:webHidden/>
               </w:rPr>
-              <w:t>4</w:t>
+              <w:t>6</w:t>
             </w:r>
             <w:r>
               <w:rPr>
@@ -2155,7 +2287,7 @@
               <w:lang w:eastAsia="en-US"/>
             </w:rPr>
           </w:pPr>
-          <w:hyperlink w:anchor="_Toc436205704" w:history="1">
+          <w:hyperlink w:anchor="_Toc436303929" w:history="1">
             <w:r>
               <w:rPr>
                 <w:rStyle w:val="Hyperlink"/>
@@ -2182,7 +2314,7 @@
                 <w:noProof/>
                 <w:webHidden/>
               </w:rPr>
-              <w:instrText xml:space="preserve"> PAGEREF _Toc436205704 \h </w:instrText>
+              <w:instrText xml:space="preserve"> PAGEREF _Toc436303929 \h </w:instrText>
             </w:r>
             <w:r>
               <w:rPr>
@@ -2202,7 +2334,7 @@
                 <w:noProof/>
                 <w:webHidden/>
               </w:rPr>
-              <w:t>5</w:t>
+              <w:t>6</w:t>
             </w:r>
             <w:r>
               <w:rPr>
@@ -2228,7 +2360,7 @@
               <w:lang w:eastAsia="en-US"/>
             </w:rPr>
           </w:pPr>
-          <w:hyperlink w:anchor="_Toc436205705" w:history="1">
+          <w:hyperlink w:anchor="_Toc436303930" w:history="1">
             <w:r>
               <w:rPr>
                 <w:rStyle w:val="Hyperlink"/>
@@ -2255,7 +2387,7 @@
                 <w:noProof/>
                 <w:webHidden/>
               </w:rPr>
-              <w:instrText xml:space="preserve"> PAGEREF _Toc436205705 \h </w:instrText>
+              <w:instrText xml:space="preserve"> PAGEREF _Toc436303930 \h </w:instrText>
             </w:r>
             <w:r>
               <w:rPr>
@@ -2275,7 +2407,7 @@
                 <w:noProof/>
                 <w:webHidden/>
               </w:rPr>
-              <w:t>6</w:t>
+              <w:t>7</w:t>
             </w:r>
             <w:r>
               <w:rPr>
@@ -2314,7 +2446,7 @@
       <w:pPr>
         <w:pStyle w:val="Heading1"/>
       </w:pPr>
-      <w:bookmarkStart w:id="0" w:name="_Toc436205683"/>
+      <w:bookmarkStart w:id="0" w:name="_Toc436303906"/>
       <w:r>
         <w:lastRenderedPageBreak/>
         <w:t>Revision History</w:t>
@@ -2488,35 +2620,54 @@
             <w:r>
               <w:t>Introduction, Test Summary, Glossary, References</w:t>
             </w:r>
+          </w:p>
+        </w:tc>
+      </w:tr>
+      <w:tr>
+        <w:tc>
+          <w:tcPr>
+            <w:tcW w:w="2175" w:type="dxa"/>
+          </w:tcPr>
+          <w:p>
+            <w:r>
+              <w:t>26.11.2015</w:t>
+            </w:r>
+          </w:p>
+        </w:tc>
+        <w:tc>
+          <w:tcPr>
+            <w:tcW w:w="2384" w:type="dxa"/>
+          </w:tcPr>
+          <w:p>
+            <w:r>
+              <w:t>1.2</w:t>
+            </w:r>
+          </w:p>
+        </w:tc>
+        <w:tc>
+          <w:tcPr>
+            <w:tcW w:w="2365" w:type="dxa"/>
+          </w:tcPr>
+          <w:p>
+            <w:r>
+              <w:t>L. Nikodimov</w:t>
+            </w:r>
+          </w:p>
+        </w:tc>
+        <w:tc>
+          <w:tcPr>
+            <w:tcW w:w="2426" w:type="dxa"/>
+          </w:tcPr>
+          <w:p>
+            <w:r>
+              <w:t>Updated Test Summary, Schedule, Staffing and Training Needs</w:t>
+            </w:r>
             <w:bookmarkStart w:id="1" w:name="_GoBack"/>
             <w:bookmarkEnd w:id="1"/>
-          </w:p>
-        </w:tc>
-      </w:tr>
-      <w:tr>
-        <w:tc>
-          <w:tcPr>
-            <w:tcW w:w="2175" w:type="dxa"/>
-          </w:tcPr>
-          <w:p/>
-        </w:tc>
-        <w:tc>
-          <w:tcPr>
-            <w:tcW w:w="2384" w:type="dxa"/>
-          </w:tcPr>
-          <w:p/>
-        </w:tc>
-        <w:tc>
-          <w:tcPr>
-            <w:tcW w:w="2365" w:type="dxa"/>
-          </w:tcPr>
-          <w:p/>
-        </w:tc>
-        <w:tc>
-          <w:tcPr>
-            <w:tcW w:w="2426" w:type="dxa"/>
-          </w:tcPr>
-          <w:p/>
+            <w:r>
+              <w:t xml:space="preserve"> </w:t>
+            </w:r>
+          </w:p>
         </w:tc>
       </w:tr>
       <w:tr>
@@ -2590,7 +2741,7 @@
       <w:pPr>
         <w:pStyle w:val="Heading1"/>
       </w:pPr>
-      <w:bookmarkStart w:id="2" w:name="_Toc436205684"/>
+      <w:bookmarkStart w:id="2" w:name="_Toc436303907"/>
       <w:r>
         <w:lastRenderedPageBreak/>
         <w:t>Introduction</w:t>
@@ -2601,7 +2752,7 @@
       <w:pPr>
         <w:pStyle w:val="Heading2"/>
       </w:pPr>
-      <w:bookmarkStart w:id="3" w:name="_Toc436205685"/>
+      <w:bookmarkStart w:id="3" w:name="_Toc436303908"/>
       <w:r>
         <w:t>Purpose</w:t>
       </w:r>
@@ -2712,7 +2863,7 @@
       <w:pPr>
         <w:pStyle w:val="Heading2"/>
       </w:pPr>
-      <w:bookmarkStart w:id="4" w:name="_Toc436205686"/>
+      <w:bookmarkStart w:id="4" w:name="_Toc436303909"/>
       <w:r>
         <w:t>Scope</w:t>
       </w:r>
@@ -2766,7 +2917,7 @@
       <w:pPr>
         <w:pStyle w:val="Heading1"/>
       </w:pPr>
-      <w:bookmarkStart w:id="5" w:name="_Toc436205687"/>
+      <w:bookmarkStart w:id="5" w:name="_Toc436303910"/>
       <w:r>
         <w:t>Testing summary</w:t>
       </w:r>
@@ -2776,7 +2927,7 @@
       <w:pPr>
         <w:pStyle w:val="Heading2"/>
       </w:pPr>
-      <w:bookmarkStart w:id="6" w:name="_Toc436205688"/>
+      <w:bookmarkStart w:id="6" w:name="_Toc436303911"/>
       <w:r>
         <w:t>Scope of testing</w:t>
       </w:r>
@@ -2786,7 +2937,7 @@
       <w:pPr>
         <w:pStyle w:val="Heading3"/>
       </w:pPr>
-      <w:bookmarkStart w:id="7" w:name="_Toc436205689"/>
+      <w:bookmarkStart w:id="7" w:name="_Toc436303912"/>
       <w:r>
         <w:t>In Scope</w:t>
       </w:r>
@@ -2802,11 +2953,18 @@
         <w:pStyle w:val="ListParagraph"/>
         <w:numPr>
           <w:ilvl w:val="0"/>
-          <w:numId w:val="7"/>
+          <w:numId w:val="8"/>
         </w:numPr>
       </w:pPr>
       <w:r>
-        <w:t>Main Modules [Admin]:</w:t>
+        <w:rPr>
+          <w:b/>
+          <w:u w:val="single"/>
+        </w:rPr>
+        <w:t>Administration Functionalities</w:t>
+      </w:r>
+      <w:r>
+        <w:t>:</w:t>
       </w:r>
     </w:p>
     <w:p>
@@ -2814,11 +2972,197 @@
         <w:pStyle w:val="ListParagraph"/>
         <w:numPr>
           <w:ilvl w:val="1"/>
-          <w:numId w:val="7"/>
+          <w:numId w:val="8"/>
         </w:numPr>
-      </w:pPr>
-      <w:r>
-        <w:t>TALS Settings [Front]</w:t>
+        <w:rPr>
+          <w:b/>
+        </w:rPr>
+      </w:pPr>
+      <w:r>
+        <w:rPr>
+          <w:b/>
+        </w:rPr>
+        <w:t>Main Modules</w:t>
+      </w:r>
+    </w:p>
+    <w:p>
+      <w:pPr>
+        <w:pStyle w:val="ListParagraph"/>
+        <w:numPr>
+          <w:ilvl w:val="2"/>
+          <w:numId w:val="8"/>
+        </w:numPr>
+      </w:pPr>
+      <w:r>
+        <w:t>Dashboard</w:t>
+      </w:r>
+    </w:p>
+    <w:p>
+      <w:pPr>
+        <w:pStyle w:val="ListParagraph"/>
+        <w:numPr>
+          <w:ilvl w:val="2"/>
+          <w:numId w:val="8"/>
+        </w:numPr>
+      </w:pPr>
+      <w:r>
+        <w:t>Settings</w:t>
+      </w:r>
+    </w:p>
+    <w:p>
+      <w:pPr>
+        <w:pStyle w:val="ListParagraph"/>
+        <w:numPr>
+          <w:ilvl w:val="2"/>
+          <w:numId w:val="8"/>
+        </w:numPr>
+      </w:pPr>
+      <w:r>
+        <w:t>Files</w:t>
+      </w:r>
+    </w:p>
+    <w:p>
+      <w:pPr>
+        <w:pStyle w:val="ListParagraph"/>
+        <w:numPr>
+          <w:ilvl w:val="2"/>
+          <w:numId w:val="8"/>
+        </w:numPr>
+      </w:pPr>
+      <w:r>
+        <w:t>Pages</w:t>
+      </w:r>
+    </w:p>
+    <w:p>
+      <w:pPr>
+        <w:pStyle w:val="ListParagraph"/>
+        <w:numPr>
+          <w:ilvl w:val="2"/>
+          <w:numId w:val="8"/>
+        </w:numPr>
+      </w:pPr>
+      <w:r>
+        <w:t>Feedback Reports</w:t>
+      </w:r>
+    </w:p>
+    <w:p>
+      <w:pPr>
+        <w:pStyle w:val="ListParagraph"/>
+        <w:numPr>
+          <w:ilvl w:val="2"/>
+          <w:numId w:val="8"/>
+        </w:numPr>
+      </w:pPr>
+      <w:r>
+        <w:t>Cleanup</w:t>
+      </w:r>
+    </w:p>
+    <w:p>
+      <w:pPr>
+        <w:pStyle w:val="ListParagraph"/>
+        <w:numPr>
+          <w:ilvl w:val="2"/>
+          <w:numId w:val="8"/>
+        </w:numPr>
+      </w:pPr>
+      <w:r>
+        <w:t>Execute Code</w:t>
+      </w:r>
+    </w:p>
+    <w:p>
+      <w:pPr>
+        <w:pStyle w:val="ListParagraph"/>
+        <w:numPr>
+          <w:ilvl w:val="2"/>
+          <w:numId w:val="8"/>
+        </w:numPr>
+      </w:pPr>
+      <w:r>
+        <w:t>Calendar</w:t>
+      </w:r>
+    </w:p>
+    <w:p>
+      <w:pPr>
+        <w:pStyle w:val="ListParagraph"/>
+        <w:numPr>
+          <w:ilvl w:val="2"/>
+          <w:numId w:val="8"/>
+        </w:numPr>
+      </w:pPr>
+      <w:r>
+        <w:t>Training Rooms</w:t>
+      </w:r>
+    </w:p>
+    <w:p>
+      <w:pPr>
+        <w:pStyle w:val="ListParagraph"/>
+        <w:numPr>
+          <w:ilvl w:val="2"/>
+          <w:numId w:val="8"/>
+        </w:numPr>
+      </w:pPr>
+      <w:r>
+        <w:t>Devices</w:t>
+      </w:r>
+    </w:p>
+    <w:p>
+      <w:pPr>
+        <w:pStyle w:val="ListParagraph"/>
+        <w:numPr>
+          <w:ilvl w:val="2"/>
+          <w:numId w:val="8"/>
+        </w:numPr>
+      </w:pPr>
+      <w:r>
+        <w:t>Custom Events</w:t>
+      </w:r>
+    </w:p>
+    <w:p>
+      <w:pPr>
+        <w:pStyle w:val="ListParagraph"/>
+        <w:numPr>
+          <w:ilvl w:val="2"/>
+          <w:numId w:val="8"/>
+        </w:numPr>
+      </w:pPr>
+      <w:r>
+        <w:t>Moved Lectures</w:t>
+      </w:r>
+    </w:p>
+    <w:p>
+      <w:pPr>
+        <w:pStyle w:val="ListParagraph"/>
+        <w:numPr>
+          <w:ilvl w:val="2"/>
+          <w:numId w:val="8"/>
+        </w:numPr>
+      </w:pPr>
+      <w:r>
+        <w:t>Surveys</w:t>
+      </w:r>
+    </w:p>
+    <w:p>
+      <w:pPr>
+        <w:pStyle w:val="ListParagraph"/>
+        <w:numPr>
+          <w:ilvl w:val="2"/>
+          <w:numId w:val="8"/>
+        </w:numPr>
+      </w:pPr>
+      <w:r>
+        <w:t>Search Terms</w:t>
+      </w:r>
+    </w:p>
+    <w:p>
+      <w:pPr>
+        <w:pStyle w:val="ListParagraph"/>
+        <w:numPr>
+          <w:ilvl w:val="2"/>
+          <w:numId w:val="8"/>
+        </w:numPr>
+      </w:pPr>
+      <w:r>
+        <w:t>Error Logs</w:t>
       </w:r>
     </w:p>
     <w:p>
@@ -2826,11 +3170,139 @@
         <w:pStyle w:val="ListParagraph"/>
         <w:numPr>
           <w:ilvl w:val="1"/>
-          <w:numId w:val="7"/>
+          <w:numId w:val="8"/>
         </w:numPr>
-      </w:pPr>
-      <w:r>
-        <w:t>TALS Calendar [Front]</w:t>
+        <w:rPr>
+          <w:b/>
+        </w:rPr>
+      </w:pPr>
+      <w:r>
+        <w:rPr>
+          <w:b/>
+        </w:rPr>
+        <w:t>Software Academy Modules</w:t>
+      </w:r>
+    </w:p>
+    <w:p>
+      <w:pPr>
+        <w:pStyle w:val="ListParagraph"/>
+        <w:numPr>
+          <w:ilvl w:val="2"/>
+          <w:numId w:val="8"/>
+        </w:numPr>
+      </w:pPr>
+      <w:r>
+        <w:t>Candidates</w:t>
+      </w:r>
+    </w:p>
+    <w:p>
+      <w:pPr>
+        <w:pStyle w:val="ListParagraph"/>
+        <w:numPr>
+          <w:ilvl w:val="2"/>
+          <w:numId w:val="8"/>
+        </w:numPr>
+      </w:pPr>
+      <w:r>
+        <w:lastRenderedPageBreak/>
+        <w:t>Additional Documents</w:t>
+      </w:r>
+    </w:p>
+    <w:p>
+      <w:pPr>
+        <w:pStyle w:val="ListParagraph"/>
+        <w:numPr>
+          <w:ilvl w:val="2"/>
+          <w:numId w:val="8"/>
+        </w:numPr>
+      </w:pPr>
+      <w:r>
+        <w:t>Candidate Statistics</w:t>
+      </w:r>
+    </w:p>
+    <w:p>
+      <w:pPr>
+        <w:pStyle w:val="ListParagraph"/>
+        <w:numPr>
+          <w:ilvl w:val="2"/>
+          <w:numId w:val="8"/>
+        </w:numPr>
+      </w:pPr>
+      <w:r>
+        <w:t>Candidate Form Q&amp;A Statistics</w:t>
+      </w:r>
+    </w:p>
+    <w:p>
+      <w:pPr>
+        <w:pStyle w:val="ListParagraph"/>
+        <w:numPr>
+          <w:ilvl w:val="2"/>
+          <w:numId w:val="8"/>
+        </w:numPr>
+      </w:pPr>
+      <w:r>
+        <w:t>Candidate Correlations</w:t>
+      </w:r>
+    </w:p>
+    <w:p>
+      <w:pPr>
+        <w:pStyle w:val="ListParagraph"/>
+        <w:numPr>
+          <w:ilvl w:val="2"/>
+          <w:numId w:val="8"/>
+        </w:numPr>
+      </w:pPr>
+      <w:r>
+        <w:t>Candidate Entry Exams</w:t>
+      </w:r>
+    </w:p>
+    <w:p>
+      <w:pPr>
+        <w:pStyle w:val="ListParagraph"/>
+        <w:numPr>
+          <w:ilvl w:val="2"/>
+          <w:numId w:val="8"/>
+        </w:numPr>
+      </w:pPr>
+      <w:r>
+        <w:t>Students</w:t>
+      </w:r>
+    </w:p>
+    <w:p>
+      <w:pPr>
+        <w:pStyle w:val="ListParagraph"/>
+        <w:numPr>
+          <w:ilvl w:val="2"/>
+          <w:numId w:val="8"/>
+        </w:numPr>
+      </w:pPr>
+      <w:r>
+        <w:t>Seasons</w:t>
+      </w:r>
+    </w:p>
+    <w:p>
+      <w:pPr>
+        <w:pStyle w:val="ListParagraph"/>
+        <w:numPr>
+          <w:ilvl w:val="0"/>
+          <w:numId w:val="8"/>
+        </w:numPr>
+        <w:rPr>
+          <w:b/>
+        </w:rPr>
+      </w:pPr>
+      <w:r>
+        <w:rPr>
+          <w:b/>
+          <w:u w:val="single"/>
+        </w:rPr>
+        <w:t>Front-End Functionalities</w:t>
+      </w:r>
+      <w:r>
+        <w:rPr>
+          <w:b/>
+        </w:rPr>
+        <w:t>:</w:t>
       </w:r>
     </w:p>
     <w:p>
@@ -2838,11 +3310,11 @@
         <w:pStyle w:val="ListParagraph"/>
         <w:numPr>
           <w:ilvl w:val="1"/>
-          <w:numId w:val="7"/>
+          <w:numId w:val="8"/>
         </w:numPr>
       </w:pPr>
       <w:r>
-        <w:t>TALS Site navigation [Front]</w:t>
+        <w:t>User Settings</w:t>
       </w:r>
     </w:p>
     <w:p>
@@ -2850,11 +3322,11 @@
         <w:pStyle w:val="ListParagraph"/>
         <w:numPr>
           <w:ilvl w:val="1"/>
-          <w:numId w:val="7"/>
+          <w:numId w:val="8"/>
         </w:numPr>
       </w:pPr>
       <w:r>
-        <w:t>TALS Home page information about last forum posts, last video materials, newest blog posts, incoming courses, social media activities [Front]</w:t>
+        <w:t>Calendar</w:t>
       </w:r>
     </w:p>
     <w:p>
@@ -2862,11 +3334,190 @@
         <w:pStyle w:val="ListParagraph"/>
         <w:numPr>
           <w:ilvl w:val="1"/>
-          <w:numId w:val="7"/>
+          <w:numId w:val="8"/>
         </w:numPr>
       </w:pPr>
       <w:r>
-        <w:t>TALS Navigation search [Front]</w:t>
+        <w:t>Site Navigation</w:t>
+      </w:r>
+    </w:p>
+    <w:p>
+      <w:pPr>
+        <w:pStyle w:val="ListParagraph"/>
+        <w:numPr>
+          <w:ilvl w:val="1"/>
+          <w:numId w:val="8"/>
+        </w:numPr>
+      </w:pPr>
+      <w:r>
+        <w:t>Panels for Last Forum Posts, Last Video Materials, Newest Blog Posts, Incoming Courses, Social Media Buttons</w:t>
+      </w:r>
+    </w:p>
+    <w:p>
+      <w:pPr>
+        <w:pStyle w:val="ListParagraph"/>
+        <w:numPr>
+          <w:ilvl w:val="1"/>
+          <w:numId w:val="8"/>
+        </w:numPr>
+      </w:pPr>
+      <w:r>
+        <w:t>Search</w:t>
+      </w:r>
+    </w:p>
+    <w:p>
+      <w:pPr>
+        <w:pStyle w:val="ListParagraph"/>
+        <w:numPr>
+          <w:ilvl w:val="1"/>
+          <w:numId w:val="8"/>
+        </w:numPr>
+      </w:pPr>
+      <w:r>
+        <w:t>Application for Software Academy</w:t>
+      </w:r>
+    </w:p>
+    <w:p>
+      <w:pPr>
+        <w:pStyle w:val="ListParagraph"/>
+        <w:numPr>
+          <w:ilvl w:val="1"/>
+          <w:numId w:val="8"/>
+        </w:numPr>
+      </w:pPr>
+      <w:r>
+        <w:t>Entry Exam</w:t>
+      </w:r>
+    </w:p>
+    <w:p>
+      <w:pPr>
+        <w:pStyle w:val="Heading3"/>
+      </w:pPr>
+      <w:bookmarkStart w:id="8" w:name="_Toc436303913"/>
+      <w:r>
+        <w:t>Out of scope</w:t>
+      </w:r>
+      <w:bookmarkEnd w:id="8"/>
+    </w:p>
+    <w:p>
+      <w:r>
+        <w:t>The document details what is out of scope from a testing perspective for the project team:</w:t>
+      </w:r>
+    </w:p>
+    <w:p>
+      <w:pPr>
+        <w:pStyle w:val="Heading1"/>
+      </w:pPr>
+      <w:bookmarkStart w:id="9" w:name="_Toc436303914"/>
+      <w:r>
+        <w:t>Software Risk Issues</w:t>
+      </w:r>
+      <w:bookmarkEnd w:id="9"/>
+    </w:p>
+    <w:p/>
+    <w:p>
+      <w:pPr>
+        <w:pStyle w:val="Heading1"/>
+      </w:pPr>
+      <w:bookmarkStart w:id="10" w:name="_Toc436303915"/>
+      <w:r>
+        <w:t>Approach</w:t>
+      </w:r>
+      <w:bookmarkEnd w:id="10"/>
+    </w:p>
+    <w:p/>
+    <w:p>
+      <w:pPr>
+        <w:pStyle w:val="Heading1"/>
+      </w:pPr>
+      <w:bookmarkStart w:id="11" w:name="_Toc436303916"/>
+      <w:r>
+        <w:t>Item Pass/Fail Criteria</w:t>
+      </w:r>
+      <w:bookmarkEnd w:id="11"/>
+    </w:p>
+    <w:p/>
+    <w:p>
+      <w:pPr>
+        <w:pStyle w:val="Heading1"/>
+      </w:pPr>
+      <w:bookmarkStart w:id="12" w:name="_Toc436303917"/>
+      <w:r>
+        <w:t>Suspension Criteria and Resumption Requirements</w:t>
+      </w:r>
+      <w:bookmarkEnd w:id="12"/>
+    </w:p>
+    <w:p/>
+    <w:p>
+      <w:pPr>
+        <w:pStyle w:val="Heading1"/>
+      </w:pPr>
+      <w:bookmarkStart w:id="13" w:name="_Toc436303918"/>
+      <w:r>
+        <w:t>Test Deliverables</w:t>
+      </w:r>
+      <w:bookmarkEnd w:id="13"/>
+    </w:p>
+    <w:p/>
+    <w:p>
+      <w:pPr>
+        <w:pStyle w:val="Heading1"/>
+      </w:pPr>
+      <w:bookmarkStart w:id="14" w:name="_Toc436303919"/>
+      <w:r>
+        <w:t>Remaining Test Tasks</w:t>
+      </w:r>
+      <w:bookmarkEnd w:id="14"/>
+    </w:p>
+    <w:p/>
+    <w:p>
+      <w:pPr>
+        <w:pStyle w:val="Heading1"/>
+      </w:pPr>
+      <w:bookmarkStart w:id="15" w:name="_Toc436303920"/>
+      <w:r>
+        <w:t>Environmental Needs</w:t>
+      </w:r>
+      <w:bookmarkEnd w:id="15"/>
+    </w:p>
+    <w:p/>
+    <w:p>
+      <w:pPr>
+        <w:pStyle w:val="Heading1"/>
+      </w:pPr>
+      <w:bookmarkStart w:id="16" w:name="_Toc436303921"/>
+      <w:r>
+        <w:t>Staffing and Training Needs</w:t>
+      </w:r>
+      <w:bookmarkEnd w:id="16"/>
+    </w:p>
+    <w:p>
+      <w:r>
+        <w:t>This section describes any specific training and staffing needs that are required to deliver the test acceptance plan. The Responsibilities section and Approach section of this document will affect the staffing and training needs.</w:t>
+      </w:r>
+    </w:p>
+    <w:p>
+      <w:r>
+        <w:lastRenderedPageBreak/>
+        <w:t>The main benefit of this section is that it communicates the resource requirements and seeks the approval for these resources to support delivery of the test plan.</w:t>
+      </w:r>
+    </w:p>
+    <w:p>
+      <w:pPr>
+        <w:pStyle w:val="Heading2"/>
+      </w:pPr>
+      <w:bookmarkStart w:id="17" w:name="_Toc436303922"/>
+      <w:r>
+        <w:t>Training</w:t>
+      </w:r>
+      <w:r>
+        <w:t xml:space="preserve"> needs</w:t>
+      </w:r>
+      <w:bookmarkEnd w:id="17"/>
+    </w:p>
+    <w:p>
+      <w:r>
+        <w:t>Considerations needs to be given to areas such as:</w:t>
       </w:r>
     </w:p>
     <w:p>
@@ -2874,198 +3525,103 @@
         <w:pStyle w:val="ListParagraph"/>
         <w:numPr>
           <w:ilvl w:val="0"/>
-          <w:numId w:val="7"/>
+          <w:numId w:val="9"/>
         </w:numPr>
       </w:pPr>
       <w:r>
-        <w:t>Software Academy [Admin]:</w:t>
+        <w:t>Test management system training of test team members that aims building efficient and effective working</w:t>
+      </w:r>
+      <w:r>
+        <w:rPr>
+          <w:lang w:val="bg-BG"/>
+        </w:rPr>
+        <w:t xml:space="preserve"> </w:t>
+      </w:r>
+      <w:r>
+        <w:t>habits</w:t>
       </w:r>
     </w:p>
     <w:p>
       <w:pPr>
         <w:pStyle w:val="ListParagraph"/>
         <w:numPr>
-          <w:ilvl w:val="1"/>
-          <w:numId w:val="7"/>
+          <w:ilvl w:val="0"/>
+          <w:numId w:val="9"/>
         </w:numPr>
       </w:pPr>
       <w:r>
-        <w:t>Application for Software Academy [Front]</w:t>
+        <w:t>Training in test design techniques for generating complex user stories</w:t>
       </w:r>
     </w:p>
     <w:p>
       <w:pPr>
         <w:pStyle w:val="ListParagraph"/>
         <w:numPr>
-          <w:ilvl w:val="1"/>
-          <w:numId w:val="7"/>
+          <w:ilvl w:val="0"/>
+          <w:numId w:val="9"/>
         </w:numPr>
       </w:pPr>
       <w:r>
-        <w:t>Entry exam [Front]</w:t>
-      </w:r>
-    </w:p>
-    <w:p>
-      <w:pPr>
-        <w:pStyle w:val="Heading3"/>
-      </w:pPr>
-      <w:bookmarkStart w:id="8" w:name="_Toc436205690"/>
-      <w:r>
-        <w:t>Out of scope</w:t>
-      </w:r>
-      <w:bookmarkEnd w:id="8"/>
-    </w:p>
-    <w:p>
-      <w:r>
-        <w:t>The document details what is out of scope from a testing perspective for the project team:</w:t>
+        <w:t>Training in different test automation tools, needed for execution of generated test cases</w:t>
+      </w:r>
+    </w:p>
+    <w:p>
+      <w:pPr>
+        <w:pStyle w:val="ListParagraph"/>
+        <w:numPr>
+          <w:ilvl w:val="0"/>
+          <w:numId w:val="9"/>
+        </w:numPr>
+      </w:pPr>
+      <w:r>
+        <w:t>Additional training for eventual custom frameworks</w:t>
+      </w:r>
+    </w:p>
+    <w:p>
+      <w:r>
+        <w:t>It is important to remember to include the training that will be delivered by the test team to third parties, to facilitate use of shared test tools, for instance.</w:t>
+      </w:r>
+    </w:p>
+    <w:p>
+      <w:pPr>
+        <w:pStyle w:val="Heading2"/>
+      </w:pPr>
+      <w:bookmarkStart w:id="18" w:name="_Toc436303923"/>
+      <w:r>
+        <w:t>Staffing needs</w:t>
+      </w:r>
+      <w:bookmarkEnd w:id="18"/>
+    </w:p>
+    <w:p>
+      <w:r>
+        <w:t>It is also important to identify and communicate the team size and resource required to deliver the test plan, this includes organizing of eventual meetings with the stakeholders.</w:t>
+      </w:r>
+    </w:p>
+    <w:p>
+      <w:r>
+        <w:t>A description and distribution of tasks should be provided in high level terms, summarizing information on the numbers of individuals required for each role and stating if multiple roles will be combined for individuals. There should also be an indication when and for how long each resource will be required.</w:t>
       </w:r>
     </w:p>
     <w:p>
       <w:pPr>
         <w:pStyle w:val="Heading1"/>
       </w:pPr>
-      <w:bookmarkStart w:id="9" w:name="_Toc436205691"/>
-      <w:r>
-        <w:t>Software Risk Issues</w:t>
-      </w:r>
-      <w:bookmarkEnd w:id="9"/>
+      <w:bookmarkStart w:id="19" w:name="_Toc436303924"/>
+      <w:r>
+        <w:t>Responsibilities</w:t>
+      </w:r>
+      <w:bookmarkEnd w:id="19"/>
     </w:p>
     <w:p/>
     <w:p>
       <w:pPr>
         <w:pStyle w:val="Heading1"/>
       </w:pPr>
-      <w:bookmarkStart w:id="10" w:name="_Toc436205692"/>
-      <w:r>
-        <w:t>Approach</w:t>
-      </w:r>
-      <w:bookmarkEnd w:id="10"/>
-    </w:p>
-    <w:p/>
-    <w:p>
-      <w:pPr>
-        <w:pStyle w:val="Heading1"/>
-      </w:pPr>
-      <w:bookmarkStart w:id="11" w:name="_Toc436205693"/>
-      <w:r>
-        <w:t>Item Pass/Fail Criteria</w:t>
-      </w:r>
-      <w:bookmarkEnd w:id="11"/>
-    </w:p>
-    <w:p/>
-    <w:p>
-      <w:pPr>
-        <w:pStyle w:val="Heading1"/>
-      </w:pPr>
-      <w:bookmarkStart w:id="12" w:name="_Toc436205694"/>
-      <w:r>
-        <w:t>Suspension Criteria and Resumption Requirements</w:t>
-      </w:r>
-      <w:bookmarkEnd w:id="12"/>
-    </w:p>
-    <w:p/>
-    <w:p>
-      <w:pPr>
-        <w:pStyle w:val="Heading1"/>
-      </w:pPr>
-      <w:bookmarkStart w:id="13" w:name="_Toc436205695"/>
-      <w:r>
-        <w:t>Test Deliverables</w:t>
-      </w:r>
-      <w:bookmarkEnd w:id="13"/>
-    </w:p>
-    <w:p/>
-    <w:p>
-      <w:pPr>
-        <w:pStyle w:val="Heading1"/>
-      </w:pPr>
-      <w:bookmarkStart w:id="14" w:name="_Toc436205696"/>
-      <w:r>
-        <w:t>Remaining Test Tasks</w:t>
-      </w:r>
-      <w:bookmarkEnd w:id="14"/>
-    </w:p>
-    <w:p/>
-    <w:p>
-      <w:pPr>
-        <w:pStyle w:val="Heading1"/>
-      </w:pPr>
-      <w:bookmarkStart w:id="15" w:name="_Toc436205697"/>
-      <w:r>
-        <w:t>Environmental Needs</w:t>
-      </w:r>
-      <w:bookmarkEnd w:id="15"/>
-    </w:p>
-    <w:p/>
-    <w:p>
-      <w:pPr>
-        <w:pStyle w:val="Heading1"/>
-      </w:pPr>
-      <w:bookmarkStart w:id="16" w:name="_Toc436205698"/>
-      <w:r>
-        <w:t>Staffing and Training Needs</w:t>
-      </w:r>
-      <w:bookmarkEnd w:id="16"/>
-    </w:p>
-    <w:p/>
-    <w:p>
-      <w:pPr>
-        <w:pStyle w:val="Heading1"/>
-      </w:pPr>
-      <w:bookmarkStart w:id="17" w:name="_Toc436205699"/>
-      <w:r>
-        <w:t>Responsibilities</w:t>
-      </w:r>
-      <w:bookmarkEnd w:id="17"/>
-    </w:p>
-    <w:p/>
-    <w:p>
-      <w:pPr>
-        <w:pStyle w:val="Heading1"/>
-      </w:pPr>
-      <w:bookmarkStart w:id="18" w:name="_Toc436205700"/>
+      <w:bookmarkStart w:id="20" w:name="_Toc436303925"/>
       <w:r>
         <w:t>Schedule</w:t>
       </w:r>
-      <w:bookmarkEnd w:id="18"/>
-    </w:p>
-    <w:p/>
-    <w:p>
-      <w:pPr>
-        <w:pStyle w:val="Heading1"/>
-      </w:pPr>
-      <w:bookmarkStart w:id="19" w:name="_Toc436205701"/>
-      <w:r>
-        <w:t>Planning Risks and Contingencies</w:t>
-      </w:r>
-      <w:bookmarkEnd w:id="19"/>
-    </w:p>
-    <w:p/>
-    <w:p>
-      <w:pPr>
-        <w:pStyle w:val="Heading1"/>
-      </w:pPr>
-      <w:bookmarkStart w:id="20" w:name="_Toc436205702"/>
-      <w:r>
-        <w:t>Approvals</w:t>
-      </w:r>
       <w:bookmarkEnd w:id="20"/>
-    </w:p>
-    <w:p/>
-    <w:p>
-      <w:pPr>
-        <w:pStyle w:val="Heading1"/>
-      </w:pPr>
-      <w:bookmarkStart w:id="21" w:name="_Toc436205703"/>
-      <w:r>
-        <w:t>Glossary</w:t>
-      </w:r>
-      <w:bookmarkEnd w:id="21"/>
-    </w:p>
-    <w:p>
-      <w:r>
-        <w:t>The following acronyms and terms have been used throughout this document:</w:t>
-      </w:r>
     </w:p>
     <w:tbl>
       <w:tblPr>
@@ -3074,13 +3630,17 @@
         <w:tblLook w:val="04A0" w:firstRow="1" w:lastRow="0" w:firstColumn="1" w:lastColumn="0" w:noHBand="0" w:noVBand="1"/>
       </w:tblPr>
       <w:tblGrid>
-        <w:gridCol w:w="4675"/>
-        <w:gridCol w:w="4675"/>
+        <w:gridCol w:w="3325"/>
+        <w:gridCol w:w="1080"/>
+        <w:gridCol w:w="1205"/>
+        <w:gridCol w:w="1870"/>
+        <w:gridCol w:w="1870"/>
       </w:tblGrid>
       <w:tr>
         <w:tc>
           <w:tcPr>
-            <w:tcW w:w="4675" w:type="dxa"/>
+            <w:tcW w:w="3325" w:type="dxa"/>
+            <w:shd w:val="clear" w:color="auto" w:fill="BFBFBF" w:themeFill="background1" w:themeFillShade="BF"/>
           </w:tcPr>
           <w:p>
             <w:pPr>
@@ -3093,13 +3653,14 @@
               <w:rPr>
                 <w:b/>
               </w:rPr>
-              <w:t>Term/Acronym</w:t>
-            </w:r>
-          </w:p>
-        </w:tc>
-        <w:tc>
-          <w:tcPr>
-            <w:tcW w:w="4675" w:type="dxa"/>
+              <w:t>Task Name</w:t>
+            </w:r>
+          </w:p>
+        </w:tc>
+        <w:tc>
+          <w:tcPr>
+            <w:tcW w:w="1080" w:type="dxa"/>
+            <w:shd w:val="clear" w:color="auto" w:fill="BFBFBF" w:themeFill="background1" w:themeFillShade="BF"/>
           </w:tcPr>
           <w:p>
             <w:pPr>
@@ -3112,7 +3673,67 @@
               <w:rPr>
                 <w:b/>
               </w:rPr>
-              <w:t>Definition</w:t>
+              <w:t>Start</w:t>
+            </w:r>
+          </w:p>
+        </w:tc>
+        <w:tc>
+          <w:tcPr>
+            <w:tcW w:w="1205" w:type="dxa"/>
+            <w:shd w:val="clear" w:color="auto" w:fill="BFBFBF" w:themeFill="background1" w:themeFillShade="BF"/>
+          </w:tcPr>
+          <w:p>
+            <w:pPr>
+              <w:jc w:val="center"/>
+              <w:rPr>
+                <w:b/>
+              </w:rPr>
+            </w:pPr>
+            <w:r>
+              <w:rPr>
+                <w:b/>
+              </w:rPr>
+              <w:t>Finish</w:t>
+            </w:r>
+          </w:p>
+        </w:tc>
+        <w:tc>
+          <w:tcPr>
+            <w:tcW w:w="1870" w:type="dxa"/>
+            <w:shd w:val="clear" w:color="auto" w:fill="BFBFBF" w:themeFill="background1" w:themeFillShade="BF"/>
+          </w:tcPr>
+          <w:p>
+            <w:pPr>
+              <w:jc w:val="center"/>
+              <w:rPr>
+                <w:b/>
+              </w:rPr>
+            </w:pPr>
+            <w:r>
+              <w:rPr>
+                <w:b/>
+              </w:rPr>
+              <w:t>Estimation</w:t>
+            </w:r>
+          </w:p>
+        </w:tc>
+        <w:tc>
+          <w:tcPr>
+            <w:tcW w:w="1870" w:type="dxa"/>
+            <w:shd w:val="clear" w:color="auto" w:fill="BFBFBF" w:themeFill="background1" w:themeFillShade="BF"/>
+          </w:tcPr>
+          <w:p>
+            <w:pPr>
+              <w:jc w:val="center"/>
+              <w:rPr>
+                <w:b/>
+              </w:rPr>
+            </w:pPr>
+            <w:r>
+              <w:rPr>
+                <w:b/>
+              </w:rPr>
+              <w:t>Comments</w:t>
             </w:r>
           </w:p>
         </w:tc>
@@ -3120,35 +3741,119 @@
       <w:tr>
         <w:tc>
           <w:tcPr>
-            <w:tcW w:w="4675" w:type="dxa"/>
-          </w:tcPr>
-          <w:p>
-            <w:r>
-              <w:t>TALS</w:t>
-            </w:r>
-          </w:p>
-        </w:tc>
-        <w:tc>
-          <w:tcPr>
-            <w:tcW w:w="4675" w:type="dxa"/>
-          </w:tcPr>
-          <w:p>
-            <w:r>
-              <w:t>Telerik Academy Learning System</w:t>
-            </w:r>
-          </w:p>
+            <w:tcW w:w="3325" w:type="dxa"/>
+          </w:tcPr>
+          <w:p>
+            <w:r>
+              <w:t>Test plan preparation</w:t>
+            </w:r>
+          </w:p>
+        </w:tc>
+        <w:tc>
+          <w:tcPr>
+            <w:tcW w:w="1080" w:type="dxa"/>
+          </w:tcPr>
+          <w:p>
+            <w:pPr>
+              <w:jc w:val="center"/>
+            </w:pPr>
+            <w:r>
+              <w:t>25.11.2015</w:t>
+            </w:r>
+          </w:p>
+        </w:tc>
+        <w:tc>
+          <w:tcPr>
+            <w:tcW w:w="1205" w:type="dxa"/>
+          </w:tcPr>
+          <w:p>
+            <w:pPr>
+              <w:jc w:val="center"/>
+            </w:pPr>
+            <w:r>
+              <w:t>27.11.2015</w:t>
+            </w:r>
+          </w:p>
+        </w:tc>
+        <w:tc>
+          <w:tcPr>
+            <w:tcW w:w="1870" w:type="dxa"/>
+          </w:tcPr>
+          <w:p>
+            <w:pPr>
+              <w:jc w:val="center"/>
+            </w:pPr>
+            <w:r>
+              <w:t>3</w:t>
+            </w:r>
+            <w:r>
+              <w:t>d</w:t>
+            </w:r>
+          </w:p>
+        </w:tc>
+        <w:tc>
+          <w:tcPr>
+            <w:tcW w:w="1870" w:type="dxa"/>
+          </w:tcPr>
+          <w:p/>
         </w:tc>
       </w:tr>
       <w:tr>
         <w:tc>
           <w:tcPr>
-            <w:tcW w:w="4675" w:type="dxa"/>
-          </w:tcPr>
-          <w:p/>
-        </w:tc>
-        <w:tc>
-          <w:tcPr>
-            <w:tcW w:w="4675" w:type="dxa"/>
+            <w:tcW w:w="3325" w:type="dxa"/>
+          </w:tcPr>
+          <w:p>
+            <w:r>
+              <w:t xml:space="preserve">Test plan presentation </w:t>
+            </w:r>
+            <w:r>
+              <w:t>to stakeholders</w:t>
+            </w:r>
+          </w:p>
+        </w:tc>
+        <w:tc>
+          <w:tcPr>
+            <w:tcW w:w="1080" w:type="dxa"/>
+          </w:tcPr>
+          <w:p>
+            <w:pPr>
+              <w:jc w:val="center"/>
+            </w:pPr>
+            <w:r>
+              <w:t>27.11.2015</w:t>
+            </w:r>
+          </w:p>
+        </w:tc>
+        <w:tc>
+          <w:tcPr>
+            <w:tcW w:w="1205" w:type="dxa"/>
+          </w:tcPr>
+          <w:p>
+            <w:pPr>
+              <w:jc w:val="center"/>
+            </w:pPr>
+            <w:r>
+              <w:t>27.11.2015</w:t>
+            </w:r>
+          </w:p>
+        </w:tc>
+        <w:tc>
+          <w:tcPr>
+            <w:tcW w:w="1870" w:type="dxa"/>
+          </w:tcPr>
+          <w:p>
+            <w:pPr>
+              <w:jc w:val="center"/>
+            </w:pPr>
+            <w:r>
+              <w:t>0,3h</w:t>
+            </w:r>
+          </w:p>
+        </w:tc>
+        <w:tc>
+          <w:tcPr>
+            <w:tcW w:w="1870" w:type="dxa"/>
           </w:tcPr>
           <w:p/>
         </w:tc>
@@ -3156,13 +3861,56 @@
       <w:tr>
         <w:tc>
           <w:tcPr>
-            <w:tcW w:w="4675" w:type="dxa"/>
-          </w:tcPr>
-          <w:p/>
-        </w:tc>
-        <w:tc>
-          <w:tcPr>
-            <w:tcW w:w="4675" w:type="dxa"/>
+            <w:tcW w:w="3325" w:type="dxa"/>
+          </w:tcPr>
+          <w:p>
+            <w:r>
+              <w:t xml:space="preserve">Fulfill training and environmental needs </w:t>
+            </w:r>
+          </w:p>
+        </w:tc>
+        <w:tc>
+          <w:tcPr>
+            <w:tcW w:w="1080" w:type="dxa"/>
+          </w:tcPr>
+          <w:p>
+            <w:pPr>
+              <w:jc w:val="center"/>
+            </w:pPr>
+            <w:r>
+              <w:t>30.11.2015</w:t>
+            </w:r>
+          </w:p>
+        </w:tc>
+        <w:tc>
+          <w:tcPr>
+            <w:tcW w:w="1205" w:type="dxa"/>
+          </w:tcPr>
+          <w:p>
+            <w:pPr>
+              <w:jc w:val="center"/>
+            </w:pPr>
+            <w:r>
+              <w:t>02.12.2015</w:t>
+            </w:r>
+          </w:p>
+        </w:tc>
+        <w:tc>
+          <w:tcPr>
+            <w:tcW w:w="1870" w:type="dxa"/>
+          </w:tcPr>
+          <w:p>
+            <w:pPr>
+              <w:jc w:val="center"/>
+            </w:pPr>
+            <w:r>
+              <w:t>3d</w:t>
+            </w:r>
+          </w:p>
+        </w:tc>
+        <w:tc>
+          <w:tcPr>
+            <w:tcW w:w="1870" w:type="dxa"/>
           </w:tcPr>
           <w:p/>
         </w:tc>
@@ -3170,13 +3918,47 @@
       <w:tr>
         <w:tc>
           <w:tcPr>
-            <w:tcW w:w="4675" w:type="dxa"/>
-          </w:tcPr>
-          <w:p/>
-        </w:tc>
-        <w:tc>
-          <w:tcPr>
-            <w:tcW w:w="4675" w:type="dxa"/>
+            <w:tcW w:w="3325" w:type="dxa"/>
+          </w:tcPr>
+          <w:p>
+            <w:r>
+              <w:t>Smoke testing</w:t>
+            </w:r>
+          </w:p>
+        </w:tc>
+        <w:tc>
+          <w:tcPr>
+            <w:tcW w:w="1080" w:type="dxa"/>
+          </w:tcPr>
+          <w:p>
+            <w:pPr>
+              <w:jc w:val="center"/>
+            </w:pPr>
+          </w:p>
+        </w:tc>
+        <w:tc>
+          <w:tcPr>
+            <w:tcW w:w="1205" w:type="dxa"/>
+          </w:tcPr>
+          <w:p>
+            <w:pPr>
+              <w:jc w:val="center"/>
+            </w:pPr>
+          </w:p>
+        </w:tc>
+        <w:tc>
+          <w:tcPr>
+            <w:tcW w:w="1870" w:type="dxa"/>
+          </w:tcPr>
+          <w:p>
+            <w:pPr>
+              <w:jc w:val="center"/>
+            </w:pPr>
+          </w:p>
+        </w:tc>
+        <w:tc>
+          <w:tcPr>
+            <w:tcW w:w="1870" w:type="dxa"/>
           </w:tcPr>
           <w:p/>
         </w:tc>
@@ -3184,13 +3966,47 @@
       <w:tr>
         <w:tc>
           <w:tcPr>
-            <w:tcW w:w="4675" w:type="dxa"/>
-          </w:tcPr>
-          <w:p/>
-        </w:tc>
-        <w:tc>
-          <w:tcPr>
-            <w:tcW w:w="4675" w:type="dxa"/>
+            <w:tcW w:w="3325" w:type="dxa"/>
+          </w:tcPr>
+          <w:p>
+            <w:r>
+              <w:t>Initial defects logging</w:t>
+            </w:r>
+          </w:p>
+        </w:tc>
+        <w:tc>
+          <w:tcPr>
+            <w:tcW w:w="1080" w:type="dxa"/>
+          </w:tcPr>
+          <w:p>
+            <w:pPr>
+              <w:jc w:val="center"/>
+            </w:pPr>
+          </w:p>
+        </w:tc>
+        <w:tc>
+          <w:tcPr>
+            <w:tcW w:w="1205" w:type="dxa"/>
+          </w:tcPr>
+          <w:p>
+            <w:pPr>
+              <w:jc w:val="center"/>
+            </w:pPr>
+          </w:p>
+        </w:tc>
+        <w:tc>
+          <w:tcPr>
+            <w:tcW w:w="1870" w:type="dxa"/>
+          </w:tcPr>
+          <w:p>
+            <w:pPr>
+              <w:jc w:val="center"/>
+            </w:pPr>
+          </w:p>
+        </w:tc>
+        <w:tc>
+          <w:tcPr>
+            <w:tcW w:w="1870" w:type="dxa"/>
           </w:tcPr>
           <w:p/>
         </w:tc>
@@ -3198,13 +4014,47 @@
       <w:tr>
         <w:tc>
           <w:tcPr>
-            <w:tcW w:w="4675" w:type="dxa"/>
-          </w:tcPr>
-          <w:p/>
-        </w:tc>
-        <w:tc>
-          <w:tcPr>
-            <w:tcW w:w="4675" w:type="dxa"/>
+            <w:tcW w:w="3325" w:type="dxa"/>
+          </w:tcPr>
+          <w:p>
+            <w:r>
+              <w:t>Test cases preparation</w:t>
+            </w:r>
+          </w:p>
+        </w:tc>
+        <w:tc>
+          <w:tcPr>
+            <w:tcW w:w="1080" w:type="dxa"/>
+          </w:tcPr>
+          <w:p>
+            <w:pPr>
+              <w:jc w:val="center"/>
+            </w:pPr>
+          </w:p>
+        </w:tc>
+        <w:tc>
+          <w:tcPr>
+            <w:tcW w:w="1205" w:type="dxa"/>
+          </w:tcPr>
+          <w:p>
+            <w:pPr>
+              <w:jc w:val="center"/>
+            </w:pPr>
+          </w:p>
+        </w:tc>
+        <w:tc>
+          <w:tcPr>
+            <w:tcW w:w="1870" w:type="dxa"/>
+          </w:tcPr>
+          <w:p>
+            <w:pPr>
+              <w:jc w:val="center"/>
+            </w:pPr>
+          </w:p>
+        </w:tc>
+        <w:tc>
+          <w:tcPr>
+            <w:tcW w:w="1870" w:type="dxa"/>
           </w:tcPr>
           <w:p/>
         </w:tc>
@@ -3212,13 +4062,536 @@
       <w:tr>
         <w:tc>
           <w:tcPr>
-            <w:tcW w:w="4675" w:type="dxa"/>
+            <w:tcW w:w="3325" w:type="dxa"/>
+          </w:tcPr>
+          <w:p>
+            <w:r>
+              <w:t>Test scripts preparation</w:t>
+            </w:r>
+          </w:p>
+        </w:tc>
+        <w:tc>
+          <w:tcPr>
+            <w:tcW w:w="1080" w:type="dxa"/>
+          </w:tcPr>
+          <w:p>
+            <w:pPr>
+              <w:jc w:val="center"/>
+            </w:pPr>
+          </w:p>
+        </w:tc>
+        <w:tc>
+          <w:tcPr>
+            <w:tcW w:w="1205" w:type="dxa"/>
+          </w:tcPr>
+          <w:p>
+            <w:pPr>
+              <w:jc w:val="center"/>
+            </w:pPr>
+          </w:p>
+        </w:tc>
+        <w:tc>
+          <w:tcPr>
+            <w:tcW w:w="1870" w:type="dxa"/>
+          </w:tcPr>
+          <w:p>
+            <w:pPr>
+              <w:jc w:val="center"/>
+            </w:pPr>
+          </w:p>
+        </w:tc>
+        <w:tc>
+          <w:tcPr>
+            <w:tcW w:w="1870" w:type="dxa"/>
           </w:tcPr>
           <w:p/>
         </w:tc>
-        <w:tc>
-          <w:tcPr>
-            <w:tcW w:w="4675" w:type="dxa"/>
+      </w:tr>
+      <w:tr>
+        <w:tc>
+          <w:tcPr>
+            <w:tcW w:w="3325" w:type="dxa"/>
+          </w:tcPr>
+          <w:p>
+            <w:r>
+              <w:t>Functional testing</w:t>
+            </w:r>
+          </w:p>
+        </w:tc>
+        <w:tc>
+          <w:tcPr>
+            <w:tcW w:w="1080" w:type="dxa"/>
+          </w:tcPr>
+          <w:p>
+            <w:pPr>
+              <w:jc w:val="center"/>
+            </w:pPr>
+          </w:p>
+        </w:tc>
+        <w:tc>
+          <w:tcPr>
+            <w:tcW w:w="1205" w:type="dxa"/>
+          </w:tcPr>
+          <w:p>
+            <w:pPr>
+              <w:jc w:val="center"/>
+            </w:pPr>
+          </w:p>
+        </w:tc>
+        <w:tc>
+          <w:tcPr>
+            <w:tcW w:w="1870" w:type="dxa"/>
+          </w:tcPr>
+          <w:p>
+            <w:pPr>
+              <w:jc w:val="center"/>
+            </w:pPr>
+          </w:p>
+        </w:tc>
+        <w:tc>
+          <w:tcPr>
+            <w:tcW w:w="1870" w:type="dxa"/>
+          </w:tcPr>
+          <w:p/>
+        </w:tc>
+      </w:tr>
+      <w:tr>
+        <w:tc>
+          <w:tcPr>
+            <w:tcW w:w="3325" w:type="dxa"/>
+          </w:tcPr>
+          <w:p>
+            <w:r>
+              <w:t>System testing</w:t>
+            </w:r>
+          </w:p>
+        </w:tc>
+        <w:tc>
+          <w:tcPr>
+            <w:tcW w:w="1080" w:type="dxa"/>
+          </w:tcPr>
+          <w:p>
+            <w:pPr>
+              <w:jc w:val="center"/>
+            </w:pPr>
+          </w:p>
+        </w:tc>
+        <w:tc>
+          <w:tcPr>
+            <w:tcW w:w="1205" w:type="dxa"/>
+          </w:tcPr>
+          <w:p>
+            <w:pPr>
+              <w:jc w:val="center"/>
+            </w:pPr>
+          </w:p>
+        </w:tc>
+        <w:tc>
+          <w:tcPr>
+            <w:tcW w:w="1870" w:type="dxa"/>
+          </w:tcPr>
+          <w:p>
+            <w:pPr>
+              <w:jc w:val="center"/>
+            </w:pPr>
+          </w:p>
+        </w:tc>
+        <w:tc>
+          <w:tcPr>
+            <w:tcW w:w="1870" w:type="dxa"/>
+          </w:tcPr>
+          <w:p/>
+        </w:tc>
+      </w:tr>
+      <w:tr>
+        <w:tc>
+          <w:tcPr>
+            <w:tcW w:w="3325" w:type="dxa"/>
+          </w:tcPr>
+          <w:p>
+            <w:r>
+              <w:t>Regression testing</w:t>
+            </w:r>
+          </w:p>
+        </w:tc>
+        <w:tc>
+          <w:tcPr>
+            <w:tcW w:w="1080" w:type="dxa"/>
+          </w:tcPr>
+          <w:p>
+            <w:pPr>
+              <w:jc w:val="center"/>
+            </w:pPr>
+          </w:p>
+        </w:tc>
+        <w:tc>
+          <w:tcPr>
+            <w:tcW w:w="1205" w:type="dxa"/>
+          </w:tcPr>
+          <w:p>
+            <w:pPr>
+              <w:jc w:val="center"/>
+            </w:pPr>
+          </w:p>
+        </w:tc>
+        <w:tc>
+          <w:tcPr>
+            <w:tcW w:w="1870" w:type="dxa"/>
+          </w:tcPr>
+          <w:p>
+            <w:pPr>
+              <w:jc w:val="center"/>
+            </w:pPr>
+          </w:p>
+        </w:tc>
+        <w:tc>
+          <w:tcPr>
+            <w:tcW w:w="1870" w:type="dxa"/>
+          </w:tcPr>
+          <w:p/>
+        </w:tc>
+      </w:tr>
+      <w:tr>
+        <w:tc>
+          <w:tcPr>
+            <w:tcW w:w="3325" w:type="dxa"/>
+          </w:tcPr>
+          <w:p>
+            <w:r>
+              <w:t>Resolution of gathered defects</w:t>
+            </w:r>
+          </w:p>
+        </w:tc>
+        <w:tc>
+          <w:tcPr>
+            <w:tcW w:w="1080" w:type="dxa"/>
+          </w:tcPr>
+          <w:p>
+            <w:pPr>
+              <w:jc w:val="center"/>
+            </w:pPr>
+          </w:p>
+        </w:tc>
+        <w:tc>
+          <w:tcPr>
+            <w:tcW w:w="1205" w:type="dxa"/>
+          </w:tcPr>
+          <w:p>
+            <w:pPr>
+              <w:jc w:val="center"/>
+            </w:pPr>
+          </w:p>
+        </w:tc>
+        <w:tc>
+          <w:tcPr>
+            <w:tcW w:w="1870" w:type="dxa"/>
+          </w:tcPr>
+          <w:p>
+            <w:pPr>
+              <w:jc w:val="center"/>
+            </w:pPr>
+          </w:p>
+        </w:tc>
+        <w:tc>
+          <w:tcPr>
+            <w:tcW w:w="1870" w:type="dxa"/>
+          </w:tcPr>
+          <w:p/>
+        </w:tc>
+      </w:tr>
+      <w:tr>
+        <w:tc>
+          <w:tcPr>
+            <w:tcW w:w="3325" w:type="dxa"/>
+          </w:tcPr>
+          <w:p>
+            <w:r>
+              <w:t>Load testing</w:t>
+            </w:r>
+          </w:p>
+        </w:tc>
+        <w:tc>
+          <w:tcPr>
+            <w:tcW w:w="1080" w:type="dxa"/>
+          </w:tcPr>
+          <w:p>
+            <w:pPr>
+              <w:jc w:val="center"/>
+            </w:pPr>
+          </w:p>
+        </w:tc>
+        <w:tc>
+          <w:tcPr>
+            <w:tcW w:w="1205" w:type="dxa"/>
+          </w:tcPr>
+          <w:p>
+            <w:pPr>
+              <w:jc w:val="center"/>
+            </w:pPr>
+          </w:p>
+        </w:tc>
+        <w:tc>
+          <w:tcPr>
+            <w:tcW w:w="1870" w:type="dxa"/>
+          </w:tcPr>
+          <w:p>
+            <w:pPr>
+              <w:jc w:val="center"/>
+            </w:pPr>
+          </w:p>
+        </w:tc>
+        <w:tc>
+          <w:tcPr>
+            <w:tcW w:w="1870" w:type="dxa"/>
+          </w:tcPr>
+          <w:p/>
+        </w:tc>
+      </w:tr>
+      <w:tr>
+        <w:tc>
+          <w:tcPr>
+            <w:tcW w:w="3325" w:type="dxa"/>
+          </w:tcPr>
+          <w:p>
+            <w:r>
+              <w:t>Performance testing</w:t>
+            </w:r>
+          </w:p>
+        </w:tc>
+        <w:tc>
+          <w:tcPr>
+            <w:tcW w:w="1080" w:type="dxa"/>
+          </w:tcPr>
+          <w:p>
+            <w:pPr>
+              <w:jc w:val="center"/>
+            </w:pPr>
+          </w:p>
+        </w:tc>
+        <w:tc>
+          <w:tcPr>
+            <w:tcW w:w="1205" w:type="dxa"/>
+          </w:tcPr>
+          <w:p>
+            <w:pPr>
+              <w:jc w:val="center"/>
+            </w:pPr>
+          </w:p>
+        </w:tc>
+        <w:tc>
+          <w:tcPr>
+            <w:tcW w:w="1870" w:type="dxa"/>
+          </w:tcPr>
+          <w:p>
+            <w:pPr>
+              <w:jc w:val="center"/>
+            </w:pPr>
+          </w:p>
+        </w:tc>
+        <w:tc>
+          <w:tcPr>
+            <w:tcW w:w="1870" w:type="dxa"/>
+          </w:tcPr>
+          <w:p/>
+        </w:tc>
+      </w:tr>
+      <w:tr>
+        <w:tc>
+          <w:tcPr>
+            <w:tcW w:w="3325" w:type="dxa"/>
+          </w:tcPr>
+          <w:p>
+            <w:r>
+              <w:t>Security testing</w:t>
+            </w:r>
+          </w:p>
+        </w:tc>
+        <w:tc>
+          <w:tcPr>
+            <w:tcW w:w="1080" w:type="dxa"/>
+          </w:tcPr>
+          <w:p>
+            <w:pPr>
+              <w:jc w:val="center"/>
+            </w:pPr>
+          </w:p>
+        </w:tc>
+        <w:tc>
+          <w:tcPr>
+            <w:tcW w:w="1205" w:type="dxa"/>
+          </w:tcPr>
+          <w:p>
+            <w:pPr>
+              <w:jc w:val="center"/>
+            </w:pPr>
+          </w:p>
+        </w:tc>
+        <w:tc>
+          <w:tcPr>
+            <w:tcW w:w="1870" w:type="dxa"/>
+          </w:tcPr>
+          <w:p>
+            <w:pPr>
+              <w:jc w:val="center"/>
+            </w:pPr>
+          </w:p>
+        </w:tc>
+        <w:tc>
+          <w:tcPr>
+            <w:tcW w:w="1870" w:type="dxa"/>
+          </w:tcPr>
+          <w:p/>
+        </w:tc>
+      </w:tr>
+      <w:tr>
+        <w:tc>
+          <w:tcPr>
+            <w:tcW w:w="3325" w:type="dxa"/>
+          </w:tcPr>
+          <w:p>
+            <w:r>
+              <w:t>Preparation to final teamwork defense</w:t>
+            </w:r>
+          </w:p>
+        </w:tc>
+        <w:tc>
+          <w:tcPr>
+            <w:tcW w:w="1080" w:type="dxa"/>
+          </w:tcPr>
+          <w:p>
+            <w:pPr>
+              <w:jc w:val="center"/>
+            </w:pPr>
+          </w:p>
+        </w:tc>
+        <w:tc>
+          <w:tcPr>
+            <w:tcW w:w="1205" w:type="dxa"/>
+          </w:tcPr>
+          <w:p>
+            <w:pPr>
+              <w:jc w:val="center"/>
+            </w:pPr>
+          </w:p>
+        </w:tc>
+        <w:tc>
+          <w:tcPr>
+            <w:tcW w:w="1870" w:type="dxa"/>
+          </w:tcPr>
+          <w:p>
+            <w:pPr>
+              <w:jc w:val="center"/>
+            </w:pPr>
+          </w:p>
+        </w:tc>
+        <w:tc>
+          <w:tcPr>
+            <w:tcW w:w="1870" w:type="dxa"/>
+          </w:tcPr>
+          <w:p/>
+        </w:tc>
+      </w:tr>
+      <w:tr>
+        <w:tc>
+          <w:tcPr>
+            <w:tcW w:w="3325" w:type="dxa"/>
+          </w:tcPr>
+          <w:p>
+            <w:r>
+              <w:t>Resolution of final defects</w:t>
+            </w:r>
+          </w:p>
+        </w:tc>
+        <w:tc>
+          <w:tcPr>
+            <w:tcW w:w="1080" w:type="dxa"/>
+          </w:tcPr>
+          <w:p>
+            <w:pPr>
+              <w:jc w:val="center"/>
+            </w:pPr>
+          </w:p>
+        </w:tc>
+        <w:tc>
+          <w:tcPr>
+            <w:tcW w:w="1205" w:type="dxa"/>
+          </w:tcPr>
+          <w:p>
+            <w:pPr>
+              <w:jc w:val="center"/>
+            </w:pPr>
+          </w:p>
+        </w:tc>
+        <w:tc>
+          <w:tcPr>
+            <w:tcW w:w="1870" w:type="dxa"/>
+          </w:tcPr>
+          <w:p>
+            <w:pPr>
+              <w:jc w:val="center"/>
+            </w:pPr>
+          </w:p>
+        </w:tc>
+        <w:tc>
+          <w:tcPr>
+            <w:tcW w:w="1870" w:type="dxa"/>
+          </w:tcPr>
+          <w:p/>
+        </w:tc>
+      </w:tr>
+      <w:tr>
+        <w:tc>
+          <w:tcPr>
+            <w:tcW w:w="3325" w:type="dxa"/>
+          </w:tcPr>
+          <w:p>
+            <w:r>
+              <w:t>Final teamwork defense</w:t>
+            </w:r>
+          </w:p>
+        </w:tc>
+        <w:tc>
+          <w:tcPr>
+            <w:tcW w:w="1080" w:type="dxa"/>
+          </w:tcPr>
+          <w:p>
+            <w:pPr>
+              <w:jc w:val="center"/>
+            </w:pPr>
+            <w:r>
+              <w:t>05.02.2016</w:t>
+            </w:r>
+          </w:p>
+        </w:tc>
+        <w:tc>
+          <w:tcPr>
+            <w:tcW w:w="1205" w:type="dxa"/>
+          </w:tcPr>
+          <w:p>
+            <w:pPr>
+              <w:jc w:val="center"/>
+            </w:pPr>
+            <w:r>
+              <w:t>05.02.2016</w:t>
+            </w:r>
+          </w:p>
+        </w:tc>
+        <w:tc>
+          <w:tcPr>
+            <w:tcW w:w="1870" w:type="dxa"/>
+          </w:tcPr>
+          <w:p>
+            <w:pPr>
+              <w:jc w:val="center"/>
+            </w:pPr>
+            <w:r>
+              <w:t>1h</w:t>
+            </w:r>
+          </w:p>
+        </w:tc>
+        <w:tc>
+          <w:tcPr>
+            <w:tcW w:w="1870" w:type="dxa"/>
           </w:tcPr>
           <w:p/>
         </w:tc>
@@ -3229,11 +4602,209 @@
       <w:pPr>
         <w:pStyle w:val="Heading1"/>
       </w:pPr>
-      <w:bookmarkStart w:id="22" w:name="_Toc436205704"/>
+      <w:bookmarkStart w:id="21" w:name="_Toc436303926"/>
+      <w:r>
+        <w:t>Planning Risks and Contingencies</w:t>
+      </w:r>
+      <w:bookmarkEnd w:id="21"/>
+    </w:p>
+    <w:p/>
+    <w:p>
+      <w:pPr>
+        <w:pStyle w:val="Heading1"/>
+      </w:pPr>
+      <w:bookmarkStart w:id="22" w:name="_Toc436303927"/>
+      <w:r>
+        <w:t>Approvals</w:t>
+      </w:r>
+      <w:bookmarkEnd w:id="22"/>
+    </w:p>
+    <w:p/>
+    <w:p>
+      <w:pPr>
+        <w:pStyle w:val="Heading1"/>
+      </w:pPr>
+      <w:bookmarkStart w:id="23" w:name="_Toc436303928"/>
+      <w:r>
+        <w:t>Glossary</w:t>
+      </w:r>
+      <w:bookmarkEnd w:id="23"/>
+    </w:p>
+    <w:p>
+      <w:r>
+        <w:t>The following acronyms and terms have been used throughout this document:</w:t>
+      </w:r>
+    </w:p>
+    <w:tbl>
+      <w:tblPr>
+        <w:tblStyle w:val="TableGrid"/>
+        <w:tblW w:w="0" w:type="auto"/>
+        <w:tblLook w:val="04A0" w:firstRow="1" w:lastRow="0" w:firstColumn="1" w:lastColumn="0" w:noHBand="0" w:noVBand="1"/>
+      </w:tblPr>
+      <w:tblGrid>
+        <w:gridCol w:w="2605"/>
+        <w:gridCol w:w="6745"/>
+      </w:tblGrid>
+      <w:tr>
+        <w:tc>
+          <w:tcPr>
+            <w:tcW w:w="2605" w:type="dxa"/>
+          </w:tcPr>
+          <w:p>
+            <w:pPr>
+              <w:jc w:val="center"/>
+              <w:rPr>
+                <w:b/>
+              </w:rPr>
+            </w:pPr>
+            <w:r>
+              <w:rPr>
+                <w:b/>
+              </w:rPr>
+              <w:t>Term/Acronym</w:t>
+            </w:r>
+          </w:p>
+        </w:tc>
+        <w:tc>
+          <w:tcPr>
+            <w:tcW w:w="6745" w:type="dxa"/>
+          </w:tcPr>
+          <w:p>
+            <w:pPr>
+              <w:jc w:val="center"/>
+              <w:rPr>
+                <w:b/>
+              </w:rPr>
+            </w:pPr>
+            <w:r>
+              <w:rPr>
+                <w:b/>
+              </w:rPr>
+              <w:t>Definition</w:t>
+            </w:r>
+          </w:p>
+        </w:tc>
+      </w:tr>
+      <w:tr>
+        <w:tc>
+          <w:tcPr>
+            <w:tcW w:w="2605" w:type="dxa"/>
+          </w:tcPr>
+          <w:p>
+            <w:r>
+              <w:t>TALS</w:t>
+            </w:r>
+          </w:p>
+        </w:tc>
+        <w:tc>
+          <w:tcPr>
+            <w:tcW w:w="6745" w:type="dxa"/>
+          </w:tcPr>
+          <w:p>
+            <w:r>
+              <w:t>Telerik Academy Learning System</w:t>
+            </w:r>
+            <w:r>
+              <w:t xml:space="preserve"> 5.7 (build 20151119.44a964b)</w:t>
+            </w:r>
+          </w:p>
+        </w:tc>
+      </w:tr>
+      <w:tr>
+        <w:tc>
+          <w:tcPr>
+            <w:tcW w:w="2605" w:type="dxa"/>
+          </w:tcPr>
+          <w:p/>
+        </w:tc>
+        <w:tc>
+          <w:tcPr>
+            <w:tcW w:w="6745" w:type="dxa"/>
+          </w:tcPr>
+          <w:p/>
+        </w:tc>
+      </w:tr>
+      <w:tr>
+        <w:tc>
+          <w:tcPr>
+            <w:tcW w:w="2605" w:type="dxa"/>
+          </w:tcPr>
+          <w:p/>
+        </w:tc>
+        <w:tc>
+          <w:tcPr>
+            <w:tcW w:w="6745" w:type="dxa"/>
+          </w:tcPr>
+          <w:p/>
+        </w:tc>
+      </w:tr>
+      <w:tr>
+        <w:tc>
+          <w:tcPr>
+            <w:tcW w:w="2605" w:type="dxa"/>
+          </w:tcPr>
+          <w:p/>
+        </w:tc>
+        <w:tc>
+          <w:tcPr>
+            <w:tcW w:w="6745" w:type="dxa"/>
+          </w:tcPr>
+          <w:p/>
+        </w:tc>
+      </w:tr>
+      <w:tr>
+        <w:tc>
+          <w:tcPr>
+            <w:tcW w:w="2605" w:type="dxa"/>
+          </w:tcPr>
+          <w:p/>
+        </w:tc>
+        <w:tc>
+          <w:tcPr>
+            <w:tcW w:w="6745" w:type="dxa"/>
+          </w:tcPr>
+          <w:p/>
+        </w:tc>
+      </w:tr>
+      <w:tr>
+        <w:tc>
+          <w:tcPr>
+            <w:tcW w:w="2605" w:type="dxa"/>
+          </w:tcPr>
+          <w:p/>
+        </w:tc>
+        <w:tc>
+          <w:tcPr>
+            <w:tcW w:w="6745" w:type="dxa"/>
+          </w:tcPr>
+          <w:p/>
+        </w:tc>
+      </w:tr>
+      <w:tr>
+        <w:tc>
+          <w:tcPr>
+            <w:tcW w:w="2605" w:type="dxa"/>
+          </w:tcPr>
+          <w:p/>
+        </w:tc>
+        <w:tc>
+          <w:tcPr>
+            <w:tcW w:w="6745" w:type="dxa"/>
+          </w:tcPr>
+          <w:p/>
+        </w:tc>
+      </w:tr>
+    </w:tbl>
+    <w:p/>
+    <w:p>
+      <w:pPr>
+        <w:pStyle w:val="Heading1"/>
+      </w:pPr>
+      <w:bookmarkStart w:id="24" w:name="_Toc436303929"/>
       <w:r>
         <w:t>References</w:t>
       </w:r>
-      <w:bookmarkEnd w:id="22"/>
+      <w:bookmarkEnd w:id="24"/>
     </w:p>
     <w:p>
       <w:r>
@@ -3415,14 +4986,372 @@
         <w:pStyle w:val="Heading1"/>
         <w:pageBreakBefore/>
       </w:pPr>
-      <w:bookmarkStart w:id="23" w:name="_Toc436205705"/>
       <w:r>
         <w:lastRenderedPageBreak/>
-        <w:t>Appendix</w:t>
-      </w:r>
-      <w:bookmarkEnd w:id="23"/>
-    </w:p>
-    <w:p/>
+        <w:t>Index</w:t>
+      </w:r>
+    </w:p>
+    <w:p>
+      <w:pPr>
+        <w:rPr>
+          <w:b/>
+        </w:rPr>
+      </w:pPr>
+      <w:r>
+        <w:rPr>
+          <w:b/>
+        </w:rPr>
+        <w:t>A</w:t>
+      </w:r>
+    </w:p>
+    <w:p>
+      <w:pPr>
+        <w:rPr>
+          <w:b/>
+          <w:lang w:val="de-DE"/>
+        </w:rPr>
+      </w:pPr>
+      <w:r>
+        <w:rPr>
+          <w:b/>
+          <w:lang w:val="de-DE"/>
+        </w:rPr>
+        <w:t>B</w:t>
+      </w:r>
+    </w:p>
+    <w:p>
+      <w:pPr>
+        <w:rPr>
+          <w:b/>
+          <w:lang w:val="de-DE"/>
+        </w:rPr>
+      </w:pPr>
+      <w:r>
+        <w:rPr>
+          <w:b/>
+          <w:lang w:val="de-DE"/>
+        </w:rPr>
+        <w:t>C</w:t>
+      </w:r>
+    </w:p>
+    <w:p>
+      <w:pPr>
+        <w:rPr>
+          <w:b/>
+          <w:lang w:val="de-DE"/>
+        </w:rPr>
+      </w:pPr>
+      <w:r>
+        <w:rPr>
+          <w:b/>
+          <w:lang w:val="de-DE"/>
+        </w:rPr>
+        <w:t>D</w:t>
+      </w:r>
+    </w:p>
+    <w:p>
+      <w:pPr>
+        <w:rPr>
+          <w:b/>
+          <w:lang w:val="de-DE"/>
+        </w:rPr>
+      </w:pPr>
+      <w:r>
+        <w:rPr>
+          <w:b/>
+          <w:lang w:val="de-DE"/>
+        </w:rPr>
+        <w:t>E</w:t>
+      </w:r>
+    </w:p>
+    <w:p>
+      <w:pPr>
+        <w:rPr>
+          <w:b/>
+          <w:lang w:val="de-DE"/>
+        </w:rPr>
+      </w:pPr>
+      <w:r>
+        <w:rPr>
+          <w:b/>
+          <w:lang w:val="de-DE"/>
+        </w:rPr>
+        <w:t>F</w:t>
+      </w:r>
+    </w:p>
+    <w:p>
+      <w:pPr>
+        <w:rPr>
+          <w:b/>
+          <w:lang w:val="de-DE"/>
+        </w:rPr>
+      </w:pPr>
+      <w:r>
+        <w:rPr>
+          <w:b/>
+          <w:lang w:val="de-DE"/>
+        </w:rPr>
+        <w:t>G</w:t>
+      </w:r>
+    </w:p>
+    <w:p>
+      <w:pPr>
+        <w:rPr>
+          <w:b/>
+          <w:lang w:val="de-DE"/>
+        </w:rPr>
+      </w:pPr>
+      <w:r>
+        <w:rPr>
+          <w:b/>
+          <w:lang w:val="de-DE"/>
+        </w:rPr>
+        <w:t>H</w:t>
+      </w:r>
+    </w:p>
+    <w:p>
+      <w:pPr>
+        <w:rPr>
+          <w:b/>
+          <w:lang w:val="de-DE"/>
+        </w:rPr>
+      </w:pPr>
+      <w:r>
+        <w:rPr>
+          <w:b/>
+          <w:lang w:val="de-DE"/>
+        </w:rPr>
+        <w:t>I</w:t>
+      </w:r>
+    </w:p>
+    <w:p>
+      <w:pPr>
+        <w:rPr>
+          <w:b/>
+          <w:lang w:val="de-DE"/>
+        </w:rPr>
+      </w:pPr>
+      <w:r>
+        <w:rPr>
+          <w:b/>
+          <w:lang w:val="de-DE"/>
+        </w:rPr>
+        <w:t>J</w:t>
+      </w:r>
+    </w:p>
+    <w:p>
+      <w:pPr>
+        <w:rPr>
+          <w:b/>
+          <w:lang w:val="de-DE"/>
+        </w:rPr>
+      </w:pPr>
+      <w:r>
+        <w:rPr>
+          <w:b/>
+          <w:lang w:val="de-DE"/>
+        </w:rPr>
+        <w:t>K</w:t>
+      </w:r>
+    </w:p>
+    <w:p>
+      <w:pPr>
+        <w:rPr>
+          <w:b/>
+          <w:lang w:val="de-DE"/>
+        </w:rPr>
+      </w:pPr>
+      <w:r>
+        <w:rPr>
+          <w:b/>
+          <w:lang w:val="de-DE"/>
+        </w:rPr>
+        <w:t>L</w:t>
+      </w:r>
+    </w:p>
+    <w:p>
+      <w:pPr>
+        <w:rPr>
+          <w:b/>
+        </w:rPr>
+      </w:pPr>
+      <w:r>
+        <w:rPr>
+          <w:b/>
+        </w:rPr>
+        <w:t>M</w:t>
+      </w:r>
+    </w:p>
+    <w:p>
+      <w:pPr>
+        <w:rPr>
+          <w:b/>
+        </w:rPr>
+      </w:pPr>
+      <w:r>
+        <w:rPr>
+          <w:b/>
+        </w:rPr>
+        <w:t>N</w:t>
+      </w:r>
+    </w:p>
+    <w:p>
+      <w:pPr>
+        <w:rPr>
+          <w:b/>
+        </w:rPr>
+      </w:pPr>
+      <w:r>
+        <w:rPr>
+          <w:b/>
+        </w:rPr>
+        <w:t>O</w:t>
+      </w:r>
+    </w:p>
+    <w:p>
+      <w:pPr>
+        <w:rPr>
+          <w:b/>
+        </w:rPr>
+      </w:pPr>
+      <w:r>
+        <w:rPr>
+          <w:b/>
+        </w:rPr>
+        <w:t>P</w:t>
+      </w:r>
+    </w:p>
+    <w:p>
+      <w:pPr>
+        <w:rPr>
+          <w:b/>
+        </w:rPr>
+      </w:pPr>
+      <w:r>
+        <w:rPr>
+          <w:b/>
+        </w:rPr>
+        <w:t>R</w:t>
+      </w:r>
+    </w:p>
+    <w:p>
+      <w:pPr>
+        <w:rPr>
+          <w:b/>
+        </w:rPr>
+      </w:pPr>
+      <w:r>
+        <w:rPr>
+          <w:b/>
+        </w:rPr>
+        <w:t>S</w:t>
+      </w:r>
+    </w:p>
+    <w:p>
+      <w:pPr>
+        <w:rPr>
+          <w:b/>
+        </w:rPr>
+      </w:pPr>
+      <w:r>
+        <w:rPr>
+          <w:b/>
+        </w:rPr>
+        <w:t>T</w:t>
+      </w:r>
+    </w:p>
+    <w:p>
+      <w:r>
+        <w:t>Telerik Academy Learning System</w:t>
+      </w:r>
+      <w:r>
+        <w:t xml:space="preserve">, </w:t>
+      </w:r>
+      <w:r>
+        <w:rPr>
+          <w:color w:val="FF0000"/>
+        </w:rPr>
+        <w:t>3</w:t>
+      </w:r>
+    </w:p>
+    <w:p>
+      <w:pPr>
+        <w:rPr>
+          <w:b/>
+        </w:rPr>
+      </w:pPr>
+      <w:r>
+        <w:rPr>
+          <w:b/>
+        </w:rPr>
+        <w:t>U</w:t>
+      </w:r>
+    </w:p>
+    <w:p>
+      <w:pPr>
+        <w:rPr>
+          <w:b/>
+        </w:rPr>
+      </w:pPr>
+      <w:r>
+        <w:rPr>
+          <w:b/>
+        </w:rPr>
+        <w:t>V</w:t>
+      </w:r>
+    </w:p>
+    <w:p>
+      <w:pPr>
+        <w:rPr>
+          <w:b/>
+        </w:rPr>
+      </w:pPr>
+      <w:r>
+        <w:rPr>
+          <w:b/>
+        </w:rPr>
+        <w:t>W</w:t>
+      </w:r>
+    </w:p>
+    <w:p>
+      <w:pPr>
+        <w:rPr>
+          <w:b/>
+        </w:rPr>
+      </w:pPr>
+      <w:r>
+        <w:rPr>
+          <w:b/>
+        </w:rPr>
+        <w:t>X</w:t>
+      </w:r>
+    </w:p>
+    <w:p>
+      <w:pPr>
+        <w:rPr>
+          <w:b/>
+        </w:rPr>
+      </w:pPr>
+      <w:r>
+        <w:rPr>
+          <w:b/>
+        </w:rPr>
+        <w:t>Y</w:t>
+      </w:r>
+    </w:p>
+    <w:p>
+      <w:pPr>
+        <w:rPr>
+          <w:b/>
+        </w:rPr>
+      </w:pPr>
+      <w:r>
+        <w:rPr>
+          <w:b/>
+        </w:rPr>
+        <w:t>Z</w:t>
+      </w:r>
+    </w:p>
     <w:sectPr>
       <w:footerReference w:type="default" r:id="rId11"/>
       <w:pgSz w:w="12240" w:h="15840" w:code="1"/>
@@ -3773,6 +5702,119 @@
     </w:lvl>
   </w:abstractNum>
   <w:abstractNum w:abstractNumId="2" w15:restartNumberingAfterBreak="0">
+    <w:nsid w:val="36395FE6"/>
+    <w:multiLevelType w:val="hybridMultilevel"/>
+    <w:tmpl w:val="A614F8A0"/>
+    <w:lvl w:ilvl="0" w:tplc="0409000B">
+      <w:start w:val="1"/>
+      <w:numFmt w:val="bullet"/>
+      <w:lvlText w:val=""/>
+      <w:lvlJc w:val="left"/>
+      <w:pPr>
+        <w:ind w:left="720" w:hanging="360"/>
+      </w:pPr>
+      <w:rPr>
+        <w:rFonts w:ascii="Wingdings" w:hAnsi="Wingdings" w:hint="default"/>
+      </w:rPr>
+    </w:lvl>
+    <w:lvl w:ilvl="1" w:tplc="04090003" w:tentative="1">
+      <w:start w:val="1"/>
+      <w:numFmt w:val="bullet"/>
+      <w:lvlText w:val="o"/>
+      <w:lvlJc w:val="left"/>
+      <w:pPr>
+        <w:ind w:left="1440" w:hanging="360"/>
+      </w:pPr>
+      <w:rPr>
+        <w:rFonts w:ascii="Courier New" w:hAnsi="Courier New" w:cs="Courier New" w:hint="default"/>
+      </w:rPr>
+    </w:lvl>
+    <w:lvl w:ilvl="2" w:tplc="04090005" w:tentative="1">
+      <w:start w:val="1"/>
+      <w:numFmt w:val="bullet"/>
+      <w:lvlText w:val=""/>
+      <w:lvlJc w:val="left"/>
+      <w:pPr>
+        <w:ind w:left="2160" w:hanging="360"/>
+      </w:pPr>
+      <w:rPr>
+        <w:rFonts w:ascii="Wingdings" w:hAnsi="Wingdings" w:hint="default"/>
+      </w:rPr>
+    </w:lvl>
+    <w:lvl w:ilvl="3" w:tplc="04090001" w:tentative="1">
+      <w:start w:val="1"/>
+      <w:numFmt w:val="bullet"/>
+      <w:lvlText w:val=""/>
+      <w:lvlJc w:val="left"/>
+      <w:pPr>
+        <w:ind w:left="2880" w:hanging="360"/>
+      </w:pPr>
+      <w:rPr>
+        <w:rFonts w:ascii="Symbol" w:hAnsi="Symbol" w:hint="default"/>
+      </w:rPr>
+    </w:lvl>
+    <w:lvl w:ilvl="4" w:tplc="04090003" w:tentative="1">
+      <w:start w:val="1"/>
+      <w:numFmt w:val="bullet"/>
+      <w:lvlText w:val="o"/>
+      <w:lvlJc w:val="left"/>
+      <w:pPr>
+        <w:ind w:left="3600" w:hanging="360"/>
+      </w:pPr>
+      <w:rPr>
+        <w:rFonts w:ascii="Courier New" w:hAnsi="Courier New" w:cs="Courier New" w:hint="default"/>
+      </w:rPr>
+    </w:lvl>
+    <w:lvl w:ilvl="5" w:tplc="04090005" w:tentative="1">
+      <w:start w:val="1"/>
+      <w:numFmt w:val="bullet"/>
+      <w:lvlText w:val=""/>
+      <w:lvlJc w:val="left"/>
+      <w:pPr>
+        <w:ind w:left="4320" w:hanging="360"/>
+      </w:pPr>
+      <w:rPr>
+        <w:rFonts w:ascii="Wingdings" w:hAnsi="Wingdings" w:hint="default"/>
+      </w:rPr>
+    </w:lvl>
+    <w:lvl w:ilvl="6" w:tplc="04090001" w:tentative="1">
+      <w:start w:val="1"/>
+      <w:numFmt w:val="bullet"/>
+      <w:lvlText w:val=""/>
+      <w:lvlJc w:val="left"/>
+      <w:pPr>
+        <w:ind w:left="5040" w:hanging="360"/>
+      </w:pPr>
+      <w:rPr>
+        <w:rFonts w:ascii="Symbol" w:hAnsi="Symbol" w:hint="default"/>
+      </w:rPr>
+    </w:lvl>
+    <w:lvl w:ilvl="7" w:tplc="04090003" w:tentative="1">
+      <w:start w:val="1"/>
+      <w:numFmt w:val="bullet"/>
+      <w:lvlText w:val="o"/>
+      <w:lvlJc w:val="left"/>
+      <w:pPr>
+        <w:ind w:left="5760" w:hanging="360"/>
+      </w:pPr>
+      <w:rPr>
+        <w:rFonts w:ascii="Courier New" w:hAnsi="Courier New" w:cs="Courier New" w:hint="default"/>
+      </w:rPr>
+    </w:lvl>
+    <w:lvl w:ilvl="8" w:tplc="04090005" w:tentative="1">
+      <w:start w:val="1"/>
+      <w:numFmt w:val="bullet"/>
+      <w:lvlText w:val=""/>
+      <w:lvlJc w:val="left"/>
+      <w:pPr>
+        <w:ind w:left="6480" w:hanging="360"/>
+      </w:pPr>
+      <w:rPr>
+        <w:rFonts w:ascii="Wingdings" w:hAnsi="Wingdings" w:hint="default"/>
+      </w:rPr>
+    </w:lvl>
+  </w:abstractNum>
+  <w:abstractNum w:abstractNumId="3" w15:restartNumberingAfterBreak="0">
     <w:nsid w:val="3C7A59BA"/>
     <w:multiLevelType w:val="hybridMultilevel"/>
     <w:tmpl w:val="E5FE01C6"/>
@@ -3885,7 +5927,7 @@
       </w:rPr>
     </w:lvl>
   </w:abstractNum>
-  <w:abstractNum w:abstractNumId="3" w15:restartNumberingAfterBreak="0">
+  <w:abstractNum w:abstractNumId="4" w15:restartNumberingAfterBreak="0">
     <w:nsid w:val="4AE56C24"/>
     <w:multiLevelType w:val="hybridMultilevel"/>
     <w:tmpl w:val="C8B68AA6"/>
@@ -3975,7 +6017,7 @@
       </w:pPr>
     </w:lvl>
   </w:abstractNum>
-  <w:abstractNum w:abstractNumId="4" w15:restartNumberingAfterBreak="0">
+  <w:abstractNum w:abstractNumId="5" w15:restartNumberingAfterBreak="0">
     <w:nsid w:val="4B22175E"/>
     <w:multiLevelType w:val="hybridMultilevel"/>
     <w:tmpl w:val="6712A04E"/>
@@ -4088,7 +6130,7 @@
       </w:rPr>
     </w:lvl>
   </w:abstractNum>
-  <w:abstractNum w:abstractNumId="5" w15:restartNumberingAfterBreak="0">
+  <w:abstractNum w:abstractNumId="6" w15:restartNumberingAfterBreak="0">
     <w:nsid w:val="4E316936"/>
     <w:multiLevelType w:val="hybridMultilevel"/>
     <w:tmpl w:val="FFB464FE"/>
@@ -4201,7 +6243,120 @@
       </w:rPr>
     </w:lvl>
   </w:abstractNum>
-  <w:abstractNum w:abstractNumId="6" w15:restartNumberingAfterBreak="0">
+  <w:abstractNum w:abstractNumId="7" w15:restartNumberingAfterBreak="0">
+    <w:nsid w:val="58630E2F"/>
+    <w:multiLevelType w:val="hybridMultilevel"/>
+    <w:tmpl w:val="88B632A0"/>
+    <w:lvl w:ilvl="0" w:tplc="0409000B">
+      <w:start w:val="1"/>
+      <w:numFmt w:val="bullet"/>
+      <w:lvlText w:val=""/>
+      <w:lvlJc w:val="left"/>
+      <w:pPr>
+        <w:ind w:left="720" w:hanging="360"/>
+      </w:pPr>
+      <w:rPr>
+        <w:rFonts w:ascii="Wingdings" w:hAnsi="Wingdings" w:hint="default"/>
+      </w:rPr>
+    </w:lvl>
+    <w:lvl w:ilvl="1" w:tplc="04090003">
+      <w:start w:val="1"/>
+      <w:numFmt w:val="bullet"/>
+      <w:lvlText w:val="o"/>
+      <w:lvlJc w:val="left"/>
+      <w:pPr>
+        <w:ind w:left="1440" w:hanging="360"/>
+      </w:pPr>
+      <w:rPr>
+        <w:rFonts w:ascii="Courier New" w:hAnsi="Courier New" w:cs="Courier New" w:hint="default"/>
+      </w:rPr>
+    </w:lvl>
+    <w:lvl w:ilvl="2" w:tplc="04090005">
+      <w:start w:val="1"/>
+      <w:numFmt w:val="bullet"/>
+      <w:lvlText w:val=""/>
+      <w:lvlJc w:val="left"/>
+      <w:pPr>
+        <w:ind w:left="2160" w:hanging="360"/>
+      </w:pPr>
+      <w:rPr>
+        <w:rFonts w:ascii="Wingdings" w:hAnsi="Wingdings" w:hint="default"/>
+      </w:rPr>
+    </w:lvl>
+    <w:lvl w:ilvl="3" w:tplc="04090001">
+      <w:start w:val="1"/>
+      <w:numFmt w:val="bullet"/>
+      <w:lvlText w:val=""/>
+      <w:lvlJc w:val="left"/>
+      <w:pPr>
+        <w:ind w:left="2880" w:hanging="360"/>
+      </w:pPr>
+      <w:rPr>
+        <w:rFonts w:ascii="Symbol" w:hAnsi="Symbol" w:hint="default"/>
+      </w:rPr>
+    </w:lvl>
+    <w:lvl w:ilvl="4" w:tplc="04090003">
+      <w:start w:val="1"/>
+      <w:numFmt w:val="bullet"/>
+      <w:lvlText w:val="o"/>
+      <w:lvlJc w:val="left"/>
+      <w:pPr>
+        <w:ind w:left="3600" w:hanging="360"/>
+      </w:pPr>
+      <w:rPr>
+        <w:rFonts w:ascii="Courier New" w:hAnsi="Courier New" w:cs="Courier New" w:hint="default"/>
+      </w:rPr>
+    </w:lvl>
+    <w:lvl w:ilvl="5" w:tplc="04090005">
+      <w:start w:val="1"/>
+      <w:numFmt w:val="bullet"/>
+      <w:lvlText w:val=""/>
+      <w:lvlJc w:val="left"/>
+      <w:pPr>
+        <w:ind w:left="4320" w:hanging="360"/>
+      </w:pPr>
+      <w:rPr>
+        <w:rFonts w:ascii="Wingdings" w:hAnsi="Wingdings" w:hint="default"/>
+      </w:rPr>
+    </w:lvl>
+    <w:lvl w:ilvl="6" w:tplc="04090001">
+      <w:start w:val="1"/>
+      <w:numFmt w:val="bullet"/>
+      <w:lvlText w:val=""/>
+      <w:lvlJc w:val="left"/>
+      <w:pPr>
+        <w:ind w:left="5040" w:hanging="360"/>
+      </w:pPr>
+      <w:rPr>
+        <w:rFonts w:ascii="Symbol" w:hAnsi="Symbol" w:hint="default"/>
+      </w:rPr>
+    </w:lvl>
+    <w:lvl w:ilvl="7" w:tplc="04090003">
+      <w:start w:val="1"/>
+      <w:numFmt w:val="bullet"/>
+      <w:lvlText w:val="o"/>
+      <w:lvlJc w:val="left"/>
+      <w:pPr>
+        <w:ind w:left="5760" w:hanging="360"/>
+      </w:pPr>
+      <w:rPr>
+        <w:rFonts w:ascii="Courier New" w:hAnsi="Courier New" w:cs="Courier New" w:hint="default"/>
+      </w:rPr>
+    </w:lvl>
+    <w:lvl w:ilvl="8" w:tplc="04090005" w:tentative="1">
+      <w:start w:val="1"/>
+      <w:numFmt w:val="bullet"/>
+      <w:lvlText w:val=""/>
+      <w:lvlJc w:val="left"/>
+      <w:pPr>
+        <w:ind w:left="6480" w:hanging="360"/>
+      </w:pPr>
+      <w:rPr>
+        <w:rFonts w:ascii="Wingdings" w:hAnsi="Wingdings" w:hint="default"/>
+      </w:rPr>
+    </w:lvl>
+  </w:abstractNum>
+  <w:abstractNum w:abstractNumId="8" w15:restartNumberingAfterBreak="0">
     <w:nsid w:val="7F3C62FC"/>
     <w:multiLevelType w:val="hybridMultilevel"/>
     <w:tmpl w:val="E46EDC38"/>
@@ -4315,7 +6470,7 @@
     </w:lvl>
   </w:abstractNum>
   <w:num w:numId="1">
-    <w:abstractNumId w:val="3"/>
+    <w:abstractNumId w:val="4"/>
   </w:num>
   <w:num w:numId="2">
     <w:abstractNumId w:val="0"/>
@@ -4324,15 +6479,21 @@
     <w:abstractNumId w:val="1"/>
   </w:num>
   <w:num w:numId="4">
+    <w:abstractNumId w:val="6"/>
+  </w:num>
+  <w:num w:numId="5">
+    <w:abstractNumId w:val="8"/>
+  </w:num>
+  <w:num w:numId="6">
     <w:abstractNumId w:val="5"/>
   </w:num>
-  <w:num w:numId="5">
-    <w:abstractNumId w:val="6"/>
+  <w:num w:numId="7">
+    <w:abstractNumId w:val="3"/>
   </w:num>
-  <w:num w:numId="6">
-    <w:abstractNumId w:val="4"/>
+  <w:num w:numId="8">
+    <w:abstractNumId w:val="7"/>
   </w:num>
-  <w:num w:numId="7">
+  <w:num w:numId="9">
     <w:abstractNumId w:val="2"/>
   </w:num>
 </w:numbering>
@@ -5846,6 +8007,7 @@
   </w:compat>
   <w:rsids>
     <w:rsidRoot w:val="00610056"/>
+    <w:rsid w:val="00363F60"/>
     <w:rsid w:val="005641D0"/>
     <w:rsid w:val="00610056"/>
     <w:rsid w:val="007B0E50"/>
@@ -6585,7 +8747,7 @@
 </file>
 
 <file path=customXml/itemProps3.xml><?xml version="1.0" encoding="utf-8"?>
-<ds:datastoreItem xmlns:ds="http://schemas.openxmlformats.org/officeDocument/2006/customXml" ds:itemID="{7F2A6A8A-5A73-4CE5-B543-BB72F286D37C}">
+<ds:datastoreItem xmlns:ds="http://schemas.openxmlformats.org/officeDocument/2006/customXml" ds:itemID="{93207E84-BE67-4A88-90A0-3FF702B2F9C0}">
   <ds:schemaRefs>
     <ds:schemaRef ds:uri="http://schemas.openxmlformats.org/officeDocument/2006/bibliography"/>
   </ds:schemaRefs>

</xml_diff>

<commit_message>
Some minor change in 'Training Needs' section
</commit_message>
<xml_diff>
--- a/Documents/Test Plan.docx
+++ b/Documents/Test Plan.docx
@@ -2660,12 +2660,7 @@
           </w:tcPr>
           <w:p>
             <w:r>
-              <w:t>Updated Test Summary, Schedule, Staffing and Training Needs</w:t>
-            </w:r>
-            <w:bookmarkStart w:id="1" w:name="_GoBack"/>
-            <w:bookmarkEnd w:id="1"/>
-            <w:r>
-              <w:t xml:space="preserve"> </w:t>
+              <w:t xml:space="preserve">Updated Test Summary, Schedule, Staffing and Training Needs </w:t>
             </w:r>
           </w:p>
         </w:tc>
@@ -2741,22 +2736,22 @@
       <w:pPr>
         <w:pStyle w:val="Heading1"/>
       </w:pPr>
-      <w:bookmarkStart w:id="2" w:name="_Toc436303907"/>
+      <w:bookmarkStart w:id="1" w:name="_Toc436303907"/>
       <w:r>
         <w:lastRenderedPageBreak/>
         <w:t>Introduction</w:t>
       </w:r>
+      <w:bookmarkEnd w:id="1"/>
+    </w:p>
+    <w:p>
+      <w:pPr>
+        <w:pStyle w:val="Heading2"/>
+      </w:pPr>
+      <w:bookmarkStart w:id="2" w:name="_Toc436303908"/>
+      <w:r>
+        <w:t>Purpose</w:t>
+      </w:r>
       <w:bookmarkEnd w:id="2"/>
-    </w:p>
-    <w:p>
-      <w:pPr>
-        <w:pStyle w:val="Heading2"/>
-      </w:pPr>
-      <w:bookmarkStart w:id="3" w:name="_Toc436303908"/>
-      <w:r>
-        <w:t>Purpose</w:t>
-      </w:r>
-      <w:bookmarkEnd w:id="3"/>
     </w:p>
     <w:p>
       <w:r>
@@ -2863,11 +2858,11 @@
       <w:pPr>
         <w:pStyle w:val="Heading2"/>
       </w:pPr>
-      <w:bookmarkStart w:id="4" w:name="_Toc436303909"/>
+      <w:bookmarkStart w:id="3" w:name="_Toc436303909"/>
       <w:r>
         <w:t>Scope</w:t>
       </w:r>
-      <w:bookmarkEnd w:id="4"/>
+      <w:bookmarkEnd w:id="3"/>
     </w:p>
     <w:p>
       <w:r>
@@ -2917,31 +2912,31 @@
       <w:pPr>
         <w:pStyle w:val="Heading1"/>
       </w:pPr>
-      <w:bookmarkStart w:id="5" w:name="_Toc436303910"/>
+      <w:bookmarkStart w:id="4" w:name="_Toc436303910"/>
       <w:r>
         <w:t>Testing summary</w:t>
       </w:r>
+      <w:bookmarkEnd w:id="4"/>
+    </w:p>
+    <w:p>
+      <w:pPr>
+        <w:pStyle w:val="Heading2"/>
+      </w:pPr>
+      <w:bookmarkStart w:id="5" w:name="_Toc436303911"/>
+      <w:r>
+        <w:t>Scope of testing</w:t>
+      </w:r>
       <w:bookmarkEnd w:id="5"/>
     </w:p>
     <w:p>
       <w:pPr>
-        <w:pStyle w:val="Heading2"/>
-      </w:pPr>
-      <w:bookmarkStart w:id="6" w:name="_Toc436303911"/>
-      <w:r>
-        <w:t>Scope of testing</w:t>
+        <w:pStyle w:val="Heading3"/>
+      </w:pPr>
+      <w:bookmarkStart w:id="6" w:name="_Toc436303912"/>
+      <w:r>
+        <w:t>In Scope</w:t>
       </w:r>
       <w:bookmarkEnd w:id="6"/>
-    </w:p>
-    <w:p>
-      <w:pPr>
-        <w:pStyle w:val="Heading3"/>
-      </w:pPr>
-      <w:bookmarkStart w:id="7" w:name="_Toc436303912"/>
-      <w:r>
-        <w:t>In Scope</w:t>
-      </w:r>
-      <w:bookmarkEnd w:id="7"/>
     </w:p>
     <w:p>
       <w:r>
@@ -3393,24 +3388,35 @@
       <w:pPr>
         <w:pStyle w:val="Heading3"/>
       </w:pPr>
-      <w:bookmarkStart w:id="8" w:name="_Toc436303913"/>
+      <w:bookmarkStart w:id="7" w:name="_Toc436303913"/>
       <w:r>
         <w:t>Out of scope</w:t>
       </w:r>
+      <w:bookmarkEnd w:id="7"/>
+    </w:p>
+    <w:p>
+      <w:r>
+        <w:t>The document details what is out of scope from a testing perspective for the project team:</w:t>
+      </w:r>
+    </w:p>
+    <w:p>
+      <w:pPr>
+        <w:pStyle w:val="Heading1"/>
+      </w:pPr>
+      <w:bookmarkStart w:id="8" w:name="_Toc436303914"/>
+      <w:r>
+        <w:t>Software Risk Issues</w:t>
+      </w:r>
       <w:bookmarkEnd w:id="8"/>
     </w:p>
-    <w:p>
-      <w:r>
-        <w:t>The document details what is out of scope from a testing perspective for the project team:</w:t>
-      </w:r>
-    </w:p>
+    <w:p/>
     <w:p>
       <w:pPr>
         <w:pStyle w:val="Heading1"/>
       </w:pPr>
-      <w:bookmarkStart w:id="9" w:name="_Toc436303914"/>
-      <w:r>
-        <w:t>Software Risk Issues</w:t>
+      <w:bookmarkStart w:id="9" w:name="_Toc436303915"/>
+      <w:r>
+        <w:t>Approach</w:t>
       </w:r>
       <w:bookmarkEnd w:id="9"/>
     </w:p>
@@ -3419,9 +3425,9 @@
       <w:pPr>
         <w:pStyle w:val="Heading1"/>
       </w:pPr>
-      <w:bookmarkStart w:id="10" w:name="_Toc436303915"/>
-      <w:r>
-        <w:t>Approach</w:t>
+      <w:bookmarkStart w:id="10" w:name="_Toc436303916"/>
+      <w:r>
+        <w:t>Item Pass/Fail Criteria</w:t>
       </w:r>
       <w:bookmarkEnd w:id="10"/>
     </w:p>
@@ -3430,9 +3436,9 @@
       <w:pPr>
         <w:pStyle w:val="Heading1"/>
       </w:pPr>
-      <w:bookmarkStart w:id="11" w:name="_Toc436303916"/>
-      <w:r>
-        <w:t>Item Pass/Fail Criteria</w:t>
+      <w:bookmarkStart w:id="11" w:name="_Toc436303917"/>
+      <w:r>
+        <w:t>Suspension Criteria and Resumption Requirements</w:t>
       </w:r>
       <w:bookmarkEnd w:id="11"/>
     </w:p>
@@ -3441,9 +3447,9 @@
       <w:pPr>
         <w:pStyle w:val="Heading1"/>
       </w:pPr>
-      <w:bookmarkStart w:id="12" w:name="_Toc436303917"/>
-      <w:r>
-        <w:t>Suspension Criteria and Resumption Requirements</w:t>
+      <w:bookmarkStart w:id="12" w:name="_Toc436303918"/>
+      <w:r>
+        <w:t>Test Deliverables</w:t>
       </w:r>
       <w:bookmarkEnd w:id="12"/>
     </w:p>
@@ -3452,9 +3458,9 @@
       <w:pPr>
         <w:pStyle w:val="Heading1"/>
       </w:pPr>
-      <w:bookmarkStart w:id="13" w:name="_Toc436303918"/>
-      <w:r>
-        <w:t>Test Deliverables</w:t>
+      <w:bookmarkStart w:id="13" w:name="_Toc436303919"/>
+      <w:r>
+        <w:t>Remaining Test Tasks</w:t>
       </w:r>
       <w:bookmarkEnd w:id="13"/>
     </w:p>
@@ -3463,9 +3469,9 @@
       <w:pPr>
         <w:pStyle w:val="Heading1"/>
       </w:pPr>
-      <w:bookmarkStart w:id="14" w:name="_Toc436303919"/>
-      <w:r>
-        <w:t>Remaining Test Tasks</w:t>
+      <w:bookmarkStart w:id="14" w:name="_Toc436303920"/>
+      <w:r>
+        <w:t>Environmental Needs</w:t>
       </w:r>
       <w:bookmarkEnd w:id="14"/>
     </w:p>
@@ -3474,22 +3480,11 @@
       <w:pPr>
         <w:pStyle w:val="Heading1"/>
       </w:pPr>
-      <w:bookmarkStart w:id="15" w:name="_Toc436303920"/>
-      <w:r>
-        <w:t>Environmental Needs</w:t>
+      <w:bookmarkStart w:id="15" w:name="_Toc436303921"/>
+      <w:r>
+        <w:t>Staffing and Training Needs</w:t>
       </w:r>
       <w:bookmarkEnd w:id="15"/>
-    </w:p>
-    <w:p/>
-    <w:p>
-      <w:pPr>
-        <w:pStyle w:val="Heading1"/>
-      </w:pPr>
-      <w:bookmarkStart w:id="16" w:name="_Toc436303921"/>
-      <w:r>
-        <w:t>Staffing and Training Needs</w:t>
-      </w:r>
-      <w:bookmarkEnd w:id="16"/>
     </w:p>
     <w:p>
       <w:r>
@@ -3506,18 +3501,34 @@
       <w:pPr>
         <w:pStyle w:val="Heading2"/>
       </w:pPr>
-      <w:bookmarkStart w:id="17" w:name="_Toc436303922"/>
+      <w:bookmarkStart w:id="16" w:name="_Toc436303922"/>
       <w:r>
         <w:t>Training</w:t>
       </w:r>
       <w:r>
         <w:t xml:space="preserve"> needs</w:t>
       </w:r>
+      <w:bookmarkEnd w:id="16"/>
+    </w:p>
+    <w:p>
+      <w:pPr>
+        <w:rPr>
+          <w:lang w:val="de-DE"/>
+        </w:rPr>
+      </w:pPr>
+      <w:r>
+        <w:rPr>
+          <w:lang w:val="de-DE"/>
+        </w:rPr>
+        <w:t>The following  points need to be considered</w:t>
+      </w:r>
+      <w:bookmarkStart w:id="17" w:name="_GoBack"/>
       <w:bookmarkEnd w:id="17"/>
-    </w:p>
-    <w:p>
-      <w:r>
-        <w:t>Considerations needs to be given to areas such as:</w:t>
+      <w:r>
+        <w:rPr>
+          <w:lang w:val="de-DE"/>
+        </w:rPr>
+        <w:t>:</w:t>
       </w:r>
     </w:p>
     <w:p>
@@ -5460,7 +5471,7 @@
       <w:rPr>
         <w:noProof/>
       </w:rPr>
-      <w:t>2</w:t>
+      <w:t>7</w:t>
     </w:r>
     <w:r>
       <w:rPr>
@@ -7929,7 +7940,7 @@
     <w:charset w:val="00"/>
     <w:family w:val="roman"/>
     <w:pitch w:val="variable"/>
-    <w:sig w:usb0="E0002AFF" w:usb1="C0007843" w:usb2="00000009" w:usb3="00000000" w:csb0="000001FF" w:csb1="00000000"/>
+    <w:sig w:usb0="E0002EFF" w:usb1="C0007843" w:usb2="00000009" w:usb3="00000000" w:csb0="000001FF" w:csb1="00000000"/>
   </w:font>
   <w:font w:name="Courier New">
     <w:panose1 w:val="02070309020205020404"/>
@@ -8011,6 +8022,7 @@
     <w:rsid w:val="005641D0"/>
     <w:rsid w:val="00610056"/>
     <w:rsid w:val="007B0E50"/>
+    <w:rsid w:val="00C8795F"/>
     <w:rsid w:val="00DC4DAC"/>
   </w:rsids>
   <m:mathPr>
@@ -8747,7 +8759,7 @@
 </file>
 
 <file path=customXml/itemProps3.xml><?xml version="1.0" encoding="utf-8"?>
-<ds:datastoreItem xmlns:ds="http://schemas.openxmlformats.org/officeDocument/2006/customXml" ds:itemID="{93207E84-BE67-4A88-90A0-3FF702B2F9C0}">
+<ds:datastoreItem xmlns:ds="http://schemas.openxmlformats.org/officeDocument/2006/customXml" ds:itemID="{8401C80B-12F2-41B8-9FF1-DD75A38D47C6}">
   <ds:schemaRefs>
     <ds:schemaRef ds:uri="http://schemas.openxmlformats.org/officeDocument/2006/bibliography"/>
   </ds:schemaRefs>

</xml_diff>

<commit_message>
Some corrections to deliverables
</commit_message>
<xml_diff>
--- a/Documents/Test Plan.docx
+++ b/Documents/Test Plan.docx
@@ -175,9 +175,6 @@
                                       <w:alias w:val="Address"/>
                                       <w:tag w:val=""/>
                                       <w:id w:val="-640814801"/>
-                                      <w:placeholder>
-                                        <w:docPart w:val="D53F6A22A36647D5BF9DD20F660840D3"/>
-                                      </w:placeholder>
                                       <w:dataBinding w:prefixMappings="xmlns:ns0='http://schemas.microsoft.com/office/2006/coverPageProps' " w:xpath="/ns0:CoverPageProperties[1]/ns0:CompanyAddress[1]" w:storeItemID="{55AF091B-3C7A-41E3-B477-F2FDAA23CFDA}"/>
                                       <w:text w:multiLine="1"/>
                                     </w:sdtPr>
@@ -323,9 +320,6 @@
                                 <w:alias w:val="Address"/>
                                 <w:tag w:val=""/>
                                 <w:id w:val="-640814801"/>
-                                <w:placeholder>
-                                  <w:docPart w:val="D53F6A22A36647D5BF9DD20F660840D3"/>
-                                </w:placeholder>
                                 <w:dataBinding w:prefixMappings="xmlns:ns0='http://schemas.microsoft.com/office/2006/coverPageProps' " w:xpath="/ns0:CoverPageProperties[1]/ns0:CompanyAddress[1]" w:storeItemID="{55AF091B-3C7A-41E3-B477-F2FDAA23CFDA}"/>
                                 <w:text w:multiLine="1"/>
                               </w:sdtPr>
@@ -3496,7 +3490,18 @@
     </w:p>
     <w:p>
       <w:r>
-        <w:t>During the test process the following test deliverables will be provided:</w:t>
+        <w:t xml:space="preserve">During the </w:t>
+      </w:r>
+      <w:r>
+        <w:t xml:space="preserve">entire </w:t>
+      </w:r>
+      <w:bookmarkStart w:id="13" w:name="_GoBack"/>
+      <w:bookmarkEnd w:id="13"/>
+      <w:r>
+        <w:t>project</w:t>
+      </w:r>
+      <w:r>
+        <w:t xml:space="preserve"> the following test deliverables will be provided:</w:t>
       </w:r>
     </w:p>
     <w:p>
@@ -3548,10 +3553,10 @@
         <w:pStyle w:val="Heading2"/>
       </w:pPr>
       <w:r>
-        <w:t xml:space="preserve"> </w:t>
-      </w:r>
-      <w:r>
-        <w:t xml:space="preserve">During the testing </w:t>
+        <w:t xml:space="preserve"> During the testing </w:t>
+      </w:r>
+      <w:r>
+        <w:t>Phase</w:t>
       </w:r>
     </w:p>
     <w:p>
@@ -3568,8 +3573,6 @@
       <w:r>
         <w:t>s</w:t>
       </w:r>
-      <w:bookmarkStart w:id="13" w:name="_GoBack"/>
-      <w:bookmarkEnd w:id="13"/>
     </w:p>
     <w:p>
       <w:pPr>
@@ -3612,7 +3615,13 @@
       </w:pPr>
       <w:r>
         <w:lastRenderedPageBreak/>
-        <w:t>After the testing cycles is over</w:t>
+        <w:t xml:space="preserve">After the testing </w:t>
+      </w:r>
+      <w:r>
+        <w:t>Phase</w:t>
+      </w:r>
+      <w:r>
+        <w:t xml:space="preserve"> is over</w:t>
       </w:r>
     </w:p>
     <w:p>
@@ -5609,9 +5618,6 @@
         <w:alias w:val="Title"/>
         <w:tag w:val=""/>
         <w:id w:val="280004402"/>
-        <w:placeholder>
-          <w:docPart w:val="9C31FC3358C149C9B858FA9234D93CC0"/>
-        </w:placeholder>
         <w:dataBinding w:prefixMappings="xmlns:ns0='http://purl.org/dc/elements/1.1/' xmlns:ns1='http://schemas.openxmlformats.org/package/2006/metadata/core-properties' " w:xpath="/ns1:coreProperties[1]/ns0:title[1]" w:storeItemID="{6C3C8BC8-F283-45AE-878A-BAB7291924A1}"/>
         <w:text/>
       </w:sdtPr>
@@ -5636,9 +5642,6 @@
         <w:alias w:val="Date"/>
         <w:tag w:val=""/>
         <w:id w:val="-1976370188"/>
-        <w:placeholder>
-          <w:docPart w:val="FD26F8A5C569451A9FB84186A72E793F"/>
-        </w:placeholder>
         <w:dataBinding w:prefixMappings="xmlns:ns0='http://schemas.microsoft.com/office/2006/coverPageProps' " w:xpath="/ns0:CoverPageProperties[1]/ns0:PublishDate[1]" w:storeItemID="{55AF091B-3C7A-41E3-B477-F2FDAA23CFDA}"/>
         <w:date w:fullDate="2015-11-21T00:00:00Z">
           <w:dateFormat w:val="MMMM yyyy"/>
@@ -5670,7 +5673,7 @@
       <w:rPr>
         <w:noProof/>
       </w:rPr>
-      <w:t>4</w:t>
+      <w:t>5</w:t>
     </w:r>
     <w:r>
       <w:rPr>
@@ -9681,602 +9684,6 @@
     </w:rPr>
   </w:style>
 </w:styles>
-</file>
-
-<file path=word/glossary/document.xml><?xml version="1.0" encoding="utf-8"?>
-<w:glossaryDocument xmlns:wpc="http://schemas.microsoft.com/office/word/2010/wordprocessingCanvas" xmlns:mc="http://schemas.openxmlformats.org/markup-compatibility/2006" xmlns:o="urn:schemas-microsoft-com:office:office" xmlns:r="http://schemas.openxmlformats.org/officeDocument/2006/relationships" xmlns:m="http://schemas.openxmlformats.org/officeDocument/2006/math" xmlns:v="urn:schemas-microsoft-com:vml" xmlns:wp14="http://schemas.microsoft.com/office/word/2010/wordprocessingDrawing" xmlns:wp="http://schemas.openxmlformats.org/drawingml/2006/wordprocessingDrawing" xmlns:w10="urn:schemas-microsoft-com:office:word" xmlns:w="http://schemas.openxmlformats.org/wordprocessingml/2006/main" xmlns:w14="http://schemas.microsoft.com/office/word/2010/wordml" xmlns:wpg="http://schemas.microsoft.com/office/word/2010/wordprocessingGroup" xmlns:wpi="http://schemas.microsoft.com/office/word/2010/wordprocessingInk" xmlns:wne="http://schemas.microsoft.com/office/word/2006/wordml" xmlns:wps="http://schemas.microsoft.com/office/word/2010/wordprocessingShape" mc:Ignorable="w14 wp14"/>
-</file>
-
-<file path=word/glossary/fontTable.xml><?xml version="1.0" encoding="utf-8"?>
-<w:fonts xmlns:mc="http://schemas.openxmlformats.org/markup-compatibility/2006" xmlns:r="http://schemas.openxmlformats.org/officeDocument/2006/relationships" xmlns:w="http://schemas.openxmlformats.org/wordprocessingml/2006/main" xmlns:w14="http://schemas.microsoft.com/office/word/2010/wordml" mc:Ignorable="w14">
-  <w:font w:name="Symbol">
-    <w:panose1 w:val="05050102010706020507"/>
-    <w:charset w:val="02"/>
-    <w:family w:val="roman"/>
-    <w:pitch w:val="variable"/>
-    <w:sig w:usb0="00000000" w:usb1="10000000" w:usb2="00000000" w:usb3="00000000" w:csb0="80000000" w:csb1="00000000"/>
-  </w:font>
-  <w:font w:name="Times New Roman">
-    <w:panose1 w:val="02020603050405020304"/>
-    <w:charset w:val="CC"/>
-    <w:family w:val="roman"/>
-    <w:pitch w:val="variable"/>
-    <w:sig w:usb0="E0002AFF" w:usb1="C0007841" w:usb2="00000009" w:usb3="00000000" w:csb0="000001FF" w:csb1="00000000"/>
-  </w:font>
-  <w:font w:name="Courier New">
-    <w:panose1 w:val="02070309020205020404"/>
-    <w:charset w:val="CC"/>
-    <w:family w:val="modern"/>
-    <w:pitch w:val="fixed"/>
-    <w:sig w:usb0="E0002AFF" w:usb1="C0007843" w:usb2="00000009" w:usb3="00000000" w:csb0="000001FF" w:csb1="00000000"/>
-  </w:font>
-  <w:font w:name="Wingdings">
-    <w:panose1 w:val="05000000000000000000"/>
-    <w:charset w:val="02"/>
-    <w:family w:val="auto"/>
-    <w:pitch w:val="variable"/>
-    <w:sig w:usb0="00000000" w:usb1="10000000" w:usb2="00000000" w:usb3="00000000" w:csb0="80000000" w:csb1="00000000"/>
-  </w:font>
-  <w:font w:name="Garamond">
-    <w:panose1 w:val="02020404030301010803"/>
-    <w:charset w:val="CC"/>
-    <w:family w:val="roman"/>
-    <w:pitch w:val="variable"/>
-    <w:sig w:usb0="00000287" w:usb1="00000000" w:usb2="00000000" w:usb3="00000000" w:csb0="0000009F" w:csb1="00000000"/>
-  </w:font>
-  <w:font w:name="MS Mincho">
-    <w:altName w:val="ＭＳ 明朝"/>
-    <w:panose1 w:val="02020609040205080304"/>
-    <w:charset w:val="80"/>
-    <w:family w:val="modern"/>
-    <w:pitch w:val="fixed"/>
-    <w:sig w:usb0="E00002FF" w:usb1="6AC7FDFB" w:usb2="00000012" w:usb3="00000000" w:csb0="0002009F" w:csb1="00000000"/>
-  </w:font>
-  <w:font w:name="Century Gothic">
-    <w:panose1 w:val="020B0502020202020204"/>
-    <w:charset w:val="CC"/>
-    <w:family w:val="swiss"/>
-    <w:pitch w:val="variable"/>
-    <w:sig w:usb0="00000287" w:usb1="00000000" w:usb2="00000000" w:usb3="00000000" w:csb0="0000009F" w:csb1="00000000"/>
-  </w:font>
-  <w:font w:name="MS Gothic">
-    <w:altName w:val="ＭＳ ゴシック"/>
-    <w:panose1 w:val="020B0609070205080204"/>
-    <w:charset w:val="80"/>
-    <w:family w:val="modern"/>
-    <w:pitch w:val="fixed"/>
-    <w:sig w:usb0="E00002FF" w:usb1="6AC7FDFB" w:usb2="00000012" w:usb3="00000000" w:csb0="0002009F" w:csb1="00000000"/>
-  </w:font>
-  <w:font w:name="Tahoma">
-    <w:panose1 w:val="020B0604030504040204"/>
-    <w:charset w:val="CC"/>
-    <w:family w:val="swiss"/>
-    <w:pitch w:val="variable"/>
-    <w:sig w:usb0="E1002EFF" w:usb1="C000605B" w:usb2="00000029" w:usb3="00000000" w:csb0="000101FF" w:csb1="00000000"/>
-  </w:font>
-  <w:font w:name="Calibri">
-    <w:panose1 w:val="020F0502020204030204"/>
-    <w:charset w:val="CC"/>
-    <w:family w:val="swiss"/>
-    <w:pitch w:val="variable"/>
-    <w:sig w:usb0="E10002FF" w:usb1="4000ACFF" w:usb2="00000009" w:usb3="00000000" w:csb0="0000019F" w:csb1="00000000"/>
-  </w:font>
-  <w:font w:name="Cambria">
-    <w:panose1 w:val="02040503050406030204"/>
-    <w:charset w:val="CC"/>
-    <w:family w:val="roman"/>
-    <w:pitch w:val="variable"/>
-    <w:sig w:usb0="E00002FF" w:usb1="400004FF" w:usb2="00000000" w:usb3="00000000" w:csb0="0000019F" w:csb1="00000000"/>
-  </w:font>
-</w:fonts>
-</file>
-
-<file path=word/glossary/settings.xml><?xml version="1.0" encoding="utf-8"?>
-<w:settings xmlns:mc="http://schemas.openxmlformats.org/markup-compatibility/2006" xmlns:o="urn:schemas-microsoft-com:office:office" xmlns:r="http://schemas.openxmlformats.org/officeDocument/2006/relationships" xmlns:m="http://schemas.openxmlformats.org/officeDocument/2006/math" xmlns:v="urn:schemas-microsoft-com:vml" xmlns:w10="urn:schemas-microsoft-com:office:word" xmlns:w="http://schemas.openxmlformats.org/wordprocessingml/2006/main" xmlns:w14="http://schemas.microsoft.com/office/word/2010/wordml" xmlns:sl="http://schemas.openxmlformats.org/schemaLibrary/2006/main" mc:Ignorable="w14">
-  <w:view w:val="normal"/>
-  <w:defaultTabStop w:val="720"/>
-  <w:hyphenationZone w:val="425"/>
-  <w:characterSpacingControl w:val="doNotCompress"/>
-  <w:compat>
-    <w:useFELayout/>
-    <w:compatSetting w:name="compatibilityMode" w:uri="http://schemas.microsoft.com/office/word" w:val="14"/>
-    <w:compatSetting w:name="overrideTableStyleFontSizeAndJustification" w:uri="http://schemas.microsoft.com/office/word" w:val="1"/>
-    <w:compatSetting w:name="enableOpenTypeFeatures" w:uri="http://schemas.microsoft.com/office/word" w:val="1"/>
-    <w:compatSetting w:name="doNotFlipMirrorIndents" w:uri="http://schemas.microsoft.com/office/word" w:val="1"/>
-  </w:compat>
-  <w:rsids>
-    <w:rsidRoot w:val="00610056"/>
-    <w:rsid w:val="00363F60"/>
-    <w:rsid w:val="005641D0"/>
-    <w:rsid w:val="00610056"/>
-    <w:rsid w:val="007B0E50"/>
-    <w:rsid w:val="00C8795F"/>
-    <w:rsid w:val="00DC4DAC"/>
-    <w:rsid w:val="00EA6D10"/>
-  </w:rsids>
-  <m:mathPr>
-    <m:mathFont m:val="Cambria Math"/>
-    <m:brkBin m:val="before"/>
-    <m:brkBinSub m:val="--"/>
-    <m:smallFrac m:val="0"/>
-    <m:dispDef/>
-    <m:lMargin m:val="0"/>
-    <m:rMargin m:val="0"/>
-    <m:defJc m:val="centerGroup"/>
-    <m:wrapIndent m:val="1440"/>
-    <m:intLim m:val="subSup"/>
-    <m:naryLim m:val="undOvr"/>
-  </m:mathPr>
-  <w:themeFontLang w:val="en-US"/>
-  <w:clrSchemeMapping w:bg1="light1" w:t1="dark1" w:bg2="light2" w:t2="dark2" w:accent1="accent1" w:accent2="accent2" w:accent3="accent3" w:accent4="accent4" w:accent5="accent5" w:accent6="accent6" w:hyperlink="hyperlink" w:followedHyperlink="followedHyperlink"/>
-  <w:decimalSymbol w:val="."/>
-  <w:listSeparator w:val=";"/>
-</w:settings>
-</file>
-
-<file path=word/glossary/styles.xml><?xml version="1.0" encoding="utf-8"?>
-<w:styles xmlns:mc="http://schemas.openxmlformats.org/markup-compatibility/2006" xmlns:r="http://schemas.openxmlformats.org/officeDocument/2006/relationships" xmlns:w="http://schemas.openxmlformats.org/wordprocessingml/2006/main" xmlns:w14="http://schemas.microsoft.com/office/word/2010/wordml" mc:Ignorable="w14">
-  <w:docDefaults>
-    <w:rPrDefault>
-      <w:rPr>
-        <w:rFonts w:asciiTheme="minorHAnsi" w:eastAsiaTheme="minorEastAsia" w:hAnsiTheme="minorHAnsi" w:cstheme="minorBidi"/>
-        <w:sz w:val="22"/>
-        <w:szCs w:val="22"/>
-        <w:lang w:val="en-US" w:eastAsia="en-US" w:bidi="ar-SA"/>
-      </w:rPr>
-    </w:rPrDefault>
-    <w:pPrDefault>
-      <w:pPr>
-        <w:spacing w:after="160" w:line="259" w:lineRule="auto"/>
-      </w:pPr>
-    </w:pPrDefault>
-  </w:docDefaults>
-  <w:latentStyles w:defLockedState="0" w:defUIPriority="99" w:defSemiHidden="1" w:defUnhideWhenUsed="1" w:defQFormat="0" w:count="267">
-    <w:lsdException w:name="Normal" w:semiHidden="0" w:uiPriority="0" w:unhideWhenUsed="0" w:qFormat="1"/>
-    <w:lsdException w:name="heading 1" w:semiHidden="0" w:uiPriority="9" w:unhideWhenUsed="0" w:qFormat="1"/>
-    <w:lsdException w:name="heading 2" w:uiPriority="9" w:qFormat="1"/>
-    <w:lsdException w:name="heading 3" w:uiPriority="9" w:qFormat="1"/>
-    <w:lsdException w:name="heading 4" w:uiPriority="9" w:qFormat="1"/>
-    <w:lsdException w:name="heading 5" w:uiPriority="9" w:qFormat="1"/>
-    <w:lsdException w:name="heading 6" w:uiPriority="9" w:qFormat="1"/>
-    <w:lsdException w:name="heading 7" w:uiPriority="9" w:qFormat="1"/>
-    <w:lsdException w:name="heading 8" w:uiPriority="9" w:qFormat="1"/>
-    <w:lsdException w:name="heading 9" w:uiPriority="9" w:qFormat="1"/>
-    <w:lsdException w:name="toc 1" w:uiPriority="39"/>
-    <w:lsdException w:name="toc 2" w:uiPriority="39"/>
-    <w:lsdException w:name="toc 3" w:uiPriority="39"/>
-    <w:lsdException w:name="toc 4" w:uiPriority="39"/>
-    <w:lsdException w:name="toc 5" w:uiPriority="39"/>
-    <w:lsdException w:name="toc 6" w:uiPriority="39"/>
-    <w:lsdException w:name="toc 7" w:uiPriority="39"/>
-    <w:lsdException w:name="toc 8" w:uiPriority="39"/>
-    <w:lsdException w:name="toc 9" w:uiPriority="39"/>
-    <w:lsdException w:name="caption" w:uiPriority="35" w:qFormat="1"/>
-    <w:lsdException w:name="Title" w:semiHidden="0" w:uiPriority="10" w:unhideWhenUsed="0" w:qFormat="1"/>
-    <w:lsdException w:name="Default Paragraph Font" w:uiPriority="1"/>
-    <w:lsdException w:name="Subtitle" w:semiHidden="0" w:uiPriority="11" w:unhideWhenUsed="0" w:qFormat="1"/>
-    <w:lsdException w:name="Strong" w:semiHidden="0" w:uiPriority="22" w:unhideWhenUsed="0" w:qFormat="1"/>
-    <w:lsdException w:name="Emphasis" w:semiHidden="0" w:uiPriority="20" w:unhideWhenUsed="0" w:qFormat="1"/>
-    <w:lsdException w:name="Table Grid" w:semiHidden="0" w:uiPriority="39" w:unhideWhenUsed="0"/>
-    <w:lsdException w:name="Placeholder Text" w:unhideWhenUsed="0"/>
-    <w:lsdException w:name="No Spacing" w:semiHidden="0" w:uiPriority="1" w:unhideWhenUsed="0" w:qFormat="1"/>
-    <w:lsdException w:name="Light Shading" w:semiHidden="0" w:uiPriority="60" w:unhideWhenUsed="0"/>
-    <w:lsdException w:name="Light List" w:semiHidden="0" w:uiPriority="61" w:unhideWhenUsed="0"/>
-    <w:lsdException w:name="Light Grid" w:semiHidden="0" w:uiPriority="62" w:unhideWhenUsed="0"/>
-    <w:lsdException w:name="Medium Shading 1" w:semiHidden="0" w:uiPriority="63" w:unhideWhenUsed="0"/>
-    <w:lsdException w:name="Medium Shading 2" w:semiHidden="0" w:uiPriority="64" w:unhideWhenUsed="0"/>
-    <w:lsdException w:name="Medium List 1" w:semiHidden="0" w:uiPriority="65" w:unhideWhenUsed="0"/>
-    <w:lsdException w:name="Medium List 2" w:semiHidden="0" w:uiPriority="66" w:unhideWhenUsed="0"/>
-    <w:lsdException w:name="Medium Grid 1" w:semiHidden="0" w:uiPriority="67" w:unhideWhenUsed="0"/>
-    <w:lsdException w:name="Medium Grid 2" w:semiHidden="0" w:uiPriority="68" w:unhideWhenUsed="0"/>
-    <w:lsdException w:name="Medium Grid 3" w:semiHidden="0" w:uiPriority="69" w:unhideWhenUsed="0"/>
-    <w:lsdException w:name="Dark List" w:semiHidden="0" w:uiPriority="70" w:unhideWhenUsed="0"/>
-    <w:lsdException w:name="Colorful Shading" w:semiHidden="0" w:uiPriority="71" w:unhideWhenUsed="0"/>
-    <w:lsdException w:name="Colorful List" w:semiHidden="0" w:uiPriority="72" w:unhideWhenUsed="0"/>
-    <w:lsdException w:name="Colorful Grid" w:semiHidden="0" w:uiPriority="73" w:unhideWhenUsed="0"/>
-    <w:lsdException w:name="Light Shading Accent 1" w:semiHidden="0" w:uiPriority="60" w:unhideWhenUsed="0"/>
-    <w:lsdException w:name="Light List Accent 1" w:semiHidden="0" w:uiPriority="61" w:unhideWhenUsed="0"/>
-    <w:lsdException w:name="Light Grid Accent 1" w:semiHidden="0" w:uiPriority="62" w:unhideWhenUsed="0"/>
-    <w:lsdException w:name="Medium Shading 1 Accent 1" w:semiHidden="0" w:uiPriority="63" w:unhideWhenUsed="0"/>
-    <w:lsdException w:name="Medium Shading 2 Accent 1" w:semiHidden="0" w:uiPriority="64" w:unhideWhenUsed="0"/>
-    <w:lsdException w:name="Medium List 1 Accent 1" w:semiHidden="0" w:uiPriority="65" w:unhideWhenUsed="0"/>
-    <w:lsdException w:name="Revision" w:unhideWhenUsed="0"/>
-    <w:lsdException w:name="List Paragraph" w:semiHidden="0" w:uiPriority="34" w:unhideWhenUsed="0" w:qFormat="1"/>
-    <w:lsdException w:name="Quote" w:semiHidden="0" w:uiPriority="29" w:unhideWhenUsed="0" w:qFormat="1"/>
-    <w:lsdException w:name="Intense Quote" w:semiHidden="0" w:uiPriority="30" w:unhideWhenUsed="0" w:qFormat="1"/>
-    <w:lsdException w:name="Medium List 2 Accent 1" w:semiHidden="0" w:uiPriority="66" w:unhideWhenUsed="0"/>
-    <w:lsdException w:name="Medium Grid 1 Accent 1" w:semiHidden="0" w:uiPriority="67" w:unhideWhenUsed="0"/>
-    <w:lsdException w:name="Medium Grid 2 Accent 1" w:semiHidden="0" w:uiPriority="68" w:unhideWhenUsed="0"/>
-    <w:lsdException w:name="Medium Grid 3 Accent 1" w:semiHidden="0" w:uiPriority="69" w:unhideWhenUsed="0"/>
-    <w:lsdException w:name="Dark List Accent 1" w:semiHidden="0" w:uiPriority="70" w:unhideWhenUsed="0"/>
-    <w:lsdException w:name="Colorful Shading Accent 1" w:semiHidden="0" w:uiPriority="71" w:unhideWhenUsed="0"/>
-    <w:lsdException w:name="Colorful List Accent 1" w:semiHidden="0" w:uiPriority="72" w:unhideWhenUsed="0"/>
-    <w:lsdException w:name="Colorful Grid Accent 1" w:semiHidden="0" w:uiPriority="73" w:unhideWhenUsed="0"/>
-    <w:lsdException w:name="Light Shading Accent 2" w:semiHidden="0" w:uiPriority="60" w:unhideWhenUsed="0"/>
-    <w:lsdException w:name="Light List Accent 2" w:semiHidden="0" w:uiPriority="61" w:unhideWhenUsed="0"/>
-    <w:lsdException w:name="Light Grid Accent 2" w:semiHidden="0" w:uiPriority="62" w:unhideWhenUsed="0"/>
-    <w:lsdException w:name="Medium Shading 1 Accent 2" w:semiHidden="0" w:uiPriority="63" w:unhideWhenUsed="0"/>
-    <w:lsdException w:name="Medium Shading 2 Accent 2" w:semiHidden="0" w:uiPriority="64" w:unhideWhenUsed="0"/>
-    <w:lsdException w:name="Medium List 1 Accent 2" w:semiHidden="0" w:uiPriority="65" w:unhideWhenUsed="0"/>
-    <w:lsdException w:name="Medium List 2 Accent 2" w:semiHidden="0" w:uiPriority="66" w:unhideWhenUsed="0"/>
-    <w:lsdException w:name="Medium Grid 1 Accent 2" w:semiHidden="0" w:uiPriority="67" w:unhideWhenUsed="0"/>
-    <w:lsdException w:name="Medium Grid 2 Accent 2" w:semiHidden="0" w:uiPriority="68" w:unhideWhenUsed="0"/>
-    <w:lsdException w:name="Medium Grid 3 Accent 2" w:semiHidden="0" w:uiPriority="69" w:unhideWhenUsed="0"/>
-    <w:lsdException w:name="Dark List Accent 2" w:semiHidden="0" w:uiPriority="70" w:unhideWhenUsed="0"/>
-    <w:lsdException w:name="Colorful Shading Accent 2" w:semiHidden="0" w:uiPriority="71" w:unhideWhenUsed="0"/>
-    <w:lsdException w:name="Colorful List Accent 2" w:semiHidden="0" w:uiPriority="72" w:unhideWhenUsed="0"/>
-    <w:lsdException w:name="Colorful Grid Accent 2" w:semiHidden="0" w:uiPriority="73" w:unhideWhenUsed="0"/>
-    <w:lsdException w:name="Light Shading Accent 3" w:semiHidden="0" w:uiPriority="60" w:unhideWhenUsed="0"/>
-    <w:lsdException w:name="Light List Accent 3" w:semiHidden="0" w:uiPriority="61" w:unhideWhenUsed="0"/>
-    <w:lsdException w:name="Light Grid Accent 3" w:semiHidden="0" w:uiPriority="62" w:unhideWhenUsed="0"/>
-    <w:lsdException w:name="Medium Shading 1 Accent 3" w:semiHidden="0" w:uiPriority="63" w:unhideWhenUsed="0"/>
-    <w:lsdException w:name="Medium Shading 2 Accent 3" w:semiHidden="0" w:uiPriority="64" w:unhideWhenUsed="0"/>
-    <w:lsdException w:name="Medium List 1 Accent 3" w:semiHidden="0" w:uiPriority="65" w:unhideWhenUsed="0"/>
-    <w:lsdException w:name="Medium List 2 Accent 3" w:semiHidden="0" w:uiPriority="66" w:unhideWhenUsed="0"/>
-    <w:lsdException w:name="Medium Grid 1 Accent 3" w:semiHidden="0" w:uiPriority="67" w:unhideWhenUsed="0"/>
-    <w:lsdException w:name="Medium Grid 2 Accent 3" w:semiHidden="0" w:uiPriority="68" w:unhideWhenUsed="0"/>
-    <w:lsdException w:name="Medium Grid 3 Accent 3" w:semiHidden="0" w:uiPriority="69" w:unhideWhenUsed="0"/>
-    <w:lsdException w:name="Dark List Accent 3" w:semiHidden="0" w:uiPriority="70" w:unhideWhenUsed="0"/>
-    <w:lsdException w:name="Colorful Shading Accent 3" w:semiHidden="0" w:uiPriority="71" w:unhideWhenUsed="0"/>
-    <w:lsdException w:name="Colorful List Accent 3" w:semiHidden="0" w:uiPriority="72" w:unhideWhenUsed="0"/>
-    <w:lsdException w:name="Colorful Grid Accent 3" w:semiHidden="0" w:uiPriority="73" w:unhideWhenUsed="0"/>
-    <w:lsdException w:name="Light Shading Accent 4" w:semiHidden="0" w:uiPriority="60" w:unhideWhenUsed="0"/>
-    <w:lsdException w:name="Light List Accent 4" w:semiHidden="0" w:uiPriority="61" w:unhideWhenUsed="0"/>
-    <w:lsdException w:name="Light Grid Accent 4" w:semiHidden="0" w:uiPriority="62" w:unhideWhenUsed="0"/>
-    <w:lsdException w:name="Medium Shading 1 Accent 4" w:semiHidden="0" w:uiPriority="63" w:unhideWhenUsed="0"/>
-    <w:lsdException w:name="Medium Shading 2 Accent 4" w:semiHidden="0" w:uiPriority="64" w:unhideWhenUsed="0"/>
-    <w:lsdException w:name="Medium List 1 Accent 4" w:semiHidden="0" w:uiPriority="65" w:unhideWhenUsed="0"/>
-    <w:lsdException w:name="Medium List 2 Accent 4" w:semiHidden="0" w:uiPriority="66" w:unhideWhenUsed="0"/>
-    <w:lsdException w:name="Medium Grid 1 Accent 4" w:semiHidden="0" w:uiPriority="67" w:unhideWhenUsed="0"/>
-    <w:lsdException w:name="Medium Grid 2 Accent 4" w:semiHidden="0" w:uiPriority="68" w:unhideWhenUsed="0"/>
-    <w:lsdException w:name="Medium Grid 3 Accent 4" w:semiHidden="0" w:uiPriority="69" w:unhideWhenUsed="0"/>
-    <w:lsdException w:name="Dark List Accent 4" w:semiHidden="0" w:uiPriority="70" w:unhideWhenUsed="0"/>
-    <w:lsdException w:name="Colorful Shading Accent 4" w:semiHidden="0" w:uiPriority="71" w:unhideWhenUsed="0"/>
-    <w:lsdException w:name="Colorful List Accent 4" w:semiHidden="0" w:uiPriority="72" w:unhideWhenUsed="0"/>
-    <w:lsdException w:name="Colorful Grid Accent 4" w:semiHidden="0" w:uiPriority="73" w:unhideWhenUsed="0"/>
-    <w:lsdException w:name="Light Shading Accent 5" w:semiHidden="0" w:uiPriority="60" w:unhideWhenUsed="0"/>
-    <w:lsdException w:name="Light List Accent 5" w:semiHidden="0" w:uiPriority="61" w:unhideWhenUsed="0"/>
-    <w:lsdException w:name="Light Grid Accent 5" w:semiHidden="0" w:uiPriority="62" w:unhideWhenUsed="0"/>
-    <w:lsdException w:name="Medium Shading 1 Accent 5" w:semiHidden="0" w:uiPriority="63" w:unhideWhenUsed="0"/>
-    <w:lsdException w:name="Medium Shading 2 Accent 5" w:semiHidden="0" w:uiPriority="64" w:unhideWhenUsed="0"/>
-    <w:lsdException w:name="Medium List 1 Accent 5" w:semiHidden="0" w:uiPriority="65" w:unhideWhenUsed="0"/>
-    <w:lsdException w:name="Medium List 2 Accent 5" w:semiHidden="0" w:uiPriority="66" w:unhideWhenUsed="0"/>
-    <w:lsdException w:name="Medium Grid 1 Accent 5" w:semiHidden="0" w:uiPriority="67" w:unhideWhenUsed="0"/>
-    <w:lsdException w:name="Medium Grid 2 Accent 5" w:semiHidden="0" w:uiPriority="68" w:unhideWhenUsed="0"/>
-    <w:lsdException w:name="Medium Grid 3 Accent 5" w:semiHidden="0" w:uiPriority="69" w:unhideWhenUsed="0"/>
-    <w:lsdException w:name="Dark List Accent 5" w:semiHidden="0" w:uiPriority="70" w:unhideWhenUsed="0"/>
-    <w:lsdException w:name="Colorful Shading Accent 5" w:semiHidden="0" w:uiPriority="71" w:unhideWhenUsed="0"/>
-    <w:lsdException w:name="Colorful List Accent 5" w:semiHidden="0" w:uiPriority="72" w:unhideWhenUsed="0"/>
-    <w:lsdException w:name="Colorful Grid Accent 5" w:semiHidden="0" w:uiPriority="73" w:unhideWhenUsed="0"/>
-    <w:lsdException w:name="Light Shading Accent 6" w:semiHidden="0" w:uiPriority="60" w:unhideWhenUsed="0"/>
-    <w:lsdException w:name="Light List Accent 6" w:semiHidden="0" w:uiPriority="61" w:unhideWhenUsed="0"/>
-    <w:lsdException w:name="Light Grid Accent 6" w:semiHidden="0" w:uiPriority="62" w:unhideWhenUsed="0"/>
-    <w:lsdException w:name="Medium Shading 1 Accent 6" w:semiHidden="0" w:uiPriority="63" w:unhideWhenUsed="0"/>
-    <w:lsdException w:name="Medium Shading 2 Accent 6" w:semiHidden="0" w:uiPriority="64" w:unhideWhenUsed="0"/>
-    <w:lsdException w:name="Medium List 1 Accent 6" w:semiHidden="0" w:uiPriority="65" w:unhideWhenUsed="0"/>
-    <w:lsdException w:name="Medium List 2 Accent 6" w:semiHidden="0" w:uiPriority="66" w:unhideWhenUsed="0"/>
-    <w:lsdException w:name="Medium Grid 1 Accent 6" w:semiHidden="0" w:uiPriority="67" w:unhideWhenUsed="0"/>
-    <w:lsdException w:name="Medium Grid 2 Accent 6" w:semiHidden="0" w:uiPriority="68" w:unhideWhenUsed="0"/>
-    <w:lsdException w:name="Medium Grid 3 Accent 6" w:semiHidden="0" w:uiPriority="69" w:unhideWhenUsed="0"/>
-    <w:lsdException w:name="Dark List Accent 6" w:semiHidden="0" w:uiPriority="70" w:unhideWhenUsed="0"/>
-    <w:lsdException w:name="Colorful Shading Accent 6" w:semiHidden="0" w:uiPriority="71" w:unhideWhenUsed="0"/>
-    <w:lsdException w:name="Colorful List Accent 6" w:semiHidden="0" w:uiPriority="72" w:unhideWhenUsed="0"/>
-    <w:lsdException w:name="Colorful Grid Accent 6" w:semiHidden="0" w:uiPriority="73" w:unhideWhenUsed="0"/>
-    <w:lsdException w:name="Subtle Emphasis" w:semiHidden="0" w:uiPriority="19" w:unhideWhenUsed="0" w:qFormat="1"/>
-    <w:lsdException w:name="Intense Emphasis" w:semiHidden="0" w:uiPriority="21" w:unhideWhenUsed="0" w:qFormat="1"/>
-    <w:lsdException w:name="Subtle Reference" w:semiHidden="0" w:uiPriority="31" w:unhideWhenUsed="0" w:qFormat="1"/>
-    <w:lsdException w:name="Intense Reference" w:semiHidden="0" w:uiPriority="32" w:unhideWhenUsed="0" w:qFormat="1"/>
-    <w:lsdException w:name="Book Title" w:semiHidden="0" w:uiPriority="33" w:unhideWhenUsed="0" w:qFormat="1"/>
-    <w:lsdException w:name="Bibliography" w:uiPriority="37"/>
-    <w:lsdException w:name="TOC Heading" w:uiPriority="39" w:qFormat="1"/>
-  </w:latentStyles>
-  <w:style w:type="paragraph" w:default="1" w:styleId="Normal">
-    <w:name w:val="Normal"/>
-    <w:qFormat/>
-  </w:style>
-  <w:style w:type="character" w:default="1" w:styleId="DefaultParagraphFont">
-    <w:name w:val="Default Paragraph Font"/>
-    <w:uiPriority w:val="1"/>
-    <w:semiHidden/>
-    <w:unhideWhenUsed/>
-  </w:style>
-  <w:style w:type="table" w:default="1" w:styleId="TableNormal">
-    <w:name w:val="Normal Table"/>
-    <w:uiPriority w:val="99"/>
-    <w:semiHidden/>
-    <w:unhideWhenUsed/>
-    <w:tblPr>
-      <w:tblInd w:w="0" w:type="dxa"/>
-      <w:tblCellMar>
-        <w:top w:w="0" w:type="dxa"/>
-        <w:left w:w="108" w:type="dxa"/>
-        <w:bottom w:w="0" w:type="dxa"/>
-        <w:right w:w="108" w:type="dxa"/>
-      </w:tblCellMar>
-    </w:tblPr>
-  </w:style>
-  <w:style w:type="numbering" w:default="1" w:styleId="NoList">
-    <w:name w:val="No List"/>
-    <w:uiPriority w:val="99"/>
-    <w:semiHidden/>
-    <w:unhideWhenUsed/>
-  </w:style>
-  <w:style w:type="character" w:styleId="PlaceholderText">
-    <w:name w:val="Placeholder Text"/>
-    <w:basedOn w:val="DefaultParagraphFont"/>
-    <w:uiPriority w:val="99"/>
-    <w:semiHidden/>
-    <w:rPr>
-      <w:color w:val="808080"/>
-    </w:rPr>
-  </w:style>
-  <w:style w:type="paragraph" w:customStyle="1" w:styleId="D777ED00552B403EA64E14B6946B8D5F">
-    <w:name w:val="D777ED00552B403EA64E14B6946B8D5F"/>
-  </w:style>
-  <w:style w:type="paragraph" w:customStyle="1" w:styleId="12CCB68784AC404098DB748D5B8F5871">
-    <w:name w:val="12CCB68784AC404098DB748D5B8F5871"/>
-  </w:style>
-  <w:style w:type="paragraph" w:customStyle="1" w:styleId="6F10169B4F27407DB9B68F88B7B0A381">
-    <w:name w:val="6F10169B4F27407DB9B68F88B7B0A381"/>
-  </w:style>
-  <w:style w:type="paragraph" w:customStyle="1" w:styleId="D53F6A22A36647D5BF9DD20F660840D3">
-    <w:name w:val="D53F6A22A36647D5BF9DD20F660840D3"/>
-  </w:style>
-  <w:style w:type="paragraph" w:customStyle="1" w:styleId="FAB75791180D425BBE4E793A77080A5F">
-    <w:name w:val="FAB75791180D425BBE4E793A77080A5F"/>
-  </w:style>
-  <w:style w:type="paragraph" w:customStyle="1" w:styleId="B6A707B4BDE14A028ED8A2EA4765B316">
-    <w:name w:val="B6A707B4BDE14A028ED8A2EA4765B316"/>
-  </w:style>
-  <w:style w:type="paragraph" w:customStyle="1" w:styleId="C836E50961FF47ACBDA0586A1FCFD526">
-    <w:name w:val="C836E50961FF47ACBDA0586A1FCFD526"/>
-  </w:style>
-  <w:style w:type="paragraph" w:customStyle="1" w:styleId="9988FF0C04AA4C30942559F625498B5E">
-    <w:name w:val="9988FF0C04AA4C30942559F625498B5E"/>
-  </w:style>
-  <w:style w:type="paragraph" w:customStyle="1" w:styleId="9C31FC3358C149C9B858FA9234D93CC0">
-    <w:name w:val="9C31FC3358C149C9B858FA9234D93CC0"/>
-  </w:style>
-  <w:style w:type="paragraph" w:customStyle="1" w:styleId="FD26F8A5C569451A9FB84186A72E793F">
-    <w:name w:val="FD26F8A5C569451A9FB84186A72E793F"/>
-  </w:style>
-</w:styles>
-</file>
-
-<file path=word/glossary/stylesWithEffects.xml><?xml version="1.0" encoding="utf-8"?>
-<w:styles xmlns:wpc="http://schemas.microsoft.com/office/word/2010/wordprocessingCanvas" xmlns:mc="http://schemas.openxmlformats.org/markup-compatibility/2006" xmlns:o="urn:schemas-microsoft-com:office:office" xmlns:r="http://schemas.openxmlformats.org/officeDocument/2006/relationships" xmlns:m="http://schemas.openxmlformats.org/officeDocument/2006/math" xmlns:v="urn:schemas-microsoft-com:vml" xmlns:wp14="http://schemas.microsoft.com/office/word/2010/wordprocessingDrawing" xmlns:wp="http://schemas.openxmlformats.org/drawingml/2006/wordprocessingDrawing" xmlns:w10="urn:schemas-microsoft-com:office:word" xmlns:w="http://schemas.openxmlformats.org/wordprocessingml/2006/main" xmlns:w14="http://schemas.microsoft.com/office/word/2010/wordml" xmlns:wpg="http://schemas.microsoft.com/office/word/2010/wordprocessingGroup" xmlns:wpi="http://schemas.microsoft.com/office/word/2010/wordprocessingInk" xmlns:wne="http://schemas.microsoft.com/office/word/2006/wordml" xmlns:wps="http://schemas.microsoft.com/office/word/2010/wordprocessingShape" mc:Ignorable="w14 wp14">
-  <w:docDefaults>
-    <w:rPrDefault>
-      <w:rPr>
-        <w:rFonts w:asciiTheme="minorHAnsi" w:eastAsiaTheme="minorEastAsia" w:hAnsiTheme="minorHAnsi" w:cstheme="minorBidi"/>
-        <w:sz w:val="22"/>
-        <w:szCs w:val="22"/>
-        <w:lang w:val="en-US" w:eastAsia="en-US" w:bidi="ar-SA"/>
-      </w:rPr>
-    </w:rPrDefault>
-    <w:pPrDefault>
-      <w:pPr>
-        <w:spacing w:after="160" w:line="259" w:lineRule="auto"/>
-      </w:pPr>
-    </w:pPrDefault>
-  </w:docDefaults>
-  <w:latentStyles w:defLockedState="0" w:defUIPriority="99" w:defSemiHidden="1" w:defUnhideWhenUsed="1" w:defQFormat="0" w:count="267">
-    <w:lsdException w:name="Normal" w:semiHidden="0" w:uiPriority="0" w:unhideWhenUsed="0" w:qFormat="1"/>
-    <w:lsdException w:name="heading 1" w:semiHidden="0" w:uiPriority="9" w:unhideWhenUsed="0" w:qFormat="1"/>
-    <w:lsdException w:name="heading 2" w:uiPriority="9" w:qFormat="1"/>
-    <w:lsdException w:name="heading 3" w:uiPriority="9" w:qFormat="1"/>
-    <w:lsdException w:name="heading 4" w:uiPriority="9" w:qFormat="1"/>
-    <w:lsdException w:name="heading 5" w:uiPriority="9" w:qFormat="1"/>
-    <w:lsdException w:name="heading 6" w:uiPriority="9" w:qFormat="1"/>
-    <w:lsdException w:name="heading 7" w:uiPriority="9" w:qFormat="1"/>
-    <w:lsdException w:name="heading 8" w:uiPriority="9" w:qFormat="1"/>
-    <w:lsdException w:name="heading 9" w:uiPriority="9" w:qFormat="1"/>
-    <w:lsdException w:name="toc 1" w:uiPriority="39"/>
-    <w:lsdException w:name="toc 2" w:uiPriority="39"/>
-    <w:lsdException w:name="toc 3" w:uiPriority="39"/>
-    <w:lsdException w:name="toc 4" w:uiPriority="39"/>
-    <w:lsdException w:name="toc 5" w:uiPriority="39"/>
-    <w:lsdException w:name="toc 6" w:uiPriority="39"/>
-    <w:lsdException w:name="toc 7" w:uiPriority="39"/>
-    <w:lsdException w:name="toc 8" w:uiPriority="39"/>
-    <w:lsdException w:name="toc 9" w:uiPriority="39"/>
-    <w:lsdException w:name="caption" w:uiPriority="35" w:qFormat="1"/>
-    <w:lsdException w:name="Title" w:semiHidden="0" w:uiPriority="10" w:unhideWhenUsed="0" w:qFormat="1"/>
-    <w:lsdException w:name="Default Paragraph Font" w:uiPriority="1"/>
-    <w:lsdException w:name="Subtitle" w:semiHidden="0" w:uiPriority="11" w:unhideWhenUsed="0" w:qFormat="1"/>
-    <w:lsdException w:name="Strong" w:semiHidden="0" w:uiPriority="22" w:unhideWhenUsed="0" w:qFormat="1"/>
-    <w:lsdException w:name="Emphasis" w:semiHidden="0" w:uiPriority="20" w:unhideWhenUsed="0" w:qFormat="1"/>
-    <w:lsdException w:name="Table Grid" w:semiHidden="0" w:uiPriority="39" w:unhideWhenUsed="0"/>
-    <w:lsdException w:name="Placeholder Text" w:unhideWhenUsed="0"/>
-    <w:lsdException w:name="No Spacing" w:semiHidden="0" w:uiPriority="1" w:unhideWhenUsed="0" w:qFormat="1"/>
-    <w:lsdException w:name="Light Shading" w:semiHidden="0" w:uiPriority="60" w:unhideWhenUsed="0"/>
-    <w:lsdException w:name="Light List" w:semiHidden="0" w:uiPriority="61" w:unhideWhenUsed="0"/>
-    <w:lsdException w:name="Light Grid" w:semiHidden="0" w:uiPriority="62" w:unhideWhenUsed="0"/>
-    <w:lsdException w:name="Medium Shading 1" w:semiHidden="0" w:uiPriority="63" w:unhideWhenUsed="0"/>
-    <w:lsdException w:name="Medium Shading 2" w:semiHidden="0" w:uiPriority="64" w:unhideWhenUsed="0"/>
-    <w:lsdException w:name="Medium List 1" w:semiHidden="0" w:uiPriority="65" w:unhideWhenUsed="0"/>
-    <w:lsdException w:name="Medium List 2" w:semiHidden="0" w:uiPriority="66" w:unhideWhenUsed="0"/>
-    <w:lsdException w:name="Medium Grid 1" w:semiHidden="0" w:uiPriority="67" w:unhideWhenUsed="0"/>
-    <w:lsdException w:name="Medium Grid 2" w:semiHidden="0" w:uiPriority="68" w:unhideWhenUsed="0"/>
-    <w:lsdException w:name="Medium Grid 3" w:semiHidden="0" w:uiPriority="69" w:unhideWhenUsed="0"/>
-    <w:lsdException w:name="Dark List" w:semiHidden="0" w:uiPriority="70" w:unhideWhenUsed="0"/>
-    <w:lsdException w:name="Colorful Shading" w:semiHidden="0" w:uiPriority="71" w:unhideWhenUsed="0"/>
-    <w:lsdException w:name="Colorful List" w:semiHidden="0" w:uiPriority="72" w:unhideWhenUsed="0"/>
-    <w:lsdException w:name="Colorful Grid" w:semiHidden="0" w:uiPriority="73" w:unhideWhenUsed="0"/>
-    <w:lsdException w:name="Light Shading Accent 1" w:semiHidden="0" w:uiPriority="60" w:unhideWhenUsed="0"/>
-    <w:lsdException w:name="Light List Accent 1" w:semiHidden="0" w:uiPriority="61" w:unhideWhenUsed="0"/>
-    <w:lsdException w:name="Light Grid Accent 1" w:semiHidden="0" w:uiPriority="62" w:unhideWhenUsed="0"/>
-    <w:lsdException w:name="Medium Shading 1 Accent 1" w:semiHidden="0" w:uiPriority="63" w:unhideWhenUsed="0"/>
-    <w:lsdException w:name="Medium Shading 2 Accent 1" w:semiHidden="0" w:uiPriority="64" w:unhideWhenUsed="0"/>
-    <w:lsdException w:name="Medium List 1 Accent 1" w:semiHidden="0" w:uiPriority="65" w:unhideWhenUsed="0"/>
-    <w:lsdException w:name="Revision" w:unhideWhenUsed="0"/>
-    <w:lsdException w:name="List Paragraph" w:semiHidden="0" w:uiPriority="34" w:unhideWhenUsed="0" w:qFormat="1"/>
-    <w:lsdException w:name="Quote" w:semiHidden="0" w:uiPriority="29" w:unhideWhenUsed="0" w:qFormat="1"/>
-    <w:lsdException w:name="Intense Quote" w:semiHidden="0" w:uiPriority="30" w:unhideWhenUsed="0" w:qFormat="1"/>
-    <w:lsdException w:name="Medium List 2 Accent 1" w:semiHidden="0" w:uiPriority="66" w:unhideWhenUsed="0"/>
-    <w:lsdException w:name="Medium Grid 1 Accent 1" w:semiHidden="0" w:uiPriority="67" w:unhideWhenUsed="0"/>
-    <w:lsdException w:name="Medium Grid 2 Accent 1" w:semiHidden="0" w:uiPriority="68" w:unhideWhenUsed="0"/>
-    <w:lsdException w:name="Medium Grid 3 Accent 1" w:semiHidden="0" w:uiPriority="69" w:unhideWhenUsed="0"/>
-    <w:lsdException w:name="Dark List Accent 1" w:semiHidden="0" w:uiPriority="70" w:unhideWhenUsed="0"/>
-    <w:lsdException w:name="Colorful Shading Accent 1" w:semiHidden="0" w:uiPriority="71" w:unhideWhenUsed="0"/>
-    <w:lsdException w:name="Colorful List Accent 1" w:semiHidden="0" w:uiPriority="72" w:unhideWhenUsed="0"/>
-    <w:lsdException w:name="Colorful Grid Accent 1" w:semiHidden="0" w:uiPriority="73" w:unhideWhenUsed="0"/>
-    <w:lsdException w:name="Light Shading Accent 2" w:semiHidden="0" w:uiPriority="60" w:unhideWhenUsed="0"/>
-    <w:lsdException w:name="Light List Accent 2" w:semiHidden="0" w:uiPriority="61" w:unhideWhenUsed="0"/>
-    <w:lsdException w:name="Light Grid Accent 2" w:semiHidden="0" w:uiPriority="62" w:unhideWhenUsed="0"/>
-    <w:lsdException w:name="Medium Shading 1 Accent 2" w:semiHidden="0" w:uiPriority="63" w:unhideWhenUsed="0"/>
-    <w:lsdException w:name="Medium Shading 2 Accent 2" w:semiHidden="0" w:uiPriority="64" w:unhideWhenUsed="0"/>
-    <w:lsdException w:name="Medium List 1 Accent 2" w:semiHidden="0" w:uiPriority="65" w:unhideWhenUsed="0"/>
-    <w:lsdException w:name="Medium List 2 Accent 2" w:semiHidden="0" w:uiPriority="66" w:unhideWhenUsed="0"/>
-    <w:lsdException w:name="Medium Grid 1 Accent 2" w:semiHidden="0" w:uiPriority="67" w:unhideWhenUsed="0"/>
-    <w:lsdException w:name="Medium Grid 2 Accent 2" w:semiHidden="0" w:uiPriority="68" w:unhideWhenUsed="0"/>
-    <w:lsdException w:name="Medium Grid 3 Accent 2" w:semiHidden="0" w:uiPriority="69" w:unhideWhenUsed="0"/>
-    <w:lsdException w:name="Dark List Accent 2" w:semiHidden="0" w:uiPriority="70" w:unhideWhenUsed="0"/>
-    <w:lsdException w:name="Colorful Shading Accent 2" w:semiHidden="0" w:uiPriority="71" w:unhideWhenUsed="0"/>
-    <w:lsdException w:name="Colorful List Accent 2" w:semiHidden="0" w:uiPriority="72" w:unhideWhenUsed="0"/>
-    <w:lsdException w:name="Colorful Grid Accent 2" w:semiHidden="0" w:uiPriority="73" w:unhideWhenUsed="0"/>
-    <w:lsdException w:name="Light Shading Accent 3" w:semiHidden="0" w:uiPriority="60" w:unhideWhenUsed="0"/>
-    <w:lsdException w:name="Light List Accent 3" w:semiHidden="0" w:uiPriority="61" w:unhideWhenUsed="0"/>
-    <w:lsdException w:name="Light Grid Accent 3" w:semiHidden="0" w:uiPriority="62" w:unhideWhenUsed="0"/>
-    <w:lsdException w:name="Medium Shading 1 Accent 3" w:semiHidden="0" w:uiPriority="63" w:unhideWhenUsed="0"/>
-    <w:lsdException w:name="Medium Shading 2 Accent 3" w:semiHidden="0" w:uiPriority="64" w:unhideWhenUsed="0"/>
-    <w:lsdException w:name="Medium List 1 Accent 3" w:semiHidden="0" w:uiPriority="65" w:unhideWhenUsed="0"/>
-    <w:lsdException w:name="Medium List 2 Accent 3" w:semiHidden="0" w:uiPriority="66" w:unhideWhenUsed="0"/>
-    <w:lsdException w:name="Medium Grid 1 Accent 3" w:semiHidden="0" w:uiPriority="67" w:unhideWhenUsed="0"/>
-    <w:lsdException w:name="Medium Grid 2 Accent 3" w:semiHidden="0" w:uiPriority="68" w:unhideWhenUsed="0"/>
-    <w:lsdException w:name="Medium Grid 3 Accent 3" w:semiHidden="0" w:uiPriority="69" w:unhideWhenUsed="0"/>
-    <w:lsdException w:name="Dark List Accent 3" w:semiHidden="0" w:uiPriority="70" w:unhideWhenUsed="0"/>
-    <w:lsdException w:name="Colorful Shading Accent 3" w:semiHidden="0" w:uiPriority="71" w:unhideWhenUsed="0"/>
-    <w:lsdException w:name="Colorful List Accent 3" w:semiHidden="0" w:uiPriority="72" w:unhideWhenUsed="0"/>
-    <w:lsdException w:name="Colorful Grid Accent 3" w:semiHidden="0" w:uiPriority="73" w:unhideWhenUsed="0"/>
-    <w:lsdException w:name="Light Shading Accent 4" w:semiHidden="0" w:uiPriority="60" w:unhideWhenUsed="0"/>
-    <w:lsdException w:name="Light List Accent 4" w:semiHidden="0" w:uiPriority="61" w:unhideWhenUsed="0"/>
-    <w:lsdException w:name="Light Grid Accent 4" w:semiHidden="0" w:uiPriority="62" w:unhideWhenUsed="0"/>
-    <w:lsdException w:name="Medium Shading 1 Accent 4" w:semiHidden="0" w:uiPriority="63" w:unhideWhenUsed="0"/>
-    <w:lsdException w:name="Medium Shading 2 Accent 4" w:semiHidden="0" w:uiPriority="64" w:unhideWhenUsed="0"/>
-    <w:lsdException w:name="Medium List 1 Accent 4" w:semiHidden="0" w:uiPriority="65" w:unhideWhenUsed="0"/>
-    <w:lsdException w:name="Medium List 2 Accent 4" w:semiHidden="0" w:uiPriority="66" w:unhideWhenUsed="0"/>
-    <w:lsdException w:name="Medium Grid 1 Accent 4" w:semiHidden="0" w:uiPriority="67" w:unhideWhenUsed="0"/>
-    <w:lsdException w:name="Medium Grid 2 Accent 4" w:semiHidden="0" w:uiPriority="68" w:unhideWhenUsed="0"/>
-    <w:lsdException w:name="Medium Grid 3 Accent 4" w:semiHidden="0" w:uiPriority="69" w:unhideWhenUsed="0"/>
-    <w:lsdException w:name="Dark List Accent 4" w:semiHidden="0" w:uiPriority="70" w:unhideWhenUsed="0"/>
-    <w:lsdException w:name="Colorful Shading Accent 4" w:semiHidden="0" w:uiPriority="71" w:unhideWhenUsed="0"/>
-    <w:lsdException w:name="Colorful List Accent 4" w:semiHidden="0" w:uiPriority="72" w:unhideWhenUsed="0"/>
-    <w:lsdException w:name="Colorful Grid Accent 4" w:semiHidden="0" w:uiPriority="73" w:unhideWhenUsed="0"/>
-    <w:lsdException w:name="Light Shading Accent 5" w:semiHidden="0" w:uiPriority="60" w:unhideWhenUsed="0"/>
-    <w:lsdException w:name="Light List Accent 5" w:semiHidden="0" w:uiPriority="61" w:unhideWhenUsed="0"/>
-    <w:lsdException w:name="Light Grid Accent 5" w:semiHidden="0" w:uiPriority="62" w:unhideWhenUsed="0"/>
-    <w:lsdException w:name="Medium Shading 1 Accent 5" w:semiHidden="0" w:uiPriority="63" w:unhideWhenUsed="0"/>
-    <w:lsdException w:name="Medium Shading 2 Accent 5" w:semiHidden="0" w:uiPriority="64" w:unhideWhenUsed="0"/>
-    <w:lsdException w:name="Medium List 1 Accent 5" w:semiHidden="0" w:uiPriority="65" w:unhideWhenUsed="0"/>
-    <w:lsdException w:name="Medium List 2 Accent 5" w:semiHidden="0" w:uiPriority="66" w:unhideWhenUsed="0"/>
-    <w:lsdException w:name="Medium Grid 1 Accent 5" w:semiHidden="0" w:uiPriority="67" w:unhideWhenUsed="0"/>
-    <w:lsdException w:name="Medium Grid 2 Accent 5" w:semiHidden="0" w:uiPriority="68" w:unhideWhenUsed="0"/>
-    <w:lsdException w:name="Medium Grid 3 Accent 5" w:semiHidden="0" w:uiPriority="69" w:unhideWhenUsed="0"/>
-    <w:lsdException w:name="Dark List Accent 5" w:semiHidden="0" w:uiPriority="70" w:unhideWhenUsed="0"/>
-    <w:lsdException w:name="Colorful Shading Accent 5" w:semiHidden="0" w:uiPriority="71" w:unhideWhenUsed="0"/>
-    <w:lsdException w:name="Colorful List Accent 5" w:semiHidden="0" w:uiPriority="72" w:unhideWhenUsed="0"/>
-    <w:lsdException w:name="Colorful Grid Accent 5" w:semiHidden="0" w:uiPriority="73" w:unhideWhenUsed="0"/>
-    <w:lsdException w:name="Light Shading Accent 6" w:semiHidden="0" w:uiPriority="60" w:unhideWhenUsed="0"/>
-    <w:lsdException w:name="Light List Accent 6" w:semiHidden="0" w:uiPriority="61" w:unhideWhenUsed="0"/>
-    <w:lsdException w:name="Light Grid Accent 6" w:semiHidden="0" w:uiPriority="62" w:unhideWhenUsed="0"/>
-    <w:lsdException w:name="Medium Shading 1 Accent 6" w:semiHidden="0" w:uiPriority="63" w:unhideWhenUsed="0"/>
-    <w:lsdException w:name="Medium Shading 2 Accent 6" w:semiHidden="0" w:uiPriority="64" w:unhideWhenUsed="0"/>
-    <w:lsdException w:name="Medium List 1 Accent 6" w:semiHidden="0" w:uiPriority="65" w:unhideWhenUsed="0"/>
-    <w:lsdException w:name="Medium List 2 Accent 6" w:semiHidden="0" w:uiPriority="66" w:unhideWhenUsed="0"/>
-    <w:lsdException w:name="Medium Grid 1 Accent 6" w:semiHidden="0" w:uiPriority="67" w:unhideWhenUsed="0"/>
-    <w:lsdException w:name="Medium Grid 2 Accent 6" w:semiHidden="0" w:uiPriority="68" w:unhideWhenUsed="0"/>
-    <w:lsdException w:name="Medium Grid 3 Accent 6" w:semiHidden="0" w:uiPriority="69" w:unhideWhenUsed="0"/>
-    <w:lsdException w:name="Dark List Accent 6" w:semiHidden="0" w:uiPriority="70" w:unhideWhenUsed="0"/>
-    <w:lsdException w:name="Colorful Shading Accent 6" w:semiHidden="0" w:uiPriority="71" w:unhideWhenUsed="0"/>
-    <w:lsdException w:name="Colorful List Accent 6" w:semiHidden="0" w:uiPriority="72" w:unhideWhenUsed="0"/>
-    <w:lsdException w:name="Colorful Grid Accent 6" w:semiHidden="0" w:uiPriority="73" w:unhideWhenUsed="0"/>
-    <w:lsdException w:name="Subtle Emphasis" w:semiHidden="0" w:uiPriority="19" w:unhideWhenUsed="0" w:qFormat="1"/>
-    <w:lsdException w:name="Intense Emphasis" w:semiHidden="0" w:uiPriority="21" w:unhideWhenUsed="0" w:qFormat="1"/>
-    <w:lsdException w:name="Subtle Reference" w:semiHidden="0" w:uiPriority="31" w:unhideWhenUsed="0" w:qFormat="1"/>
-    <w:lsdException w:name="Intense Reference" w:semiHidden="0" w:uiPriority="32" w:unhideWhenUsed="0" w:qFormat="1"/>
-    <w:lsdException w:name="Book Title" w:semiHidden="0" w:uiPriority="33" w:unhideWhenUsed="0" w:qFormat="1"/>
-    <w:lsdException w:name="Bibliography" w:uiPriority="37"/>
-    <w:lsdException w:name="TOC Heading" w:uiPriority="39" w:qFormat="1"/>
-  </w:latentStyles>
-  <w:style w:type="paragraph" w:default="1" w:styleId="Normal">
-    <w:name w:val="Normal"/>
-    <w:qFormat/>
-  </w:style>
-  <w:style w:type="character" w:default="1" w:styleId="DefaultParagraphFont">
-    <w:name w:val="Default Paragraph Font"/>
-    <w:uiPriority w:val="1"/>
-    <w:semiHidden/>
-    <w:unhideWhenUsed/>
-  </w:style>
-  <w:style w:type="table" w:default="1" w:styleId="TableNormal">
-    <w:name w:val="Normal Table"/>
-    <w:uiPriority w:val="99"/>
-    <w:semiHidden/>
-    <w:unhideWhenUsed/>
-    <w:tblPr>
-      <w:tblInd w:w="0" w:type="dxa"/>
-      <w:tblCellMar>
-        <w:top w:w="0" w:type="dxa"/>
-        <w:left w:w="108" w:type="dxa"/>
-        <w:bottom w:w="0" w:type="dxa"/>
-        <w:right w:w="108" w:type="dxa"/>
-      </w:tblCellMar>
-    </w:tblPr>
-  </w:style>
-  <w:style w:type="numbering" w:default="1" w:styleId="NoList">
-    <w:name w:val="No List"/>
-    <w:uiPriority w:val="99"/>
-    <w:semiHidden/>
-    <w:unhideWhenUsed/>
-  </w:style>
-  <w:style w:type="character" w:styleId="PlaceholderText">
-    <w:name w:val="Placeholder Text"/>
-    <w:basedOn w:val="DefaultParagraphFont"/>
-    <w:uiPriority w:val="99"/>
-    <w:semiHidden/>
-    <w:rPr>
-      <w:color w:val="808080"/>
-    </w:rPr>
-  </w:style>
-  <w:style w:type="paragraph" w:customStyle="1" w:styleId="D777ED00552B403EA64E14B6946B8D5F">
-    <w:name w:val="D777ED00552B403EA64E14B6946B8D5F"/>
-  </w:style>
-  <w:style w:type="paragraph" w:customStyle="1" w:styleId="12CCB68784AC404098DB748D5B8F5871">
-    <w:name w:val="12CCB68784AC404098DB748D5B8F5871"/>
-  </w:style>
-  <w:style w:type="paragraph" w:customStyle="1" w:styleId="6F10169B4F27407DB9B68F88B7B0A381">
-    <w:name w:val="6F10169B4F27407DB9B68F88B7B0A381"/>
-  </w:style>
-  <w:style w:type="paragraph" w:customStyle="1" w:styleId="D53F6A22A36647D5BF9DD20F660840D3">
-    <w:name w:val="D53F6A22A36647D5BF9DD20F660840D3"/>
-  </w:style>
-  <w:style w:type="paragraph" w:customStyle="1" w:styleId="FAB75791180D425BBE4E793A77080A5F">
-    <w:name w:val="FAB75791180D425BBE4E793A77080A5F"/>
-  </w:style>
-  <w:style w:type="paragraph" w:customStyle="1" w:styleId="B6A707B4BDE14A028ED8A2EA4765B316">
-    <w:name w:val="B6A707B4BDE14A028ED8A2EA4765B316"/>
-  </w:style>
-  <w:style w:type="paragraph" w:customStyle="1" w:styleId="C836E50961FF47ACBDA0586A1FCFD526">
-    <w:name w:val="C836E50961FF47ACBDA0586A1FCFD526"/>
-  </w:style>
-  <w:style w:type="paragraph" w:customStyle="1" w:styleId="9988FF0C04AA4C30942559F625498B5E">
-    <w:name w:val="9988FF0C04AA4C30942559F625498B5E"/>
-  </w:style>
-  <w:style w:type="paragraph" w:customStyle="1" w:styleId="9C31FC3358C149C9B858FA9234D93CC0">
-    <w:name w:val="9C31FC3358C149C9B858FA9234D93CC0"/>
-  </w:style>
-  <w:style w:type="paragraph" w:customStyle="1" w:styleId="FD26F8A5C569451A9FB84186A72E793F">
-    <w:name w:val="FD26F8A5C569451A9FB84186A72E793F"/>
-  </w:style>
-</w:styles>
-</file>
-
-<file path=word/glossary/webSettings.xml><?xml version="1.0" encoding="utf-8"?>
-<w:webSettings xmlns:mc="http://schemas.openxmlformats.org/markup-compatibility/2006" xmlns:r="http://schemas.openxmlformats.org/officeDocument/2006/relationships" xmlns:w="http://schemas.openxmlformats.org/wordprocessingml/2006/main" xmlns:w14="http://schemas.microsoft.com/office/word/2010/wordml" mc:Ignorable="w14">
-  <w:optimizeForBrowser/>
-  <w:allowPNG/>
-</w:webSettings>
 </file>
 
 <file path=word/theme/theme1.xml><?xml version="1.0" encoding="utf-8"?>
@@ -10474,7 +9881,7 @@
   <a:extraClrSchemeLst/>
   <a:extLst>
     <a:ext uri="{05A4C25C-085E-4340-85A3-A5531E510DB2}">
-      <thm15:themeFamily xmlns:thm15="http://schemas.microsoft.com/office/thememl/2012/main" xmlns="" name="Office Theme" id="{62F939B6-93AF-4DB8-9C6B-D6C7DFDC589F}" vid="{4A3C46E8-61CC-4603-A589-7422A47A8E4A}"/>
+      <thm15:themeFamily xmlns="" xmlns:thm15="http://schemas.microsoft.com/office/thememl/2012/main" name="Office Theme" id="{62F939B6-93AF-4DB8-9C6B-D6C7DFDC589F}" vid="{4A3C46E8-61CC-4603-A589-7422A47A8E4A}"/>
     </a:ext>
   </a:extLst>
 </a:theme>
@@ -10522,7 +9929,7 @@
 </file>
 
 <file path=customXml/itemProps3.xml><?xml version="1.0" encoding="utf-8"?>
-<ds:datastoreItem xmlns:ds="http://schemas.openxmlformats.org/officeDocument/2006/customXml" ds:itemID="{F98711BD-AD63-4A0E-ADBE-EA715193CB94}">
+<ds:datastoreItem xmlns:ds="http://schemas.openxmlformats.org/officeDocument/2006/customXml" ds:itemID="{2AAF8F41-EFD4-478A-95B2-A901062F6BD1}">
   <ds:schemaRefs>
     <ds:schemaRef ds:uri="http://schemas.openxmlformats.org/officeDocument/2006/bibliography"/>
   </ds:schemaRefs>

</xml_diff>

<commit_message>
Added Software Risk Issues
</commit_message>
<xml_diff>
--- a/Documents/Test Plan.docx
+++ b/Documents/Test Plan.docx
@@ -1,6 +1,6 @@
 
 <file path=word/document.xml><?xml version="1.0" encoding="utf-8"?>
-<w:document xmlns:wpc="http://schemas.microsoft.com/office/word/2010/wordprocessingCanvas" xmlns:mc="http://schemas.openxmlformats.org/markup-compatibility/2006" xmlns:o="urn:schemas-microsoft-com:office:office" xmlns:r="http://schemas.openxmlformats.org/officeDocument/2006/relationships" xmlns:m="http://schemas.openxmlformats.org/officeDocument/2006/math" xmlns:v="urn:schemas-microsoft-com:vml" xmlns:wp14="http://schemas.microsoft.com/office/word/2010/wordprocessingDrawing" xmlns:wp="http://schemas.openxmlformats.org/drawingml/2006/wordprocessingDrawing" xmlns:w10="urn:schemas-microsoft-com:office:word" xmlns:w="http://schemas.openxmlformats.org/wordprocessingml/2006/main" xmlns:w14="http://schemas.microsoft.com/office/word/2010/wordml" xmlns:w15="http://schemas.microsoft.com/office/word/2012/wordml" xmlns:wpg="http://schemas.microsoft.com/office/word/2010/wordprocessingGroup" xmlns:wpi="http://schemas.microsoft.com/office/word/2010/wordprocessingInk" xmlns:wne="http://schemas.microsoft.com/office/word/2006/wordml" xmlns:wps="http://schemas.microsoft.com/office/word/2010/wordprocessingShape" mc:Ignorable="w14 w15 wp14">
+<w:document xmlns:wpc="http://schemas.microsoft.com/office/word/2010/wordprocessingCanvas" xmlns:mc="http://schemas.openxmlformats.org/markup-compatibility/2006" xmlns:o="urn:schemas-microsoft-com:office:office" xmlns:r="http://schemas.openxmlformats.org/officeDocument/2006/relationships" xmlns:m="http://schemas.openxmlformats.org/officeDocument/2006/math" xmlns:v="urn:schemas-microsoft-com:vml" xmlns:wp14="http://schemas.microsoft.com/office/word/2010/wordprocessingDrawing" xmlns:wp="http://schemas.openxmlformats.org/drawingml/2006/wordprocessingDrawing" xmlns:w10="urn:schemas-microsoft-com:office:word" xmlns:w="http://schemas.openxmlformats.org/wordprocessingml/2006/main" xmlns:w14="http://schemas.microsoft.com/office/word/2010/wordml" xmlns:wpg="http://schemas.microsoft.com/office/word/2010/wordprocessingGroup" xmlns:wpi="http://schemas.microsoft.com/office/word/2010/wordprocessingInk" xmlns:wne="http://schemas.microsoft.com/office/word/2006/wordml" xmlns:wps="http://schemas.microsoft.com/office/word/2010/wordprocessingShape" mc:Ignorable="w14 wp14">
   <w:body>
     <w:sdt>
       <w:sdtPr>
@@ -28,7 +28,7 @@
               <w:r>
                 <w:rPr>
                   <w:noProof/>
-                  <w:lang w:eastAsia="en-US"/>
+                  <w:lang w:val="bg-BG" w:eastAsia="bg-BG"/>
                 </w:rPr>
                 <w:drawing>
                   <wp:inline distT="0" distB="0" distL="0" distR="0">
@@ -48,7 +48,7 @@
                             </pic:cNvPicPr>
                           </pic:nvPicPr>
                           <pic:blipFill>
-                            <a:blip r:embed="rId10">
+                            <a:blip r:embed="rId11">
                               <a:extLst>
                                 <a:ext uri="{28A0092B-C50C-407E-A947-70E740481C1C}">
                                   <a14:useLocalDpi xmlns:a14="http://schemas.microsoft.com/office/drawing/2010/main" val="0"/>
@@ -95,7 +95,7 @@
           <w:r>
             <w:rPr>
               <w:noProof/>
-              <w:lang w:eastAsia="en-US"/>
+              <w:lang w:val="bg-BG" w:eastAsia="bg-BG"/>
             </w:rPr>
             <mc:AlternateContent>
               <mc:Choice Requires="wps">
@@ -189,7 +189,15 @@
                                             <w:pStyle w:val="ContactInfo"/>
                                           </w:pPr>
                                           <w:r>
-                                            <w:t>33 Alexander Malinov Blvd.</w:t>
+                                            <w:t xml:space="preserve">33 Alexander </w:t>
+                                          </w:r>
+                                          <w:proofErr w:type="spellStart"/>
+                                          <w:r>
+                                            <w:t>Malinov</w:t>
+                                          </w:r>
+                                          <w:proofErr w:type="spellEnd"/>
+                                          <w:r>
+                                            <w:t xml:space="preserve"> Blvd.</w:t>
                                           </w:r>
                                           <w:r>
                                             <w:br/>
@@ -283,7 +291,7 @@
                     <v:stroke joinstyle="miter"/>
                     <v:path gradientshapeok="t" o:connecttype="rect"/>
                   </v:shapetype>
-                  <v:shape id="Text Box 1" o:spid="_x0000_s1026" type="#_x0000_t202" alt="Text box displaying company contact information" style="position:absolute;margin-left:0;margin-top:0;width:468pt;height:48.95pt;z-index:251660288;visibility:visible;mso-wrap-style:square;mso-width-percent:1000;mso-height-percent:0;mso-wrap-distance-left:9pt;mso-wrap-distance-top:0;mso-wrap-distance-right:9pt;mso-wrap-distance-bottom:0;mso-position-horizontal:left;mso-position-horizontal-relative:margin;mso-position-vertical:bottom;mso-position-vertical-relative:margin;mso-width-percent:1000;mso-height-percent:0;mso-width-relative:margin;mso-height-relative:margin;v-text-anchor:middle" o:gfxdata="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" fillcolor="#f24f4f [3204]" stroked="f" strokeweight=".5pt">
+                  <v:shape id="Text Box 1" o:spid="_x0000_s1026" type="#_x0000_t202" alt="Description: Text box displaying company contact information" style="position:absolute;margin-left:0;margin-top:0;width:468pt;height:48.95pt;z-index:251660288;visibility:visible;mso-wrap-style:square;mso-width-percent:1000;mso-height-percent:0;mso-wrap-distance-left:9pt;mso-wrap-distance-top:0;mso-wrap-distance-right:9pt;mso-wrap-distance-bottom:0;mso-position-horizontal:left;mso-position-horizontal-relative:margin;mso-position-vertical:bottom;mso-position-vertical-relative:margin;mso-width-percent:1000;mso-height-percent:0;mso-width-relative:margin;mso-height-relative:margin;v-text-anchor:middle" o:gfxdata="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" fillcolor="#f24f4f [3204]" stroked="f" strokeweight=".5pt">
                     <v:textbox inset="12.96pt,0,12.96pt,0">
                       <w:txbxContent>
                         <w:tbl>
@@ -326,7 +334,15 @@
                                       <w:pStyle w:val="ContactInfo"/>
                                     </w:pPr>
                                     <w:r>
-                                      <w:t>33 Alexander Malinov Blvd.</w:t>
+                                      <w:t xml:space="preserve">33 Alexander </w:t>
+                                    </w:r>
+                                    <w:proofErr w:type="spellStart"/>
+                                    <w:r>
+                                      <w:t>Malinov</w:t>
+                                    </w:r>
+                                    <w:proofErr w:type="spellEnd"/>
+                                    <w:r>
+                                      <w:t xml:space="preserve"> Blvd.</w:t>
                                     </w:r>
                                     <w:r>
                                       <w:br/>
@@ -405,7 +421,7 @@
           <w:r>
             <w:rPr>
               <w:noProof/>
-              <w:lang w:eastAsia="en-US"/>
+              <w:lang w:val="bg-BG" w:eastAsia="bg-BG"/>
             </w:rPr>
             <mc:AlternateContent>
               <mc:Choice Requires="wps">
@@ -519,7 +535,7 @@
               </mc:Choice>
               <mc:Fallback>
                 <w:pict>
-                  <v:shape id="Text Box 2" o:spid="_x0000_s1027" type="#_x0000_t202" alt="Text box displaying document title and subtitle" style="position:absolute;margin-left:0;margin-top:0;width:6in;height:115.2pt;z-index:251659264;visibility:visible;mso-wrap-style:square;mso-width-percent:850;mso-height-percent:0;mso-wrap-distance-left:9pt;mso-wrap-distance-top:0;mso-wrap-distance-right:9pt;mso-wrap-distance-bottom:0;mso-position-horizontal:left;mso-position-horizontal-relative:margin;mso-position-vertical:center;mso-position-vertical-relative:margin;mso-width-percent:850;mso-height-percent:0;mso-width-relative:margin;mso-height-relative:margin;v-text-anchor:top" o:gfxdata="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" filled="f" stroked="f" strokeweight=".5pt">
+                  <v:shape id="Text Box 2" o:spid="_x0000_s1027" type="#_x0000_t202" alt="Description: Text box displaying document title and subtitle" style="position:absolute;margin-left:0;margin-top:0;width:6in;height:115.2pt;z-index:251659264;visibility:visible;mso-wrap-style:square;mso-width-percent:850;mso-height-percent:0;mso-wrap-distance-left:9pt;mso-wrap-distance-top:0;mso-wrap-distance-right:9pt;mso-wrap-distance-bottom:0;mso-position-horizontal:left;mso-position-horizontal-relative:margin;mso-position-vertical:center;mso-position-vertical-relative:margin;mso-width-percent:850;mso-height-percent:0;mso-width-relative:margin;mso-height-relative:margin;v-text-anchor:top" o:gfxdata="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" filled="f" stroked="f" strokeweight=".5pt">
                     <v:textbox style="mso-fit-shape-to-text:t" inset="0,0,0,0">
                       <w:txbxContent>
                         <w:p>
@@ -2554,8 +2570,13 @@
           </w:tcPr>
           <w:p>
             <w:r>
-              <w:t>L. Nikodimov</w:t>
-            </w:r>
+              <w:t xml:space="preserve">L. </w:t>
+            </w:r>
+            <w:proofErr w:type="spellStart"/>
+            <w:r>
+              <w:t>Nikodimov</w:t>
+            </w:r>
+            <w:proofErr w:type="spellEnd"/>
           </w:p>
         </w:tc>
         <w:tc>
@@ -2596,8 +2617,13 @@
           </w:tcPr>
           <w:p>
             <w:r>
-              <w:t>L. Nikodimov</w:t>
-            </w:r>
+              <w:t xml:space="preserve">L. </w:t>
+            </w:r>
+            <w:proofErr w:type="spellStart"/>
+            <w:r>
+              <w:t>Nikodimov</w:t>
+            </w:r>
+            <w:proofErr w:type="spellEnd"/>
           </w:p>
         </w:tc>
         <w:tc>
@@ -2638,8 +2664,13 @@
           </w:tcPr>
           <w:p>
             <w:r>
-              <w:t>L. Nikodimov</w:t>
-            </w:r>
+              <w:t xml:space="preserve">L. </w:t>
+            </w:r>
+            <w:proofErr w:type="spellStart"/>
+            <w:r>
+              <w:t>Nikodimov</w:t>
+            </w:r>
+            <w:proofErr w:type="spellEnd"/>
           </w:p>
         </w:tc>
         <w:tc>
@@ -2658,25 +2689,43 @@
           <w:tcPr>
             <w:tcW w:w="2175" w:type="dxa"/>
           </w:tcPr>
-          <w:p/>
+          <w:p>
+            <w:r>
+              <w:t>26.11.2015</w:t>
+            </w:r>
+          </w:p>
         </w:tc>
         <w:tc>
           <w:tcPr>
             <w:tcW w:w="2384" w:type="dxa"/>
           </w:tcPr>
-          <w:p/>
+          <w:p>
+            <w:r>
+              <w:t>1.3</w:t>
+            </w:r>
+          </w:p>
         </w:tc>
         <w:tc>
           <w:tcPr>
             <w:tcW w:w="2365" w:type="dxa"/>
           </w:tcPr>
-          <w:p/>
+          <w:p>
+            <w:proofErr w:type="spellStart"/>
+            <w:r>
+              <w:t>N.Bogomirov</w:t>
+            </w:r>
+            <w:proofErr w:type="spellEnd"/>
+          </w:p>
         </w:tc>
         <w:tc>
           <w:tcPr>
             <w:tcW w:w="2426" w:type="dxa"/>
           </w:tcPr>
-          <w:p/>
+          <w:p>
+            <w:r>
+              <w:t>Updated Software Risk Issues and Test Deliverables</w:t>
+            </w:r>
+          </w:p>
         </w:tc>
       </w:tr>
       <w:tr>
@@ -2854,10 +2903,26 @@
     </w:p>
     <w:p>
       <w:r>
-        <w:t>This document details the testing that will be performed by Team Griffin for the Teamwork Project “Design and implement test plan template for testing main functionalities of TALS (Telerik Academy Learning System)”</w:t>
-      </w:r>
-      <w:r>
-        <w:t xml:space="preserve"> as a part of the SQA (Software Quality Assurance) Track @ Telerik Academy. It defines the overall testing requirements and provides an integrated view of the project test activities. Its purpose is to document:</w:t>
+        <w:t>This document details the testing that will be performed by Team Griffin for the Teamwork Project “Design and implement test plan template for testing main functionalities of TALS (</w:t>
+      </w:r>
+      <w:proofErr w:type="spellStart"/>
+      <w:r>
+        <w:t>Telerik</w:t>
+      </w:r>
+      <w:proofErr w:type="spellEnd"/>
+      <w:r>
+        <w:t xml:space="preserve"> Academy Learning System)”</w:t>
+      </w:r>
+      <w:r>
+        <w:t xml:space="preserve"> as a part of the SQA (Software Quality Assurance) Track @ </w:t>
+      </w:r>
+      <w:proofErr w:type="spellStart"/>
+      <w:r>
+        <w:t>Telerik</w:t>
+      </w:r>
+      <w:proofErr w:type="spellEnd"/>
+      <w:r>
+        <w:t xml:space="preserve"> Academy. It defines the overall testing requirements and provides an integrated view of the project test activities. Its purpose is to document:</w:t>
       </w:r>
     </w:p>
     <w:p>
@@ -3397,49 +3462,198 @@
       </w:r>
       <w:bookmarkEnd w:id="8"/>
     </w:p>
+    <w:p>
+      <w:r>
+        <w:t>Main risk issues</w:t>
+      </w:r>
+      <w:bookmarkStart w:id="9" w:name="_GoBack"/>
+      <w:bookmarkEnd w:id="9"/>
+      <w:r>
+        <w:t xml:space="preserve"> </w:t>
+      </w:r>
+      <w:r>
+        <w:t>associated with</w:t>
+      </w:r>
+      <w:r>
+        <w:t xml:space="preserve"> the system are:</w:t>
+      </w:r>
+    </w:p>
+    <w:p>
+      <w:pPr>
+        <w:pStyle w:val="ListParagraph"/>
+        <w:numPr>
+          <w:ilvl w:val="0"/>
+          <w:numId w:val="19"/>
+        </w:numPr>
+      </w:pPr>
+      <w:r>
+        <w:rPr>
+          <w:rStyle w:val="tw-bilingual-translation"/>
+          <w:lang w:val="en"/>
+        </w:rPr>
+        <w:t>D</w:t>
+      </w:r>
+      <w:r>
+        <w:rPr>
+          <w:rStyle w:val="tw-bilingual-translation"/>
+          <w:lang w:val="en"/>
+        </w:rPr>
+        <w:t>iscrepancy</w:t>
+      </w:r>
+      <w:r>
+        <w:rPr>
+          <w:rStyle w:val="tw-bilingual-translation"/>
+          <w:lang w:val="en"/>
+        </w:rPr>
+        <w:t xml:space="preserve"> between the expected and the actual system functionality caused by </w:t>
+      </w:r>
+      <w:r>
+        <w:t>misunderstanding of the original requirements</w:t>
+      </w:r>
+      <w:r>
+        <w:t>.</w:t>
+      </w:r>
+    </w:p>
+    <w:p>
+      <w:pPr>
+        <w:pStyle w:val="ListParagraph"/>
+        <w:numPr>
+          <w:ilvl w:val="0"/>
+          <w:numId w:val="19"/>
+        </w:numPr>
+      </w:pPr>
+      <w:r>
+        <w:t>Failures caused by n</w:t>
+      </w:r>
+      <w:r>
+        <w:t>ew d</w:t>
+      </w:r>
+      <w:r>
+        <w:t>efect</w:t>
+      </w:r>
+      <w:r>
+        <w:t xml:space="preserve"> in </w:t>
+      </w:r>
+      <w:r>
+        <w:t>previously</w:t>
+      </w:r>
+      <w:r>
+        <w:t xml:space="preserve"> problematic</w:t>
+      </w:r>
+      <w:r>
+        <w:t xml:space="preserve"> main modules</w:t>
+      </w:r>
+      <w:r>
+        <w:t xml:space="preserve"> </w:t>
+      </w:r>
+      <w:r>
+        <w:t>(Dashboard and Execute code)</w:t>
+      </w:r>
+      <w:r>
+        <w:t xml:space="preserve"> </w:t>
+      </w:r>
+      <w:r>
+        <w:t>after their modification</w:t>
+      </w:r>
+      <w:r>
+        <w:t>.</w:t>
+      </w:r>
+    </w:p>
+    <w:p>
+      <w:pPr>
+        <w:pStyle w:val="ListParagraph"/>
+        <w:numPr>
+          <w:ilvl w:val="0"/>
+          <w:numId w:val="19"/>
+        </w:numPr>
+      </w:pPr>
+      <w:r>
+        <w:t xml:space="preserve">Safety and </w:t>
+      </w:r>
+      <w:r>
+        <w:t>Security risk</w:t>
+      </w:r>
+      <w:r>
+        <w:t>s:</w:t>
+      </w:r>
+    </w:p>
+    <w:p>
+      <w:pPr>
+        <w:pStyle w:val="ListParagraph"/>
+        <w:numPr>
+          <w:ilvl w:val="1"/>
+          <w:numId w:val="19"/>
+        </w:numPr>
+      </w:pPr>
+      <w:r>
+        <w:t>A</w:t>
+      </w:r>
+      <w:r>
+        <w:t>ssociated with file uploading functionality</w:t>
+      </w:r>
+      <w:r>
+        <w:t xml:space="preserve"> (potentially dangerous files).</w:t>
+      </w:r>
+    </w:p>
+    <w:p>
+      <w:pPr>
+        <w:pStyle w:val="ListParagraph"/>
+        <w:numPr>
+          <w:ilvl w:val="1"/>
+          <w:numId w:val="19"/>
+        </w:numPr>
+      </w:pPr>
+      <w:r>
+        <w:t>Associated with the confidentiality of the personal information of the users</w:t>
+      </w:r>
+    </w:p>
+    <w:p>
+      <w:pPr>
+        <w:pStyle w:val="ListParagraph"/>
+      </w:pPr>
+    </w:p>
+    <w:p>
+      <w:pPr>
+        <w:pStyle w:val="Heading1"/>
+      </w:pPr>
+      <w:bookmarkStart w:id="10" w:name="_Toc436303915"/>
+      <w:r>
+        <w:t>Approach</w:t>
+      </w:r>
+      <w:bookmarkEnd w:id="10"/>
+    </w:p>
     <w:p/>
     <w:p>
       <w:pPr>
         <w:pStyle w:val="Heading1"/>
       </w:pPr>
-      <w:bookmarkStart w:id="9" w:name="_Toc436303915"/>
-      <w:r>
-        <w:t>Approach</w:t>
-      </w:r>
-      <w:bookmarkEnd w:id="9"/>
+      <w:bookmarkStart w:id="11" w:name="_Toc436303916"/>
+      <w:r>
+        <w:t>Item Pass/Fail Criteria</w:t>
+      </w:r>
+      <w:bookmarkEnd w:id="11"/>
     </w:p>
     <w:p/>
     <w:p>
       <w:pPr>
         <w:pStyle w:val="Heading1"/>
       </w:pPr>
-      <w:bookmarkStart w:id="10" w:name="_Toc436303916"/>
-      <w:r>
-        <w:t>Item Pass/Fail Criteria</w:t>
-      </w:r>
-      <w:bookmarkEnd w:id="10"/>
+      <w:bookmarkStart w:id="12" w:name="_Toc436303917"/>
+      <w:r>
+        <w:t>Suspension Criteria and Resumption Requirements</w:t>
+      </w:r>
+      <w:bookmarkEnd w:id="12"/>
     </w:p>
     <w:p/>
     <w:p>
       <w:pPr>
         <w:pStyle w:val="Heading1"/>
       </w:pPr>
-      <w:bookmarkStart w:id="11" w:name="_Toc436303917"/>
-      <w:r>
-        <w:t>Suspension Criteria and Resumption Requirements</w:t>
-      </w:r>
-      <w:bookmarkEnd w:id="11"/>
-    </w:p>
-    <w:p/>
-    <w:p>
-      <w:pPr>
-        <w:pStyle w:val="Heading1"/>
-      </w:pPr>
-      <w:bookmarkStart w:id="12" w:name="_Toc436303918"/>
+      <w:bookmarkStart w:id="13" w:name="_Toc436303918"/>
       <w:r>
         <w:t>Test Deliverables</w:t>
       </w:r>
-      <w:bookmarkEnd w:id="12"/>
+      <w:bookmarkEnd w:id="13"/>
     </w:p>
     <w:p>
       <w:r>
@@ -3496,6 +3710,7 @@
         </w:numPr>
       </w:pPr>
       <w:r>
+        <w:lastRenderedPageBreak/>
         <w:t>Test d</w:t>
       </w:r>
       <w:r>
@@ -3577,7 +3792,6 @@
         </w:rPr>
       </w:pPr>
       <w:r>
-        <w:lastRenderedPageBreak/>
         <w:t xml:space="preserve">After the testing </w:t>
       </w:r>
       <w:r>
@@ -3636,33 +3850,33 @@
       <w:pPr>
         <w:pStyle w:val="Heading1"/>
       </w:pPr>
-      <w:bookmarkStart w:id="13" w:name="_Toc436303919"/>
+      <w:bookmarkStart w:id="14" w:name="_Toc436303919"/>
       <w:r>
         <w:t>Remaining Test Tasks</w:t>
       </w:r>
-      <w:bookmarkEnd w:id="13"/>
+      <w:bookmarkEnd w:id="14"/>
     </w:p>
     <w:p/>
     <w:p>
       <w:pPr>
         <w:pStyle w:val="Heading1"/>
       </w:pPr>
-      <w:bookmarkStart w:id="14" w:name="_Toc436303920"/>
+      <w:bookmarkStart w:id="15" w:name="_Toc436303920"/>
       <w:r>
         <w:t>Environmental Needs</w:t>
       </w:r>
-      <w:bookmarkEnd w:id="14"/>
+      <w:bookmarkEnd w:id="15"/>
     </w:p>
     <w:p/>
     <w:p>
       <w:pPr>
         <w:pStyle w:val="Heading1"/>
       </w:pPr>
-      <w:bookmarkStart w:id="15" w:name="_Toc436303921"/>
+      <w:bookmarkStart w:id="16" w:name="_Toc436303921"/>
       <w:r>
         <w:t>Staffing and Training Needs</w:t>
       </w:r>
-      <w:bookmarkEnd w:id="15"/>
+      <w:bookmarkEnd w:id="16"/>
     </w:p>
     <w:p>
       <w:r>
@@ -3678,14 +3892,14 @@
       <w:pPr>
         <w:pStyle w:val="Heading2"/>
       </w:pPr>
-      <w:bookmarkStart w:id="16" w:name="_Toc436303922"/>
+      <w:bookmarkStart w:id="17" w:name="_Toc436303922"/>
       <w:r>
         <w:t>Training</w:t>
       </w:r>
       <w:r>
         <w:t xml:space="preserve"> needs</w:t>
       </w:r>
-      <w:bookmarkEnd w:id="16"/>
+      <w:bookmarkEnd w:id="17"/>
     </w:p>
     <w:p>
       <w:pPr>
@@ -3766,11 +3980,11 @@
       <w:pPr>
         <w:pStyle w:val="Heading2"/>
       </w:pPr>
-      <w:bookmarkStart w:id="17" w:name="_Toc436303923"/>
+      <w:bookmarkStart w:id="18" w:name="_Toc436303923"/>
       <w:r>
         <w:t>Staffing needs</w:t>
       </w:r>
-      <w:bookmarkEnd w:id="17"/>
+      <w:bookmarkEnd w:id="18"/>
     </w:p>
     <w:p>
       <w:r>
@@ -3786,21 +4000,16 @@
       <w:pPr>
         <w:pStyle w:val="Heading1"/>
       </w:pPr>
-      <w:bookmarkStart w:id="18" w:name="_Toc436303924"/>
+      <w:bookmarkStart w:id="19" w:name="_Toc436303924"/>
       <w:r>
         <w:t>Responsibilities</w:t>
       </w:r>
-      <w:bookmarkEnd w:id="18"/>
-    </w:p>
-    <w:p>
-      <w:r>
-        <w:t xml:space="preserve">This section describes team members’ responsibilities </w:t>
-      </w:r>
-      <w:r>
-        <w:t>regarding functionalities described in this document</w:t>
-      </w:r>
-      <w:r>
-        <w:t>. This issue includes all areas of the plan.</w:t>
+      <w:bookmarkEnd w:id="19"/>
+    </w:p>
+    <w:p>
+      <w:r>
+        <w:lastRenderedPageBreak/>
+        <w:t>This section describes team members’ responsibilities regarding functionalities described in this document. This issue includes all areas of the plan.</w:t>
       </w:r>
     </w:p>
     <w:p>
@@ -3820,7 +4029,23 @@
           <w:b/>
           <w:u w:val="single"/>
         </w:rPr>
-        <w:t>Nikola Nenov – Team Leader</w:t>
+        <w:t xml:space="preserve">Nikola </w:t>
+      </w:r>
+      <w:proofErr w:type="spellStart"/>
+      <w:r>
+        <w:rPr>
+          <w:b/>
+          <w:u w:val="single"/>
+        </w:rPr>
+        <w:t>Nenov</w:t>
+      </w:r>
+      <w:proofErr w:type="spellEnd"/>
+      <w:r>
+        <w:rPr>
+          <w:b/>
+          <w:u w:val="single"/>
+        </w:rPr>
+        <w:t xml:space="preserve"> – Team Leader</w:t>
       </w:r>
     </w:p>
     <w:p>
@@ -3898,7 +4123,6 @@
         </w:numPr>
       </w:pPr>
       <w:r>
-        <w:lastRenderedPageBreak/>
         <w:t>Moved Lectures</w:t>
       </w:r>
     </w:p>
@@ -3949,7 +4173,23 @@
           <w:b/>
           <w:u w:val="single"/>
         </w:rPr>
-        <w:t>Nikola Bogomirov – Team Member</w:t>
+        <w:t xml:space="preserve">Nikola </w:t>
+      </w:r>
+      <w:proofErr w:type="spellStart"/>
+      <w:r>
+        <w:rPr>
+          <w:b/>
+          <w:u w:val="single"/>
+        </w:rPr>
+        <w:t>Bogomirov</w:t>
+      </w:r>
+      <w:proofErr w:type="spellEnd"/>
+      <w:r>
+        <w:rPr>
+          <w:b/>
+          <w:u w:val="single"/>
+        </w:rPr>
+        <w:t xml:space="preserve"> – Team Member</w:t>
       </w:r>
     </w:p>
     <w:p>
@@ -4062,7 +4302,7 @@
         </w:rPr>
         <w:t>Front-End Functionalities</w:t>
       </w:r>
-      <w:bookmarkStart w:id="19" w:name="_Toc436303925"/>
+      <w:bookmarkStart w:id="20" w:name="_Toc436303925"/>
     </w:p>
     <w:p>
       <w:pPr>
@@ -4092,14 +4332,34 @@
           <w:u w:val="single"/>
         </w:rPr>
       </w:pPr>
+      <w:proofErr w:type="spellStart"/>
       <w:r>
         <w:rPr>
           <w:rFonts w:cs="Times New Roman"/>
           <w:b/>
           <w:u w:val="single"/>
         </w:rPr>
-        <w:t>Lyudmil Nikodimov</w:t>
-      </w:r>
+        <w:t>Lyudmil</w:t>
+      </w:r>
+      <w:proofErr w:type="spellEnd"/>
+      <w:r>
+        <w:rPr>
+          <w:rFonts w:cs="Times New Roman"/>
+          <w:b/>
+          <w:u w:val="single"/>
+        </w:rPr>
+        <w:t xml:space="preserve"> </w:t>
+      </w:r>
+      <w:proofErr w:type="spellStart"/>
+      <w:r>
+        <w:rPr>
+          <w:rFonts w:cs="Times New Roman"/>
+          <w:b/>
+          <w:u w:val="single"/>
+        </w:rPr>
+        <w:t>Nikodimov</w:t>
+      </w:r>
+      <w:proofErr w:type="spellEnd"/>
       <w:r>
         <w:rPr>
           <w:rFonts w:cs="Times New Roman"/>
@@ -4275,14 +4535,34 @@
           <w:u w:val="single"/>
         </w:rPr>
       </w:pPr>
+      <w:proofErr w:type="spellStart"/>
       <w:r>
         <w:rPr>
           <w:rFonts w:cs="Times New Roman"/>
           <w:b/>
           <w:u w:val="single"/>
         </w:rPr>
-        <w:t>Plamen Paunov</w:t>
-      </w:r>
+        <w:t>Plamen</w:t>
+      </w:r>
+      <w:proofErr w:type="spellEnd"/>
+      <w:r>
+        <w:rPr>
+          <w:rFonts w:cs="Times New Roman"/>
+          <w:b/>
+          <w:u w:val="single"/>
+        </w:rPr>
+        <w:t xml:space="preserve"> </w:t>
+      </w:r>
+      <w:proofErr w:type="spellStart"/>
+      <w:r>
+        <w:rPr>
+          <w:rFonts w:cs="Times New Roman"/>
+          <w:b/>
+          <w:u w:val="single"/>
+        </w:rPr>
+        <w:t>Paunov</w:t>
+      </w:r>
+      <w:proofErr w:type="spellEnd"/>
       <w:r>
         <w:rPr>
           <w:rFonts w:cs="Times New Roman"/>
@@ -4459,13 +4739,41 @@
           <w:u w:val="single"/>
         </w:rPr>
       </w:pPr>
+      <w:proofErr w:type="spellStart"/>
       <w:r>
         <w:rPr>
           <w:rFonts w:cs="Times New Roman"/>
           <w:b/>
           <w:u w:val="single"/>
         </w:rPr>
-        <w:t xml:space="preserve">Emiliya Georgieva </w:t>
+        <w:t>Emiliya</w:t>
+      </w:r>
+      <w:proofErr w:type="spellEnd"/>
+      <w:r>
+        <w:rPr>
+          <w:rFonts w:cs="Times New Roman"/>
+          <w:b/>
+          <w:u w:val="single"/>
+        </w:rPr>
+        <w:t xml:space="preserve"> </w:t>
+      </w:r>
+      <w:proofErr w:type="spellStart"/>
+      <w:r>
+        <w:rPr>
+          <w:rFonts w:cs="Times New Roman"/>
+          <w:b/>
+          <w:u w:val="single"/>
+        </w:rPr>
+        <w:t>Georgieva</w:t>
+      </w:r>
+      <w:proofErr w:type="spellEnd"/>
+      <w:r>
+        <w:rPr>
+          <w:rFonts w:cs="Times New Roman"/>
+          <w:b/>
+          <w:u w:val="single"/>
+        </w:rPr>
+        <w:t xml:space="preserve"> </w:t>
       </w:r>
       <w:r>
         <w:rPr>
@@ -4625,24 +4933,23 @@
         </w:rPr>
         <w:t>Entry Exam</w:t>
       </w:r>
-      <w:bookmarkStart w:id="20" w:name="_GoBack"/>
+    </w:p>
+    <w:p>
+      <w:pPr>
+        <w:rPr>
+          <w:b/>
+        </w:rPr>
+      </w:pPr>
+    </w:p>
+    <w:p>
+      <w:pPr>
+        <w:pStyle w:val="Heading1"/>
+      </w:pPr>
+      <w:r>
+        <w:lastRenderedPageBreak/>
+        <w:t>Schedule</w:t>
+      </w:r>
       <w:bookmarkEnd w:id="20"/>
-    </w:p>
-    <w:p>
-      <w:pPr>
-        <w:rPr>
-          <w:b/>
-        </w:rPr>
-      </w:pPr>
-    </w:p>
-    <w:p>
-      <w:pPr>
-        <w:pStyle w:val="Heading1"/>
-      </w:pPr>
-      <w:r>
-        <w:t>Schedule</w:t>
-      </w:r>
-      <w:bookmarkEnd w:id="19"/>
     </w:p>
     <w:tbl>
       <w:tblPr>
@@ -5039,7 +5346,6 @@
           </w:tcPr>
           <w:p>
             <w:r>
-              <w:lastRenderedPageBreak/>
               <w:t>Test cases preparation</w:t>
             </w:r>
           </w:p>
@@ -5723,8 +6029,13 @@
             <w:tcW w:w="6745" w:type="dxa"/>
           </w:tcPr>
           <w:p>
-            <w:r>
-              <w:t>Telerik Academy Learning System</w:t>
+            <w:proofErr w:type="spellStart"/>
+            <w:r>
+              <w:t>Telerik</w:t>
+            </w:r>
+            <w:proofErr w:type="spellEnd"/>
+            <w:r>
+              <w:t xml:space="preserve"> Academy Learning System</w:t>
             </w:r>
             <w:r>
               <w:t xml:space="preserve"> 5.7 (build 20151119.44a964b)</w:t>
@@ -5830,6 +6141,7 @@
     </w:p>
     <w:p>
       <w:r>
+        <w:lastRenderedPageBreak/>
         <w:t>The following documents have been used to assist in creation of this document:</w:t>
       </w:r>
     </w:p>
@@ -6283,8 +6595,13 @@
       </w:r>
     </w:p>
     <w:p>
-      <w:r>
-        <w:t>Telerik Academy Learning System</w:t>
+      <w:proofErr w:type="spellStart"/>
+      <w:r>
+        <w:t>Telerik</w:t>
+      </w:r>
+      <w:proofErr w:type="spellEnd"/>
+      <w:r>
+        <w:t xml:space="preserve"> Academy Learning System</w:t>
       </w:r>
       <w:r>
         <w:t xml:space="preserve">, </w:t>
@@ -6375,7 +6692,7 @@
       </w:r>
     </w:p>
     <w:sectPr>
-      <w:footerReference w:type="default" r:id="rId11"/>
+      <w:footerReference w:type="default" r:id="rId12"/>
       <w:pgSz w:w="12240" w:h="15840" w:code="1"/>
       <w:pgMar w:top="1080" w:right="1440" w:bottom="1080" w:left="1440" w:header="720" w:footer="720" w:gutter="0"/>
       <w:cols w:space="720"/>
@@ -6386,7 +6703,7 @@
 </file>
 
 <file path=word/endnotes.xml><?xml version="1.0" encoding="utf-8"?>
-<w:endnotes xmlns:wpc="http://schemas.microsoft.com/office/word/2010/wordprocessingCanvas" xmlns:mc="http://schemas.openxmlformats.org/markup-compatibility/2006" xmlns:o="urn:schemas-microsoft-com:office:office" xmlns:r="http://schemas.openxmlformats.org/officeDocument/2006/relationships" xmlns:m="http://schemas.openxmlformats.org/officeDocument/2006/math" xmlns:v="urn:schemas-microsoft-com:vml" xmlns:wp14="http://schemas.microsoft.com/office/word/2010/wordprocessingDrawing" xmlns:wp="http://schemas.openxmlformats.org/drawingml/2006/wordprocessingDrawing" xmlns:w10="urn:schemas-microsoft-com:office:word" xmlns:w="http://schemas.openxmlformats.org/wordprocessingml/2006/main" xmlns:w14="http://schemas.microsoft.com/office/word/2010/wordml" xmlns:w15="http://schemas.microsoft.com/office/word/2012/wordml" xmlns:wpg="http://schemas.microsoft.com/office/word/2010/wordprocessingGroup" xmlns:wpi="http://schemas.microsoft.com/office/word/2010/wordprocessingInk" xmlns:wne="http://schemas.microsoft.com/office/word/2006/wordml" xmlns:wps="http://schemas.microsoft.com/office/word/2010/wordprocessingShape" mc:Ignorable="w14 w15 wp14">
+<w:endnotes xmlns:wpc="http://schemas.microsoft.com/office/word/2010/wordprocessingCanvas" xmlns:mc="http://schemas.openxmlformats.org/markup-compatibility/2006" xmlns:o="urn:schemas-microsoft-com:office:office" xmlns:r="http://schemas.openxmlformats.org/officeDocument/2006/relationships" xmlns:m="http://schemas.openxmlformats.org/officeDocument/2006/math" xmlns:v="urn:schemas-microsoft-com:vml" xmlns:wp14="http://schemas.microsoft.com/office/word/2010/wordprocessingDrawing" xmlns:wp="http://schemas.openxmlformats.org/drawingml/2006/wordprocessingDrawing" xmlns:w10="urn:schemas-microsoft-com:office:word" xmlns:w="http://schemas.openxmlformats.org/wordprocessingml/2006/main" xmlns:w14="http://schemas.microsoft.com/office/word/2010/wordml" xmlns:wpg="http://schemas.microsoft.com/office/word/2010/wordprocessingGroup" xmlns:wpi="http://schemas.microsoft.com/office/word/2010/wordprocessingInk" xmlns:wne="http://schemas.microsoft.com/office/word/2006/wordml" xmlns:wps="http://schemas.microsoft.com/office/word/2010/wordprocessingShape" mc:Ignorable="w14 wp14">
   <w:endnote w:type="separator" w:id="-1">
     <w:p>
       <w:pPr>
@@ -6411,7 +6728,7 @@
 </file>
 
 <file path=word/footer1.xml><?xml version="1.0" encoding="utf-8"?>
-<w:ftr xmlns:wpc="http://schemas.microsoft.com/office/word/2010/wordprocessingCanvas" xmlns:mc="http://schemas.openxmlformats.org/markup-compatibility/2006" xmlns:o="urn:schemas-microsoft-com:office:office" xmlns:r="http://schemas.openxmlformats.org/officeDocument/2006/relationships" xmlns:m="http://schemas.openxmlformats.org/officeDocument/2006/math" xmlns:v="urn:schemas-microsoft-com:vml" xmlns:wp14="http://schemas.microsoft.com/office/word/2010/wordprocessingDrawing" xmlns:wp="http://schemas.openxmlformats.org/drawingml/2006/wordprocessingDrawing" xmlns:w10="urn:schemas-microsoft-com:office:word" xmlns:w="http://schemas.openxmlformats.org/wordprocessingml/2006/main" xmlns:w14="http://schemas.microsoft.com/office/word/2010/wordml" xmlns:w15="http://schemas.microsoft.com/office/word/2012/wordml" xmlns:wpg="http://schemas.microsoft.com/office/word/2010/wordprocessingGroup" xmlns:wpi="http://schemas.microsoft.com/office/word/2010/wordprocessingInk" xmlns:wne="http://schemas.microsoft.com/office/word/2006/wordml" xmlns:wps="http://schemas.microsoft.com/office/word/2010/wordprocessingShape" mc:Ignorable="w14 w15 wp14">
+<w:ftr xmlns:wpc="http://schemas.microsoft.com/office/word/2010/wordprocessingCanvas" xmlns:mc="http://schemas.openxmlformats.org/markup-compatibility/2006" xmlns:o="urn:schemas-microsoft-com:office:office" xmlns:r="http://schemas.openxmlformats.org/officeDocument/2006/relationships" xmlns:m="http://schemas.openxmlformats.org/officeDocument/2006/math" xmlns:v="urn:schemas-microsoft-com:vml" xmlns:wp14="http://schemas.microsoft.com/office/word/2010/wordprocessingDrawing" xmlns:wp="http://schemas.openxmlformats.org/drawingml/2006/wordprocessingDrawing" xmlns:w10="urn:schemas-microsoft-com:office:word" xmlns:w="http://schemas.openxmlformats.org/wordprocessingml/2006/main" xmlns:w14="http://schemas.microsoft.com/office/word/2010/wordml" xmlns:wpg="http://schemas.microsoft.com/office/word/2010/wordprocessingGroup" xmlns:wpi="http://schemas.microsoft.com/office/word/2010/wordprocessingInk" xmlns:wne="http://schemas.microsoft.com/office/word/2006/wordml" xmlns:wps="http://schemas.microsoft.com/office/word/2010/wordprocessingShape" mc:Ignorable="w14 wp14">
   <w:p>
     <w:pPr>
       <w:pStyle w:val="Footer"/>
@@ -6476,7 +6793,7 @@
       <w:rPr>
         <w:noProof/>
       </w:rPr>
-      <w:t>7</w:t>
+      <w:t>4</w:t>
     </w:r>
     <w:r>
       <w:rPr>
@@ -6489,7 +6806,7 @@
 </file>
 
 <file path=word/footnotes.xml><?xml version="1.0" encoding="utf-8"?>
-<w:footnotes xmlns:wpc="http://schemas.microsoft.com/office/word/2010/wordprocessingCanvas" xmlns:mc="http://schemas.openxmlformats.org/markup-compatibility/2006" xmlns:o="urn:schemas-microsoft-com:office:office" xmlns:r="http://schemas.openxmlformats.org/officeDocument/2006/relationships" xmlns:m="http://schemas.openxmlformats.org/officeDocument/2006/math" xmlns:v="urn:schemas-microsoft-com:vml" xmlns:wp14="http://schemas.microsoft.com/office/word/2010/wordprocessingDrawing" xmlns:wp="http://schemas.openxmlformats.org/drawingml/2006/wordprocessingDrawing" xmlns:w10="urn:schemas-microsoft-com:office:word" xmlns:w="http://schemas.openxmlformats.org/wordprocessingml/2006/main" xmlns:w14="http://schemas.microsoft.com/office/word/2010/wordml" xmlns:w15="http://schemas.microsoft.com/office/word/2012/wordml" xmlns:wpg="http://schemas.microsoft.com/office/word/2010/wordprocessingGroup" xmlns:wpi="http://schemas.microsoft.com/office/word/2010/wordprocessingInk" xmlns:wne="http://schemas.microsoft.com/office/word/2006/wordml" xmlns:wps="http://schemas.microsoft.com/office/word/2010/wordprocessingShape" mc:Ignorable="w14 w15 wp14">
+<w:footnotes xmlns:wpc="http://schemas.microsoft.com/office/word/2010/wordprocessingCanvas" xmlns:mc="http://schemas.openxmlformats.org/markup-compatibility/2006" xmlns:o="urn:schemas-microsoft-com:office:office" xmlns:r="http://schemas.openxmlformats.org/officeDocument/2006/relationships" xmlns:m="http://schemas.openxmlformats.org/officeDocument/2006/math" xmlns:v="urn:schemas-microsoft-com:vml" xmlns:wp14="http://schemas.microsoft.com/office/word/2010/wordprocessingDrawing" xmlns:wp="http://schemas.openxmlformats.org/drawingml/2006/wordprocessingDrawing" xmlns:w10="urn:schemas-microsoft-com:office:word" xmlns:w="http://schemas.openxmlformats.org/wordprocessingml/2006/main" xmlns:w14="http://schemas.microsoft.com/office/word/2010/wordml" xmlns:wpg="http://schemas.microsoft.com/office/word/2010/wordprocessingGroup" xmlns:wpi="http://schemas.microsoft.com/office/word/2010/wordprocessingInk" xmlns:wne="http://schemas.microsoft.com/office/word/2006/wordml" xmlns:wps="http://schemas.microsoft.com/office/word/2010/wordprocessingShape" mc:Ignorable="w14 wp14">
   <w:footnote w:type="separator" w:id="-1">
     <w:p>
       <w:pPr>
@@ -6514,8 +6831,8 @@
 </file>
 
 <file path=word/numbering.xml><?xml version="1.0" encoding="utf-8"?>
-<w:numbering xmlns:wpc="http://schemas.microsoft.com/office/word/2010/wordprocessingCanvas" xmlns:mc="http://schemas.openxmlformats.org/markup-compatibility/2006" xmlns:o="urn:schemas-microsoft-com:office:office" xmlns:r="http://schemas.openxmlformats.org/officeDocument/2006/relationships" xmlns:m="http://schemas.openxmlformats.org/officeDocument/2006/math" xmlns:v="urn:schemas-microsoft-com:vml" xmlns:wp14="http://schemas.microsoft.com/office/word/2010/wordprocessingDrawing" xmlns:wp="http://schemas.openxmlformats.org/drawingml/2006/wordprocessingDrawing" xmlns:w10="urn:schemas-microsoft-com:office:word" xmlns:w="http://schemas.openxmlformats.org/wordprocessingml/2006/main" xmlns:w14="http://schemas.microsoft.com/office/word/2010/wordml" xmlns:w15="http://schemas.microsoft.com/office/word/2012/wordml" xmlns:wpg="http://schemas.microsoft.com/office/word/2010/wordprocessingGroup" xmlns:wpi="http://schemas.microsoft.com/office/word/2010/wordprocessingInk" xmlns:wne="http://schemas.microsoft.com/office/word/2006/wordml" xmlns:wps="http://schemas.microsoft.com/office/word/2010/wordprocessingShape" mc:Ignorable="w14 w15 wp14">
-  <w:abstractNum w:abstractNumId="0" w15:restartNumberingAfterBreak="0">
+<w:numbering xmlns:wpc="http://schemas.microsoft.com/office/word/2010/wordprocessingCanvas" xmlns:mc="http://schemas.openxmlformats.org/markup-compatibility/2006" xmlns:o="urn:schemas-microsoft-com:office:office" xmlns:r="http://schemas.openxmlformats.org/officeDocument/2006/relationships" xmlns:m="http://schemas.openxmlformats.org/officeDocument/2006/math" xmlns:v="urn:schemas-microsoft-com:vml" xmlns:wp14="http://schemas.microsoft.com/office/word/2010/wordprocessingDrawing" xmlns:wp="http://schemas.openxmlformats.org/drawingml/2006/wordprocessingDrawing" xmlns:w10="urn:schemas-microsoft-com:office:word" xmlns:w="http://schemas.openxmlformats.org/wordprocessingml/2006/main" xmlns:w14="http://schemas.microsoft.com/office/word/2010/wordml" xmlns:wpg="http://schemas.microsoft.com/office/word/2010/wordprocessingGroup" xmlns:wpi="http://schemas.microsoft.com/office/word/2010/wordprocessingInk" xmlns:wne="http://schemas.microsoft.com/office/word/2006/wordml" xmlns:wps="http://schemas.microsoft.com/office/word/2010/wordprocessingShape" mc:Ignorable="w14 wp14">
+  <w:abstractNum w:abstractNumId="0">
     <w:nsid w:val="02285824"/>
     <w:multiLevelType w:val="hybridMultilevel"/>
     <w:tmpl w:val="4494596A"/>
@@ -6628,7 +6945,120 @@
       </w:rPr>
     </w:lvl>
   </w:abstractNum>
-  <w:abstractNum w:abstractNumId="1" w15:restartNumberingAfterBreak="0">
+  <w:abstractNum w:abstractNumId="1">
+    <w:nsid w:val="02F80709"/>
+    <w:multiLevelType w:val="hybridMultilevel"/>
+    <w:tmpl w:val="404063C2"/>
+    <w:lvl w:ilvl="0" w:tplc="04020001">
+      <w:start w:val="1"/>
+      <w:numFmt w:val="bullet"/>
+      <w:lvlText w:val=""/>
+      <w:lvlJc w:val="left"/>
+      <w:pPr>
+        <w:ind w:left="720" w:hanging="360"/>
+      </w:pPr>
+      <w:rPr>
+        <w:rFonts w:ascii="Symbol" w:hAnsi="Symbol" w:hint="default"/>
+      </w:rPr>
+    </w:lvl>
+    <w:lvl w:ilvl="1" w:tplc="04020003" w:tentative="1">
+      <w:start w:val="1"/>
+      <w:numFmt w:val="bullet"/>
+      <w:lvlText w:val="o"/>
+      <w:lvlJc w:val="left"/>
+      <w:pPr>
+        <w:ind w:left="1440" w:hanging="360"/>
+      </w:pPr>
+      <w:rPr>
+        <w:rFonts w:ascii="Courier New" w:hAnsi="Courier New" w:cs="Courier New" w:hint="default"/>
+      </w:rPr>
+    </w:lvl>
+    <w:lvl w:ilvl="2" w:tplc="04020005" w:tentative="1">
+      <w:start w:val="1"/>
+      <w:numFmt w:val="bullet"/>
+      <w:lvlText w:val=""/>
+      <w:lvlJc w:val="left"/>
+      <w:pPr>
+        <w:ind w:left="2160" w:hanging="360"/>
+      </w:pPr>
+      <w:rPr>
+        <w:rFonts w:ascii="Wingdings" w:hAnsi="Wingdings" w:hint="default"/>
+      </w:rPr>
+    </w:lvl>
+    <w:lvl w:ilvl="3" w:tplc="04020001" w:tentative="1">
+      <w:start w:val="1"/>
+      <w:numFmt w:val="bullet"/>
+      <w:lvlText w:val=""/>
+      <w:lvlJc w:val="left"/>
+      <w:pPr>
+        <w:ind w:left="2880" w:hanging="360"/>
+      </w:pPr>
+      <w:rPr>
+        <w:rFonts w:ascii="Symbol" w:hAnsi="Symbol" w:hint="default"/>
+      </w:rPr>
+    </w:lvl>
+    <w:lvl w:ilvl="4" w:tplc="04020003" w:tentative="1">
+      <w:start w:val="1"/>
+      <w:numFmt w:val="bullet"/>
+      <w:lvlText w:val="o"/>
+      <w:lvlJc w:val="left"/>
+      <w:pPr>
+        <w:ind w:left="3600" w:hanging="360"/>
+      </w:pPr>
+      <w:rPr>
+        <w:rFonts w:ascii="Courier New" w:hAnsi="Courier New" w:cs="Courier New" w:hint="default"/>
+      </w:rPr>
+    </w:lvl>
+    <w:lvl w:ilvl="5" w:tplc="04020005" w:tentative="1">
+      <w:start w:val="1"/>
+      <w:numFmt w:val="bullet"/>
+      <w:lvlText w:val=""/>
+      <w:lvlJc w:val="left"/>
+      <w:pPr>
+        <w:ind w:left="4320" w:hanging="360"/>
+      </w:pPr>
+      <w:rPr>
+        <w:rFonts w:ascii="Wingdings" w:hAnsi="Wingdings" w:hint="default"/>
+      </w:rPr>
+    </w:lvl>
+    <w:lvl w:ilvl="6" w:tplc="04020001" w:tentative="1">
+      <w:start w:val="1"/>
+      <w:numFmt w:val="bullet"/>
+      <w:lvlText w:val=""/>
+      <w:lvlJc w:val="left"/>
+      <w:pPr>
+        <w:ind w:left="5040" w:hanging="360"/>
+      </w:pPr>
+      <w:rPr>
+        <w:rFonts w:ascii="Symbol" w:hAnsi="Symbol" w:hint="default"/>
+      </w:rPr>
+    </w:lvl>
+    <w:lvl w:ilvl="7" w:tplc="04020003" w:tentative="1">
+      <w:start w:val="1"/>
+      <w:numFmt w:val="bullet"/>
+      <w:lvlText w:val="o"/>
+      <w:lvlJc w:val="left"/>
+      <w:pPr>
+        <w:ind w:left="5760" w:hanging="360"/>
+      </w:pPr>
+      <w:rPr>
+        <w:rFonts w:ascii="Courier New" w:hAnsi="Courier New" w:cs="Courier New" w:hint="default"/>
+      </w:rPr>
+    </w:lvl>
+    <w:lvl w:ilvl="8" w:tplc="04020005" w:tentative="1">
+      <w:start w:val="1"/>
+      <w:numFmt w:val="bullet"/>
+      <w:lvlText w:val=""/>
+      <w:lvlJc w:val="left"/>
+      <w:pPr>
+        <w:ind w:left="6480" w:hanging="360"/>
+      </w:pPr>
+      <w:rPr>
+        <w:rFonts w:ascii="Wingdings" w:hAnsi="Wingdings" w:hint="default"/>
+      </w:rPr>
+    </w:lvl>
+  </w:abstractNum>
+  <w:abstractNum w:abstractNumId="2">
     <w:nsid w:val="11A17C1F"/>
     <w:multiLevelType w:val="hybridMultilevel"/>
     <w:tmpl w:val="A8E2729A"/>
@@ -6741,7 +7171,7 @@
       </w:rPr>
     </w:lvl>
   </w:abstractNum>
-  <w:abstractNum w:abstractNumId="2" w15:restartNumberingAfterBreak="0">
+  <w:abstractNum w:abstractNumId="3">
     <w:nsid w:val="1D835B5A"/>
     <w:multiLevelType w:val="hybridMultilevel"/>
     <w:tmpl w:val="1C0C43EA"/>
@@ -6854,7 +7284,7 @@
       </w:rPr>
     </w:lvl>
   </w:abstractNum>
-  <w:abstractNum w:abstractNumId="3" w15:restartNumberingAfterBreak="0">
+  <w:abstractNum w:abstractNumId="4">
     <w:nsid w:val="2D98689B"/>
     <w:multiLevelType w:val="hybridMultilevel"/>
     <w:tmpl w:val="3076A67E"/>
@@ -6943,7 +7373,7 @@
       </w:pPr>
     </w:lvl>
   </w:abstractNum>
-  <w:abstractNum w:abstractNumId="4" w15:restartNumberingAfterBreak="0">
+  <w:abstractNum w:abstractNumId="5">
     <w:nsid w:val="320C4665"/>
     <w:multiLevelType w:val="hybridMultilevel"/>
     <w:tmpl w:val="04C2F084"/>
@@ -7056,7 +7486,7 @@
       </w:rPr>
     </w:lvl>
   </w:abstractNum>
-  <w:abstractNum w:abstractNumId="5" w15:restartNumberingAfterBreak="0">
+  <w:abstractNum w:abstractNumId="6">
     <w:nsid w:val="36395FE6"/>
     <w:multiLevelType w:val="hybridMultilevel"/>
     <w:tmpl w:val="A614F8A0"/>
@@ -7169,7 +7599,7 @@
       </w:rPr>
     </w:lvl>
   </w:abstractNum>
-  <w:abstractNum w:abstractNumId="6" w15:restartNumberingAfterBreak="0">
+  <w:abstractNum w:abstractNumId="7">
     <w:nsid w:val="375B6658"/>
     <w:multiLevelType w:val="hybridMultilevel"/>
     <w:tmpl w:val="1F2E7DC4"/>
@@ -7281,7 +7711,7 @@
       </w:rPr>
     </w:lvl>
   </w:abstractNum>
-  <w:abstractNum w:abstractNumId="7" w15:restartNumberingAfterBreak="0">
+  <w:abstractNum w:abstractNumId="8">
     <w:nsid w:val="3C7A59BA"/>
     <w:multiLevelType w:val="hybridMultilevel"/>
     <w:tmpl w:val="E5FE01C6"/>
@@ -7394,7 +7824,7 @@
       </w:rPr>
     </w:lvl>
   </w:abstractNum>
-  <w:abstractNum w:abstractNumId="8" w15:restartNumberingAfterBreak="0">
+  <w:abstractNum w:abstractNumId="9">
     <w:nsid w:val="3FE31E97"/>
     <w:multiLevelType w:val="hybridMultilevel"/>
     <w:tmpl w:val="6F42CF2A"/>
@@ -7506,7 +7936,7 @@
       </w:rPr>
     </w:lvl>
   </w:abstractNum>
-  <w:abstractNum w:abstractNumId="9" w15:restartNumberingAfterBreak="0">
+  <w:abstractNum w:abstractNumId="10">
     <w:nsid w:val="4AE56C24"/>
     <w:multiLevelType w:val="hybridMultilevel"/>
     <w:tmpl w:val="C8B68AA6"/>
@@ -7596,7 +8026,120 @@
       </w:pPr>
     </w:lvl>
   </w:abstractNum>
-  <w:abstractNum w:abstractNumId="10" w15:restartNumberingAfterBreak="0">
+  <w:abstractNum w:abstractNumId="11">
+    <w:nsid w:val="4AF61266"/>
+    <w:multiLevelType w:val="hybridMultilevel"/>
+    <w:tmpl w:val="7F3A7638"/>
+    <w:lvl w:ilvl="0" w:tplc="04020001">
+      <w:start w:val="1"/>
+      <w:numFmt w:val="bullet"/>
+      <w:lvlText w:val=""/>
+      <w:lvlJc w:val="left"/>
+      <w:pPr>
+        <w:ind w:left="720" w:hanging="360"/>
+      </w:pPr>
+      <w:rPr>
+        <w:rFonts w:ascii="Symbol" w:hAnsi="Symbol" w:hint="default"/>
+      </w:rPr>
+    </w:lvl>
+    <w:lvl w:ilvl="1" w:tplc="04020003">
+      <w:start w:val="1"/>
+      <w:numFmt w:val="bullet"/>
+      <w:lvlText w:val="o"/>
+      <w:lvlJc w:val="left"/>
+      <w:pPr>
+        <w:ind w:left="1440" w:hanging="360"/>
+      </w:pPr>
+      <w:rPr>
+        <w:rFonts w:ascii="Courier New" w:hAnsi="Courier New" w:cs="Courier New" w:hint="default"/>
+      </w:rPr>
+    </w:lvl>
+    <w:lvl w:ilvl="2" w:tplc="04020005" w:tentative="1">
+      <w:start w:val="1"/>
+      <w:numFmt w:val="bullet"/>
+      <w:lvlText w:val=""/>
+      <w:lvlJc w:val="left"/>
+      <w:pPr>
+        <w:ind w:left="2160" w:hanging="360"/>
+      </w:pPr>
+      <w:rPr>
+        <w:rFonts w:ascii="Wingdings" w:hAnsi="Wingdings" w:hint="default"/>
+      </w:rPr>
+    </w:lvl>
+    <w:lvl w:ilvl="3" w:tplc="04020001" w:tentative="1">
+      <w:start w:val="1"/>
+      <w:numFmt w:val="bullet"/>
+      <w:lvlText w:val=""/>
+      <w:lvlJc w:val="left"/>
+      <w:pPr>
+        <w:ind w:left="2880" w:hanging="360"/>
+      </w:pPr>
+      <w:rPr>
+        <w:rFonts w:ascii="Symbol" w:hAnsi="Symbol" w:hint="default"/>
+      </w:rPr>
+    </w:lvl>
+    <w:lvl w:ilvl="4" w:tplc="04020003" w:tentative="1">
+      <w:start w:val="1"/>
+      <w:numFmt w:val="bullet"/>
+      <w:lvlText w:val="o"/>
+      <w:lvlJc w:val="left"/>
+      <w:pPr>
+        <w:ind w:left="3600" w:hanging="360"/>
+      </w:pPr>
+      <w:rPr>
+        <w:rFonts w:ascii="Courier New" w:hAnsi="Courier New" w:cs="Courier New" w:hint="default"/>
+      </w:rPr>
+    </w:lvl>
+    <w:lvl w:ilvl="5" w:tplc="04020005" w:tentative="1">
+      <w:start w:val="1"/>
+      <w:numFmt w:val="bullet"/>
+      <w:lvlText w:val=""/>
+      <w:lvlJc w:val="left"/>
+      <w:pPr>
+        <w:ind w:left="4320" w:hanging="360"/>
+      </w:pPr>
+      <w:rPr>
+        <w:rFonts w:ascii="Wingdings" w:hAnsi="Wingdings" w:hint="default"/>
+      </w:rPr>
+    </w:lvl>
+    <w:lvl w:ilvl="6" w:tplc="04020001" w:tentative="1">
+      <w:start w:val="1"/>
+      <w:numFmt w:val="bullet"/>
+      <w:lvlText w:val=""/>
+      <w:lvlJc w:val="left"/>
+      <w:pPr>
+        <w:ind w:left="5040" w:hanging="360"/>
+      </w:pPr>
+      <w:rPr>
+        <w:rFonts w:ascii="Symbol" w:hAnsi="Symbol" w:hint="default"/>
+      </w:rPr>
+    </w:lvl>
+    <w:lvl w:ilvl="7" w:tplc="04020003" w:tentative="1">
+      <w:start w:val="1"/>
+      <w:numFmt w:val="bullet"/>
+      <w:lvlText w:val="o"/>
+      <w:lvlJc w:val="left"/>
+      <w:pPr>
+        <w:ind w:left="5760" w:hanging="360"/>
+      </w:pPr>
+      <w:rPr>
+        <w:rFonts w:ascii="Courier New" w:hAnsi="Courier New" w:cs="Courier New" w:hint="default"/>
+      </w:rPr>
+    </w:lvl>
+    <w:lvl w:ilvl="8" w:tplc="04020005" w:tentative="1">
+      <w:start w:val="1"/>
+      <w:numFmt w:val="bullet"/>
+      <w:lvlText w:val=""/>
+      <w:lvlJc w:val="left"/>
+      <w:pPr>
+        <w:ind w:left="6480" w:hanging="360"/>
+      </w:pPr>
+      <w:rPr>
+        <w:rFonts w:ascii="Wingdings" w:hAnsi="Wingdings" w:hint="default"/>
+      </w:rPr>
+    </w:lvl>
+  </w:abstractNum>
+  <w:abstractNum w:abstractNumId="12">
     <w:nsid w:val="4B22175E"/>
     <w:multiLevelType w:val="hybridMultilevel"/>
     <w:tmpl w:val="6712A04E"/>
@@ -7709,7 +8252,7 @@
       </w:rPr>
     </w:lvl>
   </w:abstractNum>
-  <w:abstractNum w:abstractNumId="11" w15:restartNumberingAfterBreak="0">
+  <w:abstractNum w:abstractNumId="13">
     <w:nsid w:val="4E316936"/>
     <w:multiLevelType w:val="hybridMultilevel"/>
     <w:tmpl w:val="FFB464FE"/>
@@ -7822,7 +8365,7 @@
       </w:rPr>
     </w:lvl>
   </w:abstractNum>
-  <w:abstractNum w:abstractNumId="12" w15:restartNumberingAfterBreak="0">
+  <w:abstractNum w:abstractNumId="14">
     <w:nsid w:val="53996EDE"/>
     <w:multiLevelType w:val="hybridMultilevel"/>
     <w:tmpl w:val="FC981918"/>
@@ -7935,7 +8478,7 @@
       </w:rPr>
     </w:lvl>
   </w:abstractNum>
-  <w:abstractNum w:abstractNumId="13" w15:restartNumberingAfterBreak="0">
+  <w:abstractNum w:abstractNumId="15">
     <w:nsid w:val="58630E2F"/>
     <w:multiLevelType w:val="hybridMultilevel"/>
     <w:tmpl w:val="88B632A0"/>
@@ -8048,7 +8591,120 @@
       </w:rPr>
     </w:lvl>
   </w:abstractNum>
-  <w:abstractNum w:abstractNumId="14" w15:restartNumberingAfterBreak="0">
+  <w:abstractNum w:abstractNumId="16">
+    <w:nsid w:val="73B53692"/>
+    <w:multiLevelType w:val="hybridMultilevel"/>
+    <w:tmpl w:val="8DD8353C"/>
+    <w:lvl w:ilvl="0" w:tplc="04020001">
+      <w:start w:val="1"/>
+      <w:numFmt w:val="bullet"/>
+      <w:lvlText w:val=""/>
+      <w:lvlJc w:val="left"/>
+      <w:pPr>
+        <w:ind w:left="1440" w:hanging="360"/>
+      </w:pPr>
+      <w:rPr>
+        <w:rFonts w:ascii="Symbol" w:hAnsi="Symbol" w:hint="default"/>
+      </w:rPr>
+    </w:lvl>
+    <w:lvl w:ilvl="1" w:tplc="04020003" w:tentative="1">
+      <w:start w:val="1"/>
+      <w:numFmt w:val="bullet"/>
+      <w:lvlText w:val="o"/>
+      <w:lvlJc w:val="left"/>
+      <w:pPr>
+        <w:ind w:left="2160" w:hanging="360"/>
+      </w:pPr>
+      <w:rPr>
+        <w:rFonts w:ascii="Courier New" w:hAnsi="Courier New" w:cs="Courier New" w:hint="default"/>
+      </w:rPr>
+    </w:lvl>
+    <w:lvl w:ilvl="2" w:tplc="04020005" w:tentative="1">
+      <w:start w:val="1"/>
+      <w:numFmt w:val="bullet"/>
+      <w:lvlText w:val=""/>
+      <w:lvlJc w:val="left"/>
+      <w:pPr>
+        <w:ind w:left="2880" w:hanging="360"/>
+      </w:pPr>
+      <w:rPr>
+        <w:rFonts w:ascii="Wingdings" w:hAnsi="Wingdings" w:hint="default"/>
+      </w:rPr>
+    </w:lvl>
+    <w:lvl w:ilvl="3" w:tplc="04020001" w:tentative="1">
+      <w:start w:val="1"/>
+      <w:numFmt w:val="bullet"/>
+      <w:lvlText w:val=""/>
+      <w:lvlJc w:val="left"/>
+      <w:pPr>
+        <w:ind w:left="3600" w:hanging="360"/>
+      </w:pPr>
+      <w:rPr>
+        <w:rFonts w:ascii="Symbol" w:hAnsi="Symbol" w:hint="default"/>
+      </w:rPr>
+    </w:lvl>
+    <w:lvl w:ilvl="4" w:tplc="04020003" w:tentative="1">
+      <w:start w:val="1"/>
+      <w:numFmt w:val="bullet"/>
+      <w:lvlText w:val="o"/>
+      <w:lvlJc w:val="left"/>
+      <w:pPr>
+        <w:ind w:left="4320" w:hanging="360"/>
+      </w:pPr>
+      <w:rPr>
+        <w:rFonts w:ascii="Courier New" w:hAnsi="Courier New" w:cs="Courier New" w:hint="default"/>
+      </w:rPr>
+    </w:lvl>
+    <w:lvl w:ilvl="5" w:tplc="04020005" w:tentative="1">
+      <w:start w:val="1"/>
+      <w:numFmt w:val="bullet"/>
+      <w:lvlText w:val=""/>
+      <w:lvlJc w:val="left"/>
+      <w:pPr>
+        <w:ind w:left="5040" w:hanging="360"/>
+      </w:pPr>
+      <w:rPr>
+        <w:rFonts w:ascii="Wingdings" w:hAnsi="Wingdings" w:hint="default"/>
+      </w:rPr>
+    </w:lvl>
+    <w:lvl w:ilvl="6" w:tplc="04020001" w:tentative="1">
+      <w:start w:val="1"/>
+      <w:numFmt w:val="bullet"/>
+      <w:lvlText w:val=""/>
+      <w:lvlJc w:val="left"/>
+      <w:pPr>
+        <w:ind w:left="5760" w:hanging="360"/>
+      </w:pPr>
+      <w:rPr>
+        <w:rFonts w:ascii="Symbol" w:hAnsi="Symbol" w:hint="default"/>
+      </w:rPr>
+    </w:lvl>
+    <w:lvl w:ilvl="7" w:tplc="04020003" w:tentative="1">
+      <w:start w:val="1"/>
+      <w:numFmt w:val="bullet"/>
+      <w:lvlText w:val="o"/>
+      <w:lvlJc w:val="left"/>
+      <w:pPr>
+        <w:ind w:left="6480" w:hanging="360"/>
+      </w:pPr>
+      <w:rPr>
+        <w:rFonts w:ascii="Courier New" w:hAnsi="Courier New" w:cs="Courier New" w:hint="default"/>
+      </w:rPr>
+    </w:lvl>
+    <w:lvl w:ilvl="8" w:tplc="04020005" w:tentative="1">
+      <w:start w:val="1"/>
+      <w:numFmt w:val="bullet"/>
+      <w:lvlText w:val=""/>
+      <w:lvlJc w:val="left"/>
+      <w:pPr>
+        <w:ind w:left="7200" w:hanging="360"/>
+      </w:pPr>
+      <w:rPr>
+        <w:rFonts w:ascii="Wingdings" w:hAnsi="Wingdings" w:hint="default"/>
+      </w:rPr>
+    </w:lvl>
+  </w:abstractNum>
+  <w:abstractNum w:abstractNumId="17">
     <w:nsid w:val="773C0312"/>
     <w:multiLevelType w:val="hybridMultilevel"/>
     <w:tmpl w:val="00784004"/>
@@ -8161,7 +8817,7 @@
       </w:rPr>
     </w:lvl>
   </w:abstractNum>
-  <w:abstractNum w:abstractNumId="15" w15:restartNumberingAfterBreak="0">
+  <w:abstractNum w:abstractNumId="18">
     <w:nsid w:val="7F3C62FC"/>
     <w:multiLevelType w:val="hybridMultilevel"/>
     <w:tmpl w:val="E46EDC38"/>
@@ -8275,58 +8931,67 @@
     </w:lvl>
   </w:abstractNum>
   <w:num w:numId="1">
+    <w:abstractNumId w:val="10"/>
+  </w:num>
+  <w:num w:numId="2">
+    <w:abstractNumId w:val="3"/>
+  </w:num>
+  <w:num w:numId="3">
+    <w:abstractNumId w:val="4"/>
+  </w:num>
+  <w:num w:numId="4">
+    <w:abstractNumId w:val="13"/>
+  </w:num>
+  <w:num w:numId="5">
+    <w:abstractNumId w:val="18"/>
+  </w:num>
+  <w:num w:numId="6">
+    <w:abstractNumId w:val="12"/>
+  </w:num>
+  <w:num w:numId="7">
+    <w:abstractNumId w:val="8"/>
+  </w:num>
+  <w:num w:numId="8">
+    <w:abstractNumId w:val="15"/>
+  </w:num>
+  <w:num w:numId="9">
+    <w:abstractNumId w:val="6"/>
+  </w:num>
+  <w:num w:numId="10">
+    <w:abstractNumId w:val="14"/>
+  </w:num>
+  <w:num w:numId="11">
     <w:abstractNumId w:val="9"/>
   </w:num>
-  <w:num w:numId="2">
-    <w:abstractNumId w:val="2"/>
-  </w:num>
-  <w:num w:numId="3">
-    <w:abstractNumId w:val="3"/>
-  </w:num>
-  <w:num w:numId="4">
-    <w:abstractNumId w:val="11"/>
-  </w:num>
-  <w:num w:numId="5">
-    <w:abstractNumId w:val="15"/>
-  </w:num>
-  <w:num w:numId="6">
-    <w:abstractNumId w:val="10"/>
-  </w:num>
-  <w:num w:numId="7">
-    <w:abstractNumId w:val="7"/>
-  </w:num>
-  <w:num w:numId="8">
-    <w:abstractNumId w:val="13"/>
-  </w:num>
-  <w:num w:numId="9">
-    <w:abstractNumId w:val="5"/>
-  </w:num>
-  <w:num w:numId="10">
-    <w:abstractNumId w:val="12"/>
-  </w:num>
-  <w:num w:numId="11">
-    <w:abstractNumId w:val="8"/>
-  </w:num>
   <w:num w:numId="12">
-    <w:abstractNumId w:val="14"/>
+    <w:abstractNumId w:val="17"/>
   </w:num>
   <w:num w:numId="13">
-    <w:abstractNumId w:val="6"/>
+    <w:abstractNumId w:val="7"/>
   </w:num>
   <w:num w:numId="14">
     <w:abstractNumId w:val="0"/>
   </w:num>
   <w:num w:numId="15">
+    <w:abstractNumId w:val="2"/>
+  </w:num>
+  <w:num w:numId="16">
+    <w:abstractNumId w:val="5"/>
+  </w:num>
+  <w:num w:numId="17">
     <w:abstractNumId w:val="1"/>
   </w:num>
-  <w:num w:numId="16">
-    <w:abstractNumId w:val="4"/>
+  <w:num w:numId="18">
+    <w:abstractNumId w:val="16"/>
+  </w:num>
+  <w:num w:numId="19">
+    <w:abstractNumId w:val="11"/>
   </w:num>
 </w:numbering>
 </file>
 
 <file path=word/styles.xml><?xml version="1.0" encoding="utf-8"?>
-<w:styles xmlns:mc="http://schemas.openxmlformats.org/markup-compatibility/2006" xmlns:r="http://schemas.openxmlformats.org/officeDocument/2006/relationships" xmlns:w="http://schemas.openxmlformats.org/wordprocessingml/2006/main" xmlns:w14="http://schemas.microsoft.com/office/word/2010/wordml" xmlns:w15="http://schemas.microsoft.com/office/word/2012/wordml" mc:Ignorable="w14 w15">
+<w:styles xmlns:mc="http://schemas.openxmlformats.org/markup-compatibility/2006" xmlns:r="http://schemas.openxmlformats.org/officeDocument/2006/relationships" xmlns:w="http://schemas.openxmlformats.org/wordprocessingml/2006/main" xmlns:w14="http://schemas.microsoft.com/office/word/2010/wordml" mc:Ignorable="w14">
   <w:docDefaults>
     <w:rPrDefault>
       <w:rPr>
@@ -8340,378 +9005,145 @@
       </w:pPr>
     </w:pPrDefault>
   </w:docDefaults>
-  <w:latentStyles w:defLockedState="0" w:defUIPriority="99" w:defSemiHidden="0" w:defUnhideWhenUsed="0" w:defQFormat="0" w:count="371">
-    <w:lsdException w:name="Normal" w:uiPriority="0" w:qFormat="1"/>
-    <w:lsdException w:name="heading 1" w:uiPriority="9" w:qFormat="1"/>
-    <w:lsdException w:name="heading 2" w:semiHidden="1" w:uiPriority="9" w:unhideWhenUsed="1" w:qFormat="1"/>
-    <w:lsdException w:name="heading 3" w:semiHidden="1" w:uiPriority="9" w:unhideWhenUsed="1" w:qFormat="1"/>
-    <w:lsdException w:name="heading 4" w:semiHidden="1" w:uiPriority="9" w:unhideWhenUsed="1" w:qFormat="1"/>
-    <w:lsdException w:name="heading 5" w:semiHidden="1" w:uiPriority="9" w:unhideWhenUsed="1" w:qFormat="1"/>
-    <w:lsdException w:name="heading 6" w:semiHidden="1" w:uiPriority="9" w:unhideWhenUsed="1" w:qFormat="1"/>
-    <w:lsdException w:name="heading 7" w:semiHidden="1" w:uiPriority="9" w:unhideWhenUsed="1" w:qFormat="1"/>
-    <w:lsdException w:name="heading 8" w:semiHidden="1" w:uiPriority="9" w:unhideWhenUsed="1" w:qFormat="1"/>
-    <w:lsdException w:name="heading 9" w:semiHidden="1" w:uiPriority="9" w:unhideWhenUsed="1" w:qFormat="1"/>
-    <w:lsdException w:name="index 1" w:semiHidden="1" w:unhideWhenUsed="1"/>
-    <w:lsdException w:name="index 2" w:semiHidden="1" w:unhideWhenUsed="1"/>
-    <w:lsdException w:name="index 3" w:semiHidden="1" w:unhideWhenUsed="1"/>
-    <w:lsdException w:name="index 4" w:semiHidden="1" w:unhideWhenUsed="1"/>
-    <w:lsdException w:name="index 5" w:semiHidden="1" w:unhideWhenUsed="1"/>
-    <w:lsdException w:name="index 6" w:semiHidden="1" w:unhideWhenUsed="1"/>
-    <w:lsdException w:name="index 7" w:semiHidden="1" w:unhideWhenUsed="1"/>
-    <w:lsdException w:name="index 8" w:semiHidden="1" w:unhideWhenUsed="1"/>
-    <w:lsdException w:name="index 9" w:semiHidden="1" w:unhideWhenUsed="1"/>
-    <w:lsdException w:name="toc 1" w:semiHidden="1" w:uiPriority="39" w:unhideWhenUsed="1"/>
-    <w:lsdException w:name="toc 2" w:semiHidden="1" w:uiPriority="39" w:unhideWhenUsed="1"/>
-    <w:lsdException w:name="toc 3" w:semiHidden="1" w:uiPriority="39" w:unhideWhenUsed="1"/>
-    <w:lsdException w:name="toc 4" w:semiHidden="1" w:uiPriority="39" w:unhideWhenUsed="1"/>
-    <w:lsdException w:name="toc 5" w:semiHidden="1" w:uiPriority="39" w:unhideWhenUsed="1"/>
-    <w:lsdException w:name="toc 6" w:semiHidden="1" w:uiPriority="39" w:unhideWhenUsed="1"/>
-    <w:lsdException w:name="toc 7" w:semiHidden="1" w:uiPriority="39" w:unhideWhenUsed="1"/>
-    <w:lsdException w:name="toc 8" w:semiHidden="1" w:uiPriority="39" w:unhideWhenUsed="1"/>
-    <w:lsdException w:name="toc 9" w:semiHidden="1" w:uiPriority="39" w:unhideWhenUsed="1"/>
-    <w:lsdException w:name="Normal Indent" w:semiHidden="1" w:unhideWhenUsed="1"/>
-    <w:lsdException w:name="footnote text" w:semiHidden="1" w:unhideWhenUsed="1"/>
-    <w:lsdException w:name="annotation text" w:semiHidden="1" w:unhideWhenUsed="1"/>
-    <w:lsdException w:name="header" w:semiHidden="1" w:unhideWhenUsed="1"/>
-    <w:lsdException w:name="footer" w:semiHidden="1" w:uiPriority="0" w:unhideWhenUsed="1"/>
-    <w:lsdException w:name="index heading" w:semiHidden="1" w:unhideWhenUsed="1"/>
-    <w:lsdException w:name="caption" w:semiHidden="1" w:uiPriority="35" w:unhideWhenUsed="1" w:qFormat="1"/>
-    <w:lsdException w:name="table of figures" w:semiHidden="1" w:unhideWhenUsed="1"/>
-    <w:lsdException w:name="envelope address" w:semiHidden="1" w:unhideWhenUsed="1"/>
-    <w:lsdException w:name="envelope return" w:semiHidden="1" w:unhideWhenUsed="1"/>
-    <w:lsdException w:name="footnote reference" w:semiHidden="1" w:unhideWhenUsed="1"/>
-    <w:lsdException w:name="annotation reference" w:semiHidden="1" w:unhideWhenUsed="1"/>
-    <w:lsdException w:name="line number" w:semiHidden="1" w:unhideWhenUsed="1"/>
-    <w:lsdException w:name="page number" w:semiHidden="1" w:unhideWhenUsed="1"/>
-    <w:lsdException w:name="endnote reference" w:semiHidden="1" w:unhideWhenUsed="1"/>
-    <w:lsdException w:name="endnote text" w:semiHidden="1" w:unhideWhenUsed="1"/>
-    <w:lsdException w:name="table of authorities" w:semiHidden="1" w:unhideWhenUsed="1"/>
-    <w:lsdException w:name="macro" w:semiHidden="1" w:unhideWhenUsed="1"/>
-    <w:lsdException w:name="toa heading" w:semiHidden="1" w:unhideWhenUsed="1"/>
-    <w:lsdException w:name="List" w:semiHidden="1" w:unhideWhenUsed="1"/>
-    <w:lsdException w:name="List Bullet" w:semiHidden="1" w:unhideWhenUsed="1"/>
-    <w:lsdException w:name="List Number" w:semiHidden="1" w:unhideWhenUsed="1"/>
-    <w:lsdException w:name="List 2" w:semiHidden="1" w:unhideWhenUsed="1"/>
-    <w:lsdException w:name="List 3" w:semiHidden="1" w:unhideWhenUsed="1"/>
-    <w:lsdException w:name="List 4" w:semiHidden="1" w:unhideWhenUsed="1"/>
-    <w:lsdException w:name="List 5" w:semiHidden="1" w:unhideWhenUsed="1"/>
-    <w:lsdException w:name="List Bullet 2" w:semiHidden="1" w:unhideWhenUsed="1"/>
-    <w:lsdException w:name="List Bullet 3" w:semiHidden="1" w:unhideWhenUsed="1"/>
-    <w:lsdException w:name="List Bullet 4" w:semiHidden="1" w:unhideWhenUsed="1"/>
-    <w:lsdException w:name="List Bullet 5" w:semiHidden="1" w:unhideWhenUsed="1"/>
-    <w:lsdException w:name="List Number 2" w:semiHidden="1" w:unhideWhenUsed="1"/>
-    <w:lsdException w:name="List Number 3" w:semiHidden="1" w:unhideWhenUsed="1"/>
-    <w:lsdException w:name="List Number 4" w:semiHidden="1" w:unhideWhenUsed="1"/>
-    <w:lsdException w:name="List Number 5" w:semiHidden="1" w:unhideWhenUsed="1"/>
-    <w:lsdException w:name="Title" w:uiPriority="10" w:qFormat="1"/>
-    <w:lsdException w:name="Closing" w:semiHidden="1" w:unhideWhenUsed="1"/>
-    <w:lsdException w:name="Signature" w:semiHidden="1" w:unhideWhenUsed="1"/>
-    <w:lsdException w:name="Default Paragraph Font" w:semiHidden="1" w:uiPriority="1" w:unhideWhenUsed="1"/>
-    <w:lsdException w:name="Body Text" w:semiHidden="1" w:unhideWhenUsed="1"/>
-    <w:lsdException w:name="Body Text Indent" w:semiHidden="1" w:unhideWhenUsed="1"/>
-    <w:lsdException w:name="List Continue" w:semiHidden="1" w:unhideWhenUsed="1"/>
-    <w:lsdException w:name="List Continue 2" w:semiHidden="1" w:unhideWhenUsed="1"/>
-    <w:lsdException w:name="List Continue 3" w:semiHidden="1" w:unhideWhenUsed="1"/>
-    <w:lsdException w:name="List Continue 4" w:semiHidden="1" w:unhideWhenUsed="1"/>
-    <w:lsdException w:name="List Continue 5" w:semiHidden="1" w:unhideWhenUsed="1"/>
-    <w:lsdException w:name="Message Header" w:semiHidden="1" w:unhideWhenUsed="1"/>
-    <w:lsdException w:name="Subtitle" w:uiPriority="11" w:qFormat="1"/>
-    <w:lsdException w:name="Salutation" w:semiHidden="1" w:unhideWhenUsed="1"/>
-    <w:lsdException w:name="Date" w:semiHidden="1" w:unhideWhenUsed="1"/>
-    <w:lsdException w:name="Body Text First Indent" w:semiHidden="1" w:unhideWhenUsed="1"/>
-    <w:lsdException w:name="Body Text First Indent 2" w:semiHidden="1" w:unhideWhenUsed="1"/>
-    <w:lsdException w:name="Note Heading" w:semiHidden="1" w:unhideWhenUsed="1"/>
-    <w:lsdException w:name="Body Text 2" w:semiHidden="1" w:unhideWhenUsed="1"/>
-    <w:lsdException w:name="Body Text 3" w:semiHidden="1" w:unhideWhenUsed="1"/>
-    <w:lsdException w:name="Body Text Indent 2" w:semiHidden="1" w:unhideWhenUsed="1"/>
-    <w:lsdException w:name="Body Text Indent 3" w:semiHidden="1" w:unhideWhenUsed="1"/>
-    <w:lsdException w:name="Block Text" w:semiHidden="1" w:unhideWhenUsed="1"/>
-    <w:lsdException w:name="Hyperlink" w:semiHidden="1" w:unhideWhenUsed="1"/>
-    <w:lsdException w:name="FollowedHyperlink" w:semiHidden="1" w:unhideWhenUsed="1"/>
-    <w:lsdException w:name="Strong" w:uiPriority="22" w:qFormat="1"/>
-    <w:lsdException w:name="Emphasis" w:uiPriority="20" w:qFormat="1"/>
-    <w:lsdException w:name="Document Map" w:semiHidden="1" w:unhideWhenUsed="1"/>
-    <w:lsdException w:name="Plain Text" w:semiHidden="1" w:unhideWhenUsed="1"/>
-    <w:lsdException w:name="E-mail Signature" w:semiHidden="1" w:unhideWhenUsed="1"/>
-    <w:lsdException w:name="HTML Top of Form" w:semiHidden="1" w:unhideWhenUsed="1"/>
-    <w:lsdException w:name="HTML Bottom of Form" w:semiHidden="1" w:unhideWhenUsed="1"/>
-    <w:lsdException w:name="Normal (Web)" w:semiHidden="1" w:unhideWhenUsed="1"/>
-    <w:lsdException w:name="HTML Acronym" w:semiHidden="1" w:unhideWhenUsed="1"/>
-    <w:lsdException w:name="HTML Address" w:semiHidden="1" w:unhideWhenUsed="1"/>
-    <w:lsdException w:name="HTML Cite" w:semiHidden="1" w:unhideWhenUsed="1"/>
-    <w:lsdException w:name="HTML Code" w:semiHidden="1" w:unhideWhenUsed="1"/>
-    <w:lsdException w:name="HTML Definition" w:semiHidden="1" w:unhideWhenUsed="1"/>
-    <w:lsdException w:name="HTML Keyboard" w:semiHidden="1" w:unhideWhenUsed="1"/>
-    <w:lsdException w:name="HTML Preformatted" w:semiHidden="1" w:unhideWhenUsed="1"/>
-    <w:lsdException w:name="HTML Sample" w:semiHidden="1" w:unhideWhenUsed="1"/>
-    <w:lsdException w:name="HTML Typewriter" w:semiHidden="1" w:unhideWhenUsed="1"/>
-    <w:lsdException w:name="HTML Variable" w:semiHidden="1" w:unhideWhenUsed="1"/>
-    <w:lsdException w:name="Normal Table" w:semiHidden="1" w:unhideWhenUsed="1"/>
-    <w:lsdException w:name="annotation subject" w:semiHidden="1" w:unhideWhenUsed="1"/>
-    <w:lsdException w:name="No List" w:semiHidden="1" w:unhideWhenUsed="1"/>
-    <w:lsdException w:name="Outline List 1" w:semiHidden="1" w:unhideWhenUsed="1"/>
-    <w:lsdException w:name="Outline List 2" w:semiHidden="1" w:unhideWhenUsed="1"/>
-    <w:lsdException w:name="Outline List 3" w:semiHidden="1" w:unhideWhenUsed="1"/>
-    <w:lsdException w:name="Table Simple 1" w:semiHidden="1" w:unhideWhenUsed="1"/>
-    <w:lsdException w:name="Table Simple 2" w:semiHidden="1" w:unhideWhenUsed="1"/>
-    <w:lsdException w:name="Table Simple 3" w:semiHidden="1" w:unhideWhenUsed="1"/>
-    <w:lsdException w:name="Table Classic 1" w:semiHidden="1" w:unhideWhenUsed="1"/>
-    <w:lsdException w:name="Table Classic 2" w:semiHidden="1" w:unhideWhenUsed="1"/>
-    <w:lsdException w:name="Table Classic 3" w:semiHidden="1" w:unhideWhenUsed="1"/>
-    <w:lsdException w:name="Table Classic 4" w:semiHidden="1" w:unhideWhenUsed="1"/>
-    <w:lsdException w:name="Table Colorful 1" w:semiHidden="1" w:unhideWhenUsed="1"/>
-    <w:lsdException w:name="Table Colorful 2" w:semiHidden="1" w:unhideWhenUsed="1"/>
-    <w:lsdException w:name="Table Colorful 3" w:semiHidden="1" w:unhideWhenUsed="1"/>
-    <w:lsdException w:name="Table Columns 1" w:semiHidden="1" w:unhideWhenUsed="1"/>
-    <w:lsdException w:name="Table Columns 2" w:semiHidden="1" w:unhideWhenUsed="1"/>
-    <w:lsdException w:name="Table Columns 3" w:semiHidden="1" w:unhideWhenUsed="1"/>
-    <w:lsdException w:name="Table Columns 4" w:semiHidden="1" w:unhideWhenUsed="1"/>
-    <w:lsdException w:name="Table Columns 5" w:semiHidden="1" w:unhideWhenUsed="1"/>
-    <w:lsdException w:name="Table Grid 1" w:semiHidden="1" w:unhideWhenUsed="1"/>
-    <w:lsdException w:name="Table Grid 2" w:semiHidden="1" w:unhideWhenUsed="1"/>
-    <w:lsdException w:name="Table Grid 3" w:semiHidden="1" w:unhideWhenUsed="1"/>
-    <w:lsdException w:name="Table Grid 4" w:semiHidden="1" w:unhideWhenUsed="1"/>
-    <w:lsdException w:name="Table Grid 5" w:semiHidden="1" w:unhideWhenUsed="1"/>
-    <w:lsdException w:name="Table Grid 6" w:semiHidden="1" w:unhideWhenUsed="1"/>
-    <w:lsdException w:name="Table Grid 7" w:semiHidden="1" w:unhideWhenUsed="1"/>
-    <w:lsdException w:name="Table Grid 8" w:semiHidden="1" w:unhideWhenUsed="1"/>
-    <w:lsdException w:name="Table List 1" w:semiHidden="1" w:unhideWhenUsed="1"/>
-    <w:lsdException w:name="Table List 2" w:semiHidden="1" w:unhideWhenUsed="1"/>
-    <w:lsdException w:name="Table List 3" w:semiHidden="1" w:unhideWhenUsed="1"/>
-    <w:lsdException w:name="Table List 4" w:semiHidden="1" w:unhideWhenUsed="1"/>
-    <w:lsdException w:name="Table List 5" w:semiHidden="1" w:unhideWhenUsed="1"/>
-    <w:lsdException w:name="Table List 6" w:semiHidden="1" w:unhideWhenUsed="1"/>
-    <w:lsdException w:name="Table List 7" w:semiHidden="1" w:unhideWhenUsed="1"/>
-    <w:lsdException w:name="Table List 8" w:semiHidden="1" w:unhideWhenUsed="1"/>
-    <w:lsdException w:name="Table 3D effects 1" w:semiHidden="1" w:unhideWhenUsed="1"/>
-    <w:lsdException w:name="Table 3D effects 2" w:semiHidden="1" w:unhideWhenUsed="1"/>
-    <w:lsdException w:name="Table 3D effects 3" w:semiHidden="1" w:unhideWhenUsed="1"/>
-    <w:lsdException w:name="Table Contemporary" w:semiHidden="1" w:unhideWhenUsed="1"/>
-    <w:lsdException w:name="Table Elegant" w:semiHidden="1" w:unhideWhenUsed="1"/>
-    <w:lsdException w:name="Table Professional" w:semiHidden="1" w:unhideWhenUsed="1"/>
-    <w:lsdException w:name="Table Subtle 1" w:semiHidden="1" w:unhideWhenUsed="1"/>
-    <w:lsdException w:name="Table Subtle 2" w:semiHidden="1" w:unhideWhenUsed="1"/>
-    <w:lsdException w:name="Table Web 1" w:semiHidden="1" w:unhideWhenUsed="1"/>
-    <w:lsdException w:name="Table Web 2" w:semiHidden="1" w:unhideWhenUsed="1"/>
-    <w:lsdException w:name="Table Web 3" w:semiHidden="1" w:unhideWhenUsed="1"/>
-    <w:lsdException w:name="Balloon Text" w:semiHidden="1" w:unhideWhenUsed="1"/>
-    <w:lsdException w:name="Table Grid" w:uiPriority="39"/>
-    <w:lsdException w:name="Table Theme" w:semiHidden="1" w:unhideWhenUsed="1"/>
-    <w:lsdException w:name="Placeholder Text" w:semiHidden="1"/>
-    <w:lsdException w:name="No Spacing" w:uiPriority="1" w:qFormat="1"/>
-    <w:lsdException w:name="Light Shading" w:uiPriority="60"/>
-    <w:lsdException w:name="Light List" w:uiPriority="61"/>
-    <w:lsdException w:name="Light Grid" w:uiPriority="62"/>
-    <w:lsdException w:name="Medium Shading 1" w:uiPriority="63"/>
-    <w:lsdException w:name="Medium Shading 2" w:uiPriority="64"/>
-    <w:lsdException w:name="Medium List 1" w:uiPriority="65"/>
-    <w:lsdException w:name="Medium List 2" w:uiPriority="66"/>
-    <w:lsdException w:name="Medium Grid 1" w:uiPriority="67"/>
-    <w:lsdException w:name="Medium Grid 2" w:uiPriority="68"/>
-    <w:lsdException w:name="Medium Grid 3" w:uiPriority="69"/>
-    <w:lsdException w:name="Dark List" w:uiPriority="70"/>
-    <w:lsdException w:name="Colorful Shading" w:uiPriority="71"/>
-    <w:lsdException w:name="Colorful List" w:uiPriority="72"/>
-    <w:lsdException w:name="Colorful Grid" w:uiPriority="73"/>
-    <w:lsdException w:name="Light Shading Accent 1" w:uiPriority="60"/>
-    <w:lsdException w:name="Light List Accent 1" w:uiPriority="61"/>
-    <w:lsdException w:name="Light Grid Accent 1" w:uiPriority="62"/>
-    <w:lsdException w:name="Medium Shading 1 Accent 1" w:uiPriority="63"/>
-    <w:lsdException w:name="Medium Shading 2 Accent 1" w:uiPriority="64"/>
-    <w:lsdException w:name="Medium List 1 Accent 1" w:uiPriority="65"/>
-    <w:lsdException w:name="Revision" w:semiHidden="1"/>
-    <w:lsdException w:name="List Paragraph" w:uiPriority="34" w:qFormat="1"/>
-    <w:lsdException w:name="Quote" w:uiPriority="29" w:qFormat="1"/>
-    <w:lsdException w:name="Intense Quote" w:uiPriority="30" w:qFormat="1"/>
-    <w:lsdException w:name="Medium List 2 Accent 1" w:uiPriority="66"/>
-    <w:lsdException w:name="Medium Grid 1 Accent 1" w:uiPriority="67"/>
-    <w:lsdException w:name="Medium Grid 2 Accent 1" w:uiPriority="68"/>
-    <w:lsdException w:name="Medium Grid 3 Accent 1" w:uiPriority="69"/>
-    <w:lsdException w:name="Dark List Accent 1" w:uiPriority="70"/>
-    <w:lsdException w:name="Colorful Shading Accent 1" w:uiPriority="71"/>
-    <w:lsdException w:name="Colorful List Accent 1" w:uiPriority="72"/>
-    <w:lsdException w:name="Colorful Grid Accent 1" w:uiPriority="73"/>
-    <w:lsdException w:name="Light Shading Accent 2" w:uiPriority="60"/>
-    <w:lsdException w:name="Light List Accent 2" w:uiPriority="61"/>
-    <w:lsdException w:name="Light Grid Accent 2" w:uiPriority="62"/>
-    <w:lsdException w:name="Medium Shading 1 Accent 2" w:uiPriority="63"/>
-    <w:lsdException w:name="Medium Shading 2 Accent 2" w:uiPriority="64"/>
-    <w:lsdException w:name="Medium List 1 Accent 2" w:uiPriority="65"/>
-    <w:lsdException w:name="Medium List 2 Accent 2" w:uiPriority="66"/>
-    <w:lsdException w:name="Medium Grid 1 Accent 2" w:uiPriority="67"/>
-    <w:lsdException w:name="Medium Grid 2 Accent 2" w:uiPriority="68"/>
-    <w:lsdException w:name="Medium Grid 3 Accent 2" w:uiPriority="69"/>
-    <w:lsdException w:name="Dark List Accent 2" w:uiPriority="70"/>
-    <w:lsdException w:name="Colorful Shading Accent 2" w:uiPriority="71"/>
-    <w:lsdException w:name="Colorful List Accent 2" w:uiPriority="72"/>
-    <w:lsdException w:name="Colorful Grid Accent 2" w:uiPriority="73"/>
-    <w:lsdException w:name="Light Shading Accent 3" w:uiPriority="60"/>
-    <w:lsdException w:name="Light List Accent 3" w:uiPriority="61"/>
-    <w:lsdException w:name="Light Grid Accent 3" w:uiPriority="62"/>
-    <w:lsdException w:name="Medium Shading 1 Accent 3" w:uiPriority="63"/>
-    <w:lsdException w:name="Medium Shading 2 Accent 3" w:uiPriority="64"/>
-    <w:lsdException w:name="Medium List 1 Accent 3" w:uiPriority="65"/>
-    <w:lsdException w:name="Medium List 2 Accent 3" w:uiPriority="66"/>
-    <w:lsdException w:name="Medium Grid 1 Accent 3" w:uiPriority="67"/>
-    <w:lsdException w:name="Medium Grid 2 Accent 3" w:uiPriority="68"/>
-    <w:lsdException w:name="Medium Grid 3 Accent 3" w:uiPriority="69"/>
-    <w:lsdException w:name="Dark List Accent 3" w:uiPriority="70"/>
-    <w:lsdException w:name="Colorful Shading Accent 3" w:uiPriority="71"/>
-    <w:lsdException w:name="Colorful List Accent 3" w:uiPriority="72"/>
-    <w:lsdException w:name="Colorful Grid Accent 3" w:uiPriority="73"/>
-    <w:lsdException w:name="Light Shading Accent 4" w:uiPriority="60"/>
-    <w:lsdException w:name="Light List Accent 4" w:uiPriority="61"/>
-    <w:lsdException w:name="Light Grid Accent 4" w:uiPriority="62"/>
-    <w:lsdException w:name="Medium Shading 1 Accent 4" w:uiPriority="63"/>
-    <w:lsdException w:name="Medium Shading 2 Accent 4" w:uiPriority="64"/>
-    <w:lsdException w:name="Medium List 1 Accent 4" w:uiPriority="65"/>
-    <w:lsdException w:name="Medium List 2 Accent 4" w:uiPriority="66"/>
-    <w:lsdException w:name="Medium Grid 1 Accent 4" w:uiPriority="67"/>
-    <w:lsdException w:name="Medium Grid 2 Accent 4" w:uiPriority="68"/>
-    <w:lsdException w:name="Medium Grid 3 Accent 4" w:uiPriority="69"/>
-    <w:lsdException w:name="Dark List Accent 4" w:uiPriority="70"/>
-    <w:lsdException w:name="Colorful Shading Accent 4" w:uiPriority="71"/>
-    <w:lsdException w:name="Colorful List Accent 4" w:uiPriority="72"/>
-    <w:lsdException w:name="Colorful Grid Accent 4" w:uiPriority="73"/>
-    <w:lsdException w:name="Light Shading Accent 5" w:uiPriority="60"/>
-    <w:lsdException w:name="Light List Accent 5" w:uiPriority="61"/>
-    <w:lsdException w:name="Light Grid Accent 5" w:uiPriority="62"/>
-    <w:lsdException w:name="Medium Shading 1 Accent 5" w:uiPriority="63"/>
-    <w:lsdException w:name="Medium Shading 2 Accent 5" w:uiPriority="64"/>
-    <w:lsdException w:name="Medium List 1 Accent 5" w:uiPriority="65"/>
-    <w:lsdException w:name="Medium List 2 Accent 5" w:uiPriority="66"/>
-    <w:lsdException w:name="Medium Grid 1 Accent 5" w:uiPriority="67"/>
-    <w:lsdException w:name="Medium Grid 2 Accent 5" w:uiPriority="68"/>
-    <w:lsdException w:name="Medium Grid 3 Accent 5" w:uiPriority="69"/>
-    <w:lsdException w:name="Dark List Accent 5" w:uiPriority="70"/>
-    <w:lsdException w:name="Colorful Shading Accent 5" w:uiPriority="71"/>
-    <w:lsdException w:name="Colorful List Accent 5" w:uiPriority="72"/>
-    <w:lsdException w:name="Colorful Grid Accent 5" w:uiPriority="73"/>
-    <w:lsdException w:name="Light Shading Accent 6" w:uiPriority="60"/>
-    <w:lsdException w:name="Light List Accent 6" w:uiPriority="61"/>
-    <w:lsdException w:name="Light Grid Accent 6" w:uiPriority="62"/>
-    <w:lsdException w:name="Medium Shading 1 Accent 6" w:uiPriority="63"/>
-    <w:lsdException w:name="Medium Shading 2 Accent 6" w:uiPriority="64"/>
-    <w:lsdException w:name="Medium List 1 Accent 6" w:uiPriority="65"/>
-    <w:lsdException w:name="Medium List 2 Accent 6" w:uiPriority="66"/>
-    <w:lsdException w:name="Medium Grid 1 Accent 6" w:uiPriority="67"/>
-    <w:lsdException w:name="Medium Grid 2 Accent 6" w:uiPriority="68"/>
-    <w:lsdException w:name="Medium Grid 3 Accent 6" w:uiPriority="69"/>
-    <w:lsdException w:name="Dark List Accent 6" w:uiPriority="70"/>
-    <w:lsdException w:name="Colorful Shading Accent 6" w:uiPriority="71"/>
-    <w:lsdException w:name="Colorful List Accent 6" w:uiPriority="72"/>
-    <w:lsdException w:name="Colorful Grid Accent 6" w:uiPriority="73"/>
-    <w:lsdException w:name="Subtle Emphasis" w:uiPriority="19" w:qFormat="1"/>
-    <w:lsdException w:name="Intense Emphasis" w:uiPriority="21" w:qFormat="1"/>
-    <w:lsdException w:name="Subtle Reference" w:uiPriority="31" w:qFormat="1"/>
-    <w:lsdException w:name="Intense Reference" w:uiPriority="32" w:qFormat="1"/>
-    <w:lsdException w:name="Book Title" w:uiPriority="33" w:qFormat="1"/>
-    <w:lsdException w:name="Bibliography" w:semiHidden="1" w:uiPriority="37" w:unhideWhenUsed="1"/>
-    <w:lsdException w:name="TOC Heading" w:semiHidden="1" w:uiPriority="39" w:unhideWhenUsed="1" w:qFormat="1"/>
-    <w:lsdException w:name="Plain Table 1" w:uiPriority="41"/>
-    <w:lsdException w:name="Plain Table 2" w:uiPriority="42"/>
-    <w:lsdException w:name="Plain Table 3" w:uiPriority="43"/>
-    <w:lsdException w:name="Plain Table 4" w:uiPriority="44"/>
-    <w:lsdException w:name="Plain Table 5" w:uiPriority="45"/>
-    <w:lsdException w:name="Grid Table Light" w:uiPriority="40"/>
-    <w:lsdException w:name="Grid Table 1 Light" w:uiPriority="46"/>
-    <w:lsdException w:name="Grid Table 2" w:uiPriority="47"/>
-    <w:lsdException w:name="Grid Table 3" w:uiPriority="48"/>
-    <w:lsdException w:name="Grid Table 4" w:uiPriority="49"/>
-    <w:lsdException w:name="Grid Table 5 Dark" w:uiPriority="50"/>
-    <w:lsdException w:name="Grid Table 6 Colorful" w:uiPriority="51"/>
-    <w:lsdException w:name="Grid Table 7 Colorful" w:uiPriority="52"/>
-    <w:lsdException w:name="Grid Table 1 Light Accent 1" w:uiPriority="46"/>
-    <w:lsdException w:name="Grid Table 2 Accent 1" w:uiPriority="47"/>
-    <w:lsdException w:name="Grid Table 3 Accent 1" w:uiPriority="48"/>
-    <w:lsdException w:name="Grid Table 4 Accent 1" w:uiPriority="49"/>
-    <w:lsdException w:name="Grid Table 5 Dark Accent 1" w:uiPriority="50"/>
-    <w:lsdException w:name="Grid Table 6 Colorful Accent 1" w:uiPriority="51"/>
-    <w:lsdException w:name="Grid Table 7 Colorful Accent 1" w:uiPriority="52"/>
-    <w:lsdException w:name="Grid Table 1 Light Accent 2" w:uiPriority="46"/>
-    <w:lsdException w:name="Grid Table 2 Accent 2" w:uiPriority="47"/>
-    <w:lsdException w:name="Grid Table 3 Accent 2" w:uiPriority="48"/>
-    <w:lsdException w:name="Grid Table 4 Accent 2" w:uiPriority="49"/>
-    <w:lsdException w:name="Grid Table 5 Dark Accent 2" w:uiPriority="50"/>
-    <w:lsdException w:name="Grid Table 6 Colorful Accent 2" w:uiPriority="51"/>
-    <w:lsdException w:name="Grid Table 7 Colorful Accent 2" w:uiPriority="52"/>
-    <w:lsdException w:name="Grid Table 1 Light Accent 3" w:uiPriority="46"/>
-    <w:lsdException w:name="Grid Table 2 Accent 3" w:uiPriority="47"/>
-    <w:lsdException w:name="Grid Table 3 Accent 3" w:uiPriority="48"/>
-    <w:lsdException w:name="Grid Table 4 Accent 3" w:uiPriority="49"/>
-    <w:lsdException w:name="Grid Table 5 Dark Accent 3" w:uiPriority="50"/>
-    <w:lsdException w:name="Grid Table 6 Colorful Accent 3" w:uiPriority="51"/>
-    <w:lsdException w:name="Grid Table 7 Colorful Accent 3" w:uiPriority="52"/>
-    <w:lsdException w:name="Grid Table 1 Light Accent 4" w:uiPriority="46"/>
-    <w:lsdException w:name="Grid Table 2 Accent 4" w:uiPriority="47"/>
-    <w:lsdException w:name="Grid Table 3 Accent 4" w:uiPriority="48"/>
-    <w:lsdException w:name="Grid Table 4 Accent 4" w:uiPriority="49"/>
-    <w:lsdException w:name="Grid Table 5 Dark Accent 4" w:uiPriority="50"/>
-    <w:lsdException w:name="Grid Table 6 Colorful Accent 4" w:uiPriority="51"/>
-    <w:lsdException w:name="Grid Table 7 Colorful Accent 4" w:uiPriority="52"/>
-    <w:lsdException w:name="Grid Table 1 Light Accent 5" w:uiPriority="46"/>
-    <w:lsdException w:name="Grid Table 2 Accent 5" w:uiPriority="47"/>
-    <w:lsdException w:name="Grid Table 3 Accent 5" w:uiPriority="48"/>
-    <w:lsdException w:name="Grid Table 4 Accent 5" w:uiPriority="49"/>
-    <w:lsdException w:name="Grid Table 5 Dark Accent 5" w:uiPriority="50"/>
-    <w:lsdException w:name="Grid Table 6 Colorful Accent 5" w:uiPriority="51"/>
-    <w:lsdException w:name="Grid Table 7 Colorful Accent 5" w:uiPriority="52"/>
-    <w:lsdException w:name="Grid Table 1 Light Accent 6" w:uiPriority="46"/>
-    <w:lsdException w:name="Grid Table 2 Accent 6" w:uiPriority="47"/>
-    <w:lsdException w:name="Grid Table 3 Accent 6" w:uiPriority="48"/>
-    <w:lsdException w:name="Grid Table 4 Accent 6" w:uiPriority="49"/>
-    <w:lsdException w:name="Grid Table 5 Dark Accent 6" w:uiPriority="50"/>
-    <w:lsdException w:name="Grid Table 6 Colorful Accent 6" w:uiPriority="51"/>
-    <w:lsdException w:name="Grid Table 7 Colorful Accent 6" w:uiPriority="52"/>
-    <w:lsdException w:name="List Table 1 Light" w:uiPriority="46"/>
-    <w:lsdException w:name="List Table 2" w:uiPriority="47"/>
-    <w:lsdException w:name="List Table 3" w:uiPriority="48"/>
-    <w:lsdException w:name="List Table 4" w:uiPriority="49"/>
-    <w:lsdException w:name="List Table 5 Dark" w:uiPriority="50"/>
-    <w:lsdException w:name="List Table 6 Colorful" w:uiPriority="51"/>
-    <w:lsdException w:name="List Table 7 Colorful" w:uiPriority="52"/>
-    <w:lsdException w:name="List Table 1 Light Accent 1" w:uiPriority="46"/>
-    <w:lsdException w:name="List Table 2 Accent 1" w:uiPriority="47"/>
-    <w:lsdException w:name="List Table 3 Accent 1" w:uiPriority="48"/>
-    <w:lsdException w:name="List Table 4 Accent 1" w:uiPriority="49"/>
-    <w:lsdException w:name="List Table 5 Dark Accent 1" w:uiPriority="50"/>
-    <w:lsdException w:name="List Table 6 Colorful Accent 1" w:uiPriority="51"/>
-    <w:lsdException w:name="List Table 7 Colorful Accent 1" w:uiPriority="52"/>
-    <w:lsdException w:name="List Table 1 Light Accent 2" w:uiPriority="46"/>
-    <w:lsdException w:name="List Table 2 Accent 2" w:uiPriority="47"/>
-    <w:lsdException w:name="List Table 3 Accent 2" w:uiPriority="48"/>
-    <w:lsdException w:name="List Table 4 Accent 2" w:uiPriority="49"/>
-    <w:lsdException w:name="List Table 5 Dark Accent 2" w:uiPriority="50"/>
-    <w:lsdException w:name="List Table 6 Colorful Accent 2" w:uiPriority="51"/>
-    <w:lsdException w:name="List Table 7 Colorful Accent 2" w:uiPriority="52"/>
-    <w:lsdException w:name="List Table 1 Light Accent 3" w:uiPriority="46"/>
-    <w:lsdException w:name="List Table 2 Accent 3" w:uiPriority="47"/>
-    <w:lsdException w:name="List Table 3 Accent 3" w:uiPriority="48"/>
-    <w:lsdException w:name="List Table 4 Accent 3" w:uiPriority="49"/>
-    <w:lsdException w:name="List Table 5 Dark Accent 3" w:uiPriority="50"/>
-    <w:lsdException w:name="List Table 6 Colorful Accent 3" w:uiPriority="51"/>
-    <w:lsdException w:name="List Table 7 Colorful Accent 3" w:uiPriority="52"/>
-    <w:lsdException w:name="List Table 1 Light Accent 4" w:uiPriority="46"/>
-    <w:lsdException w:name="List Table 2 Accent 4" w:uiPriority="47"/>
-    <w:lsdException w:name="List Table 3 Accent 4" w:uiPriority="48"/>
-    <w:lsdException w:name="List Table 4 Accent 4" w:uiPriority="49"/>
-    <w:lsdException w:name="List Table 5 Dark Accent 4" w:uiPriority="50"/>
-    <w:lsdException w:name="List Table 6 Colorful Accent 4" w:uiPriority="51"/>
-    <w:lsdException w:name="List Table 7 Colorful Accent 4" w:uiPriority="52"/>
-    <w:lsdException w:name="List Table 1 Light Accent 5" w:uiPriority="46"/>
-    <w:lsdException w:name="List Table 2 Accent 5" w:uiPriority="47"/>
-    <w:lsdException w:name="List Table 3 Accent 5" w:uiPriority="48"/>
-    <w:lsdException w:name="List Table 4 Accent 5" w:uiPriority="49"/>
-    <w:lsdException w:name="List Table 5 Dark Accent 5" w:uiPriority="50"/>
-    <w:lsdException w:name="List Table 6 Colorful Accent 5" w:uiPriority="51"/>
-    <w:lsdException w:name="List Table 7 Colorful Accent 5" w:uiPriority="52"/>
-    <w:lsdException w:name="List Table 1 Light Accent 6" w:uiPriority="46"/>
-    <w:lsdException w:name="List Table 2 Accent 6" w:uiPriority="47"/>
-    <w:lsdException w:name="List Table 3 Accent 6" w:uiPriority="48"/>
-    <w:lsdException w:name="List Table 4 Accent 6" w:uiPriority="49"/>
-    <w:lsdException w:name="List Table 5 Dark Accent 6" w:uiPriority="50"/>
-    <w:lsdException w:name="List Table 6 Colorful Accent 6" w:uiPriority="51"/>
-    <w:lsdException w:name="List Table 7 Colorful Accent 6" w:uiPriority="52"/>
+  <w:latentStyles w:defLockedState="0" w:defUIPriority="99" w:defSemiHidden="1" w:defUnhideWhenUsed="1" w:defQFormat="0" w:count="267">
+    <w:lsdException w:name="Normal" w:semiHidden="0" w:uiPriority="0" w:unhideWhenUsed="0" w:qFormat="1"/>
+    <w:lsdException w:name="heading 1" w:semiHidden="0" w:uiPriority="9" w:unhideWhenUsed="0" w:qFormat="1"/>
+    <w:lsdException w:name="heading 2" w:uiPriority="9" w:qFormat="1"/>
+    <w:lsdException w:name="heading 3" w:uiPriority="9" w:qFormat="1"/>
+    <w:lsdException w:name="heading 4" w:uiPriority="9" w:qFormat="1"/>
+    <w:lsdException w:name="heading 5" w:uiPriority="9" w:qFormat="1"/>
+    <w:lsdException w:name="heading 6" w:uiPriority="9" w:qFormat="1"/>
+    <w:lsdException w:name="heading 7" w:uiPriority="9" w:qFormat="1"/>
+    <w:lsdException w:name="heading 8" w:uiPriority="9" w:qFormat="1"/>
+    <w:lsdException w:name="heading 9" w:uiPriority="9" w:qFormat="1"/>
+    <w:lsdException w:name="toc 1" w:uiPriority="39"/>
+    <w:lsdException w:name="toc 2" w:uiPriority="39"/>
+    <w:lsdException w:name="toc 3" w:uiPriority="39"/>
+    <w:lsdException w:name="toc 4" w:uiPriority="39"/>
+    <w:lsdException w:name="toc 5" w:uiPriority="39"/>
+    <w:lsdException w:name="toc 6" w:uiPriority="39"/>
+    <w:lsdException w:name="toc 7" w:uiPriority="39"/>
+    <w:lsdException w:name="toc 8" w:uiPriority="39"/>
+    <w:lsdException w:name="toc 9" w:uiPriority="39"/>
+    <w:lsdException w:name="footer" w:uiPriority="0"/>
+    <w:lsdException w:name="caption" w:uiPriority="35" w:qFormat="1"/>
+    <w:lsdException w:name="Title" w:semiHidden="0" w:uiPriority="10" w:unhideWhenUsed="0" w:qFormat="1"/>
+    <w:lsdException w:name="Default Paragraph Font" w:uiPriority="1"/>
+    <w:lsdException w:name="Subtitle" w:semiHidden="0" w:uiPriority="11" w:unhideWhenUsed="0" w:qFormat="1"/>
+    <w:lsdException w:name="Strong" w:semiHidden="0" w:uiPriority="22" w:unhideWhenUsed="0" w:qFormat="1"/>
+    <w:lsdException w:name="Emphasis" w:semiHidden="0" w:uiPriority="20" w:unhideWhenUsed="0" w:qFormat="1"/>
+    <w:lsdException w:name="Table Grid" w:semiHidden="0" w:uiPriority="39" w:unhideWhenUsed="0"/>
+    <w:lsdException w:name="Placeholder Text" w:unhideWhenUsed="0"/>
+    <w:lsdException w:name="No Spacing" w:semiHidden="0" w:uiPriority="1" w:unhideWhenUsed="0" w:qFormat="1"/>
+    <w:lsdException w:name="Light Shading" w:semiHidden="0" w:uiPriority="60" w:unhideWhenUsed="0"/>
+    <w:lsdException w:name="Light List" w:semiHidden="0" w:uiPriority="61" w:unhideWhenUsed="0"/>
+    <w:lsdException w:name="Light Grid" w:semiHidden="0" w:uiPriority="62" w:unhideWhenUsed="0"/>
+    <w:lsdException w:name="Medium Shading 1" w:semiHidden="0" w:uiPriority="63" w:unhideWhenUsed="0"/>
+    <w:lsdException w:name="Medium Shading 2" w:semiHidden="0" w:uiPriority="64" w:unhideWhenUsed="0"/>
+    <w:lsdException w:name="Medium List 1" w:semiHidden="0" w:uiPriority="65" w:unhideWhenUsed="0"/>
+    <w:lsdException w:name="Medium List 2" w:semiHidden="0" w:uiPriority="66" w:unhideWhenUsed="0"/>
+    <w:lsdException w:name="Medium Grid 1" w:semiHidden="0" w:uiPriority="67" w:unhideWhenUsed="0"/>
+    <w:lsdException w:name="Medium Grid 2" w:semiHidden="0" w:uiPriority="68" w:unhideWhenUsed="0"/>
+    <w:lsdException w:name="Medium Grid 3" w:semiHidden="0" w:uiPriority="69" w:unhideWhenUsed="0"/>
+    <w:lsdException w:name="Dark List" w:semiHidden="0" w:uiPriority="70" w:unhideWhenUsed="0"/>
+    <w:lsdException w:name="Colorful Shading" w:semiHidden="0" w:uiPriority="71" w:unhideWhenUsed="0"/>
+    <w:lsdException w:name="Colorful List" w:semiHidden="0" w:uiPriority="72" w:unhideWhenUsed="0"/>
+    <w:lsdException w:name="Colorful Grid" w:semiHidden="0" w:uiPriority="73" w:unhideWhenUsed="0"/>
+    <w:lsdException w:name="Light Shading Accent 1" w:semiHidden="0" w:uiPriority="60" w:unhideWhenUsed="0"/>
+    <w:lsdException w:name="Light List Accent 1" w:semiHidden="0" w:uiPriority="61" w:unhideWhenUsed="0"/>
+    <w:lsdException w:name="Light Grid Accent 1" w:semiHidden="0" w:uiPriority="62" w:unhideWhenUsed="0"/>
+    <w:lsdException w:name="Medium Shading 1 Accent 1" w:semiHidden="0" w:uiPriority="63" w:unhideWhenUsed="0"/>
+    <w:lsdException w:name="Medium Shading 2 Accent 1" w:semiHidden="0" w:uiPriority="64" w:unhideWhenUsed="0"/>
+    <w:lsdException w:name="Medium List 1 Accent 1" w:semiHidden="0" w:uiPriority="65" w:unhideWhenUsed="0"/>
+    <w:lsdException w:name="Revision" w:unhideWhenUsed="0"/>
+    <w:lsdException w:name="List Paragraph" w:semiHidden="0" w:uiPriority="34" w:unhideWhenUsed="0" w:qFormat="1"/>
+    <w:lsdException w:name="Quote" w:semiHidden="0" w:uiPriority="29" w:unhideWhenUsed="0" w:qFormat="1"/>
+    <w:lsdException w:name="Intense Quote" w:semiHidden="0" w:uiPriority="30" w:unhideWhenUsed="0" w:qFormat="1"/>
+    <w:lsdException w:name="Medium List 2 Accent 1" w:semiHidden="0" w:uiPriority="66" w:unhideWhenUsed="0"/>
+    <w:lsdException w:name="Medium Grid 1 Accent 1" w:semiHidden="0" w:uiPriority="67" w:unhideWhenUsed="0"/>
+    <w:lsdException w:name="Medium Grid 2 Accent 1" w:semiHidden="0" w:uiPriority="68" w:unhideWhenUsed="0"/>
+    <w:lsdException w:name="Medium Grid 3 Accent 1" w:semiHidden="0" w:uiPriority="69" w:unhideWhenUsed="0"/>
+    <w:lsdException w:name="Dark List Accent 1" w:semiHidden="0" w:uiPriority="70" w:unhideWhenUsed="0"/>
+    <w:lsdException w:name="Colorful Shading Accent 1" w:semiHidden="0" w:uiPriority="71" w:unhideWhenUsed="0"/>
+    <w:lsdException w:name="Colorful List Accent 1" w:semiHidden="0" w:uiPriority="72" w:unhideWhenUsed="0"/>
+    <w:lsdException w:name="Colorful Grid Accent 1" w:semiHidden="0" w:uiPriority="73" w:unhideWhenUsed="0"/>
+    <w:lsdException w:name="Light Shading Accent 2" w:semiHidden="0" w:uiPriority="60" w:unhideWhenUsed="0"/>
+    <w:lsdException w:name="Light List Accent 2" w:semiHidden="0" w:uiPriority="61" w:unhideWhenUsed="0"/>
+    <w:lsdException w:name="Light Grid Accent 2" w:semiHidden="0" w:uiPriority="62" w:unhideWhenUsed="0"/>
+    <w:lsdException w:name="Medium Shading 1 Accent 2" w:semiHidden="0" w:uiPriority="63" w:unhideWhenUsed="0"/>
+    <w:lsdException w:name="Medium Shading 2 Accent 2" w:semiHidden="0" w:uiPriority="64" w:unhideWhenUsed="0"/>
+    <w:lsdException w:name="Medium List 1 Accent 2" w:semiHidden="0" w:uiPriority="65" w:unhideWhenUsed="0"/>
+    <w:lsdException w:name="Medium List 2 Accent 2" w:semiHidden="0" w:uiPriority="66" w:unhideWhenUsed="0"/>
+    <w:lsdException w:name="Medium Grid 1 Accent 2" w:semiHidden="0" w:uiPriority="67" w:unhideWhenUsed="0"/>
+    <w:lsdException w:name="Medium Grid 2 Accent 2" w:semiHidden="0" w:uiPriority="68" w:unhideWhenUsed="0"/>
+    <w:lsdException w:name="Medium Grid 3 Accent 2" w:semiHidden="0" w:uiPriority="69" w:unhideWhenUsed="0"/>
+    <w:lsdException w:name="Dark List Accent 2" w:semiHidden="0" w:uiPriority="70" w:unhideWhenUsed="0"/>
+    <w:lsdException w:name="Colorful Shading Accent 2" w:semiHidden="0" w:uiPriority="71" w:unhideWhenUsed="0"/>
+    <w:lsdException w:name="Colorful List Accent 2" w:semiHidden="0" w:uiPriority="72" w:unhideWhenUsed="0"/>
+    <w:lsdException w:name="Colorful Grid Accent 2" w:semiHidden="0" w:uiPriority="73" w:unhideWhenUsed="0"/>
+    <w:lsdException w:name="Light Shading Accent 3" w:semiHidden="0" w:uiPriority="60" w:unhideWhenUsed="0"/>
+    <w:lsdException w:name="Light List Accent 3" w:semiHidden="0" w:uiPriority="61" w:unhideWhenUsed="0"/>
+    <w:lsdException w:name="Light Grid Accent 3" w:semiHidden="0" w:uiPriority="62" w:unhideWhenUsed="0"/>
+    <w:lsdException w:name="Medium Shading 1 Accent 3" w:semiHidden="0" w:uiPriority="63" w:unhideWhenUsed="0"/>
+    <w:lsdException w:name="Medium Shading 2 Accent 3" w:semiHidden="0" w:uiPriority="64" w:unhideWhenUsed="0"/>
+    <w:lsdException w:name="Medium List 1 Accent 3" w:semiHidden="0" w:uiPriority="65" w:unhideWhenUsed="0"/>
+    <w:lsdException w:name="Medium List 2 Accent 3" w:semiHidden="0" w:uiPriority="66" w:unhideWhenUsed="0"/>
+    <w:lsdException w:name="Medium Grid 1 Accent 3" w:semiHidden="0" w:uiPriority="67" w:unhideWhenUsed="0"/>
+    <w:lsdException w:name="Medium Grid 2 Accent 3" w:semiHidden="0" w:uiPriority="68" w:unhideWhenUsed="0"/>
+    <w:lsdException w:name="Medium Grid 3 Accent 3" w:semiHidden="0" w:uiPriority="69" w:unhideWhenUsed="0"/>
+    <w:lsdException w:name="Dark List Accent 3" w:semiHidden="0" w:uiPriority="70" w:unhideWhenUsed="0"/>
+    <w:lsdException w:name="Colorful Shading Accent 3" w:semiHidden="0" w:uiPriority="71" w:unhideWhenUsed="0"/>
+    <w:lsdException w:name="Colorful List Accent 3" w:semiHidden="0" w:uiPriority="72" w:unhideWhenUsed="0"/>
+    <w:lsdException w:name="Colorful Grid Accent 3" w:semiHidden="0" w:uiPriority="73" w:unhideWhenUsed="0"/>
+    <w:lsdException w:name="Light Shading Accent 4" w:semiHidden="0" w:uiPriority="60" w:unhideWhenUsed="0"/>
+    <w:lsdException w:name="Light List Accent 4" w:semiHidden="0" w:uiPriority="61" w:unhideWhenUsed="0"/>
+    <w:lsdException w:name="Light Grid Accent 4" w:semiHidden="0" w:uiPriority="62" w:unhideWhenUsed="0"/>
+    <w:lsdException w:name="Medium Shading 1 Accent 4" w:semiHidden="0" w:uiPriority="63" w:unhideWhenUsed="0"/>
+    <w:lsdException w:name="Medium Shading 2 Accent 4" w:semiHidden="0" w:uiPriority="64" w:unhideWhenUsed="0"/>
+    <w:lsdException w:name="Medium List 1 Accent 4" w:semiHidden="0" w:uiPriority="65" w:unhideWhenUsed="0"/>
+    <w:lsdException w:name="Medium List 2 Accent 4" w:semiHidden="0" w:uiPriority="66" w:unhideWhenUsed="0"/>
+    <w:lsdException w:name="Medium Grid 1 Accent 4" w:semiHidden="0" w:uiPriority="67" w:unhideWhenUsed="0"/>
+    <w:lsdException w:name="Medium Grid 2 Accent 4" w:semiHidden="0" w:uiPriority="68" w:unhideWhenUsed="0"/>
+    <w:lsdException w:name="Medium Grid 3 Accent 4" w:semiHidden="0" w:uiPriority="69" w:unhideWhenUsed="0"/>
+    <w:lsdException w:name="Dark List Accent 4" w:semiHidden="0" w:uiPriority="70" w:unhideWhenUsed="0"/>
+    <w:lsdException w:name="Colorful Shading Accent 4" w:semiHidden="0" w:uiPriority="71" w:unhideWhenUsed="0"/>
+    <w:lsdException w:name="Colorful List Accent 4" w:semiHidden="0" w:uiPriority="72" w:unhideWhenUsed="0"/>
+    <w:lsdException w:name="Colorful Grid Accent 4" w:semiHidden="0" w:uiPriority="73" w:unhideWhenUsed="0"/>
+    <w:lsdException w:name="Light Shading Accent 5" w:semiHidden="0" w:uiPriority="60" w:unhideWhenUsed="0"/>
+    <w:lsdException w:name="Light List Accent 5" w:semiHidden="0" w:uiPriority="61" w:unhideWhenUsed="0"/>
+    <w:lsdException w:name="Light Grid Accent 5" w:semiHidden="0" w:uiPriority="62" w:unhideWhenUsed="0"/>
+    <w:lsdException w:name="Medium Shading 1 Accent 5" w:semiHidden="0" w:uiPriority="63" w:unhideWhenUsed="0"/>
+    <w:lsdException w:name="Medium Shading 2 Accent 5" w:semiHidden="0" w:uiPriority="64" w:unhideWhenUsed="0"/>
+    <w:lsdException w:name="Medium List 1 Accent 5" w:semiHidden="0" w:uiPriority="65" w:unhideWhenUsed="0"/>
+    <w:lsdException w:name="Medium List 2 Accent 5" w:semiHidden="0" w:uiPriority="66" w:unhideWhenUsed="0"/>
+    <w:lsdException w:name="Medium Grid 1 Accent 5" w:semiHidden="0" w:uiPriority="67" w:unhideWhenUsed="0"/>
+    <w:lsdException w:name="Medium Grid 2 Accent 5" w:semiHidden="0" w:uiPriority="68" w:unhideWhenUsed="0"/>
+    <w:lsdException w:name="Medium Grid 3 Accent 5" w:semiHidden="0" w:uiPriority="69" w:unhideWhenUsed="0"/>
+    <w:lsdException w:name="Dark List Accent 5" w:semiHidden="0" w:uiPriority="70" w:unhideWhenUsed="0"/>
+    <w:lsdException w:name="Colorful Shading Accent 5" w:semiHidden="0" w:uiPriority="71" w:unhideWhenUsed="0"/>
+    <w:lsdException w:name="Colorful List Accent 5" w:semiHidden="0" w:uiPriority="72" w:unhideWhenUsed="0"/>
+    <w:lsdException w:name="Colorful Grid Accent 5" w:semiHidden="0" w:uiPriority="73" w:unhideWhenUsed="0"/>
+    <w:lsdException w:name="Light Shading Accent 6" w:semiHidden="0" w:uiPriority="60" w:unhideWhenUsed="0"/>
+    <w:lsdException w:name="Light List Accent 6" w:semiHidden="0" w:uiPriority="61" w:unhideWhenUsed="0"/>
+    <w:lsdException w:name="Light Grid Accent 6" w:semiHidden="0" w:uiPriority="62" w:unhideWhenUsed="0"/>
+    <w:lsdException w:name="Medium Shading 1 Accent 6" w:semiHidden="0" w:uiPriority="63" w:unhideWhenUsed="0"/>
+    <w:lsdException w:name="Medium Shading 2 Accent 6" w:semiHidden="0" w:uiPriority="64" w:unhideWhenUsed="0"/>
+    <w:lsdException w:name="Medium List 1 Accent 6" w:semiHidden="0" w:uiPriority="65" w:unhideWhenUsed="0"/>
+    <w:lsdException w:name="Medium List 2 Accent 6" w:semiHidden="0" w:uiPriority="66" w:unhideWhenUsed="0"/>
+    <w:lsdException w:name="Medium Grid 1 Accent 6" w:semiHidden="0" w:uiPriority="67" w:unhideWhenUsed="0"/>
+    <w:lsdException w:name="Medium Grid 2 Accent 6" w:semiHidden="0" w:uiPriority="68" w:unhideWhenUsed="0"/>
+    <w:lsdException w:name="Medium Grid 3 Accent 6" w:semiHidden="0" w:uiPriority="69" w:unhideWhenUsed="0"/>
+    <w:lsdException w:name="Dark List Accent 6" w:semiHidden="0" w:uiPriority="70" w:unhideWhenUsed="0"/>
+    <w:lsdException w:name="Colorful Shading Accent 6" w:semiHidden="0" w:uiPriority="71" w:unhideWhenUsed="0"/>
+    <w:lsdException w:name="Colorful List Accent 6" w:semiHidden="0" w:uiPriority="72" w:unhideWhenUsed="0"/>
+    <w:lsdException w:name="Colorful Grid Accent 6" w:semiHidden="0" w:uiPriority="73" w:unhideWhenUsed="0"/>
+    <w:lsdException w:name="Subtle Emphasis" w:semiHidden="0" w:uiPriority="19" w:unhideWhenUsed="0" w:qFormat="1"/>
+    <w:lsdException w:name="Intense Emphasis" w:semiHidden="0" w:uiPriority="21" w:unhideWhenUsed="0" w:qFormat="1"/>
+    <w:lsdException w:name="Subtle Reference" w:semiHidden="0" w:uiPriority="31" w:unhideWhenUsed="0" w:qFormat="1"/>
+    <w:lsdException w:name="Intense Reference" w:semiHidden="0" w:uiPriority="32" w:unhideWhenUsed="0" w:qFormat="1"/>
+    <w:lsdException w:name="Book Title" w:semiHidden="0" w:uiPriority="33" w:unhideWhenUsed="0" w:qFormat="1"/>
+    <w:lsdException w:name="Bibliography" w:uiPriority="37"/>
+    <w:lsdException w:name="TOC Heading" w:uiPriority="39" w:qFormat="1"/>
   </w:latentStyles>
   <w:style w:type="paragraph" w:default="1" w:styleId="Normal">
     <w:name w:val="Normal"/>
@@ -9056,6 +9488,7 @@
       <w:spacing w:after="0" w:line="240" w:lineRule="auto"/>
     </w:pPr>
     <w:tblPr>
+      <w:tblInd w:w="0" w:type="dxa"/>
       <w:tblBorders>
         <w:top w:val="single" w:sz="4" w:space="0" w:color="auto"/>
         <w:left w:val="single" w:sz="4" w:space="0" w:color="auto"/>
@@ -9064,6 +9497,12 @@
         <w:insideH w:val="single" w:sz="4" w:space="0" w:color="auto"/>
         <w:insideV w:val="single" w:sz="4" w:space="0" w:color="auto"/>
       </w:tblBorders>
+      <w:tblCellMar>
+        <w:top w:w="0" w:type="dxa"/>
+        <w:left w:w="108" w:type="dxa"/>
+        <w:bottom w:w="0" w:type="dxa"/>
+        <w:right w:w="108" w:type="dxa"/>
+      </w:tblCellMar>
     </w:tblPr>
   </w:style>
   <w:style w:type="paragraph" w:customStyle="1" w:styleId="ContactInfo">
@@ -9273,9 +9712,11 @@
       <w:szCs w:val="18"/>
     </w:rPr>
     <w:tblPr>
+      <w:tblInd w:w="0" w:type="dxa"/>
       <w:tblCellMar>
         <w:top w:w="144" w:type="dxa"/>
         <w:left w:w="0" w:type="dxa"/>
+        <w:bottom w:w="0" w:type="dxa"/>
         <w:right w:w="0" w:type="dxa"/>
       </w:tblCellMar>
     </w:tblPr>
@@ -9337,6 +9778,7 @@
     </w:pPr>
     <w:tblPr>
       <w:tblStyleRowBandSize w:val="1"/>
+      <w:tblInd w:w="0" w:type="dxa"/>
       <w:tblBorders>
         <w:top w:val="single" w:sz="4" w:space="0" w:color="BCB8AC" w:themeColor="text2" w:themeTint="66"/>
         <w:left w:val="single" w:sz="4" w:space="0" w:color="BCB8AC" w:themeColor="text2" w:themeTint="66"/>
@@ -9344,6 +9786,12 @@
         <w:right w:val="single" w:sz="4" w:space="0" w:color="BCB8AC" w:themeColor="text2" w:themeTint="66"/>
         <w:insideV w:val="single" w:sz="4" w:space="0" w:color="BCB8AC" w:themeColor="text2" w:themeTint="66"/>
       </w:tblBorders>
+      <w:tblCellMar>
+        <w:top w:w="0" w:type="dxa"/>
+        <w:left w:w="108" w:type="dxa"/>
+        <w:bottom w:w="0" w:type="dxa"/>
+        <w:right w:w="108" w:type="dxa"/>
+      </w:tblCellMar>
     </w:tblPr>
     <w:tblStylePr w:type="firstRow">
       <w:rPr>
@@ -9678,6 +10126,1156 @@
       <w:sz w:val="16"/>
       <w:szCs w:val="16"/>
     </w:rPr>
+  </w:style>
+  <w:style w:type="character" w:customStyle="1" w:styleId="tw-bilingual-translation">
+    <w:name w:val="tw-bilingual-translation"/>
+    <w:basedOn w:val="DefaultParagraphFont"/>
+    <w:rsid w:val="00C32BF3"/>
+  </w:style>
+</w:styles>
+</file>
+
+<file path=word/stylesWithEffects.xml><?xml version="1.0" encoding="utf-8"?>
+<w:styles xmlns:wpc="http://schemas.microsoft.com/office/word/2010/wordprocessingCanvas" xmlns:mc="http://schemas.openxmlformats.org/markup-compatibility/2006" xmlns:o="urn:schemas-microsoft-com:office:office" xmlns:r="http://schemas.openxmlformats.org/officeDocument/2006/relationships" xmlns:m="http://schemas.openxmlformats.org/officeDocument/2006/math" xmlns:v="urn:schemas-microsoft-com:vml" xmlns:wp14="http://schemas.microsoft.com/office/word/2010/wordprocessingDrawing" xmlns:wp="http://schemas.openxmlformats.org/drawingml/2006/wordprocessingDrawing" xmlns:w10="urn:schemas-microsoft-com:office:word" xmlns:w="http://schemas.openxmlformats.org/wordprocessingml/2006/main" xmlns:w14="http://schemas.microsoft.com/office/word/2010/wordml" xmlns:wpg="http://schemas.microsoft.com/office/word/2010/wordprocessingGroup" xmlns:wpi="http://schemas.microsoft.com/office/word/2010/wordprocessingInk" xmlns:wne="http://schemas.microsoft.com/office/word/2006/wordml" xmlns:wps="http://schemas.microsoft.com/office/word/2010/wordprocessingShape" mc:Ignorable="w14 wp14">
+  <w:docDefaults>
+    <w:rPrDefault>
+      <w:rPr>
+        <w:rFonts w:asciiTheme="minorHAnsi" w:eastAsiaTheme="minorEastAsia" w:hAnsiTheme="minorHAnsi" w:cstheme="minorBidi"/>
+        <w:lang w:val="en-US" w:eastAsia="ja-JP" w:bidi="ar-SA"/>
+      </w:rPr>
+    </w:rPrDefault>
+    <w:pPrDefault>
+      <w:pPr>
+        <w:spacing w:before="100" w:after="200" w:line="276" w:lineRule="auto"/>
+      </w:pPr>
+    </w:pPrDefault>
+  </w:docDefaults>
+  <w:latentStyles w:defLockedState="0" w:defUIPriority="99" w:defSemiHidden="1" w:defUnhideWhenUsed="1" w:defQFormat="0" w:count="267">
+    <w:lsdException w:name="Normal" w:semiHidden="0" w:uiPriority="0" w:unhideWhenUsed="0" w:qFormat="1"/>
+    <w:lsdException w:name="heading 1" w:semiHidden="0" w:uiPriority="9" w:unhideWhenUsed="0" w:qFormat="1"/>
+    <w:lsdException w:name="heading 2" w:uiPriority="9" w:qFormat="1"/>
+    <w:lsdException w:name="heading 3" w:uiPriority="9" w:qFormat="1"/>
+    <w:lsdException w:name="heading 4" w:uiPriority="9" w:qFormat="1"/>
+    <w:lsdException w:name="heading 5" w:uiPriority="9" w:qFormat="1"/>
+    <w:lsdException w:name="heading 6" w:uiPriority="9" w:qFormat="1"/>
+    <w:lsdException w:name="heading 7" w:uiPriority="9" w:qFormat="1"/>
+    <w:lsdException w:name="heading 8" w:uiPriority="9" w:qFormat="1"/>
+    <w:lsdException w:name="heading 9" w:uiPriority="9" w:qFormat="1"/>
+    <w:lsdException w:name="toc 1" w:uiPriority="39"/>
+    <w:lsdException w:name="toc 2" w:uiPriority="39"/>
+    <w:lsdException w:name="toc 3" w:uiPriority="39"/>
+    <w:lsdException w:name="toc 4" w:uiPriority="39"/>
+    <w:lsdException w:name="toc 5" w:uiPriority="39"/>
+    <w:lsdException w:name="toc 6" w:uiPriority="39"/>
+    <w:lsdException w:name="toc 7" w:uiPriority="39"/>
+    <w:lsdException w:name="toc 8" w:uiPriority="39"/>
+    <w:lsdException w:name="toc 9" w:uiPriority="39"/>
+    <w:lsdException w:name="footer" w:uiPriority="0"/>
+    <w:lsdException w:name="caption" w:uiPriority="35" w:qFormat="1"/>
+    <w:lsdException w:name="Title" w:semiHidden="0" w:uiPriority="10" w:unhideWhenUsed="0" w:qFormat="1"/>
+    <w:lsdException w:name="Default Paragraph Font" w:uiPriority="1"/>
+    <w:lsdException w:name="Subtitle" w:semiHidden="0" w:uiPriority="11" w:unhideWhenUsed="0" w:qFormat="1"/>
+    <w:lsdException w:name="Strong" w:semiHidden="0" w:uiPriority="22" w:unhideWhenUsed="0" w:qFormat="1"/>
+    <w:lsdException w:name="Emphasis" w:semiHidden="0" w:uiPriority="20" w:unhideWhenUsed="0" w:qFormat="1"/>
+    <w:lsdException w:name="Table Grid" w:semiHidden="0" w:uiPriority="39" w:unhideWhenUsed="0"/>
+    <w:lsdException w:name="Placeholder Text" w:unhideWhenUsed="0"/>
+    <w:lsdException w:name="No Spacing" w:semiHidden="0" w:uiPriority="1" w:unhideWhenUsed="0" w:qFormat="1"/>
+    <w:lsdException w:name="Light Shading" w:semiHidden="0" w:uiPriority="60" w:unhideWhenUsed="0"/>
+    <w:lsdException w:name="Light List" w:semiHidden="0" w:uiPriority="61" w:unhideWhenUsed="0"/>
+    <w:lsdException w:name="Light Grid" w:semiHidden="0" w:uiPriority="62" w:unhideWhenUsed="0"/>
+    <w:lsdException w:name="Medium Shading 1" w:semiHidden="0" w:uiPriority="63" w:unhideWhenUsed="0"/>
+    <w:lsdException w:name="Medium Shading 2" w:semiHidden="0" w:uiPriority="64" w:unhideWhenUsed="0"/>
+    <w:lsdException w:name="Medium List 1" w:semiHidden="0" w:uiPriority="65" w:unhideWhenUsed="0"/>
+    <w:lsdException w:name="Medium List 2" w:semiHidden="0" w:uiPriority="66" w:unhideWhenUsed="0"/>
+    <w:lsdException w:name="Medium Grid 1" w:semiHidden="0" w:uiPriority="67" w:unhideWhenUsed="0"/>
+    <w:lsdException w:name="Medium Grid 2" w:semiHidden="0" w:uiPriority="68" w:unhideWhenUsed="0"/>
+    <w:lsdException w:name="Medium Grid 3" w:semiHidden="0" w:uiPriority="69" w:unhideWhenUsed="0"/>
+    <w:lsdException w:name="Dark List" w:semiHidden="0" w:uiPriority="70" w:unhideWhenUsed="0"/>
+    <w:lsdException w:name="Colorful Shading" w:semiHidden="0" w:uiPriority="71" w:unhideWhenUsed="0"/>
+    <w:lsdException w:name="Colorful List" w:semiHidden="0" w:uiPriority="72" w:unhideWhenUsed="0"/>
+    <w:lsdException w:name="Colorful Grid" w:semiHidden="0" w:uiPriority="73" w:unhideWhenUsed="0"/>
+    <w:lsdException w:name="Light Shading Accent 1" w:semiHidden="0" w:uiPriority="60" w:unhideWhenUsed="0"/>
+    <w:lsdException w:name="Light List Accent 1" w:semiHidden="0" w:uiPriority="61" w:unhideWhenUsed="0"/>
+    <w:lsdException w:name="Light Grid Accent 1" w:semiHidden="0" w:uiPriority="62" w:unhideWhenUsed="0"/>
+    <w:lsdException w:name="Medium Shading 1 Accent 1" w:semiHidden="0" w:uiPriority="63" w:unhideWhenUsed="0"/>
+    <w:lsdException w:name="Medium Shading 2 Accent 1" w:semiHidden="0" w:uiPriority="64" w:unhideWhenUsed="0"/>
+    <w:lsdException w:name="Medium List 1 Accent 1" w:semiHidden="0" w:uiPriority="65" w:unhideWhenUsed="0"/>
+    <w:lsdException w:name="Revision" w:unhideWhenUsed="0"/>
+    <w:lsdException w:name="List Paragraph" w:semiHidden="0" w:uiPriority="34" w:unhideWhenUsed="0" w:qFormat="1"/>
+    <w:lsdException w:name="Quote" w:semiHidden="0" w:uiPriority="29" w:unhideWhenUsed="0" w:qFormat="1"/>
+    <w:lsdException w:name="Intense Quote" w:semiHidden="0" w:uiPriority="30" w:unhideWhenUsed="0" w:qFormat="1"/>
+    <w:lsdException w:name="Medium List 2 Accent 1" w:semiHidden="0" w:uiPriority="66" w:unhideWhenUsed="0"/>
+    <w:lsdException w:name="Medium Grid 1 Accent 1" w:semiHidden="0" w:uiPriority="67" w:unhideWhenUsed="0"/>
+    <w:lsdException w:name="Medium Grid 2 Accent 1" w:semiHidden="0" w:uiPriority="68" w:unhideWhenUsed="0"/>
+    <w:lsdException w:name="Medium Grid 3 Accent 1" w:semiHidden="0" w:uiPriority="69" w:unhideWhenUsed="0"/>
+    <w:lsdException w:name="Dark List Accent 1" w:semiHidden="0" w:uiPriority="70" w:unhideWhenUsed="0"/>
+    <w:lsdException w:name="Colorful Shading Accent 1" w:semiHidden="0" w:uiPriority="71" w:unhideWhenUsed="0"/>
+    <w:lsdException w:name="Colorful List Accent 1" w:semiHidden="0" w:uiPriority="72" w:unhideWhenUsed="0"/>
+    <w:lsdException w:name="Colorful Grid Accent 1" w:semiHidden="0" w:uiPriority="73" w:unhideWhenUsed="0"/>
+    <w:lsdException w:name="Light Shading Accent 2" w:semiHidden="0" w:uiPriority="60" w:unhideWhenUsed="0"/>
+    <w:lsdException w:name="Light List Accent 2" w:semiHidden="0" w:uiPriority="61" w:unhideWhenUsed="0"/>
+    <w:lsdException w:name="Light Grid Accent 2" w:semiHidden="0" w:uiPriority="62" w:unhideWhenUsed="0"/>
+    <w:lsdException w:name="Medium Shading 1 Accent 2" w:semiHidden="0" w:uiPriority="63" w:unhideWhenUsed="0"/>
+    <w:lsdException w:name="Medium Shading 2 Accent 2" w:semiHidden="0" w:uiPriority="64" w:unhideWhenUsed="0"/>
+    <w:lsdException w:name="Medium List 1 Accent 2" w:semiHidden="0" w:uiPriority="65" w:unhideWhenUsed="0"/>
+    <w:lsdException w:name="Medium List 2 Accent 2" w:semiHidden="0" w:uiPriority="66" w:unhideWhenUsed="0"/>
+    <w:lsdException w:name="Medium Grid 1 Accent 2" w:semiHidden="0" w:uiPriority="67" w:unhideWhenUsed="0"/>
+    <w:lsdException w:name="Medium Grid 2 Accent 2" w:semiHidden="0" w:uiPriority="68" w:unhideWhenUsed="0"/>
+    <w:lsdException w:name="Medium Grid 3 Accent 2" w:semiHidden="0" w:uiPriority="69" w:unhideWhenUsed="0"/>
+    <w:lsdException w:name="Dark List Accent 2" w:semiHidden="0" w:uiPriority="70" w:unhideWhenUsed="0"/>
+    <w:lsdException w:name="Colorful Shading Accent 2" w:semiHidden="0" w:uiPriority="71" w:unhideWhenUsed="0"/>
+    <w:lsdException w:name="Colorful List Accent 2" w:semiHidden="0" w:uiPriority="72" w:unhideWhenUsed="0"/>
+    <w:lsdException w:name="Colorful Grid Accent 2" w:semiHidden="0" w:uiPriority="73" w:unhideWhenUsed="0"/>
+    <w:lsdException w:name="Light Shading Accent 3" w:semiHidden="0" w:uiPriority="60" w:unhideWhenUsed="0"/>
+    <w:lsdException w:name="Light List Accent 3" w:semiHidden="0" w:uiPriority="61" w:unhideWhenUsed="0"/>
+    <w:lsdException w:name="Light Grid Accent 3" w:semiHidden="0" w:uiPriority="62" w:unhideWhenUsed="0"/>
+    <w:lsdException w:name="Medium Shading 1 Accent 3" w:semiHidden="0" w:uiPriority="63" w:unhideWhenUsed="0"/>
+    <w:lsdException w:name="Medium Shading 2 Accent 3" w:semiHidden="0" w:uiPriority="64" w:unhideWhenUsed="0"/>
+    <w:lsdException w:name="Medium List 1 Accent 3" w:semiHidden="0" w:uiPriority="65" w:unhideWhenUsed="0"/>
+    <w:lsdException w:name="Medium List 2 Accent 3" w:semiHidden="0" w:uiPriority="66" w:unhideWhenUsed="0"/>
+    <w:lsdException w:name="Medium Grid 1 Accent 3" w:semiHidden="0" w:uiPriority="67" w:unhideWhenUsed="0"/>
+    <w:lsdException w:name="Medium Grid 2 Accent 3" w:semiHidden="0" w:uiPriority="68" w:unhideWhenUsed="0"/>
+    <w:lsdException w:name="Medium Grid 3 Accent 3" w:semiHidden="0" w:uiPriority="69" w:unhideWhenUsed="0"/>
+    <w:lsdException w:name="Dark List Accent 3" w:semiHidden="0" w:uiPriority="70" w:unhideWhenUsed="0"/>
+    <w:lsdException w:name="Colorful Shading Accent 3" w:semiHidden="0" w:uiPriority="71" w:unhideWhenUsed="0"/>
+    <w:lsdException w:name="Colorful List Accent 3" w:semiHidden="0" w:uiPriority="72" w:unhideWhenUsed="0"/>
+    <w:lsdException w:name="Colorful Grid Accent 3" w:semiHidden="0" w:uiPriority="73" w:unhideWhenUsed="0"/>
+    <w:lsdException w:name="Light Shading Accent 4" w:semiHidden="0" w:uiPriority="60" w:unhideWhenUsed="0"/>
+    <w:lsdException w:name="Light List Accent 4" w:semiHidden="0" w:uiPriority="61" w:unhideWhenUsed="0"/>
+    <w:lsdException w:name="Light Grid Accent 4" w:semiHidden="0" w:uiPriority="62" w:unhideWhenUsed="0"/>
+    <w:lsdException w:name="Medium Shading 1 Accent 4" w:semiHidden="0" w:uiPriority="63" w:unhideWhenUsed="0"/>
+    <w:lsdException w:name="Medium Shading 2 Accent 4" w:semiHidden="0" w:uiPriority="64" w:unhideWhenUsed="0"/>
+    <w:lsdException w:name="Medium List 1 Accent 4" w:semiHidden="0" w:uiPriority="65" w:unhideWhenUsed="0"/>
+    <w:lsdException w:name="Medium List 2 Accent 4" w:semiHidden="0" w:uiPriority="66" w:unhideWhenUsed="0"/>
+    <w:lsdException w:name="Medium Grid 1 Accent 4" w:semiHidden="0" w:uiPriority="67" w:unhideWhenUsed="0"/>
+    <w:lsdException w:name="Medium Grid 2 Accent 4" w:semiHidden="0" w:uiPriority="68" w:unhideWhenUsed="0"/>
+    <w:lsdException w:name="Medium Grid 3 Accent 4" w:semiHidden="0" w:uiPriority="69" w:unhideWhenUsed="0"/>
+    <w:lsdException w:name="Dark List Accent 4" w:semiHidden="0" w:uiPriority="70" w:unhideWhenUsed="0"/>
+    <w:lsdException w:name="Colorful Shading Accent 4" w:semiHidden="0" w:uiPriority="71" w:unhideWhenUsed="0"/>
+    <w:lsdException w:name="Colorful List Accent 4" w:semiHidden="0" w:uiPriority="72" w:unhideWhenUsed="0"/>
+    <w:lsdException w:name="Colorful Grid Accent 4" w:semiHidden="0" w:uiPriority="73" w:unhideWhenUsed="0"/>
+    <w:lsdException w:name="Light Shading Accent 5" w:semiHidden="0" w:uiPriority="60" w:unhideWhenUsed="0"/>
+    <w:lsdException w:name="Light List Accent 5" w:semiHidden="0" w:uiPriority="61" w:unhideWhenUsed="0"/>
+    <w:lsdException w:name="Light Grid Accent 5" w:semiHidden="0" w:uiPriority="62" w:unhideWhenUsed="0"/>
+    <w:lsdException w:name="Medium Shading 1 Accent 5" w:semiHidden="0" w:uiPriority="63" w:unhideWhenUsed="0"/>
+    <w:lsdException w:name="Medium Shading 2 Accent 5" w:semiHidden="0" w:uiPriority="64" w:unhideWhenUsed="0"/>
+    <w:lsdException w:name="Medium List 1 Accent 5" w:semiHidden="0" w:uiPriority="65" w:unhideWhenUsed="0"/>
+    <w:lsdException w:name="Medium List 2 Accent 5" w:semiHidden="0" w:uiPriority="66" w:unhideWhenUsed="0"/>
+    <w:lsdException w:name="Medium Grid 1 Accent 5" w:semiHidden="0" w:uiPriority="67" w:unhideWhenUsed="0"/>
+    <w:lsdException w:name="Medium Grid 2 Accent 5" w:semiHidden="0" w:uiPriority="68" w:unhideWhenUsed="0"/>
+    <w:lsdException w:name="Medium Grid 3 Accent 5" w:semiHidden="0" w:uiPriority="69" w:unhideWhenUsed="0"/>
+    <w:lsdException w:name="Dark List Accent 5" w:semiHidden="0" w:uiPriority="70" w:unhideWhenUsed="0"/>
+    <w:lsdException w:name="Colorful Shading Accent 5" w:semiHidden="0" w:uiPriority="71" w:unhideWhenUsed="0"/>
+    <w:lsdException w:name="Colorful List Accent 5" w:semiHidden="0" w:uiPriority="72" w:unhideWhenUsed="0"/>
+    <w:lsdException w:name="Colorful Grid Accent 5" w:semiHidden="0" w:uiPriority="73" w:unhideWhenUsed="0"/>
+    <w:lsdException w:name="Light Shading Accent 6" w:semiHidden="0" w:uiPriority="60" w:unhideWhenUsed="0"/>
+    <w:lsdException w:name="Light List Accent 6" w:semiHidden="0" w:uiPriority="61" w:unhideWhenUsed="0"/>
+    <w:lsdException w:name="Light Grid Accent 6" w:semiHidden="0" w:uiPriority="62" w:unhideWhenUsed="0"/>
+    <w:lsdException w:name="Medium Shading 1 Accent 6" w:semiHidden="0" w:uiPriority="63" w:unhideWhenUsed="0"/>
+    <w:lsdException w:name="Medium Shading 2 Accent 6" w:semiHidden="0" w:uiPriority="64" w:unhideWhenUsed="0"/>
+    <w:lsdException w:name="Medium List 1 Accent 6" w:semiHidden="0" w:uiPriority="65" w:unhideWhenUsed="0"/>
+    <w:lsdException w:name="Medium List 2 Accent 6" w:semiHidden="0" w:uiPriority="66" w:unhideWhenUsed="0"/>
+    <w:lsdException w:name="Medium Grid 1 Accent 6" w:semiHidden="0" w:uiPriority="67" w:unhideWhenUsed="0"/>
+    <w:lsdException w:name="Medium Grid 2 Accent 6" w:semiHidden="0" w:uiPriority="68" w:unhideWhenUsed="0"/>
+    <w:lsdException w:name="Medium Grid 3 Accent 6" w:semiHidden="0" w:uiPriority="69" w:unhideWhenUsed="0"/>
+    <w:lsdException w:name="Dark List Accent 6" w:semiHidden="0" w:uiPriority="70" w:unhideWhenUsed="0"/>
+    <w:lsdException w:name="Colorful Shading Accent 6" w:semiHidden="0" w:uiPriority="71" w:unhideWhenUsed="0"/>
+    <w:lsdException w:name="Colorful List Accent 6" w:semiHidden="0" w:uiPriority="72" w:unhideWhenUsed="0"/>
+    <w:lsdException w:name="Colorful Grid Accent 6" w:semiHidden="0" w:uiPriority="73" w:unhideWhenUsed="0"/>
+    <w:lsdException w:name="Subtle Emphasis" w:semiHidden="0" w:uiPriority="19" w:unhideWhenUsed="0" w:qFormat="1"/>
+    <w:lsdException w:name="Intense Emphasis" w:semiHidden="0" w:uiPriority="21" w:unhideWhenUsed="0" w:qFormat="1"/>
+    <w:lsdException w:name="Subtle Reference" w:semiHidden="0" w:uiPriority="31" w:unhideWhenUsed="0" w:qFormat="1"/>
+    <w:lsdException w:name="Intense Reference" w:semiHidden="0" w:uiPriority="32" w:unhideWhenUsed="0" w:qFormat="1"/>
+    <w:lsdException w:name="Book Title" w:semiHidden="0" w:uiPriority="33" w:unhideWhenUsed="0" w:qFormat="1"/>
+    <w:lsdException w:name="Bibliography" w:uiPriority="37"/>
+    <w:lsdException w:name="TOC Heading" w:uiPriority="39" w:qFormat="1"/>
+  </w:latentStyles>
+  <w:style w:type="paragraph" w:default="1" w:styleId="Normal">
+    <w:name w:val="Normal"/>
+    <w:qFormat/>
+    <w:rsid w:val="00271161"/>
+  </w:style>
+  <w:style w:type="paragraph" w:styleId="Heading1">
+    <w:name w:val="heading 1"/>
+    <w:basedOn w:val="Normal"/>
+    <w:next w:val="Normal"/>
+    <w:link w:val="Heading1Char"/>
+    <w:uiPriority w:val="9"/>
+    <w:qFormat/>
+    <w:rsid w:val="00271161"/>
+    <w:pPr>
+      <w:pBdr>
+        <w:top w:val="single" w:sz="24" w:space="0" w:color="F24F4F" w:themeColor="accent1"/>
+        <w:left w:val="single" w:sz="24" w:space="0" w:color="F24F4F" w:themeColor="accent1"/>
+        <w:bottom w:val="single" w:sz="24" w:space="0" w:color="F24F4F" w:themeColor="accent1"/>
+        <w:right w:val="single" w:sz="24" w:space="0" w:color="F24F4F" w:themeColor="accent1"/>
+      </w:pBdr>
+      <w:shd w:val="clear" w:color="auto" w:fill="F24F4F" w:themeFill="accent1"/>
+      <w:spacing w:after="0"/>
+      <w:outlineLvl w:val="0"/>
+    </w:pPr>
+    <w:rPr>
+      <w:caps/>
+      <w:color w:val="FFFFFF" w:themeColor="background1"/>
+      <w:spacing w:val="15"/>
+      <w:sz w:val="22"/>
+      <w:szCs w:val="22"/>
+    </w:rPr>
+  </w:style>
+  <w:style w:type="paragraph" w:styleId="Heading2">
+    <w:name w:val="heading 2"/>
+    <w:basedOn w:val="Normal"/>
+    <w:next w:val="Normal"/>
+    <w:link w:val="Heading2Char"/>
+    <w:uiPriority w:val="9"/>
+    <w:unhideWhenUsed/>
+    <w:qFormat/>
+    <w:rsid w:val="00271161"/>
+    <w:pPr>
+      <w:pBdr>
+        <w:top w:val="single" w:sz="24" w:space="0" w:color="FCDBDB" w:themeColor="accent1" w:themeTint="33"/>
+        <w:left w:val="single" w:sz="24" w:space="0" w:color="FCDBDB" w:themeColor="accent1" w:themeTint="33"/>
+        <w:bottom w:val="single" w:sz="24" w:space="0" w:color="FCDBDB" w:themeColor="accent1" w:themeTint="33"/>
+        <w:right w:val="single" w:sz="24" w:space="0" w:color="FCDBDB" w:themeColor="accent1" w:themeTint="33"/>
+      </w:pBdr>
+      <w:shd w:val="clear" w:color="auto" w:fill="FCDBDB" w:themeFill="accent1" w:themeFillTint="33"/>
+      <w:spacing w:after="0"/>
+      <w:outlineLvl w:val="1"/>
+    </w:pPr>
+    <w:rPr>
+      <w:caps/>
+      <w:spacing w:val="15"/>
+    </w:rPr>
+  </w:style>
+  <w:style w:type="paragraph" w:styleId="Heading3">
+    <w:name w:val="heading 3"/>
+    <w:basedOn w:val="Normal"/>
+    <w:next w:val="Normal"/>
+    <w:link w:val="Heading3Char"/>
+    <w:uiPriority w:val="9"/>
+    <w:unhideWhenUsed/>
+    <w:qFormat/>
+    <w:rsid w:val="00271161"/>
+    <w:pPr>
+      <w:pBdr>
+        <w:top w:val="single" w:sz="6" w:space="2" w:color="F24F4F" w:themeColor="accent1"/>
+      </w:pBdr>
+      <w:spacing w:before="300" w:after="0"/>
+      <w:outlineLvl w:val="2"/>
+    </w:pPr>
+    <w:rPr>
+      <w:caps/>
+      <w:color w:val="940B0B" w:themeColor="accent1" w:themeShade="7F"/>
+      <w:spacing w:val="15"/>
+    </w:rPr>
+  </w:style>
+  <w:style w:type="paragraph" w:styleId="Heading4">
+    <w:name w:val="heading 4"/>
+    <w:basedOn w:val="Normal"/>
+    <w:next w:val="Normal"/>
+    <w:link w:val="Heading4Char"/>
+    <w:uiPriority w:val="9"/>
+    <w:semiHidden/>
+    <w:unhideWhenUsed/>
+    <w:qFormat/>
+    <w:rsid w:val="00271161"/>
+    <w:pPr>
+      <w:pBdr>
+        <w:top w:val="dotted" w:sz="6" w:space="2" w:color="F24F4F" w:themeColor="accent1"/>
+      </w:pBdr>
+      <w:spacing w:before="200" w:after="0"/>
+      <w:outlineLvl w:val="3"/>
+    </w:pPr>
+    <w:rPr>
+      <w:caps/>
+      <w:color w:val="DF1010" w:themeColor="accent1" w:themeShade="BF"/>
+      <w:spacing w:val="10"/>
+    </w:rPr>
+  </w:style>
+  <w:style w:type="paragraph" w:styleId="Heading5">
+    <w:name w:val="heading 5"/>
+    <w:basedOn w:val="Normal"/>
+    <w:next w:val="Normal"/>
+    <w:link w:val="Heading5Char"/>
+    <w:uiPriority w:val="9"/>
+    <w:semiHidden/>
+    <w:unhideWhenUsed/>
+    <w:qFormat/>
+    <w:rsid w:val="00271161"/>
+    <w:pPr>
+      <w:pBdr>
+        <w:bottom w:val="single" w:sz="6" w:space="1" w:color="F24F4F" w:themeColor="accent1"/>
+      </w:pBdr>
+      <w:spacing w:before="200" w:after="0"/>
+      <w:outlineLvl w:val="4"/>
+    </w:pPr>
+    <w:rPr>
+      <w:caps/>
+      <w:color w:val="DF1010" w:themeColor="accent1" w:themeShade="BF"/>
+      <w:spacing w:val="10"/>
+    </w:rPr>
+  </w:style>
+  <w:style w:type="paragraph" w:styleId="Heading6">
+    <w:name w:val="heading 6"/>
+    <w:basedOn w:val="Normal"/>
+    <w:next w:val="Normal"/>
+    <w:link w:val="Heading6Char"/>
+    <w:uiPriority w:val="9"/>
+    <w:semiHidden/>
+    <w:unhideWhenUsed/>
+    <w:qFormat/>
+    <w:rsid w:val="00271161"/>
+    <w:pPr>
+      <w:pBdr>
+        <w:bottom w:val="dotted" w:sz="6" w:space="1" w:color="F24F4F" w:themeColor="accent1"/>
+      </w:pBdr>
+      <w:spacing w:before="200" w:after="0"/>
+      <w:outlineLvl w:val="5"/>
+    </w:pPr>
+    <w:rPr>
+      <w:caps/>
+      <w:color w:val="DF1010" w:themeColor="accent1" w:themeShade="BF"/>
+      <w:spacing w:val="10"/>
+    </w:rPr>
+  </w:style>
+  <w:style w:type="paragraph" w:styleId="Heading7">
+    <w:name w:val="heading 7"/>
+    <w:basedOn w:val="Normal"/>
+    <w:next w:val="Normal"/>
+    <w:link w:val="Heading7Char"/>
+    <w:uiPriority w:val="9"/>
+    <w:semiHidden/>
+    <w:unhideWhenUsed/>
+    <w:qFormat/>
+    <w:rsid w:val="00271161"/>
+    <w:pPr>
+      <w:spacing w:before="200" w:after="0"/>
+      <w:outlineLvl w:val="6"/>
+    </w:pPr>
+    <w:rPr>
+      <w:caps/>
+      <w:color w:val="DF1010" w:themeColor="accent1" w:themeShade="BF"/>
+      <w:spacing w:val="10"/>
+    </w:rPr>
+  </w:style>
+  <w:style w:type="paragraph" w:styleId="Heading8">
+    <w:name w:val="heading 8"/>
+    <w:basedOn w:val="Normal"/>
+    <w:next w:val="Normal"/>
+    <w:link w:val="Heading8Char"/>
+    <w:uiPriority w:val="9"/>
+    <w:semiHidden/>
+    <w:unhideWhenUsed/>
+    <w:qFormat/>
+    <w:rsid w:val="00271161"/>
+    <w:pPr>
+      <w:spacing w:before="200" w:after="0"/>
+      <w:outlineLvl w:val="7"/>
+    </w:pPr>
+    <w:rPr>
+      <w:caps/>
+      <w:spacing w:val="10"/>
+      <w:sz w:val="18"/>
+      <w:szCs w:val="18"/>
+    </w:rPr>
+  </w:style>
+  <w:style w:type="paragraph" w:styleId="Heading9">
+    <w:name w:val="heading 9"/>
+    <w:basedOn w:val="Normal"/>
+    <w:next w:val="Normal"/>
+    <w:link w:val="Heading9Char"/>
+    <w:uiPriority w:val="9"/>
+    <w:semiHidden/>
+    <w:unhideWhenUsed/>
+    <w:qFormat/>
+    <w:rsid w:val="00271161"/>
+    <w:pPr>
+      <w:spacing w:before="200" w:after="0"/>
+      <w:outlineLvl w:val="8"/>
+    </w:pPr>
+    <w:rPr>
+      <w:i/>
+      <w:iCs/>
+      <w:caps/>
+      <w:spacing w:val="10"/>
+      <w:sz w:val="18"/>
+      <w:szCs w:val="18"/>
+    </w:rPr>
+  </w:style>
+  <w:style w:type="character" w:default="1" w:styleId="DefaultParagraphFont">
+    <w:name w:val="Default Paragraph Font"/>
+    <w:uiPriority w:val="1"/>
+    <w:semiHidden/>
+    <w:unhideWhenUsed/>
+  </w:style>
+  <w:style w:type="table" w:default="1" w:styleId="TableNormal">
+    <w:name w:val="Normal Table"/>
+    <w:uiPriority w:val="99"/>
+    <w:semiHidden/>
+    <w:unhideWhenUsed/>
+    <w:tblPr>
+      <w:tblInd w:w="0" w:type="dxa"/>
+      <w:tblCellMar>
+        <w:top w:w="0" w:type="dxa"/>
+        <w:left w:w="108" w:type="dxa"/>
+        <w:bottom w:w="0" w:type="dxa"/>
+        <w:right w:w="108" w:type="dxa"/>
+      </w:tblCellMar>
+    </w:tblPr>
+  </w:style>
+  <w:style w:type="numbering" w:default="1" w:styleId="NoList">
+    <w:name w:val="No List"/>
+    <w:uiPriority w:val="99"/>
+    <w:semiHidden/>
+    <w:unhideWhenUsed/>
+  </w:style>
+  <w:style w:type="paragraph" w:customStyle="1" w:styleId="Logo">
+    <w:name w:val="Logo"/>
+    <w:basedOn w:val="Normal"/>
+    <w:uiPriority w:val="99"/>
+    <w:semiHidden/>
+    <w:unhideWhenUsed/>
+    <w:pPr>
+      <w:spacing w:before="600"/>
+    </w:pPr>
+  </w:style>
+  <w:style w:type="character" w:styleId="PlaceholderText">
+    <w:name w:val="Placeholder Text"/>
+    <w:basedOn w:val="DefaultParagraphFont"/>
+    <w:uiPriority w:val="99"/>
+    <w:semiHidden/>
+    <w:rPr>
+      <w:color w:val="808080"/>
+    </w:rPr>
+  </w:style>
+  <w:style w:type="paragraph" w:styleId="Title">
+    <w:name w:val="Title"/>
+    <w:basedOn w:val="Normal"/>
+    <w:next w:val="Normal"/>
+    <w:link w:val="TitleChar"/>
+    <w:uiPriority w:val="10"/>
+    <w:qFormat/>
+    <w:rsid w:val="00271161"/>
+    <w:pPr>
+      <w:spacing w:before="0" w:after="0"/>
+    </w:pPr>
+    <w:rPr>
+      <w:rFonts w:asciiTheme="majorHAnsi" w:eastAsiaTheme="majorEastAsia" w:hAnsiTheme="majorHAnsi" w:cstheme="majorBidi"/>
+      <w:caps/>
+      <w:color w:val="F24F4F" w:themeColor="accent1"/>
+      <w:spacing w:val="10"/>
+      <w:sz w:val="52"/>
+      <w:szCs w:val="52"/>
+    </w:rPr>
+  </w:style>
+  <w:style w:type="character" w:customStyle="1" w:styleId="TitleChar">
+    <w:name w:val="Title Char"/>
+    <w:basedOn w:val="DefaultParagraphFont"/>
+    <w:link w:val="Title"/>
+    <w:uiPriority w:val="10"/>
+    <w:rsid w:val="00271161"/>
+    <w:rPr>
+      <w:rFonts w:asciiTheme="majorHAnsi" w:eastAsiaTheme="majorEastAsia" w:hAnsiTheme="majorHAnsi" w:cstheme="majorBidi"/>
+      <w:caps/>
+      <w:color w:val="F24F4F" w:themeColor="accent1"/>
+      <w:spacing w:val="10"/>
+      <w:sz w:val="52"/>
+      <w:szCs w:val="52"/>
+    </w:rPr>
+  </w:style>
+  <w:style w:type="paragraph" w:styleId="Subtitle">
+    <w:name w:val="Subtitle"/>
+    <w:basedOn w:val="Normal"/>
+    <w:next w:val="Normal"/>
+    <w:link w:val="SubtitleChar"/>
+    <w:uiPriority w:val="11"/>
+    <w:qFormat/>
+    <w:rsid w:val="00271161"/>
+    <w:pPr>
+      <w:spacing w:before="0" w:after="500" w:line="240" w:lineRule="auto"/>
+    </w:pPr>
+    <w:rPr>
+      <w:caps/>
+      <w:color w:val="595959" w:themeColor="text1" w:themeTint="A6"/>
+      <w:spacing w:val="10"/>
+      <w:sz w:val="21"/>
+      <w:szCs w:val="21"/>
+    </w:rPr>
+  </w:style>
+  <w:style w:type="character" w:customStyle="1" w:styleId="SubtitleChar">
+    <w:name w:val="Subtitle Char"/>
+    <w:basedOn w:val="DefaultParagraphFont"/>
+    <w:link w:val="Subtitle"/>
+    <w:uiPriority w:val="11"/>
+    <w:rsid w:val="00271161"/>
+    <w:rPr>
+      <w:caps/>
+      <w:color w:val="595959" w:themeColor="text1" w:themeTint="A6"/>
+      <w:spacing w:val="10"/>
+      <w:sz w:val="21"/>
+      <w:szCs w:val="21"/>
+    </w:rPr>
+  </w:style>
+  <w:style w:type="paragraph" w:styleId="NoSpacing">
+    <w:name w:val="No Spacing"/>
+    <w:uiPriority w:val="1"/>
+    <w:qFormat/>
+    <w:rsid w:val="00271161"/>
+    <w:pPr>
+      <w:spacing w:after="0" w:line="240" w:lineRule="auto"/>
+    </w:pPr>
+  </w:style>
+  <w:style w:type="table" w:styleId="TableGrid">
+    <w:name w:val="Table Grid"/>
+    <w:basedOn w:val="TableNormal"/>
+    <w:uiPriority w:val="39"/>
+    <w:pPr>
+      <w:spacing w:after="0" w:line="240" w:lineRule="auto"/>
+    </w:pPr>
+    <w:tblPr>
+      <w:tblInd w:w="0" w:type="dxa"/>
+      <w:tblBorders>
+        <w:top w:val="single" w:sz="4" w:space="0" w:color="auto"/>
+        <w:left w:val="single" w:sz="4" w:space="0" w:color="auto"/>
+        <w:bottom w:val="single" w:sz="4" w:space="0" w:color="auto"/>
+        <w:right w:val="single" w:sz="4" w:space="0" w:color="auto"/>
+        <w:insideH w:val="single" w:sz="4" w:space="0" w:color="auto"/>
+        <w:insideV w:val="single" w:sz="4" w:space="0" w:color="auto"/>
+      </w:tblBorders>
+      <w:tblCellMar>
+        <w:top w:w="0" w:type="dxa"/>
+        <w:left w:w="108" w:type="dxa"/>
+        <w:bottom w:w="0" w:type="dxa"/>
+        <w:right w:w="108" w:type="dxa"/>
+      </w:tblCellMar>
+    </w:tblPr>
+  </w:style>
+  <w:style w:type="paragraph" w:customStyle="1" w:styleId="ContactInfo">
+    <w:name w:val="Contact Info"/>
+    <w:basedOn w:val="NoSpacing"/>
+    <w:uiPriority w:val="99"/>
+    <w:rPr>
+      <w:color w:val="FFFFFF" w:themeColor="background1"/>
+      <w:sz w:val="22"/>
+      <w:szCs w:val="22"/>
+    </w:rPr>
+  </w:style>
+  <w:style w:type="paragraph" w:customStyle="1" w:styleId="TableSpace">
+    <w:name w:val="Table Space"/>
+    <w:basedOn w:val="NoSpacing"/>
+    <w:uiPriority w:val="99"/>
+    <w:pPr>
+      <w:spacing w:line="14" w:lineRule="exact"/>
+    </w:pPr>
+  </w:style>
+  <w:style w:type="paragraph" w:styleId="Header">
+    <w:name w:val="header"/>
+    <w:basedOn w:val="Normal"/>
+    <w:link w:val="HeaderChar"/>
+    <w:uiPriority w:val="99"/>
+    <w:unhideWhenUsed/>
+    <w:pPr>
+      <w:tabs>
+        <w:tab w:val="center" w:pos="4680"/>
+        <w:tab w:val="right" w:pos="9360"/>
+      </w:tabs>
+      <w:spacing w:after="0" w:line="240" w:lineRule="auto"/>
+    </w:pPr>
+  </w:style>
+  <w:style w:type="character" w:customStyle="1" w:styleId="HeaderChar">
+    <w:name w:val="Header Char"/>
+    <w:basedOn w:val="DefaultParagraphFont"/>
+    <w:link w:val="Header"/>
+    <w:uiPriority w:val="99"/>
+  </w:style>
+  <w:style w:type="paragraph" w:styleId="Footer">
+    <w:name w:val="footer"/>
+    <w:basedOn w:val="Normal"/>
+    <w:link w:val="FooterChar"/>
+    <w:uiPriority w:val="99"/>
+    <w:unhideWhenUsed/>
+    <w:pPr>
+      <w:spacing w:after="0" w:line="240" w:lineRule="auto"/>
+    </w:pPr>
+    <w:rPr>
+      <w:rFonts w:asciiTheme="majorHAnsi" w:eastAsiaTheme="majorEastAsia" w:hAnsiTheme="majorHAnsi" w:cstheme="majorBidi"/>
+      <w:caps/>
+      <w:color w:val="F24F4F" w:themeColor="accent1"/>
+      <w:sz w:val="16"/>
+      <w:szCs w:val="16"/>
+    </w:rPr>
+  </w:style>
+  <w:style w:type="character" w:customStyle="1" w:styleId="FooterChar">
+    <w:name w:val="Footer Char"/>
+    <w:basedOn w:val="DefaultParagraphFont"/>
+    <w:link w:val="Footer"/>
+    <w:uiPriority w:val="99"/>
+    <w:rPr>
+      <w:rFonts w:asciiTheme="majorHAnsi" w:eastAsiaTheme="majorEastAsia" w:hAnsiTheme="majorHAnsi" w:cstheme="majorBidi"/>
+      <w:caps/>
+      <w:color w:val="F24F4F" w:themeColor="accent1"/>
+      <w:sz w:val="16"/>
+      <w:szCs w:val="16"/>
+    </w:rPr>
+  </w:style>
+  <w:style w:type="character" w:customStyle="1" w:styleId="Heading1Char">
+    <w:name w:val="Heading 1 Char"/>
+    <w:basedOn w:val="DefaultParagraphFont"/>
+    <w:link w:val="Heading1"/>
+    <w:uiPriority w:val="9"/>
+    <w:rsid w:val="00271161"/>
+    <w:rPr>
+      <w:caps/>
+      <w:color w:val="FFFFFF" w:themeColor="background1"/>
+      <w:spacing w:val="15"/>
+      <w:sz w:val="22"/>
+      <w:szCs w:val="22"/>
+      <w:shd w:val="clear" w:color="auto" w:fill="F24F4F" w:themeFill="accent1"/>
+    </w:rPr>
+  </w:style>
+  <w:style w:type="character" w:customStyle="1" w:styleId="Heading2Char">
+    <w:name w:val="Heading 2 Char"/>
+    <w:basedOn w:val="DefaultParagraphFont"/>
+    <w:link w:val="Heading2"/>
+    <w:uiPriority w:val="9"/>
+    <w:rsid w:val="00271161"/>
+    <w:rPr>
+      <w:caps/>
+      <w:spacing w:val="15"/>
+      <w:shd w:val="clear" w:color="auto" w:fill="FCDBDB" w:themeFill="accent1" w:themeFillTint="33"/>
+    </w:rPr>
+  </w:style>
+  <w:style w:type="paragraph" w:styleId="TOCHeading">
+    <w:name w:val="TOC Heading"/>
+    <w:basedOn w:val="Heading1"/>
+    <w:next w:val="Normal"/>
+    <w:uiPriority w:val="39"/>
+    <w:unhideWhenUsed/>
+    <w:qFormat/>
+    <w:rsid w:val="00271161"/>
+    <w:pPr>
+      <w:outlineLvl w:val="9"/>
+    </w:pPr>
+  </w:style>
+  <w:style w:type="paragraph" w:styleId="TOC1">
+    <w:name w:val="toc 1"/>
+    <w:basedOn w:val="Normal"/>
+    <w:next w:val="Normal"/>
+    <w:autoRedefine/>
+    <w:uiPriority w:val="39"/>
+    <w:unhideWhenUsed/>
+    <w:pPr>
+      <w:numPr>
+        <w:numId w:val="1"/>
+      </w:numPr>
+      <w:spacing w:after="140" w:line="240" w:lineRule="auto"/>
+      <w:ind w:right="3240"/>
+    </w:pPr>
+    <w:rPr>
+      <w:b/>
+      <w:bCs/>
+      <w:sz w:val="26"/>
+      <w:szCs w:val="26"/>
+    </w:rPr>
+  </w:style>
+  <w:style w:type="paragraph" w:styleId="TOC2">
+    <w:name w:val="toc 2"/>
+    <w:basedOn w:val="Normal"/>
+    <w:next w:val="Normal"/>
+    <w:autoRedefine/>
+    <w:uiPriority w:val="39"/>
+    <w:unhideWhenUsed/>
+    <w:pPr>
+      <w:tabs>
+        <w:tab w:val="right" w:leader="dot" w:pos="9350"/>
+      </w:tabs>
+      <w:spacing w:after="100" w:line="240" w:lineRule="auto"/>
+      <w:ind w:left="720" w:right="3240"/>
+    </w:pPr>
+    <w:rPr>
+      <w:sz w:val="22"/>
+      <w:szCs w:val="22"/>
+    </w:rPr>
+  </w:style>
+  <w:style w:type="character" w:styleId="Hyperlink">
+    <w:name w:val="Hyperlink"/>
+    <w:basedOn w:val="DefaultParagraphFont"/>
+    <w:uiPriority w:val="99"/>
+    <w:unhideWhenUsed/>
+    <w:rPr>
+      <w:color w:val="4C483D" w:themeColor="hyperlink"/>
+      <w:u w:val="single"/>
+    </w:rPr>
+  </w:style>
+  <w:style w:type="character" w:customStyle="1" w:styleId="Heading3Char">
+    <w:name w:val="Heading 3 Char"/>
+    <w:basedOn w:val="DefaultParagraphFont"/>
+    <w:link w:val="Heading3"/>
+    <w:uiPriority w:val="9"/>
+    <w:rsid w:val="00271161"/>
+    <w:rPr>
+      <w:caps/>
+      <w:color w:val="940B0B" w:themeColor="accent1" w:themeShade="7F"/>
+      <w:spacing w:val="15"/>
+    </w:rPr>
+  </w:style>
+  <w:style w:type="paragraph" w:customStyle="1" w:styleId="LogoAlt">
+    <w:name w:val="Logo Alt."/>
+    <w:basedOn w:val="Normal"/>
+    <w:uiPriority w:val="99"/>
+    <w:unhideWhenUsed/>
+    <w:pPr>
+      <w:spacing w:before="720" w:line="240" w:lineRule="auto"/>
+      <w:ind w:left="720"/>
+    </w:pPr>
+  </w:style>
+  <w:style w:type="paragraph" w:customStyle="1" w:styleId="FooterAlt">
+    <w:name w:val="Footer Alt."/>
+    <w:basedOn w:val="Normal"/>
+    <w:uiPriority w:val="99"/>
+    <w:unhideWhenUsed/>
+    <w:pPr>
+      <w:spacing w:after="0" w:line="240" w:lineRule="auto"/>
+    </w:pPr>
+    <w:rPr>
+      <w:i/>
+      <w:iCs/>
+      <w:sz w:val="18"/>
+      <w:szCs w:val="18"/>
+    </w:rPr>
+  </w:style>
+  <w:style w:type="table" w:customStyle="1" w:styleId="TipTable">
+    <w:name w:val="Tip Table"/>
+    <w:basedOn w:val="TableNormal"/>
+    <w:uiPriority w:val="99"/>
+    <w:pPr>
+      <w:spacing w:after="0" w:line="240" w:lineRule="auto"/>
+    </w:pPr>
+    <w:rPr>
+      <w:color w:val="404040" w:themeColor="text1" w:themeTint="BF"/>
+      <w:sz w:val="18"/>
+      <w:szCs w:val="18"/>
+    </w:rPr>
+    <w:tblPr>
+      <w:tblInd w:w="0" w:type="dxa"/>
+      <w:tblCellMar>
+        <w:top w:w="144" w:type="dxa"/>
+        <w:left w:w="0" w:type="dxa"/>
+        <w:bottom w:w="0" w:type="dxa"/>
+        <w:right w:w="0" w:type="dxa"/>
+      </w:tblCellMar>
+    </w:tblPr>
+    <w:tcPr>
+      <w:shd w:val="clear" w:color="auto" w:fill="FCDBDB" w:themeFill="accent1" w:themeFillTint="33"/>
+    </w:tcPr>
+    <w:tblStylePr w:type="firstCol">
+      <w:pPr>
+        <w:wordWrap/>
+        <w:jc w:val="center"/>
+      </w:pPr>
+    </w:tblStylePr>
+  </w:style>
+  <w:style w:type="paragraph" w:customStyle="1" w:styleId="TipText">
+    <w:name w:val="Tip Text"/>
+    <w:basedOn w:val="Normal"/>
+    <w:uiPriority w:val="99"/>
+    <w:pPr>
+      <w:spacing w:before="160" w:after="160" w:line="264" w:lineRule="auto"/>
+      <w:ind w:right="576"/>
+    </w:pPr>
+    <w:rPr>
+      <w:rFonts w:asciiTheme="majorHAnsi" w:eastAsiaTheme="majorEastAsia" w:hAnsiTheme="majorHAnsi" w:cstheme="majorBidi"/>
+      <w:i/>
+      <w:iCs/>
+      <w:sz w:val="16"/>
+      <w:szCs w:val="16"/>
+    </w:rPr>
+  </w:style>
+  <w:style w:type="paragraph" w:customStyle="1" w:styleId="Icon">
+    <w:name w:val="Icon"/>
+    <w:basedOn w:val="Normal"/>
+    <w:uiPriority w:val="99"/>
+    <w:unhideWhenUsed/>
+    <w:pPr>
+      <w:spacing w:before="160" w:after="160" w:line="240" w:lineRule="auto"/>
+      <w:jc w:val="center"/>
+    </w:pPr>
+  </w:style>
+  <w:style w:type="character" w:customStyle="1" w:styleId="Heading4Char">
+    <w:name w:val="Heading 4 Char"/>
+    <w:basedOn w:val="DefaultParagraphFont"/>
+    <w:link w:val="Heading4"/>
+    <w:uiPriority w:val="9"/>
+    <w:semiHidden/>
+    <w:rsid w:val="00271161"/>
+    <w:rPr>
+      <w:caps/>
+      <w:color w:val="DF1010" w:themeColor="accent1" w:themeShade="BF"/>
+      <w:spacing w:val="10"/>
+    </w:rPr>
+  </w:style>
+  <w:style w:type="table" w:customStyle="1" w:styleId="FinancialTable">
+    <w:name w:val="Financial Table"/>
+    <w:basedOn w:val="TableNormal"/>
+    <w:uiPriority w:val="99"/>
+    <w:pPr>
+      <w:spacing w:before="60" w:after="60" w:line="240" w:lineRule="auto"/>
+    </w:pPr>
+    <w:tblPr>
+      <w:tblStyleRowBandSize w:val="1"/>
+      <w:tblInd w:w="0" w:type="dxa"/>
+      <w:tblBorders>
+        <w:top w:val="single" w:sz="4" w:space="0" w:color="BCB8AC" w:themeColor="text2" w:themeTint="66"/>
+        <w:left w:val="single" w:sz="4" w:space="0" w:color="BCB8AC" w:themeColor="text2" w:themeTint="66"/>
+        <w:bottom w:val="single" w:sz="4" w:space="0" w:color="BCB8AC" w:themeColor="text2" w:themeTint="66"/>
+        <w:right w:val="single" w:sz="4" w:space="0" w:color="BCB8AC" w:themeColor="text2" w:themeTint="66"/>
+        <w:insideV w:val="single" w:sz="4" w:space="0" w:color="BCB8AC" w:themeColor="text2" w:themeTint="66"/>
+      </w:tblBorders>
+      <w:tblCellMar>
+        <w:top w:w="0" w:type="dxa"/>
+        <w:left w:w="108" w:type="dxa"/>
+        <w:bottom w:w="0" w:type="dxa"/>
+        <w:right w:w="108" w:type="dxa"/>
+      </w:tblCellMar>
+    </w:tblPr>
+    <w:tblStylePr w:type="firstRow">
+      <w:rPr>
+        <w:rFonts w:asciiTheme="majorHAnsi" w:hAnsiTheme="majorHAnsi"/>
+        <w:color w:val="FFFFFF" w:themeColor="background1"/>
+        <w:sz w:val="16"/>
+      </w:rPr>
+      <w:tblPr/>
+      <w:tcPr>
+        <w:shd w:val="clear" w:color="auto" w:fill="F24F4F" w:themeFill="accent1"/>
+      </w:tcPr>
+    </w:tblStylePr>
+    <w:tblStylePr w:type="lastRow">
+      <w:rPr>
+        <w:rFonts w:asciiTheme="majorHAnsi" w:hAnsiTheme="majorHAnsi"/>
+        <w:b/>
+        <w:caps/>
+        <w:smallCaps w:val="0"/>
+        <w:color w:val="F24F4F" w:themeColor="accent1"/>
+        <w:sz w:val="16"/>
+      </w:rPr>
+      <w:tblPr/>
+      <w:tcPr>
+        <w:tcBorders>
+          <w:top w:val="nil"/>
+        </w:tcBorders>
+      </w:tcPr>
+    </w:tblStylePr>
+    <w:tblStylePr w:type="firstCol">
+      <w:rPr>
+        <w:rFonts w:asciiTheme="majorHAnsi" w:hAnsiTheme="majorHAnsi"/>
+        <w:sz w:val="16"/>
+      </w:rPr>
+    </w:tblStylePr>
+    <w:tblStylePr w:type="band2Horz">
+      <w:tblPr/>
+      <w:tcPr>
+        <w:shd w:val="clear" w:color="auto" w:fill="DDDBD5" w:themeFill="text2" w:themeFillTint="33"/>
+      </w:tcPr>
+    </w:tblStylePr>
+  </w:style>
+  <w:style w:type="paragraph" w:styleId="TOC3">
+    <w:name w:val="toc 3"/>
+    <w:basedOn w:val="Normal"/>
+    <w:next w:val="Normal"/>
+    <w:autoRedefine/>
+    <w:uiPriority w:val="39"/>
+    <w:unhideWhenUsed/>
+    <w:pPr>
+      <w:spacing w:after="100"/>
+      <w:ind w:left="720" w:right="3240"/>
+    </w:pPr>
+  </w:style>
+  <w:style w:type="paragraph" w:styleId="TOC4">
+    <w:name w:val="toc 4"/>
+    <w:basedOn w:val="Normal"/>
+    <w:next w:val="Normal"/>
+    <w:autoRedefine/>
+    <w:uiPriority w:val="39"/>
+    <w:semiHidden/>
+    <w:unhideWhenUsed/>
+    <w:pPr>
+      <w:spacing w:after="100"/>
+      <w:ind w:left="720" w:right="3240"/>
+    </w:pPr>
+  </w:style>
+  <w:style w:type="character" w:customStyle="1" w:styleId="Heading5Char">
+    <w:name w:val="Heading 5 Char"/>
+    <w:basedOn w:val="DefaultParagraphFont"/>
+    <w:link w:val="Heading5"/>
+    <w:uiPriority w:val="9"/>
+    <w:semiHidden/>
+    <w:rsid w:val="00271161"/>
+    <w:rPr>
+      <w:caps/>
+      <w:color w:val="DF1010" w:themeColor="accent1" w:themeShade="BF"/>
+      <w:spacing w:val="10"/>
+    </w:rPr>
+  </w:style>
+  <w:style w:type="character" w:customStyle="1" w:styleId="Heading6Char">
+    <w:name w:val="Heading 6 Char"/>
+    <w:basedOn w:val="DefaultParagraphFont"/>
+    <w:link w:val="Heading6"/>
+    <w:uiPriority w:val="9"/>
+    <w:semiHidden/>
+    <w:rsid w:val="00271161"/>
+    <w:rPr>
+      <w:caps/>
+      <w:color w:val="DF1010" w:themeColor="accent1" w:themeShade="BF"/>
+      <w:spacing w:val="10"/>
+    </w:rPr>
+  </w:style>
+  <w:style w:type="character" w:customStyle="1" w:styleId="Heading7Char">
+    <w:name w:val="Heading 7 Char"/>
+    <w:basedOn w:val="DefaultParagraphFont"/>
+    <w:link w:val="Heading7"/>
+    <w:uiPriority w:val="9"/>
+    <w:semiHidden/>
+    <w:rsid w:val="00271161"/>
+    <w:rPr>
+      <w:caps/>
+      <w:color w:val="DF1010" w:themeColor="accent1" w:themeShade="BF"/>
+      <w:spacing w:val="10"/>
+    </w:rPr>
+  </w:style>
+  <w:style w:type="character" w:customStyle="1" w:styleId="Heading8Char">
+    <w:name w:val="Heading 8 Char"/>
+    <w:basedOn w:val="DefaultParagraphFont"/>
+    <w:link w:val="Heading8"/>
+    <w:uiPriority w:val="9"/>
+    <w:semiHidden/>
+    <w:rsid w:val="00271161"/>
+    <w:rPr>
+      <w:caps/>
+      <w:spacing w:val="10"/>
+      <w:sz w:val="18"/>
+      <w:szCs w:val="18"/>
+    </w:rPr>
+  </w:style>
+  <w:style w:type="character" w:customStyle="1" w:styleId="Heading9Char">
+    <w:name w:val="Heading 9 Char"/>
+    <w:basedOn w:val="DefaultParagraphFont"/>
+    <w:link w:val="Heading9"/>
+    <w:uiPriority w:val="9"/>
+    <w:semiHidden/>
+    <w:rsid w:val="00271161"/>
+    <w:rPr>
+      <w:i/>
+      <w:iCs/>
+      <w:caps/>
+      <w:spacing w:val="10"/>
+      <w:sz w:val="18"/>
+      <w:szCs w:val="18"/>
+    </w:rPr>
+  </w:style>
+  <w:style w:type="paragraph" w:styleId="Caption">
+    <w:name w:val="caption"/>
+    <w:basedOn w:val="Normal"/>
+    <w:next w:val="Normal"/>
+    <w:uiPriority w:val="35"/>
+    <w:semiHidden/>
+    <w:unhideWhenUsed/>
+    <w:qFormat/>
+    <w:rsid w:val="00271161"/>
+    <w:rPr>
+      <w:b/>
+      <w:bCs/>
+      <w:color w:val="DF1010" w:themeColor="accent1" w:themeShade="BF"/>
+      <w:sz w:val="16"/>
+      <w:szCs w:val="16"/>
+    </w:rPr>
+  </w:style>
+  <w:style w:type="character" w:styleId="Strong">
+    <w:name w:val="Strong"/>
+    <w:uiPriority w:val="22"/>
+    <w:qFormat/>
+    <w:rsid w:val="00271161"/>
+    <w:rPr>
+      <w:b/>
+      <w:bCs/>
+    </w:rPr>
+  </w:style>
+  <w:style w:type="character" w:styleId="Emphasis">
+    <w:name w:val="Emphasis"/>
+    <w:uiPriority w:val="20"/>
+    <w:qFormat/>
+    <w:rsid w:val="00271161"/>
+    <w:rPr>
+      <w:caps/>
+      <w:color w:val="940B0B" w:themeColor="accent1" w:themeShade="7F"/>
+      <w:spacing w:val="5"/>
+    </w:rPr>
+  </w:style>
+  <w:style w:type="paragraph" w:styleId="Quote">
+    <w:name w:val="Quote"/>
+    <w:basedOn w:val="Normal"/>
+    <w:next w:val="Normal"/>
+    <w:link w:val="QuoteChar"/>
+    <w:uiPriority w:val="29"/>
+    <w:qFormat/>
+    <w:rsid w:val="00271161"/>
+    <w:rPr>
+      <w:i/>
+      <w:iCs/>
+      <w:sz w:val="24"/>
+      <w:szCs w:val="24"/>
+    </w:rPr>
+  </w:style>
+  <w:style w:type="character" w:customStyle="1" w:styleId="QuoteChar">
+    <w:name w:val="Quote Char"/>
+    <w:basedOn w:val="DefaultParagraphFont"/>
+    <w:link w:val="Quote"/>
+    <w:uiPriority w:val="29"/>
+    <w:rsid w:val="00271161"/>
+    <w:rPr>
+      <w:i/>
+      <w:iCs/>
+      <w:sz w:val="24"/>
+      <w:szCs w:val="24"/>
+    </w:rPr>
+  </w:style>
+  <w:style w:type="paragraph" w:styleId="IntenseQuote">
+    <w:name w:val="Intense Quote"/>
+    <w:basedOn w:val="Normal"/>
+    <w:next w:val="Normal"/>
+    <w:link w:val="IntenseQuoteChar"/>
+    <w:uiPriority w:val="30"/>
+    <w:qFormat/>
+    <w:rsid w:val="00271161"/>
+    <w:pPr>
+      <w:spacing w:before="240" w:after="240" w:line="240" w:lineRule="auto"/>
+      <w:ind w:left="1080" w:right="1080"/>
+      <w:jc w:val="center"/>
+    </w:pPr>
+    <w:rPr>
+      <w:color w:val="F24F4F" w:themeColor="accent1"/>
+      <w:sz w:val="24"/>
+      <w:szCs w:val="24"/>
+    </w:rPr>
+  </w:style>
+  <w:style w:type="character" w:customStyle="1" w:styleId="IntenseQuoteChar">
+    <w:name w:val="Intense Quote Char"/>
+    <w:basedOn w:val="DefaultParagraphFont"/>
+    <w:link w:val="IntenseQuote"/>
+    <w:uiPriority w:val="30"/>
+    <w:rsid w:val="00271161"/>
+    <w:rPr>
+      <w:color w:val="F24F4F" w:themeColor="accent1"/>
+      <w:sz w:val="24"/>
+      <w:szCs w:val="24"/>
+    </w:rPr>
+  </w:style>
+  <w:style w:type="character" w:styleId="SubtleEmphasis">
+    <w:name w:val="Subtle Emphasis"/>
+    <w:uiPriority w:val="19"/>
+    <w:qFormat/>
+    <w:rsid w:val="00271161"/>
+    <w:rPr>
+      <w:i/>
+      <w:iCs/>
+      <w:color w:val="940B0B" w:themeColor="accent1" w:themeShade="7F"/>
+    </w:rPr>
+  </w:style>
+  <w:style w:type="character" w:styleId="IntenseEmphasis">
+    <w:name w:val="Intense Emphasis"/>
+    <w:uiPriority w:val="21"/>
+    <w:qFormat/>
+    <w:rsid w:val="00271161"/>
+    <w:rPr>
+      <w:b/>
+      <w:bCs/>
+      <w:caps/>
+      <w:color w:val="940B0B" w:themeColor="accent1" w:themeShade="7F"/>
+      <w:spacing w:val="10"/>
+    </w:rPr>
+  </w:style>
+  <w:style w:type="character" w:styleId="SubtleReference">
+    <w:name w:val="Subtle Reference"/>
+    <w:uiPriority w:val="31"/>
+    <w:qFormat/>
+    <w:rsid w:val="00271161"/>
+    <w:rPr>
+      <w:b/>
+      <w:bCs/>
+      <w:color w:val="F24F4F" w:themeColor="accent1"/>
+    </w:rPr>
+  </w:style>
+  <w:style w:type="character" w:styleId="IntenseReference">
+    <w:name w:val="Intense Reference"/>
+    <w:uiPriority w:val="32"/>
+    <w:qFormat/>
+    <w:rsid w:val="00271161"/>
+    <w:rPr>
+      <w:b/>
+      <w:bCs/>
+      <w:i/>
+      <w:iCs/>
+      <w:caps/>
+      <w:color w:val="F24F4F" w:themeColor="accent1"/>
+    </w:rPr>
+  </w:style>
+  <w:style w:type="character" w:styleId="BookTitle">
+    <w:name w:val="Book Title"/>
+    <w:uiPriority w:val="33"/>
+    <w:qFormat/>
+    <w:rsid w:val="00271161"/>
+    <w:rPr>
+      <w:b/>
+      <w:bCs/>
+      <w:i/>
+      <w:iCs/>
+      <w:spacing w:val="0"/>
+    </w:rPr>
+  </w:style>
+  <w:style w:type="paragraph" w:styleId="ListParagraph">
+    <w:name w:val="List Paragraph"/>
+    <w:basedOn w:val="Normal"/>
+    <w:uiPriority w:val="34"/>
+    <w:qFormat/>
+    <w:rsid w:val="00830523"/>
+    <w:pPr>
+      <w:ind w:left="720"/>
+      <w:contextualSpacing/>
+    </w:pPr>
+  </w:style>
+  <w:style w:type="paragraph" w:styleId="BalloonText">
+    <w:name w:val="Balloon Text"/>
+    <w:basedOn w:val="Normal"/>
+    <w:link w:val="BalloonTextChar"/>
+    <w:uiPriority w:val="99"/>
+    <w:semiHidden/>
+    <w:unhideWhenUsed/>
+    <w:rsid w:val="00357853"/>
+    <w:pPr>
+      <w:spacing w:before="0" w:after="0" w:line="240" w:lineRule="auto"/>
+    </w:pPr>
+    <w:rPr>
+      <w:rFonts w:ascii="Tahoma" w:hAnsi="Tahoma" w:cs="Tahoma"/>
+      <w:sz w:val="16"/>
+      <w:szCs w:val="16"/>
+    </w:rPr>
+  </w:style>
+  <w:style w:type="character" w:customStyle="1" w:styleId="BalloonTextChar">
+    <w:name w:val="Balloon Text Char"/>
+    <w:basedOn w:val="DefaultParagraphFont"/>
+    <w:link w:val="BalloonText"/>
+    <w:uiPriority w:val="99"/>
+    <w:semiHidden/>
+    <w:rsid w:val="00357853"/>
+    <w:rPr>
+      <w:rFonts w:ascii="Tahoma" w:hAnsi="Tahoma" w:cs="Tahoma"/>
+      <w:sz w:val="16"/>
+      <w:szCs w:val="16"/>
+    </w:rPr>
+  </w:style>
+  <w:style w:type="character" w:customStyle="1" w:styleId="tw-bilingual-translation">
+    <w:name w:val="tw-bilingual-translation"/>
+    <w:basedOn w:val="DefaultParagraphFont"/>
+    <w:rsid w:val="00C32BF3"/>
   </w:style>
 </w:styles>
 </file>
@@ -9877,7 +11475,7 @@
   <a:extraClrSchemeLst/>
   <a:extLst>
     <a:ext uri="{05A4C25C-085E-4340-85A3-A5531E510DB2}">
-      <thm15:themeFamily xmlns:thm15="http://schemas.microsoft.com/office/thememl/2012/main" name="Office Theme" id="{62F939B6-93AF-4DB8-9C6B-D6C7DFDC589F}" vid="{4A3C46E8-61CC-4603-A589-7422A47A8E4A}"/>
+      <thm15:themeFamily xmlns:thm15="http://schemas.microsoft.com/office/thememl/2012/main" xmlns="" name="Office Theme" id="{62F939B6-93AF-4DB8-9C6B-D6C7DFDC589F}" vid="{4A3C46E8-61CC-4603-A589-7422A47A8E4A}"/>
     </a:ext>
   </a:extLst>
 </a:theme>
@@ -9925,7 +11523,7 @@
 </file>
 
 <file path=customXml/itemProps3.xml><?xml version="1.0" encoding="utf-8"?>
-<ds:datastoreItem xmlns:ds="http://schemas.openxmlformats.org/officeDocument/2006/customXml" ds:itemID="{8A2B6CA6-4BCF-4E28-8AD8-B946A00A6A82}">
+<ds:datastoreItem xmlns:ds="http://schemas.openxmlformats.org/officeDocument/2006/customXml" ds:itemID="{66AA9D2E-FD17-4F40-83E5-9F98AB29C419}">
   <ds:schemaRefs>
     <ds:schemaRef ds:uri="http://schemas.openxmlformats.org/officeDocument/2006/bibliography"/>
   </ds:schemaRefs>

</xml_diff>

<commit_message>
Added PLANNING RISKS AND CONTINGENCIES section.
</commit_message>
<xml_diff>
--- a/Documents/Test Plan.docx
+++ b/Documents/Test Plan.docx
@@ -3782,25 +3782,26 @@
         <w:t>A description and distribution of tasks should be provided in high level terms, summarizing information on the numbers of individuals required for each role and stating if multiple roles will be combined for individuals. There should also be an indication when and for how long each resource will be required.</w:t>
       </w:r>
     </w:p>
+    <w:p/>
+    <w:p/>
+    <w:p/>
+    <w:p/>
+    <w:p/>
+    <w:p/>
     <w:p>
       <w:pPr>
         <w:pStyle w:val="Heading1"/>
       </w:pPr>
       <w:bookmarkStart w:id="18" w:name="_Toc436303924"/>
       <w:r>
+        <w:lastRenderedPageBreak/>
         <w:t>Responsibilities</w:t>
       </w:r>
       <w:bookmarkEnd w:id="18"/>
     </w:p>
     <w:p>
       <w:r>
-        <w:t xml:space="preserve">This section describes team members’ responsibilities </w:t>
-      </w:r>
-      <w:r>
-        <w:t>regarding functionalities described in this document</w:t>
-      </w:r>
-      <w:r>
-        <w:t>. This issue includes all areas of the plan.</w:t>
+        <w:t>This section describes team members’ responsibilities regarding functionalities described in this document. This issue includes all areas of the plan.</w:t>
       </w:r>
     </w:p>
     <w:p>
@@ -3898,7 +3899,6 @@
         </w:numPr>
       </w:pPr>
       <w:r>
-        <w:lastRenderedPageBreak/>
         <w:t>Moved Lectures</w:t>
       </w:r>
     </w:p>
@@ -4625,21 +4625,13 @@
         </w:rPr>
         <w:t>Entry Exam</w:t>
       </w:r>
-      <w:bookmarkStart w:id="20" w:name="_GoBack"/>
-      <w:bookmarkEnd w:id="20"/>
-    </w:p>
-    <w:p>
-      <w:pPr>
-        <w:rPr>
-          <w:b/>
-        </w:rPr>
-      </w:pPr>
     </w:p>
     <w:p>
       <w:pPr>
         <w:pStyle w:val="Heading1"/>
       </w:pPr>
       <w:r>
+        <w:lastRenderedPageBreak/>
         <w:t>Schedule</w:t>
       </w:r>
       <w:bookmarkEnd w:id="19"/>
@@ -5039,7 +5031,6 @@
           </w:tcPr>
           <w:p>
             <w:r>
-              <w:lastRenderedPageBreak/>
               <w:t>Test cases preparation</w:t>
             </w:r>
           </w:p>
@@ -5624,30 +5615,357 @@
       <w:pPr>
         <w:pStyle w:val="Heading1"/>
       </w:pPr>
-      <w:bookmarkStart w:id="21" w:name="_Toc436303926"/>
+      <w:bookmarkStart w:id="20" w:name="_Toc436303926"/>
       <w:r>
         <w:t>Planning Risks and Contingencies</w:t>
       </w:r>
+      <w:bookmarkEnd w:id="20"/>
+    </w:p>
+    <w:p>
+      <w:r>
+        <w:t>What are the overall risks to the project with an emphasis on the testing process?</w:t>
+      </w:r>
+    </w:p>
+    <w:p>
+      <w:pPr>
+        <w:numPr>
+          <w:ilvl w:val="0"/>
+          <w:numId w:val="17"/>
+        </w:numPr>
+        <w:spacing w:beforeAutospacing="1" w:after="100" w:afterAutospacing="1" w:line="259" w:lineRule="atLeast"/>
+        <w:jc w:val="both"/>
+        <w:rPr>
+          <w:rFonts w:eastAsia="Times New Roman" w:cs="Times New Roman"/>
+          <w:color w:val="222222"/>
+          <w:lang w:eastAsia="en-US"/>
+        </w:rPr>
+      </w:pPr>
+      <w:r>
+        <w:rPr>
+          <w:rFonts w:eastAsia="Times New Roman" w:cs="Times New Roman"/>
+          <w:color w:val="222222"/>
+          <w:lang w:eastAsia="en-US"/>
+        </w:rPr>
+        <w:t>Lack of personnel resources when testing is to begin.</w:t>
+      </w:r>
+    </w:p>
+    <w:p>
+      <w:pPr>
+        <w:numPr>
+          <w:ilvl w:val="0"/>
+          <w:numId w:val="17"/>
+        </w:numPr>
+        <w:spacing w:beforeAutospacing="1" w:after="100" w:afterAutospacing="1" w:line="259" w:lineRule="atLeast"/>
+        <w:jc w:val="both"/>
+        <w:rPr>
+          <w:rFonts w:eastAsia="Times New Roman" w:cs="Times New Roman"/>
+          <w:color w:val="222222"/>
+          <w:lang w:eastAsia="en-US"/>
+        </w:rPr>
+      </w:pPr>
+      <w:r>
+        <w:rPr>
+          <w:rFonts w:eastAsia="Times New Roman" w:cs="Times New Roman"/>
+          <w:color w:val="222222"/>
+          <w:lang w:eastAsia="en-US"/>
+        </w:rPr>
+        <w:t>Lack of availability of required hardware, software, data or tools.</w:t>
+      </w:r>
+    </w:p>
+    <w:p>
+      <w:pPr>
+        <w:numPr>
+          <w:ilvl w:val="0"/>
+          <w:numId w:val="17"/>
+        </w:numPr>
+        <w:spacing w:beforeAutospacing="1" w:after="100" w:afterAutospacing="1" w:line="259" w:lineRule="atLeast"/>
+        <w:jc w:val="both"/>
+        <w:rPr>
+          <w:rFonts w:eastAsia="Times New Roman" w:cs="Times New Roman"/>
+          <w:color w:val="222222"/>
+          <w:lang w:eastAsia="en-US"/>
+        </w:rPr>
+      </w:pPr>
+      <w:r>
+        <w:rPr>
+          <w:rFonts w:eastAsia="Times New Roman" w:cs="Times New Roman"/>
+          <w:color w:val="222222"/>
+          <w:lang w:eastAsia="en-US"/>
+        </w:rPr>
+        <w:t>Delays in training on the application and/or tools.</w:t>
+      </w:r>
+    </w:p>
+    <w:p>
+      <w:pPr>
+        <w:pStyle w:val="ListParagraph"/>
+        <w:numPr>
+          <w:ilvl w:val="0"/>
+          <w:numId w:val="17"/>
+        </w:numPr>
+        <w:spacing w:after="0"/>
+        <w:ind w:left="714" w:hanging="357"/>
+      </w:pPr>
+      <w:r>
+        <w:rPr>
+          <w:color w:val="222222"/>
+        </w:rPr>
+        <w:t>Changes to the original requirements or designs.</w:t>
+      </w:r>
+    </w:p>
+    <w:p>
+      <w:pPr>
+        <w:numPr>
+          <w:ilvl w:val="0"/>
+          <w:numId w:val="17"/>
+        </w:numPr>
+        <w:spacing w:beforeAutospacing="1" w:after="100" w:afterAutospacing="1" w:line="259" w:lineRule="atLeast"/>
+        <w:jc w:val="both"/>
+        <w:rPr>
+          <w:rFonts w:eastAsia="Times New Roman" w:cs="Times New Roman"/>
+          <w:color w:val="222222"/>
+          <w:lang w:eastAsia="en-US"/>
+        </w:rPr>
+      </w:pPr>
+      <w:r>
+        <w:rPr>
+          <w:rFonts w:eastAsia="Times New Roman" w:cs="Times New Roman"/>
+          <w:color w:val="222222"/>
+          <w:lang w:eastAsia="en-US"/>
+        </w:rPr>
+        <w:t>Complexities i</w:t>
+      </w:r>
+      <w:bookmarkStart w:id="21" w:name="_GoBack"/>
       <w:bookmarkEnd w:id="21"/>
+      <w:r>
+        <w:rPr>
+          <w:rFonts w:eastAsia="Times New Roman" w:cs="Times New Roman"/>
+          <w:color w:val="222222"/>
+          <w:lang w:eastAsia="en-US"/>
+        </w:rPr>
+        <w:t>nvolved in testing the applications</w:t>
+      </w:r>
+      <w:r>
+        <w:rPr>
+          <w:rFonts w:eastAsia="Times New Roman" w:cs="Times New Roman"/>
+          <w:color w:val="222222"/>
+          <w:lang w:eastAsia="en-US"/>
+        </w:rPr>
+        <w:t xml:space="preserve"> – for example not working module of the TALS system.</w:t>
+      </w:r>
+    </w:p>
+    <w:p>
+      <w:pPr>
+        <w:spacing w:beforeAutospacing="1" w:after="100" w:afterAutospacing="1" w:line="259" w:lineRule="atLeast"/>
+        <w:jc w:val="both"/>
+        <w:rPr>
+          <w:rFonts w:eastAsia="Times New Roman" w:cs="Times New Roman"/>
+          <w:color w:val="222222"/>
+          <w:lang w:eastAsia="en-US"/>
+        </w:rPr>
+      </w:pPr>
+      <w:r>
+        <w:rPr>
+          <w:rFonts w:eastAsia="Times New Roman" w:cs="Times New Roman"/>
+          <w:color w:val="222222"/>
+          <w:lang w:eastAsia="en-US"/>
+        </w:rPr>
+        <w:t>Possible solutions of expected problems:</w:t>
+      </w:r>
+    </w:p>
+    <w:p>
+      <w:pPr>
+        <w:pStyle w:val="ListParagraph"/>
+        <w:numPr>
+          <w:ilvl w:val="0"/>
+          <w:numId w:val="22"/>
+        </w:numPr>
+        <w:spacing w:beforeAutospacing="1" w:after="100" w:afterAutospacing="1" w:line="259" w:lineRule="atLeast"/>
+        <w:jc w:val="both"/>
+        <w:rPr>
+          <w:rFonts w:eastAsia="Times New Roman" w:cs="Times New Roman"/>
+          <w:color w:val="222222"/>
+          <w:lang w:eastAsia="en-US"/>
+        </w:rPr>
+      </w:pPr>
+      <w:r>
+        <w:rPr>
+          <w:rFonts w:eastAsia="Times New Roman" w:cs="Times New Roman"/>
+          <w:color w:val="222222"/>
+          <w:lang w:eastAsia="en-US"/>
+        </w:rPr>
+        <w:t>If personnel resources are missing for any team member, other team members should prepare meeting and decide how to be useful.</w:t>
+      </w:r>
+    </w:p>
+    <w:p>
+      <w:pPr>
+        <w:pStyle w:val="ListParagraph"/>
+        <w:numPr>
+          <w:ilvl w:val="0"/>
+          <w:numId w:val="22"/>
+        </w:numPr>
+        <w:rPr>
+          <w:rFonts w:eastAsia="Times New Roman" w:cs="Times New Roman"/>
+          <w:color w:val="222222"/>
+          <w:lang w:eastAsia="en-US"/>
+        </w:rPr>
+      </w:pPr>
+      <w:r>
+        <w:rPr>
+          <w:rFonts w:eastAsia="Times New Roman" w:cs="Times New Roman"/>
+          <w:color w:val="222222"/>
+          <w:lang w:eastAsia="en-US"/>
+        </w:rPr>
+        <w:t>If any required ha</w:t>
+      </w:r>
+      <w:r>
+        <w:rPr>
+          <w:rFonts w:eastAsia="Times New Roman" w:cs="Times New Roman"/>
+          <w:color w:val="222222"/>
+          <w:lang w:eastAsia="en-US"/>
+        </w:rPr>
+        <w:t>rdware, software, data or tools are missing, the member may use another member resources until the team think up some new solutions.</w:t>
+      </w:r>
+    </w:p>
+    <w:p>
+      <w:pPr>
+        <w:pStyle w:val="ListParagraph"/>
+        <w:numPr>
+          <w:ilvl w:val="0"/>
+          <w:numId w:val="22"/>
+        </w:numPr>
+        <w:rPr>
+          <w:rFonts w:eastAsia="Times New Roman" w:cs="Times New Roman"/>
+          <w:color w:val="222222"/>
+          <w:lang w:eastAsia="en-US"/>
+        </w:rPr>
+      </w:pPr>
+      <w:r>
+        <w:rPr>
+          <w:rFonts w:eastAsia="Times New Roman" w:cs="Times New Roman"/>
+          <w:color w:val="222222"/>
+          <w:lang w:eastAsia="en-US"/>
+        </w:rPr>
+        <w:t>If there is delay in training, the team members may find on their own resources and documentation and explore the tool or application</w:t>
+      </w:r>
+      <w:r>
+        <w:rPr>
+          <w:rFonts w:eastAsia="Times New Roman" w:cs="Times New Roman"/>
+          <w:color w:val="222222"/>
+          <w:lang w:eastAsia="en-US"/>
+        </w:rPr>
+        <w:t xml:space="preserve"> </w:t>
+      </w:r>
+      <w:r>
+        <w:rPr>
+          <w:rFonts w:eastAsia="Times New Roman" w:cs="Times New Roman"/>
+          <w:color w:val="222222"/>
+          <w:lang w:eastAsia="en-US"/>
+        </w:rPr>
+        <w:t>on a meeting</w:t>
+      </w:r>
+      <w:r>
+        <w:rPr>
+          <w:rFonts w:eastAsia="Times New Roman" w:cs="Times New Roman"/>
+          <w:color w:val="222222"/>
+          <w:lang w:eastAsia="en-US"/>
+        </w:rPr>
+        <w:t>.</w:t>
+      </w:r>
+    </w:p>
+    <w:p>
+      <w:pPr>
+        <w:pStyle w:val="ListParagraph"/>
+        <w:numPr>
+          <w:ilvl w:val="0"/>
+          <w:numId w:val="22"/>
+        </w:numPr>
+        <w:rPr>
+          <w:rFonts w:eastAsia="Times New Roman" w:cs="Times New Roman"/>
+          <w:color w:val="222222"/>
+          <w:lang w:eastAsia="en-US"/>
+        </w:rPr>
+      </w:pPr>
+      <w:r>
+        <w:rPr>
+          <w:rFonts w:eastAsia="Times New Roman" w:cs="Times New Roman"/>
+          <w:color w:val="222222"/>
+          <w:lang w:eastAsia="en-US"/>
+        </w:rPr>
+        <w:t>If the original requirements change - t</w:t>
+      </w:r>
+      <w:r>
+        <w:rPr>
+          <w:rFonts w:eastAsia="Times New Roman" w:cs="Times New Roman"/>
+          <w:color w:val="222222"/>
+          <w:lang w:eastAsia="en-US"/>
+        </w:rPr>
+        <w:t>he test schedule and development schedule will move out an appropriate number of</w:t>
+      </w:r>
+      <w:r>
+        <w:rPr>
+          <w:rFonts w:eastAsia="Times New Roman" w:cs="Times New Roman"/>
+          <w:color w:val="222222"/>
+          <w:lang w:eastAsia="en-US"/>
+        </w:rPr>
+        <w:t xml:space="preserve"> days (this is not recommended since the team have fixed delivery date).</w:t>
+      </w:r>
+    </w:p>
+    <w:p>
+      <w:pPr>
+        <w:pStyle w:val="ListParagraph"/>
+        <w:numPr>
+          <w:ilvl w:val="0"/>
+          <w:numId w:val="22"/>
+        </w:numPr>
+        <w:rPr>
+          <w:rFonts w:eastAsia="Times New Roman" w:cs="Times New Roman"/>
+          <w:color w:val="222222"/>
+          <w:lang w:eastAsia="en-US"/>
+        </w:rPr>
+      </w:pPr>
+      <w:r>
+        <w:rPr>
+          <w:rFonts w:eastAsia="Times New Roman" w:cs="Times New Roman"/>
+          <w:color w:val="222222"/>
+          <w:lang w:eastAsia="en-US"/>
+        </w:rPr>
+        <w:t>If any module is unavailable or not working, on the automated tests can be set priority</w:t>
+      </w:r>
+      <w:r>
+        <w:rPr>
+          <w:rFonts w:eastAsia="Times New Roman" w:cs="Times New Roman"/>
+          <w:color w:val="222222"/>
+          <w:lang w:eastAsia="en-US"/>
+        </w:rPr>
+        <w:t xml:space="preserve"> </w:t>
+      </w:r>
+      <w:r>
+        <w:rPr>
+          <w:rFonts w:eastAsia="Times New Roman" w:cs="Times New Roman"/>
+          <w:color w:val="222222"/>
+          <w:lang w:eastAsia="en-US"/>
+        </w:rPr>
+        <w:t>and run manually.</w:t>
+      </w:r>
+    </w:p>
+    <w:p>
+      <w:pPr>
+        <w:pStyle w:val="Heading1"/>
+      </w:pPr>
+      <w:bookmarkStart w:id="22" w:name="_Toc436303927"/>
+      <w:r>
+        <w:t>Approvals</w:t>
+      </w:r>
+      <w:bookmarkEnd w:id="22"/>
     </w:p>
     <w:p/>
     <w:p>
       <w:pPr>
         <w:pStyle w:val="Heading1"/>
       </w:pPr>
-      <w:bookmarkStart w:id="22" w:name="_Toc436303927"/>
-      <w:r>
-        <w:t>Approvals</w:t>
-      </w:r>
-      <w:bookmarkEnd w:id="22"/>
-    </w:p>
-    <w:p/>
-    <w:p>
-      <w:pPr>
-        <w:pStyle w:val="Heading1"/>
-      </w:pPr>
       <w:bookmarkStart w:id="23" w:name="_Toc436303928"/>
       <w:r>
+        <w:lastRenderedPageBreak/>
         <w:t>Glossary</w:t>
       </w:r>
       <w:bookmarkEnd w:id="23"/>
@@ -6476,7 +6794,7 @@
       <w:rPr>
         <w:noProof/>
       </w:rPr>
-      <w:t>7</w:t>
+      <w:t>8</w:t>
     </w:r>
     <w:r>
       <w:rPr>
@@ -6629,6 +6947,155 @@
     </w:lvl>
   </w:abstractNum>
   <w:abstractNum w:abstractNumId="1" w15:restartNumberingAfterBreak="0">
+    <w:nsid w:val="076F508C"/>
+    <w:multiLevelType w:val="multilevel"/>
+    <w:tmpl w:val="8D8A5E9C"/>
+    <w:lvl w:ilvl="0">
+      <w:start w:val="1"/>
+      <w:numFmt w:val="bullet"/>
+      <w:lvlText w:val=""/>
+      <w:lvlJc w:val="left"/>
+      <w:pPr>
+        <w:tabs>
+          <w:tab w:val="num" w:pos="720"/>
+        </w:tabs>
+        <w:ind w:left="720" w:hanging="360"/>
+      </w:pPr>
+      <w:rPr>
+        <w:rFonts w:ascii="Symbol" w:hAnsi="Symbol" w:hint="default"/>
+        <w:sz w:val="20"/>
+      </w:rPr>
+    </w:lvl>
+    <w:lvl w:ilvl="1" w:tentative="1">
+      <w:start w:val="1"/>
+      <w:numFmt w:val="bullet"/>
+      <w:lvlText w:val="o"/>
+      <w:lvlJc w:val="left"/>
+      <w:pPr>
+        <w:tabs>
+          <w:tab w:val="num" w:pos="1440"/>
+        </w:tabs>
+        <w:ind w:left="1440" w:hanging="360"/>
+      </w:pPr>
+      <w:rPr>
+        <w:rFonts w:ascii="Courier New" w:hAnsi="Courier New" w:hint="default"/>
+        <w:sz w:val="20"/>
+      </w:rPr>
+    </w:lvl>
+    <w:lvl w:ilvl="2" w:tentative="1">
+      <w:start w:val="1"/>
+      <w:numFmt w:val="bullet"/>
+      <w:lvlText w:val=""/>
+      <w:lvlJc w:val="left"/>
+      <w:pPr>
+        <w:tabs>
+          <w:tab w:val="num" w:pos="2160"/>
+        </w:tabs>
+        <w:ind w:left="2160" w:hanging="360"/>
+      </w:pPr>
+      <w:rPr>
+        <w:rFonts w:ascii="Wingdings" w:hAnsi="Wingdings" w:hint="default"/>
+        <w:sz w:val="20"/>
+      </w:rPr>
+    </w:lvl>
+    <w:lvl w:ilvl="3" w:tentative="1">
+      <w:start w:val="1"/>
+      <w:numFmt w:val="bullet"/>
+      <w:lvlText w:val=""/>
+      <w:lvlJc w:val="left"/>
+      <w:pPr>
+        <w:tabs>
+          <w:tab w:val="num" w:pos="2880"/>
+        </w:tabs>
+        <w:ind w:left="2880" w:hanging="360"/>
+      </w:pPr>
+      <w:rPr>
+        <w:rFonts w:ascii="Wingdings" w:hAnsi="Wingdings" w:hint="default"/>
+        <w:sz w:val="20"/>
+      </w:rPr>
+    </w:lvl>
+    <w:lvl w:ilvl="4" w:tentative="1">
+      <w:start w:val="1"/>
+      <w:numFmt w:val="bullet"/>
+      <w:lvlText w:val=""/>
+      <w:lvlJc w:val="left"/>
+      <w:pPr>
+        <w:tabs>
+          <w:tab w:val="num" w:pos="3600"/>
+        </w:tabs>
+        <w:ind w:left="3600" w:hanging="360"/>
+      </w:pPr>
+      <w:rPr>
+        <w:rFonts w:ascii="Wingdings" w:hAnsi="Wingdings" w:hint="default"/>
+        <w:sz w:val="20"/>
+      </w:rPr>
+    </w:lvl>
+    <w:lvl w:ilvl="5" w:tentative="1">
+      <w:start w:val="1"/>
+      <w:numFmt w:val="bullet"/>
+      <w:lvlText w:val=""/>
+      <w:lvlJc w:val="left"/>
+      <w:pPr>
+        <w:tabs>
+          <w:tab w:val="num" w:pos="4320"/>
+        </w:tabs>
+        <w:ind w:left="4320" w:hanging="360"/>
+      </w:pPr>
+      <w:rPr>
+        <w:rFonts w:ascii="Wingdings" w:hAnsi="Wingdings" w:hint="default"/>
+        <w:sz w:val="20"/>
+      </w:rPr>
+    </w:lvl>
+    <w:lvl w:ilvl="6" w:tentative="1">
+      <w:start w:val="1"/>
+      <w:numFmt w:val="bullet"/>
+      <w:lvlText w:val=""/>
+      <w:lvlJc w:val="left"/>
+      <w:pPr>
+        <w:tabs>
+          <w:tab w:val="num" w:pos="5040"/>
+        </w:tabs>
+        <w:ind w:left="5040" w:hanging="360"/>
+      </w:pPr>
+      <w:rPr>
+        <w:rFonts w:ascii="Wingdings" w:hAnsi="Wingdings" w:hint="default"/>
+        <w:sz w:val="20"/>
+      </w:rPr>
+    </w:lvl>
+    <w:lvl w:ilvl="7" w:tentative="1">
+      <w:start w:val="1"/>
+      <w:numFmt w:val="bullet"/>
+      <w:lvlText w:val=""/>
+      <w:lvlJc w:val="left"/>
+      <w:pPr>
+        <w:tabs>
+          <w:tab w:val="num" w:pos="5760"/>
+        </w:tabs>
+        <w:ind w:left="5760" w:hanging="360"/>
+      </w:pPr>
+      <w:rPr>
+        <w:rFonts w:ascii="Wingdings" w:hAnsi="Wingdings" w:hint="default"/>
+        <w:sz w:val="20"/>
+      </w:rPr>
+    </w:lvl>
+    <w:lvl w:ilvl="8" w:tentative="1">
+      <w:start w:val="1"/>
+      <w:numFmt w:val="bullet"/>
+      <w:lvlText w:val=""/>
+      <w:lvlJc w:val="left"/>
+      <w:pPr>
+        <w:tabs>
+          <w:tab w:val="num" w:pos="6480"/>
+        </w:tabs>
+        <w:ind w:left="6480" w:hanging="360"/>
+      </w:pPr>
+      <w:rPr>
+        <w:rFonts w:ascii="Wingdings" w:hAnsi="Wingdings" w:hint="default"/>
+        <w:sz w:val="20"/>
+      </w:rPr>
+    </w:lvl>
+  </w:abstractNum>
+  <w:abstractNum w:abstractNumId="2" w15:restartNumberingAfterBreak="0">
     <w:nsid w:val="11A17C1F"/>
     <w:multiLevelType w:val="hybridMultilevel"/>
     <w:tmpl w:val="A8E2729A"/>
@@ -6741,7 +7208,7 @@
       </w:rPr>
     </w:lvl>
   </w:abstractNum>
-  <w:abstractNum w:abstractNumId="2" w15:restartNumberingAfterBreak="0">
+  <w:abstractNum w:abstractNumId="3" w15:restartNumberingAfterBreak="0">
     <w:nsid w:val="1D835B5A"/>
     <w:multiLevelType w:val="hybridMultilevel"/>
     <w:tmpl w:val="1C0C43EA"/>
@@ -6854,7 +7321,7 @@
       </w:rPr>
     </w:lvl>
   </w:abstractNum>
-  <w:abstractNum w:abstractNumId="3" w15:restartNumberingAfterBreak="0">
+  <w:abstractNum w:abstractNumId="4" w15:restartNumberingAfterBreak="0">
     <w:nsid w:val="2D98689B"/>
     <w:multiLevelType w:val="hybridMultilevel"/>
     <w:tmpl w:val="3076A67E"/>
@@ -6943,7 +7410,7 @@
       </w:pPr>
     </w:lvl>
   </w:abstractNum>
-  <w:abstractNum w:abstractNumId="4" w15:restartNumberingAfterBreak="0">
+  <w:abstractNum w:abstractNumId="5" w15:restartNumberingAfterBreak="0">
     <w:nsid w:val="320C4665"/>
     <w:multiLevelType w:val="hybridMultilevel"/>
     <w:tmpl w:val="04C2F084"/>
@@ -7056,7 +7523,7 @@
       </w:rPr>
     </w:lvl>
   </w:abstractNum>
-  <w:abstractNum w:abstractNumId="5" w15:restartNumberingAfterBreak="0">
+  <w:abstractNum w:abstractNumId="6" w15:restartNumberingAfterBreak="0">
     <w:nsid w:val="36395FE6"/>
     <w:multiLevelType w:val="hybridMultilevel"/>
     <w:tmpl w:val="A614F8A0"/>
@@ -7169,7 +7636,7 @@
       </w:rPr>
     </w:lvl>
   </w:abstractNum>
-  <w:abstractNum w:abstractNumId="6" w15:restartNumberingAfterBreak="0">
+  <w:abstractNum w:abstractNumId="7" w15:restartNumberingAfterBreak="0">
     <w:nsid w:val="375B6658"/>
     <w:multiLevelType w:val="hybridMultilevel"/>
     <w:tmpl w:val="1F2E7DC4"/>
@@ -7281,7 +7748,120 @@
       </w:rPr>
     </w:lvl>
   </w:abstractNum>
-  <w:abstractNum w:abstractNumId="7" w15:restartNumberingAfterBreak="0">
+  <w:abstractNum w:abstractNumId="8" w15:restartNumberingAfterBreak="0">
+    <w:nsid w:val="37B00912"/>
+    <w:multiLevelType w:val="hybridMultilevel"/>
+    <w:tmpl w:val="CB58ADA8"/>
+    <w:lvl w:ilvl="0" w:tplc="0409000B">
+      <w:start w:val="1"/>
+      <w:numFmt w:val="bullet"/>
+      <w:lvlText w:val=""/>
+      <w:lvlJc w:val="left"/>
+      <w:pPr>
+        <w:ind w:left="720" w:hanging="360"/>
+      </w:pPr>
+      <w:rPr>
+        <w:rFonts w:ascii="Wingdings" w:hAnsi="Wingdings" w:hint="default"/>
+      </w:rPr>
+    </w:lvl>
+    <w:lvl w:ilvl="1" w:tplc="04090003" w:tentative="1">
+      <w:start w:val="1"/>
+      <w:numFmt w:val="bullet"/>
+      <w:lvlText w:val="o"/>
+      <w:lvlJc w:val="left"/>
+      <w:pPr>
+        <w:ind w:left="1440" w:hanging="360"/>
+      </w:pPr>
+      <w:rPr>
+        <w:rFonts w:ascii="Courier New" w:hAnsi="Courier New" w:cs="Courier New" w:hint="default"/>
+      </w:rPr>
+    </w:lvl>
+    <w:lvl w:ilvl="2" w:tplc="04090005" w:tentative="1">
+      <w:start w:val="1"/>
+      <w:numFmt w:val="bullet"/>
+      <w:lvlText w:val=""/>
+      <w:lvlJc w:val="left"/>
+      <w:pPr>
+        <w:ind w:left="2160" w:hanging="360"/>
+      </w:pPr>
+      <w:rPr>
+        <w:rFonts w:ascii="Wingdings" w:hAnsi="Wingdings" w:hint="default"/>
+      </w:rPr>
+    </w:lvl>
+    <w:lvl w:ilvl="3" w:tplc="04090001" w:tentative="1">
+      <w:start w:val="1"/>
+      <w:numFmt w:val="bullet"/>
+      <w:lvlText w:val=""/>
+      <w:lvlJc w:val="left"/>
+      <w:pPr>
+        <w:ind w:left="2880" w:hanging="360"/>
+      </w:pPr>
+      <w:rPr>
+        <w:rFonts w:ascii="Symbol" w:hAnsi="Symbol" w:hint="default"/>
+      </w:rPr>
+    </w:lvl>
+    <w:lvl w:ilvl="4" w:tplc="04090003" w:tentative="1">
+      <w:start w:val="1"/>
+      <w:numFmt w:val="bullet"/>
+      <w:lvlText w:val="o"/>
+      <w:lvlJc w:val="left"/>
+      <w:pPr>
+        <w:ind w:left="3600" w:hanging="360"/>
+      </w:pPr>
+      <w:rPr>
+        <w:rFonts w:ascii="Courier New" w:hAnsi="Courier New" w:cs="Courier New" w:hint="default"/>
+      </w:rPr>
+    </w:lvl>
+    <w:lvl w:ilvl="5" w:tplc="04090005" w:tentative="1">
+      <w:start w:val="1"/>
+      <w:numFmt w:val="bullet"/>
+      <w:lvlText w:val=""/>
+      <w:lvlJc w:val="left"/>
+      <w:pPr>
+        <w:ind w:left="4320" w:hanging="360"/>
+      </w:pPr>
+      <w:rPr>
+        <w:rFonts w:ascii="Wingdings" w:hAnsi="Wingdings" w:hint="default"/>
+      </w:rPr>
+    </w:lvl>
+    <w:lvl w:ilvl="6" w:tplc="04090001" w:tentative="1">
+      <w:start w:val="1"/>
+      <w:numFmt w:val="bullet"/>
+      <w:lvlText w:val=""/>
+      <w:lvlJc w:val="left"/>
+      <w:pPr>
+        <w:ind w:left="5040" w:hanging="360"/>
+      </w:pPr>
+      <w:rPr>
+        <w:rFonts w:ascii="Symbol" w:hAnsi="Symbol" w:hint="default"/>
+      </w:rPr>
+    </w:lvl>
+    <w:lvl w:ilvl="7" w:tplc="04090003" w:tentative="1">
+      <w:start w:val="1"/>
+      <w:numFmt w:val="bullet"/>
+      <w:lvlText w:val="o"/>
+      <w:lvlJc w:val="left"/>
+      <w:pPr>
+        <w:ind w:left="5760" w:hanging="360"/>
+      </w:pPr>
+      <w:rPr>
+        <w:rFonts w:ascii="Courier New" w:hAnsi="Courier New" w:cs="Courier New" w:hint="default"/>
+      </w:rPr>
+    </w:lvl>
+    <w:lvl w:ilvl="8" w:tplc="04090005" w:tentative="1">
+      <w:start w:val="1"/>
+      <w:numFmt w:val="bullet"/>
+      <w:lvlText w:val=""/>
+      <w:lvlJc w:val="left"/>
+      <w:pPr>
+        <w:ind w:left="6480" w:hanging="360"/>
+      </w:pPr>
+      <w:rPr>
+        <w:rFonts w:ascii="Wingdings" w:hAnsi="Wingdings" w:hint="default"/>
+      </w:rPr>
+    </w:lvl>
+  </w:abstractNum>
+  <w:abstractNum w:abstractNumId="9" w15:restartNumberingAfterBreak="0">
     <w:nsid w:val="3C7A59BA"/>
     <w:multiLevelType w:val="hybridMultilevel"/>
     <w:tmpl w:val="E5FE01C6"/>
@@ -7394,7 +7974,7 @@
       </w:rPr>
     </w:lvl>
   </w:abstractNum>
-  <w:abstractNum w:abstractNumId="8" w15:restartNumberingAfterBreak="0">
+  <w:abstractNum w:abstractNumId="10" w15:restartNumberingAfterBreak="0">
     <w:nsid w:val="3FE31E97"/>
     <w:multiLevelType w:val="hybridMultilevel"/>
     <w:tmpl w:val="6F42CF2A"/>
@@ -7506,7 +8086,7 @@
       </w:rPr>
     </w:lvl>
   </w:abstractNum>
-  <w:abstractNum w:abstractNumId="9" w15:restartNumberingAfterBreak="0">
+  <w:abstractNum w:abstractNumId="11" w15:restartNumberingAfterBreak="0">
     <w:nsid w:val="4AE56C24"/>
     <w:multiLevelType w:val="hybridMultilevel"/>
     <w:tmpl w:val="C8B68AA6"/>
@@ -7596,7 +8176,7 @@
       </w:pPr>
     </w:lvl>
   </w:abstractNum>
-  <w:abstractNum w:abstractNumId="10" w15:restartNumberingAfterBreak="0">
+  <w:abstractNum w:abstractNumId="12" w15:restartNumberingAfterBreak="0">
     <w:nsid w:val="4B22175E"/>
     <w:multiLevelType w:val="hybridMultilevel"/>
     <w:tmpl w:val="6712A04E"/>
@@ -7709,7 +8289,7 @@
       </w:rPr>
     </w:lvl>
   </w:abstractNum>
-  <w:abstractNum w:abstractNumId="11" w15:restartNumberingAfterBreak="0">
+  <w:abstractNum w:abstractNumId="13" w15:restartNumberingAfterBreak="0">
     <w:nsid w:val="4E316936"/>
     <w:multiLevelType w:val="hybridMultilevel"/>
     <w:tmpl w:val="FFB464FE"/>
@@ -7822,7 +8402,120 @@
       </w:rPr>
     </w:lvl>
   </w:abstractNum>
-  <w:abstractNum w:abstractNumId="12" w15:restartNumberingAfterBreak="0">
+  <w:abstractNum w:abstractNumId="14" w15:restartNumberingAfterBreak="0">
+    <w:nsid w:val="4FA36919"/>
+    <w:multiLevelType w:val="hybridMultilevel"/>
+    <w:tmpl w:val="6D827AD6"/>
+    <w:lvl w:ilvl="0" w:tplc="0409000B">
+      <w:start w:val="1"/>
+      <w:numFmt w:val="bullet"/>
+      <w:lvlText w:val=""/>
+      <w:lvlJc w:val="left"/>
+      <w:pPr>
+        <w:ind w:left="720" w:hanging="360"/>
+      </w:pPr>
+      <w:rPr>
+        <w:rFonts w:ascii="Wingdings" w:hAnsi="Wingdings" w:hint="default"/>
+      </w:rPr>
+    </w:lvl>
+    <w:lvl w:ilvl="1" w:tplc="04090003" w:tentative="1">
+      <w:start w:val="1"/>
+      <w:numFmt w:val="bullet"/>
+      <w:lvlText w:val="o"/>
+      <w:lvlJc w:val="left"/>
+      <w:pPr>
+        <w:ind w:left="1440" w:hanging="360"/>
+      </w:pPr>
+      <w:rPr>
+        <w:rFonts w:ascii="Courier New" w:hAnsi="Courier New" w:cs="Courier New" w:hint="default"/>
+      </w:rPr>
+    </w:lvl>
+    <w:lvl w:ilvl="2" w:tplc="04090005" w:tentative="1">
+      <w:start w:val="1"/>
+      <w:numFmt w:val="bullet"/>
+      <w:lvlText w:val=""/>
+      <w:lvlJc w:val="left"/>
+      <w:pPr>
+        <w:ind w:left="2160" w:hanging="360"/>
+      </w:pPr>
+      <w:rPr>
+        <w:rFonts w:ascii="Wingdings" w:hAnsi="Wingdings" w:hint="default"/>
+      </w:rPr>
+    </w:lvl>
+    <w:lvl w:ilvl="3" w:tplc="04090001" w:tentative="1">
+      <w:start w:val="1"/>
+      <w:numFmt w:val="bullet"/>
+      <w:lvlText w:val=""/>
+      <w:lvlJc w:val="left"/>
+      <w:pPr>
+        <w:ind w:left="2880" w:hanging="360"/>
+      </w:pPr>
+      <w:rPr>
+        <w:rFonts w:ascii="Symbol" w:hAnsi="Symbol" w:hint="default"/>
+      </w:rPr>
+    </w:lvl>
+    <w:lvl w:ilvl="4" w:tplc="04090003" w:tentative="1">
+      <w:start w:val="1"/>
+      <w:numFmt w:val="bullet"/>
+      <w:lvlText w:val="o"/>
+      <w:lvlJc w:val="left"/>
+      <w:pPr>
+        <w:ind w:left="3600" w:hanging="360"/>
+      </w:pPr>
+      <w:rPr>
+        <w:rFonts w:ascii="Courier New" w:hAnsi="Courier New" w:cs="Courier New" w:hint="default"/>
+      </w:rPr>
+    </w:lvl>
+    <w:lvl w:ilvl="5" w:tplc="04090005" w:tentative="1">
+      <w:start w:val="1"/>
+      <w:numFmt w:val="bullet"/>
+      <w:lvlText w:val=""/>
+      <w:lvlJc w:val="left"/>
+      <w:pPr>
+        <w:ind w:left="4320" w:hanging="360"/>
+      </w:pPr>
+      <w:rPr>
+        <w:rFonts w:ascii="Wingdings" w:hAnsi="Wingdings" w:hint="default"/>
+      </w:rPr>
+    </w:lvl>
+    <w:lvl w:ilvl="6" w:tplc="04090001" w:tentative="1">
+      <w:start w:val="1"/>
+      <w:numFmt w:val="bullet"/>
+      <w:lvlText w:val=""/>
+      <w:lvlJc w:val="left"/>
+      <w:pPr>
+        <w:ind w:left="5040" w:hanging="360"/>
+      </w:pPr>
+      <w:rPr>
+        <w:rFonts w:ascii="Symbol" w:hAnsi="Symbol" w:hint="default"/>
+      </w:rPr>
+    </w:lvl>
+    <w:lvl w:ilvl="7" w:tplc="04090003" w:tentative="1">
+      <w:start w:val="1"/>
+      <w:numFmt w:val="bullet"/>
+      <w:lvlText w:val="o"/>
+      <w:lvlJc w:val="left"/>
+      <w:pPr>
+        <w:ind w:left="5760" w:hanging="360"/>
+      </w:pPr>
+      <w:rPr>
+        <w:rFonts w:ascii="Courier New" w:hAnsi="Courier New" w:cs="Courier New" w:hint="default"/>
+      </w:rPr>
+    </w:lvl>
+    <w:lvl w:ilvl="8" w:tplc="04090005" w:tentative="1">
+      <w:start w:val="1"/>
+      <w:numFmt w:val="bullet"/>
+      <w:lvlText w:val=""/>
+      <w:lvlJc w:val="left"/>
+      <w:pPr>
+        <w:ind w:left="6480" w:hanging="360"/>
+      </w:pPr>
+      <w:rPr>
+        <w:rFonts w:ascii="Wingdings" w:hAnsi="Wingdings" w:hint="default"/>
+      </w:rPr>
+    </w:lvl>
+  </w:abstractNum>
+  <w:abstractNum w:abstractNumId="15" w15:restartNumberingAfterBreak="0">
     <w:nsid w:val="53996EDE"/>
     <w:multiLevelType w:val="hybridMultilevel"/>
     <w:tmpl w:val="FC981918"/>
@@ -7935,7 +8628,156 @@
       </w:rPr>
     </w:lvl>
   </w:abstractNum>
-  <w:abstractNum w:abstractNumId="13" w15:restartNumberingAfterBreak="0">
+  <w:abstractNum w:abstractNumId="16" w15:restartNumberingAfterBreak="0">
+    <w:nsid w:val="56BF17E5"/>
+    <w:multiLevelType w:val="multilevel"/>
+    <w:tmpl w:val="C060BCB8"/>
+    <w:lvl w:ilvl="0">
+      <w:start w:val="1"/>
+      <w:numFmt w:val="bullet"/>
+      <w:lvlText w:val=""/>
+      <w:lvlJc w:val="left"/>
+      <w:pPr>
+        <w:tabs>
+          <w:tab w:val="num" w:pos="720"/>
+        </w:tabs>
+        <w:ind w:left="720" w:hanging="360"/>
+      </w:pPr>
+      <w:rPr>
+        <w:rFonts w:ascii="Symbol" w:hAnsi="Symbol" w:hint="default"/>
+        <w:sz w:val="20"/>
+      </w:rPr>
+    </w:lvl>
+    <w:lvl w:ilvl="1" w:tentative="1">
+      <w:start w:val="1"/>
+      <w:numFmt w:val="bullet"/>
+      <w:lvlText w:val="o"/>
+      <w:lvlJc w:val="left"/>
+      <w:pPr>
+        <w:tabs>
+          <w:tab w:val="num" w:pos="1440"/>
+        </w:tabs>
+        <w:ind w:left="1440" w:hanging="360"/>
+      </w:pPr>
+      <w:rPr>
+        <w:rFonts w:ascii="Courier New" w:hAnsi="Courier New" w:hint="default"/>
+        <w:sz w:val="20"/>
+      </w:rPr>
+    </w:lvl>
+    <w:lvl w:ilvl="2" w:tentative="1">
+      <w:start w:val="1"/>
+      <w:numFmt w:val="bullet"/>
+      <w:lvlText w:val=""/>
+      <w:lvlJc w:val="left"/>
+      <w:pPr>
+        <w:tabs>
+          <w:tab w:val="num" w:pos="2160"/>
+        </w:tabs>
+        <w:ind w:left="2160" w:hanging="360"/>
+      </w:pPr>
+      <w:rPr>
+        <w:rFonts w:ascii="Wingdings" w:hAnsi="Wingdings" w:hint="default"/>
+        <w:sz w:val="20"/>
+      </w:rPr>
+    </w:lvl>
+    <w:lvl w:ilvl="3" w:tentative="1">
+      <w:start w:val="1"/>
+      <w:numFmt w:val="bullet"/>
+      <w:lvlText w:val=""/>
+      <w:lvlJc w:val="left"/>
+      <w:pPr>
+        <w:tabs>
+          <w:tab w:val="num" w:pos="2880"/>
+        </w:tabs>
+        <w:ind w:left="2880" w:hanging="360"/>
+      </w:pPr>
+      <w:rPr>
+        <w:rFonts w:ascii="Wingdings" w:hAnsi="Wingdings" w:hint="default"/>
+        <w:sz w:val="20"/>
+      </w:rPr>
+    </w:lvl>
+    <w:lvl w:ilvl="4" w:tentative="1">
+      <w:start w:val="1"/>
+      <w:numFmt w:val="bullet"/>
+      <w:lvlText w:val=""/>
+      <w:lvlJc w:val="left"/>
+      <w:pPr>
+        <w:tabs>
+          <w:tab w:val="num" w:pos="3600"/>
+        </w:tabs>
+        <w:ind w:left="3600" w:hanging="360"/>
+      </w:pPr>
+      <w:rPr>
+        <w:rFonts w:ascii="Wingdings" w:hAnsi="Wingdings" w:hint="default"/>
+        <w:sz w:val="20"/>
+      </w:rPr>
+    </w:lvl>
+    <w:lvl w:ilvl="5" w:tentative="1">
+      <w:start w:val="1"/>
+      <w:numFmt w:val="bullet"/>
+      <w:lvlText w:val=""/>
+      <w:lvlJc w:val="left"/>
+      <w:pPr>
+        <w:tabs>
+          <w:tab w:val="num" w:pos="4320"/>
+        </w:tabs>
+        <w:ind w:left="4320" w:hanging="360"/>
+      </w:pPr>
+      <w:rPr>
+        <w:rFonts w:ascii="Wingdings" w:hAnsi="Wingdings" w:hint="default"/>
+        <w:sz w:val="20"/>
+      </w:rPr>
+    </w:lvl>
+    <w:lvl w:ilvl="6" w:tentative="1">
+      <w:start w:val="1"/>
+      <w:numFmt w:val="bullet"/>
+      <w:lvlText w:val=""/>
+      <w:lvlJc w:val="left"/>
+      <w:pPr>
+        <w:tabs>
+          <w:tab w:val="num" w:pos="5040"/>
+        </w:tabs>
+        <w:ind w:left="5040" w:hanging="360"/>
+      </w:pPr>
+      <w:rPr>
+        <w:rFonts w:ascii="Wingdings" w:hAnsi="Wingdings" w:hint="default"/>
+        <w:sz w:val="20"/>
+      </w:rPr>
+    </w:lvl>
+    <w:lvl w:ilvl="7" w:tentative="1">
+      <w:start w:val="1"/>
+      <w:numFmt w:val="bullet"/>
+      <w:lvlText w:val=""/>
+      <w:lvlJc w:val="left"/>
+      <w:pPr>
+        <w:tabs>
+          <w:tab w:val="num" w:pos="5760"/>
+        </w:tabs>
+        <w:ind w:left="5760" w:hanging="360"/>
+      </w:pPr>
+      <w:rPr>
+        <w:rFonts w:ascii="Wingdings" w:hAnsi="Wingdings" w:hint="default"/>
+        <w:sz w:val="20"/>
+      </w:rPr>
+    </w:lvl>
+    <w:lvl w:ilvl="8" w:tentative="1">
+      <w:start w:val="1"/>
+      <w:numFmt w:val="bullet"/>
+      <w:lvlText w:val=""/>
+      <w:lvlJc w:val="left"/>
+      <w:pPr>
+        <w:tabs>
+          <w:tab w:val="num" w:pos="6480"/>
+        </w:tabs>
+        <w:ind w:left="6480" w:hanging="360"/>
+      </w:pPr>
+      <w:rPr>
+        <w:rFonts w:ascii="Wingdings" w:hAnsi="Wingdings" w:hint="default"/>
+        <w:sz w:val="20"/>
+      </w:rPr>
+    </w:lvl>
+  </w:abstractNum>
+  <w:abstractNum w:abstractNumId="17" w15:restartNumberingAfterBreak="0">
     <w:nsid w:val="58630E2F"/>
     <w:multiLevelType w:val="hybridMultilevel"/>
     <w:tmpl w:val="88B632A0"/>
@@ -8048,7 +8890,156 @@
       </w:rPr>
     </w:lvl>
   </w:abstractNum>
-  <w:abstractNum w:abstractNumId="14" w15:restartNumberingAfterBreak="0">
+  <w:abstractNum w:abstractNumId="18" w15:restartNumberingAfterBreak="0">
+    <w:nsid w:val="64084244"/>
+    <w:multiLevelType w:val="multilevel"/>
+    <w:tmpl w:val="C65C66DC"/>
+    <w:lvl w:ilvl="0">
+      <w:start w:val="1"/>
+      <w:numFmt w:val="bullet"/>
+      <w:lvlText w:val=""/>
+      <w:lvlJc w:val="left"/>
+      <w:pPr>
+        <w:tabs>
+          <w:tab w:val="num" w:pos="720"/>
+        </w:tabs>
+        <w:ind w:left="720" w:hanging="360"/>
+      </w:pPr>
+      <w:rPr>
+        <w:rFonts w:ascii="Symbol" w:hAnsi="Symbol" w:hint="default"/>
+        <w:sz w:val="20"/>
+      </w:rPr>
+    </w:lvl>
+    <w:lvl w:ilvl="1" w:tentative="1">
+      <w:start w:val="1"/>
+      <w:numFmt w:val="bullet"/>
+      <w:lvlText w:val="o"/>
+      <w:lvlJc w:val="left"/>
+      <w:pPr>
+        <w:tabs>
+          <w:tab w:val="num" w:pos="1440"/>
+        </w:tabs>
+        <w:ind w:left="1440" w:hanging="360"/>
+      </w:pPr>
+      <w:rPr>
+        <w:rFonts w:ascii="Courier New" w:hAnsi="Courier New" w:hint="default"/>
+        <w:sz w:val="20"/>
+      </w:rPr>
+    </w:lvl>
+    <w:lvl w:ilvl="2" w:tentative="1">
+      <w:start w:val="1"/>
+      <w:numFmt w:val="bullet"/>
+      <w:lvlText w:val=""/>
+      <w:lvlJc w:val="left"/>
+      <w:pPr>
+        <w:tabs>
+          <w:tab w:val="num" w:pos="2160"/>
+        </w:tabs>
+        <w:ind w:left="2160" w:hanging="360"/>
+      </w:pPr>
+      <w:rPr>
+        <w:rFonts w:ascii="Wingdings" w:hAnsi="Wingdings" w:hint="default"/>
+        <w:sz w:val="20"/>
+      </w:rPr>
+    </w:lvl>
+    <w:lvl w:ilvl="3" w:tentative="1">
+      <w:start w:val="1"/>
+      <w:numFmt w:val="bullet"/>
+      <w:lvlText w:val=""/>
+      <w:lvlJc w:val="left"/>
+      <w:pPr>
+        <w:tabs>
+          <w:tab w:val="num" w:pos="2880"/>
+        </w:tabs>
+        <w:ind w:left="2880" w:hanging="360"/>
+      </w:pPr>
+      <w:rPr>
+        <w:rFonts w:ascii="Wingdings" w:hAnsi="Wingdings" w:hint="default"/>
+        <w:sz w:val="20"/>
+      </w:rPr>
+    </w:lvl>
+    <w:lvl w:ilvl="4" w:tentative="1">
+      <w:start w:val="1"/>
+      <w:numFmt w:val="bullet"/>
+      <w:lvlText w:val=""/>
+      <w:lvlJc w:val="left"/>
+      <w:pPr>
+        <w:tabs>
+          <w:tab w:val="num" w:pos="3600"/>
+        </w:tabs>
+        <w:ind w:left="3600" w:hanging="360"/>
+      </w:pPr>
+      <w:rPr>
+        <w:rFonts w:ascii="Wingdings" w:hAnsi="Wingdings" w:hint="default"/>
+        <w:sz w:val="20"/>
+      </w:rPr>
+    </w:lvl>
+    <w:lvl w:ilvl="5" w:tentative="1">
+      <w:start w:val="1"/>
+      <w:numFmt w:val="bullet"/>
+      <w:lvlText w:val=""/>
+      <w:lvlJc w:val="left"/>
+      <w:pPr>
+        <w:tabs>
+          <w:tab w:val="num" w:pos="4320"/>
+        </w:tabs>
+        <w:ind w:left="4320" w:hanging="360"/>
+      </w:pPr>
+      <w:rPr>
+        <w:rFonts w:ascii="Wingdings" w:hAnsi="Wingdings" w:hint="default"/>
+        <w:sz w:val="20"/>
+      </w:rPr>
+    </w:lvl>
+    <w:lvl w:ilvl="6" w:tentative="1">
+      <w:start w:val="1"/>
+      <w:numFmt w:val="bullet"/>
+      <w:lvlText w:val=""/>
+      <w:lvlJc w:val="left"/>
+      <w:pPr>
+        <w:tabs>
+          <w:tab w:val="num" w:pos="5040"/>
+        </w:tabs>
+        <w:ind w:left="5040" w:hanging="360"/>
+      </w:pPr>
+      <w:rPr>
+        <w:rFonts w:ascii="Wingdings" w:hAnsi="Wingdings" w:hint="default"/>
+        <w:sz w:val="20"/>
+      </w:rPr>
+    </w:lvl>
+    <w:lvl w:ilvl="7" w:tentative="1">
+      <w:start w:val="1"/>
+      <w:numFmt w:val="bullet"/>
+      <w:lvlText w:val=""/>
+      <w:lvlJc w:val="left"/>
+      <w:pPr>
+        <w:tabs>
+          <w:tab w:val="num" w:pos="5760"/>
+        </w:tabs>
+        <w:ind w:left="5760" w:hanging="360"/>
+      </w:pPr>
+      <w:rPr>
+        <w:rFonts w:ascii="Wingdings" w:hAnsi="Wingdings" w:hint="default"/>
+        <w:sz w:val="20"/>
+      </w:rPr>
+    </w:lvl>
+    <w:lvl w:ilvl="8" w:tentative="1">
+      <w:start w:val="1"/>
+      <w:numFmt w:val="bullet"/>
+      <w:lvlText w:val=""/>
+      <w:lvlJc w:val="left"/>
+      <w:pPr>
+        <w:tabs>
+          <w:tab w:val="num" w:pos="6480"/>
+        </w:tabs>
+        <w:ind w:left="6480" w:hanging="360"/>
+      </w:pPr>
+      <w:rPr>
+        <w:rFonts w:ascii="Wingdings" w:hAnsi="Wingdings" w:hint="default"/>
+        <w:sz w:val="20"/>
+      </w:rPr>
+    </w:lvl>
+  </w:abstractNum>
+  <w:abstractNum w:abstractNumId="19" w15:restartNumberingAfterBreak="0">
     <w:nsid w:val="773C0312"/>
     <w:multiLevelType w:val="hybridMultilevel"/>
     <w:tmpl w:val="00784004"/>
@@ -8161,7 +9152,156 @@
       </w:rPr>
     </w:lvl>
   </w:abstractNum>
-  <w:abstractNum w:abstractNumId="15" w15:restartNumberingAfterBreak="0">
+  <w:abstractNum w:abstractNumId="20" w15:restartNumberingAfterBreak="0">
+    <w:nsid w:val="7EC47EEA"/>
+    <w:multiLevelType w:val="multilevel"/>
+    <w:tmpl w:val="6D667BCC"/>
+    <w:lvl w:ilvl="0">
+      <w:start w:val="1"/>
+      <w:numFmt w:val="bullet"/>
+      <w:lvlText w:val=""/>
+      <w:lvlJc w:val="left"/>
+      <w:pPr>
+        <w:tabs>
+          <w:tab w:val="num" w:pos="720"/>
+        </w:tabs>
+        <w:ind w:left="720" w:hanging="360"/>
+      </w:pPr>
+      <w:rPr>
+        <w:rFonts w:ascii="Symbol" w:hAnsi="Symbol" w:hint="default"/>
+        <w:sz w:val="20"/>
+      </w:rPr>
+    </w:lvl>
+    <w:lvl w:ilvl="1" w:tentative="1">
+      <w:start w:val="1"/>
+      <w:numFmt w:val="bullet"/>
+      <w:lvlText w:val="o"/>
+      <w:lvlJc w:val="left"/>
+      <w:pPr>
+        <w:tabs>
+          <w:tab w:val="num" w:pos="1440"/>
+        </w:tabs>
+        <w:ind w:left="1440" w:hanging="360"/>
+      </w:pPr>
+      <w:rPr>
+        <w:rFonts w:ascii="Courier New" w:hAnsi="Courier New" w:hint="default"/>
+        <w:sz w:val="20"/>
+      </w:rPr>
+    </w:lvl>
+    <w:lvl w:ilvl="2" w:tentative="1">
+      <w:start w:val="1"/>
+      <w:numFmt w:val="bullet"/>
+      <w:lvlText w:val=""/>
+      <w:lvlJc w:val="left"/>
+      <w:pPr>
+        <w:tabs>
+          <w:tab w:val="num" w:pos="2160"/>
+        </w:tabs>
+        <w:ind w:left="2160" w:hanging="360"/>
+      </w:pPr>
+      <w:rPr>
+        <w:rFonts w:ascii="Wingdings" w:hAnsi="Wingdings" w:hint="default"/>
+        <w:sz w:val="20"/>
+      </w:rPr>
+    </w:lvl>
+    <w:lvl w:ilvl="3" w:tentative="1">
+      <w:start w:val="1"/>
+      <w:numFmt w:val="bullet"/>
+      <w:lvlText w:val=""/>
+      <w:lvlJc w:val="left"/>
+      <w:pPr>
+        <w:tabs>
+          <w:tab w:val="num" w:pos="2880"/>
+        </w:tabs>
+        <w:ind w:left="2880" w:hanging="360"/>
+      </w:pPr>
+      <w:rPr>
+        <w:rFonts w:ascii="Wingdings" w:hAnsi="Wingdings" w:hint="default"/>
+        <w:sz w:val="20"/>
+      </w:rPr>
+    </w:lvl>
+    <w:lvl w:ilvl="4" w:tentative="1">
+      <w:start w:val="1"/>
+      <w:numFmt w:val="bullet"/>
+      <w:lvlText w:val=""/>
+      <w:lvlJc w:val="left"/>
+      <w:pPr>
+        <w:tabs>
+          <w:tab w:val="num" w:pos="3600"/>
+        </w:tabs>
+        <w:ind w:left="3600" w:hanging="360"/>
+      </w:pPr>
+      <w:rPr>
+        <w:rFonts w:ascii="Wingdings" w:hAnsi="Wingdings" w:hint="default"/>
+        <w:sz w:val="20"/>
+      </w:rPr>
+    </w:lvl>
+    <w:lvl w:ilvl="5" w:tentative="1">
+      <w:start w:val="1"/>
+      <w:numFmt w:val="bullet"/>
+      <w:lvlText w:val=""/>
+      <w:lvlJc w:val="left"/>
+      <w:pPr>
+        <w:tabs>
+          <w:tab w:val="num" w:pos="4320"/>
+        </w:tabs>
+        <w:ind w:left="4320" w:hanging="360"/>
+      </w:pPr>
+      <w:rPr>
+        <w:rFonts w:ascii="Wingdings" w:hAnsi="Wingdings" w:hint="default"/>
+        <w:sz w:val="20"/>
+      </w:rPr>
+    </w:lvl>
+    <w:lvl w:ilvl="6" w:tentative="1">
+      <w:start w:val="1"/>
+      <w:numFmt w:val="bullet"/>
+      <w:lvlText w:val=""/>
+      <w:lvlJc w:val="left"/>
+      <w:pPr>
+        <w:tabs>
+          <w:tab w:val="num" w:pos="5040"/>
+        </w:tabs>
+        <w:ind w:left="5040" w:hanging="360"/>
+      </w:pPr>
+      <w:rPr>
+        <w:rFonts w:ascii="Wingdings" w:hAnsi="Wingdings" w:hint="default"/>
+        <w:sz w:val="20"/>
+      </w:rPr>
+    </w:lvl>
+    <w:lvl w:ilvl="7" w:tentative="1">
+      <w:start w:val="1"/>
+      <w:numFmt w:val="bullet"/>
+      <w:lvlText w:val=""/>
+      <w:lvlJc w:val="left"/>
+      <w:pPr>
+        <w:tabs>
+          <w:tab w:val="num" w:pos="5760"/>
+        </w:tabs>
+        <w:ind w:left="5760" w:hanging="360"/>
+      </w:pPr>
+      <w:rPr>
+        <w:rFonts w:ascii="Wingdings" w:hAnsi="Wingdings" w:hint="default"/>
+        <w:sz w:val="20"/>
+      </w:rPr>
+    </w:lvl>
+    <w:lvl w:ilvl="8" w:tentative="1">
+      <w:start w:val="1"/>
+      <w:numFmt w:val="bullet"/>
+      <w:lvlText w:val=""/>
+      <w:lvlJc w:val="left"/>
+      <w:pPr>
+        <w:tabs>
+          <w:tab w:val="num" w:pos="6480"/>
+        </w:tabs>
+        <w:ind w:left="6480" w:hanging="360"/>
+      </w:pPr>
+      <w:rPr>
+        <w:rFonts w:ascii="Wingdings" w:hAnsi="Wingdings" w:hint="default"/>
+        <w:sz w:val="20"/>
+      </w:rPr>
+    </w:lvl>
+  </w:abstractNum>
+  <w:abstractNum w:abstractNumId="21" w15:restartNumberingAfterBreak="0">
     <w:nsid w:val="7F3C62FC"/>
     <w:multiLevelType w:val="hybridMultilevel"/>
     <w:tmpl w:val="E46EDC38"/>
@@ -8275,52 +9415,70 @@
     </w:lvl>
   </w:abstractNum>
   <w:num w:numId="1">
+    <w:abstractNumId w:val="11"/>
+  </w:num>
+  <w:num w:numId="2">
+    <w:abstractNumId w:val="3"/>
+  </w:num>
+  <w:num w:numId="3">
+    <w:abstractNumId w:val="4"/>
+  </w:num>
+  <w:num w:numId="4">
+    <w:abstractNumId w:val="13"/>
+  </w:num>
+  <w:num w:numId="5">
+    <w:abstractNumId w:val="21"/>
+  </w:num>
+  <w:num w:numId="6">
+    <w:abstractNumId w:val="12"/>
+  </w:num>
+  <w:num w:numId="7">
     <w:abstractNumId w:val="9"/>
   </w:num>
-  <w:num w:numId="2">
-    <w:abstractNumId w:val="2"/>
+  <w:num w:numId="8">
+    <w:abstractNumId w:val="17"/>
   </w:num>
-  <w:num w:numId="3">
-    <w:abstractNumId w:val="3"/>
+  <w:num w:numId="9">
+    <w:abstractNumId w:val="6"/>
   </w:num>
-  <w:num w:numId="4">
-    <w:abstractNumId w:val="11"/>
-  </w:num>
-  <w:num w:numId="5">
+  <w:num w:numId="10">
     <w:abstractNumId w:val="15"/>
   </w:num>
-  <w:num w:numId="6">
+  <w:num w:numId="11">
     <w:abstractNumId w:val="10"/>
   </w:num>
-  <w:num w:numId="7">
-    <w:abstractNumId w:val="7"/>
-  </w:num>
-  <w:num w:numId="8">
-    <w:abstractNumId w:val="13"/>
-  </w:num>
-  <w:num w:numId="9">
-    <w:abstractNumId w:val="5"/>
-  </w:num>
-  <w:num w:numId="10">
-    <w:abstractNumId w:val="12"/>
-  </w:num>
-  <w:num w:numId="11">
-    <w:abstractNumId w:val="8"/>
-  </w:num>
   <w:num w:numId="12">
-    <w:abstractNumId w:val="14"/>
+    <w:abstractNumId w:val="19"/>
   </w:num>
   <w:num w:numId="13">
-    <w:abstractNumId w:val="6"/>
+    <w:abstractNumId w:val="7"/>
   </w:num>
   <w:num w:numId="14">
     <w:abstractNumId w:val="0"/>
   </w:num>
   <w:num w:numId="15">
+    <w:abstractNumId w:val="2"/>
+  </w:num>
+  <w:num w:numId="16">
+    <w:abstractNumId w:val="5"/>
+  </w:num>
+  <w:num w:numId="17">
+    <w:abstractNumId w:val="8"/>
+  </w:num>
+  <w:num w:numId="18">
     <w:abstractNumId w:val="1"/>
   </w:num>
-  <w:num w:numId="16">
-    <w:abstractNumId w:val="4"/>
+  <w:num w:numId="19">
+    <w:abstractNumId w:val="20"/>
+  </w:num>
+  <w:num w:numId="20">
+    <w:abstractNumId w:val="16"/>
+  </w:num>
+  <w:num w:numId="21">
+    <w:abstractNumId w:val="18"/>
+  </w:num>
+  <w:num w:numId="22">
+    <w:abstractNumId w:val="14"/>
   </w:num>
 </w:numbering>
 </file>
@@ -9925,7 +11083,7 @@
 </file>
 
 <file path=customXml/itemProps3.xml><?xml version="1.0" encoding="utf-8"?>
-<ds:datastoreItem xmlns:ds="http://schemas.openxmlformats.org/officeDocument/2006/customXml" ds:itemID="{8A2B6CA6-4BCF-4E28-8AD8-B946A00A6A82}">
+<ds:datastoreItem xmlns:ds="http://schemas.openxmlformats.org/officeDocument/2006/customXml" ds:itemID="{3DA84692-0CA3-42D3-A5C6-AC0009A63A82}">
   <ds:schemaRefs>
     <ds:schemaRef ds:uri="http://schemas.openxmlformats.org/officeDocument/2006/bibliography"/>
   </ds:schemaRefs>

</xml_diff>

<commit_message>
Merged the changes into Test Plan.docx.
</commit_message>
<xml_diff>
--- a/Documents/Test Plan.docx
+++ b/Documents/Test Plan.docx
@@ -2436,7 +2436,6 @@
       </w:pPr>
       <w:bookmarkStart w:id="0" w:name="_Toc436303906"/>
       <w:r>
-        <w:lastRenderedPageBreak/>
         <w:t>Revision History</w:t>
       </w:r>
       <w:bookmarkEnd w:id="0"/>
@@ -2448,15 +2447,15 @@
         <w:tblLook w:val="04A0" w:firstRow="1" w:lastRow="0" w:firstColumn="1" w:lastColumn="0" w:noHBand="0" w:noVBand="1"/>
       </w:tblPr>
       <w:tblGrid>
-        <w:gridCol w:w="2175"/>
-        <w:gridCol w:w="2384"/>
-        <w:gridCol w:w="2365"/>
-        <w:gridCol w:w="2426"/>
+        <w:gridCol w:w="2106"/>
+        <w:gridCol w:w="2293"/>
+        <w:gridCol w:w="2289"/>
+        <w:gridCol w:w="2356"/>
       </w:tblGrid>
       <w:tr>
         <w:tc>
           <w:tcPr>
-            <w:tcW w:w="2175" w:type="dxa"/>
+            <w:tcW w:w="2106" w:type="dxa"/>
           </w:tcPr>
           <w:p>
             <w:pPr>
@@ -2474,7 +2473,7 @@
         </w:tc>
         <w:tc>
           <w:tcPr>
-            <w:tcW w:w="2384" w:type="dxa"/>
+            <w:tcW w:w="2293" w:type="dxa"/>
           </w:tcPr>
           <w:p>
             <w:pPr>
@@ -2492,7 +2491,7 @@
         </w:tc>
         <w:tc>
           <w:tcPr>
-            <w:tcW w:w="2365" w:type="dxa"/>
+            <w:tcW w:w="2289" w:type="dxa"/>
           </w:tcPr>
           <w:p>
             <w:pPr>
@@ -2510,7 +2509,7 @@
         </w:tc>
         <w:tc>
           <w:tcPr>
-            <w:tcW w:w="2426" w:type="dxa"/>
+            <w:tcW w:w="2356" w:type="dxa"/>
           </w:tcPr>
           <w:p>
             <w:pPr>
@@ -2530,7 +2529,7 @@
       <w:tr>
         <w:tc>
           <w:tcPr>
-            <w:tcW w:w="2175" w:type="dxa"/>
+            <w:tcW w:w="2106" w:type="dxa"/>
           </w:tcPr>
           <w:p>
             <w:r>
@@ -2540,7 +2539,7 @@
         </w:tc>
         <w:tc>
           <w:tcPr>
-            <w:tcW w:w="2384" w:type="dxa"/>
+            <w:tcW w:w="2293" w:type="dxa"/>
           </w:tcPr>
           <w:p>
             <w:r>
@@ -2550,7 +2549,7 @@
         </w:tc>
         <w:tc>
           <w:tcPr>
-            <w:tcW w:w="2365" w:type="dxa"/>
+            <w:tcW w:w="2289" w:type="dxa"/>
           </w:tcPr>
           <w:p>
             <w:r>
@@ -2560,7 +2559,7 @@
         </w:tc>
         <w:tc>
           <w:tcPr>
-            <w:tcW w:w="2426" w:type="dxa"/>
+            <w:tcW w:w="2356" w:type="dxa"/>
           </w:tcPr>
           <w:p>
             <w:r>
@@ -2572,7 +2571,7 @@
       <w:tr>
         <w:tc>
           <w:tcPr>
-            <w:tcW w:w="2175" w:type="dxa"/>
+            <w:tcW w:w="2106" w:type="dxa"/>
           </w:tcPr>
           <w:p>
             <w:r>
@@ -2582,7 +2581,7 @@
         </w:tc>
         <w:tc>
           <w:tcPr>
-            <w:tcW w:w="2384" w:type="dxa"/>
+            <w:tcW w:w="2293" w:type="dxa"/>
           </w:tcPr>
           <w:p>
             <w:r>
@@ -2592,7 +2591,7 @@
         </w:tc>
         <w:tc>
           <w:tcPr>
-            <w:tcW w:w="2365" w:type="dxa"/>
+            <w:tcW w:w="2289" w:type="dxa"/>
           </w:tcPr>
           <w:p>
             <w:r>
@@ -2602,7 +2601,7 @@
         </w:tc>
         <w:tc>
           <w:tcPr>
-            <w:tcW w:w="2426" w:type="dxa"/>
+            <w:tcW w:w="2356" w:type="dxa"/>
           </w:tcPr>
           <w:p>
             <w:r>
@@ -2614,7 +2613,7 @@
       <w:tr>
         <w:tc>
           <w:tcPr>
-            <w:tcW w:w="2175" w:type="dxa"/>
+            <w:tcW w:w="2106" w:type="dxa"/>
           </w:tcPr>
           <w:p>
             <w:r>
@@ -2624,7 +2623,7 @@
         </w:tc>
         <w:tc>
           <w:tcPr>
-            <w:tcW w:w="2384" w:type="dxa"/>
+            <w:tcW w:w="2293" w:type="dxa"/>
           </w:tcPr>
           <w:p>
             <w:r>
@@ -2634,7 +2633,7 @@
         </w:tc>
         <w:tc>
           <w:tcPr>
-            <w:tcW w:w="2365" w:type="dxa"/>
+            <w:tcW w:w="2289" w:type="dxa"/>
           </w:tcPr>
           <w:p>
             <w:r>
@@ -2644,7 +2643,7 @@
         </w:tc>
         <w:tc>
           <w:tcPr>
-            <w:tcW w:w="2426" w:type="dxa"/>
+            <w:tcW w:w="2356" w:type="dxa"/>
           </w:tcPr>
           <w:p>
             <w:r>
@@ -2656,53 +2655,85 @@
       <w:tr>
         <w:tc>
           <w:tcPr>
-            <w:tcW w:w="2175" w:type="dxa"/>
-          </w:tcPr>
-          <w:p/>
-        </w:tc>
-        <w:tc>
-          <w:tcPr>
-            <w:tcW w:w="2384" w:type="dxa"/>
-          </w:tcPr>
-          <w:p/>
-        </w:tc>
-        <w:tc>
-          <w:tcPr>
-            <w:tcW w:w="2365" w:type="dxa"/>
-          </w:tcPr>
-          <w:p/>
-        </w:tc>
-        <w:tc>
-          <w:tcPr>
-            <w:tcW w:w="2426" w:type="dxa"/>
-          </w:tcPr>
-          <w:p/>
+            <w:tcW w:w="2106" w:type="dxa"/>
+          </w:tcPr>
+          <w:p>
+            <w:r>
+              <w:t>26.11.2015</w:t>
+            </w:r>
+          </w:p>
+        </w:tc>
+        <w:tc>
+          <w:tcPr>
+            <w:tcW w:w="2293" w:type="dxa"/>
+          </w:tcPr>
+          <w:p>
+            <w:r>
+              <w:t>1.3</w:t>
+            </w:r>
+          </w:p>
+        </w:tc>
+        <w:tc>
+          <w:tcPr>
+            <w:tcW w:w="2289" w:type="dxa"/>
+          </w:tcPr>
+          <w:p>
+            <w:r>
+              <w:t>N.Bogomirov</w:t>
+            </w:r>
+          </w:p>
+        </w:tc>
+        <w:tc>
+          <w:tcPr>
+            <w:tcW w:w="2356" w:type="dxa"/>
+          </w:tcPr>
+          <w:p>
+            <w:r>
+              <w:t>Updated Software Risk Issues and Test Deliverables</w:t>
+            </w:r>
+          </w:p>
         </w:tc>
       </w:tr>
       <w:tr>
         <w:tc>
           <w:tcPr>
-            <w:tcW w:w="2175" w:type="dxa"/>
-          </w:tcPr>
-          <w:p/>
-        </w:tc>
-        <w:tc>
-          <w:tcPr>
-            <w:tcW w:w="2384" w:type="dxa"/>
-          </w:tcPr>
-          <w:p/>
-        </w:tc>
-        <w:tc>
-          <w:tcPr>
-            <w:tcW w:w="2365" w:type="dxa"/>
-          </w:tcPr>
-          <w:p/>
-        </w:tc>
-        <w:tc>
-          <w:tcPr>
-            <w:tcW w:w="2426" w:type="dxa"/>
-          </w:tcPr>
-          <w:p/>
+            <w:tcW w:w="2106" w:type="dxa"/>
+          </w:tcPr>
+          <w:p>
+            <w:r>
+              <w:t>26.11.2015</w:t>
+            </w:r>
+          </w:p>
+        </w:tc>
+        <w:tc>
+          <w:tcPr>
+            <w:tcW w:w="2293" w:type="dxa"/>
+          </w:tcPr>
+          <w:p>
+            <w:r>
+              <w:t>1.4</w:t>
+            </w:r>
+          </w:p>
+        </w:tc>
+        <w:tc>
+          <w:tcPr>
+            <w:tcW w:w="2289" w:type="dxa"/>
+          </w:tcPr>
+          <w:p>
+            <w:r>
+              <w:t>E.Georgieva</w:t>
+            </w:r>
+          </w:p>
+        </w:tc>
+        <w:tc>
+          <w:tcPr>
+            <w:tcW w:w="2356" w:type="dxa"/>
+          </w:tcPr>
+          <w:p>
+            <w:r>
+              <w:t>Responsibilities and Planning Risks and Contigencies</w:t>
+            </w:r>
+          </w:p>
         </w:tc>
       </w:tr>
     </w:tbl>
@@ -2726,7 +2757,6 @@
       </w:pPr>
       <w:bookmarkStart w:id="1" w:name="_Toc436303907"/>
       <w:r>
-        <w:lastRenderedPageBreak/>
         <w:t>Introduction</w:t>
       </w:r>
       <w:bookmarkEnd w:id="1"/>
@@ -3187,7 +3217,6 @@
         </w:numPr>
       </w:pPr>
       <w:r>
-        <w:lastRenderedPageBreak/>
         <w:t>Additional Documents</w:t>
       </w:r>
     </w:p>
@@ -3397,49 +3426,130 @@
       </w:r>
       <w:bookmarkEnd w:id="8"/>
     </w:p>
+    <w:p>
+      <w:r>
+        <w:t>Main risk issues associated with the system are:</w:t>
+      </w:r>
+    </w:p>
+    <w:p>
+      <w:pPr>
+        <w:numPr>
+          <w:ilvl w:val="0"/>
+          <w:numId w:val="23"/>
+        </w:numPr>
+        <w:spacing w:after="0"/>
+        <w:ind w:left="714" w:hanging="357"/>
+      </w:pPr>
+      <w:r>
+        <w:rPr>
+          <w:lang w:val="en"/>
+        </w:rPr>
+        <w:t xml:space="preserve">Discrepancy between the expected and the actual system functionality caused by </w:t>
+      </w:r>
+      <w:r>
+        <w:t>misunderstanding of the original requirements.</w:t>
+      </w:r>
+    </w:p>
+    <w:p>
+      <w:pPr>
+        <w:numPr>
+          <w:ilvl w:val="0"/>
+          <w:numId w:val="23"/>
+        </w:numPr>
+        <w:spacing w:after="0"/>
+        <w:ind w:left="714" w:hanging="357"/>
+      </w:pPr>
+      <w:r>
+        <w:t>Failures caused by new defect in previously problematic main modules (Dashboard and Execute code) after their modification.</w:t>
+      </w:r>
+    </w:p>
+    <w:p>
+      <w:pPr>
+        <w:numPr>
+          <w:ilvl w:val="0"/>
+          <w:numId w:val="23"/>
+        </w:numPr>
+        <w:spacing w:after="0"/>
+        <w:ind w:hanging="357"/>
+      </w:pPr>
+      <w:r>
+        <w:t>Safety and Security risks:</w:t>
+      </w:r>
+    </w:p>
+    <w:p>
+      <w:pPr>
+        <w:numPr>
+          <w:ilvl w:val="1"/>
+          <w:numId w:val="23"/>
+        </w:numPr>
+        <w:spacing w:after="0"/>
+        <w:ind w:hanging="357"/>
+      </w:pPr>
+      <w:r>
+        <w:t>Associated with fil</w:t>
+      </w:r>
+      <w:bookmarkStart w:id="9" w:name="_GoBack"/>
+      <w:bookmarkEnd w:id="9"/>
+      <w:r>
+        <w:t>e uploading functionality (potentially dangerous files).</w:t>
+      </w:r>
+    </w:p>
+    <w:p>
+      <w:pPr>
+        <w:numPr>
+          <w:ilvl w:val="1"/>
+          <w:numId w:val="23"/>
+        </w:numPr>
+        <w:spacing w:after="0"/>
+        <w:ind w:hanging="357"/>
+      </w:pPr>
+      <w:r>
+        <w:t>Associated with the confidentiality of the personal information of the users</w:t>
+      </w:r>
+    </w:p>
     <w:p/>
     <w:p>
       <w:pPr>
         <w:pStyle w:val="Heading1"/>
       </w:pPr>
-      <w:bookmarkStart w:id="9" w:name="_Toc436303915"/>
+      <w:bookmarkStart w:id="10" w:name="_Toc436303915"/>
       <w:r>
         <w:t>Approach</w:t>
       </w:r>
-      <w:bookmarkEnd w:id="9"/>
+      <w:bookmarkEnd w:id="10"/>
     </w:p>
     <w:p/>
     <w:p>
       <w:pPr>
         <w:pStyle w:val="Heading1"/>
       </w:pPr>
-      <w:bookmarkStart w:id="10" w:name="_Toc436303916"/>
+      <w:bookmarkStart w:id="11" w:name="_Toc436303916"/>
       <w:r>
         <w:t>Item Pass/Fail Criteria</w:t>
       </w:r>
-      <w:bookmarkEnd w:id="10"/>
+      <w:bookmarkEnd w:id="11"/>
     </w:p>
     <w:p/>
     <w:p>
       <w:pPr>
         <w:pStyle w:val="Heading1"/>
       </w:pPr>
-      <w:bookmarkStart w:id="11" w:name="_Toc436303917"/>
+      <w:bookmarkStart w:id="12" w:name="_Toc436303917"/>
       <w:r>
         <w:t>Suspension Criteria and Resumption Requirements</w:t>
       </w:r>
-      <w:bookmarkEnd w:id="11"/>
+      <w:bookmarkEnd w:id="12"/>
     </w:p>
     <w:p/>
     <w:p>
       <w:pPr>
         <w:pStyle w:val="Heading1"/>
       </w:pPr>
-      <w:bookmarkStart w:id="12" w:name="_Toc436303918"/>
+      <w:bookmarkStart w:id="13" w:name="_Toc436303918"/>
       <w:r>
         <w:t>Test Deliverables</w:t>
       </w:r>
-      <w:bookmarkEnd w:id="12"/>
+      <w:bookmarkEnd w:id="13"/>
     </w:p>
     <w:p>
       <w:r>
@@ -3577,7 +3687,6 @@
         </w:rPr>
       </w:pPr>
       <w:r>
-        <w:lastRenderedPageBreak/>
         <w:t xml:space="preserve">After the testing </w:t>
       </w:r>
       <w:r>
@@ -3636,33 +3745,33 @@
       <w:pPr>
         <w:pStyle w:val="Heading1"/>
       </w:pPr>
-      <w:bookmarkStart w:id="13" w:name="_Toc436303919"/>
+      <w:bookmarkStart w:id="14" w:name="_Toc436303919"/>
       <w:r>
         <w:t>Remaining Test Tasks</w:t>
       </w:r>
-      <w:bookmarkEnd w:id="13"/>
+      <w:bookmarkEnd w:id="14"/>
     </w:p>
     <w:p/>
     <w:p>
       <w:pPr>
         <w:pStyle w:val="Heading1"/>
       </w:pPr>
-      <w:bookmarkStart w:id="14" w:name="_Toc436303920"/>
+      <w:bookmarkStart w:id="15" w:name="_Toc436303920"/>
       <w:r>
         <w:t>Environmental Needs</w:t>
       </w:r>
-      <w:bookmarkEnd w:id="14"/>
+      <w:bookmarkEnd w:id="15"/>
     </w:p>
     <w:p/>
     <w:p>
       <w:pPr>
         <w:pStyle w:val="Heading1"/>
       </w:pPr>
-      <w:bookmarkStart w:id="15" w:name="_Toc436303921"/>
+      <w:bookmarkStart w:id="16" w:name="_Toc436303921"/>
       <w:r>
         <w:t>Staffing and Training Needs</w:t>
       </w:r>
-      <w:bookmarkEnd w:id="15"/>
+      <w:bookmarkEnd w:id="16"/>
     </w:p>
     <w:p>
       <w:r>
@@ -3678,14 +3787,14 @@
       <w:pPr>
         <w:pStyle w:val="Heading2"/>
       </w:pPr>
-      <w:bookmarkStart w:id="16" w:name="_Toc436303922"/>
+      <w:bookmarkStart w:id="17" w:name="_Toc436303922"/>
       <w:r>
         <w:t>Training</w:t>
       </w:r>
       <w:r>
         <w:t xml:space="preserve"> needs</w:t>
       </w:r>
-      <w:bookmarkEnd w:id="16"/>
+      <w:bookmarkEnd w:id="17"/>
     </w:p>
     <w:p>
       <w:pPr>
@@ -3766,11 +3875,11 @@
       <w:pPr>
         <w:pStyle w:val="Heading2"/>
       </w:pPr>
-      <w:bookmarkStart w:id="17" w:name="_Toc436303923"/>
+      <w:bookmarkStart w:id="18" w:name="_Toc436303923"/>
       <w:r>
         <w:t>Staffing needs</w:t>
       </w:r>
-      <w:bookmarkEnd w:id="17"/>
+      <w:bookmarkEnd w:id="18"/>
     </w:p>
     <w:p>
       <w:r>
@@ -3792,12 +3901,11 @@
       <w:pPr>
         <w:pStyle w:val="Heading1"/>
       </w:pPr>
-      <w:bookmarkStart w:id="18" w:name="_Toc436303924"/>
-      <w:r>
-        <w:lastRenderedPageBreak/>
+      <w:bookmarkStart w:id="19" w:name="_Toc436303924"/>
+      <w:r>
         <w:t>Responsibilities</w:t>
       </w:r>
-      <w:bookmarkEnd w:id="18"/>
+      <w:bookmarkEnd w:id="19"/>
     </w:p>
     <w:p>
       <w:r>
@@ -4062,7 +4170,7 @@
         </w:rPr>
         <w:t>Front-End Functionalities</w:t>
       </w:r>
-      <w:bookmarkStart w:id="19" w:name="_Toc436303925"/>
+      <w:bookmarkStart w:id="20" w:name="_Toc436303925"/>
     </w:p>
     <w:p>
       <w:pPr>
@@ -4631,10 +4739,9 @@
         <w:pStyle w:val="Heading1"/>
       </w:pPr>
       <w:r>
-        <w:lastRenderedPageBreak/>
         <w:t>Schedule</w:t>
       </w:r>
-      <w:bookmarkEnd w:id="19"/>
+      <w:bookmarkEnd w:id="20"/>
     </w:p>
     <w:tbl>
       <w:tblPr>
@@ -5615,11 +5722,11 @@
       <w:pPr>
         <w:pStyle w:val="Heading1"/>
       </w:pPr>
-      <w:bookmarkStart w:id="20" w:name="_Toc436303926"/>
+      <w:bookmarkStart w:id="21" w:name="_Toc436303926"/>
       <w:r>
         <w:t>Planning Risks and Contingencies</w:t>
       </w:r>
-      <w:bookmarkEnd w:id="20"/>
+      <w:bookmarkEnd w:id="21"/>
     </w:p>
     <w:p>
       <w:r>
@@ -5732,120 +5839,118 @@
           <w:color w:val="222222"/>
           <w:lang w:eastAsia="en-US"/>
         </w:rPr>
-        <w:t>Complexities i</w:t>
-      </w:r>
-      <w:bookmarkStart w:id="21" w:name="_GoBack"/>
-      <w:bookmarkEnd w:id="21"/>
+        <w:t>Complexities involved in testing the applications</w:t>
+      </w:r>
       <w:r>
         <w:rPr>
           <w:rFonts w:eastAsia="Times New Roman" w:cs="Times New Roman"/>
           <w:color w:val="222222"/>
           <w:lang w:eastAsia="en-US"/>
         </w:rPr>
-        <w:t>nvolved in testing the applications</w:t>
-      </w:r>
-      <w:r>
+        <w:t xml:space="preserve"> – for example not working module of the TALS system.</w:t>
+      </w:r>
+    </w:p>
+    <w:p>
+      <w:pPr>
+        <w:spacing w:beforeAutospacing="1" w:after="100" w:afterAutospacing="1" w:line="259" w:lineRule="atLeast"/>
+        <w:jc w:val="both"/>
         <w:rPr>
           <w:rFonts w:eastAsia="Times New Roman" w:cs="Times New Roman"/>
           <w:color w:val="222222"/>
           <w:lang w:eastAsia="en-US"/>
         </w:rPr>
-        <w:t xml:space="preserve"> – for example not working module of the TALS system.</w:t>
-      </w:r>
-    </w:p>
-    <w:p>
-      <w:pPr>
-        <w:spacing w:beforeAutospacing="1" w:after="100" w:afterAutospacing="1" w:line="259" w:lineRule="atLeast"/>
-        <w:jc w:val="both"/>
+      </w:pPr>
+      <w:r>
         <w:rPr>
           <w:rFonts w:eastAsia="Times New Roman" w:cs="Times New Roman"/>
           <w:color w:val="222222"/>
           <w:lang w:eastAsia="en-US"/>
         </w:rPr>
-      </w:pPr>
-      <w:r>
+        <w:t>Possible solutions of expected problems:</w:t>
+      </w:r>
+    </w:p>
+    <w:p>
+      <w:pPr>
+        <w:pStyle w:val="ListParagraph"/>
+        <w:numPr>
+          <w:ilvl w:val="0"/>
+          <w:numId w:val="22"/>
+        </w:numPr>
+        <w:spacing w:beforeAutospacing="1" w:after="100" w:afterAutospacing="1" w:line="259" w:lineRule="atLeast"/>
+        <w:jc w:val="both"/>
         <w:rPr>
           <w:rFonts w:eastAsia="Times New Roman" w:cs="Times New Roman"/>
           <w:color w:val="222222"/>
           <w:lang w:eastAsia="en-US"/>
         </w:rPr>
-        <w:t>Possible solutions of expected problems:</w:t>
-      </w:r>
-    </w:p>
-    <w:p>
-      <w:pPr>
-        <w:pStyle w:val="ListParagraph"/>
-        <w:numPr>
-          <w:ilvl w:val="0"/>
-          <w:numId w:val="22"/>
-        </w:numPr>
-        <w:spacing w:beforeAutospacing="1" w:after="100" w:afterAutospacing="1" w:line="259" w:lineRule="atLeast"/>
-        <w:jc w:val="both"/>
+      </w:pPr>
+      <w:r>
         <w:rPr>
           <w:rFonts w:eastAsia="Times New Roman" w:cs="Times New Roman"/>
           <w:color w:val="222222"/>
           <w:lang w:eastAsia="en-US"/>
         </w:rPr>
-      </w:pPr>
-      <w:r>
+        <w:t>If personnel resources are missing for any team member, other team members should prepare meeting and decide how to be useful.</w:t>
+      </w:r>
+    </w:p>
+    <w:p>
+      <w:pPr>
+        <w:pStyle w:val="ListParagraph"/>
+        <w:numPr>
+          <w:ilvl w:val="0"/>
+          <w:numId w:val="22"/>
+        </w:numPr>
         <w:rPr>
           <w:rFonts w:eastAsia="Times New Roman" w:cs="Times New Roman"/>
           <w:color w:val="222222"/>
           <w:lang w:eastAsia="en-US"/>
         </w:rPr>
-        <w:t>If personnel resources are missing for any team member, other team members should prepare meeting and decide how to be useful.</w:t>
-      </w:r>
-    </w:p>
-    <w:p>
-      <w:pPr>
-        <w:pStyle w:val="ListParagraph"/>
-        <w:numPr>
-          <w:ilvl w:val="0"/>
-          <w:numId w:val="22"/>
-        </w:numPr>
+      </w:pPr>
+      <w:r>
         <w:rPr>
           <w:rFonts w:eastAsia="Times New Roman" w:cs="Times New Roman"/>
           <w:color w:val="222222"/>
           <w:lang w:eastAsia="en-US"/>
         </w:rPr>
-      </w:pPr>
+        <w:t>If any required ha</w:t>
+      </w:r>
       <w:r>
         <w:rPr>
           <w:rFonts w:eastAsia="Times New Roman" w:cs="Times New Roman"/>
           <w:color w:val="222222"/>
           <w:lang w:eastAsia="en-US"/>
         </w:rPr>
-        <w:t>If any required ha</w:t>
-      </w:r>
-      <w:r>
+        <w:t>rdware, software, data or tools are missing, the member may use another member resources until the team think up some new solutions.</w:t>
+      </w:r>
+    </w:p>
+    <w:p>
+      <w:pPr>
+        <w:pStyle w:val="ListParagraph"/>
+        <w:numPr>
+          <w:ilvl w:val="0"/>
+          <w:numId w:val="22"/>
+        </w:numPr>
         <w:rPr>
           <w:rFonts w:eastAsia="Times New Roman" w:cs="Times New Roman"/>
           <w:color w:val="222222"/>
           <w:lang w:eastAsia="en-US"/>
         </w:rPr>
-        <w:t>rdware, software, data or tools are missing, the member may use another member resources until the team think up some new solutions.</w:t>
-      </w:r>
-    </w:p>
-    <w:p>
-      <w:pPr>
-        <w:pStyle w:val="ListParagraph"/>
-        <w:numPr>
-          <w:ilvl w:val="0"/>
-          <w:numId w:val="22"/>
-        </w:numPr>
+      </w:pPr>
+      <w:r>
         <w:rPr>
           <w:rFonts w:eastAsia="Times New Roman" w:cs="Times New Roman"/>
           <w:color w:val="222222"/>
           <w:lang w:eastAsia="en-US"/>
         </w:rPr>
-      </w:pPr>
+        <w:t>If there is delay in training, the team members may find on their own resources and documentation and explore the tool or application</w:t>
+      </w:r>
       <w:r>
         <w:rPr>
           <w:rFonts w:eastAsia="Times New Roman" w:cs="Times New Roman"/>
           <w:color w:val="222222"/>
           <w:lang w:eastAsia="en-US"/>
         </w:rPr>
-        <w:t>If there is delay in training, the team members may find on their own resources and documentation and explore the tool or application</w:t>
+        <w:t xml:space="preserve"> </w:t>
       </w:r>
       <w:r>
         <w:rPr>
@@ -5853,7 +5958,7 @@
           <w:color w:val="222222"/>
           <w:lang w:eastAsia="en-US"/>
         </w:rPr>
-        <w:t xml:space="preserve"> </w:t>
+        <w:t>on a meeting</w:t>
       </w:r>
       <w:r>
         <w:rPr>
@@ -5861,37 +5966,37 @@
           <w:color w:val="222222"/>
           <w:lang w:eastAsia="en-US"/>
         </w:rPr>
-        <w:t>on a meeting</w:t>
-      </w:r>
-      <w:r>
+        <w:t>.</w:t>
+      </w:r>
+    </w:p>
+    <w:p>
+      <w:pPr>
+        <w:pStyle w:val="ListParagraph"/>
+        <w:numPr>
+          <w:ilvl w:val="0"/>
+          <w:numId w:val="22"/>
+        </w:numPr>
         <w:rPr>
           <w:rFonts w:eastAsia="Times New Roman" w:cs="Times New Roman"/>
           <w:color w:val="222222"/>
           <w:lang w:eastAsia="en-US"/>
         </w:rPr>
-        <w:t>.</w:t>
-      </w:r>
-    </w:p>
-    <w:p>
-      <w:pPr>
-        <w:pStyle w:val="ListParagraph"/>
-        <w:numPr>
-          <w:ilvl w:val="0"/>
-          <w:numId w:val="22"/>
-        </w:numPr>
+      </w:pPr>
+      <w:r>
         <w:rPr>
           <w:rFonts w:eastAsia="Times New Roman" w:cs="Times New Roman"/>
           <w:color w:val="222222"/>
           <w:lang w:eastAsia="en-US"/>
         </w:rPr>
-      </w:pPr>
+        <w:t>If the original requirements change - t</w:t>
+      </w:r>
       <w:r>
         <w:rPr>
           <w:rFonts w:eastAsia="Times New Roman" w:cs="Times New Roman"/>
           <w:color w:val="222222"/>
           <w:lang w:eastAsia="en-US"/>
         </w:rPr>
-        <w:t>If the original requirements change - t</w:t>
+        <w:t>he test schedule and development schedule will move out an appropriate number of</w:t>
       </w:r>
       <w:r>
         <w:rPr>
@@ -5899,37 +6004,37 @@
           <w:color w:val="222222"/>
           <w:lang w:eastAsia="en-US"/>
         </w:rPr>
-        <w:t>he test schedule and development schedule will move out an appropriate number of</w:t>
-      </w:r>
-      <w:r>
+        <w:t xml:space="preserve"> days (this is not recommended since the team have fixed delivery date).</w:t>
+      </w:r>
+    </w:p>
+    <w:p>
+      <w:pPr>
+        <w:pStyle w:val="ListParagraph"/>
+        <w:numPr>
+          <w:ilvl w:val="0"/>
+          <w:numId w:val="22"/>
+        </w:numPr>
         <w:rPr>
           <w:rFonts w:eastAsia="Times New Roman" w:cs="Times New Roman"/>
           <w:color w:val="222222"/>
           <w:lang w:eastAsia="en-US"/>
         </w:rPr>
-        <w:t xml:space="preserve"> days (this is not recommended since the team have fixed delivery date).</w:t>
-      </w:r>
-    </w:p>
-    <w:p>
-      <w:pPr>
-        <w:pStyle w:val="ListParagraph"/>
-        <w:numPr>
-          <w:ilvl w:val="0"/>
-          <w:numId w:val="22"/>
-        </w:numPr>
+      </w:pPr>
+      <w:r>
         <w:rPr>
           <w:rFonts w:eastAsia="Times New Roman" w:cs="Times New Roman"/>
           <w:color w:val="222222"/>
           <w:lang w:eastAsia="en-US"/>
         </w:rPr>
-      </w:pPr>
+        <w:t>If any module is unavailable or not working, on the automated tests can be set priority</w:t>
+      </w:r>
       <w:r>
         <w:rPr>
           <w:rFonts w:eastAsia="Times New Roman" w:cs="Times New Roman"/>
           <w:color w:val="222222"/>
           <w:lang w:eastAsia="en-US"/>
         </w:rPr>
-        <w:t>If any module is unavailable or not working, on the automated tests can be set priority</w:t>
+        <w:t xml:space="preserve"> </w:t>
       </w:r>
       <w:r>
         <w:rPr>
@@ -5937,14 +6042,6 @@
           <w:color w:val="222222"/>
           <w:lang w:eastAsia="en-US"/>
         </w:rPr>
-        <w:t xml:space="preserve"> </w:t>
-      </w:r>
-      <w:r>
-        <w:rPr>
-          <w:rFonts w:eastAsia="Times New Roman" w:cs="Times New Roman"/>
-          <w:color w:val="222222"/>
-          <w:lang w:eastAsia="en-US"/>
-        </w:rPr>
         <w:t>and run manually.</w:t>
       </w:r>
     </w:p>
@@ -5965,7 +6062,6 @@
       </w:pPr>
       <w:bookmarkStart w:id="23" w:name="_Toc436303928"/>
       <w:r>
-        <w:lastRenderedPageBreak/>
         <w:t>Glossary</w:t>
       </w:r>
       <w:bookmarkEnd w:id="23"/>
@@ -6327,7 +6423,6 @@
         <w:pageBreakBefore/>
       </w:pPr>
       <w:r>
-        <w:lastRenderedPageBreak/>
         <w:t>Index</w:t>
       </w:r>
     </w:p>
@@ -8177,6 +8272,119 @@
     </w:lvl>
   </w:abstractNum>
   <w:abstractNum w:abstractNumId="12" w15:restartNumberingAfterBreak="0">
+    <w:nsid w:val="4AF61266"/>
+    <w:multiLevelType w:val="hybridMultilevel"/>
+    <w:tmpl w:val="7F3A7638"/>
+    <w:lvl w:ilvl="0" w:tplc="04020001">
+      <w:start w:val="1"/>
+      <w:numFmt w:val="bullet"/>
+      <w:lvlText w:val=""/>
+      <w:lvlJc w:val="left"/>
+      <w:pPr>
+        <w:ind w:left="720" w:hanging="360"/>
+      </w:pPr>
+      <w:rPr>
+        <w:rFonts w:ascii="Symbol" w:hAnsi="Symbol" w:hint="default"/>
+      </w:rPr>
+    </w:lvl>
+    <w:lvl w:ilvl="1" w:tplc="04020003">
+      <w:start w:val="1"/>
+      <w:numFmt w:val="bullet"/>
+      <w:lvlText w:val="o"/>
+      <w:lvlJc w:val="left"/>
+      <w:pPr>
+        <w:ind w:left="1440" w:hanging="360"/>
+      </w:pPr>
+      <w:rPr>
+        <w:rFonts w:ascii="Courier New" w:hAnsi="Courier New" w:cs="Courier New" w:hint="default"/>
+      </w:rPr>
+    </w:lvl>
+    <w:lvl w:ilvl="2" w:tplc="04020005" w:tentative="1">
+      <w:start w:val="1"/>
+      <w:numFmt w:val="bullet"/>
+      <w:lvlText w:val=""/>
+      <w:lvlJc w:val="left"/>
+      <w:pPr>
+        <w:ind w:left="2160" w:hanging="360"/>
+      </w:pPr>
+      <w:rPr>
+        <w:rFonts w:ascii="Wingdings" w:hAnsi="Wingdings" w:hint="default"/>
+      </w:rPr>
+    </w:lvl>
+    <w:lvl w:ilvl="3" w:tplc="04020001" w:tentative="1">
+      <w:start w:val="1"/>
+      <w:numFmt w:val="bullet"/>
+      <w:lvlText w:val=""/>
+      <w:lvlJc w:val="left"/>
+      <w:pPr>
+        <w:ind w:left="2880" w:hanging="360"/>
+      </w:pPr>
+      <w:rPr>
+        <w:rFonts w:ascii="Symbol" w:hAnsi="Symbol" w:hint="default"/>
+      </w:rPr>
+    </w:lvl>
+    <w:lvl w:ilvl="4" w:tplc="04020003" w:tentative="1">
+      <w:start w:val="1"/>
+      <w:numFmt w:val="bullet"/>
+      <w:lvlText w:val="o"/>
+      <w:lvlJc w:val="left"/>
+      <w:pPr>
+        <w:ind w:left="3600" w:hanging="360"/>
+      </w:pPr>
+      <w:rPr>
+        <w:rFonts w:ascii="Courier New" w:hAnsi="Courier New" w:cs="Courier New" w:hint="default"/>
+      </w:rPr>
+    </w:lvl>
+    <w:lvl w:ilvl="5" w:tplc="04020005" w:tentative="1">
+      <w:start w:val="1"/>
+      <w:numFmt w:val="bullet"/>
+      <w:lvlText w:val=""/>
+      <w:lvlJc w:val="left"/>
+      <w:pPr>
+        <w:ind w:left="4320" w:hanging="360"/>
+      </w:pPr>
+      <w:rPr>
+        <w:rFonts w:ascii="Wingdings" w:hAnsi="Wingdings" w:hint="default"/>
+      </w:rPr>
+    </w:lvl>
+    <w:lvl w:ilvl="6" w:tplc="04020001" w:tentative="1">
+      <w:start w:val="1"/>
+      <w:numFmt w:val="bullet"/>
+      <w:lvlText w:val=""/>
+      <w:lvlJc w:val="left"/>
+      <w:pPr>
+        <w:ind w:left="5040" w:hanging="360"/>
+      </w:pPr>
+      <w:rPr>
+        <w:rFonts w:ascii="Symbol" w:hAnsi="Symbol" w:hint="default"/>
+      </w:rPr>
+    </w:lvl>
+    <w:lvl w:ilvl="7" w:tplc="04020003" w:tentative="1">
+      <w:start w:val="1"/>
+      <w:numFmt w:val="bullet"/>
+      <w:lvlText w:val="o"/>
+      <w:lvlJc w:val="left"/>
+      <w:pPr>
+        <w:ind w:left="5760" w:hanging="360"/>
+      </w:pPr>
+      <w:rPr>
+        <w:rFonts w:ascii="Courier New" w:hAnsi="Courier New" w:cs="Courier New" w:hint="default"/>
+      </w:rPr>
+    </w:lvl>
+    <w:lvl w:ilvl="8" w:tplc="04020005" w:tentative="1">
+      <w:start w:val="1"/>
+      <w:numFmt w:val="bullet"/>
+      <w:lvlText w:val=""/>
+      <w:lvlJc w:val="left"/>
+      <w:pPr>
+        <w:ind w:left="6480" w:hanging="360"/>
+      </w:pPr>
+      <w:rPr>
+        <w:rFonts w:ascii="Wingdings" w:hAnsi="Wingdings" w:hint="default"/>
+      </w:rPr>
+    </w:lvl>
+  </w:abstractNum>
+  <w:abstractNum w:abstractNumId="13" w15:restartNumberingAfterBreak="0">
     <w:nsid w:val="4B22175E"/>
     <w:multiLevelType w:val="hybridMultilevel"/>
     <w:tmpl w:val="6712A04E"/>
@@ -8289,7 +8497,7 @@
       </w:rPr>
     </w:lvl>
   </w:abstractNum>
-  <w:abstractNum w:abstractNumId="13" w15:restartNumberingAfterBreak="0">
+  <w:abstractNum w:abstractNumId="14" w15:restartNumberingAfterBreak="0">
     <w:nsid w:val="4E316936"/>
     <w:multiLevelType w:val="hybridMultilevel"/>
     <w:tmpl w:val="FFB464FE"/>
@@ -8402,7 +8610,7 @@
       </w:rPr>
     </w:lvl>
   </w:abstractNum>
-  <w:abstractNum w:abstractNumId="14" w15:restartNumberingAfterBreak="0">
+  <w:abstractNum w:abstractNumId="15" w15:restartNumberingAfterBreak="0">
     <w:nsid w:val="4FA36919"/>
     <w:multiLevelType w:val="hybridMultilevel"/>
     <w:tmpl w:val="6D827AD6"/>
@@ -8515,7 +8723,7 @@
       </w:rPr>
     </w:lvl>
   </w:abstractNum>
-  <w:abstractNum w:abstractNumId="15" w15:restartNumberingAfterBreak="0">
+  <w:abstractNum w:abstractNumId="16" w15:restartNumberingAfterBreak="0">
     <w:nsid w:val="53996EDE"/>
     <w:multiLevelType w:val="hybridMultilevel"/>
     <w:tmpl w:val="FC981918"/>
@@ -8628,7 +8836,7 @@
       </w:rPr>
     </w:lvl>
   </w:abstractNum>
-  <w:abstractNum w:abstractNumId="16" w15:restartNumberingAfterBreak="0">
+  <w:abstractNum w:abstractNumId="17" w15:restartNumberingAfterBreak="0">
     <w:nsid w:val="56BF17E5"/>
     <w:multiLevelType w:val="multilevel"/>
     <w:tmpl w:val="C060BCB8"/>
@@ -8777,7 +8985,7 @@
       </w:rPr>
     </w:lvl>
   </w:abstractNum>
-  <w:abstractNum w:abstractNumId="17" w15:restartNumberingAfterBreak="0">
+  <w:abstractNum w:abstractNumId="18" w15:restartNumberingAfterBreak="0">
     <w:nsid w:val="58630E2F"/>
     <w:multiLevelType w:val="hybridMultilevel"/>
     <w:tmpl w:val="88B632A0"/>
@@ -8890,7 +9098,7 @@
       </w:rPr>
     </w:lvl>
   </w:abstractNum>
-  <w:abstractNum w:abstractNumId="18" w15:restartNumberingAfterBreak="0">
+  <w:abstractNum w:abstractNumId="19" w15:restartNumberingAfterBreak="0">
     <w:nsid w:val="64084244"/>
     <w:multiLevelType w:val="multilevel"/>
     <w:tmpl w:val="C65C66DC"/>
@@ -9039,7 +9247,7 @@
       </w:rPr>
     </w:lvl>
   </w:abstractNum>
-  <w:abstractNum w:abstractNumId="19" w15:restartNumberingAfterBreak="0">
+  <w:abstractNum w:abstractNumId="20" w15:restartNumberingAfterBreak="0">
     <w:nsid w:val="773C0312"/>
     <w:multiLevelType w:val="hybridMultilevel"/>
     <w:tmpl w:val="00784004"/>
@@ -9152,7 +9360,7 @@
       </w:rPr>
     </w:lvl>
   </w:abstractNum>
-  <w:abstractNum w:abstractNumId="20" w15:restartNumberingAfterBreak="0">
+  <w:abstractNum w:abstractNumId="21" w15:restartNumberingAfterBreak="0">
     <w:nsid w:val="7EC47EEA"/>
     <w:multiLevelType w:val="multilevel"/>
     <w:tmpl w:val="6D667BCC"/>
@@ -9301,7 +9509,7 @@
       </w:rPr>
     </w:lvl>
   </w:abstractNum>
-  <w:abstractNum w:abstractNumId="21" w15:restartNumberingAfterBreak="0">
+  <w:abstractNum w:abstractNumId="22" w15:restartNumberingAfterBreak="0">
     <w:nsid w:val="7F3C62FC"/>
     <w:multiLevelType w:val="hybridMultilevel"/>
     <w:tmpl w:val="E46EDC38"/>
@@ -9424,31 +9632,31 @@
     <w:abstractNumId w:val="4"/>
   </w:num>
   <w:num w:numId="4">
-    <w:abstractNumId w:val="13"/>
+    <w:abstractNumId w:val="14"/>
   </w:num>
   <w:num w:numId="5">
-    <w:abstractNumId w:val="21"/>
+    <w:abstractNumId w:val="22"/>
   </w:num>
   <w:num w:numId="6">
-    <w:abstractNumId w:val="12"/>
+    <w:abstractNumId w:val="13"/>
   </w:num>
   <w:num w:numId="7">
     <w:abstractNumId w:val="9"/>
   </w:num>
   <w:num w:numId="8">
-    <w:abstractNumId w:val="17"/>
+    <w:abstractNumId w:val="18"/>
   </w:num>
   <w:num w:numId="9">
     <w:abstractNumId w:val="6"/>
   </w:num>
   <w:num w:numId="10">
-    <w:abstractNumId w:val="15"/>
+    <w:abstractNumId w:val="16"/>
   </w:num>
   <w:num w:numId="11">
     <w:abstractNumId w:val="10"/>
   </w:num>
   <w:num w:numId="12">
-    <w:abstractNumId w:val="19"/>
+    <w:abstractNumId w:val="20"/>
   </w:num>
   <w:num w:numId="13">
     <w:abstractNumId w:val="7"/>
@@ -9469,16 +9677,19 @@
     <w:abstractNumId w:val="1"/>
   </w:num>
   <w:num w:numId="19">
-    <w:abstractNumId w:val="20"/>
+    <w:abstractNumId w:val="21"/>
   </w:num>
   <w:num w:numId="20">
-    <w:abstractNumId w:val="16"/>
+    <w:abstractNumId w:val="17"/>
   </w:num>
   <w:num w:numId="21">
-    <w:abstractNumId w:val="18"/>
+    <w:abstractNumId w:val="19"/>
   </w:num>
   <w:num w:numId="22">
-    <w:abstractNumId w:val="14"/>
+    <w:abstractNumId w:val="15"/>
+  </w:num>
+  <w:num w:numId="23">
+    <w:abstractNumId w:val="12"/>
   </w:num>
 </w:numbering>
 </file>
@@ -10086,7 +10297,6 @@
   <w:style w:type="character" w:default="1" w:styleId="DefaultParagraphFont">
     <w:name w:val="Default Paragraph Font"/>
     <w:uiPriority w:val="1"/>
-    <w:semiHidden/>
     <w:unhideWhenUsed/>
   </w:style>
   <w:style w:type="table" w:default="1" w:styleId="TableNormal">
@@ -10837,6 +11047,18 @@
       <w:szCs w:val="16"/>
     </w:rPr>
   </w:style>
+  <w:style w:type="character" w:styleId="FollowedHyperlink">
+    <w:name w:val="FollowedHyperlink"/>
+    <w:basedOn w:val="DefaultParagraphFont"/>
+    <w:uiPriority w:val="99"/>
+    <w:semiHidden/>
+    <w:unhideWhenUsed/>
+    <w:rsid w:val="003840FB"/>
+    <w:rPr>
+      <w:color w:val="A3648B" w:themeColor="followedHyperlink"/>
+      <w:u w:val="single"/>
+    </w:rPr>
+  </w:style>
 </w:styles>
 </file>
 
@@ -11083,7 +11305,7 @@
 </file>
 
 <file path=customXml/itemProps3.xml><?xml version="1.0" encoding="utf-8"?>
-<ds:datastoreItem xmlns:ds="http://schemas.openxmlformats.org/officeDocument/2006/customXml" ds:itemID="{3DA84692-0CA3-42D3-A5C6-AC0009A63A82}">
+<ds:datastoreItem xmlns:ds="http://schemas.openxmlformats.org/officeDocument/2006/customXml" ds:itemID="{8FA372FB-7481-4130-96FA-261B117A3469}">
   <ds:schemaRefs>
     <ds:schemaRef ds:uri="http://schemas.openxmlformats.org/officeDocument/2006/bibliography"/>
   </ds:schemaRefs>

</xml_diff>

<commit_message>
Approach and Pass/Fail criteria are added
</commit_message>
<xml_diff>
--- a/Documents/Test Plan.docx
+++ b/Documents/Test Plan.docx
@@ -1,6 +1,6 @@
 
 <file path=word/document.xml><?xml version="1.0" encoding="utf-8"?>
-<w:document xmlns:wpc="http://schemas.microsoft.com/office/word/2010/wordprocessingCanvas" xmlns:mc="http://schemas.openxmlformats.org/markup-compatibility/2006" xmlns:o="urn:schemas-microsoft-com:office:office" xmlns:r="http://schemas.openxmlformats.org/officeDocument/2006/relationships" xmlns:m="http://schemas.openxmlformats.org/officeDocument/2006/math" xmlns:v="urn:schemas-microsoft-com:vml" xmlns:wp14="http://schemas.microsoft.com/office/word/2010/wordprocessingDrawing" xmlns:wp="http://schemas.openxmlformats.org/drawingml/2006/wordprocessingDrawing" xmlns:w10="urn:schemas-microsoft-com:office:word" xmlns:w="http://schemas.openxmlformats.org/wordprocessingml/2006/main" xmlns:w14="http://schemas.microsoft.com/office/word/2010/wordml" xmlns:w15="http://schemas.microsoft.com/office/word/2012/wordml" xmlns:wpg="http://schemas.microsoft.com/office/word/2010/wordprocessingGroup" xmlns:wpi="http://schemas.microsoft.com/office/word/2010/wordprocessingInk" xmlns:wne="http://schemas.microsoft.com/office/word/2006/wordml" xmlns:wps="http://schemas.microsoft.com/office/word/2010/wordprocessingShape" mc:Ignorable="w14 w15 wp14">
+<w:document xmlns:wpc="http://schemas.microsoft.com/office/word/2010/wordprocessingCanvas" xmlns:mc="http://schemas.openxmlformats.org/markup-compatibility/2006" xmlns:o="urn:schemas-microsoft-com:office:office" xmlns:r="http://schemas.openxmlformats.org/officeDocument/2006/relationships" xmlns:m="http://schemas.openxmlformats.org/officeDocument/2006/math" xmlns:v="urn:schemas-microsoft-com:vml" xmlns:wp14="http://schemas.microsoft.com/office/word/2010/wordprocessingDrawing" xmlns:wp="http://schemas.openxmlformats.org/drawingml/2006/wordprocessingDrawing" xmlns:w10="urn:schemas-microsoft-com:office:word" xmlns:w="http://schemas.openxmlformats.org/wordprocessingml/2006/main" xmlns:w14="http://schemas.microsoft.com/office/word/2010/wordml" xmlns:wpg="http://schemas.microsoft.com/office/word/2010/wordprocessingGroup" xmlns:wpi="http://schemas.microsoft.com/office/word/2010/wordprocessingInk" xmlns:wne="http://schemas.microsoft.com/office/word/2006/wordml" xmlns:wps="http://schemas.microsoft.com/office/word/2010/wordprocessingShape" mc:Ignorable="w14 wp14">
   <w:body>
     <w:sdt>
       <w:sdtPr>
@@ -28,7 +28,7 @@
               <w:r>
                 <w:rPr>
                   <w:noProof/>
-                  <w:lang w:eastAsia="en-US"/>
+                  <w:lang w:val="bg-BG" w:eastAsia="bg-BG"/>
                 </w:rPr>
                 <w:drawing>
                   <wp:inline distT="0" distB="0" distL="0" distR="0">
@@ -48,7 +48,7 @@
                             </pic:cNvPicPr>
                           </pic:nvPicPr>
                           <pic:blipFill>
-                            <a:blip r:embed="rId10">
+                            <a:blip r:embed="rId11">
                               <a:extLst>
                                 <a:ext uri="{28A0092B-C50C-407E-A947-70E740481C1C}">
                                   <a14:useLocalDpi xmlns:a14="http://schemas.microsoft.com/office/drawing/2010/main" val="0"/>
@@ -95,7 +95,7 @@
           <w:r>
             <w:rPr>
               <w:noProof/>
-              <w:lang w:eastAsia="en-US"/>
+              <w:lang w:val="bg-BG" w:eastAsia="bg-BG"/>
             </w:rPr>
             <mc:AlternateContent>
               <mc:Choice Requires="wps">
@@ -160,11 +160,11 @@
                                   <w:tblDescription w:val="Company contact information"/>
                                 </w:tblPr>
                                 <w:tblGrid>
-                                  <w:gridCol w:w="2647"/>
-                                  <w:gridCol w:w="446"/>
-                                  <w:gridCol w:w="2656"/>
-                                  <w:gridCol w:w="446"/>
-                                  <w:gridCol w:w="2652"/>
+                                  <w:gridCol w:w="4887"/>
+                                  <w:gridCol w:w="823"/>
+                                  <w:gridCol w:w="4903"/>
+                                  <w:gridCol w:w="823"/>
+                                  <w:gridCol w:w="4896"/>
                                 </w:tblGrid>
                                 <w:tr>
                                   <w:trPr>
@@ -189,7 +189,15 @@
                                             <w:pStyle w:val="ContactInfo"/>
                                           </w:pPr>
                                           <w:r>
-                                            <w:t>33 Alexander Malinov Blvd.</w:t>
+                                            <w:t xml:space="preserve">33 Alexander </w:t>
+                                          </w:r>
+                                          <w:proofErr w:type="spellStart"/>
+                                          <w:r>
+                                            <w:t>Malinov</w:t>
+                                          </w:r>
+                                          <w:proofErr w:type="spellEnd"/>
+                                          <w:r>
+                                            <w:t xml:space="preserve"> Blvd.</w:t>
                                           </w:r>
                                           <w:r>
                                             <w:br/>
@@ -297,11 +305,11 @@
                             <w:tblDescription w:val="Company contact information"/>
                           </w:tblPr>
                           <w:tblGrid>
-                            <w:gridCol w:w="2647"/>
-                            <w:gridCol w:w="446"/>
-                            <w:gridCol w:w="2656"/>
-                            <w:gridCol w:w="446"/>
-                            <w:gridCol w:w="2652"/>
+                            <w:gridCol w:w="4887"/>
+                            <w:gridCol w:w="823"/>
+                            <w:gridCol w:w="4903"/>
+                            <w:gridCol w:w="823"/>
+                            <w:gridCol w:w="4896"/>
                           </w:tblGrid>
                           <w:tr>
                             <w:trPr>
@@ -326,7 +334,15 @@
                                       <w:pStyle w:val="ContactInfo"/>
                                     </w:pPr>
                                     <w:r>
-                                      <w:t>33 Alexander Malinov Blvd.</w:t>
+                                      <w:t xml:space="preserve">33 Alexander </w:t>
+                                    </w:r>
+                                    <w:proofErr w:type="spellStart"/>
+                                    <w:r>
+                                      <w:t>Malinov</w:t>
+                                    </w:r>
+                                    <w:proofErr w:type="spellEnd"/>
+                                    <w:r>
+                                      <w:t xml:space="preserve"> Blvd.</w:t>
                                     </w:r>
                                     <w:r>
                                       <w:br/>
@@ -405,7 +421,7 @@
           <w:r>
             <w:rPr>
               <w:noProof/>
-              <w:lang w:eastAsia="en-US"/>
+              <w:lang w:val="bg-BG" w:eastAsia="bg-BG"/>
             </w:rPr>
             <mc:AlternateContent>
               <mc:Choice Requires="wps">
@@ -2553,8 +2569,13 @@
           </w:tcPr>
           <w:p>
             <w:r>
-              <w:t>L. Nikodimov</w:t>
-            </w:r>
+              <w:t xml:space="preserve">L. </w:t>
+            </w:r>
+            <w:proofErr w:type="spellStart"/>
+            <w:r>
+              <w:t>Nikodimov</w:t>
+            </w:r>
+            <w:proofErr w:type="spellEnd"/>
           </w:p>
         </w:tc>
         <w:tc>
@@ -2595,8 +2616,13 @@
           </w:tcPr>
           <w:p>
             <w:r>
-              <w:t>L. Nikodimov</w:t>
-            </w:r>
+              <w:t xml:space="preserve">L. </w:t>
+            </w:r>
+            <w:proofErr w:type="spellStart"/>
+            <w:r>
+              <w:t>Nikodimov</w:t>
+            </w:r>
+            <w:proofErr w:type="spellEnd"/>
           </w:p>
         </w:tc>
         <w:tc>
@@ -2637,8 +2663,13 @@
           </w:tcPr>
           <w:p>
             <w:r>
-              <w:t>L. Nikodimov</w:t>
-            </w:r>
+              <w:t xml:space="preserve">L. </w:t>
+            </w:r>
+            <w:proofErr w:type="spellStart"/>
+            <w:r>
+              <w:t>Nikodimov</w:t>
+            </w:r>
+            <w:proofErr w:type="spellEnd"/>
           </w:p>
         </w:tc>
         <w:tc>
@@ -2678,9 +2709,11 @@
             <w:tcW w:w="2289" w:type="dxa"/>
           </w:tcPr>
           <w:p>
+            <w:proofErr w:type="spellStart"/>
             <w:r>
               <w:t>N.Bogomirov</w:t>
             </w:r>
+            <w:proofErr w:type="spellEnd"/>
           </w:p>
         </w:tc>
         <w:tc>
@@ -2720,9 +2753,11 @@
             <w:tcW w:w="2289" w:type="dxa"/>
           </w:tcPr>
           <w:p>
+            <w:proofErr w:type="spellStart"/>
             <w:r>
               <w:t>E.Georgieva</w:t>
             </w:r>
+            <w:proofErr w:type="spellEnd"/>
           </w:p>
         </w:tc>
         <w:tc>
@@ -2731,8 +2766,13 @@
           </w:tcPr>
           <w:p>
             <w:r>
-              <w:t>Responsibilities and Planning Risks and Contigencies</w:t>
-            </w:r>
+              <w:t xml:space="preserve">Responsibilities and Planning Risks and </w:t>
+            </w:r>
+            <w:proofErr w:type="spellStart"/>
+            <w:r>
+              <w:t>Contigencies</w:t>
+            </w:r>
+            <w:proofErr w:type="spellEnd"/>
           </w:p>
         </w:tc>
       </w:tr>
@@ -2884,10 +2924,26 @@
     </w:p>
     <w:p>
       <w:r>
-        <w:t>This document details the testing that will be performed by Team Griffin for the Teamwork Project “Design and implement test plan template for testing main functionalities of TALS (Telerik Academy Learning System)”</w:t>
-      </w:r>
-      <w:r>
-        <w:t xml:space="preserve"> as a part of the SQA (Software Quality Assurance) Track @ Telerik Academy. It defines the overall testing requirements and provides an integrated view of the project test activities. Its purpose is to document:</w:t>
+        <w:t>This document details the testing that will be performed by Team Griffin for the Teamwork Project “Design and implement test plan template for testing main functionalities of TALS (</w:t>
+      </w:r>
+      <w:proofErr w:type="spellStart"/>
+      <w:r>
+        <w:t>Telerik</w:t>
+      </w:r>
+      <w:proofErr w:type="spellEnd"/>
+      <w:r>
+        <w:t xml:space="preserve"> Academy Learning System)”</w:t>
+      </w:r>
+      <w:r>
+        <w:t xml:space="preserve"> as a part of the SQA (Software Quality Assurance) Track @ </w:t>
+      </w:r>
+      <w:proofErr w:type="spellStart"/>
+      <w:r>
+        <w:t>Telerik</w:t>
+      </w:r>
+      <w:proofErr w:type="spellEnd"/>
+      <w:r>
+        <w:t xml:space="preserve"> Academy. It defines the overall testing requirements and provides an integrated view of the project test activities. Its purpose is to document:</w:t>
       </w:r>
     </w:p>
     <w:p>
@@ -2958,8 +3014,13 @@
     </w:p>
     <w:p>
       <w:r>
-        <w:t>The document details what is in scope from a testing perspective for the project team:</w:t>
-      </w:r>
+        <w:t xml:space="preserve">The document details what is in scope from a testing perspective for the project </w:t>
+      </w:r>
+      <w:proofErr w:type="gramStart"/>
+      <w:r>
+        <w:t>team:</w:t>
+      </w:r>
+      <w:proofErr w:type="gramEnd"/>
     </w:p>
     <w:p>
       <w:pPr>
@@ -3413,8 +3474,13 @@
     </w:p>
     <w:p>
       <w:r>
-        <w:t>The document details what is out of scope from a testing perspective for the project team:</w:t>
-      </w:r>
+        <w:t xml:space="preserve">The document details what is out of scope from a testing perspective for the project </w:t>
+      </w:r>
+      <w:proofErr w:type="gramStart"/>
+      <w:r>
+        <w:t>team:</w:t>
+      </w:r>
+      <w:proofErr w:type="gramEnd"/>
     </w:p>
     <w:p>
       <w:pPr>
@@ -3486,12 +3552,7 @@
         <w:ind w:hanging="357"/>
       </w:pPr>
       <w:r>
-        <w:t>Associated with fil</w:t>
-      </w:r>
-      <w:bookmarkStart w:id="9" w:name="_GoBack"/>
-      <w:bookmarkEnd w:id="9"/>
-      <w:r>
-        <w:t>e uploading functionality (potentially dangerous files).</w:t>
+        <w:t>Associated with file uploading functionality (potentially dangerous files).</w:t>
       </w:r>
     </w:p>
     <w:p>
@@ -3512,44 +3573,1044 @@
       <w:pPr>
         <w:pStyle w:val="Heading1"/>
       </w:pPr>
+      <w:bookmarkStart w:id="9" w:name="_Toc436303917"/>
       <w:bookmarkStart w:id="10" w:name="_Toc436303915"/>
       <w:r>
         <w:t>Approach</w:t>
       </w:r>
       <w:bookmarkEnd w:id="10"/>
     </w:p>
+    <w:p>
+      <w:pPr>
+        <w:pStyle w:val="Heading2"/>
+        <w:rPr>
+          <w:lang w:eastAsia="bg-BG"/>
+        </w:rPr>
+      </w:pPr>
+      <w:r>
+        <w:rPr>
+          <w:lang w:eastAsia="bg-BG"/>
+        </w:rPr>
+        <w:t xml:space="preserve">Testing Levels </w:t>
+      </w:r>
+    </w:p>
+    <w:p>
+      <w:pPr>
+        <w:spacing w:before="0" w:after="0"/>
+        <w:rPr>
+          <w:rFonts w:eastAsia="Times New Roman" w:cs="Arial"/>
+          <w:lang w:val="bg-BG" w:eastAsia="bg-BG"/>
+        </w:rPr>
+      </w:pPr>
+      <w:r>
+        <w:rPr>
+          <w:rFonts w:eastAsia="Times New Roman" w:cs="Arial"/>
+          <w:lang w:val="bg-BG" w:eastAsia="bg-BG"/>
+        </w:rPr>
+        <w:t xml:space="preserve">The testing </w:t>
+      </w:r>
+      <w:r>
+        <w:rPr>
+          <w:rFonts w:eastAsia="Times New Roman" w:cs="Arial"/>
+          <w:lang w:eastAsia="bg-BG"/>
+        </w:rPr>
+        <w:t xml:space="preserve">of Base Modules From </w:t>
+      </w:r>
+      <w:proofErr w:type="spellStart"/>
+      <w:r>
+        <w:rPr>
+          <w:rFonts w:eastAsia="Times New Roman" w:cs="Arial"/>
+          <w:lang w:eastAsia="bg-BG"/>
+        </w:rPr>
+        <w:t>Telerik</w:t>
+      </w:r>
+      <w:proofErr w:type="spellEnd"/>
+      <w:r>
+        <w:rPr>
+          <w:rFonts w:eastAsia="Times New Roman" w:cs="Arial"/>
+          <w:lang w:eastAsia="bg-BG"/>
+        </w:rPr>
+        <w:t xml:space="preserve"> Forum System </w:t>
+      </w:r>
+      <w:r>
+        <w:rPr>
+          <w:rFonts w:eastAsia="Times New Roman" w:cs="Arial"/>
+          <w:lang w:val="bg-BG" w:eastAsia="bg-BG"/>
+        </w:rPr>
+        <w:t xml:space="preserve"> will consist of System</w:t>
+      </w:r>
+      <w:r>
+        <w:rPr>
+          <w:rFonts w:eastAsia="Times New Roman" w:cs="Arial"/>
+          <w:lang w:eastAsia="bg-BG"/>
+        </w:rPr>
+        <w:t xml:space="preserve">, </w:t>
+      </w:r>
+      <w:r>
+        <w:rPr>
+          <w:rFonts w:eastAsia="Times New Roman" w:cs="Arial"/>
+          <w:lang w:val="bg-BG" w:eastAsia="bg-BG"/>
+        </w:rPr>
+        <w:t xml:space="preserve">Integration </w:t>
+      </w:r>
+    </w:p>
+    <w:p>
+      <w:pPr>
+        <w:spacing w:before="0" w:after="0"/>
+        <w:rPr>
+          <w:rFonts w:eastAsia="Times New Roman" w:cs="Arial"/>
+          <w:lang w:eastAsia="bg-BG"/>
+        </w:rPr>
+      </w:pPr>
+      <w:r>
+        <w:rPr>
+          <w:rFonts w:eastAsia="Times New Roman" w:cs="Arial"/>
+          <w:lang w:val="bg-BG" w:eastAsia="bg-BG"/>
+        </w:rPr>
+        <w:t xml:space="preserve">and Acceptance test levels. </w:t>
+      </w:r>
+      <w:r>
+        <w:rPr>
+          <w:rFonts w:eastAsia="Times New Roman" w:cs="Arial"/>
+          <w:lang w:eastAsia="bg-BG"/>
+        </w:rPr>
+        <w:t xml:space="preserve">All </w:t>
+      </w:r>
+      <w:r>
+        <w:rPr>
+          <w:rFonts w:eastAsia="Times New Roman" w:cs="Arial"/>
+          <w:lang w:val="bg-BG" w:eastAsia="bg-BG"/>
+        </w:rPr>
+        <w:t xml:space="preserve">testing will be done by the </w:t>
+      </w:r>
+      <w:r>
+        <w:rPr>
+          <w:rFonts w:eastAsia="Times New Roman" w:cs="Arial"/>
+          <w:lang w:eastAsia="bg-BG"/>
+        </w:rPr>
+        <w:t>T</w:t>
+      </w:r>
+      <w:r>
+        <w:rPr>
+          <w:rFonts w:eastAsia="Times New Roman" w:cs="Arial"/>
+          <w:lang w:val="bg-BG" w:eastAsia="bg-BG"/>
+        </w:rPr>
+        <w:t>es</w:t>
+      </w:r>
+      <w:r>
+        <w:rPr>
+          <w:rFonts w:eastAsia="Times New Roman" w:cs="Arial"/>
+          <w:lang w:val="bg-BG" w:eastAsia="bg-BG"/>
+        </w:rPr>
+        <w:t xml:space="preserve">t </w:t>
+      </w:r>
+      <w:r>
+        <w:rPr>
+          <w:rFonts w:eastAsia="Times New Roman" w:cs="Arial"/>
+          <w:lang w:eastAsia="bg-BG"/>
+        </w:rPr>
+        <w:t>M</w:t>
+      </w:r>
+      <w:r>
+        <w:rPr>
+          <w:rFonts w:eastAsia="Times New Roman" w:cs="Arial"/>
+          <w:lang w:val="bg-BG" w:eastAsia="bg-BG"/>
+        </w:rPr>
+        <w:t xml:space="preserve">anager </w:t>
+      </w:r>
+      <w:r>
+        <w:rPr>
+          <w:rFonts w:eastAsia="Times New Roman" w:cs="Arial"/>
+          <w:lang w:eastAsia="bg-BG"/>
+        </w:rPr>
+        <w:t>and team of four high level testers all defects found will be given to development team.</w:t>
+      </w:r>
+    </w:p>
+    <w:p>
+      <w:pPr>
+        <w:pStyle w:val="Heading3"/>
+        <w:rPr>
+          <w:rStyle w:val="Heading3Char"/>
+          <w:lang w:eastAsia="bg-BG"/>
+        </w:rPr>
+      </w:pPr>
+      <w:r>
+        <w:rPr>
+          <w:rStyle w:val="Heading3Char"/>
+          <w:lang w:val="bg-BG" w:eastAsia="bg-BG"/>
+        </w:rPr>
+        <w:t xml:space="preserve">SYSTEM/INTEGRATION </w:t>
+      </w:r>
+    </w:p>
+    <w:p>
+      <w:pPr>
+        <w:spacing w:before="0" w:after="0"/>
+        <w:rPr>
+          <w:rStyle w:val="Heading3Char"/>
+          <w:lang w:eastAsia="bg-BG"/>
+        </w:rPr>
+      </w:pPr>
+    </w:p>
+    <w:p>
+      <w:pPr>
+        <w:spacing w:before="0" w:after="0"/>
+        <w:rPr>
+          <w:rFonts w:eastAsia="Times New Roman" w:cs="Arial"/>
+          <w:lang w:eastAsia="bg-BG"/>
+        </w:rPr>
+      </w:pPr>
+      <w:r>
+        <w:rPr>
+          <w:rFonts w:eastAsia="Times New Roman" w:cs="Arial"/>
+          <w:lang w:eastAsia="bg-BG"/>
+        </w:rPr>
+        <w:t>T</w:t>
+      </w:r>
+      <w:r>
+        <w:rPr>
+          <w:rFonts w:eastAsia="Times New Roman" w:cs="Arial"/>
+          <w:lang w:val="bg-BG" w:eastAsia="bg-BG"/>
+        </w:rPr>
+        <w:t xml:space="preserve">esting will be performed by the </w:t>
+      </w:r>
+      <w:r>
+        <w:rPr>
+          <w:rFonts w:eastAsia="Times New Roman" w:cs="Arial"/>
+          <w:lang w:eastAsia="bg-BG"/>
+        </w:rPr>
+        <w:t xml:space="preserve">QA </w:t>
+      </w:r>
+      <w:r>
+        <w:rPr>
+          <w:rFonts w:eastAsia="Times New Roman" w:cs="Arial"/>
+          <w:lang w:val="bg-BG" w:eastAsia="bg-BG"/>
+        </w:rPr>
+        <w:t xml:space="preserve">team with assistance from the individual developers as required. </w:t>
+      </w:r>
+      <w:r>
+        <w:rPr>
+          <w:rFonts w:eastAsia="Times New Roman" w:cs="Arial"/>
+          <w:lang w:eastAsia="bg-BG"/>
+        </w:rPr>
+        <w:t xml:space="preserve">All needed tools for automatic testing will be </w:t>
+      </w:r>
+      <w:proofErr w:type="gramStart"/>
+      <w:r>
+        <w:rPr>
+          <w:rFonts w:eastAsia="Times New Roman" w:cs="Arial"/>
+          <w:lang w:eastAsia="bg-BG"/>
+        </w:rPr>
+        <w:t>describe</w:t>
+      </w:r>
+      <w:proofErr w:type="gramEnd"/>
+      <w:r>
+        <w:rPr>
+          <w:rFonts w:eastAsia="Times New Roman" w:cs="Arial"/>
+          <w:lang w:eastAsia="bg-BG"/>
+        </w:rPr>
+        <w:t xml:space="preserve"> in next version of the document.</w:t>
+      </w:r>
+      <w:r>
+        <w:rPr>
+          <w:rFonts w:eastAsia="Times New Roman" w:cs="Arial"/>
+          <w:lang w:val="bg-BG" w:eastAsia="bg-BG"/>
+        </w:rPr>
+        <w:t xml:space="preserve"> </w:t>
+      </w:r>
+      <w:r>
+        <w:rPr>
+          <w:rFonts w:eastAsia="Times New Roman" w:cs="Arial"/>
+          <w:lang w:eastAsia="bg-BG"/>
+        </w:rPr>
+        <w:t>Modules</w:t>
+      </w:r>
+      <w:r>
+        <w:rPr>
+          <w:rFonts w:eastAsia="Times New Roman" w:cs="Arial"/>
+          <w:lang w:val="bg-BG" w:eastAsia="bg-BG"/>
+        </w:rPr>
+        <w:t xml:space="preserve"> will enter into System/Integration test after all critical defects have been corrected. </w:t>
+      </w:r>
+    </w:p>
+    <w:p>
+      <w:pPr>
+        <w:pStyle w:val="Heading3"/>
+        <w:rPr>
+          <w:lang w:eastAsia="bg-BG"/>
+        </w:rPr>
+      </w:pPr>
+      <w:r>
+        <w:rPr>
+          <w:lang w:val="bg-BG" w:eastAsia="bg-BG"/>
+        </w:rPr>
+        <w:t xml:space="preserve">ACCEPTANCE </w:t>
+      </w:r>
+    </w:p>
+    <w:p>
+      <w:pPr>
+        <w:spacing w:before="0" w:after="0"/>
+        <w:rPr>
+          <w:rFonts w:eastAsia="Times New Roman" w:cs="Arial"/>
+          <w:lang w:eastAsia="bg-BG"/>
+        </w:rPr>
+      </w:pPr>
+    </w:p>
+    <w:p>
+      <w:pPr>
+        <w:spacing w:before="0" w:after="0"/>
+        <w:rPr>
+          <w:rFonts w:eastAsia="Times New Roman" w:cs="Arial"/>
+          <w:lang w:eastAsia="bg-BG"/>
+        </w:rPr>
+      </w:pPr>
+      <w:r>
+        <w:rPr>
+          <w:rFonts w:eastAsia="Times New Roman" w:cs="Arial"/>
+          <w:lang w:val="bg-BG" w:eastAsia="bg-BG"/>
+        </w:rPr>
+        <w:t xml:space="preserve">Testing will be performed by the </w:t>
+      </w:r>
+      <w:r>
+        <w:rPr>
+          <w:rFonts w:eastAsia="Times New Roman" w:cs="Arial"/>
+          <w:lang w:eastAsia="bg-BG"/>
+        </w:rPr>
+        <w:t xml:space="preserve">QA Team, </w:t>
+      </w:r>
+      <w:r>
+        <w:t>Stack Holders</w:t>
+      </w:r>
+      <w:r>
+        <w:rPr>
+          <w:rFonts w:eastAsia="Times New Roman" w:cs="Arial"/>
+          <w:lang w:eastAsia="bg-BG"/>
+        </w:rPr>
+        <w:t>, Product Owner</w:t>
+      </w:r>
+      <w:r>
+        <w:rPr>
+          <w:rFonts w:eastAsia="Times New Roman" w:cs="Arial"/>
+          <w:lang w:val="bg-BG" w:eastAsia="bg-BG"/>
+        </w:rPr>
+        <w:t xml:space="preserve">. </w:t>
+      </w:r>
+    </w:p>
+    <w:p>
+      <w:pPr>
+        <w:spacing w:before="0" w:after="0"/>
+        <w:rPr>
+          <w:rFonts w:eastAsia="Times New Roman" w:cs="Arial"/>
+          <w:lang w:eastAsia="bg-BG"/>
+        </w:rPr>
+      </w:pPr>
+    </w:p>
+    <w:p>
+      <w:pPr>
+        <w:spacing w:before="0" w:after="0"/>
+        <w:rPr>
+          <w:rFonts w:eastAsia="Times New Roman" w:cs="Arial"/>
+          <w:lang w:eastAsia="bg-BG"/>
+        </w:rPr>
+      </w:pPr>
+      <w:r>
+        <w:rPr>
+          <w:rFonts w:eastAsia="Times New Roman" w:cs="Arial"/>
+          <w:lang w:eastAsia="bg-BG"/>
+        </w:rPr>
+        <w:t>Modules</w:t>
+      </w:r>
+      <w:r>
+        <w:rPr>
+          <w:rFonts w:eastAsia="Times New Roman" w:cs="Arial"/>
+          <w:lang w:val="bg-BG" w:eastAsia="bg-BG"/>
+        </w:rPr>
+        <w:t xml:space="preserve"> will enter into Acceptance test after all critical and major defects have been corrected.</w:t>
+      </w:r>
+      <w:r>
+        <w:rPr>
+          <w:rFonts w:eastAsia="Times New Roman" w:cs="Arial"/>
+          <w:lang w:eastAsia="bg-BG"/>
+        </w:rPr>
+        <w:t xml:space="preserve"> Modules with high priority </w:t>
+      </w:r>
+      <w:r>
+        <w:rPr>
+          <w:rFonts w:eastAsia="Times New Roman" w:cs="Arial"/>
+          <w:lang w:val="bg-BG" w:eastAsia="bg-BG"/>
+        </w:rPr>
+        <w:t xml:space="preserve">may have </w:t>
+      </w:r>
+      <w:r>
+        <w:rPr>
+          <w:rFonts w:eastAsia="Times New Roman" w:cs="Arial"/>
+          <w:lang w:eastAsia="bg-BG"/>
+        </w:rPr>
+        <w:t>no</w:t>
+      </w:r>
+      <w:r>
+        <w:rPr>
+          <w:rFonts w:eastAsia="Times New Roman" w:cs="Arial"/>
+          <w:lang w:val="bg-BG" w:eastAsia="bg-BG"/>
+        </w:rPr>
+        <w:t xml:space="preserve"> major defect</w:t>
+      </w:r>
+      <w:r>
+        <w:rPr>
+          <w:rFonts w:eastAsia="Times New Roman" w:cs="Arial"/>
+          <w:lang w:eastAsia="bg-BG"/>
+        </w:rPr>
+        <w:t xml:space="preserve">. Modules with middle priority </w:t>
+      </w:r>
+      <w:r>
+        <w:rPr>
+          <w:rFonts w:eastAsia="Times New Roman" w:cs="Arial"/>
+          <w:lang w:val="bg-BG" w:eastAsia="bg-BG"/>
+        </w:rPr>
+        <w:t xml:space="preserve">may have one major defect as long as it does not impede testing of the </w:t>
+      </w:r>
+      <w:r>
+        <w:rPr>
+          <w:rFonts w:eastAsia="Times New Roman" w:cs="Arial"/>
+          <w:lang w:eastAsia="bg-BG"/>
+        </w:rPr>
+        <w:t>system</w:t>
+      </w:r>
+      <w:r>
+        <w:rPr>
+          <w:rFonts w:eastAsia="Times New Roman" w:cs="Arial"/>
+          <w:lang w:val="bg-BG" w:eastAsia="bg-BG"/>
+        </w:rPr>
+        <w:t xml:space="preserve"> (I.E. there is a work around for the error). Prior to final completion of acceptance testing all open critical and major defects MUST be corrected and verified by the Customer test representative. </w:t>
+      </w:r>
+    </w:p>
+    <w:p>
+      <w:pPr>
+        <w:pStyle w:val="Heading2"/>
+        <w:rPr>
+          <w:lang w:eastAsia="bg-BG"/>
+        </w:rPr>
+      </w:pPr>
+      <w:r>
+        <w:t>Test Tools</w:t>
+      </w:r>
+    </w:p>
+    <w:p>
+      <w:pPr>
+        <w:pStyle w:val="ListParagraph"/>
+        <w:numPr>
+          <w:ilvl w:val="0"/>
+          <w:numId w:val="27"/>
+        </w:numPr>
+        <w:rPr>
+          <w:lang w:eastAsia="bg-BG"/>
+        </w:rPr>
+      </w:pPr>
+      <w:r>
+        <w:rPr>
+          <w:lang w:eastAsia="bg-BG"/>
+        </w:rPr>
+        <w:t>Still don’t have a list of test tools.</w:t>
+      </w:r>
+    </w:p>
+    <w:p>
+      <w:pPr>
+        <w:pStyle w:val="ListParagraph"/>
+        <w:numPr>
+          <w:ilvl w:val="0"/>
+          <w:numId w:val="27"/>
+        </w:numPr>
+        <w:rPr>
+          <w:lang w:eastAsia="bg-BG"/>
+        </w:rPr>
+      </w:pPr>
+      <w:r>
+        <w:rPr>
+          <w:lang w:eastAsia="bg-BG"/>
+        </w:rPr>
+        <w:t xml:space="preserve"> Only free tools will be used.</w:t>
+      </w:r>
+    </w:p>
+    <w:p>
+      <w:pPr>
+        <w:pStyle w:val="ListParagraph"/>
+        <w:numPr>
+          <w:ilvl w:val="0"/>
+          <w:numId w:val="27"/>
+        </w:numPr>
+        <w:rPr>
+          <w:lang w:eastAsia="bg-BG"/>
+        </w:rPr>
+      </w:pPr>
+      <w:r>
+        <w:rPr>
+          <w:lang w:eastAsia="bg-BG"/>
+        </w:rPr>
+        <w:t xml:space="preserve"> The list will be available at some of the next releases.</w:t>
+      </w:r>
+    </w:p>
+    <w:p>
+      <w:pPr>
+        <w:pStyle w:val="Heading2"/>
+        <w:rPr>
+          <w:lang w:eastAsia="bg-BG"/>
+        </w:rPr>
+      </w:pPr>
+      <w:r>
+        <w:t>Meetings</w:t>
+      </w:r>
+    </w:p>
+    <w:p>
+      <w:pPr>
+        <w:spacing w:before="0" w:after="0"/>
+        <w:rPr>
+          <w:rFonts w:eastAsia="Times New Roman" w:cs="Arial"/>
+          <w:lang w:eastAsia="bg-BG"/>
+        </w:rPr>
+      </w:pPr>
+      <w:r>
+        <w:rPr>
+          <w:rFonts w:eastAsia="Times New Roman" w:cs="Arial"/>
+          <w:lang w:val="bg-BG" w:eastAsia="bg-BG"/>
+        </w:rPr>
+        <w:t xml:space="preserve">The test team will meet every </w:t>
+      </w:r>
+      <w:r>
+        <w:rPr>
+          <w:rFonts w:eastAsia="Times New Roman" w:cs="Arial"/>
+          <w:lang w:eastAsia="bg-BG"/>
+        </w:rPr>
+        <w:t xml:space="preserve">day </w:t>
+      </w:r>
+      <w:r>
+        <w:rPr>
+          <w:rFonts w:eastAsia="Times New Roman" w:cs="Arial"/>
+          <w:lang w:val="bg-BG" w:eastAsia="bg-BG"/>
+        </w:rPr>
+        <w:t>to evaluate progress to date and to identify error trends and problems as early as possible.</w:t>
+      </w:r>
+      <w:r>
+        <w:rPr>
+          <w:rFonts w:eastAsia="Times New Roman" w:cs="Arial"/>
+          <w:lang w:eastAsia="bg-BG"/>
+        </w:rPr>
+        <w:t xml:space="preserve"> </w:t>
+      </w:r>
+      <w:r>
+        <w:rPr>
+          <w:rFonts w:eastAsia="Times New Roman" w:cs="Arial"/>
+          <w:lang w:eastAsia="bg-BG"/>
+        </w:rPr>
+        <w:t>The meetings can be from distance using Skype, if it is necessary.</w:t>
+      </w:r>
+      <w:r>
+        <w:rPr>
+          <w:rFonts w:eastAsia="Times New Roman" w:cs="Arial"/>
+          <w:lang w:val="bg-BG" w:eastAsia="bg-BG"/>
+        </w:rPr>
+        <w:t xml:space="preserve"> The test team leader will meet with </w:t>
+      </w:r>
+      <w:r>
+        <w:rPr>
+          <w:rFonts w:eastAsia="Times New Roman" w:cs="Arial"/>
+          <w:lang w:eastAsia="bg-BG"/>
+        </w:rPr>
+        <w:t>product</w:t>
+      </w:r>
+      <w:r>
+        <w:rPr>
+          <w:rFonts w:eastAsia="Times New Roman" w:cs="Arial"/>
+          <w:lang w:val="bg-BG" w:eastAsia="bg-BG"/>
+        </w:rPr>
+        <w:t xml:space="preserve"> </w:t>
+      </w:r>
+      <w:r>
+        <w:rPr>
+          <w:rFonts w:eastAsia="Times New Roman" w:cs="Arial"/>
+          <w:lang w:eastAsia="bg-BG"/>
+        </w:rPr>
+        <w:t>owner</w:t>
+      </w:r>
+      <w:r>
+        <w:rPr>
+          <w:rFonts w:eastAsia="Times New Roman" w:cs="Arial"/>
+          <w:lang w:val="bg-BG" w:eastAsia="bg-BG"/>
+        </w:rPr>
+        <w:t xml:space="preserve"> once every two weeks. </w:t>
+      </w:r>
+    </w:p>
+    <w:p>
+      <w:pPr>
+        <w:pStyle w:val="Heading2"/>
+      </w:pPr>
+      <w:r>
+        <w:t>Measures and Metrics</w:t>
+      </w:r>
+    </w:p>
+    <w:p>
+      <w:pPr>
+        <w:spacing w:before="0" w:after="0"/>
+        <w:rPr>
+          <w:rFonts w:eastAsia="Times New Roman" w:cs="Arial"/>
+          <w:lang w:val="bg-BG" w:eastAsia="bg-BG"/>
+        </w:rPr>
+      </w:pPr>
+      <w:r>
+        <w:rPr>
+          <w:rFonts w:eastAsia="Times New Roman" w:cs="Arial"/>
+          <w:lang w:eastAsia="bg-BG"/>
+        </w:rPr>
+        <w:t>T</w:t>
+      </w:r>
+      <w:r>
+        <w:rPr>
+          <w:rFonts w:eastAsia="Times New Roman" w:cs="Arial"/>
+          <w:lang w:val="bg-BG" w:eastAsia="bg-BG"/>
+        </w:rPr>
+        <w:t xml:space="preserve">he following information will be collected by the test team during all testing phases. This </w:t>
+      </w:r>
+    </w:p>
+    <w:p>
+      <w:pPr>
+        <w:spacing w:before="0" w:after="0"/>
+        <w:rPr>
+          <w:rFonts w:eastAsia="Times New Roman" w:cs="Arial"/>
+          <w:lang w:eastAsia="bg-BG"/>
+        </w:rPr>
+      </w:pPr>
+      <w:r>
+        <w:rPr>
+          <w:rFonts w:eastAsia="Times New Roman" w:cs="Arial"/>
+          <w:lang w:val="bg-BG" w:eastAsia="bg-BG"/>
+        </w:rPr>
+        <w:t xml:space="preserve">information will be provided on a biweekly basis to the test manager and to the </w:t>
+      </w:r>
+      <w:r>
+        <w:rPr>
+          <w:rFonts w:eastAsia="Times New Roman" w:cs="Arial"/>
+          <w:lang w:eastAsia="bg-BG"/>
+        </w:rPr>
+        <w:t>product owner</w:t>
+      </w:r>
+      <w:r>
+        <w:rPr>
+          <w:rFonts w:eastAsia="Times New Roman" w:cs="Arial"/>
+          <w:lang w:val="bg-BG" w:eastAsia="bg-BG"/>
+        </w:rPr>
+        <w:t>.</w:t>
+      </w:r>
+    </w:p>
+    <w:p>
+      <w:pPr>
+        <w:spacing w:before="0" w:after="0"/>
+        <w:rPr>
+          <w:rFonts w:eastAsia="Times New Roman" w:cs="Arial"/>
+          <w:lang w:val="bg-BG" w:eastAsia="bg-BG"/>
+        </w:rPr>
+      </w:pPr>
+      <w:r>
+        <w:rPr>
+          <w:rFonts w:eastAsia="Times New Roman" w:cs="Arial"/>
+          <w:lang w:val="bg-BG" w:eastAsia="bg-BG"/>
+        </w:rPr>
+        <w:t xml:space="preserve"> </w:t>
+      </w:r>
+    </w:p>
+    <w:p>
+      <w:pPr>
+        <w:pStyle w:val="ListParagraph"/>
+        <w:numPr>
+          <w:ilvl w:val="0"/>
+          <w:numId w:val="24"/>
+        </w:numPr>
+        <w:spacing w:before="0" w:after="0"/>
+        <w:rPr>
+          <w:rFonts w:eastAsia="Times New Roman" w:cs="Arial"/>
+          <w:lang w:val="bg-BG" w:eastAsia="bg-BG"/>
+        </w:rPr>
+      </w:pPr>
+      <w:r>
+        <w:rPr>
+          <w:rFonts w:eastAsia="Times New Roman" w:cs="Arial"/>
+          <w:lang w:val="bg-BG" w:eastAsia="bg-BG"/>
+        </w:rPr>
+        <w:t xml:space="preserve">Defects by module and severity. </w:t>
+      </w:r>
+    </w:p>
+    <w:p>
+      <w:pPr>
+        <w:pStyle w:val="ListParagraph"/>
+        <w:numPr>
+          <w:ilvl w:val="0"/>
+          <w:numId w:val="24"/>
+        </w:numPr>
+        <w:spacing w:before="0" w:after="0"/>
+        <w:rPr>
+          <w:rFonts w:eastAsia="Times New Roman" w:cs="Arial"/>
+          <w:lang w:val="bg-BG" w:eastAsia="bg-BG"/>
+        </w:rPr>
+      </w:pPr>
+      <w:r>
+        <w:rPr>
+          <w:rFonts w:eastAsia="Times New Roman" w:cs="Arial"/>
+          <w:lang w:val="bg-BG" w:eastAsia="bg-BG"/>
+        </w:rPr>
+        <w:t xml:space="preserve">Defect Origin (Requirement, Design, Code) </w:t>
+      </w:r>
+    </w:p>
+    <w:p>
+      <w:pPr>
+        <w:pStyle w:val="ListParagraph"/>
+        <w:numPr>
+          <w:ilvl w:val="0"/>
+          <w:numId w:val="24"/>
+        </w:numPr>
+        <w:spacing w:before="0" w:after="0"/>
+        <w:rPr>
+          <w:rFonts w:eastAsia="Times New Roman" w:cs="Arial"/>
+          <w:lang w:val="bg-BG" w:eastAsia="bg-BG"/>
+        </w:rPr>
+      </w:pPr>
+      <w:r>
+        <w:rPr>
+          <w:rFonts w:eastAsia="Times New Roman" w:cs="Arial"/>
+          <w:lang w:val="bg-BG" w:eastAsia="bg-BG"/>
+        </w:rPr>
+        <w:t xml:space="preserve">Time spent on defect investigation by defect, for Critical &amp; Major only. All Minor efects can be totaled </w:t>
+      </w:r>
+      <w:r>
+        <w:rPr>
+          <w:rFonts w:eastAsia="Times New Roman" w:cs="Arial"/>
+          <w:lang w:eastAsia="bg-BG"/>
+        </w:rPr>
+        <w:t>t</w:t>
+      </w:r>
+      <w:r>
+        <w:rPr>
+          <w:rFonts w:eastAsia="Times New Roman" w:cs="Arial"/>
+          <w:lang w:val="bg-BG" w:eastAsia="bg-BG"/>
+        </w:rPr>
+        <w:t xml:space="preserve">ogether. </w:t>
+      </w:r>
+    </w:p>
+    <w:p>
+      <w:pPr>
+        <w:pStyle w:val="ListParagraph"/>
+        <w:numPr>
+          <w:ilvl w:val="0"/>
+          <w:numId w:val="24"/>
+        </w:numPr>
+        <w:spacing w:before="0" w:after="0"/>
+        <w:rPr>
+          <w:rFonts w:eastAsia="Times New Roman" w:cs="Arial"/>
+          <w:lang w:val="bg-BG" w:eastAsia="bg-BG"/>
+        </w:rPr>
+      </w:pPr>
+      <w:r>
+        <w:rPr>
+          <w:rFonts w:eastAsia="Times New Roman" w:cs="Arial"/>
+          <w:lang w:val="bg-BG" w:eastAsia="bg-BG"/>
+        </w:rPr>
+        <w:t xml:space="preserve">Number of times a program submitted to test team as ready for test. </w:t>
+      </w:r>
+    </w:p>
+    <w:p>
+      <w:pPr>
+        <w:pStyle w:val="ListParagraph"/>
+        <w:numPr>
+          <w:ilvl w:val="0"/>
+          <w:numId w:val="24"/>
+        </w:numPr>
+        <w:spacing w:before="0" w:after="0"/>
+        <w:rPr>
+          <w:rFonts w:eastAsia="Times New Roman" w:cs="Arial"/>
+          <w:lang w:val="bg-BG" w:eastAsia="bg-BG"/>
+        </w:rPr>
+      </w:pPr>
+      <w:r>
+        <w:rPr>
+          <w:rFonts w:eastAsia="Times New Roman" w:cs="Arial"/>
+          <w:lang w:val="bg-BG" w:eastAsia="bg-BG"/>
+        </w:rPr>
+        <w:t xml:space="preserve">Defects located at higher levels that should have been caught at lower levels of testing. </w:t>
+      </w:r>
+    </w:p>
+    <w:p>
+      <w:pPr>
+        <w:pStyle w:val="Heading1"/>
+      </w:pPr>
+      <w:bookmarkStart w:id="11" w:name="_Toc436303916"/>
+      <w:r>
+        <w:t>Item Pass/Fail Criteria</w:t>
+      </w:r>
+      <w:bookmarkEnd w:id="11"/>
+    </w:p>
+    <w:p>
+      <w:pPr>
+        <w:pStyle w:val="Heading2"/>
+      </w:pPr>
+      <w:bookmarkStart w:id="12" w:name="_Toc187551335"/>
+      <w:bookmarkStart w:id="13" w:name="_GoBack"/>
+      <w:bookmarkEnd w:id="13"/>
+      <w:r>
+        <w:t>Integration Test</w:t>
+      </w:r>
+      <w:bookmarkEnd w:id="12"/>
+    </w:p>
+    <w:p>
+      <w:pPr>
+        <w:pStyle w:val="Heading3"/>
+      </w:pPr>
+      <w:bookmarkStart w:id="14" w:name="_Toc187551336"/>
+      <w:r>
+        <w:t>Integration Test Entry Criteria</w:t>
+      </w:r>
+      <w:bookmarkEnd w:id="14"/>
+    </w:p>
+    <w:p>
+      <w:proofErr w:type="gramStart"/>
+      <w:r>
+        <w:rPr>
+          <w:b/>
+        </w:rPr>
+        <w:t>Fulfilled</w:t>
+      </w:r>
+      <w:r>
+        <w:t>.</w:t>
+      </w:r>
+      <w:proofErr w:type="gramEnd"/>
+    </w:p>
+    <w:p>
+      <w:pPr>
+        <w:pStyle w:val="Heading3"/>
+      </w:pPr>
+      <w:bookmarkStart w:id="15" w:name="_Toc187551337"/>
+      <w:r>
+        <w:t>Integration Test Plan Exit Criteria</w:t>
+      </w:r>
+      <w:bookmarkEnd w:id="15"/>
+    </w:p>
+    <w:p>
+      <w:pPr>
+        <w:pStyle w:val="ListParagraph"/>
+        <w:numPr>
+          <w:ilvl w:val="0"/>
+          <w:numId w:val="25"/>
+        </w:numPr>
+      </w:pPr>
+      <w:r>
+        <w:rPr>
+          <w:rFonts w:eastAsia="Times New Roman" w:cs="Arial"/>
+          <w:lang w:eastAsia="bg-BG"/>
+        </w:rPr>
+        <w:t>A</w:t>
+      </w:r>
+      <w:r>
+        <w:rPr>
+          <w:rFonts w:eastAsia="Times New Roman" w:cs="Arial"/>
+          <w:lang w:val="bg-BG" w:eastAsia="bg-BG"/>
+        </w:rPr>
+        <w:t>ll critical and major defects have been corrected.</w:t>
+      </w:r>
+    </w:p>
+    <w:p>
+      <w:pPr>
+        <w:pStyle w:val="ListParagraph"/>
+        <w:numPr>
+          <w:ilvl w:val="0"/>
+          <w:numId w:val="25"/>
+        </w:numPr>
+      </w:pPr>
+      <w:r>
+        <w:rPr>
+          <w:rFonts w:eastAsia="Times New Roman" w:cs="Arial"/>
+          <w:lang w:eastAsia="bg-BG"/>
+        </w:rPr>
+        <w:t xml:space="preserve">Modules with high priority </w:t>
+      </w:r>
+      <w:r>
+        <w:rPr>
+          <w:rFonts w:eastAsia="Times New Roman" w:cs="Arial"/>
+          <w:lang w:val="bg-BG" w:eastAsia="bg-BG"/>
+        </w:rPr>
+        <w:t xml:space="preserve">may have </w:t>
+      </w:r>
+      <w:r>
+        <w:rPr>
+          <w:rFonts w:eastAsia="Times New Roman" w:cs="Arial"/>
+          <w:lang w:eastAsia="bg-BG"/>
+        </w:rPr>
+        <w:t>no</w:t>
+      </w:r>
+      <w:r>
+        <w:rPr>
+          <w:rFonts w:eastAsia="Times New Roman" w:cs="Arial"/>
+          <w:lang w:val="bg-BG" w:eastAsia="bg-BG"/>
+        </w:rPr>
+        <w:t xml:space="preserve"> major defect</w:t>
+      </w:r>
+      <w:r>
+        <w:rPr>
+          <w:rFonts w:eastAsia="Times New Roman" w:cs="Arial"/>
+          <w:lang w:eastAsia="bg-BG"/>
+        </w:rPr>
+        <w:t>.</w:t>
+      </w:r>
+    </w:p>
+    <w:p>
+      <w:pPr>
+        <w:pStyle w:val="ListParagraph"/>
+        <w:numPr>
+          <w:ilvl w:val="0"/>
+          <w:numId w:val="25"/>
+        </w:numPr>
+        <w:rPr>
+          <w:rFonts w:eastAsia="Times New Roman" w:cs="Arial"/>
+          <w:lang w:eastAsia="bg-BG"/>
+        </w:rPr>
+      </w:pPr>
+      <w:r>
+        <w:rPr>
+          <w:rFonts w:eastAsia="Times New Roman" w:cs="Arial"/>
+          <w:lang w:eastAsia="bg-BG"/>
+        </w:rPr>
+        <w:t xml:space="preserve">Modules with middle priority </w:t>
+      </w:r>
+      <w:r>
+        <w:rPr>
+          <w:rFonts w:eastAsia="Times New Roman" w:cs="Arial"/>
+          <w:lang w:val="bg-BG" w:eastAsia="bg-BG"/>
+        </w:rPr>
+        <w:t>may have one major defect</w:t>
+      </w:r>
+      <w:r>
+        <w:rPr>
+          <w:rFonts w:eastAsia="Times New Roman" w:cs="Arial"/>
+          <w:lang w:eastAsia="bg-BG"/>
+        </w:rPr>
+        <w:t xml:space="preserve"> but there is a work around and the module can be tested.</w:t>
+      </w:r>
+    </w:p>
+    <w:p>
+      <w:pPr>
+        <w:pStyle w:val="Heading2"/>
+      </w:pPr>
+      <w:bookmarkStart w:id="16" w:name="_Toc187551339"/>
+      <w:r>
+        <w:t>User Acceptance Test</w:t>
+      </w:r>
+      <w:bookmarkEnd w:id="16"/>
+    </w:p>
+    <w:p>
+      <w:pPr>
+        <w:pStyle w:val="Heading3"/>
+      </w:pPr>
+      <w:bookmarkStart w:id="17" w:name="_Toc187551340"/>
+      <w:r>
+        <w:t>User Acceptance Test Entry Criteria</w:t>
+      </w:r>
+      <w:bookmarkEnd w:id="17"/>
+    </w:p>
+    <w:p>
+      <w:pPr>
+        <w:pStyle w:val="ListParagraph"/>
+        <w:numPr>
+          <w:ilvl w:val="0"/>
+          <w:numId w:val="28"/>
+        </w:numPr>
+      </w:pPr>
+      <w:r>
+        <w:t>Completed User Acceptance Test Scripts</w:t>
+      </w:r>
+    </w:p>
+    <w:p>
+      <w:pPr>
+        <w:pStyle w:val="ListParagraph"/>
+        <w:numPr>
+          <w:ilvl w:val="0"/>
+          <w:numId w:val="28"/>
+        </w:numPr>
+      </w:pPr>
+      <w:r>
+        <w:t>Correct version of software is moved into the user acceptance testing environment</w:t>
+      </w:r>
+    </w:p>
+    <w:p>
+      <w:pPr>
+        <w:pStyle w:val="ListParagraph"/>
+        <w:numPr>
+          <w:ilvl w:val="0"/>
+          <w:numId w:val="28"/>
+        </w:numPr>
+      </w:pPr>
+      <w:r>
+        <w:t>Database modifications are complete and tables are populated with initial data</w:t>
+      </w:r>
+    </w:p>
+    <w:p>
+      <w:pPr>
+        <w:pStyle w:val="Heading3"/>
+      </w:pPr>
+      <w:bookmarkStart w:id="18" w:name="_Toc187551341"/>
+      <w:r>
+        <w:t>User Acceptance Test Plan Exit Criteria</w:t>
+      </w:r>
+      <w:bookmarkEnd w:id="18"/>
+    </w:p>
+    <w:p>
+      <w:pPr>
+        <w:pStyle w:val="ListParagraph"/>
+        <w:numPr>
+          <w:ilvl w:val="0"/>
+          <w:numId w:val="26"/>
+        </w:numPr>
+      </w:pPr>
+      <w:r>
+        <w:t>Successful execution of User Acceptance Test Scripts.</w:t>
+      </w:r>
+    </w:p>
+    <w:p>
+      <w:pPr>
+        <w:pStyle w:val="ListParagraph"/>
+        <w:numPr>
+          <w:ilvl w:val="0"/>
+          <w:numId w:val="26"/>
+        </w:numPr>
+      </w:pPr>
+      <w:r>
+        <w:t xml:space="preserve">No open critical, major or average severity issues unless the issue is determined to be low impact, low risk.  To be reviewed with </w:t>
+      </w:r>
+      <w:r>
+        <w:t>Product Owner</w:t>
+      </w:r>
+      <w:r>
+        <w:t xml:space="preserve">, Test Manager and </w:t>
+      </w:r>
+      <w:r>
+        <w:t>Stack Holders</w:t>
+      </w:r>
+      <w:r>
+        <w:t xml:space="preserve"> for acceptable resolution.</w:t>
+      </w:r>
+    </w:p>
+    <w:p>
+      <w:pPr>
+        <w:pStyle w:val="Heading1"/>
+      </w:pPr>
+      <w:r>
+        <w:t>Suspension Criteria and Resumption Requirements</w:t>
+      </w:r>
+      <w:bookmarkEnd w:id="9"/>
+    </w:p>
     <w:p/>
     <w:p>
       <w:pPr>
         <w:pStyle w:val="Heading1"/>
       </w:pPr>
-      <w:bookmarkStart w:id="11" w:name="_Toc436303916"/>
-      <w:r>
-        <w:t>Item Pass/Fail Criteria</w:t>
-      </w:r>
-      <w:bookmarkEnd w:id="11"/>
-    </w:p>
-    <w:p/>
-    <w:p>
-      <w:pPr>
-        <w:pStyle w:val="Heading1"/>
-      </w:pPr>
-      <w:bookmarkStart w:id="12" w:name="_Toc436303917"/>
-      <w:r>
-        <w:t>Suspension Criteria and Resumption Requirements</w:t>
-      </w:r>
-      <w:bookmarkEnd w:id="12"/>
-    </w:p>
-    <w:p/>
-    <w:p>
-      <w:pPr>
-        <w:pStyle w:val="Heading1"/>
-      </w:pPr>
-      <w:bookmarkStart w:id="13" w:name="_Toc436303918"/>
+      <w:bookmarkStart w:id="19" w:name="_Toc436303918"/>
       <w:r>
         <w:t>Test Deliverables</w:t>
       </w:r>
-      <w:bookmarkEnd w:id="13"/>
+      <w:bookmarkEnd w:id="19"/>
     </w:p>
     <w:p>
       <w:r>
@@ -3745,33 +4806,33 @@
       <w:pPr>
         <w:pStyle w:val="Heading1"/>
       </w:pPr>
-      <w:bookmarkStart w:id="14" w:name="_Toc436303919"/>
+      <w:bookmarkStart w:id="20" w:name="_Toc436303919"/>
       <w:r>
         <w:t>Remaining Test Tasks</w:t>
       </w:r>
-      <w:bookmarkEnd w:id="14"/>
+      <w:bookmarkEnd w:id="20"/>
     </w:p>
     <w:p/>
     <w:p>
       <w:pPr>
         <w:pStyle w:val="Heading1"/>
       </w:pPr>
-      <w:bookmarkStart w:id="15" w:name="_Toc436303920"/>
+      <w:bookmarkStart w:id="21" w:name="_Toc436303920"/>
       <w:r>
         <w:t>Environmental Needs</w:t>
       </w:r>
-      <w:bookmarkEnd w:id="15"/>
+      <w:bookmarkEnd w:id="21"/>
     </w:p>
     <w:p/>
     <w:p>
       <w:pPr>
         <w:pStyle w:val="Heading1"/>
       </w:pPr>
-      <w:bookmarkStart w:id="16" w:name="_Toc436303921"/>
+      <w:bookmarkStart w:id="22" w:name="_Toc436303921"/>
       <w:r>
         <w:t>Staffing and Training Needs</w:t>
       </w:r>
-      <w:bookmarkEnd w:id="16"/>
+      <w:bookmarkEnd w:id="22"/>
     </w:p>
     <w:p>
       <w:r>
@@ -3787,14 +4848,14 @@
       <w:pPr>
         <w:pStyle w:val="Heading2"/>
       </w:pPr>
-      <w:bookmarkStart w:id="17" w:name="_Toc436303922"/>
+      <w:bookmarkStart w:id="23" w:name="_Toc436303922"/>
       <w:r>
         <w:t>Training</w:t>
       </w:r>
       <w:r>
         <w:t xml:space="preserve"> needs</w:t>
       </w:r>
-      <w:bookmarkEnd w:id="17"/>
+      <w:bookmarkEnd w:id="23"/>
     </w:p>
     <w:p>
       <w:pPr>
@@ -3875,11 +4936,11 @@
       <w:pPr>
         <w:pStyle w:val="Heading2"/>
       </w:pPr>
-      <w:bookmarkStart w:id="18" w:name="_Toc436303923"/>
+      <w:bookmarkStart w:id="24" w:name="_Toc436303923"/>
       <w:r>
         <w:t>Staffing needs</w:t>
       </w:r>
-      <w:bookmarkEnd w:id="18"/>
+      <w:bookmarkEnd w:id="24"/>
     </w:p>
     <w:p>
       <w:r>
@@ -3901,11 +4962,11 @@
       <w:pPr>
         <w:pStyle w:val="Heading1"/>
       </w:pPr>
-      <w:bookmarkStart w:id="19" w:name="_Toc436303924"/>
+      <w:bookmarkStart w:id="25" w:name="_Toc436303924"/>
       <w:r>
         <w:t>Responsibilities</w:t>
       </w:r>
-      <w:bookmarkEnd w:id="19"/>
+      <w:bookmarkEnd w:id="25"/>
     </w:p>
     <w:p>
       <w:r>
@@ -3929,7 +4990,23 @@
           <w:b/>
           <w:u w:val="single"/>
         </w:rPr>
-        <w:t>Nikola Nenov – Team Leader</w:t>
+        <w:t xml:space="preserve">Nikola </w:t>
+      </w:r>
+      <w:proofErr w:type="spellStart"/>
+      <w:r>
+        <w:rPr>
+          <w:b/>
+          <w:u w:val="single"/>
+        </w:rPr>
+        <w:t>Nenov</w:t>
+      </w:r>
+      <w:proofErr w:type="spellEnd"/>
+      <w:r>
+        <w:rPr>
+          <w:b/>
+          <w:u w:val="single"/>
+        </w:rPr>
+        <w:t xml:space="preserve"> – Team Leader</w:t>
       </w:r>
     </w:p>
     <w:p>
@@ -4057,7 +5134,23 @@
           <w:b/>
           <w:u w:val="single"/>
         </w:rPr>
-        <w:t>Nikola Bogomirov – Team Member</w:t>
+        <w:t xml:space="preserve">Nikola </w:t>
+      </w:r>
+      <w:proofErr w:type="spellStart"/>
+      <w:r>
+        <w:rPr>
+          <w:b/>
+          <w:u w:val="single"/>
+        </w:rPr>
+        <w:t>Bogomirov</w:t>
+      </w:r>
+      <w:proofErr w:type="spellEnd"/>
+      <w:r>
+        <w:rPr>
+          <w:b/>
+          <w:u w:val="single"/>
+        </w:rPr>
+        <w:t xml:space="preserve"> – Team Member</w:t>
       </w:r>
     </w:p>
     <w:p>
@@ -4170,7 +5263,7 @@
         </w:rPr>
         <w:t>Front-End Functionalities</w:t>
       </w:r>
-      <w:bookmarkStart w:id="20" w:name="_Toc436303925"/>
+      <w:bookmarkStart w:id="26" w:name="_Toc436303925"/>
     </w:p>
     <w:p>
       <w:pPr>
@@ -4200,14 +5293,34 @@
           <w:u w:val="single"/>
         </w:rPr>
       </w:pPr>
+      <w:proofErr w:type="spellStart"/>
       <w:r>
         <w:rPr>
           <w:rFonts w:cs="Times New Roman"/>
           <w:b/>
           <w:u w:val="single"/>
         </w:rPr>
-        <w:t>Lyudmil Nikodimov</w:t>
-      </w:r>
+        <w:t>Lyudmil</w:t>
+      </w:r>
+      <w:proofErr w:type="spellEnd"/>
+      <w:r>
+        <w:rPr>
+          <w:rFonts w:cs="Times New Roman"/>
+          <w:b/>
+          <w:u w:val="single"/>
+        </w:rPr>
+        <w:t xml:space="preserve"> </w:t>
+      </w:r>
+      <w:proofErr w:type="spellStart"/>
+      <w:r>
+        <w:rPr>
+          <w:rFonts w:cs="Times New Roman"/>
+          <w:b/>
+          <w:u w:val="single"/>
+        </w:rPr>
+        <w:t>Nikodimov</w:t>
+      </w:r>
+      <w:proofErr w:type="spellEnd"/>
       <w:r>
         <w:rPr>
           <w:rFonts w:cs="Times New Roman"/>
@@ -4383,14 +5496,34 @@
           <w:u w:val="single"/>
         </w:rPr>
       </w:pPr>
+      <w:proofErr w:type="spellStart"/>
       <w:r>
         <w:rPr>
           <w:rFonts w:cs="Times New Roman"/>
           <w:b/>
           <w:u w:val="single"/>
         </w:rPr>
-        <w:t>Plamen Paunov</w:t>
-      </w:r>
+        <w:t>Plamen</w:t>
+      </w:r>
+      <w:proofErr w:type="spellEnd"/>
+      <w:r>
+        <w:rPr>
+          <w:rFonts w:cs="Times New Roman"/>
+          <w:b/>
+          <w:u w:val="single"/>
+        </w:rPr>
+        <w:t xml:space="preserve"> </w:t>
+      </w:r>
+      <w:proofErr w:type="spellStart"/>
+      <w:r>
+        <w:rPr>
+          <w:rFonts w:cs="Times New Roman"/>
+          <w:b/>
+          <w:u w:val="single"/>
+        </w:rPr>
+        <w:t>Paunov</w:t>
+      </w:r>
+      <w:proofErr w:type="spellEnd"/>
       <w:r>
         <w:rPr>
           <w:rFonts w:cs="Times New Roman"/>
@@ -4567,13 +5700,23 @@
           <w:u w:val="single"/>
         </w:rPr>
       </w:pPr>
+      <w:proofErr w:type="spellStart"/>
       <w:r>
         <w:rPr>
           <w:rFonts w:cs="Times New Roman"/>
           <w:b/>
           <w:u w:val="single"/>
         </w:rPr>
-        <w:t xml:space="preserve">Emiliya Georgieva </w:t>
+        <w:t>Emiliya</w:t>
+      </w:r>
+      <w:proofErr w:type="spellEnd"/>
+      <w:r>
+        <w:rPr>
+          <w:rFonts w:cs="Times New Roman"/>
+          <w:b/>
+          <w:u w:val="single"/>
+        </w:rPr>
+        <w:t xml:space="preserve"> Georgieva </w:t>
       </w:r>
       <w:r>
         <w:rPr>
@@ -4741,7 +5884,7 @@
       <w:r>
         <w:t>Schedule</w:t>
       </w:r>
-      <w:bookmarkEnd w:id="20"/>
+      <w:bookmarkEnd w:id="26"/>
     </w:p>
     <w:tbl>
       <w:tblPr>
@@ -5722,11 +6865,11 @@
       <w:pPr>
         <w:pStyle w:val="Heading1"/>
       </w:pPr>
-      <w:bookmarkStart w:id="21" w:name="_Toc436303926"/>
+      <w:bookmarkStart w:id="27" w:name="_Toc436303926"/>
       <w:r>
         <w:t>Planning Risks and Contingencies</w:t>
       </w:r>
-      <w:bookmarkEnd w:id="21"/>
+      <w:bookmarkEnd w:id="27"/>
     </w:p>
     <w:p>
       <w:r>
@@ -5920,7 +7063,25 @@
           <w:color w:val="222222"/>
           <w:lang w:eastAsia="en-US"/>
         </w:rPr>
-        <w:t>rdware, software, data or tools are missing, the member may use another member resources until the team think up some new solutions.</w:t>
+        <w:t xml:space="preserve">rdware, software, data or tools are missing, the member may use </w:t>
+      </w:r>
+      <w:proofErr w:type="gramStart"/>
+      <w:r>
+        <w:rPr>
+          <w:rFonts w:eastAsia="Times New Roman" w:cs="Times New Roman"/>
+          <w:color w:val="222222"/>
+          <w:lang w:eastAsia="en-US"/>
+        </w:rPr>
+        <w:t>another member resources</w:t>
+      </w:r>
+      <w:proofErr w:type="gramEnd"/>
+      <w:r>
+        <w:rPr>
+          <w:rFonts w:eastAsia="Times New Roman" w:cs="Times New Roman"/>
+          <w:color w:val="222222"/>
+          <w:lang w:eastAsia="en-US"/>
+        </w:rPr>
+        <w:t xml:space="preserve"> until the team think up some new solutions.</w:t>
       </w:r>
     </w:p>
     <w:p>
@@ -6004,7 +7165,25 @@
           <w:color w:val="222222"/>
           <w:lang w:eastAsia="en-US"/>
         </w:rPr>
-        <w:t xml:space="preserve"> days (this is not recommended since the team have fixed delivery date).</w:t>
+        <w:t xml:space="preserve"> days (this is not recommended since the </w:t>
+      </w:r>
+      <w:proofErr w:type="gramStart"/>
+      <w:r>
+        <w:rPr>
+          <w:rFonts w:eastAsia="Times New Roman" w:cs="Times New Roman"/>
+          <w:color w:val="222222"/>
+          <w:lang w:eastAsia="en-US"/>
+        </w:rPr>
+        <w:t>team have</w:t>
+      </w:r>
+      <w:proofErr w:type="gramEnd"/>
+      <w:r>
+        <w:rPr>
+          <w:rFonts w:eastAsia="Times New Roman" w:cs="Times New Roman"/>
+          <w:color w:val="222222"/>
+          <w:lang w:eastAsia="en-US"/>
+        </w:rPr>
+        <w:t xml:space="preserve"> fixed delivery date).</w:t>
       </w:r>
     </w:p>
     <w:p>
@@ -6049,22 +7228,22 @@
       <w:pPr>
         <w:pStyle w:val="Heading1"/>
       </w:pPr>
-      <w:bookmarkStart w:id="22" w:name="_Toc436303927"/>
+      <w:bookmarkStart w:id="28" w:name="_Toc436303927"/>
       <w:r>
         <w:t>Approvals</w:t>
       </w:r>
-      <w:bookmarkEnd w:id="22"/>
+      <w:bookmarkEnd w:id="28"/>
     </w:p>
     <w:p/>
     <w:p>
       <w:pPr>
         <w:pStyle w:val="Heading1"/>
       </w:pPr>
-      <w:bookmarkStart w:id="23" w:name="_Toc436303928"/>
+      <w:bookmarkStart w:id="29" w:name="_Toc436303928"/>
       <w:r>
         <w:t>Glossary</w:t>
       </w:r>
-      <w:bookmarkEnd w:id="23"/>
+      <w:bookmarkEnd w:id="29"/>
     </w:p>
     <w:p>
       <w:r>
@@ -6137,8 +7316,13 @@
             <w:tcW w:w="6745" w:type="dxa"/>
           </w:tcPr>
           <w:p>
-            <w:r>
-              <w:t>Telerik Academy Learning System</w:t>
+            <w:proofErr w:type="spellStart"/>
+            <w:r>
+              <w:t>Telerik</w:t>
+            </w:r>
+            <w:proofErr w:type="spellEnd"/>
+            <w:r>
+              <w:t xml:space="preserve"> Academy Learning System</w:t>
             </w:r>
             <w:r>
               <w:t xml:space="preserve"> 5.7 (build 20151119.44a964b)</w:t>
@@ -6236,11 +7420,11 @@
       <w:pPr>
         <w:pStyle w:val="Heading1"/>
       </w:pPr>
-      <w:bookmarkStart w:id="24" w:name="_Toc436303929"/>
+      <w:bookmarkStart w:id="30" w:name="_Toc436303929"/>
       <w:r>
         <w:t>References</w:t>
       </w:r>
-      <w:bookmarkEnd w:id="24"/>
+      <w:bookmarkEnd w:id="30"/>
     </w:p>
     <w:p>
       <w:r>
@@ -6696,8 +7880,13 @@
       </w:r>
     </w:p>
     <w:p>
-      <w:r>
-        <w:t>Telerik Academy Learning System</w:t>
+      <w:proofErr w:type="spellStart"/>
+      <w:r>
+        <w:t>Telerik</w:t>
+      </w:r>
+      <w:proofErr w:type="spellEnd"/>
+      <w:r>
+        <w:t xml:space="preserve"> Academy Learning System</w:t>
       </w:r>
       <w:r>
         <w:t xml:space="preserve">, </w:t>
@@ -6788,7 +7977,7 @@
       </w:r>
     </w:p>
     <w:sectPr>
-      <w:footerReference w:type="default" r:id="rId11"/>
+      <w:footerReference w:type="default" r:id="rId12"/>
       <w:pgSz w:w="12240" w:h="15840" w:code="1"/>
       <w:pgMar w:top="1080" w:right="1440" w:bottom="1080" w:left="1440" w:header="720" w:footer="720" w:gutter="0"/>
       <w:cols w:space="720"/>
@@ -6799,7 +7988,7 @@
 </file>
 
 <file path=word/endnotes.xml><?xml version="1.0" encoding="utf-8"?>
-<w:endnotes xmlns:wpc="http://schemas.microsoft.com/office/word/2010/wordprocessingCanvas" xmlns:mc="http://schemas.openxmlformats.org/markup-compatibility/2006" xmlns:o="urn:schemas-microsoft-com:office:office" xmlns:r="http://schemas.openxmlformats.org/officeDocument/2006/relationships" xmlns:m="http://schemas.openxmlformats.org/officeDocument/2006/math" xmlns:v="urn:schemas-microsoft-com:vml" xmlns:wp14="http://schemas.microsoft.com/office/word/2010/wordprocessingDrawing" xmlns:wp="http://schemas.openxmlformats.org/drawingml/2006/wordprocessingDrawing" xmlns:w10="urn:schemas-microsoft-com:office:word" xmlns:w="http://schemas.openxmlformats.org/wordprocessingml/2006/main" xmlns:w14="http://schemas.microsoft.com/office/word/2010/wordml" xmlns:w15="http://schemas.microsoft.com/office/word/2012/wordml" xmlns:wpg="http://schemas.microsoft.com/office/word/2010/wordprocessingGroup" xmlns:wpi="http://schemas.microsoft.com/office/word/2010/wordprocessingInk" xmlns:wne="http://schemas.microsoft.com/office/word/2006/wordml" xmlns:wps="http://schemas.microsoft.com/office/word/2010/wordprocessingShape" mc:Ignorable="w14 w15 wp14">
+<w:endnotes xmlns:wpc="http://schemas.microsoft.com/office/word/2010/wordprocessingCanvas" xmlns:mc="http://schemas.openxmlformats.org/markup-compatibility/2006" xmlns:o="urn:schemas-microsoft-com:office:office" xmlns:r="http://schemas.openxmlformats.org/officeDocument/2006/relationships" xmlns:m="http://schemas.openxmlformats.org/officeDocument/2006/math" xmlns:v="urn:schemas-microsoft-com:vml" xmlns:wp14="http://schemas.microsoft.com/office/word/2010/wordprocessingDrawing" xmlns:wp="http://schemas.openxmlformats.org/drawingml/2006/wordprocessingDrawing" xmlns:w10="urn:schemas-microsoft-com:office:word" xmlns:w="http://schemas.openxmlformats.org/wordprocessingml/2006/main" xmlns:w14="http://schemas.microsoft.com/office/word/2010/wordml" xmlns:wpg="http://schemas.microsoft.com/office/word/2010/wordprocessingGroup" xmlns:wpi="http://schemas.microsoft.com/office/word/2010/wordprocessingInk" xmlns:wne="http://schemas.microsoft.com/office/word/2006/wordml" xmlns:wps="http://schemas.microsoft.com/office/word/2010/wordprocessingShape" mc:Ignorable="w14 wp14">
   <w:endnote w:type="separator" w:id="-1">
     <w:p>
       <w:pPr>
@@ -6824,7 +8013,7 @@
 </file>
 
 <file path=word/footer1.xml><?xml version="1.0" encoding="utf-8"?>
-<w:ftr xmlns:wpc="http://schemas.microsoft.com/office/word/2010/wordprocessingCanvas" xmlns:mc="http://schemas.openxmlformats.org/markup-compatibility/2006" xmlns:o="urn:schemas-microsoft-com:office:office" xmlns:r="http://schemas.openxmlformats.org/officeDocument/2006/relationships" xmlns:m="http://schemas.openxmlformats.org/officeDocument/2006/math" xmlns:v="urn:schemas-microsoft-com:vml" xmlns:wp14="http://schemas.microsoft.com/office/word/2010/wordprocessingDrawing" xmlns:wp="http://schemas.openxmlformats.org/drawingml/2006/wordprocessingDrawing" xmlns:w10="urn:schemas-microsoft-com:office:word" xmlns:w="http://schemas.openxmlformats.org/wordprocessingml/2006/main" xmlns:w14="http://schemas.microsoft.com/office/word/2010/wordml" xmlns:w15="http://schemas.microsoft.com/office/word/2012/wordml" xmlns:wpg="http://schemas.microsoft.com/office/word/2010/wordprocessingGroup" xmlns:wpi="http://schemas.microsoft.com/office/word/2010/wordprocessingInk" xmlns:wne="http://schemas.microsoft.com/office/word/2006/wordml" xmlns:wps="http://schemas.microsoft.com/office/word/2010/wordprocessingShape" mc:Ignorable="w14 w15 wp14">
+<w:ftr xmlns:wpc="http://schemas.microsoft.com/office/word/2010/wordprocessingCanvas" xmlns:mc="http://schemas.openxmlformats.org/markup-compatibility/2006" xmlns:o="urn:schemas-microsoft-com:office:office" xmlns:r="http://schemas.openxmlformats.org/officeDocument/2006/relationships" xmlns:m="http://schemas.openxmlformats.org/officeDocument/2006/math" xmlns:v="urn:schemas-microsoft-com:vml" xmlns:wp14="http://schemas.microsoft.com/office/word/2010/wordprocessingDrawing" xmlns:wp="http://schemas.openxmlformats.org/drawingml/2006/wordprocessingDrawing" xmlns:w10="urn:schemas-microsoft-com:office:word" xmlns:w="http://schemas.openxmlformats.org/wordprocessingml/2006/main" xmlns:w14="http://schemas.microsoft.com/office/word/2010/wordml" xmlns:wpg="http://schemas.microsoft.com/office/word/2010/wordprocessingGroup" xmlns:wpi="http://schemas.microsoft.com/office/word/2010/wordprocessingInk" xmlns:wne="http://schemas.microsoft.com/office/word/2006/wordml" xmlns:wps="http://schemas.microsoft.com/office/word/2010/wordprocessingShape" mc:Ignorable="w14 wp14">
   <w:p>
     <w:pPr>
       <w:pStyle w:val="Footer"/>
@@ -6902,7 +8091,7 @@
 </file>
 
 <file path=word/footnotes.xml><?xml version="1.0" encoding="utf-8"?>
-<w:footnotes xmlns:wpc="http://schemas.microsoft.com/office/word/2010/wordprocessingCanvas" xmlns:mc="http://schemas.openxmlformats.org/markup-compatibility/2006" xmlns:o="urn:schemas-microsoft-com:office:office" xmlns:r="http://schemas.openxmlformats.org/officeDocument/2006/relationships" xmlns:m="http://schemas.openxmlformats.org/officeDocument/2006/math" xmlns:v="urn:schemas-microsoft-com:vml" xmlns:wp14="http://schemas.microsoft.com/office/word/2010/wordprocessingDrawing" xmlns:wp="http://schemas.openxmlformats.org/drawingml/2006/wordprocessingDrawing" xmlns:w10="urn:schemas-microsoft-com:office:word" xmlns:w="http://schemas.openxmlformats.org/wordprocessingml/2006/main" xmlns:w14="http://schemas.microsoft.com/office/word/2010/wordml" xmlns:w15="http://schemas.microsoft.com/office/word/2012/wordml" xmlns:wpg="http://schemas.microsoft.com/office/word/2010/wordprocessingGroup" xmlns:wpi="http://schemas.microsoft.com/office/word/2010/wordprocessingInk" xmlns:wne="http://schemas.microsoft.com/office/word/2006/wordml" xmlns:wps="http://schemas.microsoft.com/office/word/2010/wordprocessingShape" mc:Ignorable="w14 w15 wp14">
+<w:footnotes xmlns:wpc="http://schemas.microsoft.com/office/word/2010/wordprocessingCanvas" xmlns:mc="http://schemas.openxmlformats.org/markup-compatibility/2006" xmlns:o="urn:schemas-microsoft-com:office:office" xmlns:r="http://schemas.openxmlformats.org/officeDocument/2006/relationships" xmlns:m="http://schemas.openxmlformats.org/officeDocument/2006/math" xmlns:v="urn:schemas-microsoft-com:vml" xmlns:wp14="http://schemas.microsoft.com/office/word/2010/wordprocessingDrawing" xmlns:wp="http://schemas.openxmlformats.org/drawingml/2006/wordprocessingDrawing" xmlns:w10="urn:schemas-microsoft-com:office:word" xmlns:w="http://schemas.openxmlformats.org/wordprocessingml/2006/main" xmlns:w14="http://schemas.microsoft.com/office/word/2010/wordml" xmlns:wpg="http://schemas.microsoft.com/office/word/2010/wordprocessingGroup" xmlns:wpi="http://schemas.microsoft.com/office/word/2010/wordprocessingInk" xmlns:wne="http://schemas.microsoft.com/office/word/2006/wordml" xmlns:wps="http://schemas.microsoft.com/office/word/2010/wordprocessingShape" mc:Ignorable="w14 wp14">
   <w:footnote w:type="separator" w:id="-1">
     <w:p>
       <w:pPr>
@@ -6927,8 +8116,121 @@
 </file>
 
 <file path=word/numbering.xml><?xml version="1.0" encoding="utf-8"?>
-<w:numbering xmlns:wpc="http://schemas.microsoft.com/office/word/2010/wordprocessingCanvas" xmlns:mc="http://schemas.openxmlformats.org/markup-compatibility/2006" xmlns:o="urn:schemas-microsoft-com:office:office" xmlns:r="http://schemas.openxmlformats.org/officeDocument/2006/relationships" xmlns:m="http://schemas.openxmlformats.org/officeDocument/2006/math" xmlns:v="urn:schemas-microsoft-com:vml" xmlns:wp14="http://schemas.microsoft.com/office/word/2010/wordprocessingDrawing" xmlns:wp="http://schemas.openxmlformats.org/drawingml/2006/wordprocessingDrawing" xmlns:w10="urn:schemas-microsoft-com:office:word" xmlns:w="http://schemas.openxmlformats.org/wordprocessingml/2006/main" xmlns:w14="http://schemas.microsoft.com/office/word/2010/wordml" xmlns:w15="http://schemas.microsoft.com/office/word/2012/wordml" xmlns:wpg="http://schemas.microsoft.com/office/word/2010/wordprocessingGroup" xmlns:wpi="http://schemas.microsoft.com/office/word/2010/wordprocessingInk" xmlns:wne="http://schemas.microsoft.com/office/word/2006/wordml" xmlns:wps="http://schemas.microsoft.com/office/word/2010/wordprocessingShape" mc:Ignorable="w14 w15 wp14">
-  <w:abstractNum w:abstractNumId="0" w15:restartNumberingAfterBreak="0">
+<w:numbering xmlns:wpc="http://schemas.microsoft.com/office/word/2010/wordprocessingCanvas" xmlns:mc="http://schemas.openxmlformats.org/markup-compatibility/2006" xmlns:o="urn:schemas-microsoft-com:office:office" xmlns:r="http://schemas.openxmlformats.org/officeDocument/2006/relationships" xmlns:m="http://schemas.openxmlformats.org/officeDocument/2006/math" xmlns:v="urn:schemas-microsoft-com:vml" xmlns:wp14="http://schemas.microsoft.com/office/word/2010/wordprocessingDrawing" xmlns:wp="http://schemas.openxmlformats.org/drawingml/2006/wordprocessingDrawing" xmlns:w10="urn:schemas-microsoft-com:office:word" xmlns:w="http://schemas.openxmlformats.org/wordprocessingml/2006/main" xmlns:w14="http://schemas.microsoft.com/office/word/2010/wordml" xmlns:wpg="http://schemas.microsoft.com/office/word/2010/wordprocessingGroup" xmlns:wpi="http://schemas.microsoft.com/office/word/2010/wordprocessingInk" xmlns:wne="http://schemas.microsoft.com/office/word/2006/wordml" xmlns:wps="http://schemas.microsoft.com/office/word/2010/wordprocessingShape" mc:Ignorable="w14 wp14">
+  <w:abstractNum w:abstractNumId="0">
+    <w:nsid w:val="011366FF"/>
+    <w:multiLevelType w:val="hybridMultilevel"/>
+    <w:tmpl w:val="0CC2B456"/>
+    <w:lvl w:ilvl="0" w:tplc="0409000B">
+      <w:start w:val="1"/>
+      <w:numFmt w:val="bullet"/>
+      <w:lvlText w:val=""/>
+      <w:lvlJc w:val="left"/>
+      <w:pPr>
+        <w:ind w:left="720" w:hanging="360"/>
+      </w:pPr>
+      <w:rPr>
+        <w:rFonts w:ascii="Wingdings" w:hAnsi="Wingdings" w:hint="default"/>
+      </w:rPr>
+    </w:lvl>
+    <w:lvl w:ilvl="1" w:tplc="04020003" w:tentative="1">
+      <w:start w:val="1"/>
+      <w:numFmt w:val="bullet"/>
+      <w:lvlText w:val="o"/>
+      <w:lvlJc w:val="left"/>
+      <w:pPr>
+        <w:ind w:left="1440" w:hanging="360"/>
+      </w:pPr>
+      <w:rPr>
+        <w:rFonts w:ascii="Courier New" w:hAnsi="Courier New" w:cs="Courier New" w:hint="default"/>
+      </w:rPr>
+    </w:lvl>
+    <w:lvl w:ilvl="2" w:tplc="04020005" w:tentative="1">
+      <w:start w:val="1"/>
+      <w:numFmt w:val="bullet"/>
+      <w:lvlText w:val=""/>
+      <w:lvlJc w:val="left"/>
+      <w:pPr>
+        <w:ind w:left="2160" w:hanging="360"/>
+      </w:pPr>
+      <w:rPr>
+        <w:rFonts w:ascii="Wingdings" w:hAnsi="Wingdings" w:hint="default"/>
+      </w:rPr>
+    </w:lvl>
+    <w:lvl w:ilvl="3" w:tplc="04020001" w:tentative="1">
+      <w:start w:val="1"/>
+      <w:numFmt w:val="bullet"/>
+      <w:lvlText w:val=""/>
+      <w:lvlJc w:val="left"/>
+      <w:pPr>
+        <w:ind w:left="2880" w:hanging="360"/>
+      </w:pPr>
+      <w:rPr>
+        <w:rFonts w:ascii="Symbol" w:hAnsi="Symbol" w:hint="default"/>
+      </w:rPr>
+    </w:lvl>
+    <w:lvl w:ilvl="4" w:tplc="04020003" w:tentative="1">
+      <w:start w:val="1"/>
+      <w:numFmt w:val="bullet"/>
+      <w:lvlText w:val="o"/>
+      <w:lvlJc w:val="left"/>
+      <w:pPr>
+        <w:ind w:left="3600" w:hanging="360"/>
+      </w:pPr>
+      <w:rPr>
+        <w:rFonts w:ascii="Courier New" w:hAnsi="Courier New" w:cs="Courier New" w:hint="default"/>
+      </w:rPr>
+    </w:lvl>
+    <w:lvl w:ilvl="5" w:tplc="04020005" w:tentative="1">
+      <w:start w:val="1"/>
+      <w:numFmt w:val="bullet"/>
+      <w:lvlText w:val=""/>
+      <w:lvlJc w:val="left"/>
+      <w:pPr>
+        <w:ind w:left="4320" w:hanging="360"/>
+      </w:pPr>
+      <w:rPr>
+        <w:rFonts w:ascii="Wingdings" w:hAnsi="Wingdings" w:hint="default"/>
+      </w:rPr>
+    </w:lvl>
+    <w:lvl w:ilvl="6" w:tplc="04020001" w:tentative="1">
+      <w:start w:val="1"/>
+      <w:numFmt w:val="bullet"/>
+      <w:lvlText w:val=""/>
+      <w:lvlJc w:val="left"/>
+      <w:pPr>
+        <w:ind w:left="5040" w:hanging="360"/>
+      </w:pPr>
+      <w:rPr>
+        <w:rFonts w:ascii="Symbol" w:hAnsi="Symbol" w:hint="default"/>
+      </w:rPr>
+    </w:lvl>
+    <w:lvl w:ilvl="7" w:tplc="04020003" w:tentative="1">
+      <w:start w:val="1"/>
+      <w:numFmt w:val="bullet"/>
+      <w:lvlText w:val="o"/>
+      <w:lvlJc w:val="left"/>
+      <w:pPr>
+        <w:ind w:left="5760" w:hanging="360"/>
+      </w:pPr>
+      <w:rPr>
+        <w:rFonts w:ascii="Courier New" w:hAnsi="Courier New" w:cs="Courier New" w:hint="default"/>
+      </w:rPr>
+    </w:lvl>
+    <w:lvl w:ilvl="8" w:tplc="04020005" w:tentative="1">
+      <w:start w:val="1"/>
+      <w:numFmt w:val="bullet"/>
+      <w:lvlText w:val=""/>
+      <w:lvlJc w:val="left"/>
+      <w:pPr>
+        <w:ind w:left="6480" w:hanging="360"/>
+      </w:pPr>
+      <w:rPr>
+        <w:rFonts w:ascii="Wingdings" w:hAnsi="Wingdings" w:hint="default"/>
+      </w:rPr>
+    </w:lvl>
+  </w:abstractNum>
+  <w:abstractNum w:abstractNumId="1">
     <w:nsid w:val="02285824"/>
     <w:multiLevelType w:val="hybridMultilevel"/>
     <w:tmpl w:val="4494596A"/>
@@ -7041,7 +8343,7 @@
       </w:rPr>
     </w:lvl>
   </w:abstractNum>
-  <w:abstractNum w:abstractNumId="1" w15:restartNumberingAfterBreak="0">
+  <w:abstractNum w:abstractNumId="2">
     <w:nsid w:val="076F508C"/>
     <w:multiLevelType w:val="multilevel"/>
     <w:tmpl w:val="8D8A5E9C"/>
@@ -7190,7 +8492,7 @@
       </w:rPr>
     </w:lvl>
   </w:abstractNum>
-  <w:abstractNum w:abstractNumId="2" w15:restartNumberingAfterBreak="0">
+  <w:abstractNum w:abstractNumId="3">
     <w:nsid w:val="11A17C1F"/>
     <w:multiLevelType w:val="hybridMultilevel"/>
     <w:tmpl w:val="A8E2729A"/>
@@ -7303,7 +8605,7 @@
       </w:rPr>
     </w:lvl>
   </w:abstractNum>
-  <w:abstractNum w:abstractNumId="3" w15:restartNumberingAfterBreak="0">
+  <w:abstractNum w:abstractNumId="4">
     <w:nsid w:val="1D835B5A"/>
     <w:multiLevelType w:val="hybridMultilevel"/>
     <w:tmpl w:val="1C0C43EA"/>
@@ -7416,7 +8718,7 @@
       </w:rPr>
     </w:lvl>
   </w:abstractNum>
-  <w:abstractNum w:abstractNumId="4" w15:restartNumberingAfterBreak="0">
+  <w:abstractNum w:abstractNumId="5">
     <w:nsid w:val="2D98689B"/>
     <w:multiLevelType w:val="hybridMultilevel"/>
     <w:tmpl w:val="3076A67E"/>
@@ -7505,7 +8807,7 @@
       </w:pPr>
     </w:lvl>
   </w:abstractNum>
-  <w:abstractNum w:abstractNumId="5" w15:restartNumberingAfterBreak="0">
+  <w:abstractNum w:abstractNumId="6">
     <w:nsid w:val="320C4665"/>
     <w:multiLevelType w:val="hybridMultilevel"/>
     <w:tmpl w:val="04C2F084"/>
@@ -7618,7 +8920,7 @@
       </w:rPr>
     </w:lvl>
   </w:abstractNum>
-  <w:abstractNum w:abstractNumId="6" w15:restartNumberingAfterBreak="0">
+  <w:abstractNum w:abstractNumId="7">
     <w:nsid w:val="36395FE6"/>
     <w:multiLevelType w:val="hybridMultilevel"/>
     <w:tmpl w:val="A614F8A0"/>
@@ -7731,7 +9033,7 @@
       </w:rPr>
     </w:lvl>
   </w:abstractNum>
-  <w:abstractNum w:abstractNumId="7" w15:restartNumberingAfterBreak="0">
+  <w:abstractNum w:abstractNumId="8">
     <w:nsid w:val="375B6658"/>
     <w:multiLevelType w:val="hybridMultilevel"/>
     <w:tmpl w:val="1F2E7DC4"/>
@@ -7843,7 +9145,7 @@
       </w:rPr>
     </w:lvl>
   </w:abstractNum>
-  <w:abstractNum w:abstractNumId="8" w15:restartNumberingAfterBreak="0">
+  <w:abstractNum w:abstractNumId="9">
     <w:nsid w:val="37B00912"/>
     <w:multiLevelType w:val="hybridMultilevel"/>
     <w:tmpl w:val="CB58ADA8"/>
@@ -7956,7 +9258,7 @@
       </w:rPr>
     </w:lvl>
   </w:abstractNum>
-  <w:abstractNum w:abstractNumId="9" w15:restartNumberingAfterBreak="0">
+  <w:abstractNum w:abstractNumId="10">
     <w:nsid w:val="3C7A59BA"/>
     <w:multiLevelType w:val="hybridMultilevel"/>
     <w:tmpl w:val="E5FE01C6"/>
@@ -8069,7 +9371,7 @@
       </w:rPr>
     </w:lvl>
   </w:abstractNum>
-  <w:abstractNum w:abstractNumId="10" w15:restartNumberingAfterBreak="0">
+  <w:abstractNum w:abstractNumId="11">
     <w:nsid w:val="3FE31E97"/>
     <w:multiLevelType w:val="hybridMultilevel"/>
     <w:tmpl w:val="6F42CF2A"/>
@@ -8181,7 +9483,120 @@
       </w:rPr>
     </w:lvl>
   </w:abstractNum>
-  <w:abstractNum w:abstractNumId="11" w15:restartNumberingAfterBreak="0">
+  <w:abstractNum w:abstractNumId="12">
+    <w:nsid w:val="437B7E4A"/>
+    <w:multiLevelType w:val="hybridMultilevel"/>
+    <w:tmpl w:val="54EE87C2"/>
+    <w:lvl w:ilvl="0" w:tplc="0409000B">
+      <w:start w:val="1"/>
+      <w:numFmt w:val="bullet"/>
+      <w:lvlText w:val=""/>
+      <w:lvlJc w:val="left"/>
+      <w:pPr>
+        <w:ind w:left="720" w:hanging="360"/>
+      </w:pPr>
+      <w:rPr>
+        <w:rFonts w:ascii="Wingdings" w:hAnsi="Wingdings" w:hint="default"/>
+      </w:rPr>
+    </w:lvl>
+    <w:lvl w:ilvl="1" w:tplc="04020003" w:tentative="1">
+      <w:start w:val="1"/>
+      <w:numFmt w:val="bullet"/>
+      <w:lvlText w:val="o"/>
+      <w:lvlJc w:val="left"/>
+      <w:pPr>
+        <w:ind w:left="1440" w:hanging="360"/>
+      </w:pPr>
+      <w:rPr>
+        <w:rFonts w:ascii="Courier New" w:hAnsi="Courier New" w:cs="Courier New" w:hint="default"/>
+      </w:rPr>
+    </w:lvl>
+    <w:lvl w:ilvl="2" w:tplc="04020005" w:tentative="1">
+      <w:start w:val="1"/>
+      <w:numFmt w:val="bullet"/>
+      <w:lvlText w:val=""/>
+      <w:lvlJc w:val="left"/>
+      <w:pPr>
+        <w:ind w:left="2160" w:hanging="360"/>
+      </w:pPr>
+      <w:rPr>
+        <w:rFonts w:ascii="Wingdings" w:hAnsi="Wingdings" w:hint="default"/>
+      </w:rPr>
+    </w:lvl>
+    <w:lvl w:ilvl="3" w:tplc="04020001" w:tentative="1">
+      <w:start w:val="1"/>
+      <w:numFmt w:val="bullet"/>
+      <w:lvlText w:val=""/>
+      <w:lvlJc w:val="left"/>
+      <w:pPr>
+        <w:ind w:left="2880" w:hanging="360"/>
+      </w:pPr>
+      <w:rPr>
+        <w:rFonts w:ascii="Symbol" w:hAnsi="Symbol" w:hint="default"/>
+      </w:rPr>
+    </w:lvl>
+    <w:lvl w:ilvl="4" w:tplc="04020003" w:tentative="1">
+      <w:start w:val="1"/>
+      <w:numFmt w:val="bullet"/>
+      <w:lvlText w:val="o"/>
+      <w:lvlJc w:val="left"/>
+      <w:pPr>
+        <w:ind w:left="3600" w:hanging="360"/>
+      </w:pPr>
+      <w:rPr>
+        <w:rFonts w:ascii="Courier New" w:hAnsi="Courier New" w:cs="Courier New" w:hint="default"/>
+      </w:rPr>
+    </w:lvl>
+    <w:lvl w:ilvl="5" w:tplc="04020005" w:tentative="1">
+      <w:start w:val="1"/>
+      <w:numFmt w:val="bullet"/>
+      <w:lvlText w:val=""/>
+      <w:lvlJc w:val="left"/>
+      <w:pPr>
+        <w:ind w:left="4320" w:hanging="360"/>
+      </w:pPr>
+      <w:rPr>
+        <w:rFonts w:ascii="Wingdings" w:hAnsi="Wingdings" w:hint="default"/>
+      </w:rPr>
+    </w:lvl>
+    <w:lvl w:ilvl="6" w:tplc="04020001" w:tentative="1">
+      <w:start w:val="1"/>
+      <w:numFmt w:val="bullet"/>
+      <w:lvlText w:val=""/>
+      <w:lvlJc w:val="left"/>
+      <w:pPr>
+        <w:ind w:left="5040" w:hanging="360"/>
+      </w:pPr>
+      <w:rPr>
+        <w:rFonts w:ascii="Symbol" w:hAnsi="Symbol" w:hint="default"/>
+      </w:rPr>
+    </w:lvl>
+    <w:lvl w:ilvl="7" w:tplc="04020003" w:tentative="1">
+      <w:start w:val="1"/>
+      <w:numFmt w:val="bullet"/>
+      <w:lvlText w:val="o"/>
+      <w:lvlJc w:val="left"/>
+      <w:pPr>
+        <w:ind w:left="5760" w:hanging="360"/>
+      </w:pPr>
+      <w:rPr>
+        <w:rFonts w:ascii="Courier New" w:hAnsi="Courier New" w:cs="Courier New" w:hint="default"/>
+      </w:rPr>
+    </w:lvl>
+    <w:lvl w:ilvl="8" w:tplc="04020005" w:tentative="1">
+      <w:start w:val="1"/>
+      <w:numFmt w:val="bullet"/>
+      <w:lvlText w:val=""/>
+      <w:lvlJc w:val="left"/>
+      <w:pPr>
+        <w:ind w:left="6480" w:hanging="360"/>
+      </w:pPr>
+      <w:rPr>
+        <w:rFonts w:ascii="Wingdings" w:hAnsi="Wingdings" w:hint="default"/>
+      </w:rPr>
+    </w:lvl>
+  </w:abstractNum>
+  <w:abstractNum w:abstractNumId="13">
     <w:nsid w:val="4AE56C24"/>
     <w:multiLevelType w:val="hybridMultilevel"/>
     <w:tmpl w:val="C8B68AA6"/>
@@ -8271,7 +9686,7 @@
       </w:pPr>
     </w:lvl>
   </w:abstractNum>
-  <w:abstractNum w:abstractNumId="12" w15:restartNumberingAfterBreak="0">
+  <w:abstractNum w:abstractNumId="14">
     <w:nsid w:val="4AF61266"/>
     <w:multiLevelType w:val="hybridMultilevel"/>
     <w:tmpl w:val="7F3A7638"/>
@@ -8384,7 +9799,7 @@
       </w:rPr>
     </w:lvl>
   </w:abstractNum>
-  <w:abstractNum w:abstractNumId="13" w15:restartNumberingAfterBreak="0">
+  <w:abstractNum w:abstractNumId="15">
     <w:nsid w:val="4B22175E"/>
     <w:multiLevelType w:val="hybridMultilevel"/>
     <w:tmpl w:val="6712A04E"/>
@@ -8497,7 +9912,7 @@
       </w:rPr>
     </w:lvl>
   </w:abstractNum>
-  <w:abstractNum w:abstractNumId="14" w15:restartNumberingAfterBreak="0">
+  <w:abstractNum w:abstractNumId="16">
     <w:nsid w:val="4E316936"/>
     <w:multiLevelType w:val="hybridMultilevel"/>
     <w:tmpl w:val="FFB464FE"/>
@@ -8610,7 +10025,7 @@
       </w:rPr>
     </w:lvl>
   </w:abstractNum>
-  <w:abstractNum w:abstractNumId="15" w15:restartNumberingAfterBreak="0">
+  <w:abstractNum w:abstractNumId="17">
     <w:nsid w:val="4FA36919"/>
     <w:multiLevelType w:val="hybridMultilevel"/>
     <w:tmpl w:val="6D827AD6"/>
@@ -8723,7 +10138,120 @@
       </w:rPr>
     </w:lvl>
   </w:abstractNum>
-  <w:abstractNum w:abstractNumId="16" w15:restartNumberingAfterBreak="0">
+  <w:abstractNum w:abstractNumId="18">
+    <w:nsid w:val="514F1A57"/>
+    <w:multiLevelType w:val="hybridMultilevel"/>
+    <w:tmpl w:val="4C8861B0"/>
+    <w:lvl w:ilvl="0" w:tplc="0409000B">
+      <w:start w:val="1"/>
+      <w:numFmt w:val="bullet"/>
+      <w:lvlText w:val=""/>
+      <w:lvlJc w:val="left"/>
+      <w:pPr>
+        <w:ind w:left="770" w:hanging="360"/>
+      </w:pPr>
+      <w:rPr>
+        <w:rFonts w:ascii="Wingdings" w:hAnsi="Wingdings" w:hint="default"/>
+      </w:rPr>
+    </w:lvl>
+    <w:lvl w:ilvl="1" w:tplc="04020003" w:tentative="1">
+      <w:start w:val="1"/>
+      <w:numFmt w:val="bullet"/>
+      <w:lvlText w:val="o"/>
+      <w:lvlJc w:val="left"/>
+      <w:pPr>
+        <w:ind w:left="1490" w:hanging="360"/>
+      </w:pPr>
+      <w:rPr>
+        <w:rFonts w:ascii="Courier New" w:hAnsi="Courier New" w:cs="Courier New" w:hint="default"/>
+      </w:rPr>
+    </w:lvl>
+    <w:lvl w:ilvl="2" w:tplc="04020005" w:tentative="1">
+      <w:start w:val="1"/>
+      <w:numFmt w:val="bullet"/>
+      <w:lvlText w:val=""/>
+      <w:lvlJc w:val="left"/>
+      <w:pPr>
+        <w:ind w:left="2210" w:hanging="360"/>
+      </w:pPr>
+      <w:rPr>
+        <w:rFonts w:ascii="Wingdings" w:hAnsi="Wingdings" w:hint="default"/>
+      </w:rPr>
+    </w:lvl>
+    <w:lvl w:ilvl="3" w:tplc="04020001" w:tentative="1">
+      <w:start w:val="1"/>
+      <w:numFmt w:val="bullet"/>
+      <w:lvlText w:val=""/>
+      <w:lvlJc w:val="left"/>
+      <w:pPr>
+        <w:ind w:left="2930" w:hanging="360"/>
+      </w:pPr>
+      <w:rPr>
+        <w:rFonts w:ascii="Symbol" w:hAnsi="Symbol" w:hint="default"/>
+      </w:rPr>
+    </w:lvl>
+    <w:lvl w:ilvl="4" w:tplc="04020003" w:tentative="1">
+      <w:start w:val="1"/>
+      <w:numFmt w:val="bullet"/>
+      <w:lvlText w:val="o"/>
+      <w:lvlJc w:val="left"/>
+      <w:pPr>
+        <w:ind w:left="3650" w:hanging="360"/>
+      </w:pPr>
+      <w:rPr>
+        <w:rFonts w:ascii="Courier New" w:hAnsi="Courier New" w:cs="Courier New" w:hint="default"/>
+      </w:rPr>
+    </w:lvl>
+    <w:lvl w:ilvl="5" w:tplc="04020005" w:tentative="1">
+      <w:start w:val="1"/>
+      <w:numFmt w:val="bullet"/>
+      <w:lvlText w:val=""/>
+      <w:lvlJc w:val="left"/>
+      <w:pPr>
+        <w:ind w:left="4370" w:hanging="360"/>
+      </w:pPr>
+      <w:rPr>
+        <w:rFonts w:ascii="Wingdings" w:hAnsi="Wingdings" w:hint="default"/>
+      </w:rPr>
+    </w:lvl>
+    <w:lvl w:ilvl="6" w:tplc="04020001" w:tentative="1">
+      <w:start w:val="1"/>
+      <w:numFmt w:val="bullet"/>
+      <w:lvlText w:val=""/>
+      <w:lvlJc w:val="left"/>
+      <w:pPr>
+        <w:ind w:left="5090" w:hanging="360"/>
+      </w:pPr>
+      <w:rPr>
+        <w:rFonts w:ascii="Symbol" w:hAnsi="Symbol" w:hint="default"/>
+      </w:rPr>
+    </w:lvl>
+    <w:lvl w:ilvl="7" w:tplc="04020003" w:tentative="1">
+      <w:start w:val="1"/>
+      <w:numFmt w:val="bullet"/>
+      <w:lvlText w:val="o"/>
+      <w:lvlJc w:val="left"/>
+      <w:pPr>
+        <w:ind w:left="5810" w:hanging="360"/>
+      </w:pPr>
+      <w:rPr>
+        <w:rFonts w:ascii="Courier New" w:hAnsi="Courier New" w:cs="Courier New" w:hint="default"/>
+      </w:rPr>
+    </w:lvl>
+    <w:lvl w:ilvl="8" w:tplc="04020005" w:tentative="1">
+      <w:start w:val="1"/>
+      <w:numFmt w:val="bullet"/>
+      <w:lvlText w:val=""/>
+      <w:lvlJc w:val="left"/>
+      <w:pPr>
+        <w:ind w:left="6530" w:hanging="360"/>
+      </w:pPr>
+      <w:rPr>
+        <w:rFonts w:ascii="Wingdings" w:hAnsi="Wingdings" w:hint="default"/>
+      </w:rPr>
+    </w:lvl>
+  </w:abstractNum>
+  <w:abstractNum w:abstractNumId="19">
     <w:nsid w:val="53996EDE"/>
     <w:multiLevelType w:val="hybridMultilevel"/>
     <w:tmpl w:val="FC981918"/>
@@ -8836,7 +10364,7 @@
       </w:rPr>
     </w:lvl>
   </w:abstractNum>
-  <w:abstractNum w:abstractNumId="17" w15:restartNumberingAfterBreak="0">
+  <w:abstractNum w:abstractNumId="20">
     <w:nsid w:val="56BF17E5"/>
     <w:multiLevelType w:val="multilevel"/>
     <w:tmpl w:val="C060BCB8"/>
@@ -8985,7 +10513,7 @@
       </w:rPr>
     </w:lvl>
   </w:abstractNum>
-  <w:abstractNum w:abstractNumId="18" w15:restartNumberingAfterBreak="0">
+  <w:abstractNum w:abstractNumId="21">
     <w:nsid w:val="58630E2F"/>
     <w:multiLevelType w:val="hybridMultilevel"/>
     <w:tmpl w:val="88B632A0"/>
@@ -9098,7 +10626,7 @@
       </w:rPr>
     </w:lvl>
   </w:abstractNum>
-  <w:abstractNum w:abstractNumId="19" w15:restartNumberingAfterBreak="0">
+  <w:abstractNum w:abstractNumId="22">
     <w:nsid w:val="64084244"/>
     <w:multiLevelType w:val="multilevel"/>
     <w:tmpl w:val="C65C66DC"/>
@@ -9247,7 +10775,7 @@
       </w:rPr>
     </w:lvl>
   </w:abstractNum>
-  <w:abstractNum w:abstractNumId="20" w15:restartNumberingAfterBreak="0">
+  <w:abstractNum w:abstractNumId="23">
     <w:nsid w:val="773C0312"/>
     <w:multiLevelType w:val="hybridMultilevel"/>
     <w:tmpl w:val="00784004"/>
@@ -9360,7 +10888,233 @@
       </w:rPr>
     </w:lvl>
   </w:abstractNum>
-  <w:abstractNum w:abstractNumId="21" w15:restartNumberingAfterBreak="0">
+  <w:abstractNum w:abstractNumId="24">
+    <w:nsid w:val="79243F1A"/>
+    <w:multiLevelType w:val="hybridMultilevel"/>
+    <w:tmpl w:val="0C603868"/>
+    <w:lvl w:ilvl="0" w:tplc="0409000B">
+      <w:start w:val="1"/>
+      <w:numFmt w:val="bullet"/>
+      <w:lvlText w:val=""/>
+      <w:lvlJc w:val="left"/>
+      <w:pPr>
+        <w:ind w:left="720" w:hanging="360"/>
+      </w:pPr>
+      <w:rPr>
+        <w:rFonts w:ascii="Wingdings" w:hAnsi="Wingdings" w:hint="default"/>
+      </w:rPr>
+    </w:lvl>
+    <w:lvl w:ilvl="1" w:tplc="04020003" w:tentative="1">
+      <w:start w:val="1"/>
+      <w:numFmt w:val="bullet"/>
+      <w:lvlText w:val="o"/>
+      <w:lvlJc w:val="left"/>
+      <w:pPr>
+        <w:ind w:left="1440" w:hanging="360"/>
+      </w:pPr>
+      <w:rPr>
+        <w:rFonts w:ascii="Courier New" w:hAnsi="Courier New" w:cs="Courier New" w:hint="default"/>
+      </w:rPr>
+    </w:lvl>
+    <w:lvl w:ilvl="2" w:tplc="04020005" w:tentative="1">
+      <w:start w:val="1"/>
+      <w:numFmt w:val="bullet"/>
+      <w:lvlText w:val=""/>
+      <w:lvlJc w:val="left"/>
+      <w:pPr>
+        <w:ind w:left="2160" w:hanging="360"/>
+      </w:pPr>
+      <w:rPr>
+        <w:rFonts w:ascii="Wingdings" w:hAnsi="Wingdings" w:hint="default"/>
+      </w:rPr>
+    </w:lvl>
+    <w:lvl w:ilvl="3" w:tplc="04020001" w:tentative="1">
+      <w:start w:val="1"/>
+      <w:numFmt w:val="bullet"/>
+      <w:lvlText w:val=""/>
+      <w:lvlJc w:val="left"/>
+      <w:pPr>
+        <w:ind w:left="2880" w:hanging="360"/>
+      </w:pPr>
+      <w:rPr>
+        <w:rFonts w:ascii="Symbol" w:hAnsi="Symbol" w:hint="default"/>
+      </w:rPr>
+    </w:lvl>
+    <w:lvl w:ilvl="4" w:tplc="04020003" w:tentative="1">
+      <w:start w:val="1"/>
+      <w:numFmt w:val="bullet"/>
+      <w:lvlText w:val="o"/>
+      <w:lvlJc w:val="left"/>
+      <w:pPr>
+        <w:ind w:left="3600" w:hanging="360"/>
+      </w:pPr>
+      <w:rPr>
+        <w:rFonts w:ascii="Courier New" w:hAnsi="Courier New" w:cs="Courier New" w:hint="default"/>
+      </w:rPr>
+    </w:lvl>
+    <w:lvl w:ilvl="5" w:tplc="04020005" w:tentative="1">
+      <w:start w:val="1"/>
+      <w:numFmt w:val="bullet"/>
+      <w:lvlText w:val=""/>
+      <w:lvlJc w:val="left"/>
+      <w:pPr>
+        <w:ind w:left="4320" w:hanging="360"/>
+      </w:pPr>
+      <w:rPr>
+        <w:rFonts w:ascii="Wingdings" w:hAnsi="Wingdings" w:hint="default"/>
+      </w:rPr>
+    </w:lvl>
+    <w:lvl w:ilvl="6" w:tplc="04020001" w:tentative="1">
+      <w:start w:val="1"/>
+      <w:numFmt w:val="bullet"/>
+      <w:lvlText w:val=""/>
+      <w:lvlJc w:val="left"/>
+      <w:pPr>
+        <w:ind w:left="5040" w:hanging="360"/>
+      </w:pPr>
+      <w:rPr>
+        <w:rFonts w:ascii="Symbol" w:hAnsi="Symbol" w:hint="default"/>
+      </w:rPr>
+    </w:lvl>
+    <w:lvl w:ilvl="7" w:tplc="04020003" w:tentative="1">
+      <w:start w:val="1"/>
+      <w:numFmt w:val="bullet"/>
+      <w:lvlText w:val="o"/>
+      <w:lvlJc w:val="left"/>
+      <w:pPr>
+        <w:ind w:left="5760" w:hanging="360"/>
+      </w:pPr>
+      <w:rPr>
+        <w:rFonts w:ascii="Courier New" w:hAnsi="Courier New" w:cs="Courier New" w:hint="default"/>
+      </w:rPr>
+    </w:lvl>
+    <w:lvl w:ilvl="8" w:tplc="04020005" w:tentative="1">
+      <w:start w:val="1"/>
+      <w:numFmt w:val="bullet"/>
+      <w:lvlText w:val=""/>
+      <w:lvlJc w:val="left"/>
+      <w:pPr>
+        <w:ind w:left="6480" w:hanging="360"/>
+      </w:pPr>
+      <w:rPr>
+        <w:rFonts w:ascii="Wingdings" w:hAnsi="Wingdings" w:hint="default"/>
+      </w:rPr>
+    </w:lvl>
+  </w:abstractNum>
+  <w:abstractNum w:abstractNumId="25">
+    <w:nsid w:val="7DA872E9"/>
+    <w:multiLevelType w:val="hybridMultilevel"/>
+    <w:tmpl w:val="2794ACDA"/>
+    <w:lvl w:ilvl="0" w:tplc="0409000B">
+      <w:start w:val="1"/>
+      <w:numFmt w:val="bullet"/>
+      <w:lvlText w:val=""/>
+      <w:lvlJc w:val="left"/>
+      <w:pPr>
+        <w:ind w:left="720" w:hanging="360"/>
+      </w:pPr>
+      <w:rPr>
+        <w:rFonts w:ascii="Wingdings" w:hAnsi="Wingdings" w:hint="default"/>
+      </w:rPr>
+    </w:lvl>
+    <w:lvl w:ilvl="1" w:tplc="04020003" w:tentative="1">
+      <w:start w:val="1"/>
+      <w:numFmt w:val="bullet"/>
+      <w:lvlText w:val="o"/>
+      <w:lvlJc w:val="left"/>
+      <w:pPr>
+        <w:ind w:left="1440" w:hanging="360"/>
+      </w:pPr>
+      <w:rPr>
+        <w:rFonts w:ascii="Courier New" w:hAnsi="Courier New" w:cs="Courier New" w:hint="default"/>
+      </w:rPr>
+    </w:lvl>
+    <w:lvl w:ilvl="2" w:tplc="04020005" w:tentative="1">
+      <w:start w:val="1"/>
+      <w:numFmt w:val="bullet"/>
+      <w:lvlText w:val=""/>
+      <w:lvlJc w:val="left"/>
+      <w:pPr>
+        <w:ind w:left="2160" w:hanging="360"/>
+      </w:pPr>
+      <w:rPr>
+        <w:rFonts w:ascii="Wingdings" w:hAnsi="Wingdings" w:hint="default"/>
+      </w:rPr>
+    </w:lvl>
+    <w:lvl w:ilvl="3" w:tplc="04020001" w:tentative="1">
+      <w:start w:val="1"/>
+      <w:numFmt w:val="bullet"/>
+      <w:lvlText w:val=""/>
+      <w:lvlJc w:val="left"/>
+      <w:pPr>
+        <w:ind w:left="2880" w:hanging="360"/>
+      </w:pPr>
+      <w:rPr>
+        <w:rFonts w:ascii="Symbol" w:hAnsi="Symbol" w:hint="default"/>
+      </w:rPr>
+    </w:lvl>
+    <w:lvl w:ilvl="4" w:tplc="04020003" w:tentative="1">
+      <w:start w:val="1"/>
+      <w:numFmt w:val="bullet"/>
+      <w:lvlText w:val="o"/>
+      <w:lvlJc w:val="left"/>
+      <w:pPr>
+        <w:ind w:left="3600" w:hanging="360"/>
+      </w:pPr>
+      <w:rPr>
+        <w:rFonts w:ascii="Courier New" w:hAnsi="Courier New" w:cs="Courier New" w:hint="default"/>
+      </w:rPr>
+    </w:lvl>
+    <w:lvl w:ilvl="5" w:tplc="04020005" w:tentative="1">
+      <w:start w:val="1"/>
+      <w:numFmt w:val="bullet"/>
+      <w:lvlText w:val=""/>
+      <w:lvlJc w:val="left"/>
+      <w:pPr>
+        <w:ind w:left="4320" w:hanging="360"/>
+      </w:pPr>
+      <w:rPr>
+        <w:rFonts w:ascii="Wingdings" w:hAnsi="Wingdings" w:hint="default"/>
+      </w:rPr>
+    </w:lvl>
+    <w:lvl w:ilvl="6" w:tplc="04020001" w:tentative="1">
+      <w:start w:val="1"/>
+      <w:numFmt w:val="bullet"/>
+      <w:lvlText w:val=""/>
+      <w:lvlJc w:val="left"/>
+      <w:pPr>
+        <w:ind w:left="5040" w:hanging="360"/>
+      </w:pPr>
+      <w:rPr>
+        <w:rFonts w:ascii="Symbol" w:hAnsi="Symbol" w:hint="default"/>
+      </w:rPr>
+    </w:lvl>
+    <w:lvl w:ilvl="7" w:tplc="04020003" w:tentative="1">
+      <w:start w:val="1"/>
+      <w:numFmt w:val="bullet"/>
+      <w:lvlText w:val="o"/>
+      <w:lvlJc w:val="left"/>
+      <w:pPr>
+        <w:ind w:left="5760" w:hanging="360"/>
+      </w:pPr>
+      <w:rPr>
+        <w:rFonts w:ascii="Courier New" w:hAnsi="Courier New" w:cs="Courier New" w:hint="default"/>
+      </w:rPr>
+    </w:lvl>
+    <w:lvl w:ilvl="8" w:tplc="04020005" w:tentative="1">
+      <w:start w:val="1"/>
+      <w:numFmt w:val="bullet"/>
+      <w:lvlText w:val=""/>
+      <w:lvlJc w:val="left"/>
+      <w:pPr>
+        <w:ind w:left="6480" w:hanging="360"/>
+      </w:pPr>
+      <w:rPr>
+        <w:rFonts w:ascii="Wingdings" w:hAnsi="Wingdings" w:hint="default"/>
+      </w:rPr>
+    </w:lvl>
+  </w:abstractNum>
+  <w:abstractNum w:abstractNumId="26">
     <w:nsid w:val="7EC47EEA"/>
     <w:multiLevelType w:val="multilevel"/>
     <w:tmpl w:val="6D667BCC"/>
@@ -9509,7 +11263,7 @@
       </w:rPr>
     </w:lvl>
   </w:abstractNum>
-  <w:abstractNum w:abstractNumId="22" w15:restartNumberingAfterBreak="0">
+  <w:abstractNum w:abstractNumId="27">
     <w:nsid w:val="7F3C62FC"/>
     <w:multiLevelType w:val="hybridMultilevel"/>
     <w:tmpl w:val="E46EDC38"/>
@@ -9623,79 +11377,94 @@
     </w:lvl>
   </w:abstractNum>
   <w:num w:numId="1">
+    <w:abstractNumId w:val="13"/>
+  </w:num>
+  <w:num w:numId="2">
+    <w:abstractNumId w:val="4"/>
+  </w:num>
+  <w:num w:numId="3">
+    <w:abstractNumId w:val="5"/>
+  </w:num>
+  <w:num w:numId="4">
+    <w:abstractNumId w:val="16"/>
+  </w:num>
+  <w:num w:numId="5">
+    <w:abstractNumId w:val="27"/>
+  </w:num>
+  <w:num w:numId="6">
+    <w:abstractNumId w:val="15"/>
+  </w:num>
+  <w:num w:numId="7">
+    <w:abstractNumId w:val="10"/>
+  </w:num>
+  <w:num w:numId="8">
+    <w:abstractNumId w:val="21"/>
+  </w:num>
+  <w:num w:numId="9">
+    <w:abstractNumId w:val="7"/>
+  </w:num>
+  <w:num w:numId="10">
+    <w:abstractNumId w:val="19"/>
+  </w:num>
+  <w:num w:numId="11">
     <w:abstractNumId w:val="11"/>
   </w:num>
-  <w:num w:numId="2">
+  <w:num w:numId="12">
+    <w:abstractNumId w:val="23"/>
+  </w:num>
+  <w:num w:numId="13">
+    <w:abstractNumId w:val="8"/>
+  </w:num>
+  <w:num w:numId="14">
+    <w:abstractNumId w:val="1"/>
+  </w:num>
+  <w:num w:numId="15">
     <w:abstractNumId w:val="3"/>
   </w:num>
-  <w:num w:numId="3">
-    <w:abstractNumId w:val="4"/>
+  <w:num w:numId="16">
+    <w:abstractNumId w:val="6"/>
   </w:num>
-  <w:num w:numId="4">
+  <w:num w:numId="17">
+    <w:abstractNumId w:val="9"/>
+  </w:num>
+  <w:num w:numId="18">
+    <w:abstractNumId w:val="2"/>
+  </w:num>
+  <w:num w:numId="19">
+    <w:abstractNumId w:val="26"/>
+  </w:num>
+  <w:num w:numId="20">
+    <w:abstractNumId w:val="20"/>
+  </w:num>
+  <w:num w:numId="21">
+    <w:abstractNumId w:val="22"/>
+  </w:num>
+  <w:num w:numId="22">
+    <w:abstractNumId w:val="17"/>
+  </w:num>
+  <w:num w:numId="23">
     <w:abstractNumId w:val="14"/>
   </w:num>
-  <w:num w:numId="5">
-    <w:abstractNumId w:val="22"/>
-  </w:num>
-  <w:num w:numId="6">
-    <w:abstractNumId w:val="13"/>
-  </w:num>
-  <w:num w:numId="7">
-    <w:abstractNumId w:val="9"/>
-  </w:num>
-  <w:num w:numId="8">
+  <w:num w:numId="24">
     <w:abstractNumId w:val="18"/>
   </w:num>
-  <w:num w:numId="9">
-    <w:abstractNumId w:val="6"/>
+  <w:num w:numId="25">
+    <w:abstractNumId w:val="12"/>
   </w:num>
-  <w:num w:numId="10">
-    <w:abstractNumId w:val="16"/>
-  </w:num>
-  <w:num w:numId="11">
-    <w:abstractNumId w:val="10"/>
-  </w:num>
-  <w:num w:numId="12">
-    <w:abstractNumId w:val="20"/>
-  </w:num>
-  <w:num w:numId="13">
-    <w:abstractNumId w:val="7"/>
-  </w:num>
-  <w:num w:numId="14">
+  <w:num w:numId="26">
     <w:abstractNumId w:val="0"/>
   </w:num>
-  <w:num w:numId="15">
-    <w:abstractNumId w:val="2"/>
+  <w:num w:numId="27">
+    <w:abstractNumId w:val="24"/>
   </w:num>
-  <w:num w:numId="16">
-    <w:abstractNumId w:val="5"/>
-  </w:num>
-  <w:num w:numId="17">
-    <w:abstractNumId w:val="8"/>
-  </w:num>
-  <w:num w:numId="18">
-    <w:abstractNumId w:val="1"/>
-  </w:num>
-  <w:num w:numId="19">
-    <w:abstractNumId w:val="21"/>
-  </w:num>
-  <w:num w:numId="20">
-    <w:abstractNumId w:val="17"/>
-  </w:num>
-  <w:num w:numId="21">
-    <w:abstractNumId w:val="19"/>
-  </w:num>
-  <w:num w:numId="22">
-    <w:abstractNumId w:val="15"/>
-  </w:num>
-  <w:num w:numId="23">
-    <w:abstractNumId w:val="12"/>
+  <w:num w:numId="28">
+    <w:abstractNumId w:val="25"/>
   </w:num>
 </w:numbering>
 </file>
 
 <file path=word/styles.xml><?xml version="1.0" encoding="utf-8"?>
-<w:styles xmlns:mc="http://schemas.openxmlformats.org/markup-compatibility/2006" xmlns:r="http://schemas.openxmlformats.org/officeDocument/2006/relationships" xmlns:w="http://schemas.openxmlformats.org/wordprocessingml/2006/main" xmlns:w14="http://schemas.microsoft.com/office/word/2010/wordml" xmlns:w15="http://schemas.microsoft.com/office/word/2012/wordml" mc:Ignorable="w14 w15">
+<w:styles xmlns:mc="http://schemas.openxmlformats.org/markup-compatibility/2006" xmlns:r="http://schemas.openxmlformats.org/officeDocument/2006/relationships" xmlns:w="http://schemas.openxmlformats.org/wordprocessingml/2006/main" xmlns:w14="http://schemas.microsoft.com/office/word/2010/wordml" mc:Ignorable="w14">
   <w:docDefaults>
     <w:rPrDefault>
       <w:rPr>
@@ -9709,378 +11478,145 @@
       </w:pPr>
     </w:pPrDefault>
   </w:docDefaults>
-  <w:latentStyles w:defLockedState="0" w:defUIPriority="99" w:defSemiHidden="0" w:defUnhideWhenUsed="0" w:defQFormat="0" w:count="371">
-    <w:lsdException w:name="Normal" w:uiPriority="0" w:qFormat="1"/>
-    <w:lsdException w:name="heading 1" w:uiPriority="9" w:qFormat="1"/>
-    <w:lsdException w:name="heading 2" w:semiHidden="1" w:uiPriority="9" w:unhideWhenUsed="1" w:qFormat="1"/>
-    <w:lsdException w:name="heading 3" w:semiHidden="1" w:uiPriority="9" w:unhideWhenUsed="1" w:qFormat="1"/>
-    <w:lsdException w:name="heading 4" w:semiHidden="1" w:uiPriority="9" w:unhideWhenUsed="1" w:qFormat="1"/>
-    <w:lsdException w:name="heading 5" w:semiHidden="1" w:uiPriority="9" w:unhideWhenUsed="1" w:qFormat="1"/>
-    <w:lsdException w:name="heading 6" w:semiHidden="1" w:uiPriority="9" w:unhideWhenUsed="1" w:qFormat="1"/>
-    <w:lsdException w:name="heading 7" w:semiHidden="1" w:uiPriority="9" w:unhideWhenUsed="1" w:qFormat="1"/>
-    <w:lsdException w:name="heading 8" w:semiHidden="1" w:uiPriority="9" w:unhideWhenUsed="1" w:qFormat="1"/>
-    <w:lsdException w:name="heading 9" w:semiHidden="1" w:uiPriority="9" w:unhideWhenUsed="1" w:qFormat="1"/>
-    <w:lsdException w:name="index 1" w:semiHidden="1" w:unhideWhenUsed="1"/>
-    <w:lsdException w:name="index 2" w:semiHidden="1" w:unhideWhenUsed="1"/>
-    <w:lsdException w:name="index 3" w:semiHidden="1" w:unhideWhenUsed="1"/>
-    <w:lsdException w:name="index 4" w:semiHidden="1" w:unhideWhenUsed="1"/>
-    <w:lsdException w:name="index 5" w:semiHidden="1" w:unhideWhenUsed="1"/>
-    <w:lsdException w:name="index 6" w:semiHidden="1" w:unhideWhenUsed="1"/>
-    <w:lsdException w:name="index 7" w:semiHidden="1" w:unhideWhenUsed="1"/>
-    <w:lsdException w:name="index 8" w:semiHidden="1" w:unhideWhenUsed="1"/>
-    <w:lsdException w:name="index 9" w:semiHidden="1" w:unhideWhenUsed="1"/>
-    <w:lsdException w:name="toc 1" w:semiHidden="1" w:uiPriority="39" w:unhideWhenUsed="1"/>
-    <w:lsdException w:name="toc 2" w:semiHidden="1" w:uiPriority="39" w:unhideWhenUsed="1"/>
-    <w:lsdException w:name="toc 3" w:semiHidden="1" w:uiPriority="39" w:unhideWhenUsed="1"/>
-    <w:lsdException w:name="toc 4" w:semiHidden="1" w:uiPriority="39" w:unhideWhenUsed="1"/>
-    <w:lsdException w:name="toc 5" w:semiHidden="1" w:uiPriority="39" w:unhideWhenUsed="1"/>
-    <w:lsdException w:name="toc 6" w:semiHidden="1" w:uiPriority="39" w:unhideWhenUsed="1"/>
-    <w:lsdException w:name="toc 7" w:semiHidden="1" w:uiPriority="39" w:unhideWhenUsed="1"/>
-    <w:lsdException w:name="toc 8" w:semiHidden="1" w:uiPriority="39" w:unhideWhenUsed="1"/>
-    <w:lsdException w:name="toc 9" w:semiHidden="1" w:uiPriority="39" w:unhideWhenUsed="1"/>
-    <w:lsdException w:name="Normal Indent" w:semiHidden="1" w:unhideWhenUsed="1"/>
-    <w:lsdException w:name="footnote text" w:semiHidden="1" w:unhideWhenUsed="1"/>
-    <w:lsdException w:name="annotation text" w:semiHidden="1" w:unhideWhenUsed="1"/>
-    <w:lsdException w:name="header" w:semiHidden="1" w:unhideWhenUsed="1"/>
-    <w:lsdException w:name="footer" w:semiHidden="1" w:uiPriority="0" w:unhideWhenUsed="1"/>
-    <w:lsdException w:name="index heading" w:semiHidden="1" w:unhideWhenUsed="1"/>
-    <w:lsdException w:name="caption" w:semiHidden="1" w:uiPriority="35" w:unhideWhenUsed="1" w:qFormat="1"/>
-    <w:lsdException w:name="table of figures" w:semiHidden="1" w:unhideWhenUsed="1"/>
-    <w:lsdException w:name="envelope address" w:semiHidden="1" w:unhideWhenUsed="1"/>
-    <w:lsdException w:name="envelope return" w:semiHidden="1" w:unhideWhenUsed="1"/>
-    <w:lsdException w:name="footnote reference" w:semiHidden="1" w:unhideWhenUsed="1"/>
-    <w:lsdException w:name="annotation reference" w:semiHidden="1" w:unhideWhenUsed="1"/>
-    <w:lsdException w:name="line number" w:semiHidden="1" w:unhideWhenUsed="1"/>
-    <w:lsdException w:name="page number" w:semiHidden="1" w:unhideWhenUsed="1"/>
-    <w:lsdException w:name="endnote reference" w:semiHidden="1" w:unhideWhenUsed="1"/>
-    <w:lsdException w:name="endnote text" w:semiHidden="1" w:unhideWhenUsed="1"/>
-    <w:lsdException w:name="table of authorities" w:semiHidden="1" w:unhideWhenUsed="1"/>
-    <w:lsdException w:name="macro" w:semiHidden="1" w:unhideWhenUsed="1"/>
-    <w:lsdException w:name="toa heading" w:semiHidden="1" w:unhideWhenUsed="1"/>
-    <w:lsdException w:name="List" w:semiHidden="1" w:unhideWhenUsed="1"/>
-    <w:lsdException w:name="List Bullet" w:semiHidden="1" w:unhideWhenUsed="1"/>
-    <w:lsdException w:name="List Number" w:semiHidden="1" w:unhideWhenUsed="1"/>
-    <w:lsdException w:name="List 2" w:semiHidden="1" w:unhideWhenUsed="1"/>
-    <w:lsdException w:name="List 3" w:semiHidden="1" w:unhideWhenUsed="1"/>
-    <w:lsdException w:name="List 4" w:semiHidden="1" w:unhideWhenUsed="1"/>
-    <w:lsdException w:name="List 5" w:semiHidden="1" w:unhideWhenUsed="1"/>
-    <w:lsdException w:name="List Bullet 2" w:semiHidden="1" w:unhideWhenUsed="1"/>
-    <w:lsdException w:name="List Bullet 3" w:semiHidden="1" w:unhideWhenUsed="1"/>
-    <w:lsdException w:name="List Bullet 4" w:semiHidden="1" w:unhideWhenUsed="1"/>
-    <w:lsdException w:name="List Bullet 5" w:semiHidden="1" w:unhideWhenUsed="1"/>
-    <w:lsdException w:name="List Number 2" w:semiHidden="1" w:unhideWhenUsed="1"/>
-    <w:lsdException w:name="List Number 3" w:semiHidden="1" w:unhideWhenUsed="1"/>
-    <w:lsdException w:name="List Number 4" w:semiHidden="1" w:unhideWhenUsed="1"/>
-    <w:lsdException w:name="List Number 5" w:semiHidden="1" w:unhideWhenUsed="1"/>
-    <w:lsdException w:name="Title" w:uiPriority="10" w:qFormat="1"/>
-    <w:lsdException w:name="Closing" w:semiHidden="1" w:unhideWhenUsed="1"/>
-    <w:lsdException w:name="Signature" w:semiHidden="1" w:unhideWhenUsed="1"/>
-    <w:lsdException w:name="Default Paragraph Font" w:semiHidden="1" w:uiPriority="1" w:unhideWhenUsed="1"/>
-    <w:lsdException w:name="Body Text" w:semiHidden="1" w:unhideWhenUsed="1"/>
-    <w:lsdException w:name="Body Text Indent" w:semiHidden="1" w:unhideWhenUsed="1"/>
-    <w:lsdException w:name="List Continue" w:semiHidden="1" w:unhideWhenUsed="1"/>
-    <w:lsdException w:name="List Continue 2" w:semiHidden="1" w:unhideWhenUsed="1"/>
-    <w:lsdException w:name="List Continue 3" w:semiHidden="1" w:unhideWhenUsed="1"/>
-    <w:lsdException w:name="List Continue 4" w:semiHidden="1" w:unhideWhenUsed="1"/>
-    <w:lsdException w:name="List Continue 5" w:semiHidden="1" w:unhideWhenUsed="1"/>
-    <w:lsdException w:name="Message Header" w:semiHidden="1" w:unhideWhenUsed="1"/>
-    <w:lsdException w:name="Subtitle" w:uiPriority="11" w:qFormat="1"/>
-    <w:lsdException w:name="Salutation" w:semiHidden="1" w:unhideWhenUsed="1"/>
-    <w:lsdException w:name="Date" w:semiHidden="1" w:unhideWhenUsed="1"/>
-    <w:lsdException w:name="Body Text First Indent" w:semiHidden="1" w:unhideWhenUsed="1"/>
-    <w:lsdException w:name="Body Text First Indent 2" w:semiHidden="1" w:unhideWhenUsed="1"/>
-    <w:lsdException w:name="Note Heading" w:semiHidden="1" w:unhideWhenUsed="1"/>
-    <w:lsdException w:name="Body Text 2" w:semiHidden="1" w:unhideWhenUsed="1"/>
-    <w:lsdException w:name="Body Text 3" w:semiHidden="1" w:unhideWhenUsed="1"/>
-    <w:lsdException w:name="Body Text Indent 2" w:semiHidden="1" w:unhideWhenUsed="1"/>
-    <w:lsdException w:name="Body Text Indent 3" w:semiHidden="1" w:unhideWhenUsed="1"/>
-    <w:lsdException w:name="Block Text" w:semiHidden="1" w:unhideWhenUsed="1"/>
-    <w:lsdException w:name="Hyperlink" w:semiHidden="1" w:unhideWhenUsed="1"/>
-    <w:lsdException w:name="FollowedHyperlink" w:semiHidden="1" w:unhideWhenUsed="1"/>
-    <w:lsdException w:name="Strong" w:uiPriority="22" w:qFormat="1"/>
-    <w:lsdException w:name="Emphasis" w:uiPriority="20" w:qFormat="1"/>
-    <w:lsdException w:name="Document Map" w:semiHidden="1" w:unhideWhenUsed="1"/>
-    <w:lsdException w:name="Plain Text" w:semiHidden="1" w:unhideWhenUsed="1"/>
-    <w:lsdException w:name="E-mail Signature" w:semiHidden="1" w:unhideWhenUsed="1"/>
-    <w:lsdException w:name="HTML Top of Form" w:semiHidden="1" w:unhideWhenUsed="1"/>
-    <w:lsdException w:name="HTML Bottom of Form" w:semiHidden="1" w:unhideWhenUsed="1"/>
-    <w:lsdException w:name="Normal (Web)" w:semiHidden="1" w:unhideWhenUsed="1"/>
-    <w:lsdException w:name="HTML Acronym" w:semiHidden="1" w:unhideWhenUsed="1"/>
-    <w:lsdException w:name="HTML Address" w:semiHidden="1" w:unhideWhenUsed="1"/>
-    <w:lsdException w:name="HTML Cite" w:semiHidden="1" w:unhideWhenUsed="1"/>
-    <w:lsdException w:name="HTML Code" w:semiHidden="1" w:unhideWhenUsed="1"/>
-    <w:lsdException w:name="HTML Definition" w:semiHidden="1" w:unhideWhenUsed="1"/>
-    <w:lsdException w:name="HTML Keyboard" w:semiHidden="1" w:unhideWhenUsed="1"/>
-    <w:lsdException w:name="HTML Preformatted" w:semiHidden="1" w:unhideWhenUsed="1"/>
-    <w:lsdException w:name="HTML Sample" w:semiHidden="1" w:unhideWhenUsed="1"/>
-    <w:lsdException w:name="HTML Typewriter" w:semiHidden="1" w:unhideWhenUsed="1"/>
-    <w:lsdException w:name="HTML Variable" w:semiHidden="1" w:unhideWhenUsed="1"/>
-    <w:lsdException w:name="Normal Table" w:semiHidden="1" w:unhideWhenUsed="1"/>
-    <w:lsdException w:name="annotation subject" w:semiHidden="1" w:unhideWhenUsed="1"/>
-    <w:lsdException w:name="No List" w:semiHidden="1" w:unhideWhenUsed="1"/>
-    <w:lsdException w:name="Outline List 1" w:semiHidden="1" w:unhideWhenUsed="1"/>
-    <w:lsdException w:name="Outline List 2" w:semiHidden="1" w:unhideWhenUsed="1"/>
-    <w:lsdException w:name="Outline List 3" w:semiHidden="1" w:unhideWhenUsed="1"/>
-    <w:lsdException w:name="Table Simple 1" w:semiHidden="1" w:unhideWhenUsed="1"/>
-    <w:lsdException w:name="Table Simple 2" w:semiHidden="1" w:unhideWhenUsed="1"/>
-    <w:lsdException w:name="Table Simple 3" w:semiHidden="1" w:unhideWhenUsed="1"/>
-    <w:lsdException w:name="Table Classic 1" w:semiHidden="1" w:unhideWhenUsed="1"/>
-    <w:lsdException w:name="Table Classic 2" w:semiHidden="1" w:unhideWhenUsed="1"/>
-    <w:lsdException w:name="Table Classic 3" w:semiHidden="1" w:unhideWhenUsed="1"/>
-    <w:lsdException w:name="Table Classic 4" w:semiHidden="1" w:unhideWhenUsed="1"/>
-    <w:lsdException w:name="Table Colorful 1" w:semiHidden="1" w:unhideWhenUsed="1"/>
-    <w:lsdException w:name="Table Colorful 2" w:semiHidden="1" w:unhideWhenUsed="1"/>
-    <w:lsdException w:name="Table Colorful 3" w:semiHidden="1" w:unhideWhenUsed="1"/>
-    <w:lsdException w:name="Table Columns 1" w:semiHidden="1" w:unhideWhenUsed="1"/>
-    <w:lsdException w:name="Table Columns 2" w:semiHidden="1" w:unhideWhenUsed="1"/>
-    <w:lsdException w:name="Table Columns 3" w:semiHidden="1" w:unhideWhenUsed="1"/>
-    <w:lsdException w:name="Table Columns 4" w:semiHidden="1" w:unhideWhenUsed="1"/>
-    <w:lsdException w:name="Table Columns 5" w:semiHidden="1" w:unhideWhenUsed="1"/>
-    <w:lsdException w:name="Table Grid 1" w:semiHidden="1" w:unhideWhenUsed="1"/>
-    <w:lsdException w:name="Table Grid 2" w:semiHidden="1" w:unhideWhenUsed="1"/>
-    <w:lsdException w:name="Table Grid 3" w:semiHidden="1" w:unhideWhenUsed="1"/>
-    <w:lsdException w:name="Table Grid 4" w:semiHidden="1" w:unhideWhenUsed="1"/>
-    <w:lsdException w:name="Table Grid 5" w:semiHidden="1" w:unhideWhenUsed="1"/>
-    <w:lsdException w:name="Table Grid 6" w:semiHidden="1" w:unhideWhenUsed="1"/>
-    <w:lsdException w:name="Table Grid 7" w:semiHidden="1" w:unhideWhenUsed="1"/>
-    <w:lsdException w:name="Table Grid 8" w:semiHidden="1" w:unhideWhenUsed="1"/>
-    <w:lsdException w:name="Table List 1" w:semiHidden="1" w:unhideWhenUsed="1"/>
-    <w:lsdException w:name="Table List 2" w:semiHidden="1" w:unhideWhenUsed="1"/>
-    <w:lsdException w:name="Table List 3" w:semiHidden="1" w:unhideWhenUsed="1"/>
-    <w:lsdException w:name="Table List 4" w:semiHidden="1" w:unhideWhenUsed="1"/>
-    <w:lsdException w:name="Table List 5" w:semiHidden="1" w:unhideWhenUsed="1"/>
-    <w:lsdException w:name="Table List 6" w:semiHidden="1" w:unhideWhenUsed="1"/>
-    <w:lsdException w:name="Table List 7" w:semiHidden="1" w:unhideWhenUsed="1"/>
-    <w:lsdException w:name="Table List 8" w:semiHidden="1" w:unhideWhenUsed="1"/>
-    <w:lsdException w:name="Table 3D effects 1" w:semiHidden="1" w:unhideWhenUsed="1"/>
-    <w:lsdException w:name="Table 3D effects 2" w:semiHidden="1" w:unhideWhenUsed="1"/>
-    <w:lsdException w:name="Table 3D effects 3" w:semiHidden="1" w:unhideWhenUsed="1"/>
-    <w:lsdException w:name="Table Contemporary" w:semiHidden="1" w:unhideWhenUsed="1"/>
-    <w:lsdException w:name="Table Elegant" w:semiHidden="1" w:unhideWhenUsed="1"/>
-    <w:lsdException w:name="Table Professional" w:semiHidden="1" w:unhideWhenUsed="1"/>
-    <w:lsdException w:name="Table Subtle 1" w:semiHidden="1" w:unhideWhenUsed="1"/>
-    <w:lsdException w:name="Table Subtle 2" w:semiHidden="1" w:unhideWhenUsed="1"/>
-    <w:lsdException w:name="Table Web 1" w:semiHidden="1" w:unhideWhenUsed="1"/>
-    <w:lsdException w:name="Table Web 2" w:semiHidden="1" w:unhideWhenUsed="1"/>
-    <w:lsdException w:name="Table Web 3" w:semiHidden="1" w:unhideWhenUsed="1"/>
-    <w:lsdException w:name="Balloon Text" w:semiHidden="1" w:unhideWhenUsed="1"/>
-    <w:lsdException w:name="Table Grid" w:uiPriority="39"/>
-    <w:lsdException w:name="Table Theme" w:semiHidden="1" w:unhideWhenUsed="1"/>
-    <w:lsdException w:name="Placeholder Text" w:semiHidden="1"/>
-    <w:lsdException w:name="No Spacing" w:uiPriority="1" w:qFormat="1"/>
-    <w:lsdException w:name="Light Shading" w:uiPriority="60"/>
-    <w:lsdException w:name="Light List" w:uiPriority="61"/>
-    <w:lsdException w:name="Light Grid" w:uiPriority="62"/>
-    <w:lsdException w:name="Medium Shading 1" w:uiPriority="63"/>
-    <w:lsdException w:name="Medium Shading 2" w:uiPriority="64"/>
-    <w:lsdException w:name="Medium List 1" w:uiPriority="65"/>
-    <w:lsdException w:name="Medium List 2" w:uiPriority="66"/>
-    <w:lsdException w:name="Medium Grid 1" w:uiPriority="67"/>
-    <w:lsdException w:name="Medium Grid 2" w:uiPriority="68"/>
-    <w:lsdException w:name="Medium Grid 3" w:uiPriority="69"/>
-    <w:lsdException w:name="Dark List" w:uiPriority="70"/>
-    <w:lsdException w:name="Colorful Shading" w:uiPriority="71"/>
-    <w:lsdException w:name="Colorful List" w:uiPriority="72"/>
-    <w:lsdException w:name="Colorful Grid" w:uiPriority="73"/>
-    <w:lsdException w:name="Light Shading Accent 1" w:uiPriority="60"/>
-    <w:lsdException w:name="Light List Accent 1" w:uiPriority="61"/>
-    <w:lsdException w:name="Light Grid Accent 1" w:uiPriority="62"/>
-    <w:lsdException w:name="Medium Shading 1 Accent 1" w:uiPriority="63"/>
-    <w:lsdException w:name="Medium Shading 2 Accent 1" w:uiPriority="64"/>
-    <w:lsdException w:name="Medium List 1 Accent 1" w:uiPriority="65"/>
-    <w:lsdException w:name="Revision" w:semiHidden="1"/>
-    <w:lsdException w:name="List Paragraph" w:uiPriority="34" w:qFormat="1"/>
-    <w:lsdException w:name="Quote" w:uiPriority="29" w:qFormat="1"/>
-    <w:lsdException w:name="Intense Quote" w:uiPriority="30" w:qFormat="1"/>
-    <w:lsdException w:name="Medium List 2 Accent 1" w:uiPriority="66"/>
-    <w:lsdException w:name="Medium Grid 1 Accent 1" w:uiPriority="67"/>
-    <w:lsdException w:name="Medium Grid 2 Accent 1" w:uiPriority="68"/>
-    <w:lsdException w:name="Medium Grid 3 Accent 1" w:uiPriority="69"/>
-    <w:lsdException w:name="Dark List Accent 1" w:uiPriority="70"/>
-    <w:lsdException w:name="Colorful Shading Accent 1" w:uiPriority="71"/>
-    <w:lsdException w:name="Colorful List Accent 1" w:uiPriority="72"/>
-    <w:lsdException w:name="Colorful Grid Accent 1" w:uiPriority="73"/>
-    <w:lsdException w:name="Light Shading Accent 2" w:uiPriority="60"/>
-    <w:lsdException w:name="Light List Accent 2" w:uiPriority="61"/>
-    <w:lsdException w:name="Light Grid Accent 2" w:uiPriority="62"/>
-    <w:lsdException w:name="Medium Shading 1 Accent 2" w:uiPriority="63"/>
-    <w:lsdException w:name="Medium Shading 2 Accent 2" w:uiPriority="64"/>
-    <w:lsdException w:name="Medium List 1 Accent 2" w:uiPriority="65"/>
-    <w:lsdException w:name="Medium List 2 Accent 2" w:uiPriority="66"/>
-    <w:lsdException w:name="Medium Grid 1 Accent 2" w:uiPriority="67"/>
-    <w:lsdException w:name="Medium Grid 2 Accent 2" w:uiPriority="68"/>
-    <w:lsdException w:name="Medium Grid 3 Accent 2" w:uiPriority="69"/>
-    <w:lsdException w:name="Dark List Accent 2" w:uiPriority="70"/>
-    <w:lsdException w:name="Colorful Shading Accent 2" w:uiPriority="71"/>
-    <w:lsdException w:name="Colorful List Accent 2" w:uiPriority="72"/>
-    <w:lsdException w:name="Colorful Grid Accent 2" w:uiPriority="73"/>
-    <w:lsdException w:name="Light Shading Accent 3" w:uiPriority="60"/>
-    <w:lsdException w:name="Light List Accent 3" w:uiPriority="61"/>
-    <w:lsdException w:name="Light Grid Accent 3" w:uiPriority="62"/>
-    <w:lsdException w:name="Medium Shading 1 Accent 3" w:uiPriority="63"/>
-    <w:lsdException w:name="Medium Shading 2 Accent 3" w:uiPriority="64"/>
-    <w:lsdException w:name="Medium List 1 Accent 3" w:uiPriority="65"/>
-    <w:lsdException w:name="Medium List 2 Accent 3" w:uiPriority="66"/>
-    <w:lsdException w:name="Medium Grid 1 Accent 3" w:uiPriority="67"/>
-    <w:lsdException w:name="Medium Grid 2 Accent 3" w:uiPriority="68"/>
-    <w:lsdException w:name="Medium Grid 3 Accent 3" w:uiPriority="69"/>
-    <w:lsdException w:name="Dark List Accent 3" w:uiPriority="70"/>
-    <w:lsdException w:name="Colorful Shading Accent 3" w:uiPriority="71"/>
-    <w:lsdException w:name="Colorful List Accent 3" w:uiPriority="72"/>
-    <w:lsdException w:name="Colorful Grid Accent 3" w:uiPriority="73"/>
-    <w:lsdException w:name="Light Shading Accent 4" w:uiPriority="60"/>
-    <w:lsdException w:name="Light List Accent 4" w:uiPriority="61"/>
-    <w:lsdException w:name="Light Grid Accent 4" w:uiPriority="62"/>
-    <w:lsdException w:name="Medium Shading 1 Accent 4" w:uiPriority="63"/>
-    <w:lsdException w:name="Medium Shading 2 Accent 4" w:uiPriority="64"/>
-    <w:lsdException w:name="Medium List 1 Accent 4" w:uiPriority="65"/>
-    <w:lsdException w:name="Medium List 2 Accent 4" w:uiPriority="66"/>
-    <w:lsdException w:name="Medium Grid 1 Accent 4" w:uiPriority="67"/>
-    <w:lsdException w:name="Medium Grid 2 Accent 4" w:uiPriority="68"/>
-    <w:lsdException w:name="Medium Grid 3 Accent 4" w:uiPriority="69"/>
-    <w:lsdException w:name="Dark List Accent 4" w:uiPriority="70"/>
-    <w:lsdException w:name="Colorful Shading Accent 4" w:uiPriority="71"/>
-    <w:lsdException w:name="Colorful List Accent 4" w:uiPriority="72"/>
-    <w:lsdException w:name="Colorful Grid Accent 4" w:uiPriority="73"/>
-    <w:lsdException w:name="Light Shading Accent 5" w:uiPriority="60"/>
-    <w:lsdException w:name="Light List Accent 5" w:uiPriority="61"/>
-    <w:lsdException w:name="Light Grid Accent 5" w:uiPriority="62"/>
-    <w:lsdException w:name="Medium Shading 1 Accent 5" w:uiPriority="63"/>
-    <w:lsdException w:name="Medium Shading 2 Accent 5" w:uiPriority="64"/>
-    <w:lsdException w:name="Medium List 1 Accent 5" w:uiPriority="65"/>
-    <w:lsdException w:name="Medium List 2 Accent 5" w:uiPriority="66"/>
-    <w:lsdException w:name="Medium Grid 1 Accent 5" w:uiPriority="67"/>
-    <w:lsdException w:name="Medium Grid 2 Accent 5" w:uiPriority="68"/>
-    <w:lsdException w:name="Medium Grid 3 Accent 5" w:uiPriority="69"/>
-    <w:lsdException w:name="Dark List Accent 5" w:uiPriority="70"/>
-    <w:lsdException w:name="Colorful Shading Accent 5" w:uiPriority="71"/>
-    <w:lsdException w:name="Colorful List Accent 5" w:uiPriority="72"/>
-    <w:lsdException w:name="Colorful Grid Accent 5" w:uiPriority="73"/>
-    <w:lsdException w:name="Light Shading Accent 6" w:uiPriority="60"/>
-    <w:lsdException w:name="Light List Accent 6" w:uiPriority="61"/>
-    <w:lsdException w:name="Light Grid Accent 6" w:uiPriority="62"/>
-    <w:lsdException w:name="Medium Shading 1 Accent 6" w:uiPriority="63"/>
-    <w:lsdException w:name="Medium Shading 2 Accent 6" w:uiPriority="64"/>
-    <w:lsdException w:name="Medium List 1 Accent 6" w:uiPriority="65"/>
-    <w:lsdException w:name="Medium List 2 Accent 6" w:uiPriority="66"/>
-    <w:lsdException w:name="Medium Grid 1 Accent 6" w:uiPriority="67"/>
-    <w:lsdException w:name="Medium Grid 2 Accent 6" w:uiPriority="68"/>
-    <w:lsdException w:name="Medium Grid 3 Accent 6" w:uiPriority="69"/>
-    <w:lsdException w:name="Dark List Accent 6" w:uiPriority="70"/>
-    <w:lsdException w:name="Colorful Shading Accent 6" w:uiPriority="71"/>
-    <w:lsdException w:name="Colorful List Accent 6" w:uiPriority="72"/>
-    <w:lsdException w:name="Colorful Grid Accent 6" w:uiPriority="73"/>
-    <w:lsdException w:name="Subtle Emphasis" w:uiPriority="19" w:qFormat="1"/>
-    <w:lsdException w:name="Intense Emphasis" w:uiPriority="21" w:qFormat="1"/>
-    <w:lsdException w:name="Subtle Reference" w:uiPriority="31" w:qFormat="1"/>
-    <w:lsdException w:name="Intense Reference" w:uiPriority="32" w:qFormat="1"/>
-    <w:lsdException w:name="Book Title" w:uiPriority="33" w:qFormat="1"/>
-    <w:lsdException w:name="Bibliography" w:semiHidden="1" w:uiPriority="37" w:unhideWhenUsed="1"/>
-    <w:lsdException w:name="TOC Heading" w:semiHidden="1" w:uiPriority="39" w:unhideWhenUsed="1" w:qFormat="1"/>
-    <w:lsdException w:name="Plain Table 1" w:uiPriority="41"/>
-    <w:lsdException w:name="Plain Table 2" w:uiPriority="42"/>
-    <w:lsdException w:name="Plain Table 3" w:uiPriority="43"/>
-    <w:lsdException w:name="Plain Table 4" w:uiPriority="44"/>
-    <w:lsdException w:name="Plain Table 5" w:uiPriority="45"/>
-    <w:lsdException w:name="Grid Table Light" w:uiPriority="40"/>
-    <w:lsdException w:name="Grid Table 1 Light" w:uiPriority="46"/>
-    <w:lsdException w:name="Grid Table 2" w:uiPriority="47"/>
-    <w:lsdException w:name="Grid Table 3" w:uiPriority="48"/>
-    <w:lsdException w:name="Grid Table 4" w:uiPriority="49"/>
-    <w:lsdException w:name="Grid Table 5 Dark" w:uiPriority="50"/>
-    <w:lsdException w:name="Grid Table 6 Colorful" w:uiPriority="51"/>
-    <w:lsdException w:name="Grid Table 7 Colorful" w:uiPriority="52"/>
-    <w:lsdException w:name="Grid Table 1 Light Accent 1" w:uiPriority="46"/>
-    <w:lsdException w:name="Grid Table 2 Accent 1" w:uiPriority="47"/>
-    <w:lsdException w:name="Grid Table 3 Accent 1" w:uiPriority="48"/>
-    <w:lsdException w:name="Grid Table 4 Accent 1" w:uiPriority="49"/>
-    <w:lsdException w:name="Grid Table 5 Dark Accent 1" w:uiPriority="50"/>
-    <w:lsdException w:name="Grid Table 6 Colorful Accent 1" w:uiPriority="51"/>
-    <w:lsdException w:name="Grid Table 7 Colorful Accent 1" w:uiPriority="52"/>
-    <w:lsdException w:name="Grid Table 1 Light Accent 2" w:uiPriority="46"/>
-    <w:lsdException w:name="Grid Table 2 Accent 2" w:uiPriority="47"/>
-    <w:lsdException w:name="Grid Table 3 Accent 2" w:uiPriority="48"/>
-    <w:lsdException w:name="Grid Table 4 Accent 2" w:uiPriority="49"/>
-    <w:lsdException w:name="Grid Table 5 Dark Accent 2" w:uiPriority="50"/>
-    <w:lsdException w:name="Grid Table 6 Colorful Accent 2" w:uiPriority="51"/>
-    <w:lsdException w:name="Grid Table 7 Colorful Accent 2" w:uiPriority="52"/>
-    <w:lsdException w:name="Grid Table 1 Light Accent 3" w:uiPriority="46"/>
-    <w:lsdException w:name="Grid Table 2 Accent 3" w:uiPriority="47"/>
-    <w:lsdException w:name="Grid Table 3 Accent 3" w:uiPriority="48"/>
-    <w:lsdException w:name="Grid Table 4 Accent 3" w:uiPriority="49"/>
-    <w:lsdException w:name="Grid Table 5 Dark Accent 3" w:uiPriority="50"/>
-    <w:lsdException w:name="Grid Table 6 Colorful Accent 3" w:uiPriority="51"/>
-    <w:lsdException w:name="Grid Table 7 Colorful Accent 3" w:uiPriority="52"/>
-    <w:lsdException w:name="Grid Table 1 Light Accent 4" w:uiPriority="46"/>
-    <w:lsdException w:name="Grid Table 2 Accent 4" w:uiPriority="47"/>
-    <w:lsdException w:name="Grid Table 3 Accent 4" w:uiPriority="48"/>
-    <w:lsdException w:name="Grid Table 4 Accent 4" w:uiPriority="49"/>
-    <w:lsdException w:name="Grid Table 5 Dark Accent 4" w:uiPriority="50"/>
-    <w:lsdException w:name="Grid Table 6 Colorful Accent 4" w:uiPriority="51"/>
-    <w:lsdException w:name="Grid Table 7 Colorful Accent 4" w:uiPriority="52"/>
-    <w:lsdException w:name="Grid Table 1 Light Accent 5" w:uiPriority="46"/>
-    <w:lsdException w:name="Grid Table 2 Accent 5" w:uiPriority="47"/>
-    <w:lsdException w:name="Grid Table 3 Accent 5" w:uiPriority="48"/>
-    <w:lsdException w:name="Grid Table 4 Accent 5" w:uiPriority="49"/>
-    <w:lsdException w:name="Grid Table 5 Dark Accent 5" w:uiPriority="50"/>
-    <w:lsdException w:name="Grid Table 6 Colorful Accent 5" w:uiPriority="51"/>
-    <w:lsdException w:name="Grid Table 7 Colorful Accent 5" w:uiPriority="52"/>
-    <w:lsdException w:name="Grid Table 1 Light Accent 6" w:uiPriority="46"/>
-    <w:lsdException w:name="Grid Table 2 Accent 6" w:uiPriority="47"/>
-    <w:lsdException w:name="Grid Table 3 Accent 6" w:uiPriority="48"/>
-    <w:lsdException w:name="Grid Table 4 Accent 6" w:uiPriority="49"/>
-    <w:lsdException w:name="Grid Table 5 Dark Accent 6" w:uiPriority="50"/>
-    <w:lsdException w:name="Grid Table 6 Colorful Accent 6" w:uiPriority="51"/>
-    <w:lsdException w:name="Grid Table 7 Colorful Accent 6" w:uiPriority="52"/>
-    <w:lsdException w:name="List Table 1 Light" w:uiPriority="46"/>
-    <w:lsdException w:name="List Table 2" w:uiPriority="47"/>
-    <w:lsdException w:name="List Table 3" w:uiPriority="48"/>
-    <w:lsdException w:name="List Table 4" w:uiPriority="49"/>
-    <w:lsdException w:name="List Table 5 Dark" w:uiPriority="50"/>
-    <w:lsdException w:name="List Table 6 Colorful" w:uiPriority="51"/>
-    <w:lsdException w:name="List Table 7 Colorful" w:uiPriority="52"/>
-    <w:lsdException w:name="List Table 1 Light Accent 1" w:uiPriority="46"/>
-    <w:lsdException w:name="List Table 2 Accent 1" w:uiPriority="47"/>
-    <w:lsdException w:name="List Table 3 Accent 1" w:uiPriority="48"/>
-    <w:lsdException w:name="List Table 4 Accent 1" w:uiPriority="49"/>
-    <w:lsdException w:name="List Table 5 Dark Accent 1" w:uiPriority="50"/>
-    <w:lsdException w:name="List Table 6 Colorful Accent 1" w:uiPriority="51"/>
-    <w:lsdException w:name="List Table 7 Colorful Accent 1" w:uiPriority="52"/>
-    <w:lsdException w:name="List Table 1 Light Accent 2" w:uiPriority="46"/>
-    <w:lsdException w:name="List Table 2 Accent 2" w:uiPriority="47"/>
-    <w:lsdException w:name="List Table 3 Accent 2" w:uiPriority="48"/>
-    <w:lsdException w:name="List Table 4 Accent 2" w:uiPriority="49"/>
-    <w:lsdException w:name="List Table 5 Dark Accent 2" w:uiPriority="50"/>
-    <w:lsdException w:name="List Table 6 Colorful Accent 2" w:uiPriority="51"/>
-    <w:lsdException w:name="List Table 7 Colorful Accent 2" w:uiPriority="52"/>
-    <w:lsdException w:name="List Table 1 Light Accent 3" w:uiPriority="46"/>
-    <w:lsdException w:name="List Table 2 Accent 3" w:uiPriority="47"/>
-    <w:lsdException w:name="List Table 3 Accent 3" w:uiPriority="48"/>
-    <w:lsdException w:name="List Table 4 Accent 3" w:uiPriority="49"/>
-    <w:lsdException w:name="List Table 5 Dark Accent 3" w:uiPriority="50"/>
-    <w:lsdException w:name="List Table 6 Colorful Accent 3" w:uiPriority="51"/>
-    <w:lsdException w:name="List Table 7 Colorful Accent 3" w:uiPriority="52"/>
-    <w:lsdException w:name="List Table 1 Light Accent 4" w:uiPriority="46"/>
-    <w:lsdException w:name="List Table 2 Accent 4" w:uiPriority="47"/>
-    <w:lsdException w:name="List Table 3 Accent 4" w:uiPriority="48"/>
-    <w:lsdException w:name="List Table 4 Accent 4" w:uiPriority="49"/>
-    <w:lsdException w:name="List Table 5 Dark Accent 4" w:uiPriority="50"/>
-    <w:lsdException w:name="List Table 6 Colorful Accent 4" w:uiPriority="51"/>
-    <w:lsdException w:name="List Table 7 Colorful Accent 4" w:uiPriority="52"/>
-    <w:lsdException w:name="List Table 1 Light Accent 5" w:uiPriority="46"/>
-    <w:lsdException w:name="List Table 2 Accent 5" w:uiPriority="47"/>
-    <w:lsdException w:name="List Table 3 Accent 5" w:uiPriority="48"/>
-    <w:lsdException w:name="List Table 4 Accent 5" w:uiPriority="49"/>
-    <w:lsdException w:name="List Table 5 Dark Accent 5" w:uiPriority="50"/>
-    <w:lsdException w:name="List Table 6 Colorful Accent 5" w:uiPriority="51"/>
-    <w:lsdException w:name="List Table 7 Colorful Accent 5" w:uiPriority="52"/>
-    <w:lsdException w:name="List Table 1 Light Accent 6" w:uiPriority="46"/>
-    <w:lsdException w:name="List Table 2 Accent 6" w:uiPriority="47"/>
-    <w:lsdException w:name="List Table 3 Accent 6" w:uiPriority="48"/>
-    <w:lsdException w:name="List Table 4 Accent 6" w:uiPriority="49"/>
-    <w:lsdException w:name="List Table 5 Dark Accent 6" w:uiPriority="50"/>
-    <w:lsdException w:name="List Table 6 Colorful Accent 6" w:uiPriority="51"/>
-    <w:lsdException w:name="List Table 7 Colorful Accent 6" w:uiPriority="52"/>
+  <w:latentStyles w:defLockedState="0" w:defUIPriority="99" w:defSemiHidden="1" w:defUnhideWhenUsed="1" w:defQFormat="0" w:count="267">
+    <w:lsdException w:name="Normal" w:semiHidden="0" w:uiPriority="0" w:unhideWhenUsed="0" w:qFormat="1"/>
+    <w:lsdException w:name="heading 1" w:semiHidden="0" w:uiPriority="9" w:unhideWhenUsed="0" w:qFormat="1"/>
+    <w:lsdException w:name="heading 2" w:uiPriority="9" w:qFormat="1"/>
+    <w:lsdException w:name="heading 3" w:uiPriority="9" w:qFormat="1"/>
+    <w:lsdException w:name="heading 4" w:uiPriority="9" w:qFormat="1"/>
+    <w:lsdException w:name="heading 5" w:uiPriority="9" w:qFormat="1"/>
+    <w:lsdException w:name="heading 6" w:uiPriority="9" w:qFormat="1"/>
+    <w:lsdException w:name="heading 7" w:uiPriority="9" w:qFormat="1"/>
+    <w:lsdException w:name="heading 8" w:uiPriority="9" w:qFormat="1"/>
+    <w:lsdException w:name="heading 9" w:uiPriority="9" w:qFormat="1"/>
+    <w:lsdException w:name="toc 1" w:uiPriority="39"/>
+    <w:lsdException w:name="toc 2" w:uiPriority="39"/>
+    <w:lsdException w:name="toc 3" w:uiPriority="39"/>
+    <w:lsdException w:name="toc 4" w:uiPriority="39"/>
+    <w:lsdException w:name="toc 5" w:uiPriority="39"/>
+    <w:lsdException w:name="toc 6" w:uiPriority="39"/>
+    <w:lsdException w:name="toc 7" w:uiPriority="39"/>
+    <w:lsdException w:name="toc 8" w:uiPriority="39"/>
+    <w:lsdException w:name="toc 9" w:uiPriority="39"/>
+    <w:lsdException w:name="footer" w:uiPriority="0"/>
+    <w:lsdException w:name="caption" w:uiPriority="35" w:qFormat="1"/>
+    <w:lsdException w:name="Title" w:semiHidden="0" w:uiPriority="10" w:unhideWhenUsed="0" w:qFormat="1"/>
+    <w:lsdException w:name="Default Paragraph Font" w:uiPriority="1"/>
+    <w:lsdException w:name="Subtitle" w:semiHidden="0" w:uiPriority="11" w:unhideWhenUsed="0" w:qFormat="1"/>
+    <w:lsdException w:name="Strong" w:semiHidden="0" w:uiPriority="22" w:unhideWhenUsed="0" w:qFormat="1"/>
+    <w:lsdException w:name="Emphasis" w:semiHidden="0" w:uiPriority="20" w:unhideWhenUsed="0" w:qFormat="1"/>
+    <w:lsdException w:name="Table Grid" w:semiHidden="0" w:uiPriority="39" w:unhideWhenUsed="0"/>
+    <w:lsdException w:name="Placeholder Text" w:unhideWhenUsed="0"/>
+    <w:lsdException w:name="No Spacing" w:semiHidden="0" w:uiPriority="1" w:unhideWhenUsed="0" w:qFormat="1"/>
+    <w:lsdException w:name="Light Shading" w:semiHidden="0" w:uiPriority="60" w:unhideWhenUsed="0"/>
+    <w:lsdException w:name="Light List" w:semiHidden="0" w:uiPriority="61" w:unhideWhenUsed="0"/>
+    <w:lsdException w:name="Light Grid" w:semiHidden="0" w:uiPriority="62" w:unhideWhenUsed="0"/>
+    <w:lsdException w:name="Medium Shading 1" w:semiHidden="0" w:uiPriority="63" w:unhideWhenUsed="0"/>
+    <w:lsdException w:name="Medium Shading 2" w:semiHidden="0" w:uiPriority="64" w:unhideWhenUsed="0"/>
+    <w:lsdException w:name="Medium List 1" w:semiHidden="0" w:uiPriority="65" w:unhideWhenUsed="0"/>
+    <w:lsdException w:name="Medium List 2" w:semiHidden="0" w:uiPriority="66" w:unhideWhenUsed="0"/>
+    <w:lsdException w:name="Medium Grid 1" w:semiHidden="0" w:uiPriority="67" w:unhideWhenUsed="0"/>
+    <w:lsdException w:name="Medium Grid 2" w:semiHidden="0" w:uiPriority="68" w:unhideWhenUsed="0"/>
+    <w:lsdException w:name="Medium Grid 3" w:semiHidden="0" w:uiPriority="69" w:unhideWhenUsed="0"/>
+    <w:lsdException w:name="Dark List" w:semiHidden="0" w:uiPriority="70" w:unhideWhenUsed="0"/>
+    <w:lsdException w:name="Colorful Shading" w:semiHidden="0" w:uiPriority="71" w:unhideWhenUsed="0"/>
+    <w:lsdException w:name="Colorful List" w:semiHidden="0" w:uiPriority="72" w:unhideWhenUsed="0"/>
+    <w:lsdException w:name="Colorful Grid" w:semiHidden="0" w:uiPriority="73" w:unhideWhenUsed="0"/>
+    <w:lsdException w:name="Light Shading Accent 1" w:semiHidden="0" w:uiPriority="60" w:unhideWhenUsed="0"/>
+    <w:lsdException w:name="Light List Accent 1" w:semiHidden="0" w:uiPriority="61" w:unhideWhenUsed="0"/>
+    <w:lsdException w:name="Light Grid Accent 1" w:semiHidden="0" w:uiPriority="62" w:unhideWhenUsed="0"/>
+    <w:lsdException w:name="Medium Shading 1 Accent 1" w:semiHidden="0" w:uiPriority="63" w:unhideWhenUsed="0"/>
+    <w:lsdException w:name="Medium Shading 2 Accent 1" w:semiHidden="0" w:uiPriority="64" w:unhideWhenUsed="0"/>
+    <w:lsdException w:name="Medium List 1 Accent 1" w:semiHidden="0" w:uiPriority="65" w:unhideWhenUsed="0"/>
+    <w:lsdException w:name="Revision" w:unhideWhenUsed="0"/>
+    <w:lsdException w:name="List Paragraph" w:semiHidden="0" w:uiPriority="34" w:unhideWhenUsed="0" w:qFormat="1"/>
+    <w:lsdException w:name="Quote" w:semiHidden="0" w:uiPriority="29" w:unhideWhenUsed="0" w:qFormat="1"/>
+    <w:lsdException w:name="Intense Quote" w:semiHidden="0" w:uiPriority="30" w:unhideWhenUsed="0" w:qFormat="1"/>
+    <w:lsdException w:name="Medium List 2 Accent 1" w:semiHidden="0" w:uiPriority="66" w:unhideWhenUsed="0"/>
+    <w:lsdException w:name="Medium Grid 1 Accent 1" w:semiHidden="0" w:uiPriority="67" w:unhideWhenUsed="0"/>
+    <w:lsdException w:name="Medium Grid 2 Accent 1" w:semiHidden="0" w:uiPriority="68" w:unhideWhenUsed="0"/>
+    <w:lsdException w:name="Medium Grid 3 Accent 1" w:semiHidden="0" w:uiPriority="69" w:unhideWhenUsed="0"/>
+    <w:lsdException w:name="Dark List Accent 1" w:semiHidden="0" w:uiPriority="70" w:unhideWhenUsed="0"/>
+    <w:lsdException w:name="Colorful Shading Accent 1" w:semiHidden="0" w:uiPriority="71" w:unhideWhenUsed="0"/>
+    <w:lsdException w:name="Colorful List Accent 1" w:semiHidden="0" w:uiPriority="72" w:unhideWhenUsed="0"/>
+    <w:lsdException w:name="Colorful Grid Accent 1" w:semiHidden="0" w:uiPriority="73" w:unhideWhenUsed="0"/>
+    <w:lsdException w:name="Light Shading Accent 2" w:semiHidden="0" w:uiPriority="60" w:unhideWhenUsed="0"/>
+    <w:lsdException w:name="Light List Accent 2" w:semiHidden="0" w:uiPriority="61" w:unhideWhenUsed="0"/>
+    <w:lsdException w:name="Light Grid Accent 2" w:semiHidden="0" w:uiPriority="62" w:unhideWhenUsed="0"/>
+    <w:lsdException w:name="Medium Shading 1 Accent 2" w:semiHidden="0" w:uiPriority="63" w:unhideWhenUsed="0"/>
+    <w:lsdException w:name="Medium Shading 2 Accent 2" w:semiHidden="0" w:uiPriority="64" w:unhideWhenUsed="0"/>
+    <w:lsdException w:name="Medium List 1 Accent 2" w:semiHidden="0" w:uiPriority="65" w:unhideWhenUsed="0"/>
+    <w:lsdException w:name="Medium List 2 Accent 2" w:semiHidden="0" w:uiPriority="66" w:unhideWhenUsed="0"/>
+    <w:lsdException w:name="Medium Grid 1 Accent 2" w:semiHidden="0" w:uiPriority="67" w:unhideWhenUsed="0"/>
+    <w:lsdException w:name="Medium Grid 2 Accent 2" w:semiHidden="0" w:uiPriority="68" w:unhideWhenUsed="0"/>
+    <w:lsdException w:name="Medium Grid 3 Accent 2" w:semiHidden="0" w:uiPriority="69" w:unhideWhenUsed="0"/>
+    <w:lsdException w:name="Dark List Accent 2" w:semiHidden="0" w:uiPriority="70" w:unhideWhenUsed="0"/>
+    <w:lsdException w:name="Colorful Shading Accent 2" w:semiHidden="0" w:uiPriority="71" w:unhideWhenUsed="0"/>
+    <w:lsdException w:name="Colorful List Accent 2" w:semiHidden="0" w:uiPriority="72" w:unhideWhenUsed="0"/>
+    <w:lsdException w:name="Colorful Grid Accent 2" w:semiHidden="0" w:uiPriority="73" w:unhideWhenUsed="0"/>
+    <w:lsdException w:name="Light Shading Accent 3" w:semiHidden="0" w:uiPriority="60" w:unhideWhenUsed="0"/>
+    <w:lsdException w:name="Light List Accent 3" w:semiHidden="0" w:uiPriority="61" w:unhideWhenUsed="0"/>
+    <w:lsdException w:name="Light Grid Accent 3" w:semiHidden="0" w:uiPriority="62" w:unhideWhenUsed="0"/>
+    <w:lsdException w:name="Medium Shading 1 Accent 3" w:semiHidden="0" w:uiPriority="63" w:unhideWhenUsed="0"/>
+    <w:lsdException w:name="Medium Shading 2 Accent 3" w:semiHidden="0" w:uiPriority="64" w:unhideWhenUsed="0"/>
+    <w:lsdException w:name="Medium List 1 Accent 3" w:semiHidden="0" w:uiPriority="65" w:unhideWhenUsed="0"/>
+    <w:lsdException w:name="Medium List 2 Accent 3" w:semiHidden="0" w:uiPriority="66" w:unhideWhenUsed="0"/>
+    <w:lsdException w:name="Medium Grid 1 Accent 3" w:semiHidden="0" w:uiPriority="67" w:unhideWhenUsed="0"/>
+    <w:lsdException w:name="Medium Grid 2 Accent 3" w:semiHidden="0" w:uiPriority="68" w:unhideWhenUsed="0"/>
+    <w:lsdException w:name="Medium Grid 3 Accent 3" w:semiHidden="0" w:uiPriority="69" w:unhideWhenUsed="0"/>
+    <w:lsdException w:name="Dark List Accent 3" w:semiHidden="0" w:uiPriority="70" w:unhideWhenUsed="0"/>
+    <w:lsdException w:name="Colorful Shading Accent 3" w:semiHidden="0" w:uiPriority="71" w:unhideWhenUsed="0"/>
+    <w:lsdException w:name="Colorful List Accent 3" w:semiHidden="0" w:uiPriority="72" w:unhideWhenUsed="0"/>
+    <w:lsdException w:name="Colorful Grid Accent 3" w:semiHidden="0" w:uiPriority="73" w:unhideWhenUsed="0"/>
+    <w:lsdException w:name="Light Shading Accent 4" w:semiHidden="0" w:uiPriority="60" w:unhideWhenUsed="0"/>
+    <w:lsdException w:name="Light List Accent 4" w:semiHidden="0" w:uiPriority="61" w:unhideWhenUsed="0"/>
+    <w:lsdException w:name="Light Grid Accent 4" w:semiHidden="0" w:uiPriority="62" w:unhideWhenUsed="0"/>
+    <w:lsdException w:name="Medium Shading 1 Accent 4" w:semiHidden="0" w:uiPriority="63" w:unhideWhenUsed="0"/>
+    <w:lsdException w:name="Medium Shading 2 Accent 4" w:semiHidden="0" w:uiPriority="64" w:unhideWhenUsed="0"/>
+    <w:lsdException w:name="Medium List 1 Accent 4" w:semiHidden="0" w:uiPriority="65" w:unhideWhenUsed="0"/>
+    <w:lsdException w:name="Medium List 2 Accent 4" w:semiHidden="0" w:uiPriority="66" w:unhideWhenUsed="0"/>
+    <w:lsdException w:name="Medium Grid 1 Accent 4" w:semiHidden="0" w:uiPriority="67" w:unhideWhenUsed="0"/>
+    <w:lsdException w:name="Medium Grid 2 Accent 4" w:semiHidden="0" w:uiPriority="68" w:unhideWhenUsed="0"/>
+    <w:lsdException w:name="Medium Grid 3 Accent 4" w:semiHidden="0" w:uiPriority="69" w:unhideWhenUsed="0"/>
+    <w:lsdException w:name="Dark List Accent 4" w:semiHidden="0" w:uiPriority="70" w:unhideWhenUsed="0"/>
+    <w:lsdException w:name="Colorful Shading Accent 4" w:semiHidden="0" w:uiPriority="71" w:unhideWhenUsed="0"/>
+    <w:lsdException w:name="Colorful List Accent 4" w:semiHidden="0" w:uiPriority="72" w:unhideWhenUsed="0"/>
+    <w:lsdException w:name="Colorful Grid Accent 4" w:semiHidden="0" w:uiPriority="73" w:unhideWhenUsed="0"/>
+    <w:lsdException w:name="Light Shading Accent 5" w:semiHidden="0" w:uiPriority="60" w:unhideWhenUsed="0"/>
+    <w:lsdException w:name="Light List Accent 5" w:semiHidden="0" w:uiPriority="61" w:unhideWhenUsed="0"/>
+    <w:lsdException w:name="Light Grid Accent 5" w:semiHidden="0" w:uiPriority="62" w:unhideWhenUsed="0"/>
+    <w:lsdException w:name="Medium Shading 1 Accent 5" w:semiHidden="0" w:uiPriority="63" w:unhideWhenUsed="0"/>
+    <w:lsdException w:name="Medium Shading 2 Accent 5" w:semiHidden="0" w:uiPriority="64" w:unhideWhenUsed="0"/>
+    <w:lsdException w:name="Medium List 1 Accent 5" w:semiHidden="0" w:uiPriority="65" w:unhideWhenUsed="0"/>
+    <w:lsdException w:name="Medium List 2 Accent 5" w:semiHidden="0" w:uiPriority="66" w:unhideWhenUsed="0"/>
+    <w:lsdException w:name="Medium Grid 1 Accent 5" w:semiHidden="0" w:uiPriority="67" w:unhideWhenUsed="0"/>
+    <w:lsdException w:name="Medium Grid 2 Accent 5" w:semiHidden="0" w:uiPriority="68" w:unhideWhenUsed="0"/>
+    <w:lsdException w:name="Medium Grid 3 Accent 5" w:semiHidden="0" w:uiPriority="69" w:unhideWhenUsed="0"/>
+    <w:lsdException w:name="Dark List Accent 5" w:semiHidden="0" w:uiPriority="70" w:unhideWhenUsed="0"/>
+    <w:lsdException w:name="Colorful Shading Accent 5" w:semiHidden="0" w:uiPriority="71" w:unhideWhenUsed="0"/>
+    <w:lsdException w:name="Colorful List Accent 5" w:semiHidden="0" w:uiPriority="72" w:unhideWhenUsed="0"/>
+    <w:lsdException w:name="Colorful Grid Accent 5" w:semiHidden="0" w:uiPriority="73" w:unhideWhenUsed="0"/>
+    <w:lsdException w:name="Light Shading Accent 6" w:semiHidden="0" w:uiPriority="60" w:unhideWhenUsed="0"/>
+    <w:lsdException w:name="Light List Accent 6" w:semiHidden="0" w:uiPriority="61" w:unhideWhenUsed="0"/>
+    <w:lsdException w:name="Light Grid Accent 6" w:semiHidden="0" w:uiPriority="62" w:unhideWhenUsed="0"/>
+    <w:lsdException w:name="Medium Shading 1 Accent 6" w:semiHidden="0" w:uiPriority="63" w:unhideWhenUsed="0"/>
+    <w:lsdException w:name="Medium Shading 2 Accent 6" w:semiHidden="0" w:uiPriority="64" w:unhideWhenUsed="0"/>
+    <w:lsdException w:name="Medium List 1 Accent 6" w:semiHidden="0" w:uiPriority="65" w:unhideWhenUsed="0"/>
+    <w:lsdException w:name="Medium List 2 Accent 6" w:semiHidden="0" w:uiPriority="66" w:unhideWhenUsed="0"/>
+    <w:lsdException w:name="Medium Grid 1 Accent 6" w:semiHidden="0" w:uiPriority="67" w:unhideWhenUsed="0"/>
+    <w:lsdException w:name="Medium Grid 2 Accent 6" w:semiHidden="0" w:uiPriority="68" w:unhideWhenUsed="0"/>
+    <w:lsdException w:name="Medium Grid 3 Accent 6" w:semiHidden="0" w:uiPriority="69" w:unhideWhenUsed="0"/>
+    <w:lsdException w:name="Dark List Accent 6" w:semiHidden="0" w:uiPriority="70" w:unhideWhenUsed="0"/>
+    <w:lsdException w:name="Colorful Shading Accent 6" w:semiHidden="0" w:uiPriority="71" w:unhideWhenUsed="0"/>
+    <w:lsdException w:name="Colorful List Accent 6" w:semiHidden="0" w:uiPriority="72" w:unhideWhenUsed="0"/>
+    <w:lsdException w:name="Colorful Grid Accent 6" w:semiHidden="0" w:uiPriority="73" w:unhideWhenUsed="0"/>
+    <w:lsdException w:name="Subtle Emphasis" w:semiHidden="0" w:uiPriority="19" w:unhideWhenUsed="0" w:qFormat="1"/>
+    <w:lsdException w:name="Intense Emphasis" w:semiHidden="0" w:uiPriority="21" w:unhideWhenUsed="0" w:qFormat="1"/>
+    <w:lsdException w:name="Subtle Reference" w:semiHidden="0" w:uiPriority="31" w:unhideWhenUsed="0" w:qFormat="1"/>
+    <w:lsdException w:name="Intense Reference" w:semiHidden="0" w:uiPriority="32" w:unhideWhenUsed="0" w:qFormat="1"/>
+    <w:lsdException w:name="Book Title" w:semiHidden="0" w:uiPriority="33" w:unhideWhenUsed="0" w:qFormat="1"/>
+    <w:lsdException w:name="Bibliography" w:uiPriority="37"/>
+    <w:lsdException w:name="TOC Heading" w:uiPriority="39" w:qFormat="1"/>
   </w:latentStyles>
   <w:style w:type="paragraph" w:default="1" w:styleId="Normal">
     <w:name w:val="Normal"/>
@@ -10297,6 +11833,1143 @@
   <w:style w:type="character" w:default="1" w:styleId="DefaultParagraphFont">
     <w:name w:val="Default Paragraph Font"/>
     <w:uiPriority w:val="1"/>
+    <w:semiHidden/>
+    <w:unhideWhenUsed/>
+  </w:style>
+  <w:style w:type="table" w:default="1" w:styleId="TableNormal">
+    <w:name w:val="Normal Table"/>
+    <w:uiPriority w:val="99"/>
+    <w:semiHidden/>
+    <w:unhideWhenUsed/>
+    <w:tblPr>
+      <w:tblInd w:w="0" w:type="dxa"/>
+      <w:tblCellMar>
+        <w:top w:w="0" w:type="dxa"/>
+        <w:left w:w="108" w:type="dxa"/>
+        <w:bottom w:w="0" w:type="dxa"/>
+        <w:right w:w="108" w:type="dxa"/>
+      </w:tblCellMar>
+    </w:tblPr>
+  </w:style>
+  <w:style w:type="numbering" w:default="1" w:styleId="NoList">
+    <w:name w:val="No List"/>
+    <w:uiPriority w:val="99"/>
+    <w:semiHidden/>
+    <w:unhideWhenUsed/>
+  </w:style>
+  <w:style w:type="paragraph" w:customStyle="1" w:styleId="Logo">
+    <w:name w:val="Logo"/>
+    <w:basedOn w:val="Normal"/>
+    <w:uiPriority w:val="99"/>
+    <w:semiHidden/>
+    <w:unhideWhenUsed/>
+    <w:pPr>
+      <w:spacing w:before="600"/>
+    </w:pPr>
+  </w:style>
+  <w:style w:type="character" w:styleId="PlaceholderText">
+    <w:name w:val="Placeholder Text"/>
+    <w:basedOn w:val="DefaultParagraphFont"/>
+    <w:uiPriority w:val="99"/>
+    <w:semiHidden/>
+    <w:rPr>
+      <w:color w:val="808080"/>
+    </w:rPr>
+  </w:style>
+  <w:style w:type="paragraph" w:styleId="Title">
+    <w:name w:val="Title"/>
+    <w:basedOn w:val="Normal"/>
+    <w:next w:val="Normal"/>
+    <w:link w:val="TitleChar"/>
+    <w:uiPriority w:val="10"/>
+    <w:qFormat/>
+    <w:rsid w:val="00271161"/>
+    <w:pPr>
+      <w:spacing w:before="0" w:after="0"/>
+    </w:pPr>
+    <w:rPr>
+      <w:rFonts w:asciiTheme="majorHAnsi" w:eastAsiaTheme="majorEastAsia" w:hAnsiTheme="majorHAnsi" w:cstheme="majorBidi"/>
+      <w:caps/>
+      <w:color w:val="F24F4F" w:themeColor="accent1"/>
+      <w:spacing w:val="10"/>
+      <w:sz w:val="52"/>
+      <w:szCs w:val="52"/>
+    </w:rPr>
+  </w:style>
+  <w:style w:type="character" w:customStyle="1" w:styleId="TitleChar">
+    <w:name w:val="Title Char"/>
+    <w:basedOn w:val="DefaultParagraphFont"/>
+    <w:link w:val="Title"/>
+    <w:uiPriority w:val="10"/>
+    <w:rsid w:val="00271161"/>
+    <w:rPr>
+      <w:rFonts w:asciiTheme="majorHAnsi" w:eastAsiaTheme="majorEastAsia" w:hAnsiTheme="majorHAnsi" w:cstheme="majorBidi"/>
+      <w:caps/>
+      <w:color w:val="F24F4F" w:themeColor="accent1"/>
+      <w:spacing w:val="10"/>
+      <w:sz w:val="52"/>
+      <w:szCs w:val="52"/>
+    </w:rPr>
+  </w:style>
+  <w:style w:type="paragraph" w:styleId="Subtitle">
+    <w:name w:val="Subtitle"/>
+    <w:basedOn w:val="Normal"/>
+    <w:next w:val="Normal"/>
+    <w:link w:val="SubtitleChar"/>
+    <w:uiPriority w:val="11"/>
+    <w:qFormat/>
+    <w:rsid w:val="00271161"/>
+    <w:pPr>
+      <w:spacing w:before="0" w:after="500" w:line="240" w:lineRule="auto"/>
+    </w:pPr>
+    <w:rPr>
+      <w:caps/>
+      <w:color w:val="595959" w:themeColor="text1" w:themeTint="A6"/>
+      <w:spacing w:val="10"/>
+      <w:sz w:val="21"/>
+      <w:szCs w:val="21"/>
+    </w:rPr>
+  </w:style>
+  <w:style w:type="character" w:customStyle="1" w:styleId="SubtitleChar">
+    <w:name w:val="Subtitle Char"/>
+    <w:basedOn w:val="DefaultParagraphFont"/>
+    <w:link w:val="Subtitle"/>
+    <w:uiPriority w:val="11"/>
+    <w:rsid w:val="00271161"/>
+    <w:rPr>
+      <w:caps/>
+      <w:color w:val="595959" w:themeColor="text1" w:themeTint="A6"/>
+      <w:spacing w:val="10"/>
+      <w:sz w:val="21"/>
+      <w:szCs w:val="21"/>
+    </w:rPr>
+  </w:style>
+  <w:style w:type="paragraph" w:styleId="NoSpacing">
+    <w:name w:val="No Spacing"/>
+    <w:uiPriority w:val="1"/>
+    <w:qFormat/>
+    <w:rsid w:val="00271161"/>
+    <w:pPr>
+      <w:spacing w:after="0" w:line="240" w:lineRule="auto"/>
+    </w:pPr>
+  </w:style>
+  <w:style w:type="table" w:styleId="TableGrid">
+    <w:name w:val="Table Grid"/>
+    <w:basedOn w:val="TableNormal"/>
+    <w:uiPriority w:val="39"/>
+    <w:pPr>
+      <w:spacing w:after="0" w:line="240" w:lineRule="auto"/>
+    </w:pPr>
+    <w:tblPr>
+      <w:tblBorders>
+        <w:top w:val="single" w:sz="4" w:space="0" w:color="auto"/>
+        <w:left w:val="single" w:sz="4" w:space="0" w:color="auto"/>
+        <w:bottom w:val="single" w:sz="4" w:space="0" w:color="auto"/>
+        <w:right w:val="single" w:sz="4" w:space="0" w:color="auto"/>
+        <w:insideH w:val="single" w:sz="4" w:space="0" w:color="auto"/>
+        <w:insideV w:val="single" w:sz="4" w:space="0" w:color="auto"/>
+      </w:tblBorders>
+    </w:tblPr>
+  </w:style>
+  <w:style w:type="paragraph" w:customStyle="1" w:styleId="ContactInfo">
+    <w:name w:val="Contact Info"/>
+    <w:basedOn w:val="NoSpacing"/>
+    <w:uiPriority w:val="99"/>
+    <w:rPr>
+      <w:color w:val="FFFFFF" w:themeColor="background1"/>
+      <w:sz w:val="22"/>
+      <w:szCs w:val="22"/>
+    </w:rPr>
+  </w:style>
+  <w:style w:type="paragraph" w:customStyle="1" w:styleId="TableSpace">
+    <w:name w:val="Table Space"/>
+    <w:basedOn w:val="NoSpacing"/>
+    <w:uiPriority w:val="99"/>
+    <w:pPr>
+      <w:spacing w:line="14" w:lineRule="exact"/>
+    </w:pPr>
+  </w:style>
+  <w:style w:type="paragraph" w:styleId="Header">
+    <w:name w:val="header"/>
+    <w:basedOn w:val="Normal"/>
+    <w:link w:val="HeaderChar"/>
+    <w:uiPriority w:val="99"/>
+    <w:unhideWhenUsed/>
+    <w:pPr>
+      <w:tabs>
+        <w:tab w:val="center" w:pos="4680"/>
+        <w:tab w:val="right" w:pos="9360"/>
+      </w:tabs>
+      <w:spacing w:after="0" w:line="240" w:lineRule="auto"/>
+    </w:pPr>
+  </w:style>
+  <w:style w:type="character" w:customStyle="1" w:styleId="HeaderChar">
+    <w:name w:val="Header Char"/>
+    <w:basedOn w:val="DefaultParagraphFont"/>
+    <w:link w:val="Header"/>
+    <w:uiPriority w:val="99"/>
+  </w:style>
+  <w:style w:type="paragraph" w:styleId="Footer">
+    <w:name w:val="footer"/>
+    <w:basedOn w:val="Normal"/>
+    <w:link w:val="FooterChar"/>
+    <w:uiPriority w:val="99"/>
+    <w:unhideWhenUsed/>
+    <w:pPr>
+      <w:spacing w:after="0" w:line="240" w:lineRule="auto"/>
+    </w:pPr>
+    <w:rPr>
+      <w:rFonts w:asciiTheme="majorHAnsi" w:eastAsiaTheme="majorEastAsia" w:hAnsiTheme="majorHAnsi" w:cstheme="majorBidi"/>
+      <w:caps/>
+      <w:color w:val="F24F4F" w:themeColor="accent1"/>
+      <w:sz w:val="16"/>
+      <w:szCs w:val="16"/>
+    </w:rPr>
+  </w:style>
+  <w:style w:type="character" w:customStyle="1" w:styleId="FooterChar">
+    <w:name w:val="Footer Char"/>
+    <w:basedOn w:val="DefaultParagraphFont"/>
+    <w:link w:val="Footer"/>
+    <w:uiPriority w:val="99"/>
+    <w:rPr>
+      <w:rFonts w:asciiTheme="majorHAnsi" w:eastAsiaTheme="majorEastAsia" w:hAnsiTheme="majorHAnsi" w:cstheme="majorBidi"/>
+      <w:caps/>
+      <w:color w:val="F24F4F" w:themeColor="accent1"/>
+      <w:sz w:val="16"/>
+      <w:szCs w:val="16"/>
+    </w:rPr>
+  </w:style>
+  <w:style w:type="character" w:customStyle="1" w:styleId="Heading1Char">
+    <w:name w:val="Heading 1 Char"/>
+    <w:basedOn w:val="DefaultParagraphFont"/>
+    <w:link w:val="Heading1"/>
+    <w:uiPriority w:val="9"/>
+    <w:rsid w:val="00271161"/>
+    <w:rPr>
+      <w:caps/>
+      <w:color w:val="FFFFFF" w:themeColor="background1"/>
+      <w:spacing w:val="15"/>
+      <w:sz w:val="22"/>
+      <w:szCs w:val="22"/>
+      <w:shd w:val="clear" w:color="auto" w:fill="F24F4F" w:themeFill="accent1"/>
+    </w:rPr>
+  </w:style>
+  <w:style w:type="character" w:customStyle="1" w:styleId="Heading2Char">
+    <w:name w:val="Heading 2 Char"/>
+    <w:basedOn w:val="DefaultParagraphFont"/>
+    <w:link w:val="Heading2"/>
+    <w:uiPriority w:val="9"/>
+    <w:rsid w:val="00271161"/>
+    <w:rPr>
+      <w:caps/>
+      <w:spacing w:val="15"/>
+      <w:shd w:val="clear" w:color="auto" w:fill="FCDBDB" w:themeFill="accent1" w:themeFillTint="33"/>
+    </w:rPr>
+  </w:style>
+  <w:style w:type="paragraph" w:styleId="TOCHeading">
+    <w:name w:val="TOC Heading"/>
+    <w:basedOn w:val="Heading1"/>
+    <w:next w:val="Normal"/>
+    <w:uiPriority w:val="39"/>
+    <w:unhideWhenUsed/>
+    <w:qFormat/>
+    <w:rsid w:val="00271161"/>
+    <w:pPr>
+      <w:outlineLvl w:val="9"/>
+    </w:pPr>
+  </w:style>
+  <w:style w:type="paragraph" w:styleId="TOC1">
+    <w:name w:val="toc 1"/>
+    <w:basedOn w:val="Normal"/>
+    <w:next w:val="Normal"/>
+    <w:autoRedefine/>
+    <w:uiPriority w:val="39"/>
+    <w:unhideWhenUsed/>
+    <w:pPr>
+      <w:numPr>
+        <w:numId w:val="1"/>
+      </w:numPr>
+      <w:spacing w:after="140" w:line="240" w:lineRule="auto"/>
+      <w:ind w:right="3240"/>
+    </w:pPr>
+    <w:rPr>
+      <w:b/>
+      <w:bCs/>
+      <w:sz w:val="26"/>
+      <w:szCs w:val="26"/>
+    </w:rPr>
+  </w:style>
+  <w:style w:type="paragraph" w:styleId="TOC2">
+    <w:name w:val="toc 2"/>
+    <w:basedOn w:val="Normal"/>
+    <w:next w:val="Normal"/>
+    <w:autoRedefine/>
+    <w:uiPriority w:val="39"/>
+    <w:unhideWhenUsed/>
+    <w:pPr>
+      <w:tabs>
+        <w:tab w:val="right" w:leader="dot" w:pos="9350"/>
+      </w:tabs>
+      <w:spacing w:after="100" w:line="240" w:lineRule="auto"/>
+      <w:ind w:left="720" w:right="3240"/>
+    </w:pPr>
+    <w:rPr>
+      <w:sz w:val="22"/>
+      <w:szCs w:val="22"/>
+    </w:rPr>
+  </w:style>
+  <w:style w:type="character" w:styleId="Hyperlink">
+    <w:name w:val="Hyperlink"/>
+    <w:basedOn w:val="DefaultParagraphFont"/>
+    <w:uiPriority w:val="99"/>
+    <w:unhideWhenUsed/>
+    <w:rPr>
+      <w:color w:val="4C483D" w:themeColor="hyperlink"/>
+      <w:u w:val="single"/>
+    </w:rPr>
+  </w:style>
+  <w:style w:type="character" w:customStyle="1" w:styleId="Heading3Char">
+    <w:name w:val="Heading 3 Char"/>
+    <w:basedOn w:val="DefaultParagraphFont"/>
+    <w:link w:val="Heading3"/>
+    <w:uiPriority w:val="9"/>
+    <w:rsid w:val="00271161"/>
+    <w:rPr>
+      <w:caps/>
+      <w:color w:val="940B0B" w:themeColor="accent1" w:themeShade="7F"/>
+      <w:spacing w:val="15"/>
+    </w:rPr>
+  </w:style>
+  <w:style w:type="paragraph" w:customStyle="1" w:styleId="LogoAlt">
+    <w:name w:val="Logo Alt."/>
+    <w:basedOn w:val="Normal"/>
+    <w:uiPriority w:val="99"/>
+    <w:unhideWhenUsed/>
+    <w:pPr>
+      <w:spacing w:before="720" w:line="240" w:lineRule="auto"/>
+      <w:ind w:left="720"/>
+    </w:pPr>
+  </w:style>
+  <w:style w:type="paragraph" w:customStyle="1" w:styleId="FooterAlt">
+    <w:name w:val="Footer Alt."/>
+    <w:basedOn w:val="Normal"/>
+    <w:uiPriority w:val="99"/>
+    <w:unhideWhenUsed/>
+    <w:pPr>
+      <w:spacing w:after="0" w:line="240" w:lineRule="auto"/>
+    </w:pPr>
+    <w:rPr>
+      <w:i/>
+      <w:iCs/>
+      <w:sz w:val="18"/>
+      <w:szCs w:val="18"/>
+    </w:rPr>
+  </w:style>
+  <w:style w:type="table" w:customStyle="1" w:styleId="TipTable">
+    <w:name w:val="Tip Table"/>
+    <w:basedOn w:val="TableNormal"/>
+    <w:uiPriority w:val="99"/>
+    <w:pPr>
+      <w:spacing w:after="0" w:line="240" w:lineRule="auto"/>
+    </w:pPr>
+    <w:rPr>
+      <w:color w:val="404040" w:themeColor="text1" w:themeTint="BF"/>
+      <w:sz w:val="18"/>
+      <w:szCs w:val="18"/>
+    </w:rPr>
+    <w:tblPr>
+      <w:tblCellMar>
+        <w:top w:w="144" w:type="dxa"/>
+        <w:left w:w="0" w:type="dxa"/>
+        <w:right w:w="0" w:type="dxa"/>
+      </w:tblCellMar>
+    </w:tblPr>
+    <w:tcPr>
+      <w:shd w:val="clear" w:color="auto" w:fill="FCDBDB" w:themeFill="accent1" w:themeFillTint="33"/>
+    </w:tcPr>
+    <w:tblStylePr w:type="firstCol">
+      <w:pPr>
+        <w:wordWrap/>
+        <w:jc w:val="center"/>
+      </w:pPr>
+    </w:tblStylePr>
+  </w:style>
+  <w:style w:type="paragraph" w:customStyle="1" w:styleId="TipText">
+    <w:name w:val="Tip Text"/>
+    <w:basedOn w:val="Normal"/>
+    <w:uiPriority w:val="99"/>
+    <w:pPr>
+      <w:spacing w:before="160" w:after="160" w:line="264" w:lineRule="auto"/>
+      <w:ind w:right="576"/>
+    </w:pPr>
+    <w:rPr>
+      <w:rFonts w:asciiTheme="majorHAnsi" w:eastAsiaTheme="majorEastAsia" w:hAnsiTheme="majorHAnsi" w:cstheme="majorBidi"/>
+      <w:i/>
+      <w:iCs/>
+      <w:sz w:val="16"/>
+      <w:szCs w:val="16"/>
+    </w:rPr>
+  </w:style>
+  <w:style w:type="paragraph" w:customStyle="1" w:styleId="Icon">
+    <w:name w:val="Icon"/>
+    <w:basedOn w:val="Normal"/>
+    <w:uiPriority w:val="99"/>
+    <w:unhideWhenUsed/>
+    <w:pPr>
+      <w:spacing w:before="160" w:after="160" w:line="240" w:lineRule="auto"/>
+      <w:jc w:val="center"/>
+    </w:pPr>
+  </w:style>
+  <w:style w:type="character" w:customStyle="1" w:styleId="Heading4Char">
+    <w:name w:val="Heading 4 Char"/>
+    <w:basedOn w:val="DefaultParagraphFont"/>
+    <w:link w:val="Heading4"/>
+    <w:uiPriority w:val="9"/>
+    <w:semiHidden/>
+    <w:rsid w:val="00271161"/>
+    <w:rPr>
+      <w:caps/>
+      <w:color w:val="DF1010" w:themeColor="accent1" w:themeShade="BF"/>
+      <w:spacing w:val="10"/>
+    </w:rPr>
+  </w:style>
+  <w:style w:type="table" w:customStyle="1" w:styleId="FinancialTable">
+    <w:name w:val="Financial Table"/>
+    <w:basedOn w:val="TableNormal"/>
+    <w:uiPriority w:val="99"/>
+    <w:pPr>
+      <w:spacing w:before="60" w:after="60" w:line="240" w:lineRule="auto"/>
+    </w:pPr>
+    <w:tblPr>
+      <w:tblStyleRowBandSize w:val="1"/>
+      <w:tblBorders>
+        <w:top w:val="single" w:sz="4" w:space="0" w:color="BCB8AC" w:themeColor="text2" w:themeTint="66"/>
+        <w:left w:val="single" w:sz="4" w:space="0" w:color="BCB8AC" w:themeColor="text2" w:themeTint="66"/>
+        <w:bottom w:val="single" w:sz="4" w:space="0" w:color="BCB8AC" w:themeColor="text2" w:themeTint="66"/>
+        <w:right w:val="single" w:sz="4" w:space="0" w:color="BCB8AC" w:themeColor="text2" w:themeTint="66"/>
+        <w:insideV w:val="single" w:sz="4" w:space="0" w:color="BCB8AC" w:themeColor="text2" w:themeTint="66"/>
+      </w:tblBorders>
+    </w:tblPr>
+    <w:tblStylePr w:type="firstRow">
+      <w:rPr>
+        <w:rFonts w:asciiTheme="majorHAnsi" w:hAnsiTheme="majorHAnsi"/>
+        <w:color w:val="FFFFFF" w:themeColor="background1"/>
+        <w:sz w:val="16"/>
+      </w:rPr>
+      <w:tblPr/>
+      <w:tcPr>
+        <w:shd w:val="clear" w:color="auto" w:fill="F24F4F" w:themeFill="accent1"/>
+      </w:tcPr>
+    </w:tblStylePr>
+    <w:tblStylePr w:type="lastRow">
+      <w:rPr>
+        <w:rFonts w:asciiTheme="majorHAnsi" w:hAnsiTheme="majorHAnsi"/>
+        <w:b/>
+        <w:caps/>
+        <w:smallCaps w:val="0"/>
+        <w:color w:val="F24F4F" w:themeColor="accent1"/>
+        <w:sz w:val="16"/>
+      </w:rPr>
+      <w:tblPr/>
+      <w:tcPr>
+        <w:tcBorders>
+          <w:top w:val="nil"/>
+        </w:tcBorders>
+      </w:tcPr>
+    </w:tblStylePr>
+    <w:tblStylePr w:type="firstCol">
+      <w:rPr>
+        <w:rFonts w:asciiTheme="majorHAnsi" w:hAnsiTheme="majorHAnsi"/>
+        <w:sz w:val="16"/>
+      </w:rPr>
+    </w:tblStylePr>
+    <w:tblStylePr w:type="band2Horz">
+      <w:tblPr/>
+      <w:tcPr>
+        <w:shd w:val="clear" w:color="auto" w:fill="DDDBD5" w:themeFill="text2" w:themeFillTint="33"/>
+      </w:tcPr>
+    </w:tblStylePr>
+  </w:style>
+  <w:style w:type="paragraph" w:styleId="TOC3">
+    <w:name w:val="toc 3"/>
+    <w:basedOn w:val="Normal"/>
+    <w:next w:val="Normal"/>
+    <w:autoRedefine/>
+    <w:uiPriority w:val="39"/>
+    <w:unhideWhenUsed/>
+    <w:pPr>
+      <w:spacing w:after="100"/>
+      <w:ind w:left="720" w:right="3240"/>
+    </w:pPr>
+  </w:style>
+  <w:style w:type="paragraph" w:styleId="TOC4">
+    <w:name w:val="toc 4"/>
+    <w:basedOn w:val="Normal"/>
+    <w:next w:val="Normal"/>
+    <w:autoRedefine/>
+    <w:uiPriority w:val="39"/>
+    <w:semiHidden/>
+    <w:unhideWhenUsed/>
+    <w:pPr>
+      <w:spacing w:after="100"/>
+      <w:ind w:left="720" w:right="3240"/>
+    </w:pPr>
+  </w:style>
+  <w:style w:type="character" w:customStyle="1" w:styleId="Heading5Char">
+    <w:name w:val="Heading 5 Char"/>
+    <w:basedOn w:val="DefaultParagraphFont"/>
+    <w:link w:val="Heading5"/>
+    <w:uiPriority w:val="9"/>
+    <w:semiHidden/>
+    <w:rsid w:val="00271161"/>
+    <w:rPr>
+      <w:caps/>
+      <w:color w:val="DF1010" w:themeColor="accent1" w:themeShade="BF"/>
+      <w:spacing w:val="10"/>
+    </w:rPr>
+  </w:style>
+  <w:style w:type="character" w:customStyle="1" w:styleId="Heading6Char">
+    <w:name w:val="Heading 6 Char"/>
+    <w:basedOn w:val="DefaultParagraphFont"/>
+    <w:link w:val="Heading6"/>
+    <w:uiPriority w:val="9"/>
+    <w:semiHidden/>
+    <w:rsid w:val="00271161"/>
+    <w:rPr>
+      <w:caps/>
+      <w:color w:val="DF1010" w:themeColor="accent1" w:themeShade="BF"/>
+      <w:spacing w:val="10"/>
+    </w:rPr>
+  </w:style>
+  <w:style w:type="character" w:customStyle="1" w:styleId="Heading7Char">
+    <w:name w:val="Heading 7 Char"/>
+    <w:basedOn w:val="DefaultParagraphFont"/>
+    <w:link w:val="Heading7"/>
+    <w:uiPriority w:val="9"/>
+    <w:semiHidden/>
+    <w:rsid w:val="00271161"/>
+    <w:rPr>
+      <w:caps/>
+      <w:color w:val="DF1010" w:themeColor="accent1" w:themeShade="BF"/>
+      <w:spacing w:val="10"/>
+    </w:rPr>
+  </w:style>
+  <w:style w:type="character" w:customStyle="1" w:styleId="Heading8Char">
+    <w:name w:val="Heading 8 Char"/>
+    <w:basedOn w:val="DefaultParagraphFont"/>
+    <w:link w:val="Heading8"/>
+    <w:uiPriority w:val="9"/>
+    <w:semiHidden/>
+    <w:rsid w:val="00271161"/>
+    <w:rPr>
+      <w:caps/>
+      <w:spacing w:val="10"/>
+      <w:sz w:val="18"/>
+      <w:szCs w:val="18"/>
+    </w:rPr>
+  </w:style>
+  <w:style w:type="character" w:customStyle="1" w:styleId="Heading9Char">
+    <w:name w:val="Heading 9 Char"/>
+    <w:basedOn w:val="DefaultParagraphFont"/>
+    <w:link w:val="Heading9"/>
+    <w:uiPriority w:val="9"/>
+    <w:semiHidden/>
+    <w:rsid w:val="00271161"/>
+    <w:rPr>
+      <w:i/>
+      <w:iCs/>
+      <w:caps/>
+      <w:spacing w:val="10"/>
+      <w:sz w:val="18"/>
+      <w:szCs w:val="18"/>
+    </w:rPr>
+  </w:style>
+  <w:style w:type="paragraph" w:styleId="Caption">
+    <w:name w:val="caption"/>
+    <w:basedOn w:val="Normal"/>
+    <w:next w:val="Normal"/>
+    <w:uiPriority w:val="35"/>
+    <w:semiHidden/>
+    <w:unhideWhenUsed/>
+    <w:qFormat/>
+    <w:rsid w:val="00271161"/>
+    <w:rPr>
+      <w:b/>
+      <w:bCs/>
+      <w:color w:val="DF1010" w:themeColor="accent1" w:themeShade="BF"/>
+      <w:sz w:val="16"/>
+      <w:szCs w:val="16"/>
+    </w:rPr>
+  </w:style>
+  <w:style w:type="character" w:styleId="Strong">
+    <w:name w:val="Strong"/>
+    <w:uiPriority w:val="22"/>
+    <w:qFormat/>
+    <w:rsid w:val="00271161"/>
+    <w:rPr>
+      <w:b/>
+      <w:bCs/>
+    </w:rPr>
+  </w:style>
+  <w:style w:type="character" w:styleId="Emphasis">
+    <w:name w:val="Emphasis"/>
+    <w:uiPriority w:val="20"/>
+    <w:qFormat/>
+    <w:rsid w:val="00271161"/>
+    <w:rPr>
+      <w:caps/>
+      <w:color w:val="940B0B" w:themeColor="accent1" w:themeShade="7F"/>
+      <w:spacing w:val="5"/>
+    </w:rPr>
+  </w:style>
+  <w:style w:type="paragraph" w:styleId="Quote">
+    <w:name w:val="Quote"/>
+    <w:basedOn w:val="Normal"/>
+    <w:next w:val="Normal"/>
+    <w:link w:val="QuoteChar"/>
+    <w:uiPriority w:val="29"/>
+    <w:qFormat/>
+    <w:rsid w:val="00271161"/>
+    <w:rPr>
+      <w:i/>
+      <w:iCs/>
+      <w:sz w:val="24"/>
+      <w:szCs w:val="24"/>
+    </w:rPr>
+  </w:style>
+  <w:style w:type="character" w:customStyle="1" w:styleId="QuoteChar">
+    <w:name w:val="Quote Char"/>
+    <w:basedOn w:val="DefaultParagraphFont"/>
+    <w:link w:val="Quote"/>
+    <w:uiPriority w:val="29"/>
+    <w:rsid w:val="00271161"/>
+    <w:rPr>
+      <w:i/>
+      <w:iCs/>
+      <w:sz w:val="24"/>
+      <w:szCs w:val="24"/>
+    </w:rPr>
+  </w:style>
+  <w:style w:type="paragraph" w:styleId="IntenseQuote">
+    <w:name w:val="Intense Quote"/>
+    <w:basedOn w:val="Normal"/>
+    <w:next w:val="Normal"/>
+    <w:link w:val="IntenseQuoteChar"/>
+    <w:uiPriority w:val="30"/>
+    <w:qFormat/>
+    <w:rsid w:val="00271161"/>
+    <w:pPr>
+      <w:spacing w:before="240" w:after="240" w:line="240" w:lineRule="auto"/>
+      <w:ind w:left="1080" w:right="1080"/>
+      <w:jc w:val="center"/>
+    </w:pPr>
+    <w:rPr>
+      <w:color w:val="F24F4F" w:themeColor="accent1"/>
+      <w:sz w:val="24"/>
+      <w:szCs w:val="24"/>
+    </w:rPr>
+  </w:style>
+  <w:style w:type="character" w:customStyle="1" w:styleId="IntenseQuoteChar">
+    <w:name w:val="Intense Quote Char"/>
+    <w:basedOn w:val="DefaultParagraphFont"/>
+    <w:link w:val="IntenseQuote"/>
+    <w:uiPriority w:val="30"/>
+    <w:rsid w:val="00271161"/>
+    <w:rPr>
+      <w:color w:val="F24F4F" w:themeColor="accent1"/>
+      <w:sz w:val="24"/>
+      <w:szCs w:val="24"/>
+    </w:rPr>
+  </w:style>
+  <w:style w:type="character" w:styleId="SubtleEmphasis">
+    <w:name w:val="Subtle Emphasis"/>
+    <w:uiPriority w:val="19"/>
+    <w:qFormat/>
+    <w:rsid w:val="00271161"/>
+    <w:rPr>
+      <w:i/>
+      <w:iCs/>
+      <w:color w:val="940B0B" w:themeColor="accent1" w:themeShade="7F"/>
+    </w:rPr>
+  </w:style>
+  <w:style w:type="character" w:styleId="IntenseEmphasis">
+    <w:name w:val="Intense Emphasis"/>
+    <w:uiPriority w:val="21"/>
+    <w:qFormat/>
+    <w:rsid w:val="00271161"/>
+    <w:rPr>
+      <w:b/>
+      <w:bCs/>
+      <w:caps/>
+      <w:color w:val="940B0B" w:themeColor="accent1" w:themeShade="7F"/>
+      <w:spacing w:val="10"/>
+    </w:rPr>
+  </w:style>
+  <w:style w:type="character" w:styleId="SubtleReference">
+    <w:name w:val="Subtle Reference"/>
+    <w:uiPriority w:val="31"/>
+    <w:qFormat/>
+    <w:rsid w:val="00271161"/>
+    <w:rPr>
+      <w:b/>
+      <w:bCs/>
+      <w:color w:val="F24F4F" w:themeColor="accent1"/>
+    </w:rPr>
+  </w:style>
+  <w:style w:type="character" w:styleId="IntenseReference">
+    <w:name w:val="Intense Reference"/>
+    <w:uiPriority w:val="32"/>
+    <w:qFormat/>
+    <w:rsid w:val="00271161"/>
+    <w:rPr>
+      <w:b/>
+      <w:bCs/>
+      <w:i/>
+      <w:iCs/>
+      <w:caps/>
+      <w:color w:val="F24F4F" w:themeColor="accent1"/>
+    </w:rPr>
+  </w:style>
+  <w:style w:type="character" w:styleId="BookTitle">
+    <w:name w:val="Book Title"/>
+    <w:uiPriority w:val="33"/>
+    <w:qFormat/>
+    <w:rsid w:val="00271161"/>
+    <w:rPr>
+      <w:b/>
+      <w:bCs/>
+      <w:i/>
+      <w:iCs/>
+      <w:spacing w:val="0"/>
+    </w:rPr>
+  </w:style>
+  <w:style w:type="paragraph" w:styleId="ListParagraph">
+    <w:name w:val="List Paragraph"/>
+    <w:basedOn w:val="Normal"/>
+    <w:uiPriority w:val="34"/>
+    <w:qFormat/>
+    <w:rsid w:val="00830523"/>
+    <w:pPr>
+      <w:ind w:left="720"/>
+      <w:contextualSpacing/>
+    </w:pPr>
+  </w:style>
+  <w:style w:type="paragraph" w:styleId="BalloonText">
+    <w:name w:val="Balloon Text"/>
+    <w:basedOn w:val="Normal"/>
+    <w:link w:val="BalloonTextChar"/>
+    <w:uiPriority w:val="99"/>
+    <w:semiHidden/>
+    <w:unhideWhenUsed/>
+    <w:rsid w:val="00357853"/>
+    <w:pPr>
+      <w:spacing w:before="0" w:after="0" w:line="240" w:lineRule="auto"/>
+    </w:pPr>
+    <w:rPr>
+      <w:rFonts w:ascii="Tahoma" w:hAnsi="Tahoma" w:cs="Tahoma"/>
+      <w:sz w:val="16"/>
+      <w:szCs w:val="16"/>
+    </w:rPr>
+  </w:style>
+  <w:style w:type="character" w:customStyle="1" w:styleId="BalloonTextChar">
+    <w:name w:val="Balloon Text Char"/>
+    <w:basedOn w:val="DefaultParagraphFont"/>
+    <w:link w:val="BalloonText"/>
+    <w:uiPriority w:val="99"/>
+    <w:semiHidden/>
+    <w:rsid w:val="00357853"/>
+    <w:rPr>
+      <w:rFonts w:ascii="Tahoma" w:hAnsi="Tahoma" w:cs="Tahoma"/>
+      <w:sz w:val="16"/>
+      <w:szCs w:val="16"/>
+    </w:rPr>
+  </w:style>
+  <w:style w:type="character" w:styleId="FollowedHyperlink">
+    <w:name w:val="FollowedHyperlink"/>
+    <w:basedOn w:val="DefaultParagraphFont"/>
+    <w:uiPriority w:val="99"/>
+    <w:semiHidden/>
+    <w:unhideWhenUsed/>
+    <w:rsid w:val="003840FB"/>
+    <w:rPr>
+      <w:color w:val="A3648B" w:themeColor="followedHyperlink"/>
+      <w:u w:val="single"/>
+    </w:rPr>
+  </w:style>
+</w:styles>
+</file>
+
+<file path=word/stylesWithEffects.xml><?xml version="1.0" encoding="utf-8"?>
+<w:styles xmlns:wpc="http://schemas.microsoft.com/office/word/2010/wordprocessingCanvas" xmlns:mc="http://schemas.openxmlformats.org/markup-compatibility/2006" xmlns:o="urn:schemas-microsoft-com:office:office" xmlns:r="http://schemas.openxmlformats.org/officeDocument/2006/relationships" xmlns:m="http://schemas.openxmlformats.org/officeDocument/2006/math" xmlns:v="urn:schemas-microsoft-com:vml" xmlns:wp14="http://schemas.microsoft.com/office/word/2010/wordprocessingDrawing" xmlns:wp="http://schemas.openxmlformats.org/drawingml/2006/wordprocessingDrawing" xmlns:w10="urn:schemas-microsoft-com:office:word" xmlns:w="http://schemas.openxmlformats.org/wordprocessingml/2006/main" xmlns:w14="http://schemas.microsoft.com/office/word/2010/wordml" xmlns:wpg="http://schemas.microsoft.com/office/word/2010/wordprocessingGroup" xmlns:wpi="http://schemas.microsoft.com/office/word/2010/wordprocessingInk" xmlns:wne="http://schemas.microsoft.com/office/word/2006/wordml" xmlns:wps="http://schemas.microsoft.com/office/word/2010/wordprocessingShape" mc:Ignorable="w14 wp14">
+  <w:docDefaults>
+    <w:rPrDefault>
+      <w:rPr>
+        <w:rFonts w:asciiTheme="minorHAnsi" w:eastAsiaTheme="minorEastAsia" w:hAnsiTheme="minorHAnsi" w:cstheme="minorBidi"/>
+        <w:lang w:val="en-US" w:eastAsia="ja-JP" w:bidi="ar-SA"/>
+      </w:rPr>
+    </w:rPrDefault>
+    <w:pPrDefault>
+      <w:pPr>
+        <w:spacing w:before="100" w:after="200" w:line="276" w:lineRule="auto"/>
+      </w:pPr>
+    </w:pPrDefault>
+  </w:docDefaults>
+  <w:latentStyles w:defLockedState="0" w:defUIPriority="99" w:defSemiHidden="1" w:defUnhideWhenUsed="1" w:defQFormat="0" w:count="267">
+    <w:lsdException w:name="Normal" w:semiHidden="0" w:uiPriority="0" w:unhideWhenUsed="0" w:qFormat="1"/>
+    <w:lsdException w:name="heading 1" w:semiHidden="0" w:uiPriority="9" w:unhideWhenUsed="0" w:qFormat="1"/>
+    <w:lsdException w:name="heading 2" w:uiPriority="9" w:qFormat="1"/>
+    <w:lsdException w:name="heading 3" w:uiPriority="9" w:qFormat="1"/>
+    <w:lsdException w:name="heading 4" w:uiPriority="9" w:qFormat="1"/>
+    <w:lsdException w:name="heading 5" w:uiPriority="9" w:qFormat="1"/>
+    <w:lsdException w:name="heading 6" w:uiPriority="9" w:qFormat="1"/>
+    <w:lsdException w:name="heading 7" w:uiPriority="9" w:qFormat="1"/>
+    <w:lsdException w:name="heading 8" w:uiPriority="9" w:qFormat="1"/>
+    <w:lsdException w:name="heading 9" w:uiPriority="9" w:qFormat="1"/>
+    <w:lsdException w:name="toc 1" w:uiPriority="39"/>
+    <w:lsdException w:name="toc 2" w:uiPriority="39"/>
+    <w:lsdException w:name="toc 3" w:uiPriority="39"/>
+    <w:lsdException w:name="toc 4" w:uiPriority="39"/>
+    <w:lsdException w:name="toc 5" w:uiPriority="39"/>
+    <w:lsdException w:name="toc 6" w:uiPriority="39"/>
+    <w:lsdException w:name="toc 7" w:uiPriority="39"/>
+    <w:lsdException w:name="toc 8" w:uiPriority="39"/>
+    <w:lsdException w:name="toc 9" w:uiPriority="39"/>
+    <w:lsdException w:name="footer" w:uiPriority="0"/>
+    <w:lsdException w:name="caption" w:uiPriority="35" w:qFormat="1"/>
+    <w:lsdException w:name="Title" w:semiHidden="0" w:uiPriority="10" w:unhideWhenUsed="0" w:qFormat="1"/>
+    <w:lsdException w:name="Default Paragraph Font" w:uiPriority="1"/>
+    <w:lsdException w:name="Subtitle" w:semiHidden="0" w:uiPriority="11" w:unhideWhenUsed="0" w:qFormat="1"/>
+    <w:lsdException w:name="Strong" w:semiHidden="0" w:uiPriority="22" w:unhideWhenUsed="0" w:qFormat="1"/>
+    <w:lsdException w:name="Emphasis" w:semiHidden="0" w:uiPriority="20" w:unhideWhenUsed="0" w:qFormat="1"/>
+    <w:lsdException w:name="Table Grid" w:semiHidden="0" w:uiPriority="39" w:unhideWhenUsed="0"/>
+    <w:lsdException w:name="Placeholder Text" w:unhideWhenUsed="0"/>
+    <w:lsdException w:name="No Spacing" w:semiHidden="0" w:uiPriority="1" w:unhideWhenUsed="0" w:qFormat="1"/>
+    <w:lsdException w:name="Light Shading" w:semiHidden="0" w:uiPriority="60" w:unhideWhenUsed="0"/>
+    <w:lsdException w:name="Light List" w:semiHidden="0" w:uiPriority="61" w:unhideWhenUsed="0"/>
+    <w:lsdException w:name="Light Grid" w:semiHidden="0" w:uiPriority="62" w:unhideWhenUsed="0"/>
+    <w:lsdException w:name="Medium Shading 1" w:semiHidden="0" w:uiPriority="63" w:unhideWhenUsed="0"/>
+    <w:lsdException w:name="Medium Shading 2" w:semiHidden="0" w:uiPriority="64" w:unhideWhenUsed="0"/>
+    <w:lsdException w:name="Medium List 1" w:semiHidden="0" w:uiPriority="65" w:unhideWhenUsed="0"/>
+    <w:lsdException w:name="Medium List 2" w:semiHidden="0" w:uiPriority="66" w:unhideWhenUsed="0"/>
+    <w:lsdException w:name="Medium Grid 1" w:semiHidden="0" w:uiPriority="67" w:unhideWhenUsed="0"/>
+    <w:lsdException w:name="Medium Grid 2" w:semiHidden="0" w:uiPriority="68" w:unhideWhenUsed="0"/>
+    <w:lsdException w:name="Medium Grid 3" w:semiHidden="0" w:uiPriority="69" w:unhideWhenUsed="0"/>
+    <w:lsdException w:name="Dark List" w:semiHidden="0" w:uiPriority="70" w:unhideWhenUsed="0"/>
+    <w:lsdException w:name="Colorful Shading" w:semiHidden="0" w:uiPriority="71" w:unhideWhenUsed="0"/>
+    <w:lsdException w:name="Colorful List" w:semiHidden="0" w:uiPriority="72" w:unhideWhenUsed="0"/>
+    <w:lsdException w:name="Colorful Grid" w:semiHidden="0" w:uiPriority="73" w:unhideWhenUsed="0"/>
+    <w:lsdException w:name="Light Shading Accent 1" w:semiHidden="0" w:uiPriority="60" w:unhideWhenUsed="0"/>
+    <w:lsdException w:name="Light List Accent 1" w:semiHidden="0" w:uiPriority="61" w:unhideWhenUsed="0"/>
+    <w:lsdException w:name="Light Grid Accent 1" w:semiHidden="0" w:uiPriority="62" w:unhideWhenUsed="0"/>
+    <w:lsdException w:name="Medium Shading 1 Accent 1" w:semiHidden="0" w:uiPriority="63" w:unhideWhenUsed="0"/>
+    <w:lsdException w:name="Medium Shading 2 Accent 1" w:semiHidden="0" w:uiPriority="64" w:unhideWhenUsed="0"/>
+    <w:lsdException w:name="Medium List 1 Accent 1" w:semiHidden="0" w:uiPriority="65" w:unhideWhenUsed="0"/>
+    <w:lsdException w:name="Revision" w:unhideWhenUsed="0"/>
+    <w:lsdException w:name="List Paragraph" w:semiHidden="0" w:uiPriority="34" w:unhideWhenUsed="0" w:qFormat="1"/>
+    <w:lsdException w:name="Quote" w:semiHidden="0" w:uiPriority="29" w:unhideWhenUsed="0" w:qFormat="1"/>
+    <w:lsdException w:name="Intense Quote" w:semiHidden="0" w:uiPriority="30" w:unhideWhenUsed="0" w:qFormat="1"/>
+    <w:lsdException w:name="Medium List 2 Accent 1" w:semiHidden="0" w:uiPriority="66" w:unhideWhenUsed="0"/>
+    <w:lsdException w:name="Medium Grid 1 Accent 1" w:semiHidden="0" w:uiPriority="67" w:unhideWhenUsed="0"/>
+    <w:lsdException w:name="Medium Grid 2 Accent 1" w:semiHidden="0" w:uiPriority="68" w:unhideWhenUsed="0"/>
+    <w:lsdException w:name="Medium Grid 3 Accent 1" w:semiHidden="0" w:uiPriority="69" w:unhideWhenUsed="0"/>
+    <w:lsdException w:name="Dark List Accent 1" w:semiHidden="0" w:uiPriority="70" w:unhideWhenUsed="0"/>
+    <w:lsdException w:name="Colorful Shading Accent 1" w:semiHidden="0" w:uiPriority="71" w:unhideWhenUsed="0"/>
+    <w:lsdException w:name="Colorful List Accent 1" w:semiHidden="0" w:uiPriority="72" w:unhideWhenUsed="0"/>
+    <w:lsdException w:name="Colorful Grid Accent 1" w:semiHidden="0" w:uiPriority="73" w:unhideWhenUsed="0"/>
+    <w:lsdException w:name="Light Shading Accent 2" w:semiHidden="0" w:uiPriority="60" w:unhideWhenUsed="0"/>
+    <w:lsdException w:name="Light List Accent 2" w:semiHidden="0" w:uiPriority="61" w:unhideWhenUsed="0"/>
+    <w:lsdException w:name="Light Grid Accent 2" w:semiHidden="0" w:uiPriority="62" w:unhideWhenUsed="0"/>
+    <w:lsdException w:name="Medium Shading 1 Accent 2" w:semiHidden="0" w:uiPriority="63" w:unhideWhenUsed="0"/>
+    <w:lsdException w:name="Medium Shading 2 Accent 2" w:semiHidden="0" w:uiPriority="64" w:unhideWhenUsed="0"/>
+    <w:lsdException w:name="Medium List 1 Accent 2" w:semiHidden="0" w:uiPriority="65" w:unhideWhenUsed="0"/>
+    <w:lsdException w:name="Medium List 2 Accent 2" w:semiHidden="0" w:uiPriority="66" w:unhideWhenUsed="0"/>
+    <w:lsdException w:name="Medium Grid 1 Accent 2" w:semiHidden="0" w:uiPriority="67" w:unhideWhenUsed="0"/>
+    <w:lsdException w:name="Medium Grid 2 Accent 2" w:semiHidden="0" w:uiPriority="68" w:unhideWhenUsed="0"/>
+    <w:lsdException w:name="Medium Grid 3 Accent 2" w:semiHidden="0" w:uiPriority="69" w:unhideWhenUsed="0"/>
+    <w:lsdException w:name="Dark List Accent 2" w:semiHidden="0" w:uiPriority="70" w:unhideWhenUsed="0"/>
+    <w:lsdException w:name="Colorful Shading Accent 2" w:semiHidden="0" w:uiPriority="71" w:unhideWhenUsed="0"/>
+    <w:lsdException w:name="Colorful List Accent 2" w:semiHidden="0" w:uiPriority="72" w:unhideWhenUsed="0"/>
+    <w:lsdException w:name="Colorful Grid Accent 2" w:semiHidden="0" w:uiPriority="73" w:unhideWhenUsed="0"/>
+    <w:lsdException w:name="Light Shading Accent 3" w:semiHidden="0" w:uiPriority="60" w:unhideWhenUsed="0"/>
+    <w:lsdException w:name="Light List Accent 3" w:semiHidden="0" w:uiPriority="61" w:unhideWhenUsed="0"/>
+    <w:lsdException w:name="Light Grid Accent 3" w:semiHidden="0" w:uiPriority="62" w:unhideWhenUsed="0"/>
+    <w:lsdException w:name="Medium Shading 1 Accent 3" w:semiHidden="0" w:uiPriority="63" w:unhideWhenUsed="0"/>
+    <w:lsdException w:name="Medium Shading 2 Accent 3" w:semiHidden="0" w:uiPriority="64" w:unhideWhenUsed="0"/>
+    <w:lsdException w:name="Medium List 1 Accent 3" w:semiHidden="0" w:uiPriority="65" w:unhideWhenUsed="0"/>
+    <w:lsdException w:name="Medium List 2 Accent 3" w:semiHidden="0" w:uiPriority="66" w:unhideWhenUsed="0"/>
+    <w:lsdException w:name="Medium Grid 1 Accent 3" w:semiHidden="0" w:uiPriority="67" w:unhideWhenUsed="0"/>
+    <w:lsdException w:name="Medium Grid 2 Accent 3" w:semiHidden="0" w:uiPriority="68" w:unhideWhenUsed="0"/>
+    <w:lsdException w:name="Medium Grid 3 Accent 3" w:semiHidden="0" w:uiPriority="69" w:unhideWhenUsed="0"/>
+    <w:lsdException w:name="Dark List Accent 3" w:semiHidden="0" w:uiPriority="70" w:unhideWhenUsed="0"/>
+    <w:lsdException w:name="Colorful Shading Accent 3" w:semiHidden="0" w:uiPriority="71" w:unhideWhenUsed="0"/>
+    <w:lsdException w:name="Colorful List Accent 3" w:semiHidden="0" w:uiPriority="72" w:unhideWhenUsed="0"/>
+    <w:lsdException w:name="Colorful Grid Accent 3" w:semiHidden="0" w:uiPriority="73" w:unhideWhenUsed="0"/>
+    <w:lsdException w:name="Light Shading Accent 4" w:semiHidden="0" w:uiPriority="60" w:unhideWhenUsed="0"/>
+    <w:lsdException w:name="Light List Accent 4" w:semiHidden="0" w:uiPriority="61" w:unhideWhenUsed="0"/>
+    <w:lsdException w:name="Light Grid Accent 4" w:semiHidden="0" w:uiPriority="62" w:unhideWhenUsed="0"/>
+    <w:lsdException w:name="Medium Shading 1 Accent 4" w:semiHidden="0" w:uiPriority="63" w:unhideWhenUsed="0"/>
+    <w:lsdException w:name="Medium Shading 2 Accent 4" w:semiHidden="0" w:uiPriority="64" w:unhideWhenUsed="0"/>
+    <w:lsdException w:name="Medium List 1 Accent 4" w:semiHidden="0" w:uiPriority="65" w:unhideWhenUsed="0"/>
+    <w:lsdException w:name="Medium List 2 Accent 4" w:semiHidden="0" w:uiPriority="66" w:unhideWhenUsed="0"/>
+    <w:lsdException w:name="Medium Grid 1 Accent 4" w:semiHidden="0" w:uiPriority="67" w:unhideWhenUsed="0"/>
+    <w:lsdException w:name="Medium Grid 2 Accent 4" w:semiHidden="0" w:uiPriority="68" w:unhideWhenUsed="0"/>
+    <w:lsdException w:name="Medium Grid 3 Accent 4" w:semiHidden="0" w:uiPriority="69" w:unhideWhenUsed="0"/>
+    <w:lsdException w:name="Dark List Accent 4" w:semiHidden="0" w:uiPriority="70" w:unhideWhenUsed="0"/>
+    <w:lsdException w:name="Colorful Shading Accent 4" w:semiHidden="0" w:uiPriority="71" w:unhideWhenUsed="0"/>
+    <w:lsdException w:name="Colorful List Accent 4" w:semiHidden="0" w:uiPriority="72" w:unhideWhenUsed="0"/>
+    <w:lsdException w:name="Colorful Grid Accent 4" w:semiHidden="0" w:uiPriority="73" w:unhideWhenUsed="0"/>
+    <w:lsdException w:name="Light Shading Accent 5" w:semiHidden="0" w:uiPriority="60" w:unhideWhenUsed="0"/>
+    <w:lsdException w:name="Light List Accent 5" w:semiHidden="0" w:uiPriority="61" w:unhideWhenUsed="0"/>
+    <w:lsdException w:name="Light Grid Accent 5" w:semiHidden="0" w:uiPriority="62" w:unhideWhenUsed="0"/>
+    <w:lsdException w:name="Medium Shading 1 Accent 5" w:semiHidden="0" w:uiPriority="63" w:unhideWhenUsed="0"/>
+    <w:lsdException w:name="Medium Shading 2 Accent 5" w:semiHidden="0" w:uiPriority="64" w:unhideWhenUsed="0"/>
+    <w:lsdException w:name="Medium List 1 Accent 5" w:semiHidden="0" w:uiPriority="65" w:unhideWhenUsed="0"/>
+    <w:lsdException w:name="Medium List 2 Accent 5" w:semiHidden="0" w:uiPriority="66" w:unhideWhenUsed="0"/>
+    <w:lsdException w:name="Medium Grid 1 Accent 5" w:semiHidden="0" w:uiPriority="67" w:unhideWhenUsed="0"/>
+    <w:lsdException w:name="Medium Grid 2 Accent 5" w:semiHidden="0" w:uiPriority="68" w:unhideWhenUsed="0"/>
+    <w:lsdException w:name="Medium Grid 3 Accent 5" w:semiHidden="0" w:uiPriority="69" w:unhideWhenUsed="0"/>
+    <w:lsdException w:name="Dark List Accent 5" w:semiHidden="0" w:uiPriority="70" w:unhideWhenUsed="0"/>
+    <w:lsdException w:name="Colorful Shading Accent 5" w:semiHidden="0" w:uiPriority="71" w:unhideWhenUsed="0"/>
+    <w:lsdException w:name="Colorful List Accent 5" w:semiHidden="0" w:uiPriority="72" w:unhideWhenUsed="0"/>
+    <w:lsdException w:name="Colorful Grid Accent 5" w:semiHidden="0" w:uiPriority="73" w:unhideWhenUsed="0"/>
+    <w:lsdException w:name="Light Shading Accent 6" w:semiHidden="0" w:uiPriority="60" w:unhideWhenUsed="0"/>
+    <w:lsdException w:name="Light List Accent 6" w:semiHidden="0" w:uiPriority="61" w:unhideWhenUsed="0"/>
+    <w:lsdException w:name="Light Grid Accent 6" w:semiHidden="0" w:uiPriority="62" w:unhideWhenUsed="0"/>
+    <w:lsdException w:name="Medium Shading 1 Accent 6" w:semiHidden="0" w:uiPriority="63" w:unhideWhenUsed="0"/>
+    <w:lsdException w:name="Medium Shading 2 Accent 6" w:semiHidden="0" w:uiPriority="64" w:unhideWhenUsed="0"/>
+    <w:lsdException w:name="Medium List 1 Accent 6" w:semiHidden="0" w:uiPriority="65" w:unhideWhenUsed="0"/>
+    <w:lsdException w:name="Medium List 2 Accent 6" w:semiHidden="0" w:uiPriority="66" w:unhideWhenUsed="0"/>
+    <w:lsdException w:name="Medium Grid 1 Accent 6" w:semiHidden="0" w:uiPriority="67" w:unhideWhenUsed="0"/>
+    <w:lsdException w:name="Medium Grid 2 Accent 6" w:semiHidden="0" w:uiPriority="68" w:unhideWhenUsed="0"/>
+    <w:lsdException w:name="Medium Grid 3 Accent 6" w:semiHidden="0" w:uiPriority="69" w:unhideWhenUsed="0"/>
+    <w:lsdException w:name="Dark List Accent 6" w:semiHidden="0" w:uiPriority="70" w:unhideWhenUsed="0"/>
+    <w:lsdException w:name="Colorful Shading Accent 6" w:semiHidden="0" w:uiPriority="71" w:unhideWhenUsed="0"/>
+    <w:lsdException w:name="Colorful List Accent 6" w:semiHidden="0" w:uiPriority="72" w:unhideWhenUsed="0"/>
+    <w:lsdException w:name="Colorful Grid Accent 6" w:semiHidden="0" w:uiPriority="73" w:unhideWhenUsed="0"/>
+    <w:lsdException w:name="Subtle Emphasis" w:semiHidden="0" w:uiPriority="19" w:unhideWhenUsed="0" w:qFormat="1"/>
+    <w:lsdException w:name="Intense Emphasis" w:semiHidden="0" w:uiPriority="21" w:unhideWhenUsed="0" w:qFormat="1"/>
+    <w:lsdException w:name="Subtle Reference" w:semiHidden="0" w:uiPriority="31" w:unhideWhenUsed="0" w:qFormat="1"/>
+    <w:lsdException w:name="Intense Reference" w:semiHidden="0" w:uiPriority="32" w:unhideWhenUsed="0" w:qFormat="1"/>
+    <w:lsdException w:name="Book Title" w:semiHidden="0" w:uiPriority="33" w:unhideWhenUsed="0" w:qFormat="1"/>
+    <w:lsdException w:name="Bibliography" w:uiPriority="37"/>
+    <w:lsdException w:name="TOC Heading" w:uiPriority="39" w:qFormat="1"/>
+  </w:latentStyles>
+  <w:style w:type="paragraph" w:default="1" w:styleId="Normal">
+    <w:name w:val="Normal"/>
+    <w:qFormat/>
+    <w:rsid w:val="00271161"/>
+  </w:style>
+  <w:style w:type="paragraph" w:styleId="Heading1">
+    <w:name w:val="heading 1"/>
+    <w:basedOn w:val="Normal"/>
+    <w:next w:val="Normal"/>
+    <w:link w:val="Heading1Char"/>
+    <w:uiPriority w:val="9"/>
+    <w:qFormat/>
+    <w:rsid w:val="00271161"/>
+    <w:pPr>
+      <w:pBdr>
+        <w:top w:val="single" w:sz="24" w:space="0" w:color="F24F4F" w:themeColor="accent1"/>
+        <w:left w:val="single" w:sz="24" w:space="0" w:color="F24F4F" w:themeColor="accent1"/>
+        <w:bottom w:val="single" w:sz="24" w:space="0" w:color="F24F4F" w:themeColor="accent1"/>
+        <w:right w:val="single" w:sz="24" w:space="0" w:color="F24F4F" w:themeColor="accent1"/>
+      </w:pBdr>
+      <w:shd w:val="clear" w:color="auto" w:fill="F24F4F" w:themeFill="accent1"/>
+      <w:spacing w:after="0"/>
+      <w:outlineLvl w:val="0"/>
+    </w:pPr>
+    <w:rPr>
+      <w:caps/>
+      <w:color w:val="FFFFFF" w:themeColor="background1"/>
+      <w:spacing w:val="15"/>
+      <w:sz w:val="22"/>
+      <w:szCs w:val="22"/>
+    </w:rPr>
+  </w:style>
+  <w:style w:type="paragraph" w:styleId="Heading2">
+    <w:name w:val="heading 2"/>
+    <w:basedOn w:val="Normal"/>
+    <w:next w:val="Normal"/>
+    <w:link w:val="Heading2Char"/>
+    <w:uiPriority w:val="9"/>
+    <w:unhideWhenUsed/>
+    <w:qFormat/>
+    <w:rsid w:val="00271161"/>
+    <w:pPr>
+      <w:pBdr>
+        <w:top w:val="single" w:sz="24" w:space="0" w:color="FCDBDB" w:themeColor="accent1" w:themeTint="33"/>
+        <w:left w:val="single" w:sz="24" w:space="0" w:color="FCDBDB" w:themeColor="accent1" w:themeTint="33"/>
+        <w:bottom w:val="single" w:sz="24" w:space="0" w:color="FCDBDB" w:themeColor="accent1" w:themeTint="33"/>
+        <w:right w:val="single" w:sz="24" w:space="0" w:color="FCDBDB" w:themeColor="accent1" w:themeTint="33"/>
+      </w:pBdr>
+      <w:shd w:val="clear" w:color="auto" w:fill="FCDBDB" w:themeFill="accent1" w:themeFillTint="33"/>
+      <w:spacing w:after="0"/>
+      <w:outlineLvl w:val="1"/>
+    </w:pPr>
+    <w:rPr>
+      <w:caps/>
+      <w:spacing w:val="15"/>
+    </w:rPr>
+  </w:style>
+  <w:style w:type="paragraph" w:styleId="Heading3">
+    <w:name w:val="heading 3"/>
+    <w:basedOn w:val="Normal"/>
+    <w:next w:val="Normal"/>
+    <w:link w:val="Heading3Char"/>
+    <w:uiPriority w:val="9"/>
+    <w:unhideWhenUsed/>
+    <w:qFormat/>
+    <w:rsid w:val="00271161"/>
+    <w:pPr>
+      <w:pBdr>
+        <w:top w:val="single" w:sz="6" w:space="2" w:color="F24F4F" w:themeColor="accent1"/>
+      </w:pBdr>
+      <w:spacing w:before="300" w:after="0"/>
+      <w:outlineLvl w:val="2"/>
+    </w:pPr>
+    <w:rPr>
+      <w:caps/>
+      <w:color w:val="940B0B" w:themeColor="accent1" w:themeShade="7F"/>
+      <w:spacing w:val="15"/>
+    </w:rPr>
+  </w:style>
+  <w:style w:type="paragraph" w:styleId="Heading4">
+    <w:name w:val="heading 4"/>
+    <w:basedOn w:val="Normal"/>
+    <w:next w:val="Normal"/>
+    <w:link w:val="Heading4Char"/>
+    <w:uiPriority w:val="9"/>
+    <w:semiHidden/>
+    <w:unhideWhenUsed/>
+    <w:qFormat/>
+    <w:rsid w:val="00271161"/>
+    <w:pPr>
+      <w:pBdr>
+        <w:top w:val="dotted" w:sz="6" w:space="2" w:color="F24F4F" w:themeColor="accent1"/>
+      </w:pBdr>
+      <w:spacing w:before="200" w:after="0"/>
+      <w:outlineLvl w:val="3"/>
+    </w:pPr>
+    <w:rPr>
+      <w:caps/>
+      <w:color w:val="DF1010" w:themeColor="accent1" w:themeShade="BF"/>
+      <w:spacing w:val="10"/>
+    </w:rPr>
+  </w:style>
+  <w:style w:type="paragraph" w:styleId="Heading5">
+    <w:name w:val="heading 5"/>
+    <w:basedOn w:val="Normal"/>
+    <w:next w:val="Normal"/>
+    <w:link w:val="Heading5Char"/>
+    <w:uiPriority w:val="9"/>
+    <w:semiHidden/>
+    <w:unhideWhenUsed/>
+    <w:qFormat/>
+    <w:rsid w:val="00271161"/>
+    <w:pPr>
+      <w:pBdr>
+        <w:bottom w:val="single" w:sz="6" w:space="1" w:color="F24F4F" w:themeColor="accent1"/>
+      </w:pBdr>
+      <w:spacing w:before="200" w:after="0"/>
+      <w:outlineLvl w:val="4"/>
+    </w:pPr>
+    <w:rPr>
+      <w:caps/>
+      <w:color w:val="DF1010" w:themeColor="accent1" w:themeShade="BF"/>
+      <w:spacing w:val="10"/>
+    </w:rPr>
+  </w:style>
+  <w:style w:type="paragraph" w:styleId="Heading6">
+    <w:name w:val="heading 6"/>
+    <w:basedOn w:val="Normal"/>
+    <w:next w:val="Normal"/>
+    <w:link w:val="Heading6Char"/>
+    <w:uiPriority w:val="9"/>
+    <w:semiHidden/>
+    <w:unhideWhenUsed/>
+    <w:qFormat/>
+    <w:rsid w:val="00271161"/>
+    <w:pPr>
+      <w:pBdr>
+        <w:bottom w:val="dotted" w:sz="6" w:space="1" w:color="F24F4F" w:themeColor="accent1"/>
+      </w:pBdr>
+      <w:spacing w:before="200" w:after="0"/>
+      <w:outlineLvl w:val="5"/>
+    </w:pPr>
+    <w:rPr>
+      <w:caps/>
+      <w:color w:val="DF1010" w:themeColor="accent1" w:themeShade="BF"/>
+      <w:spacing w:val="10"/>
+    </w:rPr>
+  </w:style>
+  <w:style w:type="paragraph" w:styleId="Heading7">
+    <w:name w:val="heading 7"/>
+    <w:basedOn w:val="Normal"/>
+    <w:next w:val="Normal"/>
+    <w:link w:val="Heading7Char"/>
+    <w:uiPriority w:val="9"/>
+    <w:semiHidden/>
+    <w:unhideWhenUsed/>
+    <w:qFormat/>
+    <w:rsid w:val="00271161"/>
+    <w:pPr>
+      <w:spacing w:before="200" w:after="0"/>
+      <w:outlineLvl w:val="6"/>
+    </w:pPr>
+    <w:rPr>
+      <w:caps/>
+      <w:color w:val="DF1010" w:themeColor="accent1" w:themeShade="BF"/>
+      <w:spacing w:val="10"/>
+    </w:rPr>
+  </w:style>
+  <w:style w:type="paragraph" w:styleId="Heading8">
+    <w:name w:val="heading 8"/>
+    <w:basedOn w:val="Normal"/>
+    <w:next w:val="Normal"/>
+    <w:link w:val="Heading8Char"/>
+    <w:uiPriority w:val="9"/>
+    <w:semiHidden/>
+    <w:unhideWhenUsed/>
+    <w:qFormat/>
+    <w:rsid w:val="00271161"/>
+    <w:pPr>
+      <w:spacing w:before="200" w:after="0"/>
+      <w:outlineLvl w:val="7"/>
+    </w:pPr>
+    <w:rPr>
+      <w:caps/>
+      <w:spacing w:val="10"/>
+      <w:sz w:val="18"/>
+      <w:szCs w:val="18"/>
+    </w:rPr>
+  </w:style>
+  <w:style w:type="paragraph" w:styleId="Heading9">
+    <w:name w:val="heading 9"/>
+    <w:basedOn w:val="Normal"/>
+    <w:next w:val="Normal"/>
+    <w:link w:val="Heading9Char"/>
+    <w:uiPriority w:val="9"/>
+    <w:semiHidden/>
+    <w:unhideWhenUsed/>
+    <w:qFormat/>
+    <w:rsid w:val="00271161"/>
+    <w:pPr>
+      <w:spacing w:before="200" w:after="0"/>
+      <w:outlineLvl w:val="8"/>
+    </w:pPr>
+    <w:rPr>
+      <w:i/>
+      <w:iCs/>
+      <w:caps/>
+      <w:spacing w:val="10"/>
+      <w:sz w:val="18"/>
+      <w:szCs w:val="18"/>
+    </w:rPr>
+  </w:style>
+  <w:style w:type="character" w:default="1" w:styleId="DefaultParagraphFont">
+    <w:name w:val="Default Paragraph Font"/>
+    <w:uiPriority w:val="1"/>
+    <w:semiHidden/>
     <w:unhideWhenUsed/>
   </w:style>
   <w:style w:type="table" w:default="1" w:styleId="TableNormal">
@@ -11257,7 +13930,7 @@
   <a:extraClrSchemeLst/>
   <a:extLst>
     <a:ext uri="{05A4C25C-085E-4340-85A3-A5531E510DB2}">
-      <thm15:themeFamily xmlns:thm15="http://schemas.microsoft.com/office/thememl/2012/main" name="Office Theme" id="{62F939B6-93AF-4DB8-9C6B-D6C7DFDC589F}" vid="{4A3C46E8-61CC-4603-A589-7422A47A8E4A}"/>
+      <thm15:themeFamily xmlns:thm15="http://schemas.microsoft.com/office/thememl/2012/main" xmlns="" name="Office Theme" id="{62F939B6-93AF-4DB8-9C6B-D6C7DFDC589F}" vid="{4A3C46E8-61CC-4603-A589-7422A47A8E4A}"/>
     </a:ext>
   </a:extLst>
 </a:theme>
@@ -11305,7 +13978,7 @@
 </file>
 
 <file path=customXml/itemProps3.xml><?xml version="1.0" encoding="utf-8"?>
-<ds:datastoreItem xmlns:ds="http://schemas.openxmlformats.org/officeDocument/2006/customXml" ds:itemID="{8FA372FB-7481-4130-96FA-261B117A3469}">
+<ds:datastoreItem xmlns:ds="http://schemas.openxmlformats.org/officeDocument/2006/customXml" ds:itemID="{97E0197B-DD0C-4806-AE80-55A25096DCCA}">
   <ds:schemaRefs>
     <ds:schemaRef ds:uri="http://schemas.openxmlformats.org/officeDocument/2006/bibliography"/>
   </ds:schemaRefs>

</xml_diff>

<commit_message>
Added environmental needs and suspension resumption criteria
</commit_message>
<xml_diff>
--- a/Documents/Test Plan.docx
+++ b/Documents/Test Plan.docx
@@ -1,6 +1,6 @@
 
 <file path=word/document.xml><?xml version="1.0" encoding="utf-8"?>
-<w:document xmlns:wpc="http://schemas.microsoft.com/office/word/2010/wordprocessingCanvas" xmlns:mc="http://schemas.openxmlformats.org/markup-compatibility/2006" xmlns:o="urn:schemas-microsoft-com:office:office" xmlns:r="http://schemas.openxmlformats.org/officeDocument/2006/relationships" xmlns:m="http://schemas.openxmlformats.org/officeDocument/2006/math" xmlns:v="urn:schemas-microsoft-com:vml" xmlns:wp14="http://schemas.microsoft.com/office/word/2010/wordprocessingDrawing" xmlns:wp="http://schemas.openxmlformats.org/drawingml/2006/wordprocessingDrawing" xmlns:w10="urn:schemas-microsoft-com:office:word" xmlns:w="http://schemas.openxmlformats.org/wordprocessingml/2006/main" xmlns:w14="http://schemas.microsoft.com/office/word/2010/wordml" xmlns:wpg="http://schemas.microsoft.com/office/word/2010/wordprocessingGroup" xmlns:wpi="http://schemas.microsoft.com/office/word/2010/wordprocessingInk" xmlns:wne="http://schemas.microsoft.com/office/word/2006/wordml" xmlns:wps="http://schemas.microsoft.com/office/word/2010/wordprocessingShape" mc:Ignorable="w14 wp14">
+<w:document xmlns:wpc="http://schemas.microsoft.com/office/word/2010/wordprocessingCanvas" xmlns:mc="http://schemas.openxmlformats.org/markup-compatibility/2006" xmlns:o="urn:schemas-microsoft-com:office:office" xmlns:r="http://schemas.openxmlformats.org/officeDocument/2006/relationships" xmlns:m="http://schemas.openxmlformats.org/officeDocument/2006/math" xmlns:v="urn:schemas-microsoft-com:vml" xmlns:wp14="http://schemas.microsoft.com/office/word/2010/wordprocessingDrawing" xmlns:wp="http://schemas.openxmlformats.org/drawingml/2006/wordprocessingDrawing" xmlns:w10="urn:schemas-microsoft-com:office:word" xmlns:w="http://schemas.openxmlformats.org/wordprocessingml/2006/main" xmlns:w14="http://schemas.microsoft.com/office/word/2010/wordml" xmlns:w15="http://schemas.microsoft.com/office/word/2012/wordml" xmlns:wpg="http://schemas.microsoft.com/office/word/2010/wordprocessingGroup" xmlns:wpi="http://schemas.microsoft.com/office/word/2010/wordprocessingInk" xmlns:wne="http://schemas.microsoft.com/office/word/2006/wordml" xmlns:wps="http://schemas.microsoft.com/office/word/2010/wordprocessingShape" mc:Ignorable="w14 w15 wp14">
   <w:body>
     <w:sdt>
       <w:sdtPr>
@@ -10,7 +10,6 @@
           <w:docPartUnique/>
         </w:docPartObj>
       </w:sdtPr>
-      <w:sdtEndPr/>
       <w:sdtContent>
         <w:p>
           <w:pPr>
@@ -23,7 +22,6 @@
               <w:id w:val="-2090688503"/>
               <w:picture/>
             </w:sdtPr>
-            <w:sdtEndPr/>
             <w:sdtContent>
               <w:r>
                 <w:rPr>
@@ -48,7 +46,7 @@
                             </pic:cNvPicPr>
                           </pic:nvPicPr>
                           <pic:blipFill>
-                            <a:blip r:embed="rId11">
+                            <a:blip r:embed="rId10">
                               <a:extLst>
                                 <a:ext uri="{28A0092B-C50C-407E-A947-70E740481C1C}">
                                   <a14:useLocalDpi xmlns:a14="http://schemas.microsoft.com/office/drawing/2010/main" val="0"/>
@@ -160,11 +158,11 @@
                                   <w:tblDescription w:val="Company contact information"/>
                                 </w:tblPr>
                                 <w:tblGrid>
-                                  <w:gridCol w:w="4887"/>
-                                  <w:gridCol w:w="823"/>
-                                  <w:gridCol w:w="4903"/>
-                                  <w:gridCol w:w="823"/>
-                                  <w:gridCol w:w="4896"/>
+                                  <w:gridCol w:w="2647"/>
+                                  <w:gridCol w:w="446"/>
+                                  <w:gridCol w:w="2656"/>
+                                  <w:gridCol w:w="446"/>
+                                  <w:gridCol w:w="2652"/>
                                 </w:tblGrid>
                                 <w:tr>
                                   <w:trPr>
@@ -178,7 +176,6 @@
                                       <w:dataBinding w:prefixMappings="xmlns:ns0='http://schemas.microsoft.com/office/2006/coverPageProps' " w:xpath="/ns0:CoverPageProperties[1]/ns0:CompanyAddress[1]" w:storeItemID="{55AF091B-3C7A-41E3-B477-F2FDAA23CFDA}"/>
                                       <w:text w:multiLine="1"/>
                                     </w:sdtPr>
-                                    <w:sdtEndPr/>
                                     <w:sdtContent>
                                       <w:tc>
                                         <w:tcPr>
@@ -227,10 +224,7 @@
                                         <w:jc w:val="center"/>
                                       </w:pPr>
                                       <w:r>
-                                        <w:t>Tel.: + 359 2</w:t>
-                                      </w:r>
-                                      <w:r>
-                                        <w:t xml:space="preserve"> 809 98 50</w:t>
+                                        <w:t>Tel.: + 359 2 809 98 50</w:t>
                                       </w:r>
                                     </w:p>
                                   </w:tc>
@@ -305,11 +299,11 @@
                             <w:tblDescription w:val="Company contact information"/>
                           </w:tblPr>
                           <w:tblGrid>
-                            <w:gridCol w:w="4887"/>
-                            <w:gridCol w:w="823"/>
-                            <w:gridCol w:w="4903"/>
-                            <w:gridCol w:w="823"/>
-                            <w:gridCol w:w="4896"/>
+                            <w:gridCol w:w="2647"/>
+                            <w:gridCol w:w="446"/>
+                            <w:gridCol w:w="2656"/>
+                            <w:gridCol w:w="446"/>
+                            <w:gridCol w:w="2652"/>
                           </w:tblGrid>
                           <w:tr>
                             <w:trPr>
@@ -323,7 +317,6 @@
                                 <w:dataBinding w:prefixMappings="xmlns:ns0='http://schemas.microsoft.com/office/2006/coverPageProps' " w:xpath="/ns0:CoverPageProperties[1]/ns0:CompanyAddress[1]" w:storeItemID="{55AF091B-3C7A-41E3-B477-F2FDAA23CFDA}"/>
                                 <w:text w:multiLine="1"/>
                               </w:sdtPr>
-                              <w:sdtEndPr/>
                               <w:sdtContent>
                                 <w:tc>
                                   <w:tcPr>
@@ -372,10 +365,7 @@
                                   <w:jc w:val="center"/>
                                 </w:pPr>
                                 <w:r>
-                                  <w:t>Tel.: + 359 2</w:t>
-                                </w:r>
-                                <w:r>
-                                  <w:t xml:space="preserve"> 809 98 50</w:t>
+                                  <w:t>Tel.: + 359 2 809 98 50</w:t>
                                 </w:r>
                               </w:p>
                             </w:tc>
@@ -485,7 +475,6 @@
                                     <w:dataBinding w:prefixMappings="xmlns:ns0='http://purl.org/dc/elements/1.1/' xmlns:ns1='http://schemas.openxmlformats.org/package/2006/metadata/core-properties' " w:xpath="/ns1:coreProperties[1]/ns0:title[1]" w:storeItemID="{6C3C8BC8-F283-45AE-878A-BAB7291924A1}"/>
                                     <w:text/>
                                   </w:sdtPr>
-                                  <w:sdtEndPr/>
                                   <w:sdtContent>
                                     <w:r>
                                       <w:t>Test Plan</w:t>
@@ -505,7 +494,6 @@
                                     <w:dataBinding w:prefixMappings="xmlns:ns0='http://purl.org/dc/elements/1.1/' xmlns:ns1='http://schemas.openxmlformats.org/package/2006/metadata/core-properties' " w:xpath="/ns1:coreProperties[1]/ns0:subject[1]" w:storeItemID="{6C3C8BC8-F283-45AE-878A-BAB7291924A1}"/>
                                     <w:text/>
                                   </w:sdtPr>
-                                  <w:sdtEndPr/>
                                   <w:sdtContent>
                                     <w:r>
                                       <w:t>Testing Base Modules from Telerik Forum System</w:t>
@@ -550,7 +538,6 @@
                               <w:dataBinding w:prefixMappings="xmlns:ns0='http://purl.org/dc/elements/1.1/' xmlns:ns1='http://schemas.openxmlformats.org/package/2006/metadata/core-properties' " w:xpath="/ns1:coreProperties[1]/ns0:title[1]" w:storeItemID="{6C3C8BC8-F283-45AE-878A-BAB7291924A1}"/>
                               <w:text/>
                             </w:sdtPr>
-                            <w:sdtEndPr/>
                             <w:sdtContent>
                               <w:r>
                                 <w:t>Test Plan</w:t>
@@ -570,7 +557,6 @@
                               <w:dataBinding w:prefixMappings="xmlns:ns0='http://purl.org/dc/elements/1.1/' xmlns:ns1='http://schemas.openxmlformats.org/package/2006/metadata/core-properties' " w:xpath="/ns1:coreProperties[1]/ns0:subject[1]" w:storeItemID="{6C3C8BC8-F283-45AE-878A-BAB7291924A1}"/>
                               <w:text/>
                             </w:sdtPr>
-                            <w:sdtEndPr/>
                             <w:sdtContent>
                               <w:r>
                                 <w:t>Testing Base Modules from Telerik Forum System</w:t>
@@ -2452,6 +2438,7 @@
       </w:pPr>
       <w:bookmarkStart w:id="0" w:name="_Toc436303906"/>
       <w:r>
+        <w:lastRenderedPageBreak/>
         <w:t>Revision History</w:t>
       </w:r>
       <w:bookmarkEnd w:id="0"/>
@@ -2768,11 +2755,55 @@
             <w:r>
               <w:t xml:space="preserve">Responsibilities and Planning Risks and </w:t>
             </w:r>
+            <w:r>
+              <w:t>Contingencies</w:t>
+            </w:r>
+            <w:bookmarkStart w:id="1" w:name="_GoBack"/>
+            <w:bookmarkEnd w:id="1"/>
+          </w:p>
+        </w:tc>
+      </w:tr>
+      <w:tr>
+        <w:tc>
+          <w:tcPr>
+            <w:tcW w:w="2106" w:type="dxa"/>
+          </w:tcPr>
+          <w:p>
+            <w:r>
+              <w:t>27.11.2015</w:t>
+            </w:r>
+          </w:p>
+        </w:tc>
+        <w:tc>
+          <w:tcPr>
+            <w:tcW w:w="2293" w:type="dxa"/>
+          </w:tcPr>
+          <w:p>
+            <w:r>
+              <w:t>1.5</w:t>
+            </w:r>
+          </w:p>
+        </w:tc>
+        <w:tc>
+          <w:tcPr>
+            <w:tcW w:w="2289" w:type="dxa"/>
+          </w:tcPr>
+          <w:p>
             <w:proofErr w:type="spellStart"/>
             <w:r>
-              <w:t>Contigencies</w:t>
+              <w:t>N.Nenov</w:t>
             </w:r>
             <w:proofErr w:type="spellEnd"/>
+          </w:p>
+        </w:tc>
+        <w:tc>
+          <w:tcPr>
+            <w:tcW w:w="2356" w:type="dxa"/>
+          </w:tcPr>
+          <w:p>
+            <w:r>
+              <w:t>Environmental needs and Suspension Resumption Criteria</w:t>
+            </w:r>
           </w:p>
         </w:tc>
       </w:tr>
@@ -2795,21 +2826,22 @@
       <w:pPr>
         <w:pStyle w:val="Heading1"/>
       </w:pPr>
-      <w:bookmarkStart w:id="1" w:name="_Toc436303907"/>
-      <w:r>
+      <w:bookmarkStart w:id="2" w:name="_Toc436303907"/>
+      <w:r>
+        <w:lastRenderedPageBreak/>
         <w:t>Introduction</w:t>
       </w:r>
-      <w:bookmarkEnd w:id="1"/>
+      <w:bookmarkEnd w:id="2"/>
     </w:p>
     <w:p>
       <w:pPr>
         <w:pStyle w:val="Heading2"/>
       </w:pPr>
-      <w:bookmarkStart w:id="2" w:name="_Toc436303908"/>
+      <w:bookmarkStart w:id="3" w:name="_Toc436303908"/>
       <w:r>
         <w:t>Purpose</w:t>
       </w:r>
-      <w:bookmarkEnd w:id="2"/>
+      <w:bookmarkEnd w:id="3"/>
     </w:p>
     <w:p>
       <w:r>
@@ -2916,11 +2948,11 @@
       <w:pPr>
         <w:pStyle w:val="Heading2"/>
       </w:pPr>
-      <w:bookmarkStart w:id="3" w:name="_Toc436303909"/>
+      <w:bookmarkStart w:id="4" w:name="_Toc436303909"/>
       <w:r>
         <w:t>Scope</w:t>
       </w:r>
-      <w:bookmarkEnd w:id="3"/>
+      <w:bookmarkEnd w:id="4"/>
     </w:p>
     <w:p>
       <w:r>
@@ -2986,31 +3018,31 @@
       <w:pPr>
         <w:pStyle w:val="Heading1"/>
       </w:pPr>
-      <w:bookmarkStart w:id="4" w:name="_Toc436303910"/>
+      <w:bookmarkStart w:id="5" w:name="_Toc436303910"/>
       <w:r>
         <w:t>Testing summary</w:t>
       </w:r>
-      <w:bookmarkEnd w:id="4"/>
+      <w:bookmarkEnd w:id="5"/>
     </w:p>
     <w:p>
       <w:pPr>
         <w:pStyle w:val="Heading2"/>
       </w:pPr>
-      <w:bookmarkStart w:id="5" w:name="_Toc436303911"/>
+      <w:bookmarkStart w:id="6" w:name="_Toc436303911"/>
       <w:r>
         <w:t>Scope of testing</w:t>
       </w:r>
-      <w:bookmarkEnd w:id="5"/>
+      <w:bookmarkEnd w:id="6"/>
     </w:p>
     <w:p>
       <w:pPr>
         <w:pStyle w:val="Heading3"/>
       </w:pPr>
-      <w:bookmarkStart w:id="6" w:name="_Toc436303912"/>
+      <w:bookmarkStart w:id="7" w:name="_Toc436303912"/>
       <w:r>
         <w:t>In Scope</w:t>
       </w:r>
-      <w:bookmarkEnd w:id="6"/>
+      <w:bookmarkEnd w:id="7"/>
     </w:p>
     <w:p>
       <w:r>
@@ -3278,6 +3310,7 @@
         </w:numPr>
       </w:pPr>
       <w:r>
+        <w:lastRenderedPageBreak/>
         <w:t>Additional Documents</w:t>
       </w:r>
     </w:p>
@@ -3466,31 +3499,29 @@
       <w:pPr>
         <w:pStyle w:val="Heading3"/>
       </w:pPr>
-      <w:bookmarkStart w:id="7" w:name="_Toc436303913"/>
+      <w:bookmarkStart w:id="8" w:name="_Toc436303913"/>
       <w:r>
         <w:t>Out of scope</w:t>
       </w:r>
-      <w:bookmarkEnd w:id="7"/>
-    </w:p>
-    <w:p>
-      <w:r>
-        <w:t xml:space="preserve">The document details what is out of scope from a testing perspective for the project </w:t>
-      </w:r>
-      <w:proofErr w:type="gramStart"/>
-      <w:r>
-        <w:t>team:</w:t>
-      </w:r>
-      <w:proofErr w:type="gramEnd"/>
+      <w:bookmarkEnd w:id="8"/>
+    </w:p>
+    <w:p>
+      <w:r>
+        <w:t>The document details what is out of scope from a testing p</w:t>
+      </w:r>
+      <w:r>
+        <w:t>erspective for the project team</w:t>
+      </w:r>
     </w:p>
     <w:p>
       <w:pPr>
         <w:pStyle w:val="Heading1"/>
       </w:pPr>
-      <w:bookmarkStart w:id="8" w:name="_Toc436303914"/>
+      <w:bookmarkStart w:id="9" w:name="_Toc436303914"/>
       <w:r>
         <w:t>Software Risk Issues</w:t>
       </w:r>
-      <w:bookmarkEnd w:id="8"/>
+      <w:bookmarkEnd w:id="9"/>
     </w:p>
     <w:p>
       <w:r>
@@ -3573,8 +3604,8 @@
       <w:pPr>
         <w:pStyle w:val="Heading1"/>
       </w:pPr>
-      <w:bookmarkStart w:id="9" w:name="_Toc436303917"/>
       <w:bookmarkStart w:id="10" w:name="_Toc436303915"/>
+      <w:bookmarkStart w:id="11" w:name="_Toc436303917"/>
       <w:r>
         <w:t>Approach</w:t>
       </w:r>
@@ -3792,58 +3823,91 @@
           <w:rFonts w:eastAsia="Times New Roman" w:cs="Arial"/>
           <w:lang w:eastAsia="bg-BG"/>
         </w:rPr>
-        <w:t xml:space="preserve">All needed tools for automatic testing will be </w:t>
-      </w:r>
-      <w:proofErr w:type="gramStart"/>
+        <w:t>All needed tools for automatic testing will be describe in next version of the document.</w:t>
+      </w:r>
+      <w:r>
+        <w:rPr>
+          <w:rFonts w:eastAsia="Times New Roman" w:cs="Arial"/>
+          <w:lang w:val="bg-BG" w:eastAsia="bg-BG"/>
+        </w:rPr>
+        <w:t xml:space="preserve"> </w:t>
+      </w:r>
       <w:r>
         <w:rPr>
           <w:rFonts w:eastAsia="Times New Roman" w:cs="Arial"/>
           <w:lang w:eastAsia="bg-BG"/>
         </w:rPr>
-        <w:t>describe</w:t>
-      </w:r>
-      <w:proofErr w:type="gramEnd"/>
-      <w:r>
+        <w:t>Modules</w:t>
+      </w:r>
+      <w:r>
+        <w:rPr>
+          <w:rFonts w:eastAsia="Times New Roman" w:cs="Arial"/>
+          <w:lang w:val="bg-BG" w:eastAsia="bg-BG"/>
+        </w:rPr>
+        <w:t xml:space="preserve"> will enter into System/Integration test after all critical defects have been corrected. </w:t>
+      </w:r>
+    </w:p>
+    <w:p>
+      <w:pPr>
+        <w:pStyle w:val="Heading3"/>
+        <w:rPr>
+          <w:lang w:eastAsia="bg-BG"/>
+        </w:rPr>
+      </w:pPr>
+      <w:r>
+        <w:rPr>
+          <w:lang w:val="bg-BG" w:eastAsia="bg-BG"/>
+        </w:rPr>
+        <w:t xml:space="preserve">ACCEPTANCE </w:t>
+      </w:r>
+    </w:p>
+    <w:p>
+      <w:pPr>
+        <w:spacing w:before="0" w:after="0"/>
         <w:rPr>
           <w:rFonts w:eastAsia="Times New Roman" w:cs="Arial"/>
           <w:lang w:eastAsia="bg-BG"/>
         </w:rPr>
-        <w:t xml:space="preserve"> in next version of the document.</w:t>
-      </w:r>
+      </w:pPr>
+    </w:p>
+    <w:p>
+      <w:pPr>
+        <w:spacing w:before="0" w:after="0"/>
+        <w:rPr>
+          <w:rFonts w:eastAsia="Times New Roman" w:cs="Arial"/>
+          <w:lang w:eastAsia="bg-BG"/>
+        </w:rPr>
+      </w:pPr>
       <w:r>
         <w:rPr>
           <w:rFonts w:eastAsia="Times New Roman" w:cs="Arial"/>
           <w:lang w:val="bg-BG" w:eastAsia="bg-BG"/>
         </w:rPr>
-        <w:t xml:space="preserve"> </w:t>
+        <w:t xml:space="preserve">Testing will be performed by the </w:t>
       </w:r>
       <w:r>
         <w:rPr>
           <w:rFonts w:eastAsia="Times New Roman" w:cs="Arial"/>
           <w:lang w:eastAsia="bg-BG"/>
         </w:rPr>
-        <w:t>Modules</w:t>
+        <w:t xml:space="preserve">QA Team, </w:t>
+      </w:r>
+      <w:r>
+        <w:t>Stack Holders</w:t>
+      </w:r>
+      <w:r>
+        <w:rPr>
+          <w:rFonts w:eastAsia="Times New Roman" w:cs="Arial"/>
+          <w:lang w:eastAsia="bg-BG"/>
+        </w:rPr>
+        <w:t>, Product Owner</w:t>
       </w:r>
       <w:r>
         <w:rPr>
           <w:rFonts w:eastAsia="Times New Roman" w:cs="Arial"/>
           <w:lang w:val="bg-BG" w:eastAsia="bg-BG"/>
         </w:rPr>
-        <w:t xml:space="preserve"> will enter into System/Integration test after all critical defects have been corrected. </w:t>
-      </w:r>
-    </w:p>
-    <w:p>
-      <w:pPr>
-        <w:pStyle w:val="Heading3"/>
-        <w:rPr>
-          <w:lang w:eastAsia="bg-BG"/>
-        </w:rPr>
-      </w:pPr>
-      <w:r>
-        <w:rPr>
-          <w:lang w:val="bg-BG" w:eastAsia="bg-BG"/>
-        </w:rPr>
-        <w:t xml:space="preserve">ACCEPTANCE </w:t>
+        <w:t xml:space="preserve">. </w:t>
       </w:r>
     </w:p>
     <w:p>
@@ -3866,627 +3930,574 @@
       <w:r>
         <w:rPr>
           <w:rFonts w:eastAsia="Times New Roman" w:cs="Arial"/>
+          <w:lang w:eastAsia="bg-BG"/>
+        </w:rPr>
+        <w:t>Modules</w:t>
+      </w:r>
+      <w:r>
+        <w:rPr>
+          <w:rFonts w:eastAsia="Times New Roman" w:cs="Arial"/>
           <w:lang w:val="bg-BG" w:eastAsia="bg-BG"/>
         </w:rPr>
-        <w:t xml:space="preserve">Testing will be performed by the </w:t>
+        <w:t xml:space="preserve"> will enter into Acceptance test after all critical and major defects have been corrected.</w:t>
       </w:r>
       <w:r>
         <w:rPr>
           <w:rFonts w:eastAsia="Times New Roman" w:cs="Arial"/>
           <w:lang w:eastAsia="bg-BG"/>
         </w:rPr>
-        <w:t xml:space="preserve">QA Team, </w:t>
-      </w:r>
-      <w:r>
-        <w:t>Stack Holders</w:t>
+        <w:t xml:space="preserve"> Modules with high priority </w:t>
+      </w:r>
+      <w:r>
+        <w:rPr>
+          <w:rFonts w:eastAsia="Times New Roman" w:cs="Arial"/>
+          <w:lang w:val="bg-BG" w:eastAsia="bg-BG"/>
+        </w:rPr>
+        <w:t xml:space="preserve">may have </w:t>
       </w:r>
       <w:r>
         <w:rPr>
           <w:rFonts w:eastAsia="Times New Roman" w:cs="Arial"/>
           <w:lang w:eastAsia="bg-BG"/>
         </w:rPr>
-        <w:t>, Product Owner</w:t>
+        <w:t>no</w:t>
       </w:r>
       <w:r>
         <w:rPr>
           <w:rFonts w:eastAsia="Times New Roman" w:cs="Arial"/>
           <w:lang w:val="bg-BG" w:eastAsia="bg-BG"/>
         </w:rPr>
-        <w:t xml:space="preserve">. </w:t>
-      </w:r>
-    </w:p>
-    <w:p>
-      <w:pPr>
-        <w:spacing w:before="0" w:after="0"/>
+        <w:t xml:space="preserve"> major defect</w:t>
+      </w:r>
+      <w:r>
         <w:rPr>
           <w:rFonts w:eastAsia="Times New Roman" w:cs="Arial"/>
           <w:lang w:eastAsia="bg-BG"/>
         </w:rPr>
-      </w:pPr>
-    </w:p>
-    <w:p>
-      <w:pPr>
-        <w:spacing w:before="0" w:after="0"/>
+        <w:t xml:space="preserve">. Modules with middle priority </w:t>
+      </w:r>
+      <w:r>
+        <w:rPr>
+          <w:rFonts w:eastAsia="Times New Roman" w:cs="Arial"/>
+          <w:lang w:val="bg-BG" w:eastAsia="bg-BG"/>
+        </w:rPr>
+        <w:t xml:space="preserve">may have one major defect as long as it does not impede testing of the </w:t>
+      </w:r>
+      <w:r>
         <w:rPr>
           <w:rFonts w:eastAsia="Times New Roman" w:cs="Arial"/>
           <w:lang w:eastAsia="bg-BG"/>
         </w:rPr>
-      </w:pPr>
-      <w:r>
+        <w:t>system</w:t>
+      </w:r>
+      <w:r>
+        <w:rPr>
+          <w:rFonts w:eastAsia="Times New Roman" w:cs="Arial"/>
+          <w:lang w:val="bg-BG" w:eastAsia="bg-BG"/>
+        </w:rPr>
+        <w:t xml:space="preserve"> (I.E. there is a work around for the error). Prior to final completion of acceptance testing all open critical and major defects MUST be corrected and verified by the Customer test representative. </w:t>
+      </w:r>
+    </w:p>
+    <w:p>
+      <w:pPr>
+        <w:pStyle w:val="Heading2"/>
+        <w:rPr>
+          <w:lang w:eastAsia="bg-BG"/>
+        </w:rPr>
+      </w:pPr>
+      <w:r>
+        <w:t>Test Tools</w:t>
+      </w:r>
+    </w:p>
+    <w:p>
+      <w:pPr>
+        <w:pStyle w:val="ListParagraph"/>
+        <w:numPr>
+          <w:ilvl w:val="0"/>
+          <w:numId w:val="27"/>
+        </w:numPr>
+        <w:rPr>
+          <w:lang w:eastAsia="bg-BG"/>
+        </w:rPr>
+      </w:pPr>
+      <w:r>
+        <w:rPr>
+          <w:lang w:eastAsia="bg-BG"/>
+        </w:rPr>
+        <w:t>Still don’t have a list of test tools.</w:t>
+      </w:r>
+    </w:p>
+    <w:p>
+      <w:pPr>
+        <w:pStyle w:val="ListParagraph"/>
+        <w:numPr>
+          <w:ilvl w:val="0"/>
+          <w:numId w:val="27"/>
+        </w:numPr>
+        <w:rPr>
+          <w:lang w:eastAsia="bg-BG"/>
+        </w:rPr>
+      </w:pPr>
+      <w:r>
+        <w:rPr>
+          <w:lang w:eastAsia="bg-BG"/>
+        </w:rPr>
+        <w:t xml:space="preserve"> Only free tools will be used.</w:t>
+      </w:r>
+    </w:p>
+    <w:p>
+      <w:pPr>
+        <w:pStyle w:val="ListParagraph"/>
+        <w:numPr>
+          <w:ilvl w:val="0"/>
+          <w:numId w:val="27"/>
+        </w:numPr>
+        <w:rPr>
+          <w:lang w:eastAsia="bg-BG"/>
+        </w:rPr>
+      </w:pPr>
+      <w:r>
+        <w:rPr>
+          <w:lang w:eastAsia="bg-BG"/>
+        </w:rPr>
+        <w:t xml:space="preserve"> The list will be available at some of the next releases.</w:t>
+      </w:r>
+    </w:p>
+    <w:p>
+      <w:pPr>
+        <w:pStyle w:val="Heading2"/>
+        <w:rPr>
+          <w:lang w:eastAsia="bg-BG"/>
+        </w:rPr>
+      </w:pPr>
+      <w:r>
+        <w:t>Meetings</w:t>
+      </w:r>
+    </w:p>
+    <w:p>
+      <w:pPr>
+        <w:spacing w:before="0" w:after="0"/>
         <w:rPr>
           <w:rFonts w:eastAsia="Times New Roman" w:cs="Arial"/>
           <w:lang w:eastAsia="bg-BG"/>
         </w:rPr>
-        <w:t>Modules</w:t>
-      </w:r>
+      </w:pPr>
       <w:r>
         <w:rPr>
           <w:rFonts w:eastAsia="Times New Roman" w:cs="Arial"/>
           <w:lang w:val="bg-BG" w:eastAsia="bg-BG"/>
         </w:rPr>
-        <w:t xml:space="preserve"> will enter into Acceptance test after all critical and major defects have been corrected.</w:t>
+        <w:t xml:space="preserve">The test team will meet every </w:t>
       </w:r>
       <w:r>
         <w:rPr>
           <w:rFonts w:eastAsia="Times New Roman" w:cs="Arial"/>
           <w:lang w:eastAsia="bg-BG"/>
         </w:rPr>
-        <w:t xml:space="preserve"> Modules with high priority </w:t>
+        <w:t xml:space="preserve">day </w:t>
       </w:r>
       <w:r>
         <w:rPr>
           <w:rFonts w:eastAsia="Times New Roman" w:cs="Arial"/>
           <w:lang w:val="bg-BG" w:eastAsia="bg-BG"/>
         </w:rPr>
-        <w:t xml:space="preserve">may have </w:t>
+        <w:t>to evaluate progress to date and to identify error trends and problems as early as possible.</w:t>
       </w:r>
       <w:r>
         <w:rPr>
           <w:rFonts w:eastAsia="Times New Roman" w:cs="Arial"/>
           <w:lang w:eastAsia="bg-BG"/>
         </w:rPr>
-        <w:t>no</w:t>
+        <w:t xml:space="preserve"> </w:t>
+      </w:r>
+      <w:r>
+        <w:rPr>
+          <w:rFonts w:eastAsia="Times New Roman" w:cs="Arial"/>
+          <w:lang w:eastAsia="bg-BG"/>
+        </w:rPr>
+        <w:t>The meetings can be from distance using Skype, if it is necessary.</w:t>
       </w:r>
       <w:r>
         <w:rPr>
           <w:rFonts w:eastAsia="Times New Roman" w:cs="Arial"/>
           <w:lang w:val="bg-BG" w:eastAsia="bg-BG"/>
         </w:rPr>
-        <w:t xml:space="preserve"> major defect</w:t>
+        <w:t xml:space="preserve"> The test team leader will meet with </w:t>
       </w:r>
       <w:r>
         <w:rPr>
           <w:rFonts w:eastAsia="Times New Roman" w:cs="Arial"/>
           <w:lang w:eastAsia="bg-BG"/>
         </w:rPr>
-        <w:t xml:space="preserve">. Modules with middle priority </w:t>
+        <w:t>product</w:t>
       </w:r>
       <w:r>
         <w:rPr>
           <w:rFonts w:eastAsia="Times New Roman" w:cs="Arial"/>
           <w:lang w:val="bg-BG" w:eastAsia="bg-BG"/>
         </w:rPr>
-        <w:t xml:space="preserve">may have one major defect as long as it does not impede testing of the </w:t>
+        <w:t xml:space="preserve"> </w:t>
       </w:r>
       <w:r>
         <w:rPr>
           <w:rFonts w:eastAsia="Times New Roman" w:cs="Arial"/>
           <w:lang w:eastAsia="bg-BG"/>
         </w:rPr>
-        <w:t>system</w:t>
+        <w:t>owner</w:t>
       </w:r>
       <w:r>
         <w:rPr>
           <w:rFonts w:eastAsia="Times New Roman" w:cs="Arial"/>
           <w:lang w:val="bg-BG" w:eastAsia="bg-BG"/>
         </w:rPr>
-        <w:t xml:space="preserve"> (I.E. there is a work around for the error). Prior to final completion of acceptance testing all open critical and major defects MUST be corrected and verified by the Customer test representative. </w:t>
+        <w:t xml:space="preserve"> once every two weeks. </w:t>
       </w:r>
     </w:p>
     <w:p>
       <w:pPr>
         <w:pStyle w:val="Heading2"/>
-        <w:rPr>
-          <w:lang w:eastAsia="bg-BG"/>
-        </w:rPr>
-      </w:pPr>
-      <w:r>
-        <w:t>Test Tools</w:t>
-      </w:r>
-    </w:p>
-    <w:p>
-      <w:pPr>
-        <w:pStyle w:val="ListParagraph"/>
-        <w:numPr>
-          <w:ilvl w:val="0"/>
-          <w:numId w:val="27"/>
-        </w:numPr>
-        <w:rPr>
-          <w:lang w:eastAsia="bg-BG"/>
-        </w:rPr>
-      </w:pPr>
-      <w:r>
-        <w:rPr>
-          <w:lang w:eastAsia="bg-BG"/>
-        </w:rPr>
-        <w:t>Still don’t have a list of test tools.</w:t>
-      </w:r>
-    </w:p>
-    <w:p>
-      <w:pPr>
-        <w:pStyle w:val="ListParagraph"/>
-        <w:numPr>
-          <w:ilvl w:val="0"/>
-          <w:numId w:val="27"/>
-        </w:numPr>
-        <w:rPr>
-          <w:lang w:eastAsia="bg-BG"/>
-        </w:rPr>
-      </w:pPr>
-      <w:r>
-        <w:rPr>
-          <w:lang w:eastAsia="bg-BG"/>
-        </w:rPr>
-        <w:t xml:space="preserve"> Only free tools will be used.</w:t>
-      </w:r>
-    </w:p>
-    <w:p>
-      <w:pPr>
-        <w:pStyle w:val="ListParagraph"/>
-        <w:numPr>
-          <w:ilvl w:val="0"/>
-          <w:numId w:val="27"/>
-        </w:numPr>
-        <w:rPr>
-          <w:lang w:eastAsia="bg-BG"/>
-        </w:rPr>
-      </w:pPr>
-      <w:r>
-        <w:rPr>
-          <w:lang w:eastAsia="bg-BG"/>
-        </w:rPr>
-        <w:t xml:space="preserve"> The list will be available at some of the next releases.</w:t>
-      </w:r>
-    </w:p>
-    <w:p>
-      <w:pPr>
-        <w:pStyle w:val="Heading2"/>
-        <w:rPr>
-          <w:lang w:eastAsia="bg-BG"/>
-        </w:rPr>
-      </w:pPr>
-      <w:r>
-        <w:t>Meetings</w:t>
+      </w:pPr>
+      <w:r>
+        <w:t>Measures and Metrics</w:t>
       </w:r>
     </w:p>
     <w:p>
       <w:pPr>
         <w:spacing w:before="0" w:after="0"/>
+        <w:rPr>
+          <w:rFonts w:eastAsia="Times New Roman" w:cs="Arial"/>
+          <w:lang w:val="bg-BG" w:eastAsia="bg-BG"/>
+        </w:rPr>
+      </w:pPr>
+      <w:r>
         <w:rPr>
           <w:rFonts w:eastAsia="Times New Roman" w:cs="Arial"/>
           <w:lang w:eastAsia="bg-BG"/>
         </w:rPr>
-      </w:pPr>
+        <w:t>T</w:t>
+      </w:r>
       <w:r>
         <w:rPr>
           <w:rFonts w:eastAsia="Times New Roman" w:cs="Arial"/>
           <w:lang w:val="bg-BG" w:eastAsia="bg-BG"/>
         </w:rPr>
-        <w:t xml:space="preserve">The test team will meet every </w:t>
-      </w:r>
-      <w:r>
+        <w:t xml:space="preserve">he following information will be collected by the test team during all testing phases. This </w:t>
+      </w:r>
+    </w:p>
+    <w:p>
+      <w:pPr>
+        <w:spacing w:before="0" w:after="0"/>
         <w:rPr>
           <w:rFonts w:eastAsia="Times New Roman" w:cs="Arial"/>
           <w:lang w:eastAsia="bg-BG"/>
         </w:rPr>
-        <w:t xml:space="preserve">day </w:t>
-      </w:r>
+      </w:pPr>
       <w:r>
         <w:rPr>
           <w:rFonts w:eastAsia="Times New Roman" w:cs="Arial"/>
           <w:lang w:val="bg-BG" w:eastAsia="bg-BG"/>
         </w:rPr>
-        <w:t>to evaluate progress to date and to identify error trends and problems as early as possible.</w:t>
+        <w:t xml:space="preserve">information will be provided on a biweekly basis to the test manager and to the </w:t>
       </w:r>
       <w:r>
         <w:rPr>
           <w:rFonts w:eastAsia="Times New Roman" w:cs="Arial"/>
           <w:lang w:eastAsia="bg-BG"/>
         </w:rPr>
+        <w:t>product owner</w:t>
+      </w:r>
+      <w:r>
+        <w:rPr>
+          <w:rFonts w:eastAsia="Times New Roman" w:cs="Arial"/>
+          <w:lang w:val="bg-BG" w:eastAsia="bg-BG"/>
+        </w:rPr>
+        <w:t>.</w:t>
+      </w:r>
+    </w:p>
+    <w:p>
+      <w:pPr>
+        <w:spacing w:before="0" w:after="0"/>
+        <w:rPr>
+          <w:rFonts w:eastAsia="Times New Roman" w:cs="Arial"/>
+          <w:lang w:val="bg-BG" w:eastAsia="bg-BG"/>
+        </w:rPr>
+      </w:pPr>
+      <w:r>
+        <w:rPr>
+          <w:rFonts w:eastAsia="Times New Roman" w:cs="Arial"/>
+          <w:lang w:val="bg-BG" w:eastAsia="bg-BG"/>
+        </w:rPr>
         <w:t xml:space="preserve"> </w:t>
+      </w:r>
+    </w:p>
+    <w:p>
+      <w:pPr>
+        <w:pStyle w:val="ListParagraph"/>
+        <w:numPr>
+          <w:ilvl w:val="0"/>
+          <w:numId w:val="24"/>
+        </w:numPr>
+        <w:spacing w:before="0" w:after="0"/>
+        <w:rPr>
+          <w:rFonts w:eastAsia="Times New Roman" w:cs="Arial"/>
+          <w:lang w:val="bg-BG" w:eastAsia="bg-BG"/>
+        </w:rPr>
+      </w:pPr>
+      <w:r>
+        <w:rPr>
+          <w:rFonts w:eastAsia="Times New Roman" w:cs="Arial"/>
+          <w:lang w:val="bg-BG" w:eastAsia="bg-BG"/>
+        </w:rPr>
+        <w:t xml:space="preserve">Defects by module and severity. </w:t>
+      </w:r>
+    </w:p>
+    <w:p>
+      <w:pPr>
+        <w:pStyle w:val="ListParagraph"/>
+        <w:numPr>
+          <w:ilvl w:val="0"/>
+          <w:numId w:val="24"/>
+        </w:numPr>
+        <w:spacing w:before="0" w:after="0"/>
+        <w:rPr>
+          <w:rFonts w:eastAsia="Times New Roman" w:cs="Arial"/>
+          <w:lang w:val="bg-BG" w:eastAsia="bg-BG"/>
+        </w:rPr>
+      </w:pPr>
+      <w:r>
+        <w:rPr>
+          <w:rFonts w:eastAsia="Times New Roman" w:cs="Arial"/>
+          <w:lang w:val="bg-BG" w:eastAsia="bg-BG"/>
+        </w:rPr>
+        <w:t xml:space="preserve">Defect Origin (Requirement, Design, Code) </w:t>
+      </w:r>
+    </w:p>
+    <w:p>
+      <w:pPr>
+        <w:pStyle w:val="ListParagraph"/>
+        <w:numPr>
+          <w:ilvl w:val="0"/>
+          <w:numId w:val="24"/>
+        </w:numPr>
+        <w:spacing w:before="0" w:after="0"/>
+        <w:rPr>
+          <w:rFonts w:eastAsia="Times New Roman" w:cs="Arial"/>
+          <w:lang w:val="bg-BG" w:eastAsia="bg-BG"/>
+        </w:rPr>
+      </w:pPr>
+      <w:r>
+        <w:rPr>
+          <w:rFonts w:eastAsia="Times New Roman" w:cs="Arial"/>
+          <w:lang w:val="bg-BG" w:eastAsia="bg-BG"/>
+        </w:rPr>
+        <w:t xml:space="preserve">Time spent on defect investigation by defect, for Critical &amp; Major only. All Minor efects can be totaled </w:t>
       </w:r>
       <w:r>
         <w:rPr>
           <w:rFonts w:eastAsia="Times New Roman" w:cs="Arial"/>
           <w:lang w:eastAsia="bg-BG"/>
         </w:rPr>
-        <w:t>The meetings can be from distance using Skype, if it is necessary.</w:t>
+        <w:t>t</w:t>
       </w:r>
       <w:r>
         <w:rPr>
           <w:rFonts w:eastAsia="Times New Roman" w:cs="Arial"/>
           <w:lang w:val="bg-BG" w:eastAsia="bg-BG"/>
         </w:rPr>
-        <w:t xml:space="preserve"> The test team leader will meet with </w:t>
-      </w:r>
+        <w:t xml:space="preserve">ogether. </w:t>
+      </w:r>
+    </w:p>
+    <w:p>
+      <w:pPr>
+        <w:pStyle w:val="ListParagraph"/>
+        <w:numPr>
+          <w:ilvl w:val="0"/>
+          <w:numId w:val="24"/>
+        </w:numPr>
+        <w:spacing w:before="0" w:after="0"/>
+        <w:rPr>
+          <w:rFonts w:eastAsia="Times New Roman" w:cs="Arial"/>
+          <w:lang w:val="bg-BG" w:eastAsia="bg-BG"/>
+        </w:rPr>
+      </w:pPr>
+      <w:r>
+        <w:rPr>
+          <w:rFonts w:eastAsia="Times New Roman" w:cs="Arial"/>
+          <w:lang w:val="bg-BG" w:eastAsia="bg-BG"/>
+        </w:rPr>
+        <w:t xml:space="preserve">Number of times a program submitted to test team as ready for test. </w:t>
+      </w:r>
+    </w:p>
+    <w:p>
+      <w:pPr>
+        <w:pStyle w:val="ListParagraph"/>
+        <w:numPr>
+          <w:ilvl w:val="0"/>
+          <w:numId w:val="24"/>
+        </w:numPr>
+        <w:spacing w:before="0" w:after="0"/>
+        <w:rPr>
+          <w:rFonts w:eastAsia="Times New Roman" w:cs="Arial"/>
+          <w:lang w:val="bg-BG" w:eastAsia="bg-BG"/>
+        </w:rPr>
+      </w:pPr>
+      <w:r>
+        <w:rPr>
+          <w:rFonts w:eastAsia="Times New Roman" w:cs="Arial"/>
+          <w:lang w:val="bg-BG" w:eastAsia="bg-BG"/>
+        </w:rPr>
+        <w:t xml:space="preserve">Defects located at higher levels that should have been caught at lower levels of testing. </w:t>
+      </w:r>
+    </w:p>
+    <w:p>
+      <w:pPr>
+        <w:pStyle w:val="Heading1"/>
+      </w:pPr>
+      <w:bookmarkStart w:id="12" w:name="_Toc436303916"/>
+      <w:r>
+        <w:t>Item Pass/Fail Criteria</w:t>
+      </w:r>
+      <w:bookmarkEnd w:id="12"/>
+    </w:p>
+    <w:p>
+      <w:pPr>
+        <w:pStyle w:val="Heading2"/>
+      </w:pPr>
+      <w:bookmarkStart w:id="13" w:name="_Toc187551335"/>
+      <w:r>
+        <w:t>Integration Test</w:t>
+      </w:r>
+      <w:bookmarkEnd w:id="13"/>
+    </w:p>
+    <w:p>
+      <w:pPr>
+        <w:pStyle w:val="Heading3"/>
+      </w:pPr>
+      <w:bookmarkStart w:id="14" w:name="_Toc187551336"/>
+      <w:r>
+        <w:t>Integration Test Entry Criteria</w:t>
+      </w:r>
+      <w:bookmarkEnd w:id="14"/>
+    </w:p>
+    <w:p>
+      <w:r>
+        <w:rPr>
+          <w:b/>
+        </w:rPr>
+        <w:t>Fulfilled</w:t>
+      </w:r>
+      <w:r>
+        <w:t>.</w:t>
+      </w:r>
+    </w:p>
+    <w:p>
+      <w:pPr>
+        <w:pStyle w:val="Heading3"/>
+      </w:pPr>
+      <w:bookmarkStart w:id="15" w:name="_Toc187551337"/>
+      <w:r>
+        <w:t>Integration Test Plan Exit Criteria</w:t>
+      </w:r>
+      <w:bookmarkEnd w:id="15"/>
+    </w:p>
+    <w:p>
+      <w:pPr>
+        <w:pStyle w:val="ListParagraph"/>
+        <w:numPr>
+          <w:ilvl w:val="0"/>
+          <w:numId w:val="25"/>
+        </w:numPr>
+      </w:pPr>
       <w:r>
         <w:rPr>
           <w:rFonts w:eastAsia="Times New Roman" w:cs="Arial"/>
           <w:lang w:eastAsia="bg-BG"/>
         </w:rPr>
-        <w:t>product</w:t>
+        <w:t>A</w:t>
       </w:r>
       <w:r>
         <w:rPr>
           <w:rFonts w:eastAsia="Times New Roman" w:cs="Arial"/>
           <w:lang w:val="bg-BG" w:eastAsia="bg-BG"/>
         </w:rPr>
-        <w:t xml:space="preserve"> </w:t>
-      </w:r>
+        <w:t>ll critical and major defects have been corrected.</w:t>
+      </w:r>
+    </w:p>
+    <w:p>
+      <w:pPr>
+        <w:pStyle w:val="ListParagraph"/>
+        <w:numPr>
+          <w:ilvl w:val="0"/>
+          <w:numId w:val="25"/>
+        </w:numPr>
+      </w:pPr>
       <w:r>
         <w:rPr>
           <w:rFonts w:eastAsia="Times New Roman" w:cs="Arial"/>
           <w:lang w:eastAsia="bg-BG"/>
         </w:rPr>
-        <w:t>owner</w:t>
+        <w:t xml:space="preserve">Modules with high priority </w:t>
       </w:r>
       <w:r>
         <w:rPr>
           <w:rFonts w:eastAsia="Times New Roman" w:cs="Arial"/>
           <w:lang w:val="bg-BG" w:eastAsia="bg-BG"/>
         </w:rPr>
-        <w:t xml:space="preserve"> once every two weeks. </w:t>
-      </w:r>
-    </w:p>
-    <w:p>
-      <w:pPr>
-        <w:pStyle w:val="Heading2"/>
-      </w:pPr>
-      <w:r>
-        <w:t>Measures and Metrics</w:t>
-      </w:r>
-    </w:p>
-    <w:p>
-      <w:pPr>
-        <w:spacing w:before="0" w:after="0"/>
+        <w:t xml:space="preserve">may have </w:t>
+      </w:r>
+      <w:r>
+        <w:rPr>
+          <w:rFonts w:eastAsia="Times New Roman" w:cs="Arial"/>
+          <w:lang w:eastAsia="bg-BG"/>
+        </w:rPr>
+        <w:t>no</w:t>
+      </w:r>
+      <w:r>
         <w:rPr>
           <w:rFonts w:eastAsia="Times New Roman" w:cs="Arial"/>
           <w:lang w:val="bg-BG" w:eastAsia="bg-BG"/>
         </w:rPr>
-      </w:pPr>
+        <w:t xml:space="preserve"> major defect</w:t>
+      </w:r>
       <w:r>
         <w:rPr>
           <w:rFonts w:eastAsia="Times New Roman" w:cs="Arial"/>
           <w:lang w:eastAsia="bg-BG"/>
         </w:rPr>
-        <w:t>T</w:t>
+        <w:t>.</w:t>
+      </w:r>
+    </w:p>
+    <w:p>
+      <w:pPr>
+        <w:pStyle w:val="ListParagraph"/>
+        <w:numPr>
+          <w:ilvl w:val="0"/>
+          <w:numId w:val="25"/>
+        </w:numPr>
+        <w:rPr>
+          <w:rFonts w:eastAsia="Times New Roman" w:cs="Arial"/>
+          <w:lang w:eastAsia="bg-BG"/>
+        </w:rPr>
+      </w:pPr>
+      <w:r>
+        <w:rPr>
+          <w:rFonts w:eastAsia="Times New Roman" w:cs="Arial"/>
+          <w:lang w:eastAsia="bg-BG"/>
+        </w:rPr>
+        <w:t xml:space="preserve">Modules with middle priority </w:t>
       </w:r>
       <w:r>
         <w:rPr>
           <w:rFonts w:eastAsia="Times New Roman" w:cs="Arial"/>
           <w:lang w:val="bg-BG" w:eastAsia="bg-BG"/>
         </w:rPr>
-        <w:t xml:space="preserve">he following information will be collected by the test team during all testing phases. This </w:t>
-      </w:r>
-    </w:p>
-    <w:p>
-      <w:pPr>
-        <w:spacing w:before="0" w:after="0"/>
+        <w:t>may have one major defect</w:t>
+      </w:r>
+      <w:r>
         <w:rPr>
           <w:rFonts w:eastAsia="Times New Roman" w:cs="Arial"/>
           <w:lang w:eastAsia="bg-BG"/>
         </w:rPr>
-      </w:pPr>
-      <w:r>
-        <w:rPr>
-          <w:rFonts w:eastAsia="Times New Roman" w:cs="Arial"/>
-          <w:lang w:val="bg-BG" w:eastAsia="bg-BG"/>
-        </w:rPr>
-        <w:t xml:space="preserve">information will be provided on a biweekly basis to the test manager and to the </w:t>
-      </w:r>
-      <w:r>
-        <w:rPr>
-          <w:rFonts w:eastAsia="Times New Roman" w:cs="Arial"/>
-          <w:lang w:eastAsia="bg-BG"/>
-        </w:rPr>
-        <w:t>product owner</w:t>
-      </w:r>
-      <w:r>
-        <w:rPr>
-          <w:rFonts w:eastAsia="Times New Roman" w:cs="Arial"/>
-          <w:lang w:val="bg-BG" w:eastAsia="bg-BG"/>
-        </w:rPr>
-        <w:t>.</w:t>
-      </w:r>
-    </w:p>
-    <w:p>
-      <w:pPr>
-        <w:spacing w:before="0" w:after="0"/>
-        <w:rPr>
-          <w:rFonts w:eastAsia="Times New Roman" w:cs="Arial"/>
-          <w:lang w:val="bg-BG" w:eastAsia="bg-BG"/>
-        </w:rPr>
-      </w:pPr>
-      <w:r>
-        <w:rPr>
-          <w:rFonts w:eastAsia="Times New Roman" w:cs="Arial"/>
-          <w:lang w:val="bg-BG" w:eastAsia="bg-BG"/>
-        </w:rPr>
-        <w:t xml:space="preserve"> </w:t>
-      </w:r>
-    </w:p>
-    <w:p>
-      <w:pPr>
-        <w:pStyle w:val="ListParagraph"/>
-        <w:numPr>
-          <w:ilvl w:val="0"/>
-          <w:numId w:val="24"/>
-        </w:numPr>
-        <w:spacing w:before="0" w:after="0"/>
-        <w:rPr>
-          <w:rFonts w:eastAsia="Times New Roman" w:cs="Arial"/>
-          <w:lang w:val="bg-BG" w:eastAsia="bg-BG"/>
-        </w:rPr>
-      </w:pPr>
-      <w:r>
-        <w:rPr>
-          <w:rFonts w:eastAsia="Times New Roman" w:cs="Arial"/>
-          <w:lang w:val="bg-BG" w:eastAsia="bg-BG"/>
-        </w:rPr>
-        <w:t xml:space="preserve">Defects by module and severity. </w:t>
-      </w:r>
-    </w:p>
-    <w:p>
-      <w:pPr>
-        <w:pStyle w:val="ListParagraph"/>
-        <w:numPr>
-          <w:ilvl w:val="0"/>
-          <w:numId w:val="24"/>
-        </w:numPr>
-        <w:spacing w:before="0" w:after="0"/>
-        <w:rPr>
-          <w:rFonts w:eastAsia="Times New Roman" w:cs="Arial"/>
-          <w:lang w:val="bg-BG" w:eastAsia="bg-BG"/>
-        </w:rPr>
-      </w:pPr>
-      <w:r>
-        <w:rPr>
-          <w:rFonts w:eastAsia="Times New Roman" w:cs="Arial"/>
-          <w:lang w:val="bg-BG" w:eastAsia="bg-BG"/>
-        </w:rPr>
-        <w:t xml:space="preserve">Defect Origin (Requirement, Design, Code) </w:t>
-      </w:r>
-    </w:p>
-    <w:p>
-      <w:pPr>
-        <w:pStyle w:val="ListParagraph"/>
-        <w:numPr>
-          <w:ilvl w:val="0"/>
-          <w:numId w:val="24"/>
-        </w:numPr>
-        <w:spacing w:before="0" w:after="0"/>
-        <w:rPr>
-          <w:rFonts w:eastAsia="Times New Roman" w:cs="Arial"/>
-          <w:lang w:val="bg-BG" w:eastAsia="bg-BG"/>
-        </w:rPr>
-      </w:pPr>
-      <w:r>
-        <w:rPr>
-          <w:rFonts w:eastAsia="Times New Roman" w:cs="Arial"/>
-          <w:lang w:val="bg-BG" w:eastAsia="bg-BG"/>
-        </w:rPr>
-        <w:t xml:space="preserve">Time spent on defect investigation by defect, for Critical &amp; Major only. All Minor efects can be totaled </w:t>
-      </w:r>
-      <w:r>
-        <w:rPr>
-          <w:rFonts w:eastAsia="Times New Roman" w:cs="Arial"/>
-          <w:lang w:eastAsia="bg-BG"/>
-        </w:rPr>
-        <w:t>t</w:t>
-      </w:r>
-      <w:r>
-        <w:rPr>
-          <w:rFonts w:eastAsia="Times New Roman" w:cs="Arial"/>
-          <w:lang w:val="bg-BG" w:eastAsia="bg-BG"/>
-        </w:rPr>
-        <w:t xml:space="preserve">ogether. </w:t>
-      </w:r>
-    </w:p>
-    <w:p>
-      <w:pPr>
-        <w:pStyle w:val="ListParagraph"/>
-        <w:numPr>
-          <w:ilvl w:val="0"/>
-          <w:numId w:val="24"/>
-        </w:numPr>
-        <w:spacing w:before="0" w:after="0"/>
-        <w:rPr>
-          <w:rFonts w:eastAsia="Times New Roman" w:cs="Arial"/>
-          <w:lang w:val="bg-BG" w:eastAsia="bg-BG"/>
-        </w:rPr>
-      </w:pPr>
-      <w:r>
-        <w:rPr>
-          <w:rFonts w:eastAsia="Times New Roman" w:cs="Arial"/>
-          <w:lang w:val="bg-BG" w:eastAsia="bg-BG"/>
-        </w:rPr>
-        <w:t xml:space="preserve">Number of times a program submitted to test team as ready for test. </w:t>
-      </w:r>
-    </w:p>
-    <w:p>
-      <w:pPr>
-        <w:pStyle w:val="ListParagraph"/>
-        <w:numPr>
-          <w:ilvl w:val="0"/>
-          <w:numId w:val="24"/>
-        </w:numPr>
-        <w:spacing w:before="0" w:after="0"/>
-        <w:rPr>
-          <w:rFonts w:eastAsia="Times New Roman" w:cs="Arial"/>
-          <w:lang w:val="bg-BG" w:eastAsia="bg-BG"/>
-        </w:rPr>
-      </w:pPr>
-      <w:r>
-        <w:rPr>
-          <w:rFonts w:eastAsia="Times New Roman" w:cs="Arial"/>
-          <w:lang w:val="bg-BG" w:eastAsia="bg-BG"/>
-        </w:rPr>
-        <w:t xml:space="preserve">Defects located at higher levels that should have been caught at lower levels of testing. </w:t>
-      </w:r>
-    </w:p>
-    <w:p>
-      <w:pPr>
-        <w:pStyle w:val="Heading1"/>
-      </w:pPr>
-      <w:bookmarkStart w:id="11" w:name="_Toc436303916"/>
-      <w:r>
-        <w:t>Item Pass/Fail Criteria</w:t>
-      </w:r>
-      <w:bookmarkEnd w:id="11"/>
-    </w:p>
-    <w:p>
-      <w:pPr>
-        <w:pStyle w:val="Heading2"/>
-      </w:pPr>
-      <w:bookmarkStart w:id="12" w:name="_Toc187551335"/>
-      <w:bookmarkStart w:id="13" w:name="_GoBack"/>
-      <w:bookmarkEnd w:id="13"/>
-      <w:r>
-        <w:t>Integration Test</w:t>
-      </w:r>
-      <w:bookmarkEnd w:id="12"/>
-    </w:p>
-    <w:p>
-      <w:pPr>
-        <w:pStyle w:val="Heading3"/>
-      </w:pPr>
-      <w:bookmarkStart w:id="14" w:name="_Toc187551336"/>
-      <w:r>
-        <w:t>Integration Test Entry Criteria</w:t>
-      </w:r>
-      <w:bookmarkEnd w:id="14"/>
-    </w:p>
-    <w:p>
-      <w:proofErr w:type="gramStart"/>
-      <w:r>
-        <w:rPr>
-          <w:b/>
-        </w:rPr>
-        <w:t>Fulfilled</w:t>
-      </w:r>
-      <w:r>
-        <w:t>.</w:t>
-      </w:r>
-      <w:proofErr w:type="gramEnd"/>
-    </w:p>
-    <w:p>
-      <w:pPr>
-        <w:pStyle w:val="Heading3"/>
-      </w:pPr>
-      <w:bookmarkStart w:id="15" w:name="_Toc187551337"/>
-      <w:r>
-        <w:t>Integration Test Plan Exit Criteria</w:t>
-      </w:r>
-      <w:bookmarkEnd w:id="15"/>
-    </w:p>
-    <w:p>
-      <w:pPr>
-        <w:pStyle w:val="ListParagraph"/>
-        <w:numPr>
-          <w:ilvl w:val="0"/>
-          <w:numId w:val="25"/>
-        </w:numPr>
-      </w:pPr>
-      <w:r>
-        <w:rPr>
-          <w:rFonts w:eastAsia="Times New Roman" w:cs="Arial"/>
-          <w:lang w:eastAsia="bg-BG"/>
-        </w:rPr>
-        <w:t>A</w:t>
-      </w:r>
-      <w:r>
-        <w:rPr>
-          <w:rFonts w:eastAsia="Times New Roman" w:cs="Arial"/>
-          <w:lang w:val="bg-BG" w:eastAsia="bg-BG"/>
-        </w:rPr>
-        <w:t>ll critical and major defects have been corrected.</w:t>
-      </w:r>
-    </w:p>
-    <w:p>
-      <w:pPr>
-        <w:pStyle w:val="ListParagraph"/>
-        <w:numPr>
-          <w:ilvl w:val="0"/>
-          <w:numId w:val="25"/>
-        </w:numPr>
-      </w:pPr>
-      <w:r>
-        <w:rPr>
-          <w:rFonts w:eastAsia="Times New Roman" w:cs="Arial"/>
-          <w:lang w:eastAsia="bg-BG"/>
-        </w:rPr>
-        <w:t xml:space="preserve">Modules with high priority </w:t>
-      </w:r>
-      <w:r>
-        <w:rPr>
-          <w:rFonts w:eastAsia="Times New Roman" w:cs="Arial"/>
-          <w:lang w:val="bg-BG" w:eastAsia="bg-BG"/>
-        </w:rPr>
-        <w:t xml:space="preserve">may have </w:t>
-      </w:r>
-      <w:r>
-        <w:rPr>
-          <w:rFonts w:eastAsia="Times New Roman" w:cs="Arial"/>
-          <w:lang w:eastAsia="bg-BG"/>
-        </w:rPr>
-        <w:t>no</w:t>
-      </w:r>
-      <w:r>
-        <w:rPr>
-          <w:rFonts w:eastAsia="Times New Roman" w:cs="Arial"/>
-          <w:lang w:val="bg-BG" w:eastAsia="bg-BG"/>
-        </w:rPr>
-        <w:t xml:space="preserve"> major defect</w:t>
-      </w:r>
-      <w:r>
-        <w:rPr>
-          <w:rFonts w:eastAsia="Times New Roman" w:cs="Arial"/>
-          <w:lang w:eastAsia="bg-BG"/>
-        </w:rPr>
-        <w:t>.</w:t>
-      </w:r>
-    </w:p>
-    <w:p>
-      <w:pPr>
-        <w:pStyle w:val="ListParagraph"/>
-        <w:numPr>
-          <w:ilvl w:val="0"/>
-          <w:numId w:val="25"/>
-        </w:numPr>
-        <w:rPr>
-          <w:rFonts w:eastAsia="Times New Roman" w:cs="Arial"/>
-          <w:lang w:eastAsia="bg-BG"/>
-        </w:rPr>
-      </w:pPr>
-      <w:r>
-        <w:rPr>
-          <w:rFonts w:eastAsia="Times New Roman" w:cs="Arial"/>
-          <w:lang w:eastAsia="bg-BG"/>
-        </w:rPr>
-        <w:t xml:space="preserve">Modules with middle priority </w:t>
-      </w:r>
-      <w:r>
-        <w:rPr>
-          <w:rFonts w:eastAsia="Times New Roman" w:cs="Arial"/>
-          <w:lang w:val="bg-BG" w:eastAsia="bg-BG"/>
-        </w:rPr>
-        <w:t>may have one major defect</w:t>
-      </w:r>
-      <w:r>
-        <w:rPr>
-          <w:rFonts w:eastAsia="Times New Roman" w:cs="Arial"/>
-          <w:lang w:eastAsia="bg-BG"/>
-        </w:rPr>
         <w:t xml:space="preserve"> but there is a work around and the module can be tested.</w:t>
       </w:r>
     </w:p>
@@ -4577,6 +4588,7 @@
         </w:numPr>
       </w:pPr>
       <w:r>
+        <w:lastRenderedPageBreak/>
         <w:t xml:space="preserve">No open critical, major or average severity issues unless the issue is determined to be low impact, low risk.  To be reviewed with </w:t>
       </w:r>
       <w:r>
@@ -4599,7 +4611,83 @@
       <w:r>
         <w:t>Suspension Criteria and Resumption Requirements</w:t>
       </w:r>
-      <w:bookmarkEnd w:id="9"/>
+      <w:bookmarkEnd w:id="11"/>
+    </w:p>
+    <w:p>
+      <w:pPr>
+        <w:pStyle w:val="Heading3"/>
+      </w:pPr>
+      <w:r>
+        <w:t>Suspension Criteria</w:t>
+      </w:r>
+    </w:p>
+    <w:p>
+      <w:pPr>
+        <w:pStyle w:val="ListParagraph"/>
+        <w:numPr>
+          <w:ilvl w:val="0"/>
+          <w:numId w:val="29"/>
+        </w:numPr>
+      </w:pPr>
+      <w:r>
+        <w:t>Critical failure that prevents the application from functioning and no acceptable workarounds were found</w:t>
+      </w:r>
+    </w:p>
+    <w:p>
+      <w:pPr>
+        <w:pStyle w:val="ListParagraph"/>
+        <w:numPr>
+          <w:ilvl w:val="0"/>
+          <w:numId w:val="29"/>
+        </w:numPr>
+      </w:pPr>
+      <w:r>
+        <w:t>The number of open incidents produces a situation, where further testing has no value</w:t>
+      </w:r>
+    </w:p>
+    <w:p>
+      <w:pPr>
+        <w:pStyle w:val="ListParagraph"/>
+        <w:numPr>
+          <w:ilvl w:val="0"/>
+          <w:numId w:val="29"/>
+        </w:numPr>
+      </w:pPr>
+      <w:r>
+        <w:t>System or environment downtime</w:t>
+      </w:r>
+    </w:p>
+    <w:p>
+      <w:pPr>
+        <w:pStyle w:val="Heading3"/>
+      </w:pPr>
+      <w:r>
+        <w:t>Resumption Requirements</w:t>
+      </w:r>
+    </w:p>
+    <w:p>
+      <w:pPr>
+        <w:pStyle w:val="ListParagraph"/>
+        <w:numPr>
+          <w:ilvl w:val="0"/>
+          <w:numId w:val="30"/>
+        </w:numPr>
+      </w:pPr>
+      <w:r>
+        <w:t>The testing will resume when adequate fix for the issue (set of issues) has been provided and deployed in the test environment</w:t>
+      </w:r>
+    </w:p>
+    <w:p>
+      <w:pPr>
+        <w:pStyle w:val="ListParagraph"/>
+        <w:numPr>
+          <w:ilvl w:val="0"/>
+          <w:numId w:val="30"/>
+        </w:numPr>
+      </w:pPr>
+      <w:r>
+        <w:t>In case of system or environment downtime smoke testing has to be performed and confirmed by the testing team before resuming the testing</w:t>
+      </w:r>
     </w:p>
     <w:p/>
     <w:p>
@@ -4822,6 +4910,234 @@
         <w:t>Environmental Needs</w:t>
       </w:r>
       <w:bookmarkEnd w:id="21"/>
+    </w:p>
+    <w:p>
+      <w:pPr>
+        <w:spacing w:before="0" w:after="0"/>
+        <w:rPr>
+          <w:bCs/>
+          <w:iCs/>
+        </w:rPr>
+      </w:pPr>
+    </w:p>
+    <w:p>
+      <w:pPr>
+        <w:pStyle w:val="Heading3"/>
+      </w:pPr>
+      <w:r>
+        <w:t>Central Test environment</w:t>
+      </w:r>
+    </w:p>
+    <w:p>
+      <w:pPr>
+        <w:spacing w:before="0" w:after="0"/>
+        <w:rPr>
+          <w:bCs/>
+          <w:iCs/>
+        </w:rPr>
+      </w:pPr>
+    </w:p>
+    <w:p>
+      <w:pPr>
+        <w:spacing w:before="0" w:after="0"/>
+      </w:pPr>
+      <w:r>
+        <w:rPr>
+          <w:b/>
+          <w:bCs/>
+          <w:i/>
+          <w:iCs/>
+        </w:rPr>
+        <w:t>OS</w:t>
+      </w:r>
+      <w:r>
+        <w:t>: Windows Server 2012 R2</w:t>
+      </w:r>
+    </w:p>
+    <w:p>
+      <w:pPr>
+        <w:spacing w:before="0" w:after="0"/>
+      </w:pPr>
+      <w:r>
+        <w:rPr>
+          <w:b/>
+          <w:bCs/>
+          <w:i/>
+          <w:iCs/>
+        </w:rPr>
+        <w:lastRenderedPageBreak/>
+        <w:t>Web Server</w:t>
+      </w:r>
+      <w:r>
+        <w:t>: MS IIS 8.5</w:t>
+      </w:r>
+    </w:p>
+    <w:p>
+      <w:pPr>
+        <w:spacing w:before="0" w:after="0"/>
+      </w:pPr>
+      <w:r>
+        <w:rPr>
+          <w:b/>
+          <w:bCs/>
+          <w:i/>
+          <w:iCs/>
+        </w:rPr>
+        <w:t>SQL Server</w:t>
+      </w:r>
+      <w:r>
+        <w:t>: MS SQL Server 2012</w:t>
+      </w:r>
+    </w:p>
+    <w:p>
+      <w:pPr>
+        <w:spacing w:before="0" w:after="0"/>
+      </w:pPr>
+      <w:r>
+        <w:t> </w:t>
+      </w:r>
+    </w:p>
+    <w:p>
+      <w:pPr>
+        <w:spacing w:before="0" w:after="0"/>
+      </w:pPr>
+      <w:r>
+        <w:rPr>
+          <w:b/>
+          <w:bCs/>
+          <w:i/>
+          <w:iCs/>
+        </w:rPr>
+        <w:t>CPU:</w:t>
+      </w:r>
+      <w:r>
+        <w:t> Intel Xeon CPU @ 3.10 GHz (Quad Core)</w:t>
+      </w:r>
+    </w:p>
+    <w:p>
+      <w:pPr>
+        <w:spacing w:before="0" w:after="0"/>
+      </w:pPr>
+      <w:r>
+        <w:rPr>
+          <w:b/>
+          <w:bCs/>
+          <w:i/>
+          <w:iCs/>
+        </w:rPr>
+        <w:t>RAM</w:t>
+      </w:r>
+      <w:r>
+        <w:t>: 8GB</w:t>
+      </w:r>
+    </w:p>
+    <w:p>
+      <w:pPr>
+        <w:spacing w:before="0" w:after="0"/>
+      </w:pPr>
+      <w:r>
+        <w:rPr>
+          <w:b/>
+          <w:bCs/>
+          <w:i/>
+          <w:iCs/>
+        </w:rPr>
+        <w:t>Storage</w:t>
+      </w:r>
+      <w:r>
+        <w:t>: 100GB</w:t>
+      </w:r>
+    </w:p>
+    <w:p>
+      <w:pPr>
+        <w:pStyle w:val="Heading3"/>
+      </w:pPr>
+      <w:r>
+        <w:t>Client Test environments</w:t>
+      </w:r>
+    </w:p>
+    <w:p>
+      <w:pPr>
+        <w:spacing w:before="0" w:after="0"/>
+      </w:pPr>
+    </w:p>
+    <w:p>
+      <w:pPr>
+        <w:pStyle w:val="ListParagraph"/>
+        <w:numPr>
+          <w:ilvl w:val="0"/>
+          <w:numId w:val="31"/>
+        </w:numPr>
+        <w:spacing w:before="0" w:after="0"/>
+      </w:pPr>
+      <w:r>
+        <w:t>Windows environment with latest stable versions of following browsers</w:t>
+      </w:r>
+    </w:p>
+    <w:p>
+      <w:pPr>
+        <w:pStyle w:val="ListParagraph"/>
+        <w:numPr>
+          <w:ilvl w:val="0"/>
+          <w:numId w:val="32"/>
+        </w:numPr>
+        <w:spacing w:before="0" w:after="0"/>
+      </w:pPr>
+      <w:r>
+        <w:t>Google Chrome</w:t>
+      </w:r>
+    </w:p>
+    <w:p>
+      <w:pPr>
+        <w:pStyle w:val="ListParagraph"/>
+        <w:numPr>
+          <w:ilvl w:val="0"/>
+          <w:numId w:val="32"/>
+        </w:numPr>
+        <w:spacing w:before="0" w:after="0"/>
+      </w:pPr>
+      <w:r>
+        <w:t>Mozilla Firefox</w:t>
+      </w:r>
+    </w:p>
+    <w:p>
+      <w:pPr>
+        <w:pStyle w:val="ListParagraph"/>
+        <w:numPr>
+          <w:ilvl w:val="0"/>
+          <w:numId w:val="32"/>
+        </w:numPr>
+        <w:spacing w:before="0" w:after="0"/>
+      </w:pPr>
+      <w:r>
+        <w:t>Safari</w:t>
+      </w:r>
+    </w:p>
+    <w:p>
+      <w:pPr>
+        <w:pStyle w:val="ListParagraph"/>
+        <w:numPr>
+          <w:ilvl w:val="0"/>
+          <w:numId w:val="32"/>
+        </w:numPr>
+        <w:spacing w:before="0" w:after="0"/>
+      </w:pPr>
+      <w:r>
+        <w:t>Microsoft Internet Explorer (9, 10, 11)</w:t>
+      </w:r>
+    </w:p>
+    <w:p>
+      <w:pPr>
+        <w:pStyle w:val="ListParagraph"/>
+        <w:numPr>
+          <w:ilvl w:val="0"/>
+          <w:numId w:val="32"/>
+        </w:numPr>
+        <w:spacing w:before="0" w:after="0"/>
+      </w:pPr>
+      <w:r>
+        <w:t>Microsoft Edge</w:t>
+      </w:r>
     </w:p>
     <w:p/>
     <w:p>
@@ -4990,23 +5306,7 @@
           <w:b/>
           <w:u w:val="single"/>
         </w:rPr>
-        <w:t xml:space="preserve">Nikola </w:t>
-      </w:r>
-      <w:proofErr w:type="spellStart"/>
-      <w:r>
-        <w:rPr>
-          <w:b/>
-          <w:u w:val="single"/>
-        </w:rPr>
-        <w:t>Nenov</w:t>
-      </w:r>
-      <w:proofErr w:type="spellEnd"/>
-      <w:r>
-        <w:rPr>
-          <w:b/>
-          <w:u w:val="single"/>
-        </w:rPr>
-        <w:t xml:space="preserve"> – Team Leader</w:t>
+        <w:t>Nikola Nenov – Team Leader</w:t>
       </w:r>
     </w:p>
     <w:p>
@@ -5836,6 +6136,7 @@
           <w:rFonts w:cs="Times New Roman"/>
           <w:b/>
         </w:rPr>
+        <w:lastRenderedPageBreak/>
         <w:t>Front-End Functionalities</w:t>
       </w:r>
     </w:p>
@@ -7063,47 +7364,45 @@
           <w:color w:val="222222"/>
           <w:lang w:eastAsia="en-US"/>
         </w:rPr>
-        <w:t xml:space="preserve">rdware, software, data or tools are missing, the member may use </w:t>
-      </w:r>
-      <w:proofErr w:type="gramStart"/>
-      <w:r>
+        <w:t>rdware, software, data or tools are missing, the member may use another member resources until the team think up some new solutions.</w:t>
+      </w:r>
+    </w:p>
+    <w:p>
+      <w:pPr>
+        <w:pStyle w:val="ListParagraph"/>
+        <w:numPr>
+          <w:ilvl w:val="0"/>
+          <w:numId w:val="22"/>
+        </w:numPr>
         <w:rPr>
           <w:rFonts w:eastAsia="Times New Roman" w:cs="Times New Roman"/>
           <w:color w:val="222222"/>
           <w:lang w:eastAsia="en-US"/>
         </w:rPr>
-        <w:t>another member resources</w:t>
-      </w:r>
-      <w:proofErr w:type="gramEnd"/>
+      </w:pPr>
       <w:r>
         <w:rPr>
           <w:rFonts w:eastAsia="Times New Roman" w:cs="Times New Roman"/>
           <w:color w:val="222222"/>
           <w:lang w:eastAsia="en-US"/>
         </w:rPr>
-        <w:t xml:space="preserve"> until the team think up some new solutions.</w:t>
-      </w:r>
-    </w:p>
-    <w:p>
-      <w:pPr>
-        <w:pStyle w:val="ListParagraph"/>
-        <w:numPr>
-          <w:ilvl w:val="0"/>
-          <w:numId w:val="22"/>
-        </w:numPr>
+        <w:t>If there is delay in training, the team members may find on their own resources and documentation and explore the tool or application</w:t>
+      </w:r>
+      <w:r>
         <w:rPr>
           <w:rFonts w:eastAsia="Times New Roman" w:cs="Times New Roman"/>
           <w:color w:val="222222"/>
           <w:lang w:eastAsia="en-US"/>
         </w:rPr>
-      </w:pPr>
+        <w:t xml:space="preserve"> </w:t>
+      </w:r>
       <w:r>
         <w:rPr>
           <w:rFonts w:eastAsia="Times New Roman" w:cs="Times New Roman"/>
           <w:color w:val="222222"/>
           <w:lang w:eastAsia="en-US"/>
         </w:rPr>
-        <w:t>If there is delay in training, the team members may find on their own resources and documentation and explore the tool or application</w:t>
+        <w:t>on a meeting</w:t>
       </w:r>
       <w:r>
         <w:rPr>
@@ -7111,116 +7410,82 @@
           <w:color w:val="222222"/>
           <w:lang w:eastAsia="en-US"/>
         </w:rPr>
-        <w:t xml:space="preserve"> </w:t>
-      </w:r>
-      <w:r>
+        <w:t>.</w:t>
+      </w:r>
+    </w:p>
+    <w:p>
+      <w:pPr>
+        <w:pStyle w:val="ListParagraph"/>
+        <w:numPr>
+          <w:ilvl w:val="0"/>
+          <w:numId w:val="22"/>
+        </w:numPr>
         <w:rPr>
           <w:rFonts w:eastAsia="Times New Roman" w:cs="Times New Roman"/>
           <w:color w:val="222222"/>
           <w:lang w:eastAsia="en-US"/>
         </w:rPr>
-        <w:t>on a meeting</w:t>
-      </w:r>
+      </w:pPr>
       <w:r>
         <w:rPr>
           <w:rFonts w:eastAsia="Times New Roman" w:cs="Times New Roman"/>
           <w:color w:val="222222"/>
           <w:lang w:eastAsia="en-US"/>
         </w:rPr>
-        <w:t>.</w:t>
-      </w:r>
-    </w:p>
-    <w:p>
-      <w:pPr>
-        <w:pStyle w:val="ListParagraph"/>
-        <w:numPr>
-          <w:ilvl w:val="0"/>
-          <w:numId w:val="22"/>
-        </w:numPr>
+        <w:t>If the original requirements change - t</w:t>
+      </w:r>
+      <w:r>
         <w:rPr>
           <w:rFonts w:eastAsia="Times New Roman" w:cs="Times New Roman"/>
           <w:color w:val="222222"/>
           <w:lang w:eastAsia="en-US"/>
         </w:rPr>
-      </w:pPr>
+        <w:t>he test schedule and development schedule will move out an appropriate number of</w:t>
+      </w:r>
       <w:r>
         <w:rPr>
           <w:rFonts w:eastAsia="Times New Roman" w:cs="Times New Roman"/>
           <w:color w:val="222222"/>
           <w:lang w:eastAsia="en-US"/>
         </w:rPr>
-        <w:t>If the original requirements change - t</w:t>
-      </w:r>
-      <w:r>
+        <w:t xml:space="preserve"> days (this is not recommended since the team have fixed delivery date).</w:t>
+      </w:r>
+    </w:p>
+    <w:p>
+      <w:pPr>
+        <w:pStyle w:val="ListParagraph"/>
+        <w:numPr>
+          <w:ilvl w:val="0"/>
+          <w:numId w:val="22"/>
+        </w:numPr>
         <w:rPr>
           <w:rFonts w:eastAsia="Times New Roman" w:cs="Times New Roman"/>
           <w:color w:val="222222"/>
           <w:lang w:eastAsia="en-US"/>
         </w:rPr>
-        <w:t>he test schedule and development schedule will move out an appropriate number of</w:t>
-      </w:r>
+      </w:pPr>
       <w:r>
         <w:rPr>
           <w:rFonts w:eastAsia="Times New Roman" w:cs="Times New Roman"/>
           <w:color w:val="222222"/>
           <w:lang w:eastAsia="en-US"/>
         </w:rPr>
-        <w:t xml:space="preserve"> days (this is not recommended since the </w:t>
-      </w:r>
-      <w:proofErr w:type="gramStart"/>
+        <w:t>If any module is unavailable or not working, on the automated tests can be set priority</w:t>
+      </w:r>
       <w:r>
         <w:rPr>
           <w:rFonts w:eastAsia="Times New Roman" w:cs="Times New Roman"/>
           <w:color w:val="222222"/>
           <w:lang w:eastAsia="en-US"/>
         </w:rPr>
-        <w:t>team have</w:t>
-      </w:r>
-      <w:proofErr w:type="gramEnd"/>
+        <w:t xml:space="preserve"> </w:t>
+      </w:r>
       <w:r>
         <w:rPr>
           <w:rFonts w:eastAsia="Times New Roman" w:cs="Times New Roman"/>
           <w:color w:val="222222"/>
           <w:lang w:eastAsia="en-US"/>
         </w:rPr>
-        <w:t xml:space="preserve"> fixed delivery date).</w:t>
-      </w:r>
-    </w:p>
-    <w:p>
-      <w:pPr>
-        <w:pStyle w:val="ListParagraph"/>
-        <w:numPr>
-          <w:ilvl w:val="0"/>
-          <w:numId w:val="22"/>
-        </w:numPr>
-        <w:rPr>
-          <w:rFonts w:eastAsia="Times New Roman" w:cs="Times New Roman"/>
-          <w:color w:val="222222"/>
-          <w:lang w:eastAsia="en-US"/>
-        </w:rPr>
-      </w:pPr>
-      <w:r>
-        <w:rPr>
-          <w:rFonts w:eastAsia="Times New Roman" w:cs="Times New Roman"/>
-          <w:color w:val="222222"/>
-          <w:lang w:eastAsia="en-US"/>
-        </w:rPr>
-        <w:t>If any module is unavailable or not working, on the automated tests can be set priority</w:t>
-      </w:r>
-      <w:r>
-        <w:rPr>
-          <w:rFonts w:eastAsia="Times New Roman" w:cs="Times New Roman"/>
-          <w:color w:val="222222"/>
-          <w:lang w:eastAsia="en-US"/>
-        </w:rPr>
-        <w:t xml:space="preserve"> </w:t>
-      </w:r>
-      <w:r>
-        <w:rPr>
-          <w:rFonts w:eastAsia="Times New Roman" w:cs="Times New Roman"/>
-          <w:color w:val="222222"/>
-          <w:lang w:eastAsia="en-US"/>
-        </w:rPr>
         <w:t>and run manually.</w:t>
       </w:r>
     </w:p>
@@ -7230,6 +7495,7 @@
       </w:pPr>
       <w:bookmarkStart w:id="28" w:name="_Toc436303927"/>
       <w:r>
+        <w:lastRenderedPageBreak/>
         <w:t>Approvals</w:t>
       </w:r>
       <w:bookmarkEnd w:id="28"/>
@@ -7607,6 +7873,7 @@
         <w:pageBreakBefore/>
       </w:pPr>
       <w:r>
+        <w:lastRenderedPageBreak/>
         <w:t>Index</w:t>
       </w:r>
     </w:p>
@@ -7977,7 +8244,7 @@
       </w:r>
     </w:p>
     <w:sectPr>
-      <w:footerReference w:type="default" r:id="rId12"/>
+      <w:footerReference w:type="default" r:id="rId11"/>
       <w:pgSz w:w="12240" w:h="15840" w:code="1"/>
       <w:pgMar w:top="1080" w:right="1440" w:bottom="1080" w:left="1440" w:header="720" w:footer="720" w:gutter="0"/>
       <w:cols w:space="720"/>
@@ -7988,7 +8255,7 @@
 </file>
 
 <file path=word/endnotes.xml><?xml version="1.0" encoding="utf-8"?>
-<w:endnotes xmlns:wpc="http://schemas.microsoft.com/office/word/2010/wordprocessingCanvas" xmlns:mc="http://schemas.openxmlformats.org/markup-compatibility/2006" xmlns:o="urn:schemas-microsoft-com:office:office" xmlns:r="http://schemas.openxmlformats.org/officeDocument/2006/relationships" xmlns:m="http://schemas.openxmlformats.org/officeDocument/2006/math" xmlns:v="urn:schemas-microsoft-com:vml" xmlns:wp14="http://schemas.microsoft.com/office/word/2010/wordprocessingDrawing" xmlns:wp="http://schemas.openxmlformats.org/drawingml/2006/wordprocessingDrawing" xmlns:w10="urn:schemas-microsoft-com:office:word" xmlns:w="http://schemas.openxmlformats.org/wordprocessingml/2006/main" xmlns:w14="http://schemas.microsoft.com/office/word/2010/wordml" xmlns:wpg="http://schemas.microsoft.com/office/word/2010/wordprocessingGroup" xmlns:wpi="http://schemas.microsoft.com/office/word/2010/wordprocessingInk" xmlns:wne="http://schemas.microsoft.com/office/word/2006/wordml" xmlns:wps="http://schemas.microsoft.com/office/word/2010/wordprocessingShape" mc:Ignorable="w14 wp14">
+<w:endnotes xmlns:wpc="http://schemas.microsoft.com/office/word/2010/wordprocessingCanvas" xmlns:mc="http://schemas.openxmlformats.org/markup-compatibility/2006" xmlns:o="urn:schemas-microsoft-com:office:office" xmlns:r="http://schemas.openxmlformats.org/officeDocument/2006/relationships" xmlns:m="http://schemas.openxmlformats.org/officeDocument/2006/math" xmlns:v="urn:schemas-microsoft-com:vml" xmlns:wp14="http://schemas.microsoft.com/office/word/2010/wordprocessingDrawing" xmlns:wp="http://schemas.openxmlformats.org/drawingml/2006/wordprocessingDrawing" xmlns:w10="urn:schemas-microsoft-com:office:word" xmlns:w="http://schemas.openxmlformats.org/wordprocessingml/2006/main" xmlns:w14="http://schemas.microsoft.com/office/word/2010/wordml" xmlns:w15="http://schemas.microsoft.com/office/word/2012/wordml" xmlns:wpg="http://schemas.microsoft.com/office/word/2010/wordprocessingGroup" xmlns:wpi="http://schemas.microsoft.com/office/word/2010/wordprocessingInk" xmlns:wne="http://schemas.microsoft.com/office/word/2006/wordml" xmlns:wps="http://schemas.microsoft.com/office/word/2010/wordprocessingShape" mc:Ignorable="w14 w15 wp14">
   <w:endnote w:type="separator" w:id="-1">
     <w:p>
       <w:pPr>
@@ -8013,7 +8280,7 @@
 </file>
 
 <file path=word/footer1.xml><?xml version="1.0" encoding="utf-8"?>
-<w:ftr xmlns:wpc="http://schemas.microsoft.com/office/word/2010/wordprocessingCanvas" xmlns:mc="http://schemas.openxmlformats.org/markup-compatibility/2006" xmlns:o="urn:schemas-microsoft-com:office:office" xmlns:r="http://schemas.openxmlformats.org/officeDocument/2006/relationships" xmlns:m="http://schemas.openxmlformats.org/officeDocument/2006/math" xmlns:v="urn:schemas-microsoft-com:vml" xmlns:wp14="http://schemas.microsoft.com/office/word/2010/wordprocessingDrawing" xmlns:wp="http://schemas.openxmlformats.org/drawingml/2006/wordprocessingDrawing" xmlns:w10="urn:schemas-microsoft-com:office:word" xmlns:w="http://schemas.openxmlformats.org/wordprocessingml/2006/main" xmlns:w14="http://schemas.microsoft.com/office/word/2010/wordml" xmlns:wpg="http://schemas.microsoft.com/office/word/2010/wordprocessingGroup" xmlns:wpi="http://schemas.microsoft.com/office/word/2010/wordprocessingInk" xmlns:wne="http://schemas.microsoft.com/office/word/2006/wordml" xmlns:wps="http://schemas.microsoft.com/office/word/2010/wordprocessingShape" mc:Ignorable="w14 wp14">
+<w:ftr xmlns:wpc="http://schemas.microsoft.com/office/word/2010/wordprocessingCanvas" xmlns:mc="http://schemas.openxmlformats.org/markup-compatibility/2006" xmlns:o="urn:schemas-microsoft-com:office:office" xmlns:r="http://schemas.openxmlformats.org/officeDocument/2006/relationships" xmlns:m="http://schemas.openxmlformats.org/officeDocument/2006/math" xmlns:v="urn:schemas-microsoft-com:vml" xmlns:wp14="http://schemas.microsoft.com/office/word/2010/wordprocessingDrawing" xmlns:wp="http://schemas.openxmlformats.org/drawingml/2006/wordprocessingDrawing" xmlns:w10="urn:schemas-microsoft-com:office:word" xmlns:w="http://schemas.openxmlformats.org/wordprocessingml/2006/main" xmlns:w14="http://schemas.microsoft.com/office/word/2010/wordml" xmlns:w15="http://schemas.microsoft.com/office/word/2012/wordml" xmlns:wpg="http://schemas.microsoft.com/office/word/2010/wordprocessingGroup" xmlns:wpi="http://schemas.microsoft.com/office/word/2010/wordprocessingInk" xmlns:wne="http://schemas.microsoft.com/office/word/2006/wordml" xmlns:wps="http://schemas.microsoft.com/office/word/2010/wordprocessingShape" mc:Ignorable="w14 w15 wp14">
   <w:p>
     <w:pPr>
       <w:pStyle w:val="Footer"/>
@@ -8026,7 +8293,6 @@
         <w:dataBinding w:prefixMappings="xmlns:ns0='http://purl.org/dc/elements/1.1/' xmlns:ns1='http://schemas.openxmlformats.org/package/2006/metadata/core-properties' " w:xpath="/ns1:coreProperties[1]/ns0:title[1]" w:storeItemID="{6C3C8BC8-F283-45AE-878A-BAB7291924A1}"/>
         <w:text/>
       </w:sdtPr>
-      <w:sdtEndPr/>
       <w:sdtContent>
         <w:r>
           <w:t>Test Plan</w:t>
@@ -8034,13 +8300,7 @@
       </w:sdtContent>
     </w:sdt>
     <w:r>
-      <w:t xml:space="preserve"> </w:t>
-    </w:r>
-    <w:r>
-      <w:t>–</w:t>
-    </w:r>
-    <w:r>
-      <w:t xml:space="preserve"> </w:t>
+      <w:t xml:space="preserve"> – </w:t>
     </w:r>
     <w:sdt>
       <w:sdtPr>
@@ -8055,7 +8315,6 @@
           <w:calendar w:val="gregorian"/>
         </w:date>
       </w:sdtPr>
-      <w:sdtEndPr/>
       <w:sdtContent>
         <w:r>
           <w:t>November 2015</w:t>
@@ -8078,7 +8337,7 @@
       <w:rPr>
         <w:noProof/>
       </w:rPr>
-      <w:t>8</w:t>
+      <w:t>11</w:t>
     </w:r>
     <w:r>
       <w:rPr>
@@ -8091,7 +8350,7 @@
 </file>
 
 <file path=word/footnotes.xml><?xml version="1.0" encoding="utf-8"?>
-<w:footnotes xmlns:wpc="http://schemas.microsoft.com/office/word/2010/wordprocessingCanvas" xmlns:mc="http://schemas.openxmlformats.org/markup-compatibility/2006" xmlns:o="urn:schemas-microsoft-com:office:office" xmlns:r="http://schemas.openxmlformats.org/officeDocument/2006/relationships" xmlns:m="http://schemas.openxmlformats.org/officeDocument/2006/math" xmlns:v="urn:schemas-microsoft-com:vml" xmlns:wp14="http://schemas.microsoft.com/office/word/2010/wordprocessingDrawing" xmlns:wp="http://schemas.openxmlformats.org/drawingml/2006/wordprocessingDrawing" xmlns:w10="urn:schemas-microsoft-com:office:word" xmlns:w="http://schemas.openxmlformats.org/wordprocessingml/2006/main" xmlns:w14="http://schemas.microsoft.com/office/word/2010/wordml" xmlns:wpg="http://schemas.microsoft.com/office/word/2010/wordprocessingGroup" xmlns:wpi="http://schemas.microsoft.com/office/word/2010/wordprocessingInk" xmlns:wne="http://schemas.microsoft.com/office/word/2006/wordml" xmlns:wps="http://schemas.microsoft.com/office/word/2010/wordprocessingShape" mc:Ignorable="w14 wp14">
+<w:footnotes xmlns:wpc="http://schemas.microsoft.com/office/word/2010/wordprocessingCanvas" xmlns:mc="http://schemas.openxmlformats.org/markup-compatibility/2006" xmlns:o="urn:schemas-microsoft-com:office:office" xmlns:r="http://schemas.openxmlformats.org/officeDocument/2006/relationships" xmlns:m="http://schemas.openxmlformats.org/officeDocument/2006/math" xmlns:v="urn:schemas-microsoft-com:vml" xmlns:wp14="http://schemas.microsoft.com/office/word/2010/wordprocessingDrawing" xmlns:wp="http://schemas.openxmlformats.org/drawingml/2006/wordprocessingDrawing" xmlns:w10="urn:schemas-microsoft-com:office:word" xmlns:w="http://schemas.openxmlformats.org/wordprocessingml/2006/main" xmlns:w14="http://schemas.microsoft.com/office/word/2010/wordml" xmlns:w15="http://schemas.microsoft.com/office/word/2012/wordml" xmlns:wpg="http://schemas.microsoft.com/office/word/2010/wordprocessingGroup" xmlns:wpi="http://schemas.microsoft.com/office/word/2010/wordprocessingInk" xmlns:wne="http://schemas.microsoft.com/office/word/2006/wordml" xmlns:wps="http://schemas.microsoft.com/office/word/2010/wordprocessingShape" mc:Ignorable="w14 w15 wp14">
   <w:footnote w:type="separator" w:id="-1">
     <w:p>
       <w:pPr>
@@ -8116,8 +8375,8 @@
 </file>
 
 <file path=word/numbering.xml><?xml version="1.0" encoding="utf-8"?>
-<w:numbering xmlns:wpc="http://schemas.microsoft.com/office/word/2010/wordprocessingCanvas" xmlns:mc="http://schemas.openxmlformats.org/markup-compatibility/2006" xmlns:o="urn:schemas-microsoft-com:office:office" xmlns:r="http://schemas.openxmlformats.org/officeDocument/2006/relationships" xmlns:m="http://schemas.openxmlformats.org/officeDocument/2006/math" xmlns:v="urn:schemas-microsoft-com:vml" xmlns:wp14="http://schemas.microsoft.com/office/word/2010/wordprocessingDrawing" xmlns:wp="http://schemas.openxmlformats.org/drawingml/2006/wordprocessingDrawing" xmlns:w10="urn:schemas-microsoft-com:office:word" xmlns:w="http://schemas.openxmlformats.org/wordprocessingml/2006/main" xmlns:w14="http://schemas.microsoft.com/office/word/2010/wordml" xmlns:wpg="http://schemas.microsoft.com/office/word/2010/wordprocessingGroup" xmlns:wpi="http://schemas.microsoft.com/office/word/2010/wordprocessingInk" xmlns:wne="http://schemas.microsoft.com/office/word/2006/wordml" xmlns:wps="http://schemas.microsoft.com/office/word/2010/wordprocessingShape" mc:Ignorable="w14 wp14">
-  <w:abstractNum w:abstractNumId="0">
+<w:numbering xmlns:wpc="http://schemas.microsoft.com/office/word/2010/wordprocessingCanvas" xmlns:mc="http://schemas.openxmlformats.org/markup-compatibility/2006" xmlns:o="urn:schemas-microsoft-com:office:office" xmlns:r="http://schemas.openxmlformats.org/officeDocument/2006/relationships" xmlns:m="http://schemas.openxmlformats.org/officeDocument/2006/math" xmlns:v="urn:schemas-microsoft-com:vml" xmlns:wp14="http://schemas.microsoft.com/office/word/2010/wordprocessingDrawing" xmlns:wp="http://schemas.openxmlformats.org/drawingml/2006/wordprocessingDrawing" xmlns:w10="urn:schemas-microsoft-com:office:word" xmlns:w="http://schemas.openxmlformats.org/wordprocessingml/2006/main" xmlns:w14="http://schemas.microsoft.com/office/word/2010/wordml" xmlns:w15="http://schemas.microsoft.com/office/word/2012/wordml" xmlns:wpg="http://schemas.microsoft.com/office/word/2010/wordprocessingGroup" xmlns:wpi="http://schemas.microsoft.com/office/word/2010/wordprocessingInk" xmlns:wne="http://schemas.microsoft.com/office/word/2006/wordml" xmlns:wps="http://schemas.microsoft.com/office/word/2010/wordprocessingShape" mc:Ignorable="w14 w15 wp14">
+  <w:abstractNum w:abstractNumId="0" w15:restartNumberingAfterBreak="0">
     <w:nsid w:val="011366FF"/>
     <w:multiLevelType w:val="hybridMultilevel"/>
     <w:tmpl w:val="0CC2B456"/>
@@ -8230,7 +8489,7 @@
       </w:rPr>
     </w:lvl>
   </w:abstractNum>
-  <w:abstractNum w:abstractNumId="1">
+  <w:abstractNum w:abstractNumId="1" w15:restartNumberingAfterBreak="0">
     <w:nsid w:val="02285824"/>
     <w:multiLevelType w:val="hybridMultilevel"/>
     <w:tmpl w:val="4494596A"/>
@@ -8343,7 +8602,7 @@
       </w:rPr>
     </w:lvl>
   </w:abstractNum>
-  <w:abstractNum w:abstractNumId="2">
+  <w:abstractNum w:abstractNumId="2" w15:restartNumberingAfterBreak="0">
     <w:nsid w:val="076F508C"/>
     <w:multiLevelType w:val="multilevel"/>
     <w:tmpl w:val="8D8A5E9C"/>
@@ -8492,7 +8751,120 @@
       </w:rPr>
     </w:lvl>
   </w:abstractNum>
-  <w:abstractNum w:abstractNumId="3">
+  <w:abstractNum w:abstractNumId="3" w15:restartNumberingAfterBreak="0">
+    <w:nsid w:val="0FCA7BC5"/>
+    <w:multiLevelType w:val="hybridMultilevel"/>
+    <w:tmpl w:val="F00245FA"/>
+    <w:lvl w:ilvl="0" w:tplc="0402000B">
+      <w:start w:val="1"/>
+      <w:numFmt w:val="bullet"/>
+      <w:lvlText w:val=""/>
+      <w:lvlJc w:val="left"/>
+      <w:pPr>
+        <w:ind w:left="720" w:hanging="360"/>
+      </w:pPr>
+      <w:rPr>
+        <w:rFonts w:ascii="Wingdings" w:hAnsi="Wingdings" w:hint="default"/>
+      </w:rPr>
+    </w:lvl>
+    <w:lvl w:ilvl="1" w:tplc="04020003" w:tentative="1">
+      <w:start w:val="1"/>
+      <w:numFmt w:val="bullet"/>
+      <w:lvlText w:val="o"/>
+      <w:lvlJc w:val="left"/>
+      <w:pPr>
+        <w:ind w:left="1440" w:hanging="360"/>
+      </w:pPr>
+      <w:rPr>
+        <w:rFonts w:ascii="Courier New" w:hAnsi="Courier New" w:cs="Courier New" w:hint="default"/>
+      </w:rPr>
+    </w:lvl>
+    <w:lvl w:ilvl="2" w:tplc="04020005" w:tentative="1">
+      <w:start w:val="1"/>
+      <w:numFmt w:val="bullet"/>
+      <w:lvlText w:val=""/>
+      <w:lvlJc w:val="left"/>
+      <w:pPr>
+        <w:ind w:left="2160" w:hanging="360"/>
+      </w:pPr>
+      <w:rPr>
+        <w:rFonts w:ascii="Wingdings" w:hAnsi="Wingdings" w:hint="default"/>
+      </w:rPr>
+    </w:lvl>
+    <w:lvl w:ilvl="3" w:tplc="04020001" w:tentative="1">
+      <w:start w:val="1"/>
+      <w:numFmt w:val="bullet"/>
+      <w:lvlText w:val=""/>
+      <w:lvlJc w:val="left"/>
+      <w:pPr>
+        <w:ind w:left="2880" w:hanging="360"/>
+      </w:pPr>
+      <w:rPr>
+        <w:rFonts w:ascii="Symbol" w:hAnsi="Symbol" w:hint="default"/>
+      </w:rPr>
+    </w:lvl>
+    <w:lvl w:ilvl="4" w:tplc="04020003" w:tentative="1">
+      <w:start w:val="1"/>
+      <w:numFmt w:val="bullet"/>
+      <w:lvlText w:val="o"/>
+      <w:lvlJc w:val="left"/>
+      <w:pPr>
+        <w:ind w:left="3600" w:hanging="360"/>
+      </w:pPr>
+      <w:rPr>
+        <w:rFonts w:ascii="Courier New" w:hAnsi="Courier New" w:cs="Courier New" w:hint="default"/>
+      </w:rPr>
+    </w:lvl>
+    <w:lvl w:ilvl="5" w:tplc="04020005" w:tentative="1">
+      <w:start w:val="1"/>
+      <w:numFmt w:val="bullet"/>
+      <w:lvlText w:val=""/>
+      <w:lvlJc w:val="left"/>
+      <w:pPr>
+        <w:ind w:left="4320" w:hanging="360"/>
+      </w:pPr>
+      <w:rPr>
+        <w:rFonts w:ascii="Wingdings" w:hAnsi="Wingdings" w:hint="default"/>
+      </w:rPr>
+    </w:lvl>
+    <w:lvl w:ilvl="6" w:tplc="04020001" w:tentative="1">
+      <w:start w:val="1"/>
+      <w:numFmt w:val="bullet"/>
+      <w:lvlText w:val=""/>
+      <w:lvlJc w:val="left"/>
+      <w:pPr>
+        <w:ind w:left="5040" w:hanging="360"/>
+      </w:pPr>
+      <w:rPr>
+        <w:rFonts w:ascii="Symbol" w:hAnsi="Symbol" w:hint="default"/>
+      </w:rPr>
+    </w:lvl>
+    <w:lvl w:ilvl="7" w:tplc="04020003" w:tentative="1">
+      <w:start w:val="1"/>
+      <w:numFmt w:val="bullet"/>
+      <w:lvlText w:val="o"/>
+      <w:lvlJc w:val="left"/>
+      <w:pPr>
+        <w:ind w:left="5760" w:hanging="360"/>
+      </w:pPr>
+      <w:rPr>
+        <w:rFonts w:ascii="Courier New" w:hAnsi="Courier New" w:cs="Courier New" w:hint="default"/>
+      </w:rPr>
+    </w:lvl>
+    <w:lvl w:ilvl="8" w:tplc="04020005" w:tentative="1">
+      <w:start w:val="1"/>
+      <w:numFmt w:val="bullet"/>
+      <w:lvlText w:val=""/>
+      <w:lvlJc w:val="left"/>
+      <w:pPr>
+        <w:ind w:left="6480" w:hanging="360"/>
+      </w:pPr>
+      <w:rPr>
+        <w:rFonts w:ascii="Wingdings" w:hAnsi="Wingdings" w:hint="default"/>
+      </w:rPr>
+    </w:lvl>
+  </w:abstractNum>
+  <w:abstractNum w:abstractNumId="4" w15:restartNumberingAfterBreak="0">
     <w:nsid w:val="11A17C1F"/>
     <w:multiLevelType w:val="hybridMultilevel"/>
     <w:tmpl w:val="A8E2729A"/>
@@ -8605,7 +8977,7 @@
       </w:rPr>
     </w:lvl>
   </w:abstractNum>
-  <w:abstractNum w:abstractNumId="4">
+  <w:abstractNum w:abstractNumId="5" w15:restartNumberingAfterBreak="0">
     <w:nsid w:val="1D835B5A"/>
     <w:multiLevelType w:val="hybridMultilevel"/>
     <w:tmpl w:val="1C0C43EA"/>
@@ -8718,7 +9090,7 @@
       </w:rPr>
     </w:lvl>
   </w:abstractNum>
-  <w:abstractNum w:abstractNumId="5">
+  <w:abstractNum w:abstractNumId="6" w15:restartNumberingAfterBreak="0">
     <w:nsid w:val="2D98689B"/>
     <w:multiLevelType w:val="hybridMultilevel"/>
     <w:tmpl w:val="3076A67E"/>
@@ -8807,7 +9179,7 @@
       </w:pPr>
     </w:lvl>
   </w:abstractNum>
-  <w:abstractNum w:abstractNumId="6">
+  <w:abstractNum w:abstractNumId="7" w15:restartNumberingAfterBreak="0">
     <w:nsid w:val="320C4665"/>
     <w:multiLevelType w:val="hybridMultilevel"/>
     <w:tmpl w:val="04C2F084"/>
@@ -8920,7 +9292,7 @@
       </w:rPr>
     </w:lvl>
   </w:abstractNum>
-  <w:abstractNum w:abstractNumId="7">
+  <w:abstractNum w:abstractNumId="8" w15:restartNumberingAfterBreak="0">
     <w:nsid w:val="36395FE6"/>
     <w:multiLevelType w:val="hybridMultilevel"/>
     <w:tmpl w:val="A614F8A0"/>
@@ -9033,7 +9405,7 @@
       </w:rPr>
     </w:lvl>
   </w:abstractNum>
-  <w:abstractNum w:abstractNumId="8">
+  <w:abstractNum w:abstractNumId="9" w15:restartNumberingAfterBreak="0">
     <w:nsid w:val="375B6658"/>
     <w:multiLevelType w:val="hybridMultilevel"/>
     <w:tmpl w:val="1F2E7DC4"/>
@@ -9145,7 +9517,7 @@
       </w:rPr>
     </w:lvl>
   </w:abstractNum>
-  <w:abstractNum w:abstractNumId="9">
+  <w:abstractNum w:abstractNumId="10" w15:restartNumberingAfterBreak="0">
     <w:nsid w:val="37B00912"/>
     <w:multiLevelType w:val="hybridMultilevel"/>
     <w:tmpl w:val="CB58ADA8"/>
@@ -9258,7 +9630,7 @@
       </w:rPr>
     </w:lvl>
   </w:abstractNum>
-  <w:abstractNum w:abstractNumId="10">
+  <w:abstractNum w:abstractNumId="11" w15:restartNumberingAfterBreak="0">
     <w:nsid w:val="3C7A59BA"/>
     <w:multiLevelType w:val="hybridMultilevel"/>
     <w:tmpl w:val="E5FE01C6"/>
@@ -9371,7 +9743,7 @@
       </w:rPr>
     </w:lvl>
   </w:abstractNum>
-  <w:abstractNum w:abstractNumId="11">
+  <w:abstractNum w:abstractNumId="12" w15:restartNumberingAfterBreak="0">
     <w:nsid w:val="3FE31E97"/>
     <w:multiLevelType w:val="hybridMultilevel"/>
     <w:tmpl w:val="6F42CF2A"/>
@@ -9483,7 +9855,7 @@
       </w:rPr>
     </w:lvl>
   </w:abstractNum>
-  <w:abstractNum w:abstractNumId="12">
+  <w:abstractNum w:abstractNumId="13" w15:restartNumberingAfterBreak="0">
     <w:nsid w:val="437B7E4A"/>
     <w:multiLevelType w:val="hybridMultilevel"/>
     <w:tmpl w:val="54EE87C2"/>
@@ -9596,7 +9968,7 @@
       </w:rPr>
     </w:lvl>
   </w:abstractNum>
-  <w:abstractNum w:abstractNumId="13">
+  <w:abstractNum w:abstractNumId="14" w15:restartNumberingAfterBreak="0">
     <w:nsid w:val="4AE56C24"/>
     <w:multiLevelType w:val="hybridMultilevel"/>
     <w:tmpl w:val="C8B68AA6"/>
@@ -9686,7 +10058,7 @@
       </w:pPr>
     </w:lvl>
   </w:abstractNum>
-  <w:abstractNum w:abstractNumId="14">
+  <w:abstractNum w:abstractNumId="15" w15:restartNumberingAfterBreak="0">
     <w:nsid w:val="4AF61266"/>
     <w:multiLevelType w:val="hybridMultilevel"/>
     <w:tmpl w:val="7F3A7638"/>
@@ -9799,7 +10171,7 @@
       </w:rPr>
     </w:lvl>
   </w:abstractNum>
-  <w:abstractNum w:abstractNumId="15">
+  <w:abstractNum w:abstractNumId="16" w15:restartNumberingAfterBreak="0">
     <w:nsid w:val="4B22175E"/>
     <w:multiLevelType w:val="hybridMultilevel"/>
     <w:tmpl w:val="6712A04E"/>
@@ -9912,7 +10284,7 @@
       </w:rPr>
     </w:lvl>
   </w:abstractNum>
-  <w:abstractNum w:abstractNumId="16">
+  <w:abstractNum w:abstractNumId="17" w15:restartNumberingAfterBreak="0">
     <w:nsid w:val="4E316936"/>
     <w:multiLevelType w:val="hybridMultilevel"/>
     <w:tmpl w:val="FFB464FE"/>
@@ -10025,7 +10397,7 @@
       </w:rPr>
     </w:lvl>
   </w:abstractNum>
-  <w:abstractNum w:abstractNumId="17">
+  <w:abstractNum w:abstractNumId="18" w15:restartNumberingAfterBreak="0">
     <w:nsid w:val="4FA36919"/>
     <w:multiLevelType w:val="hybridMultilevel"/>
     <w:tmpl w:val="6D827AD6"/>
@@ -10138,7 +10510,7 @@
       </w:rPr>
     </w:lvl>
   </w:abstractNum>
-  <w:abstractNum w:abstractNumId="18">
+  <w:abstractNum w:abstractNumId="19" w15:restartNumberingAfterBreak="0">
     <w:nsid w:val="514F1A57"/>
     <w:multiLevelType w:val="hybridMultilevel"/>
     <w:tmpl w:val="4C8861B0"/>
@@ -10251,7 +10623,7 @@
       </w:rPr>
     </w:lvl>
   </w:abstractNum>
-  <w:abstractNum w:abstractNumId="19">
+  <w:abstractNum w:abstractNumId="20" w15:restartNumberingAfterBreak="0">
     <w:nsid w:val="53996EDE"/>
     <w:multiLevelType w:val="hybridMultilevel"/>
     <w:tmpl w:val="FC981918"/>
@@ -10364,7 +10736,7 @@
       </w:rPr>
     </w:lvl>
   </w:abstractNum>
-  <w:abstractNum w:abstractNumId="20">
+  <w:abstractNum w:abstractNumId="21" w15:restartNumberingAfterBreak="0">
     <w:nsid w:val="56BF17E5"/>
     <w:multiLevelType w:val="multilevel"/>
     <w:tmpl w:val="C060BCB8"/>
@@ -10513,7 +10885,120 @@
       </w:rPr>
     </w:lvl>
   </w:abstractNum>
-  <w:abstractNum w:abstractNumId="21">
+  <w:abstractNum w:abstractNumId="22" w15:restartNumberingAfterBreak="0">
+    <w:nsid w:val="57A2352D"/>
+    <w:multiLevelType w:val="hybridMultilevel"/>
+    <w:tmpl w:val="7CE0376C"/>
+    <w:lvl w:ilvl="0" w:tplc="0402000B">
+      <w:start w:val="1"/>
+      <w:numFmt w:val="bullet"/>
+      <w:lvlText w:val=""/>
+      <w:lvlJc w:val="left"/>
+      <w:pPr>
+        <w:ind w:left="720" w:hanging="360"/>
+      </w:pPr>
+      <w:rPr>
+        <w:rFonts w:ascii="Wingdings" w:hAnsi="Wingdings" w:hint="default"/>
+      </w:rPr>
+    </w:lvl>
+    <w:lvl w:ilvl="1" w:tplc="04020003" w:tentative="1">
+      <w:start w:val="1"/>
+      <w:numFmt w:val="bullet"/>
+      <w:lvlText w:val="o"/>
+      <w:lvlJc w:val="left"/>
+      <w:pPr>
+        <w:ind w:left="1440" w:hanging="360"/>
+      </w:pPr>
+      <w:rPr>
+        <w:rFonts w:ascii="Courier New" w:hAnsi="Courier New" w:cs="Courier New" w:hint="default"/>
+      </w:rPr>
+    </w:lvl>
+    <w:lvl w:ilvl="2" w:tplc="04020005" w:tentative="1">
+      <w:start w:val="1"/>
+      <w:numFmt w:val="bullet"/>
+      <w:lvlText w:val=""/>
+      <w:lvlJc w:val="left"/>
+      <w:pPr>
+        <w:ind w:left="2160" w:hanging="360"/>
+      </w:pPr>
+      <w:rPr>
+        <w:rFonts w:ascii="Wingdings" w:hAnsi="Wingdings" w:hint="default"/>
+      </w:rPr>
+    </w:lvl>
+    <w:lvl w:ilvl="3" w:tplc="04020001" w:tentative="1">
+      <w:start w:val="1"/>
+      <w:numFmt w:val="bullet"/>
+      <w:lvlText w:val=""/>
+      <w:lvlJc w:val="left"/>
+      <w:pPr>
+        <w:ind w:left="2880" w:hanging="360"/>
+      </w:pPr>
+      <w:rPr>
+        <w:rFonts w:ascii="Symbol" w:hAnsi="Symbol" w:hint="default"/>
+      </w:rPr>
+    </w:lvl>
+    <w:lvl w:ilvl="4" w:tplc="04020003" w:tentative="1">
+      <w:start w:val="1"/>
+      <w:numFmt w:val="bullet"/>
+      <w:lvlText w:val="o"/>
+      <w:lvlJc w:val="left"/>
+      <w:pPr>
+        <w:ind w:left="3600" w:hanging="360"/>
+      </w:pPr>
+      <w:rPr>
+        <w:rFonts w:ascii="Courier New" w:hAnsi="Courier New" w:cs="Courier New" w:hint="default"/>
+      </w:rPr>
+    </w:lvl>
+    <w:lvl w:ilvl="5" w:tplc="04020005" w:tentative="1">
+      <w:start w:val="1"/>
+      <w:numFmt w:val="bullet"/>
+      <w:lvlText w:val=""/>
+      <w:lvlJc w:val="left"/>
+      <w:pPr>
+        <w:ind w:left="4320" w:hanging="360"/>
+      </w:pPr>
+      <w:rPr>
+        <w:rFonts w:ascii="Wingdings" w:hAnsi="Wingdings" w:hint="default"/>
+      </w:rPr>
+    </w:lvl>
+    <w:lvl w:ilvl="6" w:tplc="04020001" w:tentative="1">
+      <w:start w:val="1"/>
+      <w:numFmt w:val="bullet"/>
+      <w:lvlText w:val=""/>
+      <w:lvlJc w:val="left"/>
+      <w:pPr>
+        <w:ind w:left="5040" w:hanging="360"/>
+      </w:pPr>
+      <w:rPr>
+        <w:rFonts w:ascii="Symbol" w:hAnsi="Symbol" w:hint="default"/>
+      </w:rPr>
+    </w:lvl>
+    <w:lvl w:ilvl="7" w:tplc="04020003" w:tentative="1">
+      <w:start w:val="1"/>
+      <w:numFmt w:val="bullet"/>
+      <w:lvlText w:val="o"/>
+      <w:lvlJc w:val="left"/>
+      <w:pPr>
+        <w:ind w:left="5760" w:hanging="360"/>
+      </w:pPr>
+      <w:rPr>
+        <w:rFonts w:ascii="Courier New" w:hAnsi="Courier New" w:cs="Courier New" w:hint="default"/>
+      </w:rPr>
+    </w:lvl>
+    <w:lvl w:ilvl="8" w:tplc="04020005" w:tentative="1">
+      <w:start w:val="1"/>
+      <w:numFmt w:val="bullet"/>
+      <w:lvlText w:val=""/>
+      <w:lvlJc w:val="left"/>
+      <w:pPr>
+        <w:ind w:left="6480" w:hanging="360"/>
+      </w:pPr>
+      <w:rPr>
+        <w:rFonts w:ascii="Wingdings" w:hAnsi="Wingdings" w:hint="default"/>
+      </w:rPr>
+    </w:lvl>
+  </w:abstractNum>
+  <w:abstractNum w:abstractNumId="23" w15:restartNumberingAfterBreak="0">
     <w:nsid w:val="58630E2F"/>
     <w:multiLevelType w:val="hybridMultilevel"/>
     <w:tmpl w:val="88B632A0"/>
@@ -10626,7 +11111,7 @@
       </w:rPr>
     </w:lvl>
   </w:abstractNum>
-  <w:abstractNum w:abstractNumId="22">
+  <w:abstractNum w:abstractNumId="24" w15:restartNumberingAfterBreak="0">
     <w:nsid w:val="64084244"/>
     <w:multiLevelType w:val="multilevel"/>
     <w:tmpl w:val="C65C66DC"/>
@@ -10775,7 +11260,233 @@
       </w:rPr>
     </w:lvl>
   </w:abstractNum>
-  <w:abstractNum w:abstractNumId="23">
+  <w:abstractNum w:abstractNumId="25" w15:restartNumberingAfterBreak="0">
+    <w:nsid w:val="651806AA"/>
+    <w:multiLevelType w:val="hybridMultilevel"/>
+    <w:tmpl w:val="9D323008"/>
+    <w:lvl w:ilvl="0" w:tplc="04020001">
+      <w:start w:val="1"/>
+      <w:numFmt w:val="bullet"/>
+      <w:lvlText w:val=""/>
+      <w:lvlJc w:val="left"/>
+      <w:pPr>
+        <w:ind w:left="1080" w:hanging="360"/>
+      </w:pPr>
+      <w:rPr>
+        <w:rFonts w:ascii="Symbol" w:hAnsi="Symbol" w:hint="default"/>
+      </w:rPr>
+    </w:lvl>
+    <w:lvl w:ilvl="1" w:tplc="04020003" w:tentative="1">
+      <w:start w:val="1"/>
+      <w:numFmt w:val="bullet"/>
+      <w:lvlText w:val="o"/>
+      <w:lvlJc w:val="left"/>
+      <w:pPr>
+        <w:ind w:left="1800" w:hanging="360"/>
+      </w:pPr>
+      <w:rPr>
+        <w:rFonts w:ascii="Courier New" w:hAnsi="Courier New" w:cs="Courier New" w:hint="default"/>
+      </w:rPr>
+    </w:lvl>
+    <w:lvl w:ilvl="2" w:tplc="04020005" w:tentative="1">
+      <w:start w:val="1"/>
+      <w:numFmt w:val="bullet"/>
+      <w:lvlText w:val=""/>
+      <w:lvlJc w:val="left"/>
+      <w:pPr>
+        <w:ind w:left="2520" w:hanging="360"/>
+      </w:pPr>
+      <w:rPr>
+        <w:rFonts w:ascii="Wingdings" w:hAnsi="Wingdings" w:hint="default"/>
+      </w:rPr>
+    </w:lvl>
+    <w:lvl w:ilvl="3" w:tplc="04020001" w:tentative="1">
+      <w:start w:val="1"/>
+      <w:numFmt w:val="bullet"/>
+      <w:lvlText w:val=""/>
+      <w:lvlJc w:val="left"/>
+      <w:pPr>
+        <w:ind w:left="3240" w:hanging="360"/>
+      </w:pPr>
+      <w:rPr>
+        <w:rFonts w:ascii="Symbol" w:hAnsi="Symbol" w:hint="default"/>
+      </w:rPr>
+    </w:lvl>
+    <w:lvl w:ilvl="4" w:tplc="04020003" w:tentative="1">
+      <w:start w:val="1"/>
+      <w:numFmt w:val="bullet"/>
+      <w:lvlText w:val="o"/>
+      <w:lvlJc w:val="left"/>
+      <w:pPr>
+        <w:ind w:left="3960" w:hanging="360"/>
+      </w:pPr>
+      <w:rPr>
+        <w:rFonts w:ascii="Courier New" w:hAnsi="Courier New" w:cs="Courier New" w:hint="default"/>
+      </w:rPr>
+    </w:lvl>
+    <w:lvl w:ilvl="5" w:tplc="04020005" w:tentative="1">
+      <w:start w:val="1"/>
+      <w:numFmt w:val="bullet"/>
+      <w:lvlText w:val=""/>
+      <w:lvlJc w:val="left"/>
+      <w:pPr>
+        <w:ind w:left="4680" w:hanging="360"/>
+      </w:pPr>
+      <w:rPr>
+        <w:rFonts w:ascii="Wingdings" w:hAnsi="Wingdings" w:hint="default"/>
+      </w:rPr>
+    </w:lvl>
+    <w:lvl w:ilvl="6" w:tplc="04020001" w:tentative="1">
+      <w:start w:val="1"/>
+      <w:numFmt w:val="bullet"/>
+      <w:lvlText w:val=""/>
+      <w:lvlJc w:val="left"/>
+      <w:pPr>
+        <w:ind w:left="5400" w:hanging="360"/>
+      </w:pPr>
+      <w:rPr>
+        <w:rFonts w:ascii="Symbol" w:hAnsi="Symbol" w:hint="default"/>
+      </w:rPr>
+    </w:lvl>
+    <w:lvl w:ilvl="7" w:tplc="04020003" w:tentative="1">
+      <w:start w:val="1"/>
+      <w:numFmt w:val="bullet"/>
+      <w:lvlText w:val="o"/>
+      <w:lvlJc w:val="left"/>
+      <w:pPr>
+        <w:ind w:left="6120" w:hanging="360"/>
+      </w:pPr>
+      <w:rPr>
+        <w:rFonts w:ascii="Courier New" w:hAnsi="Courier New" w:cs="Courier New" w:hint="default"/>
+      </w:rPr>
+    </w:lvl>
+    <w:lvl w:ilvl="8" w:tplc="04020005" w:tentative="1">
+      <w:start w:val="1"/>
+      <w:numFmt w:val="bullet"/>
+      <w:lvlText w:val=""/>
+      <w:lvlJc w:val="left"/>
+      <w:pPr>
+        <w:ind w:left="6840" w:hanging="360"/>
+      </w:pPr>
+      <w:rPr>
+        <w:rFonts w:ascii="Wingdings" w:hAnsi="Wingdings" w:hint="default"/>
+      </w:rPr>
+    </w:lvl>
+  </w:abstractNum>
+  <w:abstractNum w:abstractNumId="26" w15:restartNumberingAfterBreak="0">
+    <w:nsid w:val="7414068E"/>
+    <w:multiLevelType w:val="hybridMultilevel"/>
+    <w:tmpl w:val="5EE6185A"/>
+    <w:lvl w:ilvl="0" w:tplc="0402000B">
+      <w:start w:val="1"/>
+      <w:numFmt w:val="bullet"/>
+      <w:lvlText w:val=""/>
+      <w:lvlJc w:val="left"/>
+      <w:pPr>
+        <w:ind w:left="720" w:hanging="360"/>
+      </w:pPr>
+      <w:rPr>
+        <w:rFonts w:ascii="Wingdings" w:hAnsi="Wingdings" w:hint="default"/>
+      </w:rPr>
+    </w:lvl>
+    <w:lvl w:ilvl="1" w:tplc="04020003" w:tentative="1">
+      <w:start w:val="1"/>
+      <w:numFmt w:val="bullet"/>
+      <w:lvlText w:val="o"/>
+      <w:lvlJc w:val="left"/>
+      <w:pPr>
+        <w:ind w:left="1440" w:hanging="360"/>
+      </w:pPr>
+      <w:rPr>
+        <w:rFonts w:ascii="Courier New" w:hAnsi="Courier New" w:cs="Courier New" w:hint="default"/>
+      </w:rPr>
+    </w:lvl>
+    <w:lvl w:ilvl="2" w:tplc="04020005" w:tentative="1">
+      <w:start w:val="1"/>
+      <w:numFmt w:val="bullet"/>
+      <w:lvlText w:val=""/>
+      <w:lvlJc w:val="left"/>
+      <w:pPr>
+        <w:ind w:left="2160" w:hanging="360"/>
+      </w:pPr>
+      <w:rPr>
+        <w:rFonts w:ascii="Wingdings" w:hAnsi="Wingdings" w:hint="default"/>
+      </w:rPr>
+    </w:lvl>
+    <w:lvl w:ilvl="3" w:tplc="04020001" w:tentative="1">
+      <w:start w:val="1"/>
+      <w:numFmt w:val="bullet"/>
+      <w:lvlText w:val=""/>
+      <w:lvlJc w:val="left"/>
+      <w:pPr>
+        <w:ind w:left="2880" w:hanging="360"/>
+      </w:pPr>
+      <w:rPr>
+        <w:rFonts w:ascii="Symbol" w:hAnsi="Symbol" w:hint="default"/>
+      </w:rPr>
+    </w:lvl>
+    <w:lvl w:ilvl="4" w:tplc="04020003" w:tentative="1">
+      <w:start w:val="1"/>
+      <w:numFmt w:val="bullet"/>
+      <w:lvlText w:val="o"/>
+      <w:lvlJc w:val="left"/>
+      <w:pPr>
+        <w:ind w:left="3600" w:hanging="360"/>
+      </w:pPr>
+      <w:rPr>
+        <w:rFonts w:ascii="Courier New" w:hAnsi="Courier New" w:cs="Courier New" w:hint="default"/>
+      </w:rPr>
+    </w:lvl>
+    <w:lvl w:ilvl="5" w:tplc="04020005" w:tentative="1">
+      <w:start w:val="1"/>
+      <w:numFmt w:val="bullet"/>
+      <w:lvlText w:val=""/>
+      <w:lvlJc w:val="left"/>
+      <w:pPr>
+        <w:ind w:left="4320" w:hanging="360"/>
+      </w:pPr>
+      <w:rPr>
+        <w:rFonts w:ascii="Wingdings" w:hAnsi="Wingdings" w:hint="default"/>
+      </w:rPr>
+    </w:lvl>
+    <w:lvl w:ilvl="6" w:tplc="04020001" w:tentative="1">
+      <w:start w:val="1"/>
+      <w:numFmt w:val="bullet"/>
+      <w:lvlText w:val=""/>
+      <w:lvlJc w:val="left"/>
+      <w:pPr>
+        <w:ind w:left="5040" w:hanging="360"/>
+      </w:pPr>
+      <w:rPr>
+        <w:rFonts w:ascii="Symbol" w:hAnsi="Symbol" w:hint="default"/>
+      </w:rPr>
+    </w:lvl>
+    <w:lvl w:ilvl="7" w:tplc="04020003" w:tentative="1">
+      <w:start w:val="1"/>
+      <w:numFmt w:val="bullet"/>
+      <w:lvlText w:val="o"/>
+      <w:lvlJc w:val="left"/>
+      <w:pPr>
+        <w:ind w:left="5760" w:hanging="360"/>
+      </w:pPr>
+      <w:rPr>
+        <w:rFonts w:ascii="Courier New" w:hAnsi="Courier New" w:cs="Courier New" w:hint="default"/>
+      </w:rPr>
+    </w:lvl>
+    <w:lvl w:ilvl="8" w:tplc="04020005" w:tentative="1">
+      <w:start w:val="1"/>
+      <w:numFmt w:val="bullet"/>
+      <w:lvlText w:val=""/>
+      <w:lvlJc w:val="left"/>
+      <w:pPr>
+        <w:ind w:left="6480" w:hanging="360"/>
+      </w:pPr>
+      <w:rPr>
+        <w:rFonts w:ascii="Wingdings" w:hAnsi="Wingdings" w:hint="default"/>
+      </w:rPr>
+    </w:lvl>
+  </w:abstractNum>
+  <w:abstractNum w:abstractNumId="27" w15:restartNumberingAfterBreak="0">
     <w:nsid w:val="773C0312"/>
     <w:multiLevelType w:val="hybridMultilevel"/>
     <w:tmpl w:val="00784004"/>
@@ -10888,7 +11599,7 @@
       </w:rPr>
     </w:lvl>
   </w:abstractNum>
-  <w:abstractNum w:abstractNumId="24">
+  <w:abstractNum w:abstractNumId="28" w15:restartNumberingAfterBreak="0">
     <w:nsid w:val="79243F1A"/>
     <w:multiLevelType w:val="hybridMultilevel"/>
     <w:tmpl w:val="0C603868"/>
@@ -11001,7 +11712,7 @@
       </w:rPr>
     </w:lvl>
   </w:abstractNum>
-  <w:abstractNum w:abstractNumId="25">
+  <w:abstractNum w:abstractNumId="29" w15:restartNumberingAfterBreak="0">
     <w:nsid w:val="7DA872E9"/>
     <w:multiLevelType w:val="hybridMultilevel"/>
     <w:tmpl w:val="2794ACDA"/>
@@ -11114,7 +11825,7 @@
       </w:rPr>
     </w:lvl>
   </w:abstractNum>
-  <w:abstractNum w:abstractNumId="26">
+  <w:abstractNum w:abstractNumId="30" w15:restartNumberingAfterBreak="0">
     <w:nsid w:val="7EC47EEA"/>
     <w:multiLevelType w:val="multilevel"/>
     <w:tmpl w:val="6D667BCC"/>
@@ -11263,7 +11974,7 @@
       </w:rPr>
     </w:lvl>
   </w:abstractNum>
-  <w:abstractNum w:abstractNumId="27">
+  <w:abstractNum w:abstractNumId="31" w15:restartNumberingAfterBreak="0">
     <w:nsid w:val="7F3C62FC"/>
     <w:multiLevelType w:val="hybridMultilevel"/>
     <w:tmpl w:val="E46EDC38"/>
@@ -11377,94 +12088,106 @@
     </w:lvl>
   </w:abstractNum>
   <w:num w:numId="1">
-    <w:abstractNumId w:val="13"/>
+    <w:abstractNumId w:val="14"/>
   </w:num>
   <w:num w:numId="2">
-    <w:abstractNumId w:val="4"/>
+    <w:abstractNumId w:val="5"/>
   </w:num>
   <w:num w:numId="3">
-    <w:abstractNumId w:val="5"/>
+    <w:abstractNumId w:val="6"/>
   </w:num>
   <w:num w:numId="4">
+    <w:abstractNumId w:val="17"/>
+  </w:num>
+  <w:num w:numId="5">
+    <w:abstractNumId w:val="31"/>
+  </w:num>
+  <w:num w:numId="6">
     <w:abstractNumId w:val="16"/>
   </w:num>
-  <w:num w:numId="5">
+  <w:num w:numId="7">
+    <w:abstractNumId w:val="11"/>
+  </w:num>
+  <w:num w:numId="8">
+    <w:abstractNumId w:val="23"/>
+  </w:num>
+  <w:num w:numId="9">
+    <w:abstractNumId w:val="8"/>
+  </w:num>
+  <w:num w:numId="10">
+    <w:abstractNumId w:val="20"/>
+  </w:num>
+  <w:num w:numId="11">
+    <w:abstractNumId w:val="12"/>
+  </w:num>
+  <w:num w:numId="12">
     <w:abstractNumId w:val="27"/>
   </w:num>
-  <w:num w:numId="6">
-    <w:abstractNumId w:val="15"/>
-  </w:num>
-  <w:num w:numId="7">
-    <w:abstractNumId w:val="10"/>
-  </w:num>
-  <w:num w:numId="8">
-    <w:abstractNumId w:val="21"/>
-  </w:num>
-  <w:num w:numId="9">
-    <w:abstractNumId w:val="7"/>
-  </w:num>
-  <w:num w:numId="10">
-    <w:abstractNumId w:val="19"/>
-  </w:num>
-  <w:num w:numId="11">
-    <w:abstractNumId w:val="11"/>
-  </w:num>
-  <w:num w:numId="12">
-    <w:abstractNumId w:val="23"/>
-  </w:num>
   <w:num w:numId="13">
-    <w:abstractNumId w:val="8"/>
+    <w:abstractNumId w:val="9"/>
   </w:num>
   <w:num w:numId="14">
     <w:abstractNumId w:val="1"/>
   </w:num>
   <w:num w:numId="15">
-    <w:abstractNumId w:val="3"/>
+    <w:abstractNumId w:val="4"/>
   </w:num>
   <w:num w:numId="16">
-    <w:abstractNumId w:val="6"/>
+    <w:abstractNumId w:val="7"/>
   </w:num>
   <w:num w:numId="17">
-    <w:abstractNumId w:val="9"/>
+    <w:abstractNumId w:val="10"/>
   </w:num>
   <w:num w:numId="18">
     <w:abstractNumId w:val="2"/>
   </w:num>
   <w:num w:numId="19">
-    <w:abstractNumId w:val="26"/>
+    <w:abstractNumId w:val="30"/>
   </w:num>
   <w:num w:numId="20">
-    <w:abstractNumId w:val="20"/>
+    <w:abstractNumId w:val="21"/>
   </w:num>
   <w:num w:numId="21">
-    <w:abstractNumId w:val="22"/>
+    <w:abstractNumId w:val="24"/>
   </w:num>
   <w:num w:numId="22">
-    <w:abstractNumId w:val="17"/>
+    <w:abstractNumId w:val="18"/>
   </w:num>
   <w:num w:numId="23">
-    <w:abstractNumId w:val="14"/>
+    <w:abstractNumId w:val="15"/>
   </w:num>
   <w:num w:numId="24">
-    <w:abstractNumId w:val="18"/>
+    <w:abstractNumId w:val="19"/>
   </w:num>
   <w:num w:numId="25">
-    <w:abstractNumId w:val="12"/>
+    <w:abstractNumId w:val="13"/>
   </w:num>
   <w:num w:numId="26">
     <w:abstractNumId w:val="0"/>
   </w:num>
   <w:num w:numId="27">
-    <w:abstractNumId w:val="24"/>
+    <w:abstractNumId w:val="28"/>
   </w:num>
   <w:num w:numId="28">
+    <w:abstractNumId w:val="29"/>
+  </w:num>
+  <w:num w:numId="29">
+    <w:abstractNumId w:val="3"/>
+  </w:num>
+  <w:num w:numId="30">
+    <w:abstractNumId w:val="26"/>
+  </w:num>
+  <w:num w:numId="31">
+    <w:abstractNumId w:val="22"/>
+  </w:num>
+  <w:num w:numId="32">
     <w:abstractNumId w:val="25"/>
   </w:num>
 </w:numbering>
 </file>
 
 <file path=word/styles.xml><?xml version="1.0" encoding="utf-8"?>
-<w:styles xmlns:mc="http://schemas.openxmlformats.org/markup-compatibility/2006" xmlns:r="http://schemas.openxmlformats.org/officeDocument/2006/relationships" xmlns:w="http://schemas.openxmlformats.org/wordprocessingml/2006/main" xmlns:w14="http://schemas.microsoft.com/office/word/2010/wordml" mc:Ignorable="w14">
+<w:styles xmlns:mc="http://schemas.openxmlformats.org/markup-compatibility/2006" xmlns:r="http://schemas.openxmlformats.org/officeDocument/2006/relationships" xmlns:w="http://schemas.openxmlformats.org/wordprocessingml/2006/main" xmlns:w14="http://schemas.microsoft.com/office/word/2010/wordml" xmlns:w15="http://schemas.microsoft.com/office/word/2012/wordml" mc:Ignorable="w14 w15">
   <w:docDefaults>
     <w:rPrDefault>
       <w:rPr>
@@ -11478,145 +12201,378 @@
       </w:pPr>
     </w:pPrDefault>
   </w:docDefaults>
-  <w:latentStyles w:defLockedState="0" w:defUIPriority="99" w:defSemiHidden="1" w:defUnhideWhenUsed="1" w:defQFormat="0" w:count="267">
-    <w:lsdException w:name="Normal" w:semiHidden="0" w:uiPriority="0" w:unhideWhenUsed="0" w:qFormat="1"/>
-    <w:lsdException w:name="heading 1" w:semiHidden="0" w:uiPriority="9" w:unhideWhenUsed="0" w:qFormat="1"/>
-    <w:lsdException w:name="heading 2" w:uiPriority="9" w:qFormat="1"/>
-    <w:lsdException w:name="heading 3" w:uiPriority="9" w:qFormat="1"/>
-    <w:lsdException w:name="heading 4" w:uiPriority="9" w:qFormat="1"/>
-    <w:lsdException w:name="heading 5" w:uiPriority="9" w:qFormat="1"/>
-    <w:lsdException w:name="heading 6" w:uiPriority="9" w:qFormat="1"/>
-    <w:lsdException w:name="heading 7" w:uiPriority="9" w:qFormat="1"/>
-    <w:lsdException w:name="heading 8" w:uiPriority="9" w:qFormat="1"/>
-    <w:lsdException w:name="heading 9" w:uiPriority="9" w:qFormat="1"/>
-    <w:lsdException w:name="toc 1" w:uiPriority="39"/>
-    <w:lsdException w:name="toc 2" w:uiPriority="39"/>
-    <w:lsdException w:name="toc 3" w:uiPriority="39"/>
-    <w:lsdException w:name="toc 4" w:uiPriority="39"/>
-    <w:lsdException w:name="toc 5" w:uiPriority="39"/>
-    <w:lsdException w:name="toc 6" w:uiPriority="39"/>
-    <w:lsdException w:name="toc 7" w:uiPriority="39"/>
-    <w:lsdException w:name="toc 8" w:uiPriority="39"/>
-    <w:lsdException w:name="toc 9" w:uiPriority="39"/>
-    <w:lsdException w:name="footer" w:uiPriority="0"/>
-    <w:lsdException w:name="caption" w:uiPriority="35" w:qFormat="1"/>
-    <w:lsdException w:name="Title" w:semiHidden="0" w:uiPriority="10" w:unhideWhenUsed="0" w:qFormat="1"/>
-    <w:lsdException w:name="Default Paragraph Font" w:uiPriority="1"/>
-    <w:lsdException w:name="Subtitle" w:semiHidden="0" w:uiPriority="11" w:unhideWhenUsed="0" w:qFormat="1"/>
-    <w:lsdException w:name="Strong" w:semiHidden="0" w:uiPriority="22" w:unhideWhenUsed="0" w:qFormat="1"/>
-    <w:lsdException w:name="Emphasis" w:semiHidden="0" w:uiPriority="20" w:unhideWhenUsed="0" w:qFormat="1"/>
-    <w:lsdException w:name="Table Grid" w:semiHidden="0" w:uiPriority="39" w:unhideWhenUsed="0"/>
-    <w:lsdException w:name="Placeholder Text" w:unhideWhenUsed="0"/>
-    <w:lsdException w:name="No Spacing" w:semiHidden="0" w:uiPriority="1" w:unhideWhenUsed="0" w:qFormat="1"/>
-    <w:lsdException w:name="Light Shading" w:semiHidden="0" w:uiPriority="60" w:unhideWhenUsed="0"/>
-    <w:lsdException w:name="Light List" w:semiHidden="0" w:uiPriority="61" w:unhideWhenUsed="0"/>
-    <w:lsdException w:name="Light Grid" w:semiHidden="0" w:uiPriority="62" w:unhideWhenUsed="0"/>
-    <w:lsdException w:name="Medium Shading 1" w:semiHidden="0" w:uiPriority="63" w:unhideWhenUsed="0"/>
-    <w:lsdException w:name="Medium Shading 2" w:semiHidden="0" w:uiPriority="64" w:unhideWhenUsed="0"/>
-    <w:lsdException w:name="Medium List 1" w:semiHidden="0" w:uiPriority="65" w:unhideWhenUsed="0"/>
-    <w:lsdException w:name="Medium List 2" w:semiHidden="0" w:uiPriority="66" w:unhideWhenUsed="0"/>
-    <w:lsdException w:name="Medium Grid 1" w:semiHidden="0" w:uiPriority="67" w:unhideWhenUsed="0"/>
-    <w:lsdException w:name="Medium Grid 2" w:semiHidden="0" w:uiPriority="68" w:unhideWhenUsed="0"/>
-    <w:lsdException w:name="Medium Grid 3" w:semiHidden="0" w:uiPriority="69" w:unhideWhenUsed="0"/>
-    <w:lsdException w:name="Dark List" w:semiHidden="0" w:uiPriority="70" w:unhideWhenUsed="0"/>
-    <w:lsdException w:name="Colorful Shading" w:semiHidden="0" w:uiPriority="71" w:unhideWhenUsed="0"/>
-    <w:lsdException w:name="Colorful List" w:semiHidden="0" w:uiPriority="72" w:unhideWhenUsed="0"/>
-    <w:lsdException w:name="Colorful Grid" w:semiHidden="0" w:uiPriority="73" w:unhideWhenUsed="0"/>
-    <w:lsdException w:name="Light Shading Accent 1" w:semiHidden="0" w:uiPriority="60" w:unhideWhenUsed="0"/>
-    <w:lsdException w:name="Light List Accent 1" w:semiHidden="0" w:uiPriority="61" w:unhideWhenUsed="0"/>
-    <w:lsdException w:name="Light Grid Accent 1" w:semiHidden="0" w:uiPriority="62" w:unhideWhenUsed="0"/>
-    <w:lsdException w:name="Medium Shading 1 Accent 1" w:semiHidden="0" w:uiPriority="63" w:unhideWhenUsed="0"/>
-    <w:lsdException w:name="Medium Shading 2 Accent 1" w:semiHidden="0" w:uiPriority="64" w:unhideWhenUsed="0"/>
-    <w:lsdException w:name="Medium List 1 Accent 1" w:semiHidden="0" w:uiPriority="65" w:unhideWhenUsed="0"/>
-    <w:lsdException w:name="Revision" w:unhideWhenUsed="0"/>
-    <w:lsdException w:name="List Paragraph" w:semiHidden="0" w:uiPriority="34" w:unhideWhenUsed="0" w:qFormat="1"/>
-    <w:lsdException w:name="Quote" w:semiHidden="0" w:uiPriority="29" w:unhideWhenUsed="0" w:qFormat="1"/>
-    <w:lsdException w:name="Intense Quote" w:semiHidden="0" w:uiPriority="30" w:unhideWhenUsed="0" w:qFormat="1"/>
-    <w:lsdException w:name="Medium List 2 Accent 1" w:semiHidden="0" w:uiPriority="66" w:unhideWhenUsed="0"/>
-    <w:lsdException w:name="Medium Grid 1 Accent 1" w:semiHidden="0" w:uiPriority="67" w:unhideWhenUsed="0"/>
-    <w:lsdException w:name="Medium Grid 2 Accent 1" w:semiHidden="0" w:uiPriority="68" w:unhideWhenUsed="0"/>
-    <w:lsdException w:name="Medium Grid 3 Accent 1" w:semiHidden="0" w:uiPriority="69" w:unhideWhenUsed="0"/>
-    <w:lsdException w:name="Dark List Accent 1" w:semiHidden="0" w:uiPriority="70" w:unhideWhenUsed="0"/>
-    <w:lsdException w:name="Colorful Shading Accent 1" w:semiHidden="0" w:uiPriority="71" w:unhideWhenUsed="0"/>
-    <w:lsdException w:name="Colorful List Accent 1" w:semiHidden="0" w:uiPriority="72" w:unhideWhenUsed="0"/>
-    <w:lsdException w:name="Colorful Grid Accent 1" w:semiHidden="0" w:uiPriority="73" w:unhideWhenUsed="0"/>
-    <w:lsdException w:name="Light Shading Accent 2" w:semiHidden="0" w:uiPriority="60" w:unhideWhenUsed="0"/>
-    <w:lsdException w:name="Light List Accent 2" w:semiHidden="0" w:uiPriority="61" w:unhideWhenUsed="0"/>
-    <w:lsdException w:name="Light Grid Accent 2" w:semiHidden="0" w:uiPriority="62" w:unhideWhenUsed="0"/>
-    <w:lsdException w:name="Medium Shading 1 Accent 2" w:semiHidden="0" w:uiPriority="63" w:unhideWhenUsed="0"/>
-    <w:lsdException w:name="Medium Shading 2 Accent 2" w:semiHidden="0" w:uiPriority="64" w:unhideWhenUsed="0"/>
-    <w:lsdException w:name="Medium List 1 Accent 2" w:semiHidden="0" w:uiPriority="65" w:unhideWhenUsed="0"/>
-    <w:lsdException w:name="Medium List 2 Accent 2" w:semiHidden="0" w:uiPriority="66" w:unhideWhenUsed="0"/>
-    <w:lsdException w:name="Medium Grid 1 Accent 2" w:semiHidden="0" w:uiPriority="67" w:unhideWhenUsed="0"/>
-    <w:lsdException w:name="Medium Grid 2 Accent 2" w:semiHidden="0" w:uiPriority="68" w:unhideWhenUsed="0"/>
-    <w:lsdException w:name="Medium Grid 3 Accent 2" w:semiHidden="0" w:uiPriority="69" w:unhideWhenUsed="0"/>
-    <w:lsdException w:name="Dark List Accent 2" w:semiHidden="0" w:uiPriority="70" w:unhideWhenUsed="0"/>
-    <w:lsdException w:name="Colorful Shading Accent 2" w:semiHidden="0" w:uiPriority="71" w:unhideWhenUsed="0"/>
-    <w:lsdException w:name="Colorful List Accent 2" w:semiHidden="0" w:uiPriority="72" w:unhideWhenUsed="0"/>
-    <w:lsdException w:name="Colorful Grid Accent 2" w:semiHidden="0" w:uiPriority="73" w:unhideWhenUsed="0"/>
-    <w:lsdException w:name="Light Shading Accent 3" w:semiHidden="0" w:uiPriority="60" w:unhideWhenUsed="0"/>
-    <w:lsdException w:name="Light List Accent 3" w:semiHidden="0" w:uiPriority="61" w:unhideWhenUsed="0"/>
-    <w:lsdException w:name="Light Grid Accent 3" w:semiHidden="0" w:uiPriority="62" w:unhideWhenUsed="0"/>
-    <w:lsdException w:name="Medium Shading 1 Accent 3" w:semiHidden="0" w:uiPriority="63" w:unhideWhenUsed="0"/>
-    <w:lsdException w:name="Medium Shading 2 Accent 3" w:semiHidden="0" w:uiPriority="64" w:unhideWhenUsed="0"/>
-    <w:lsdException w:name="Medium List 1 Accent 3" w:semiHidden="0" w:uiPriority="65" w:unhideWhenUsed="0"/>
-    <w:lsdException w:name="Medium List 2 Accent 3" w:semiHidden="0" w:uiPriority="66" w:unhideWhenUsed="0"/>
-    <w:lsdException w:name="Medium Grid 1 Accent 3" w:semiHidden="0" w:uiPriority="67" w:unhideWhenUsed="0"/>
-    <w:lsdException w:name="Medium Grid 2 Accent 3" w:semiHidden="0" w:uiPriority="68" w:unhideWhenUsed="0"/>
-    <w:lsdException w:name="Medium Grid 3 Accent 3" w:semiHidden="0" w:uiPriority="69" w:unhideWhenUsed="0"/>
-    <w:lsdException w:name="Dark List Accent 3" w:semiHidden="0" w:uiPriority="70" w:unhideWhenUsed="0"/>
-    <w:lsdException w:name="Colorful Shading Accent 3" w:semiHidden="0" w:uiPriority="71" w:unhideWhenUsed="0"/>
-    <w:lsdException w:name="Colorful List Accent 3" w:semiHidden="0" w:uiPriority="72" w:unhideWhenUsed="0"/>
-    <w:lsdException w:name="Colorful Grid Accent 3" w:semiHidden="0" w:uiPriority="73" w:unhideWhenUsed="0"/>
-    <w:lsdException w:name="Light Shading Accent 4" w:semiHidden="0" w:uiPriority="60" w:unhideWhenUsed="0"/>
-    <w:lsdException w:name="Light List Accent 4" w:semiHidden="0" w:uiPriority="61" w:unhideWhenUsed="0"/>
-    <w:lsdException w:name="Light Grid Accent 4" w:semiHidden="0" w:uiPriority="62" w:unhideWhenUsed="0"/>
-    <w:lsdException w:name="Medium Shading 1 Accent 4" w:semiHidden="0" w:uiPriority="63" w:unhideWhenUsed="0"/>
-    <w:lsdException w:name="Medium Shading 2 Accent 4" w:semiHidden="0" w:uiPriority="64" w:unhideWhenUsed="0"/>
-    <w:lsdException w:name="Medium List 1 Accent 4" w:semiHidden="0" w:uiPriority="65" w:unhideWhenUsed="0"/>
-    <w:lsdException w:name="Medium List 2 Accent 4" w:semiHidden="0" w:uiPriority="66" w:unhideWhenUsed="0"/>
-    <w:lsdException w:name="Medium Grid 1 Accent 4" w:semiHidden="0" w:uiPriority="67" w:unhideWhenUsed="0"/>
-    <w:lsdException w:name="Medium Grid 2 Accent 4" w:semiHidden="0" w:uiPriority="68" w:unhideWhenUsed="0"/>
-    <w:lsdException w:name="Medium Grid 3 Accent 4" w:semiHidden="0" w:uiPriority="69" w:unhideWhenUsed="0"/>
-    <w:lsdException w:name="Dark List Accent 4" w:semiHidden="0" w:uiPriority="70" w:unhideWhenUsed="0"/>
-    <w:lsdException w:name="Colorful Shading Accent 4" w:semiHidden="0" w:uiPriority="71" w:unhideWhenUsed="0"/>
-    <w:lsdException w:name="Colorful List Accent 4" w:semiHidden="0" w:uiPriority="72" w:unhideWhenUsed="0"/>
-    <w:lsdException w:name="Colorful Grid Accent 4" w:semiHidden="0" w:uiPriority="73" w:unhideWhenUsed="0"/>
-    <w:lsdException w:name="Light Shading Accent 5" w:semiHidden="0" w:uiPriority="60" w:unhideWhenUsed="0"/>
-    <w:lsdException w:name="Light List Accent 5" w:semiHidden="0" w:uiPriority="61" w:unhideWhenUsed="0"/>
-    <w:lsdException w:name="Light Grid Accent 5" w:semiHidden="0" w:uiPriority="62" w:unhideWhenUsed="0"/>
-    <w:lsdException w:name="Medium Shading 1 Accent 5" w:semiHidden="0" w:uiPriority="63" w:unhideWhenUsed="0"/>
-    <w:lsdException w:name="Medium Shading 2 Accent 5" w:semiHidden="0" w:uiPriority="64" w:unhideWhenUsed="0"/>
-    <w:lsdException w:name="Medium List 1 Accent 5" w:semiHidden="0" w:uiPriority="65" w:unhideWhenUsed="0"/>
-    <w:lsdException w:name="Medium List 2 Accent 5" w:semiHidden="0" w:uiPriority="66" w:unhideWhenUsed="0"/>
-    <w:lsdException w:name="Medium Grid 1 Accent 5" w:semiHidden="0" w:uiPriority="67" w:unhideWhenUsed="0"/>
-    <w:lsdException w:name="Medium Grid 2 Accent 5" w:semiHidden="0" w:uiPriority="68" w:unhideWhenUsed="0"/>
-    <w:lsdException w:name="Medium Grid 3 Accent 5" w:semiHidden="0" w:uiPriority="69" w:unhideWhenUsed="0"/>
-    <w:lsdException w:name="Dark List Accent 5" w:semiHidden="0" w:uiPriority="70" w:unhideWhenUsed="0"/>
-    <w:lsdException w:name="Colorful Shading Accent 5" w:semiHidden="0" w:uiPriority="71" w:unhideWhenUsed="0"/>
-    <w:lsdException w:name="Colorful List Accent 5" w:semiHidden="0" w:uiPriority="72" w:unhideWhenUsed="0"/>
-    <w:lsdException w:name="Colorful Grid Accent 5" w:semiHidden="0" w:uiPriority="73" w:unhideWhenUsed="0"/>
-    <w:lsdException w:name="Light Shading Accent 6" w:semiHidden="0" w:uiPriority="60" w:unhideWhenUsed="0"/>
-    <w:lsdException w:name="Light List Accent 6" w:semiHidden="0" w:uiPriority="61" w:unhideWhenUsed="0"/>
-    <w:lsdException w:name="Light Grid Accent 6" w:semiHidden="0" w:uiPriority="62" w:unhideWhenUsed="0"/>
-    <w:lsdException w:name="Medium Shading 1 Accent 6" w:semiHidden="0" w:uiPriority="63" w:unhideWhenUsed="0"/>
-    <w:lsdException w:name="Medium Shading 2 Accent 6" w:semiHidden="0" w:uiPriority="64" w:unhideWhenUsed="0"/>
-    <w:lsdException w:name="Medium List 1 Accent 6" w:semiHidden="0" w:uiPriority="65" w:unhideWhenUsed="0"/>
-    <w:lsdException w:name="Medium List 2 Accent 6" w:semiHidden="0" w:uiPriority="66" w:unhideWhenUsed="0"/>
-    <w:lsdException w:name="Medium Grid 1 Accent 6" w:semiHidden="0" w:uiPriority="67" w:unhideWhenUsed="0"/>
-    <w:lsdException w:name="Medium Grid 2 Accent 6" w:semiHidden="0" w:uiPriority="68" w:unhideWhenUsed="0"/>
-    <w:lsdException w:name="Medium Grid 3 Accent 6" w:semiHidden="0" w:uiPriority="69" w:unhideWhenUsed="0"/>
-    <w:lsdException w:name="Dark List Accent 6" w:semiHidden="0" w:uiPriority="70" w:unhideWhenUsed="0"/>
-    <w:lsdException w:name="Colorful Shading Accent 6" w:semiHidden="0" w:uiPriority="71" w:unhideWhenUsed="0"/>
-    <w:lsdException w:name="Colorful List Accent 6" w:semiHidden="0" w:uiPriority="72" w:unhideWhenUsed="0"/>
-    <w:lsdException w:name="Colorful Grid Accent 6" w:semiHidden="0" w:uiPriority="73" w:unhideWhenUsed="0"/>
-    <w:lsdException w:name="Subtle Emphasis" w:semiHidden="0" w:uiPriority="19" w:unhideWhenUsed="0" w:qFormat="1"/>
-    <w:lsdException w:name="Intense Emphasis" w:semiHidden="0" w:uiPriority="21" w:unhideWhenUsed="0" w:qFormat="1"/>
-    <w:lsdException w:name="Subtle Reference" w:semiHidden="0" w:uiPriority="31" w:unhideWhenUsed="0" w:qFormat="1"/>
-    <w:lsdException w:name="Intense Reference" w:semiHidden="0" w:uiPriority="32" w:unhideWhenUsed="0" w:qFormat="1"/>
-    <w:lsdException w:name="Book Title" w:semiHidden="0" w:uiPriority="33" w:unhideWhenUsed="0" w:qFormat="1"/>
-    <w:lsdException w:name="Bibliography" w:uiPriority="37"/>
-    <w:lsdException w:name="TOC Heading" w:uiPriority="39" w:qFormat="1"/>
+  <w:latentStyles w:defLockedState="0" w:defUIPriority="99" w:defSemiHidden="0" w:defUnhideWhenUsed="0" w:defQFormat="0" w:count="371">
+    <w:lsdException w:name="Normal" w:uiPriority="0" w:qFormat="1"/>
+    <w:lsdException w:name="heading 1" w:uiPriority="9" w:qFormat="1"/>
+    <w:lsdException w:name="heading 2" w:semiHidden="1" w:uiPriority="9" w:unhideWhenUsed="1" w:qFormat="1"/>
+    <w:lsdException w:name="heading 3" w:semiHidden="1" w:uiPriority="9" w:unhideWhenUsed="1" w:qFormat="1"/>
+    <w:lsdException w:name="heading 4" w:semiHidden="1" w:uiPriority="9" w:unhideWhenUsed="1" w:qFormat="1"/>
+    <w:lsdException w:name="heading 5" w:semiHidden="1" w:uiPriority="9" w:unhideWhenUsed="1" w:qFormat="1"/>
+    <w:lsdException w:name="heading 6" w:semiHidden="1" w:uiPriority="9" w:unhideWhenUsed="1" w:qFormat="1"/>
+    <w:lsdException w:name="heading 7" w:semiHidden="1" w:uiPriority="9" w:unhideWhenUsed="1" w:qFormat="1"/>
+    <w:lsdException w:name="heading 8" w:semiHidden="1" w:uiPriority="9" w:unhideWhenUsed="1" w:qFormat="1"/>
+    <w:lsdException w:name="heading 9" w:semiHidden="1" w:uiPriority="9" w:unhideWhenUsed="1" w:qFormat="1"/>
+    <w:lsdException w:name="index 1" w:semiHidden="1" w:unhideWhenUsed="1"/>
+    <w:lsdException w:name="index 2" w:semiHidden="1" w:unhideWhenUsed="1"/>
+    <w:lsdException w:name="index 3" w:semiHidden="1" w:unhideWhenUsed="1"/>
+    <w:lsdException w:name="index 4" w:semiHidden="1" w:unhideWhenUsed="1"/>
+    <w:lsdException w:name="index 5" w:semiHidden="1" w:unhideWhenUsed="1"/>
+    <w:lsdException w:name="index 6" w:semiHidden="1" w:unhideWhenUsed="1"/>
+    <w:lsdException w:name="index 7" w:semiHidden="1" w:unhideWhenUsed="1"/>
+    <w:lsdException w:name="index 8" w:semiHidden="1" w:unhideWhenUsed="1"/>
+    <w:lsdException w:name="index 9" w:semiHidden="1" w:unhideWhenUsed="1"/>
+    <w:lsdException w:name="toc 1" w:semiHidden="1" w:uiPriority="39" w:unhideWhenUsed="1"/>
+    <w:lsdException w:name="toc 2" w:semiHidden="1" w:uiPriority="39" w:unhideWhenUsed="1"/>
+    <w:lsdException w:name="toc 3" w:semiHidden="1" w:uiPriority="39" w:unhideWhenUsed="1"/>
+    <w:lsdException w:name="toc 4" w:semiHidden="1" w:uiPriority="39" w:unhideWhenUsed="1"/>
+    <w:lsdException w:name="toc 5" w:semiHidden="1" w:uiPriority="39" w:unhideWhenUsed="1"/>
+    <w:lsdException w:name="toc 6" w:semiHidden="1" w:uiPriority="39" w:unhideWhenUsed="1"/>
+    <w:lsdException w:name="toc 7" w:semiHidden="1" w:uiPriority="39" w:unhideWhenUsed="1"/>
+    <w:lsdException w:name="toc 8" w:semiHidden="1" w:uiPriority="39" w:unhideWhenUsed="1"/>
+    <w:lsdException w:name="toc 9" w:semiHidden="1" w:uiPriority="39" w:unhideWhenUsed="1"/>
+    <w:lsdException w:name="Normal Indent" w:semiHidden="1" w:unhideWhenUsed="1"/>
+    <w:lsdException w:name="footnote text" w:semiHidden="1" w:unhideWhenUsed="1"/>
+    <w:lsdException w:name="annotation text" w:semiHidden="1" w:unhideWhenUsed="1"/>
+    <w:lsdException w:name="header" w:semiHidden="1" w:unhideWhenUsed="1"/>
+    <w:lsdException w:name="footer" w:semiHidden="1" w:uiPriority="0" w:unhideWhenUsed="1"/>
+    <w:lsdException w:name="index heading" w:semiHidden="1" w:unhideWhenUsed="1"/>
+    <w:lsdException w:name="caption" w:semiHidden="1" w:uiPriority="35" w:unhideWhenUsed="1" w:qFormat="1"/>
+    <w:lsdException w:name="table of figures" w:semiHidden="1" w:unhideWhenUsed="1"/>
+    <w:lsdException w:name="envelope address" w:semiHidden="1" w:unhideWhenUsed="1"/>
+    <w:lsdException w:name="envelope return" w:semiHidden="1" w:unhideWhenUsed="1"/>
+    <w:lsdException w:name="footnote reference" w:semiHidden="1" w:unhideWhenUsed="1"/>
+    <w:lsdException w:name="annotation reference" w:semiHidden="1" w:unhideWhenUsed="1"/>
+    <w:lsdException w:name="line number" w:semiHidden="1" w:unhideWhenUsed="1"/>
+    <w:lsdException w:name="page number" w:semiHidden="1" w:unhideWhenUsed="1"/>
+    <w:lsdException w:name="endnote reference" w:semiHidden="1" w:unhideWhenUsed="1"/>
+    <w:lsdException w:name="endnote text" w:semiHidden="1" w:unhideWhenUsed="1"/>
+    <w:lsdException w:name="table of authorities" w:semiHidden="1" w:unhideWhenUsed="1"/>
+    <w:lsdException w:name="macro" w:semiHidden="1" w:unhideWhenUsed="1"/>
+    <w:lsdException w:name="toa heading" w:semiHidden="1" w:unhideWhenUsed="1"/>
+    <w:lsdException w:name="List" w:semiHidden="1" w:unhideWhenUsed="1"/>
+    <w:lsdException w:name="List Bullet" w:semiHidden="1" w:unhideWhenUsed="1"/>
+    <w:lsdException w:name="List Number" w:semiHidden="1" w:unhideWhenUsed="1"/>
+    <w:lsdException w:name="List 2" w:semiHidden="1" w:unhideWhenUsed="1"/>
+    <w:lsdException w:name="List 3" w:semiHidden="1" w:unhideWhenUsed="1"/>
+    <w:lsdException w:name="List 4" w:semiHidden="1" w:unhideWhenUsed="1"/>
+    <w:lsdException w:name="List 5" w:semiHidden="1" w:unhideWhenUsed="1"/>
+    <w:lsdException w:name="List Bullet 2" w:semiHidden="1" w:unhideWhenUsed="1"/>
+    <w:lsdException w:name="List Bullet 3" w:semiHidden="1" w:unhideWhenUsed="1"/>
+    <w:lsdException w:name="List Bullet 4" w:semiHidden="1" w:unhideWhenUsed="1"/>
+    <w:lsdException w:name="List Bullet 5" w:semiHidden="1" w:unhideWhenUsed="1"/>
+    <w:lsdException w:name="List Number 2" w:semiHidden="1" w:unhideWhenUsed="1"/>
+    <w:lsdException w:name="List Number 3" w:semiHidden="1" w:unhideWhenUsed="1"/>
+    <w:lsdException w:name="List Number 4" w:semiHidden="1" w:unhideWhenUsed="1"/>
+    <w:lsdException w:name="List Number 5" w:semiHidden="1" w:unhideWhenUsed="1"/>
+    <w:lsdException w:name="Title" w:uiPriority="10" w:qFormat="1"/>
+    <w:lsdException w:name="Closing" w:semiHidden="1" w:unhideWhenUsed="1"/>
+    <w:lsdException w:name="Signature" w:semiHidden="1" w:unhideWhenUsed="1"/>
+    <w:lsdException w:name="Default Paragraph Font" w:semiHidden="1" w:uiPriority="1" w:unhideWhenUsed="1"/>
+    <w:lsdException w:name="Body Text" w:semiHidden="1" w:unhideWhenUsed="1"/>
+    <w:lsdException w:name="Body Text Indent" w:semiHidden="1" w:unhideWhenUsed="1"/>
+    <w:lsdException w:name="List Continue" w:semiHidden="1" w:unhideWhenUsed="1"/>
+    <w:lsdException w:name="List Continue 2" w:semiHidden="1" w:unhideWhenUsed="1"/>
+    <w:lsdException w:name="List Continue 3" w:semiHidden="1" w:unhideWhenUsed="1"/>
+    <w:lsdException w:name="List Continue 4" w:semiHidden="1" w:unhideWhenUsed="1"/>
+    <w:lsdException w:name="List Continue 5" w:semiHidden="1" w:unhideWhenUsed="1"/>
+    <w:lsdException w:name="Message Header" w:semiHidden="1" w:unhideWhenUsed="1"/>
+    <w:lsdException w:name="Subtitle" w:uiPriority="11" w:qFormat="1"/>
+    <w:lsdException w:name="Salutation" w:semiHidden="1" w:unhideWhenUsed="1"/>
+    <w:lsdException w:name="Date" w:semiHidden="1" w:unhideWhenUsed="1"/>
+    <w:lsdException w:name="Body Text First Indent" w:semiHidden="1" w:unhideWhenUsed="1"/>
+    <w:lsdException w:name="Body Text First Indent 2" w:semiHidden="1" w:unhideWhenUsed="1"/>
+    <w:lsdException w:name="Note Heading" w:semiHidden="1" w:unhideWhenUsed="1"/>
+    <w:lsdException w:name="Body Text 2" w:semiHidden="1" w:unhideWhenUsed="1"/>
+    <w:lsdException w:name="Body Text 3" w:semiHidden="1" w:unhideWhenUsed="1"/>
+    <w:lsdException w:name="Body Text Indent 2" w:semiHidden="1" w:unhideWhenUsed="1"/>
+    <w:lsdException w:name="Body Text Indent 3" w:semiHidden="1" w:unhideWhenUsed="1"/>
+    <w:lsdException w:name="Block Text" w:semiHidden="1" w:unhideWhenUsed="1"/>
+    <w:lsdException w:name="Hyperlink" w:semiHidden="1" w:unhideWhenUsed="1"/>
+    <w:lsdException w:name="FollowedHyperlink" w:semiHidden="1" w:unhideWhenUsed="1"/>
+    <w:lsdException w:name="Strong" w:uiPriority="22" w:qFormat="1"/>
+    <w:lsdException w:name="Emphasis" w:uiPriority="20" w:qFormat="1"/>
+    <w:lsdException w:name="Document Map" w:semiHidden="1" w:unhideWhenUsed="1"/>
+    <w:lsdException w:name="Plain Text" w:semiHidden="1" w:unhideWhenUsed="1"/>
+    <w:lsdException w:name="E-mail Signature" w:semiHidden="1" w:unhideWhenUsed="1"/>
+    <w:lsdException w:name="HTML Top of Form" w:semiHidden="1" w:unhideWhenUsed="1"/>
+    <w:lsdException w:name="HTML Bottom of Form" w:semiHidden="1" w:unhideWhenUsed="1"/>
+    <w:lsdException w:name="Normal (Web)" w:semiHidden="1" w:unhideWhenUsed="1"/>
+    <w:lsdException w:name="HTML Acronym" w:semiHidden="1" w:unhideWhenUsed="1"/>
+    <w:lsdException w:name="HTML Address" w:semiHidden="1" w:unhideWhenUsed="1"/>
+    <w:lsdException w:name="HTML Cite" w:semiHidden="1" w:unhideWhenUsed="1"/>
+    <w:lsdException w:name="HTML Code" w:semiHidden="1" w:unhideWhenUsed="1"/>
+    <w:lsdException w:name="HTML Definition" w:semiHidden="1" w:unhideWhenUsed="1"/>
+    <w:lsdException w:name="HTML Keyboard" w:semiHidden="1" w:unhideWhenUsed="1"/>
+    <w:lsdException w:name="HTML Preformatted" w:semiHidden="1" w:unhideWhenUsed="1"/>
+    <w:lsdException w:name="HTML Sample" w:semiHidden="1" w:unhideWhenUsed="1"/>
+    <w:lsdException w:name="HTML Typewriter" w:semiHidden="1" w:unhideWhenUsed="1"/>
+    <w:lsdException w:name="HTML Variable" w:semiHidden="1" w:unhideWhenUsed="1"/>
+    <w:lsdException w:name="Normal Table" w:semiHidden="1" w:unhideWhenUsed="1"/>
+    <w:lsdException w:name="annotation subject" w:semiHidden="1" w:unhideWhenUsed="1"/>
+    <w:lsdException w:name="No List" w:semiHidden="1" w:unhideWhenUsed="1"/>
+    <w:lsdException w:name="Outline List 1" w:semiHidden="1" w:unhideWhenUsed="1"/>
+    <w:lsdException w:name="Outline List 2" w:semiHidden="1" w:unhideWhenUsed="1"/>
+    <w:lsdException w:name="Outline List 3" w:semiHidden="1" w:unhideWhenUsed="1"/>
+    <w:lsdException w:name="Table Simple 1" w:semiHidden="1" w:unhideWhenUsed="1"/>
+    <w:lsdException w:name="Table Simple 2" w:semiHidden="1" w:unhideWhenUsed="1"/>
+    <w:lsdException w:name="Table Simple 3" w:semiHidden="1" w:unhideWhenUsed="1"/>
+    <w:lsdException w:name="Table Classic 1" w:semiHidden="1" w:unhideWhenUsed="1"/>
+    <w:lsdException w:name="Table Classic 2" w:semiHidden="1" w:unhideWhenUsed="1"/>
+    <w:lsdException w:name="Table Classic 3" w:semiHidden="1" w:unhideWhenUsed="1"/>
+    <w:lsdException w:name="Table Classic 4" w:semiHidden="1" w:unhideWhenUsed="1"/>
+    <w:lsdException w:name="Table Colorful 1" w:semiHidden="1" w:unhideWhenUsed="1"/>
+    <w:lsdException w:name="Table Colorful 2" w:semiHidden="1" w:unhideWhenUsed="1"/>
+    <w:lsdException w:name="Table Colorful 3" w:semiHidden="1" w:unhideWhenUsed="1"/>
+    <w:lsdException w:name="Table Columns 1" w:semiHidden="1" w:unhideWhenUsed="1"/>
+    <w:lsdException w:name="Table Columns 2" w:semiHidden="1" w:unhideWhenUsed="1"/>
+    <w:lsdException w:name="Table Columns 3" w:semiHidden="1" w:unhideWhenUsed="1"/>
+    <w:lsdException w:name="Table Columns 4" w:semiHidden="1" w:unhideWhenUsed="1"/>
+    <w:lsdException w:name="Table Columns 5" w:semiHidden="1" w:unhideWhenUsed="1"/>
+    <w:lsdException w:name="Table Grid 1" w:semiHidden="1" w:unhideWhenUsed="1"/>
+    <w:lsdException w:name="Table Grid 2" w:semiHidden="1" w:unhideWhenUsed="1"/>
+    <w:lsdException w:name="Table Grid 3" w:semiHidden="1" w:unhideWhenUsed="1"/>
+    <w:lsdException w:name="Table Grid 4" w:semiHidden="1" w:unhideWhenUsed="1"/>
+    <w:lsdException w:name="Table Grid 5" w:semiHidden="1" w:unhideWhenUsed="1"/>
+    <w:lsdException w:name="Table Grid 6" w:semiHidden="1" w:unhideWhenUsed="1"/>
+    <w:lsdException w:name="Table Grid 7" w:semiHidden="1" w:unhideWhenUsed="1"/>
+    <w:lsdException w:name="Table Grid 8" w:semiHidden="1" w:unhideWhenUsed="1"/>
+    <w:lsdException w:name="Table List 1" w:semiHidden="1" w:unhideWhenUsed="1"/>
+    <w:lsdException w:name="Table List 2" w:semiHidden="1" w:unhideWhenUsed="1"/>
+    <w:lsdException w:name="Table List 3" w:semiHidden="1" w:unhideWhenUsed="1"/>
+    <w:lsdException w:name="Table List 4" w:semiHidden="1" w:unhideWhenUsed="1"/>
+    <w:lsdException w:name="Table List 5" w:semiHidden="1" w:unhideWhenUsed="1"/>
+    <w:lsdException w:name="Table List 6" w:semiHidden="1" w:unhideWhenUsed="1"/>
+    <w:lsdException w:name="Table List 7" w:semiHidden="1" w:unhideWhenUsed="1"/>
+    <w:lsdException w:name="Table List 8" w:semiHidden="1" w:unhideWhenUsed="1"/>
+    <w:lsdException w:name="Table 3D effects 1" w:semiHidden="1" w:unhideWhenUsed="1"/>
+    <w:lsdException w:name="Table 3D effects 2" w:semiHidden="1" w:unhideWhenUsed="1"/>
+    <w:lsdException w:name="Table 3D effects 3" w:semiHidden="1" w:unhideWhenUsed="1"/>
+    <w:lsdException w:name="Table Contemporary" w:semiHidden="1" w:unhideWhenUsed="1"/>
+    <w:lsdException w:name="Table Elegant" w:semiHidden="1" w:unhideWhenUsed="1"/>
+    <w:lsdException w:name="Table Professional" w:semiHidden="1" w:unhideWhenUsed="1"/>
+    <w:lsdException w:name="Table Subtle 1" w:semiHidden="1" w:unhideWhenUsed="1"/>
+    <w:lsdException w:name="Table Subtle 2" w:semiHidden="1" w:unhideWhenUsed="1"/>
+    <w:lsdException w:name="Table Web 1" w:semiHidden="1" w:unhideWhenUsed="1"/>
+    <w:lsdException w:name="Table Web 2" w:semiHidden="1" w:unhideWhenUsed="1"/>
+    <w:lsdException w:name="Table Web 3" w:semiHidden="1" w:unhideWhenUsed="1"/>
+    <w:lsdException w:name="Balloon Text" w:semiHidden="1" w:unhideWhenUsed="1"/>
+    <w:lsdException w:name="Table Grid" w:uiPriority="39"/>
+    <w:lsdException w:name="Table Theme" w:semiHidden="1" w:unhideWhenUsed="1"/>
+    <w:lsdException w:name="Placeholder Text" w:semiHidden="1"/>
+    <w:lsdException w:name="No Spacing" w:uiPriority="1" w:qFormat="1"/>
+    <w:lsdException w:name="Light Shading" w:uiPriority="60"/>
+    <w:lsdException w:name="Light List" w:uiPriority="61"/>
+    <w:lsdException w:name="Light Grid" w:uiPriority="62"/>
+    <w:lsdException w:name="Medium Shading 1" w:uiPriority="63"/>
+    <w:lsdException w:name="Medium Shading 2" w:uiPriority="64"/>
+    <w:lsdException w:name="Medium List 1" w:uiPriority="65"/>
+    <w:lsdException w:name="Medium List 2" w:uiPriority="66"/>
+    <w:lsdException w:name="Medium Grid 1" w:uiPriority="67"/>
+    <w:lsdException w:name="Medium Grid 2" w:uiPriority="68"/>
+    <w:lsdException w:name="Medium Grid 3" w:uiPriority="69"/>
+    <w:lsdException w:name="Dark List" w:uiPriority="70"/>
+    <w:lsdException w:name="Colorful Shading" w:uiPriority="71"/>
+    <w:lsdException w:name="Colorful List" w:uiPriority="72"/>
+    <w:lsdException w:name="Colorful Grid" w:uiPriority="73"/>
+    <w:lsdException w:name="Light Shading Accent 1" w:uiPriority="60"/>
+    <w:lsdException w:name="Light List Accent 1" w:uiPriority="61"/>
+    <w:lsdException w:name="Light Grid Accent 1" w:uiPriority="62"/>
+    <w:lsdException w:name="Medium Shading 1 Accent 1" w:uiPriority="63"/>
+    <w:lsdException w:name="Medium Shading 2 Accent 1" w:uiPriority="64"/>
+    <w:lsdException w:name="Medium List 1 Accent 1" w:uiPriority="65"/>
+    <w:lsdException w:name="Revision" w:semiHidden="1"/>
+    <w:lsdException w:name="List Paragraph" w:uiPriority="34" w:qFormat="1"/>
+    <w:lsdException w:name="Quote" w:uiPriority="29" w:qFormat="1"/>
+    <w:lsdException w:name="Intense Quote" w:uiPriority="30" w:qFormat="1"/>
+    <w:lsdException w:name="Medium List 2 Accent 1" w:uiPriority="66"/>
+    <w:lsdException w:name="Medium Grid 1 Accent 1" w:uiPriority="67"/>
+    <w:lsdException w:name="Medium Grid 2 Accent 1" w:uiPriority="68"/>
+    <w:lsdException w:name="Medium Grid 3 Accent 1" w:uiPriority="69"/>
+    <w:lsdException w:name="Dark List Accent 1" w:uiPriority="70"/>
+    <w:lsdException w:name="Colorful Shading Accent 1" w:uiPriority="71"/>
+    <w:lsdException w:name="Colorful List Accent 1" w:uiPriority="72"/>
+    <w:lsdException w:name="Colorful Grid Accent 1" w:uiPriority="73"/>
+    <w:lsdException w:name="Light Shading Accent 2" w:uiPriority="60"/>
+    <w:lsdException w:name="Light List Accent 2" w:uiPriority="61"/>
+    <w:lsdException w:name="Light Grid Accent 2" w:uiPriority="62"/>
+    <w:lsdException w:name="Medium Shading 1 Accent 2" w:uiPriority="63"/>
+    <w:lsdException w:name="Medium Shading 2 Accent 2" w:uiPriority="64"/>
+    <w:lsdException w:name="Medium List 1 Accent 2" w:uiPriority="65"/>
+    <w:lsdException w:name="Medium List 2 Accent 2" w:uiPriority="66"/>
+    <w:lsdException w:name="Medium Grid 1 Accent 2" w:uiPriority="67"/>
+    <w:lsdException w:name="Medium Grid 2 Accent 2" w:uiPriority="68"/>
+    <w:lsdException w:name="Medium Grid 3 Accent 2" w:uiPriority="69"/>
+    <w:lsdException w:name="Dark List Accent 2" w:uiPriority="70"/>
+    <w:lsdException w:name="Colorful Shading Accent 2" w:uiPriority="71"/>
+    <w:lsdException w:name="Colorful List Accent 2" w:uiPriority="72"/>
+    <w:lsdException w:name="Colorful Grid Accent 2" w:uiPriority="73"/>
+    <w:lsdException w:name="Light Shading Accent 3" w:uiPriority="60"/>
+    <w:lsdException w:name="Light List Accent 3" w:uiPriority="61"/>
+    <w:lsdException w:name="Light Grid Accent 3" w:uiPriority="62"/>
+    <w:lsdException w:name="Medium Shading 1 Accent 3" w:uiPriority="63"/>
+    <w:lsdException w:name="Medium Shading 2 Accent 3" w:uiPriority="64"/>
+    <w:lsdException w:name="Medium List 1 Accent 3" w:uiPriority="65"/>
+    <w:lsdException w:name="Medium List 2 Accent 3" w:uiPriority="66"/>
+    <w:lsdException w:name="Medium Grid 1 Accent 3" w:uiPriority="67"/>
+    <w:lsdException w:name="Medium Grid 2 Accent 3" w:uiPriority="68"/>
+    <w:lsdException w:name="Medium Grid 3 Accent 3" w:uiPriority="69"/>
+    <w:lsdException w:name="Dark List Accent 3" w:uiPriority="70"/>
+    <w:lsdException w:name="Colorful Shading Accent 3" w:uiPriority="71"/>
+    <w:lsdException w:name="Colorful List Accent 3" w:uiPriority="72"/>
+    <w:lsdException w:name="Colorful Grid Accent 3" w:uiPriority="73"/>
+    <w:lsdException w:name="Light Shading Accent 4" w:uiPriority="60"/>
+    <w:lsdException w:name="Light List Accent 4" w:uiPriority="61"/>
+    <w:lsdException w:name="Light Grid Accent 4" w:uiPriority="62"/>
+    <w:lsdException w:name="Medium Shading 1 Accent 4" w:uiPriority="63"/>
+    <w:lsdException w:name="Medium Shading 2 Accent 4" w:uiPriority="64"/>
+    <w:lsdException w:name="Medium List 1 Accent 4" w:uiPriority="65"/>
+    <w:lsdException w:name="Medium List 2 Accent 4" w:uiPriority="66"/>
+    <w:lsdException w:name="Medium Grid 1 Accent 4" w:uiPriority="67"/>
+    <w:lsdException w:name="Medium Grid 2 Accent 4" w:uiPriority="68"/>
+    <w:lsdException w:name="Medium Grid 3 Accent 4" w:uiPriority="69"/>
+    <w:lsdException w:name="Dark List Accent 4" w:uiPriority="70"/>
+    <w:lsdException w:name="Colorful Shading Accent 4" w:uiPriority="71"/>
+    <w:lsdException w:name="Colorful List Accent 4" w:uiPriority="72"/>
+    <w:lsdException w:name="Colorful Grid Accent 4" w:uiPriority="73"/>
+    <w:lsdException w:name="Light Shading Accent 5" w:uiPriority="60"/>
+    <w:lsdException w:name="Light List Accent 5" w:uiPriority="61"/>
+    <w:lsdException w:name="Light Grid Accent 5" w:uiPriority="62"/>
+    <w:lsdException w:name="Medium Shading 1 Accent 5" w:uiPriority="63"/>
+    <w:lsdException w:name="Medium Shading 2 Accent 5" w:uiPriority="64"/>
+    <w:lsdException w:name="Medium List 1 Accent 5" w:uiPriority="65"/>
+    <w:lsdException w:name="Medium List 2 Accent 5" w:uiPriority="66"/>
+    <w:lsdException w:name="Medium Grid 1 Accent 5" w:uiPriority="67"/>
+    <w:lsdException w:name="Medium Grid 2 Accent 5" w:uiPriority="68"/>
+    <w:lsdException w:name="Medium Grid 3 Accent 5" w:uiPriority="69"/>
+    <w:lsdException w:name="Dark List Accent 5" w:uiPriority="70"/>
+    <w:lsdException w:name="Colorful Shading Accent 5" w:uiPriority="71"/>
+    <w:lsdException w:name="Colorful List Accent 5" w:uiPriority="72"/>
+    <w:lsdException w:name="Colorful Grid Accent 5" w:uiPriority="73"/>
+    <w:lsdException w:name="Light Shading Accent 6" w:uiPriority="60"/>
+    <w:lsdException w:name="Light List Accent 6" w:uiPriority="61"/>
+    <w:lsdException w:name="Light Grid Accent 6" w:uiPriority="62"/>
+    <w:lsdException w:name="Medium Shading 1 Accent 6" w:uiPriority="63"/>
+    <w:lsdException w:name="Medium Shading 2 Accent 6" w:uiPriority="64"/>
+    <w:lsdException w:name="Medium List 1 Accent 6" w:uiPriority="65"/>
+    <w:lsdException w:name="Medium List 2 Accent 6" w:uiPriority="66"/>
+    <w:lsdException w:name="Medium Grid 1 Accent 6" w:uiPriority="67"/>
+    <w:lsdException w:name="Medium Grid 2 Accent 6" w:uiPriority="68"/>
+    <w:lsdException w:name="Medium Grid 3 Accent 6" w:uiPriority="69"/>
+    <w:lsdException w:name="Dark List Accent 6" w:uiPriority="70"/>
+    <w:lsdException w:name="Colorful Shading Accent 6" w:uiPriority="71"/>
+    <w:lsdException w:name="Colorful List Accent 6" w:uiPriority="72"/>
+    <w:lsdException w:name="Colorful Grid Accent 6" w:uiPriority="73"/>
+    <w:lsdException w:name="Subtle Emphasis" w:uiPriority="19" w:qFormat="1"/>
+    <w:lsdException w:name="Intense Emphasis" w:uiPriority="21" w:qFormat="1"/>
+    <w:lsdException w:name="Subtle Reference" w:uiPriority="31" w:qFormat="1"/>
+    <w:lsdException w:name="Intense Reference" w:uiPriority="32" w:qFormat="1"/>
+    <w:lsdException w:name="Book Title" w:uiPriority="33" w:qFormat="1"/>
+    <w:lsdException w:name="Bibliography" w:semiHidden="1" w:uiPriority="37" w:unhideWhenUsed="1"/>
+    <w:lsdException w:name="TOC Heading" w:semiHidden="1" w:uiPriority="39" w:unhideWhenUsed="1" w:qFormat="1"/>
+    <w:lsdException w:name="Plain Table 1" w:uiPriority="41"/>
+    <w:lsdException w:name="Plain Table 2" w:uiPriority="42"/>
+    <w:lsdException w:name="Plain Table 3" w:uiPriority="43"/>
+    <w:lsdException w:name="Plain Table 4" w:uiPriority="44"/>
+    <w:lsdException w:name="Plain Table 5" w:uiPriority="45"/>
+    <w:lsdException w:name="Grid Table Light" w:uiPriority="40"/>
+    <w:lsdException w:name="Grid Table 1 Light" w:uiPriority="46"/>
+    <w:lsdException w:name="Grid Table 2" w:uiPriority="47"/>
+    <w:lsdException w:name="Grid Table 3" w:uiPriority="48"/>
+    <w:lsdException w:name="Grid Table 4" w:uiPriority="49"/>
+    <w:lsdException w:name="Grid Table 5 Dark" w:uiPriority="50"/>
+    <w:lsdException w:name="Grid Table 6 Colorful" w:uiPriority="51"/>
+    <w:lsdException w:name="Grid Table 7 Colorful" w:uiPriority="52"/>
+    <w:lsdException w:name="Grid Table 1 Light Accent 1" w:uiPriority="46"/>
+    <w:lsdException w:name="Grid Table 2 Accent 1" w:uiPriority="47"/>
+    <w:lsdException w:name="Grid Table 3 Accent 1" w:uiPriority="48"/>
+    <w:lsdException w:name="Grid Table 4 Accent 1" w:uiPriority="49"/>
+    <w:lsdException w:name="Grid Table 5 Dark Accent 1" w:uiPriority="50"/>
+    <w:lsdException w:name="Grid Table 6 Colorful Accent 1" w:uiPriority="51"/>
+    <w:lsdException w:name="Grid Table 7 Colorful Accent 1" w:uiPriority="52"/>
+    <w:lsdException w:name="Grid Table 1 Light Accent 2" w:uiPriority="46"/>
+    <w:lsdException w:name="Grid Table 2 Accent 2" w:uiPriority="47"/>
+    <w:lsdException w:name="Grid Table 3 Accent 2" w:uiPriority="48"/>
+    <w:lsdException w:name="Grid Table 4 Accent 2" w:uiPriority="49"/>
+    <w:lsdException w:name="Grid Table 5 Dark Accent 2" w:uiPriority="50"/>
+    <w:lsdException w:name="Grid Table 6 Colorful Accent 2" w:uiPriority="51"/>
+    <w:lsdException w:name="Grid Table 7 Colorful Accent 2" w:uiPriority="52"/>
+    <w:lsdException w:name="Grid Table 1 Light Accent 3" w:uiPriority="46"/>
+    <w:lsdException w:name="Grid Table 2 Accent 3" w:uiPriority="47"/>
+    <w:lsdException w:name="Grid Table 3 Accent 3" w:uiPriority="48"/>
+    <w:lsdException w:name="Grid Table 4 Accent 3" w:uiPriority="49"/>
+    <w:lsdException w:name="Grid Table 5 Dark Accent 3" w:uiPriority="50"/>
+    <w:lsdException w:name="Grid Table 6 Colorful Accent 3" w:uiPriority="51"/>
+    <w:lsdException w:name="Grid Table 7 Colorful Accent 3" w:uiPriority="52"/>
+    <w:lsdException w:name="Grid Table 1 Light Accent 4" w:uiPriority="46"/>
+    <w:lsdException w:name="Grid Table 2 Accent 4" w:uiPriority="47"/>
+    <w:lsdException w:name="Grid Table 3 Accent 4" w:uiPriority="48"/>
+    <w:lsdException w:name="Grid Table 4 Accent 4" w:uiPriority="49"/>
+    <w:lsdException w:name="Grid Table 5 Dark Accent 4" w:uiPriority="50"/>
+    <w:lsdException w:name="Grid Table 6 Colorful Accent 4" w:uiPriority="51"/>
+    <w:lsdException w:name="Grid Table 7 Colorful Accent 4" w:uiPriority="52"/>
+    <w:lsdException w:name="Grid Table 1 Light Accent 5" w:uiPriority="46"/>
+    <w:lsdException w:name="Grid Table 2 Accent 5" w:uiPriority="47"/>
+    <w:lsdException w:name="Grid Table 3 Accent 5" w:uiPriority="48"/>
+    <w:lsdException w:name="Grid Table 4 Accent 5" w:uiPriority="49"/>
+    <w:lsdException w:name="Grid Table 5 Dark Accent 5" w:uiPriority="50"/>
+    <w:lsdException w:name="Grid Table 6 Colorful Accent 5" w:uiPriority="51"/>
+    <w:lsdException w:name="Grid Table 7 Colorful Accent 5" w:uiPriority="52"/>
+    <w:lsdException w:name="Grid Table 1 Light Accent 6" w:uiPriority="46"/>
+    <w:lsdException w:name="Grid Table 2 Accent 6" w:uiPriority="47"/>
+    <w:lsdException w:name="Grid Table 3 Accent 6" w:uiPriority="48"/>
+    <w:lsdException w:name="Grid Table 4 Accent 6" w:uiPriority="49"/>
+    <w:lsdException w:name="Grid Table 5 Dark Accent 6" w:uiPriority="50"/>
+    <w:lsdException w:name="Grid Table 6 Colorful Accent 6" w:uiPriority="51"/>
+    <w:lsdException w:name="Grid Table 7 Colorful Accent 6" w:uiPriority="52"/>
+    <w:lsdException w:name="List Table 1 Light" w:uiPriority="46"/>
+    <w:lsdException w:name="List Table 2" w:uiPriority="47"/>
+    <w:lsdException w:name="List Table 3" w:uiPriority="48"/>
+    <w:lsdException w:name="List Table 4" w:uiPriority="49"/>
+    <w:lsdException w:name="List Table 5 Dark" w:uiPriority="50"/>
+    <w:lsdException w:name="List Table 6 Colorful" w:uiPriority="51"/>
+    <w:lsdException w:name="List Table 7 Colorful" w:uiPriority="52"/>
+    <w:lsdException w:name="List Table 1 Light Accent 1" w:uiPriority="46"/>
+    <w:lsdException w:name="List Table 2 Accent 1" w:uiPriority="47"/>
+    <w:lsdException w:name="List Table 3 Accent 1" w:uiPriority="48"/>
+    <w:lsdException w:name="List Table 4 Accent 1" w:uiPriority="49"/>
+    <w:lsdException w:name="List Table 5 Dark Accent 1" w:uiPriority="50"/>
+    <w:lsdException w:name="List Table 6 Colorful Accent 1" w:uiPriority="51"/>
+    <w:lsdException w:name="List Table 7 Colorful Accent 1" w:uiPriority="52"/>
+    <w:lsdException w:name="List Table 1 Light Accent 2" w:uiPriority="46"/>
+    <w:lsdException w:name="List Table 2 Accent 2" w:uiPriority="47"/>
+    <w:lsdException w:name="List Table 3 Accent 2" w:uiPriority="48"/>
+    <w:lsdException w:name="List Table 4 Accent 2" w:uiPriority="49"/>
+    <w:lsdException w:name="List Table 5 Dark Accent 2" w:uiPriority="50"/>
+    <w:lsdException w:name="List Table 6 Colorful Accent 2" w:uiPriority="51"/>
+    <w:lsdException w:name="List Table 7 Colorful Accent 2" w:uiPriority="52"/>
+    <w:lsdException w:name="List Table 1 Light Accent 3" w:uiPriority="46"/>
+    <w:lsdException w:name="List Table 2 Accent 3" w:uiPriority="47"/>
+    <w:lsdException w:name="List Table 3 Accent 3" w:uiPriority="48"/>
+    <w:lsdException w:name="List Table 4 Accent 3" w:uiPriority="49"/>
+    <w:lsdException w:name="List Table 5 Dark Accent 3" w:uiPriority="50"/>
+    <w:lsdException w:name="List Table 6 Colorful Accent 3" w:uiPriority="51"/>
+    <w:lsdException w:name="List Table 7 Colorful Accent 3" w:uiPriority="52"/>
+    <w:lsdException w:name="List Table 1 Light Accent 4" w:uiPriority="46"/>
+    <w:lsdException w:name="List Table 2 Accent 4" w:uiPriority="47"/>
+    <w:lsdException w:name="List Table 3 Accent 4" w:uiPriority="48"/>
+    <w:lsdException w:name="List Table 4 Accent 4" w:uiPriority="49"/>
+    <w:lsdException w:name="List Table 5 Dark Accent 4" w:uiPriority="50"/>
+    <w:lsdException w:name="List Table 6 Colorful Accent 4" w:uiPriority="51"/>
+    <w:lsdException w:name="List Table 7 Colorful Accent 4" w:uiPriority="52"/>
+    <w:lsdException w:name="List Table 1 Light Accent 5" w:uiPriority="46"/>
+    <w:lsdException w:name="List Table 2 Accent 5" w:uiPriority="47"/>
+    <w:lsdException w:name="List Table 3 Accent 5" w:uiPriority="48"/>
+    <w:lsdException w:name="List Table 4 Accent 5" w:uiPriority="49"/>
+    <w:lsdException w:name="List Table 5 Dark Accent 5" w:uiPriority="50"/>
+    <w:lsdException w:name="List Table 6 Colorful Accent 5" w:uiPriority="51"/>
+    <w:lsdException w:name="List Table 7 Colorful Accent 5" w:uiPriority="52"/>
+    <w:lsdException w:name="List Table 1 Light Accent 6" w:uiPriority="46"/>
+    <w:lsdException w:name="List Table 2 Accent 6" w:uiPriority="47"/>
+    <w:lsdException w:name="List Table 3 Accent 6" w:uiPriority="48"/>
+    <w:lsdException w:name="List Table 4 Accent 6" w:uiPriority="49"/>
+    <w:lsdException w:name="List Table 5 Dark Accent 6" w:uiPriority="50"/>
+    <w:lsdException w:name="List Table 6 Colorful Accent 6" w:uiPriority="51"/>
+    <w:lsdException w:name="List Table 7 Colorful Accent 6" w:uiPriority="52"/>
   </w:latentStyles>
   <w:style w:type="paragraph" w:default="1" w:styleId="Normal">
     <w:name w:val="Normal"/>
@@ -11833,1143 +12789,6 @@
   <w:style w:type="character" w:default="1" w:styleId="DefaultParagraphFont">
     <w:name w:val="Default Paragraph Font"/>
     <w:uiPriority w:val="1"/>
-    <w:semiHidden/>
-    <w:unhideWhenUsed/>
-  </w:style>
-  <w:style w:type="table" w:default="1" w:styleId="TableNormal">
-    <w:name w:val="Normal Table"/>
-    <w:uiPriority w:val="99"/>
-    <w:semiHidden/>
-    <w:unhideWhenUsed/>
-    <w:tblPr>
-      <w:tblInd w:w="0" w:type="dxa"/>
-      <w:tblCellMar>
-        <w:top w:w="0" w:type="dxa"/>
-        <w:left w:w="108" w:type="dxa"/>
-        <w:bottom w:w="0" w:type="dxa"/>
-        <w:right w:w="108" w:type="dxa"/>
-      </w:tblCellMar>
-    </w:tblPr>
-  </w:style>
-  <w:style w:type="numbering" w:default="1" w:styleId="NoList">
-    <w:name w:val="No List"/>
-    <w:uiPriority w:val="99"/>
-    <w:semiHidden/>
-    <w:unhideWhenUsed/>
-  </w:style>
-  <w:style w:type="paragraph" w:customStyle="1" w:styleId="Logo">
-    <w:name w:val="Logo"/>
-    <w:basedOn w:val="Normal"/>
-    <w:uiPriority w:val="99"/>
-    <w:semiHidden/>
-    <w:unhideWhenUsed/>
-    <w:pPr>
-      <w:spacing w:before="600"/>
-    </w:pPr>
-  </w:style>
-  <w:style w:type="character" w:styleId="PlaceholderText">
-    <w:name w:val="Placeholder Text"/>
-    <w:basedOn w:val="DefaultParagraphFont"/>
-    <w:uiPriority w:val="99"/>
-    <w:semiHidden/>
-    <w:rPr>
-      <w:color w:val="808080"/>
-    </w:rPr>
-  </w:style>
-  <w:style w:type="paragraph" w:styleId="Title">
-    <w:name w:val="Title"/>
-    <w:basedOn w:val="Normal"/>
-    <w:next w:val="Normal"/>
-    <w:link w:val="TitleChar"/>
-    <w:uiPriority w:val="10"/>
-    <w:qFormat/>
-    <w:rsid w:val="00271161"/>
-    <w:pPr>
-      <w:spacing w:before="0" w:after="0"/>
-    </w:pPr>
-    <w:rPr>
-      <w:rFonts w:asciiTheme="majorHAnsi" w:eastAsiaTheme="majorEastAsia" w:hAnsiTheme="majorHAnsi" w:cstheme="majorBidi"/>
-      <w:caps/>
-      <w:color w:val="F24F4F" w:themeColor="accent1"/>
-      <w:spacing w:val="10"/>
-      <w:sz w:val="52"/>
-      <w:szCs w:val="52"/>
-    </w:rPr>
-  </w:style>
-  <w:style w:type="character" w:customStyle="1" w:styleId="TitleChar">
-    <w:name w:val="Title Char"/>
-    <w:basedOn w:val="DefaultParagraphFont"/>
-    <w:link w:val="Title"/>
-    <w:uiPriority w:val="10"/>
-    <w:rsid w:val="00271161"/>
-    <w:rPr>
-      <w:rFonts w:asciiTheme="majorHAnsi" w:eastAsiaTheme="majorEastAsia" w:hAnsiTheme="majorHAnsi" w:cstheme="majorBidi"/>
-      <w:caps/>
-      <w:color w:val="F24F4F" w:themeColor="accent1"/>
-      <w:spacing w:val="10"/>
-      <w:sz w:val="52"/>
-      <w:szCs w:val="52"/>
-    </w:rPr>
-  </w:style>
-  <w:style w:type="paragraph" w:styleId="Subtitle">
-    <w:name w:val="Subtitle"/>
-    <w:basedOn w:val="Normal"/>
-    <w:next w:val="Normal"/>
-    <w:link w:val="SubtitleChar"/>
-    <w:uiPriority w:val="11"/>
-    <w:qFormat/>
-    <w:rsid w:val="00271161"/>
-    <w:pPr>
-      <w:spacing w:before="0" w:after="500" w:line="240" w:lineRule="auto"/>
-    </w:pPr>
-    <w:rPr>
-      <w:caps/>
-      <w:color w:val="595959" w:themeColor="text1" w:themeTint="A6"/>
-      <w:spacing w:val="10"/>
-      <w:sz w:val="21"/>
-      <w:szCs w:val="21"/>
-    </w:rPr>
-  </w:style>
-  <w:style w:type="character" w:customStyle="1" w:styleId="SubtitleChar">
-    <w:name w:val="Subtitle Char"/>
-    <w:basedOn w:val="DefaultParagraphFont"/>
-    <w:link w:val="Subtitle"/>
-    <w:uiPriority w:val="11"/>
-    <w:rsid w:val="00271161"/>
-    <w:rPr>
-      <w:caps/>
-      <w:color w:val="595959" w:themeColor="text1" w:themeTint="A6"/>
-      <w:spacing w:val="10"/>
-      <w:sz w:val="21"/>
-      <w:szCs w:val="21"/>
-    </w:rPr>
-  </w:style>
-  <w:style w:type="paragraph" w:styleId="NoSpacing">
-    <w:name w:val="No Spacing"/>
-    <w:uiPriority w:val="1"/>
-    <w:qFormat/>
-    <w:rsid w:val="00271161"/>
-    <w:pPr>
-      <w:spacing w:after="0" w:line="240" w:lineRule="auto"/>
-    </w:pPr>
-  </w:style>
-  <w:style w:type="table" w:styleId="TableGrid">
-    <w:name w:val="Table Grid"/>
-    <w:basedOn w:val="TableNormal"/>
-    <w:uiPriority w:val="39"/>
-    <w:pPr>
-      <w:spacing w:after="0" w:line="240" w:lineRule="auto"/>
-    </w:pPr>
-    <w:tblPr>
-      <w:tblBorders>
-        <w:top w:val="single" w:sz="4" w:space="0" w:color="auto"/>
-        <w:left w:val="single" w:sz="4" w:space="0" w:color="auto"/>
-        <w:bottom w:val="single" w:sz="4" w:space="0" w:color="auto"/>
-        <w:right w:val="single" w:sz="4" w:space="0" w:color="auto"/>
-        <w:insideH w:val="single" w:sz="4" w:space="0" w:color="auto"/>
-        <w:insideV w:val="single" w:sz="4" w:space="0" w:color="auto"/>
-      </w:tblBorders>
-    </w:tblPr>
-  </w:style>
-  <w:style w:type="paragraph" w:customStyle="1" w:styleId="ContactInfo">
-    <w:name w:val="Contact Info"/>
-    <w:basedOn w:val="NoSpacing"/>
-    <w:uiPriority w:val="99"/>
-    <w:rPr>
-      <w:color w:val="FFFFFF" w:themeColor="background1"/>
-      <w:sz w:val="22"/>
-      <w:szCs w:val="22"/>
-    </w:rPr>
-  </w:style>
-  <w:style w:type="paragraph" w:customStyle="1" w:styleId="TableSpace">
-    <w:name w:val="Table Space"/>
-    <w:basedOn w:val="NoSpacing"/>
-    <w:uiPriority w:val="99"/>
-    <w:pPr>
-      <w:spacing w:line="14" w:lineRule="exact"/>
-    </w:pPr>
-  </w:style>
-  <w:style w:type="paragraph" w:styleId="Header">
-    <w:name w:val="header"/>
-    <w:basedOn w:val="Normal"/>
-    <w:link w:val="HeaderChar"/>
-    <w:uiPriority w:val="99"/>
-    <w:unhideWhenUsed/>
-    <w:pPr>
-      <w:tabs>
-        <w:tab w:val="center" w:pos="4680"/>
-        <w:tab w:val="right" w:pos="9360"/>
-      </w:tabs>
-      <w:spacing w:after="0" w:line="240" w:lineRule="auto"/>
-    </w:pPr>
-  </w:style>
-  <w:style w:type="character" w:customStyle="1" w:styleId="HeaderChar">
-    <w:name w:val="Header Char"/>
-    <w:basedOn w:val="DefaultParagraphFont"/>
-    <w:link w:val="Header"/>
-    <w:uiPriority w:val="99"/>
-  </w:style>
-  <w:style w:type="paragraph" w:styleId="Footer">
-    <w:name w:val="footer"/>
-    <w:basedOn w:val="Normal"/>
-    <w:link w:val="FooterChar"/>
-    <w:uiPriority w:val="99"/>
-    <w:unhideWhenUsed/>
-    <w:pPr>
-      <w:spacing w:after="0" w:line="240" w:lineRule="auto"/>
-    </w:pPr>
-    <w:rPr>
-      <w:rFonts w:asciiTheme="majorHAnsi" w:eastAsiaTheme="majorEastAsia" w:hAnsiTheme="majorHAnsi" w:cstheme="majorBidi"/>
-      <w:caps/>
-      <w:color w:val="F24F4F" w:themeColor="accent1"/>
-      <w:sz w:val="16"/>
-      <w:szCs w:val="16"/>
-    </w:rPr>
-  </w:style>
-  <w:style w:type="character" w:customStyle="1" w:styleId="FooterChar">
-    <w:name w:val="Footer Char"/>
-    <w:basedOn w:val="DefaultParagraphFont"/>
-    <w:link w:val="Footer"/>
-    <w:uiPriority w:val="99"/>
-    <w:rPr>
-      <w:rFonts w:asciiTheme="majorHAnsi" w:eastAsiaTheme="majorEastAsia" w:hAnsiTheme="majorHAnsi" w:cstheme="majorBidi"/>
-      <w:caps/>
-      <w:color w:val="F24F4F" w:themeColor="accent1"/>
-      <w:sz w:val="16"/>
-      <w:szCs w:val="16"/>
-    </w:rPr>
-  </w:style>
-  <w:style w:type="character" w:customStyle="1" w:styleId="Heading1Char">
-    <w:name w:val="Heading 1 Char"/>
-    <w:basedOn w:val="DefaultParagraphFont"/>
-    <w:link w:val="Heading1"/>
-    <w:uiPriority w:val="9"/>
-    <w:rsid w:val="00271161"/>
-    <w:rPr>
-      <w:caps/>
-      <w:color w:val="FFFFFF" w:themeColor="background1"/>
-      <w:spacing w:val="15"/>
-      <w:sz w:val="22"/>
-      <w:szCs w:val="22"/>
-      <w:shd w:val="clear" w:color="auto" w:fill="F24F4F" w:themeFill="accent1"/>
-    </w:rPr>
-  </w:style>
-  <w:style w:type="character" w:customStyle="1" w:styleId="Heading2Char">
-    <w:name w:val="Heading 2 Char"/>
-    <w:basedOn w:val="DefaultParagraphFont"/>
-    <w:link w:val="Heading2"/>
-    <w:uiPriority w:val="9"/>
-    <w:rsid w:val="00271161"/>
-    <w:rPr>
-      <w:caps/>
-      <w:spacing w:val="15"/>
-      <w:shd w:val="clear" w:color="auto" w:fill="FCDBDB" w:themeFill="accent1" w:themeFillTint="33"/>
-    </w:rPr>
-  </w:style>
-  <w:style w:type="paragraph" w:styleId="TOCHeading">
-    <w:name w:val="TOC Heading"/>
-    <w:basedOn w:val="Heading1"/>
-    <w:next w:val="Normal"/>
-    <w:uiPriority w:val="39"/>
-    <w:unhideWhenUsed/>
-    <w:qFormat/>
-    <w:rsid w:val="00271161"/>
-    <w:pPr>
-      <w:outlineLvl w:val="9"/>
-    </w:pPr>
-  </w:style>
-  <w:style w:type="paragraph" w:styleId="TOC1">
-    <w:name w:val="toc 1"/>
-    <w:basedOn w:val="Normal"/>
-    <w:next w:val="Normal"/>
-    <w:autoRedefine/>
-    <w:uiPriority w:val="39"/>
-    <w:unhideWhenUsed/>
-    <w:pPr>
-      <w:numPr>
-        <w:numId w:val="1"/>
-      </w:numPr>
-      <w:spacing w:after="140" w:line="240" w:lineRule="auto"/>
-      <w:ind w:right="3240"/>
-    </w:pPr>
-    <w:rPr>
-      <w:b/>
-      <w:bCs/>
-      <w:sz w:val="26"/>
-      <w:szCs w:val="26"/>
-    </w:rPr>
-  </w:style>
-  <w:style w:type="paragraph" w:styleId="TOC2">
-    <w:name w:val="toc 2"/>
-    <w:basedOn w:val="Normal"/>
-    <w:next w:val="Normal"/>
-    <w:autoRedefine/>
-    <w:uiPriority w:val="39"/>
-    <w:unhideWhenUsed/>
-    <w:pPr>
-      <w:tabs>
-        <w:tab w:val="right" w:leader="dot" w:pos="9350"/>
-      </w:tabs>
-      <w:spacing w:after="100" w:line="240" w:lineRule="auto"/>
-      <w:ind w:left="720" w:right="3240"/>
-    </w:pPr>
-    <w:rPr>
-      <w:sz w:val="22"/>
-      <w:szCs w:val="22"/>
-    </w:rPr>
-  </w:style>
-  <w:style w:type="character" w:styleId="Hyperlink">
-    <w:name w:val="Hyperlink"/>
-    <w:basedOn w:val="DefaultParagraphFont"/>
-    <w:uiPriority w:val="99"/>
-    <w:unhideWhenUsed/>
-    <w:rPr>
-      <w:color w:val="4C483D" w:themeColor="hyperlink"/>
-      <w:u w:val="single"/>
-    </w:rPr>
-  </w:style>
-  <w:style w:type="character" w:customStyle="1" w:styleId="Heading3Char">
-    <w:name w:val="Heading 3 Char"/>
-    <w:basedOn w:val="DefaultParagraphFont"/>
-    <w:link w:val="Heading3"/>
-    <w:uiPriority w:val="9"/>
-    <w:rsid w:val="00271161"/>
-    <w:rPr>
-      <w:caps/>
-      <w:color w:val="940B0B" w:themeColor="accent1" w:themeShade="7F"/>
-      <w:spacing w:val="15"/>
-    </w:rPr>
-  </w:style>
-  <w:style w:type="paragraph" w:customStyle="1" w:styleId="LogoAlt">
-    <w:name w:val="Logo Alt."/>
-    <w:basedOn w:val="Normal"/>
-    <w:uiPriority w:val="99"/>
-    <w:unhideWhenUsed/>
-    <w:pPr>
-      <w:spacing w:before="720" w:line="240" w:lineRule="auto"/>
-      <w:ind w:left="720"/>
-    </w:pPr>
-  </w:style>
-  <w:style w:type="paragraph" w:customStyle="1" w:styleId="FooterAlt">
-    <w:name w:val="Footer Alt."/>
-    <w:basedOn w:val="Normal"/>
-    <w:uiPriority w:val="99"/>
-    <w:unhideWhenUsed/>
-    <w:pPr>
-      <w:spacing w:after="0" w:line="240" w:lineRule="auto"/>
-    </w:pPr>
-    <w:rPr>
-      <w:i/>
-      <w:iCs/>
-      <w:sz w:val="18"/>
-      <w:szCs w:val="18"/>
-    </w:rPr>
-  </w:style>
-  <w:style w:type="table" w:customStyle="1" w:styleId="TipTable">
-    <w:name w:val="Tip Table"/>
-    <w:basedOn w:val="TableNormal"/>
-    <w:uiPriority w:val="99"/>
-    <w:pPr>
-      <w:spacing w:after="0" w:line="240" w:lineRule="auto"/>
-    </w:pPr>
-    <w:rPr>
-      <w:color w:val="404040" w:themeColor="text1" w:themeTint="BF"/>
-      <w:sz w:val="18"/>
-      <w:szCs w:val="18"/>
-    </w:rPr>
-    <w:tblPr>
-      <w:tblCellMar>
-        <w:top w:w="144" w:type="dxa"/>
-        <w:left w:w="0" w:type="dxa"/>
-        <w:right w:w="0" w:type="dxa"/>
-      </w:tblCellMar>
-    </w:tblPr>
-    <w:tcPr>
-      <w:shd w:val="clear" w:color="auto" w:fill="FCDBDB" w:themeFill="accent1" w:themeFillTint="33"/>
-    </w:tcPr>
-    <w:tblStylePr w:type="firstCol">
-      <w:pPr>
-        <w:wordWrap/>
-        <w:jc w:val="center"/>
-      </w:pPr>
-    </w:tblStylePr>
-  </w:style>
-  <w:style w:type="paragraph" w:customStyle="1" w:styleId="TipText">
-    <w:name w:val="Tip Text"/>
-    <w:basedOn w:val="Normal"/>
-    <w:uiPriority w:val="99"/>
-    <w:pPr>
-      <w:spacing w:before="160" w:after="160" w:line="264" w:lineRule="auto"/>
-      <w:ind w:right="576"/>
-    </w:pPr>
-    <w:rPr>
-      <w:rFonts w:asciiTheme="majorHAnsi" w:eastAsiaTheme="majorEastAsia" w:hAnsiTheme="majorHAnsi" w:cstheme="majorBidi"/>
-      <w:i/>
-      <w:iCs/>
-      <w:sz w:val="16"/>
-      <w:szCs w:val="16"/>
-    </w:rPr>
-  </w:style>
-  <w:style w:type="paragraph" w:customStyle="1" w:styleId="Icon">
-    <w:name w:val="Icon"/>
-    <w:basedOn w:val="Normal"/>
-    <w:uiPriority w:val="99"/>
-    <w:unhideWhenUsed/>
-    <w:pPr>
-      <w:spacing w:before="160" w:after="160" w:line="240" w:lineRule="auto"/>
-      <w:jc w:val="center"/>
-    </w:pPr>
-  </w:style>
-  <w:style w:type="character" w:customStyle="1" w:styleId="Heading4Char">
-    <w:name w:val="Heading 4 Char"/>
-    <w:basedOn w:val="DefaultParagraphFont"/>
-    <w:link w:val="Heading4"/>
-    <w:uiPriority w:val="9"/>
-    <w:semiHidden/>
-    <w:rsid w:val="00271161"/>
-    <w:rPr>
-      <w:caps/>
-      <w:color w:val="DF1010" w:themeColor="accent1" w:themeShade="BF"/>
-      <w:spacing w:val="10"/>
-    </w:rPr>
-  </w:style>
-  <w:style w:type="table" w:customStyle="1" w:styleId="FinancialTable">
-    <w:name w:val="Financial Table"/>
-    <w:basedOn w:val="TableNormal"/>
-    <w:uiPriority w:val="99"/>
-    <w:pPr>
-      <w:spacing w:before="60" w:after="60" w:line="240" w:lineRule="auto"/>
-    </w:pPr>
-    <w:tblPr>
-      <w:tblStyleRowBandSize w:val="1"/>
-      <w:tblBorders>
-        <w:top w:val="single" w:sz="4" w:space="0" w:color="BCB8AC" w:themeColor="text2" w:themeTint="66"/>
-        <w:left w:val="single" w:sz="4" w:space="0" w:color="BCB8AC" w:themeColor="text2" w:themeTint="66"/>
-        <w:bottom w:val="single" w:sz="4" w:space="0" w:color="BCB8AC" w:themeColor="text2" w:themeTint="66"/>
-        <w:right w:val="single" w:sz="4" w:space="0" w:color="BCB8AC" w:themeColor="text2" w:themeTint="66"/>
-        <w:insideV w:val="single" w:sz="4" w:space="0" w:color="BCB8AC" w:themeColor="text2" w:themeTint="66"/>
-      </w:tblBorders>
-    </w:tblPr>
-    <w:tblStylePr w:type="firstRow">
-      <w:rPr>
-        <w:rFonts w:asciiTheme="majorHAnsi" w:hAnsiTheme="majorHAnsi"/>
-        <w:color w:val="FFFFFF" w:themeColor="background1"/>
-        <w:sz w:val="16"/>
-      </w:rPr>
-      <w:tblPr/>
-      <w:tcPr>
-        <w:shd w:val="clear" w:color="auto" w:fill="F24F4F" w:themeFill="accent1"/>
-      </w:tcPr>
-    </w:tblStylePr>
-    <w:tblStylePr w:type="lastRow">
-      <w:rPr>
-        <w:rFonts w:asciiTheme="majorHAnsi" w:hAnsiTheme="majorHAnsi"/>
-        <w:b/>
-        <w:caps/>
-        <w:smallCaps w:val="0"/>
-        <w:color w:val="F24F4F" w:themeColor="accent1"/>
-        <w:sz w:val="16"/>
-      </w:rPr>
-      <w:tblPr/>
-      <w:tcPr>
-        <w:tcBorders>
-          <w:top w:val="nil"/>
-        </w:tcBorders>
-      </w:tcPr>
-    </w:tblStylePr>
-    <w:tblStylePr w:type="firstCol">
-      <w:rPr>
-        <w:rFonts w:asciiTheme="majorHAnsi" w:hAnsiTheme="majorHAnsi"/>
-        <w:sz w:val="16"/>
-      </w:rPr>
-    </w:tblStylePr>
-    <w:tblStylePr w:type="band2Horz">
-      <w:tblPr/>
-      <w:tcPr>
-        <w:shd w:val="clear" w:color="auto" w:fill="DDDBD5" w:themeFill="text2" w:themeFillTint="33"/>
-      </w:tcPr>
-    </w:tblStylePr>
-  </w:style>
-  <w:style w:type="paragraph" w:styleId="TOC3">
-    <w:name w:val="toc 3"/>
-    <w:basedOn w:val="Normal"/>
-    <w:next w:val="Normal"/>
-    <w:autoRedefine/>
-    <w:uiPriority w:val="39"/>
-    <w:unhideWhenUsed/>
-    <w:pPr>
-      <w:spacing w:after="100"/>
-      <w:ind w:left="720" w:right="3240"/>
-    </w:pPr>
-  </w:style>
-  <w:style w:type="paragraph" w:styleId="TOC4">
-    <w:name w:val="toc 4"/>
-    <w:basedOn w:val="Normal"/>
-    <w:next w:val="Normal"/>
-    <w:autoRedefine/>
-    <w:uiPriority w:val="39"/>
-    <w:semiHidden/>
-    <w:unhideWhenUsed/>
-    <w:pPr>
-      <w:spacing w:after="100"/>
-      <w:ind w:left="720" w:right="3240"/>
-    </w:pPr>
-  </w:style>
-  <w:style w:type="character" w:customStyle="1" w:styleId="Heading5Char">
-    <w:name w:val="Heading 5 Char"/>
-    <w:basedOn w:val="DefaultParagraphFont"/>
-    <w:link w:val="Heading5"/>
-    <w:uiPriority w:val="9"/>
-    <w:semiHidden/>
-    <w:rsid w:val="00271161"/>
-    <w:rPr>
-      <w:caps/>
-      <w:color w:val="DF1010" w:themeColor="accent1" w:themeShade="BF"/>
-      <w:spacing w:val="10"/>
-    </w:rPr>
-  </w:style>
-  <w:style w:type="character" w:customStyle="1" w:styleId="Heading6Char">
-    <w:name w:val="Heading 6 Char"/>
-    <w:basedOn w:val="DefaultParagraphFont"/>
-    <w:link w:val="Heading6"/>
-    <w:uiPriority w:val="9"/>
-    <w:semiHidden/>
-    <w:rsid w:val="00271161"/>
-    <w:rPr>
-      <w:caps/>
-      <w:color w:val="DF1010" w:themeColor="accent1" w:themeShade="BF"/>
-      <w:spacing w:val="10"/>
-    </w:rPr>
-  </w:style>
-  <w:style w:type="character" w:customStyle="1" w:styleId="Heading7Char">
-    <w:name w:val="Heading 7 Char"/>
-    <w:basedOn w:val="DefaultParagraphFont"/>
-    <w:link w:val="Heading7"/>
-    <w:uiPriority w:val="9"/>
-    <w:semiHidden/>
-    <w:rsid w:val="00271161"/>
-    <w:rPr>
-      <w:caps/>
-      <w:color w:val="DF1010" w:themeColor="accent1" w:themeShade="BF"/>
-      <w:spacing w:val="10"/>
-    </w:rPr>
-  </w:style>
-  <w:style w:type="character" w:customStyle="1" w:styleId="Heading8Char">
-    <w:name w:val="Heading 8 Char"/>
-    <w:basedOn w:val="DefaultParagraphFont"/>
-    <w:link w:val="Heading8"/>
-    <w:uiPriority w:val="9"/>
-    <w:semiHidden/>
-    <w:rsid w:val="00271161"/>
-    <w:rPr>
-      <w:caps/>
-      <w:spacing w:val="10"/>
-      <w:sz w:val="18"/>
-      <w:szCs w:val="18"/>
-    </w:rPr>
-  </w:style>
-  <w:style w:type="character" w:customStyle="1" w:styleId="Heading9Char">
-    <w:name w:val="Heading 9 Char"/>
-    <w:basedOn w:val="DefaultParagraphFont"/>
-    <w:link w:val="Heading9"/>
-    <w:uiPriority w:val="9"/>
-    <w:semiHidden/>
-    <w:rsid w:val="00271161"/>
-    <w:rPr>
-      <w:i/>
-      <w:iCs/>
-      <w:caps/>
-      <w:spacing w:val="10"/>
-      <w:sz w:val="18"/>
-      <w:szCs w:val="18"/>
-    </w:rPr>
-  </w:style>
-  <w:style w:type="paragraph" w:styleId="Caption">
-    <w:name w:val="caption"/>
-    <w:basedOn w:val="Normal"/>
-    <w:next w:val="Normal"/>
-    <w:uiPriority w:val="35"/>
-    <w:semiHidden/>
-    <w:unhideWhenUsed/>
-    <w:qFormat/>
-    <w:rsid w:val="00271161"/>
-    <w:rPr>
-      <w:b/>
-      <w:bCs/>
-      <w:color w:val="DF1010" w:themeColor="accent1" w:themeShade="BF"/>
-      <w:sz w:val="16"/>
-      <w:szCs w:val="16"/>
-    </w:rPr>
-  </w:style>
-  <w:style w:type="character" w:styleId="Strong">
-    <w:name w:val="Strong"/>
-    <w:uiPriority w:val="22"/>
-    <w:qFormat/>
-    <w:rsid w:val="00271161"/>
-    <w:rPr>
-      <w:b/>
-      <w:bCs/>
-    </w:rPr>
-  </w:style>
-  <w:style w:type="character" w:styleId="Emphasis">
-    <w:name w:val="Emphasis"/>
-    <w:uiPriority w:val="20"/>
-    <w:qFormat/>
-    <w:rsid w:val="00271161"/>
-    <w:rPr>
-      <w:caps/>
-      <w:color w:val="940B0B" w:themeColor="accent1" w:themeShade="7F"/>
-      <w:spacing w:val="5"/>
-    </w:rPr>
-  </w:style>
-  <w:style w:type="paragraph" w:styleId="Quote">
-    <w:name w:val="Quote"/>
-    <w:basedOn w:val="Normal"/>
-    <w:next w:val="Normal"/>
-    <w:link w:val="QuoteChar"/>
-    <w:uiPriority w:val="29"/>
-    <w:qFormat/>
-    <w:rsid w:val="00271161"/>
-    <w:rPr>
-      <w:i/>
-      <w:iCs/>
-      <w:sz w:val="24"/>
-      <w:szCs w:val="24"/>
-    </w:rPr>
-  </w:style>
-  <w:style w:type="character" w:customStyle="1" w:styleId="QuoteChar">
-    <w:name w:val="Quote Char"/>
-    <w:basedOn w:val="DefaultParagraphFont"/>
-    <w:link w:val="Quote"/>
-    <w:uiPriority w:val="29"/>
-    <w:rsid w:val="00271161"/>
-    <w:rPr>
-      <w:i/>
-      <w:iCs/>
-      <w:sz w:val="24"/>
-      <w:szCs w:val="24"/>
-    </w:rPr>
-  </w:style>
-  <w:style w:type="paragraph" w:styleId="IntenseQuote">
-    <w:name w:val="Intense Quote"/>
-    <w:basedOn w:val="Normal"/>
-    <w:next w:val="Normal"/>
-    <w:link w:val="IntenseQuoteChar"/>
-    <w:uiPriority w:val="30"/>
-    <w:qFormat/>
-    <w:rsid w:val="00271161"/>
-    <w:pPr>
-      <w:spacing w:before="240" w:after="240" w:line="240" w:lineRule="auto"/>
-      <w:ind w:left="1080" w:right="1080"/>
-      <w:jc w:val="center"/>
-    </w:pPr>
-    <w:rPr>
-      <w:color w:val="F24F4F" w:themeColor="accent1"/>
-      <w:sz w:val="24"/>
-      <w:szCs w:val="24"/>
-    </w:rPr>
-  </w:style>
-  <w:style w:type="character" w:customStyle="1" w:styleId="IntenseQuoteChar">
-    <w:name w:val="Intense Quote Char"/>
-    <w:basedOn w:val="DefaultParagraphFont"/>
-    <w:link w:val="IntenseQuote"/>
-    <w:uiPriority w:val="30"/>
-    <w:rsid w:val="00271161"/>
-    <w:rPr>
-      <w:color w:val="F24F4F" w:themeColor="accent1"/>
-      <w:sz w:val="24"/>
-      <w:szCs w:val="24"/>
-    </w:rPr>
-  </w:style>
-  <w:style w:type="character" w:styleId="SubtleEmphasis">
-    <w:name w:val="Subtle Emphasis"/>
-    <w:uiPriority w:val="19"/>
-    <w:qFormat/>
-    <w:rsid w:val="00271161"/>
-    <w:rPr>
-      <w:i/>
-      <w:iCs/>
-      <w:color w:val="940B0B" w:themeColor="accent1" w:themeShade="7F"/>
-    </w:rPr>
-  </w:style>
-  <w:style w:type="character" w:styleId="IntenseEmphasis">
-    <w:name w:val="Intense Emphasis"/>
-    <w:uiPriority w:val="21"/>
-    <w:qFormat/>
-    <w:rsid w:val="00271161"/>
-    <w:rPr>
-      <w:b/>
-      <w:bCs/>
-      <w:caps/>
-      <w:color w:val="940B0B" w:themeColor="accent1" w:themeShade="7F"/>
-      <w:spacing w:val="10"/>
-    </w:rPr>
-  </w:style>
-  <w:style w:type="character" w:styleId="SubtleReference">
-    <w:name w:val="Subtle Reference"/>
-    <w:uiPriority w:val="31"/>
-    <w:qFormat/>
-    <w:rsid w:val="00271161"/>
-    <w:rPr>
-      <w:b/>
-      <w:bCs/>
-      <w:color w:val="F24F4F" w:themeColor="accent1"/>
-    </w:rPr>
-  </w:style>
-  <w:style w:type="character" w:styleId="IntenseReference">
-    <w:name w:val="Intense Reference"/>
-    <w:uiPriority w:val="32"/>
-    <w:qFormat/>
-    <w:rsid w:val="00271161"/>
-    <w:rPr>
-      <w:b/>
-      <w:bCs/>
-      <w:i/>
-      <w:iCs/>
-      <w:caps/>
-      <w:color w:val="F24F4F" w:themeColor="accent1"/>
-    </w:rPr>
-  </w:style>
-  <w:style w:type="character" w:styleId="BookTitle">
-    <w:name w:val="Book Title"/>
-    <w:uiPriority w:val="33"/>
-    <w:qFormat/>
-    <w:rsid w:val="00271161"/>
-    <w:rPr>
-      <w:b/>
-      <w:bCs/>
-      <w:i/>
-      <w:iCs/>
-      <w:spacing w:val="0"/>
-    </w:rPr>
-  </w:style>
-  <w:style w:type="paragraph" w:styleId="ListParagraph">
-    <w:name w:val="List Paragraph"/>
-    <w:basedOn w:val="Normal"/>
-    <w:uiPriority w:val="34"/>
-    <w:qFormat/>
-    <w:rsid w:val="00830523"/>
-    <w:pPr>
-      <w:ind w:left="720"/>
-      <w:contextualSpacing/>
-    </w:pPr>
-  </w:style>
-  <w:style w:type="paragraph" w:styleId="BalloonText">
-    <w:name w:val="Balloon Text"/>
-    <w:basedOn w:val="Normal"/>
-    <w:link w:val="BalloonTextChar"/>
-    <w:uiPriority w:val="99"/>
-    <w:semiHidden/>
-    <w:unhideWhenUsed/>
-    <w:rsid w:val="00357853"/>
-    <w:pPr>
-      <w:spacing w:before="0" w:after="0" w:line="240" w:lineRule="auto"/>
-    </w:pPr>
-    <w:rPr>
-      <w:rFonts w:ascii="Tahoma" w:hAnsi="Tahoma" w:cs="Tahoma"/>
-      <w:sz w:val="16"/>
-      <w:szCs w:val="16"/>
-    </w:rPr>
-  </w:style>
-  <w:style w:type="character" w:customStyle="1" w:styleId="BalloonTextChar">
-    <w:name w:val="Balloon Text Char"/>
-    <w:basedOn w:val="DefaultParagraphFont"/>
-    <w:link w:val="BalloonText"/>
-    <w:uiPriority w:val="99"/>
-    <w:semiHidden/>
-    <w:rsid w:val="00357853"/>
-    <w:rPr>
-      <w:rFonts w:ascii="Tahoma" w:hAnsi="Tahoma" w:cs="Tahoma"/>
-      <w:sz w:val="16"/>
-      <w:szCs w:val="16"/>
-    </w:rPr>
-  </w:style>
-  <w:style w:type="character" w:styleId="FollowedHyperlink">
-    <w:name w:val="FollowedHyperlink"/>
-    <w:basedOn w:val="DefaultParagraphFont"/>
-    <w:uiPriority w:val="99"/>
-    <w:semiHidden/>
-    <w:unhideWhenUsed/>
-    <w:rsid w:val="003840FB"/>
-    <w:rPr>
-      <w:color w:val="A3648B" w:themeColor="followedHyperlink"/>
-      <w:u w:val="single"/>
-    </w:rPr>
-  </w:style>
-</w:styles>
-</file>
-
-<file path=word/stylesWithEffects.xml><?xml version="1.0" encoding="utf-8"?>
-<w:styles xmlns:wpc="http://schemas.microsoft.com/office/word/2010/wordprocessingCanvas" xmlns:mc="http://schemas.openxmlformats.org/markup-compatibility/2006" xmlns:o="urn:schemas-microsoft-com:office:office" xmlns:r="http://schemas.openxmlformats.org/officeDocument/2006/relationships" xmlns:m="http://schemas.openxmlformats.org/officeDocument/2006/math" xmlns:v="urn:schemas-microsoft-com:vml" xmlns:wp14="http://schemas.microsoft.com/office/word/2010/wordprocessingDrawing" xmlns:wp="http://schemas.openxmlformats.org/drawingml/2006/wordprocessingDrawing" xmlns:w10="urn:schemas-microsoft-com:office:word" xmlns:w="http://schemas.openxmlformats.org/wordprocessingml/2006/main" xmlns:w14="http://schemas.microsoft.com/office/word/2010/wordml" xmlns:wpg="http://schemas.microsoft.com/office/word/2010/wordprocessingGroup" xmlns:wpi="http://schemas.microsoft.com/office/word/2010/wordprocessingInk" xmlns:wne="http://schemas.microsoft.com/office/word/2006/wordml" xmlns:wps="http://schemas.microsoft.com/office/word/2010/wordprocessingShape" mc:Ignorable="w14 wp14">
-  <w:docDefaults>
-    <w:rPrDefault>
-      <w:rPr>
-        <w:rFonts w:asciiTheme="minorHAnsi" w:eastAsiaTheme="minorEastAsia" w:hAnsiTheme="minorHAnsi" w:cstheme="minorBidi"/>
-        <w:lang w:val="en-US" w:eastAsia="ja-JP" w:bidi="ar-SA"/>
-      </w:rPr>
-    </w:rPrDefault>
-    <w:pPrDefault>
-      <w:pPr>
-        <w:spacing w:before="100" w:after="200" w:line="276" w:lineRule="auto"/>
-      </w:pPr>
-    </w:pPrDefault>
-  </w:docDefaults>
-  <w:latentStyles w:defLockedState="0" w:defUIPriority="99" w:defSemiHidden="1" w:defUnhideWhenUsed="1" w:defQFormat="0" w:count="267">
-    <w:lsdException w:name="Normal" w:semiHidden="0" w:uiPriority="0" w:unhideWhenUsed="0" w:qFormat="1"/>
-    <w:lsdException w:name="heading 1" w:semiHidden="0" w:uiPriority="9" w:unhideWhenUsed="0" w:qFormat="1"/>
-    <w:lsdException w:name="heading 2" w:uiPriority="9" w:qFormat="1"/>
-    <w:lsdException w:name="heading 3" w:uiPriority="9" w:qFormat="1"/>
-    <w:lsdException w:name="heading 4" w:uiPriority="9" w:qFormat="1"/>
-    <w:lsdException w:name="heading 5" w:uiPriority="9" w:qFormat="1"/>
-    <w:lsdException w:name="heading 6" w:uiPriority="9" w:qFormat="1"/>
-    <w:lsdException w:name="heading 7" w:uiPriority="9" w:qFormat="1"/>
-    <w:lsdException w:name="heading 8" w:uiPriority="9" w:qFormat="1"/>
-    <w:lsdException w:name="heading 9" w:uiPriority="9" w:qFormat="1"/>
-    <w:lsdException w:name="toc 1" w:uiPriority="39"/>
-    <w:lsdException w:name="toc 2" w:uiPriority="39"/>
-    <w:lsdException w:name="toc 3" w:uiPriority="39"/>
-    <w:lsdException w:name="toc 4" w:uiPriority="39"/>
-    <w:lsdException w:name="toc 5" w:uiPriority="39"/>
-    <w:lsdException w:name="toc 6" w:uiPriority="39"/>
-    <w:lsdException w:name="toc 7" w:uiPriority="39"/>
-    <w:lsdException w:name="toc 8" w:uiPriority="39"/>
-    <w:lsdException w:name="toc 9" w:uiPriority="39"/>
-    <w:lsdException w:name="footer" w:uiPriority="0"/>
-    <w:lsdException w:name="caption" w:uiPriority="35" w:qFormat="1"/>
-    <w:lsdException w:name="Title" w:semiHidden="0" w:uiPriority="10" w:unhideWhenUsed="0" w:qFormat="1"/>
-    <w:lsdException w:name="Default Paragraph Font" w:uiPriority="1"/>
-    <w:lsdException w:name="Subtitle" w:semiHidden="0" w:uiPriority="11" w:unhideWhenUsed="0" w:qFormat="1"/>
-    <w:lsdException w:name="Strong" w:semiHidden="0" w:uiPriority="22" w:unhideWhenUsed="0" w:qFormat="1"/>
-    <w:lsdException w:name="Emphasis" w:semiHidden="0" w:uiPriority="20" w:unhideWhenUsed="0" w:qFormat="1"/>
-    <w:lsdException w:name="Table Grid" w:semiHidden="0" w:uiPriority="39" w:unhideWhenUsed="0"/>
-    <w:lsdException w:name="Placeholder Text" w:unhideWhenUsed="0"/>
-    <w:lsdException w:name="No Spacing" w:semiHidden="0" w:uiPriority="1" w:unhideWhenUsed="0" w:qFormat="1"/>
-    <w:lsdException w:name="Light Shading" w:semiHidden="0" w:uiPriority="60" w:unhideWhenUsed="0"/>
-    <w:lsdException w:name="Light List" w:semiHidden="0" w:uiPriority="61" w:unhideWhenUsed="0"/>
-    <w:lsdException w:name="Light Grid" w:semiHidden="0" w:uiPriority="62" w:unhideWhenUsed="0"/>
-    <w:lsdException w:name="Medium Shading 1" w:semiHidden="0" w:uiPriority="63" w:unhideWhenUsed="0"/>
-    <w:lsdException w:name="Medium Shading 2" w:semiHidden="0" w:uiPriority="64" w:unhideWhenUsed="0"/>
-    <w:lsdException w:name="Medium List 1" w:semiHidden="0" w:uiPriority="65" w:unhideWhenUsed="0"/>
-    <w:lsdException w:name="Medium List 2" w:semiHidden="0" w:uiPriority="66" w:unhideWhenUsed="0"/>
-    <w:lsdException w:name="Medium Grid 1" w:semiHidden="0" w:uiPriority="67" w:unhideWhenUsed="0"/>
-    <w:lsdException w:name="Medium Grid 2" w:semiHidden="0" w:uiPriority="68" w:unhideWhenUsed="0"/>
-    <w:lsdException w:name="Medium Grid 3" w:semiHidden="0" w:uiPriority="69" w:unhideWhenUsed="0"/>
-    <w:lsdException w:name="Dark List" w:semiHidden="0" w:uiPriority="70" w:unhideWhenUsed="0"/>
-    <w:lsdException w:name="Colorful Shading" w:semiHidden="0" w:uiPriority="71" w:unhideWhenUsed="0"/>
-    <w:lsdException w:name="Colorful List" w:semiHidden="0" w:uiPriority="72" w:unhideWhenUsed="0"/>
-    <w:lsdException w:name="Colorful Grid" w:semiHidden="0" w:uiPriority="73" w:unhideWhenUsed="0"/>
-    <w:lsdException w:name="Light Shading Accent 1" w:semiHidden="0" w:uiPriority="60" w:unhideWhenUsed="0"/>
-    <w:lsdException w:name="Light List Accent 1" w:semiHidden="0" w:uiPriority="61" w:unhideWhenUsed="0"/>
-    <w:lsdException w:name="Light Grid Accent 1" w:semiHidden="0" w:uiPriority="62" w:unhideWhenUsed="0"/>
-    <w:lsdException w:name="Medium Shading 1 Accent 1" w:semiHidden="0" w:uiPriority="63" w:unhideWhenUsed="0"/>
-    <w:lsdException w:name="Medium Shading 2 Accent 1" w:semiHidden="0" w:uiPriority="64" w:unhideWhenUsed="0"/>
-    <w:lsdException w:name="Medium List 1 Accent 1" w:semiHidden="0" w:uiPriority="65" w:unhideWhenUsed="0"/>
-    <w:lsdException w:name="Revision" w:unhideWhenUsed="0"/>
-    <w:lsdException w:name="List Paragraph" w:semiHidden="0" w:uiPriority="34" w:unhideWhenUsed="0" w:qFormat="1"/>
-    <w:lsdException w:name="Quote" w:semiHidden="0" w:uiPriority="29" w:unhideWhenUsed="0" w:qFormat="1"/>
-    <w:lsdException w:name="Intense Quote" w:semiHidden="0" w:uiPriority="30" w:unhideWhenUsed="0" w:qFormat="1"/>
-    <w:lsdException w:name="Medium List 2 Accent 1" w:semiHidden="0" w:uiPriority="66" w:unhideWhenUsed="0"/>
-    <w:lsdException w:name="Medium Grid 1 Accent 1" w:semiHidden="0" w:uiPriority="67" w:unhideWhenUsed="0"/>
-    <w:lsdException w:name="Medium Grid 2 Accent 1" w:semiHidden="0" w:uiPriority="68" w:unhideWhenUsed="0"/>
-    <w:lsdException w:name="Medium Grid 3 Accent 1" w:semiHidden="0" w:uiPriority="69" w:unhideWhenUsed="0"/>
-    <w:lsdException w:name="Dark List Accent 1" w:semiHidden="0" w:uiPriority="70" w:unhideWhenUsed="0"/>
-    <w:lsdException w:name="Colorful Shading Accent 1" w:semiHidden="0" w:uiPriority="71" w:unhideWhenUsed="0"/>
-    <w:lsdException w:name="Colorful List Accent 1" w:semiHidden="0" w:uiPriority="72" w:unhideWhenUsed="0"/>
-    <w:lsdException w:name="Colorful Grid Accent 1" w:semiHidden="0" w:uiPriority="73" w:unhideWhenUsed="0"/>
-    <w:lsdException w:name="Light Shading Accent 2" w:semiHidden="0" w:uiPriority="60" w:unhideWhenUsed="0"/>
-    <w:lsdException w:name="Light List Accent 2" w:semiHidden="0" w:uiPriority="61" w:unhideWhenUsed="0"/>
-    <w:lsdException w:name="Light Grid Accent 2" w:semiHidden="0" w:uiPriority="62" w:unhideWhenUsed="0"/>
-    <w:lsdException w:name="Medium Shading 1 Accent 2" w:semiHidden="0" w:uiPriority="63" w:unhideWhenUsed="0"/>
-    <w:lsdException w:name="Medium Shading 2 Accent 2" w:semiHidden="0" w:uiPriority="64" w:unhideWhenUsed="0"/>
-    <w:lsdException w:name="Medium List 1 Accent 2" w:semiHidden="0" w:uiPriority="65" w:unhideWhenUsed="0"/>
-    <w:lsdException w:name="Medium List 2 Accent 2" w:semiHidden="0" w:uiPriority="66" w:unhideWhenUsed="0"/>
-    <w:lsdException w:name="Medium Grid 1 Accent 2" w:semiHidden="0" w:uiPriority="67" w:unhideWhenUsed="0"/>
-    <w:lsdException w:name="Medium Grid 2 Accent 2" w:semiHidden="0" w:uiPriority="68" w:unhideWhenUsed="0"/>
-    <w:lsdException w:name="Medium Grid 3 Accent 2" w:semiHidden="0" w:uiPriority="69" w:unhideWhenUsed="0"/>
-    <w:lsdException w:name="Dark List Accent 2" w:semiHidden="0" w:uiPriority="70" w:unhideWhenUsed="0"/>
-    <w:lsdException w:name="Colorful Shading Accent 2" w:semiHidden="0" w:uiPriority="71" w:unhideWhenUsed="0"/>
-    <w:lsdException w:name="Colorful List Accent 2" w:semiHidden="0" w:uiPriority="72" w:unhideWhenUsed="0"/>
-    <w:lsdException w:name="Colorful Grid Accent 2" w:semiHidden="0" w:uiPriority="73" w:unhideWhenUsed="0"/>
-    <w:lsdException w:name="Light Shading Accent 3" w:semiHidden="0" w:uiPriority="60" w:unhideWhenUsed="0"/>
-    <w:lsdException w:name="Light List Accent 3" w:semiHidden="0" w:uiPriority="61" w:unhideWhenUsed="0"/>
-    <w:lsdException w:name="Light Grid Accent 3" w:semiHidden="0" w:uiPriority="62" w:unhideWhenUsed="0"/>
-    <w:lsdException w:name="Medium Shading 1 Accent 3" w:semiHidden="0" w:uiPriority="63" w:unhideWhenUsed="0"/>
-    <w:lsdException w:name="Medium Shading 2 Accent 3" w:semiHidden="0" w:uiPriority="64" w:unhideWhenUsed="0"/>
-    <w:lsdException w:name="Medium List 1 Accent 3" w:semiHidden="0" w:uiPriority="65" w:unhideWhenUsed="0"/>
-    <w:lsdException w:name="Medium List 2 Accent 3" w:semiHidden="0" w:uiPriority="66" w:unhideWhenUsed="0"/>
-    <w:lsdException w:name="Medium Grid 1 Accent 3" w:semiHidden="0" w:uiPriority="67" w:unhideWhenUsed="0"/>
-    <w:lsdException w:name="Medium Grid 2 Accent 3" w:semiHidden="0" w:uiPriority="68" w:unhideWhenUsed="0"/>
-    <w:lsdException w:name="Medium Grid 3 Accent 3" w:semiHidden="0" w:uiPriority="69" w:unhideWhenUsed="0"/>
-    <w:lsdException w:name="Dark List Accent 3" w:semiHidden="0" w:uiPriority="70" w:unhideWhenUsed="0"/>
-    <w:lsdException w:name="Colorful Shading Accent 3" w:semiHidden="0" w:uiPriority="71" w:unhideWhenUsed="0"/>
-    <w:lsdException w:name="Colorful List Accent 3" w:semiHidden="0" w:uiPriority="72" w:unhideWhenUsed="0"/>
-    <w:lsdException w:name="Colorful Grid Accent 3" w:semiHidden="0" w:uiPriority="73" w:unhideWhenUsed="0"/>
-    <w:lsdException w:name="Light Shading Accent 4" w:semiHidden="0" w:uiPriority="60" w:unhideWhenUsed="0"/>
-    <w:lsdException w:name="Light List Accent 4" w:semiHidden="0" w:uiPriority="61" w:unhideWhenUsed="0"/>
-    <w:lsdException w:name="Light Grid Accent 4" w:semiHidden="0" w:uiPriority="62" w:unhideWhenUsed="0"/>
-    <w:lsdException w:name="Medium Shading 1 Accent 4" w:semiHidden="0" w:uiPriority="63" w:unhideWhenUsed="0"/>
-    <w:lsdException w:name="Medium Shading 2 Accent 4" w:semiHidden="0" w:uiPriority="64" w:unhideWhenUsed="0"/>
-    <w:lsdException w:name="Medium List 1 Accent 4" w:semiHidden="0" w:uiPriority="65" w:unhideWhenUsed="0"/>
-    <w:lsdException w:name="Medium List 2 Accent 4" w:semiHidden="0" w:uiPriority="66" w:unhideWhenUsed="0"/>
-    <w:lsdException w:name="Medium Grid 1 Accent 4" w:semiHidden="0" w:uiPriority="67" w:unhideWhenUsed="0"/>
-    <w:lsdException w:name="Medium Grid 2 Accent 4" w:semiHidden="0" w:uiPriority="68" w:unhideWhenUsed="0"/>
-    <w:lsdException w:name="Medium Grid 3 Accent 4" w:semiHidden="0" w:uiPriority="69" w:unhideWhenUsed="0"/>
-    <w:lsdException w:name="Dark List Accent 4" w:semiHidden="0" w:uiPriority="70" w:unhideWhenUsed="0"/>
-    <w:lsdException w:name="Colorful Shading Accent 4" w:semiHidden="0" w:uiPriority="71" w:unhideWhenUsed="0"/>
-    <w:lsdException w:name="Colorful List Accent 4" w:semiHidden="0" w:uiPriority="72" w:unhideWhenUsed="0"/>
-    <w:lsdException w:name="Colorful Grid Accent 4" w:semiHidden="0" w:uiPriority="73" w:unhideWhenUsed="0"/>
-    <w:lsdException w:name="Light Shading Accent 5" w:semiHidden="0" w:uiPriority="60" w:unhideWhenUsed="0"/>
-    <w:lsdException w:name="Light List Accent 5" w:semiHidden="0" w:uiPriority="61" w:unhideWhenUsed="0"/>
-    <w:lsdException w:name="Light Grid Accent 5" w:semiHidden="0" w:uiPriority="62" w:unhideWhenUsed="0"/>
-    <w:lsdException w:name="Medium Shading 1 Accent 5" w:semiHidden="0" w:uiPriority="63" w:unhideWhenUsed="0"/>
-    <w:lsdException w:name="Medium Shading 2 Accent 5" w:semiHidden="0" w:uiPriority="64" w:unhideWhenUsed="0"/>
-    <w:lsdException w:name="Medium List 1 Accent 5" w:semiHidden="0" w:uiPriority="65" w:unhideWhenUsed="0"/>
-    <w:lsdException w:name="Medium List 2 Accent 5" w:semiHidden="0" w:uiPriority="66" w:unhideWhenUsed="0"/>
-    <w:lsdException w:name="Medium Grid 1 Accent 5" w:semiHidden="0" w:uiPriority="67" w:unhideWhenUsed="0"/>
-    <w:lsdException w:name="Medium Grid 2 Accent 5" w:semiHidden="0" w:uiPriority="68" w:unhideWhenUsed="0"/>
-    <w:lsdException w:name="Medium Grid 3 Accent 5" w:semiHidden="0" w:uiPriority="69" w:unhideWhenUsed="0"/>
-    <w:lsdException w:name="Dark List Accent 5" w:semiHidden="0" w:uiPriority="70" w:unhideWhenUsed="0"/>
-    <w:lsdException w:name="Colorful Shading Accent 5" w:semiHidden="0" w:uiPriority="71" w:unhideWhenUsed="0"/>
-    <w:lsdException w:name="Colorful List Accent 5" w:semiHidden="0" w:uiPriority="72" w:unhideWhenUsed="0"/>
-    <w:lsdException w:name="Colorful Grid Accent 5" w:semiHidden="0" w:uiPriority="73" w:unhideWhenUsed="0"/>
-    <w:lsdException w:name="Light Shading Accent 6" w:semiHidden="0" w:uiPriority="60" w:unhideWhenUsed="0"/>
-    <w:lsdException w:name="Light List Accent 6" w:semiHidden="0" w:uiPriority="61" w:unhideWhenUsed="0"/>
-    <w:lsdException w:name="Light Grid Accent 6" w:semiHidden="0" w:uiPriority="62" w:unhideWhenUsed="0"/>
-    <w:lsdException w:name="Medium Shading 1 Accent 6" w:semiHidden="0" w:uiPriority="63" w:unhideWhenUsed="0"/>
-    <w:lsdException w:name="Medium Shading 2 Accent 6" w:semiHidden="0" w:uiPriority="64" w:unhideWhenUsed="0"/>
-    <w:lsdException w:name="Medium List 1 Accent 6" w:semiHidden="0" w:uiPriority="65" w:unhideWhenUsed="0"/>
-    <w:lsdException w:name="Medium List 2 Accent 6" w:semiHidden="0" w:uiPriority="66" w:unhideWhenUsed="0"/>
-    <w:lsdException w:name="Medium Grid 1 Accent 6" w:semiHidden="0" w:uiPriority="67" w:unhideWhenUsed="0"/>
-    <w:lsdException w:name="Medium Grid 2 Accent 6" w:semiHidden="0" w:uiPriority="68" w:unhideWhenUsed="0"/>
-    <w:lsdException w:name="Medium Grid 3 Accent 6" w:semiHidden="0" w:uiPriority="69" w:unhideWhenUsed="0"/>
-    <w:lsdException w:name="Dark List Accent 6" w:semiHidden="0" w:uiPriority="70" w:unhideWhenUsed="0"/>
-    <w:lsdException w:name="Colorful Shading Accent 6" w:semiHidden="0" w:uiPriority="71" w:unhideWhenUsed="0"/>
-    <w:lsdException w:name="Colorful List Accent 6" w:semiHidden="0" w:uiPriority="72" w:unhideWhenUsed="0"/>
-    <w:lsdException w:name="Colorful Grid Accent 6" w:semiHidden="0" w:uiPriority="73" w:unhideWhenUsed="0"/>
-    <w:lsdException w:name="Subtle Emphasis" w:semiHidden="0" w:uiPriority="19" w:unhideWhenUsed="0" w:qFormat="1"/>
-    <w:lsdException w:name="Intense Emphasis" w:semiHidden="0" w:uiPriority="21" w:unhideWhenUsed="0" w:qFormat="1"/>
-    <w:lsdException w:name="Subtle Reference" w:semiHidden="0" w:uiPriority="31" w:unhideWhenUsed="0" w:qFormat="1"/>
-    <w:lsdException w:name="Intense Reference" w:semiHidden="0" w:uiPriority="32" w:unhideWhenUsed="0" w:qFormat="1"/>
-    <w:lsdException w:name="Book Title" w:semiHidden="0" w:uiPriority="33" w:unhideWhenUsed="0" w:qFormat="1"/>
-    <w:lsdException w:name="Bibliography" w:uiPriority="37"/>
-    <w:lsdException w:name="TOC Heading" w:uiPriority="39" w:qFormat="1"/>
-  </w:latentStyles>
-  <w:style w:type="paragraph" w:default="1" w:styleId="Normal">
-    <w:name w:val="Normal"/>
-    <w:qFormat/>
-    <w:rsid w:val="00271161"/>
-  </w:style>
-  <w:style w:type="paragraph" w:styleId="Heading1">
-    <w:name w:val="heading 1"/>
-    <w:basedOn w:val="Normal"/>
-    <w:next w:val="Normal"/>
-    <w:link w:val="Heading1Char"/>
-    <w:uiPriority w:val="9"/>
-    <w:qFormat/>
-    <w:rsid w:val="00271161"/>
-    <w:pPr>
-      <w:pBdr>
-        <w:top w:val="single" w:sz="24" w:space="0" w:color="F24F4F" w:themeColor="accent1"/>
-        <w:left w:val="single" w:sz="24" w:space="0" w:color="F24F4F" w:themeColor="accent1"/>
-        <w:bottom w:val="single" w:sz="24" w:space="0" w:color="F24F4F" w:themeColor="accent1"/>
-        <w:right w:val="single" w:sz="24" w:space="0" w:color="F24F4F" w:themeColor="accent1"/>
-      </w:pBdr>
-      <w:shd w:val="clear" w:color="auto" w:fill="F24F4F" w:themeFill="accent1"/>
-      <w:spacing w:after="0"/>
-      <w:outlineLvl w:val="0"/>
-    </w:pPr>
-    <w:rPr>
-      <w:caps/>
-      <w:color w:val="FFFFFF" w:themeColor="background1"/>
-      <w:spacing w:val="15"/>
-      <w:sz w:val="22"/>
-      <w:szCs w:val="22"/>
-    </w:rPr>
-  </w:style>
-  <w:style w:type="paragraph" w:styleId="Heading2">
-    <w:name w:val="heading 2"/>
-    <w:basedOn w:val="Normal"/>
-    <w:next w:val="Normal"/>
-    <w:link w:val="Heading2Char"/>
-    <w:uiPriority w:val="9"/>
-    <w:unhideWhenUsed/>
-    <w:qFormat/>
-    <w:rsid w:val="00271161"/>
-    <w:pPr>
-      <w:pBdr>
-        <w:top w:val="single" w:sz="24" w:space="0" w:color="FCDBDB" w:themeColor="accent1" w:themeTint="33"/>
-        <w:left w:val="single" w:sz="24" w:space="0" w:color="FCDBDB" w:themeColor="accent1" w:themeTint="33"/>
-        <w:bottom w:val="single" w:sz="24" w:space="0" w:color="FCDBDB" w:themeColor="accent1" w:themeTint="33"/>
-        <w:right w:val="single" w:sz="24" w:space="0" w:color="FCDBDB" w:themeColor="accent1" w:themeTint="33"/>
-      </w:pBdr>
-      <w:shd w:val="clear" w:color="auto" w:fill="FCDBDB" w:themeFill="accent1" w:themeFillTint="33"/>
-      <w:spacing w:after="0"/>
-      <w:outlineLvl w:val="1"/>
-    </w:pPr>
-    <w:rPr>
-      <w:caps/>
-      <w:spacing w:val="15"/>
-    </w:rPr>
-  </w:style>
-  <w:style w:type="paragraph" w:styleId="Heading3">
-    <w:name w:val="heading 3"/>
-    <w:basedOn w:val="Normal"/>
-    <w:next w:val="Normal"/>
-    <w:link w:val="Heading3Char"/>
-    <w:uiPriority w:val="9"/>
-    <w:unhideWhenUsed/>
-    <w:qFormat/>
-    <w:rsid w:val="00271161"/>
-    <w:pPr>
-      <w:pBdr>
-        <w:top w:val="single" w:sz="6" w:space="2" w:color="F24F4F" w:themeColor="accent1"/>
-      </w:pBdr>
-      <w:spacing w:before="300" w:after="0"/>
-      <w:outlineLvl w:val="2"/>
-    </w:pPr>
-    <w:rPr>
-      <w:caps/>
-      <w:color w:val="940B0B" w:themeColor="accent1" w:themeShade="7F"/>
-      <w:spacing w:val="15"/>
-    </w:rPr>
-  </w:style>
-  <w:style w:type="paragraph" w:styleId="Heading4">
-    <w:name w:val="heading 4"/>
-    <w:basedOn w:val="Normal"/>
-    <w:next w:val="Normal"/>
-    <w:link w:val="Heading4Char"/>
-    <w:uiPriority w:val="9"/>
-    <w:semiHidden/>
-    <w:unhideWhenUsed/>
-    <w:qFormat/>
-    <w:rsid w:val="00271161"/>
-    <w:pPr>
-      <w:pBdr>
-        <w:top w:val="dotted" w:sz="6" w:space="2" w:color="F24F4F" w:themeColor="accent1"/>
-      </w:pBdr>
-      <w:spacing w:before="200" w:after="0"/>
-      <w:outlineLvl w:val="3"/>
-    </w:pPr>
-    <w:rPr>
-      <w:caps/>
-      <w:color w:val="DF1010" w:themeColor="accent1" w:themeShade="BF"/>
-      <w:spacing w:val="10"/>
-    </w:rPr>
-  </w:style>
-  <w:style w:type="paragraph" w:styleId="Heading5">
-    <w:name w:val="heading 5"/>
-    <w:basedOn w:val="Normal"/>
-    <w:next w:val="Normal"/>
-    <w:link w:val="Heading5Char"/>
-    <w:uiPriority w:val="9"/>
-    <w:semiHidden/>
-    <w:unhideWhenUsed/>
-    <w:qFormat/>
-    <w:rsid w:val="00271161"/>
-    <w:pPr>
-      <w:pBdr>
-        <w:bottom w:val="single" w:sz="6" w:space="1" w:color="F24F4F" w:themeColor="accent1"/>
-      </w:pBdr>
-      <w:spacing w:before="200" w:after="0"/>
-      <w:outlineLvl w:val="4"/>
-    </w:pPr>
-    <w:rPr>
-      <w:caps/>
-      <w:color w:val="DF1010" w:themeColor="accent1" w:themeShade="BF"/>
-      <w:spacing w:val="10"/>
-    </w:rPr>
-  </w:style>
-  <w:style w:type="paragraph" w:styleId="Heading6">
-    <w:name w:val="heading 6"/>
-    <w:basedOn w:val="Normal"/>
-    <w:next w:val="Normal"/>
-    <w:link w:val="Heading6Char"/>
-    <w:uiPriority w:val="9"/>
-    <w:semiHidden/>
-    <w:unhideWhenUsed/>
-    <w:qFormat/>
-    <w:rsid w:val="00271161"/>
-    <w:pPr>
-      <w:pBdr>
-        <w:bottom w:val="dotted" w:sz="6" w:space="1" w:color="F24F4F" w:themeColor="accent1"/>
-      </w:pBdr>
-      <w:spacing w:before="200" w:after="0"/>
-      <w:outlineLvl w:val="5"/>
-    </w:pPr>
-    <w:rPr>
-      <w:caps/>
-      <w:color w:val="DF1010" w:themeColor="accent1" w:themeShade="BF"/>
-      <w:spacing w:val="10"/>
-    </w:rPr>
-  </w:style>
-  <w:style w:type="paragraph" w:styleId="Heading7">
-    <w:name w:val="heading 7"/>
-    <w:basedOn w:val="Normal"/>
-    <w:next w:val="Normal"/>
-    <w:link w:val="Heading7Char"/>
-    <w:uiPriority w:val="9"/>
-    <w:semiHidden/>
-    <w:unhideWhenUsed/>
-    <w:qFormat/>
-    <w:rsid w:val="00271161"/>
-    <w:pPr>
-      <w:spacing w:before="200" w:after="0"/>
-      <w:outlineLvl w:val="6"/>
-    </w:pPr>
-    <w:rPr>
-      <w:caps/>
-      <w:color w:val="DF1010" w:themeColor="accent1" w:themeShade="BF"/>
-      <w:spacing w:val="10"/>
-    </w:rPr>
-  </w:style>
-  <w:style w:type="paragraph" w:styleId="Heading8">
-    <w:name w:val="heading 8"/>
-    <w:basedOn w:val="Normal"/>
-    <w:next w:val="Normal"/>
-    <w:link w:val="Heading8Char"/>
-    <w:uiPriority w:val="9"/>
-    <w:semiHidden/>
-    <w:unhideWhenUsed/>
-    <w:qFormat/>
-    <w:rsid w:val="00271161"/>
-    <w:pPr>
-      <w:spacing w:before="200" w:after="0"/>
-      <w:outlineLvl w:val="7"/>
-    </w:pPr>
-    <w:rPr>
-      <w:caps/>
-      <w:spacing w:val="10"/>
-      <w:sz w:val="18"/>
-      <w:szCs w:val="18"/>
-    </w:rPr>
-  </w:style>
-  <w:style w:type="paragraph" w:styleId="Heading9">
-    <w:name w:val="heading 9"/>
-    <w:basedOn w:val="Normal"/>
-    <w:next w:val="Normal"/>
-    <w:link w:val="Heading9Char"/>
-    <w:uiPriority w:val="9"/>
-    <w:semiHidden/>
-    <w:unhideWhenUsed/>
-    <w:qFormat/>
-    <w:rsid w:val="00271161"/>
-    <w:pPr>
-      <w:spacing w:before="200" w:after="0"/>
-      <w:outlineLvl w:val="8"/>
-    </w:pPr>
-    <w:rPr>
-      <w:i/>
-      <w:iCs/>
-      <w:caps/>
-      <w:spacing w:val="10"/>
-      <w:sz w:val="18"/>
-      <w:szCs w:val="18"/>
-    </w:rPr>
-  </w:style>
-  <w:style w:type="character" w:default="1" w:styleId="DefaultParagraphFont">
-    <w:name w:val="Default Paragraph Font"/>
-    <w:uiPriority w:val="1"/>
-    <w:semiHidden/>
     <w:unhideWhenUsed/>
   </w:style>
   <w:style w:type="table" w:default="1" w:styleId="TableNormal">
@@ -13930,7 +13749,7 @@
   <a:extraClrSchemeLst/>
   <a:extLst>
     <a:ext uri="{05A4C25C-085E-4340-85A3-A5531E510DB2}">
-      <thm15:themeFamily xmlns:thm15="http://schemas.microsoft.com/office/thememl/2012/main" xmlns="" name="Office Theme" id="{62F939B6-93AF-4DB8-9C6B-D6C7DFDC589F}" vid="{4A3C46E8-61CC-4603-A589-7422A47A8E4A}"/>
+      <thm15:themeFamily xmlns:thm15="http://schemas.microsoft.com/office/thememl/2012/main" name="Office Theme" id="{62F939B6-93AF-4DB8-9C6B-D6C7DFDC589F}" vid="{4A3C46E8-61CC-4603-A589-7422A47A8E4A}"/>
     </a:ext>
   </a:extLst>
 </a:theme>
@@ -13978,7 +13797,7 @@
 </file>
 
 <file path=customXml/itemProps3.xml><?xml version="1.0" encoding="utf-8"?>
-<ds:datastoreItem xmlns:ds="http://schemas.openxmlformats.org/officeDocument/2006/customXml" ds:itemID="{97E0197B-DD0C-4806-AE80-55A25096DCCA}">
+<ds:datastoreItem xmlns:ds="http://schemas.openxmlformats.org/officeDocument/2006/customXml" ds:itemID="{8759F3D2-A325-4984-BD2D-88B0350BC4A0}">
   <ds:schemaRefs>
     <ds:schemaRef ds:uri="http://schemas.openxmlformats.org/officeDocument/2006/bibliography"/>
   </ds:schemaRefs>

</xml_diff>

<commit_message>
Checked test plan for typos, added out of scope testing
</commit_message>
<xml_diff>
--- a/Documents/Test Plan.docx
+++ b/Documents/Test Plan.docx
@@ -1,6 +1,6 @@
 
 <file path=word/document.xml><?xml version="1.0" encoding="utf-8"?>
-<w:document xmlns:wpc="http://schemas.microsoft.com/office/word/2010/wordprocessingCanvas" xmlns:mc="http://schemas.openxmlformats.org/markup-compatibility/2006" xmlns:o="urn:schemas-microsoft-com:office:office" xmlns:r="http://schemas.openxmlformats.org/officeDocument/2006/relationships" xmlns:m="http://schemas.openxmlformats.org/officeDocument/2006/math" xmlns:v="urn:schemas-microsoft-com:vml" xmlns:wp14="http://schemas.microsoft.com/office/word/2010/wordprocessingDrawing" xmlns:wp="http://schemas.openxmlformats.org/drawingml/2006/wordprocessingDrawing" xmlns:w10="urn:schemas-microsoft-com:office:word" xmlns:w="http://schemas.openxmlformats.org/wordprocessingml/2006/main" xmlns:w14="http://schemas.microsoft.com/office/word/2010/wordml" xmlns:w15="http://schemas.microsoft.com/office/word/2012/wordml" xmlns:wpg="http://schemas.microsoft.com/office/word/2010/wordprocessingGroup" xmlns:wpi="http://schemas.microsoft.com/office/word/2010/wordprocessingInk" xmlns:wne="http://schemas.microsoft.com/office/word/2006/wordml" xmlns:wps="http://schemas.microsoft.com/office/word/2010/wordprocessingShape" mc:Ignorable="w14 w15 wp14">
+<w:document xmlns:wpc="http://schemas.microsoft.com/office/word/2010/wordprocessingCanvas" xmlns:cx="http://schemas.microsoft.com/office/drawing/2014/chartex" xmlns:cx1="http://schemas.microsoft.com/office/drawing/2015/9/8/chartex" xmlns:mc="http://schemas.openxmlformats.org/markup-compatibility/2006" xmlns:o="urn:schemas-microsoft-com:office:office" xmlns:r="http://schemas.openxmlformats.org/officeDocument/2006/relationships" xmlns:m="http://schemas.openxmlformats.org/officeDocument/2006/math" xmlns:v="urn:schemas-microsoft-com:vml" xmlns:wp14="http://schemas.microsoft.com/office/word/2010/wordprocessingDrawing" xmlns:wp="http://schemas.openxmlformats.org/drawingml/2006/wordprocessingDrawing" xmlns:w10="urn:schemas-microsoft-com:office:word" xmlns:w="http://schemas.openxmlformats.org/wordprocessingml/2006/main" xmlns:w14="http://schemas.microsoft.com/office/word/2010/wordml" xmlns:w15="http://schemas.microsoft.com/office/word/2012/wordml" xmlns:w16se="http://schemas.microsoft.com/office/word/2015/wordml/symex" xmlns:wpg="http://schemas.microsoft.com/office/word/2010/wordprocessingGroup" xmlns:wpi="http://schemas.microsoft.com/office/word/2010/wordprocessingInk" xmlns:wne="http://schemas.microsoft.com/office/word/2006/wordml" xmlns:wps="http://schemas.microsoft.com/office/word/2010/wordprocessingShape" mc:Ignorable="w14 w15 w16se wp14">
   <w:body>
     <w:sdt>
       <w:sdtPr>
@@ -26,7 +26,7 @@
               <w:r>
                 <w:rPr>
                   <w:noProof/>
-                  <w:lang w:val="bg-BG" w:eastAsia="bg-BG"/>
+                  <w:lang w:eastAsia="en-US"/>
                 </w:rPr>
                 <w:drawing>
                   <wp:inline distT="0" distB="0" distL="0" distR="0">
@@ -93,7 +93,7 @@
           <w:r>
             <w:rPr>
               <w:noProof/>
-              <w:lang w:val="bg-BG" w:eastAsia="bg-BG"/>
+              <w:lang w:eastAsia="en-US"/>
             </w:rPr>
             <mc:AlternateContent>
               <mc:Choice Requires="wps">
@@ -186,15 +186,7 @@
                                             <w:pStyle w:val="ContactInfo"/>
                                           </w:pPr>
                                           <w:r>
-                                            <w:t xml:space="preserve">33 Alexander </w:t>
-                                          </w:r>
-                                          <w:proofErr w:type="spellStart"/>
-                                          <w:r>
-                                            <w:t>Malinov</w:t>
-                                          </w:r>
-                                          <w:proofErr w:type="spellEnd"/>
-                                          <w:r>
-                                            <w:t xml:space="preserve"> Blvd.</w:t>
+                                            <w:t>33 Alexander Malinov Blvd.</w:t>
                                           </w:r>
                                           <w:r>
                                             <w:br/>
@@ -327,15 +319,7 @@
                                       <w:pStyle w:val="ContactInfo"/>
                                     </w:pPr>
                                     <w:r>
-                                      <w:t xml:space="preserve">33 Alexander </w:t>
-                                    </w:r>
-                                    <w:proofErr w:type="spellStart"/>
-                                    <w:r>
-                                      <w:t>Malinov</w:t>
-                                    </w:r>
-                                    <w:proofErr w:type="spellEnd"/>
-                                    <w:r>
-                                      <w:t xml:space="preserve"> Blvd.</w:t>
+                                      <w:t>33 Alexander Malinov Blvd.</w:t>
                                     </w:r>
                                     <w:r>
                                       <w:br/>
@@ -411,7 +395,7 @@
           <w:r>
             <w:rPr>
               <w:noProof/>
-              <w:lang w:val="bg-BG" w:eastAsia="bg-BG"/>
+              <w:lang w:eastAsia="en-US"/>
             </w:rPr>
             <mc:AlternateContent>
               <mc:Choice Requires="wps">
@@ -496,7 +480,13 @@
                                   </w:sdtPr>
                                   <w:sdtContent>
                                     <w:r>
-                                      <w:t>Testing Base Modules from Telerik Forum System</w:t>
+                                      <w:t xml:space="preserve">Testing Base Modules </w:t>
+                                    </w:r>
+                                    <w:r>
+                                      <w:t xml:space="preserve">and front-end functionalities </w:t>
+                                    </w:r>
+                                    <w:r>
+                                      <w:t>from Telerik Forum System</w:t>
                                     </w:r>
                                   </w:sdtContent>
                                 </w:sdt>
@@ -559,7 +549,13 @@
                             </w:sdtPr>
                             <w:sdtContent>
                               <w:r>
-                                <w:t>Testing Base Modules from Telerik Forum System</w:t>
+                                <w:t xml:space="preserve">Testing Base Modules </w:t>
+                              </w:r>
+                              <w:r>
+                                <w:t xml:space="preserve">and front-end functionalities </w:t>
+                              </w:r>
+                              <w:r>
+                                <w:t>from Telerik Forum System</w:t>
                               </w:r>
                             </w:sdtContent>
                           </w:sdt>
@@ -637,7 +633,7 @@
           <w:r>
             <w:fldChar w:fldCharType="separate"/>
           </w:r>
-          <w:hyperlink w:anchor="_Toc436303906" w:history="1">
+          <w:hyperlink w:anchor="_Toc436377460" w:history="1">
             <w:r>
               <w:rPr>
                 <w:rStyle w:val="Hyperlink"/>
@@ -664,7 +660,7 @@
                 <w:noProof/>
                 <w:webHidden/>
               </w:rPr>
-              <w:instrText xml:space="preserve"> PAGEREF _Toc436303906 \h </w:instrText>
+              <w:instrText xml:space="preserve"> PAGEREF _Toc436377460 \h </w:instrText>
             </w:r>
             <w:r>
               <w:rPr>
@@ -684,7 +680,7 @@
                 <w:noProof/>
                 <w:webHidden/>
               </w:rPr>
-              <w:t>2</w:t>
+              <w:t>3</w:t>
             </w:r>
             <w:r>
               <w:rPr>
@@ -710,7 +706,7 @@
               <w:lang w:eastAsia="en-US"/>
             </w:rPr>
           </w:pPr>
-          <w:hyperlink w:anchor="_Toc436303907" w:history="1">
+          <w:hyperlink w:anchor="_Toc436377461" w:history="1">
             <w:r>
               <w:rPr>
                 <w:rStyle w:val="Hyperlink"/>
@@ -737,7 +733,7 @@
                 <w:noProof/>
                 <w:webHidden/>
               </w:rPr>
-              <w:instrText xml:space="preserve"> PAGEREF _Toc436303907 \h </w:instrText>
+              <w:instrText xml:space="preserve"> PAGEREF _Toc436377461 \h </w:instrText>
             </w:r>
             <w:r>
               <w:rPr>
@@ -757,7 +753,7 @@
                 <w:noProof/>
                 <w:webHidden/>
               </w:rPr>
-              <w:t>3</w:t>
+              <w:t>4</w:t>
             </w:r>
             <w:r>
               <w:rPr>
@@ -776,7 +772,7 @@
               <w:lang w:eastAsia="en-US"/>
             </w:rPr>
           </w:pPr>
-          <w:hyperlink w:anchor="_Toc436303908" w:history="1">
+          <w:hyperlink w:anchor="_Toc436377462" w:history="1">
             <w:r>
               <w:rPr>
                 <w:rStyle w:val="Hyperlink"/>
@@ -803,7 +799,7 @@
                 <w:noProof/>
                 <w:webHidden/>
               </w:rPr>
-              <w:instrText xml:space="preserve"> PAGEREF _Toc436303908 \h </w:instrText>
+              <w:instrText xml:space="preserve"> PAGEREF _Toc436377462 \h </w:instrText>
             </w:r>
             <w:r>
               <w:rPr>
@@ -823,7 +819,7 @@
                 <w:noProof/>
                 <w:webHidden/>
               </w:rPr>
-              <w:t>3</w:t>
+              <w:t>4</w:t>
             </w:r>
             <w:r>
               <w:rPr>
@@ -842,7 +838,7 @@
               <w:lang w:eastAsia="en-US"/>
             </w:rPr>
           </w:pPr>
-          <w:hyperlink w:anchor="_Toc436303909" w:history="1">
+          <w:hyperlink w:anchor="_Toc436377463" w:history="1">
             <w:r>
               <w:rPr>
                 <w:rStyle w:val="Hyperlink"/>
@@ -869,7 +865,7 @@
                 <w:noProof/>
                 <w:webHidden/>
               </w:rPr>
-              <w:instrText xml:space="preserve"> PAGEREF _Toc436303909 \h </w:instrText>
+              <w:instrText xml:space="preserve"> PAGEREF _Toc436377463 \h </w:instrText>
             </w:r>
             <w:r>
               <w:rPr>
@@ -889,7 +885,7 @@
                 <w:noProof/>
                 <w:webHidden/>
               </w:rPr>
-              <w:t>3</w:t>
+              <w:t>4</w:t>
             </w:r>
             <w:r>
               <w:rPr>
@@ -915,7 +911,7 @@
               <w:lang w:eastAsia="en-US"/>
             </w:rPr>
           </w:pPr>
-          <w:hyperlink w:anchor="_Toc436303910" w:history="1">
+          <w:hyperlink w:anchor="_Toc436377464" w:history="1">
             <w:r>
               <w:rPr>
                 <w:rStyle w:val="Hyperlink"/>
@@ -942,7 +938,7 @@
                 <w:noProof/>
                 <w:webHidden/>
               </w:rPr>
-              <w:instrText xml:space="preserve"> PAGEREF _Toc436303910 \h </w:instrText>
+              <w:instrText xml:space="preserve"> PAGEREF _Toc436377464 \h </w:instrText>
             </w:r>
             <w:r>
               <w:rPr>
@@ -962,7 +958,7 @@
                 <w:noProof/>
                 <w:webHidden/>
               </w:rPr>
-              <w:t>3</w:t>
+              <w:t>4</w:t>
             </w:r>
             <w:r>
               <w:rPr>
@@ -981,7 +977,7 @@
               <w:lang w:eastAsia="en-US"/>
             </w:rPr>
           </w:pPr>
-          <w:hyperlink w:anchor="_Toc436303911" w:history="1">
+          <w:hyperlink w:anchor="_Toc436377465" w:history="1">
             <w:r>
               <w:rPr>
                 <w:rStyle w:val="Hyperlink"/>
@@ -1008,7 +1004,7 @@
                 <w:noProof/>
                 <w:webHidden/>
               </w:rPr>
-              <w:instrText xml:space="preserve"> PAGEREF _Toc436303911 \h </w:instrText>
+              <w:instrText xml:space="preserve"> PAGEREF _Toc436377465 \h </w:instrText>
             </w:r>
             <w:r>
               <w:rPr>
@@ -1028,7 +1024,7 @@
                 <w:noProof/>
                 <w:webHidden/>
               </w:rPr>
-              <w:t>3</w:t>
+              <w:t>4</w:t>
             </w:r>
             <w:r>
               <w:rPr>
@@ -1052,7 +1048,7 @@
               <w:lang w:eastAsia="en-US"/>
             </w:rPr>
           </w:pPr>
-          <w:hyperlink w:anchor="_Toc436303912" w:history="1">
+          <w:hyperlink w:anchor="_Toc436377466" w:history="1">
             <w:r>
               <w:rPr>
                 <w:rStyle w:val="Hyperlink"/>
@@ -1079,7 +1075,7 @@
                 <w:noProof/>
                 <w:webHidden/>
               </w:rPr>
-              <w:instrText xml:space="preserve"> PAGEREF _Toc436303912 \h </w:instrText>
+              <w:instrText xml:space="preserve"> PAGEREF _Toc436377466 \h </w:instrText>
             </w:r>
             <w:r>
               <w:rPr>
@@ -1099,7 +1095,7 @@
                 <w:noProof/>
                 <w:webHidden/>
               </w:rPr>
-              <w:t>3</w:t>
+              <w:t>4</w:t>
             </w:r>
             <w:r>
               <w:rPr>
@@ -1123,7 +1119,7 @@
               <w:lang w:eastAsia="en-US"/>
             </w:rPr>
           </w:pPr>
-          <w:hyperlink w:anchor="_Toc436303913" w:history="1">
+          <w:hyperlink w:anchor="_Toc436377467" w:history="1">
             <w:r>
               <w:rPr>
                 <w:rStyle w:val="Hyperlink"/>
@@ -1150,7 +1146,7 @@
                 <w:noProof/>
                 <w:webHidden/>
               </w:rPr>
-              <w:instrText xml:space="preserve"> PAGEREF _Toc436303913 \h </w:instrText>
+              <w:instrText xml:space="preserve"> PAGEREF _Toc436377467 \h </w:instrText>
             </w:r>
             <w:r>
               <w:rPr>
@@ -1170,7 +1166,7 @@
                 <w:noProof/>
                 <w:webHidden/>
               </w:rPr>
-              <w:t>4</w:t>
+              <w:t>5</w:t>
             </w:r>
             <w:r>
               <w:rPr>
@@ -1196,7 +1192,7 @@
               <w:lang w:eastAsia="en-US"/>
             </w:rPr>
           </w:pPr>
-          <w:hyperlink w:anchor="_Toc436303914" w:history="1">
+          <w:hyperlink w:anchor="_Toc436377468" w:history="1">
             <w:r>
               <w:rPr>
                 <w:rStyle w:val="Hyperlink"/>
@@ -1223,7 +1219,7 @@
                 <w:noProof/>
                 <w:webHidden/>
               </w:rPr>
-              <w:instrText xml:space="preserve"> PAGEREF _Toc436303914 \h </w:instrText>
+              <w:instrText xml:space="preserve"> PAGEREF _Toc436377468 \h </w:instrText>
             </w:r>
             <w:r>
               <w:rPr>
@@ -1243,7 +1239,7 @@
                 <w:noProof/>
                 <w:webHidden/>
               </w:rPr>
-              <w:t>4</w:t>
+              <w:t>5</w:t>
             </w:r>
             <w:r>
               <w:rPr>
@@ -1269,7 +1265,7 @@
               <w:lang w:eastAsia="en-US"/>
             </w:rPr>
           </w:pPr>
-          <w:hyperlink w:anchor="_Toc436303915" w:history="1">
+          <w:hyperlink w:anchor="_Toc436377469" w:history="1">
             <w:r>
               <w:rPr>
                 <w:rStyle w:val="Hyperlink"/>
@@ -1296,7 +1292,7 @@
                 <w:noProof/>
                 <w:webHidden/>
               </w:rPr>
-              <w:instrText xml:space="preserve"> PAGEREF _Toc436303915 \h </w:instrText>
+              <w:instrText xml:space="preserve"> PAGEREF _Toc436377469 \h </w:instrText>
             </w:r>
             <w:r>
               <w:rPr>
@@ -1316,7 +1312,416 @@
                 <w:noProof/>
                 <w:webHidden/>
               </w:rPr>
-              <w:t>4</w:t>
+              <w:t>5</w:t>
+            </w:r>
+            <w:r>
+              <w:rPr>
+                <w:noProof/>
+                <w:webHidden/>
+              </w:rPr>
+              <w:fldChar w:fldCharType="end"/>
+            </w:r>
+          </w:hyperlink>
+        </w:p>
+        <w:p>
+          <w:pPr>
+            <w:pStyle w:val="TOC2"/>
+            <w:rPr>
+              <w:noProof/>
+              <w:lang w:eastAsia="en-US"/>
+            </w:rPr>
+          </w:pPr>
+          <w:hyperlink w:anchor="_Toc436377470" w:history="1">
+            <w:r>
+              <w:rPr>
+                <w:rStyle w:val="Hyperlink"/>
+                <w:noProof/>
+                <w:lang w:eastAsia="bg-BG"/>
+              </w:rPr>
+              <w:t>Testing Levels</w:t>
+            </w:r>
+            <w:r>
+              <w:rPr>
+                <w:noProof/>
+                <w:webHidden/>
+              </w:rPr>
+              <w:tab/>
+            </w:r>
+            <w:r>
+              <w:rPr>
+                <w:noProof/>
+                <w:webHidden/>
+              </w:rPr>
+              <w:fldChar w:fldCharType="begin"/>
+            </w:r>
+            <w:r>
+              <w:rPr>
+                <w:noProof/>
+                <w:webHidden/>
+              </w:rPr>
+              <w:instrText xml:space="preserve"> PAGEREF _Toc436377470 \h </w:instrText>
+            </w:r>
+            <w:r>
+              <w:rPr>
+                <w:noProof/>
+                <w:webHidden/>
+              </w:rPr>
+            </w:r>
+            <w:r>
+              <w:rPr>
+                <w:noProof/>
+                <w:webHidden/>
+              </w:rPr>
+              <w:fldChar w:fldCharType="separate"/>
+            </w:r>
+            <w:r>
+              <w:rPr>
+                <w:noProof/>
+                <w:webHidden/>
+              </w:rPr>
+              <w:t>5</w:t>
+            </w:r>
+            <w:r>
+              <w:rPr>
+                <w:noProof/>
+                <w:webHidden/>
+              </w:rPr>
+              <w:fldChar w:fldCharType="end"/>
+            </w:r>
+          </w:hyperlink>
+        </w:p>
+        <w:p>
+          <w:pPr>
+            <w:pStyle w:val="TOC3"/>
+            <w:tabs>
+              <w:tab w:val="right" w:leader="dot" w:pos="9350"/>
+            </w:tabs>
+            <w:rPr>
+              <w:noProof/>
+              <w:sz w:val="22"/>
+              <w:szCs w:val="22"/>
+              <w:lang w:eastAsia="en-US"/>
+            </w:rPr>
+          </w:pPr>
+          <w:hyperlink w:anchor="_Toc436377471" w:history="1">
+            <w:r>
+              <w:rPr>
+                <w:rStyle w:val="Hyperlink"/>
+                <w:noProof/>
+                <w:lang w:val="bg-BG" w:eastAsia="bg-BG"/>
+              </w:rPr>
+              <w:t>SYSTEM/INTEGRATION</w:t>
+            </w:r>
+            <w:r>
+              <w:rPr>
+                <w:noProof/>
+                <w:webHidden/>
+              </w:rPr>
+              <w:tab/>
+            </w:r>
+            <w:r>
+              <w:rPr>
+                <w:noProof/>
+                <w:webHidden/>
+              </w:rPr>
+              <w:fldChar w:fldCharType="begin"/>
+            </w:r>
+            <w:r>
+              <w:rPr>
+                <w:noProof/>
+                <w:webHidden/>
+              </w:rPr>
+              <w:instrText xml:space="preserve"> PAGEREF _Toc436377471 \h </w:instrText>
+            </w:r>
+            <w:r>
+              <w:rPr>
+                <w:noProof/>
+                <w:webHidden/>
+              </w:rPr>
+            </w:r>
+            <w:r>
+              <w:rPr>
+                <w:noProof/>
+                <w:webHidden/>
+              </w:rPr>
+              <w:fldChar w:fldCharType="separate"/>
+            </w:r>
+            <w:r>
+              <w:rPr>
+                <w:noProof/>
+                <w:webHidden/>
+              </w:rPr>
+              <w:t>6</w:t>
+            </w:r>
+            <w:r>
+              <w:rPr>
+                <w:noProof/>
+                <w:webHidden/>
+              </w:rPr>
+              <w:fldChar w:fldCharType="end"/>
+            </w:r>
+          </w:hyperlink>
+        </w:p>
+        <w:p>
+          <w:pPr>
+            <w:pStyle w:val="TOC3"/>
+            <w:tabs>
+              <w:tab w:val="right" w:leader="dot" w:pos="9350"/>
+            </w:tabs>
+            <w:rPr>
+              <w:noProof/>
+              <w:sz w:val="22"/>
+              <w:szCs w:val="22"/>
+              <w:lang w:eastAsia="en-US"/>
+            </w:rPr>
+          </w:pPr>
+          <w:hyperlink w:anchor="_Toc436377472" w:history="1">
+            <w:r>
+              <w:rPr>
+                <w:rStyle w:val="Hyperlink"/>
+                <w:noProof/>
+                <w:lang w:val="bg-BG" w:eastAsia="bg-BG"/>
+              </w:rPr>
+              <w:t>ACCEPTANCE</w:t>
+            </w:r>
+            <w:r>
+              <w:rPr>
+                <w:noProof/>
+                <w:webHidden/>
+              </w:rPr>
+              <w:tab/>
+            </w:r>
+            <w:r>
+              <w:rPr>
+                <w:noProof/>
+                <w:webHidden/>
+              </w:rPr>
+              <w:fldChar w:fldCharType="begin"/>
+            </w:r>
+            <w:r>
+              <w:rPr>
+                <w:noProof/>
+                <w:webHidden/>
+              </w:rPr>
+              <w:instrText xml:space="preserve"> PAGEREF _Toc436377472 \h </w:instrText>
+            </w:r>
+            <w:r>
+              <w:rPr>
+                <w:noProof/>
+                <w:webHidden/>
+              </w:rPr>
+            </w:r>
+            <w:r>
+              <w:rPr>
+                <w:noProof/>
+                <w:webHidden/>
+              </w:rPr>
+              <w:fldChar w:fldCharType="separate"/>
+            </w:r>
+            <w:r>
+              <w:rPr>
+                <w:noProof/>
+                <w:webHidden/>
+              </w:rPr>
+              <w:t>6</w:t>
+            </w:r>
+            <w:r>
+              <w:rPr>
+                <w:noProof/>
+                <w:webHidden/>
+              </w:rPr>
+              <w:fldChar w:fldCharType="end"/>
+            </w:r>
+          </w:hyperlink>
+        </w:p>
+        <w:p>
+          <w:pPr>
+            <w:pStyle w:val="TOC2"/>
+            <w:rPr>
+              <w:noProof/>
+              <w:lang w:eastAsia="en-US"/>
+            </w:rPr>
+          </w:pPr>
+          <w:hyperlink w:anchor="_Toc436377473" w:history="1">
+            <w:r>
+              <w:rPr>
+                <w:rStyle w:val="Hyperlink"/>
+                <w:noProof/>
+              </w:rPr>
+              <w:t>Test Tools</w:t>
+            </w:r>
+            <w:r>
+              <w:rPr>
+                <w:noProof/>
+                <w:webHidden/>
+              </w:rPr>
+              <w:tab/>
+            </w:r>
+            <w:r>
+              <w:rPr>
+                <w:noProof/>
+                <w:webHidden/>
+              </w:rPr>
+              <w:fldChar w:fldCharType="begin"/>
+            </w:r>
+            <w:r>
+              <w:rPr>
+                <w:noProof/>
+                <w:webHidden/>
+              </w:rPr>
+              <w:instrText xml:space="preserve"> PAGEREF _Toc436377473 \h </w:instrText>
+            </w:r>
+            <w:r>
+              <w:rPr>
+                <w:noProof/>
+                <w:webHidden/>
+              </w:rPr>
+            </w:r>
+            <w:r>
+              <w:rPr>
+                <w:noProof/>
+                <w:webHidden/>
+              </w:rPr>
+              <w:fldChar w:fldCharType="separate"/>
+            </w:r>
+            <w:r>
+              <w:rPr>
+                <w:noProof/>
+                <w:webHidden/>
+              </w:rPr>
+              <w:t>6</w:t>
+            </w:r>
+            <w:r>
+              <w:rPr>
+                <w:noProof/>
+                <w:webHidden/>
+              </w:rPr>
+              <w:fldChar w:fldCharType="end"/>
+            </w:r>
+          </w:hyperlink>
+        </w:p>
+        <w:p>
+          <w:pPr>
+            <w:pStyle w:val="TOC2"/>
+            <w:rPr>
+              <w:noProof/>
+              <w:lang w:eastAsia="en-US"/>
+            </w:rPr>
+          </w:pPr>
+          <w:hyperlink w:anchor="_Toc436377474" w:history="1">
+            <w:r>
+              <w:rPr>
+                <w:rStyle w:val="Hyperlink"/>
+                <w:noProof/>
+              </w:rPr>
+              <w:t>Meetings</w:t>
+            </w:r>
+            <w:r>
+              <w:rPr>
+                <w:noProof/>
+                <w:webHidden/>
+              </w:rPr>
+              <w:tab/>
+            </w:r>
+            <w:r>
+              <w:rPr>
+                <w:noProof/>
+                <w:webHidden/>
+              </w:rPr>
+              <w:fldChar w:fldCharType="begin"/>
+            </w:r>
+            <w:r>
+              <w:rPr>
+                <w:noProof/>
+                <w:webHidden/>
+              </w:rPr>
+              <w:instrText xml:space="preserve"> PAGEREF _Toc436377474 \h </w:instrText>
+            </w:r>
+            <w:r>
+              <w:rPr>
+                <w:noProof/>
+                <w:webHidden/>
+              </w:rPr>
+            </w:r>
+            <w:r>
+              <w:rPr>
+                <w:noProof/>
+                <w:webHidden/>
+              </w:rPr>
+              <w:fldChar w:fldCharType="separate"/>
+            </w:r>
+            <w:r>
+              <w:rPr>
+                <w:noProof/>
+                <w:webHidden/>
+              </w:rPr>
+              <w:t>6</w:t>
+            </w:r>
+            <w:r>
+              <w:rPr>
+                <w:noProof/>
+                <w:webHidden/>
+              </w:rPr>
+              <w:fldChar w:fldCharType="end"/>
+            </w:r>
+          </w:hyperlink>
+        </w:p>
+        <w:p>
+          <w:pPr>
+            <w:pStyle w:val="TOC2"/>
+            <w:rPr>
+              <w:noProof/>
+              <w:lang w:eastAsia="en-US"/>
+            </w:rPr>
+          </w:pPr>
+          <w:hyperlink w:anchor="_Toc436377475" w:history="1">
+            <w:r>
+              <w:rPr>
+                <w:rStyle w:val="Hyperlink"/>
+                <w:noProof/>
+              </w:rPr>
+              <w:t>Measures and Metrics</w:t>
+            </w:r>
+            <w:r>
+              <w:rPr>
+                <w:noProof/>
+                <w:webHidden/>
+              </w:rPr>
+              <w:tab/>
+            </w:r>
+            <w:r>
+              <w:rPr>
+                <w:noProof/>
+                <w:webHidden/>
+              </w:rPr>
+              <w:fldChar w:fldCharType="begin"/>
+            </w:r>
+            <w:r>
+              <w:rPr>
+                <w:noProof/>
+                <w:webHidden/>
+              </w:rPr>
+              <w:instrText xml:space="preserve"> PAGEREF _Toc436377475 \h </w:instrText>
+            </w:r>
+            <w:r>
+              <w:rPr>
+                <w:noProof/>
+                <w:webHidden/>
+              </w:rPr>
+            </w:r>
+            <w:r>
+              <w:rPr>
+                <w:noProof/>
+                <w:webHidden/>
+              </w:rPr>
+              <w:fldChar w:fldCharType="separate"/>
+            </w:r>
+            <w:r>
+              <w:rPr>
+                <w:noProof/>
+                <w:webHidden/>
+              </w:rPr>
+              <w:t>6</w:t>
             </w:r>
             <w:r>
               <w:rPr>
@@ -1342,7 +1747,7 @@
               <w:lang w:eastAsia="en-US"/>
             </w:rPr>
           </w:pPr>
-          <w:hyperlink w:anchor="_Toc436303916" w:history="1">
+          <w:hyperlink w:anchor="_Toc436377476" w:history="1">
             <w:r>
               <w:rPr>
                 <w:rStyle w:val="Hyperlink"/>
@@ -1369,7 +1774,7 @@
                 <w:noProof/>
                 <w:webHidden/>
               </w:rPr>
-              <w:instrText xml:space="preserve"> PAGEREF _Toc436303916 \h </w:instrText>
+              <w:instrText xml:space="preserve"> PAGEREF _Toc436377476 \h </w:instrText>
             </w:r>
             <w:r>
               <w:rPr>
@@ -1389,7 +1794,423 @@
                 <w:noProof/>
                 <w:webHidden/>
               </w:rPr>
-              <w:t>4</w:t>
+              <w:t>6</w:t>
+            </w:r>
+            <w:r>
+              <w:rPr>
+                <w:noProof/>
+                <w:webHidden/>
+              </w:rPr>
+              <w:fldChar w:fldCharType="end"/>
+            </w:r>
+          </w:hyperlink>
+        </w:p>
+        <w:p>
+          <w:pPr>
+            <w:pStyle w:val="TOC2"/>
+            <w:rPr>
+              <w:noProof/>
+              <w:lang w:eastAsia="en-US"/>
+            </w:rPr>
+          </w:pPr>
+          <w:hyperlink w:anchor="_Toc436377477" w:history="1">
+            <w:r>
+              <w:rPr>
+                <w:rStyle w:val="Hyperlink"/>
+                <w:noProof/>
+              </w:rPr>
+              <w:t>Integration Test</w:t>
+            </w:r>
+            <w:r>
+              <w:rPr>
+                <w:noProof/>
+                <w:webHidden/>
+              </w:rPr>
+              <w:tab/>
+            </w:r>
+            <w:r>
+              <w:rPr>
+                <w:noProof/>
+                <w:webHidden/>
+              </w:rPr>
+              <w:fldChar w:fldCharType="begin"/>
+            </w:r>
+            <w:r>
+              <w:rPr>
+                <w:noProof/>
+                <w:webHidden/>
+              </w:rPr>
+              <w:instrText xml:space="preserve"> PAGEREF _Toc436377477 \h </w:instrText>
+            </w:r>
+            <w:r>
+              <w:rPr>
+                <w:noProof/>
+                <w:webHidden/>
+              </w:rPr>
+            </w:r>
+            <w:r>
+              <w:rPr>
+                <w:noProof/>
+                <w:webHidden/>
+              </w:rPr>
+              <w:fldChar w:fldCharType="separate"/>
+            </w:r>
+            <w:r>
+              <w:rPr>
+                <w:noProof/>
+                <w:webHidden/>
+              </w:rPr>
+              <w:t>6</w:t>
+            </w:r>
+            <w:r>
+              <w:rPr>
+                <w:noProof/>
+                <w:webHidden/>
+              </w:rPr>
+              <w:fldChar w:fldCharType="end"/>
+            </w:r>
+          </w:hyperlink>
+        </w:p>
+        <w:p>
+          <w:pPr>
+            <w:pStyle w:val="TOC3"/>
+            <w:tabs>
+              <w:tab w:val="right" w:leader="dot" w:pos="9350"/>
+            </w:tabs>
+            <w:rPr>
+              <w:noProof/>
+              <w:sz w:val="22"/>
+              <w:szCs w:val="22"/>
+              <w:lang w:eastAsia="en-US"/>
+            </w:rPr>
+          </w:pPr>
+          <w:hyperlink w:anchor="_Toc436377478" w:history="1">
+            <w:r>
+              <w:rPr>
+                <w:rStyle w:val="Hyperlink"/>
+                <w:noProof/>
+              </w:rPr>
+              <w:t>Integration Test Entry Criteria</w:t>
+            </w:r>
+            <w:r>
+              <w:rPr>
+                <w:noProof/>
+                <w:webHidden/>
+              </w:rPr>
+              <w:tab/>
+            </w:r>
+            <w:r>
+              <w:rPr>
+                <w:noProof/>
+                <w:webHidden/>
+              </w:rPr>
+              <w:fldChar w:fldCharType="begin"/>
+            </w:r>
+            <w:r>
+              <w:rPr>
+                <w:noProof/>
+                <w:webHidden/>
+              </w:rPr>
+              <w:instrText xml:space="preserve"> PAGEREF _Toc436377478 \h </w:instrText>
+            </w:r>
+            <w:r>
+              <w:rPr>
+                <w:noProof/>
+                <w:webHidden/>
+              </w:rPr>
+            </w:r>
+            <w:r>
+              <w:rPr>
+                <w:noProof/>
+                <w:webHidden/>
+              </w:rPr>
+              <w:fldChar w:fldCharType="separate"/>
+            </w:r>
+            <w:r>
+              <w:rPr>
+                <w:noProof/>
+                <w:webHidden/>
+              </w:rPr>
+              <w:t>6</w:t>
+            </w:r>
+            <w:r>
+              <w:rPr>
+                <w:noProof/>
+                <w:webHidden/>
+              </w:rPr>
+              <w:fldChar w:fldCharType="end"/>
+            </w:r>
+          </w:hyperlink>
+        </w:p>
+        <w:p>
+          <w:pPr>
+            <w:pStyle w:val="TOC3"/>
+            <w:tabs>
+              <w:tab w:val="right" w:leader="dot" w:pos="9350"/>
+            </w:tabs>
+            <w:rPr>
+              <w:noProof/>
+              <w:sz w:val="22"/>
+              <w:szCs w:val="22"/>
+              <w:lang w:eastAsia="en-US"/>
+            </w:rPr>
+          </w:pPr>
+          <w:hyperlink w:anchor="_Toc436377479" w:history="1">
+            <w:r>
+              <w:rPr>
+                <w:rStyle w:val="Hyperlink"/>
+                <w:noProof/>
+              </w:rPr>
+              <w:t>Integration Test Plan Exit Criteria</w:t>
+            </w:r>
+            <w:r>
+              <w:rPr>
+                <w:noProof/>
+                <w:webHidden/>
+              </w:rPr>
+              <w:tab/>
+            </w:r>
+            <w:r>
+              <w:rPr>
+                <w:noProof/>
+                <w:webHidden/>
+              </w:rPr>
+              <w:fldChar w:fldCharType="begin"/>
+            </w:r>
+            <w:r>
+              <w:rPr>
+                <w:noProof/>
+                <w:webHidden/>
+              </w:rPr>
+              <w:instrText xml:space="preserve"> PAGEREF _Toc436377479 \h </w:instrText>
+            </w:r>
+            <w:r>
+              <w:rPr>
+                <w:noProof/>
+                <w:webHidden/>
+              </w:rPr>
+            </w:r>
+            <w:r>
+              <w:rPr>
+                <w:noProof/>
+                <w:webHidden/>
+              </w:rPr>
+              <w:fldChar w:fldCharType="separate"/>
+            </w:r>
+            <w:r>
+              <w:rPr>
+                <w:noProof/>
+                <w:webHidden/>
+              </w:rPr>
+              <w:t>6</w:t>
+            </w:r>
+            <w:r>
+              <w:rPr>
+                <w:noProof/>
+                <w:webHidden/>
+              </w:rPr>
+              <w:fldChar w:fldCharType="end"/>
+            </w:r>
+          </w:hyperlink>
+        </w:p>
+        <w:p>
+          <w:pPr>
+            <w:pStyle w:val="TOC2"/>
+            <w:rPr>
+              <w:noProof/>
+              <w:lang w:eastAsia="en-US"/>
+            </w:rPr>
+          </w:pPr>
+          <w:hyperlink w:anchor="_Toc436377480" w:history="1">
+            <w:r>
+              <w:rPr>
+                <w:rStyle w:val="Hyperlink"/>
+                <w:noProof/>
+              </w:rPr>
+              <w:t>User Acceptance Test</w:t>
+            </w:r>
+            <w:r>
+              <w:rPr>
+                <w:noProof/>
+                <w:webHidden/>
+              </w:rPr>
+              <w:tab/>
+            </w:r>
+            <w:r>
+              <w:rPr>
+                <w:noProof/>
+                <w:webHidden/>
+              </w:rPr>
+              <w:fldChar w:fldCharType="begin"/>
+            </w:r>
+            <w:r>
+              <w:rPr>
+                <w:noProof/>
+                <w:webHidden/>
+              </w:rPr>
+              <w:instrText xml:space="preserve"> PAGEREF _Toc436377480 \h </w:instrText>
+            </w:r>
+            <w:r>
+              <w:rPr>
+                <w:noProof/>
+                <w:webHidden/>
+              </w:rPr>
+            </w:r>
+            <w:r>
+              <w:rPr>
+                <w:noProof/>
+                <w:webHidden/>
+              </w:rPr>
+              <w:fldChar w:fldCharType="separate"/>
+            </w:r>
+            <w:r>
+              <w:rPr>
+                <w:noProof/>
+                <w:webHidden/>
+              </w:rPr>
+              <w:t>6</w:t>
+            </w:r>
+            <w:r>
+              <w:rPr>
+                <w:noProof/>
+                <w:webHidden/>
+              </w:rPr>
+              <w:fldChar w:fldCharType="end"/>
+            </w:r>
+          </w:hyperlink>
+        </w:p>
+        <w:p>
+          <w:pPr>
+            <w:pStyle w:val="TOC3"/>
+            <w:tabs>
+              <w:tab w:val="right" w:leader="dot" w:pos="9350"/>
+            </w:tabs>
+            <w:rPr>
+              <w:noProof/>
+              <w:sz w:val="22"/>
+              <w:szCs w:val="22"/>
+              <w:lang w:eastAsia="en-US"/>
+            </w:rPr>
+          </w:pPr>
+          <w:hyperlink w:anchor="_Toc436377481" w:history="1">
+            <w:r>
+              <w:rPr>
+                <w:rStyle w:val="Hyperlink"/>
+                <w:noProof/>
+              </w:rPr>
+              <w:t>User Acceptance Test Entry Criteria</w:t>
+            </w:r>
+            <w:r>
+              <w:rPr>
+                <w:noProof/>
+                <w:webHidden/>
+              </w:rPr>
+              <w:tab/>
+            </w:r>
+            <w:r>
+              <w:rPr>
+                <w:noProof/>
+                <w:webHidden/>
+              </w:rPr>
+              <w:fldChar w:fldCharType="begin"/>
+            </w:r>
+            <w:r>
+              <w:rPr>
+                <w:noProof/>
+                <w:webHidden/>
+              </w:rPr>
+              <w:instrText xml:space="preserve"> PAGEREF _Toc436377481 \h </w:instrText>
+            </w:r>
+            <w:r>
+              <w:rPr>
+                <w:noProof/>
+                <w:webHidden/>
+              </w:rPr>
+            </w:r>
+            <w:r>
+              <w:rPr>
+                <w:noProof/>
+                <w:webHidden/>
+              </w:rPr>
+              <w:fldChar w:fldCharType="separate"/>
+            </w:r>
+            <w:r>
+              <w:rPr>
+                <w:noProof/>
+                <w:webHidden/>
+              </w:rPr>
+              <w:t>7</w:t>
+            </w:r>
+            <w:r>
+              <w:rPr>
+                <w:noProof/>
+                <w:webHidden/>
+              </w:rPr>
+              <w:fldChar w:fldCharType="end"/>
+            </w:r>
+          </w:hyperlink>
+        </w:p>
+        <w:p>
+          <w:pPr>
+            <w:pStyle w:val="TOC3"/>
+            <w:tabs>
+              <w:tab w:val="right" w:leader="dot" w:pos="9350"/>
+            </w:tabs>
+            <w:rPr>
+              <w:noProof/>
+              <w:sz w:val="22"/>
+              <w:szCs w:val="22"/>
+              <w:lang w:eastAsia="en-US"/>
+            </w:rPr>
+          </w:pPr>
+          <w:hyperlink w:anchor="_Toc436377482" w:history="1">
+            <w:r>
+              <w:rPr>
+                <w:rStyle w:val="Hyperlink"/>
+                <w:noProof/>
+              </w:rPr>
+              <w:t>User Acceptance Test Plan Exit Criteria</w:t>
+            </w:r>
+            <w:r>
+              <w:rPr>
+                <w:noProof/>
+                <w:webHidden/>
+              </w:rPr>
+              <w:tab/>
+            </w:r>
+            <w:r>
+              <w:rPr>
+                <w:noProof/>
+                <w:webHidden/>
+              </w:rPr>
+              <w:fldChar w:fldCharType="begin"/>
+            </w:r>
+            <w:r>
+              <w:rPr>
+                <w:noProof/>
+                <w:webHidden/>
+              </w:rPr>
+              <w:instrText xml:space="preserve"> PAGEREF _Toc436377482 \h </w:instrText>
+            </w:r>
+            <w:r>
+              <w:rPr>
+                <w:noProof/>
+                <w:webHidden/>
+              </w:rPr>
+            </w:r>
+            <w:r>
+              <w:rPr>
+                <w:noProof/>
+                <w:webHidden/>
+              </w:rPr>
+              <w:fldChar w:fldCharType="separate"/>
+            </w:r>
+            <w:r>
+              <w:rPr>
+                <w:noProof/>
+                <w:webHidden/>
+              </w:rPr>
+              <w:t>7</w:t>
             </w:r>
             <w:r>
               <w:rPr>
@@ -1415,7 +2236,7 @@
               <w:lang w:eastAsia="en-US"/>
             </w:rPr>
           </w:pPr>
-          <w:hyperlink w:anchor="_Toc436303917" w:history="1">
+          <w:hyperlink w:anchor="_Toc436377483" w:history="1">
             <w:r>
               <w:rPr>
                 <w:rStyle w:val="Hyperlink"/>
@@ -1442,7 +2263,7 @@
                 <w:noProof/>
                 <w:webHidden/>
               </w:rPr>
-              <w:instrText xml:space="preserve"> PAGEREF _Toc436303917 \h </w:instrText>
+              <w:instrText xml:space="preserve"> PAGEREF _Toc436377483 \h </w:instrText>
             </w:r>
             <w:r>
               <w:rPr>
@@ -1462,7 +2283,149 @@
                 <w:noProof/>
                 <w:webHidden/>
               </w:rPr>
-              <w:t>4</w:t>
+              <w:t>7</w:t>
+            </w:r>
+            <w:r>
+              <w:rPr>
+                <w:noProof/>
+                <w:webHidden/>
+              </w:rPr>
+              <w:fldChar w:fldCharType="end"/>
+            </w:r>
+          </w:hyperlink>
+        </w:p>
+        <w:p>
+          <w:pPr>
+            <w:pStyle w:val="TOC3"/>
+            <w:tabs>
+              <w:tab w:val="right" w:leader="dot" w:pos="9350"/>
+            </w:tabs>
+            <w:rPr>
+              <w:noProof/>
+              <w:sz w:val="22"/>
+              <w:szCs w:val="22"/>
+              <w:lang w:eastAsia="en-US"/>
+            </w:rPr>
+          </w:pPr>
+          <w:hyperlink w:anchor="_Toc436377484" w:history="1">
+            <w:r>
+              <w:rPr>
+                <w:rStyle w:val="Hyperlink"/>
+                <w:noProof/>
+              </w:rPr>
+              <w:t>Suspension Criteria</w:t>
+            </w:r>
+            <w:r>
+              <w:rPr>
+                <w:noProof/>
+                <w:webHidden/>
+              </w:rPr>
+              <w:tab/>
+            </w:r>
+            <w:r>
+              <w:rPr>
+                <w:noProof/>
+                <w:webHidden/>
+              </w:rPr>
+              <w:fldChar w:fldCharType="begin"/>
+            </w:r>
+            <w:r>
+              <w:rPr>
+                <w:noProof/>
+                <w:webHidden/>
+              </w:rPr>
+              <w:instrText xml:space="preserve"> PAGEREF _Toc436377484 \h </w:instrText>
+            </w:r>
+            <w:r>
+              <w:rPr>
+                <w:noProof/>
+                <w:webHidden/>
+              </w:rPr>
+            </w:r>
+            <w:r>
+              <w:rPr>
+                <w:noProof/>
+                <w:webHidden/>
+              </w:rPr>
+              <w:fldChar w:fldCharType="separate"/>
+            </w:r>
+            <w:r>
+              <w:rPr>
+                <w:noProof/>
+                <w:webHidden/>
+              </w:rPr>
+              <w:t>7</w:t>
+            </w:r>
+            <w:r>
+              <w:rPr>
+                <w:noProof/>
+                <w:webHidden/>
+              </w:rPr>
+              <w:fldChar w:fldCharType="end"/>
+            </w:r>
+          </w:hyperlink>
+        </w:p>
+        <w:p>
+          <w:pPr>
+            <w:pStyle w:val="TOC3"/>
+            <w:tabs>
+              <w:tab w:val="right" w:leader="dot" w:pos="9350"/>
+            </w:tabs>
+            <w:rPr>
+              <w:noProof/>
+              <w:sz w:val="22"/>
+              <w:szCs w:val="22"/>
+              <w:lang w:eastAsia="en-US"/>
+            </w:rPr>
+          </w:pPr>
+          <w:hyperlink w:anchor="_Toc436377485" w:history="1">
+            <w:r>
+              <w:rPr>
+                <w:rStyle w:val="Hyperlink"/>
+                <w:noProof/>
+              </w:rPr>
+              <w:t>Resumption Requirements</w:t>
+            </w:r>
+            <w:r>
+              <w:rPr>
+                <w:noProof/>
+                <w:webHidden/>
+              </w:rPr>
+              <w:tab/>
+            </w:r>
+            <w:r>
+              <w:rPr>
+                <w:noProof/>
+                <w:webHidden/>
+              </w:rPr>
+              <w:fldChar w:fldCharType="begin"/>
+            </w:r>
+            <w:r>
+              <w:rPr>
+                <w:noProof/>
+                <w:webHidden/>
+              </w:rPr>
+              <w:instrText xml:space="preserve"> PAGEREF _Toc436377485 \h </w:instrText>
+            </w:r>
+            <w:r>
+              <w:rPr>
+                <w:noProof/>
+                <w:webHidden/>
+              </w:rPr>
+            </w:r>
+            <w:r>
+              <w:rPr>
+                <w:noProof/>
+                <w:webHidden/>
+              </w:rPr>
+              <w:fldChar w:fldCharType="separate"/>
+            </w:r>
+            <w:r>
+              <w:rPr>
+                <w:noProof/>
+                <w:webHidden/>
+              </w:rPr>
+              <w:t>7</w:t>
             </w:r>
             <w:r>
               <w:rPr>
@@ -1488,7 +2451,7 @@
               <w:lang w:eastAsia="en-US"/>
             </w:rPr>
           </w:pPr>
-          <w:hyperlink w:anchor="_Toc436303918" w:history="1">
+          <w:hyperlink w:anchor="_Toc436377486" w:history="1">
             <w:r>
               <w:rPr>
                 <w:rStyle w:val="Hyperlink"/>
@@ -1515,7 +2478,7 @@
                 <w:noProof/>
                 <w:webHidden/>
               </w:rPr>
-              <w:instrText xml:space="preserve"> PAGEREF _Toc436303918 \h </w:instrText>
+              <w:instrText xml:space="preserve"> PAGEREF _Toc436377486 \h </w:instrText>
             </w:r>
             <w:r>
               <w:rPr>
@@ -1535,7 +2498,205 @@
                 <w:noProof/>
                 <w:webHidden/>
               </w:rPr>
-              <w:t>4</w:t>
+              <w:t>7</w:t>
+            </w:r>
+            <w:r>
+              <w:rPr>
+                <w:noProof/>
+                <w:webHidden/>
+              </w:rPr>
+              <w:fldChar w:fldCharType="end"/>
+            </w:r>
+          </w:hyperlink>
+        </w:p>
+        <w:p>
+          <w:pPr>
+            <w:pStyle w:val="TOC2"/>
+            <w:rPr>
+              <w:noProof/>
+              <w:lang w:eastAsia="en-US"/>
+            </w:rPr>
+          </w:pPr>
+          <w:hyperlink w:anchor="_Toc436377487" w:history="1">
+            <w:r>
+              <w:rPr>
+                <w:rStyle w:val="Hyperlink"/>
+                <w:noProof/>
+              </w:rPr>
+              <w:t>Before testing phase</w:t>
+            </w:r>
+            <w:r>
+              <w:rPr>
+                <w:noProof/>
+                <w:webHidden/>
+              </w:rPr>
+              <w:tab/>
+            </w:r>
+            <w:r>
+              <w:rPr>
+                <w:noProof/>
+                <w:webHidden/>
+              </w:rPr>
+              <w:fldChar w:fldCharType="begin"/>
+            </w:r>
+            <w:r>
+              <w:rPr>
+                <w:noProof/>
+                <w:webHidden/>
+              </w:rPr>
+              <w:instrText xml:space="preserve"> PAGEREF _Toc436377487 \h </w:instrText>
+            </w:r>
+            <w:r>
+              <w:rPr>
+                <w:noProof/>
+                <w:webHidden/>
+              </w:rPr>
+            </w:r>
+            <w:r>
+              <w:rPr>
+                <w:noProof/>
+                <w:webHidden/>
+              </w:rPr>
+              <w:fldChar w:fldCharType="separate"/>
+            </w:r>
+            <w:r>
+              <w:rPr>
+                <w:noProof/>
+                <w:webHidden/>
+              </w:rPr>
+              <w:t>7</w:t>
+            </w:r>
+            <w:r>
+              <w:rPr>
+                <w:noProof/>
+                <w:webHidden/>
+              </w:rPr>
+              <w:fldChar w:fldCharType="end"/>
+            </w:r>
+          </w:hyperlink>
+        </w:p>
+        <w:p>
+          <w:pPr>
+            <w:pStyle w:val="TOC2"/>
+            <w:rPr>
+              <w:noProof/>
+              <w:lang w:eastAsia="en-US"/>
+            </w:rPr>
+          </w:pPr>
+          <w:hyperlink w:anchor="_Toc436377488" w:history="1">
+            <w:r>
+              <w:rPr>
+                <w:rStyle w:val="Hyperlink"/>
+                <w:noProof/>
+              </w:rPr>
+              <w:t>During testing Phase</w:t>
+            </w:r>
+            <w:r>
+              <w:rPr>
+                <w:noProof/>
+                <w:webHidden/>
+              </w:rPr>
+              <w:tab/>
+            </w:r>
+            <w:r>
+              <w:rPr>
+                <w:noProof/>
+                <w:webHidden/>
+              </w:rPr>
+              <w:fldChar w:fldCharType="begin"/>
+            </w:r>
+            <w:r>
+              <w:rPr>
+                <w:noProof/>
+                <w:webHidden/>
+              </w:rPr>
+              <w:instrText xml:space="preserve"> PAGEREF _Toc436377488 \h </w:instrText>
+            </w:r>
+            <w:r>
+              <w:rPr>
+                <w:noProof/>
+                <w:webHidden/>
+              </w:rPr>
+            </w:r>
+            <w:r>
+              <w:rPr>
+                <w:noProof/>
+                <w:webHidden/>
+              </w:rPr>
+              <w:fldChar w:fldCharType="separate"/>
+            </w:r>
+            <w:r>
+              <w:rPr>
+                <w:noProof/>
+                <w:webHidden/>
+              </w:rPr>
+              <w:t>7</w:t>
+            </w:r>
+            <w:r>
+              <w:rPr>
+                <w:noProof/>
+                <w:webHidden/>
+              </w:rPr>
+              <w:fldChar w:fldCharType="end"/>
+            </w:r>
+          </w:hyperlink>
+        </w:p>
+        <w:p>
+          <w:pPr>
+            <w:pStyle w:val="TOC2"/>
+            <w:rPr>
+              <w:noProof/>
+              <w:lang w:eastAsia="en-US"/>
+            </w:rPr>
+          </w:pPr>
+          <w:hyperlink w:anchor="_Toc436377489" w:history="1">
+            <w:r>
+              <w:rPr>
+                <w:rStyle w:val="Hyperlink"/>
+                <w:noProof/>
+              </w:rPr>
+              <w:t>After testing Phase</w:t>
+            </w:r>
+            <w:r>
+              <w:rPr>
+                <w:noProof/>
+                <w:webHidden/>
+              </w:rPr>
+              <w:tab/>
+            </w:r>
+            <w:r>
+              <w:rPr>
+                <w:noProof/>
+                <w:webHidden/>
+              </w:rPr>
+              <w:fldChar w:fldCharType="begin"/>
+            </w:r>
+            <w:r>
+              <w:rPr>
+                <w:noProof/>
+                <w:webHidden/>
+              </w:rPr>
+              <w:instrText xml:space="preserve"> PAGEREF _Toc436377489 \h </w:instrText>
+            </w:r>
+            <w:r>
+              <w:rPr>
+                <w:noProof/>
+                <w:webHidden/>
+              </w:rPr>
+            </w:r>
+            <w:r>
+              <w:rPr>
+                <w:noProof/>
+                <w:webHidden/>
+              </w:rPr>
+              <w:fldChar w:fldCharType="separate"/>
+            </w:r>
+            <w:r>
+              <w:rPr>
+                <w:noProof/>
+                <w:webHidden/>
+              </w:rPr>
+              <w:t>7</w:t>
             </w:r>
             <w:r>
               <w:rPr>
@@ -1561,7 +2722,7 @@
               <w:lang w:eastAsia="en-US"/>
             </w:rPr>
           </w:pPr>
-          <w:hyperlink w:anchor="_Toc436303919" w:history="1">
+          <w:hyperlink w:anchor="_Toc436377490" w:history="1">
             <w:r>
               <w:rPr>
                 <w:rStyle w:val="Hyperlink"/>
@@ -1588,7 +2749,7 @@
                 <w:noProof/>
                 <w:webHidden/>
               </w:rPr>
-              <w:instrText xml:space="preserve"> PAGEREF _Toc436303919 \h </w:instrText>
+              <w:instrText xml:space="preserve"> PAGEREF _Toc436377490 \h </w:instrText>
             </w:r>
             <w:r>
               <w:rPr>
@@ -1608,7 +2769,7 @@
                 <w:noProof/>
                 <w:webHidden/>
               </w:rPr>
-              <w:t>4</w:t>
+              <w:t>7</w:t>
             </w:r>
             <w:r>
               <w:rPr>
@@ -1634,7 +2795,7 @@
               <w:lang w:eastAsia="en-US"/>
             </w:rPr>
           </w:pPr>
-          <w:hyperlink w:anchor="_Toc436303920" w:history="1">
+          <w:hyperlink w:anchor="_Toc436377491" w:history="1">
             <w:r>
               <w:rPr>
                 <w:rStyle w:val="Hyperlink"/>
@@ -1661,7 +2822,7 @@
                 <w:noProof/>
                 <w:webHidden/>
               </w:rPr>
-              <w:instrText xml:space="preserve"> PAGEREF _Toc436303920 \h </w:instrText>
+              <w:instrText xml:space="preserve"> PAGEREF _Toc436377491 \h </w:instrText>
             </w:r>
             <w:r>
               <w:rPr>
@@ -1681,7 +2842,139 @@
                 <w:noProof/>
                 <w:webHidden/>
               </w:rPr>
-              <w:t>4</w:t>
+              <w:t>8</w:t>
+            </w:r>
+            <w:r>
+              <w:rPr>
+                <w:noProof/>
+                <w:webHidden/>
+              </w:rPr>
+              <w:fldChar w:fldCharType="end"/>
+            </w:r>
+          </w:hyperlink>
+        </w:p>
+        <w:p>
+          <w:pPr>
+            <w:pStyle w:val="TOC2"/>
+            <w:rPr>
+              <w:noProof/>
+              <w:lang w:eastAsia="en-US"/>
+            </w:rPr>
+          </w:pPr>
+          <w:hyperlink w:anchor="_Toc436377492" w:history="1">
+            <w:r>
+              <w:rPr>
+                <w:rStyle w:val="Hyperlink"/>
+                <w:noProof/>
+              </w:rPr>
+              <w:t>Central Test environment</w:t>
+            </w:r>
+            <w:r>
+              <w:rPr>
+                <w:noProof/>
+                <w:webHidden/>
+              </w:rPr>
+              <w:tab/>
+            </w:r>
+            <w:r>
+              <w:rPr>
+                <w:noProof/>
+                <w:webHidden/>
+              </w:rPr>
+              <w:fldChar w:fldCharType="begin"/>
+            </w:r>
+            <w:r>
+              <w:rPr>
+                <w:noProof/>
+                <w:webHidden/>
+              </w:rPr>
+              <w:instrText xml:space="preserve"> PAGEREF _Toc436377492 \h </w:instrText>
+            </w:r>
+            <w:r>
+              <w:rPr>
+                <w:noProof/>
+                <w:webHidden/>
+              </w:rPr>
+            </w:r>
+            <w:r>
+              <w:rPr>
+                <w:noProof/>
+                <w:webHidden/>
+              </w:rPr>
+              <w:fldChar w:fldCharType="separate"/>
+            </w:r>
+            <w:r>
+              <w:rPr>
+                <w:noProof/>
+                <w:webHidden/>
+              </w:rPr>
+              <w:t>8</w:t>
+            </w:r>
+            <w:r>
+              <w:rPr>
+                <w:noProof/>
+                <w:webHidden/>
+              </w:rPr>
+              <w:fldChar w:fldCharType="end"/>
+            </w:r>
+          </w:hyperlink>
+        </w:p>
+        <w:p>
+          <w:pPr>
+            <w:pStyle w:val="TOC2"/>
+            <w:rPr>
+              <w:noProof/>
+              <w:lang w:eastAsia="en-US"/>
+            </w:rPr>
+          </w:pPr>
+          <w:hyperlink w:anchor="_Toc436377493" w:history="1">
+            <w:r>
+              <w:rPr>
+                <w:rStyle w:val="Hyperlink"/>
+                <w:noProof/>
+              </w:rPr>
+              <w:t>Client Test environments</w:t>
+            </w:r>
+            <w:r>
+              <w:rPr>
+                <w:noProof/>
+                <w:webHidden/>
+              </w:rPr>
+              <w:tab/>
+            </w:r>
+            <w:r>
+              <w:rPr>
+                <w:noProof/>
+                <w:webHidden/>
+              </w:rPr>
+              <w:fldChar w:fldCharType="begin"/>
+            </w:r>
+            <w:r>
+              <w:rPr>
+                <w:noProof/>
+                <w:webHidden/>
+              </w:rPr>
+              <w:instrText xml:space="preserve"> PAGEREF _Toc436377493 \h </w:instrText>
+            </w:r>
+            <w:r>
+              <w:rPr>
+                <w:noProof/>
+                <w:webHidden/>
+              </w:rPr>
+            </w:r>
+            <w:r>
+              <w:rPr>
+                <w:noProof/>
+                <w:webHidden/>
+              </w:rPr>
+              <w:fldChar w:fldCharType="separate"/>
+            </w:r>
+            <w:r>
+              <w:rPr>
+                <w:noProof/>
+                <w:webHidden/>
+              </w:rPr>
+              <w:t>8</w:t>
             </w:r>
             <w:r>
               <w:rPr>
@@ -1707,7 +3000,7 @@
               <w:lang w:eastAsia="en-US"/>
             </w:rPr>
           </w:pPr>
-          <w:hyperlink w:anchor="_Toc436303921" w:history="1">
+          <w:hyperlink w:anchor="_Toc436377494" w:history="1">
             <w:r>
               <w:rPr>
                 <w:rStyle w:val="Hyperlink"/>
@@ -1734,7 +3027,7 @@
                 <w:noProof/>
                 <w:webHidden/>
               </w:rPr>
-              <w:instrText xml:space="preserve"> PAGEREF _Toc436303921 \h </w:instrText>
+              <w:instrText xml:space="preserve"> PAGEREF _Toc436377494 \h </w:instrText>
             </w:r>
             <w:r>
               <w:rPr>
@@ -1754,7 +3047,7 @@
                 <w:noProof/>
                 <w:webHidden/>
               </w:rPr>
-              <w:t>4</w:t>
+              <w:t>8</w:t>
             </w:r>
             <w:r>
               <w:rPr>
@@ -1773,7 +3066,7 @@
               <w:lang w:eastAsia="en-US"/>
             </w:rPr>
           </w:pPr>
-          <w:hyperlink w:anchor="_Toc436303922" w:history="1">
+          <w:hyperlink w:anchor="_Toc436377495" w:history="1">
             <w:r>
               <w:rPr>
                 <w:rStyle w:val="Hyperlink"/>
@@ -1800,7 +3093,7 @@
                 <w:noProof/>
                 <w:webHidden/>
               </w:rPr>
-              <w:instrText xml:space="preserve"> PAGEREF _Toc436303922 \h </w:instrText>
+              <w:instrText xml:space="preserve"> PAGEREF _Toc436377495 \h </w:instrText>
             </w:r>
             <w:r>
               <w:rPr>
@@ -1820,7 +3113,7 @@
                 <w:noProof/>
                 <w:webHidden/>
               </w:rPr>
-              <w:t>5</w:t>
+              <w:t>8</w:t>
             </w:r>
             <w:r>
               <w:rPr>
@@ -1839,7 +3132,7 @@
               <w:lang w:eastAsia="en-US"/>
             </w:rPr>
           </w:pPr>
-          <w:hyperlink w:anchor="_Toc436303923" w:history="1">
+          <w:hyperlink w:anchor="_Toc436377496" w:history="1">
             <w:r>
               <w:rPr>
                 <w:rStyle w:val="Hyperlink"/>
@@ -1866,7 +3159,7 @@
                 <w:noProof/>
                 <w:webHidden/>
               </w:rPr>
-              <w:instrText xml:space="preserve"> PAGEREF _Toc436303923 \h </w:instrText>
+              <w:instrText xml:space="preserve"> PAGEREF _Toc436377496 \h </w:instrText>
             </w:r>
             <w:r>
               <w:rPr>
@@ -1886,7 +3179,7 @@
                 <w:noProof/>
                 <w:webHidden/>
               </w:rPr>
-              <w:t>5</w:t>
+              <w:t>8</w:t>
             </w:r>
             <w:r>
               <w:rPr>
@@ -1912,13 +3205,27 @@
               <w:lang w:eastAsia="en-US"/>
             </w:rPr>
           </w:pPr>
-          <w:hyperlink w:anchor="_Toc436303924" w:history="1">
+          <w:hyperlink w:anchor="_Toc436377497" w:history="1">
             <w:r>
               <w:rPr>
                 <w:rStyle w:val="Hyperlink"/>
                 <w:noProof/>
               </w:rPr>
-              <w:t>Responsibilities</w:t>
+              <w:t>Responsibil</w:t>
+            </w:r>
+            <w:r>
+              <w:rPr>
+                <w:rStyle w:val="Hyperlink"/>
+                <w:noProof/>
+              </w:rPr>
+              <w:t>i</w:t>
+            </w:r>
+            <w:r>
+              <w:rPr>
+                <w:rStyle w:val="Hyperlink"/>
+                <w:noProof/>
+              </w:rPr>
+              <w:t>ties</w:t>
             </w:r>
             <w:r>
               <w:rPr>
@@ -1939,7 +3246,7 @@
                 <w:noProof/>
                 <w:webHidden/>
               </w:rPr>
-              <w:instrText xml:space="preserve"> PAGEREF _Toc436303924 \h </w:instrText>
+              <w:instrText xml:space="preserve"> PAGEREF _Toc436377497 \h </w:instrText>
             </w:r>
             <w:r>
               <w:rPr>
@@ -1959,7 +3266,7 @@
                 <w:noProof/>
                 <w:webHidden/>
               </w:rPr>
-              <w:t>5</w:t>
+              <w:t>9</w:t>
             </w:r>
             <w:r>
               <w:rPr>
@@ -1985,7 +3292,7 @@
               <w:lang w:eastAsia="en-US"/>
             </w:rPr>
           </w:pPr>
-          <w:hyperlink w:anchor="_Toc436303925" w:history="1">
+          <w:hyperlink w:anchor="_Toc436377498" w:history="1">
             <w:r>
               <w:rPr>
                 <w:rStyle w:val="Hyperlink"/>
@@ -2012,7 +3319,7 @@
                 <w:noProof/>
                 <w:webHidden/>
               </w:rPr>
-              <w:instrText xml:space="preserve"> PAGEREF _Toc436303925 \h </w:instrText>
+              <w:instrText xml:space="preserve"> PAGEREF _Toc436377498 \h </w:instrText>
             </w:r>
             <w:r>
               <w:rPr>
@@ -2032,7 +3339,7 @@
                 <w:noProof/>
                 <w:webHidden/>
               </w:rPr>
-              <w:t>5</w:t>
+              <w:t>10</w:t>
             </w:r>
             <w:r>
               <w:rPr>
@@ -2058,7 +3365,7 @@
               <w:lang w:eastAsia="en-US"/>
             </w:rPr>
           </w:pPr>
-          <w:hyperlink w:anchor="_Toc436303926" w:history="1">
+          <w:hyperlink w:anchor="_Toc436377499" w:history="1">
             <w:r>
               <w:rPr>
                 <w:rStyle w:val="Hyperlink"/>
@@ -2085,7 +3392,7 @@
                 <w:noProof/>
                 <w:webHidden/>
               </w:rPr>
-              <w:instrText xml:space="preserve"> PAGEREF _Toc436303926 \h </w:instrText>
+              <w:instrText xml:space="preserve"> PAGEREF _Toc436377499 \h </w:instrText>
             </w:r>
             <w:r>
               <w:rPr>
@@ -2105,7 +3412,7 @@
                 <w:noProof/>
                 <w:webHidden/>
               </w:rPr>
-              <w:t>6</w:t>
+              <w:t>10</w:t>
             </w:r>
             <w:r>
               <w:rPr>
@@ -2131,7 +3438,7 @@
               <w:lang w:eastAsia="en-US"/>
             </w:rPr>
           </w:pPr>
-          <w:hyperlink w:anchor="_Toc436303927" w:history="1">
+          <w:hyperlink w:anchor="_Toc436377500" w:history="1">
             <w:r>
               <w:rPr>
                 <w:rStyle w:val="Hyperlink"/>
@@ -2158,7 +3465,7 @@
                 <w:noProof/>
                 <w:webHidden/>
               </w:rPr>
-              <w:instrText xml:space="preserve"> PAGEREF _Toc436303927 \h </w:instrText>
+              <w:instrText xml:space="preserve"> PAGEREF _Toc436377500 \h </w:instrText>
             </w:r>
             <w:r>
               <w:rPr>
@@ -2178,7 +3485,7 @@
                 <w:noProof/>
                 <w:webHidden/>
               </w:rPr>
-              <w:t>6</w:t>
+              <w:t>11</w:t>
             </w:r>
             <w:r>
               <w:rPr>
@@ -2204,7 +3511,7 @@
               <w:lang w:eastAsia="en-US"/>
             </w:rPr>
           </w:pPr>
-          <w:hyperlink w:anchor="_Toc436303928" w:history="1">
+          <w:hyperlink w:anchor="_Toc436377501" w:history="1">
             <w:r>
               <w:rPr>
                 <w:rStyle w:val="Hyperlink"/>
@@ -2231,7 +3538,7 @@
                 <w:noProof/>
                 <w:webHidden/>
               </w:rPr>
-              <w:instrText xml:space="preserve"> PAGEREF _Toc436303928 \h </w:instrText>
+              <w:instrText xml:space="preserve"> PAGEREF _Toc436377501 \h </w:instrText>
             </w:r>
             <w:r>
               <w:rPr>
@@ -2251,7 +3558,7 @@
                 <w:noProof/>
                 <w:webHidden/>
               </w:rPr>
-              <w:t>6</w:t>
+              <w:t>11</w:t>
             </w:r>
             <w:r>
               <w:rPr>
@@ -2277,7 +3584,7 @@
               <w:lang w:eastAsia="en-US"/>
             </w:rPr>
           </w:pPr>
-          <w:hyperlink w:anchor="_Toc436303929" w:history="1">
+          <w:hyperlink w:anchor="_Toc436377502" w:history="1">
             <w:r>
               <w:rPr>
                 <w:rStyle w:val="Hyperlink"/>
@@ -2304,7 +3611,7 @@
                 <w:noProof/>
                 <w:webHidden/>
               </w:rPr>
-              <w:instrText xml:space="preserve"> PAGEREF _Toc436303929 \h </w:instrText>
+              <w:instrText xml:space="preserve"> PAGEREF _Toc436377502 \h </w:instrText>
             </w:r>
             <w:r>
               <w:rPr>
@@ -2324,7 +3631,7 @@
                 <w:noProof/>
                 <w:webHidden/>
               </w:rPr>
-              <w:t>6</w:t>
+              <w:t>11</w:t>
             </w:r>
             <w:r>
               <w:rPr>
@@ -2350,13 +3657,13 @@
               <w:lang w:eastAsia="en-US"/>
             </w:rPr>
           </w:pPr>
-          <w:hyperlink w:anchor="_Toc436303930" w:history="1">
+          <w:hyperlink w:anchor="_Toc436377503" w:history="1">
             <w:r>
               <w:rPr>
                 <w:rStyle w:val="Hyperlink"/>
                 <w:noProof/>
               </w:rPr>
-              <w:t>Appendix</w:t>
+              <w:t>Index</w:t>
             </w:r>
             <w:r>
               <w:rPr>
@@ -2377,7 +3684,7 @@
                 <w:noProof/>
                 <w:webHidden/>
               </w:rPr>
-              <w:instrText xml:space="preserve"> PAGEREF _Toc436303930 \h </w:instrText>
+              <w:instrText xml:space="preserve"> PAGEREF _Toc436377503 \h </w:instrText>
             </w:r>
             <w:r>
               <w:rPr>
@@ -2397,7 +3704,7 @@
                 <w:noProof/>
                 <w:webHidden/>
               </w:rPr>
-              <w:t>7</w:t>
+              <w:t>12</w:t>
             </w:r>
             <w:r>
               <w:rPr>
@@ -2436,7 +3743,7 @@
       <w:pPr>
         <w:pStyle w:val="Heading1"/>
       </w:pPr>
-      <w:bookmarkStart w:id="0" w:name="_Toc436303906"/>
+      <w:bookmarkStart w:id="0" w:name="_Toc436377460"/>
       <w:r>
         <w:lastRenderedPageBreak/>
         <w:t>Revision History</w:t>
@@ -2556,13 +3863,8 @@
           </w:tcPr>
           <w:p>
             <w:r>
-              <w:t xml:space="preserve">L. </w:t>
-            </w:r>
-            <w:proofErr w:type="spellStart"/>
-            <w:r>
-              <w:t>Nikodimov</w:t>
-            </w:r>
-            <w:proofErr w:type="spellEnd"/>
+              <w:t>L. Nikodimov</w:t>
+            </w:r>
           </w:p>
         </w:tc>
         <w:tc>
@@ -2571,7 +3873,15 @@
           </w:tcPr>
           <w:p>
             <w:r>
-              <w:t>Test Plan Draft</w:t>
+              <w:t xml:space="preserve">Test Plan </w:t>
+            </w:r>
+            <w:r>
+              <w:t xml:space="preserve">First </w:t>
+            </w:r>
+            <w:bookmarkStart w:id="1" w:name="_GoBack"/>
+            <w:bookmarkEnd w:id="1"/>
+            <w:r>
+              <w:t>Draft</w:t>
             </w:r>
           </w:p>
         </w:tc>
@@ -2603,13 +3913,8 @@
           </w:tcPr>
           <w:p>
             <w:r>
-              <w:t xml:space="preserve">L. </w:t>
-            </w:r>
-            <w:proofErr w:type="spellStart"/>
-            <w:r>
-              <w:t>Nikodimov</w:t>
-            </w:r>
-            <w:proofErr w:type="spellEnd"/>
+              <w:t>L. Nikodimov</w:t>
+            </w:r>
           </w:p>
         </w:tc>
         <w:tc>
@@ -2650,13 +3955,8 @@
           </w:tcPr>
           <w:p>
             <w:r>
-              <w:t xml:space="preserve">L. </w:t>
-            </w:r>
-            <w:proofErr w:type="spellStart"/>
-            <w:r>
-              <w:t>Nikodimov</w:t>
-            </w:r>
-            <w:proofErr w:type="spellEnd"/>
+              <w:t>L. Nikodimov</w:t>
+            </w:r>
           </w:p>
         </w:tc>
         <w:tc>
@@ -2696,11 +3996,15 @@
             <w:tcW w:w="2289" w:type="dxa"/>
           </w:tcPr>
           <w:p>
-            <w:proofErr w:type="spellStart"/>
-            <w:r>
-              <w:t>N.Bogomirov</w:t>
-            </w:r>
-            <w:proofErr w:type="spellEnd"/>
+            <w:r>
+              <w:t>N.</w:t>
+            </w:r>
+            <w:r>
+              <w:t xml:space="preserve"> </w:t>
+            </w:r>
+            <w:r>
+              <w:t>Bogomirov</w:t>
+            </w:r>
           </w:p>
         </w:tc>
         <w:tc>
@@ -2740,11 +4044,15 @@
             <w:tcW w:w="2289" w:type="dxa"/>
           </w:tcPr>
           <w:p>
-            <w:proofErr w:type="spellStart"/>
-            <w:r>
-              <w:t>E.Georgieva</w:t>
-            </w:r>
-            <w:proofErr w:type="spellEnd"/>
+            <w:r>
+              <w:t>E.</w:t>
+            </w:r>
+            <w:r>
+              <w:t xml:space="preserve"> </w:t>
+            </w:r>
+            <w:r>
+              <w:t>Georgieva</w:t>
+            </w:r>
           </w:p>
         </w:tc>
         <w:tc>
@@ -2758,8 +4066,6 @@
             <w:r>
               <w:t>Contingencies</w:t>
             </w:r>
-            <w:bookmarkStart w:id="1" w:name="_GoBack"/>
-            <w:bookmarkEnd w:id="1"/>
           </w:p>
         </w:tc>
       </w:tr>
@@ -2770,7 +4076,7 @@
           </w:tcPr>
           <w:p>
             <w:r>
-              <w:t>27.11.2015</w:t>
+              <w:t>26.11.2015</w:t>
             </w:r>
           </w:p>
         </w:tc>
@@ -2789,11 +4095,9 @@
             <w:tcW w:w="2289" w:type="dxa"/>
           </w:tcPr>
           <w:p>
-            <w:proofErr w:type="spellStart"/>
-            <w:r>
-              <w:t>N.Nenov</w:t>
-            </w:r>
-            <w:proofErr w:type="spellEnd"/>
+            <w:r>
+              <w:t>P. Paunov</w:t>
+            </w:r>
           </w:p>
         </w:tc>
         <w:tc>
@@ -2802,6 +4106,54 @@
           </w:tcPr>
           <w:p>
             <w:r>
+              <w:t>Approach, Item Pass/Fail Criteria</w:t>
+            </w:r>
+          </w:p>
+        </w:tc>
+      </w:tr>
+      <w:tr>
+        <w:tc>
+          <w:tcPr>
+            <w:tcW w:w="2106" w:type="dxa"/>
+          </w:tcPr>
+          <w:p>
+            <w:r>
+              <w:t>27.11.2015</w:t>
+            </w:r>
+          </w:p>
+        </w:tc>
+        <w:tc>
+          <w:tcPr>
+            <w:tcW w:w="2293" w:type="dxa"/>
+          </w:tcPr>
+          <w:p>
+            <w:r>
+              <w:t>1.6</w:t>
+            </w:r>
+          </w:p>
+        </w:tc>
+        <w:tc>
+          <w:tcPr>
+            <w:tcW w:w="2289" w:type="dxa"/>
+          </w:tcPr>
+          <w:p>
+            <w:r>
+              <w:t>N.</w:t>
+            </w:r>
+            <w:r>
+              <w:t xml:space="preserve"> </w:t>
+            </w:r>
+            <w:r>
+              <w:t>Nenov</w:t>
+            </w:r>
+          </w:p>
+        </w:tc>
+        <w:tc>
+          <w:tcPr>
+            <w:tcW w:w="2356" w:type="dxa"/>
+          </w:tcPr>
+          <w:p>
+            <w:r>
               <w:t>Environmental needs and Suspension Resumption Criteria</w:t>
             </w:r>
           </w:p>
@@ -2826,7 +4178,7 @@
       <w:pPr>
         <w:pStyle w:val="Heading1"/>
       </w:pPr>
-      <w:bookmarkStart w:id="2" w:name="_Toc436303907"/>
+      <w:bookmarkStart w:id="2" w:name="_Toc436377461"/>
       <w:r>
         <w:lastRenderedPageBreak/>
         <w:t>Introduction</w:t>
@@ -2837,7 +4189,7 @@
       <w:pPr>
         <w:pStyle w:val="Heading2"/>
       </w:pPr>
-      <w:bookmarkStart w:id="3" w:name="_Toc436303908"/>
+      <w:bookmarkStart w:id="3" w:name="_Toc436377462"/>
       <w:r>
         <w:t>Purpose</w:t>
       </w:r>
@@ -2948,7 +4300,7 @@
       <w:pPr>
         <w:pStyle w:val="Heading2"/>
       </w:pPr>
-      <w:bookmarkStart w:id="4" w:name="_Toc436303909"/>
+      <w:bookmarkStart w:id="4" w:name="_Toc436377463"/>
       <w:r>
         <w:t>Scope</w:t>
       </w:r>
@@ -2956,26 +4308,10 @@
     </w:p>
     <w:p>
       <w:r>
-        <w:t>This document details the testing that will be performed by Team Griffin for the Teamwork Project “Design and implement test plan template for testing main functionalities of TALS (</w:t>
-      </w:r>
-      <w:proofErr w:type="spellStart"/>
-      <w:r>
-        <w:t>Telerik</w:t>
-      </w:r>
-      <w:proofErr w:type="spellEnd"/>
-      <w:r>
-        <w:t xml:space="preserve"> Academy Learning System)”</w:t>
-      </w:r>
-      <w:r>
-        <w:t xml:space="preserve"> as a part of the SQA (Software Quality Assurance) Track @ </w:t>
-      </w:r>
-      <w:proofErr w:type="spellStart"/>
-      <w:r>
-        <w:t>Telerik</w:t>
-      </w:r>
-      <w:proofErr w:type="spellEnd"/>
-      <w:r>
-        <w:t xml:space="preserve"> Academy. It defines the overall testing requirements and provides an integrated view of the project test activities. Its purpose is to document:</w:t>
+        <w:t>This document details the testing that will be performed by Team Griffin for the Teamwork Project “Design and implement test plan template for testing main functionalities of TALS (Telerik Academy Learning System)”</w:t>
+      </w:r>
+      <w:r>
+        <w:t xml:space="preserve"> as a part of the SQA (Software Quality Assurance) Track @ Telerik Academy. It defines the overall testing requirements and provides an integrated view of the project test activities. Its purpose is to document:</w:t>
       </w:r>
     </w:p>
     <w:p>
@@ -3018,7 +4354,7 @@
       <w:pPr>
         <w:pStyle w:val="Heading1"/>
       </w:pPr>
-      <w:bookmarkStart w:id="5" w:name="_Toc436303910"/>
+      <w:bookmarkStart w:id="5" w:name="_Toc436377464"/>
       <w:r>
         <w:t>Testing summary</w:t>
       </w:r>
@@ -3028,7 +4364,7 @@
       <w:pPr>
         <w:pStyle w:val="Heading2"/>
       </w:pPr>
-      <w:bookmarkStart w:id="6" w:name="_Toc436303911"/>
+      <w:bookmarkStart w:id="6" w:name="_Toc436377465"/>
       <w:r>
         <w:t>Scope of testing</w:t>
       </w:r>
@@ -3038,7 +4374,7 @@
       <w:pPr>
         <w:pStyle w:val="Heading3"/>
       </w:pPr>
-      <w:bookmarkStart w:id="7" w:name="_Toc436303912"/>
+      <w:bookmarkStart w:id="7" w:name="_Toc436377466"/>
       <w:r>
         <w:t>In Scope</w:t>
       </w:r>
@@ -3046,13 +4382,8 @@
     </w:p>
     <w:p>
       <w:r>
-        <w:t xml:space="preserve">The document details what is in scope from a testing perspective for the project </w:t>
-      </w:r>
-      <w:proofErr w:type="gramStart"/>
-      <w:r>
-        <w:t>team:</w:t>
-      </w:r>
-      <w:proofErr w:type="gramEnd"/>
+        <w:t>The document details what is in scope from a testing perspective for the project team:</w:t>
+      </w:r>
     </w:p>
     <w:p>
       <w:pPr>
@@ -3499,7 +4830,7 @@
       <w:pPr>
         <w:pStyle w:val="Heading3"/>
       </w:pPr>
-      <w:bookmarkStart w:id="8" w:name="_Toc436303913"/>
+      <w:bookmarkStart w:id="8" w:name="_Toc436377467"/>
       <w:r>
         <w:t>Out of scope</w:t>
       </w:r>
@@ -3507,17 +4838,89 @@
     </w:p>
     <w:p>
       <w:r>
-        <w:t>The document details what is out of scope from a testing p</w:t>
-      </w:r>
-      <w:r>
-        <w:t>erspective for the project team</w:t>
+        <w:t>The document details what is out of scope from a testing perspective for the project team:</w:t>
+      </w:r>
+    </w:p>
+    <w:p>
+      <w:pPr>
+        <w:pStyle w:val="ListParagraph"/>
+        <w:numPr>
+          <w:ilvl w:val="0"/>
+          <w:numId w:val="33"/>
+        </w:numPr>
+      </w:pPr>
+      <w:r>
+        <w:t>Third Party and Off-The-Shelf Components</w:t>
+      </w:r>
+      <w:r>
+        <w:t>:</w:t>
+      </w:r>
+    </w:p>
+    <w:p>
+      <w:pPr>
+        <w:pStyle w:val="ListParagraph"/>
+        <w:numPr>
+          <w:ilvl w:val="1"/>
+          <w:numId w:val="33"/>
+        </w:numPr>
+      </w:pPr>
+      <w:r>
+        <w:t>It is assumed that third party components were evaluated and the pros and cons properly weighed before choosing that component for integration with the TALS system. This includes any third party websites.</w:t>
+      </w:r>
+    </w:p>
+    <w:p>
+      <w:pPr>
+        <w:pStyle w:val="ListParagraph"/>
+        <w:numPr>
+          <w:ilvl w:val="0"/>
+          <w:numId w:val="33"/>
+        </w:numPr>
+      </w:pPr>
+      <w:r>
+        <w:t>Infrastructure Components:</w:t>
+      </w:r>
+    </w:p>
+    <w:p>
+      <w:pPr>
+        <w:pStyle w:val="ListParagraph"/>
+        <w:numPr>
+          <w:ilvl w:val="1"/>
+          <w:numId w:val="33"/>
+        </w:numPr>
+      </w:pPr>
+      <w:r>
+        <w:t>The actual database software utilized is assumed to work as designed and will not be directly tested for functionality. Performance tests will be done during system test with respect to GUI response time that will involve the database.</w:t>
+      </w:r>
+    </w:p>
+    <w:p>
+      <w:pPr>
+        <w:pStyle w:val="ListParagraph"/>
+        <w:numPr>
+          <w:ilvl w:val="1"/>
+          <w:numId w:val="33"/>
+        </w:numPr>
+      </w:pPr>
+      <w:r>
+        <w:t xml:space="preserve">The internet/Wi-Fi backbone will be utilized during </w:t>
+      </w:r>
+      <w:r>
+        <w:t>testing;</w:t>
+      </w:r>
+      <w:r>
+        <w:t xml:space="preserve"> </w:t>
+      </w:r>
+      <w:r>
+        <w:t>however,</w:t>
+      </w:r>
+      <w:r>
+        <w:t xml:space="preserve"> no tests will be written/executed to directly test the communications backbone. </w:t>
       </w:r>
     </w:p>
     <w:p>
       <w:pPr>
         <w:pStyle w:val="Heading1"/>
       </w:pPr>
-      <w:bookmarkStart w:id="9" w:name="_Toc436303914"/>
+      <w:bookmarkStart w:id="9" w:name="_Toc436377468"/>
       <w:r>
         <w:t>Software Risk Issues</w:t>
       </w:r>
@@ -3525,7 +4928,13 @@
     </w:p>
     <w:p>
       <w:r>
-        <w:t>Main risk issues associated with the system are:</w:t>
+        <w:t xml:space="preserve">Main risk issues associated with the </w:t>
+      </w:r>
+      <w:r>
+        <w:t xml:space="preserve">test </w:t>
+      </w:r>
+      <w:r>
+        <w:t>system are:</w:t>
       </w:r>
     </w:p>
     <w:p>
@@ -3604,8 +5013,7 @@
       <w:pPr>
         <w:pStyle w:val="Heading1"/>
       </w:pPr>
-      <w:bookmarkStart w:id="10" w:name="_Toc436303915"/>
-      <w:bookmarkStart w:id="11" w:name="_Toc436303917"/>
+      <w:bookmarkStart w:id="10" w:name="_Toc436377469"/>
       <w:r>
         <w:t>Approach</w:t>
       </w:r>
@@ -3618,11 +5026,19 @@
           <w:lang w:eastAsia="bg-BG"/>
         </w:rPr>
       </w:pPr>
+      <w:bookmarkStart w:id="11" w:name="_Toc436377470"/>
       <w:r>
         <w:rPr>
           <w:lang w:eastAsia="bg-BG"/>
         </w:rPr>
-        <w:t xml:space="preserve">Testing Levels </w:t>
+        <w:t>Testing Levels</w:t>
+      </w:r>
+      <w:bookmarkEnd w:id="11"/>
+      <w:r>
+        <w:rPr>
+          <w:lang w:eastAsia="bg-BG"/>
+        </w:rPr>
+        <w:t xml:space="preserve"> </w:t>
       </w:r>
     </w:p>
     <w:p>
@@ -3645,80 +5061,150 @@
           <w:rFonts w:eastAsia="Times New Roman" w:cs="Arial"/>
           <w:lang w:eastAsia="bg-BG"/>
         </w:rPr>
-        <w:t xml:space="preserve">of Base Modules From </w:t>
-      </w:r>
-      <w:proofErr w:type="spellStart"/>
+        <w:t xml:space="preserve">of Base Modules From Telerik Forum System </w:t>
+      </w:r>
+      <w:r>
+        <w:rPr>
+          <w:rFonts w:eastAsia="Times New Roman" w:cs="Arial"/>
+          <w:lang w:val="bg-BG" w:eastAsia="bg-BG"/>
+        </w:rPr>
+        <w:t xml:space="preserve"> will consist of System</w:t>
+      </w:r>
       <w:r>
         <w:rPr>
           <w:rFonts w:eastAsia="Times New Roman" w:cs="Arial"/>
           <w:lang w:eastAsia="bg-BG"/>
         </w:rPr>
-        <w:t>Telerik</w:t>
-      </w:r>
-      <w:proofErr w:type="spellEnd"/>
-      <w:r>
+        <w:t xml:space="preserve">, </w:t>
+      </w:r>
+      <w:r>
+        <w:rPr>
+          <w:rFonts w:eastAsia="Times New Roman" w:cs="Arial"/>
+          <w:lang w:val="bg-BG" w:eastAsia="bg-BG"/>
+        </w:rPr>
+        <w:t xml:space="preserve">Integration </w:t>
+      </w:r>
+    </w:p>
+    <w:p>
+      <w:pPr>
+        <w:spacing w:before="0" w:after="0"/>
         <w:rPr>
           <w:rFonts w:eastAsia="Times New Roman" w:cs="Arial"/>
           <w:lang w:eastAsia="bg-BG"/>
         </w:rPr>
-        <w:t xml:space="preserve"> Forum System </w:t>
-      </w:r>
+      </w:pPr>
       <w:r>
         <w:rPr>
           <w:rFonts w:eastAsia="Times New Roman" w:cs="Arial"/>
           <w:lang w:val="bg-BG" w:eastAsia="bg-BG"/>
         </w:rPr>
-        <w:t xml:space="preserve"> will consist of System</w:t>
+        <w:t xml:space="preserve">and Acceptance test levels. </w:t>
       </w:r>
       <w:r>
         <w:rPr>
           <w:rFonts w:eastAsia="Times New Roman" w:cs="Arial"/>
           <w:lang w:eastAsia="bg-BG"/>
         </w:rPr>
-        <w:t xml:space="preserve">, </w:t>
+        <w:t xml:space="preserve">All </w:t>
       </w:r>
       <w:r>
         <w:rPr>
           <w:rFonts w:eastAsia="Times New Roman" w:cs="Arial"/>
           <w:lang w:val="bg-BG" w:eastAsia="bg-BG"/>
         </w:rPr>
-        <w:t xml:space="preserve">Integration </w:t>
-      </w:r>
-    </w:p>
-    <w:p>
-      <w:pPr>
-        <w:spacing w:before="0" w:after="0"/>
+        <w:t xml:space="preserve">testing will be done by the </w:t>
+      </w:r>
+      <w:r>
         <w:rPr>
           <w:rFonts w:eastAsia="Times New Roman" w:cs="Arial"/>
           <w:lang w:eastAsia="bg-BG"/>
         </w:rPr>
-      </w:pPr>
+        <w:t>T</w:t>
+      </w:r>
       <w:r>
         <w:rPr>
           <w:rFonts w:eastAsia="Times New Roman" w:cs="Arial"/>
           <w:lang w:val="bg-BG" w:eastAsia="bg-BG"/>
         </w:rPr>
-        <w:t xml:space="preserve">and Acceptance test levels. </w:t>
+        <w:t>es</w:t>
+      </w:r>
+      <w:r>
+        <w:rPr>
+          <w:rFonts w:eastAsia="Times New Roman" w:cs="Arial"/>
+          <w:lang w:val="bg-BG" w:eastAsia="bg-BG"/>
+        </w:rPr>
+        <w:t xml:space="preserve">t </w:t>
       </w:r>
       <w:r>
         <w:rPr>
           <w:rFonts w:eastAsia="Times New Roman" w:cs="Arial"/>
           <w:lang w:eastAsia="bg-BG"/>
         </w:rPr>
-        <w:t xml:space="preserve">All </w:t>
+        <w:t>M</w:t>
       </w:r>
       <w:r>
         <w:rPr>
           <w:rFonts w:eastAsia="Times New Roman" w:cs="Arial"/>
           <w:lang w:val="bg-BG" w:eastAsia="bg-BG"/>
         </w:rPr>
-        <w:t xml:space="preserve">testing will be done by the </w:t>
+        <w:t xml:space="preserve">anager </w:t>
       </w:r>
       <w:r>
         <w:rPr>
           <w:rFonts w:eastAsia="Times New Roman" w:cs="Arial"/>
           <w:lang w:eastAsia="bg-BG"/>
         </w:rPr>
+        <w:t>and team of four high level testers all defects found will be given to development team.</w:t>
+      </w:r>
+    </w:p>
+    <w:p>
+      <w:pPr>
+        <w:pStyle w:val="Heading3"/>
+        <w:rPr>
+          <w:rStyle w:val="Heading3Char"/>
+          <w:lang w:val="de-DE" w:eastAsia="bg-BG"/>
+        </w:rPr>
+      </w:pPr>
+      <w:bookmarkStart w:id="12" w:name="_Toc436377471"/>
+      <w:r>
+        <w:rPr>
+          <w:rStyle w:val="Heading3Char"/>
+          <w:lang w:val="bg-BG" w:eastAsia="bg-BG"/>
+        </w:rPr>
+        <w:lastRenderedPageBreak/>
+        <w:t>SYSTEM/INTEGRATION</w:t>
+      </w:r>
+      <w:bookmarkEnd w:id="12"/>
+      <w:r>
+        <w:rPr>
+          <w:rStyle w:val="Heading3Char"/>
+          <w:lang w:val="bg-BG" w:eastAsia="bg-BG"/>
+        </w:rPr>
+        <w:t xml:space="preserve"> </w:t>
+      </w:r>
+    </w:p>
+    <w:p>
+      <w:pPr>
+        <w:spacing w:before="0" w:after="0"/>
+        <w:rPr>
+          <w:rStyle w:val="Heading3Char"/>
+          <w:lang w:eastAsia="bg-BG"/>
+        </w:rPr>
+      </w:pPr>
+    </w:p>
+    <w:p>
+      <w:pPr>
+        <w:spacing w:before="0" w:after="0"/>
+        <w:rPr>
+          <w:rFonts w:eastAsia="Times New Roman" w:cs="Arial"/>
+          <w:lang w:eastAsia="bg-BG"/>
+        </w:rPr>
+      </w:pPr>
+      <w:r>
+        <w:rPr>
+          <w:rFonts w:eastAsia="Times New Roman" w:cs="Arial"/>
+          <w:lang w:eastAsia="bg-BG"/>
+        </w:rPr>
         <w:t>T</w:t>
       </w:r>
       <w:r>
@@ -3726,61 +5212,72 @@
           <w:rFonts w:eastAsia="Times New Roman" w:cs="Arial"/>
           <w:lang w:val="bg-BG" w:eastAsia="bg-BG"/>
         </w:rPr>
-        <w:t>es</w:t>
+        <w:t xml:space="preserve">esting will be performed by the </w:t>
+      </w:r>
+      <w:r>
+        <w:rPr>
+          <w:rFonts w:eastAsia="Times New Roman" w:cs="Arial"/>
+          <w:lang w:eastAsia="bg-BG"/>
+        </w:rPr>
+        <w:t xml:space="preserve">QA </w:t>
       </w:r>
       <w:r>
         <w:rPr>
           <w:rFonts w:eastAsia="Times New Roman" w:cs="Arial"/>
           <w:lang w:val="bg-BG" w:eastAsia="bg-BG"/>
         </w:rPr>
-        <w:t xml:space="preserve">t </w:t>
+        <w:t xml:space="preserve">team with assistance from the individual developers as required. </w:t>
       </w:r>
       <w:r>
         <w:rPr>
           <w:rFonts w:eastAsia="Times New Roman" w:cs="Arial"/>
           <w:lang w:eastAsia="bg-BG"/>
         </w:rPr>
-        <w:t>M</w:t>
+        <w:t>All needed tools for automatic testing will be describe in next version of the document.</w:t>
       </w:r>
       <w:r>
         <w:rPr>
           <w:rFonts w:eastAsia="Times New Roman" w:cs="Arial"/>
           <w:lang w:val="bg-BG" w:eastAsia="bg-BG"/>
         </w:rPr>
-        <w:t xml:space="preserve">anager </w:t>
+        <w:t xml:space="preserve"> </w:t>
       </w:r>
       <w:r>
         <w:rPr>
           <w:rFonts w:eastAsia="Times New Roman" w:cs="Arial"/>
           <w:lang w:eastAsia="bg-BG"/>
         </w:rPr>
-        <w:t>and team of four high level testers all defects found will be given to development team.</w:t>
+        <w:t>Modules</w:t>
+      </w:r>
+      <w:r>
+        <w:rPr>
+          <w:rFonts w:eastAsia="Times New Roman" w:cs="Arial"/>
+          <w:lang w:val="bg-BG" w:eastAsia="bg-BG"/>
+        </w:rPr>
+        <w:t xml:space="preserve"> will enter into System/Integration test after all critical defects have been corrected. </w:t>
       </w:r>
     </w:p>
     <w:p>
       <w:pPr>
         <w:pStyle w:val="Heading3"/>
         <w:rPr>
-          <w:rStyle w:val="Heading3Char"/>
-          <w:lang w:eastAsia="bg-BG"/>
-        </w:rPr>
-      </w:pPr>
-      <w:r>
-        <w:rPr>
-          <w:rStyle w:val="Heading3Char"/>
+          <w:lang w:val="de-DE" w:eastAsia="bg-BG"/>
+        </w:rPr>
+      </w:pPr>
+      <w:bookmarkStart w:id="13" w:name="_Toc436377472"/>
+      <w:r>
+        <w:rPr>
           <w:lang w:val="bg-BG" w:eastAsia="bg-BG"/>
         </w:rPr>
-        <w:t xml:space="preserve">SYSTEM/INTEGRATION </w:t>
-      </w:r>
-    </w:p>
-    <w:p>
-      <w:pPr>
-        <w:spacing w:before="0" w:after="0"/>
-        <w:rPr>
-          <w:rStyle w:val="Heading3Char"/>
-          <w:lang w:eastAsia="bg-BG"/>
-        </w:rPr>
-      </w:pPr>
+        <w:t>ACCEPTANCE</w:t>
+      </w:r>
+      <w:bookmarkEnd w:id="13"/>
+      <w:r>
+        <w:rPr>
+          <w:lang w:val="bg-BG" w:eastAsia="bg-BG"/>
+        </w:rPr>
+        <w:t xml:space="preserve"> </w:t>
+      </w:r>
     </w:p>
     <w:p>
       <w:pPr>
@@ -3790,224 +5287,147 @@
           <w:lang w:eastAsia="bg-BG"/>
         </w:rPr>
       </w:pPr>
-      <w:r>
+    </w:p>
+    <w:p>
+      <w:pPr>
+        <w:spacing w:before="0" w:after="0"/>
         <w:rPr>
           <w:rFonts w:eastAsia="Times New Roman" w:cs="Arial"/>
           <w:lang w:eastAsia="bg-BG"/>
         </w:rPr>
-        <w:t>T</w:t>
-      </w:r>
+      </w:pPr>
       <w:r>
         <w:rPr>
           <w:rFonts w:eastAsia="Times New Roman" w:cs="Arial"/>
           <w:lang w:val="bg-BG" w:eastAsia="bg-BG"/>
         </w:rPr>
-        <w:t xml:space="preserve">esting will be performed by the </w:t>
+        <w:t xml:space="preserve">Testing will be performed by the </w:t>
       </w:r>
       <w:r>
         <w:rPr>
           <w:rFonts w:eastAsia="Times New Roman" w:cs="Arial"/>
           <w:lang w:eastAsia="bg-BG"/>
         </w:rPr>
-        <w:t xml:space="preserve">QA </w:t>
+        <w:t xml:space="preserve">QA Team, </w:t>
+      </w:r>
+      <w:r>
+        <w:t>Stack Holders</w:t>
+      </w:r>
+      <w:r>
+        <w:rPr>
+          <w:rFonts w:eastAsia="Times New Roman" w:cs="Arial"/>
+          <w:lang w:eastAsia="bg-BG"/>
+        </w:rPr>
+        <w:t>, Product Owner</w:t>
       </w:r>
       <w:r>
         <w:rPr>
           <w:rFonts w:eastAsia="Times New Roman" w:cs="Arial"/>
           <w:lang w:val="bg-BG" w:eastAsia="bg-BG"/>
         </w:rPr>
-        <w:t xml:space="preserve">team with assistance from the individual developers as required. </w:t>
-      </w:r>
-      <w:r>
+        <w:t xml:space="preserve">. </w:t>
+      </w:r>
+    </w:p>
+    <w:p>
+      <w:pPr>
+        <w:spacing w:before="0" w:after="0"/>
         <w:rPr>
           <w:rFonts w:eastAsia="Times New Roman" w:cs="Arial"/>
           <w:lang w:eastAsia="bg-BG"/>
         </w:rPr>
-        <w:t>All needed tools for automatic testing will be describe in next version of the document.</w:t>
+      </w:pPr>
+    </w:p>
+    <w:p>
+      <w:pPr>
+        <w:spacing w:before="0" w:after="0"/>
+        <w:rPr>
+          <w:rFonts w:eastAsia="Times New Roman" w:cs="Arial"/>
+          <w:lang w:eastAsia="bg-BG"/>
+        </w:rPr>
+      </w:pPr>
+      <w:r>
+        <w:rPr>
+          <w:rFonts w:eastAsia="Times New Roman" w:cs="Arial"/>
+          <w:lang w:eastAsia="bg-BG"/>
+        </w:rPr>
+        <w:t>Modules</w:t>
       </w:r>
       <w:r>
         <w:rPr>
           <w:rFonts w:eastAsia="Times New Roman" w:cs="Arial"/>
           <w:lang w:val="bg-BG" w:eastAsia="bg-BG"/>
         </w:rPr>
-        <w:t xml:space="preserve"> </w:t>
+        <w:t xml:space="preserve"> will enter into Acceptance test after all critical and major defects have been corrected.</w:t>
       </w:r>
       <w:r>
         <w:rPr>
           <w:rFonts w:eastAsia="Times New Roman" w:cs="Arial"/>
           <w:lang w:eastAsia="bg-BG"/>
         </w:rPr>
-        <w:t>Modules</w:t>
+        <w:t xml:space="preserve"> Modules with high priority </w:t>
       </w:r>
       <w:r>
         <w:rPr>
           <w:rFonts w:eastAsia="Times New Roman" w:cs="Arial"/>
           <w:lang w:val="bg-BG" w:eastAsia="bg-BG"/>
         </w:rPr>
-        <w:t xml:space="preserve"> will enter into System/Integration test after all critical defects have been corrected. </w:t>
-      </w:r>
-    </w:p>
-    <w:p>
-      <w:pPr>
-        <w:pStyle w:val="Heading3"/>
-        <w:rPr>
-          <w:lang w:eastAsia="bg-BG"/>
-        </w:rPr>
-      </w:pPr>
-      <w:r>
-        <w:rPr>
-          <w:lang w:val="bg-BG" w:eastAsia="bg-BG"/>
-        </w:rPr>
-        <w:t xml:space="preserve">ACCEPTANCE </w:t>
-      </w:r>
-    </w:p>
-    <w:p>
-      <w:pPr>
-        <w:spacing w:before="0" w:after="0"/>
+        <w:t xml:space="preserve">may have </w:t>
+      </w:r>
+      <w:r>
         <w:rPr>
           <w:rFonts w:eastAsia="Times New Roman" w:cs="Arial"/>
           <w:lang w:eastAsia="bg-BG"/>
         </w:rPr>
-      </w:pPr>
-    </w:p>
-    <w:p>
-      <w:pPr>
-        <w:spacing w:before="0" w:after="0"/>
+        <w:t>no</w:t>
+      </w:r>
+      <w:r>
+        <w:rPr>
+          <w:rFonts w:eastAsia="Times New Roman" w:cs="Arial"/>
+          <w:lang w:val="bg-BG" w:eastAsia="bg-BG"/>
+        </w:rPr>
+        <w:t xml:space="preserve"> major defect</w:t>
+      </w:r>
+      <w:r>
         <w:rPr>
           <w:rFonts w:eastAsia="Times New Roman" w:cs="Arial"/>
           <w:lang w:eastAsia="bg-BG"/>
         </w:rPr>
-      </w:pPr>
+        <w:t xml:space="preserve">. Modules with middle priority </w:t>
+      </w:r>
       <w:r>
         <w:rPr>
           <w:rFonts w:eastAsia="Times New Roman" w:cs="Arial"/>
           <w:lang w:val="bg-BG" w:eastAsia="bg-BG"/>
         </w:rPr>
-        <w:t xml:space="preserve">Testing will be performed by the </w:t>
+        <w:t xml:space="preserve">may have one major defect as long as it does not impede testing of the </w:t>
       </w:r>
       <w:r>
         <w:rPr>
           <w:rFonts w:eastAsia="Times New Roman" w:cs="Arial"/>
           <w:lang w:eastAsia="bg-BG"/>
         </w:rPr>
-        <w:t xml:space="preserve">QA Team, </w:t>
-      </w:r>
-      <w:r>
-        <w:t>Stack Holders</w:t>
-      </w:r>
-      <w:r>
-        <w:rPr>
-          <w:rFonts w:eastAsia="Times New Roman" w:cs="Arial"/>
-          <w:lang w:eastAsia="bg-BG"/>
-        </w:rPr>
-        <w:t>, Product Owner</w:t>
+        <w:t>system</w:t>
       </w:r>
       <w:r>
         <w:rPr>
           <w:rFonts w:eastAsia="Times New Roman" w:cs="Arial"/>
           <w:lang w:val="bg-BG" w:eastAsia="bg-BG"/>
         </w:rPr>
-        <w:t xml:space="preserve">. </w:t>
-      </w:r>
-    </w:p>
-    <w:p>
-      <w:pPr>
-        <w:spacing w:before="0" w:after="0"/>
-        <w:rPr>
-          <w:rFonts w:eastAsia="Times New Roman" w:cs="Arial"/>
+        <w:t xml:space="preserve"> (I.E. there is a work around for the error). Prior to final completion of acceptance testing all open critical and major defects MUST be corrected and verified by the Customer test representative. </w:t>
+      </w:r>
+    </w:p>
+    <w:p>
+      <w:pPr>
+        <w:pStyle w:val="Heading2"/>
+        <w:rPr>
           <w:lang w:eastAsia="bg-BG"/>
         </w:rPr>
       </w:pPr>
-    </w:p>
-    <w:p>
-      <w:pPr>
-        <w:spacing w:before="0" w:after="0"/>
-        <w:rPr>
-          <w:rFonts w:eastAsia="Times New Roman" w:cs="Arial"/>
-          <w:lang w:eastAsia="bg-BG"/>
-        </w:rPr>
-      </w:pPr>
-      <w:r>
-        <w:rPr>
-          <w:rFonts w:eastAsia="Times New Roman" w:cs="Arial"/>
-          <w:lang w:eastAsia="bg-BG"/>
-        </w:rPr>
-        <w:t>Modules</w:t>
-      </w:r>
-      <w:r>
-        <w:rPr>
-          <w:rFonts w:eastAsia="Times New Roman" w:cs="Arial"/>
-          <w:lang w:val="bg-BG" w:eastAsia="bg-BG"/>
-        </w:rPr>
-        <w:t xml:space="preserve"> will enter into Acceptance test after all critical and major defects have been corrected.</w:t>
-      </w:r>
-      <w:r>
-        <w:rPr>
-          <w:rFonts w:eastAsia="Times New Roman" w:cs="Arial"/>
-          <w:lang w:eastAsia="bg-BG"/>
-        </w:rPr>
-        <w:t xml:space="preserve"> Modules with high priority </w:t>
-      </w:r>
-      <w:r>
-        <w:rPr>
-          <w:rFonts w:eastAsia="Times New Roman" w:cs="Arial"/>
-          <w:lang w:val="bg-BG" w:eastAsia="bg-BG"/>
-        </w:rPr>
-        <w:t xml:space="preserve">may have </w:t>
-      </w:r>
-      <w:r>
-        <w:rPr>
-          <w:rFonts w:eastAsia="Times New Roman" w:cs="Arial"/>
-          <w:lang w:eastAsia="bg-BG"/>
-        </w:rPr>
-        <w:t>no</w:t>
-      </w:r>
-      <w:r>
-        <w:rPr>
-          <w:rFonts w:eastAsia="Times New Roman" w:cs="Arial"/>
-          <w:lang w:val="bg-BG" w:eastAsia="bg-BG"/>
-        </w:rPr>
-        <w:t xml:space="preserve"> major defect</w:t>
-      </w:r>
-      <w:r>
-        <w:rPr>
-          <w:rFonts w:eastAsia="Times New Roman" w:cs="Arial"/>
-          <w:lang w:eastAsia="bg-BG"/>
-        </w:rPr>
-        <w:t xml:space="preserve">. Modules with middle priority </w:t>
-      </w:r>
-      <w:r>
-        <w:rPr>
-          <w:rFonts w:eastAsia="Times New Roman" w:cs="Arial"/>
-          <w:lang w:val="bg-BG" w:eastAsia="bg-BG"/>
-        </w:rPr>
-        <w:t xml:space="preserve">may have one major defect as long as it does not impede testing of the </w:t>
-      </w:r>
-      <w:r>
-        <w:rPr>
-          <w:rFonts w:eastAsia="Times New Roman" w:cs="Arial"/>
-          <w:lang w:eastAsia="bg-BG"/>
-        </w:rPr>
-        <w:t>system</w:t>
-      </w:r>
-      <w:r>
-        <w:rPr>
-          <w:rFonts w:eastAsia="Times New Roman" w:cs="Arial"/>
-          <w:lang w:val="bg-BG" w:eastAsia="bg-BG"/>
-        </w:rPr>
-        <w:t xml:space="preserve"> (I.E. there is a work around for the error). Prior to final completion of acceptance testing all open critical and major defects MUST be corrected and verified by the Customer test representative. </w:t>
-      </w:r>
-    </w:p>
-    <w:p>
-      <w:pPr>
-        <w:pStyle w:val="Heading2"/>
-        <w:rPr>
-          <w:lang w:eastAsia="bg-BG"/>
-        </w:rPr>
-      </w:pPr>
+      <w:bookmarkStart w:id="14" w:name="_Toc436377473"/>
       <w:r>
         <w:t>Test Tools</w:t>
       </w:r>
+      <w:bookmarkEnd w:id="14"/>
     </w:p>
     <w:p>
       <w:pPr>
@@ -4070,9 +5490,11 @@
           <w:lang w:eastAsia="bg-BG"/>
         </w:rPr>
       </w:pPr>
+      <w:bookmarkStart w:id="15" w:name="_Toc436377474"/>
       <w:r>
         <w:t>Meetings</w:t>
       </w:r>
+      <w:bookmarkEnd w:id="15"/>
     </w:p>
     <w:p>
       <w:pPr>
@@ -4157,9 +5579,11 @@
       <w:pPr>
         <w:pStyle w:val="Heading2"/>
       </w:pPr>
+      <w:bookmarkStart w:id="16" w:name="_Toc436377475"/>
       <w:r>
         <w:t>Measures and Metrics</w:t>
       </w:r>
+      <w:bookmarkEnd w:id="16"/>
     </w:p>
     <w:p>
       <w:pPr>
@@ -4353,31 +5777,35 @@
       <w:pPr>
         <w:pStyle w:val="Heading1"/>
       </w:pPr>
-      <w:bookmarkStart w:id="12" w:name="_Toc436303916"/>
+      <w:bookmarkStart w:id="17" w:name="_Toc436377476"/>
       <w:r>
         <w:t>Item Pass/Fail Criteria</w:t>
       </w:r>
-      <w:bookmarkEnd w:id="12"/>
+      <w:bookmarkEnd w:id="17"/>
     </w:p>
     <w:p>
       <w:pPr>
         <w:pStyle w:val="Heading2"/>
       </w:pPr>
-      <w:bookmarkStart w:id="13" w:name="_Toc187551335"/>
+      <w:bookmarkStart w:id="18" w:name="_Toc187551335"/>
+      <w:bookmarkStart w:id="19" w:name="_Toc436377477"/>
       <w:r>
         <w:t>Integration Test</w:t>
       </w:r>
-      <w:bookmarkEnd w:id="13"/>
+      <w:bookmarkEnd w:id="18"/>
+      <w:bookmarkEnd w:id="19"/>
     </w:p>
     <w:p>
       <w:pPr>
         <w:pStyle w:val="Heading3"/>
       </w:pPr>
-      <w:bookmarkStart w:id="14" w:name="_Toc187551336"/>
+      <w:bookmarkStart w:id="20" w:name="_Toc187551336"/>
+      <w:bookmarkStart w:id="21" w:name="_Toc436377478"/>
       <w:r>
         <w:t>Integration Test Entry Criteria</w:t>
       </w:r>
-      <w:bookmarkEnd w:id="14"/>
+      <w:bookmarkEnd w:id="20"/>
+      <w:bookmarkEnd w:id="21"/>
     </w:p>
     <w:p>
       <w:r>
@@ -4394,11 +5822,13 @@
       <w:pPr>
         <w:pStyle w:val="Heading3"/>
       </w:pPr>
-      <w:bookmarkStart w:id="15" w:name="_Toc187551337"/>
+      <w:bookmarkStart w:id="22" w:name="_Toc187551337"/>
+      <w:bookmarkStart w:id="23" w:name="_Toc436377479"/>
       <w:r>
         <w:t>Integration Test Plan Exit Criteria</w:t>
       </w:r>
-      <w:bookmarkEnd w:id="15"/>
+      <w:bookmarkEnd w:id="22"/>
+      <w:bookmarkEnd w:id="23"/>
     </w:p>
     <w:p>
       <w:pPr>
@@ -4505,21 +5935,26 @@
       <w:pPr>
         <w:pStyle w:val="Heading2"/>
       </w:pPr>
-      <w:bookmarkStart w:id="16" w:name="_Toc187551339"/>
+      <w:bookmarkStart w:id="24" w:name="_Toc187551339"/>
+      <w:bookmarkStart w:id="25" w:name="_Toc436377480"/>
       <w:r>
         <w:t>User Acceptance Test</w:t>
       </w:r>
-      <w:bookmarkEnd w:id="16"/>
+      <w:bookmarkEnd w:id="24"/>
+      <w:bookmarkEnd w:id="25"/>
     </w:p>
     <w:p>
       <w:pPr>
         <w:pStyle w:val="Heading3"/>
       </w:pPr>
-      <w:bookmarkStart w:id="17" w:name="_Toc187551340"/>
-      <w:r>
+      <w:bookmarkStart w:id="26" w:name="_Toc187551340"/>
+      <w:bookmarkStart w:id="27" w:name="_Toc436377481"/>
+      <w:r>
+        <w:lastRenderedPageBreak/>
         <w:t>User Acceptance Test Entry Criteria</w:t>
       </w:r>
-      <w:bookmarkEnd w:id="17"/>
+      <w:bookmarkEnd w:id="26"/>
+      <w:bookmarkEnd w:id="27"/>
     </w:p>
     <w:p>
       <w:pPr>
@@ -4561,11 +5996,13 @@
       <w:pPr>
         <w:pStyle w:val="Heading3"/>
       </w:pPr>
-      <w:bookmarkStart w:id="18" w:name="_Toc187551341"/>
+      <w:bookmarkStart w:id="28" w:name="_Toc187551341"/>
+      <w:bookmarkStart w:id="29" w:name="_Toc436377482"/>
       <w:r>
         <w:t>User Acceptance Test Plan Exit Criteria</w:t>
       </w:r>
-      <w:bookmarkEnd w:id="18"/>
+      <w:bookmarkEnd w:id="28"/>
+      <w:bookmarkEnd w:id="29"/>
     </w:p>
     <w:p>
       <w:pPr>
@@ -4588,7 +6025,6 @@
         </w:numPr>
       </w:pPr>
       <w:r>
-        <w:lastRenderedPageBreak/>
         <w:t xml:space="preserve">No open critical, major or average severity issues unless the issue is determined to be low impact, low risk.  To be reviewed with </w:t>
       </w:r>
       <w:r>
@@ -4608,18 +6044,21 @@
       <w:pPr>
         <w:pStyle w:val="Heading1"/>
       </w:pPr>
+      <w:bookmarkStart w:id="30" w:name="_Toc436377483"/>
       <w:r>
         <w:t>Suspension Criteria and Resumption Requirements</w:t>
       </w:r>
-      <w:bookmarkEnd w:id="11"/>
+      <w:bookmarkEnd w:id="30"/>
     </w:p>
     <w:p>
       <w:pPr>
         <w:pStyle w:val="Heading3"/>
       </w:pPr>
+      <w:bookmarkStart w:id="31" w:name="_Toc436377484"/>
       <w:r>
         <w:t>Suspension Criteria</w:t>
       </w:r>
+      <w:bookmarkEnd w:id="31"/>
     </w:p>
     <w:p>
       <w:pPr>
@@ -4661,9 +6100,11 @@
       <w:pPr>
         <w:pStyle w:val="Heading3"/>
       </w:pPr>
+      <w:bookmarkStart w:id="32" w:name="_Toc436377485"/>
       <w:r>
         <w:t>Resumption Requirements</w:t>
       </w:r>
+      <w:bookmarkEnd w:id="32"/>
     </w:p>
     <w:p>
       <w:pPr>
@@ -4694,11 +6135,11 @@
       <w:pPr>
         <w:pStyle w:val="Heading1"/>
       </w:pPr>
-      <w:bookmarkStart w:id="19" w:name="_Toc436303918"/>
+      <w:bookmarkStart w:id="33" w:name="_Toc436377486"/>
       <w:r>
         <w:t>Test Deliverables</w:t>
       </w:r>
-      <w:bookmarkEnd w:id="19"/>
+      <w:bookmarkEnd w:id="33"/>
     </w:p>
     <w:p>
       <w:r>
@@ -4715,8 +6156,13 @@
       <w:pPr>
         <w:pStyle w:val="Heading2"/>
       </w:pPr>
-      <w:r>
-        <w:t xml:space="preserve">Before testing phase </w:t>
+      <w:bookmarkStart w:id="34" w:name="_Toc436377487"/>
+      <w:r>
+        <w:t>Before testing phase</w:t>
+      </w:r>
+      <w:bookmarkEnd w:id="34"/>
+      <w:r>
+        <w:t xml:space="preserve"> </w:t>
       </w:r>
     </w:p>
     <w:p>
@@ -4766,11 +6212,19 @@
         <w:pStyle w:val="Heading2"/>
       </w:pPr>
       <w:r>
-        <w:t xml:space="preserve"> During the testing </w:t>
+        <w:t xml:space="preserve"> </w:t>
+      </w:r>
+      <w:bookmarkStart w:id="35" w:name="_Toc436377488"/>
+      <w:r>
+        <w:t xml:space="preserve">During </w:t>
+      </w:r>
+      <w:r>
+        <w:t xml:space="preserve">testing </w:t>
       </w:r>
       <w:r>
         <w:t>Phase</w:t>
       </w:r>
+      <w:bookmarkEnd w:id="35"/>
     </w:p>
     <w:p>
       <w:pPr>
@@ -4835,15 +6289,17 @@
           <w:shd w:val="clear" w:color="auto" w:fill="auto"/>
         </w:rPr>
       </w:pPr>
-      <w:r>
-        <w:t xml:space="preserve">After the testing </w:t>
+      <w:bookmarkStart w:id="36" w:name="_Toc436377489"/>
+      <w:r>
+        <w:t xml:space="preserve">After </w:t>
+      </w:r>
+      <w:r>
+        <w:t xml:space="preserve">testing </w:t>
       </w:r>
       <w:r>
         <w:t>Phase</w:t>
       </w:r>
-      <w:r>
-        <w:t xml:space="preserve"> is over</w:t>
-      </w:r>
+      <w:bookmarkEnd w:id="36"/>
     </w:p>
     <w:p>
       <w:pPr>
@@ -4894,39 +6350,32 @@
       <w:pPr>
         <w:pStyle w:val="Heading1"/>
       </w:pPr>
-      <w:bookmarkStart w:id="20" w:name="_Toc436303919"/>
+      <w:bookmarkStart w:id="37" w:name="_Toc436377490"/>
       <w:r>
         <w:t>Remaining Test Tasks</w:t>
       </w:r>
-      <w:bookmarkEnd w:id="20"/>
+      <w:bookmarkEnd w:id="37"/>
     </w:p>
     <w:p/>
     <w:p>
       <w:pPr>
         <w:pStyle w:val="Heading1"/>
       </w:pPr>
-      <w:bookmarkStart w:id="21" w:name="_Toc436303920"/>
+      <w:bookmarkStart w:id="38" w:name="_Toc436377491"/>
       <w:r>
         <w:t>Environmental Needs</w:t>
       </w:r>
-      <w:bookmarkEnd w:id="21"/>
-    </w:p>
-    <w:p>
-      <w:pPr>
-        <w:spacing w:before="0" w:after="0"/>
-        <w:rPr>
-          <w:bCs/>
-          <w:iCs/>
-        </w:rPr>
-      </w:pPr>
-    </w:p>
-    <w:p>
-      <w:pPr>
-        <w:pStyle w:val="Heading3"/>
-      </w:pPr>
+      <w:bookmarkEnd w:id="38"/>
+    </w:p>
+    <w:p>
+      <w:pPr>
+        <w:pStyle w:val="Heading2"/>
+      </w:pPr>
+      <w:bookmarkStart w:id="39" w:name="_Toc436377492"/>
       <w:r>
         <w:t>Central Test environment</w:t>
       </w:r>
+      <w:bookmarkEnd w:id="39"/>
     </w:p>
     <w:p>
       <w:pPr>
@@ -4965,7 +6414,6 @@
           <w:i/>
           <w:iCs/>
         </w:rPr>
-        <w:lastRenderedPageBreak/>
         <w:t>Web Server</w:t>
       </w:r>
       <w:r>
@@ -5000,19 +6448,13 @@
     <w:p>
       <w:pPr>
         <w:spacing w:before="0" w:after="0"/>
-      </w:pPr>
-      <w:r>
         <w:rPr>
           <w:b/>
           <w:bCs/>
           <w:i/>
           <w:iCs/>
         </w:rPr>
-        <w:t>CPU:</w:t>
-      </w:r>
-      <w:r>
-        <w:t> Intel Xeon CPU @ 3.10 GHz (Quad Core)</w:t>
-      </w:r>
+      </w:pPr>
     </w:p>
     <w:p>
       <w:pPr>
@@ -5025,10 +6467,10 @@
           <w:i/>
           <w:iCs/>
         </w:rPr>
-        <w:t>RAM</w:t>
-      </w:r>
-      <w:r>
-        <w:t>: 8GB</w:t>
+        <w:t>CPU:</w:t>
+      </w:r>
+      <w:r>
+        <w:t> Intel Xeon CPU @ 3.10 GHz (Quad Core)</w:t>
       </w:r>
     </w:p>
     <w:p>
@@ -5042,6 +6484,23 @@
           <w:i/>
           <w:iCs/>
         </w:rPr>
+        <w:t>RAM</w:t>
+      </w:r>
+      <w:r>
+        <w:t>: 8GB</w:t>
+      </w:r>
+    </w:p>
+    <w:p>
+      <w:pPr>
+        <w:spacing w:before="0" w:after="0"/>
+      </w:pPr>
+      <w:r>
+        <w:rPr>
+          <w:b/>
+          <w:bCs/>
+          <w:i/>
+          <w:iCs/>
+        </w:rPr>
         <w:t>Storage</w:t>
       </w:r>
       <w:r>
@@ -5050,11 +6509,13 @@
     </w:p>
     <w:p>
       <w:pPr>
-        <w:pStyle w:val="Heading3"/>
-      </w:pPr>
+        <w:pStyle w:val="Heading2"/>
+      </w:pPr>
+      <w:bookmarkStart w:id="40" w:name="_Toc436377493"/>
       <w:r>
         <w:t>Client Test environments</w:t>
       </w:r>
+      <w:bookmarkEnd w:id="40"/>
     </w:p>
     <w:p>
       <w:pPr>
@@ -5097,7 +6558,7 @@
         <w:spacing w:before="0" w:after="0"/>
       </w:pPr>
       <w:r>
-        <w:t>Mozilla Firefox</w:t>
+        <w:t>Opera</w:t>
       </w:r>
     </w:p>
     <w:p>
@@ -5110,7 +6571,7 @@
         <w:spacing w:before="0" w:after="0"/>
       </w:pPr>
       <w:r>
-        <w:t>Safari</w:t>
+        <w:t>Mozilla Firefox</w:t>
       </w:r>
     </w:p>
     <w:p>
@@ -5123,7 +6584,7 @@
         <w:spacing w:before="0" w:after="0"/>
       </w:pPr>
       <w:r>
-        <w:t>Microsoft Internet Explorer (9, 10, 11)</w:t>
+        <w:t>Safari</w:t>
       </w:r>
     </w:p>
     <w:p>
@@ -5136,6 +6597,19 @@
         <w:spacing w:before="0" w:after="0"/>
       </w:pPr>
       <w:r>
+        <w:t>Microsoft Internet Explorer (9, 10, 11)</w:t>
+      </w:r>
+    </w:p>
+    <w:p>
+      <w:pPr>
+        <w:pStyle w:val="ListParagraph"/>
+        <w:numPr>
+          <w:ilvl w:val="0"/>
+          <w:numId w:val="32"/>
+        </w:numPr>
+        <w:spacing w:before="0" w:after="0"/>
+      </w:pPr>
+      <w:r>
         <w:t>Microsoft Edge</w:t>
       </w:r>
     </w:p>
@@ -5144,11 +6618,11 @@
       <w:pPr>
         <w:pStyle w:val="Heading1"/>
       </w:pPr>
-      <w:bookmarkStart w:id="22" w:name="_Toc436303921"/>
+      <w:bookmarkStart w:id="41" w:name="_Toc436377494"/>
       <w:r>
         <w:t>Staffing and Training Needs</w:t>
       </w:r>
-      <w:bookmarkEnd w:id="22"/>
+      <w:bookmarkEnd w:id="41"/>
     </w:p>
     <w:p>
       <w:r>
@@ -5164,26 +6638,24 @@
       <w:pPr>
         <w:pStyle w:val="Heading2"/>
       </w:pPr>
-      <w:bookmarkStart w:id="23" w:name="_Toc436303922"/>
+      <w:bookmarkStart w:id="42" w:name="_Toc436377495"/>
       <w:r>
         <w:t>Training</w:t>
       </w:r>
       <w:r>
         <w:t xml:space="preserve"> needs</w:t>
       </w:r>
-      <w:bookmarkEnd w:id="23"/>
-    </w:p>
-    <w:p>
-      <w:pPr>
-        <w:rPr>
-          <w:lang w:val="de-DE"/>
-        </w:rPr>
-      </w:pPr>
-      <w:r>
-        <w:rPr>
-          <w:lang w:val="de-DE"/>
-        </w:rPr>
-        <w:t>The following  points need to be considered:</w:t>
+      <w:bookmarkEnd w:id="42"/>
+    </w:p>
+    <w:p>
+      <w:r>
+        <w:t xml:space="preserve">The </w:t>
+      </w:r>
+      <w:r>
+        <w:t>following points</w:t>
+      </w:r>
+      <w:r>
+        <w:t xml:space="preserve"> need to be considered:</w:t>
       </w:r>
     </w:p>
     <w:p>
@@ -5252,11 +6724,11 @@
       <w:pPr>
         <w:pStyle w:val="Heading2"/>
       </w:pPr>
-      <w:bookmarkStart w:id="24" w:name="_Toc436303923"/>
+      <w:bookmarkStart w:id="43" w:name="_Toc436377496"/>
       <w:r>
         <w:t>Staffing needs</w:t>
       </w:r>
-      <w:bookmarkEnd w:id="24"/>
+      <w:bookmarkEnd w:id="43"/>
     </w:p>
     <w:p>
       <w:r>
@@ -5265,6 +6737,7 @@
     </w:p>
     <w:p>
       <w:r>
+        <w:lastRenderedPageBreak/>
         <w:t>A description and distribution of tasks should be provided in high level terms, summarizing information on the numbers of individuals required for each role and stating if multiple roles will be combined for individuals. There should also be an indication when and for how long each resource will be required.</w:t>
       </w:r>
     </w:p>
@@ -5278,11 +6751,11 @@
       <w:pPr>
         <w:pStyle w:val="Heading1"/>
       </w:pPr>
-      <w:bookmarkStart w:id="25" w:name="_Toc436303924"/>
+      <w:bookmarkStart w:id="44" w:name="_Toc436377497"/>
       <w:r>
         <w:t>Responsibilities</w:t>
       </w:r>
-      <w:bookmarkEnd w:id="25"/>
+      <w:bookmarkEnd w:id="44"/>
     </w:p>
     <w:p>
       <w:r>
@@ -5434,23 +6907,7 @@
           <w:b/>
           <w:u w:val="single"/>
         </w:rPr>
-        <w:t xml:space="preserve">Nikola </w:t>
-      </w:r>
-      <w:proofErr w:type="spellStart"/>
-      <w:r>
-        <w:rPr>
-          <w:b/>
-          <w:u w:val="single"/>
-        </w:rPr>
-        <w:t>Bogomirov</w:t>
-      </w:r>
-      <w:proofErr w:type="spellEnd"/>
-      <w:r>
-        <w:rPr>
-          <w:b/>
-          <w:u w:val="single"/>
-        </w:rPr>
-        <w:t xml:space="preserve"> – Team Member</w:t>
+        <w:t>Nikola Bogomirov – Team Member</w:t>
       </w:r>
     </w:p>
     <w:p>
@@ -5563,7 +7020,6 @@
         </w:rPr>
         <w:t>Front-End Functionalities</w:t>
       </w:r>
-      <w:bookmarkStart w:id="26" w:name="_Toc436303925"/>
     </w:p>
     <w:p>
       <w:pPr>
@@ -5593,34 +7049,14 @@
           <w:u w:val="single"/>
         </w:rPr>
       </w:pPr>
-      <w:proofErr w:type="spellStart"/>
       <w:r>
         <w:rPr>
           <w:rFonts w:cs="Times New Roman"/>
           <w:b/>
           <w:u w:val="single"/>
         </w:rPr>
-        <w:t>Lyudmil</w:t>
-      </w:r>
-      <w:proofErr w:type="spellEnd"/>
-      <w:r>
-        <w:rPr>
-          <w:rFonts w:cs="Times New Roman"/>
-          <w:b/>
-          <w:u w:val="single"/>
-        </w:rPr>
-        <w:t xml:space="preserve"> </w:t>
-      </w:r>
-      <w:proofErr w:type="spellStart"/>
-      <w:r>
-        <w:rPr>
-          <w:rFonts w:cs="Times New Roman"/>
-          <w:b/>
-          <w:u w:val="single"/>
-        </w:rPr>
-        <w:t>Nikodimov</w:t>
-      </w:r>
-      <w:proofErr w:type="spellEnd"/>
+        <w:t>Lyudmil Nikodimov</w:t>
+      </w:r>
       <w:r>
         <w:rPr>
           <w:rFonts w:cs="Times New Roman"/>
@@ -5796,34 +7232,14 @@
           <w:u w:val="single"/>
         </w:rPr>
       </w:pPr>
-      <w:proofErr w:type="spellStart"/>
       <w:r>
         <w:rPr>
           <w:rFonts w:cs="Times New Roman"/>
           <w:b/>
           <w:u w:val="single"/>
         </w:rPr>
-        <w:t>Plamen</w:t>
-      </w:r>
-      <w:proofErr w:type="spellEnd"/>
-      <w:r>
-        <w:rPr>
-          <w:rFonts w:cs="Times New Roman"/>
-          <w:b/>
-          <w:u w:val="single"/>
-        </w:rPr>
-        <w:t xml:space="preserve"> </w:t>
-      </w:r>
-      <w:proofErr w:type="spellStart"/>
-      <w:r>
-        <w:rPr>
-          <w:rFonts w:cs="Times New Roman"/>
-          <w:b/>
-          <w:u w:val="single"/>
-        </w:rPr>
-        <w:t>Paunov</w:t>
-      </w:r>
-      <w:proofErr w:type="spellEnd"/>
+        <w:t>Plamen Paunov</w:t>
+      </w:r>
       <w:r>
         <w:rPr>
           <w:rFonts w:cs="Times New Roman"/>
@@ -5926,6 +7342,7 @@
         <w:rPr>
           <w:rFonts w:cs="Times New Roman"/>
         </w:rPr>
+        <w:lastRenderedPageBreak/>
         <w:t>Seasons</w:t>
       </w:r>
     </w:p>
@@ -6000,23 +7417,13 @@
           <w:u w:val="single"/>
         </w:rPr>
       </w:pPr>
-      <w:proofErr w:type="spellStart"/>
       <w:r>
         <w:rPr>
           <w:rFonts w:cs="Times New Roman"/>
           <w:b/>
           <w:u w:val="single"/>
         </w:rPr>
-        <w:t>Emiliya</w:t>
-      </w:r>
-      <w:proofErr w:type="spellEnd"/>
-      <w:r>
-        <w:rPr>
-          <w:rFonts w:cs="Times New Roman"/>
-          <w:b/>
-          <w:u w:val="single"/>
-        </w:rPr>
-        <w:t xml:space="preserve"> Georgieva </w:t>
+        <w:t xml:space="preserve">Emiliya Georgieva </w:t>
       </w:r>
       <w:r>
         <w:rPr>
@@ -6136,7 +7543,6 @@
           <w:rFonts w:cs="Times New Roman"/>
           <w:b/>
         </w:rPr>
-        <w:lastRenderedPageBreak/>
         <w:t>Front-End Functionalities</w:t>
       </w:r>
     </w:p>
@@ -6182,11 +7588,13 @@
       <w:pPr>
         <w:pStyle w:val="Heading1"/>
       </w:pPr>
+      <w:bookmarkStart w:id="45" w:name="_Toc436377498"/>
       <w:r>
         <w:t>Schedule</w:t>
       </w:r>
-      <w:bookmarkEnd w:id="26"/>
-    </w:p>
+      <w:bookmarkEnd w:id="45"/>
+    </w:p>
+    <w:p/>
     <w:tbl>
       <w:tblPr>
         <w:tblStyle w:val="TableGrid"/>
@@ -7166,11 +8574,11 @@
       <w:pPr>
         <w:pStyle w:val="Heading1"/>
       </w:pPr>
-      <w:bookmarkStart w:id="27" w:name="_Toc436303926"/>
+      <w:bookmarkStart w:id="46" w:name="_Toc436377499"/>
       <w:r>
         <w:t>Planning Risks and Contingencies</w:t>
       </w:r>
-      <w:bookmarkEnd w:id="27"/>
+      <w:bookmarkEnd w:id="46"/>
     </w:p>
     <w:p>
       <w:r>
@@ -7283,6 +8691,7 @@
           <w:color w:val="222222"/>
           <w:lang w:eastAsia="en-US"/>
         </w:rPr>
+        <w:lastRenderedPageBreak/>
         <w:t>Complexities involved in testing the applications</w:t>
       </w:r>
       <w:r>
@@ -7493,23 +8902,22 @@
       <w:pPr>
         <w:pStyle w:val="Heading1"/>
       </w:pPr>
-      <w:bookmarkStart w:id="28" w:name="_Toc436303927"/>
-      <w:r>
-        <w:lastRenderedPageBreak/>
+      <w:bookmarkStart w:id="47" w:name="_Toc436377500"/>
+      <w:r>
         <w:t>Approvals</w:t>
       </w:r>
-      <w:bookmarkEnd w:id="28"/>
+      <w:bookmarkEnd w:id="47"/>
     </w:p>
     <w:p/>
     <w:p>
       <w:pPr>
         <w:pStyle w:val="Heading1"/>
       </w:pPr>
-      <w:bookmarkStart w:id="29" w:name="_Toc436303928"/>
+      <w:bookmarkStart w:id="48" w:name="_Toc436377501"/>
       <w:r>
         <w:t>Glossary</w:t>
       </w:r>
-      <w:bookmarkEnd w:id="29"/>
+      <w:bookmarkEnd w:id="48"/>
     </w:p>
     <w:p>
       <w:r>
@@ -7582,13 +8990,8 @@
             <w:tcW w:w="6745" w:type="dxa"/>
           </w:tcPr>
           <w:p>
-            <w:proofErr w:type="spellStart"/>
-            <w:r>
-              <w:t>Telerik</w:t>
-            </w:r>
-            <w:proofErr w:type="spellEnd"/>
-            <w:r>
-              <w:t xml:space="preserve"> Academy Learning System</w:t>
+            <w:r>
+              <w:t>Telerik Academy Learning System</w:t>
             </w:r>
             <w:r>
               <w:t xml:space="preserve"> 5.7 (build 20151119.44a964b)</w:t>
@@ -7686,11 +9089,11 @@
       <w:pPr>
         <w:pStyle w:val="Heading1"/>
       </w:pPr>
-      <w:bookmarkStart w:id="30" w:name="_Toc436303929"/>
+      <w:bookmarkStart w:id="49" w:name="_Toc436377502"/>
       <w:r>
         <w:t>References</w:t>
       </w:r>
-      <w:bookmarkEnd w:id="30"/>
+      <w:bookmarkEnd w:id="49"/>
     </w:p>
     <w:p>
       <w:r>
@@ -7872,10 +9275,12 @@
         <w:pStyle w:val="Heading1"/>
         <w:pageBreakBefore/>
       </w:pPr>
+      <w:bookmarkStart w:id="50" w:name="_Toc436377503"/>
       <w:r>
         <w:lastRenderedPageBreak/>
         <w:t>Index</w:t>
       </w:r>
+      <w:bookmarkEnd w:id="50"/>
     </w:p>
     <w:p>
       <w:pPr>
@@ -8147,13 +9552,8 @@
       </w:r>
     </w:p>
     <w:p>
-      <w:proofErr w:type="spellStart"/>
-      <w:r>
-        <w:t>Telerik</w:t>
-      </w:r>
-      <w:proofErr w:type="spellEnd"/>
-      <w:r>
-        <w:t xml:space="preserve"> Academy Learning System</w:t>
+      <w:r>
+        <w:t>Telerik Academy Learning System</w:t>
       </w:r>
       <w:r>
         <w:t xml:space="preserve">, </w:t>
@@ -8255,7 +9655,7 @@
 </file>
 
 <file path=word/endnotes.xml><?xml version="1.0" encoding="utf-8"?>
-<w:endnotes xmlns:wpc="http://schemas.microsoft.com/office/word/2010/wordprocessingCanvas" xmlns:mc="http://schemas.openxmlformats.org/markup-compatibility/2006" xmlns:o="urn:schemas-microsoft-com:office:office" xmlns:r="http://schemas.openxmlformats.org/officeDocument/2006/relationships" xmlns:m="http://schemas.openxmlformats.org/officeDocument/2006/math" xmlns:v="urn:schemas-microsoft-com:vml" xmlns:wp14="http://schemas.microsoft.com/office/word/2010/wordprocessingDrawing" xmlns:wp="http://schemas.openxmlformats.org/drawingml/2006/wordprocessingDrawing" xmlns:w10="urn:schemas-microsoft-com:office:word" xmlns:w="http://schemas.openxmlformats.org/wordprocessingml/2006/main" xmlns:w14="http://schemas.microsoft.com/office/word/2010/wordml" xmlns:w15="http://schemas.microsoft.com/office/word/2012/wordml" xmlns:wpg="http://schemas.microsoft.com/office/word/2010/wordprocessingGroup" xmlns:wpi="http://schemas.microsoft.com/office/word/2010/wordprocessingInk" xmlns:wne="http://schemas.microsoft.com/office/word/2006/wordml" xmlns:wps="http://schemas.microsoft.com/office/word/2010/wordprocessingShape" mc:Ignorable="w14 w15 wp14">
+<w:endnotes xmlns:wpc="http://schemas.microsoft.com/office/word/2010/wordprocessingCanvas" xmlns:cx="http://schemas.microsoft.com/office/drawing/2014/chartex" xmlns:cx1="http://schemas.microsoft.com/office/drawing/2015/9/8/chartex" xmlns:mc="http://schemas.openxmlformats.org/markup-compatibility/2006" xmlns:o="urn:schemas-microsoft-com:office:office" xmlns:r="http://schemas.openxmlformats.org/officeDocument/2006/relationships" xmlns:m="http://schemas.openxmlformats.org/officeDocument/2006/math" xmlns:v="urn:schemas-microsoft-com:vml" xmlns:wp14="http://schemas.microsoft.com/office/word/2010/wordprocessingDrawing" xmlns:wp="http://schemas.openxmlformats.org/drawingml/2006/wordprocessingDrawing" xmlns:w10="urn:schemas-microsoft-com:office:word" xmlns:w="http://schemas.openxmlformats.org/wordprocessingml/2006/main" xmlns:w14="http://schemas.microsoft.com/office/word/2010/wordml" xmlns:w15="http://schemas.microsoft.com/office/word/2012/wordml" xmlns:w16se="http://schemas.microsoft.com/office/word/2015/wordml/symex" xmlns:wpg="http://schemas.microsoft.com/office/word/2010/wordprocessingGroup" xmlns:wpi="http://schemas.microsoft.com/office/word/2010/wordprocessingInk" xmlns:wne="http://schemas.microsoft.com/office/word/2006/wordml" xmlns:wps="http://schemas.microsoft.com/office/word/2010/wordprocessingShape" mc:Ignorable="w14 w15 w16se wp14">
   <w:endnote w:type="separator" w:id="-1">
     <w:p>
       <w:pPr>
@@ -8280,7 +9680,7 @@
 </file>
 
 <file path=word/footer1.xml><?xml version="1.0" encoding="utf-8"?>
-<w:ftr xmlns:wpc="http://schemas.microsoft.com/office/word/2010/wordprocessingCanvas" xmlns:mc="http://schemas.openxmlformats.org/markup-compatibility/2006" xmlns:o="urn:schemas-microsoft-com:office:office" xmlns:r="http://schemas.openxmlformats.org/officeDocument/2006/relationships" xmlns:m="http://schemas.openxmlformats.org/officeDocument/2006/math" xmlns:v="urn:schemas-microsoft-com:vml" xmlns:wp14="http://schemas.microsoft.com/office/word/2010/wordprocessingDrawing" xmlns:wp="http://schemas.openxmlformats.org/drawingml/2006/wordprocessingDrawing" xmlns:w10="urn:schemas-microsoft-com:office:word" xmlns:w="http://schemas.openxmlformats.org/wordprocessingml/2006/main" xmlns:w14="http://schemas.microsoft.com/office/word/2010/wordml" xmlns:w15="http://schemas.microsoft.com/office/word/2012/wordml" xmlns:wpg="http://schemas.microsoft.com/office/word/2010/wordprocessingGroup" xmlns:wpi="http://schemas.microsoft.com/office/word/2010/wordprocessingInk" xmlns:wne="http://schemas.microsoft.com/office/word/2006/wordml" xmlns:wps="http://schemas.microsoft.com/office/word/2010/wordprocessingShape" mc:Ignorable="w14 w15 wp14">
+<w:ftr xmlns:wpc="http://schemas.microsoft.com/office/word/2010/wordprocessingCanvas" xmlns:cx="http://schemas.microsoft.com/office/drawing/2014/chartex" xmlns:cx1="http://schemas.microsoft.com/office/drawing/2015/9/8/chartex" xmlns:mc="http://schemas.openxmlformats.org/markup-compatibility/2006" xmlns:o="urn:schemas-microsoft-com:office:office" xmlns:r="http://schemas.openxmlformats.org/officeDocument/2006/relationships" xmlns:m="http://schemas.openxmlformats.org/officeDocument/2006/math" xmlns:v="urn:schemas-microsoft-com:vml" xmlns:wp14="http://schemas.microsoft.com/office/word/2010/wordprocessingDrawing" xmlns:wp="http://schemas.openxmlformats.org/drawingml/2006/wordprocessingDrawing" xmlns:w10="urn:schemas-microsoft-com:office:word" xmlns:w="http://schemas.openxmlformats.org/wordprocessingml/2006/main" xmlns:w14="http://schemas.microsoft.com/office/word/2010/wordml" xmlns:w15="http://schemas.microsoft.com/office/word/2012/wordml" xmlns:w16se="http://schemas.microsoft.com/office/word/2015/wordml/symex" xmlns:wpg="http://schemas.microsoft.com/office/word/2010/wordprocessingGroup" xmlns:wpi="http://schemas.microsoft.com/office/word/2010/wordprocessingInk" xmlns:wne="http://schemas.microsoft.com/office/word/2006/wordml" xmlns:wps="http://schemas.microsoft.com/office/word/2010/wordprocessingShape" mc:Ignorable="w14 w15 w16se wp14">
   <w:p>
     <w:pPr>
       <w:pStyle w:val="Footer"/>
@@ -8337,7 +9737,7 @@
       <w:rPr>
         <w:noProof/>
       </w:rPr>
-      <w:t>11</w:t>
+      <w:t>3</w:t>
     </w:r>
     <w:r>
       <w:rPr>
@@ -8350,7 +9750,7 @@
 </file>
 
 <file path=word/footnotes.xml><?xml version="1.0" encoding="utf-8"?>
-<w:footnotes xmlns:wpc="http://schemas.microsoft.com/office/word/2010/wordprocessingCanvas" xmlns:mc="http://schemas.openxmlformats.org/markup-compatibility/2006" xmlns:o="urn:schemas-microsoft-com:office:office" xmlns:r="http://schemas.openxmlformats.org/officeDocument/2006/relationships" xmlns:m="http://schemas.openxmlformats.org/officeDocument/2006/math" xmlns:v="urn:schemas-microsoft-com:vml" xmlns:wp14="http://schemas.microsoft.com/office/word/2010/wordprocessingDrawing" xmlns:wp="http://schemas.openxmlformats.org/drawingml/2006/wordprocessingDrawing" xmlns:w10="urn:schemas-microsoft-com:office:word" xmlns:w="http://schemas.openxmlformats.org/wordprocessingml/2006/main" xmlns:w14="http://schemas.microsoft.com/office/word/2010/wordml" xmlns:w15="http://schemas.microsoft.com/office/word/2012/wordml" xmlns:wpg="http://schemas.microsoft.com/office/word/2010/wordprocessingGroup" xmlns:wpi="http://schemas.microsoft.com/office/word/2010/wordprocessingInk" xmlns:wne="http://schemas.microsoft.com/office/word/2006/wordml" xmlns:wps="http://schemas.microsoft.com/office/word/2010/wordprocessingShape" mc:Ignorable="w14 w15 wp14">
+<w:footnotes xmlns:wpc="http://schemas.microsoft.com/office/word/2010/wordprocessingCanvas" xmlns:cx="http://schemas.microsoft.com/office/drawing/2014/chartex" xmlns:cx1="http://schemas.microsoft.com/office/drawing/2015/9/8/chartex" xmlns:mc="http://schemas.openxmlformats.org/markup-compatibility/2006" xmlns:o="urn:schemas-microsoft-com:office:office" xmlns:r="http://schemas.openxmlformats.org/officeDocument/2006/relationships" xmlns:m="http://schemas.openxmlformats.org/officeDocument/2006/math" xmlns:v="urn:schemas-microsoft-com:vml" xmlns:wp14="http://schemas.microsoft.com/office/word/2010/wordprocessingDrawing" xmlns:wp="http://schemas.openxmlformats.org/drawingml/2006/wordprocessingDrawing" xmlns:w10="urn:schemas-microsoft-com:office:word" xmlns:w="http://schemas.openxmlformats.org/wordprocessingml/2006/main" xmlns:w14="http://schemas.microsoft.com/office/word/2010/wordml" xmlns:w15="http://schemas.microsoft.com/office/word/2012/wordml" xmlns:w16se="http://schemas.microsoft.com/office/word/2015/wordml/symex" xmlns:wpg="http://schemas.microsoft.com/office/word/2010/wordprocessingGroup" xmlns:wpi="http://schemas.microsoft.com/office/word/2010/wordprocessingInk" xmlns:wne="http://schemas.microsoft.com/office/word/2006/wordml" xmlns:wps="http://schemas.microsoft.com/office/word/2010/wordprocessingShape" mc:Ignorable="w14 w15 w16se wp14">
   <w:footnote w:type="separator" w:id="-1">
     <w:p>
       <w:pPr>
@@ -8375,7 +9775,7 @@
 </file>
 
 <file path=word/numbering.xml><?xml version="1.0" encoding="utf-8"?>
-<w:numbering xmlns:wpc="http://schemas.microsoft.com/office/word/2010/wordprocessingCanvas" xmlns:mc="http://schemas.openxmlformats.org/markup-compatibility/2006" xmlns:o="urn:schemas-microsoft-com:office:office" xmlns:r="http://schemas.openxmlformats.org/officeDocument/2006/relationships" xmlns:m="http://schemas.openxmlformats.org/officeDocument/2006/math" xmlns:v="urn:schemas-microsoft-com:vml" xmlns:wp14="http://schemas.microsoft.com/office/word/2010/wordprocessingDrawing" xmlns:wp="http://schemas.openxmlformats.org/drawingml/2006/wordprocessingDrawing" xmlns:w10="urn:schemas-microsoft-com:office:word" xmlns:w="http://schemas.openxmlformats.org/wordprocessingml/2006/main" xmlns:w14="http://schemas.microsoft.com/office/word/2010/wordml" xmlns:w15="http://schemas.microsoft.com/office/word/2012/wordml" xmlns:wpg="http://schemas.microsoft.com/office/word/2010/wordprocessingGroup" xmlns:wpi="http://schemas.microsoft.com/office/word/2010/wordprocessingInk" xmlns:wne="http://schemas.microsoft.com/office/word/2006/wordml" xmlns:wps="http://schemas.microsoft.com/office/word/2010/wordprocessingShape" mc:Ignorable="w14 w15 wp14">
+<w:numbering xmlns:wpc="http://schemas.microsoft.com/office/word/2010/wordprocessingCanvas" xmlns:cx="http://schemas.microsoft.com/office/drawing/2014/chartex" xmlns:cx1="http://schemas.microsoft.com/office/drawing/2015/9/8/chartex" xmlns:mc="http://schemas.openxmlformats.org/markup-compatibility/2006" xmlns:o="urn:schemas-microsoft-com:office:office" xmlns:r="http://schemas.openxmlformats.org/officeDocument/2006/relationships" xmlns:m="http://schemas.openxmlformats.org/officeDocument/2006/math" xmlns:v="urn:schemas-microsoft-com:vml" xmlns:wp14="http://schemas.microsoft.com/office/word/2010/wordprocessingDrawing" xmlns:wp="http://schemas.openxmlformats.org/drawingml/2006/wordprocessingDrawing" xmlns:w10="urn:schemas-microsoft-com:office:word" xmlns:w="http://schemas.openxmlformats.org/wordprocessingml/2006/main" xmlns:w14="http://schemas.microsoft.com/office/word/2010/wordml" xmlns:w15="http://schemas.microsoft.com/office/word/2012/wordml" xmlns:w16se="http://schemas.microsoft.com/office/word/2015/wordml/symex" xmlns:wpg="http://schemas.microsoft.com/office/word/2010/wordprocessingGroup" xmlns:wpi="http://schemas.microsoft.com/office/word/2010/wordprocessingInk" xmlns:wne="http://schemas.microsoft.com/office/word/2006/wordml" xmlns:wps="http://schemas.microsoft.com/office/word/2010/wordprocessingShape" mc:Ignorable="w14 w15 w16se wp14">
   <w:abstractNum w:abstractNumId="0" w15:restartNumberingAfterBreak="0">
     <w:nsid w:val="011366FF"/>
     <w:multiLevelType w:val="hybridMultilevel"/>
@@ -8978,6 +10378,119 @@
     </w:lvl>
   </w:abstractNum>
   <w:abstractNum w:abstractNumId="5" w15:restartNumberingAfterBreak="0">
+    <w:nsid w:val="11BA4E2A"/>
+    <w:multiLevelType w:val="hybridMultilevel"/>
+    <w:tmpl w:val="BD7CCDBC"/>
+    <w:lvl w:ilvl="0" w:tplc="0409000B">
+      <w:start w:val="1"/>
+      <w:numFmt w:val="bullet"/>
+      <w:lvlText w:val=""/>
+      <w:lvlJc w:val="left"/>
+      <w:pPr>
+        <w:ind w:left="720" w:hanging="360"/>
+      </w:pPr>
+      <w:rPr>
+        <w:rFonts w:ascii="Wingdings" w:hAnsi="Wingdings" w:hint="default"/>
+      </w:rPr>
+    </w:lvl>
+    <w:lvl w:ilvl="1" w:tplc="04090003">
+      <w:start w:val="1"/>
+      <w:numFmt w:val="bullet"/>
+      <w:lvlText w:val="o"/>
+      <w:lvlJc w:val="left"/>
+      <w:pPr>
+        <w:ind w:left="1440" w:hanging="360"/>
+      </w:pPr>
+      <w:rPr>
+        <w:rFonts w:ascii="Courier New" w:hAnsi="Courier New" w:cs="Courier New" w:hint="default"/>
+      </w:rPr>
+    </w:lvl>
+    <w:lvl w:ilvl="2" w:tplc="04090005">
+      <w:start w:val="1"/>
+      <w:numFmt w:val="bullet"/>
+      <w:lvlText w:val=""/>
+      <w:lvlJc w:val="left"/>
+      <w:pPr>
+        <w:ind w:left="2160" w:hanging="360"/>
+      </w:pPr>
+      <w:rPr>
+        <w:rFonts w:ascii="Wingdings" w:hAnsi="Wingdings" w:hint="default"/>
+      </w:rPr>
+    </w:lvl>
+    <w:lvl w:ilvl="3" w:tplc="04090001">
+      <w:start w:val="1"/>
+      <w:numFmt w:val="bullet"/>
+      <w:lvlText w:val=""/>
+      <w:lvlJc w:val="left"/>
+      <w:pPr>
+        <w:ind w:left="2880" w:hanging="360"/>
+      </w:pPr>
+      <w:rPr>
+        <w:rFonts w:ascii="Symbol" w:hAnsi="Symbol" w:hint="default"/>
+      </w:rPr>
+    </w:lvl>
+    <w:lvl w:ilvl="4" w:tplc="04090003">
+      <w:start w:val="1"/>
+      <w:numFmt w:val="bullet"/>
+      <w:lvlText w:val="o"/>
+      <w:lvlJc w:val="left"/>
+      <w:pPr>
+        <w:ind w:left="3600" w:hanging="360"/>
+      </w:pPr>
+      <w:rPr>
+        <w:rFonts w:ascii="Courier New" w:hAnsi="Courier New" w:cs="Courier New" w:hint="default"/>
+      </w:rPr>
+    </w:lvl>
+    <w:lvl w:ilvl="5" w:tplc="04090005" w:tentative="1">
+      <w:start w:val="1"/>
+      <w:numFmt w:val="bullet"/>
+      <w:lvlText w:val=""/>
+      <w:lvlJc w:val="left"/>
+      <w:pPr>
+        <w:ind w:left="4320" w:hanging="360"/>
+      </w:pPr>
+      <w:rPr>
+        <w:rFonts w:ascii="Wingdings" w:hAnsi="Wingdings" w:hint="default"/>
+      </w:rPr>
+    </w:lvl>
+    <w:lvl w:ilvl="6" w:tplc="04090001" w:tentative="1">
+      <w:start w:val="1"/>
+      <w:numFmt w:val="bullet"/>
+      <w:lvlText w:val=""/>
+      <w:lvlJc w:val="left"/>
+      <w:pPr>
+        <w:ind w:left="5040" w:hanging="360"/>
+      </w:pPr>
+      <w:rPr>
+        <w:rFonts w:ascii="Symbol" w:hAnsi="Symbol" w:hint="default"/>
+      </w:rPr>
+    </w:lvl>
+    <w:lvl w:ilvl="7" w:tplc="04090003" w:tentative="1">
+      <w:start w:val="1"/>
+      <w:numFmt w:val="bullet"/>
+      <w:lvlText w:val="o"/>
+      <w:lvlJc w:val="left"/>
+      <w:pPr>
+        <w:ind w:left="5760" w:hanging="360"/>
+      </w:pPr>
+      <w:rPr>
+        <w:rFonts w:ascii="Courier New" w:hAnsi="Courier New" w:cs="Courier New" w:hint="default"/>
+      </w:rPr>
+    </w:lvl>
+    <w:lvl w:ilvl="8" w:tplc="04090005" w:tentative="1">
+      <w:start w:val="1"/>
+      <w:numFmt w:val="bullet"/>
+      <w:lvlText w:val=""/>
+      <w:lvlJc w:val="left"/>
+      <w:pPr>
+        <w:ind w:left="6480" w:hanging="360"/>
+      </w:pPr>
+      <w:rPr>
+        <w:rFonts w:ascii="Wingdings" w:hAnsi="Wingdings" w:hint="default"/>
+      </w:rPr>
+    </w:lvl>
+  </w:abstractNum>
+  <w:abstractNum w:abstractNumId="6" w15:restartNumberingAfterBreak="0">
     <w:nsid w:val="1D835B5A"/>
     <w:multiLevelType w:val="hybridMultilevel"/>
     <w:tmpl w:val="1C0C43EA"/>
@@ -9090,7 +10603,7 @@
       </w:rPr>
     </w:lvl>
   </w:abstractNum>
-  <w:abstractNum w:abstractNumId="6" w15:restartNumberingAfterBreak="0">
+  <w:abstractNum w:abstractNumId="7" w15:restartNumberingAfterBreak="0">
     <w:nsid w:val="2D98689B"/>
     <w:multiLevelType w:val="hybridMultilevel"/>
     <w:tmpl w:val="3076A67E"/>
@@ -9179,7 +10692,7 @@
       </w:pPr>
     </w:lvl>
   </w:abstractNum>
-  <w:abstractNum w:abstractNumId="7" w15:restartNumberingAfterBreak="0">
+  <w:abstractNum w:abstractNumId="8" w15:restartNumberingAfterBreak="0">
     <w:nsid w:val="320C4665"/>
     <w:multiLevelType w:val="hybridMultilevel"/>
     <w:tmpl w:val="04C2F084"/>
@@ -9292,7 +10805,7 @@
       </w:rPr>
     </w:lvl>
   </w:abstractNum>
-  <w:abstractNum w:abstractNumId="8" w15:restartNumberingAfterBreak="0">
+  <w:abstractNum w:abstractNumId="9" w15:restartNumberingAfterBreak="0">
     <w:nsid w:val="36395FE6"/>
     <w:multiLevelType w:val="hybridMultilevel"/>
     <w:tmpl w:val="A614F8A0"/>
@@ -9405,7 +10918,7 @@
       </w:rPr>
     </w:lvl>
   </w:abstractNum>
-  <w:abstractNum w:abstractNumId="9" w15:restartNumberingAfterBreak="0">
+  <w:abstractNum w:abstractNumId="10" w15:restartNumberingAfterBreak="0">
     <w:nsid w:val="375B6658"/>
     <w:multiLevelType w:val="hybridMultilevel"/>
     <w:tmpl w:val="1F2E7DC4"/>
@@ -9517,7 +11030,7 @@
       </w:rPr>
     </w:lvl>
   </w:abstractNum>
-  <w:abstractNum w:abstractNumId="10" w15:restartNumberingAfterBreak="0">
+  <w:abstractNum w:abstractNumId="11" w15:restartNumberingAfterBreak="0">
     <w:nsid w:val="37B00912"/>
     <w:multiLevelType w:val="hybridMultilevel"/>
     <w:tmpl w:val="CB58ADA8"/>
@@ -9630,7 +11143,7 @@
       </w:rPr>
     </w:lvl>
   </w:abstractNum>
-  <w:abstractNum w:abstractNumId="11" w15:restartNumberingAfterBreak="0">
+  <w:abstractNum w:abstractNumId="12" w15:restartNumberingAfterBreak="0">
     <w:nsid w:val="3C7A59BA"/>
     <w:multiLevelType w:val="hybridMultilevel"/>
     <w:tmpl w:val="E5FE01C6"/>
@@ -9743,7 +11256,7 @@
       </w:rPr>
     </w:lvl>
   </w:abstractNum>
-  <w:abstractNum w:abstractNumId="12" w15:restartNumberingAfterBreak="0">
+  <w:abstractNum w:abstractNumId="13" w15:restartNumberingAfterBreak="0">
     <w:nsid w:val="3FE31E97"/>
     <w:multiLevelType w:val="hybridMultilevel"/>
     <w:tmpl w:val="6F42CF2A"/>
@@ -9855,7 +11368,7 @@
       </w:rPr>
     </w:lvl>
   </w:abstractNum>
-  <w:abstractNum w:abstractNumId="13" w15:restartNumberingAfterBreak="0">
+  <w:abstractNum w:abstractNumId="14" w15:restartNumberingAfterBreak="0">
     <w:nsid w:val="437B7E4A"/>
     <w:multiLevelType w:val="hybridMultilevel"/>
     <w:tmpl w:val="54EE87C2"/>
@@ -9968,7 +11481,7 @@
       </w:rPr>
     </w:lvl>
   </w:abstractNum>
-  <w:abstractNum w:abstractNumId="14" w15:restartNumberingAfterBreak="0">
+  <w:abstractNum w:abstractNumId="15" w15:restartNumberingAfterBreak="0">
     <w:nsid w:val="4AE56C24"/>
     <w:multiLevelType w:val="hybridMultilevel"/>
     <w:tmpl w:val="C8B68AA6"/>
@@ -10058,7 +11571,7 @@
       </w:pPr>
     </w:lvl>
   </w:abstractNum>
-  <w:abstractNum w:abstractNumId="15" w15:restartNumberingAfterBreak="0">
+  <w:abstractNum w:abstractNumId="16" w15:restartNumberingAfterBreak="0">
     <w:nsid w:val="4AF61266"/>
     <w:multiLevelType w:val="hybridMultilevel"/>
     <w:tmpl w:val="7F3A7638"/>
@@ -10171,7 +11684,7 @@
       </w:rPr>
     </w:lvl>
   </w:abstractNum>
-  <w:abstractNum w:abstractNumId="16" w15:restartNumberingAfterBreak="0">
+  <w:abstractNum w:abstractNumId="17" w15:restartNumberingAfterBreak="0">
     <w:nsid w:val="4B22175E"/>
     <w:multiLevelType w:val="hybridMultilevel"/>
     <w:tmpl w:val="6712A04E"/>
@@ -10284,7 +11797,7 @@
       </w:rPr>
     </w:lvl>
   </w:abstractNum>
-  <w:abstractNum w:abstractNumId="17" w15:restartNumberingAfterBreak="0">
+  <w:abstractNum w:abstractNumId="18" w15:restartNumberingAfterBreak="0">
     <w:nsid w:val="4E316936"/>
     <w:multiLevelType w:val="hybridMultilevel"/>
     <w:tmpl w:val="FFB464FE"/>
@@ -10397,7 +11910,7 @@
       </w:rPr>
     </w:lvl>
   </w:abstractNum>
-  <w:abstractNum w:abstractNumId="18" w15:restartNumberingAfterBreak="0">
+  <w:abstractNum w:abstractNumId="19" w15:restartNumberingAfterBreak="0">
     <w:nsid w:val="4FA36919"/>
     <w:multiLevelType w:val="hybridMultilevel"/>
     <w:tmpl w:val="6D827AD6"/>
@@ -10510,7 +12023,7 @@
       </w:rPr>
     </w:lvl>
   </w:abstractNum>
-  <w:abstractNum w:abstractNumId="19" w15:restartNumberingAfterBreak="0">
+  <w:abstractNum w:abstractNumId="20" w15:restartNumberingAfterBreak="0">
     <w:nsid w:val="514F1A57"/>
     <w:multiLevelType w:val="hybridMultilevel"/>
     <w:tmpl w:val="4C8861B0"/>
@@ -10623,7 +12136,7 @@
       </w:rPr>
     </w:lvl>
   </w:abstractNum>
-  <w:abstractNum w:abstractNumId="20" w15:restartNumberingAfterBreak="0">
+  <w:abstractNum w:abstractNumId="21" w15:restartNumberingAfterBreak="0">
     <w:nsid w:val="53996EDE"/>
     <w:multiLevelType w:val="hybridMultilevel"/>
     <w:tmpl w:val="FC981918"/>
@@ -10736,7 +12249,7 @@
       </w:rPr>
     </w:lvl>
   </w:abstractNum>
-  <w:abstractNum w:abstractNumId="21" w15:restartNumberingAfterBreak="0">
+  <w:abstractNum w:abstractNumId="22" w15:restartNumberingAfterBreak="0">
     <w:nsid w:val="56BF17E5"/>
     <w:multiLevelType w:val="multilevel"/>
     <w:tmpl w:val="C060BCB8"/>
@@ -10885,7 +12398,7 @@
       </w:rPr>
     </w:lvl>
   </w:abstractNum>
-  <w:abstractNum w:abstractNumId="22" w15:restartNumberingAfterBreak="0">
+  <w:abstractNum w:abstractNumId="23" w15:restartNumberingAfterBreak="0">
     <w:nsid w:val="57A2352D"/>
     <w:multiLevelType w:val="hybridMultilevel"/>
     <w:tmpl w:val="7CE0376C"/>
@@ -10998,7 +12511,7 @@
       </w:rPr>
     </w:lvl>
   </w:abstractNum>
-  <w:abstractNum w:abstractNumId="23" w15:restartNumberingAfterBreak="0">
+  <w:abstractNum w:abstractNumId="24" w15:restartNumberingAfterBreak="0">
     <w:nsid w:val="58630E2F"/>
     <w:multiLevelType w:val="hybridMultilevel"/>
     <w:tmpl w:val="88B632A0"/>
@@ -11111,7 +12624,7 @@
       </w:rPr>
     </w:lvl>
   </w:abstractNum>
-  <w:abstractNum w:abstractNumId="24" w15:restartNumberingAfterBreak="0">
+  <w:abstractNum w:abstractNumId="25" w15:restartNumberingAfterBreak="0">
     <w:nsid w:val="64084244"/>
     <w:multiLevelType w:val="multilevel"/>
     <w:tmpl w:val="C65C66DC"/>
@@ -11260,7 +12773,7 @@
       </w:rPr>
     </w:lvl>
   </w:abstractNum>
-  <w:abstractNum w:abstractNumId="25" w15:restartNumberingAfterBreak="0">
+  <w:abstractNum w:abstractNumId="26" w15:restartNumberingAfterBreak="0">
     <w:nsid w:val="651806AA"/>
     <w:multiLevelType w:val="hybridMultilevel"/>
     <w:tmpl w:val="9D323008"/>
@@ -11373,7 +12886,7 @@
       </w:rPr>
     </w:lvl>
   </w:abstractNum>
-  <w:abstractNum w:abstractNumId="26" w15:restartNumberingAfterBreak="0">
+  <w:abstractNum w:abstractNumId="27" w15:restartNumberingAfterBreak="0">
     <w:nsid w:val="7414068E"/>
     <w:multiLevelType w:val="hybridMultilevel"/>
     <w:tmpl w:val="5EE6185A"/>
@@ -11486,7 +12999,7 @@
       </w:rPr>
     </w:lvl>
   </w:abstractNum>
-  <w:abstractNum w:abstractNumId="27" w15:restartNumberingAfterBreak="0">
+  <w:abstractNum w:abstractNumId="28" w15:restartNumberingAfterBreak="0">
     <w:nsid w:val="773C0312"/>
     <w:multiLevelType w:val="hybridMultilevel"/>
     <w:tmpl w:val="00784004"/>
@@ -11599,7 +13112,7 @@
       </w:rPr>
     </w:lvl>
   </w:abstractNum>
-  <w:abstractNum w:abstractNumId="28" w15:restartNumberingAfterBreak="0">
+  <w:abstractNum w:abstractNumId="29" w15:restartNumberingAfterBreak="0">
     <w:nsid w:val="79243F1A"/>
     <w:multiLevelType w:val="hybridMultilevel"/>
     <w:tmpl w:val="0C603868"/>
@@ -11712,7 +13225,7 @@
       </w:rPr>
     </w:lvl>
   </w:abstractNum>
-  <w:abstractNum w:abstractNumId="29" w15:restartNumberingAfterBreak="0">
+  <w:abstractNum w:abstractNumId="30" w15:restartNumberingAfterBreak="0">
     <w:nsid w:val="7DA872E9"/>
     <w:multiLevelType w:val="hybridMultilevel"/>
     <w:tmpl w:val="2794ACDA"/>
@@ -11825,7 +13338,7 @@
       </w:rPr>
     </w:lvl>
   </w:abstractNum>
-  <w:abstractNum w:abstractNumId="30" w15:restartNumberingAfterBreak="0">
+  <w:abstractNum w:abstractNumId="31" w15:restartNumberingAfterBreak="0">
     <w:nsid w:val="7EC47EEA"/>
     <w:multiLevelType w:val="multilevel"/>
     <w:tmpl w:val="6D667BCC"/>
@@ -11974,7 +13487,7 @@
       </w:rPr>
     </w:lvl>
   </w:abstractNum>
-  <w:abstractNum w:abstractNumId="31" w15:restartNumberingAfterBreak="0">
+  <w:abstractNum w:abstractNumId="32" w15:restartNumberingAfterBreak="0">
     <w:nsid w:val="7F3C62FC"/>
     <w:multiLevelType w:val="hybridMultilevel"/>
     <w:tmpl w:val="E46EDC38"/>
@@ -12088,43 +13601,43 @@
     </w:lvl>
   </w:abstractNum>
   <w:num w:numId="1">
-    <w:abstractNumId w:val="14"/>
+    <w:abstractNumId w:val="15"/>
   </w:num>
   <w:num w:numId="2">
-    <w:abstractNumId w:val="5"/>
+    <w:abstractNumId w:val="6"/>
   </w:num>
   <w:num w:numId="3">
-    <w:abstractNumId w:val="6"/>
+    <w:abstractNumId w:val="7"/>
   </w:num>
   <w:num w:numId="4">
+    <w:abstractNumId w:val="18"/>
+  </w:num>
+  <w:num w:numId="5">
+    <w:abstractNumId w:val="32"/>
+  </w:num>
+  <w:num w:numId="6">
     <w:abstractNumId w:val="17"/>
   </w:num>
-  <w:num w:numId="5">
-    <w:abstractNumId w:val="31"/>
-  </w:num>
-  <w:num w:numId="6">
-    <w:abstractNumId w:val="16"/>
-  </w:num>
   <w:num w:numId="7">
-    <w:abstractNumId w:val="11"/>
+    <w:abstractNumId w:val="12"/>
   </w:num>
   <w:num w:numId="8">
-    <w:abstractNumId w:val="23"/>
+    <w:abstractNumId w:val="24"/>
   </w:num>
   <w:num w:numId="9">
-    <w:abstractNumId w:val="8"/>
+    <w:abstractNumId w:val="9"/>
   </w:num>
   <w:num w:numId="10">
-    <w:abstractNumId w:val="20"/>
+    <w:abstractNumId w:val="21"/>
   </w:num>
   <w:num w:numId="11">
-    <w:abstractNumId w:val="12"/>
+    <w:abstractNumId w:val="13"/>
   </w:num>
   <w:num w:numId="12">
-    <w:abstractNumId w:val="27"/>
+    <w:abstractNumId w:val="28"/>
   </w:num>
   <w:num w:numId="13">
-    <w:abstractNumId w:val="9"/>
+    <w:abstractNumId w:val="10"/>
   </w:num>
   <w:num w:numId="14">
     <w:abstractNumId w:val="1"/>
@@ -12133,61 +13646,64 @@
     <w:abstractNumId w:val="4"/>
   </w:num>
   <w:num w:numId="16">
-    <w:abstractNumId w:val="7"/>
+    <w:abstractNumId w:val="8"/>
   </w:num>
   <w:num w:numId="17">
-    <w:abstractNumId w:val="10"/>
+    <w:abstractNumId w:val="11"/>
   </w:num>
   <w:num w:numId="18">
     <w:abstractNumId w:val="2"/>
   </w:num>
   <w:num w:numId="19">
-    <w:abstractNumId w:val="30"/>
+    <w:abstractNumId w:val="31"/>
   </w:num>
   <w:num w:numId="20">
-    <w:abstractNumId w:val="21"/>
+    <w:abstractNumId w:val="22"/>
   </w:num>
   <w:num w:numId="21">
-    <w:abstractNumId w:val="24"/>
+    <w:abstractNumId w:val="25"/>
   </w:num>
   <w:num w:numId="22">
-    <w:abstractNumId w:val="18"/>
+    <w:abstractNumId w:val="19"/>
   </w:num>
   <w:num w:numId="23">
-    <w:abstractNumId w:val="15"/>
+    <w:abstractNumId w:val="16"/>
   </w:num>
   <w:num w:numId="24">
-    <w:abstractNumId w:val="19"/>
+    <w:abstractNumId w:val="20"/>
   </w:num>
   <w:num w:numId="25">
-    <w:abstractNumId w:val="13"/>
+    <w:abstractNumId w:val="14"/>
   </w:num>
   <w:num w:numId="26">
     <w:abstractNumId w:val="0"/>
   </w:num>
   <w:num w:numId="27">
-    <w:abstractNumId w:val="28"/>
+    <w:abstractNumId w:val="29"/>
   </w:num>
   <w:num w:numId="28">
-    <w:abstractNumId w:val="29"/>
+    <w:abstractNumId w:val="30"/>
   </w:num>
   <w:num w:numId="29">
     <w:abstractNumId w:val="3"/>
   </w:num>
   <w:num w:numId="30">
+    <w:abstractNumId w:val="27"/>
+  </w:num>
+  <w:num w:numId="31">
+    <w:abstractNumId w:val="23"/>
+  </w:num>
+  <w:num w:numId="32">
     <w:abstractNumId w:val="26"/>
   </w:num>
-  <w:num w:numId="31">
-    <w:abstractNumId w:val="22"/>
-  </w:num>
-  <w:num w:numId="32">
-    <w:abstractNumId w:val="25"/>
+  <w:num w:numId="33">
+    <w:abstractNumId w:val="5"/>
   </w:num>
 </w:numbering>
 </file>
 
 <file path=word/styles.xml><?xml version="1.0" encoding="utf-8"?>
-<w:styles xmlns:mc="http://schemas.openxmlformats.org/markup-compatibility/2006" xmlns:r="http://schemas.openxmlformats.org/officeDocument/2006/relationships" xmlns:w="http://schemas.openxmlformats.org/wordprocessingml/2006/main" xmlns:w14="http://schemas.microsoft.com/office/word/2010/wordml" xmlns:w15="http://schemas.microsoft.com/office/word/2012/wordml" mc:Ignorable="w14 w15">
+<w:styles xmlns:mc="http://schemas.openxmlformats.org/markup-compatibility/2006" xmlns:r="http://schemas.openxmlformats.org/officeDocument/2006/relationships" xmlns:w="http://schemas.openxmlformats.org/wordprocessingml/2006/main" xmlns:w14="http://schemas.microsoft.com/office/word/2010/wordml" xmlns:w15="http://schemas.microsoft.com/office/word/2012/wordml" xmlns:w16se="http://schemas.microsoft.com/office/word/2015/wordml/symex" mc:Ignorable="w14 w15 w16se">
   <w:docDefaults>
     <w:rPrDefault>
       <w:rPr>
@@ -12789,6 +14305,7 @@
   <w:style w:type="character" w:default="1" w:styleId="DefaultParagraphFont">
     <w:name w:val="Default Paragraph Font"/>
     <w:uiPriority w:val="1"/>
+    <w:semiHidden/>
     <w:unhideWhenUsed/>
   </w:style>
   <w:style w:type="table" w:default="1" w:styleId="TableNormal">
@@ -13797,7 +15314,7 @@
 </file>
 
 <file path=customXml/itemProps3.xml><?xml version="1.0" encoding="utf-8"?>
-<ds:datastoreItem xmlns:ds="http://schemas.openxmlformats.org/officeDocument/2006/customXml" ds:itemID="{8759F3D2-A325-4984-BD2D-88B0350BC4A0}">
+<ds:datastoreItem xmlns:ds="http://schemas.openxmlformats.org/officeDocument/2006/customXml" ds:itemID="{3C6B54E7-BDBB-462C-A7B2-327BABB787A0}">
   <ds:schemaRefs>
     <ds:schemaRef ds:uri="http://schemas.openxmlformats.org/officeDocument/2006/bibliography"/>
   </ds:schemaRefs>

</xml_diff>

<commit_message>
Updated revision history and some small fixes.
</commit_message>
<xml_diff>
--- a/Documents/Test Plan.docx
+++ b/Documents/Test Plan.docx
@@ -1,6 +1,6 @@
 
 <file path=word/document.xml><?xml version="1.0" encoding="utf-8"?>
-<w:document xmlns:wpc="http://schemas.microsoft.com/office/word/2010/wordprocessingCanvas" xmlns:mc="http://schemas.openxmlformats.org/markup-compatibility/2006" xmlns:o="urn:schemas-microsoft-com:office:office" xmlns:r="http://schemas.openxmlformats.org/officeDocument/2006/relationships" xmlns:m="http://schemas.openxmlformats.org/officeDocument/2006/math" xmlns:v="urn:schemas-microsoft-com:vml" xmlns:wp14="http://schemas.microsoft.com/office/word/2010/wordprocessingDrawing" xmlns:wp="http://schemas.openxmlformats.org/drawingml/2006/wordprocessingDrawing" xmlns:w10="urn:schemas-microsoft-com:office:word" xmlns:w="http://schemas.openxmlformats.org/wordprocessingml/2006/main" xmlns:w14="http://schemas.microsoft.com/office/word/2010/wordml" xmlns:wpg="http://schemas.microsoft.com/office/word/2010/wordprocessingGroup" xmlns:wpi="http://schemas.microsoft.com/office/word/2010/wordprocessingInk" xmlns:wne="http://schemas.microsoft.com/office/word/2006/wordml" xmlns:wps="http://schemas.microsoft.com/office/word/2010/wordprocessingShape" mc:Ignorable="w14 wp14">
+<w:document xmlns:wpc="http://schemas.microsoft.com/office/word/2010/wordprocessingCanvas" xmlns:mc="http://schemas.openxmlformats.org/markup-compatibility/2006" xmlns:o="urn:schemas-microsoft-com:office:office" xmlns:r="http://schemas.openxmlformats.org/officeDocument/2006/relationships" xmlns:m="http://schemas.openxmlformats.org/officeDocument/2006/math" xmlns:v="urn:schemas-microsoft-com:vml" xmlns:wp14="http://schemas.microsoft.com/office/word/2010/wordprocessingDrawing" xmlns:wp="http://schemas.openxmlformats.org/drawingml/2006/wordprocessingDrawing" xmlns:w10="urn:schemas-microsoft-com:office:word" xmlns:w="http://schemas.openxmlformats.org/wordprocessingml/2006/main" xmlns:w14="http://schemas.microsoft.com/office/word/2010/wordml" xmlns:w15="http://schemas.microsoft.com/office/word/2012/wordml" xmlns:wpg="http://schemas.microsoft.com/office/word/2010/wordprocessingGroup" xmlns:wpi="http://schemas.microsoft.com/office/word/2010/wordprocessingInk" xmlns:wne="http://schemas.microsoft.com/office/word/2006/wordml" xmlns:wps="http://schemas.microsoft.com/office/word/2010/wordprocessingShape" mc:Ignorable="w14 w15 wp14">
   <w:body>
     <w:sdt>
       <w:sdtPr>
@@ -48,7 +48,7 @@
                             </pic:cNvPicPr>
                           </pic:nvPicPr>
                           <pic:blipFill>
-                            <a:blip r:embed="rId11">
+                            <a:blip r:embed="rId10">
                               <a:extLst>
                                 <a:ext uri="{28A0092B-C50C-407E-A947-70E740481C1C}">
                                   <a14:useLocalDpi xmlns:a14="http://schemas.microsoft.com/office/drawing/2010/main" val="0"/>
@@ -189,15 +189,7 @@
                                             <w:pStyle w:val="ContactInfo"/>
                                           </w:pPr>
                                           <w:r>
-                                            <w:t xml:space="preserve">33 Alexander </w:t>
-                                          </w:r>
-                                          <w:proofErr w:type="spellStart"/>
-                                          <w:r>
-                                            <w:t>Malinov</w:t>
-                                          </w:r>
-                                          <w:proofErr w:type="spellEnd"/>
-                                          <w:r>
-                                            <w:t xml:space="preserve"> Blvd.</w:t>
+                                            <w:t>33 Alexander Malinov Blvd.</w:t>
                                           </w:r>
                                           <w:r>
                                             <w:br/>
@@ -288,7 +280,7 @@
                     <v:stroke joinstyle="miter"/>
                     <v:path gradientshapeok="t" o:connecttype="rect"/>
                   </v:shapetype>
-                  <v:shape id="Text Box 1" o:spid="_x0000_s1026" type="#_x0000_t202" alt="Description: Text box displaying company contact information" style="position:absolute;margin-left:0;margin-top:0;width:468pt;height:48.95pt;z-index:251660288;visibility:visible;mso-wrap-style:square;mso-width-percent:1000;mso-height-percent:0;mso-wrap-distance-left:9pt;mso-wrap-distance-top:0;mso-wrap-distance-right:9pt;mso-wrap-distance-bottom:0;mso-position-horizontal:left;mso-position-horizontal-relative:margin;mso-position-vertical:bottom;mso-position-vertical-relative:margin;mso-width-percent:1000;mso-height-percent:0;mso-width-relative:margin;mso-height-relative:margin;v-text-anchor:middle" o:gfxdata="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" fillcolor="#f24f4f [3204]" stroked="f" strokeweight=".5pt">
+                  <v:shape id="Text Box 1" o:spid="_x0000_s1026" type="#_x0000_t202" alt="Text box displaying company contact information" style="position:absolute;margin-left:0;margin-top:0;width:468pt;height:48.95pt;z-index:251660288;visibility:visible;mso-wrap-style:square;mso-width-percent:1000;mso-height-percent:0;mso-wrap-distance-left:9pt;mso-wrap-distance-top:0;mso-wrap-distance-right:9pt;mso-wrap-distance-bottom:0;mso-position-horizontal:left;mso-position-horizontal-relative:margin;mso-position-vertical:bottom;mso-position-vertical-relative:margin;mso-width-percent:1000;mso-height-percent:0;mso-width-relative:margin;mso-height-relative:margin;v-text-anchor:middle" o:gfxdata="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" fillcolor="#f24f4f [3204]" stroked="f" strokeweight=".5pt">
                     <v:textbox inset="12.96pt,0,12.96pt,0">
                       <w:txbxContent>
                         <w:tbl>
@@ -331,15 +323,7 @@
                                       <w:pStyle w:val="ContactInfo"/>
                                     </w:pPr>
                                     <w:r>
-                                      <w:t xml:space="preserve">33 Alexander </w:t>
-                                    </w:r>
-                                    <w:proofErr w:type="spellStart"/>
-                                    <w:r>
-                                      <w:t>Malinov</w:t>
-                                    </w:r>
-                                    <w:proofErr w:type="spellEnd"/>
-                                    <w:r>
-                                      <w:t xml:space="preserve"> Blvd.</w:t>
+                                      <w:t>33 Alexander Malinov Blvd.</w:t>
                                     </w:r>
                                     <w:r>
                                       <w:br/>
@@ -529,7 +513,7 @@
               </mc:Choice>
               <mc:Fallback>
                 <w:pict>
-                  <v:shape id="Text Box 2" o:spid="_x0000_s1027" type="#_x0000_t202" alt="Description: Text box displaying document title and subtitle" style="position:absolute;margin-left:0;margin-top:0;width:6in;height:115.2pt;z-index:251659264;visibility:visible;mso-wrap-style:square;mso-width-percent:850;mso-height-percent:0;mso-wrap-distance-left:9pt;mso-wrap-distance-top:0;mso-wrap-distance-right:9pt;mso-wrap-distance-bottom:0;mso-position-horizontal:left;mso-position-horizontal-relative:margin;mso-position-vertical:center;mso-position-vertical-relative:margin;mso-width-percent:850;mso-height-percent:0;mso-width-relative:margin;mso-height-relative:margin;v-text-anchor:top" o:gfxdata="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" filled="f" stroked="f" strokeweight=".5pt">
+                  <v:shape id="Text Box 2" o:spid="_x0000_s1027" type="#_x0000_t202" alt="Text box displaying document title and subtitle" style="position:absolute;margin-left:0;margin-top:0;width:6in;height:115.2pt;z-index:251659264;visibility:visible;mso-wrap-style:square;mso-width-percent:850;mso-height-percent:0;mso-wrap-distance-left:9pt;mso-wrap-distance-top:0;mso-wrap-distance-right:9pt;mso-wrap-distance-bottom:0;mso-position-horizontal:left;mso-position-horizontal-relative:margin;mso-position-vertical:center;mso-position-vertical-relative:margin;mso-width-percent:850;mso-height-percent:0;mso-width-relative:margin;mso-height-relative:margin;v-text-anchor:top" o:gfxdata="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" filled="f" stroked="f" strokeweight=".5pt">
                     <v:textbox style="mso-fit-shape-to-text:t" inset="0,0,0,0">
                       <w:txbxContent>
                         <w:p>
@@ -544,6 +528,7 @@
                               <w:dataBinding w:prefixMappings="xmlns:ns0='http://purl.org/dc/elements/1.1/' xmlns:ns1='http://schemas.openxmlformats.org/package/2006/metadata/core-properties' " w:xpath="/ns1:coreProperties[1]/ns0:title[1]" w:storeItemID="{6C3C8BC8-F283-45AE-878A-BAB7291924A1}"/>
                               <w:text/>
                             </w:sdtPr>
+                            <w:sdtEndPr/>
                             <w:sdtContent>
                               <w:r>
                                 <w:t>Test Plan</w:t>
@@ -563,6 +548,7 @@
                               <w:dataBinding w:prefixMappings="xmlns:ns0='http://purl.org/dc/elements/1.1/' xmlns:ns1='http://schemas.openxmlformats.org/package/2006/metadata/core-properties' " w:xpath="/ns1:coreProperties[1]/ns0:subject[1]" w:storeItemID="{6C3C8BC8-F283-45AE-878A-BAB7291924A1}"/>
                               <w:text/>
                             </w:sdtPr>
+                            <w:sdtEndPr/>
                             <w:sdtContent>
                               <w:r>
                                 <w:t>Testing Base Modules and front-end functionalities from Telerik Forum System</w:t>
@@ -3738,7 +3724,6 @@
       </w:pPr>
       <w:bookmarkStart w:id="0" w:name="_Toc436377460"/>
       <w:r>
-        <w:lastRenderedPageBreak/>
         <w:t>Revision History</w:t>
       </w:r>
       <w:bookmarkEnd w:id="0"/>
@@ -3856,13 +3841,8 @@
           </w:tcPr>
           <w:p>
             <w:r>
-              <w:t xml:space="preserve">L. </w:t>
-            </w:r>
-            <w:proofErr w:type="spellStart"/>
-            <w:r>
-              <w:t>Nikodimov</w:t>
-            </w:r>
-            <w:proofErr w:type="spellEnd"/>
+              <w:t>L. Nikodimov</w:t>
+            </w:r>
           </w:p>
         </w:tc>
         <w:tc>
@@ -3909,13 +3889,8 @@
           </w:tcPr>
           <w:p>
             <w:r>
-              <w:t xml:space="preserve">L. </w:t>
-            </w:r>
-            <w:proofErr w:type="spellStart"/>
-            <w:r>
-              <w:t>Nikodimov</w:t>
-            </w:r>
-            <w:proofErr w:type="spellEnd"/>
+              <w:t>L. Nikodimov</w:t>
+            </w:r>
           </w:p>
         </w:tc>
         <w:tc>
@@ -3956,13 +3931,8 @@
           </w:tcPr>
           <w:p>
             <w:r>
-              <w:t xml:space="preserve">L. </w:t>
-            </w:r>
-            <w:proofErr w:type="spellStart"/>
-            <w:r>
-              <w:t>Nikodimov</w:t>
-            </w:r>
-            <w:proofErr w:type="spellEnd"/>
+              <w:t>L. Nikodimov</w:t>
+            </w:r>
           </w:p>
         </w:tc>
         <w:tc>
@@ -4008,11 +3978,9 @@
             <w:r>
               <w:t xml:space="preserve"> </w:t>
             </w:r>
-            <w:proofErr w:type="spellStart"/>
             <w:r>
               <w:t>Bogomirov</w:t>
             </w:r>
-            <w:proofErr w:type="spellEnd"/>
           </w:p>
         </w:tc>
         <w:tc>
@@ -4104,13 +4072,8 @@
           </w:tcPr>
           <w:p>
             <w:r>
-              <w:t xml:space="preserve">P. </w:t>
-            </w:r>
-            <w:proofErr w:type="spellStart"/>
-            <w:r>
-              <w:t>Paunov</w:t>
-            </w:r>
-            <w:proofErr w:type="spellEnd"/>
+              <w:t>P. Paunov</w:t>
+            </w:r>
           </w:p>
         </w:tc>
         <w:tc>
@@ -4253,6 +4216,98 @@
             <w:r>
               <w:t>Approach Testing Levels User Interface Testing</w:t>
             </w:r>
+          </w:p>
+        </w:tc>
+      </w:tr>
+      <w:tr>
+        <w:trPr>
+          <w:trHeight w:val="325"/>
+        </w:trPr>
+        <w:tc>
+          <w:tcPr>
+            <w:tcW w:w="2106" w:type="dxa"/>
+          </w:tcPr>
+          <w:p>
+            <w:r>
+              <w:t>03.12.2015</w:t>
+            </w:r>
+          </w:p>
+        </w:tc>
+        <w:tc>
+          <w:tcPr>
+            <w:tcW w:w="2293" w:type="dxa"/>
+          </w:tcPr>
+          <w:p>
+            <w:r>
+              <w:t>1.9</w:t>
+            </w:r>
+          </w:p>
+        </w:tc>
+        <w:tc>
+          <w:tcPr>
+            <w:tcW w:w="2289" w:type="dxa"/>
+          </w:tcPr>
+          <w:p>
+            <w:r>
+              <w:t>N. Nenov</w:t>
+            </w:r>
+          </w:p>
+        </w:tc>
+        <w:tc>
+          <w:tcPr>
+            <w:tcW w:w="2356" w:type="dxa"/>
+          </w:tcPr>
+          <w:p>
+            <w:r>
+              <w:t>Updated Approach Testing Levels, Test Tools, Measures and Metrics, Remaining Test Tasks, Staffing and Training Needs, Item Pass/Fail Criteria</w:t>
+            </w:r>
+          </w:p>
+        </w:tc>
+      </w:tr>
+      <w:tr>
+        <w:trPr>
+          <w:trHeight w:val="325"/>
+        </w:trPr>
+        <w:tc>
+          <w:tcPr>
+            <w:tcW w:w="2106" w:type="dxa"/>
+          </w:tcPr>
+          <w:p>
+            <w:r>
+              <w:t>04.12.2015</w:t>
+            </w:r>
+          </w:p>
+        </w:tc>
+        <w:tc>
+          <w:tcPr>
+            <w:tcW w:w="2293" w:type="dxa"/>
+          </w:tcPr>
+          <w:p>
+            <w:r>
+              <w:t>2.0</w:t>
+            </w:r>
+          </w:p>
+        </w:tc>
+        <w:tc>
+          <w:tcPr>
+            <w:tcW w:w="2289" w:type="dxa"/>
+          </w:tcPr>
+          <w:p>
+            <w:r>
+              <w:t>E. Georgieva</w:t>
+            </w:r>
+          </w:p>
+        </w:tc>
+        <w:tc>
+          <w:tcPr>
+            <w:tcW w:w="2356" w:type="dxa"/>
+          </w:tcPr>
+          <w:p>
+            <w:r>
+              <w:t>Updated Introduction and Responsibilities</w:t>
+            </w:r>
+            <w:bookmarkStart w:id="1" w:name="_GoBack"/>
+            <w:bookmarkEnd w:id="1"/>
           </w:p>
         </w:tc>
       </w:tr>
@@ -4275,22 +4330,21 @@
       <w:pPr>
         <w:pStyle w:val="Heading1"/>
       </w:pPr>
-      <w:bookmarkStart w:id="1" w:name="_Toc436377461"/>
-      <w:r>
-        <w:lastRenderedPageBreak/>
+      <w:bookmarkStart w:id="2" w:name="_Toc436377461"/>
+      <w:r>
         <w:t>Introduction</w:t>
       </w:r>
-      <w:bookmarkEnd w:id="1"/>
+      <w:bookmarkEnd w:id="2"/>
     </w:p>
     <w:p>
       <w:pPr>
         <w:pStyle w:val="Heading2"/>
       </w:pPr>
-      <w:bookmarkStart w:id="2" w:name="_Toc436377462"/>
+      <w:bookmarkStart w:id="3" w:name="_Toc436377462"/>
       <w:r>
         <w:t>Purpose</w:t>
       </w:r>
-      <w:bookmarkEnd w:id="2"/>
+      <w:bookmarkEnd w:id="3"/>
     </w:p>
     <w:p>
       <w:r>
@@ -4298,14 +4352,30 @@
       </w:r>
     </w:p>
     <w:p>
+      <w:r>
+        <w:t xml:space="preserve">Link for test environment provided for TALS </w:t>
+      </w:r>
+      <w:hyperlink r:id="rId11" w:history="1">
+        <w:r>
+          <w:rPr>
+            <w:rStyle w:val="Hyperlink"/>
+          </w:rPr>
+          <w:t>here</w:t>
+        </w:r>
+      </w:hyperlink>
+      <w:r>
+        <w:t>.</w:t>
+      </w:r>
+    </w:p>
+    <w:p>
       <w:pPr>
         <w:pStyle w:val="Heading2"/>
       </w:pPr>
-      <w:bookmarkStart w:id="3" w:name="_Toc436377463"/>
+      <w:bookmarkStart w:id="4" w:name="_Toc436377463"/>
       <w:r>
         <w:t>Scope</w:t>
       </w:r>
-      <w:bookmarkEnd w:id="3"/>
+      <w:bookmarkEnd w:id="4"/>
     </w:p>
     <w:p>
       <w:r>
@@ -4330,43 +4400,38 @@
       <w:pPr>
         <w:pStyle w:val="Heading1"/>
       </w:pPr>
-      <w:bookmarkStart w:id="4" w:name="_Toc436377464"/>
+      <w:bookmarkStart w:id="5" w:name="_Toc436377464"/>
       <w:r>
         <w:t>Testing summary</w:t>
       </w:r>
-      <w:bookmarkEnd w:id="4"/>
+      <w:bookmarkEnd w:id="5"/>
     </w:p>
     <w:p>
       <w:pPr>
         <w:pStyle w:val="Heading2"/>
       </w:pPr>
-      <w:bookmarkStart w:id="5" w:name="_Toc436377465"/>
+      <w:bookmarkStart w:id="6" w:name="_Toc436377465"/>
       <w:r>
         <w:t>Scope of testing</w:t>
       </w:r>
-      <w:bookmarkEnd w:id="5"/>
+      <w:bookmarkEnd w:id="6"/>
     </w:p>
     <w:p>
       <w:pPr>
         <w:pStyle w:val="Heading3"/>
       </w:pPr>
-      <w:bookmarkStart w:id="6" w:name="_In_Scope"/>
-      <w:bookmarkStart w:id="7" w:name="_Toc436377466"/>
-      <w:bookmarkEnd w:id="6"/>
+      <w:bookmarkStart w:id="7" w:name="_In_Scope"/>
+      <w:bookmarkStart w:id="8" w:name="_Toc436377466"/>
+      <w:bookmarkEnd w:id="7"/>
       <w:r>
         <w:t>In Scope</w:t>
       </w:r>
-      <w:bookmarkEnd w:id="7"/>
-    </w:p>
-    <w:p>
-      <w:r>
-        <w:t xml:space="preserve">The document details what is in scope from a testing perspective for the project </w:t>
-      </w:r>
-      <w:proofErr w:type="gramStart"/>
-      <w:r>
-        <w:t>team:</w:t>
-      </w:r>
-      <w:proofErr w:type="gramEnd"/>
+      <w:bookmarkEnd w:id="8"/>
+    </w:p>
+    <w:p>
+      <w:r>
+        <w:t>The document details what is in scope from a testing perspective for the project team:</w:t>
+      </w:r>
     </w:p>
     <w:p>
       <w:pPr>
@@ -4769,7 +4834,6 @@
         </w:numPr>
       </w:pPr>
       <w:r>
-        <w:lastRenderedPageBreak/>
         <w:t>Panels for Last Forum Posts, Last Video Materials, Newest Blog Posts, Incoming Courses, Social Media Buttons</w:t>
       </w:r>
     </w:p>
@@ -4813,11 +4877,11 @@
       <w:pPr>
         <w:pStyle w:val="Heading3"/>
       </w:pPr>
-      <w:bookmarkStart w:id="8" w:name="_Toc436377467"/>
+      <w:bookmarkStart w:id="9" w:name="_Toc436377467"/>
       <w:r>
         <w:t>Out of scope</w:t>
       </w:r>
-      <w:bookmarkEnd w:id="8"/>
+      <w:bookmarkEnd w:id="9"/>
     </w:p>
     <w:p>
       <w:r>
@@ -4873,11 +4937,11 @@
       <w:pPr>
         <w:pStyle w:val="Heading1"/>
       </w:pPr>
-      <w:bookmarkStart w:id="9" w:name="_Toc436377468"/>
+      <w:bookmarkStart w:id="10" w:name="_Toc436377468"/>
       <w:r>
         <w:t>Software Risk Issues</w:t>
       </w:r>
-      <w:bookmarkEnd w:id="9"/>
+      <w:bookmarkEnd w:id="10"/>
     </w:p>
     <w:p>
       <w:r>
@@ -4966,11 +5030,11 @@
       <w:pPr>
         <w:pStyle w:val="Heading1"/>
       </w:pPr>
-      <w:bookmarkStart w:id="10" w:name="_Toc436377469"/>
+      <w:bookmarkStart w:id="11" w:name="_Toc436377469"/>
       <w:r>
         <w:t>Approach</w:t>
       </w:r>
-      <w:bookmarkEnd w:id="10"/>
+      <w:bookmarkEnd w:id="11"/>
     </w:p>
     <w:p>
       <w:pPr>
@@ -4979,14 +5043,14 @@
           <w:lang w:eastAsia="bg-BG"/>
         </w:rPr>
       </w:pPr>
-      <w:bookmarkStart w:id="11" w:name="_Toc436377470"/>
+      <w:bookmarkStart w:id="12" w:name="_Toc436377470"/>
       <w:r>
         <w:rPr>
           <w:lang w:eastAsia="bg-BG"/>
         </w:rPr>
         <w:t>Testing Levels</w:t>
       </w:r>
-      <w:bookmarkEnd w:id="11"/>
+      <w:bookmarkEnd w:id="12"/>
       <w:r>
         <w:rPr>
           <w:lang w:eastAsia="bg-BG"/>
@@ -5070,21 +5134,7 @@
         <w:rPr>
           <w:lang w:eastAsia="bg-BG"/>
         </w:rPr>
-        <w:t xml:space="preserve">This step is already performed by Development team, when new modules were developed and added to the system. QA Team may also perform integration testing to ensure that modules integrate properly from </w:t>
-      </w:r>
-      <w:proofErr w:type="gramStart"/>
-      <w:r>
-        <w:rPr>
-          <w:lang w:eastAsia="bg-BG"/>
-        </w:rPr>
-        <w:t>users</w:t>
-      </w:r>
-      <w:proofErr w:type="gramEnd"/>
-      <w:r>
-        <w:rPr>
-          <w:lang w:eastAsia="bg-BG"/>
-        </w:rPr>
-        <w:t xml:space="preserve"> perspective. Such testing will be performed using black-box testing method with manual and automated tests.  </w:t>
+        <w:t xml:space="preserve">This step is already performed by Development team, when new modules were developed and added to the system. QA Team may also perform integration testing to ensure that modules integrate properly from users perspective. Such testing will be performed using black-box testing method with manual and automated tests.  </w:t>
       </w:r>
     </w:p>
     <w:p>
@@ -5176,7 +5226,6 @@
           <w:b/>
           <w:lang w:eastAsia="bg-BG"/>
         </w:rPr>
-        <w:lastRenderedPageBreak/>
         <w:t>Validation testing</w:t>
       </w:r>
       <w:r>
@@ -5428,13 +5477,13 @@
           <w:lang w:eastAsia="bg-BG"/>
         </w:rPr>
       </w:pPr>
-      <w:bookmarkStart w:id="12" w:name="_Test_Tools"/>
-      <w:bookmarkStart w:id="13" w:name="_Toc436377473"/>
-      <w:bookmarkEnd w:id="12"/>
+      <w:bookmarkStart w:id="13" w:name="_Test_Tools"/>
+      <w:bookmarkStart w:id="14" w:name="_Toc436377473"/>
+      <w:bookmarkEnd w:id="13"/>
       <w:r>
         <w:t>Test Tools</w:t>
       </w:r>
-      <w:bookmarkEnd w:id="13"/>
+      <w:bookmarkEnd w:id="14"/>
     </w:p>
     <w:p>
       <w:pPr>
@@ -5574,11 +5623,11 @@
           <w:lang w:eastAsia="bg-BG"/>
         </w:rPr>
       </w:pPr>
-      <w:bookmarkStart w:id="14" w:name="_Toc436377474"/>
+      <w:bookmarkStart w:id="15" w:name="_Toc436377474"/>
       <w:r>
         <w:t>Meetings</w:t>
       </w:r>
-      <w:bookmarkEnd w:id="14"/>
+      <w:bookmarkEnd w:id="15"/>
     </w:p>
     <w:p>
       <w:pPr>
@@ -5663,11 +5712,11 @@
       <w:pPr>
         <w:pStyle w:val="Heading2"/>
       </w:pPr>
-      <w:bookmarkStart w:id="15" w:name="_Toc436377475"/>
+      <w:bookmarkStart w:id="16" w:name="_Toc436377475"/>
       <w:r>
         <w:t>Measures and Metrics</w:t>
       </w:r>
-      <w:bookmarkEnd w:id="15"/>
+      <w:bookmarkEnd w:id="16"/>
     </w:p>
     <w:p>
       <w:pPr>
@@ -6015,11 +6064,11 @@
       <w:pPr>
         <w:pStyle w:val="Heading1"/>
       </w:pPr>
-      <w:bookmarkStart w:id="16" w:name="_Toc436377476"/>
+      <w:bookmarkStart w:id="17" w:name="_Toc436377476"/>
       <w:r>
         <w:t>Item Pass/Fail Criteria</w:t>
       </w:r>
-      <w:bookmarkEnd w:id="16"/>
+      <w:bookmarkEnd w:id="17"/>
     </w:p>
     <w:p>
       <w:pPr>
@@ -6171,21 +6220,21 @@
       <w:pPr>
         <w:pStyle w:val="Heading1"/>
       </w:pPr>
-      <w:bookmarkStart w:id="17" w:name="_Toc436377483"/>
+      <w:bookmarkStart w:id="18" w:name="_Toc436377483"/>
       <w:r>
         <w:t>Suspension Criteria and Resumption Requirements</w:t>
       </w:r>
-      <w:bookmarkEnd w:id="17"/>
+      <w:bookmarkEnd w:id="18"/>
     </w:p>
     <w:p>
       <w:pPr>
         <w:pStyle w:val="Heading3"/>
       </w:pPr>
-      <w:bookmarkStart w:id="18" w:name="_Toc436377484"/>
+      <w:bookmarkStart w:id="19" w:name="_Toc436377484"/>
       <w:r>
         <w:t>Suspension Criteria</w:t>
       </w:r>
-      <w:bookmarkEnd w:id="18"/>
+      <w:bookmarkEnd w:id="19"/>
     </w:p>
     <w:p>
       <w:pPr>
@@ -6227,11 +6276,11 @@
       <w:pPr>
         <w:pStyle w:val="Heading3"/>
       </w:pPr>
-      <w:bookmarkStart w:id="19" w:name="_Toc436377485"/>
+      <w:bookmarkStart w:id="20" w:name="_Toc436377485"/>
       <w:r>
         <w:t>Resumption Requirements</w:t>
       </w:r>
-      <w:bookmarkEnd w:id="19"/>
+      <w:bookmarkEnd w:id="20"/>
     </w:p>
     <w:p>
       <w:pPr>
@@ -6262,11 +6311,11 @@
       <w:pPr>
         <w:pStyle w:val="Heading1"/>
       </w:pPr>
-      <w:bookmarkStart w:id="20" w:name="_Toc436377486"/>
+      <w:bookmarkStart w:id="21" w:name="_Toc436377486"/>
       <w:r>
         <w:t>Test Deliverables</w:t>
       </w:r>
-      <w:bookmarkEnd w:id="20"/>
+      <w:bookmarkEnd w:id="21"/>
     </w:p>
     <w:p>
       <w:r>
@@ -6283,12 +6332,11 @@
       <w:pPr>
         <w:pStyle w:val="Heading2"/>
       </w:pPr>
-      <w:bookmarkStart w:id="21" w:name="_Toc436377487"/>
-      <w:r>
-        <w:lastRenderedPageBreak/>
+      <w:bookmarkStart w:id="22" w:name="_Toc436377487"/>
+      <w:r>
         <w:t>Before testing phase</w:t>
       </w:r>
-      <w:bookmarkEnd w:id="21"/>
+      <w:bookmarkEnd w:id="22"/>
       <w:r>
         <w:t xml:space="preserve"> </w:t>
       </w:r>
@@ -6342,7 +6390,7 @@
       <w:r>
         <w:t xml:space="preserve"> </w:t>
       </w:r>
-      <w:bookmarkStart w:id="22" w:name="_Toc436377488"/>
+      <w:bookmarkStart w:id="23" w:name="_Toc436377488"/>
       <w:r>
         <w:t xml:space="preserve">During </w:t>
       </w:r>
@@ -6352,7 +6400,7 @@
       <w:r>
         <w:t>Phase</w:t>
       </w:r>
-      <w:bookmarkEnd w:id="22"/>
+      <w:bookmarkEnd w:id="23"/>
     </w:p>
     <w:p>
       <w:pPr>
@@ -6417,7 +6465,7 @@
           <w:shd w:val="clear" w:color="auto" w:fill="auto"/>
         </w:rPr>
       </w:pPr>
-      <w:bookmarkStart w:id="23" w:name="_Toc436377489"/>
+      <w:bookmarkStart w:id="24" w:name="_Toc436377489"/>
       <w:r>
         <w:t xml:space="preserve">After </w:t>
       </w:r>
@@ -6427,7 +6475,7 @@
       <w:r>
         <w:t>Phase</w:t>
       </w:r>
-      <w:bookmarkEnd w:id="23"/>
+      <w:bookmarkEnd w:id="24"/>
     </w:p>
     <w:p>
       <w:pPr>
@@ -6478,11 +6526,11 @@
       <w:pPr>
         <w:pStyle w:val="Heading1"/>
       </w:pPr>
-      <w:bookmarkStart w:id="24" w:name="_Toc436377490"/>
+      <w:bookmarkStart w:id="25" w:name="_Toc436377490"/>
       <w:r>
         <w:t>Remaining Test Tasks</w:t>
       </w:r>
-      <w:bookmarkEnd w:id="24"/>
+      <w:bookmarkEnd w:id="25"/>
     </w:p>
     <w:p>
       <w:r>
@@ -6498,8 +6546,6 @@
           <w:t>Link</w:t>
         </w:r>
       </w:hyperlink>
-      <w:bookmarkStart w:id="25" w:name="_GoBack"/>
-      <w:bookmarkEnd w:id="25"/>
     </w:p>
     <w:p>
       <w:pPr>
@@ -6777,7 +6823,6 @@
     </w:p>
     <w:p>
       <w:r>
-        <w:lastRenderedPageBreak/>
         <w:t>The main benefit of this section is that it communicates the resource requirements and seeks the approval for these resources to support delivery of the test plan.</w:t>
       </w:r>
     </w:p>
@@ -7083,23 +7128,7 @@
           <w:b/>
           <w:u w:val="single"/>
         </w:rPr>
-        <w:t xml:space="preserve">Nikola </w:t>
-      </w:r>
-      <w:proofErr w:type="spellStart"/>
-      <w:r>
-        <w:rPr>
-          <w:b/>
-          <w:u w:val="single"/>
-        </w:rPr>
-        <w:t>Bogomirov</w:t>
-      </w:r>
-      <w:proofErr w:type="spellEnd"/>
-      <w:r>
-        <w:rPr>
-          <w:b/>
-          <w:u w:val="single"/>
-        </w:rPr>
-        <w:t xml:space="preserve"> – Team Member</w:t>
+        <w:t>Nikola Bogomirov – Team Member</w:t>
       </w:r>
     </w:p>
     <w:p>
@@ -7241,34 +7270,14 @@
           <w:u w:val="single"/>
         </w:rPr>
       </w:pPr>
-      <w:proofErr w:type="spellStart"/>
       <w:r>
         <w:rPr>
           <w:rFonts w:cs="Times New Roman"/>
           <w:b/>
           <w:u w:val="single"/>
         </w:rPr>
-        <w:t>Lyudmil</w:t>
-      </w:r>
-      <w:proofErr w:type="spellEnd"/>
-      <w:r>
-        <w:rPr>
-          <w:rFonts w:cs="Times New Roman"/>
-          <w:b/>
-          <w:u w:val="single"/>
-        </w:rPr>
-        <w:t xml:space="preserve"> </w:t>
-      </w:r>
-      <w:proofErr w:type="spellStart"/>
-      <w:r>
-        <w:rPr>
-          <w:rFonts w:cs="Times New Roman"/>
-          <w:b/>
-          <w:u w:val="single"/>
-        </w:rPr>
-        <w:t>Nikodimov</w:t>
-      </w:r>
-      <w:proofErr w:type="spellEnd"/>
+        <w:t>Lyudmil Nikodimov</w:t>
+      </w:r>
       <w:r>
         <w:rPr>
           <w:rFonts w:cs="Times New Roman"/>
@@ -7450,18 +7459,8 @@
           <w:b/>
           <w:u w:val="single"/>
         </w:rPr>
-        <w:t xml:space="preserve">Plamen </w:t>
-      </w:r>
-      <w:proofErr w:type="spellStart"/>
-      <w:r>
-        <w:rPr>
-          <w:rFonts w:cs="Times New Roman"/>
-          <w:b/>
-          <w:u w:val="single"/>
-        </w:rPr>
-        <w:t>Paunov</w:t>
-      </w:r>
-      <w:proofErr w:type="spellEnd"/>
+        <w:t>Plamen Paunov</w:t>
+      </w:r>
       <w:r>
         <w:rPr>
           <w:rFonts w:cs="Times New Roman"/>
@@ -7488,8 +7487,14 @@
           <w:rFonts w:cs="Times New Roman"/>
           <w:b/>
         </w:rPr>
-        <w:lastRenderedPageBreak/>
-        <w:t>Main Modules – Administration Functionalities</w:t>
+        <w:t>Software Academy</w:t>
+      </w:r>
+      <w:r>
+        <w:rPr>
+          <w:rFonts w:cs="Times New Roman"/>
+          <w:b/>
+        </w:rPr>
+        <w:t xml:space="preserve"> – Administration Functionalities</w:t>
       </w:r>
     </w:p>
     <w:p>
@@ -7639,23 +7644,13 @@
           <w:u w:val="single"/>
         </w:rPr>
       </w:pPr>
-      <w:proofErr w:type="spellStart"/>
       <w:r>
         <w:rPr>
           <w:rFonts w:cs="Times New Roman"/>
           <w:b/>
           <w:u w:val="single"/>
         </w:rPr>
-        <w:t>Emiliya</w:t>
-      </w:r>
-      <w:proofErr w:type="spellEnd"/>
-      <w:r>
-        <w:rPr>
-          <w:rFonts w:cs="Times New Roman"/>
-          <w:b/>
-          <w:u w:val="single"/>
-        </w:rPr>
-        <w:t xml:space="preserve"> Georgieva </w:t>
+        <w:t xml:space="preserve">Emiliya Georgieva </w:t>
       </w:r>
       <w:r>
         <w:rPr>
@@ -7683,7 +7678,14 @@
           <w:rFonts w:cs="Times New Roman"/>
           <w:b/>
         </w:rPr>
-        <w:t>Main Modules – Administration Functionalities</w:t>
+        <w:t xml:space="preserve">Software Academy </w:t>
+      </w:r>
+      <w:r>
+        <w:rPr>
+          <w:rFonts w:cs="Times New Roman"/>
+          <w:b/>
+        </w:rPr>
+        <w:t>– Administration Functionalities</w:t>
       </w:r>
     </w:p>
     <w:p>
@@ -8837,7 +8839,6 @@
           <w:color w:val="222222"/>
           <w:lang w:eastAsia="en-US"/>
         </w:rPr>
-        <w:lastRenderedPageBreak/>
         <w:t>Lack of personnel resources when testing is to begin.</w:t>
       </w:r>
     </w:p>
@@ -9005,47 +9006,45 @@
           <w:color w:val="222222"/>
           <w:lang w:eastAsia="en-US"/>
         </w:rPr>
-        <w:t xml:space="preserve">rdware, software, data or tools are missing, the member may use </w:t>
-      </w:r>
-      <w:proofErr w:type="gramStart"/>
-      <w:r>
+        <w:t>rdware, software, data or tools are missing, the member may use another member resources until the team think up some new solutions.</w:t>
+      </w:r>
+    </w:p>
+    <w:p>
+      <w:pPr>
+        <w:pStyle w:val="ListParagraph"/>
+        <w:numPr>
+          <w:ilvl w:val="0"/>
+          <w:numId w:val="9"/>
+        </w:numPr>
         <w:rPr>
           <w:rFonts w:eastAsia="Times New Roman" w:cs="Times New Roman"/>
           <w:color w:val="222222"/>
           <w:lang w:eastAsia="en-US"/>
         </w:rPr>
-        <w:t>another member resources</w:t>
-      </w:r>
-      <w:proofErr w:type="gramEnd"/>
+      </w:pPr>
       <w:r>
         <w:rPr>
           <w:rFonts w:eastAsia="Times New Roman" w:cs="Times New Roman"/>
           <w:color w:val="222222"/>
           <w:lang w:eastAsia="en-US"/>
         </w:rPr>
-        <w:t xml:space="preserve"> until the team think up some new solutions.</w:t>
-      </w:r>
-    </w:p>
-    <w:p>
-      <w:pPr>
-        <w:pStyle w:val="ListParagraph"/>
-        <w:numPr>
-          <w:ilvl w:val="0"/>
-          <w:numId w:val="9"/>
-        </w:numPr>
+        <w:t>If there is delay in training, the team members may find on their own resources and documentation and explore the tool or application</w:t>
+      </w:r>
+      <w:r>
         <w:rPr>
           <w:rFonts w:eastAsia="Times New Roman" w:cs="Times New Roman"/>
           <w:color w:val="222222"/>
           <w:lang w:eastAsia="en-US"/>
         </w:rPr>
-      </w:pPr>
+        <w:t xml:space="preserve"> </w:t>
+      </w:r>
       <w:r>
         <w:rPr>
           <w:rFonts w:eastAsia="Times New Roman" w:cs="Times New Roman"/>
           <w:color w:val="222222"/>
           <w:lang w:eastAsia="en-US"/>
         </w:rPr>
-        <w:t>If there is delay in training, the team members may find on their own resources and documentation and explore the tool or application</w:t>
+        <w:t>on a meeting</w:t>
       </w:r>
       <w:r>
         <w:rPr>
@@ -9053,79 +9052,45 @@
           <w:color w:val="222222"/>
           <w:lang w:eastAsia="en-US"/>
         </w:rPr>
-        <w:t xml:space="preserve"> </w:t>
-      </w:r>
-      <w:r>
+        <w:t>.</w:t>
+      </w:r>
+    </w:p>
+    <w:p>
+      <w:pPr>
+        <w:pStyle w:val="ListParagraph"/>
+        <w:numPr>
+          <w:ilvl w:val="0"/>
+          <w:numId w:val="9"/>
+        </w:numPr>
         <w:rPr>
           <w:rFonts w:eastAsia="Times New Roman" w:cs="Times New Roman"/>
           <w:color w:val="222222"/>
           <w:lang w:eastAsia="en-US"/>
         </w:rPr>
-        <w:t>on a meeting</w:t>
-      </w:r>
+      </w:pPr>
       <w:r>
         <w:rPr>
           <w:rFonts w:eastAsia="Times New Roman" w:cs="Times New Roman"/>
           <w:color w:val="222222"/>
           <w:lang w:eastAsia="en-US"/>
         </w:rPr>
-        <w:t>.</w:t>
-      </w:r>
-    </w:p>
-    <w:p>
-      <w:pPr>
-        <w:pStyle w:val="ListParagraph"/>
-        <w:numPr>
-          <w:ilvl w:val="0"/>
-          <w:numId w:val="9"/>
-        </w:numPr>
+        <w:t>If the original requirements change - t</w:t>
+      </w:r>
+      <w:r>
         <w:rPr>
           <w:rFonts w:eastAsia="Times New Roman" w:cs="Times New Roman"/>
           <w:color w:val="222222"/>
           <w:lang w:eastAsia="en-US"/>
         </w:rPr>
-      </w:pPr>
+        <w:t>he test schedule and development schedule will move out an appropriate number of</w:t>
+      </w:r>
       <w:r>
         <w:rPr>
           <w:rFonts w:eastAsia="Times New Roman" w:cs="Times New Roman"/>
           <w:color w:val="222222"/>
           <w:lang w:eastAsia="en-US"/>
         </w:rPr>
-        <w:t>If the original requirements change - t</w:t>
-      </w:r>
-      <w:r>
-        <w:rPr>
-          <w:rFonts w:eastAsia="Times New Roman" w:cs="Times New Roman"/>
-          <w:color w:val="222222"/>
-          <w:lang w:eastAsia="en-US"/>
-        </w:rPr>
-        <w:t>he test schedule and development schedule will move out an appropriate number of</w:t>
-      </w:r>
-      <w:r>
-        <w:rPr>
-          <w:rFonts w:eastAsia="Times New Roman" w:cs="Times New Roman"/>
-          <w:color w:val="222222"/>
-          <w:lang w:eastAsia="en-US"/>
-        </w:rPr>
-        <w:t xml:space="preserve"> days (this is not recommended since the </w:t>
-      </w:r>
-      <w:proofErr w:type="gramStart"/>
-      <w:r>
-        <w:rPr>
-          <w:rFonts w:eastAsia="Times New Roman" w:cs="Times New Roman"/>
-          <w:color w:val="222222"/>
-          <w:lang w:eastAsia="en-US"/>
-        </w:rPr>
-        <w:t>team have</w:t>
-      </w:r>
-      <w:proofErr w:type="gramEnd"/>
-      <w:r>
-        <w:rPr>
-          <w:rFonts w:eastAsia="Times New Roman" w:cs="Times New Roman"/>
-          <w:color w:val="222222"/>
-          <w:lang w:eastAsia="en-US"/>
-        </w:rPr>
-        <w:t xml:space="preserve"> fixed delivery date).</w:t>
+        <w:t xml:space="preserve"> days (this is not recommended since the team have fixed delivery date).</w:t>
       </w:r>
     </w:p>
     <w:p>
@@ -9545,7 +9510,6 @@
       </w:pPr>
       <w:bookmarkStart w:id="40" w:name="_Toc436377503"/>
       <w:r>
-        <w:lastRenderedPageBreak/>
         <w:t>Index</w:t>
       </w:r>
       <w:bookmarkEnd w:id="40"/>
@@ -9923,7 +9887,7 @@
 </file>
 
 <file path=word/endnotes.xml><?xml version="1.0" encoding="utf-8"?>
-<w:endnotes xmlns:wpc="http://schemas.microsoft.com/office/word/2010/wordprocessingCanvas" xmlns:mc="http://schemas.openxmlformats.org/markup-compatibility/2006" xmlns:o="urn:schemas-microsoft-com:office:office" xmlns:r="http://schemas.openxmlformats.org/officeDocument/2006/relationships" xmlns:m="http://schemas.openxmlformats.org/officeDocument/2006/math" xmlns:v="urn:schemas-microsoft-com:vml" xmlns:wp14="http://schemas.microsoft.com/office/word/2010/wordprocessingDrawing" xmlns:wp="http://schemas.openxmlformats.org/drawingml/2006/wordprocessingDrawing" xmlns:w10="urn:schemas-microsoft-com:office:word" xmlns:w="http://schemas.openxmlformats.org/wordprocessingml/2006/main" xmlns:w14="http://schemas.microsoft.com/office/word/2010/wordml" xmlns:wpg="http://schemas.microsoft.com/office/word/2010/wordprocessingGroup" xmlns:wpi="http://schemas.microsoft.com/office/word/2010/wordprocessingInk" xmlns:wne="http://schemas.microsoft.com/office/word/2006/wordml" xmlns:wps="http://schemas.microsoft.com/office/word/2010/wordprocessingShape" mc:Ignorable="w14 wp14">
+<w:endnotes xmlns:wpc="http://schemas.microsoft.com/office/word/2010/wordprocessingCanvas" xmlns:mc="http://schemas.openxmlformats.org/markup-compatibility/2006" xmlns:o="urn:schemas-microsoft-com:office:office" xmlns:r="http://schemas.openxmlformats.org/officeDocument/2006/relationships" xmlns:m="http://schemas.openxmlformats.org/officeDocument/2006/math" xmlns:v="urn:schemas-microsoft-com:vml" xmlns:wp14="http://schemas.microsoft.com/office/word/2010/wordprocessingDrawing" xmlns:wp="http://schemas.openxmlformats.org/drawingml/2006/wordprocessingDrawing" xmlns:w10="urn:schemas-microsoft-com:office:word" xmlns:w="http://schemas.openxmlformats.org/wordprocessingml/2006/main" xmlns:w14="http://schemas.microsoft.com/office/word/2010/wordml" xmlns:w15="http://schemas.microsoft.com/office/word/2012/wordml" xmlns:wpg="http://schemas.microsoft.com/office/word/2010/wordprocessingGroup" xmlns:wpi="http://schemas.microsoft.com/office/word/2010/wordprocessingInk" xmlns:wne="http://schemas.microsoft.com/office/word/2006/wordml" xmlns:wps="http://schemas.microsoft.com/office/word/2010/wordprocessingShape" mc:Ignorable="w14 w15 wp14">
   <w:endnote w:type="separator" w:id="-1">
     <w:p>
       <w:pPr>
@@ -9948,7 +9912,7 @@
 </file>
 
 <file path=word/footer1.xml><?xml version="1.0" encoding="utf-8"?>
-<w:ftr xmlns:wpc="http://schemas.microsoft.com/office/word/2010/wordprocessingCanvas" xmlns:mc="http://schemas.openxmlformats.org/markup-compatibility/2006" xmlns:o="urn:schemas-microsoft-com:office:office" xmlns:r="http://schemas.openxmlformats.org/officeDocument/2006/relationships" xmlns:m="http://schemas.openxmlformats.org/officeDocument/2006/math" xmlns:v="urn:schemas-microsoft-com:vml" xmlns:wp14="http://schemas.microsoft.com/office/word/2010/wordprocessingDrawing" xmlns:wp="http://schemas.openxmlformats.org/drawingml/2006/wordprocessingDrawing" xmlns:w10="urn:schemas-microsoft-com:office:word" xmlns:w="http://schemas.openxmlformats.org/wordprocessingml/2006/main" xmlns:w14="http://schemas.microsoft.com/office/word/2010/wordml" xmlns:wpg="http://schemas.microsoft.com/office/word/2010/wordprocessingGroup" xmlns:wpi="http://schemas.microsoft.com/office/word/2010/wordprocessingInk" xmlns:wne="http://schemas.microsoft.com/office/word/2006/wordml" xmlns:wps="http://schemas.microsoft.com/office/word/2010/wordprocessingShape" mc:Ignorable="w14 wp14">
+<w:ftr xmlns:wpc="http://schemas.microsoft.com/office/word/2010/wordprocessingCanvas" xmlns:mc="http://schemas.openxmlformats.org/markup-compatibility/2006" xmlns:o="urn:schemas-microsoft-com:office:office" xmlns:r="http://schemas.openxmlformats.org/officeDocument/2006/relationships" xmlns:m="http://schemas.openxmlformats.org/officeDocument/2006/math" xmlns:v="urn:schemas-microsoft-com:vml" xmlns:wp14="http://schemas.microsoft.com/office/word/2010/wordprocessingDrawing" xmlns:wp="http://schemas.openxmlformats.org/drawingml/2006/wordprocessingDrawing" xmlns:w10="urn:schemas-microsoft-com:office:word" xmlns:w="http://schemas.openxmlformats.org/wordprocessingml/2006/main" xmlns:w14="http://schemas.microsoft.com/office/word/2010/wordml" xmlns:w15="http://schemas.microsoft.com/office/word/2012/wordml" xmlns:wpg="http://schemas.microsoft.com/office/word/2010/wordprocessingGroup" xmlns:wpi="http://schemas.microsoft.com/office/word/2010/wordprocessingInk" xmlns:wne="http://schemas.microsoft.com/office/word/2006/wordml" xmlns:wps="http://schemas.microsoft.com/office/word/2010/wordprocessingShape" mc:Ignorable="w14 w15 wp14">
   <w:p>
     <w:pPr>
       <w:pStyle w:val="Footer"/>
@@ -10020,7 +9984,7 @@
 </file>
 
 <file path=word/footnotes.xml><?xml version="1.0" encoding="utf-8"?>
-<w:footnotes xmlns:wpc="http://schemas.microsoft.com/office/word/2010/wordprocessingCanvas" xmlns:mc="http://schemas.openxmlformats.org/markup-compatibility/2006" xmlns:o="urn:schemas-microsoft-com:office:office" xmlns:r="http://schemas.openxmlformats.org/officeDocument/2006/relationships" xmlns:m="http://schemas.openxmlformats.org/officeDocument/2006/math" xmlns:v="urn:schemas-microsoft-com:vml" xmlns:wp14="http://schemas.microsoft.com/office/word/2010/wordprocessingDrawing" xmlns:wp="http://schemas.openxmlformats.org/drawingml/2006/wordprocessingDrawing" xmlns:w10="urn:schemas-microsoft-com:office:word" xmlns:w="http://schemas.openxmlformats.org/wordprocessingml/2006/main" xmlns:w14="http://schemas.microsoft.com/office/word/2010/wordml" xmlns:wpg="http://schemas.microsoft.com/office/word/2010/wordprocessingGroup" xmlns:wpi="http://schemas.microsoft.com/office/word/2010/wordprocessingInk" xmlns:wne="http://schemas.microsoft.com/office/word/2006/wordml" xmlns:wps="http://schemas.microsoft.com/office/word/2010/wordprocessingShape" mc:Ignorable="w14 wp14">
+<w:footnotes xmlns:wpc="http://schemas.microsoft.com/office/word/2010/wordprocessingCanvas" xmlns:mc="http://schemas.openxmlformats.org/markup-compatibility/2006" xmlns:o="urn:schemas-microsoft-com:office:office" xmlns:r="http://schemas.openxmlformats.org/officeDocument/2006/relationships" xmlns:m="http://schemas.openxmlformats.org/officeDocument/2006/math" xmlns:v="urn:schemas-microsoft-com:vml" xmlns:wp14="http://schemas.microsoft.com/office/word/2010/wordprocessingDrawing" xmlns:wp="http://schemas.openxmlformats.org/drawingml/2006/wordprocessingDrawing" xmlns:w10="urn:schemas-microsoft-com:office:word" xmlns:w="http://schemas.openxmlformats.org/wordprocessingml/2006/main" xmlns:w14="http://schemas.microsoft.com/office/word/2010/wordml" xmlns:w15="http://schemas.microsoft.com/office/word/2012/wordml" xmlns:wpg="http://schemas.microsoft.com/office/word/2010/wordprocessingGroup" xmlns:wpi="http://schemas.microsoft.com/office/word/2010/wordprocessingInk" xmlns:wne="http://schemas.microsoft.com/office/word/2006/wordml" xmlns:wps="http://schemas.microsoft.com/office/word/2010/wordprocessingShape" mc:Ignorable="w14 w15 wp14">
   <w:footnote w:type="separator" w:id="-1">
     <w:p>
       <w:pPr>
@@ -10045,8 +10009,8 @@
 </file>
 
 <file path=word/numbering.xml><?xml version="1.0" encoding="utf-8"?>
-<w:numbering xmlns:wpc="http://schemas.microsoft.com/office/word/2010/wordprocessingCanvas" xmlns:mc="http://schemas.openxmlformats.org/markup-compatibility/2006" xmlns:o="urn:schemas-microsoft-com:office:office" xmlns:r="http://schemas.openxmlformats.org/officeDocument/2006/relationships" xmlns:m="http://schemas.openxmlformats.org/officeDocument/2006/math" xmlns:v="urn:schemas-microsoft-com:vml" xmlns:wp14="http://schemas.microsoft.com/office/word/2010/wordprocessingDrawing" xmlns:wp="http://schemas.openxmlformats.org/drawingml/2006/wordprocessingDrawing" xmlns:w10="urn:schemas-microsoft-com:office:word" xmlns:w="http://schemas.openxmlformats.org/wordprocessingml/2006/main" xmlns:w14="http://schemas.microsoft.com/office/word/2010/wordml" xmlns:wpg="http://schemas.microsoft.com/office/word/2010/wordprocessingGroup" xmlns:wpi="http://schemas.microsoft.com/office/word/2010/wordprocessingInk" xmlns:wne="http://schemas.microsoft.com/office/word/2006/wordml" xmlns:wps="http://schemas.microsoft.com/office/word/2010/wordprocessingShape" mc:Ignorable="w14 wp14">
-  <w:abstractNum w:abstractNumId="0">
+<w:numbering xmlns:wpc="http://schemas.microsoft.com/office/word/2010/wordprocessingCanvas" xmlns:mc="http://schemas.openxmlformats.org/markup-compatibility/2006" xmlns:o="urn:schemas-microsoft-com:office:office" xmlns:r="http://schemas.openxmlformats.org/officeDocument/2006/relationships" xmlns:m="http://schemas.openxmlformats.org/officeDocument/2006/math" xmlns:v="urn:schemas-microsoft-com:vml" xmlns:wp14="http://schemas.microsoft.com/office/word/2010/wordprocessingDrawing" xmlns:wp="http://schemas.openxmlformats.org/drawingml/2006/wordprocessingDrawing" xmlns:w10="urn:schemas-microsoft-com:office:word" xmlns:w="http://schemas.openxmlformats.org/wordprocessingml/2006/main" xmlns:w14="http://schemas.microsoft.com/office/word/2010/wordml" xmlns:w15="http://schemas.microsoft.com/office/word/2012/wordml" xmlns:wpg="http://schemas.microsoft.com/office/word/2010/wordprocessingGroup" xmlns:wpi="http://schemas.microsoft.com/office/word/2010/wordprocessingInk" xmlns:wne="http://schemas.microsoft.com/office/word/2006/wordml" xmlns:wps="http://schemas.microsoft.com/office/word/2010/wordprocessingShape" mc:Ignorable="w14 w15 wp14">
+  <w:abstractNum w:abstractNumId="0" w15:restartNumberingAfterBreak="0">
     <w:nsid w:val="03CE1FFE"/>
     <w:multiLevelType w:val="hybridMultilevel"/>
     <w:tmpl w:val="FA7C00B2"/>
@@ -10159,7 +10123,7 @@
       </w:rPr>
     </w:lvl>
   </w:abstractNum>
-  <w:abstractNum w:abstractNumId="1">
+  <w:abstractNum w:abstractNumId="1" w15:restartNumberingAfterBreak="0">
     <w:nsid w:val="06580F12"/>
     <w:multiLevelType w:val="hybridMultilevel"/>
     <w:tmpl w:val="A15E211A"/>
@@ -10272,7 +10236,7 @@
       </w:rPr>
     </w:lvl>
   </w:abstractNum>
-  <w:abstractNum w:abstractNumId="2">
+  <w:abstractNum w:abstractNumId="2" w15:restartNumberingAfterBreak="0">
     <w:nsid w:val="0AFB7A4A"/>
     <w:multiLevelType w:val="hybridMultilevel"/>
     <w:tmpl w:val="6F581A4E"/>
@@ -10385,7 +10349,7 @@
       </w:rPr>
     </w:lvl>
   </w:abstractNum>
-  <w:abstractNum w:abstractNumId="3">
+  <w:abstractNum w:abstractNumId="3" w15:restartNumberingAfterBreak="0">
     <w:nsid w:val="0FCA7BC5"/>
     <w:multiLevelType w:val="hybridMultilevel"/>
     <w:tmpl w:val="F00245FA"/>
@@ -10498,7 +10462,7 @@
       </w:rPr>
     </w:lvl>
   </w:abstractNum>
-  <w:abstractNum w:abstractNumId="4">
+  <w:abstractNum w:abstractNumId="4" w15:restartNumberingAfterBreak="0">
     <w:nsid w:val="11A17C1F"/>
     <w:multiLevelType w:val="hybridMultilevel"/>
     <w:tmpl w:val="A8E2729A"/>
@@ -10611,7 +10575,7 @@
       </w:rPr>
     </w:lvl>
   </w:abstractNum>
-  <w:abstractNum w:abstractNumId="5">
+  <w:abstractNum w:abstractNumId="5" w15:restartNumberingAfterBreak="0">
     <w:nsid w:val="11BA4E2A"/>
     <w:multiLevelType w:val="hybridMultilevel"/>
     <w:tmpl w:val="BD7CCDBC"/>
@@ -10724,7 +10688,7 @@
       </w:rPr>
     </w:lvl>
   </w:abstractNum>
-  <w:abstractNum w:abstractNumId="6">
+  <w:abstractNum w:abstractNumId="6" w15:restartNumberingAfterBreak="0">
     <w:nsid w:val="16113D40"/>
     <w:multiLevelType w:val="hybridMultilevel"/>
     <w:tmpl w:val="024453C8"/>
@@ -10837,7 +10801,7 @@
       </w:rPr>
     </w:lvl>
   </w:abstractNum>
-  <w:abstractNum w:abstractNumId="7">
+  <w:abstractNum w:abstractNumId="7" w15:restartNumberingAfterBreak="0">
     <w:nsid w:val="320C4665"/>
     <w:multiLevelType w:val="hybridMultilevel"/>
     <w:tmpl w:val="04C2F084"/>
@@ -10950,7 +10914,7 @@
       </w:rPr>
     </w:lvl>
   </w:abstractNum>
-  <w:abstractNum w:abstractNumId="8">
+  <w:abstractNum w:abstractNumId="8" w15:restartNumberingAfterBreak="0">
     <w:nsid w:val="36395FE6"/>
     <w:multiLevelType w:val="hybridMultilevel"/>
     <w:tmpl w:val="A614F8A0"/>
@@ -11063,7 +11027,7 @@
       </w:rPr>
     </w:lvl>
   </w:abstractNum>
-  <w:abstractNum w:abstractNumId="9">
+  <w:abstractNum w:abstractNumId="9" w15:restartNumberingAfterBreak="0">
     <w:nsid w:val="375B6658"/>
     <w:multiLevelType w:val="hybridMultilevel"/>
     <w:tmpl w:val="1F2E7DC4"/>
@@ -11175,7 +11139,7 @@
       </w:rPr>
     </w:lvl>
   </w:abstractNum>
-  <w:abstractNum w:abstractNumId="10">
+  <w:abstractNum w:abstractNumId="10" w15:restartNumberingAfterBreak="0">
     <w:nsid w:val="37B00912"/>
     <w:multiLevelType w:val="hybridMultilevel"/>
     <w:tmpl w:val="CB58ADA8"/>
@@ -11288,7 +11252,7 @@
       </w:rPr>
     </w:lvl>
   </w:abstractNum>
-  <w:abstractNum w:abstractNumId="11">
+  <w:abstractNum w:abstractNumId="11" w15:restartNumberingAfterBreak="0">
     <w:nsid w:val="4AE56C24"/>
     <w:multiLevelType w:val="hybridMultilevel"/>
     <w:tmpl w:val="C8B68AA6"/>
@@ -11378,7 +11342,7 @@
       </w:pPr>
     </w:lvl>
   </w:abstractNum>
-  <w:abstractNum w:abstractNumId="12">
+  <w:abstractNum w:abstractNumId="12" w15:restartNumberingAfterBreak="0">
     <w:nsid w:val="4AF61266"/>
     <w:multiLevelType w:val="hybridMultilevel"/>
     <w:tmpl w:val="7F3A7638"/>
@@ -11491,7 +11455,7 @@
       </w:rPr>
     </w:lvl>
   </w:abstractNum>
-  <w:abstractNum w:abstractNumId="13">
+  <w:abstractNum w:abstractNumId="13" w15:restartNumberingAfterBreak="0">
     <w:nsid w:val="4FA36919"/>
     <w:multiLevelType w:val="hybridMultilevel"/>
     <w:tmpl w:val="6D827AD6"/>
@@ -11604,7 +11568,7 @@
       </w:rPr>
     </w:lvl>
   </w:abstractNum>
-  <w:abstractNum w:abstractNumId="14">
+  <w:abstractNum w:abstractNumId="14" w15:restartNumberingAfterBreak="0">
     <w:nsid w:val="57A2352D"/>
     <w:multiLevelType w:val="hybridMultilevel"/>
     <w:tmpl w:val="7CE0376C"/>
@@ -11717,7 +11681,7 @@
       </w:rPr>
     </w:lvl>
   </w:abstractNum>
-  <w:abstractNum w:abstractNumId="15">
+  <w:abstractNum w:abstractNumId="15" w15:restartNumberingAfterBreak="0">
     <w:nsid w:val="58630E2F"/>
     <w:multiLevelType w:val="hybridMultilevel"/>
     <w:tmpl w:val="88B632A0"/>
@@ -11830,7 +11794,7 @@
       </w:rPr>
     </w:lvl>
   </w:abstractNum>
-  <w:abstractNum w:abstractNumId="16">
+  <w:abstractNum w:abstractNumId="16" w15:restartNumberingAfterBreak="0">
     <w:nsid w:val="615B2E35"/>
     <w:multiLevelType w:val="hybridMultilevel"/>
     <w:tmpl w:val="B0B805BA"/>
@@ -11943,7 +11907,7 @@
       </w:rPr>
     </w:lvl>
   </w:abstractNum>
-  <w:abstractNum w:abstractNumId="17">
+  <w:abstractNum w:abstractNumId="17" w15:restartNumberingAfterBreak="0">
     <w:nsid w:val="626912E5"/>
     <w:multiLevelType w:val="hybridMultilevel"/>
     <w:tmpl w:val="054EE8C0"/>
@@ -12056,7 +12020,7 @@
       </w:rPr>
     </w:lvl>
   </w:abstractNum>
-  <w:abstractNum w:abstractNumId="18">
+  <w:abstractNum w:abstractNumId="18" w15:restartNumberingAfterBreak="0">
     <w:nsid w:val="63284C1E"/>
     <w:multiLevelType w:val="hybridMultilevel"/>
     <w:tmpl w:val="A5E4AB32"/>
@@ -12169,7 +12133,7 @@
       </w:rPr>
     </w:lvl>
   </w:abstractNum>
-  <w:abstractNum w:abstractNumId="19">
+  <w:abstractNum w:abstractNumId="19" w15:restartNumberingAfterBreak="0">
     <w:nsid w:val="64EC0D25"/>
     <w:multiLevelType w:val="hybridMultilevel"/>
     <w:tmpl w:val="E3D031B2"/>
@@ -12282,7 +12246,7 @@
       </w:rPr>
     </w:lvl>
   </w:abstractNum>
-  <w:abstractNum w:abstractNumId="20">
+  <w:abstractNum w:abstractNumId="20" w15:restartNumberingAfterBreak="0">
     <w:nsid w:val="651806AA"/>
     <w:multiLevelType w:val="hybridMultilevel"/>
     <w:tmpl w:val="9D323008"/>
@@ -12395,7 +12359,7 @@
       </w:rPr>
     </w:lvl>
   </w:abstractNum>
-  <w:abstractNum w:abstractNumId="21">
+  <w:abstractNum w:abstractNumId="21" w15:restartNumberingAfterBreak="0">
     <w:nsid w:val="72D179C6"/>
     <w:multiLevelType w:val="hybridMultilevel"/>
     <w:tmpl w:val="EB2C950A"/>
@@ -12508,7 +12472,7 @@
       </w:rPr>
     </w:lvl>
   </w:abstractNum>
-  <w:abstractNum w:abstractNumId="22">
+  <w:abstractNum w:abstractNumId="22" w15:restartNumberingAfterBreak="0">
     <w:nsid w:val="7414068E"/>
     <w:multiLevelType w:val="hybridMultilevel"/>
     <w:tmpl w:val="5EE6185A"/>
@@ -12621,7 +12585,7 @@
       </w:rPr>
     </w:lvl>
   </w:abstractNum>
-  <w:abstractNum w:abstractNumId="23">
+  <w:abstractNum w:abstractNumId="23" w15:restartNumberingAfterBreak="0">
     <w:nsid w:val="773C0312"/>
     <w:multiLevelType w:val="hybridMultilevel"/>
     <w:tmpl w:val="00784004"/>
@@ -12734,7 +12698,7 @@
       </w:rPr>
     </w:lvl>
   </w:abstractNum>
-  <w:abstractNum w:abstractNumId="24">
+  <w:abstractNum w:abstractNumId="24" w15:restartNumberingAfterBreak="0">
     <w:nsid w:val="79243F1A"/>
     <w:multiLevelType w:val="hybridMultilevel"/>
     <w:tmpl w:val="0C603868"/>
@@ -12927,7 +12891,7 @@
 </file>
 
 <file path=word/styles.xml><?xml version="1.0" encoding="utf-8"?>
-<w:styles xmlns:mc="http://schemas.openxmlformats.org/markup-compatibility/2006" xmlns:r="http://schemas.openxmlformats.org/officeDocument/2006/relationships" xmlns:w="http://schemas.openxmlformats.org/wordprocessingml/2006/main" xmlns:w14="http://schemas.microsoft.com/office/word/2010/wordml" mc:Ignorable="w14">
+<w:styles xmlns:mc="http://schemas.openxmlformats.org/markup-compatibility/2006" xmlns:r="http://schemas.openxmlformats.org/officeDocument/2006/relationships" xmlns:w="http://schemas.openxmlformats.org/wordprocessingml/2006/main" xmlns:w14="http://schemas.microsoft.com/office/word/2010/wordml" xmlns:w15="http://schemas.microsoft.com/office/word/2012/wordml" mc:Ignorable="w14 w15">
   <w:docDefaults>
     <w:rPrDefault>
       <w:rPr>
@@ -12941,145 +12905,378 @@
       </w:pPr>
     </w:pPrDefault>
   </w:docDefaults>
-  <w:latentStyles w:defLockedState="0" w:defUIPriority="99" w:defSemiHidden="1" w:defUnhideWhenUsed="1" w:defQFormat="0" w:count="267">
-    <w:lsdException w:name="Normal" w:semiHidden="0" w:uiPriority="0" w:unhideWhenUsed="0" w:qFormat="1"/>
-    <w:lsdException w:name="heading 1" w:semiHidden="0" w:uiPriority="9" w:unhideWhenUsed="0" w:qFormat="1"/>
-    <w:lsdException w:name="heading 2" w:uiPriority="9" w:qFormat="1"/>
-    <w:lsdException w:name="heading 3" w:uiPriority="9" w:qFormat="1"/>
-    <w:lsdException w:name="heading 4" w:uiPriority="9" w:qFormat="1"/>
-    <w:lsdException w:name="heading 5" w:uiPriority="9" w:qFormat="1"/>
-    <w:lsdException w:name="heading 6" w:uiPriority="9" w:qFormat="1"/>
-    <w:lsdException w:name="heading 7" w:uiPriority="9" w:qFormat="1"/>
-    <w:lsdException w:name="heading 8" w:uiPriority="9" w:qFormat="1"/>
-    <w:lsdException w:name="heading 9" w:uiPriority="9" w:qFormat="1"/>
-    <w:lsdException w:name="toc 1" w:uiPriority="39"/>
-    <w:lsdException w:name="toc 2" w:uiPriority="39"/>
-    <w:lsdException w:name="toc 3" w:uiPriority="39"/>
-    <w:lsdException w:name="toc 4" w:uiPriority="39"/>
-    <w:lsdException w:name="toc 5" w:uiPriority="39"/>
-    <w:lsdException w:name="toc 6" w:uiPriority="39"/>
-    <w:lsdException w:name="toc 7" w:uiPriority="39"/>
-    <w:lsdException w:name="toc 8" w:uiPriority="39"/>
-    <w:lsdException w:name="toc 9" w:uiPriority="39"/>
-    <w:lsdException w:name="footer" w:uiPriority="0"/>
-    <w:lsdException w:name="caption" w:uiPriority="35" w:qFormat="1"/>
-    <w:lsdException w:name="Title" w:semiHidden="0" w:uiPriority="10" w:unhideWhenUsed="0" w:qFormat="1"/>
-    <w:lsdException w:name="Default Paragraph Font" w:uiPriority="1"/>
-    <w:lsdException w:name="Subtitle" w:semiHidden="0" w:uiPriority="11" w:unhideWhenUsed="0" w:qFormat="1"/>
-    <w:lsdException w:name="Strong" w:semiHidden="0" w:uiPriority="22" w:unhideWhenUsed="0" w:qFormat="1"/>
-    <w:lsdException w:name="Emphasis" w:semiHidden="0" w:uiPriority="20" w:unhideWhenUsed="0" w:qFormat="1"/>
-    <w:lsdException w:name="Table Grid" w:semiHidden="0" w:uiPriority="39" w:unhideWhenUsed="0"/>
-    <w:lsdException w:name="Placeholder Text" w:unhideWhenUsed="0"/>
-    <w:lsdException w:name="No Spacing" w:semiHidden="0" w:uiPriority="1" w:unhideWhenUsed="0" w:qFormat="1"/>
-    <w:lsdException w:name="Light Shading" w:semiHidden="0" w:uiPriority="60" w:unhideWhenUsed="0"/>
-    <w:lsdException w:name="Light List" w:semiHidden="0" w:uiPriority="61" w:unhideWhenUsed="0"/>
-    <w:lsdException w:name="Light Grid" w:semiHidden="0" w:uiPriority="62" w:unhideWhenUsed="0"/>
-    <w:lsdException w:name="Medium Shading 1" w:semiHidden="0" w:uiPriority="63" w:unhideWhenUsed="0"/>
-    <w:lsdException w:name="Medium Shading 2" w:semiHidden="0" w:uiPriority="64" w:unhideWhenUsed="0"/>
-    <w:lsdException w:name="Medium List 1" w:semiHidden="0" w:uiPriority="65" w:unhideWhenUsed="0"/>
-    <w:lsdException w:name="Medium List 2" w:semiHidden="0" w:uiPriority="66" w:unhideWhenUsed="0"/>
-    <w:lsdException w:name="Medium Grid 1" w:semiHidden="0" w:uiPriority="67" w:unhideWhenUsed="0"/>
-    <w:lsdException w:name="Medium Grid 2" w:semiHidden="0" w:uiPriority="68" w:unhideWhenUsed="0"/>
-    <w:lsdException w:name="Medium Grid 3" w:semiHidden="0" w:uiPriority="69" w:unhideWhenUsed="0"/>
-    <w:lsdException w:name="Dark List" w:semiHidden="0" w:uiPriority="70" w:unhideWhenUsed="0"/>
-    <w:lsdException w:name="Colorful Shading" w:semiHidden="0" w:uiPriority="71" w:unhideWhenUsed="0"/>
-    <w:lsdException w:name="Colorful List" w:semiHidden="0" w:uiPriority="72" w:unhideWhenUsed="0"/>
-    <w:lsdException w:name="Colorful Grid" w:semiHidden="0" w:uiPriority="73" w:unhideWhenUsed="0"/>
-    <w:lsdException w:name="Light Shading Accent 1" w:semiHidden="0" w:uiPriority="60" w:unhideWhenUsed="0"/>
-    <w:lsdException w:name="Light List Accent 1" w:semiHidden="0" w:uiPriority="61" w:unhideWhenUsed="0"/>
-    <w:lsdException w:name="Light Grid Accent 1" w:semiHidden="0" w:uiPriority="62" w:unhideWhenUsed="0"/>
-    <w:lsdException w:name="Medium Shading 1 Accent 1" w:semiHidden="0" w:uiPriority="63" w:unhideWhenUsed="0"/>
-    <w:lsdException w:name="Medium Shading 2 Accent 1" w:semiHidden="0" w:uiPriority="64" w:unhideWhenUsed="0"/>
-    <w:lsdException w:name="Medium List 1 Accent 1" w:semiHidden="0" w:uiPriority="65" w:unhideWhenUsed="0"/>
-    <w:lsdException w:name="Revision" w:unhideWhenUsed="0"/>
-    <w:lsdException w:name="List Paragraph" w:semiHidden="0" w:uiPriority="34" w:unhideWhenUsed="0" w:qFormat="1"/>
-    <w:lsdException w:name="Quote" w:semiHidden="0" w:uiPriority="29" w:unhideWhenUsed="0" w:qFormat="1"/>
-    <w:lsdException w:name="Intense Quote" w:semiHidden="0" w:uiPriority="30" w:unhideWhenUsed="0" w:qFormat="1"/>
-    <w:lsdException w:name="Medium List 2 Accent 1" w:semiHidden="0" w:uiPriority="66" w:unhideWhenUsed="0"/>
-    <w:lsdException w:name="Medium Grid 1 Accent 1" w:semiHidden="0" w:uiPriority="67" w:unhideWhenUsed="0"/>
-    <w:lsdException w:name="Medium Grid 2 Accent 1" w:semiHidden="0" w:uiPriority="68" w:unhideWhenUsed="0"/>
-    <w:lsdException w:name="Medium Grid 3 Accent 1" w:semiHidden="0" w:uiPriority="69" w:unhideWhenUsed="0"/>
-    <w:lsdException w:name="Dark List Accent 1" w:semiHidden="0" w:uiPriority="70" w:unhideWhenUsed="0"/>
-    <w:lsdException w:name="Colorful Shading Accent 1" w:semiHidden="0" w:uiPriority="71" w:unhideWhenUsed="0"/>
-    <w:lsdException w:name="Colorful List Accent 1" w:semiHidden="0" w:uiPriority="72" w:unhideWhenUsed="0"/>
-    <w:lsdException w:name="Colorful Grid Accent 1" w:semiHidden="0" w:uiPriority="73" w:unhideWhenUsed="0"/>
-    <w:lsdException w:name="Light Shading Accent 2" w:semiHidden="0" w:uiPriority="60" w:unhideWhenUsed="0"/>
-    <w:lsdException w:name="Light List Accent 2" w:semiHidden="0" w:uiPriority="61" w:unhideWhenUsed="0"/>
-    <w:lsdException w:name="Light Grid Accent 2" w:semiHidden="0" w:uiPriority="62" w:unhideWhenUsed="0"/>
-    <w:lsdException w:name="Medium Shading 1 Accent 2" w:semiHidden="0" w:uiPriority="63" w:unhideWhenUsed="0"/>
-    <w:lsdException w:name="Medium Shading 2 Accent 2" w:semiHidden="0" w:uiPriority="64" w:unhideWhenUsed="0"/>
-    <w:lsdException w:name="Medium List 1 Accent 2" w:semiHidden="0" w:uiPriority="65" w:unhideWhenUsed="0"/>
-    <w:lsdException w:name="Medium List 2 Accent 2" w:semiHidden="0" w:uiPriority="66" w:unhideWhenUsed="0"/>
-    <w:lsdException w:name="Medium Grid 1 Accent 2" w:semiHidden="0" w:uiPriority="67" w:unhideWhenUsed="0"/>
-    <w:lsdException w:name="Medium Grid 2 Accent 2" w:semiHidden="0" w:uiPriority="68" w:unhideWhenUsed="0"/>
-    <w:lsdException w:name="Medium Grid 3 Accent 2" w:semiHidden="0" w:uiPriority="69" w:unhideWhenUsed="0"/>
-    <w:lsdException w:name="Dark List Accent 2" w:semiHidden="0" w:uiPriority="70" w:unhideWhenUsed="0"/>
-    <w:lsdException w:name="Colorful Shading Accent 2" w:semiHidden="0" w:uiPriority="71" w:unhideWhenUsed="0"/>
-    <w:lsdException w:name="Colorful List Accent 2" w:semiHidden="0" w:uiPriority="72" w:unhideWhenUsed="0"/>
-    <w:lsdException w:name="Colorful Grid Accent 2" w:semiHidden="0" w:uiPriority="73" w:unhideWhenUsed="0"/>
-    <w:lsdException w:name="Light Shading Accent 3" w:semiHidden="0" w:uiPriority="60" w:unhideWhenUsed="0"/>
-    <w:lsdException w:name="Light List Accent 3" w:semiHidden="0" w:uiPriority="61" w:unhideWhenUsed="0"/>
-    <w:lsdException w:name="Light Grid Accent 3" w:semiHidden="0" w:uiPriority="62" w:unhideWhenUsed="0"/>
-    <w:lsdException w:name="Medium Shading 1 Accent 3" w:semiHidden="0" w:uiPriority="63" w:unhideWhenUsed="0"/>
-    <w:lsdException w:name="Medium Shading 2 Accent 3" w:semiHidden="0" w:uiPriority="64" w:unhideWhenUsed="0"/>
-    <w:lsdException w:name="Medium List 1 Accent 3" w:semiHidden="0" w:uiPriority="65" w:unhideWhenUsed="0"/>
-    <w:lsdException w:name="Medium List 2 Accent 3" w:semiHidden="0" w:uiPriority="66" w:unhideWhenUsed="0"/>
-    <w:lsdException w:name="Medium Grid 1 Accent 3" w:semiHidden="0" w:uiPriority="67" w:unhideWhenUsed="0"/>
-    <w:lsdException w:name="Medium Grid 2 Accent 3" w:semiHidden="0" w:uiPriority="68" w:unhideWhenUsed="0"/>
-    <w:lsdException w:name="Medium Grid 3 Accent 3" w:semiHidden="0" w:uiPriority="69" w:unhideWhenUsed="0"/>
-    <w:lsdException w:name="Dark List Accent 3" w:semiHidden="0" w:uiPriority="70" w:unhideWhenUsed="0"/>
-    <w:lsdException w:name="Colorful Shading Accent 3" w:semiHidden="0" w:uiPriority="71" w:unhideWhenUsed="0"/>
-    <w:lsdException w:name="Colorful List Accent 3" w:semiHidden="0" w:uiPriority="72" w:unhideWhenUsed="0"/>
-    <w:lsdException w:name="Colorful Grid Accent 3" w:semiHidden="0" w:uiPriority="73" w:unhideWhenUsed="0"/>
-    <w:lsdException w:name="Light Shading Accent 4" w:semiHidden="0" w:uiPriority="60" w:unhideWhenUsed="0"/>
-    <w:lsdException w:name="Light List Accent 4" w:semiHidden="0" w:uiPriority="61" w:unhideWhenUsed="0"/>
-    <w:lsdException w:name="Light Grid Accent 4" w:semiHidden="0" w:uiPriority="62" w:unhideWhenUsed="0"/>
-    <w:lsdException w:name="Medium Shading 1 Accent 4" w:semiHidden="0" w:uiPriority="63" w:unhideWhenUsed="0"/>
-    <w:lsdException w:name="Medium Shading 2 Accent 4" w:semiHidden="0" w:uiPriority="64" w:unhideWhenUsed="0"/>
-    <w:lsdException w:name="Medium List 1 Accent 4" w:semiHidden="0" w:uiPriority="65" w:unhideWhenUsed="0"/>
-    <w:lsdException w:name="Medium List 2 Accent 4" w:semiHidden="0" w:uiPriority="66" w:unhideWhenUsed="0"/>
-    <w:lsdException w:name="Medium Grid 1 Accent 4" w:semiHidden="0" w:uiPriority="67" w:unhideWhenUsed="0"/>
-    <w:lsdException w:name="Medium Grid 2 Accent 4" w:semiHidden="0" w:uiPriority="68" w:unhideWhenUsed="0"/>
-    <w:lsdException w:name="Medium Grid 3 Accent 4" w:semiHidden="0" w:uiPriority="69" w:unhideWhenUsed="0"/>
-    <w:lsdException w:name="Dark List Accent 4" w:semiHidden="0" w:uiPriority="70" w:unhideWhenUsed="0"/>
-    <w:lsdException w:name="Colorful Shading Accent 4" w:semiHidden="0" w:uiPriority="71" w:unhideWhenUsed="0"/>
-    <w:lsdException w:name="Colorful List Accent 4" w:semiHidden="0" w:uiPriority="72" w:unhideWhenUsed="0"/>
-    <w:lsdException w:name="Colorful Grid Accent 4" w:semiHidden="0" w:uiPriority="73" w:unhideWhenUsed="0"/>
-    <w:lsdException w:name="Light Shading Accent 5" w:semiHidden="0" w:uiPriority="60" w:unhideWhenUsed="0"/>
-    <w:lsdException w:name="Light List Accent 5" w:semiHidden="0" w:uiPriority="61" w:unhideWhenUsed="0"/>
-    <w:lsdException w:name="Light Grid Accent 5" w:semiHidden="0" w:uiPriority="62" w:unhideWhenUsed="0"/>
-    <w:lsdException w:name="Medium Shading 1 Accent 5" w:semiHidden="0" w:uiPriority="63" w:unhideWhenUsed="0"/>
-    <w:lsdException w:name="Medium Shading 2 Accent 5" w:semiHidden="0" w:uiPriority="64" w:unhideWhenUsed="0"/>
-    <w:lsdException w:name="Medium List 1 Accent 5" w:semiHidden="0" w:uiPriority="65" w:unhideWhenUsed="0"/>
-    <w:lsdException w:name="Medium List 2 Accent 5" w:semiHidden="0" w:uiPriority="66" w:unhideWhenUsed="0"/>
-    <w:lsdException w:name="Medium Grid 1 Accent 5" w:semiHidden="0" w:uiPriority="67" w:unhideWhenUsed="0"/>
-    <w:lsdException w:name="Medium Grid 2 Accent 5" w:semiHidden="0" w:uiPriority="68" w:unhideWhenUsed="0"/>
-    <w:lsdException w:name="Medium Grid 3 Accent 5" w:semiHidden="0" w:uiPriority="69" w:unhideWhenUsed="0"/>
-    <w:lsdException w:name="Dark List Accent 5" w:semiHidden="0" w:uiPriority="70" w:unhideWhenUsed="0"/>
-    <w:lsdException w:name="Colorful Shading Accent 5" w:semiHidden="0" w:uiPriority="71" w:unhideWhenUsed="0"/>
-    <w:lsdException w:name="Colorful List Accent 5" w:semiHidden="0" w:uiPriority="72" w:unhideWhenUsed="0"/>
-    <w:lsdException w:name="Colorful Grid Accent 5" w:semiHidden="0" w:uiPriority="73" w:unhideWhenUsed="0"/>
-    <w:lsdException w:name="Light Shading Accent 6" w:semiHidden="0" w:uiPriority="60" w:unhideWhenUsed="0"/>
-    <w:lsdException w:name="Light List Accent 6" w:semiHidden="0" w:uiPriority="61" w:unhideWhenUsed="0"/>
-    <w:lsdException w:name="Light Grid Accent 6" w:semiHidden="0" w:uiPriority="62" w:unhideWhenUsed="0"/>
-    <w:lsdException w:name="Medium Shading 1 Accent 6" w:semiHidden="0" w:uiPriority="63" w:unhideWhenUsed="0"/>
-    <w:lsdException w:name="Medium Shading 2 Accent 6" w:semiHidden="0" w:uiPriority="64" w:unhideWhenUsed="0"/>
-    <w:lsdException w:name="Medium List 1 Accent 6" w:semiHidden="0" w:uiPriority="65" w:unhideWhenUsed="0"/>
-    <w:lsdException w:name="Medium List 2 Accent 6" w:semiHidden="0" w:uiPriority="66" w:unhideWhenUsed="0"/>
-    <w:lsdException w:name="Medium Grid 1 Accent 6" w:semiHidden="0" w:uiPriority="67" w:unhideWhenUsed="0"/>
-    <w:lsdException w:name="Medium Grid 2 Accent 6" w:semiHidden="0" w:uiPriority="68" w:unhideWhenUsed="0"/>
-    <w:lsdException w:name="Medium Grid 3 Accent 6" w:semiHidden="0" w:uiPriority="69" w:unhideWhenUsed="0"/>
-    <w:lsdException w:name="Dark List Accent 6" w:semiHidden="0" w:uiPriority="70" w:unhideWhenUsed="0"/>
-    <w:lsdException w:name="Colorful Shading Accent 6" w:semiHidden="0" w:uiPriority="71" w:unhideWhenUsed="0"/>
-    <w:lsdException w:name="Colorful List Accent 6" w:semiHidden="0" w:uiPriority="72" w:unhideWhenUsed="0"/>
-    <w:lsdException w:name="Colorful Grid Accent 6" w:semiHidden="0" w:uiPriority="73" w:unhideWhenUsed="0"/>
-    <w:lsdException w:name="Subtle Emphasis" w:semiHidden="0" w:uiPriority="19" w:unhideWhenUsed="0" w:qFormat="1"/>
-    <w:lsdException w:name="Intense Emphasis" w:semiHidden="0" w:uiPriority="21" w:unhideWhenUsed="0" w:qFormat="1"/>
-    <w:lsdException w:name="Subtle Reference" w:semiHidden="0" w:uiPriority="31" w:unhideWhenUsed="0" w:qFormat="1"/>
-    <w:lsdException w:name="Intense Reference" w:semiHidden="0" w:uiPriority="32" w:unhideWhenUsed="0" w:qFormat="1"/>
-    <w:lsdException w:name="Book Title" w:semiHidden="0" w:uiPriority="33" w:unhideWhenUsed="0" w:qFormat="1"/>
-    <w:lsdException w:name="Bibliography" w:uiPriority="37"/>
-    <w:lsdException w:name="TOC Heading" w:uiPriority="39" w:qFormat="1"/>
+  <w:latentStyles w:defLockedState="0" w:defUIPriority="99" w:defSemiHidden="0" w:defUnhideWhenUsed="0" w:defQFormat="0" w:count="371">
+    <w:lsdException w:name="Normal" w:uiPriority="0" w:qFormat="1"/>
+    <w:lsdException w:name="heading 1" w:uiPriority="9" w:qFormat="1"/>
+    <w:lsdException w:name="heading 2" w:semiHidden="1" w:uiPriority="9" w:unhideWhenUsed="1" w:qFormat="1"/>
+    <w:lsdException w:name="heading 3" w:semiHidden="1" w:uiPriority="9" w:unhideWhenUsed="1" w:qFormat="1"/>
+    <w:lsdException w:name="heading 4" w:semiHidden="1" w:uiPriority="9" w:unhideWhenUsed="1" w:qFormat="1"/>
+    <w:lsdException w:name="heading 5" w:semiHidden="1" w:uiPriority="9" w:unhideWhenUsed="1" w:qFormat="1"/>
+    <w:lsdException w:name="heading 6" w:semiHidden="1" w:uiPriority="9" w:unhideWhenUsed="1" w:qFormat="1"/>
+    <w:lsdException w:name="heading 7" w:semiHidden="1" w:uiPriority="9" w:unhideWhenUsed="1" w:qFormat="1"/>
+    <w:lsdException w:name="heading 8" w:semiHidden="1" w:uiPriority="9" w:unhideWhenUsed="1" w:qFormat="1"/>
+    <w:lsdException w:name="heading 9" w:semiHidden="1" w:uiPriority="9" w:unhideWhenUsed="1" w:qFormat="1"/>
+    <w:lsdException w:name="index 1" w:semiHidden="1" w:unhideWhenUsed="1"/>
+    <w:lsdException w:name="index 2" w:semiHidden="1" w:unhideWhenUsed="1"/>
+    <w:lsdException w:name="index 3" w:semiHidden="1" w:unhideWhenUsed="1"/>
+    <w:lsdException w:name="index 4" w:semiHidden="1" w:unhideWhenUsed="1"/>
+    <w:lsdException w:name="index 5" w:semiHidden="1" w:unhideWhenUsed="1"/>
+    <w:lsdException w:name="index 6" w:semiHidden="1" w:unhideWhenUsed="1"/>
+    <w:lsdException w:name="index 7" w:semiHidden="1" w:unhideWhenUsed="1"/>
+    <w:lsdException w:name="index 8" w:semiHidden="1" w:unhideWhenUsed="1"/>
+    <w:lsdException w:name="index 9" w:semiHidden="1" w:unhideWhenUsed="1"/>
+    <w:lsdException w:name="toc 1" w:semiHidden="1" w:uiPriority="39" w:unhideWhenUsed="1"/>
+    <w:lsdException w:name="toc 2" w:semiHidden="1" w:uiPriority="39" w:unhideWhenUsed="1"/>
+    <w:lsdException w:name="toc 3" w:semiHidden="1" w:uiPriority="39" w:unhideWhenUsed="1"/>
+    <w:lsdException w:name="toc 4" w:semiHidden="1" w:uiPriority="39" w:unhideWhenUsed="1"/>
+    <w:lsdException w:name="toc 5" w:semiHidden="1" w:uiPriority="39" w:unhideWhenUsed="1"/>
+    <w:lsdException w:name="toc 6" w:semiHidden="1" w:uiPriority="39" w:unhideWhenUsed="1"/>
+    <w:lsdException w:name="toc 7" w:semiHidden="1" w:uiPriority="39" w:unhideWhenUsed="1"/>
+    <w:lsdException w:name="toc 8" w:semiHidden="1" w:uiPriority="39" w:unhideWhenUsed="1"/>
+    <w:lsdException w:name="toc 9" w:semiHidden="1" w:uiPriority="39" w:unhideWhenUsed="1"/>
+    <w:lsdException w:name="Normal Indent" w:semiHidden="1" w:unhideWhenUsed="1"/>
+    <w:lsdException w:name="footnote text" w:semiHidden="1" w:unhideWhenUsed="1"/>
+    <w:lsdException w:name="annotation text" w:semiHidden="1" w:unhideWhenUsed="1"/>
+    <w:lsdException w:name="header" w:semiHidden="1" w:unhideWhenUsed="1"/>
+    <w:lsdException w:name="footer" w:semiHidden="1" w:uiPriority="0" w:unhideWhenUsed="1"/>
+    <w:lsdException w:name="index heading" w:semiHidden="1" w:unhideWhenUsed="1"/>
+    <w:lsdException w:name="caption" w:semiHidden="1" w:uiPriority="35" w:unhideWhenUsed="1" w:qFormat="1"/>
+    <w:lsdException w:name="table of figures" w:semiHidden="1" w:unhideWhenUsed="1"/>
+    <w:lsdException w:name="envelope address" w:semiHidden="1" w:unhideWhenUsed="1"/>
+    <w:lsdException w:name="envelope return" w:semiHidden="1" w:unhideWhenUsed="1"/>
+    <w:lsdException w:name="footnote reference" w:semiHidden="1" w:unhideWhenUsed="1"/>
+    <w:lsdException w:name="annotation reference" w:semiHidden="1" w:unhideWhenUsed="1"/>
+    <w:lsdException w:name="line number" w:semiHidden="1" w:unhideWhenUsed="1"/>
+    <w:lsdException w:name="page number" w:semiHidden="1" w:unhideWhenUsed="1"/>
+    <w:lsdException w:name="endnote reference" w:semiHidden="1" w:unhideWhenUsed="1"/>
+    <w:lsdException w:name="endnote text" w:semiHidden="1" w:unhideWhenUsed="1"/>
+    <w:lsdException w:name="table of authorities" w:semiHidden="1" w:unhideWhenUsed="1"/>
+    <w:lsdException w:name="macro" w:semiHidden="1" w:unhideWhenUsed="1"/>
+    <w:lsdException w:name="toa heading" w:semiHidden="1" w:unhideWhenUsed="1"/>
+    <w:lsdException w:name="List" w:semiHidden="1" w:unhideWhenUsed="1"/>
+    <w:lsdException w:name="List Bullet" w:semiHidden="1" w:unhideWhenUsed="1"/>
+    <w:lsdException w:name="List Number" w:semiHidden="1" w:unhideWhenUsed="1"/>
+    <w:lsdException w:name="List 2" w:semiHidden="1" w:unhideWhenUsed="1"/>
+    <w:lsdException w:name="List 3" w:semiHidden="1" w:unhideWhenUsed="1"/>
+    <w:lsdException w:name="List 4" w:semiHidden="1" w:unhideWhenUsed="1"/>
+    <w:lsdException w:name="List 5" w:semiHidden="1" w:unhideWhenUsed="1"/>
+    <w:lsdException w:name="List Bullet 2" w:semiHidden="1" w:unhideWhenUsed="1"/>
+    <w:lsdException w:name="List Bullet 3" w:semiHidden="1" w:unhideWhenUsed="1"/>
+    <w:lsdException w:name="List Bullet 4" w:semiHidden="1" w:unhideWhenUsed="1"/>
+    <w:lsdException w:name="List Bullet 5" w:semiHidden="1" w:unhideWhenUsed="1"/>
+    <w:lsdException w:name="List Number 2" w:semiHidden="1" w:unhideWhenUsed="1"/>
+    <w:lsdException w:name="List Number 3" w:semiHidden="1" w:unhideWhenUsed="1"/>
+    <w:lsdException w:name="List Number 4" w:semiHidden="1" w:unhideWhenUsed="1"/>
+    <w:lsdException w:name="List Number 5" w:semiHidden="1" w:unhideWhenUsed="1"/>
+    <w:lsdException w:name="Title" w:uiPriority="10" w:qFormat="1"/>
+    <w:lsdException w:name="Closing" w:semiHidden="1" w:unhideWhenUsed="1"/>
+    <w:lsdException w:name="Signature" w:semiHidden="1" w:unhideWhenUsed="1"/>
+    <w:lsdException w:name="Default Paragraph Font" w:semiHidden="1" w:uiPriority="1" w:unhideWhenUsed="1"/>
+    <w:lsdException w:name="Body Text" w:semiHidden="1" w:unhideWhenUsed="1"/>
+    <w:lsdException w:name="Body Text Indent" w:semiHidden="1" w:unhideWhenUsed="1"/>
+    <w:lsdException w:name="List Continue" w:semiHidden="1" w:unhideWhenUsed="1"/>
+    <w:lsdException w:name="List Continue 2" w:semiHidden="1" w:unhideWhenUsed="1"/>
+    <w:lsdException w:name="List Continue 3" w:semiHidden="1" w:unhideWhenUsed="1"/>
+    <w:lsdException w:name="List Continue 4" w:semiHidden="1" w:unhideWhenUsed="1"/>
+    <w:lsdException w:name="List Continue 5" w:semiHidden="1" w:unhideWhenUsed="1"/>
+    <w:lsdException w:name="Message Header" w:semiHidden="1" w:unhideWhenUsed="1"/>
+    <w:lsdException w:name="Subtitle" w:uiPriority="11" w:qFormat="1"/>
+    <w:lsdException w:name="Salutation" w:semiHidden="1" w:unhideWhenUsed="1"/>
+    <w:lsdException w:name="Date" w:semiHidden="1" w:unhideWhenUsed="1"/>
+    <w:lsdException w:name="Body Text First Indent" w:semiHidden="1" w:unhideWhenUsed="1"/>
+    <w:lsdException w:name="Body Text First Indent 2" w:semiHidden="1" w:unhideWhenUsed="1"/>
+    <w:lsdException w:name="Note Heading" w:semiHidden="1" w:unhideWhenUsed="1"/>
+    <w:lsdException w:name="Body Text 2" w:semiHidden="1" w:unhideWhenUsed="1"/>
+    <w:lsdException w:name="Body Text 3" w:semiHidden="1" w:unhideWhenUsed="1"/>
+    <w:lsdException w:name="Body Text Indent 2" w:semiHidden="1" w:unhideWhenUsed="1"/>
+    <w:lsdException w:name="Body Text Indent 3" w:semiHidden="1" w:unhideWhenUsed="1"/>
+    <w:lsdException w:name="Block Text" w:semiHidden="1" w:unhideWhenUsed="1"/>
+    <w:lsdException w:name="Hyperlink" w:semiHidden="1" w:unhideWhenUsed="1"/>
+    <w:lsdException w:name="FollowedHyperlink" w:semiHidden="1" w:unhideWhenUsed="1"/>
+    <w:lsdException w:name="Strong" w:uiPriority="22" w:qFormat="1"/>
+    <w:lsdException w:name="Emphasis" w:uiPriority="20" w:qFormat="1"/>
+    <w:lsdException w:name="Document Map" w:semiHidden="1" w:unhideWhenUsed="1"/>
+    <w:lsdException w:name="Plain Text" w:semiHidden="1" w:unhideWhenUsed="1"/>
+    <w:lsdException w:name="E-mail Signature" w:semiHidden="1" w:unhideWhenUsed="1"/>
+    <w:lsdException w:name="HTML Top of Form" w:semiHidden="1" w:unhideWhenUsed="1"/>
+    <w:lsdException w:name="HTML Bottom of Form" w:semiHidden="1" w:unhideWhenUsed="1"/>
+    <w:lsdException w:name="Normal (Web)" w:semiHidden="1" w:unhideWhenUsed="1"/>
+    <w:lsdException w:name="HTML Acronym" w:semiHidden="1" w:unhideWhenUsed="1"/>
+    <w:lsdException w:name="HTML Address" w:semiHidden="1" w:unhideWhenUsed="1"/>
+    <w:lsdException w:name="HTML Cite" w:semiHidden="1" w:unhideWhenUsed="1"/>
+    <w:lsdException w:name="HTML Code" w:semiHidden="1" w:unhideWhenUsed="1"/>
+    <w:lsdException w:name="HTML Definition" w:semiHidden="1" w:unhideWhenUsed="1"/>
+    <w:lsdException w:name="HTML Keyboard" w:semiHidden="1" w:unhideWhenUsed="1"/>
+    <w:lsdException w:name="HTML Preformatted" w:semiHidden="1" w:unhideWhenUsed="1"/>
+    <w:lsdException w:name="HTML Sample" w:semiHidden="1" w:unhideWhenUsed="1"/>
+    <w:lsdException w:name="HTML Typewriter" w:semiHidden="1" w:unhideWhenUsed="1"/>
+    <w:lsdException w:name="HTML Variable" w:semiHidden="1" w:unhideWhenUsed="1"/>
+    <w:lsdException w:name="Normal Table" w:semiHidden="1" w:unhideWhenUsed="1"/>
+    <w:lsdException w:name="annotation subject" w:semiHidden="1" w:unhideWhenUsed="1"/>
+    <w:lsdException w:name="No List" w:semiHidden="1" w:unhideWhenUsed="1"/>
+    <w:lsdException w:name="Outline List 1" w:semiHidden="1" w:unhideWhenUsed="1"/>
+    <w:lsdException w:name="Outline List 2" w:semiHidden="1" w:unhideWhenUsed="1"/>
+    <w:lsdException w:name="Outline List 3" w:semiHidden="1" w:unhideWhenUsed="1"/>
+    <w:lsdException w:name="Table Simple 1" w:semiHidden="1" w:unhideWhenUsed="1"/>
+    <w:lsdException w:name="Table Simple 2" w:semiHidden="1" w:unhideWhenUsed="1"/>
+    <w:lsdException w:name="Table Simple 3" w:semiHidden="1" w:unhideWhenUsed="1"/>
+    <w:lsdException w:name="Table Classic 1" w:semiHidden="1" w:unhideWhenUsed="1"/>
+    <w:lsdException w:name="Table Classic 2" w:semiHidden="1" w:unhideWhenUsed="1"/>
+    <w:lsdException w:name="Table Classic 3" w:semiHidden="1" w:unhideWhenUsed="1"/>
+    <w:lsdException w:name="Table Classic 4" w:semiHidden="1" w:unhideWhenUsed="1"/>
+    <w:lsdException w:name="Table Colorful 1" w:semiHidden="1" w:unhideWhenUsed="1"/>
+    <w:lsdException w:name="Table Colorful 2" w:semiHidden="1" w:unhideWhenUsed="1"/>
+    <w:lsdException w:name="Table Colorful 3" w:semiHidden="1" w:unhideWhenUsed="1"/>
+    <w:lsdException w:name="Table Columns 1" w:semiHidden="1" w:unhideWhenUsed="1"/>
+    <w:lsdException w:name="Table Columns 2" w:semiHidden="1" w:unhideWhenUsed="1"/>
+    <w:lsdException w:name="Table Columns 3" w:semiHidden="1" w:unhideWhenUsed="1"/>
+    <w:lsdException w:name="Table Columns 4" w:semiHidden="1" w:unhideWhenUsed="1"/>
+    <w:lsdException w:name="Table Columns 5" w:semiHidden="1" w:unhideWhenUsed="1"/>
+    <w:lsdException w:name="Table Grid 1" w:semiHidden="1" w:unhideWhenUsed="1"/>
+    <w:lsdException w:name="Table Grid 2" w:semiHidden="1" w:unhideWhenUsed="1"/>
+    <w:lsdException w:name="Table Grid 3" w:semiHidden="1" w:unhideWhenUsed="1"/>
+    <w:lsdException w:name="Table Grid 4" w:semiHidden="1" w:unhideWhenUsed="1"/>
+    <w:lsdException w:name="Table Grid 5" w:semiHidden="1" w:unhideWhenUsed="1"/>
+    <w:lsdException w:name="Table Grid 6" w:semiHidden="1" w:unhideWhenUsed="1"/>
+    <w:lsdException w:name="Table Grid 7" w:semiHidden="1" w:unhideWhenUsed="1"/>
+    <w:lsdException w:name="Table Grid 8" w:semiHidden="1" w:unhideWhenUsed="1"/>
+    <w:lsdException w:name="Table List 1" w:semiHidden="1" w:unhideWhenUsed="1"/>
+    <w:lsdException w:name="Table List 2" w:semiHidden="1" w:unhideWhenUsed="1"/>
+    <w:lsdException w:name="Table List 3" w:semiHidden="1" w:unhideWhenUsed="1"/>
+    <w:lsdException w:name="Table List 4" w:semiHidden="1" w:unhideWhenUsed="1"/>
+    <w:lsdException w:name="Table List 5" w:semiHidden="1" w:unhideWhenUsed="1"/>
+    <w:lsdException w:name="Table List 6" w:semiHidden="1" w:unhideWhenUsed="1"/>
+    <w:lsdException w:name="Table List 7" w:semiHidden="1" w:unhideWhenUsed="1"/>
+    <w:lsdException w:name="Table List 8" w:semiHidden="1" w:unhideWhenUsed="1"/>
+    <w:lsdException w:name="Table 3D effects 1" w:semiHidden="1" w:unhideWhenUsed="1"/>
+    <w:lsdException w:name="Table 3D effects 2" w:semiHidden="1" w:unhideWhenUsed="1"/>
+    <w:lsdException w:name="Table 3D effects 3" w:semiHidden="1" w:unhideWhenUsed="1"/>
+    <w:lsdException w:name="Table Contemporary" w:semiHidden="1" w:unhideWhenUsed="1"/>
+    <w:lsdException w:name="Table Elegant" w:semiHidden="1" w:unhideWhenUsed="1"/>
+    <w:lsdException w:name="Table Professional" w:semiHidden="1" w:unhideWhenUsed="1"/>
+    <w:lsdException w:name="Table Subtle 1" w:semiHidden="1" w:unhideWhenUsed="1"/>
+    <w:lsdException w:name="Table Subtle 2" w:semiHidden="1" w:unhideWhenUsed="1"/>
+    <w:lsdException w:name="Table Web 1" w:semiHidden="1" w:unhideWhenUsed="1"/>
+    <w:lsdException w:name="Table Web 2" w:semiHidden="1" w:unhideWhenUsed="1"/>
+    <w:lsdException w:name="Table Web 3" w:semiHidden="1" w:unhideWhenUsed="1"/>
+    <w:lsdException w:name="Balloon Text" w:semiHidden="1" w:unhideWhenUsed="1"/>
+    <w:lsdException w:name="Table Grid" w:uiPriority="39"/>
+    <w:lsdException w:name="Table Theme" w:semiHidden="1" w:unhideWhenUsed="1"/>
+    <w:lsdException w:name="Placeholder Text" w:semiHidden="1"/>
+    <w:lsdException w:name="No Spacing" w:uiPriority="1" w:qFormat="1"/>
+    <w:lsdException w:name="Light Shading" w:uiPriority="60"/>
+    <w:lsdException w:name="Light List" w:uiPriority="61"/>
+    <w:lsdException w:name="Light Grid" w:uiPriority="62"/>
+    <w:lsdException w:name="Medium Shading 1" w:uiPriority="63"/>
+    <w:lsdException w:name="Medium Shading 2" w:uiPriority="64"/>
+    <w:lsdException w:name="Medium List 1" w:uiPriority="65"/>
+    <w:lsdException w:name="Medium List 2" w:uiPriority="66"/>
+    <w:lsdException w:name="Medium Grid 1" w:uiPriority="67"/>
+    <w:lsdException w:name="Medium Grid 2" w:uiPriority="68"/>
+    <w:lsdException w:name="Medium Grid 3" w:uiPriority="69"/>
+    <w:lsdException w:name="Dark List" w:uiPriority="70"/>
+    <w:lsdException w:name="Colorful Shading" w:uiPriority="71"/>
+    <w:lsdException w:name="Colorful List" w:uiPriority="72"/>
+    <w:lsdException w:name="Colorful Grid" w:uiPriority="73"/>
+    <w:lsdException w:name="Light Shading Accent 1" w:uiPriority="60"/>
+    <w:lsdException w:name="Light List Accent 1" w:uiPriority="61"/>
+    <w:lsdException w:name="Light Grid Accent 1" w:uiPriority="62"/>
+    <w:lsdException w:name="Medium Shading 1 Accent 1" w:uiPriority="63"/>
+    <w:lsdException w:name="Medium Shading 2 Accent 1" w:uiPriority="64"/>
+    <w:lsdException w:name="Medium List 1 Accent 1" w:uiPriority="65"/>
+    <w:lsdException w:name="Revision" w:semiHidden="1"/>
+    <w:lsdException w:name="List Paragraph" w:uiPriority="34" w:qFormat="1"/>
+    <w:lsdException w:name="Quote" w:uiPriority="29" w:qFormat="1"/>
+    <w:lsdException w:name="Intense Quote" w:uiPriority="30" w:qFormat="1"/>
+    <w:lsdException w:name="Medium List 2 Accent 1" w:uiPriority="66"/>
+    <w:lsdException w:name="Medium Grid 1 Accent 1" w:uiPriority="67"/>
+    <w:lsdException w:name="Medium Grid 2 Accent 1" w:uiPriority="68"/>
+    <w:lsdException w:name="Medium Grid 3 Accent 1" w:uiPriority="69"/>
+    <w:lsdException w:name="Dark List Accent 1" w:uiPriority="70"/>
+    <w:lsdException w:name="Colorful Shading Accent 1" w:uiPriority="71"/>
+    <w:lsdException w:name="Colorful List Accent 1" w:uiPriority="72"/>
+    <w:lsdException w:name="Colorful Grid Accent 1" w:uiPriority="73"/>
+    <w:lsdException w:name="Light Shading Accent 2" w:uiPriority="60"/>
+    <w:lsdException w:name="Light List Accent 2" w:uiPriority="61"/>
+    <w:lsdException w:name="Light Grid Accent 2" w:uiPriority="62"/>
+    <w:lsdException w:name="Medium Shading 1 Accent 2" w:uiPriority="63"/>
+    <w:lsdException w:name="Medium Shading 2 Accent 2" w:uiPriority="64"/>
+    <w:lsdException w:name="Medium List 1 Accent 2" w:uiPriority="65"/>
+    <w:lsdException w:name="Medium List 2 Accent 2" w:uiPriority="66"/>
+    <w:lsdException w:name="Medium Grid 1 Accent 2" w:uiPriority="67"/>
+    <w:lsdException w:name="Medium Grid 2 Accent 2" w:uiPriority="68"/>
+    <w:lsdException w:name="Medium Grid 3 Accent 2" w:uiPriority="69"/>
+    <w:lsdException w:name="Dark List Accent 2" w:uiPriority="70"/>
+    <w:lsdException w:name="Colorful Shading Accent 2" w:uiPriority="71"/>
+    <w:lsdException w:name="Colorful List Accent 2" w:uiPriority="72"/>
+    <w:lsdException w:name="Colorful Grid Accent 2" w:uiPriority="73"/>
+    <w:lsdException w:name="Light Shading Accent 3" w:uiPriority="60"/>
+    <w:lsdException w:name="Light List Accent 3" w:uiPriority="61"/>
+    <w:lsdException w:name="Light Grid Accent 3" w:uiPriority="62"/>
+    <w:lsdException w:name="Medium Shading 1 Accent 3" w:uiPriority="63"/>
+    <w:lsdException w:name="Medium Shading 2 Accent 3" w:uiPriority="64"/>
+    <w:lsdException w:name="Medium List 1 Accent 3" w:uiPriority="65"/>
+    <w:lsdException w:name="Medium List 2 Accent 3" w:uiPriority="66"/>
+    <w:lsdException w:name="Medium Grid 1 Accent 3" w:uiPriority="67"/>
+    <w:lsdException w:name="Medium Grid 2 Accent 3" w:uiPriority="68"/>
+    <w:lsdException w:name="Medium Grid 3 Accent 3" w:uiPriority="69"/>
+    <w:lsdException w:name="Dark List Accent 3" w:uiPriority="70"/>
+    <w:lsdException w:name="Colorful Shading Accent 3" w:uiPriority="71"/>
+    <w:lsdException w:name="Colorful List Accent 3" w:uiPriority="72"/>
+    <w:lsdException w:name="Colorful Grid Accent 3" w:uiPriority="73"/>
+    <w:lsdException w:name="Light Shading Accent 4" w:uiPriority="60"/>
+    <w:lsdException w:name="Light List Accent 4" w:uiPriority="61"/>
+    <w:lsdException w:name="Light Grid Accent 4" w:uiPriority="62"/>
+    <w:lsdException w:name="Medium Shading 1 Accent 4" w:uiPriority="63"/>
+    <w:lsdException w:name="Medium Shading 2 Accent 4" w:uiPriority="64"/>
+    <w:lsdException w:name="Medium List 1 Accent 4" w:uiPriority="65"/>
+    <w:lsdException w:name="Medium List 2 Accent 4" w:uiPriority="66"/>
+    <w:lsdException w:name="Medium Grid 1 Accent 4" w:uiPriority="67"/>
+    <w:lsdException w:name="Medium Grid 2 Accent 4" w:uiPriority="68"/>
+    <w:lsdException w:name="Medium Grid 3 Accent 4" w:uiPriority="69"/>
+    <w:lsdException w:name="Dark List Accent 4" w:uiPriority="70"/>
+    <w:lsdException w:name="Colorful Shading Accent 4" w:uiPriority="71"/>
+    <w:lsdException w:name="Colorful List Accent 4" w:uiPriority="72"/>
+    <w:lsdException w:name="Colorful Grid Accent 4" w:uiPriority="73"/>
+    <w:lsdException w:name="Light Shading Accent 5" w:uiPriority="60"/>
+    <w:lsdException w:name="Light List Accent 5" w:uiPriority="61"/>
+    <w:lsdException w:name="Light Grid Accent 5" w:uiPriority="62"/>
+    <w:lsdException w:name="Medium Shading 1 Accent 5" w:uiPriority="63"/>
+    <w:lsdException w:name="Medium Shading 2 Accent 5" w:uiPriority="64"/>
+    <w:lsdException w:name="Medium List 1 Accent 5" w:uiPriority="65"/>
+    <w:lsdException w:name="Medium List 2 Accent 5" w:uiPriority="66"/>
+    <w:lsdException w:name="Medium Grid 1 Accent 5" w:uiPriority="67"/>
+    <w:lsdException w:name="Medium Grid 2 Accent 5" w:uiPriority="68"/>
+    <w:lsdException w:name="Medium Grid 3 Accent 5" w:uiPriority="69"/>
+    <w:lsdException w:name="Dark List Accent 5" w:uiPriority="70"/>
+    <w:lsdException w:name="Colorful Shading Accent 5" w:uiPriority="71"/>
+    <w:lsdException w:name="Colorful List Accent 5" w:uiPriority="72"/>
+    <w:lsdException w:name="Colorful Grid Accent 5" w:uiPriority="73"/>
+    <w:lsdException w:name="Light Shading Accent 6" w:uiPriority="60"/>
+    <w:lsdException w:name="Light List Accent 6" w:uiPriority="61"/>
+    <w:lsdException w:name="Light Grid Accent 6" w:uiPriority="62"/>
+    <w:lsdException w:name="Medium Shading 1 Accent 6" w:uiPriority="63"/>
+    <w:lsdException w:name="Medium Shading 2 Accent 6" w:uiPriority="64"/>
+    <w:lsdException w:name="Medium List 1 Accent 6" w:uiPriority="65"/>
+    <w:lsdException w:name="Medium List 2 Accent 6" w:uiPriority="66"/>
+    <w:lsdException w:name="Medium Grid 1 Accent 6" w:uiPriority="67"/>
+    <w:lsdException w:name="Medium Grid 2 Accent 6" w:uiPriority="68"/>
+    <w:lsdException w:name="Medium Grid 3 Accent 6" w:uiPriority="69"/>
+    <w:lsdException w:name="Dark List Accent 6" w:uiPriority="70"/>
+    <w:lsdException w:name="Colorful Shading Accent 6" w:uiPriority="71"/>
+    <w:lsdException w:name="Colorful List Accent 6" w:uiPriority="72"/>
+    <w:lsdException w:name="Colorful Grid Accent 6" w:uiPriority="73"/>
+    <w:lsdException w:name="Subtle Emphasis" w:uiPriority="19" w:qFormat="1"/>
+    <w:lsdException w:name="Intense Emphasis" w:uiPriority="21" w:qFormat="1"/>
+    <w:lsdException w:name="Subtle Reference" w:uiPriority="31" w:qFormat="1"/>
+    <w:lsdException w:name="Intense Reference" w:uiPriority="32" w:qFormat="1"/>
+    <w:lsdException w:name="Book Title" w:uiPriority="33" w:qFormat="1"/>
+    <w:lsdException w:name="Bibliography" w:semiHidden="1" w:uiPriority="37" w:unhideWhenUsed="1"/>
+    <w:lsdException w:name="TOC Heading" w:semiHidden="1" w:uiPriority="39" w:unhideWhenUsed="1" w:qFormat="1"/>
+    <w:lsdException w:name="Plain Table 1" w:uiPriority="41"/>
+    <w:lsdException w:name="Plain Table 2" w:uiPriority="42"/>
+    <w:lsdException w:name="Plain Table 3" w:uiPriority="43"/>
+    <w:lsdException w:name="Plain Table 4" w:uiPriority="44"/>
+    <w:lsdException w:name="Plain Table 5" w:uiPriority="45"/>
+    <w:lsdException w:name="Grid Table Light" w:uiPriority="40"/>
+    <w:lsdException w:name="Grid Table 1 Light" w:uiPriority="46"/>
+    <w:lsdException w:name="Grid Table 2" w:uiPriority="47"/>
+    <w:lsdException w:name="Grid Table 3" w:uiPriority="48"/>
+    <w:lsdException w:name="Grid Table 4" w:uiPriority="49"/>
+    <w:lsdException w:name="Grid Table 5 Dark" w:uiPriority="50"/>
+    <w:lsdException w:name="Grid Table 6 Colorful" w:uiPriority="51"/>
+    <w:lsdException w:name="Grid Table 7 Colorful" w:uiPriority="52"/>
+    <w:lsdException w:name="Grid Table 1 Light Accent 1" w:uiPriority="46"/>
+    <w:lsdException w:name="Grid Table 2 Accent 1" w:uiPriority="47"/>
+    <w:lsdException w:name="Grid Table 3 Accent 1" w:uiPriority="48"/>
+    <w:lsdException w:name="Grid Table 4 Accent 1" w:uiPriority="49"/>
+    <w:lsdException w:name="Grid Table 5 Dark Accent 1" w:uiPriority="50"/>
+    <w:lsdException w:name="Grid Table 6 Colorful Accent 1" w:uiPriority="51"/>
+    <w:lsdException w:name="Grid Table 7 Colorful Accent 1" w:uiPriority="52"/>
+    <w:lsdException w:name="Grid Table 1 Light Accent 2" w:uiPriority="46"/>
+    <w:lsdException w:name="Grid Table 2 Accent 2" w:uiPriority="47"/>
+    <w:lsdException w:name="Grid Table 3 Accent 2" w:uiPriority="48"/>
+    <w:lsdException w:name="Grid Table 4 Accent 2" w:uiPriority="49"/>
+    <w:lsdException w:name="Grid Table 5 Dark Accent 2" w:uiPriority="50"/>
+    <w:lsdException w:name="Grid Table 6 Colorful Accent 2" w:uiPriority="51"/>
+    <w:lsdException w:name="Grid Table 7 Colorful Accent 2" w:uiPriority="52"/>
+    <w:lsdException w:name="Grid Table 1 Light Accent 3" w:uiPriority="46"/>
+    <w:lsdException w:name="Grid Table 2 Accent 3" w:uiPriority="47"/>
+    <w:lsdException w:name="Grid Table 3 Accent 3" w:uiPriority="48"/>
+    <w:lsdException w:name="Grid Table 4 Accent 3" w:uiPriority="49"/>
+    <w:lsdException w:name="Grid Table 5 Dark Accent 3" w:uiPriority="50"/>
+    <w:lsdException w:name="Grid Table 6 Colorful Accent 3" w:uiPriority="51"/>
+    <w:lsdException w:name="Grid Table 7 Colorful Accent 3" w:uiPriority="52"/>
+    <w:lsdException w:name="Grid Table 1 Light Accent 4" w:uiPriority="46"/>
+    <w:lsdException w:name="Grid Table 2 Accent 4" w:uiPriority="47"/>
+    <w:lsdException w:name="Grid Table 3 Accent 4" w:uiPriority="48"/>
+    <w:lsdException w:name="Grid Table 4 Accent 4" w:uiPriority="49"/>
+    <w:lsdException w:name="Grid Table 5 Dark Accent 4" w:uiPriority="50"/>
+    <w:lsdException w:name="Grid Table 6 Colorful Accent 4" w:uiPriority="51"/>
+    <w:lsdException w:name="Grid Table 7 Colorful Accent 4" w:uiPriority="52"/>
+    <w:lsdException w:name="Grid Table 1 Light Accent 5" w:uiPriority="46"/>
+    <w:lsdException w:name="Grid Table 2 Accent 5" w:uiPriority="47"/>
+    <w:lsdException w:name="Grid Table 3 Accent 5" w:uiPriority="48"/>
+    <w:lsdException w:name="Grid Table 4 Accent 5" w:uiPriority="49"/>
+    <w:lsdException w:name="Grid Table 5 Dark Accent 5" w:uiPriority="50"/>
+    <w:lsdException w:name="Grid Table 6 Colorful Accent 5" w:uiPriority="51"/>
+    <w:lsdException w:name="Grid Table 7 Colorful Accent 5" w:uiPriority="52"/>
+    <w:lsdException w:name="Grid Table 1 Light Accent 6" w:uiPriority="46"/>
+    <w:lsdException w:name="Grid Table 2 Accent 6" w:uiPriority="47"/>
+    <w:lsdException w:name="Grid Table 3 Accent 6" w:uiPriority="48"/>
+    <w:lsdException w:name="Grid Table 4 Accent 6" w:uiPriority="49"/>
+    <w:lsdException w:name="Grid Table 5 Dark Accent 6" w:uiPriority="50"/>
+    <w:lsdException w:name="Grid Table 6 Colorful Accent 6" w:uiPriority="51"/>
+    <w:lsdException w:name="Grid Table 7 Colorful Accent 6" w:uiPriority="52"/>
+    <w:lsdException w:name="List Table 1 Light" w:uiPriority="46"/>
+    <w:lsdException w:name="List Table 2" w:uiPriority="47"/>
+    <w:lsdException w:name="List Table 3" w:uiPriority="48"/>
+    <w:lsdException w:name="List Table 4" w:uiPriority="49"/>
+    <w:lsdException w:name="List Table 5 Dark" w:uiPriority="50"/>
+    <w:lsdException w:name="List Table 6 Colorful" w:uiPriority="51"/>
+    <w:lsdException w:name="List Table 7 Colorful" w:uiPriority="52"/>
+    <w:lsdException w:name="List Table 1 Light Accent 1" w:uiPriority="46"/>
+    <w:lsdException w:name="List Table 2 Accent 1" w:uiPriority="47"/>
+    <w:lsdException w:name="List Table 3 Accent 1" w:uiPriority="48"/>
+    <w:lsdException w:name="List Table 4 Accent 1" w:uiPriority="49"/>
+    <w:lsdException w:name="List Table 5 Dark Accent 1" w:uiPriority="50"/>
+    <w:lsdException w:name="List Table 6 Colorful Accent 1" w:uiPriority="51"/>
+    <w:lsdException w:name="List Table 7 Colorful Accent 1" w:uiPriority="52"/>
+    <w:lsdException w:name="List Table 1 Light Accent 2" w:uiPriority="46"/>
+    <w:lsdException w:name="List Table 2 Accent 2" w:uiPriority="47"/>
+    <w:lsdException w:name="List Table 3 Accent 2" w:uiPriority="48"/>
+    <w:lsdException w:name="List Table 4 Accent 2" w:uiPriority="49"/>
+    <w:lsdException w:name="List Table 5 Dark Accent 2" w:uiPriority="50"/>
+    <w:lsdException w:name="List Table 6 Colorful Accent 2" w:uiPriority="51"/>
+    <w:lsdException w:name="List Table 7 Colorful Accent 2" w:uiPriority="52"/>
+    <w:lsdException w:name="List Table 1 Light Accent 3" w:uiPriority="46"/>
+    <w:lsdException w:name="List Table 2 Accent 3" w:uiPriority="47"/>
+    <w:lsdException w:name="List Table 3 Accent 3" w:uiPriority="48"/>
+    <w:lsdException w:name="List Table 4 Accent 3" w:uiPriority="49"/>
+    <w:lsdException w:name="List Table 5 Dark Accent 3" w:uiPriority="50"/>
+    <w:lsdException w:name="List Table 6 Colorful Accent 3" w:uiPriority="51"/>
+    <w:lsdException w:name="List Table 7 Colorful Accent 3" w:uiPriority="52"/>
+    <w:lsdException w:name="List Table 1 Light Accent 4" w:uiPriority="46"/>
+    <w:lsdException w:name="List Table 2 Accent 4" w:uiPriority="47"/>
+    <w:lsdException w:name="List Table 3 Accent 4" w:uiPriority="48"/>
+    <w:lsdException w:name="List Table 4 Accent 4" w:uiPriority="49"/>
+    <w:lsdException w:name="List Table 5 Dark Accent 4" w:uiPriority="50"/>
+    <w:lsdException w:name="List Table 6 Colorful Accent 4" w:uiPriority="51"/>
+    <w:lsdException w:name="List Table 7 Colorful Accent 4" w:uiPriority="52"/>
+    <w:lsdException w:name="List Table 1 Light Accent 5" w:uiPriority="46"/>
+    <w:lsdException w:name="List Table 2 Accent 5" w:uiPriority="47"/>
+    <w:lsdException w:name="List Table 3 Accent 5" w:uiPriority="48"/>
+    <w:lsdException w:name="List Table 4 Accent 5" w:uiPriority="49"/>
+    <w:lsdException w:name="List Table 5 Dark Accent 5" w:uiPriority="50"/>
+    <w:lsdException w:name="List Table 6 Colorful Accent 5" w:uiPriority="51"/>
+    <w:lsdException w:name="List Table 7 Colorful Accent 5" w:uiPriority="52"/>
+    <w:lsdException w:name="List Table 1 Light Accent 6" w:uiPriority="46"/>
+    <w:lsdException w:name="List Table 2 Accent 6" w:uiPriority="47"/>
+    <w:lsdException w:name="List Table 3 Accent 6" w:uiPriority="48"/>
+    <w:lsdException w:name="List Table 4 Accent 6" w:uiPriority="49"/>
+    <w:lsdException w:name="List Table 5 Dark Accent 6" w:uiPriority="50"/>
+    <w:lsdException w:name="List Table 6 Colorful Accent 6" w:uiPriority="51"/>
+    <w:lsdException w:name="List Table 7 Colorful Accent 6" w:uiPriority="52"/>
   </w:latentStyles>
   <w:style w:type="paragraph" w:default="1" w:styleId="Normal">
     <w:name w:val="Normal"/>
@@ -13423,7 +13620,6 @@
       <w:spacing w:after="0" w:line="240" w:lineRule="auto"/>
     </w:pPr>
     <w:tblPr>
-      <w:tblInd w:w="0" w:type="dxa"/>
       <w:tblBorders>
         <w:top w:val="single" w:sz="4" w:space="0" w:color="auto"/>
         <w:left w:val="single" w:sz="4" w:space="0" w:color="auto"/>
@@ -13432,12 +13628,6 @@
         <w:insideH w:val="single" w:sz="4" w:space="0" w:color="auto"/>
         <w:insideV w:val="single" w:sz="4" w:space="0" w:color="auto"/>
       </w:tblBorders>
-      <w:tblCellMar>
-        <w:top w:w="0" w:type="dxa"/>
-        <w:left w:w="108" w:type="dxa"/>
-        <w:bottom w:w="0" w:type="dxa"/>
-        <w:right w:w="108" w:type="dxa"/>
-      </w:tblCellMar>
     </w:tblPr>
   </w:style>
   <w:style w:type="paragraph" w:customStyle="1" w:styleId="ContactInfo">
@@ -13647,11 +13837,9 @@
       <w:szCs w:val="18"/>
     </w:rPr>
     <w:tblPr>
-      <w:tblInd w:w="0" w:type="dxa"/>
       <w:tblCellMar>
         <w:top w:w="144" w:type="dxa"/>
         <w:left w:w="0" w:type="dxa"/>
-        <w:bottom w:w="0" w:type="dxa"/>
         <w:right w:w="0" w:type="dxa"/>
       </w:tblCellMar>
     </w:tblPr>
@@ -13712,7 +13900,6 @@
     </w:pPr>
     <w:tblPr>
       <w:tblStyleRowBandSize w:val="1"/>
-      <w:tblInd w:w="0" w:type="dxa"/>
       <w:tblBorders>
         <w:top w:val="single" w:sz="4" w:space="0" w:color="BCB8AC" w:themeColor="text2" w:themeTint="66"/>
         <w:left w:val="single" w:sz="4" w:space="0" w:color="BCB8AC" w:themeColor="text2" w:themeTint="66"/>
@@ -13720,12 +13907,6 @@
         <w:right w:val="single" w:sz="4" w:space="0" w:color="BCB8AC" w:themeColor="text2" w:themeTint="66"/>
         <w:insideV w:val="single" w:sz="4" w:space="0" w:color="BCB8AC" w:themeColor="text2" w:themeTint="66"/>
       </w:tblBorders>
-      <w:tblCellMar>
-        <w:top w:w="0" w:type="dxa"/>
-        <w:left w:w="108" w:type="dxa"/>
-        <w:bottom w:w="0" w:type="dxa"/>
-        <w:right w:w="108" w:type="dxa"/>
-      </w:tblCellMar>
     </w:tblPr>
     <w:tblStylePr w:type="firstRow">
       <w:rPr>
@@ -14073,8 +14254,8 @@
       <w:u w:val="single"/>
     </w:rPr>
   </w:style>
-  <w:style w:type="table" w:customStyle="1" w:styleId="PlainTable2">
-    <w:name w:val="Plain Table 2"/>
+  <w:style w:type="table" w:customStyle="1" w:styleId="PlainTable21">
+    <w:name w:val="Plain Table 21"/>
     <w:basedOn w:val="TableNormal"/>
     <w:uiPriority w:val="42"/>
     <w:rsid w:val="006720A0"/>
@@ -14084,17 +14265,10 @@
     <w:tblPr>
       <w:tblStyleRowBandSize w:val="1"/>
       <w:tblStyleColBandSize w:val="1"/>
-      <w:tblInd w:w="0" w:type="dxa"/>
       <w:tblBorders>
         <w:top w:val="single" w:sz="4" w:space="0" w:color="7F7F7F" w:themeColor="text1" w:themeTint="80"/>
         <w:bottom w:val="single" w:sz="4" w:space="0" w:color="7F7F7F" w:themeColor="text1" w:themeTint="80"/>
       </w:tblBorders>
-      <w:tblCellMar>
-        <w:top w:w="0" w:type="dxa"/>
-        <w:left w:w="108" w:type="dxa"/>
-        <w:bottom w:w="0" w:type="dxa"/>
-        <w:right w:w="108" w:type="dxa"/>
-      </w:tblCellMar>
     </w:tblPr>
     <w:tblStylePr w:type="firstRow">
       <w:rPr>
@@ -14160,10 +14334,10 @@
       </w:tcPr>
     </w:tblStylePr>
   </w:style>
-  <w:style w:type="table" w:customStyle="1" w:styleId="PlainTable21">
+  <w:style w:type="table" w:customStyle="1" w:styleId="PlainTable210">
     <w:name w:val="Plain Table 21"/>
     <w:basedOn w:val="TableNormal"/>
-    <w:next w:val="PlainTable2"/>
+    <w:next w:val="PlainTable21"/>
     <w:uiPriority w:val="42"/>
     <w:rsid w:val="00B37C78"/>
     <w:pPr>
@@ -14172,1342 +14346,10 @@
     <w:tblPr>
       <w:tblStyleRowBandSize w:val="1"/>
       <w:tblStyleColBandSize w:val="1"/>
-      <w:tblInd w:w="0" w:type="dxa"/>
       <w:tblBorders>
         <w:top w:val="single" w:sz="4" w:space="0" w:color="7F7F7F" w:themeColor="text1" w:themeTint="80"/>
         <w:bottom w:val="single" w:sz="4" w:space="0" w:color="7F7F7F" w:themeColor="text1" w:themeTint="80"/>
       </w:tblBorders>
-      <w:tblCellMar>
-        <w:top w:w="0" w:type="dxa"/>
-        <w:left w:w="108" w:type="dxa"/>
-        <w:bottom w:w="0" w:type="dxa"/>
-        <w:right w:w="108" w:type="dxa"/>
-      </w:tblCellMar>
-    </w:tblPr>
-    <w:tblStylePr w:type="firstRow">
-      <w:rPr>
-        <w:b/>
-        <w:bCs/>
-      </w:rPr>
-      <w:tblPr/>
-      <w:tcPr>
-        <w:tcBorders>
-          <w:bottom w:val="single" w:sz="4" w:space="0" w:color="7F7F7F" w:themeColor="text1" w:themeTint="80"/>
-        </w:tcBorders>
-      </w:tcPr>
-    </w:tblStylePr>
-    <w:tblStylePr w:type="lastRow">
-      <w:rPr>
-        <w:b/>
-        <w:bCs/>
-      </w:rPr>
-      <w:tblPr/>
-      <w:tcPr>
-        <w:tcBorders>
-          <w:top w:val="single" w:sz="4" w:space="0" w:color="7F7F7F" w:themeColor="text1" w:themeTint="80"/>
-        </w:tcBorders>
-      </w:tcPr>
-    </w:tblStylePr>
-    <w:tblStylePr w:type="firstCol">
-      <w:rPr>
-        <w:b/>
-        <w:bCs/>
-      </w:rPr>
-    </w:tblStylePr>
-    <w:tblStylePr w:type="lastCol">
-      <w:rPr>
-        <w:b/>
-        <w:bCs/>
-      </w:rPr>
-    </w:tblStylePr>
-    <w:tblStylePr w:type="band1Vert">
-      <w:tblPr/>
-      <w:tcPr>
-        <w:tcBorders>
-          <w:left w:val="single" w:sz="4" w:space="0" w:color="7F7F7F" w:themeColor="text1" w:themeTint="80"/>
-          <w:right w:val="single" w:sz="4" w:space="0" w:color="7F7F7F" w:themeColor="text1" w:themeTint="80"/>
-        </w:tcBorders>
-      </w:tcPr>
-    </w:tblStylePr>
-    <w:tblStylePr w:type="band2Vert">
-      <w:tblPr/>
-      <w:tcPr>
-        <w:tcBorders>
-          <w:left w:val="single" w:sz="4" w:space="0" w:color="7F7F7F" w:themeColor="text1" w:themeTint="80"/>
-          <w:right w:val="single" w:sz="4" w:space="0" w:color="7F7F7F" w:themeColor="text1" w:themeTint="80"/>
-        </w:tcBorders>
-      </w:tcPr>
-    </w:tblStylePr>
-    <w:tblStylePr w:type="band1Horz">
-      <w:tblPr/>
-      <w:tcPr>
-        <w:tcBorders>
-          <w:top w:val="single" w:sz="4" w:space="0" w:color="7F7F7F" w:themeColor="text1" w:themeTint="80"/>
-          <w:bottom w:val="single" w:sz="4" w:space="0" w:color="7F7F7F" w:themeColor="text1" w:themeTint="80"/>
-        </w:tcBorders>
-      </w:tcPr>
-    </w:tblStylePr>
-  </w:style>
-</w:styles>
-</file>
-
-<file path=word/stylesWithEffects.xml><?xml version="1.0" encoding="utf-8"?>
-<w:styles xmlns:wpc="http://schemas.microsoft.com/office/word/2010/wordprocessingCanvas" xmlns:mc="http://schemas.openxmlformats.org/markup-compatibility/2006" xmlns:o="urn:schemas-microsoft-com:office:office" xmlns:r="http://schemas.openxmlformats.org/officeDocument/2006/relationships" xmlns:m="http://schemas.openxmlformats.org/officeDocument/2006/math" xmlns:v="urn:schemas-microsoft-com:vml" xmlns:wp14="http://schemas.microsoft.com/office/word/2010/wordprocessingDrawing" xmlns:wp="http://schemas.openxmlformats.org/drawingml/2006/wordprocessingDrawing" xmlns:w10="urn:schemas-microsoft-com:office:word" xmlns:w="http://schemas.openxmlformats.org/wordprocessingml/2006/main" xmlns:w14="http://schemas.microsoft.com/office/word/2010/wordml" xmlns:wpg="http://schemas.microsoft.com/office/word/2010/wordprocessingGroup" xmlns:wpi="http://schemas.microsoft.com/office/word/2010/wordprocessingInk" xmlns:wne="http://schemas.microsoft.com/office/word/2006/wordml" xmlns:wps="http://schemas.microsoft.com/office/word/2010/wordprocessingShape" mc:Ignorable="w14 wp14">
-  <w:docDefaults>
-    <w:rPrDefault>
-      <w:rPr>
-        <w:rFonts w:asciiTheme="minorHAnsi" w:eastAsiaTheme="minorEastAsia" w:hAnsiTheme="minorHAnsi" w:cstheme="minorBidi"/>
-        <w:lang w:val="en-US" w:eastAsia="ja-JP" w:bidi="ar-SA"/>
-      </w:rPr>
-    </w:rPrDefault>
-    <w:pPrDefault>
-      <w:pPr>
-        <w:spacing w:before="100" w:after="200" w:line="276" w:lineRule="auto"/>
-      </w:pPr>
-    </w:pPrDefault>
-  </w:docDefaults>
-  <w:latentStyles w:defLockedState="0" w:defUIPriority="99" w:defSemiHidden="1" w:defUnhideWhenUsed="1" w:defQFormat="0" w:count="267">
-    <w:lsdException w:name="Normal" w:semiHidden="0" w:uiPriority="0" w:unhideWhenUsed="0" w:qFormat="1"/>
-    <w:lsdException w:name="heading 1" w:semiHidden="0" w:uiPriority="9" w:unhideWhenUsed="0" w:qFormat="1"/>
-    <w:lsdException w:name="heading 2" w:uiPriority="9" w:qFormat="1"/>
-    <w:lsdException w:name="heading 3" w:uiPriority="9" w:qFormat="1"/>
-    <w:lsdException w:name="heading 4" w:uiPriority="9" w:qFormat="1"/>
-    <w:lsdException w:name="heading 5" w:uiPriority="9" w:qFormat="1"/>
-    <w:lsdException w:name="heading 6" w:uiPriority="9" w:qFormat="1"/>
-    <w:lsdException w:name="heading 7" w:uiPriority="9" w:qFormat="1"/>
-    <w:lsdException w:name="heading 8" w:uiPriority="9" w:qFormat="1"/>
-    <w:lsdException w:name="heading 9" w:uiPriority="9" w:qFormat="1"/>
-    <w:lsdException w:name="toc 1" w:uiPriority="39"/>
-    <w:lsdException w:name="toc 2" w:uiPriority="39"/>
-    <w:lsdException w:name="toc 3" w:uiPriority="39"/>
-    <w:lsdException w:name="toc 4" w:uiPriority="39"/>
-    <w:lsdException w:name="toc 5" w:uiPriority="39"/>
-    <w:lsdException w:name="toc 6" w:uiPriority="39"/>
-    <w:lsdException w:name="toc 7" w:uiPriority="39"/>
-    <w:lsdException w:name="toc 8" w:uiPriority="39"/>
-    <w:lsdException w:name="toc 9" w:uiPriority="39"/>
-    <w:lsdException w:name="footer" w:uiPriority="0"/>
-    <w:lsdException w:name="caption" w:uiPriority="35" w:qFormat="1"/>
-    <w:lsdException w:name="Title" w:semiHidden="0" w:uiPriority="10" w:unhideWhenUsed="0" w:qFormat="1"/>
-    <w:lsdException w:name="Default Paragraph Font" w:uiPriority="1"/>
-    <w:lsdException w:name="Subtitle" w:semiHidden="0" w:uiPriority="11" w:unhideWhenUsed="0" w:qFormat="1"/>
-    <w:lsdException w:name="Strong" w:semiHidden="0" w:uiPriority="22" w:unhideWhenUsed="0" w:qFormat="1"/>
-    <w:lsdException w:name="Emphasis" w:semiHidden="0" w:uiPriority="20" w:unhideWhenUsed="0" w:qFormat="1"/>
-    <w:lsdException w:name="Table Grid" w:semiHidden="0" w:uiPriority="39" w:unhideWhenUsed="0"/>
-    <w:lsdException w:name="Placeholder Text" w:unhideWhenUsed="0"/>
-    <w:lsdException w:name="No Spacing" w:semiHidden="0" w:uiPriority="1" w:unhideWhenUsed="0" w:qFormat="1"/>
-    <w:lsdException w:name="Light Shading" w:semiHidden="0" w:uiPriority="60" w:unhideWhenUsed="0"/>
-    <w:lsdException w:name="Light List" w:semiHidden="0" w:uiPriority="61" w:unhideWhenUsed="0"/>
-    <w:lsdException w:name="Light Grid" w:semiHidden="0" w:uiPriority="62" w:unhideWhenUsed="0"/>
-    <w:lsdException w:name="Medium Shading 1" w:semiHidden="0" w:uiPriority="63" w:unhideWhenUsed="0"/>
-    <w:lsdException w:name="Medium Shading 2" w:semiHidden="0" w:uiPriority="64" w:unhideWhenUsed="0"/>
-    <w:lsdException w:name="Medium List 1" w:semiHidden="0" w:uiPriority="65" w:unhideWhenUsed="0"/>
-    <w:lsdException w:name="Medium List 2" w:semiHidden="0" w:uiPriority="66" w:unhideWhenUsed="0"/>
-    <w:lsdException w:name="Medium Grid 1" w:semiHidden="0" w:uiPriority="67" w:unhideWhenUsed="0"/>
-    <w:lsdException w:name="Medium Grid 2" w:semiHidden="0" w:uiPriority="68" w:unhideWhenUsed="0"/>
-    <w:lsdException w:name="Medium Grid 3" w:semiHidden="0" w:uiPriority="69" w:unhideWhenUsed="0"/>
-    <w:lsdException w:name="Dark List" w:semiHidden="0" w:uiPriority="70" w:unhideWhenUsed="0"/>
-    <w:lsdException w:name="Colorful Shading" w:semiHidden="0" w:uiPriority="71" w:unhideWhenUsed="0"/>
-    <w:lsdException w:name="Colorful List" w:semiHidden="0" w:uiPriority="72" w:unhideWhenUsed="0"/>
-    <w:lsdException w:name="Colorful Grid" w:semiHidden="0" w:uiPriority="73" w:unhideWhenUsed="0"/>
-    <w:lsdException w:name="Light Shading Accent 1" w:semiHidden="0" w:uiPriority="60" w:unhideWhenUsed="0"/>
-    <w:lsdException w:name="Light List Accent 1" w:semiHidden="0" w:uiPriority="61" w:unhideWhenUsed="0"/>
-    <w:lsdException w:name="Light Grid Accent 1" w:semiHidden="0" w:uiPriority="62" w:unhideWhenUsed="0"/>
-    <w:lsdException w:name="Medium Shading 1 Accent 1" w:semiHidden="0" w:uiPriority="63" w:unhideWhenUsed="0"/>
-    <w:lsdException w:name="Medium Shading 2 Accent 1" w:semiHidden="0" w:uiPriority="64" w:unhideWhenUsed="0"/>
-    <w:lsdException w:name="Medium List 1 Accent 1" w:semiHidden="0" w:uiPriority="65" w:unhideWhenUsed="0"/>
-    <w:lsdException w:name="Revision" w:unhideWhenUsed="0"/>
-    <w:lsdException w:name="List Paragraph" w:semiHidden="0" w:uiPriority="34" w:unhideWhenUsed="0" w:qFormat="1"/>
-    <w:lsdException w:name="Quote" w:semiHidden="0" w:uiPriority="29" w:unhideWhenUsed="0" w:qFormat="1"/>
-    <w:lsdException w:name="Intense Quote" w:semiHidden="0" w:uiPriority="30" w:unhideWhenUsed="0" w:qFormat="1"/>
-    <w:lsdException w:name="Medium List 2 Accent 1" w:semiHidden="0" w:uiPriority="66" w:unhideWhenUsed="0"/>
-    <w:lsdException w:name="Medium Grid 1 Accent 1" w:semiHidden="0" w:uiPriority="67" w:unhideWhenUsed="0"/>
-    <w:lsdException w:name="Medium Grid 2 Accent 1" w:semiHidden="0" w:uiPriority="68" w:unhideWhenUsed="0"/>
-    <w:lsdException w:name="Medium Grid 3 Accent 1" w:semiHidden="0" w:uiPriority="69" w:unhideWhenUsed="0"/>
-    <w:lsdException w:name="Dark List Accent 1" w:semiHidden="0" w:uiPriority="70" w:unhideWhenUsed="0"/>
-    <w:lsdException w:name="Colorful Shading Accent 1" w:semiHidden="0" w:uiPriority="71" w:unhideWhenUsed="0"/>
-    <w:lsdException w:name="Colorful List Accent 1" w:semiHidden="0" w:uiPriority="72" w:unhideWhenUsed="0"/>
-    <w:lsdException w:name="Colorful Grid Accent 1" w:semiHidden="0" w:uiPriority="73" w:unhideWhenUsed="0"/>
-    <w:lsdException w:name="Light Shading Accent 2" w:semiHidden="0" w:uiPriority="60" w:unhideWhenUsed="0"/>
-    <w:lsdException w:name="Light List Accent 2" w:semiHidden="0" w:uiPriority="61" w:unhideWhenUsed="0"/>
-    <w:lsdException w:name="Light Grid Accent 2" w:semiHidden="0" w:uiPriority="62" w:unhideWhenUsed="0"/>
-    <w:lsdException w:name="Medium Shading 1 Accent 2" w:semiHidden="0" w:uiPriority="63" w:unhideWhenUsed="0"/>
-    <w:lsdException w:name="Medium Shading 2 Accent 2" w:semiHidden="0" w:uiPriority="64" w:unhideWhenUsed="0"/>
-    <w:lsdException w:name="Medium List 1 Accent 2" w:semiHidden="0" w:uiPriority="65" w:unhideWhenUsed="0"/>
-    <w:lsdException w:name="Medium List 2 Accent 2" w:semiHidden="0" w:uiPriority="66" w:unhideWhenUsed="0"/>
-    <w:lsdException w:name="Medium Grid 1 Accent 2" w:semiHidden="0" w:uiPriority="67" w:unhideWhenUsed="0"/>
-    <w:lsdException w:name="Medium Grid 2 Accent 2" w:semiHidden="0" w:uiPriority="68" w:unhideWhenUsed="0"/>
-    <w:lsdException w:name="Medium Grid 3 Accent 2" w:semiHidden="0" w:uiPriority="69" w:unhideWhenUsed="0"/>
-    <w:lsdException w:name="Dark List Accent 2" w:semiHidden="0" w:uiPriority="70" w:unhideWhenUsed="0"/>
-    <w:lsdException w:name="Colorful Shading Accent 2" w:semiHidden="0" w:uiPriority="71" w:unhideWhenUsed="0"/>
-    <w:lsdException w:name="Colorful List Accent 2" w:semiHidden="0" w:uiPriority="72" w:unhideWhenUsed="0"/>
-    <w:lsdException w:name="Colorful Grid Accent 2" w:semiHidden="0" w:uiPriority="73" w:unhideWhenUsed="0"/>
-    <w:lsdException w:name="Light Shading Accent 3" w:semiHidden="0" w:uiPriority="60" w:unhideWhenUsed="0"/>
-    <w:lsdException w:name="Light List Accent 3" w:semiHidden="0" w:uiPriority="61" w:unhideWhenUsed="0"/>
-    <w:lsdException w:name="Light Grid Accent 3" w:semiHidden="0" w:uiPriority="62" w:unhideWhenUsed="0"/>
-    <w:lsdException w:name="Medium Shading 1 Accent 3" w:semiHidden="0" w:uiPriority="63" w:unhideWhenUsed="0"/>
-    <w:lsdException w:name="Medium Shading 2 Accent 3" w:semiHidden="0" w:uiPriority="64" w:unhideWhenUsed="0"/>
-    <w:lsdException w:name="Medium List 1 Accent 3" w:semiHidden="0" w:uiPriority="65" w:unhideWhenUsed="0"/>
-    <w:lsdException w:name="Medium List 2 Accent 3" w:semiHidden="0" w:uiPriority="66" w:unhideWhenUsed="0"/>
-    <w:lsdException w:name="Medium Grid 1 Accent 3" w:semiHidden="0" w:uiPriority="67" w:unhideWhenUsed="0"/>
-    <w:lsdException w:name="Medium Grid 2 Accent 3" w:semiHidden="0" w:uiPriority="68" w:unhideWhenUsed="0"/>
-    <w:lsdException w:name="Medium Grid 3 Accent 3" w:semiHidden="0" w:uiPriority="69" w:unhideWhenUsed="0"/>
-    <w:lsdException w:name="Dark List Accent 3" w:semiHidden="0" w:uiPriority="70" w:unhideWhenUsed="0"/>
-    <w:lsdException w:name="Colorful Shading Accent 3" w:semiHidden="0" w:uiPriority="71" w:unhideWhenUsed="0"/>
-    <w:lsdException w:name="Colorful List Accent 3" w:semiHidden="0" w:uiPriority="72" w:unhideWhenUsed="0"/>
-    <w:lsdException w:name="Colorful Grid Accent 3" w:semiHidden="0" w:uiPriority="73" w:unhideWhenUsed="0"/>
-    <w:lsdException w:name="Light Shading Accent 4" w:semiHidden="0" w:uiPriority="60" w:unhideWhenUsed="0"/>
-    <w:lsdException w:name="Light List Accent 4" w:semiHidden="0" w:uiPriority="61" w:unhideWhenUsed="0"/>
-    <w:lsdException w:name="Light Grid Accent 4" w:semiHidden="0" w:uiPriority="62" w:unhideWhenUsed="0"/>
-    <w:lsdException w:name="Medium Shading 1 Accent 4" w:semiHidden="0" w:uiPriority="63" w:unhideWhenUsed="0"/>
-    <w:lsdException w:name="Medium Shading 2 Accent 4" w:semiHidden="0" w:uiPriority="64" w:unhideWhenUsed="0"/>
-    <w:lsdException w:name="Medium List 1 Accent 4" w:semiHidden="0" w:uiPriority="65" w:unhideWhenUsed="0"/>
-    <w:lsdException w:name="Medium List 2 Accent 4" w:semiHidden="0" w:uiPriority="66" w:unhideWhenUsed="0"/>
-    <w:lsdException w:name="Medium Grid 1 Accent 4" w:semiHidden="0" w:uiPriority="67" w:unhideWhenUsed="0"/>
-    <w:lsdException w:name="Medium Grid 2 Accent 4" w:semiHidden="0" w:uiPriority="68" w:unhideWhenUsed="0"/>
-    <w:lsdException w:name="Medium Grid 3 Accent 4" w:semiHidden="0" w:uiPriority="69" w:unhideWhenUsed="0"/>
-    <w:lsdException w:name="Dark List Accent 4" w:semiHidden="0" w:uiPriority="70" w:unhideWhenUsed="0"/>
-    <w:lsdException w:name="Colorful Shading Accent 4" w:semiHidden="0" w:uiPriority="71" w:unhideWhenUsed="0"/>
-    <w:lsdException w:name="Colorful List Accent 4" w:semiHidden="0" w:uiPriority="72" w:unhideWhenUsed="0"/>
-    <w:lsdException w:name="Colorful Grid Accent 4" w:semiHidden="0" w:uiPriority="73" w:unhideWhenUsed="0"/>
-    <w:lsdException w:name="Light Shading Accent 5" w:semiHidden="0" w:uiPriority="60" w:unhideWhenUsed="0"/>
-    <w:lsdException w:name="Light List Accent 5" w:semiHidden="0" w:uiPriority="61" w:unhideWhenUsed="0"/>
-    <w:lsdException w:name="Light Grid Accent 5" w:semiHidden="0" w:uiPriority="62" w:unhideWhenUsed="0"/>
-    <w:lsdException w:name="Medium Shading 1 Accent 5" w:semiHidden="0" w:uiPriority="63" w:unhideWhenUsed="0"/>
-    <w:lsdException w:name="Medium Shading 2 Accent 5" w:semiHidden="0" w:uiPriority="64" w:unhideWhenUsed="0"/>
-    <w:lsdException w:name="Medium List 1 Accent 5" w:semiHidden="0" w:uiPriority="65" w:unhideWhenUsed="0"/>
-    <w:lsdException w:name="Medium List 2 Accent 5" w:semiHidden="0" w:uiPriority="66" w:unhideWhenUsed="0"/>
-    <w:lsdException w:name="Medium Grid 1 Accent 5" w:semiHidden="0" w:uiPriority="67" w:unhideWhenUsed="0"/>
-    <w:lsdException w:name="Medium Grid 2 Accent 5" w:semiHidden="0" w:uiPriority="68" w:unhideWhenUsed="0"/>
-    <w:lsdException w:name="Medium Grid 3 Accent 5" w:semiHidden="0" w:uiPriority="69" w:unhideWhenUsed="0"/>
-    <w:lsdException w:name="Dark List Accent 5" w:semiHidden="0" w:uiPriority="70" w:unhideWhenUsed="0"/>
-    <w:lsdException w:name="Colorful Shading Accent 5" w:semiHidden="0" w:uiPriority="71" w:unhideWhenUsed="0"/>
-    <w:lsdException w:name="Colorful List Accent 5" w:semiHidden="0" w:uiPriority="72" w:unhideWhenUsed="0"/>
-    <w:lsdException w:name="Colorful Grid Accent 5" w:semiHidden="0" w:uiPriority="73" w:unhideWhenUsed="0"/>
-    <w:lsdException w:name="Light Shading Accent 6" w:semiHidden="0" w:uiPriority="60" w:unhideWhenUsed="0"/>
-    <w:lsdException w:name="Light List Accent 6" w:semiHidden="0" w:uiPriority="61" w:unhideWhenUsed="0"/>
-    <w:lsdException w:name="Light Grid Accent 6" w:semiHidden="0" w:uiPriority="62" w:unhideWhenUsed="0"/>
-    <w:lsdException w:name="Medium Shading 1 Accent 6" w:semiHidden="0" w:uiPriority="63" w:unhideWhenUsed="0"/>
-    <w:lsdException w:name="Medium Shading 2 Accent 6" w:semiHidden="0" w:uiPriority="64" w:unhideWhenUsed="0"/>
-    <w:lsdException w:name="Medium List 1 Accent 6" w:semiHidden="0" w:uiPriority="65" w:unhideWhenUsed="0"/>
-    <w:lsdException w:name="Medium List 2 Accent 6" w:semiHidden="0" w:uiPriority="66" w:unhideWhenUsed="0"/>
-    <w:lsdException w:name="Medium Grid 1 Accent 6" w:semiHidden="0" w:uiPriority="67" w:unhideWhenUsed="0"/>
-    <w:lsdException w:name="Medium Grid 2 Accent 6" w:semiHidden="0" w:uiPriority="68" w:unhideWhenUsed="0"/>
-    <w:lsdException w:name="Medium Grid 3 Accent 6" w:semiHidden="0" w:uiPriority="69" w:unhideWhenUsed="0"/>
-    <w:lsdException w:name="Dark List Accent 6" w:semiHidden="0" w:uiPriority="70" w:unhideWhenUsed="0"/>
-    <w:lsdException w:name="Colorful Shading Accent 6" w:semiHidden="0" w:uiPriority="71" w:unhideWhenUsed="0"/>
-    <w:lsdException w:name="Colorful List Accent 6" w:semiHidden="0" w:uiPriority="72" w:unhideWhenUsed="0"/>
-    <w:lsdException w:name="Colorful Grid Accent 6" w:semiHidden="0" w:uiPriority="73" w:unhideWhenUsed="0"/>
-    <w:lsdException w:name="Subtle Emphasis" w:semiHidden="0" w:uiPriority="19" w:unhideWhenUsed="0" w:qFormat="1"/>
-    <w:lsdException w:name="Intense Emphasis" w:semiHidden="0" w:uiPriority="21" w:unhideWhenUsed="0" w:qFormat="1"/>
-    <w:lsdException w:name="Subtle Reference" w:semiHidden="0" w:uiPriority="31" w:unhideWhenUsed="0" w:qFormat="1"/>
-    <w:lsdException w:name="Intense Reference" w:semiHidden="0" w:uiPriority="32" w:unhideWhenUsed="0" w:qFormat="1"/>
-    <w:lsdException w:name="Book Title" w:semiHidden="0" w:uiPriority="33" w:unhideWhenUsed="0" w:qFormat="1"/>
-    <w:lsdException w:name="Bibliography" w:uiPriority="37"/>
-    <w:lsdException w:name="TOC Heading" w:uiPriority="39" w:qFormat="1"/>
-  </w:latentStyles>
-  <w:style w:type="paragraph" w:default="1" w:styleId="Normal">
-    <w:name w:val="Normal"/>
-    <w:qFormat/>
-    <w:rsid w:val="00271161"/>
-  </w:style>
-  <w:style w:type="paragraph" w:styleId="Heading1">
-    <w:name w:val="heading 1"/>
-    <w:basedOn w:val="Normal"/>
-    <w:next w:val="Normal"/>
-    <w:link w:val="Heading1Char"/>
-    <w:uiPriority w:val="9"/>
-    <w:qFormat/>
-    <w:rsid w:val="00271161"/>
-    <w:pPr>
-      <w:pBdr>
-        <w:top w:val="single" w:sz="24" w:space="0" w:color="F24F4F" w:themeColor="accent1"/>
-        <w:left w:val="single" w:sz="24" w:space="0" w:color="F24F4F" w:themeColor="accent1"/>
-        <w:bottom w:val="single" w:sz="24" w:space="0" w:color="F24F4F" w:themeColor="accent1"/>
-        <w:right w:val="single" w:sz="24" w:space="0" w:color="F24F4F" w:themeColor="accent1"/>
-      </w:pBdr>
-      <w:shd w:val="clear" w:color="auto" w:fill="F24F4F" w:themeFill="accent1"/>
-      <w:spacing w:after="0"/>
-      <w:outlineLvl w:val="0"/>
-    </w:pPr>
-    <w:rPr>
-      <w:caps/>
-      <w:color w:val="FFFFFF" w:themeColor="background1"/>
-      <w:spacing w:val="15"/>
-      <w:sz w:val="22"/>
-      <w:szCs w:val="22"/>
-    </w:rPr>
-  </w:style>
-  <w:style w:type="paragraph" w:styleId="Heading2">
-    <w:name w:val="heading 2"/>
-    <w:basedOn w:val="Normal"/>
-    <w:next w:val="Normal"/>
-    <w:link w:val="Heading2Char"/>
-    <w:uiPriority w:val="9"/>
-    <w:unhideWhenUsed/>
-    <w:qFormat/>
-    <w:rsid w:val="00271161"/>
-    <w:pPr>
-      <w:pBdr>
-        <w:top w:val="single" w:sz="24" w:space="0" w:color="FCDBDB" w:themeColor="accent1" w:themeTint="33"/>
-        <w:left w:val="single" w:sz="24" w:space="0" w:color="FCDBDB" w:themeColor="accent1" w:themeTint="33"/>
-        <w:bottom w:val="single" w:sz="24" w:space="0" w:color="FCDBDB" w:themeColor="accent1" w:themeTint="33"/>
-        <w:right w:val="single" w:sz="24" w:space="0" w:color="FCDBDB" w:themeColor="accent1" w:themeTint="33"/>
-      </w:pBdr>
-      <w:shd w:val="clear" w:color="auto" w:fill="FCDBDB" w:themeFill="accent1" w:themeFillTint="33"/>
-      <w:spacing w:after="0"/>
-      <w:outlineLvl w:val="1"/>
-    </w:pPr>
-    <w:rPr>
-      <w:caps/>
-      <w:spacing w:val="15"/>
-    </w:rPr>
-  </w:style>
-  <w:style w:type="paragraph" w:styleId="Heading3">
-    <w:name w:val="heading 3"/>
-    <w:basedOn w:val="Normal"/>
-    <w:next w:val="Normal"/>
-    <w:link w:val="Heading3Char"/>
-    <w:uiPriority w:val="9"/>
-    <w:unhideWhenUsed/>
-    <w:qFormat/>
-    <w:rsid w:val="00271161"/>
-    <w:pPr>
-      <w:pBdr>
-        <w:top w:val="single" w:sz="6" w:space="2" w:color="F24F4F" w:themeColor="accent1"/>
-      </w:pBdr>
-      <w:spacing w:before="300" w:after="0"/>
-      <w:outlineLvl w:val="2"/>
-    </w:pPr>
-    <w:rPr>
-      <w:caps/>
-      <w:color w:val="940B0B" w:themeColor="accent1" w:themeShade="7F"/>
-      <w:spacing w:val="15"/>
-    </w:rPr>
-  </w:style>
-  <w:style w:type="paragraph" w:styleId="Heading4">
-    <w:name w:val="heading 4"/>
-    <w:basedOn w:val="Normal"/>
-    <w:next w:val="Normal"/>
-    <w:link w:val="Heading4Char"/>
-    <w:uiPriority w:val="9"/>
-    <w:unhideWhenUsed/>
-    <w:qFormat/>
-    <w:rsid w:val="00271161"/>
-    <w:pPr>
-      <w:pBdr>
-        <w:top w:val="dotted" w:sz="6" w:space="2" w:color="F24F4F" w:themeColor="accent1"/>
-      </w:pBdr>
-      <w:spacing w:before="200" w:after="0"/>
-      <w:outlineLvl w:val="3"/>
-    </w:pPr>
-    <w:rPr>
-      <w:caps/>
-      <w:color w:val="DF1010" w:themeColor="accent1" w:themeShade="BF"/>
-      <w:spacing w:val="10"/>
-    </w:rPr>
-  </w:style>
-  <w:style w:type="paragraph" w:styleId="Heading5">
-    <w:name w:val="heading 5"/>
-    <w:basedOn w:val="Normal"/>
-    <w:next w:val="Normal"/>
-    <w:link w:val="Heading5Char"/>
-    <w:uiPriority w:val="9"/>
-    <w:semiHidden/>
-    <w:unhideWhenUsed/>
-    <w:qFormat/>
-    <w:rsid w:val="00271161"/>
-    <w:pPr>
-      <w:pBdr>
-        <w:bottom w:val="single" w:sz="6" w:space="1" w:color="F24F4F" w:themeColor="accent1"/>
-      </w:pBdr>
-      <w:spacing w:before="200" w:after="0"/>
-      <w:outlineLvl w:val="4"/>
-    </w:pPr>
-    <w:rPr>
-      <w:caps/>
-      <w:color w:val="DF1010" w:themeColor="accent1" w:themeShade="BF"/>
-      <w:spacing w:val="10"/>
-    </w:rPr>
-  </w:style>
-  <w:style w:type="paragraph" w:styleId="Heading6">
-    <w:name w:val="heading 6"/>
-    <w:basedOn w:val="Normal"/>
-    <w:next w:val="Normal"/>
-    <w:link w:val="Heading6Char"/>
-    <w:uiPriority w:val="9"/>
-    <w:semiHidden/>
-    <w:unhideWhenUsed/>
-    <w:qFormat/>
-    <w:rsid w:val="00271161"/>
-    <w:pPr>
-      <w:pBdr>
-        <w:bottom w:val="dotted" w:sz="6" w:space="1" w:color="F24F4F" w:themeColor="accent1"/>
-      </w:pBdr>
-      <w:spacing w:before="200" w:after="0"/>
-      <w:outlineLvl w:val="5"/>
-    </w:pPr>
-    <w:rPr>
-      <w:caps/>
-      <w:color w:val="DF1010" w:themeColor="accent1" w:themeShade="BF"/>
-      <w:spacing w:val="10"/>
-    </w:rPr>
-  </w:style>
-  <w:style w:type="paragraph" w:styleId="Heading7">
-    <w:name w:val="heading 7"/>
-    <w:basedOn w:val="Normal"/>
-    <w:next w:val="Normal"/>
-    <w:link w:val="Heading7Char"/>
-    <w:uiPriority w:val="9"/>
-    <w:semiHidden/>
-    <w:unhideWhenUsed/>
-    <w:qFormat/>
-    <w:rsid w:val="00271161"/>
-    <w:pPr>
-      <w:spacing w:before="200" w:after="0"/>
-      <w:outlineLvl w:val="6"/>
-    </w:pPr>
-    <w:rPr>
-      <w:caps/>
-      <w:color w:val="DF1010" w:themeColor="accent1" w:themeShade="BF"/>
-      <w:spacing w:val="10"/>
-    </w:rPr>
-  </w:style>
-  <w:style w:type="paragraph" w:styleId="Heading8">
-    <w:name w:val="heading 8"/>
-    <w:basedOn w:val="Normal"/>
-    <w:next w:val="Normal"/>
-    <w:link w:val="Heading8Char"/>
-    <w:uiPriority w:val="9"/>
-    <w:semiHidden/>
-    <w:unhideWhenUsed/>
-    <w:qFormat/>
-    <w:rsid w:val="00271161"/>
-    <w:pPr>
-      <w:spacing w:before="200" w:after="0"/>
-      <w:outlineLvl w:val="7"/>
-    </w:pPr>
-    <w:rPr>
-      <w:caps/>
-      <w:spacing w:val="10"/>
-      <w:sz w:val="18"/>
-      <w:szCs w:val="18"/>
-    </w:rPr>
-  </w:style>
-  <w:style w:type="paragraph" w:styleId="Heading9">
-    <w:name w:val="heading 9"/>
-    <w:basedOn w:val="Normal"/>
-    <w:next w:val="Normal"/>
-    <w:link w:val="Heading9Char"/>
-    <w:uiPriority w:val="9"/>
-    <w:semiHidden/>
-    <w:unhideWhenUsed/>
-    <w:qFormat/>
-    <w:rsid w:val="00271161"/>
-    <w:pPr>
-      <w:spacing w:before="200" w:after="0"/>
-      <w:outlineLvl w:val="8"/>
-    </w:pPr>
-    <w:rPr>
-      <w:i/>
-      <w:iCs/>
-      <w:caps/>
-      <w:spacing w:val="10"/>
-      <w:sz w:val="18"/>
-      <w:szCs w:val="18"/>
-    </w:rPr>
-  </w:style>
-  <w:style w:type="character" w:default="1" w:styleId="DefaultParagraphFont">
-    <w:name w:val="Default Paragraph Font"/>
-    <w:uiPriority w:val="1"/>
-    <w:semiHidden/>
-    <w:unhideWhenUsed/>
-  </w:style>
-  <w:style w:type="table" w:default="1" w:styleId="TableNormal">
-    <w:name w:val="Normal Table"/>
-    <w:uiPriority w:val="99"/>
-    <w:semiHidden/>
-    <w:unhideWhenUsed/>
-    <w:tblPr>
-      <w:tblInd w:w="0" w:type="dxa"/>
-      <w:tblCellMar>
-        <w:top w:w="0" w:type="dxa"/>
-        <w:left w:w="108" w:type="dxa"/>
-        <w:bottom w:w="0" w:type="dxa"/>
-        <w:right w:w="108" w:type="dxa"/>
-      </w:tblCellMar>
-    </w:tblPr>
-  </w:style>
-  <w:style w:type="numbering" w:default="1" w:styleId="NoList">
-    <w:name w:val="No List"/>
-    <w:uiPriority w:val="99"/>
-    <w:semiHidden/>
-    <w:unhideWhenUsed/>
-  </w:style>
-  <w:style w:type="paragraph" w:customStyle="1" w:styleId="Logo">
-    <w:name w:val="Logo"/>
-    <w:basedOn w:val="Normal"/>
-    <w:uiPriority w:val="99"/>
-    <w:semiHidden/>
-    <w:unhideWhenUsed/>
-    <w:pPr>
-      <w:spacing w:before="600"/>
-    </w:pPr>
-  </w:style>
-  <w:style w:type="character" w:styleId="PlaceholderText">
-    <w:name w:val="Placeholder Text"/>
-    <w:basedOn w:val="DefaultParagraphFont"/>
-    <w:uiPriority w:val="99"/>
-    <w:semiHidden/>
-    <w:rPr>
-      <w:color w:val="808080"/>
-    </w:rPr>
-  </w:style>
-  <w:style w:type="paragraph" w:styleId="Title">
-    <w:name w:val="Title"/>
-    <w:basedOn w:val="Normal"/>
-    <w:next w:val="Normal"/>
-    <w:link w:val="TitleChar"/>
-    <w:uiPriority w:val="10"/>
-    <w:qFormat/>
-    <w:rsid w:val="00271161"/>
-    <w:pPr>
-      <w:spacing w:before="0" w:after="0"/>
-    </w:pPr>
-    <w:rPr>
-      <w:rFonts w:asciiTheme="majorHAnsi" w:eastAsiaTheme="majorEastAsia" w:hAnsiTheme="majorHAnsi" w:cstheme="majorBidi"/>
-      <w:caps/>
-      <w:color w:val="F24F4F" w:themeColor="accent1"/>
-      <w:spacing w:val="10"/>
-      <w:sz w:val="52"/>
-      <w:szCs w:val="52"/>
-    </w:rPr>
-  </w:style>
-  <w:style w:type="character" w:customStyle="1" w:styleId="TitleChar">
-    <w:name w:val="Title Char"/>
-    <w:basedOn w:val="DefaultParagraphFont"/>
-    <w:link w:val="Title"/>
-    <w:uiPriority w:val="10"/>
-    <w:rsid w:val="00271161"/>
-    <w:rPr>
-      <w:rFonts w:asciiTheme="majorHAnsi" w:eastAsiaTheme="majorEastAsia" w:hAnsiTheme="majorHAnsi" w:cstheme="majorBidi"/>
-      <w:caps/>
-      <w:color w:val="F24F4F" w:themeColor="accent1"/>
-      <w:spacing w:val="10"/>
-      <w:sz w:val="52"/>
-      <w:szCs w:val="52"/>
-    </w:rPr>
-  </w:style>
-  <w:style w:type="paragraph" w:styleId="Subtitle">
-    <w:name w:val="Subtitle"/>
-    <w:basedOn w:val="Normal"/>
-    <w:next w:val="Normal"/>
-    <w:link w:val="SubtitleChar"/>
-    <w:uiPriority w:val="11"/>
-    <w:qFormat/>
-    <w:rsid w:val="00271161"/>
-    <w:pPr>
-      <w:spacing w:before="0" w:after="500" w:line="240" w:lineRule="auto"/>
-    </w:pPr>
-    <w:rPr>
-      <w:caps/>
-      <w:color w:val="595959" w:themeColor="text1" w:themeTint="A6"/>
-      <w:spacing w:val="10"/>
-      <w:sz w:val="21"/>
-      <w:szCs w:val="21"/>
-    </w:rPr>
-  </w:style>
-  <w:style w:type="character" w:customStyle="1" w:styleId="SubtitleChar">
-    <w:name w:val="Subtitle Char"/>
-    <w:basedOn w:val="DefaultParagraphFont"/>
-    <w:link w:val="Subtitle"/>
-    <w:uiPriority w:val="11"/>
-    <w:rsid w:val="00271161"/>
-    <w:rPr>
-      <w:caps/>
-      <w:color w:val="595959" w:themeColor="text1" w:themeTint="A6"/>
-      <w:spacing w:val="10"/>
-      <w:sz w:val="21"/>
-      <w:szCs w:val="21"/>
-    </w:rPr>
-  </w:style>
-  <w:style w:type="paragraph" w:styleId="NoSpacing">
-    <w:name w:val="No Spacing"/>
-    <w:uiPriority w:val="1"/>
-    <w:qFormat/>
-    <w:rsid w:val="00271161"/>
-    <w:pPr>
-      <w:spacing w:after="0" w:line="240" w:lineRule="auto"/>
-    </w:pPr>
-  </w:style>
-  <w:style w:type="table" w:styleId="TableGrid">
-    <w:name w:val="Table Grid"/>
-    <w:basedOn w:val="TableNormal"/>
-    <w:uiPriority w:val="39"/>
-    <w:pPr>
-      <w:spacing w:after="0" w:line="240" w:lineRule="auto"/>
-    </w:pPr>
-    <w:tblPr>
-      <w:tblInd w:w="0" w:type="dxa"/>
-      <w:tblBorders>
-        <w:top w:val="single" w:sz="4" w:space="0" w:color="auto"/>
-        <w:left w:val="single" w:sz="4" w:space="0" w:color="auto"/>
-        <w:bottom w:val="single" w:sz="4" w:space="0" w:color="auto"/>
-        <w:right w:val="single" w:sz="4" w:space="0" w:color="auto"/>
-        <w:insideH w:val="single" w:sz="4" w:space="0" w:color="auto"/>
-        <w:insideV w:val="single" w:sz="4" w:space="0" w:color="auto"/>
-      </w:tblBorders>
-      <w:tblCellMar>
-        <w:top w:w="0" w:type="dxa"/>
-        <w:left w:w="108" w:type="dxa"/>
-        <w:bottom w:w="0" w:type="dxa"/>
-        <w:right w:w="108" w:type="dxa"/>
-      </w:tblCellMar>
-    </w:tblPr>
-  </w:style>
-  <w:style w:type="paragraph" w:customStyle="1" w:styleId="ContactInfo">
-    <w:name w:val="Contact Info"/>
-    <w:basedOn w:val="NoSpacing"/>
-    <w:uiPriority w:val="99"/>
-    <w:rPr>
-      <w:color w:val="FFFFFF" w:themeColor="background1"/>
-      <w:sz w:val="22"/>
-      <w:szCs w:val="22"/>
-    </w:rPr>
-  </w:style>
-  <w:style w:type="paragraph" w:customStyle="1" w:styleId="TableSpace">
-    <w:name w:val="Table Space"/>
-    <w:basedOn w:val="NoSpacing"/>
-    <w:uiPriority w:val="99"/>
-    <w:pPr>
-      <w:spacing w:line="14" w:lineRule="exact"/>
-    </w:pPr>
-  </w:style>
-  <w:style w:type="paragraph" w:styleId="Header">
-    <w:name w:val="header"/>
-    <w:basedOn w:val="Normal"/>
-    <w:link w:val="HeaderChar"/>
-    <w:uiPriority w:val="99"/>
-    <w:unhideWhenUsed/>
-    <w:pPr>
-      <w:tabs>
-        <w:tab w:val="center" w:pos="4680"/>
-        <w:tab w:val="right" w:pos="9360"/>
-      </w:tabs>
-      <w:spacing w:after="0" w:line="240" w:lineRule="auto"/>
-    </w:pPr>
-  </w:style>
-  <w:style w:type="character" w:customStyle="1" w:styleId="HeaderChar">
-    <w:name w:val="Header Char"/>
-    <w:basedOn w:val="DefaultParagraphFont"/>
-    <w:link w:val="Header"/>
-    <w:uiPriority w:val="99"/>
-  </w:style>
-  <w:style w:type="paragraph" w:styleId="Footer">
-    <w:name w:val="footer"/>
-    <w:basedOn w:val="Normal"/>
-    <w:link w:val="FooterChar"/>
-    <w:uiPriority w:val="99"/>
-    <w:unhideWhenUsed/>
-    <w:pPr>
-      <w:spacing w:after="0" w:line="240" w:lineRule="auto"/>
-    </w:pPr>
-    <w:rPr>
-      <w:rFonts w:asciiTheme="majorHAnsi" w:eastAsiaTheme="majorEastAsia" w:hAnsiTheme="majorHAnsi" w:cstheme="majorBidi"/>
-      <w:caps/>
-      <w:color w:val="F24F4F" w:themeColor="accent1"/>
-      <w:sz w:val="16"/>
-      <w:szCs w:val="16"/>
-    </w:rPr>
-  </w:style>
-  <w:style w:type="character" w:customStyle="1" w:styleId="FooterChar">
-    <w:name w:val="Footer Char"/>
-    <w:basedOn w:val="DefaultParagraphFont"/>
-    <w:link w:val="Footer"/>
-    <w:uiPriority w:val="99"/>
-    <w:rPr>
-      <w:rFonts w:asciiTheme="majorHAnsi" w:eastAsiaTheme="majorEastAsia" w:hAnsiTheme="majorHAnsi" w:cstheme="majorBidi"/>
-      <w:caps/>
-      <w:color w:val="F24F4F" w:themeColor="accent1"/>
-      <w:sz w:val="16"/>
-      <w:szCs w:val="16"/>
-    </w:rPr>
-  </w:style>
-  <w:style w:type="character" w:customStyle="1" w:styleId="Heading1Char">
-    <w:name w:val="Heading 1 Char"/>
-    <w:basedOn w:val="DefaultParagraphFont"/>
-    <w:link w:val="Heading1"/>
-    <w:uiPriority w:val="9"/>
-    <w:rsid w:val="00271161"/>
-    <w:rPr>
-      <w:caps/>
-      <w:color w:val="FFFFFF" w:themeColor="background1"/>
-      <w:spacing w:val="15"/>
-      <w:sz w:val="22"/>
-      <w:szCs w:val="22"/>
-      <w:shd w:val="clear" w:color="auto" w:fill="F24F4F" w:themeFill="accent1"/>
-    </w:rPr>
-  </w:style>
-  <w:style w:type="character" w:customStyle="1" w:styleId="Heading2Char">
-    <w:name w:val="Heading 2 Char"/>
-    <w:basedOn w:val="DefaultParagraphFont"/>
-    <w:link w:val="Heading2"/>
-    <w:uiPriority w:val="9"/>
-    <w:rsid w:val="00271161"/>
-    <w:rPr>
-      <w:caps/>
-      <w:spacing w:val="15"/>
-      <w:shd w:val="clear" w:color="auto" w:fill="FCDBDB" w:themeFill="accent1" w:themeFillTint="33"/>
-    </w:rPr>
-  </w:style>
-  <w:style w:type="paragraph" w:styleId="TOCHeading">
-    <w:name w:val="TOC Heading"/>
-    <w:basedOn w:val="Heading1"/>
-    <w:next w:val="Normal"/>
-    <w:uiPriority w:val="39"/>
-    <w:unhideWhenUsed/>
-    <w:qFormat/>
-    <w:rsid w:val="00271161"/>
-    <w:pPr>
-      <w:outlineLvl w:val="9"/>
-    </w:pPr>
-  </w:style>
-  <w:style w:type="paragraph" w:styleId="TOC1">
-    <w:name w:val="toc 1"/>
-    <w:basedOn w:val="Normal"/>
-    <w:next w:val="Normal"/>
-    <w:autoRedefine/>
-    <w:uiPriority w:val="39"/>
-    <w:unhideWhenUsed/>
-    <w:pPr>
-      <w:numPr>
-        <w:numId w:val="1"/>
-      </w:numPr>
-      <w:spacing w:after="140" w:line="240" w:lineRule="auto"/>
-      <w:ind w:right="3240"/>
-    </w:pPr>
-    <w:rPr>
-      <w:b/>
-      <w:bCs/>
-      <w:sz w:val="26"/>
-      <w:szCs w:val="26"/>
-    </w:rPr>
-  </w:style>
-  <w:style w:type="paragraph" w:styleId="TOC2">
-    <w:name w:val="toc 2"/>
-    <w:basedOn w:val="Normal"/>
-    <w:next w:val="Normal"/>
-    <w:autoRedefine/>
-    <w:uiPriority w:val="39"/>
-    <w:unhideWhenUsed/>
-    <w:pPr>
-      <w:tabs>
-        <w:tab w:val="right" w:leader="dot" w:pos="9350"/>
-      </w:tabs>
-      <w:spacing w:after="100" w:line="240" w:lineRule="auto"/>
-      <w:ind w:left="720" w:right="3240"/>
-    </w:pPr>
-    <w:rPr>
-      <w:sz w:val="22"/>
-      <w:szCs w:val="22"/>
-    </w:rPr>
-  </w:style>
-  <w:style w:type="character" w:styleId="Hyperlink">
-    <w:name w:val="Hyperlink"/>
-    <w:basedOn w:val="DefaultParagraphFont"/>
-    <w:uiPriority w:val="99"/>
-    <w:unhideWhenUsed/>
-    <w:rPr>
-      <w:color w:val="4C483D" w:themeColor="hyperlink"/>
-      <w:u w:val="single"/>
-    </w:rPr>
-  </w:style>
-  <w:style w:type="character" w:customStyle="1" w:styleId="Heading3Char">
-    <w:name w:val="Heading 3 Char"/>
-    <w:basedOn w:val="DefaultParagraphFont"/>
-    <w:link w:val="Heading3"/>
-    <w:uiPriority w:val="9"/>
-    <w:rsid w:val="00271161"/>
-    <w:rPr>
-      <w:caps/>
-      <w:color w:val="940B0B" w:themeColor="accent1" w:themeShade="7F"/>
-      <w:spacing w:val="15"/>
-    </w:rPr>
-  </w:style>
-  <w:style w:type="paragraph" w:customStyle="1" w:styleId="LogoAlt">
-    <w:name w:val="Logo Alt."/>
-    <w:basedOn w:val="Normal"/>
-    <w:uiPriority w:val="99"/>
-    <w:unhideWhenUsed/>
-    <w:pPr>
-      <w:spacing w:before="720" w:line="240" w:lineRule="auto"/>
-      <w:ind w:left="720"/>
-    </w:pPr>
-  </w:style>
-  <w:style w:type="paragraph" w:customStyle="1" w:styleId="FooterAlt">
-    <w:name w:val="Footer Alt."/>
-    <w:basedOn w:val="Normal"/>
-    <w:uiPriority w:val="99"/>
-    <w:unhideWhenUsed/>
-    <w:pPr>
-      <w:spacing w:after="0" w:line="240" w:lineRule="auto"/>
-    </w:pPr>
-    <w:rPr>
-      <w:i/>
-      <w:iCs/>
-      <w:sz w:val="18"/>
-      <w:szCs w:val="18"/>
-    </w:rPr>
-  </w:style>
-  <w:style w:type="table" w:customStyle="1" w:styleId="TipTable">
-    <w:name w:val="Tip Table"/>
-    <w:basedOn w:val="TableNormal"/>
-    <w:uiPriority w:val="99"/>
-    <w:pPr>
-      <w:spacing w:after="0" w:line="240" w:lineRule="auto"/>
-    </w:pPr>
-    <w:rPr>
-      <w:color w:val="404040" w:themeColor="text1" w:themeTint="BF"/>
-      <w:sz w:val="18"/>
-      <w:szCs w:val="18"/>
-    </w:rPr>
-    <w:tblPr>
-      <w:tblInd w:w="0" w:type="dxa"/>
-      <w:tblCellMar>
-        <w:top w:w="144" w:type="dxa"/>
-        <w:left w:w="0" w:type="dxa"/>
-        <w:bottom w:w="0" w:type="dxa"/>
-        <w:right w:w="0" w:type="dxa"/>
-      </w:tblCellMar>
-    </w:tblPr>
-    <w:tcPr>
-      <w:shd w:val="clear" w:color="auto" w:fill="FCDBDB" w:themeFill="accent1" w:themeFillTint="33"/>
-    </w:tcPr>
-    <w:tblStylePr w:type="firstCol">
-      <w:pPr>
-        <w:wordWrap/>
-        <w:jc w:val="center"/>
-      </w:pPr>
-    </w:tblStylePr>
-  </w:style>
-  <w:style w:type="paragraph" w:customStyle="1" w:styleId="TipText">
-    <w:name w:val="Tip Text"/>
-    <w:basedOn w:val="Normal"/>
-    <w:uiPriority w:val="99"/>
-    <w:pPr>
-      <w:spacing w:before="160" w:after="160" w:line="264" w:lineRule="auto"/>
-      <w:ind w:right="576"/>
-    </w:pPr>
-    <w:rPr>
-      <w:rFonts w:asciiTheme="majorHAnsi" w:eastAsiaTheme="majorEastAsia" w:hAnsiTheme="majorHAnsi" w:cstheme="majorBidi"/>
-      <w:i/>
-      <w:iCs/>
-      <w:sz w:val="16"/>
-      <w:szCs w:val="16"/>
-    </w:rPr>
-  </w:style>
-  <w:style w:type="paragraph" w:customStyle="1" w:styleId="Icon">
-    <w:name w:val="Icon"/>
-    <w:basedOn w:val="Normal"/>
-    <w:uiPriority w:val="99"/>
-    <w:unhideWhenUsed/>
-    <w:pPr>
-      <w:spacing w:before="160" w:after="160" w:line="240" w:lineRule="auto"/>
-      <w:jc w:val="center"/>
-    </w:pPr>
-  </w:style>
-  <w:style w:type="character" w:customStyle="1" w:styleId="Heading4Char">
-    <w:name w:val="Heading 4 Char"/>
-    <w:basedOn w:val="DefaultParagraphFont"/>
-    <w:link w:val="Heading4"/>
-    <w:uiPriority w:val="9"/>
-    <w:rsid w:val="00271161"/>
-    <w:rPr>
-      <w:caps/>
-      <w:color w:val="DF1010" w:themeColor="accent1" w:themeShade="BF"/>
-      <w:spacing w:val="10"/>
-    </w:rPr>
-  </w:style>
-  <w:style w:type="table" w:customStyle="1" w:styleId="FinancialTable">
-    <w:name w:val="Financial Table"/>
-    <w:basedOn w:val="TableNormal"/>
-    <w:uiPriority w:val="99"/>
-    <w:pPr>
-      <w:spacing w:before="60" w:after="60" w:line="240" w:lineRule="auto"/>
-    </w:pPr>
-    <w:tblPr>
-      <w:tblStyleRowBandSize w:val="1"/>
-      <w:tblInd w:w="0" w:type="dxa"/>
-      <w:tblBorders>
-        <w:top w:val="single" w:sz="4" w:space="0" w:color="BCB8AC" w:themeColor="text2" w:themeTint="66"/>
-        <w:left w:val="single" w:sz="4" w:space="0" w:color="BCB8AC" w:themeColor="text2" w:themeTint="66"/>
-        <w:bottom w:val="single" w:sz="4" w:space="0" w:color="BCB8AC" w:themeColor="text2" w:themeTint="66"/>
-        <w:right w:val="single" w:sz="4" w:space="0" w:color="BCB8AC" w:themeColor="text2" w:themeTint="66"/>
-        <w:insideV w:val="single" w:sz="4" w:space="0" w:color="BCB8AC" w:themeColor="text2" w:themeTint="66"/>
-      </w:tblBorders>
-      <w:tblCellMar>
-        <w:top w:w="0" w:type="dxa"/>
-        <w:left w:w="108" w:type="dxa"/>
-        <w:bottom w:w="0" w:type="dxa"/>
-        <w:right w:w="108" w:type="dxa"/>
-      </w:tblCellMar>
-    </w:tblPr>
-    <w:tblStylePr w:type="firstRow">
-      <w:rPr>
-        <w:rFonts w:asciiTheme="majorHAnsi" w:hAnsiTheme="majorHAnsi"/>
-        <w:color w:val="FFFFFF" w:themeColor="background1"/>
-        <w:sz w:val="16"/>
-      </w:rPr>
-      <w:tblPr/>
-      <w:tcPr>
-        <w:shd w:val="clear" w:color="auto" w:fill="F24F4F" w:themeFill="accent1"/>
-      </w:tcPr>
-    </w:tblStylePr>
-    <w:tblStylePr w:type="lastRow">
-      <w:rPr>
-        <w:rFonts w:asciiTheme="majorHAnsi" w:hAnsiTheme="majorHAnsi"/>
-        <w:b/>
-        <w:caps/>
-        <w:smallCaps w:val="0"/>
-        <w:color w:val="F24F4F" w:themeColor="accent1"/>
-        <w:sz w:val="16"/>
-      </w:rPr>
-      <w:tblPr/>
-      <w:tcPr>
-        <w:tcBorders>
-          <w:top w:val="nil"/>
-        </w:tcBorders>
-      </w:tcPr>
-    </w:tblStylePr>
-    <w:tblStylePr w:type="firstCol">
-      <w:rPr>
-        <w:rFonts w:asciiTheme="majorHAnsi" w:hAnsiTheme="majorHAnsi"/>
-        <w:sz w:val="16"/>
-      </w:rPr>
-    </w:tblStylePr>
-    <w:tblStylePr w:type="band2Horz">
-      <w:tblPr/>
-      <w:tcPr>
-        <w:shd w:val="clear" w:color="auto" w:fill="DDDBD5" w:themeFill="text2" w:themeFillTint="33"/>
-      </w:tcPr>
-    </w:tblStylePr>
-  </w:style>
-  <w:style w:type="paragraph" w:styleId="TOC3">
-    <w:name w:val="toc 3"/>
-    <w:basedOn w:val="Normal"/>
-    <w:next w:val="Normal"/>
-    <w:autoRedefine/>
-    <w:uiPriority w:val="39"/>
-    <w:unhideWhenUsed/>
-    <w:pPr>
-      <w:spacing w:after="100"/>
-      <w:ind w:left="720" w:right="3240"/>
-    </w:pPr>
-  </w:style>
-  <w:style w:type="paragraph" w:styleId="TOC4">
-    <w:name w:val="toc 4"/>
-    <w:basedOn w:val="Normal"/>
-    <w:next w:val="Normal"/>
-    <w:autoRedefine/>
-    <w:uiPriority w:val="39"/>
-    <w:semiHidden/>
-    <w:unhideWhenUsed/>
-    <w:pPr>
-      <w:spacing w:after="100"/>
-      <w:ind w:left="720" w:right="3240"/>
-    </w:pPr>
-  </w:style>
-  <w:style w:type="character" w:customStyle="1" w:styleId="Heading5Char">
-    <w:name w:val="Heading 5 Char"/>
-    <w:basedOn w:val="DefaultParagraphFont"/>
-    <w:link w:val="Heading5"/>
-    <w:uiPriority w:val="9"/>
-    <w:semiHidden/>
-    <w:rsid w:val="00271161"/>
-    <w:rPr>
-      <w:caps/>
-      <w:color w:val="DF1010" w:themeColor="accent1" w:themeShade="BF"/>
-      <w:spacing w:val="10"/>
-    </w:rPr>
-  </w:style>
-  <w:style w:type="character" w:customStyle="1" w:styleId="Heading6Char">
-    <w:name w:val="Heading 6 Char"/>
-    <w:basedOn w:val="DefaultParagraphFont"/>
-    <w:link w:val="Heading6"/>
-    <w:uiPriority w:val="9"/>
-    <w:semiHidden/>
-    <w:rsid w:val="00271161"/>
-    <w:rPr>
-      <w:caps/>
-      <w:color w:val="DF1010" w:themeColor="accent1" w:themeShade="BF"/>
-      <w:spacing w:val="10"/>
-    </w:rPr>
-  </w:style>
-  <w:style w:type="character" w:customStyle="1" w:styleId="Heading7Char">
-    <w:name w:val="Heading 7 Char"/>
-    <w:basedOn w:val="DefaultParagraphFont"/>
-    <w:link w:val="Heading7"/>
-    <w:uiPriority w:val="9"/>
-    <w:semiHidden/>
-    <w:rsid w:val="00271161"/>
-    <w:rPr>
-      <w:caps/>
-      <w:color w:val="DF1010" w:themeColor="accent1" w:themeShade="BF"/>
-      <w:spacing w:val="10"/>
-    </w:rPr>
-  </w:style>
-  <w:style w:type="character" w:customStyle="1" w:styleId="Heading8Char">
-    <w:name w:val="Heading 8 Char"/>
-    <w:basedOn w:val="DefaultParagraphFont"/>
-    <w:link w:val="Heading8"/>
-    <w:uiPriority w:val="9"/>
-    <w:semiHidden/>
-    <w:rsid w:val="00271161"/>
-    <w:rPr>
-      <w:caps/>
-      <w:spacing w:val="10"/>
-      <w:sz w:val="18"/>
-      <w:szCs w:val="18"/>
-    </w:rPr>
-  </w:style>
-  <w:style w:type="character" w:customStyle="1" w:styleId="Heading9Char">
-    <w:name w:val="Heading 9 Char"/>
-    <w:basedOn w:val="DefaultParagraphFont"/>
-    <w:link w:val="Heading9"/>
-    <w:uiPriority w:val="9"/>
-    <w:semiHidden/>
-    <w:rsid w:val="00271161"/>
-    <w:rPr>
-      <w:i/>
-      <w:iCs/>
-      <w:caps/>
-      <w:spacing w:val="10"/>
-      <w:sz w:val="18"/>
-      <w:szCs w:val="18"/>
-    </w:rPr>
-  </w:style>
-  <w:style w:type="paragraph" w:styleId="Caption">
-    <w:name w:val="caption"/>
-    <w:basedOn w:val="Normal"/>
-    <w:next w:val="Normal"/>
-    <w:uiPriority w:val="35"/>
-    <w:semiHidden/>
-    <w:unhideWhenUsed/>
-    <w:qFormat/>
-    <w:rsid w:val="00271161"/>
-    <w:rPr>
-      <w:b/>
-      <w:bCs/>
-      <w:color w:val="DF1010" w:themeColor="accent1" w:themeShade="BF"/>
-      <w:sz w:val="16"/>
-      <w:szCs w:val="16"/>
-    </w:rPr>
-  </w:style>
-  <w:style w:type="character" w:styleId="Strong">
-    <w:name w:val="Strong"/>
-    <w:uiPriority w:val="22"/>
-    <w:qFormat/>
-    <w:rsid w:val="00271161"/>
-    <w:rPr>
-      <w:b/>
-      <w:bCs/>
-    </w:rPr>
-  </w:style>
-  <w:style w:type="character" w:styleId="Emphasis">
-    <w:name w:val="Emphasis"/>
-    <w:uiPriority w:val="20"/>
-    <w:qFormat/>
-    <w:rsid w:val="00271161"/>
-    <w:rPr>
-      <w:caps/>
-      <w:color w:val="940B0B" w:themeColor="accent1" w:themeShade="7F"/>
-      <w:spacing w:val="5"/>
-    </w:rPr>
-  </w:style>
-  <w:style w:type="paragraph" w:styleId="Quote">
-    <w:name w:val="Quote"/>
-    <w:basedOn w:val="Normal"/>
-    <w:next w:val="Normal"/>
-    <w:link w:val="QuoteChar"/>
-    <w:uiPriority w:val="29"/>
-    <w:qFormat/>
-    <w:rsid w:val="00271161"/>
-    <w:rPr>
-      <w:i/>
-      <w:iCs/>
-      <w:sz w:val="24"/>
-      <w:szCs w:val="24"/>
-    </w:rPr>
-  </w:style>
-  <w:style w:type="character" w:customStyle="1" w:styleId="QuoteChar">
-    <w:name w:val="Quote Char"/>
-    <w:basedOn w:val="DefaultParagraphFont"/>
-    <w:link w:val="Quote"/>
-    <w:uiPriority w:val="29"/>
-    <w:rsid w:val="00271161"/>
-    <w:rPr>
-      <w:i/>
-      <w:iCs/>
-      <w:sz w:val="24"/>
-      <w:szCs w:val="24"/>
-    </w:rPr>
-  </w:style>
-  <w:style w:type="paragraph" w:styleId="IntenseQuote">
-    <w:name w:val="Intense Quote"/>
-    <w:basedOn w:val="Normal"/>
-    <w:next w:val="Normal"/>
-    <w:link w:val="IntenseQuoteChar"/>
-    <w:uiPriority w:val="30"/>
-    <w:qFormat/>
-    <w:rsid w:val="00271161"/>
-    <w:pPr>
-      <w:spacing w:before="240" w:after="240" w:line="240" w:lineRule="auto"/>
-      <w:ind w:left="1080" w:right="1080"/>
-      <w:jc w:val="center"/>
-    </w:pPr>
-    <w:rPr>
-      <w:color w:val="F24F4F" w:themeColor="accent1"/>
-      <w:sz w:val="24"/>
-      <w:szCs w:val="24"/>
-    </w:rPr>
-  </w:style>
-  <w:style w:type="character" w:customStyle="1" w:styleId="IntenseQuoteChar">
-    <w:name w:val="Intense Quote Char"/>
-    <w:basedOn w:val="DefaultParagraphFont"/>
-    <w:link w:val="IntenseQuote"/>
-    <w:uiPriority w:val="30"/>
-    <w:rsid w:val="00271161"/>
-    <w:rPr>
-      <w:color w:val="F24F4F" w:themeColor="accent1"/>
-      <w:sz w:val="24"/>
-      <w:szCs w:val="24"/>
-    </w:rPr>
-  </w:style>
-  <w:style w:type="character" w:styleId="SubtleEmphasis">
-    <w:name w:val="Subtle Emphasis"/>
-    <w:uiPriority w:val="19"/>
-    <w:qFormat/>
-    <w:rsid w:val="00271161"/>
-    <w:rPr>
-      <w:i/>
-      <w:iCs/>
-      <w:color w:val="940B0B" w:themeColor="accent1" w:themeShade="7F"/>
-    </w:rPr>
-  </w:style>
-  <w:style w:type="character" w:styleId="IntenseEmphasis">
-    <w:name w:val="Intense Emphasis"/>
-    <w:uiPriority w:val="21"/>
-    <w:qFormat/>
-    <w:rsid w:val="00271161"/>
-    <w:rPr>
-      <w:b/>
-      <w:bCs/>
-      <w:caps/>
-      <w:color w:val="940B0B" w:themeColor="accent1" w:themeShade="7F"/>
-      <w:spacing w:val="10"/>
-    </w:rPr>
-  </w:style>
-  <w:style w:type="character" w:styleId="SubtleReference">
-    <w:name w:val="Subtle Reference"/>
-    <w:uiPriority w:val="31"/>
-    <w:qFormat/>
-    <w:rsid w:val="00271161"/>
-    <w:rPr>
-      <w:b/>
-      <w:bCs/>
-      <w:color w:val="F24F4F" w:themeColor="accent1"/>
-    </w:rPr>
-  </w:style>
-  <w:style w:type="character" w:styleId="IntenseReference">
-    <w:name w:val="Intense Reference"/>
-    <w:uiPriority w:val="32"/>
-    <w:qFormat/>
-    <w:rsid w:val="00271161"/>
-    <w:rPr>
-      <w:b/>
-      <w:bCs/>
-      <w:i/>
-      <w:iCs/>
-      <w:caps/>
-      <w:color w:val="F24F4F" w:themeColor="accent1"/>
-    </w:rPr>
-  </w:style>
-  <w:style w:type="character" w:styleId="BookTitle">
-    <w:name w:val="Book Title"/>
-    <w:uiPriority w:val="33"/>
-    <w:qFormat/>
-    <w:rsid w:val="00271161"/>
-    <w:rPr>
-      <w:b/>
-      <w:bCs/>
-      <w:i/>
-      <w:iCs/>
-      <w:spacing w:val="0"/>
-    </w:rPr>
-  </w:style>
-  <w:style w:type="paragraph" w:styleId="ListParagraph">
-    <w:name w:val="List Paragraph"/>
-    <w:basedOn w:val="Normal"/>
-    <w:uiPriority w:val="34"/>
-    <w:qFormat/>
-    <w:rsid w:val="00830523"/>
-    <w:pPr>
-      <w:ind w:left="720"/>
-      <w:contextualSpacing/>
-    </w:pPr>
-  </w:style>
-  <w:style w:type="paragraph" w:styleId="BalloonText">
-    <w:name w:val="Balloon Text"/>
-    <w:basedOn w:val="Normal"/>
-    <w:link w:val="BalloonTextChar"/>
-    <w:uiPriority w:val="99"/>
-    <w:semiHidden/>
-    <w:unhideWhenUsed/>
-    <w:rsid w:val="00357853"/>
-    <w:pPr>
-      <w:spacing w:before="0" w:after="0" w:line="240" w:lineRule="auto"/>
-    </w:pPr>
-    <w:rPr>
-      <w:rFonts w:ascii="Tahoma" w:hAnsi="Tahoma" w:cs="Tahoma"/>
-      <w:sz w:val="16"/>
-      <w:szCs w:val="16"/>
-    </w:rPr>
-  </w:style>
-  <w:style w:type="character" w:customStyle="1" w:styleId="BalloonTextChar">
-    <w:name w:val="Balloon Text Char"/>
-    <w:basedOn w:val="DefaultParagraphFont"/>
-    <w:link w:val="BalloonText"/>
-    <w:uiPriority w:val="99"/>
-    <w:semiHidden/>
-    <w:rsid w:val="00357853"/>
-    <w:rPr>
-      <w:rFonts w:ascii="Tahoma" w:hAnsi="Tahoma" w:cs="Tahoma"/>
-      <w:sz w:val="16"/>
-      <w:szCs w:val="16"/>
-    </w:rPr>
-  </w:style>
-  <w:style w:type="character" w:styleId="FollowedHyperlink">
-    <w:name w:val="FollowedHyperlink"/>
-    <w:basedOn w:val="DefaultParagraphFont"/>
-    <w:uiPriority w:val="99"/>
-    <w:semiHidden/>
-    <w:unhideWhenUsed/>
-    <w:rsid w:val="003840FB"/>
-    <w:rPr>
-      <w:color w:val="A3648B" w:themeColor="followedHyperlink"/>
-      <w:u w:val="single"/>
-    </w:rPr>
-  </w:style>
-  <w:style w:type="table" w:customStyle="1" w:styleId="PlainTable2">
-    <w:name w:val="Plain Table 2"/>
-    <w:basedOn w:val="TableNormal"/>
-    <w:uiPriority w:val="42"/>
-    <w:rsid w:val="006720A0"/>
-    <w:pPr>
-      <w:spacing w:after="0" w:line="240" w:lineRule="auto"/>
-    </w:pPr>
-    <w:tblPr>
-      <w:tblStyleRowBandSize w:val="1"/>
-      <w:tblStyleColBandSize w:val="1"/>
-      <w:tblInd w:w="0" w:type="dxa"/>
-      <w:tblBorders>
-        <w:top w:val="single" w:sz="4" w:space="0" w:color="7F7F7F" w:themeColor="text1" w:themeTint="80"/>
-        <w:bottom w:val="single" w:sz="4" w:space="0" w:color="7F7F7F" w:themeColor="text1" w:themeTint="80"/>
-      </w:tblBorders>
-      <w:tblCellMar>
-        <w:top w:w="0" w:type="dxa"/>
-        <w:left w:w="108" w:type="dxa"/>
-        <w:bottom w:w="0" w:type="dxa"/>
-        <w:right w:w="108" w:type="dxa"/>
-      </w:tblCellMar>
-    </w:tblPr>
-    <w:tblStylePr w:type="firstRow">
-      <w:rPr>
-        <w:b/>
-        <w:bCs/>
-      </w:rPr>
-      <w:tblPr/>
-      <w:tcPr>
-        <w:tcBorders>
-          <w:bottom w:val="single" w:sz="4" w:space="0" w:color="7F7F7F" w:themeColor="text1" w:themeTint="80"/>
-        </w:tcBorders>
-      </w:tcPr>
-    </w:tblStylePr>
-    <w:tblStylePr w:type="lastRow">
-      <w:rPr>
-        <w:b/>
-        <w:bCs/>
-      </w:rPr>
-      <w:tblPr/>
-      <w:tcPr>
-        <w:tcBorders>
-          <w:top w:val="single" w:sz="4" w:space="0" w:color="7F7F7F" w:themeColor="text1" w:themeTint="80"/>
-        </w:tcBorders>
-      </w:tcPr>
-    </w:tblStylePr>
-    <w:tblStylePr w:type="firstCol">
-      <w:rPr>
-        <w:b/>
-        <w:bCs/>
-      </w:rPr>
-    </w:tblStylePr>
-    <w:tblStylePr w:type="lastCol">
-      <w:rPr>
-        <w:b/>
-        <w:bCs/>
-      </w:rPr>
-    </w:tblStylePr>
-    <w:tblStylePr w:type="band1Vert">
-      <w:tblPr/>
-      <w:tcPr>
-        <w:tcBorders>
-          <w:left w:val="single" w:sz="4" w:space="0" w:color="7F7F7F" w:themeColor="text1" w:themeTint="80"/>
-          <w:right w:val="single" w:sz="4" w:space="0" w:color="7F7F7F" w:themeColor="text1" w:themeTint="80"/>
-        </w:tcBorders>
-      </w:tcPr>
-    </w:tblStylePr>
-    <w:tblStylePr w:type="band2Vert">
-      <w:tblPr/>
-      <w:tcPr>
-        <w:tcBorders>
-          <w:left w:val="single" w:sz="4" w:space="0" w:color="7F7F7F" w:themeColor="text1" w:themeTint="80"/>
-          <w:right w:val="single" w:sz="4" w:space="0" w:color="7F7F7F" w:themeColor="text1" w:themeTint="80"/>
-        </w:tcBorders>
-      </w:tcPr>
-    </w:tblStylePr>
-    <w:tblStylePr w:type="band1Horz">
-      <w:tblPr/>
-      <w:tcPr>
-        <w:tcBorders>
-          <w:top w:val="single" w:sz="4" w:space="0" w:color="7F7F7F" w:themeColor="text1" w:themeTint="80"/>
-          <w:bottom w:val="single" w:sz="4" w:space="0" w:color="7F7F7F" w:themeColor="text1" w:themeTint="80"/>
-        </w:tcBorders>
-      </w:tcPr>
-    </w:tblStylePr>
-  </w:style>
-  <w:style w:type="table" w:customStyle="1" w:styleId="PlainTable21">
-    <w:name w:val="Plain Table 21"/>
-    <w:basedOn w:val="TableNormal"/>
-    <w:next w:val="PlainTable2"/>
-    <w:uiPriority w:val="42"/>
-    <w:rsid w:val="00B37C78"/>
-    <w:pPr>
-      <w:spacing w:after="0" w:line="240" w:lineRule="auto"/>
-    </w:pPr>
-    <w:tblPr>
-      <w:tblStyleRowBandSize w:val="1"/>
-      <w:tblStyleColBandSize w:val="1"/>
-      <w:tblInd w:w="0" w:type="dxa"/>
-      <w:tblBorders>
-        <w:top w:val="single" w:sz="4" w:space="0" w:color="7F7F7F" w:themeColor="text1" w:themeTint="80"/>
-        <w:bottom w:val="single" w:sz="4" w:space="0" w:color="7F7F7F" w:themeColor="text1" w:themeTint="80"/>
-      </w:tblBorders>
-      <w:tblCellMar>
-        <w:top w:w="0" w:type="dxa"/>
-        <w:left w:w="108" w:type="dxa"/>
-        <w:bottom w:w="0" w:type="dxa"/>
-        <w:right w:w="108" w:type="dxa"/>
-      </w:tblCellMar>
     </w:tblPr>
     <w:tblStylePr w:type="firstRow">
       <w:rPr>
@@ -15771,7 +14613,7 @@
   <a:extraClrSchemeLst/>
   <a:extLst>
     <a:ext uri="{05A4C25C-085E-4340-85A3-A5531E510DB2}">
-      <thm15:themeFamily xmlns="" xmlns:thm15="http://schemas.microsoft.com/office/thememl/2012/main" name="Office Theme" id="{62F939B6-93AF-4DB8-9C6B-D6C7DFDC589F}" vid="{4A3C46E8-61CC-4603-A589-7422A47A8E4A}"/>
+      <thm15:themeFamily xmlns:thm15="http://schemas.microsoft.com/office/thememl/2012/main" name="Office Theme" id="{62F939B6-93AF-4DB8-9C6B-D6C7DFDC589F}" vid="{4A3C46E8-61CC-4603-A589-7422A47A8E4A}"/>
     </a:ext>
   </a:extLst>
 </a:theme>
@@ -15819,7 +14661,7 @@
 </file>
 
 <file path=customXml/itemProps3.xml><?xml version="1.0" encoding="utf-8"?>
-<ds:datastoreItem xmlns:ds="http://schemas.openxmlformats.org/officeDocument/2006/customXml" ds:itemID="{EAF1AE14-2873-4438-80BD-CBD764E40CEE}">
+<ds:datastoreItem xmlns:ds="http://schemas.openxmlformats.org/officeDocument/2006/customXml" ds:itemID="{1E95A819-3A00-4E74-A62D-04DBD4652083}">
   <ds:schemaRefs>
     <ds:schemaRef ds:uri="http://schemas.openxmlformats.org/officeDocument/2006/bibliography"/>
   </ds:schemaRefs>

</xml_diff>

<commit_message>
Changed build version of TALS to initial build to be more specific.
</commit_message>
<xml_diff>
--- a/Documents/Test Plan.docx
+++ b/Documents/Test Plan.docx
@@ -3724,6 +3724,7 @@
       </w:pPr>
       <w:bookmarkStart w:id="0" w:name="_Toc436377460"/>
       <w:r>
+        <w:lastRenderedPageBreak/>
         <w:t>Revision History</w:t>
       </w:r>
       <w:bookmarkEnd w:id="0"/>
@@ -4306,8 +4307,6 @@
             <w:r>
               <w:t>Updated Introduction and Responsibilities</w:t>
             </w:r>
-            <w:bookmarkStart w:id="1" w:name="_GoBack"/>
-            <w:bookmarkEnd w:id="1"/>
           </w:p>
         </w:tc>
       </w:tr>
@@ -4330,21 +4329,22 @@
       <w:pPr>
         <w:pStyle w:val="Heading1"/>
       </w:pPr>
-      <w:bookmarkStart w:id="2" w:name="_Toc436377461"/>
-      <w:r>
+      <w:bookmarkStart w:id="1" w:name="_Toc436377461"/>
+      <w:r>
+        <w:lastRenderedPageBreak/>
         <w:t>Introduction</w:t>
       </w:r>
+      <w:bookmarkEnd w:id="1"/>
+    </w:p>
+    <w:p>
+      <w:pPr>
+        <w:pStyle w:val="Heading2"/>
+      </w:pPr>
+      <w:bookmarkStart w:id="2" w:name="_Toc436377462"/>
+      <w:r>
+        <w:t>Purpose</w:t>
+      </w:r>
       <w:bookmarkEnd w:id="2"/>
-    </w:p>
-    <w:p>
-      <w:pPr>
-        <w:pStyle w:val="Heading2"/>
-      </w:pPr>
-      <w:bookmarkStart w:id="3" w:name="_Toc436377462"/>
-      <w:r>
-        <w:t>Purpose</w:t>
-      </w:r>
-      <w:bookmarkEnd w:id="3"/>
     </w:p>
     <w:p>
       <w:r>
@@ -4371,11 +4371,11 @@
       <w:pPr>
         <w:pStyle w:val="Heading2"/>
       </w:pPr>
-      <w:bookmarkStart w:id="4" w:name="_Toc436377463"/>
+      <w:bookmarkStart w:id="3" w:name="_Toc436377463"/>
       <w:r>
         <w:t>Scope</w:t>
       </w:r>
-      <w:bookmarkEnd w:id="4"/>
+      <w:bookmarkEnd w:id="3"/>
     </w:p>
     <w:p>
       <w:r>
@@ -4400,33 +4400,33 @@
       <w:pPr>
         <w:pStyle w:val="Heading1"/>
       </w:pPr>
-      <w:bookmarkStart w:id="5" w:name="_Toc436377464"/>
+      <w:bookmarkStart w:id="4" w:name="_Toc436377464"/>
       <w:r>
         <w:t>Testing summary</w:t>
       </w:r>
+      <w:bookmarkEnd w:id="4"/>
+    </w:p>
+    <w:p>
+      <w:pPr>
+        <w:pStyle w:val="Heading2"/>
+      </w:pPr>
+      <w:bookmarkStart w:id="5" w:name="_Toc436377465"/>
+      <w:r>
+        <w:t>Scope of testing</w:t>
+      </w:r>
       <w:bookmarkEnd w:id="5"/>
     </w:p>
     <w:p>
       <w:pPr>
-        <w:pStyle w:val="Heading2"/>
-      </w:pPr>
-      <w:bookmarkStart w:id="6" w:name="_Toc436377465"/>
-      <w:r>
-        <w:t>Scope of testing</w:t>
-      </w:r>
+        <w:pStyle w:val="Heading3"/>
+      </w:pPr>
+      <w:bookmarkStart w:id="6" w:name="_In_Scope"/>
+      <w:bookmarkStart w:id="7" w:name="_Toc436377466"/>
       <w:bookmarkEnd w:id="6"/>
-    </w:p>
-    <w:p>
-      <w:pPr>
-        <w:pStyle w:val="Heading3"/>
-      </w:pPr>
-      <w:bookmarkStart w:id="7" w:name="_In_Scope"/>
-      <w:bookmarkStart w:id="8" w:name="_Toc436377466"/>
+      <w:r>
+        <w:t>In Scope</w:t>
+      </w:r>
       <w:bookmarkEnd w:id="7"/>
-      <w:r>
-        <w:t>In Scope</w:t>
-      </w:r>
-      <w:bookmarkEnd w:id="8"/>
     </w:p>
     <w:p>
       <w:r>
@@ -4810,6 +4810,7 @@
         </w:numPr>
       </w:pPr>
       <w:r>
+        <w:lastRenderedPageBreak/>
         <w:t>Calendar</w:t>
       </w:r>
     </w:p>
@@ -4877,11 +4878,11 @@
       <w:pPr>
         <w:pStyle w:val="Heading3"/>
       </w:pPr>
-      <w:bookmarkStart w:id="9" w:name="_Toc436377467"/>
+      <w:bookmarkStart w:id="8" w:name="_Toc436377467"/>
       <w:r>
         <w:t>Out of scope</w:t>
       </w:r>
-      <w:bookmarkEnd w:id="9"/>
+      <w:bookmarkEnd w:id="8"/>
     </w:p>
     <w:p>
       <w:r>
@@ -4937,11 +4938,11 @@
       <w:pPr>
         <w:pStyle w:val="Heading1"/>
       </w:pPr>
-      <w:bookmarkStart w:id="10" w:name="_Toc436377468"/>
+      <w:bookmarkStart w:id="9" w:name="_Toc436377468"/>
       <w:r>
         <w:t>Software Risk Issues</w:t>
       </w:r>
-      <w:bookmarkEnd w:id="10"/>
+      <w:bookmarkEnd w:id="9"/>
     </w:p>
     <w:p>
       <w:r>
@@ -5030,27 +5031,27 @@
       <w:pPr>
         <w:pStyle w:val="Heading1"/>
       </w:pPr>
-      <w:bookmarkStart w:id="11" w:name="_Toc436377469"/>
+      <w:bookmarkStart w:id="10" w:name="_Toc436377469"/>
       <w:r>
         <w:t>Approach</w:t>
       </w:r>
+      <w:bookmarkEnd w:id="10"/>
+    </w:p>
+    <w:p>
+      <w:pPr>
+        <w:pStyle w:val="Heading2"/>
+        <w:rPr>
+          <w:lang w:eastAsia="bg-BG"/>
+        </w:rPr>
+      </w:pPr>
+      <w:bookmarkStart w:id="11" w:name="_Toc436377470"/>
+      <w:r>
+        <w:rPr>
+          <w:lang w:eastAsia="bg-BG"/>
+        </w:rPr>
+        <w:t>Testing Levels</w:t>
+      </w:r>
       <w:bookmarkEnd w:id="11"/>
-    </w:p>
-    <w:p>
-      <w:pPr>
-        <w:pStyle w:val="Heading2"/>
-        <w:rPr>
-          <w:lang w:eastAsia="bg-BG"/>
-        </w:rPr>
-      </w:pPr>
-      <w:bookmarkStart w:id="12" w:name="_Toc436377470"/>
-      <w:r>
-        <w:rPr>
-          <w:lang w:eastAsia="bg-BG"/>
-        </w:rPr>
-        <w:t>Testing Levels</w:t>
-      </w:r>
-      <w:bookmarkEnd w:id="12"/>
       <w:r>
         <w:rPr>
           <w:lang w:eastAsia="bg-BG"/>
@@ -5201,6 +5202,7 @@
           <w:b/>
           <w:lang w:eastAsia="bg-BG"/>
         </w:rPr>
+        <w:lastRenderedPageBreak/>
         <w:t>User interface testing</w:t>
       </w:r>
       <w:r>
@@ -5477,13 +5479,13 @@
           <w:lang w:eastAsia="bg-BG"/>
         </w:rPr>
       </w:pPr>
-      <w:bookmarkStart w:id="13" w:name="_Test_Tools"/>
-      <w:bookmarkStart w:id="14" w:name="_Toc436377473"/>
+      <w:bookmarkStart w:id="12" w:name="_Test_Tools"/>
+      <w:bookmarkStart w:id="13" w:name="_Toc436377473"/>
+      <w:bookmarkEnd w:id="12"/>
+      <w:r>
+        <w:t>Test Tools</w:t>
+      </w:r>
       <w:bookmarkEnd w:id="13"/>
-      <w:r>
-        <w:t>Test Tools</w:t>
-      </w:r>
-      <w:bookmarkEnd w:id="14"/>
     </w:p>
     <w:p>
       <w:pPr>
@@ -5623,11 +5625,11 @@
           <w:lang w:eastAsia="bg-BG"/>
         </w:rPr>
       </w:pPr>
-      <w:bookmarkStart w:id="15" w:name="_Toc436377474"/>
+      <w:bookmarkStart w:id="14" w:name="_Toc436377474"/>
       <w:r>
         <w:t>Meetings</w:t>
       </w:r>
-      <w:bookmarkEnd w:id="15"/>
+      <w:bookmarkEnd w:id="14"/>
     </w:p>
     <w:p>
       <w:pPr>
@@ -5712,11 +5714,11 @@
       <w:pPr>
         <w:pStyle w:val="Heading2"/>
       </w:pPr>
-      <w:bookmarkStart w:id="16" w:name="_Toc436377475"/>
+      <w:bookmarkStart w:id="15" w:name="_Toc436377475"/>
       <w:r>
         <w:t>Measures and Metrics</w:t>
       </w:r>
-      <w:bookmarkEnd w:id="16"/>
+      <w:bookmarkEnd w:id="15"/>
     </w:p>
     <w:p>
       <w:pPr>
@@ -5871,6 +5873,7 @@
           <w:b/>
           <w:lang w:eastAsia="bg-BG"/>
         </w:rPr>
+        <w:lastRenderedPageBreak/>
         <w:t>4 (Open)</w:t>
       </w:r>
       <w:r>
@@ -6064,11 +6067,11 @@
       <w:pPr>
         <w:pStyle w:val="Heading1"/>
       </w:pPr>
-      <w:bookmarkStart w:id="17" w:name="_Toc436377476"/>
+      <w:bookmarkStart w:id="16" w:name="_Toc436377476"/>
       <w:r>
         <w:t>Item Pass/Fail Criteria</w:t>
       </w:r>
-      <w:bookmarkEnd w:id="17"/>
+      <w:bookmarkEnd w:id="16"/>
     </w:p>
     <w:p>
       <w:pPr>
@@ -6220,21 +6223,21 @@
       <w:pPr>
         <w:pStyle w:val="Heading1"/>
       </w:pPr>
-      <w:bookmarkStart w:id="18" w:name="_Toc436377483"/>
+      <w:bookmarkStart w:id="17" w:name="_Toc436377483"/>
       <w:r>
         <w:t>Suspension Criteria and Resumption Requirements</w:t>
       </w:r>
+      <w:bookmarkEnd w:id="17"/>
+    </w:p>
+    <w:p>
+      <w:pPr>
+        <w:pStyle w:val="Heading3"/>
+      </w:pPr>
+      <w:bookmarkStart w:id="18" w:name="_Toc436377484"/>
+      <w:r>
+        <w:t>Suspension Criteria</w:t>
+      </w:r>
       <w:bookmarkEnd w:id="18"/>
-    </w:p>
-    <w:p>
-      <w:pPr>
-        <w:pStyle w:val="Heading3"/>
-      </w:pPr>
-      <w:bookmarkStart w:id="19" w:name="_Toc436377484"/>
-      <w:r>
-        <w:t>Suspension Criteria</w:t>
-      </w:r>
-      <w:bookmarkEnd w:id="19"/>
     </w:p>
     <w:p>
       <w:pPr>
@@ -6276,11 +6279,11 @@
       <w:pPr>
         <w:pStyle w:val="Heading3"/>
       </w:pPr>
-      <w:bookmarkStart w:id="20" w:name="_Toc436377485"/>
+      <w:bookmarkStart w:id="19" w:name="_Toc436377485"/>
       <w:r>
         <w:t>Resumption Requirements</w:t>
       </w:r>
-      <w:bookmarkEnd w:id="20"/>
+      <w:bookmarkEnd w:id="19"/>
     </w:p>
     <w:p>
       <w:pPr>
@@ -6311,32 +6314,33 @@
       <w:pPr>
         <w:pStyle w:val="Heading1"/>
       </w:pPr>
-      <w:bookmarkStart w:id="21" w:name="_Toc436377486"/>
+      <w:bookmarkStart w:id="20" w:name="_Toc436377486"/>
       <w:r>
         <w:t>Test Deliverables</w:t>
       </w:r>
+      <w:bookmarkEnd w:id="20"/>
+    </w:p>
+    <w:p>
+      <w:r>
+        <w:t xml:space="preserve">During the </w:t>
+      </w:r>
+      <w:r>
+        <w:t>entire project</w:t>
+      </w:r>
+      <w:r>
+        <w:t xml:space="preserve"> the following test deliverables will be provided:</w:t>
+      </w:r>
+    </w:p>
+    <w:p>
+      <w:pPr>
+        <w:pStyle w:val="Heading2"/>
+      </w:pPr>
+      <w:bookmarkStart w:id="21" w:name="_Toc436377487"/>
+      <w:r>
+        <w:lastRenderedPageBreak/>
+        <w:t>Before testing phase</w:t>
+      </w:r>
       <w:bookmarkEnd w:id="21"/>
-    </w:p>
-    <w:p>
-      <w:r>
-        <w:t xml:space="preserve">During the </w:t>
-      </w:r>
-      <w:r>
-        <w:t>entire project</w:t>
-      </w:r>
-      <w:r>
-        <w:t xml:space="preserve"> the following test deliverables will be provided:</w:t>
-      </w:r>
-    </w:p>
-    <w:p>
-      <w:pPr>
-        <w:pStyle w:val="Heading2"/>
-      </w:pPr>
-      <w:bookmarkStart w:id="22" w:name="_Toc436377487"/>
-      <w:r>
-        <w:t>Before testing phase</w:t>
-      </w:r>
-      <w:bookmarkEnd w:id="22"/>
       <w:r>
         <w:t xml:space="preserve"> </w:t>
       </w:r>
@@ -6390,7 +6394,7 @@
       <w:r>
         <w:t xml:space="preserve"> </w:t>
       </w:r>
-      <w:bookmarkStart w:id="23" w:name="_Toc436377488"/>
+      <w:bookmarkStart w:id="22" w:name="_Toc436377488"/>
       <w:r>
         <w:t xml:space="preserve">During </w:t>
       </w:r>
@@ -6400,7 +6404,7 @@
       <w:r>
         <w:t>Phase</w:t>
       </w:r>
-      <w:bookmarkEnd w:id="23"/>
+      <w:bookmarkEnd w:id="22"/>
     </w:p>
     <w:p>
       <w:pPr>
@@ -6465,7 +6469,7 @@
           <w:shd w:val="clear" w:color="auto" w:fill="auto"/>
         </w:rPr>
       </w:pPr>
-      <w:bookmarkStart w:id="24" w:name="_Toc436377489"/>
+      <w:bookmarkStart w:id="23" w:name="_Toc436377489"/>
       <w:r>
         <w:t xml:space="preserve">After </w:t>
       </w:r>
@@ -6475,7 +6479,7 @@
       <w:r>
         <w:t>Phase</w:t>
       </w:r>
-      <w:bookmarkEnd w:id="24"/>
+      <w:bookmarkEnd w:id="23"/>
     </w:p>
     <w:p>
       <w:pPr>
@@ -6526,11 +6530,11 @@
       <w:pPr>
         <w:pStyle w:val="Heading1"/>
       </w:pPr>
-      <w:bookmarkStart w:id="25" w:name="_Toc436377490"/>
+      <w:bookmarkStart w:id="24" w:name="_Toc436377490"/>
       <w:r>
         <w:t>Remaining Test Tasks</w:t>
       </w:r>
-      <w:bookmarkEnd w:id="25"/>
+      <w:bookmarkEnd w:id="24"/>
     </w:p>
     <w:p>
       <w:r>
@@ -6551,23 +6555,23 @@
       <w:pPr>
         <w:pStyle w:val="Heading1"/>
       </w:pPr>
-      <w:bookmarkStart w:id="26" w:name="_Environmental_Needs"/>
-      <w:bookmarkStart w:id="27" w:name="_Toc436377491"/>
+      <w:bookmarkStart w:id="25" w:name="_Environmental_Needs"/>
+      <w:bookmarkStart w:id="26" w:name="_Toc436377491"/>
+      <w:bookmarkEnd w:id="25"/>
+      <w:r>
+        <w:t>Environmental Needs</w:t>
+      </w:r>
       <w:bookmarkEnd w:id="26"/>
-      <w:r>
-        <w:t>Environmental Needs</w:t>
+    </w:p>
+    <w:p>
+      <w:pPr>
+        <w:pStyle w:val="Heading2"/>
+      </w:pPr>
+      <w:bookmarkStart w:id="27" w:name="_Toc436377492"/>
+      <w:r>
+        <w:t>Central Test environment</w:t>
       </w:r>
       <w:bookmarkEnd w:id="27"/>
-    </w:p>
-    <w:p>
-      <w:pPr>
-        <w:pStyle w:val="Heading2"/>
-      </w:pPr>
-      <w:bookmarkStart w:id="28" w:name="_Toc436377492"/>
-      <w:r>
-        <w:t>Central Test environment</w:t>
-      </w:r>
-      <w:bookmarkEnd w:id="28"/>
     </w:p>
     <w:p>
       <w:pPr>
@@ -6703,11 +6707,11 @@
       <w:pPr>
         <w:pStyle w:val="Heading2"/>
       </w:pPr>
-      <w:bookmarkStart w:id="29" w:name="_Toc436377493"/>
+      <w:bookmarkStart w:id="28" w:name="_Toc436377493"/>
       <w:r>
         <w:t>Client Test environments</w:t>
       </w:r>
-      <w:bookmarkEnd w:id="29"/>
+      <w:bookmarkEnd w:id="28"/>
     </w:p>
     <w:p>
       <w:pPr>
@@ -6810,34 +6814,35 @@
       <w:pPr>
         <w:pStyle w:val="Heading1"/>
       </w:pPr>
-      <w:bookmarkStart w:id="30" w:name="_Toc436377494"/>
+      <w:bookmarkStart w:id="29" w:name="_Toc436377494"/>
       <w:r>
         <w:t>Staffing and Training Needs</w:t>
       </w:r>
+      <w:bookmarkEnd w:id="29"/>
+    </w:p>
+    <w:p>
+      <w:r>
+        <w:lastRenderedPageBreak/>
+        <w:t>This section describes any specific training and staffing needs that are required to deliver the test acceptance plan. The Responsibilities section and Approach section of this document will affect the staffing and training needs.</w:t>
+      </w:r>
+    </w:p>
+    <w:p>
+      <w:r>
+        <w:t>The main benefit of this section is that it communicates the resource requirements and seeks the approval for these resources to support delivery of the test plan.</w:t>
+      </w:r>
+    </w:p>
+    <w:p>
+      <w:pPr>
+        <w:pStyle w:val="Heading2"/>
+      </w:pPr>
+      <w:bookmarkStart w:id="30" w:name="_Toc436377495"/>
+      <w:r>
+        <w:t>Training</w:t>
+      </w:r>
+      <w:r>
+        <w:t xml:space="preserve"> needs</w:t>
+      </w:r>
       <w:bookmarkEnd w:id="30"/>
-    </w:p>
-    <w:p>
-      <w:r>
-        <w:t>This section describes any specific training and staffing needs that are required to deliver the test acceptance plan. The Responsibilities section and Approach section of this document will affect the staffing and training needs.</w:t>
-      </w:r>
-    </w:p>
-    <w:p>
-      <w:r>
-        <w:t>The main benefit of this section is that it communicates the resource requirements and seeks the approval for these resources to support delivery of the test plan.</w:t>
-      </w:r>
-    </w:p>
-    <w:p>
-      <w:pPr>
-        <w:pStyle w:val="Heading2"/>
-      </w:pPr>
-      <w:bookmarkStart w:id="31" w:name="_Toc436377495"/>
-      <w:r>
-        <w:t>Training</w:t>
-      </w:r>
-      <w:r>
-        <w:t xml:space="preserve"> needs</w:t>
-      </w:r>
-      <w:bookmarkEnd w:id="31"/>
     </w:p>
     <w:p>
       <w:r>
@@ -6923,11 +6928,11 @@
       <w:pPr>
         <w:pStyle w:val="Heading2"/>
       </w:pPr>
-      <w:bookmarkStart w:id="32" w:name="_Toc436377496"/>
+      <w:bookmarkStart w:id="31" w:name="_Toc436377496"/>
       <w:r>
         <w:t>Staffing needs</w:t>
       </w:r>
-      <w:bookmarkEnd w:id="32"/>
+      <w:bookmarkEnd w:id="31"/>
     </w:p>
     <w:p>
       <w:r>
@@ -6963,13 +6968,13 @@
       <w:pPr>
         <w:pStyle w:val="Heading1"/>
       </w:pPr>
-      <w:bookmarkStart w:id="33" w:name="_Responsibilities"/>
-      <w:bookmarkStart w:id="34" w:name="_Toc436377497"/>
+      <w:bookmarkStart w:id="32" w:name="_Responsibilities"/>
+      <w:bookmarkStart w:id="33" w:name="_Toc436377497"/>
+      <w:bookmarkEnd w:id="32"/>
+      <w:r>
+        <w:t>Responsibilities</w:t>
+      </w:r>
       <w:bookmarkEnd w:id="33"/>
-      <w:r>
-        <w:t>Responsibilities</w:t>
-      </w:r>
-      <w:bookmarkEnd w:id="34"/>
     </w:p>
     <w:p>
       <w:r>
@@ -7437,6 +7442,7 @@
         <w:rPr>
           <w:rFonts w:cs="Times New Roman"/>
         </w:rPr>
+        <w:lastRenderedPageBreak/>
         <w:t>User Settings</w:t>
       </w:r>
     </w:p>
@@ -7822,11 +7828,11 @@
       <w:pPr>
         <w:pStyle w:val="Heading1"/>
       </w:pPr>
-      <w:bookmarkStart w:id="35" w:name="_Toc436377498"/>
+      <w:bookmarkStart w:id="34" w:name="_Toc436377498"/>
       <w:r>
         <w:t>Schedule</w:t>
       </w:r>
-      <w:bookmarkEnd w:id="35"/>
+      <w:bookmarkEnd w:id="34"/>
     </w:p>
     <w:p/>
     <w:tbl>
@@ -8808,14 +8814,15 @@
       <w:pPr>
         <w:pStyle w:val="Heading1"/>
       </w:pPr>
-      <w:bookmarkStart w:id="36" w:name="_Toc436377499"/>
+      <w:bookmarkStart w:id="35" w:name="_Toc436377499"/>
       <w:r>
         <w:t>Planning Risks and Contingencies</w:t>
       </w:r>
-      <w:bookmarkEnd w:id="36"/>
-    </w:p>
-    <w:p>
-      <w:r>
+      <w:bookmarkEnd w:id="35"/>
+    </w:p>
+    <w:p>
+      <w:r>
+        <w:lastRenderedPageBreak/>
         <w:t>What are the overall risks to the project with an emphasis on the testing process?</w:t>
       </w:r>
     </w:p>
@@ -9135,22 +9142,22 @@
       <w:pPr>
         <w:pStyle w:val="Heading1"/>
       </w:pPr>
-      <w:bookmarkStart w:id="37" w:name="_Toc436377500"/>
+      <w:bookmarkStart w:id="36" w:name="_Toc436377500"/>
       <w:r>
         <w:t>Approvals</w:t>
       </w:r>
+      <w:bookmarkEnd w:id="36"/>
+    </w:p>
+    <w:p/>
+    <w:p>
+      <w:pPr>
+        <w:pStyle w:val="Heading1"/>
+      </w:pPr>
+      <w:bookmarkStart w:id="37" w:name="_Toc436377501"/>
+      <w:r>
+        <w:t>Glossary</w:t>
+      </w:r>
       <w:bookmarkEnd w:id="37"/>
-    </w:p>
-    <w:p/>
-    <w:p>
-      <w:pPr>
-        <w:pStyle w:val="Heading1"/>
-      </w:pPr>
-      <w:bookmarkStart w:id="38" w:name="_Toc436377501"/>
-      <w:r>
-        <w:t>Glossary</w:t>
-      </w:r>
-      <w:bookmarkEnd w:id="38"/>
     </w:p>
     <w:p>
       <w:r>
@@ -9227,7 +9234,15 @@
               <w:t>Telerik Academy Learning System</w:t>
             </w:r>
             <w:r>
-              <w:t xml:space="preserve"> 5.7 (build 20151119.44a964b)</w:t>
+              <w:t xml:space="preserve"> 5.7 (</w:t>
+            </w:r>
+            <w:r>
+              <w:t xml:space="preserve">initial </w:t>
+            </w:r>
+            <w:bookmarkStart w:id="38" w:name="_GoBack"/>
+            <w:bookmarkEnd w:id="38"/>
+            <w:r>
+              <w:t>build 20151119.44a964b)</w:t>
             </w:r>
           </w:p>
         </w:tc>
@@ -9510,6 +9525,7 @@
       </w:pPr>
       <w:bookmarkStart w:id="40" w:name="_Toc436377503"/>
       <w:r>
+        <w:lastRenderedPageBreak/>
         <w:t>Index</w:t>
       </w:r>
       <w:bookmarkEnd w:id="40"/>
@@ -9971,7 +9987,7 @@
       <w:rPr>
         <w:noProof/>
       </w:rPr>
-      <w:t>3</w:t>
+      <w:t>11</w:t>
     </w:r>
     <w:r>
       <w:rPr>
@@ -14661,7 +14677,7 @@
 </file>
 
 <file path=customXml/itemProps3.xml><?xml version="1.0" encoding="utf-8"?>
-<ds:datastoreItem xmlns:ds="http://schemas.openxmlformats.org/officeDocument/2006/customXml" ds:itemID="{1E95A819-3A00-4E74-A62D-04DBD4652083}">
+<ds:datastoreItem xmlns:ds="http://schemas.openxmlformats.org/officeDocument/2006/customXml" ds:itemID="{2281CDA5-84E7-4E91-8ECD-7264613FB532}">
   <ds:schemaRefs>
     <ds:schemaRef ds:uri="http://schemas.openxmlformats.org/officeDocument/2006/bibliography"/>
   </ds:schemaRefs>

</xml_diff>

<commit_message>
Updated Approach, Measures and Metrics - test case priority metrics, Schedule - Team Lead assignments and other small fixes
</commit_message>
<xml_diff>
--- a/Documents/Test Plan.docx
+++ b/Documents/Test Plan.docx
@@ -1,6 +1,6 @@
 
 <file path=word/document.xml><?xml version="1.0" encoding="utf-8"?>
-<w:document xmlns:wpc="http://schemas.microsoft.com/office/word/2010/wordprocessingCanvas" xmlns:cx="http://schemas.microsoft.com/office/drawing/2014/chartex" xmlns:cx1="http://schemas.microsoft.com/office/drawing/2015/9/8/chartex" xmlns:mc="http://schemas.openxmlformats.org/markup-compatibility/2006" xmlns:o="urn:schemas-microsoft-com:office:office" xmlns:r="http://schemas.openxmlformats.org/officeDocument/2006/relationships" xmlns:m="http://schemas.openxmlformats.org/officeDocument/2006/math" xmlns:v="urn:schemas-microsoft-com:vml" xmlns:wp14="http://schemas.microsoft.com/office/word/2010/wordprocessingDrawing" xmlns:wp="http://schemas.openxmlformats.org/drawingml/2006/wordprocessingDrawing" xmlns:w10="urn:schemas-microsoft-com:office:word" xmlns:w="http://schemas.openxmlformats.org/wordprocessingml/2006/main" xmlns:w14="http://schemas.microsoft.com/office/word/2010/wordml" xmlns:w15="http://schemas.microsoft.com/office/word/2012/wordml" xmlns:w16se="http://schemas.microsoft.com/office/word/2015/wordml/symex" xmlns:wpg="http://schemas.microsoft.com/office/word/2010/wordprocessingGroup" xmlns:wpi="http://schemas.microsoft.com/office/word/2010/wordprocessingInk" xmlns:wne="http://schemas.microsoft.com/office/word/2006/wordml" xmlns:wps="http://schemas.microsoft.com/office/word/2010/wordprocessingShape" mc:Ignorable="w14 w15 w16se wp14">
+<w:document xmlns:wpc="http://schemas.microsoft.com/office/word/2010/wordprocessingCanvas" xmlns:mc="http://schemas.openxmlformats.org/markup-compatibility/2006" xmlns:o="urn:schemas-microsoft-com:office:office" xmlns:r="http://schemas.openxmlformats.org/officeDocument/2006/relationships" xmlns:m="http://schemas.openxmlformats.org/officeDocument/2006/math" xmlns:v="urn:schemas-microsoft-com:vml" xmlns:wp14="http://schemas.microsoft.com/office/word/2010/wordprocessingDrawing" xmlns:wp="http://schemas.openxmlformats.org/drawingml/2006/wordprocessingDrawing" xmlns:w10="urn:schemas-microsoft-com:office:word" xmlns:w="http://schemas.openxmlformats.org/wordprocessingml/2006/main" xmlns:w14="http://schemas.microsoft.com/office/word/2010/wordml" xmlns:w15="http://schemas.microsoft.com/office/word/2012/wordml" xmlns:wpg="http://schemas.microsoft.com/office/word/2010/wordprocessingGroup" xmlns:wpi="http://schemas.microsoft.com/office/word/2010/wordprocessingInk" xmlns:wne="http://schemas.microsoft.com/office/word/2006/wordml" xmlns:wps="http://schemas.microsoft.com/office/word/2010/wordprocessingShape" mc:Ignorable="w14 w15 wp14">
   <w:body>
     <w:sdt>
       <w:sdtPr>
@@ -498,10 +498,7 @@
                                   </w:sdtPr>
                                   <w:sdtContent>
                                     <w:r>
-                                      <w:t xml:space="preserve">Testing Base Modules and front-end functionalities from Telerik </w:t>
-                                    </w:r>
-                                    <w:r>
-                                      <w:t>ACADEMY LEARNING SYSTEM (TALS)</w:t>
+                                      <w:t>Testing Base Modules and front-end functionalities from Telerik ACADEMY LEARNING SYSTEM (TALS)</w:t>
                                     </w:r>
                                   </w:sdtContent>
                                 </w:sdt>
@@ -564,10 +561,7 @@
                             </w:sdtPr>
                             <w:sdtContent>
                               <w:r>
-                                <w:t xml:space="preserve">Testing Base Modules and front-end functionalities from Telerik </w:t>
-                              </w:r>
-                              <w:r>
-                                <w:t>ACADEMY LEARNING SYSTEM (TALS)</w:t>
+                                <w:t>Testing Base Modules and front-end functionalities from Telerik ACADEMY LEARNING SYSTEM (TALS)</w:t>
                               </w:r>
                             </w:sdtContent>
                           </w:sdt>
@@ -612,6 +606,8 @@
           <w:caps w:val="0"/>
           <w:color w:val="4C483D" w:themeColor="text2"/>
           <w:spacing w:val="0"/>
+          <w:sz w:val="20"/>
+          <w:szCs w:val="20"/>
         </w:rPr>
         <w:id w:val="-1562630251"/>
         <w:docPartObj>
@@ -4151,6 +4147,12 @@
           <w:szCs w:val="22"/>
         </w:rPr>
         <w:sectPr>
+          <w:headerReference w:type="even" r:id="rId11"/>
+          <w:headerReference w:type="default" r:id="rId12"/>
+          <w:footerReference w:type="even" r:id="rId13"/>
+          <w:footerReference w:type="default" r:id="rId14"/>
+          <w:headerReference w:type="first" r:id="rId15"/>
+          <w:footerReference w:type="first" r:id="rId16"/>
           <w:pgSz w:w="12240" w:h="15840" w:code="1"/>
           <w:pgMar w:top="1080" w:right="1440" w:bottom="1080" w:left="1440" w:header="720" w:footer="576" w:gutter="0"/>
           <w:pgNumType w:start="0"/>
@@ -5347,8 +5349,6 @@
               </w:rPr>
               <w:t xml:space="preserve">Navigation, </w:t>
             </w:r>
-            <w:bookmarkStart w:id="1" w:name="_GoBack"/>
-            <w:bookmarkEnd w:id="1"/>
             <w:r>
               <w:rPr>
                 <w:sz w:val="22"/>
@@ -5369,6 +5369,105 @@
                 <w:szCs w:val="22"/>
               </w:rPr>
               <w:t>ixed small typos</w:t>
+            </w:r>
+          </w:p>
+        </w:tc>
+      </w:tr>
+      <w:tr>
+        <w:trPr>
+          <w:trHeight w:val="325"/>
+        </w:trPr>
+        <w:tc>
+          <w:tcPr>
+            <w:tcW w:w="2106" w:type="dxa"/>
+          </w:tcPr>
+          <w:p>
+            <w:pPr>
+              <w:rPr>
+                <w:sz w:val="22"/>
+                <w:szCs w:val="22"/>
+              </w:rPr>
+            </w:pPr>
+            <w:r>
+              <w:rPr>
+                <w:sz w:val="22"/>
+                <w:szCs w:val="22"/>
+              </w:rPr>
+              <w:t>11.12.2015</w:t>
+            </w:r>
+          </w:p>
+        </w:tc>
+        <w:tc>
+          <w:tcPr>
+            <w:tcW w:w="2293" w:type="dxa"/>
+          </w:tcPr>
+          <w:p>
+            <w:pPr>
+              <w:rPr>
+                <w:sz w:val="22"/>
+                <w:szCs w:val="22"/>
+              </w:rPr>
+            </w:pPr>
+            <w:r>
+              <w:rPr>
+                <w:sz w:val="22"/>
+                <w:szCs w:val="22"/>
+              </w:rPr>
+              <w:t>2.2</w:t>
+            </w:r>
+          </w:p>
+        </w:tc>
+        <w:tc>
+          <w:tcPr>
+            <w:tcW w:w="2289" w:type="dxa"/>
+          </w:tcPr>
+          <w:p>
+            <w:pPr>
+              <w:rPr>
+                <w:sz w:val="22"/>
+                <w:szCs w:val="22"/>
+              </w:rPr>
+            </w:pPr>
+            <w:r>
+              <w:rPr>
+                <w:sz w:val="22"/>
+                <w:szCs w:val="22"/>
+              </w:rPr>
+              <w:t>E. Georgieva</w:t>
+            </w:r>
+          </w:p>
+        </w:tc>
+        <w:tc>
+          <w:tcPr>
+            <w:tcW w:w="2356" w:type="dxa"/>
+          </w:tcPr>
+          <w:p>
+            <w:pPr>
+              <w:rPr>
+                <w:sz w:val="22"/>
+                <w:szCs w:val="22"/>
+              </w:rPr>
+            </w:pPr>
+            <w:r>
+              <w:rPr>
+                <w:sz w:val="22"/>
+                <w:szCs w:val="22"/>
+              </w:rPr>
+              <w:t xml:space="preserve">Updated Approach, Measures and Metrics, </w:t>
+            </w:r>
+            <w:r>
+              <w:rPr>
+                <w:sz w:val="22"/>
+                <w:szCs w:val="22"/>
+              </w:rPr>
+              <w:t>Schedule</w:t>
+            </w:r>
+            <w:r>
+              <w:rPr>
+                <w:sz w:val="22"/>
+                <w:szCs w:val="22"/>
+              </w:rPr>
+              <w:t xml:space="preserve"> and small fixes</w:t>
             </w:r>
           </w:p>
         </w:tc>
@@ -5403,33 +5502,33 @@
       <w:pPr>
         <w:pStyle w:val="Heading1"/>
       </w:pPr>
-      <w:bookmarkStart w:id="2" w:name="_Toc437532057"/>
+      <w:bookmarkStart w:id="1" w:name="_Toc437532057"/>
       <w:r>
         <w:lastRenderedPageBreak/>
         <w:t>Introduction</w:t>
       </w:r>
+      <w:bookmarkEnd w:id="1"/>
+    </w:p>
+    <w:p>
+      <w:pPr>
+        <w:pStyle w:val="Heading2"/>
+        <w:rPr>
+          <w:sz w:val="22"/>
+          <w:szCs w:val="22"/>
+        </w:rPr>
+      </w:pPr>
+      <w:bookmarkStart w:id="2" w:name="_Toc437532058"/>
+      <w:r>
+        <w:rPr>
+          <w:sz w:val="22"/>
+          <w:szCs w:val="22"/>
+        </w:rPr>
+        <w:t>Purpose</w:t>
+      </w:r>
       <w:bookmarkEnd w:id="2"/>
     </w:p>
     <w:p>
       <w:pPr>
-        <w:pStyle w:val="Heading2"/>
-        <w:rPr>
-          <w:sz w:val="22"/>
-          <w:szCs w:val="22"/>
-        </w:rPr>
-      </w:pPr>
-      <w:bookmarkStart w:id="3" w:name="_Toc437532058"/>
-      <w:r>
-        <w:rPr>
-          <w:sz w:val="22"/>
-          <w:szCs w:val="22"/>
-        </w:rPr>
-        <w:t>Purpose</w:t>
-      </w:r>
-      <w:bookmarkEnd w:id="3"/>
-    </w:p>
-    <w:p>
-      <w:pPr>
         <w:rPr>
           <w:sz w:val="22"/>
           <w:szCs w:val="22"/>
@@ -5457,7 +5556,7 @@
         </w:rPr>
         <w:t xml:space="preserve">Link for test environment provided for TALS </w:t>
       </w:r>
-      <w:hyperlink r:id="rId11" w:history="1">
+      <w:hyperlink r:id="rId17" w:history="1">
         <w:r>
           <w:rPr>
             <w:rStyle w:val="Hyperlink"/>
@@ -5483,7 +5582,7 @@
           <w:szCs w:val="22"/>
         </w:rPr>
       </w:pPr>
-      <w:bookmarkStart w:id="4" w:name="_Toc437532059"/>
+      <w:bookmarkStart w:id="3" w:name="_Toc437532059"/>
       <w:r>
         <w:rPr>
           <w:sz w:val="22"/>
@@ -5491,7 +5590,7 @@
         </w:rPr>
         <w:t>Scope</w:t>
       </w:r>
-      <w:bookmarkEnd w:id="4"/>
+      <w:bookmarkEnd w:id="3"/>
     </w:p>
     <w:p>
       <w:pPr>
@@ -5536,49 +5635,49 @@
       <w:pPr>
         <w:pStyle w:val="Heading1"/>
       </w:pPr>
-      <w:bookmarkStart w:id="5" w:name="_Toc437532060"/>
+      <w:bookmarkStart w:id="4" w:name="_Toc437532060"/>
       <w:r>
         <w:t>Testing summary</w:t>
       </w:r>
+      <w:bookmarkEnd w:id="4"/>
+    </w:p>
+    <w:p>
+      <w:pPr>
+        <w:pStyle w:val="Heading2"/>
+        <w:rPr>
+          <w:sz w:val="22"/>
+          <w:szCs w:val="22"/>
+        </w:rPr>
+      </w:pPr>
+      <w:bookmarkStart w:id="5" w:name="_Toc437532061"/>
+      <w:r>
+        <w:rPr>
+          <w:sz w:val="22"/>
+          <w:szCs w:val="22"/>
+        </w:rPr>
+        <w:t>Scope of testing</w:t>
+      </w:r>
       <w:bookmarkEnd w:id="5"/>
     </w:p>
     <w:p>
       <w:pPr>
-        <w:pStyle w:val="Heading2"/>
-        <w:rPr>
-          <w:sz w:val="22"/>
-          <w:szCs w:val="22"/>
-        </w:rPr>
-      </w:pPr>
-      <w:bookmarkStart w:id="6" w:name="_Toc437532061"/>
-      <w:r>
-        <w:rPr>
-          <w:sz w:val="22"/>
-          <w:szCs w:val="22"/>
-        </w:rPr>
-        <w:t>Scope of testing</w:t>
-      </w:r>
+        <w:pStyle w:val="Heading3"/>
+        <w:rPr>
+          <w:sz w:val="22"/>
+          <w:szCs w:val="22"/>
+        </w:rPr>
+      </w:pPr>
+      <w:bookmarkStart w:id="6" w:name="_In_Scope"/>
+      <w:bookmarkStart w:id="7" w:name="_Toc437532062"/>
       <w:bookmarkEnd w:id="6"/>
-    </w:p>
-    <w:p>
-      <w:pPr>
-        <w:pStyle w:val="Heading3"/>
-        <w:rPr>
-          <w:sz w:val="22"/>
-          <w:szCs w:val="22"/>
-        </w:rPr>
-      </w:pPr>
-      <w:bookmarkStart w:id="7" w:name="_In_Scope"/>
-      <w:bookmarkStart w:id="8" w:name="_Toc437532062"/>
+      <w:r>
+        <w:rPr>
+          <w:sz w:val="22"/>
+          <w:szCs w:val="22"/>
+        </w:rPr>
+        <w:t>In Scope</w:t>
+      </w:r>
       <w:bookmarkEnd w:id="7"/>
-      <w:r>
-        <w:rPr>
-          <w:sz w:val="22"/>
-          <w:szCs w:val="22"/>
-        </w:rPr>
-        <w:t>In Scope</w:t>
-      </w:r>
-      <w:bookmarkEnd w:id="8"/>
     </w:p>
     <w:p>
       <w:pPr>
@@ -6247,7 +6346,7 @@
           <w:szCs w:val="22"/>
         </w:rPr>
       </w:pPr>
-      <w:bookmarkStart w:id="9" w:name="_Toc437532063"/>
+      <w:bookmarkStart w:id="8" w:name="_Toc437532063"/>
       <w:r>
         <w:rPr>
           <w:sz w:val="22"/>
@@ -6255,7 +6354,7 @@
         </w:rPr>
         <w:t>Out of scope</w:t>
       </w:r>
-      <w:bookmarkEnd w:id="9"/>
+      <w:bookmarkEnd w:id="8"/>
     </w:p>
     <w:p>
       <w:pPr>
@@ -6351,11 +6450,11 @@
       <w:pPr>
         <w:pStyle w:val="Heading1"/>
       </w:pPr>
-      <w:bookmarkStart w:id="10" w:name="_Toc437532064"/>
+      <w:bookmarkStart w:id="9" w:name="_Toc437532064"/>
       <w:r>
         <w:t>Software Risk Issues</w:t>
       </w:r>
-      <w:bookmarkEnd w:id="10"/>
+      <w:bookmarkEnd w:id="9"/>
     </w:p>
     <w:p>
       <w:pPr>
@@ -6511,29 +6610,77 @@
       <w:pPr>
         <w:pStyle w:val="Heading1"/>
       </w:pPr>
-      <w:bookmarkStart w:id="11" w:name="_Toc437532065"/>
+      <w:bookmarkStart w:id="10" w:name="_Toc437532065"/>
       <w:r>
         <w:t>Approach</w:t>
       </w:r>
+      <w:bookmarkEnd w:id="10"/>
+    </w:p>
+    <w:p>
+      <w:pPr>
+        <w:pStyle w:val="Heading2"/>
+        <w:rPr>
+          <w:sz w:val="22"/>
+          <w:szCs w:val="22"/>
+          <w:lang w:eastAsia="bg-BG"/>
+        </w:rPr>
+      </w:pPr>
+      <w:bookmarkStart w:id="11" w:name="_Toc437532066"/>
+      <w:r>
+        <w:rPr>
+          <w:sz w:val="22"/>
+          <w:szCs w:val="22"/>
+          <w:lang w:eastAsia="bg-BG"/>
+        </w:rPr>
+        <w:t>Testing Levels</w:t>
+      </w:r>
       <w:bookmarkEnd w:id="11"/>
-    </w:p>
-    <w:p>
-      <w:pPr>
-        <w:pStyle w:val="Heading2"/>
-        <w:rPr>
-          <w:sz w:val="22"/>
-          <w:szCs w:val="22"/>
-          <w:lang w:eastAsia="bg-BG"/>
-        </w:rPr>
-      </w:pPr>
-      <w:bookmarkStart w:id="12" w:name="_Toc437532066"/>
-      <w:r>
-        <w:rPr>
-          <w:sz w:val="22"/>
-          <w:szCs w:val="22"/>
-          <w:lang w:eastAsia="bg-BG"/>
-        </w:rPr>
-        <w:t>Testing Levels</w:t>
+      <w:r>
+        <w:rPr>
+          <w:sz w:val="22"/>
+          <w:szCs w:val="22"/>
+          <w:lang w:eastAsia="bg-BG"/>
+        </w:rPr>
+        <w:t xml:space="preserve"> </w:t>
+      </w:r>
+    </w:p>
+    <w:p>
+      <w:pPr>
+        <w:spacing w:before="0" w:after="0"/>
+        <w:rPr>
+          <w:rFonts w:eastAsia="Times New Roman" w:cs="Arial"/>
+          <w:sz w:val="22"/>
+          <w:szCs w:val="22"/>
+          <w:lang w:eastAsia="bg-BG"/>
+        </w:rPr>
+      </w:pPr>
+      <w:r>
+        <w:rPr>
+          <w:rFonts w:eastAsia="Times New Roman" w:cs="Arial"/>
+          <w:sz w:val="22"/>
+          <w:szCs w:val="22"/>
+          <w:lang w:eastAsia="bg-BG"/>
+        </w:rPr>
+        <w:t>The following levels of testing are recognized as required for the system under test:</w:t>
+      </w:r>
+    </w:p>
+    <w:p>
+      <w:pPr>
+        <w:pStyle w:val="Heading3"/>
+        <w:rPr>
+          <w:sz w:val="22"/>
+          <w:szCs w:val="22"/>
+          <w:lang w:eastAsia="bg-BG"/>
+        </w:rPr>
+      </w:pPr>
+      <w:bookmarkStart w:id="12" w:name="_Toc437532067"/>
+      <w:r>
+        <w:rPr>
+          <w:sz w:val="22"/>
+          <w:szCs w:val="22"/>
+          <w:lang w:eastAsia="bg-BG"/>
+        </w:rPr>
+        <w:t xml:space="preserve">Component/Unit </w:t>
       </w:r>
       <w:bookmarkEnd w:id="12"/>
       <w:r>
@@ -6542,27 +6689,56 @@
           <w:szCs w:val="22"/>
           <w:lang w:eastAsia="bg-BG"/>
         </w:rPr>
-        <w:t xml:space="preserve"> </w:t>
-      </w:r>
-    </w:p>
-    <w:p>
-      <w:pPr>
-        <w:spacing w:before="0" w:after="0"/>
-        <w:rPr>
-          <w:rFonts w:eastAsia="Times New Roman" w:cs="Arial"/>
-          <w:sz w:val="22"/>
-          <w:szCs w:val="22"/>
-          <w:lang w:eastAsia="bg-BG"/>
-        </w:rPr>
-      </w:pPr>
-      <w:r>
-        <w:rPr>
-          <w:rFonts w:eastAsia="Times New Roman" w:cs="Arial"/>
-          <w:sz w:val="22"/>
-          <w:szCs w:val="22"/>
-          <w:lang w:eastAsia="bg-BG"/>
-        </w:rPr>
-        <w:t>The following levels of testing are recognized as required for the system under test:</w:t>
+        <w:t>Testing</w:t>
+      </w:r>
+    </w:p>
+    <w:p>
+      <w:pPr>
+        <w:rPr>
+          <w:sz w:val="22"/>
+          <w:szCs w:val="22"/>
+          <w:lang w:eastAsia="bg-BG"/>
+        </w:rPr>
+      </w:pPr>
+      <w:r>
+        <w:rPr>
+          <w:sz w:val="22"/>
+          <w:szCs w:val="22"/>
+          <w:lang w:eastAsia="bg-BG"/>
+        </w:rPr>
+        <w:t xml:space="preserve">This step is </w:t>
+      </w:r>
+      <w:r>
+        <w:rPr>
+          <w:sz w:val="22"/>
+          <w:szCs w:val="22"/>
+          <w:lang w:eastAsia="bg-BG"/>
+        </w:rPr>
+        <w:t>already performed by the development</w:t>
+      </w:r>
+      <w:r>
+        <w:rPr>
+          <w:sz w:val="22"/>
+          <w:szCs w:val="22"/>
+          <w:lang w:eastAsia="bg-BG"/>
+        </w:rPr>
+        <w:t xml:space="preserve"> team</w:t>
+      </w:r>
+      <w:r>
+        <w:rPr>
+          <w:sz w:val="22"/>
+          <w:szCs w:val="22"/>
+          <w:lang w:eastAsia="bg-BG"/>
+        </w:rPr>
+        <w:t xml:space="preserve"> and is considered done</w:t>
+      </w:r>
+      <w:r>
+        <w:rPr>
+          <w:sz w:val="22"/>
+          <w:szCs w:val="22"/>
+          <w:lang w:eastAsia="bg-BG"/>
+        </w:rPr>
+        <w:t>.</w:t>
       </w:r>
     </w:p>
     <w:p>
@@ -6574,14 +6750,14 @@
           <w:lang w:eastAsia="bg-BG"/>
         </w:rPr>
       </w:pPr>
-      <w:bookmarkStart w:id="13" w:name="_Toc437532067"/>
-      <w:r>
-        <w:rPr>
-          <w:sz w:val="22"/>
-          <w:szCs w:val="22"/>
-          <w:lang w:eastAsia="bg-BG"/>
-        </w:rPr>
-        <w:t xml:space="preserve">Component/Unit </w:t>
+      <w:bookmarkStart w:id="13" w:name="_Toc437532068"/>
+      <w:r>
+        <w:rPr>
+          <w:sz w:val="22"/>
+          <w:szCs w:val="22"/>
+          <w:lang w:eastAsia="bg-BG"/>
+        </w:rPr>
+        <w:t xml:space="preserve">Integration </w:t>
       </w:r>
       <w:bookmarkEnd w:id="13"/>
       <w:r>
@@ -6607,39 +6783,55 @@
           <w:szCs w:val="22"/>
           <w:lang w:eastAsia="bg-BG"/>
         </w:rPr>
-        <w:t xml:space="preserve">This step is </w:t>
-      </w:r>
-      <w:r>
-        <w:rPr>
-          <w:sz w:val="22"/>
-          <w:szCs w:val="22"/>
-          <w:lang w:eastAsia="bg-BG"/>
-        </w:rPr>
-        <w:t>already performed by the development</w:t>
-      </w:r>
-      <w:r>
-        <w:rPr>
-          <w:sz w:val="22"/>
-          <w:szCs w:val="22"/>
-          <w:lang w:eastAsia="bg-BG"/>
-        </w:rPr>
-        <w:t xml:space="preserve"> team</w:t>
-      </w:r>
-      <w:r>
-        <w:rPr>
-          <w:sz w:val="22"/>
-          <w:szCs w:val="22"/>
-          <w:lang w:eastAsia="bg-BG"/>
-        </w:rPr>
-        <w:t xml:space="preserve"> and is considered done</w:t>
-      </w:r>
-      <w:r>
-        <w:rPr>
-          <w:sz w:val="22"/>
-          <w:szCs w:val="22"/>
-          <w:lang w:eastAsia="bg-BG"/>
-        </w:rPr>
-        <w:t>.</w:t>
+        <w:t xml:space="preserve">This step is already performed by </w:t>
+      </w:r>
+      <w:r>
+        <w:rPr>
+          <w:sz w:val="22"/>
+          <w:szCs w:val="22"/>
+          <w:lang w:eastAsia="bg-BG"/>
+        </w:rPr>
+        <w:t>the development</w:t>
+      </w:r>
+      <w:r>
+        <w:rPr>
+          <w:sz w:val="22"/>
+          <w:szCs w:val="22"/>
+          <w:lang w:eastAsia="bg-BG"/>
+        </w:rPr>
+        <w:t xml:space="preserve"> team, when new modules were developed and added to the system. QA Team may also perform integration testing to ensure that modules integrate </w:t>
+      </w:r>
+      <w:r>
+        <w:rPr>
+          <w:sz w:val="22"/>
+          <w:szCs w:val="22"/>
+          <w:lang w:eastAsia="bg-BG"/>
+        </w:rPr>
+        <w:t>without defect issues</w:t>
+      </w:r>
+      <w:r>
+        <w:rPr>
+          <w:sz w:val="22"/>
+          <w:szCs w:val="22"/>
+          <w:lang w:eastAsia="bg-BG"/>
+        </w:rPr>
+        <w:t xml:space="preserve"> from </w:t>
+      </w:r>
+      <w:r>
+        <w:rPr>
+          <w:sz w:val="22"/>
+          <w:szCs w:val="22"/>
+          <w:lang w:eastAsia="bg-BG"/>
+        </w:rPr>
+        <w:t>users’</w:t>
+      </w:r>
+      <w:r>
+        <w:rPr>
+          <w:sz w:val="22"/>
+          <w:szCs w:val="22"/>
+          <w:lang w:eastAsia="bg-BG"/>
+        </w:rPr>
+        <w:t xml:space="preserve"> perspective. Such testing will be performed using black-box testing method with manual and automated tests.  </w:t>
       </w:r>
     </w:p>
     <w:p>
@@ -6651,84 +6843,7 @@
           <w:lang w:eastAsia="bg-BG"/>
         </w:rPr>
       </w:pPr>
-      <w:bookmarkStart w:id="14" w:name="_Toc437532068"/>
-      <w:r>
-        <w:rPr>
-          <w:sz w:val="22"/>
-          <w:szCs w:val="22"/>
-          <w:lang w:eastAsia="bg-BG"/>
-        </w:rPr>
-        <w:t xml:space="preserve">Integration </w:t>
-      </w:r>
-      <w:bookmarkEnd w:id="14"/>
-      <w:r>
-        <w:rPr>
-          <w:sz w:val="22"/>
-          <w:szCs w:val="22"/>
-          <w:lang w:eastAsia="bg-BG"/>
-        </w:rPr>
-        <w:t>Testing</w:t>
-      </w:r>
-    </w:p>
-    <w:p>
-      <w:pPr>
-        <w:rPr>
-          <w:sz w:val="22"/>
-          <w:szCs w:val="22"/>
-          <w:lang w:eastAsia="bg-BG"/>
-        </w:rPr>
-      </w:pPr>
-      <w:r>
-        <w:rPr>
-          <w:sz w:val="22"/>
-          <w:szCs w:val="22"/>
-          <w:lang w:eastAsia="bg-BG"/>
-        </w:rPr>
-        <w:t xml:space="preserve">This step is already performed by </w:t>
-      </w:r>
-      <w:r>
-        <w:rPr>
-          <w:sz w:val="22"/>
-          <w:szCs w:val="22"/>
-          <w:lang w:eastAsia="bg-BG"/>
-        </w:rPr>
-        <w:t>the development</w:t>
-      </w:r>
-      <w:r>
-        <w:rPr>
-          <w:sz w:val="22"/>
-          <w:szCs w:val="22"/>
-          <w:lang w:eastAsia="bg-BG"/>
-        </w:rPr>
-        <w:t xml:space="preserve"> team, when new modules were developed and added to the system. QA Team may also perform integration testing to ensure that modules integrate properly from </w:t>
-      </w:r>
-      <w:r>
-        <w:rPr>
-          <w:sz w:val="22"/>
-          <w:szCs w:val="22"/>
-          <w:lang w:eastAsia="bg-BG"/>
-        </w:rPr>
-        <w:t>users’</w:t>
-      </w:r>
-      <w:r>
-        <w:rPr>
-          <w:sz w:val="22"/>
-          <w:szCs w:val="22"/>
-          <w:lang w:eastAsia="bg-BG"/>
-        </w:rPr>
-        <w:t xml:space="preserve"> perspective. Such testing will be performed using black-box testing method with manual and automated tests.  </w:t>
-      </w:r>
-    </w:p>
-    <w:p>
-      <w:pPr>
-        <w:pStyle w:val="Heading3"/>
-        <w:rPr>
-          <w:sz w:val="22"/>
-          <w:szCs w:val="22"/>
-          <w:lang w:eastAsia="bg-BG"/>
-        </w:rPr>
-      </w:pPr>
-      <w:bookmarkStart w:id="15" w:name="_Toc437532069"/>
+      <w:bookmarkStart w:id="14" w:name="_Toc437532069"/>
       <w:r>
         <w:rPr>
           <w:sz w:val="22"/>
@@ -6738,7 +6853,7 @@
         <w:lastRenderedPageBreak/>
         <w:t xml:space="preserve">System </w:t>
       </w:r>
-      <w:bookmarkEnd w:id="15"/>
+      <w:bookmarkEnd w:id="14"/>
       <w:r>
         <w:rPr>
           <w:sz w:val="22"/>
@@ -6818,7 +6933,23 @@
           <w:szCs w:val="22"/>
           <w:lang w:eastAsia="bg-BG"/>
         </w:rPr>
-        <w:t xml:space="preserve"> – will ensure that users are provided with proper access and navigation in order to use the functionalities of the modules that are in the scope.</w:t>
+        <w:t xml:space="preserve"> – will ensure that users are provided with </w:t>
+      </w:r>
+      <w:r>
+        <w:rPr>
+          <w:sz w:val="22"/>
+          <w:szCs w:val="22"/>
+          <w:lang w:eastAsia="bg-BG"/>
+        </w:rPr>
+        <w:t>user role</w:t>
+      </w:r>
+      <w:r>
+        <w:rPr>
+          <w:sz w:val="22"/>
+          <w:szCs w:val="22"/>
+          <w:lang w:eastAsia="bg-BG"/>
+        </w:rPr>
+        <w:t xml:space="preserve"> access and navigation in order to use the functionalities of the modules that are in the scope.</w:t>
       </w:r>
     </w:p>
     <w:p>
@@ -6921,7 +7052,39 @@
           <w:szCs w:val="22"/>
           <w:lang w:eastAsia="bg-BG"/>
         </w:rPr>
-        <w:t>This type of testing will ensure that all modules in scope of testing respond within reasonable time. The actual time depends on the functionality of each of the modules. More specific criteria will be defined in a separate document containing details for the performance testing.</w:t>
+        <w:t xml:space="preserve">This type of testing will ensure that </w:t>
+      </w:r>
+      <w:r>
+        <w:rPr>
+          <w:sz w:val="22"/>
+          <w:szCs w:val="22"/>
+          <w:lang w:eastAsia="bg-BG"/>
+        </w:rPr>
+        <w:t xml:space="preserve">the response time of </w:t>
+      </w:r>
+      <w:r>
+        <w:rPr>
+          <w:sz w:val="22"/>
+          <w:szCs w:val="22"/>
+          <w:lang w:eastAsia="bg-BG"/>
+        </w:rPr>
+        <w:t>all modules in scope of testing</w:t>
+      </w:r>
+      <w:r>
+        <w:rPr>
+          <w:sz w:val="22"/>
+          <w:szCs w:val="22"/>
+          <w:lang w:eastAsia="bg-BG"/>
+        </w:rPr>
+        <w:t xml:space="preserve"> is no more than 30 seconds</w:t>
+      </w:r>
+      <w:r>
+        <w:rPr>
+          <w:sz w:val="22"/>
+          <w:szCs w:val="22"/>
+          <w:lang w:eastAsia="bg-BG"/>
+        </w:rPr>
+        <w:t>. The actual time depends on the functionality of each of the modules. More specific criteria will be defined in a separate document containing details for the performance testing.</w:t>
       </w:r>
     </w:p>
     <w:p>
@@ -7014,7 +7177,23 @@
           <w:szCs w:val="22"/>
           <w:lang w:eastAsia="bg-BG"/>
         </w:rPr>
-        <w:t xml:space="preserve"> – only users with proper privileges may access the admin part</w:t>
+        <w:t xml:space="preserve"> – only users with </w:t>
+      </w:r>
+      <w:r>
+        <w:rPr>
+          <w:sz w:val="22"/>
+          <w:szCs w:val="22"/>
+          <w:lang w:eastAsia="bg-BG"/>
+        </w:rPr>
+        <w:t>admin role</w:t>
+      </w:r>
+      <w:r>
+        <w:rPr>
+          <w:sz w:val="22"/>
+          <w:szCs w:val="22"/>
+          <w:lang w:eastAsia="bg-BG"/>
+        </w:rPr>
+        <w:t xml:space="preserve"> privileges may access the admin part</w:t>
       </w:r>
     </w:p>
     <w:p>
@@ -7095,6 +7274,14 @@
         </w:rPr>
         <w:t>y to the modified one</w:t>
       </w:r>
+      <w:r>
+        <w:rPr>
+          <w:sz w:val="22"/>
+          <w:szCs w:val="22"/>
+          <w:lang w:eastAsia="bg-BG"/>
+        </w:rPr>
+        <w:t>.</w:t>
+      </w:r>
     </w:p>
     <w:p>
       <w:pPr>
@@ -7106,7 +7293,7 @@
           <w:lang w:eastAsia="bg-BG"/>
         </w:rPr>
       </w:pPr>
-      <w:bookmarkStart w:id="16" w:name="_Toc437532070"/>
+      <w:bookmarkStart w:id="15" w:name="_Toc437532070"/>
       <w:r>
         <w:rPr>
           <w:sz w:val="22"/>
@@ -7115,93 +7302,85 @@
         </w:rPr>
         <w:t>Acceptance</w:t>
       </w:r>
+      <w:bookmarkEnd w:id="15"/>
+      <w:r>
+        <w:rPr>
+          <w:sz w:val="22"/>
+          <w:szCs w:val="22"/>
+          <w:lang w:eastAsia="bg-BG"/>
+        </w:rPr>
+        <w:t xml:space="preserve"> Testing</w:t>
+      </w:r>
+    </w:p>
+    <w:p>
+      <w:pPr>
+        <w:spacing w:before="0" w:after="0"/>
+        <w:rPr>
+          <w:rFonts w:eastAsia="Times New Roman" w:cs="Arial"/>
+          <w:sz w:val="22"/>
+          <w:szCs w:val="22"/>
+          <w:lang w:eastAsia="bg-BG"/>
+        </w:rPr>
+      </w:pPr>
+      <w:r>
+        <w:rPr>
+          <w:rFonts w:eastAsia="Times New Roman" w:cs="Arial"/>
+          <w:sz w:val="22"/>
+          <w:szCs w:val="22"/>
+          <w:lang w:eastAsia="bg-BG"/>
+        </w:rPr>
+        <w:t>The stakeholders and the product o</w:t>
+      </w:r>
+      <w:r>
+        <w:rPr>
+          <w:rFonts w:eastAsia="Times New Roman" w:cs="Arial"/>
+          <w:sz w:val="22"/>
+          <w:szCs w:val="22"/>
+          <w:lang w:eastAsia="bg-BG"/>
+        </w:rPr>
+        <w:t xml:space="preserve">wner have decided </w:t>
+      </w:r>
+      <w:r>
+        <w:rPr>
+          <w:rFonts w:eastAsia="Times New Roman" w:cs="Arial"/>
+          <w:sz w:val="22"/>
+          <w:szCs w:val="22"/>
+          <w:lang w:eastAsia="bg-BG"/>
+        </w:rPr>
+        <w:t>that actual acceptance testing would be skipped. Instead the test team should deliver a presentation of all testing activities on a final teamwork defense.</w:t>
+      </w:r>
+    </w:p>
+    <w:p>
+      <w:pPr>
+        <w:spacing w:before="0" w:after="0"/>
+        <w:rPr>
+          <w:rFonts w:eastAsia="Times New Roman" w:cs="Arial"/>
+          <w:sz w:val="22"/>
+          <w:szCs w:val="22"/>
+          <w:lang w:eastAsia="bg-BG"/>
+        </w:rPr>
+      </w:pPr>
+    </w:p>
+    <w:p>
+      <w:pPr>
+        <w:pStyle w:val="Heading2"/>
+        <w:rPr>
+          <w:sz w:val="22"/>
+          <w:szCs w:val="22"/>
+          <w:lang w:eastAsia="bg-BG"/>
+        </w:rPr>
+      </w:pPr>
+      <w:bookmarkStart w:id="16" w:name="_Test_Tools"/>
+      <w:bookmarkStart w:id="17" w:name="_Toc437532071"/>
       <w:bookmarkEnd w:id="16"/>
       <w:r>
         <w:rPr>
           <w:sz w:val="22"/>
           <w:szCs w:val="22"/>
-          <w:lang w:eastAsia="bg-BG"/>
-        </w:rPr>
-        <w:t xml:space="preserve"> </w:t>
-      </w:r>
-      <w:r>
-        <w:rPr>
-          <w:sz w:val="22"/>
-          <w:szCs w:val="22"/>
-          <w:lang w:eastAsia="bg-BG"/>
-        </w:rPr>
-        <w:t>Testing</w:t>
-      </w:r>
-    </w:p>
-    <w:p>
-      <w:pPr>
-        <w:spacing w:before="0" w:after="0"/>
-        <w:rPr>
-          <w:rFonts w:eastAsia="Times New Roman" w:cs="Arial"/>
-          <w:sz w:val="22"/>
-          <w:szCs w:val="22"/>
-          <w:lang w:eastAsia="bg-BG"/>
-        </w:rPr>
-      </w:pPr>
-      <w:r>
-        <w:rPr>
-          <w:rFonts w:eastAsia="Times New Roman" w:cs="Arial"/>
-          <w:sz w:val="22"/>
-          <w:szCs w:val="22"/>
-          <w:lang w:eastAsia="bg-BG"/>
-        </w:rPr>
-        <w:t>The stakeholders and the product o</w:t>
-      </w:r>
-      <w:r>
-        <w:rPr>
-          <w:rFonts w:eastAsia="Times New Roman" w:cs="Arial"/>
-          <w:sz w:val="22"/>
-          <w:szCs w:val="22"/>
-          <w:lang w:eastAsia="bg-BG"/>
-        </w:rPr>
-        <w:t xml:space="preserve">wner have decided </w:t>
-      </w:r>
-      <w:r>
-        <w:rPr>
-          <w:rFonts w:eastAsia="Times New Roman" w:cs="Arial"/>
-          <w:sz w:val="22"/>
-          <w:szCs w:val="22"/>
-          <w:lang w:eastAsia="bg-BG"/>
-        </w:rPr>
-        <w:t>that actual acceptance testing would be skipped. Instead the test team should deliver a presentation of all testing activities on a final teamwork defense.</w:t>
-      </w:r>
-    </w:p>
-    <w:p>
-      <w:pPr>
-        <w:spacing w:before="0" w:after="0"/>
-        <w:rPr>
-          <w:rFonts w:eastAsia="Times New Roman" w:cs="Arial"/>
-          <w:sz w:val="22"/>
-          <w:szCs w:val="22"/>
-          <w:lang w:eastAsia="bg-BG"/>
-        </w:rPr>
-      </w:pPr>
-    </w:p>
-    <w:p>
-      <w:pPr>
-        <w:pStyle w:val="Heading2"/>
-        <w:rPr>
-          <w:sz w:val="22"/>
-          <w:szCs w:val="22"/>
-          <w:lang w:eastAsia="bg-BG"/>
-        </w:rPr>
-      </w:pPr>
-      <w:bookmarkStart w:id="17" w:name="_Test_Tools"/>
-      <w:bookmarkStart w:id="18" w:name="_Toc437532071"/>
+        </w:rPr>
+        <w:t>Test Tools</w:t>
+      </w:r>
       <w:bookmarkEnd w:id="17"/>
-      <w:r>
-        <w:rPr>
-          <w:sz w:val="22"/>
-          <w:szCs w:val="22"/>
-        </w:rPr>
-        <w:t>Test Tools</w:t>
-      </w:r>
-      <w:bookmarkEnd w:id="18"/>
     </w:p>
     <w:p>
       <w:pPr>
@@ -7400,7 +7579,34 @@
           <w:szCs w:val="22"/>
           <w:lang w:eastAsia="bg-BG"/>
         </w:rPr>
-        <w:t xml:space="preserve">GitHub </w:t>
+        <w:t>Team Foundation Server (</w:t>
+      </w:r>
+      <w:r>
+        <w:rPr>
+          <w:b/>
+          <w:sz w:val="22"/>
+          <w:szCs w:val="22"/>
+          <w:lang w:eastAsia="bg-BG"/>
+        </w:rPr>
+        <w:t>TFS</w:t>
+      </w:r>
+      <w:r>
+        <w:rPr>
+          <w:b/>
+          <w:sz w:val="22"/>
+          <w:szCs w:val="22"/>
+          <w:lang w:eastAsia="bg-BG"/>
+        </w:rPr>
+        <w:t>)</w:t>
+      </w:r>
+      <w:r>
+        <w:rPr>
+          <w:b/>
+          <w:sz w:val="22"/>
+          <w:szCs w:val="22"/>
+          <w:lang w:eastAsia="bg-BG"/>
+        </w:rPr>
+        <w:t xml:space="preserve"> </w:t>
       </w:r>
       <w:r>
         <w:rPr>
@@ -7410,6 +7616,33 @@
         </w:rPr>
         <w:t>– for source control</w:t>
       </w:r>
+      <w:r>
+        <w:rPr>
+          <w:sz w:val="22"/>
+          <w:szCs w:val="22"/>
+          <w:lang w:eastAsia="bg-BG"/>
+        </w:rPr>
+        <w:t xml:space="preserve"> (</w:t>
+      </w:r>
+      <w:hyperlink r:id="rId18" w:history="1">
+        <w:r>
+          <w:rPr>
+            <w:rStyle w:val="Hyperlink"/>
+            <w:sz w:val="22"/>
+            <w:szCs w:val="22"/>
+            <w:lang w:eastAsia="bg-BG"/>
+          </w:rPr>
+          <w:t>server link</w:t>
+        </w:r>
+      </w:hyperlink>
+      <w:r>
+        <w:rPr>
+          <w:sz w:val="22"/>
+          <w:szCs w:val="22"/>
+          <w:lang w:eastAsia="bg-BG"/>
+        </w:rPr>
+        <w:t>)</w:t>
+      </w:r>
     </w:p>
     <w:p>
       <w:pPr>
@@ -7420,7 +7653,7 @@
           <w:lang w:eastAsia="bg-BG"/>
         </w:rPr>
       </w:pPr>
-      <w:bookmarkStart w:id="19" w:name="_Toc437532072"/>
+      <w:bookmarkStart w:id="18" w:name="_Toc437532072"/>
       <w:r>
         <w:rPr>
           <w:sz w:val="22"/>
@@ -7428,118 +7661,118 @@
         </w:rPr>
         <w:t>Meetings</w:t>
       </w:r>
+      <w:bookmarkEnd w:id="18"/>
+    </w:p>
+    <w:p>
+      <w:pPr>
+        <w:spacing w:before="0" w:after="0"/>
+        <w:rPr>
+          <w:rFonts w:eastAsia="Times New Roman" w:cs="Arial"/>
+          <w:sz w:val="22"/>
+          <w:szCs w:val="22"/>
+          <w:lang w:eastAsia="bg-BG"/>
+        </w:rPr>
+      </w:pPr>
+      <w:r>
+        <w:rPr>
+          <w:rFonts w:eastAsia="Times New Roman" w:cs="Arial"/>
+          <w:sz w:val="22"/>
+          <w:szCs w:val="22"/>
+          <w:lang w:val="bg-BG" w:eastAsia="bg-BG"/>
+        </w:rPr>
+        <w:lastRenderedPageBreak/>
+        <w:t xml:space="preserve">The test team will meet every </w:t>
+      </w:r>
+      <w:r>
+        <w:rPr>
+          <w:rFonts w:eastAsia="Times New Roman" w:cs="Arial"/>
+          <w:sz w:val="22"/>
+          <w:szCs w:val="22"/>
+          <w:lang w:eastAsia="bg-BG"/>
+        </w:rPr>
+        <w:t xml:space="preserve">day </w:t>
+      </w:r>
+      <w:r>
+        <w:rPr>
+          <w:rFonts w:eastAsia="Times New Roman" w:cs="Arial"/>
+          <w:sz w:val="22"/>
+          <w:szCs w:val="22"/>
+          <w:lang w:val="bg-BG" w:eastAsia="bg-BG"/>
+        </w:rPr>
+        <w:t>to evaluate progress to date and to identify error trends and problems as early as possible.</w:t>
+      </w:r>
+      <w:r>
+        <w:rPr>
+          <w:rFonts w:eastAsia="Times New Roman" w:cs="Arial"/>
+          <w:sz w:val="22"/>
+          <w:szCs w:val="22"/>
+          <w:lang w:eastAsia="bg-BG"/>
+        </w:rPr>
+        <w:t xml:space="preserve"> The meetings can be from distance using Skype, if it is necessary.</w:t>
+      </w:r>
+      <w:r>
+        <w:rPr>
+          <w:rFonts w:eastAsia="Times New Roman" w:cs="Arial"/>
+          <w:sz w:val="22"/>
+          <w:szCs w:val="22"/>
+          <w:lang w:val="bg-BG" w:eastAsia="bg-BG"/>
+        </w:rPr>
+        <w:t xml:space="preserve"> The test team leader will meet with </w:t>
+      </w:r>
+      <w:r>
+        <w:rPr>
+          <w:rFonts w:eastAsia="Times New Roman" w:cs="Arial"/>
+          <w:sz w:val="22"/>
+          <w:szCs w:val="22"/>
+          <w:lang w:eastAsia="bg-BG"/>
+        </w:rPr>
+        <w:t>product</w:t>
+      </w:r>
+      <w:r>
+        <w:rPr>
+          <w:rFonts w:eastAsia="Times New Roman" w:cs="Arial"/>
+          <w:sz w:val="22"/>
+          <w:szCs w:val="22"/>
+          <w:lang w:val="bg-BG" w:eastAsia="bg-BG"/>
+        </w:rPr>
+        <w:t xml:space="preserve"> </w:t>
+      </w:r>
+      <w:r>
+        <w:rPr>
+          <w:rFonts w:eastAsia="Times New Roman" w:cs="Arial"/>
+          <w:sz w:val="22"/>
+          <w:szCs w:val="22"/>
+          <w:lang w:eastAsia="bg-BG"/>
+        </w:rPr>
+        <w:t>owner</w:t>
+      </w:r>
+      <w:r>
+        <w:rPr>
+          <w:rFonts w:eastAsia="Times New Roman" w:cs="Arial"/>
+          <w:sz w:val="22"/>
+          <w:szCs w:val="22"/>
+          <w:lang w:val="bg-BG" w:eastAsia="bg-BG"/>
+        </w:rPr>
+        <w:t xml:space="preserve"> once every two weeks. </w:t>
+      </w:r>
+    </w:p>
+    <w:p>
+      <w:pPr>
+        <w:pStyle w:val="Heading2"/>
+        <w:rPr>
+          <w:sz w:val="22"/>
+          <w:szCs w:val="22"/>
+        </w:rPr>
+      </w:pPr>
+      <w:bookmarkStart w:id="19" w:name="_Toc437532073"/>
+      <w:r>
+        <w:rPr>
+          <w:sz w:val="22"/>
+          <w:szCs w:val="22"/>
+        </w:rPr>
+        <w:t>Measures and Metrics</w:t>
+      </w:r>
       <w:bookmarkEnd w:id="19"/>
-    </w:p>
-    <w:p>
-      <w:pPr>
-        <w:spacing w:before="0" w:after="0"/>
-        <w:rPr>
-          <w:rFonts w:eastAsia="Times New Roman" w:cs="Arial"/>
-          <w:sz w:val="22"/>
-          <w:szCs w:val="22"/>
-          <w:lang w:eastAsia="bg-BG"/>
-        </w:rPr>
-      </w:pPr>
-      <w:r>
-        <w:rPr>
-          <w:rFonts w:eastAsia="Times New Roman" w:cs="Arial"/>
-          <w:sz w:val="22"/>
-          <w:szCs w:val="22"/>
-          <w:lang w:val="bg-BG" w:eastAsia="bg-BG"/>
-        </w:rPr>
-        <w:t xml:space="preserve">The test team will meet every </w:t>
-      </w:r>
-      <w:r>
-        <w:rPr>
-          <w:rFonts w:eastAsia="Times New Roman" w:cs="Arial"/>
-          <w:sz w:val="22"/>
-          <w:szCs w:val="22"/>
-          <w:lang w:eastAsia="bg-BG"/>
-        </w:rPr>
-        <w:t xml:space="preserve">day </w:t>
-      </w:r>
-      <w:r>
-        <w:rPr>
-          <w:rFonts w:eastAsia="Times New Roman" w:cs="Arial"/>
-          <w:sz w:val="22"/>
-          <w:szCs w:val="22"/>
-          <w:lang w:val="bg-BG" w:eastAsia="bg-BG"/>
-        </w:rPr>
-        <w:t>to evaluate progress to date and to identify error trends and problems as early as possible.</w:t>
-      </w:r>
-      <w:r>
-        <w:rPr>
-          <w:rFonts w:eastAsia="Times New Roman" w:cs="Arial"/>
-          <w:sz w:val="22"/>
-          <w:szCs w:val="22"/>
-          <w:lang w:eastAsia="bg-BG"/>
-        </w:rPr>
-        <w:t xml:space="preserve"> The meetings can be from distance using Skype, if it is necessary.</w:t>
-      </w:r>
-      <w:r>
-        <w:rPr>
-          <w:rFonts w:eastAsia="Times New Roman" w:cs="Arial"/>
-          <w:sz w:val="22"/>
-          <w:szCs w:val="22"/>
-          <w:lang w:val="bg-BG" w:eastAsia="bg-BG"/>
-        </w:rPr>
-        <w:t xml:space="preserve"> The test team leader will meet with </w:t>
-      </w:r>
-      <w:r>
-        <w:rPr>
-          <w:rFonts w:eastAsia="Times New Roman" w:cs="Arial"/>
-          <w:sz w:val="22"/>
-          <w:szCs w:val="22"/>
-          <w:lang w:eastAsia="bg-BG"/>
-        </w:rPr>
-        <w:t>product</w:t>
-      </w:r>
-      <w:r>
-        <w:rPr>
-          <w:rFonts w:eastAsia="Times New Roman" w:cs="Arial"/>
-          <w:sz w:val="22"/>
-          <w:szCs w:val="22"/>
-          <w:lang w:val="bg-BG" w:eastAsia="bg-BG"/>
-        </w:rPr>
-        <w:t xml:space="preserve"> </w:t>
-      </w:r>
-      <w:r>
-        <w:rPr>
-          <w:rFonts w:eastAsia="Times New Roman" w:cs="Arial"/>
-          <w:sz w:val="22"/>
-          <w:szCs w:val="22"/>
-          <w:lang w:eastAsia="bg-BG"/>
-        </w:rPr>
-        <w:t>owner</w:t>
-      </w:r>
-      <w:r>
-        <w:rPr>
-          <w:rFonts w:eastAsia="Times New Roman" w:cs="Arial"/>
-          <w:sz w:val="22"/>
-          <w:szCs w:val="22"/>
-          <w:lang w:val="bg-BG" w:eastAsia="bg-BG"/>
-        </w:rPr>
-        <w:t xml:space="preserve"> once every two weeks. </w:t>
-      </w:r>
-    </w:p>
-    <w:p>
-      <w:pPr>
-        <w:pStyle w:val="Heading2"/>
-        <w:rPr>
-          <w:sz w:val="22"/>
-          <w:szCs w:val="22"/>
-        </w:rPr>
-      </w:pPr>
-      <w:bookmarkStart w:id="20" w:name="_Toc437532073"/>
-      <w:r>
-        <w:rPr>
-          <w:sz w:val="22"/>
-          <w:szCs w:val="22"/>
-        </w:rPr>
-        <w:lastRenderedPageBreak/>
-        <w:t>Measures and Metrics</w:t>
-      </w:r>
-      <w:bookmarkEnd w:id="20"/>
     </w:p>
     <w:p>
       <w:pPr>
@@ -7768,7 +8001,26 @@
           <w:szCs w:val="22"/>
           <w:lang w:eastAsia="bg-BG"/>
         </w:rPr>
-        <w:t>The following bug severity metrics were recognized by the bug tracking system:</w:t>
+        <w:t xml:space="preserve">The following </w:t>
+      </w:r>
+      <w:r>
+        <w:rPr>
+          <w:rFonts w:eastAsia="Times New Roman" w:cs="Arial"/>
+          <w:b/>
+          <w:sz w:val="22"/>
+          <w:szCs w:val="22"/>
+          <w:lang w:eastAsia="bg-BG"/>
+        </w:rPr>
+        <w:t>bug severity</w:t>
+      </w:r>
+      <w:r>
+        <w:rPr>
+          <w:rFonts w:eastAsia="Times New Roman" w:cs="Arial"/>
+          <w:sz w:val="22"/>
+          <w:szCs w:val="22"/>
+          <w:lang w:eastAsia="bg-BG"/>
+        </w:rPr>
+        <w:t xml:space="preserve"> metrics were recognized by the bug tracking system:</w:t>
       </w:r>
     </w:p>
     <w:p>
@@ -7959,49 +8211,574 @@
     </w:p>
     <w:p>
       <w:pPr>
+        <w:spacing w:before="0" w:after="0"/>
+        <w:rPr>
+          <w:rFonts w:eastAsia="Times New Roman" w:cs="Arial"/>
+          <w:sz w:val="22"/>
+          <w:szCs w:val="22"/>
+          <w:lang w:eastAsia="bg-BG"/>
+        </w:rPr>
+      </w:pPr>
+      <w:r>
+        <w:rPr>
+          <w:rFonts w:eastAsia="Times New Roman" w:cs="Arial"/>
+          <w:sz w:val="22"/>
+          <w:szCs w:val="22"/>
+          <w:lang w:eastAsia="bg-BG"/>
+        </w:rPr>
+        <w:t xml:space="preserve">The following </w:t>
+      </w:r>
+      <w:r>
+        <w:rPr>
+          <w:rFonts w:eastAsia="Times New Roman" w:cs="Arial"/>
+          <w:b/>
+          <w:sz w:val="22"/>
+          <w:szCs w:val="22"/>
+          <w:lang w:eastAsia="bg-BG"/>
+        </w:rPr>
+        <w:t>test case priority</w:t>
+      </w:r>
+      <w:r>
+        <w:rPr>
+          <w:rFonts w:eastAsia="Times New Roman" w:cs="Arial"/>
+          <w:sz w:val="22"/>
+          <w:szCs w:val="22"/>
+          <w:lang w:eastAsia="bg-BG"/>
+        </w:rPr>
+        <w:t xml:space="preserve"> metrics are outlined </w:t>
+      </w:r>
+      <w:r>
+        <w:rPr>
+          <w:rFonts w:eastAsia="Times New Roman" w:cs="Arial"/>
+          <w:sz w:val="22"/>
+          <w:szCs w:val="22"/>
+          <w:lang w:eastAsia="bg-BG"/>
+        </w:rPr>
+        <w:t>with an objective to reduce the overall number of test cases in the total testing feat.</w:t>
+      </w:r>
+    </w:p>
+    <w:p>
+      <w:pPr>
+        <w:pStyle w:val="ListParagraph"/>
+        <w:numPr>
+          <w:ilvl w:val="0"/>
+          <w:numId w:val="26"/>
+        </w:numPr>
+        <w:spacing w:before="0" w:after="0"/>
+        <w:rPr>
+          <w:rFonts w:eastAsia="Times New Roman" w:cs="Arial"/>
+          <w:sz w:val="22"/>
+          <w:szCs w:val="22"/>
+          <w:lang w:eastAsia="bg-BG"/>
+        </w:rPr>
+      </w:pPr>
+      <w:r>
+        <w:rPr>
+          <w:rFonts w:eastAsia="Times New Roman" w:cs="Arial"/>
+          <w:b/>
+          <w:sz w:val="22"/>
+          <w:szCs w:val="22"/>
+          <w:lang w:eastAsia="bg-BG"/>
+        </w:rPr>
+        <w:t>1</w:t>
+      </w:r>
+      <w:r>
+        <w:rPr>
+          <w:rFonts w:eastAsia="Times New Roman" w:cs="Arial"/>
+          <w:b/>
+          <w:sz w:val="22"/>
+          <w:szCs w:val="22"/>
+          <w:lang w:eastAsia="bg-BG"/>
+        </w:rPr>
+        <w:t xml:space="preserve"> (Urgent)</w:t>
+      </w:r>
+      <w:r>
+        <w:rPr>
+          <w:rFonts w:eastAsia="Times New Roman" w:cs="Arial"/>
+          <w:b/>
+          <w:sz w:val="22"/>
+          <w:szCs w:val="22"/>
+          <w:lang w:eastAsia="bg-BG"/>
+        </w:rPr>
+        <w:t xml:space="preserve"> </w:t>
+      </w:r>
+      <w:r>
+        <w:rPr>
+          <w:rFonts w:eastAsia="Times New Roman" w:cs="Arial"/>
+          <w:sz w:val="22"/>
+          <w:szCs w:val="22"/>
+          <w:lang w:eastAsia="bg-BG"/>
+        </w:rPr>
+        <w:t>– Test cases that have</w:t>
+      </w:r>
+      <w:r>
+        <w:rPr>
+          <w:rFonts w:eastAsia="Times New Roman" w:cs="Arial"/>
+          <w:sz w:val="22"/>
+          <w:szCs w:val="22"/>
+          <w:lang w:eastAsia="bg-BG"/>
+        </w:rPr>
+        <w:t xml:space="preserve"> urgent priority and target </w:t>
+      </w:r>
+      <w:r>
+        <w:rPr>
+          <w:rFonts w:eastAsia="Times New Roman" w:cs="Arial"/>
+          <w:sz w:val="22"/>
+          <w:szCs w:val="22"/>
+          <w:lang w:eastAsia="bg-BG"/>
+        </w:rPr>
+        <w:t>very basic tests. The tests h</w:t>
+      </w:r>
+      <w:r>
+        <w:rPr>
+          <w:rFonts w:eastAsia="Times New Roman" w:cs="Arial"/>
+          <w:sz w:val="22"/>
+          <w:szCs w:val="22"/>
+          <w:lang w:eastAsia="bg-BG"/>
+        </w:rPr>
+        <w:t>ave</w:t>
+      </w:r>
+      <w:r>
+        <w:rPr>
+          <w:rFonts w:eastAsia="Times New Roman" w:cs="Arial"/>
+          <w:sz w:val="22"/>
+          <w:szCs w:val="22"/>
+          <w:lang w:eastAsia="bg-BG"/>
+        </w:rPr>
+        <w:t xml:space="preserve"> to be executed in any case and </w:t>
+      </w:r>
+      <w:r>
+        <w:rPr>
+          <w:rFonts w:eastAsia="Times New Roman" w:cs="Arial"/>
+          <w:sz w:val="22"/>
+          <w:szCs w:val="22"/>
+          <w:lang w:eastAsia="bg-BG"/>
+        </w:rPr>
+        <w:t>must pass, otherwise the delivery date will be affected.</w:t>
+      </w:r>
+      <w:r>
+        <w:rPr>
+          <w:rFonts w:eastAsia="Times New Roman" w:cs="Arial"/>
+          <w:sz w:val="22"/>
+          <w:szCs w:val="22"/>
+          <w:lang w:eastAsia="bg-BG"/>
+        </w:rPr>
+        <w:t xml:space="preserve"> </w:t>
+      </w:r>
+      <w:r>
+        <w:rPr>
+          <w:rFonts w:eastAsia="Times New Roman" w:cs="Arial"/>
+          <w:sz w:val="22"/>
+          <w:szCs w:val="22"/>
+          <w:lang w:eastAsia="bg-BG"/>
+        </w:rPr>
+        <w:t>The</w:t>
+      </w:r>
+      <w:r>
+        <w:rPr>
+          <w:rFonts w:eastAsia="Times New Roman" w:cs="Arial"/>
+          <w:sz w:val="22"/>
+          <w:szCs w:val="22"/>
+          <w:lang w:eastAsia="bg-BG"/>
+        </w:rPr>
+        <w:t>y</w:t>
+      </w:r>
+      <w:r>
+        <w:rPr>
+          <w:rFonts w:eastAsia="Times New Roman" w:cs="Arial"/>
+          <w:sz w:val="22"/>
+          <w:szCs w:val="22"/>
+          <w:lang w:eastAsia="bg-BG"/>
+        </w:rPr>
+        <w:t xml:space="preserve"> can be </w:t>
+      </w:r>
+      <w:r>
+        <w:rPr>
+          <w:rFonts w:eastAsia="Times New Roman" w:cs="Arial"/>
+          <w:sz w:val="22"/>
+          <w:szCs w:val="22"/>
+          <w:lang w:eastAsia="bg-BG"/>
+        </w:rPr>
+        <w:t>launch of components</w:t>
+      </w:r>
+      <w:r>
+        <w:rPr>
+          <w:rFonts w:eastAsia="Times New Roman" w:cs="Arial"/>
+          <w:sz w:val="22"/>
+          <w:szCs w:val="22"/>
+          <w:lang w:eastAsia="bg-BG"/>
+        </w:rPr>
+        <w:t xml:space="preserve">, </w:t>
+      </w:r>
+      <w:r>
+        <w:rPr>
+          <w:rFonts w:eastAsia="Times New Roman" w:cs="Arial"/>
+          <w:sz w:val="22"/>
+          <w:szCs w:val="22"/>
+          <w:lang w:eastAsia="bg-BG"/>
+        </w:rPr>
+        <w:t>loading or saving some test documents etc.</w:t>
+      </w:r>
+      <w:r>
+        <w:t xml:space="preserve"> </w:t>
+      </w:r>
+      <w:r>
+        <w:rPr>
+          <w:rFonts w:eastAsia="Times New Roman" w:cs="Arial"/>
+          <w:sz w:val="22"/>
+          <w:szCs w:val="22"/>
+          <w:lang w:eastAsia="bg-BG"/>
+        </w:rPr>
+        <w:t>In another word it is a kind of smoketest.</w:t>
+      </w:r>
+    </w:p>
+    <w:p>
+      <w:pPr>
+        <w:pStyle w:val="ListParagraph"/>
+        <w:numPr>
+          <w:ilvl w:val="0"/>
+          <w:numId w:val="26"/>
+        </w:numPr>
+        <w:spacing w:before="0" w:after="0"/>
+        <w:rPr>
+          <w:rFonts w:eastAsia="Times New Roman" w:cs="Arial"/>
+          <w:sz w:val="22"/>
+          <w:szCs w:val="22"/>
+          <w:lang w:eastAsia="bg-BG"/>
+        </w:rPr>
+      </w:pPr>
+      <w:r>
+        <w:rPr>
+          <w:rFonts w:eastAsia="Times New Roman" w:cs="Arial"/>
+          <w:b/>
+          <w:sz w:val="22"/>
+          <w:szCs w:val="22"/>
+          <w:lang w:eastAsia="bg-BG"/>
+        </w:rPr>
+        <w:t>2</w:t>
+      </w:r>
+      <w:r>
+        <w:rPr>
+          <w:rFonts w:eastAsia="Times New Roman" w:cs="Arial"/>
+          <w:b/>
+          <w:sz w:val="22"/>
+          <w:szCs w:val="22"/>
+          <w:lang w:eastAsia="bg-BG"/>
+        </w:rPr>
+        <w:t xml:space="preserve"> (High)</w:t>
+      </w:r>
+      <w:r>
+        <w:rPr>
+          <w:rFonts w:eastAsia="Times New Roman" w:cs="Arial"/>
+          <w:b/>
+          <w:sz w:val="22"/>
+          <w:szCs w:val="22"/>
+          <w:lang w:eastAsia="bg-BG"/>
+        </w:rPr>
+        <w:t xml:space="preserve"> </w:t>
+      </w:r>
+      <w:r>
+        <w:rPr>
+          <w:rFonts w:eastAsia="Times New Roman" w:cs="Arial"/>
+          <w:sz w:val="22"/>
+          <w:szCs w:val="22"/>
+          <w:lang w:eastAsia="bg-BG"/>
+        </w:rPr>
+        <w:t xml:space="preserve">– Test cases that </w:t>
+      </w:r>
+      <w:r>
+        <w:rPr>
+          <w:rFonts w:eastAsia="Times New Roman" w:cs="Arial"/>
+          <w:sz w:val="22"/>
+          <w:szCs w:val="22"/>
+          <w:lang w:eastAsia="bg-BG"/>
+        </w:rPr>
+        <w:t xml:space="preserve">have high priority and </w:t>
+      </w:r>
+      <w:r>
+        <w:rPr>
+          <w:rFonts w:eastAsia="Times New Roman" w:cs="Arial"/>
+          <w:sz w:val="22"/>
+          <w:szCs w:val="22"/>
+          <w:lang w:eastAsia="bg-BG"/>
+        </w:rPr>
+        <w:t>target very common functionality that is used by most users</w:t>
+      </w:r>
+      <w:r>
+        <w:rPr>
+          <w:rFonts w:eastAsia="Times New Roman" w:cs="Arial"/>
+          <w:sz w:val="22"/>
+          <w:szCs w:val="22"/>
+          <w:lang w:eastAsia="bg-BG"/>
+        </w:rPr>
+        <w:t xml:space="preserve">. The tests </w:t>
+      </w:r>
+      <w:r>
+        <w:rPr>
+          <w:rFonts w:eastAsia="Times New Roman" w:cs="Arial"/>
+          <w:sz w:val="22"/>
+          <w:szCs w:val="22"/>
+          <w:lang w:eastAsia="bg-BG"/>
+        </w:rPr>
+        <w:t>must be executed before the final delivery.</w:t>
+      </w:r>
+      <w:r>
+        <w:rPr>
+          <w:rFonts w:eastAsia="Times New Roman" w:cs="Arial"/>
+          <w:sz w:val="22"/>
+          <w:szCs w:val="22"/>
+          <w:lang w:eastAsia="bg-BG"/>
+        </w:rPr>
+        <w:t xml:space="preserve"> They can be information adding, editing or deleting</w:t>
+      </w:r>
+      <w:r>
+        <w:rPr>
+          <w:rFonts w:eastAsia="Times New Roman" w:cs="Arial"/>
+          <w:sz w:val="22"/>
+          <w:szCs w:val="22"/>
+          <w:lang w:eastAsia="bg-BG"/>
+        </w:rPr>
+        <w:t>, pictures inserting</w:t>
+      </w:r>
+      <w:r>
+        <w:rPr>
+          <w:rFonts w:eastAsia="Times New Roman" w:cs="Arial"/>
+          <w:sz w:val="22"/>
+          <w:szCs w:val="22"/>
+          <w:lang w:eastAsia="bg-BG"/>
+        </w:rPr>
+        <w:t>, creating table or using functions.</w:t>
+      </w:r>
+    </w:p>
+    <w:p>
+      <w:pPr>
+        <w:pStyle w:val="ListParagraph"/>
+        <w:numPr>
+          <w:ilvl w:val="0"/>
+          <w:numId w:val="26"/>
+        </w:numPr>
+        <w:spacing w:before="0" w:after="0"/>
+        <w:rPr>
+          <w:rFonts w:eastAsia="Times New Roman" w:cs="Arial"/>
+          <w:sz w:val="22"/>
+          <w:szCs w:val="22"/>
+          <w:lang w:eastAsia="bg-BG"/>
+        </w:rPr>
+      </w:pPr>
+      <w:r>
+        <w:rPr>
+          <w:rFonts w:eastAsia="Times New Roman" w:cs="Arial"/>
+          <w:b/>
+          <w:sz w:val="22"/>
+          <w:szCs w:val="22"/>
+          <w:lang w:eastAsia="bg-BG"/>
+        </w:rPr>
+        <w:t>3</w:t>
+      </w:r>
+      <w:r>
+        <w:rPr>
+          <w:rFonts w:eastAsia="Times New Roman" w:cs="Arial"/>
+          <w:b/>
+          <w:sz w:val="22"/>
+          <w:szCs w:val="22"/>
+          <w:lang w:eastAsia="bg-BG"/>
+        </w:rPr>
+        <w:t xml:space="preserve"> (Medium)</w:t>
+      </w:r>
+      <w:r>
+        <w:rPr>
+          <w:rFonts w:eastAsia="Times New Roman" w:cs="Arial"/>
+          <w:b/>
+          <w:sz w:val="22"/>
+          <w:szCs w:val="22"/>
+          <w:lang w:eastAsia="bg-BG"/>
+        </w:rPr>
+        <w:t xml:space="preserve"> </w:t>
+      </w:r>
+      <w:r>
+        <w:rPr>
+          <w:rFonts w:eastAsia="Times New Roman" w:cs="Arial"/>
+          <w:sz w:val="22"/>
+          <w:szCs w:val="22"/>
+          <w:lang w:eastAsia="bg-BG"/>
+        </w:rPr>
+        <w:t>– Test cases</w:t>
+      </w:r>
+      <w:r>
+        <w:rPr>
+          <w:rFonts w:eastAsia="Times New Roman" w:cs="Arial"/>
+          <w:sz w:val="22"/>
+          <w:szCs w:val="22"/>
+          <w:lang w:eastAsia="bg-BG"/>
+        </w:rPr>
+        <w:t xml:space="preserve"> that have medium priority and target common functionality that is used by typical experienced users. The tetss</w:t>
+      </w:r>
+      <w:r>
+        <w:rPr>
+          <w:rFonts w:eastAsia="Times New Roman" w:cs="Arial"/>
+          <w:sz w:val="22"/>
+          <w:szCs w:val="22"/>
+          <w:lang w:eastAsia="bg-BG"/>
+        </w:rPr>
+        <w:t xml:space="preserve"> </w:t>
+      </w:r>
+      <w:r>
+        <w:rPr>
+          <w:rFonts w:eastAsia="Times New Roman" w:cs="Arial"/>
+          <w:sz w:val="22"/>
+          <w:szCs w:val="22"/>
+          <w:lang w:eastAsia="bg-BG"/>
+        </w:rPr>
+        <w:t>which can be executed, only when time permits.</w:t>
+      </w:r>
+      <w:r>
+        <w:rPr>
+          <w:rFonts w:eastAsia="Times New Roman" w:cs="Arial"/>
+          <w:sz w:val="22"/>
+          <w:szCs w:val="22"/>
+          <w:lang w:eastAsia="bg-BG"/>
+        </w:rPr>
+        <w:t xml:space="preserve"> They can be page navigating in grid view, sorting, filtering, modifying text style etc.</w:t>
+      </w:r>
+    </w:p>
+    <w:p>
+      <w:pPr>
+        <w:pStyle w:val="ListParagraph"/>
+        <w:numPr>
+          <w:ilvl w:val="0"/>
+          <w:numId w:val="26"/>
+        </w:numPr>
+        <w:spacing w:before="0" w:after="0"/>
+        <w:rPr>
+          <w:rFonts w:eastAsia="Times New Roman" w:cs="Arial"/>
+          <w:sz w:val="22"/>
+          <w:szCs w:val="22"/>
+          <w:lang w:eastAsia="bg-BG"/>
+        </w:rPr>
+      </w:pPr>
+      <w:r>
+        <w:rPr>
+          <w:rFonts w:eastAsia="Times New Roman" w:cs="Arial"/>
+          <w:b/>
+          <w:sz w:val="22"/>
+          <w:szCs w:val="22"/>
+          <w:lang w:eastAsia="bg-BG"/>
+        </w:rPr>
+        <w:t xml:space="preserve">4 </w:t>
+      </w:r>
+      <w:r>
+        <w:rPr>
+          <w:rFonts w:eastAsia="Times New Roman" w:cs="Arial"/>
+          <w:b/>
+          <w:sz w:val="22"/>
+          <w:szCs w:val="22"/>
+          <w:lang w:eastAsia="bg-BG"/>
+        </w:rPr>
+        <w:t xml:space="preserve">(Low) </w:t>
+      </w:r>
+      <w:r>
+        <w:rPr>
+          <w:rFonts w:eastAsia="Times New Roman" w:cs="Arial"/>
+          <w:sz w:val="22"/>
+          <w:szCs w:val="22"/>
+          <w:lang w:eastAsia="bg-BG"/>
+        </w:rPr>
+        <w:t xml:space="preserve">– Test cases </w:t>
+      </w:r>
+      <w:r>
+        <w:rPr>
+          <w:rFonts w:eastAsia="Times New Roman" w:cs="Arial"/>
+          <w:sz w:val="22"/>
+          <w:szCs w:val="22"/>
+          <w:lang w:eastAsia="bg-BG"/>
+        </w:rPr>
+        <w:t xml:space="preserve">that have low priority and target additional functionality.The tests </w:t>
+      </w:r>
+      <w:r>
+        <w:rPr>
+          <w:rFonts w:eastAsia="Times New Roman" w:cs="Arial"/>
+          <w:sz w:val="22"/>
+          <w:szCs w:val="22"/>
+          <w:lang w:eastAsia="bg-BG"/>
+        </w:rPr>
+        <w:t xml:space="preserve">which can wait </w:t>
+      </w:r>
+      <w:r>
+        <w:rPr>
+          <w:rFonts w:eastAsia="Times New Roman" w:cs="Arial"/>
+          <w:sz w:val="22"/>
+          <w:szCs w:val="22"/>
+          <w:lang w:eastAsia="bg-BG"/>
+        </w:rPr>
+        <w:t>and</w:t>
+      </w:r>
+      <w:r>
+        <w:rPr>
+          <w:rFonts w:eastAsia="Times New Roman" w:cs="Arial"/>
+          <w:sz w:val="22"/>
+          <w:szCs w:val="22"/>
+          <w:lang w:eastAsia="bg-BG"/>
+        </w:rPr>
+        <w:t xml:space="preserve"> can be executed even after the delivery date.</w:t>
+      </w:r>
+    </w:p>
+    <w:p>
+      <w:pPr>
+        <w:spacing w:before="0" w:after="0"/>
+        <w:rPr>
+          <w:rFonts w:eastAsia="Times New Roman" w:cs="Arial"/>
+          <w:sz w:val="22"/>
+          <w:szCs w:val="22"/>
+          <w:lang w:eastAsia="bg-BG"/>
+        </w:rPr>
+      </w:pPr>
+    </w:p>
+    <w:p>
+      <w:pPr>
         <w:pStyle w:val="Heading1"/>
       </w:pPr>
-      <w:bookmarkStart w:id="21" w:name="_Toc437532074"/>
+      <w:bookmarkStart w:id="20" w:name="_Toc437532074"/>
       <w:r>
         <w:t>Item Pass/Fail Criteria</w:t>
       </w:r>
+      <w:bookmarkEnd w:id="20"/>
+    </w:p>
+    <w:p>
+      <w:pPr>
+        <w:pStyle w:val="Heading2"/>
+        <w:rPr>
+          <w:sz w:val="22"/>
+          <w:szCs w:val="22"/>
+        </w:rPr>
+      </w:pPr>
+      <w:bookmarkStart w:id="21" w:name="_Toc437532075"/>
+      <w:r>
+        <w:rPr>
+          <w:sz w:val="22"/>
+          <w:szCs w:val="22"/>
+        </w:rPr>
+        <w:t>System testing</w:t>
+      </w:r>
       <w:bookmarkEnd w:id="21"/>
     </w:p>
     <w:p>
       <w:pPr>
-        <w:pStyle w:val="Heading2"/>
-        <w:rPr>
-          <w:sz w:val="22"/>
-          <w:szCs w:val="22"/>
-        </w:rPr>
-      </w:pPr>
-      <w:bookmarkStart w:id="22" w:name="_Toc437532075"/>
-      <w:r>
-        <w:rPr>
-          <w:sz w:val="22"/>
-          <w:szCs w:val="22"/>
-        </w:rPr>
-        <w:t>System testing</w:t>
+        <w:pStyle w:val="Heading3"/>
+        <w:rPr>
+          <w:sz w:val="22"/>
+          <w:szCs w:val="22"/>
+        </w:rPr>
+      </w:pPr>
+      <w:bookmarkStart w:id="22" w:name="_Toc437532076"/>
+      <w:r>
+        <w:rPr>
+          <w:sz w:val="22"/>
+          <w:szCs w:val="22"/>
+        </w:rPr>
+        <w:lastRenderedPageBreak/>
+        <w:t>Entry Criteria</w:t>
       </w:r>
       <w:bookmarkEnd w:id="22"/>
-    </w:p>
-    <w:p>
-      <w:pPr>
-        <w:pStyle w:val="Heading3"/>
-        <w:rPr>
-          <w:sz w:val="22"/>
-          <w:szCs w:val="22"/>
-        </w:rPr>
-      </w:pPr>
-      <w:bookmarkStart w:id="23" w:name="_Toc437532076"/>
-      <w:r>
-        <w:rPr>
-          <w:sz w:val="22"/>
-          <w:szCs w:val="22"/>
-        </w:rPr>
-        <w:t>Entry Criteria</w:t>
-      </w:r>
-      <w:bookmarkEnd w:id="23"/>
     </w:p>
     <w:p>
       <w:pPr>
@@ -8135,7 +8912,7 @@
           <w:szCs w:val="22"/>
         </w:rPr>
       </w:pPr>
-      <w:bookmarkStart w:id="24" w:name="_Toc437532077"/>
+      <w:bookmarkStart w:id="23" w:name="_Toc437532077"/>
       <w:r>
         <w:rPr>
           <w:sz w:val="22"/>
@@ -8143,7 +8920,7 @@
         </w:rPr>
         <w:t>Exit Criteria</w:t>
       </w:r>
-      <w:bookmarkEnd w:id="24"/>
+      <w:bookmarkEnd w:id="23"/>
     </w:p>
     <w:p>
       <w:pPr>
@@ -8222,37 +8999,50 @@
           <w:sz w:val="22"/>
           <w:szCs w:val="22"/>
         </w:rPr>
-        <w:t>System continues to function properly under anticipated and realistic loads</w:t>
+        <w:t xml:space="preserve">System continues to function </w:t>
+      </w:r>
+      <w:r>
+        <w:rPr>
+          <w:sz w:val="22"/>
+          <w:szCs w:val="22"/>
+        </w:rPr>
+        <w:t>without blocking defects</w:t>
+      </w:r>
+      <w:r>
+        <w:rPr>
+          <w:sz w:val="22"/>
+          <w:szCs w:val="22"/>
+        </w:rPr>
+        <w:t xml:space="preserve"> under anticipated and realistic loads</w:t>
       </w:r>
     </w:p>
     <w:p>
       <w:pPr>
         <w:pStyle w:val="Heading1"/>
       </w:pPr>
-      <w:bookmarkStart w:id="25" w:name="_Toc437532078"/>
+      <w:bookmarkStart w:id="24" w:name="_Toc437532078"/>
       <w:r>
         <w:t>Suspension Criteria and Resumption Requirements</w:t>
       </w:r>
+      <w:bookmarkEnd w:id="24"/>
+    </w:p>
+    <w:p>
+      <w:pPr>
+        <w:pStyle w:val="Heading3"/>
+        <w:rPr>
+          <w:sz w:val="22"/>
+          <w:szCs w:val="22"/>
+        </w:rPr>
+      </w:pPr>
+      <w:bookmarkStart w:id="25" w:name="_Toc437532079"/>
+      <w:r>
+        <w:rPr>
+          <w:sz w:val="22"/>
+          <w:szCs w:val="22"/>
+        </w:rPr>
+        <w:t>Suspension Criteria</w:t>
+      </w:r>
       <w:bookmarkEnd w:id="25"/>
-    </w:p>
-    <w:p>
-      <w:pPr>
-        <w:pStyle w:val="Heading3"/>
-        <w:rPr>
-          <w:sz w:val="22"/>
-          <w:szCs w:val="22"/>
-        </w:rPr>
-      </w:pPr>
-      <w:bookmarkStart w:id="26" w:name="_Toc437532079"/>
-      <w:r>
-        <w:rPr>
-          <w:sz w:val="22"/>
-          <w:szCs w:val="22"/>
-        </w:rPr>
-        <w:lastRenderedPageBreak/>
-        <w:t>Suspension Criteria</w:t>
-      </w:r>
-      <w:bookmarkEnd w:id="26"/>
     </w:p>
     <w:p>
       <w:pPr>
@@ -8322,7 +9112,7 @@
           <w:szCs w:val="22"/>
         </w:rPr>
       </w:pPr>
-      <w:bookmarkStart w:id="27" w:name="_Toc437532080"/>
+      <w:bookmarkStart w:id="26" w:name="_Toc437532080"/>
       <w:r>
         <w:rPr>
           <w:sz w:val="22"/>
@@ -8330,7 +9120,7 @@
         </w:rPr>
         <w:t>Resumption Requirements</w:t>
       </w:r>
-      <w:bookmarkEnd w:id="27"/>
+      <w:bookmarkEnd w:id="26"/>
     </w:p>
     <w:p>
       <w:pPr>
@@ -8384,58 +9174,58 @@
       <w:pPr>
         <w:pStyle w:val="Heading1"/>
       </w:pPr>
-      <w:bookmarkStart w:id="28" w:name="_Toc437532081"/>
+      <w:bookmarkStart w:id="27" w:name="_Toc437532081"/>
       <w:r>
         <w:t>Test Deliverables</w:t>
       </w:r>
+      <w:bookmarkEnd w:id="27"/>
+    </w:p>
+    <w:p>
+      <w:pPr>
+        <w:rPr>
+          <w:sz w:val="22"/>
+          <w:szCs w:val="22"/>
+        </w:rPr>
+      </w:pPr>
+      <w:r>
+        <w:rPr>
+          <w:sz w:val="22"/>
+          <w:szCs w:val="22"/>
+        </w:rPr>
+        <w:t xml:space="preserve">During </w:t>
+      </w:r>
+      <w:r>
+        <w:rPr>
+          <w:sz w:val="22"/>
+          <w:szCs w:val="22"/>
+        </w:rPr>
+        <w:t>entire project</w:t>
+      </w:r>
+      <w:r>
+        <w:rPr>
+          <w:sz w:val="22"/>
+          <w:szCs w:val="22"/>
+        </w:rPr>
+        <w:t xml:space="preserve"> the following test deliverables will be provided:</w:t>
+      </w:r>
+    </w:p>
+    <w:p>
+      <w:pPr>
+        <w:pStyle w:val="Heading2"/>
+        <w:rPr>
+          <w:sz w:val="22"/>
+          <w:szCs w:val="22"/>
+        </w:rPr>
+      </w:pPr>
+      <w:bookmarkStart w:id="28" w:name="_Toc437532082"/>
+      <w:r>
+        <w:rPr>
+          <w:sz w:val="22"/>
+          <w:szCs w:val="22"/>
+        </w:rPr>
+        <w:t xml:space="preserve">Before </w:t>
+      </w:r>
       <w:bookmarkEnd w:id="28"/>
-    </w:p>
-    <w:p>
-      <w:pPr>
-        <w:rPr>
-          <w:sz w:val="22"/>
-          <w:szCs w:val="22"/>
-        </w:rPr>
-      </w:pPr>
-      <w:r>
-        <w:rPr>
-          <w:sz w:val="22"/>
-          <w:szCs w:val="22"/>
-        </w:rPr>
-        <w:t xml:space="preserve">During </w:t>
-      </w:r>
-      <w:r>
-        <w:rPr>
-          <w:sz w:val="22"/>
-          <w:szCs w:val="22"/>
-        </w:rPr>
-        <w:t>entire project</w:t>
-      </w:r>
-      <w:r>
-        <w:rPr>
-          <w:sz w:val="22"/>
-          <w:szCs w:val="22"/>
-        </w:rPr>
-        <w:t xml:space="preserve"> the following test deliverables will be provided:</w:t>
-      </w:r>
-    </w:p>
-    <w:p>
-      <w:pPr>
-        <w:pStyle w:val="Heading2"/>
-        <w:rPr>
-          <w:sz w:val="22"/>
-          <w:szCs w:val="22"/>
-        </w:rPr>
-      </w:pPr>
-      <w:bookmarkStart w:id="29" w:name="_Toc437532082"/>
-      <w:r>
-        <w:rPr>
-          <w:sz w:val="22"/>
-          <w:szCs w:val="22"/>
-        </w:rPr>
-        <w:t xml:space="preserve">Before </w:t>
-      </w:r>
-      <w:bookmarkEnd w:id="29"/>
       <w:r>
         <w:rPr>
           <w:sz w:val="22"/>
@@ -8540,7 +9330,7 @@
         </w:rPr>
         <w:t xml:space="preserve"> </w:t>
       </w:r>
-      <w:bookmarkStart w:id="30" w:name="_Toc437532083"/>
+      <w:bookmarkStart w:id="29" w:name="_Toc437532083"/>
       <w:r>
         <w:rPr>
           <w:sz w:val="22"/>
@@ -8548,7 +9338,7 @@
         </w:rPr>
         <w:t xml:space="preserve">During </w:t>
       </w:r>
-      <w:bookmarkEnd w:id="30"/>
+      <w:bookmarkEnd w:id="29"/>
       <w:r>
         <w:rPr>
           <w:sz w:val="22"/>
@@ -8666,15 +9456,16 @@
           <w:shd w:val="clear" w:color="auto" w:fill="auto"/>
         </w:rPr>
       </w:pPr>
-      <w:bookmarkStart w:id="31" w:name="_Toc437532084"/>
-      <w:r>
-        <w:rPr>
-          <w:sz w:val="22"/>
-          <w:szCs w:val="22"/>
-        </w:rPr>
+      <w:bookmarkStart w:id="30" w:name="_Toc437532084"/>
+      <w:r>
+        <w:rPr>
+          <w:sz w:val="22"/>
+          <w:szCs w:val="22"/>
+        </w:rPr>
+        <w:lastRenderedPageBreak/>
         <w:t xml:space="preserve">After </w:t>
       </w:r>
-      <w:bookmarkEnd w:id="31"/>
+      <w:bookmarkEnd w:id="30"/>
       <w:r>
         <w:rPr>
           <w:sz w:val="22"/>
@@ -8768,11 +9559,11 @@
       <w:pPr>
         <w:pStyle w:val="Heading1"/>
       </w:pPr>
-      <w:bookmarkStart w:id="32" w:name="_Toc437532085"/>
+      <w:bookmarkStart w:id="31" w:name="_Toc437532085"/>
       <w:r>
         <w:t>Remaining Test Tasks</w:t>
       </w:r>
-      <w:bookmarkEnd w:id="32"/>
+      <w:bookmarkEnd w:id="31"/>
     </w:p>
     <w:p>
       <w:pPr>
@@ -8796,14 +9587,14 @@
           <w:szCs w:val="22"/>
         </w:rPr>
       </w:pPr>
-      <w:hyperlink r:id="rId12" w:history="1">
+      <w:hyperlink r:id="rId19" w:history="1">
         <w:r>
           <w:rPr>
             <w:rStyle w:val="Hyperlink"/>
             <w:sz w:val="22"/>
             <w:szCs w:val="22"/>
           </w:rPr>
-          <w:t>Link</w:t>
+          <w:t>Visual Studio Team Services - Telerik Academy Learning System</w:t>
         </w:r>
       </w:hyperlink>
     </w:p>
@@ -8811,31 +9602,31 @@
       <w:pPr>
         <w:pStyle w:val="Heading1"/>
       </w:pPr>
-      <w:bookmarkStart w:id="33" w:name="_Environmental_Needs"/>
-      <w:bookmarkStart w:id="34" w:name="_Toc437532086"/>
+      <w:bookmarkStart w:id="32" w:name="_Environmental_Needs"/>
+      <w:bookmarkStart w:id="33" w:name="_Toc437532086"/>
+      <w:bookmarkEnd w:id="32"/>
+      <w:r>
+        <w:t>Environmental Needs</w:t>
+      </w:r>
       <w:bookmarkEnd w:id="33"/>
-      <w:r>
-        <w:t>Environmental Needs</w:t>
+    </w:p>
+    <w:p>
+      <w:pPr>
+        <w:pStyle w:val="Heading2"/>
+        <w:rPr>
+          <w:sz w:val="22"/>
+          <w:szCs w:val="22"/>
+        </w:rPr>
+      </w:pPr>
+      <w:bookmarkStart w:id="34" w:name="_Toc437532087"/>
+      <w:r>
+        <w:rPr>
+          <w:sz w:val="22"/>
+          <w:szCs w:val="22"/>
+        </w:rPr>
+        <w:t xml:space="preserve">Central Test </w:t>
       </w:r>
       <w:bookmarkEnd w:id="34"/>
-    </w:p>
-    <w:p>
-      <w:pPr>
-        <w:pStyle w:val="Heading2"/>
-        <w:rPr>
-          <w:sz w:val="22"/>
-          <w:szCs w:val="22"/>
-        </w:rPr>
-      </w:pPr>
-      <w:bookmarkStart w:id="35" w:name="_Toc437532087"/>
-      <w:r>
-        <w:rPr>
-          <w:sz w:val="22"/>
-          <w:szCs w:val="22"/>
-        </w:rPr>
-        <w:t xml:space="preserve">Central Test </w:t>
-      </w:r>
-      <w:bookmarkEnd w:id="35"/>
       <w:r>
         <w:rPr>
           <w:sz w:val="22"/>
@@ -8926,7 +9717,6 @@
           <w:sz w:val="22"/>
           <w:szCs w:val="22"/>
         </w:rPr>
-        <w:lastRenderedPageBreak/>
         <w:t>SQL Server</w:t>
       </w:r>
       <w:r>
@@ -9055,7 +9845,7 @@
           <w:szCs w:val="22"/>
         </w:rPr>
       </w:pPr>
-      <w:bookmarkStart w:id="36" w:name="_Toc437532088"/>
+      <w:bookmarkStart w:id="35" w:name="_Toc437532088"/>
       <w:r>
         <w:rPr>
           <w:sz w:val="22"/>
@@ -9063,20 +9853,13 @@
         </w:rPr>
         <w:t xml:space="preserve">Client Test </w:t>
       </w:r>
-      <w:bookmarkEnd w:id="36"/>
-      <w:r>
-        <w:rPr>
-          <w:sz w:val="22"/>
-          <w:szCs w:val="22"/>
-        </w:rPr>
-        <w:t>Environment</w:t>
-      </w:r>
-      <w:r>
-        <w:rPr>
-          <w:sz w:val="22"/>
-          <w:szCs w:val="22"/>
-        </w:rPr>
-        <w:t>s</w:t>
+      <w:bookmarkEnd w:id="35"/>
+      <w:r>
+        <w:rPr>
+          <w:sz w:val="22"/>
+          <w:szCs w:val="22"/>
+        </w:rPr>
+        <w:t>Environments</w:t>
       </w:r>
     </w:p>
     <w:p>
@@ -9204,80 +9987,80 @@
       <w:pPr>
         <w:pStyle w:val="Heading1"/>
       </w:pPr>
-      <w:bookmarkStart w:id="37" w:name="_Toc437532089"/>
+      <w:bookmarkStart w:id="36" w:name="_Toc437532089"/>
       <w:r>
         <w:t>Staffing and Training Needs</w:t>
       </w:r>
+      <w:bookmarkEnd w:id="36"/>
+    </w:p>
+    <w:p>
+      <w:pPr>
+        <w:rPr>
+          <w:sz w:val="22"/>
+          <w:szCs w:val="22"/>
+        </w:rPr>
+      </w:pPr>
+      <w:r>
+        <w:rPr>
+          <w:sz w:val="22"/>
+          <w:szCs w:val="22"/>
+        </w:rPr>
+        <w:t>This section describes any specific training and staffing needs that are required to deliver the test acceptance plan. T</w:t>
+      </w:r>
+      <w:r>
+        <w:rPr>
+          <w:sz w:val="22"/>
+          <w:szCs w:val="22"/>
+        </w:rPr>
+        <w:t xml:space="preserve">he Responsibilities section and Approach </w:t>
+      </w:r>
+      <w:r>
+        <w:rPr>
+          <w:sz w:val="22"/>
+          <w:szCs w:val="22"/>
+        </w:rPr>
+        <w:t>section of this document will affect the staffing and training needs.</w:t>
+      </w:r>
+    </w:p>
+    <w:p>
+      <w:pPr>
+        <w:rPr>
+          <w:sz w:val="22"/>
+          <w:szCs w:val="22"/>
+        </w:rPr>
+      </w:pPr>
+      <w:r>
+        <w:rPr>
+          <w:sz w:val="22"/>
+          <w:szCs w:val="22"/>
+        </w:rPr>
+        <w:t>The main benefit of this section is that it communicates the resource requirements and seeks the approval for these resources to support delivery of the test plan.</w:t>
+      </w:r>
+    </w:p>
+    <w:p>
+      <w:pPr>
+        <w:pStyle w:val="Heading2"/>
+        <w:rPr>
+          <w:sz w:val="22"/>
+          <w:szCs w:val="22"/>
+        </w:rPr>
+      </w:pPr>
+      <w:bookmarkStart w:id="37" w:name="_Toc437532090"/>
+      <w:r>
+        <w:rPr>
+          <w:sz w:val="22"/>
+          <w:szCs w:val="22"/>
+        </w:rPr>
+        <w:t>Training</w:t>
+      </w:r>
+      <w:r>
+        <w:rPr>
+          <w:sz w:val="22"/>
+          <w:szCs w:val="22"/>
+        </w:rPr>
+        <w:t xml:space="preserve"> </w:t>
+      </w:r>
       <w:bookmarkEnd w:id="37"/>
-    </w:p>
-    <w:p>
-      <w:pPr>
-        <w:rPr>
-          <w:sz w:val="22"/>
-          <w:szCs w:val="22"/>
-        </w:rPr>
-      </w:pPr>
-      <w:r>
-        <w:rPr>
-          <w:sz w:val="22"/>
-          <w:szCs w:val="22"/>
-        </w:rPr>
-        <w:t>This section describes any specific training and staffing needs that are required to deliver the test acceptance plan. T</w:t>
-      </w:r>
-      <w:r>
-        <w:rPr>
-          <w:sz w:val="22"/>
-          <w:szCs w:val="22"/>
-        </w:rPr>
-        <w:t xml:space="preserve">he Responsibilities section and Approach </w:t>
-      </w:r>
-      <w:r>
-        <w:rPr>
-          <w:sz w:val="22"/>
-          <w:szCs w:val="22"/>
-        </w:rPr>
-        <w:t>section of this document will affect the staffing and training needs.</w:t>
-      </w:r>
-    </w:p>
-    <w:p>
-      <w:pPr>
-        <w:rPr>
-          <w:sz w:val="22"/>
-          <w:szCs w:val="22"/>
-        </w:rPr>
-      </w:pPr>
-      <w:r>
-        <w:rPr>
-          <w:sz w:val="22"/>
-          <w:szCs w:val="22"/>
-        </w:rPr>
-        <w:t>The main benefit of this section is that it communicates the resource requirements and seeks the approval for these resources to support delivery of the test plan.</w:t>
-      </w:r>
-    </w:p>
-    <w:p>
-      <w:pPr>
-        <w:pStyle w:val="Heading2"/>
-        <w:rPr>
-          <w:sz w:val="22"/>
-          <w:szCs w:val="22"/>
-        </w:rPr>
-      </w:pPr>
-      <w:bookmarkStart w:id="38" w:name="_Toc437532090"/>
-      <w:r>
-        <w:rPr>
-          <w:sz w:val="22"/>
-          <w:szCs w:val="22"/>
-        </w:rPr>
-        <w:t>Training</w:t>
-      </w:r>
-      <w:r>
-        <w:rPr>
-          <w:sz w:val="22"/>
-          <w:szCs w:val="22"/>
-        </w:rPr>
-        <w:t xml:space="preserve"> </w:t>
-      </w:r>
-      <w:bookmarkEnd w:id="38"/>
       <w:r>
         <w:rPr>
           <w:sz w:val="22"/>
@@ -9475,6 +10258,7 @@
           <w:sz w:val="22"/>
           <w:szCs w:val="22"/>
         </w:rPr>
+        <w:lastRenderedPageBreak/>
         <w:t>Training for design and execution of Load tests</w:t>
       </w:r>
     </w:p>
@@ -9486,7 +10270,7 @@
           <w:szCs w:val="22"/>
         </w:rPr>
       </w:pPr>
-      <w:bookmarkStart w:id="39" w:name="_Toc437532091"/>
+      <w:bookmarkStart w:id="38" w:name="_Toc437532091"/>
       <w:r>
         <w:rPr>
           <w:sz w:val="22"/>
@@ -9494,7 +10278,7 @@
         </w:rPr>
         <w:t xml:space="preserve">Staffing </w:t>
       </w:r>
-      <w:bookmarkEnd w:id="39"/>
+      <w:bookmarkEnd w:id="38"/>
       <w:r>
         <w:rPr>
           <w:sz w:val="22"/>
@@ -9563,13 +10347,13 @@
       <w:pPr>
         <w:pStyle w:val="Heading1"/>
       </w:pPr>
-      <w:bookmarkStart w:id="40" w:name="_Responsibilities"/>
-      <w:bookmarkStart w:id="41" w:name="_Toc437532092"/>
+      <w:bookmarkStart w:id="39" w:name="_Responsibilities"/>
+      <w:bookmarkStart w:id="40" w:name="_Toc437532092"/>
+      <w:bookmarkEnd w:id="39"/>
+      <w:r>
+        <w:t>Responsibilities</w:t>
+      </w:r>
       <w:bookmarkEnd w:id="40"/>
-      <w:r>
-        <w:t>Responsibilities</w:t>
-      </w:r>
-      <w:bookmarkEnd w:id="41"/>
     </w:p>
     <w:p>
       <w:pPr>
@@ -9718,7 +10502,6 @@
           <w:sz w:val="22"/>
           <w:szCs w:val="22"/>
         </w:rPr>
-        <w:lastRenderedPageBreak/>
         <w:t>Custom Events</w:t>
       </w:r>
     </w:p>
@@ -10368,6 +11151,7 @@
           <w:szCs w:val="22"/>
           <w:u w:val="single"/>
         </w:rPr>
+        <w:lastRenderedPageBreak/>
         <w:t>Emiliya Georgieva – Team Member</w:t>
       </w:r>
     </w:p>
@@ -10564,7 +11348,6 @@
     </w:p>
     <w:p>
       <w:pPr>
-        <w:ind w:left="1800"/>
         <w:contextualSpacing/>
         <w:rPr>
           <w:rFonts w:cs="Times New Roman"/>
@@ -10576,86 +11359,13 @@
     </w:p>
     <w:p>
       <w:pPr>
-        <w:ind w:left="1800"/>
-        <w:contextualSpacing/>
-        <w:rPr>
-          <w:rFonts w:cs="Times New Roman"/>
-          <w:b/>
-          <w:sz w:val="22"/>
-          <w:szCs w:val="22"/>
-        </w:rPr>
-      </w:pPr>
-    </w:p>
-    <w:p>
-      <w:pPr>
-        <w:ind w:left="1800"/>
-        <w:contextualSpacing/>
-        <w:rPr>
-          <w:rFonts w:cs="Times New Roman"/>
-          <w:b/>
-          <w:sz w:val="22"/>
-          <w:szCs w:val="22"/>
-        </w:rPr>
-      </w:pPr>
-    </w:p>
-    <w:p>
-      <w:pPr>
-        <w:ind w:left="1800"/>
-        <w:contextualSpacing/>
-        <w:rPr>
-          <w:rFonts w:cs="Times New Roman"/>
-          <w:b/>
-          <w:sz w:val="22"/>
-          <w:szCs w:val="22"/>
-        </w:rPr>
-      </w:pPr>
-    </w:p>
-    <w:p>
-      <w:pPr>
-        <w:ind w:left="1800"/>
-        <w:contextualSpacing/>
-        <w:rPr>
-          <w:rFonts w:cs="Times New Roman"/>
-          <w:b/>
-          <w:sz w:val="22"/>
-          <w:szCs w:val="22"/>
-        </w:rPr>
-      </w:pPr>
-    </w:p>
-    <w:p>
-      <w:pPr>
-        <w:ind w:left="1800"/>
-        <w:contextualSpacing/>
-        <w:rPr>
-          <w:rFonts w:cs="Times New Roman"/>
-          <w:b/>
-          <w:sz w:val="22"/>
-          <w:szCs w:val="22"/>
-        </w:rPr>
-      </w:pPr>
-    </w:p>
-    <w:p>
-      <w:pPr>
-        <w:ind w:left="1800"/>
-        <w:contextualSpacing/>
-        <w:rPr>
-          <w:rFonts w:cs="Times New Roman"/>
-          <w:b/>
-          <w:sz w:val="22"/>
-          <w:szCs w:val="22"/>
-        </w:rPr>
-      </w:pPr>
-    </w:p>
-    <w:p>
-      <w:pPr>
         <w:pStyle w:val="Heading1"/>
       </w:pPr>
-      <w:bookmarkStart w:id="42" w:name="_Toc437532093"/>
-      <w:r>
-        <w:lastRenderedPageBreak/>
+      <w:bookmarkStart w:id="41" w:name="_Toc437532093"/>
+      <w:r>
         <w:t>Schedule</w:t>
       </w:r>
-      <w:bookmarkEnd w:id="42"/>
+      <w:bookmarkEnd w:id="41"/>
     </w:p>
     <w:p>
       <w:pPr>
@@ -11873,15 +12583,407 @@
         </w:rPr>
       </w:pPr>
     </w:p>
+    <w:tbl>
+      <w:tblPr>
+        <w:tblStyle w:val="TableGrid"/>
+        <w:tblW w:w="0" w:type="auto"/>
+        <w:tblLook w:val="04A0" w:firstRow="1" w:lastRow="0" w:firstColumn="1" w:lastColumn="0" w:noHBand="0" w:noVBand="1"/>
+      </w:tblPr>
+      <w:tblGrid>
+        <w:gridCol w:w="3325"/>
+        <w:gridCol w:w="1138"/>
+        <w:gridCol w:w="1205"/>
+        <w:gridCol w:w="2095"/>
+      </w:tblGrid>
+      <w:tr>
+        <w:tc>
+          <w:tcPr>
+            <w:tcW w:w="3325" w:type="dxa"/>
+            <w:shd w:val="clear" w:color="auto" w:fill="BFBFBF" w:themeFill="background1" w:themeFillShade="BF"/>
+          </w:tcPr>
+          <w:p>
+            <w:pPr>
+              <w:spacing w:after="200" w:line="276" w:lineRule="auto"/>
+              <w:rPr>
+                <w:b/>
+                <w:sz w:val="22"/>
+                <w:szCs w:val="22"/>
+              </w:rPr>
+            </w:pPr>
+            <w:r>
+              <w:rPr>
+                <w:b/>
+                <w:sz w:val="22"/>
+                <w:szCs w:val="22"/>
+              </w:rPr>
+              <w:t>Teamwork Task</w:t>
+            </w:r>
+          </w:p>
+        </w:tc>
+        <w:tc>
+          <w:tcPr>
+            <w:tcW w:w="1138" w:type="dxa"/>
+            <w:shd w:val="clear" w:color="auto" w:fill="BFBFBF" w:themeFill="background1" w:themeFillShade="BF"/>
+          </w:tcPr>
+          <w:p>
+            <w:pPr>
+              <w:spacing w:after="200" w:line="276" w:lineRule="auto"/>
+              <w:rPr>
+                <w:b/>
+                <w:sz w:val="22"/>
+                <w:szCs w:val="22"/>
+              </w:rPr>
+            </w:pPr>
+            <w:r>
+              <w:rPr>
+                <w:b/>
+                <w:sz w:val="22"/>
+                <w:szCs w:val="22"/>
+              </w:rPr>
+              <w:t>Start</w:t>
+            </w:r>
+          </w:p>
+        </w:tc>
+        <w:tc>
+          <w:tcPr>
+            <w:tcW w:w="1205" w:type="dxa"/>
+            <w:shd w:val="clear" w:color="auto" w:fill="BFBFBF" w:themeFill="background1" w:themeFillShade="BF"/>
+          </w:tcPr>
+          <w:p>
+            <w:pPr>
+              <w:spacing w:after="200" w:line="276" w:lineRule="auto"/>
+              <w:rPr>
+                <w:b/>
+                <w:sz w:val="22"/>
+                <w:szCs w:val="22"/>
+              </w:rPr>
+            </w:pPr>
+            <w:r>
+              <w:rPr>
+                <w:b/>
+                <w:sz w:val="22"/>
+                <w:szCs w:val="22"/>
+              </w:rPr>
+              <w:t>Finish</w:t>
+            </w:r>
+          </w:p>
+        </w:tc>
+        <w:tc>
+          <w:tcPr>
+            <w:tcW w:w="2095" w:type="dxa"/>
+            <w:shd w:val="clear" w:color="auto" w:fill="BFBFBF" w:themeFill="background1" w:themeFillShade="BF"/>
+          </w:tcPr>
+          <w:p>
+            <w:pPr>
+              <w:spacing w:after="200" w:line="276" w:lineRule="auto"/>
+              <w:rPr>
+                <w:b/>
+                <w:sz w:val="22"/>
+                <w:szCs w:val="22"/>
+              </w:rPr>
+            </w:pPr>
+            <w:r>
+              <w:rPr>
+                <w:b/>
+                <w:sz w:val="22"/>
+                <w:szCs w:val="22"/>
+              </w:rPr>
+              <w:t>Team Lead</w:t>
+            </w:r>
+          </w:p>
+        </w:tc>
+      </w:tr>
+      <w:tr>
+        <w:tc>
+          <w:tcPr>
+            <w:tcW w:w="3325" w:type="dxa"/>
+          </w:tcPr>
+          <w:p>
+            <w:pPr>
+              <w:spacing w:after="200" w:line="276" w:lineRule="auto"/>
+              <w:rPr>
+                <w:sz w:val="22"/>
+                <w:szCs w:val="22"/>
+              </w:rPr>
+            </w:pPr>
+            <w:r>
+              <w:rPr>
+                <w:sz w:val="22"/>
+                <w:szCs w:val="22"/>
+              </w:rPr>
+              <w:t xml:space="preserve">Week 3 - </w:t>
+            </w:r>
+            <w:r>
+              <w:rPr>
+                <w:sz w:val="22"/>
+                <w:szCs w:val="22"/>
+              </w:rPr>
+              <w:t>Test Case Management System + Test Plan</w:t>
+            </w:r>
+          </w:p>
+        </w:tc>
+        <w:tc>
+          <w:tcPr>
+            <w:tcW w:w="1138" w:type="dxa"/>
+          </w:tcPr>
+          <w:p>
+            <w:pPr>
+              <w:spacing w:after="200" w:line="276" w:lineRule="auto"/>
+              <w:rPr>
+                <w:sz w:val="22"/>
+                <w:szCs w:val="22"/>
+              </w:rPr>
+            </w:pPr>
+            <w:r>
+              <w:rPr>
+                <w:sz w:val="22"/>
+                <w:szCs w:val="22"/>
+              </w:rPr>
+              <w:t>25.11.2015</w:t>
+            </w:r>
+          </w:p>
+        </w:tc>
+        <w:tc>
+          <w:tcPr>
+            <w:tcW w:w="1205" w:type="dxa"/>
+          </w:tcPr>
+          <w:p>
+            <w:pPr>
+              <w:spacing w:after="200" w:line="276" w:lineRule="auto"/>
+              <w:rPr>
+                <w:sz w:val="22"/>
+                <w:szCs w:val="22"/>
+              </w:rPr>
+            </w:pPr>
+            <w:r>
+              <w:rPr>
+                <w:sz w:val="22"/>
+                <w:szCs w:val="22"/>
+              </w:rPr>
+              <w:t>27.11.2015</w:t>
+            </w:r>
+          </w:p>
+        </w:tc>
+        <w:tc>
+          <w:tcPr>
+            <w:tcW w:w="2095" w:type="dxa"/>
+          </w:tcPr>
+          <w:p>
+            <w:pPr>
+              <w:spacing w:after="200" w:line="276" w:lineRule="auto"/>
+              <w:rPr>
+                <w:sz w:val="22"/>
+                <w:szCs w:val="22"/>
+              </w:rPr>
+            </w:pPr>
+            <w:r>
+              <w:rPr>
+                <w:sz w:val="22"/>
+                <w:szCs w:val="22"/>
+              </w:rPr>
+              <w:t>Nikola Nenov</w:t>
+            </w:r>
+          </w:p>
+        </w:tc>
+      </w:tr>
+      <w:tr>
+        <w:tc>
+          <w:tcPr>
+            <w:tcW w:w="3325" w:type="dxa"/>
+          </w:tcPr>
+          <w:p>
+            <w:pPr>
+              <w:spacing w:after="200" w:line="276" w:lineRule="auto"/>
+              <w:rPr>
+                <w:sz w:val="22"/>
+                <w:szCs w:val="22"/>
+              </w:rPr>
+            </w:pPr>
+            <w:r>
+              <w:rPr>
+                <w:sz w:val="22"/>
+                <w:szCs w:val="22"/>
+              </w:rPr>
+              <w:t xml:space="preserve">Week 4 - </w:t>
+            </w:r>
+            <w:r>
+              <w:rPr>
+                <w:sz w:val="22"/>
+                <w:szCs w:val="22"/>
+              </w:rPr>
+              <w:t>Academy's System - Test Cases</w:t>
+            </w:r>
+          </w:p>
+        </w:tc>
+        <w:tc>
+          <w:tcPr>
+            <w:tcW w:w="1138" w:type="dxa"/>
+          </w:tcPr>
+          <w:p>
+            <w:pPr>
+              <w:spacing w:after="200" w:line="276" w:lineRule="auto"/>
+              <w:rPr>
+                <w:sz w:val="22"/>
+                <w:szCs w:val="22"/>
+              </w:rPr>
+            </w:pPr>
+            <w:r>
+              <w:rPr>
+                <w:sz w:val="22"/>
+                <w:szCs w:val="22"/>
+              </w:rPr>
+              <w:t>30.11.2015</w:t>
+            </w:r>
+          </w:p>
+        </w:tc>
+        <w:tc>
+          <w:tcPr>
+            <w:tcW w:w="1205" w:type="dxa"/>
+          </w:tcPr>
+          <w:p>
+            <w:pPr>
+              <w:spacing w:after="200" w:line="276" w:lineRule="auto"/>
+              <w:rPr>
+                <w:sz w:val="22"/>
+                <w:szCs w:val="22"/>
+              </w:rPr>
+            </w:pPr>
+            <w:r>
+              <w:rPr>
+                <w:sz w:val="22"/>
+                <w:szCs w:val="22"/>
+              </w:rPr>
+              <w:t>04.12.2015</w:t>
+            </w:r>
+          </w:p>
+        </w:tc>
+        <w:tc>
+          <w:tcPr>
+            <w:tcW w:w="2095" w:type="dxa"/>
+          </w:tcPr>
+          <w:p>
+            <w:pPr>
+              <w:spacing w:after="200" w:line="276" w:lineRule="auto"/>
+              <w:rPr>
+                <w:sz w:val="22"/>
+                <w:szCs w:val="22"/>
+              </w:rPr>
+            </w:pPr>
+            <w:r>
+              <w:rPr>
+                <w:sz w:val="22"/>
+                <w:szCs w:val="22"/>
+              </w:rPr>
+              <w:t>Emiliya Georgieva</w:t>
+            </w:r>
+          </w:p>
+        </w:tc>
+      </w:tr>
+      <w:tr>
+        <w:tc>
+          <w:tcPr>
+            <w:tcW w:w="3325" w:type="dxa"/>
+          </w:tcPr>
+          <w:p>
+            <w:pPr>
+              <w:spacing w:after="200" w:line="276" w:lineRule="auto"/>
+              <w:rPr>
+                <w:sz w:val="22"/>
+                <w:szCs w:val="22"/>
+              </w:rPr>
+            </w:pPr>
+            <w:r>
+              <w:rPr>
+                <w:sz w:val="22"/>
+                <w:szCs w:val="22"/>
+              </w:rPr>
+              <w:t>Week 5 - Automation tests with Test Studio</w:t>
+            </w:r>
+          </w:p>
+        </w:tc>
+        <w:tc>
+          <w:tcPr>
+            <w:tcW w:w="1138" w:type="dxa"/>
+          </w:tcPr>
+          <w:p>
+            <w:pPr>
+              <w:spacing w:after="200" w:line="276" w:lineRule="auto"/>
+              <w:rPr>
+                <w:sz w:val="22"/>
+                <w:szCs w:val="22"/>
+              </w:rPr>
+            </w:pPr>
+            <w:r>
+              <w:rPr>
+                <w:sz w:val="22"/>
+                <w:szCs w:val="22"/>
+              </w:rPr>
+              <w:t>08.12.2015</w:t>
+            </w:r>
+          </w:p>
+        </w:tc>
+        <w:tc>
+          <w:tcPr>
+            <w:tcW w:w="1205" w:type="dxa"/>
+          </w:tcPr>
+          <w:p>
+            <w:pPr>
+              <w:spacing w:after="200" w:line="276" w:lineRule="auto"/>
+              <w:rPr>
+                <w:sz w:val="22"/>
+                <w:szCs w:val="22"/>
+              </w:rPr>
+            </w:pPr>
+            <w:r>
+              <w:rPr>
+                <w:sz w:val="22"/>
+                <w:szCs w:val="22"/>
+              </w:rPr>
+              <w:t>11.12.2015</w:t>
+            </w:r>
+          </w:p>
+        </w:tc>
+        <w:tc>
+          <w:tcPr>
+            <w:tcW w:w="2095" w:type="dxa"/>
+          </w:tcPr>
+          <w:p>
+            <w:pPr>
+              <w:spacing w:after="200" w:line="276" w:lineRule="auto"/>
+              <w:rPr>
+                <w:sz w:val="22"/>
+                <w:szCs w:val="22"/>
+              </w:rPr>
+            </w:pPr>
+            <w:r>
+              <w:rPr>
+                <w:sz w:val="22"/>
+                <w:szCs w:val="22"/>
+              </w:rPr>
+              <w:t>Lyudmil Nikodimov</w:t>
+            </w:r>
+          </w:p>
+        </w:tc>
+      </w:tr>
+    </w:tbl>
+    <w:p>
+      <w:pPr>
+        <w:rPr>
+          <w:sz w:val="22"/>
+          <w:szCs w:val="22"/>
+        </w:rPr>
+      </w:pPr>
+    </w:p>
     <w:p>
       <w:pPr>
         <w:pStyle w:val="Heading1"/>
       </w:pPr>
-      <w:bookmarkStart w:id="43" w:name="_Toc437532094"/>
-      <w:r>
+      <w:bookmarkStart w:id="42" w:name="_Toc437532094"/>
+      <w:r>
+        <w:lastRenderedPageBreak/>
         <w:t>Planning Risks and Contingencies</w:t>
       </w:r>
-      <w:bookmarkEnd w:id="43"/>
+      <w:bookmarkEnd w:id="42"/>
     </w:p>
     <w:p>
       <w:pPr>
@@ -12208,37 +13310,36 @@
       <w:pPr>
         <w:pStyle w:val="Heading1"/>
       </w:pPr>
-      <w:bookmarkStart w:id="44" w:name="_Toc437532095"/>
-      <w:r>
-        <w:lastRenderedPageBreak/>
+      <w:bookmarkStart w:id="43" w:name="_Toc437532095"/>
+      <w:r>
         <w:t>Approvals</w:t>
       </w:r>
+      <w:bookmarkEnd w:id="43"/>
+    </w:p>
+    <w:p>
+      <w:pPr>
+        <w:rPr>
+          <w:sz w:val="22"/>
+          <w:szCs w:val="22"/>
+        </w:rPr>
+      </w:pPr>
+      <w:r>
+        <w:rPr>
+          <w:sz w:val="22"/>
+          <w:szCs w:val="22"/>
+        </w:rPr>
+        <w:t>The final approval of all performed testing activities will be done by the stakeholders and the product owner as a part of final teamwork presentation.</w:t>
+      </w:r>
+    </w:p>
+    <w:p>
+      <w:pPr>
+        <w:pStyle w:val="Heading1"/>
+      </w:pPr>
+      <w:bookmarkStart w:id="44" w:name="_Toc437532096"/>
+      <w:r>
+        <w:t>Glossary</w:t>
+      </w:r>
       <w:bookmarkEnd w:id="44"/>
-    </w:p>
-    <w:p>
-      <w:pPr>
-        <w:rPr>
-          <w:sz w:val="22"/>
-          <w:szCs w:val="22"/>
-        </w:rPr>
-      </w:pPr>
-      <w:r>
-        <w:rPr>
-          <w:sz w:val="22"/>
-          <w:szCs w:val="22"/>
-        </w:rPr>
-        <w:t>The final approval of all performed testing activities will be done by the stakeholders and the product owner as a part of final teamwork presentation.</w:t>
-      </w:r>
-    </w:p>
-    <w:p>
-      <w:pPr>
-        <w:pStyle w:val="Heading1"/>
-      </w:pPr>
-      <w:bookmarkStart w:id="45" w:name="_Toc437532096"/>
-      <w:r>
-        <w:t>Glossary</w:t>
-      </w:r>
-      <w:bookmarkEnd w:id="45"/>
     </w:p>
     <w:p>
       <w:pPr>
@@ -12538,6 +13639,48 @@
                 <w:szCs w:val="22"/>
               </w:rPr>
             </w:pPr>
+            <w:r>
+              <w:rPr>
+                <w:sz w:val="22"/>
+                <w:szCs w:val="22"/>
+              </w:rPr>
+              <w:t>TFS</w:t>
+            </w:r>
+          </w:p>
+        </w:tc>
+        <w:tc>
+          <w:tcPr>
+            <w:tcW w:w="6745" w:type="dxa"/>
+          </w:tcPr>
+          <w:p>
+            <w:pPr>
+              <w:rPr>
+                <w:sz w:val="22"/>
+                <w:szCs w:val="22"/>
+              </w:rPr>
+            </w:pPr>
+            <w:r>
+              <w:rPr>
+                <w:sz w:val="22"/>
+                <w:szCs w:val="22"/>
+              </w:rPr>
+              <w:t>Team Foundation Server</w:t>
+            </w:r>
+          </w:p>
+        </w:tc>
+      </w:tr>
+      <w:tr>
+        <w:tc>
+          <w:tcPr>
+            <w:tcW w:w="2605" w:type="dxa"/>
+          </w:tcPr>
+          <w:p>
+            <w:pPr>
+              <w:rPr>
+                <w:sz w:val="22"/>
+                <w:szCs w:val="22"/>
+              </w:rPr>
+            </w:pPr>
           </w:p>
         </w:tc>
         <w:tc>
@@ -12582,34 +13725,6 @@
           </w:p>
         </w:tc>
       </w:tr>
-      <w:tr>
-        <w:tc>
-          <w:tcPr>
-            <w:tcW w:w="2605" w:type="dxa"/>
-          </w:tcPr>
-          <w:p>
-            <w:pPr>
-              <w:rPr>
-                <w:sz w:val="22"/>
-                <w:szCs w:val="22"/>
-              </w:rPr>
-            </w:pPr>
-          </w:p>
-        </w:tc>
-        <w:tc>
-          <w:tcPr>
-            <w:tcW w:w="6745" w:type="dxa"/>
-          </w:tcPr>
-          <w:p>
-            <w:pPr>
-              <w:rPr>
-                <w:sz w:val="22"/>
-                <w:szCs w:val="22"/>
-              </w:rPr>
-            </w:pPr>
-          </w:p>
-        </w:tc>
-      </w:tr>
     </w:tbl>
     <w:p>
       <w:pPr>
@@ -12623,11 +13738,11 @@
       <w:pPr>
         <w:pStyle w:val="Heading1"/>
       </w:pPr>
-      <w:bookmarkStart w:id="46" w:name="_Toc437532097"/>
+      <w:bookmarkStart w:id="45" w:name="_Toc437532097"/>
       <w:r>
         <w:t>References</w:t>
       </w:r>
-      <w:bookmarkEnd w:id="46"/>
+      <w:bookmarkEnd w:id="45"/>
     </w:p>
     <w:p>
       <w:pPr>
@@ -12926,12 +14041,12 @@
         <w:pStyle w:val="Heading1"/>
         <w:pageBreakBefore/>
       </w:pPr>
-      <w:bookmarkStart w:id="47" w:name="_Toc437532098"/>
+      <w:bookmarkStart w:id="46" w:name="_Toc437532098"/>
       <w:r>
         <w:lastRenderedPageBreak/>
         <w:t>Index</w:t>
       </w:r>
-      <w:bookmarkEnd w:id="47"/>
+      <w:bookmarkEnd w:id="46"/>
     </w:p>
     <w:p>
       <w:pPr>
@@ -13546,7 +14661,7 @@
       </w:r>
     </w:p>
     <w:sectPr>
-      <w:footerReference w:type="default" r:id="rId13"/>
+      <w:footerReference w:type="default" r:id="rId20"/>
       <w:pgSz w:w="12240" w:h="15840" w:code="1"/>
       <w:pgMar w:top="1080" w:right="1440" w:bottom="1080" w:left="1440" w:header="720" w:footer="720" w:gutter="0"/>
       <w:cols w:space="720"/>
@@ -13557,7 +14672,7 @@
 </file>
 
 <file path=word/endnotes.xml><?xml version="1.0" encoding="utf-8"?>
-<w:endnotes xmlns:wpc="http://schemas.microsoft.com/office/word/2010/wordprocessingCanvas" xmlns:cx="http://schemas.microsoft.com/office/drawing/2014/chartex" xmlns:cx1="http://schemas.microsoft.com/office/drawing/2015/9/8/chartex" xmlns:mc="http://schemas.openxmlformats.org/markup-compatibility/2006" xmlns:o="urn:schemas-microsoft-com:office:office" xmlns:r="http://schemas.openxmlformats.org/officeDocument/2006/relationships" xmlns:m="http://schemas.openxmlformats.org/officeDocument/2006/math" xmlns:v="urn:schemas-microsoft-com:vml" xmlns:wp14="http://schemas.microsoft.com/office/word/2010/wordprocessingDrawing" xmlns:wp="http://schemas.openxmlformats.org/drawingml/2006/wordprocessingDrawing" xmlns:w10="urn:schemas-microsoft-com:office:word" xmlns:w="http://schemas.openxmlformats.org/wordprocessingml/2006/main" xmlns:w14="http://schemas.microsoft.com/office/word/2010/wordml" xmlns:w15="http://schemas.microsoft.com/office/word/2012/wordml" xmlns:w16se="http://schemas.microsoft.com/office/word/2015/wordml/symex" xmlns:wpg="http://schemas.microsoft.com/office/word/2010/wordprocessingGroup" xmlns:wpi="http://schemas.microsoft.com/office/word/2010/wordprocessingInk" xmlns:wne="http://schemas.microsoft.com/office/word/2006/wordml" xmlns:wps="http://schemas.microsoft.com/office/word/2010/wordprocessingShape" mc:Ignorable="w14 w15 w16se wp14">
+<w:endnotes xmlns:wpc="http://schemas.microsoft.com/office/word/2010/wordprocessingCanvas" xmlns:mc="http://schemas.openxmlformats.org/markup-compatibility/2006" xmlns:o="urn:schemas-microsoft-com:office:office" xmlns:r="http://schemas.openxmlformats.org/officeDocument/2006/relationships" xmlns:m="http://schemas.openxmlformats.org/officeDocument/2006/math" xmlns:v="urn:schemas-microsoft-com:vml" xmlns:wp14="http://schemas.microsoft.com/office/word/2010/wordprocessingDrawing" xmlns:wp="http://schemas.openxmlformats.org/drawingml/2006/wordprocessingDrawing" xmlns:w10="urn:schemas-microsoft-com:office:word" xmlns:w="http://schemas.openxmlformats.org/wordprocessingml/2006/main" xmlns:w14="http://schemas.microsoft.com/office/word/2010/wordml" xmlns:w15="http://schemas.microsoft.com/office/word/2012/wordml" xmlns:wpg="http://schemas.microsoft.com/office/word/2010/wordprocessingGroup" xmlns:wpi="http://schemas.microsoft.com/office/word/2010/wordprocessingInk" xmlns:wne="http://schemas.microsoft.com/office/word/2006/wordml" xmlns:wps="http://schemas.microsoft.com/office/word/2010/wordprocessingShape" mc:Ignorable="w14 w15 wp14">
   <w:endnote w:type="separator" w:id="-1">
     <w:p>
       <w:pPr>
@@ -13582,10 +14697,43 @@
 </file>
 
 <file path=word/footer1.xml><?xml version="1.0" encoding="utf-8"?>
-<w:ftr xmlns:wpc="http://schemas.microsoft.com/office/word/2010/wordprocessingCanvas" xmlns:cx="http://schemas.microsoft.com/office/drawing/2014/chartex" xmlns:cx1="http://schemas.microsoft.com/office/drawing/2015/9/8/chartex" xmlns:mc="http://schemas.openxmlformats.org/markup-compatibility/2006" xmlns:o="urn:schemas-microsoft-com:office:office" xmlns:r="http://schemas.openxmlformats.org/officeDocument/2006/relationships" xmlns:m="http://schemas.openxmlformats.org/officeDocument/2006/math" xmlns:v="urn:schemas-microsoft-com:vml" xmlns:wp14="http://schemas.microsoft.com/office/word/2010/wordprocessingDrawing" xmlns:wp="http://schemas.openxmlformats.org/drawingml/2006/wordprocessingDrawing" xmlns:w10="urn:schemas-microsoft-com:office:word" xmlns:w="http://schemas.openxmlformats.org/wordprocessingml/2006/main" xmlns:w14="http://schemas.microsoft.com/office/word/2010/wordml" xmlns:w15="http://schemas.microsoft.com/office/word/2012/wordml" xmlns:w16se="http://schemas.microsoft.com/office/word/2015/wordml/symex" xmlns:wpg="http://schemas.microsoft.com/office/word/2010/wordprocessingGroup" xmlns:wpi="http://schemas.microsoft.com/office/word/2010/wordprocessingInk" xmlns:wne="http://schemas.microsoft.com/office/word/2006/wordml" xmlns:wps="http://schemas.microsoft.com/office/word/2010/wordprocessingShape" mc:Ignorable="w14 w15 w16se wp14">
+<w:ftr xmlns:wpc="http://schemas.microsoft.com/office/word/2010/wordprocessingCanvas" xmlns:mc="http://schemas.openxmlformats.org/markup-compatibility/2006" xmlns:o="urn:schemas-microsoft-com:office:office" xmlns:r="http://schemas.openxmlformats.org/officeDocument/2006/relationships" xmlns:m="http://schemas.openxmlformats.org/officeDocument/2006/math" xmlns:v="urn:schemas-microsoft-com:vml" xmlns:wp14="http://schemas.microsoft.com/office/word/2010/wordprocessingDrawing" xmlns:wp="http://schemas.openxmlformats.org/drawingml/2006/wordprocessingDrawing" xmlns:w10="urn:schemas-microsoft-com:office:word" xmlns:w="http://schemas.openxmlformats.org/wordprocessingml/2006/main" xmlns:w14="http://schemas.microsoft.com/office/word/2010/wordml" xmlns:w15="http://schemas.microsoft.com/office/word/2012/wordml" xmlns:wpg="http://schemas.microsoft.com/office/word/2010/wordprocessingGroup" xmlns:wpi="http://schemas.microsoft.com/office/word/2010/wordprocessingInk" xmlns:wne="http://schemas.microsoft.com/office/word/2006/wordml" xmlns:wps="http://schemas.microsoft.com/office/word/2010/wordprocessingShape" mc:Ignorable="w14 w15 wp14">
   <w:p>
     <w:pPr>
       <w:pStyle w:val="Footer"/>
+    </w:pPr>
+  </w:p>
+</w:ftr>
+</file>
+
+<file path=word/footer2.xml><?xml version="1.0" encoding="utf-8"?>
+<w:ftr xmlns:wpc="http://schemas.microsoft.com/office/word/2010/wordprocessingCanvas" xmlns:mc="http://schemas.openxmlformats.org/markup-compatibility/2006" xmlns:o="urn:schemas-microsoft-com:office:office" xmlns:r="http://schemas.openxmlformats.org/officeDocument/2006/relationships" xmlns:m="http://schemas.openxmlformats.org/officeDocument/2006/math" xmlns:v="urn:schemas-microsoft-com:vml" xmlns:wp14="http://schemas.microsoft.com/office/word/2010/wordprocessingDrawing" xmlns:wp="http://schemas.openxmlformats.org/drawingml/2006/wordprocessingDrawing" xmlns:w10="urn:schemas-microsoft-com:office:word" xmlns:w="http://schemas.openxmlformats.org/wordprocessingml/2006/main" xmlns:w14="http://schemas.microsoft.com/office/word/2010/wordml" xmlns:w15="http://schemas.microsoft.com/office/word/2012/wordml" xmlns:wpg="http://schemas.microsoft.com/office/word/2010/wordprocessingGroup" xmlns:wpi="http://schemas.microsoft.com/office/word/2010/wordprocessingInk" xmlns:wne="http://schemas.microsoft.com/office/word/2006/wordml" xmlns:wps="http://schemas.microsoft.com/office/word/2010/wordprocessingShape" mc:Ignorable="w14 w15 wp14">
+  <w:p>
+    <w:pPr>
+      <w:pStyle w:val="Footer"/>
+    </w:pPr>
+  </w:p>
+</w:ftr>
+</file>
+
+<file path=word/footer3.xml><?xml version="1.0" encoding="utf-8"?>
+<w:ftr xmlns:wpc="http://schemas.microsoft.com/office/word/2010/wordprocessingCanvas" xmlns:mc="http://schemas.openxmlformats.org/markup-compatibility/2006" xmlns:o="urn:schemas-microsoft-com:office:office" xmlns:r="http://schemas.openxmlformats.org/officeDocument/2006/relationships" xmlns:m="http://schemas.openxmlformats.org/officeDocument/2006/math" xmlns:v="urn:schemas-microsoft-com:vml" xmlns:wp14="http://schemas.microsoft.com/office/word/2010/wordprocessingDrawing" xmlns:wp="http://schemas.openxmlformats.org/drawingml/2006/wordprocessingDrawing" xmlns:w10="urn:schemas-microsoft-com:office:word" xmlns:w="http://schemas.openxmlformats.org/wordprocessingml/2006/main" xmlns:w14="http://schemas.microsoft.com/office/word/2010/wordml" xmlns:w15="http://schemas.microsoft.com/office/word/2012/wordml" xmlns:wpg="http://schemas.microsoft.com/office/word/2010/wordprocessingGroup" xmlns:wpi="http://schemas.microsoft.com/office/word/2010/wordprocessingInk" xmlns:wne="http://schemas.microsoft.com/office/word/2006/wordml" xmlns:wps="http://schemas.microsoft.com/office/word/2010/wordprocessingShape" mc:Ignorable="w14 w15 wp14">
+  <w:p>
+    <w:pPr>
+      <w:pStyle w:val="Footer"/>
+    </w:pPr>
+  </w:p>
+</w:ftr>
+</file>
+
+<file path=word/footer4.xml><?xml version="1.0" encoding="utf-8"?>
+<w:ftr xmlns:wpc="http://schemas.microsoft.com/office/word/2010/wordprocessingCanvas" xmlns:mc="http://schemas.openxmlformats.org/markup-compatibility/2006" xmlns:o="urn:schemas-microsoft-com:office:office" xmlns:r="http://schemas.openxmlformats.org/officeDocument/2006/relationships" xmlns:m="http://schemas.openxmlformats.org/officeDocument/2006/math" xmlns:v="urn:schemas-microsoft-com:vml" xmlns:wp14="http://schemas.microsoft.com/office/word/2010/wordprocessingDrawing" xmlns:wp="http://schemas.openxmlformats.org/drawingml/2006/wordprocessingDrawing" xmlns:w10="urn:schemas-microsoft-com:office:word" xmlns:w="http://schemas.openxmlformats.org/wordprocessingml/2006/main" xmlns:w14="http://schemas.microsoft.com/office/word/2010/wordml" xmlns:w15="http://schemas.microsoft.com/office/word/2012/wordml" xmlns:wpg="http://schemas.microsoft.com/office/word/2010/wordprocessingGroup" xmlns:wpi="http://schemas.microsoft.com/office/word/2010/wordprocessingInk" xmlns:wne="http://schemas.microsoft.com/office/word/2006/wordml" xmlns:wps="http://schemas.microsoft.com/office/word/2010/wordprocessingShape" mc:Ignorable="w14 w15 wp14">
+  <w:p>
+    <w:pPr>
+      <w:pStyle w:val="Footer"/>
+      <w:rPr>
+        <w:noProof/>
+      </w:rPr>
     </w:pPr>
     <w:sdt>
       <w:sdtPr>
@@ -13610,7 +14758,7 @@
         <w:tag w:val=""/>
         <w:id w:val="-1976370188"/>
         <w:dataBinding w:prefixMappings="xmlns:ns0='http://schemas.microsoft.com/office/2006/coverPageProps' " w:xpath="/ns0:CoverPageProperties[1]/ns0:PublishDate[1]" w:storeItemID="{55AF091B-3C7A-41E3-B477-F2FDAA23CFDA}"/>
-        <w:date w:fullDate="2015-11-21T00:00:00Z">
+        <w:date w:fullDate="2015-12-01T00:00:00Z">
           <w:dateFormat w:val="MMMM yyyy"/>
           <w:lid w:val="en-US"/>
           <w:storeMappedDataAs w:val="dateTime"/>
@@ -13619,7 +14767,7 @@
       </w:sdtPr>
       <w:sdtContent>
         <w:r>
-          <w:t>November 2015</w:t>
+          <w:t>December 2015</w:t>
         </w:r>
       </w:sdtContent>
     </w:sdt>
@@ -13639,7 +14787,7 @@
       <w:rPr>
         <w:noProof/>
       </w:rPr>
-      <w:t>4</w:t>
+      <w:t>3</w:t>
     </w:r>
     <w:r>
       <w:rPr>
@@ -13647,12 +14795,14 @@
       </w:rPr>
       <w:fldChar w:fldCharType="end"/>
     </w:r>
+    <w:bookmarkStart w:id="47" w:name="_GoBack"/>
+    <w:bookmarkEnd w:id="47"/>
   </w:p>
 </w:ftr>
 </file>
 
 <file path=word/footnotes.xml><?xml version="1.0" encoding="utf-8"?>
-<w:footnotes xmlns:wpc="http://schemas.microsoft.com/office/word/2010/wordprocessingCanvas" xmlns:cx="http://schemas.microsoft.com/office/drawing/2014/chartex" xmlns:cx1="http://schemas.microsoft.com/office/drawing/2015/9/8/chartex" xmlns:mc="http://schemas.openxmlformats.org/markup-compatibility/2006" xmlns:o="urn:schemas-microsoft-com:office:office" xmlns:r="http://schemas.openxmlformats.org/officeDocument/2006/relationships" xmlns:m="http://schemas.openxmlformats.org/officeDocument/2006/math" xmlns:v="urn:schemas-microsoft-com:vml" xmlns:wp14="http://schemas.microsoft.com/office/word/2010/wordprocessingDrawing" xmlns:wp="http://schemas.openxmlformats.org/drawingml/2006/wordprocessingDrawing" xmlns:w10="urn:schemas-microsoft-com:office:word" xmlns:w="http://schemas.openxmlformats.org/wordprocessingml/2006/main" xmlns:w14="http://schemas.microsoft.com/office/word/2010/wordml" xmlns:w15="http://schemas.microsoft.com/office/word/2012/wordml" xmlns:w16se="http://schemas.microsoft.com/office/word/2015/wordml/symex" xmlns:wpg="http://schemas.microsoft.com/office/word/2010/wordprocessingGroup" xmlns:wpi="http://schemas.microsoft.com/office/word/2010/wordprocessingInk" xmlns:wne="http://schemas.microsoft.com/office/word/2006/wordml" xmlns:wps="http://schemas.microsoft.com/office/word/2010/wordprocessingShape" mc:Ignorable="w14 w15 w16se wp14">
+<w:footnotes xmlns:wpc="http://schemas.microsoft.com/office/word/2010/wordprocessingCanvas" xmlns:mc="http://schemas.openxmlformats.org/markup-compatibility/2006" xmlns:o="urn:schemas-microsoft-com:office:office" xmlns:r="http://schemas.openxmlformats.org/officeDocument/2006/relationships" xmlns:m="http://schemas.openxmlformats.org/officeDocument/2006/math" xmlns:v="urn:schemas-microsoft-com:vml" xmlns:wp14="http://schemas.microsoft.com/office/word/2010/wordprocessingDrawing" xmlns:wp="http://schemas.openxmlformats.org/drawingml/2006/wordprocessingDrawing" xmlns:w10="urn:schemas-microsoft-com:office:word" xmlns:w="http://schemas.openxmlformats.org/wordprocessingml/2006/main" xmlns:w14="http://schemas.microsoft.com/office/word/2010/wordml" xmlns:w15="http://schemas.microsoft.com/office/word/2012/wordml" xmlns:wpg="http://schemas.microsoft.com/office/word/2010/wordprocessingGroup" xmlns:wpi="http://schemas.microsoft.com/office/word/2010/wordprocessingInk" xmlns:wne="http://schemas.microsoft.com/office/word/2006/wordml" xmlns:wps="http://schemas.microsoft.com/office/word/2010/wordprocessingShape" mc:Ignorable="w14 w15 wp14">
   <w:footnote w:type="separator" w:id="-1">
     <w:p>
       <w:pPr>
@@ -13676,8 +14826,38 @@
 </w:footnotes>
 </file>
 
+<file path=word/header1.xml><?xml version="1.0" encoding="utf-8"?>
+<w:hdr xmlns:wpc="http://schemas.microsoft.com/office/word/2010/wordprocessingCanvas" xmlns:mc="http://schemas.openxmlformats.org/markup-compatibility/2006" xmlns:o="urn:schemas-microsoft-com:office:office" xmlns:r="http://schemas.openxmlformats.org/officeDocument/2006/relationships" xmlns:m="http://schemas.openxmlformats.org/officeDocument/2006/math" xmlns:v="urn:schemas-microsoft-com:vml" xmlns:wp14="http://schemas.microsoft.com/office/word/2010/wordprocessingDrawing" xmlns:wp="http://schemas.openxmlformats.org/drawingml/2006/wordprocessingDrawing" xmlns:w10="urn:schemas-microsoft-com:office:word" xmlns:w="http://schemas.openxmlformats.org/wordprocessingml/2006/main" xmlns:w14="http://schemas.microsoft.com/office/word/2010/wordml" xmlns:w15="http://schemas.microsoft.com/office/word/2012/wordml" xmlns:wpg="http://schemas.microsoft.com/office/word/2010/wordprocessingGroup" xmlns:wpi="http://schemas.microsoft.com/office/word/2010/wordprocessingInk" xmlns:wne="http://schemas.microsoft.com/office/word/2006/wordml" xmlns:wps="http://schemas.microsoft.com/office/word/2010/wordprocessingShape" mc:Ignorable="w14 w15 wp14">
+  <w:p>
+    <w:pPr>
+      <w:pStyle w:val="Header"/>
+    </w:pPr>
+  </w:p>
+</w:hdr>
+</file>
+
+<file path=word/header2.xml><?xml version="1.0" encoding="utf-8"?>
+<w:hdr xmlns:wpc="http://schemas.microsoft.com/office/word/2010/wordprocessingCanvas" xmlns:mc="http://schemas.openxmlformats.org/markup-compatibility/2006" xmlns:o="urn:schemas-microsoft-com:office:office" xmlns:r="http://schemas.openxmlformats.org/officeDocument/2006/relationships" xmlns:m="http://schemas.openxmlformats.org/officeDocument/2006/math" xmlns:v="urn:schemas-microsoft-com:vml" xmlns:wp14="http://schemas.microsoft.com/office/word/2010/wordprocessingDrawing" xmlns:wp="http://schemas.openxmlformats.org/drawingml/2006/wordprocessingDrawing" xmlns:w10="urn:schemas-microsoft-com:office:word" xmlns:w="http://schemas.openxmlformats.org/wordprocessingml/2006/main" xmlns:w14="http://schemas.microsoft.com/office/word/2010/wordml" xmlns:w15="http://schemas.microsoft.com/office/word/2012/wordml" xmlns:wpg="http://schemas.microsoft.com/office/word/2010/wordprocessingGroup" xmlns:wpi="http://schemas.microsoft.com/office/word/2010/wordprocessingInk" xmlns:wne="http://schemas.microsoft.com/office/word/2006/wordml" xmlns:wps="http://schemas.microsoft.com/office/word/2010/wordprocessingShape" mc:Ignorable="w14 w15 wp14">
+  <w:p>
+    <w:pPr>
+      <w:pStyle w:val="Header"/>
+    </w:pPr>
+  </w:p>
+</w:hdr>
+</file>
+
+<file path=word/header3.xml><?xml version="1.0" encoding="utf-8"?>
+<w:hdr xmlns:wpc="http://schemas.microsoft.com/office/word/2010/wordprocessingCanvas" xmlns:mc="http://schemas.openxmlformats.org/markup-compatibility/2006" xmlns:o="urn:schemas-microsoft-com:office:office" xmlns:r="http://schemas.openxmlformats.org/officeDocument/2006/relationships" xmlns:m="http://schemas.openxmlformats.org/officeDocument/2006/math" xmlns:v="urn:schemas-microsoft-com:vml" xmlns:wp14="http://schemas.microsoft.com/office/word/2010/wordprocessingDrawing" xmlns:wp="http://schemas.openxmlformats.org/drawingml/2006/wordprocessingDrawing" xmlns:w10="urn:schemas-microsoft-com:office:word" xmlns:w="http://schemas.openxmlformats.org/wordprocessingml/2006/main" xmlns:w14="http://schemas.microsoft.com/office/word/2010/wordml" xmlns:w15="http://schemas.microsoft.com/office/word/2012/wordml" xmlns:wpg="http://schemas.microsoft.com/office/word/2010/wordprocessingGroup" xmlns:wpi="http://schemas.microsoft.com/office/word/2010/wordprocessingInk" xmlns:wne="http://schemas.microsoft.com/office/word/2006/wordml" xmlns:wps="http://schemas.microsoft.com/office/word/2010/wordprocessingShape" mc:Ignorable="w14 w15 wp14">
+  <w:p>
+    <w:pPr>
+      <w:pStyle w:val="Header"/>
+    </w:pPr>
+  </w:p>
+</w:hdr>
+</file>
+
 <file path=word/numbering.xml><?xml version="1.0" encoding="utf-8"?>
-<w:numbering xmlns:wpc="http://schemas.microsoft.com/office/word/2010/wordprocessingCanvas" xmlns:cx="http://schemas.microsoft.com/office/drawing/2014/chartex" xmlns:cx1="http://schemas.microsoft.com/office/drawing/2015/9/8/chartex" xmlns:mc="http://schemas.openxmlformats.org/markup-compatibility/2006" xmlns:o="urn:schemas-microsoft-com:office:office" xmlns:r="http://schemas.openxmlformats.org/officeDocument/2006/relationships" xmlns:m="http://schemas.openxmlformats.org/officeDocument/2006/math" xmlns:v="urn:schemas-microsoft-com:vml" xmlns:wp14="http://schemas.microsoft.com/office/word/2010/wordprocessingDrawing" xmlns:wp="http://schemas.openxmlformats.org/drawingml/2006/wordprocessingDrawing" xmlns:w10="urn:schemas-microsoft-com:office:word" xmlns:w="http://schemas.openxmlformats.org/wordprocessingml/2006/main" xmlns:w14="http://schemas.microsoft.com/office/word/2010/wordml" xmlns:w15="http://schemas.microsoft.com/office/word/2012/wordml" xmlns:w16se="http://schemas.microsoft.com/office/word/2015/wordml/symex" xmlns:wpg="http://schemas.microsoft.com/office/word/2010/wordprocessingGroup" xmlns:wpi="http://schemas.microsoft.com/office/word/2010/wordprocessingInk" xmlns:wne="http://schemas.microsoft.com/office/word/2006/wordml" xmlns:wps="http://schemas.microsoft.com/office/word/2010/wordprocessingShape" mc:Ignorable="w14 w15 w16se wp14">
+<w:numbering xmlns:wpc="http://schemas.microsoft.com/office/word/2010/wordprocessingCanvas" xmlns:mc="http://schemas.openxmlformats.org/markup-compatibility/2006" xmlns:o="urn:schemas-microsoft-com:office:office" xmlns:r="http://schemas.openxmlformats.org/officeDocument/2006/relationships" xmlns:m="http://schemas.openxmlformats.org/officeDocument/2006/math" xmlns:v="urn:schemas-microsoft-com:vml" xmlns:wp14="http://schemas.microsoft.com/office/word/2010/wordprocessingDrawing" xmlns:wp="http://schemas.openxmlformats.org/drawingml/2006/wordprocessingDrawing" xmlns:w10="urn:schemas-microsoft-com:office:word" xmlns:w="http://schemas.openxmlformats.org/wordprocessingml/2006/main" xmlns:w14="http://schemas.microsoft.com/office/word/2010/wordml" xmlns:w15="http://schemas.microsoft.com/office/word/2012/wordml" xmlns:wpg="http://schemas.microsoft.com/office/word/2010/wordprocessingGroup" xmlns:wpi="http://schemas.microsoft.com/office/word/2010/wordprocessingInk" xmlns:wne="http://schemas.microsoft.com/office/word/2006/wordml" xmlns:wps="http://schemas.microsoft.com/office/word/2010/wordprocessingShape" mc:Ignorable="w14 w15 wp14">
   <w:abstractNum w:abstractNumId="0" w15:restartNumberingAfterBreak="0">
     <w:nsid w:val="03CE1FFE"/>
     <w:multiLevelType w:val="hybridMultilevel"/>
@@ -14921,6 +16101,119 @@
     </w:lvl>
   </w:abstractNum>
   <w:abstractNum w:abstractNumId="11" w15:restartNumberingAfterBreak="0">
+    <w:nsid w:val="3EA575D4"/>
+    <w:multiLevelType w:val="hybridMultilevel"/>
+    <w:tmpl w:val="35A6B1A6"/>
+    <w:lvl w:ilvl="0" w:tplc="0409000B">
+      <w:start w:val="1"/>
+      <w:numFmt w:val="bullet"/>
+      <w:lvlText w:val=""/>
+      <w:lvlJc w:val="left"/>
+      <w:pPr>
+        <w:ind w:left="720" w:hanging="360"/>
+      </w:pPr>
+      <w:rPr>
+        <w:rFonts w:ascii="Wingdings" w:hAnsi="Wingdings" w:hint="default"/>
+      </w:rPr>
+    </w:lvl>
+    <w:lvl w:ilvl="1" w:tplc="04090003" w:tentative="1">
+      <w:start w:val="1"/>
+      <w:numFmt w:val="bullet"/>
+      <w:lvlText w:val="o"/>
+      <w:lvlJc w:val="left"/>
+      <w:pPr>
+        <w:ind w:left="1440" w:hanging="360"/>
+      </w:pPr>
+      <w:rPr>
+        <w:rFonts w:ascii="Courier New" w:hAnsi="Courier New" w:cs="Courier New" w:hint="default"/>
+      </w:rPr>
+    </w:lvl>
+    <w:lvl w:ilvl="2" w:tplc="04090005" w:tentative="1">
+      <w:start w:val="1"/>
+      <w:numFmt w:val="bullet"/>
+      <w:lvlText w:val=""/>
+      <w:lvlJc w:val="left"/>
+      <w:pPr>
+        <w:ind w:left="2160" w:hanging="360"/>
+      </w:pPr>
+      <w:rPr>
+        <w:rFonts w:ascii="Wingdings" w:hAnsi="Wingdings" w:hint="default"/>
+      </w:rPr>
+    </w:lvl>
+    <w:lvl w:ilvl="3" w:tplc="04090001" w:tentative="1">
+      <w:start w:val="1"/>
+      <w:numFmt w:val="bullet"/>
+      <w:lvlText w:val=""/>
+      <w:lvlJc w:val="left"/>
+      <w:pPr>
+        <w:ind w:left="2880" w:hanging="360"/>
+      </w:pPr>
+      <w:rPr>
+        <w:rFonts w:ascii="Symbol" w:hAnsi="Symbol" w:hint="default"/>
+      </w:rPr>
+    </w:lvl>
+    <w:lvl w:ilvl="4" w:tplc="04090003" w:tentative="1">
+      <w:start w:val="1"/>
+      <w:numFmt w:val="bullet"/>
+      <w:lvlText w:val="o"/>
+      <w:lvlJc w:val="left"/>
+      <w:pPr>
+        <w:ind w:left="3600" w:hanging="360"/>
+      </w:pPr>
+      <w:rPr>
+        <w:rFonts w:ascii="Courier New" w:hAnsi="Courier New" w:cs="Courier New" w:hint="default"/>
+      </w:rPr>
+    </w:lvl>
+    <w:lvl w:ilvl="5" w:tplc="04090005" w:tentative="1">
+      <w:start w:val="1"/>
+      <w:numFmt w:val="bullet"/>
+      <w:lvlText w:val=""/>
+      <w:lvlJc w:val="left"/>
+      <w:pPr>
+        <w:ind w:left="4320" w:hanging="360"/>
+      </w:pPr>
+      <w:rPr>
+        <w:rFonts w:ascii="Wingdings" w:hAnsi="Wingdings" w:hint="default"/>
+      </w:rPr>
+    </w:lvl>
+    <w:lvl w:ilvl="6" w:tplc="04090001" w:tentative="1">
+      <w:start w:val="1"/>
+      <w:numFmt w:val="bullet"/>
+      <w:lvlText w:val=""/>
+      <w:lvlJc w:val="left"/>
+      <w:pPr>
+        <w:ind w:left="5040" w:hanging="360"/>
+      </w:pPr>
+      <w:rPr>
+        <w:rFonts w:ascii="Symbol" w:hAnsi="Symbol" w:hint="default"/>
+      </w:rPr>
+    </w:lvl>
+    <w:lvl w:ilvl="7" w:tplc="04090003" w:tentative="1">
+      <w:start w:val="1"/>
+      <w:numFmt w:val="bullet"/>
+      <w:lvlText w:val="o"/>
+      <w:lvlJc w:val="left"/>
+      <w:pPr>
+        <w:ind w:left="5760" w:hanging="360"/>
+      </w:pPr>
+      <w:rPr>
+        <w:rFonts w:ascii="Courier New" w:hAnsi="Courier New" w:cs="Courier New" w:hint="default"/>
+      </w:rPr>
+    </w:lvl>
+    <w:lvl w:ilvl="8" w:tplc="04090005" w:tentative="1">
+      <w:start w:val="1"/>
+      <w:numFmt w:val="bullet"/>
+      <w:lvlText w:val=""/>
+      <w:lvlJc w:val="left"/>
+      <w:pPr>
+        <w:ind w:left="6480" w:hanging="360"/>
+      </w:pPr>
+      <w:rPr>
+        <w:rFonts w:ascii="Wingdings" w:hAnsi="Wingdings" w:hint="default"/>
+      </w:rPr>
+    </w:lvl>
+  </w:abstractNum>
+  <w:abstractNum w:abstractNumId="12" w15:restartNumberingAfterBreak="0">
     <w:nsid w:val="4AE56C24"/>
     <w:multiLevelType w:val="hybridMultilevel"/>
     <w:tmpl w:val="C8B68AA6"/>
@@ -15010,7 +16303,7 @@
       </w:pPr>
     </w:lvl>
   </w:abstractNum>
-  <w:abstractNum w:abstractNumId="12" w15:restartNumberingAfterBreak="0">
+  <w:abstractNum w:abstractNumId="13" w15:restartNumberingAfterBreak="0">
     <w:nsid w:val="4AF61266"/>
     <w:multiLevelType w:val="hybridMultilevel"/>
     <w:tmpl w:val="7F3A7638"/>
@@ -15123,7 +16416,7 @@
       </w:rPr>
     </w:lvl>
   </w:abstractNum>
-  <w:abstractNum w:abstractNumId="13" w15:restartNumberingAfterBreak="0">
+  <w:abstractNum w:abstractNumId="14" w15:restartNumberingAfterBreak="0">
     <w:nsid w:val="4FA36919"/>
     <w:multiLevelType w:val="hybridMultilevel"/>
     <w:tmpl w:val="6D827AD6"/>
@@ -15236,7 +16529,7 @@
       </w:rPr>
     </w:lvl>
   </w:abstractNum>
-  <w:abstractNum w:abstractNumId="14" w15:restartNumberingAfterBreak="0">
+  <w:abstractNum w:abstractNumId="15" w15:restartNumberingAfterBreak="0">
     <w:nsid w:val="57A2352D"/>
     <w:multiLevelType w:val="hybridMultilevel"/>
     <w:tmpl w:val="7CE0376C"/>
@@ -15349,7 +16642,7 @@
       </w:rPr>
     </w:lvl>
   </w:abstractNum>
-  <w:abstractNum w:abstractNumId="15" w15:restartNumberingAfterBreak="0">
+  <w:abstractNum w:abstractNumId="16" w15:restartNumberingAfterBreak="0">
     <w:nsid w:val="58630E2F"/>
     <w:multiLevelType w:val="hybridMultilevel"/>
     <w:tmpl w:val="88B632A0"/>
@@ -15462,7 +16755,7 @@
       </w:rPr>
     </w:lvl>
   </w:abstractNum>
-  <w:abstractNum w:abstractNumId="16" w15:restartNumberingAfterBreak="0">
+  <w:abstractNum w:abstractNumId="17" w15:restartNumberingAfterBreak="0">
     <w:nsid w:val="615B2E35"/>
     <w:multiLevelType w:val="hybridMultilevel"/>
     <w:tmpl w:val="B0B805BA"/>
@@ -15575,7 +16868,7 @@
       </w:rPr>
     </w:lvl>
   </w:abstractNum>
-  <w:abstractNum w:abstractNumId="17" w15:restartNumberingAfterBreak="0">
+  <w:abstractNum w:abstractNumId="18" w15:restartNumberingAfterBreak="0">
     <w:nsid w:val="626912E5"/>
     <w:multiLevelType w:val="hybridMultilevel"/>
     <w:tmpl w:val="054EE8C0"/>
@@ -15688,7 +16981,7 @@
       </w:rPr>
     </w:lvl>
   </w:abstractNum>
-  <w:abstractNum w:abstractNumId="18" w15:restartNumberingAfterBreak="0">
+  <w:abstractNum w:abstractNumId="19" w15:restartNumberingAfterBreak="0">
     <w:nsid w:val="63284C1E"/>
     <w:multiLevelType w:val="hybridMultilevel"/>
     <w:tmpl w:val="A5E4AB32"/>
@@ -15801,7 +17094,7 @@
       </w:rPr>
     </w:lvl>
   </w:abstractNum>
-  <w:abstractNum w:abstractNumId="19" w15:restartNumberingAfterBreak="0">
+  <w:abstractNum w:abstractNumId="20" w15:restartNumberingAfterBreak="0">
     <w:nsid w:val="64EC0D25"/>
     <w:multiLevelType w:val="hybridMultilevel"/>
     <w:tmpl w:val="E3D031B2"/>
@@ -15914,7 +17207,7 @@
       </w:rPr>
     </w:lvl>
   </w:abstractNum>
-  <w:abstractNum w:abstractNumId="20" w15:restartNumberingAfterBreak="0">
+  <w:abstractNum w:abstractNumId="21" w15:restartNumberingAfterBreak="0">
     <w:nsid w:val="651806AA"/>
     <w:multiLevelType w:val="hybridMultilevel"/>
     <w:tmpl w:val="9D323008"/>
@@ -16027,7 +17320,7 @@
       </w:rPr>
     </w:lvl>
   </w:abstractNum>
-  <w:abstractNum w:abstractNumId="21" w15:restartNumberingAfterBreak="0">
+  <w:abstractNum w:abstractNumId="22" w15:restartNumberingAfterBreak="0">
     <w:nsid w:val="72D179C6"/>
     <w:multiLevelType w:val="hybridMultilevel"/>
     <w:tmpl w:val="EB2C950A"/>
@@ -16140,7 +17433,7 @@
       </w:rPr>
     </w:lvl>
   </w:abstractNum>
-  <w:abstractNum w:abstractNumId="22" w15:restartNumberingAfterBreak="0">
+  <w:abstractNum w:abstractNumId="23" w15:restartNumberingAfterBreak="0">
     <w:nsid w:val="7414068E"/>
     <w:multiLevelType w:val="hybridMultilevel"/>
     <w:tmpl w:val="5EE6185A"/>
@@ -16253,7 +17546,7 @@
       </w:rPr>
     </w:lvl>
   </w:abstractNum>
-  <w:abstractNum w:abstractNumId="23" w15:restartNumberingAfterBreak="0">
+  <w:abstractNum w:abstractNumId="24" w15:restartNumberingAfterBreak="0">
     <w:nsid w:val="773C0312"/>
     <w:multiLevelType w:val="hybridMultilevel"/>
     <w:tmpl w:val="00784004"/>
@@ -16366,7 +17659,7 @@
       </w:rPr>
     </w:lvl>
   </w:abstractNum>
-  <w:abstractNum w:abstractNumId="24" w15:restartNumberingAfterBreak="0">
+  <w:abstractNum w:abstractNumId="25" w15:restartNumberingAfterBreak="0">
     <w:nsid w:val="79243F1A"/>
     <w:multiLevelType w:val="hybridMultilevel"/>
     <w:tmpl w:val="0C603868"/>
@@ -16480,16 +17773,16 @@
     </w:lvl>
   </w:abstractNum>
   <w:num w:numId="1">
-    <w:abstractNumId w:val="11"/>
+    <w:abstractNumId w:val="12"/>
   </w:num>
   <w:num w:numId="2">
-    <w:abstractNumId w:val="15"/>
+    <w:abstractNumId w:val="16"/>
   </w:num>
   <w:num w:numId="3">
     <w:abstractNumId w:val="8"/>
   </w:num>
   <w:num w:numId="4">
-    <w:abstractNumId w:val="23"/>
+    <w:abstractNumId w:val="24"/>
   </w:num>
   <w:num w:numId="5">
     <w:abstractNumId w:val="9"/>
@@ -16504,25 +17797,25 @@
     <w:abstractNumId w:val="10"/>
   </w:num>
   <w:num w:numId="9">
+    <w:abstractNumId w:val="14"/>
+  </w:num>
+  <w:num w:numId="10">
     <w:abstractNumId w:val="13"/>
   </w:num>
-  <w:num w:numId="10">
-    <w:abstractNumId w:val="12"/>
-  </w:num>
   <w:num w:numId="11">
-    <w:abstractNumId w:val="24"/>
+    <w:abstractNumId w:val="25"/>
   </w:num>
   <w:num w:numId="12">
     <w:abstractNumId w:val="3"/>
   </w:num>
   <w:num w:numId="13">
-    <w:abstractNumId w:val="22"/>
+    <w:abstractNumId w:val="23"/>
   </w:num>
   <w:num w:numId="14">
-    <w:abstractNumId w:val="14"/>
+    <w:abstractNumId w:val="15"/>
   </w:num>
   <w:num w:numId="15">
-    <w:abstractNumId w:val="20"/>
+    <w:abstractNumId w:val="21"/>
   </w:num>
   <w:num w:numId="16">
     <w:abstractNumId w:val="5"/>
@@ -16531,22 +17824,22 @@
     <w:abstractNumId w:val="0"/>
   </w:num>
   <w:num w:numId="18">
-    <w:abstractNumId w:val="16"/>
+    <w:abstractNumId w:val="17"/>
   </w:num>
   <w:num w:numId="19">
-    <w:abstractNumId w:val="17"/>
+    <w:abstractNumId w:val="18"/>
   </w:num>
   <w:num w:numId="20">
     <w:abstractNumId w:val="2"/>
   </w:num>
   <w:num w:numId="21">
-    <w:abstractNumId w:val="18"/>
+    <w:abstractNumId w:val="19"/>
   </w:num>
   <w:num w:numId="22">
-    <w:abstractNumId w:val="19"/>
+    <w:abstractNumId w:val="20"/>
   </w:num>
   <w:num w:numId="23">
-    <w:abstractNumId w:val="21"/>
+    <w:abstractNumId w:val="22"/>
   </w:num>
   <w:num w:numId="24">
     <w:abstractNumId w:val="6"/>
@@ -16554,12 +17847,15 @@
   <w:num w:numId="25">
     <w:abstractNumId w:val="1"/>
   </w:num>
+  <w:num w:numId="26">
+    <w:abstractNumId w:val="11"/>
+  </w:num>
   <w:numIdMacAtCleanup w:val="25"/>
 </w:numbering>
 </file>
 
 <file path=word/styles.xml><?xml version="1.0" encoding="utf-8"?>
-<w:styles xmlns:mc="http://schemas.openxmlformats.org/markup-compatibility/2006" xmlns:r="http://schemas.openxmlformats.org/officeDocument/2006/relationships" xmlns:w="http://schemas.openxmlformats.org/wordprocessingml/2006/main" xmlns:w14="http://schemas.microsoft.com/office/word/2010/wordml" xmlns:w15="http://schemas.microsoft.com/office/word/2012/wordml" xmlns:w16se="http://schemas.microsoft.com/office/word/2015/wordml/symex" mc:Ignorable="w14 w15 w16se">
+<w:styles xmlns:mc="http://schemas.openxmlformats.org/markup-compatibility/2006" xmlns:r="http://schemas.openxmlformats.org/officeDocument/2006/relationships" xmlns:w="http://schemas.openxmlformats.org/wordprocessingml/2006/main" xmlns:w14="http://schemas.microsoft.com/office/word/2010/wordml" xmlns:w15="http://schemas.microsoft.com/office/word/2012/wordml" mc:Ignorable="w14 w15">
   <w:docDefaults>
     <w:rPrDefault>
       <w:rPr>
@@ -17160,7 +18456,6 @@
   <w:style w:type="character" w:default="1" w:styleId="DefaultParagraphFont">
     <w:name w:val="Default Paragraph Font"/>
     <w:uiPriority w:val="1"/>
-    <w:semiHidden/>
     <w:unhideWhenUsed/>
   </w:style>
   <w:style w:type="table" w:default="1" w:styleId="TableNormal">
@@ -18289,7 +19584,7 @@
 
 <file path=customXml/item1.xml><?xml version="1.0" encoding="utf-8"?>
 <CoverPageProperties xmlns="http://schemas.microsoft.com/office/2006/coverPageProps">
-  <PublishDate>2015-11-21T00:00:00</PublishDate>
+  <PublishDate>2015-12-01T00:00:00</PublishDate>
   <Abstract/>
   <CompanyAddress>33 Alexander Malinov Blvd.
 Sofia 1729, Bulgaria</CompanyAddress>
@@ -18329,7 +19624,7 @@
 </file>
 
 <file path=customXml/itemProps3.xml><?xml version="1.0" encoding="utf-8"?>
-<ds:datastoreItem xmlns:ds="http://schemas.openxmlformats.org/officeDocument/2006/customXml" ds:itemID="{DB6A30F4-DD2B-436B-B229-7C9E31E23AA3}">
+<ds:datastoreItem xmlns:ds="http://schemas.openxmlformats.org/officeDocument/2006/customXml" ds:itemID="{D9C6780B-EBC7-48FA-8502-17CE57C9C17C}">
   <ds:schemaRefs>
     <ds:schemaRef ds:uri="http://schemas.openxmlformats.org/officeDocument/2006/bibliography"/>
   </ds:schemaRefs>

</xml_diff>

<commit_message>
Updated Test Plan official document after review meeting with the stakeholders :relieved:
</commit_message>
<xml_diff>
--- a/Documents/Test Plan.docx
+++ b/Documents/Test Plan.docx
@@ -1,6 +1,6 @@
 
 <file path=word/document.xml><?xml version="1.0" encoding="utf-8"?>
-<w:document xmlns:wpc="http://schemas.microsoft.com/office/word/2010/wordprocessingCanvas" xmlns:mc="http://schemas.openxmlformats.org/markup-compatibility/2006" xmlns:o="urn:schemas-microsoft-com:office:office" xmlns:r="http://schemas.openxmlformats.org/officeDocument/2006/relationships" xmlns:m="http://schemas.openxmlformats.org/officeDocument/2006/math" xmlns:v="urn:schemas-microsoft-com:vml" xmlns:wp14="http://schemas.microsoft.com/office/word/2010/wordprocessingDrawing" xmlns:wp="http://schemas.openxmlformats.org/drawingml/2006/wordprocessingDrawing" xmlns:w10="urn:schemas-microsoft-com:office:word" xmlns:w="http://schemas.openxmlformats.org/wordprocessingml/2006/main" xmlns:w14="http://schemas.microsoft.com/office/word/2010/wordml" xmlns:w15="http://schemas.microsoft.com/office/word/2012/wordml" xmlns:wpg="http://schemas.microsoft.com/office/word/2010/wordprocessingGroup" xmlns:wpi="http://schemas.microsoft.com/office/word/2010/wordprocessingInk" xmlns:wne="http://schemas.microsoft.com/office/word/2006/wordml" xmlns:wps="http://schemas.microsoft.com/office/word/2010/wordprocessingShape" mc:Ignorable="w14 w15 wp14">
+<w:document xmlns:wpc="http://schemas.microsoft.com/office/word/2010/wordprocessingCanvas" xmlns:cx="http://schemas.microsoft.com/office/drawing/2014/chartex" xmlns:cx1="http://schemas.microsoft.com/office/drawing/2015/9/8/chartex" xmlns:mc="http://schemas.openxmlformats.org/markup-compatibility/2006" xmlns:o="urn:schemas-microsoft-com:office:office" xmlns:r="http://schemas.openxmlformats.org/officeDocument/2006/relationships" xmlns:m="http://schemas.openxmlformats.org/officeDocument/2006/math" xmlns:v="urn:schemas-microsoft-com:vml" xmlns:wp14="http://schemas.microsoft.com/office/word/2010/wordprocessingDrawing" xmlns:wp="http://schemas.openxmlformats.org/drawingml/2006/wordprocessingDrawing" xmlns:w10="urn:schemas-microsoft-com:office:word" xmlns:w="http://schemas.openxmlformats.org/wordprocessingml/2006/main" xmlns:w14="http://schemas.microsoft.com/office/word/2010/wordml" xmlns:w15="http://schemas.microsoft.com/office/word/2012/wordml" xmlns:w16se="http://schemas.microsoft.com/office/word/2015/wordml/symex" xmlns:wpg="http://schemas.microsoft.com/office/word/2010/wordprocessingGroup" xmlns:wpi="http://schemas.microsoft.com/office/word/2010/wordprocessingInk" xmlns:wne="http://schemas.microsoft.com/office/word/2006/wordml" xmlns:wps="http://schemas.microsoft.com/office/word/2010/wordprocessingShape" mc:Ignorable="w14 w15 w16se wp14">
   <w:body>
     <w:sdt>
       <w:sdtPr>
@@ -14,6 +14,7 @@
           <w:docPartUnique/>
         </w:docPartObj>
       </w:sdtPr>
+      <w:sdtEndPr/>
       <w:sdtContent>
         <w:p>
           <w:pPr>
@@ -34,6 +35,7 @@
               <w:id w:val="-2090688503"/>
               <w:picture/>
             </w:sdtPr>
+            <w:sdtEndPr/>
             <w:sdtContent>
               <w:r>
                 <w:rPr>
@@ -192,6 +194,7 @@
                                       <w:dataBinding w:prefixMappings="xmlns:ns0='http://schemas.microsoft.com/office/2006/coverPageProps' " w:xpath="/ns0:CoverPageProperties[1]/ns0:CompanyAddress[1]" w:storeItemID="{55AF091B-3C7A-41E3-B477-F2FDAA23CFDA}"/>
                                       <w:text w:multiLine="1"/>
                                     </w:sdtPr>
+                                    <w:sdtEndPr/>
                                     <w:sdtContent>
                                       <w:tc>
                                         <w:tcPr>
@@ -325,6 +328,7 @@
                                 <w:dataBinding w:prefixMappings="xmlns:ns0='http://schemas.microsoft.com/office/2006/coverPageProps' " w:xpath="/ns0:CoverPageProperties[1]/ns0:CompanyAddress[1]" w:storeItemID="{55AF091B-3C7A-41E3-B477-F2FDAA23CFDA}"/>
                                 <w:text w:multiLine="1"/>
                               </w:sdtPr>
+                              <w:sdtEndPr/>
                               <w:sdtContent>
                                 <w:tc>
                                   <w:tcPr>
@@ -477,6 +481,7 @@
                                     <w:dataBinding w:prefixMappings="xmlns:ns0='http://purl.org/dc/elements/1.1/' xmlns:ns1='http://schemas.openxmlformats.org/package/2006/metadata/core-properties' " w:xpath="/ns1:coreProperties[1]/ns0:title[1]" w:storeItemID="{6C3C8BC8-F283-45AE-878A-BAB7291924A1}"/>
                                     <w:text/>
                                   </w:sdtPr>
+                                  <w:sdtEndPr/>
                                   <w:sdtContent>
                                     <w:r>
                                       <w:t>Test Plan</w:t>
@@ -496,6 +501,7 @@
                                     <w:dataBinding w:prefixMappings="xmlns:ns0='http://purl.org/dc/elements/1.1/' xmlns:ns1='http://schemas.openxmlformats.org/package/2006/metadata/core-properties' " w:xpath="/ns1:coreProperties[1]/ns0:subject[1]" w:storeItemID="{6C3C8BC8-F283-45AE-878A-BAB7291924A1}"/>
                                     <w:text/>
                                   </w:sdtPr>
+                                  <w:sdtEndPr/>
                                   <w:sdtContent>
                                     <w:r>
                                       <w:t>Testing Base Modules and front-end functionalities from Telerik ACADEMY LEARNING SYSTEM (TALS)</w:t>
@@ -540,6 +546,7 @@
                               <w:dataBinding w:prefixMappings="xmlns:ns0='http://purl.org/dc/elements/1.1/' xmlns:ns1='http://schemas.openxmlformats.org/package/2006/metadata/core-properties' " w:xpath="/ns1:coreProperties[1]/ns0:title[1]" w:storeItemID="{6C3C8BC8-F283-45AE-878A-BAB7291924A1}"/>
                               <w:text/>
                             </w:sdtPr>
+                            <w:sdtEndPr/>
                             <w:sdtContent>
                               <w:r>
                                 <w:t>Test Plan</w:t>
@@ -559,6 +566,7 @@
                               <w:dataBinding w:prefixMappings="xmlns:ns0='http://purl.org/dc/elements/1.1/' xmlns:ns1='http://schemas.openxmlformats.org/package/2006/metadata/core-properties' " w:xpath="/ns1:coreProperties[1]/ns0:subject[1]" w:storeItemID="{6C3C8BC8-F283-45AE-878A-BAB7291924A1}"/>
                               <w:text/>
                             </w:sdtPr>
+                            <w:sdtEndPr/>
                             <w:sdtContent>
                               <w:r>
                                 <w:t>Testing Base Modules and front-end functionalities from Telerik ACADEMY LEARNING SYSTEM (TALS)</w:t>
@@ -5201,7 +5209,7 @@
                 <w:sz w:val="22"/>
                 <w:szCs w:val="22"/>
               </w:rPr>
-              <w:t>2.0</w:t>
+              <w:t>1.10</w:t>
             </w:r>
           </w:p>
         </w:tc>
@@ -5286,7 +5294,7 @@
                 <w:sz w:val="22"/>
                 <w:szCs w:val="22"/>
               </w:rPr>
-              <w:t>2.1</w:t>
+              <w:t>1.11</w:t>
             </w:r>
           </w:p>
         </w:tc>
@@ -5413,7 +5421,7 @@
                 <w:sz w:val="22"/>
                 <w:szCs w:val="22"/>
               </w:rPr>
-              <w:t>2.2</w:t>
+              <w:t>1.12</w:t>
             </w:r>
           </w:p>
         </w:tc>
@@ -11590,14 +11598,7 @@
                 <w:sz w:val="22"/>
                 <w:szCs w:val="22"/>
               </w:rPr>
-              <w:t>3</w:t>
-            </w:r>
-            <w:r>
-              <w:rPr>
-                <w:sz w:val="22"/>
-                <w:szCs w:val="22"/>
-              </w:rPr>
-              <w:t>d</w:t>
+              <w:t>3d</w:t>
             </w:r>
           </w:p>
         </w:tc>
@@ -11702,7 +11703,7 @@
                 <w:sz w:val="22"/>
                 <w:szCs w:val="22"/>
               </w:rPr>
-              <w:t>0,3h</w:t>
+              <w:t>1d</w:t>
             </w:r>
           </w:p>
         </w:tc>
@@ -12556,7 +12557,7 @@
                 <w:sz w:val="22"/>
                 <w:szCs w:val="22"/>
               </w:rPr>
-              <w:t>1h</w:t>
+              <w:t>1d</w:t>
             </w:r>
           </w:p>
         </w:tc>
@@ -12590,15 +12591,18 @@
         <w:tblLook w:val="04A0" w:firstRow="1" w:lastRow="0" w:firstColumn="1" w:lastColumn="0" w:noHBand="0" w:noVBand="1"/>
       </w:tblPr>
       <w:tblGrid>
-        <w:gridCol w:w="3325"/>
-        <w:gridCol w:w="1138"/>
-        <w:gridCol w:w="1205"/>
-        <w:gridCol w:w="2095"/>
+        <w:gridCol w:w="4034"/>
+        <w:gridCol w:w="1380"/>
+        <w:gridCol w:w="1461"/>
+        <w:gridCol w:w="2541"/>
       </w:tblGrid>
       <w:tr>
+        <w:trPr>
+          <w:trHeight w:val="332"/>
+        </w:trPr>
         <w:tc>
           <w:tcPr>
-            <w:tcW w:w="3325" w:type="dxa"/>
+            <w:tcW w:w="4034" w:type="dxa"/>
             <w:shd w:val="clear" w:color="auto" w:fill="BFBFBF" w:themeFill="background1" w:themeFillShade="BF"/>
           </w:tcPr>
           <w:p>
@@ -12616,13 +12620,29 @@
                 <w:sz w:val="22"/>
                 <w:szCs w:val="22"/>
               </w:rPr>
-              <w:t>Teamwork Task</w:t>
+              <w:t xml:space="preserve">Teamwork </w:t>
+            </w:r>
+            <w:r>
+              <w:rPr>
+                <w:b/>
+                <w:sz w:val="22"/>
+                <w:szCs w:val="22"/>
+              </w:rPr>
+              <w:t xml:space="preserve">Project </w:t>
+            </w:r>
+            <w:r>
+              <w:rPr>
+                <w:b/>
+                <w:sz w:val="22"/>
+                <w:szCs w:val="22"/>
+              </w:rPr>
+              <w:t>Task</w:t>
             </w:r>
           </w:p>
         </w:tc>
         <w:tc>
           <w:tcPr>
-            <w:tcW w:w="1138" w:type="dxa"/>
+            <w:tcW w:w="1380" w:type="dxa"/>
             <w:shd w:val="clear" w:color="auto" w:fill="BFBFBF" w:themeFill="background1" w:themeFillShade="BF"/>
           </w:tcPr>
           <w:p>
@@ -12642,11 +12662,19 @@
               </w:rPr>
               <w:t>Start</w:t>
             </w:r>
+            <w:r>
+              <w:rPr>
+                <w:b/>
+                <w:sz w:val="22"/>
+                <w:szCs w:val="22"/>
+              </w:rPr>
+              <w:t xml:space="preserve"> Date</w:t>
+            </w:r>
           </w:p>
         </w:tc>
         <w:tc>
           <w:tcPr>
-            <w:tcW w:w="1205" w:type="dxa"/>
+            <w:tcW w:w="1461" w:type="dxa"/>
             <w:shd w:val="clear" w:color="auto" w:fill="BFBFBF" w:themeFill="background1" w:themeFillShade="BF"/>
           </w:tcPr>
           <w:p>
@@ -12666,11 +12694,19 @@
               </w:rPr>
               <w:t>Finish</w:t>
             </w:r>
+            <w:r>
+              <w:rPr>
+                <w:b/>
+                <w:sz w:val="22"/>
+                <w:szCs w:val="22"/>
+              </w:rPr>
+              <w:t xml:space="preserve"> Date</w:t>
+            </w:r>
           </w:p>
         </w:tc>
         <w:tc>
           <w:tcPr>
-            <w:tcW w:w="2095" w:type="dxa"/>
+            <w:tcW w:w="2541" w:type="dxa"/>
             <w:shd w:val="clear" w:color="auto" w:fill="BFBFBF" w:themeFill="background1" w:themeFillShade="BF"/>
           </w:tcPr>
           <w:p>
@@ -12694,9 +12730,12 @@
         </w:tc>
       </w:tr>
       <w:tr>
+        <w:trPr>
+          <w:trHeight w:val="923"/>
+        </w:trPr>
         <w:tc>
           <w:tcPr>
-            <w:tcW w:w="3325" w:type="dxa"/>
+            <w:tcW w:w="4034" w:type="dxa"/>
           </w:tcPr>
           <w:p>
             <w:pPr>
@@ -12724,7 +12763,7 @@
         </w:tc>
         <w:tc>
           <w:tcPr>
-            <w:tcW w:w="1138" w:type="dxa"/>
+            <w:tcW w:w="1380" w:type="dxa"/>
           </w:tcPr>
           <w:p>
             <w:pPr>
@@ -12745,7 +12784,7 @@
         </w:tc>
         <w:tc>
           <w:tcPr>
-            <w:tcW w:w="1205" w:type="dxa"/>
+            <w:tcW w:w="1461" w:type="dxa"/>
           </w:tcPr>
           <w:p>
             <w:pPr>
@@ -12766,7 +12805,7 @@
         </w:tc>
         <w:tc>
           <w:tcPr>
-            <w:tcW w:w="2095" w:type="dxa"/>
+            <w:tcW w:w="2541" w:type="dxa"/>
           </w:tcPr>
           <w:p>
             <w:pPr>
@@ -12787,9 +12826,12 @@
         </w:tc>
       </w:tr>
       <w:tr>
+        <w:trPr>
+          <w:trHeight w:val="911"/>
+        </w:trPr>
         <w:tc>
           <w:tcPr>
-            <w:tcW w:w="3325" w:type="dxa"/>
+            <w:tcW w:w="4034" w:type="dxa"/>
           </w:tcPr>
           <w:p>
             <w:pPr>
@@ -12817,7 +12859,7 @@
         </w:tc>
         <w:tc>
           <w:tcPr>
-            <w:tcW w:w="1138" w:type="dxa"/>
+            <w:tcW w:w="1380" w:type="dxa"/>
           </w:tcPr>
           <w:p>
             <w:pPr>
@@ -12838,7 +12880,7 @@
         </w:tc>
         <w:tc>
           <w:tcPr>
-            <w:tcW w:w="1205" w:type="dxa"/>
+            <w:tcW w:w="1461" w:type="dxa"/>
           </w:tcPr>
           <w:p>
             <w:pPr>
@@ -12859,7 +12901,7 @@
         </w:tc>
         <w:tc>
           <w:tcPr>
-            <w:tcW w:w="2095" w:type="dxa"/>
+            <w:tcW w:w="2541" w:type="dxa"/>
           </w:tcPr>
           <w:p>
             <w:pPr>
@@ -12880,9 +12922,12 @@
         </w:tc>
       </w:tr>
       <w:tr>
+        <w:trPr>
+          <w:trHeight w:val="911"/>
+        </w:trPr>
         <w:tc>
           <w:tcPr>
-            <w:tcW w:w="3325" w:type="dxa"/>
+            <w:tcW w:w="4034" w:type="dxa"/>
           </w:tcPr>
           <w:p>
             <w:pPr>
@@ -12903,7 +12948,7 @@
         </w:tc>
         <w:tc>
           <w:tcPr>
-            <w:tcW w:w="1138" w:type="dxa"/>
+            <w:tcW w:w="1380" w:type="dxa"/>
           </w:tcPr>
           <w:p>
             <w:pPr>
@@ -12924,7 +12969,7 @@
         </w:tc>
         <w:tc>
           <w:tcPr>
-            <w:tcW w:w="1205" w:type="dxa"/>
+            <w:tcW w:w="1461" w:type="dxa"/>
           </w:tcPr>
           <w:p>
             <w:pPr>
@@ -12945,7 +12990,7 @@
         </w:tc>
         <w:tc>
           <w:tcPr>
-            <w:tcW w:w="2095" w:type="dxa"/>
+            <w:tcW w:w="2541" w:type="dxa"/>
           </w:tcPr>
           <w:p>
             <w:pPr>
@@ -12965,6 +13010,94 @@
           </w:p>
         </w:tc>
       </w:tr>
+      <w:tr>
+        <w:trPr>
+          <w:trHeight w:val="911"/>
+        </w:trPr>
+        <w:tc>
+          <w:tcPr>
+            <w:tcW w:w="4034" w:type="dxa"/>
+          </w:tcPr>
+          <w:p>
+            <w:pPr>
+              <w:rPr>
+                <w:sz w:val="22"/>
+                <w:szCs w:val="22"/>
+              </w:rPr>
+            </w:pPr>
+            <w:r>
+              <w:rPr>
+                <w:sz w:val="22"/>
+                <w:szCs w:val="22"/>
+              </w:rPr>
+              <w:lastRenderedPageBreak/>
+              <w:t>Week 6 – Automation tests with Telerik Testing Framework</w:t>
+            </w:r>
+          </w:p>
+        </w:tc>
+        <w:tc>
+          <w:tcPr>
+            <w:tcW w:w="1380" w:type="dxa"/>
+          </w:tcPr>
+          <w:p>
+            <w:pPr>
+              <w:rPr>
+                <w:sz w:val="22"/>
+                <w:szCs w:val="22"/>
+              </w:rPr>
+            </w:pPr>
+            <w:r>
+              <w:rPr>
+                <w:sz w:val="22"/>
+                <w:szCs w:val="22"/>
+              </w:rPr>
+              <w:t>14.12.2015</w:t>
+            </w:r>
+          </w:p>
+        </w:tc>
+        <w:tc>
+          <w:tcPr>
+            <w:tcW w:w="1461" w:type="dxa"/>
+          </w:tcPr>
+          <w:p>
+            <w:pPr>
+              <w:rPr>
+                <w:sz w:val="22"/>
+                <w:szCs w:val="22"/>
+              </w:rPr>
+            </w:pPr>
+            <w:r>
+              <w:rPr>
+                <w:sz w:val="22"/>
+                <w:szCs w:val="22"/>
+              </w:rPr>
+              <w:t>18.12.2015</w:t>
+            </w:r>
+          </w:p>
+        </w:tc>
+        <w:tc>
+          <w:tcPr>
+            <w:tcW w:w="2541" w:type="dxa"/>
+          </w:tcPr>
+          <w:p>
+            <w:pPr>
+              <w:rPr>
+                <w:sz w:val="22"/>
+                <w:szCs w:val="22"/>
+              </w:rPr>
+            </w:pPr>
+            <w:r>
+              <w:rPr>
+                <w:sz w:val="22"/>
+                <w:szCs w:val="22"/>
+              </w:rPr>
+              <w:t>Plamen Paunov</w:t>
+            </w:r>
+            <w:bookmarkStart w:id="42" w:name="_GoBack"/>
+            <w:bookmarkEnd w:id="42"/>
+          </w:p>
+        </w:tc>
+      </w:tr>
     </w:tbl>
     <w:p>
       <w:pPr>
@@ -12978,12 +13111,11 @@
       <w:pPr>
         <w:pStyle w:val="Heading1"/>
       </w:pPr>
-      <w:bookmarkStart w:id="42" w:name="_Toc437532094"/>
-      <w:r>
-        <w:lastRenderedPageBreak/>
+      <w:bookmarkStart w:id="43" w:name="_Toc437532094"/>
+      <w:r>
         <w:t>Planning Risks and Contingencies</w:t>
       </w:r>
-      <w:bookmarkEnd w:id="42"/>
+      <w:bookmarkEnd w:id="43"/>
     </w:p>
     <w:p>
       <w:pPr>
@@ -13310,11 +13442,11 @@
       <w:pPr>
         <w:pStyle w:val="Heading1"/>
       </w:pPr>
-      <w:bookmarkStart w:id="43" w:name="_Toc437532095"/>
+      <w:bookmarkStart w:id="44" w:name="_Toc437532095"/>
       <w:r>
         <w:t>Approvals</w:t>
       </w:r>
-      <w:bookmarkEnd w:id="43"/>
+      <w:bookmarkEnd w:id="44"/>
     </w:p>
     <w:p>
       <w:pPr>
@@ -13335,11 +13467,11 @@
       <w:pPr>
         <w:pStyle w:val="Heading1"/>
       </w:pPr>
-      <w:bookmarkStart w:id="44" w:name="_Toc437532096"/>
+      <w:bookmarkStart w:id="45" w:name="_Toc437532096"/>
       <w:r>
         <w:t>Glossary</w:t>
       </w:r>
-      <w:bookmarkEnd w:id="44"/>
+      <w:bookmarkEnd w:id="45"/>
     </w:p>
     <w:p>
       <w:pPr>
@@ -13738,11 +13870,12 @@
       <w:pPr>
         <w:pStyle w:val="Heading1"/>
       </w:pPr>
-      <w:bookmarkStart w:id="45" w:name="_Toc437532097"/>
-      <w:r>
+      <w:bookmarkStart w:id="46" w:name="_Toc437532097"/>
+      <w:r>
+        <w:lastRenderedPageBreak/>
         <w:t>References</w:t>
       </w:r>
-      <w:bookmarkEnd w:id="45"/>
+      <w:bookmarkEnd w:id="46"/>
     </w:p>
     <w:p>
       <w:pPr>
@@ -14041,12 +14174,12 @@
         <w:pStyle w:val="Heading1"/>
         <w:pageBreakBefore/>
       </w:pPr>
-      <w:bookmarkStart w:id="46" w:name="_Toc437532098"/>
+      <w:bookmarkStart w:id="47" w:name="_Toc437532098"/>
       <w:r>
         <w:lastRenderedPageBreak/>
         <w:t>Index</w:t>
       </w:r>
-      <w:bookmarkEnd w:id="46"/>
+      <w:bookmarkEnd w:id="47"/>
     </w:p>
     <w:p>
       <w:pPr>
@@ -14672,7 +14805,7 @@
 </file>
 
 <file path=word/endnotes.xml><?xml version="1.0" encoding="utf-8"?>
-<w:endnotes xmlns:wpc="http://schemas.microsoft.com/office/word/2010/wordprocessingCanvas" xmlns:mc="http://schemas.openxmlformats.org/markup-compatibility/2006" xmlns:o="urn:schemas-microsoft-com:office:office" xmlns:r="http://schemas.openxmlformats.org/officeDocument/2006/relationships" xmlns:m="http://schemas.openxmlformats.org/officeDocument/2006/math" xmlns:v="urn:schemas-microsoft-com:vml" xmlns:wp14="http://schemas.microsoft.com/office/word/2010/wordprocessingDrawing" xmlns:wp="http://schemas.openxmlformats.org/drawingml/2006/wordprocessingDrawing" xmlns:w10="urn:schemas-microsoft-com:office:word" xmlns:w="http://schemas.openxmlformats.org/wordprocessingml/2006/main" xmlns:w14="http://schemas.microsoft.com/office/word/2010/wordml" xmlns:w15="http://schemas.microsoft.com/office/word/2012/wordml" xmlns:wpg="http://schemas.microsoft.com/office/word/2010/wordprocessingGroup" xmlns:wpi="http://schemas.microsoft.com/office/word/2010/wordprocessingInk" xmlns:wne="http://schemas.microsoft.com/office/word/2006/wordml" xmlns:wps="http://schemas.microsoft.com/office/word/2010/wordprocessingShape" mc:Ignorable="w14 w15 wp14">
+<w:endnotes xmlns:wpc="http://schemas.microsoft.com/office/word/2010/wordprocessingCanvas" xmlns:cx="http://schemas.microsoft.com/office/drawing/2014/chartex" xmlns:cx1="http://schemas.microsoft.com/office/drawing/2015/9/8/chartex" xmlns:mc="http://schemas.openxmlformats.org/markup-compatibility/2006" xmlns:o="urn:schemas-microsoft-com:office:office" xmlns:r="http://schemas.openxmlformats.org/officeDocument/2006/relationships" xmlns:m="http://schemas.openxmlformats.org/officeDocument/2006/math" xmlns:v="urn:schemas-microsoft-com:vml" xmlns:wp14="http://schemas.microsoft.com/office/word/2010/wordprocessingDrawing" xmlns:wp="http://schemas.openxmlformats.org/drawingml/2006/wordprocessingDrawing" xmlns:w10="urn:schemas-microsoft-com:office:word" xmlns:w="http://schemas.openxmlformats.org/wordprocessingml/2006/main" xmlns:w14="http://schemas.microsoft.com/office/word/2010/wordml" xmlns:w15="http://schemas.microsoft.com/office/word/2012/wordml" xmlns:w16se="http://schemas.microsoft.com/office/word/2015/wordml/symex" xmlns:wpg="http://schemas.microsoft.com/office/word/2010/wordprocessingGroup" xmlns:wpi="http://schemas.microsoft.com/office/word/2010/wordprocessingInk" xmlns:wne="http://schemas.microsoft.com/office/word/2006/wordml" xmlns:wps="http://schemas.microsoft.com/office/word/2010/wordprocessingShape" mc:Ignorable="w14 w15 w16se wp14">
   <w:endnote w:type="separator" w:id="-1">
     <w:p>
       <w:pPr>
@@ -14697,7 +14830,7 @@
 </file>
 
 <file path=word/footer1.xml><?xml version="1.0" encoding="utf-8"?>
-<w:ftr xmlns:wpc="http://schemas.microsoft.com/office/word/2010/wordprocessingCanvas" xmlns:mc="http://schemas.openxmlformats.org/markup-compatibility/2006" xmlns:o="urn:schemas-microsoft-com:office:office" xmlns:r="http://schemas.openxmlformats.org/officeDocument/2006/relationships" xmlns:m="http://schemas.openxmlformats.org/officeDocument/2006/math" xmlns:v="urn:schemas-microsoft-com:vml" xmlns:wp14="http://schemas.microsoft.com/office/word/2010/wordprocessingDrawing" xmlns:wp="http://schemas.openxmlformats.org/drawingml/2006/wordprocessingDrawing" xmlns:w10="urn:schemas-microsoft-com:office:word" xmlns:w="http://schemas.openxmlformats.org/wordprocessingml/2006/main" xmlns:w14="http://schemas.microsoft.com/office/word/2010/wordml" xmlns:w15="http://schemas.microsoft.com/office/word/2012/wordml" xmlns:wpg="http://schemas.microsoft.com/office/word/2010/wordprocessingGroup" xmlns:wpi="http://schemas.microsoft.com/office/word/2010/wordprocessingInk" xmlns:wne="http://schemas.microsoft.com/office/word/2006/wordml" xmlns:wps="http://schemas.microsoft.com/office/word/2010/wordprocessingShape" mc:Ignorable="w14 w15 wp14">
+<w:ftr xmlns:wpc="http://schemas.microsoft.com/office/word/2010/wordprocessingCanvas" xmlns:cx="http://schemas.microsoft.com/office/drawing/2014/chartex" xmlns:cx1="http://schemas.microsoft.com/office/drawing/2015/9/8/chartex" xmlns:mc="http://schemas.openxmlformats.org/markup-compatibility/2006" xmlns:o="urn:schemas-microsoft-com:office:office" xmlns:r="http://schemas.openxmlformats.org/officeDocument/2006/relationships" xmlns:m="http://schemas.openxmlformats.org/officeDocument/2006/math" xmlns:v="urn:schemas-microsoft-com:vml" xmlns:wp14="http://schemas.microsoft.com/office/word/2010/wordprocessingDrawing" xmlns:wp="http://schemas.openxmlformats.org/drawingml/2006/wordprocessingDrawing" xmlns:w10="urn:schemas-microsoft-com:office:word" xmlns:w="http://schemas.openxmlformats.org/wordprocessingml/2006/main" xmlns:w14="http://schemas.microsoft.com/office/word/2010/wordml" xmlns:w15="http://schemas.microsoft.com/office/word/2012/wordml" xmlns:w16se="http://schemas.microsoft.com/office/word/2015/wordml/symex" xmlns:wpg="http://schemas.microsoft.com/office/word/2010/wordprocessingGroup" xmlns:wpi="http://schemas.microsoft.com/office/word/2010/wordprocessingInk" xmlns:wne="http://schemas.microsoft.com/office/word/2006/wordml" xmlns:wps="http://schemas.microsoft.com/office/word/2010/wordprocessingShape" mc:Ignorable="w14 w15 w16se wp14">
   <w:p>
     <w:pPr>
       <w:pStyle w:val="Footer"/>
@@ -14707,7 +14840,7 @@
 </file>
 
 <file path=word/footer2.xml><?xml version="1.0" encoding="utf-8"?>
-<w:ftr xmlns:wpc="http://schemas.microsoft.com/office/word/2010/wordprocessingCanvas" xmlns:mc="http://schemas.openxmlformats.org/markup-compatibility/2006" xmlns:o="urn:schemas-microsoft-com:office:office" xmlns:r="http://schemas.openxmlformats.org/officeDocument/2006/relationships" xmlns:m="http://schemas.openxmlformats.org/officeDocument/2006/math" xmlns:v="urn:schemas-microsoft-com:vml" xmlns:wp14="http://schemas.microsoft.com/office/word/2010/wordprocessingDrawing" xmlns:wp="http://schemas.openxmlformats.org/drawingml/2006/wordprocessingDrawing" xmlns:w10="urn:schemas-microsoft-com:office:word" xmlns:w="http://schemas.openxmlformats.org/wordprocessingml/2006/main" xmlns:w14="http://schemas.microsoft.com/office/word/2010/wordml" xmlns:w15="http://schemas.microsoft.com/office/word/2012/wordml" xmlns:wpg="http://schemas.microsoft.com/office/word/2010/wordprocessingGroup" xmlns:wpi="http://schemas.microsoft.com/office/word/2010/wordprocessingInk" xmlns:wne="http://schemas.microsoft.com/office/word/2006/wordml" xmlns:wps="http://schemas.microsoft.com/office/word/2010/wordprocessingShape" mc:Ignorable="w14 w15 wp14">
+<w:ftr xmlns:wpc="http://schemas.microsoft.com/office/word/2010/wordprocessingCanvas" xmlns:cx="http://schemas.microsoft.com/office/drawing/2014/chartex" xmlns:cx1="http://schemas.microsoft.com/office/drawing/2015/9/8/chartex" xmlns:mc="http://schemas.openxmlformats.org/markup-compatibility/2006" xmlns:o="urn:schemas-microsoft-com:office:office" xmlns:r="http://schemas.openxmlformats.org/officeDocument/2006/relationships" xmlns:m="http://schemas.openxmlformats.org/officeDocument/2006/math" xmlns:v="urn:schemas-microsoft-com:vml" xmlns:wp14="http://schemas.microsoft.com/office/word/2010/wordprocessingDrawing" xmlns:wp="http://schemas.openxmlformats.org/drawingml/2006/wordprocessingDrawing" xmlns:w10="urn:schemas-microsoft-com:office:word" xmlns:w="http://schemas.openxmlformats.org/wordprocessingml/2006/main" xmlns:w14="http://schemas.microsoft.com/office/word/2010/wordml" xmlns:w15="http://schemas.microsoft.com/office/word/2012/wordml" xmlns:w16se="http://schemas.microsoft.com/office/word/2015/wordml/symex" xmlns:wpg="http://schemas.microsoft.com/office/word/2010/wordprocessingGroup" xmlns:wpi="http://schemas.microsoft.com/office/word/2010/wordprocessingInk" xmlns:wne="http://schemas.microsoft.com/office/word/2006/wordml" xmlns:wps="http://schemas.microsoft.com/office/word/2010/wordprocessingShape" mc:Ignorable="w14 w15 w16se wp14">
   <w:p>
     <w:pPr>
       <w:pStyle w:val="Footer"/>
@@ -14717,7 +14850,7 @@
 </file>
 
 <file path=word/footer3.xml><?xml version="1.0" encoding="utf-8"?>
-<w:ftr xmlns:wpc="http://schemas.microsoft.com/office/word/2010/wordprocessingCanvas" xmlns:mc="http://schemas.openxmlformats.org/markup-compatibility/2006" xmlns:o="urn:schemas-microsoft-com:office:office" xmlns:r="http://schemas.openxmlformats.org/officeDocument/2006/relationships" xmlns:m="http://schemas.openxmlformats.org/officeDocument/2006/math" xmlns:v="urn:schemas-microsoft-com:vml" xmlns:wp14="http://schemas.microsoft.com/office/word/2010/wordprocessingDrawing" xmlns:wp="http://schemas.openxmlformats.org/drawingml/2006/wordprocessingDrawing" xmlns:w10="urn:schemas-microsoft-com:office:word" xmlns:w="http://schemas.openxmlformats.org/wordprocessingml/2006/main" xmlns:w14="http://schemas.microsoft.com/office/word/2010/wordml" xmlns:w15="http://schemas.microsoft.com/office/word/2012/wordml" xmlns:wpg="http://schemas.microsoft.com/office/word/2010/wordprocessingGroup" xmlns:wpi="http://schemas.microsoft.com/office/word/2010/wordprocessingInk" xmlns:wne="http://schemas.microsoft.com/office/word/2006/wordml" xmlns:wps="http://schemas.microsoft.com/office/word/2010/wordprocessingShape" mc:Ignorable="w14 w15 wp14">
+<w:ftr xmlns:wpc="http://schemas.microsoft.com/office/word/2010/wordprocessingCanvas" xmlns:cx="http://schemas.microsoft.com/office/drawing/2014/chartex" xmlns:cx1="http://schemas.microsoft.com/office/drawing/2015/9/8/chartex" xmlns:mc="http://schemas.openxmlformats.org/markup-compatibility/2006" xmlns:o="urn:schemas-microsoft-com:office:office" xmlns:r="http://schemas.openxmlformats.org/officeDocument/2006/relationships" xmlns:m="http://schemas.openxmlformats.org/officeDocument/2006/math" xmlns:v="urn:schemas-microsoft-com:vml" xmlns:wp14="http://schemas.microsoft.com/office/word/2010/wordprocessingDrawing" xmlns:wp="http://schemas.openxmlformats.org/drawingml/2006/wordprocessingDrawing" xmlns:w10="urn:schemas-microsoft-com:office:word" xmlns:w="http://schemas.openxmlformats.org/wordprocessingml/2006/main" xmlns:w14="http://schemas.microsoft.com/office/word/2010/wordml" xmlns:w15="http://schemas.microsoft.com/office/word/2012/wordml" xmlns:w16se="http://schemas.microsoft.com/office/word/2015/wordml/symex" xmlns:wpg="http://schemas.microsoft.com/office/word/2010/wordprocessingGroup" xmlns:wpi="http://schemas.microsoft.com/office/word/2010/wordprocessingInk" xmlns:wne="http://schemas.microsoft.com/office/word/2006/wordml" xmlns:wps="http://schemas.microsoft.com/office/word/2010/wordprocessingShape" mc:Ignorable="w14 w15 w16se wp14">
   <w:p>
     <w:pPr>
       <w:pStyle w:val="Footer"/>
@@ -14727,7 +14860,7 @@
 </file>
 
 <file path=word/footer4.xml><?xml version="1.0" encoding="utf-8"?>
-<w:ftr xmlns:wpc="http://schemas.microsoft.com/office/word/2010/wordprocessingCanvas" xmlns:mc="http://schemas.openxmlformats.org/markup-compatibility/2006" xmlns:o="urn:schemas-microsoft-com:office:office" xmlns:r="http://schemas.openxmlformats.org/officeDocument/2006/relationships" xmlns:m="http://schemas.openxmlformats.org/officeDocument/2006/math" xmlns:v="urn:schemas-microsoft-com:vml" xmlns:wp14="http://schemas.microsoft.com/office/word/2010/wordprocessingDrawing" xmlns:wp="http://schemas.openxmlformats.org/drawingml/2006/wordprocessingDrawing" xmlns:w10="urn:schemas-microsoft-com:office:word" xmlns:w="http://schemas.openxmlformats.org/wordprocessingml/2006/main" xmlns:w14="http://schemas.microsoft.com/office/word/2010/wordml" xmlns:w15="http://schemas.microsoft.com/office/word/2012/wordml" xmlns:wpg="http://schemas.microsoft.com/office/word/2010/wordprocessingGroup" xmlns:wpi="http://schemas.microsoft.com/office/word/2010/wordprocessingInk" xmlns:wne="http://schemas.microsoft.com/office/word/2006/wordml" xmlns:wps="http://schemas.microsoft.com/office/word/2010/wordprocessingShape" mc:Ignorable="w14 w15 wp14">
+<w:ftr xmlns:wpc="http://schemas.microsoft.com/office/word/2010/wordprocessingCanvas" xmlns:cx="http://schemas.microsoft.com/office/drawing/2014/chartex" xmlns:cx1="http://schemas.microsoft.com/office/drawing/2015/9/8/chartex" xmlns:mc="http://schemas.openxmlformats.org/markup-compatibility/2006" xmlns:o="urn:schemas-microsoft-com:office:office" xmlns:r="http://schemas.openxmlformats.org/officeDocument/2006/relationships" xmlns:m="http://schemas.openxmlformats.org/officeDocument/2006/math" xmlns:v="urn:schemas-microsoft-com:vml" xmlns:wp14="http://schemas.microsoft.com/office/word/2010/wordprocessingDrawing" xmlns:wp="http://schemas.openxmlformats.org/drawingml/2006/wordprocessingDrawing" xmlns:w10="urn:schemas-microsoft-com:office:word" xmlns:w="http://schemas.openxmlformats.org/wordprocessingml/2006/main" xmlns:w14="http://schemas.microsoft.com/office/word/2010/wordml" xmlns:w15="http://schemas.microsoft.com/office/word/2012/wordml" xmlns:w16se="http://schemas.microsoft.com/office/word/2015/wordml/symex" xmlns:wpg="http://schemas.microsoft.com/office/word/2010/wordprocessingGroup" xmlns:wpi="http://schemas.microsoft.com/office/word/2010/wordprocessingInk" xmlns:wne="http://schemas.microsoft.com/office/word/2006/wordml" xmlns:wps="http://schemas.microsoft.com/office/word/2010/wordprocessingShape" mc:Ignorable="w14 w15 w16se wp14">
   <w:p>
     <w:pPr>
       <w:pStyle w:val="Footer"/>
@@ -14743,6 +14876,7 @@
         <w:dataBinding w:prefixMappings="xmlns:ns0='http://purl.org/dc/elements/1.1/' xmlns:ns1='http://schemas.openxmlformats.org/package/2006/metadata/core-properties' " w:xpath="/ns1:coreProperties[1]/ns0:title[1]" w:storeItemID="{6C3C8BC8-F283-45AE-878A-BAB7291924A1}"/>
         <w:text/>
       </w:sdtPr>
+      <w:sdtEndPr/>
       <w:sdtContent>
         <w:r>
           <w:t>Test Plan</w:t>
@@ -14765,6 +14899,7 @@
           <w:calendar w:val="gregorian"/>
         </w:date>
       </w:sdtPr>
+      <w:sdtEndPr/>
       <w:sdtContent>
         <w:r>
           <w:t>December 2015</w:t>
@@ -14787,7 +14922,7 @@
       <w:rPr>
         <w:noProof/>
       </w:rPr>
-      <w:t>3</w:t>
+      <w:t>12</w:t>
     </w:r>
     <w:r>
       <w:rPr>
@@ -14795,14 +14930,12 @@
       </w:rPr>
       <w:fldChar w:fldCharType="end"/>
     </w:r>
-    <w:bookmarkStart w:id="47" w:name="_GoBack"/>
-    <w:bookmarkEnd w:id="47"/>
   </w:p>
 </w:ftr>
 </file>
 
 <file path=word/footnotes.xml><?xml version="1.0" encoding="utf-8"?>
-<w:footnotes xmlns:wpc="http://schemas.microsoft.com/office/word/2010/wordprocessingCanvas" xmlns:mc="http://schemas.openxmlformats.org/markup-compatibility/2006" xmlns:o="urn:schemas-microsoft-com:office:office" xmlns:r="http://schemas.openxmlformats.org/officeDocument/2006/relationships" xmlns:m="http://schemas.openxmlformats.org/officeDocument/2006/math" xmlns:v="urn:schemas-microsoft-com:vml" xmlns:wp14="http://schemas.microsoft.com/office/word/2010/wordprocessingDrawing" xmlns:wp="http://schemas.openxmlformats.org/drawingml/2006/wordprocessingDrawing" xmlns:w10="urn:schemas-microsoft-com:office:word" xmlns:w="http://schemas.openxmlformats.org/wordprocessingml/2006/main" xmlns:w14="http://schemas.microsoft.com/office/word/2010/wordml" xmlns:w15="http://schemas.microsoft.com/office/word/2012/wordml" xmlns:wpg="http://schemas.microsoft.com/office/word/2010/wordprocessingGroup" xmlns:wpi="http://schemas.microsoft.com/office/word/2010/wordprocessingInk" xmlns:wne="http://schemas.microsoft.com/office/word/2006/wordml" xmlns:wps="http://schemas.microsoft.com/office/word/2010/wordprocessingShape" mc:Ignorable="w14 w15 wp14">
+<w:footnotes xmlns:wpc="http://schemas.microsoft.com/office/word/2010/wordprocessingCanvas" xmlns:cx="http://schemas.microsoft.com/office/drawing/2014/chartex" xmlns:cx1="http://schemas.microsoft.com/office/drawing/2015/9/8/chartex" xmlns:mc="http://schemas.openxmlformats.org/markup-compatibility/2006" xmlns:o="urn:schemas-microsoft-com:office:office" xmlns:r="http://schemas.openxmlformats.org/officeDocument/2006/relationships" xmlns:m="http://schemas.openxmlformats.org/officeDocument/2006/math" xmlns:v="urn:schemas-microsoft-com:vml" xmlns:wp14="http://schemas.microsoft.com/office/word/2010/wordprocessingDrawing" xmlns:wp="http://schemas.openxmlformats.org/drawingml/2006/wordprocessingDrawing" xmlns:w10="urn:schemas-microsoft-com:office:word" xmlns:w="http://schemas.openxmlformats.org/wordprocessingml/2006/main" xmlns:w14="http://schemas.microsoft.com/office/word/2010/wordml" xmlns:w15="http://schemas.microsoft.com/office/word/2012/wordml" xmlns:w16se="http://schemas.microsoft.com/office/word/2015/wordml/symex" xmlns:wpg="http://schemas.microsoft.com/office/word/2010/wordprocessingGroup" xmlns:wpi="http://schemas.microsoft.com/office/word/2010/wordprocessingInk" xmlns:wne="http://schemas.microsoft.com/office/word/2006/wordml" xmlns:wps="http://schemas.microsoft.com/office/word/2010/wordprocessingShape" mc:Ignorable="w14 w15 w16se wp14">
   <w:footnote w:type="separator" w:id="-1">
     <w:p>
       <w:pPr>
@@ -14827,7 +14960,7 @@
 </file>
 
 <file path=word/header1.xml><?xml version="1.0" encoding="utf-8"?>
-<w:hdr xmlns:wpc="http://schemas.microsoft.com/office/word/2010/wordprocessingCanvas" xmlns:mc="http://schemas.openxmlformats.org/markup-compatibility/2006" xmlns:o="urn:schemas-microsoft-com:office:office" xmlns:r="http://schemas.openxmlformats.org/officeDocument/2006/relationships" xmlns:m="http://schemas.openxmlformats.org/officeDocument/2006/math" xmlns:v="urn:schemas-microsoft-com:vml" xmlns:wp14="http://schemas.microsoft.com/office/word/2010/wordprocessingDrawing" xmlns:wp="http://schemas.openxmlformats.org/drawingml/2006/wordprocessingDrawing" xmlns:w10="urn:schemas-microsoft-com:office:word" xmlns:w="http://schemas.openxmlformats.org/wordprocessingml/2006/main" xmlns:w14="http://schemas.microsoft.com/office/word/2010/wordml" xmlns:w15="http://schemas.microsoft.com/office/word/2012/wordml" xmlns:wpg="http://schemas.microsoft.com/office/word/2010/wordprocessingGroup" xmlns:wpi="http://schemas.microsoft.com/office/word/2010/wordprocessingInk" xmlns:wne="http://schemas.microsoft.com/office/word/2006/wordml" xmlns:wps="http://schemas.microsoft.com/office/word/2010/wordprocessingShape" mc:Ignorable="w14 w15 wp14">
+<w:hdr xmlns:wpc="http://schemas.microsoft.com/office/word/2010/wordprocessingCanvas" xmlns:cx="http://schemas.microsoft.com/office/drawing/2014/chartex" xmlns:cx1="http://schemas.microsoft.com/office/drawing/2015/9/8/chartex" xmlns:mc="http://schemas.openxmlformats.org/markup-compatibility/2006" xmlns:o="urn:schemas-microsoft-com:office:office" xmlns:r="http://schemas.openxmlformats.org/officeDocument/2006/relationships" xmlns:m="http://schemas.openxmlformats.org/officeDocument/2006/math" xmlns:v="urn:schemas-microsoft-com:vml" xmlns:wp14="http://schemas.microsoft.com/office/word/2010/wordprocessingDrawing" xmlns:wp="http://schemas.openxmlformats.org/drawingml/2006/wordprocessingDrawing" xmlns:w10="urn:schemas-microsoft-com:office:word" xmlns:w="http://schemas.openxmlformats.org/wordprocessingml/2006/main" xmlns:w14="http://schemas.microsoft.com/office/word/2010/wordml" xmlns:w15="http://schemas.microsoft.com/office/word/2012/wordml" xmlns:w16se="http://schemas.microsoft.com/office/word/2015/wordml/symex" xmlns:wpg="http://schemas.microsoft.com/office/word/2010/wordprocessingGroup" xmlns:wpi="http://schemas.microsoft.com/office/word/2010/wordprocessingInk" xmlns:wne="http://schemas.microsoft.com/office/word/2006/wordml" xmlns:wps="http://schemas.microsoft.com/office/word/2010/wordprocessingShape" mc:Ignorable="w14 w15 w16se wp14">
   <w:p>
     <w:pPr>
       <w:pStyle w:val="Header"/>
@@ -14837,7 +14970,7 @@
 </file>
 
 <file path=word/header2.xml><?xml version="1.0" encoding="utf-8"?>
-<w:hdr xmlns:wpc="http://schemas.microsoft.com/office/word/2010/wordprocessingCanvas" xmlns:mc="http://schemas.openxmlformats.org/markup-compatibility/2006" xmlns:o="urn:schemas-microsoft-com:office:office" xmlns:r="http://schemas.openxmlformats.org/officeDocument/2006/relationships" xmlns:m="http://schemas.openxmlformats.org/officeDocument/2006/math" xmlns:v="urn:schemas-microsoft-com:vml" xmlns:wp14="http://schemas.microsoft.com/office/word/2010/wordprocessingDrawing" xmlns:wp="http://schemas.openxmlformats.org/drawingml/2006/wordprocessingDrawing" xmlns:w10="urn:schemas-microsoft-com:office:word" xmlns:w="http://schemas.openxmlformats.org/wordprocessingml/2006/main" xmlns:w14="http://schemas.microsoft.com/office/word/2010/wordml" xmlns:w15="http://schemas.microsoft.com/office/word/2012/wordml" xmlns:wpg="http://schemas.microsoft.com/office/word/2010/wordprocessingGroup" xmlns:wpi="http://schemas.microsoft.com/office/word/2010/wordprocessingInk" xmlns:wne="http://schemas.microsoft.com/office/word/2006/wordml" xmlns:wps="http://schemas.microsoft.com/office/word/2010/wordprocessingShape" mc:Ignorable="w14 w15 wp14">
+<w:hdr xmlns:wpc="http://schemas.microsoft.com/office/word/2010/wordprocessingCanvas" xmlns:cx="http://schemas.microsoft.com/office/drawing/2014/chartex" xmlns:cx1="http://schemas.microsoft.com/office/drawing/2015/9/8/chartex" xmlns:mc="http://schemas.openxmlformats.org/markup-compatibility/2006" xmlns:o="urn:schemas-microsoft-com:office:office" xmlns:r="http://schemas.openxmlformats.org/officeDocument/2006/relationships" xmlns:m="http://schemas.openxmlformats.org/officeDocument/2006/math" xmlns:v="urn:schemas-microsoft-com:vml" xmlns:wp14="http://schemas.microsoft.com/office/word/2010/wordprocessingDrawing" xmlns:wp="http://schemas.openxmlformats.org/drawingml/2006/wordprocessingDrawing" xmlns:w10="urn:schemas-microsoft-com:office:word" xmlns:w="http://schemas.openxmlformats.org/wordprocessingml/2006/main" xmlns:w14="http://schemas.microsoft.com/office/word/2010/wordml" xmlns:w15="http://schemas.microsoft.com/office/word/2012/wordml" xmlns:w16se="http://schemas.microsoft.com/office/word/2015/wordml/symex" xmlns:wpg="http://schemas.microsoft.com/office/word/2010/wordprocessingGroup" xmlns:wpi="http://schemas.microsoft.com/office/word/2010/wordprocessingInk" xmlns:wne="http://schemas.microsoft.com/office/word/2006/wordml" xmlns:wps="http://schemas.microsoft.com/office/word/2010/wordprocessingShape" mc:Ignorable="w14 w15 w16se wp14">
   <w:p>
     <w:pPr>
       <w:pStyle w:val="Header"/>
@@ -14847,7 +14980,7 @@
 </file>
 
 <file path=word/header3.xml><?xml version="1.0" encoding="utf-8"?>
-<w:hdr xmlns:wpc="http://schemas.microsoft.com/office/word/2010/wordprocessingCanvas" xmlns:mc="http://schemas.openxmlformats.org/markup-compatibility/2006" xmlns:o="urn:schemas-microsoft-com:office:office" xmlns:r="http://schemas.openxmlformats.org/officeDocument/2006/relationships" xmlns:m="http://schemas.openxmlformats.org/officeDocument/2006/math" xmlns:v="urn:schemas-microsoft-com:vml" xmlns:wp14="http://schemas.microsoft.com/office/word/2010/wordprocessingDrawing" xmlns:wp="http://schemas.openxmlformats.org/drawingml/2006/wordprocessingDrawing" xmlns:w10="urn:schemas-microsoft-com:office:word" xmlns:w="http://schemas.openxmlformats.org/wordprocessingml/2006/main" xmlns:w14="http://schemas.microsoft.com/office/word/2010/wordml" xmlns:w15="http://schemas.microsoft.com/office/word/2012/wordml" xmlns:wpg="http://schemas.microsoft.com/office/word/2010/wordprocessingGroup" xmlns:wpi="http://schemas.microsoft.com/office/word/2010/wordprocessingInk" xmlns:wne="http://schemas.microsoft.com/office/word/2006/wordml" xmlns:wps="http://schemas.microsoft.com/office/word/2010/wordprocessingShape" mc:Ignorable="w14 w15 wp14">
+<w:hdr xmlns:wpc="http://schemas.microsoft.com/office/word/2010/wordprocessingCanvas" xmlns:cx="http://schemas.microsoft.com/office/drawing/2014/chartex" xmlns:cx1="http://schemas.microsoft.com/office/drawing/2015/9/8/chartex" xmlns:mc="http://schemas.openxmlformats.org/markup-compatibility/2006" xmlns:o="urn:schemas-microsoft-com:office:office" xmlns:r="http://schemas.openxmlformats.org/officeDocument/2006/relationships" xmlns:m="http://schemas.openxmlformats.org/officeDocument/2006/math" xmlns:v="urn:schemas-microsoft-com:vml" xmlns:wp14="http://schemas.microsoft.com/office/word/2010/wordprocessingDrawing" xmlns:wp="http://schemas.openxmlformats.org/drawingml/2006/wordprocessingDrawing" xmlns:w10="urn:schemas-microsoft-com:office:word" xmlns:w="http://schemas.openxmlformats.org/wordprocessingml/2006/main" xmlns:w14="http://schemas.microsoft.com/office/word/2010/wordml" xmlns:w15="http://schemas.microsoft.com/office/word/2012/wordml" xmlns:w16se="http://schemas.microsoft.com/office/word/2015/wordml/symex" xmlns:wpg="http://schemas.microsoft.com/office/word/2010/wordprocessingGroup" xmlns:wpi="http://schemas.microsoft.com/office/word/2010/wordprocessingInk" xmlns:wne="http://schemas.microsoft.com/office/word/2006/wordml" xmlns:wps="http://schemas.microsoft.com/office/word/2010/wordprocessingShape" mc:Ignorable="w14 w15 w16se wp14">
   <w:p>
     <w:pPr>
       <w:pStyle w:val="Header"/>
@@ -14857,7 +14990,7 @@
 </file>
 
 <file path=word/numbering.xml><?xml version="1.0" encoding="utf-8"?>
-<w:numbering xmlns:wpc="http://schemas.microsoft.com/office/word/2010/wordprocessingCanvas" xmlns:mc="http://schemas.openxmlformats.org/markup-compatibility/2006" xmlns:o="urn:schemas-microsoft-com:office:office" xmlns:r="http://schemas.openxmlformats.org/officeDocument/2006/relationships" xmlns:m="http://schemas.openxmlformats.org/officeDocument/2006/math" xmlns:v="urn:schemas-microsoft-com:vml" xmlns:wp14="http://schemas.microsoft.com/office/word/2010/wordprocessingDrawing" xmlns:wp="http://schemas.openxmlformats.org/drawingml/2006/wordprocessingDrawing" xmlns:w10="urn:schemas-microsoft-com:office:word" xmlns:w="http://schemas.openxmlformats.org/wordprocessingml/2006/main" xmlns:w14="http://schemas.microsoft.com/office/word/2010/wordml" xmlns:w15="http://schemas.microsoft.com/office/word/2012/wordml" xmlns:wpg="http://schemas.microsoft.com/office/word/2010/wordprocessingGroup" xmlns:wpi="http://schemas.microsoft.com/office/word/2010/wordprocessingInk" xmlns:wne="http://schemas.microsoft.com/office/word/2006/wordml" xmlns:wps="http://schemas.microsoft.com/office/word/2010/wordprocessingShape" mc:Ignorable="w14 w15 wp14">
+<w:numbering xmlns:wpc="http://schemas.microsoft.com/office/word/2010/wordprocessingCanvas" xmlns:cx="http://schemas.microsoft.com/office/drawing/2014/chartex" xmlns:cx1="http://schemas.microsoft.com/office/drawing/2015/9/8/chartex" xmlns:mc="http://schemas.openxmlformats.org/markup-compatibility/2006" xmlns:o="urn:schemas-microsoft-com:office:office" xmlns:r="http://schemas.openxmlformats.org/officeDocument/2006/relationships" xmlns:m="http://schemas.openxmlformats.org/officeDocument/2006/math" xmlns:v="urn:schemas-microsoft-com:vml" xmlns:wp14="http://schemas.microsoft.com/office/word/2010/wordprocessingDrawing" xmlns:wp="http://schemas.openxmlformats.org/drawingml/2006/wordprocessingDrawing" xmlns:w10="urn:schemas-microsoft-com:office:word" xmlns:w="http://schemas.openxmlformats.org/wordprocessingml/2006/main" xmlns:w14="http://schemas.microsoft.com/office/word/2010/wordml" xmlns:w15="http://schemas.microsoft.com/office/word/2012/wordml" xmlns:w16se="http://schemas.microsoft.com/office/word/2015/wordml/symex" xmlns:wpg="http://schemas.microsoft.com/office/word/2010/wordprocessingGroup" xmlns:wpi="http://schemas.microsoft.com/office/word/2010/wordprocessingInk" xmlns:wne="http://schemas.microsoft.com/office/word/2006/wordml" xmlns:wps="http://schemas.microsoft.com/office/word/2010/wordprocessingShape" mc:Ignorable="w14 w15 w16se wp14">
   <w:abstractNum w:abstractNumId="0" w15:restartNumberingAfterBreak="0">
     <w:nsid w:val="03CE1FFE"/>
     <w:multiLevelType w:val="hybridMultilevel"/>
@@ -17855,7 +17988,7 @@
 </file>
 
 <file path=word/styles.xml><?xml version="1.0" encoding="utf-8"?>
-<w:styles xmlns:mc="http://schemas.openxmlformats.org/markup-compatibility/2006" xmlns:r="http://schemas.openxmlformats.org/officeDocument/2006/relationships" xmlns:w="http://schemas.openxmlformats.org/wordprocessingml/2006/main" xmlns:w14="http://schemas.microsoft.com/office/word/2010/wordml" xmlns:w15="http://schemas.microsoft.com/office/word/2012/wordml" mc:Ignorable="w14 w15">
+<w:styles xmlns:mc="http://schemas.openxmlformats.org/markup-compatibility/2006" xmlns:r="http://schemas.openxmlformats.org/officeDocument/2006/relationships" xmlns:w="http://schemas.openxmlformats.org/wordprocessingml/2006/main" xmlns:w14="http://schemas.microsoft.com/office/word/2010/wordml" xmlns:w15="http://schemas.microsoft.com/office/word/2012/wordml" xmlns:w16se="http://schemas.microsoft.com/office/word/2015/wordml/symex" mc:Ignorable="w14 w15 w16se">
   <w:docDefaults>
     <w:rPrDefault>
       <w:rPr>
@@ -18456,6 +18589,7 @@
   <w:style w:type="character" w:default="1" w:styleId="DefaultParagraphFont">
     <w:name w:val="Default Paragraph Font"/>
     <w:uiPriority w:val="1"/>
+    <w:semiHidden/>
     <w:unhideWhenUsed/>
   </w:style>
   <w:style w:type="table" w:default="1" w:styleId="TableNormal">
@@ -19624,7 +19758,7 @@
 </file>
 
 <file path=customXml/itemProps3.xml><?xml version="1.0" encoding="utf-8"?>
-<ds:datastoreItem xmlns:ds="http://schemas.openxmlformats.org/officeDocument/2006/customXml" ds:itemID="{D9C6780B-EBC7-48FA-8502-17CE57C9C17C}">
+<ds:datastoreItem xmlns:ds="http://schemas.openxmlformats.org/officeDocument/2006/customXml" ds:itemID="{6DDA2873-76E3-4DF5-9977-657B48C3C9D2}">
   <ds:schemaRefs>
     <ds:schemaRef ds:uri="http://schemas.openxmlformats.org/officeDocument/2006/bibliography"/>
   </ds:schemaRefs>

</xml_diff>

<commit_message>
Updated schedule - team task and leader.
</commit_message>
<xml_diff>
--- a/Documents/Test Plan.docx
+++ b/Documents/Test Plan.docx
@@ -1,6 +1,6 @@
 
 <file path=word/document.xml><?xml version="1.0" encoding="utf-8"?>
-<w:document xmlns:wpc="http://schemas.microsoft.com/office/word/2010/wordprocessingCanvas" xmlns:cx="http://schemas.microsoft.com/office/drawing/2014/chartex" xmlns:cx1="http://schemas.microsoft.com/office/drawing/2015/9/8/chartex" xmlns:mc="http://schemas.openxmlformats.org/markup-compatibility/2006" xmlns:o="urn:schemas-microsoft-com:office:office" xmlns:r="http://schemas.openxmlformats.org/officeDocument/2006/relationships" xmlns:m="http://schemas.openxmlformats.org/officeDocument/2006/math" xmlns:v="urn:schemas-microsoft-com:vml" xmlns:wp14="http://schemas.microsoft.com/office/word/2010/wordprocessingDrawing" xmlns:wp="http://schemas.openxmlformats.org/drawingml/2006/wordprocessingDrawing" xmlns:w10="urn:schemas-microsoft-com:office:word" xmlns:w="http://schemas.openxmlformats.org/wordprocessingml/2006/main" xmlns:w14="http://schemas.microsoft.com/office/word/2010/wordml" xmlns:w15="http://schemas.microsoft.com/office/word/2012/wordml" xmlns:w16se="http://schemas.microsoft.com/office/word/2015/wordml/symex" xmlns:wpg="http://schemas.microsoft.com/office/word/2010/wordprocessingGroup" xmlns:wpi="http://schemas.microsoft.com/office/word/2010/wordprocessingInk" xmlns:wne="http://schemas.microsoft.com/office/word/2006/wordml" xmlns:wps="http://schemas.microsoft.com/office/word/2010/wordprocessingShape" mc:Ignorable="w14 w15 w16se wp14">
+<w:document xmlns:wpc="http://schemas.microsoft.com/office/word/2010/wordprocessingCanvas" xmlns:mc="http://schemas.openxmlformats.org/markup-compatibility/2006" xmlns:o="urn:schemas-microsoft-com:office:office" xmlns:r="http://schemas.openxmlformats.org/officeDocument/2006/relationships" xmlns:m="http://schemas.openxmlformats.org/officeDocument/2006/math" xmlns:v="urn:schemas-microsoft-com:vml" xmlns:wp14="http://schemas.microsoft.com/office/word/2010/wordprocessingDrawing" xmlns:wp="http://schemas.openxmlformats.org/drawingml/2006/wordprocessingDrawing" xmlns:w10="urn:schemas-microsoft-com:office:word" xmlns:w="http://schemas.openxmlformats.org/wordprocessingml/2006/main" xmlns:w14="http://schemas.microsoft.com/office/word/2010/wordml" xmlns:w15="http://schemas.microsoft.com/office/word/2012/wordml" xmlns:wpg="http://schemas.microsoft.com/office/word/2010/wordprocessingGroup" xmlns:wpi="http://schemas.microsoft.com/office/word/2010/wordprocessingInk" xmlns:wne="http://schemas.microsoft.com/office/word/2006/wordml" xmlns:wps="http://schemas.microsoft.com/office/word/2010/wordprocessingShape" mc:Ignorable="w14 w15 wp14">
   <w:body>
     <w:sdt>
       <w:sdtPr>
@@ -14,7 +14,6 @@
           <w:docPartUnique/>
         </w:docPartObj>
       </w:sdtPr>
-      <w:sdtEndPr/>
       <w:sdtContent>
         <w:p>
           <w:pPr>
@@ -35,7 +34,6 @@
               <w:id w:val="-2090688503"/>
               <w:picture/>
             </w:sdtPr>
-            <w:sdtEndPr/>
             <w:sdtContent>
               <w:r>
                 <w:rPr>
@@ -194,7 +192,6 @@
                                       <w:dataBinding w:prefixMappings="xmlns:ns0='http://schemas.microsoft.com/office/2006/coverPageProps' " w:xpath="/ns0:CoverPageProperties[1]/ns0:CompanyAddress[1]" w:storeItemID="{55AF091B-3C7A-41E3-B477-F2FDAA23CFDA}"/>
                                       <w:text w:multiLine="1"/>
                                     </w:sdtPr>
-                                    <w:sdtEndPr/>
                                     <w:sdtContent>
                                       <w:tc>
                                         <w:tcPr>
@@ -205,7 +202,15 @@
                                             <w:pStyle w:val="ContactInfo"/>
                                           </w:pPr>
                                           <w:r>
-                                            <w:t>33 Alexander Malinov Blvd.</w:t>
+                                            <w:t xml:space="preserve">33 Alexander </w:t>
+                                          </w:r>
+                                          <w:proofErr w:type="spellStart"/>
+                                          <w:r>
+                                            <w:t>Malinov</w:t>
+                                          </w:r>
+                                          <w:proofErr w:type="spellEnd"/>
+                                          <w:r>
+                                            <w:t xml:space="preserve"> Blvd.</w:t>
                                           </w:r>
                                           <w:r>
                                             <w:br/>
@@ -328,7 +333,6 @@
                                 <w:dataBinding w:prefixMappings="xmlns:ns0='http://schemas.microsoft.com/office/2006/coverPageProps' " w:xpath="/ns0:CoverPageProperties[1]/ns0:CompanyAddress[1]" w:storeItemID="{55AF091B-3C7A-41E3-B477-F2FDAA23CFDA}"/>
                                 <w:text w:multiLine="1"/>
                               </w:sdtPr>
-                              <w:sdtEndPr/>
                               <w:sdtContent>
                                 <w:tc>
                                   <w:tcPr>
@@ -339,7 +343,15 @@
                                       <w:pStyle w:val="ContactInfo"/>
                                     </w:pPr>
                                     <w:r>
-                                      <w:t>33 Alexander Malinov Blvd.</w:t>
+                                      <w:t xml:space="preserve">33 Alexander </w:t>
+                                    </w:r>
+                                    <w:proofErr w:type="spellStart"/>
+                                    <w:r>
+                                      <w:t>Malinov</w:t>
+                                    </w:r>
+                                    <w:proofErr w:type="spellEnd"/>
+                                    <w:r>
+                                      <w:t xml:space="preserve"> Blvd.</w:t>
                                     </w:r>
                                     <w:r>
                                       <w:br/>
@@ -481,7 +493,6 @@
                                     <w:dataBinding w:prefixMappings="xmlns:ns0='http://purl.org/dc/elements/1.1/' xmlns:ns1='http://schemas.openxmlformats.org/package/2006/metadata/core-properties' " w:xpath="/ns1:coreProperties[1]/ns0:title[1]" w:storeItemID="{6C3C8BC8-F283-45AE-878A-BAB7291924A1}"/>
                                     <w:text/>
                                   </w:sdtPr>
-                                  <w:sdtEndPr/>
                                   <w:sdtContent>
                                     <w:r>
                                       <w:t>Test Plan</w:t>
@@ -501,7 +512,6 @@
                                     <w:dataBinding w:prefixMappings="xmlns:ns0='http://purl.org/dc/elements/1.1/' xmlns:ns1='http://schemas.openxmlformats.org/package/2006/metadata/core-properties' " w:xpath="/ns1:coreProperties[1]/ns0:subject[1]" w:storeItemID="{6C3C8BC8-F283-45AE-878A-BAB7291924A1}"/>
                                     <w:text/>
                                   </w:sdtPr>
-                                  <w:sdtEndPr/>
                                   <w:sdtContent>
                                     <w:r>
                                       <w:t>Testing Base Modules and front-end functionalities from Telerik ACADEMY LEARNING SYSTEM (TALS)</w:t>
@@ -546,7 +556,6 @@
                               <w:dataBinding w:prefixMappings="xmlns:ns0='http://purl.org/dc/elements/1.1/' xmlns:ns1='http://schemas.openxmlformats.org/package/2006/metadata/core-properties' " w:xpath="/ns1:coreProperties[1]/ns0:title[1]" w:storeItemID="{6C3C8BC8-F283-45AE-878A-BAB7291924A1}"/>
                               <w:text/>
                             </w:sdtPr>
-                            <w:sdtEndPr/>
                             <w:sdtContent>
                               <w:r>
                                 <w:t>Test Plan</w:t>
@@ -566,7 +575,6 @@
                               <w:dataBinding w:prefixMappings="xmlns:ns0='http://purl.org/dc/elements/1.1/' xmlns:ns1='http://schemas.openxmlformats.org/package/2006/metadata/core-properties' " w:xpath="/ns1:coreProperties[1]/ns0:subject[1]" w:storeItemID="{6C3C8BC8-F283-45AE-878A-BAB7291924A1}"/>
                               <w:text/>
                             </w:sdtPr>
-                            <w:sdtEndPr/>
                             <w:sdtContent>
                               <w:r>
                                 <w:t>Testing Base Modules and front-end functionalities from Telerik ACADEMY LEARNING SYSTEM (TALS)</w:t>
@@ -5699,8 +5707,17 @@
           <w:sz w:val="22"/>
           <w:szCs w:val="22"/>
         </w:rPr>
-        <w:t>The document details what is in scope from a testing perspective for the project team:</w:t>
-      </w:r>
+        <w:t xml:space="preserve">The document details what is in scope from a testing perspective for the project </w:t>
+      </w:r>
+      <w:proofErr w:type="gramStart"/>
+      <w:r>
+        <w:rPr>
+          <w:sz w:val="22"/>
+          <w:szCs w:val="22"/>
+        </w:rPr>
+        <w:t>team:</w:t>
+      </w:r>
+      <w:proofErr w:type="gramEnd"/>
     </w:p>
     <w:p>
       <w:pPr>
@@ -8437,7 +8454,27 @@
           <w:szCs w:val="22"/>
           <w:lang w:eastAsia="bg-BG"/>
         </w:rPr>
-        <w:t>In another word it is a kind of smoketest.</w:t>
+        <w:t xml:space="preserve">In another word it is a kind of </w:t>
+      </w:r>
+      <w:proofErr w:type="spellStart"/>
+      <w:r>
+        <w:rPr>
+          <w:rFonts w:eastAsia="Times New Roman" w:cs="Arial"/>
+          <w:sz w:val="22"/>
+          <w:szCs w:val="22"/>
+          <w:lang w:eastAsia="bg-BG"/>
+        </w:rPr>
+        <w:t>smoketest</w:t>
+      </w:r>
+      <w:proofErr w:type="spellEnd"/>
+      <w:r>
+        <w:rPr>
+          <w:rFonts w:eastAsia="Times New Roman" w:cs="Arial"/>
+          <w:sz w:val="22"/>
+          <w:szCs w:val="22"/>
+          <w:lang w:eastAsia="bg-BG"/>
+        </w:rPr>
+        <w:t>.</w:t>
       </w:r>
     </w:p>
     <w:p>
@@ -8619,8 +8656,19 @@
           <w:szCs w:val="22"/>
           <w:lang w:eastAsia="bg-BG"/>
         </w:rPr>
-        <w:t xml:space="preserve"> that have medium priority and target common functionality that is used by typical experienced users. The tetss</w:t>
-      </w:r>
+        <w:t xml:space="preserve"> that have medium priority and target common functionality that is used by typical experienced users. The </w:t>
+      </w:r>
+      <w:proofErr w:type="spellStart"/>
+      <w:r>
+        <w:rPr>
+          <w:rFonts w:eastAsia="Times New Roman" w:cs="Arial"/>
+          <w:sz w:val="22"/>
+          <w:szCs w:val="22"/>
+          <w:lang w:eastAsia="bg-BG"/>
+        </w:rPr>
+        <w:t>tetss</w:t>
+      </w:r>
+      <w:proofErr w:type="spellEnd"/>
       <w:r>
         <w:rPr>
           <w:rFonts w:eastAsia="Times New Roman" w:cs="Arial"/>
@@ -8700,7 +8748,27 @@
           <w:szCs w:val="22"/>
           <w:lang w:eastAsia="bg-BG"/>
         </w:rPr>
-        <w:t xml:space="preserve">that have low priority and target additional functionality.The tests </w:t>
+        <w:t xml:space="preserve">that have low priority and target additional </w:t>
+      </w:r>
+      <w:proofErr w:type="spellStart"/>
+      <w:r>
+        <w:rPr>
+          <w:rFonts w:eastAsia="Times New Roman" w:cs="Arial"/>
+          <w:sz w:val="22"/>
+          <w:szCs w:val="22"/>
+          <w:lang w:eastAsia="bg-BG"/>
+        </w:rPr>
+        <w:t>functionality.The</w:t>
+      </w:r>
+      <w:proofErr w:type="spellEnd"/>
+      <w:r>
+        <w:rPr>
+          <w:rFonts w:eastAsia="Times New Roman" w:cs="Arial"/>
+          <w:sz w:val="22"/>
+          <w:szCs w:val="22"/>
+          <w:lang w:eastAsia="bg-BG"/>
+        </w:rPr>
+        <w:t xml:space="preserve"> tests </w:t>
       </w:r>
       <w:r>
         <w:rPr>
@@ -13093,6 +13161,98 @@
               </w:rPr>
               <w:t>Plamen Paunov</w:t>
             </w:r>
+          </w:p>
+        </w:tc>
+      </w:tr>
+      <w:tr>
+        <w:trPr>
+          <w:trHeight w:val="911"/>
+        </w:trPr>
+        <w:tc>
+          <w:tcPr>
+            <w:tcW w:w="4034" w:type="dxa"/>
+          </w:tcPr>
+          <w:p>
+            <w:pPr>
+              <w:rPr>
+                <w:sz w:val="22"/>
+                <w:szCs w:val="22"/>
+              </w:rPr>
+            </w:pPr>
+            <w:r>
+              <w:rPr>
+                <w:sz w:val="22"/>
+                <w:szCs w:val="22"/>
+              </w:rPr>
+              <w:t xml:space="preserve">Week 7 - </w:t>
+            </w:r>
+            <w:r>
+              <w:rPr>
+                <w:sz w:val="22"/>
+                <w:szCs w:val="22"/>
+              </w:rPr>
+              <w:t>Automation tests with Telerik Testing Framework</w:t>
+            </w:r>
+          </w:p>
+        </w:tc>
+        <w:tc>
+          <w:tcPr>
+            <w:tcW w:w="1380" w:type="dxa"/>
+          </w:tcPr>
+          <w:p>
+            <w:pPr>
+              <w:rPr>
+                <w:sz w:val="22"/>
+                <w:szCs w:val="22"/>
+              </w:rPr>
+            </w:pPr>
+            <w:r>
+              <w:rPr>
+                <w:sz w:val="22"/>
+                <w:szCs w:val="22"/>
+              </w:rPr>
+              <w:t>21.12.2015</w:t>
+            </w:r>
+          </w:p>
+        </w:tc>
+        <w:tc>
+          <w:tcPr>
+            <w:tcW w:w="1461" w:type="dxa"/>
+          </w:tcPr>
+          <w:p>
+            <w:pPr>
+              <w:rPr>
+                <w:sz w:val="22"/>
+                <w:szCs w:val="22"/>
+              </w:rPr>
+            </w:pPr>
+            <w:r>
+              <w:rPr>
+                <w:sz w:val="22"/>
+                <w:szCs w:val="22"/>
+              </w:rPr>
+              <w:t>08.01.2016</w:t>
+            </w:r>
+          </w:p>
+        </w:tc>
+        <w:tc>
+          <w:tcPr>
+            <w:tcW w:w="2541" w:type="dxa"/>
+          </w:tcPr>
+          <w:p>
+            <w:pPr>
+              <w:rPr>
+                <w:sz w:val="22"/>
+                <w:szCs w:val="22"/>
+              </w:rPr>
+            </w:pPr>
+            <w:r>
+              <w:rPr>
+                <w:sz w:val="22"/>
+                <w:szCs w:val="22"/>
+              </w:rPr>
+              <w:t>Nikola Bogomirov</w:t>
+            </w:r>
             <w:bookmarkStart w:id="42" w:name="_GoBack"/>
             <w:bookmarkEnd w:id="42"/>
           </w:p>
@@ -13646,7 +13806,23 @@
                 <w:sz w:val="22"/>
                 <w:szCs w:val="22"/>
               </w:rPr>
-              <w:t xml:space="preserve">Telerik TeamPulse </w:t>
+              <w:t xml:space="preserve">Telerik </w:t>
+            </w:r>
+            <w:proofErr w:type="spellStart"/>
+            <w:r>
+              <w:rPr>
+                <w:sz w:val="22"/>
+                <w:szCs w:val="22"/>
+              </w:rPr>
+              <w:t>TeamPulse</w:t>
+            </w:r>
+            <w:proofErr w:type="spellEnd"/>
+            <w:r>
+              <w:rPr>
+                <w:sz w:val="22"/>
+                <w:szCs w:val="22"/>
+              </w:rPr>
+              <w:t xml:space="preserve"> </w:t>
             </w:r>
             <w:r>
               <w:rPr>
@@ -13712,7 +13888,23 @@
                 <w:sz w:val="22"/>
                 <w:szCs w:val="22"/>
               </w:rPr>
-              <w:t>Telerik TestStudio Ultimate Version 2015.3.1015.0</w:t>
+              <w:t xml:space="preserve">Telerik </w:t>
+            </w:r>
+            <w:proofErr w:type="spellStart"/>
+            <w:r>
+              <w:rPr>
+                <w:sz w:val="22"/>
+                <w:szCs w:val="22"/>
+              </w:rPr>
+              <w:t>TestStudio</w:t>
+            </w:r>
+            <w:proofErr w:type="spellEnd"/>
+            <w:r>
+              <w:rPr>
+                <w:sz w:val="22"/>
+                <w:szCs w:val="22"/>
+              </w:rPr>
+              <w:t xml:space="preserve"> Ultimate Version 2015.3.1015.0</w:t>
             </w:r>
           </w:p>
         </w:tc>
@@ -13872,7 +14064,6 @@
       </w:pPr>
       <w:bookmarkStart w:id="46" w:name="_Toc437532097"/>
       <w:r>
-        <w:lastRenderedPageBreak/>
         <w:t>References</w:t>
       </w:r>
       <w:bookmarkEnd w:id="46"/>
@@ -14805,7 +14996,7 @@
 </file>
 
 <file path=word/endnotes.xml><?xml version="1.0" encoding="utf-8"?>
-<w:endnotes xmlns:wpc="http://schemas.microsoft.com/office/word/2010/wordprocessingCanvas" xmlns:cx="http://schemas.microsoft.com/office/drawing/2014/chartex" xmlns:cx1="http://schemas.microsoft.com/office/drawing/2015/9/8/chartex" xmlns:mc="http://schemas.openxmlformats.org/markup-compatibility/2006" xmlns:o="urn:schemas-microsoft-com:office:office" xmlns:r="http://schemas.openxmlformats.org/officeDocument/2006/relationships" xmlns:m="http://schemas.openxmlformats.org/officeDocument/2006/math" xmlns:v="urn:schemas-microsoft-com:vml" xmlns:wp14="http://schemas.microsoft.com/office/word/2010/wordprocessingDrawing" xmlns:wp="http://schemas.openxmlformats.org/drawingml/2006/wordprocessingDrawing" xmlns:w10="urn:schemas-microsoft-com:office:word" xmlns:w="http://schemas.openxmlformats.org/wordprocessingml/2006/main" xmlns:w14="http://schemas.microsoft.com/office/word/2010/wordml" xmlns:w15="http://schemas.microsoft.com/office/word/2012/wordml" xmlns:w16se="http://schemas.microsoft.com/office/word/2015/wordml/symex" xmlns:wpg="http://schemas.microsoft.com/office/word/2010/wordprocessingGroup" xmlns:wpi="http://schemas.microsoft.com/office/word/2010/wordprocessingInk" xmlns:wne="http://schemas.microsoft.com/office/word/2006/wordml" xmlns:wps="http://schemas.microsoft.com/office/word/2010/wordprocessingShape" mc:Ignorable="w14 w15 w16se wp14">
+<w:endnotes xmlns:wpc="http://schemas.microsoft.com/office/word/2010/wordprocessingCanvas" xmlns:mc="http://schemas.openxmlformats.org/markup-compatibility/2006" xmlns:o="urn:schemas-microsoft-com:office:office" xmlns:r="http://schemas.openxmlformats.org/officeDocument/2006/relationships" xmlns:m="http://schemas.openxmlformats.org/officeDocument/2006/math" xmlns:v="urn:schemas-microsoft-com:vml" xmlns:wp14="http://schemas.microsoft.com/office/word/2010/wordprocessingDrawing" xmlns:wp="http://schemas.openxmlformats.org/drawingml/2006/wordprocessingDrawing" xmlns:w10="urn:schemas-microsoft-com:office:word" xmlns:w="http://schemas.openxmlformats.org/wordprocessingml/2006/main" xmlns:w14="http://schemas.microsoft.com/office/word/2010/wordml" xmlns:w15="http://schemas.microsoft.com/office/word/2012/wordml" xmlns:wpg="http://schemas.microsoft.com/office/word/2010/wordprocessingGroup" xmlns:wpi="http://schemas.microsoft.com/office/word/2010/wordprocessingInk" xmlns:wne="http://schemas.microsoft.com/office/word/2006/wordml" xmlns:wps="http://schemas.microsoft.com/office/word/2010/wordprocessingShape" mc:Ignorable="w14 w15 wp14">
   <w:endnote w:type="separator" w:id="-1">
     <w:p>
       <w:pPr>
@@ -14830,7 +15021,7 @@
 </file>
 
 <file path=word/footer1.xml><?xml version="1.0" encoding="utf-8"?>
-<w:ftr xmlns:wpc="http://schemas.microsoft.com/office/word/2010/wordprocessingCanvas" xmlns:cx="http://schemas.microsoft.com/office/drawing/2014/chartex" xmlns:cx1="http://schemas.microsoft.com/office/drawing/2015/9/8/chartex" xmlns:mc="http://schemas.openxmlformats.org/markup-compatibility/2006" xmlns:o="urn:schemas-microsoft-com:office:office" xmlns:r="http://schemas.openxmlformats.org/officeDocument/2006/relationships" xmlns:m="http://schemas.openxmlformats.org/officeDocument/2006/math" xmlns:v="urn:schemas-microsoft-com:vml" xmlns:wp14="http://schemas.microsoft.com/office/word/2010/wordprocessingDrawing" xmlns:wp="http://schemas.openxmlformats.org/drawingml/2006/wordprocessingDrawing" xmlns:w10="urn:schemas-microsoft-com:office:word" xmlns:w="http://schemas.openxmlformats.org/wordprocessingml/2006/main" xmlns:w14="http://schemas.microsoft.com/office/word/2010/wordml" xmlns:w15="http://schemas.microsoft.com/office/word/2012/wordml" xmlns:w16se="http://schemas.microsoft.com/office/word/2015/wordml/symex" xmlns:wpg="http://schemas.microsoft.com/office/word/2010/wordprocessingGroup" xmlns:wpi="http://schemas.microsoft.com/office/word/2010/wordprocessingInk" xmlns:wne="http://schemas.microsoft.com/office/word/2006/wordml" xmlns:wps="http://schemas.microsoft.com/office/word/2010/wordprocessingShape" mc:Ignorable="w14 w15 w16se wp14">
+<w:ftr xmlns:wpc="http://schemas.microsoft.com/office/word/2010/wordprocessingCanvas" xmlns:mc="http://schemas.openxmlformats.org/markup-compatibility/2006" xmlns:o="urn:schemas-microsoft-com:office:office" xmlns:r="http://schemas.openxmlformats.org/officeDocument/2006/relationships" xmlns:m="http://schemas.openxmlformats.org/officeDocument/2006/math" xmlns:v="urn:schemas-microsoft-com:vml" xmlns:wp14="http://schemas.microsoft.com/office/word/2010/wordprocessingDrawing" xmlns:wp="http://schemas.openxmlformats.org/drawingml/2006/wordprocessingDrawing" xmlns:w10="urn:schemas-microsoft-com:office:word" xmlns:w="http://schemas.openxmlformats.org/wordprocessingml/2006/main" xmlns:w14="http://schemas.microsoft.com/office/word/2010/wordml" xmlns:w15="http://schemas.microsoft.com/office/word/2012/wordml" xmlns:wpg="http://schemas.microsoft.com/office/word/2010/wordprocessingGroup" xmlns:wpi="http://schemas.microsoft.com/office/word/2010/wordprocessingInk" xmlns:wne="http://schemas.microsoft.com/office/word/2006/wordml" xmlns:wps="http://schemas.microsoft.com/office/word/2010/wordprocessingShape" mc:Ignorable="w14 w15 wp14">
   <w:p>
     <w:pPr>
       <w:pStyle w:val="Footer"/>
@@ -14840,7 +15031,7 @@
 </file>
 
 <file path=word/footer2.xml><?xml version="1.0" encoding="utf-8"?>
-<w:ftr xmlns:wpc="http://schemas.microsoft.com/office/word/2010/wordprocessingCanvas" xmlns:cx="http://schemas.microsoft.com/office/drawing/2014/chartex" xmlns:cx1="http://schemas.microsoft.com/office/drawing/2015/9/8/chartex" xmlns:mc="http://schemas.openxmlformats.org/markup-compatibility/2006" xmlns:o="urn:schemas-microsoft-com:office:office" xmlns:r="http://schemas.openxmlformats.org/officeDocument/2006/relationships" xmlns:m="http://schemas.openxmlformats.org/officeDocument/2006/math" xmlns:v="urn:schemas-microsoft-com:vml" xmlns:wp14="http://schemas.microsoft.com/office/word/2010/wordprocessingDrawing" xmlns:wp="http://schemas.openxmlformats.org/drawingml/2006/wordprocessingDrawing" xmlns:w10="urn:schemas-microsoft-com:office:word" xmlns:w="http://schemas.openxmlformats.org/wordprocessingml/2006/main" xmlns:w14="http://schemas.microsoft.com/office/word/2010/wordml" xmlns:w15="http://schemas.microsoft.com/office/word/2012/wordml" xmlns:w16se="http://schemas.microsoft.com/office/word/2015/wordml/symex" xmlns:wpg="http://schemas.microsoft.com/office/word/2010/wordprocessingGroup" xmlns:wpi="http://schemas.microsoft.com/office/word/2010/wordprocessingInk" xmlns:wne="http://schemas.microsoft.com/office/word/2006/wordml" xmlns:wps="http://schemas.microsoft.com/office/word/2010/wordprocessingShape" mc:Ignorable="w14 w15 w16se wp14">
+<w:ftr xmlns:wpc="http://schemas.microsoft.com/office/word/2010/wordprocessingCanvas" xmlns:mc="http://schemas.openxmlformats.org/markup-compatibility/2006" xmlns:o="urn:schemas-microsoft-com:office:office" xmlns:r="http://schemas.openxmlformats.org/officeDocument/2006/relationships" xmlns:m="http://schemas.openxmlformats.org/officeDocument/2006/math" xmlns:v="urn:schemas-microsoft-com:vml" xmlns:wp14="http://schemas.microsoft.com/office/word/2010/wordprocessingDrawing" xmlns:wp="http://schemas.openxmlformats.org/drawingml/2006/wordprocessingDrawing" xmlns:w10="urn:schemas-microsoft-com:office:word" xmlns:w="http://schemas.openxmlformats.org/wordprocessingml/2006/main" xmlns:w14="http://schemas.microsoft.com/office/word/2010/wordml" xmlns:w15="http://schemas.microsoft.com/office/word/2012/wordml" xmlns:wpg="http://schemas.microsoft.com/office/word/2010/wordprocessingGroup" xmlns:wpi="http://schemas.microsoft.com/office/word/2010/wordprocessingInk" xmlns:wne="http://schemas.microsoft.com/office/word/2006/wordml" xmlns:wps="http://schemas.microsoft.com/office/word/2010/wordprocessingShape" mc:Ignorable="w14 w15 wp14">
   <w:p>
     <w:pPr>
       <w:pStyle w:val="Footer"/>
@@ -14850,7 +15041,7 @@
 </file>
 
 <file path=word/footer3.xml><?xml version="1.0" encoding="utf-8"?>
-<w:ftr xmlns:wpc="http://schemas.microsoft.com/office/word/2010/wordprocessingCanvas" xmlns:cx="http://schemas.microsoft.com/office/drawing/2014/chartex" xmlns:cx1="http://schemas.microsoft.com/office/drawing/2015/9/8/chartex" xmlns:mc="http://schemas.openxmlformats.org/markup-compatibility/2006" xmlns:o="urn:schemas-microsoft-com:office:office" xmlns:r="http://schemas.openxmlformats.org/officeDocument/2006/relationships" xmlns:m="http://schemas.openxmlformats.org/officeDocument/2006/math" xmlns:v="urn:schemas-microsoft-com:vml" xmlns:wp14="http://schemas.microsoft.com/office/word/2010/wordprocessingDrawing" xmlns:wp="http://schemas.openxmlformats.org/drawingml/2006/wordprocessingDrawing" xmlns:w10="urn:schemas-microsoft-com:office:word" xmlns:w="http://schemas.openxmlformats.org/wordprocessingml/2006/main" xmlns:w14="http://schemas.microsoft.com/office/word/2010/wordml" xmlns:w15="http://schemas.microsoft.com/office/word/2012/wordml" xmlns:w16se="http://schemas.microsoft.com/office/word/2015/wordml/symex" xmlns:wpg="http://schemas.microsoft.com/office/word/2010/wordprocessingGroup" xmlns:wpi="http://schemas.microsoft.com/office/word/2010/wordprocessingInk" xmlns:wne="http://schemas.microsoft.com/office/word/2006/wordml" xmlns:wps="http://schemas.microsoft.com/office/word/2010/wordprocessingShape" mc:Ignorable="w14 w15 w16se wp14">
+<w:ftr xmlns:wpc="http://schemas.microsoft.com/office/word/2010/wordprocessingCanvas" xmlns:mc="http://schemas.openxmlformats.org/markup-compatibility/2006" xmlns:o="urn:schemas-microsoft-com:office:office" xmlns:r="http://schemas.openxmlformats.org/officeDocument/2006/relationships" xmlns:m="http://schemas.openxmlformats.org/officeDocument/2006/math" xmlns:v="urn:schemas-microsoft-com:vml" xmlns:wp14="http://schemas.microsoft.com/office/word/2010/wordprocessingDrawing" xmlns:wp="http://schemas.openxmlformats.org/drawingml/2006/wordprocessingDrawing" xmlns:w10="urn:schemas-microsoft-com:office:word" xmlns:w="http://schemas.openxmlformats.org/wordprocessingml/2006/main" xmlns:w14="http://schemas.microsoft.com/office/word/2010/wordml" xmlns:w15="http://schemas.microsoft.com/office/word/2012/wordml" xmlns:wpg="http://schemas.microsoft.com/office/word/2010/wordprocessingGroup" xmlns:wpi="http://schemas.microsoft.com/office/word/2010/wordprocessingInk" xmlns:wne="http://schemas.microsoft.com/office/word/2006/wordml" xmlns:wps="http://schemas.microsoft.com/office/word/2010/wordprocessingShape" mc:Ignorable="w14 w15 wp14">
   <w:p>
     <w:pPr>
       <w:pStyle w:val="Footer"/>
@@ -14860,7 +15051,7 @@
 </file>
 
 <file path=word/footer4.xml><?xml version="1.0" encoding="utf-8"?>
-<w:ftr xmlns:wpc="http://schemas.microsoft.com/office/word/2010/wordprocessingCanvas" xmlns:cx="http://schemas.microsoft.com/office/drawing/2014/chartex" xmlns:cx1="http://schemas.microsoft.com/office/drawing/2015/9/8/chartex" xmlns:mc="http://schemas.openxmlformats.org/markup-compatibility/2006" xmlns:o="urn:schemas-microsoft-com:office:office" xmlns:r="http://schemas.openxmlformats.org/officeDocument/2006/relationships" xmlns:m="http://schemas.openxmlformats.org/officeDocument/2006/math" xmlns:v="urn:schemas-microsoft-com:vml" xmlns:wp14="http://schemas.microsoft.com/office/word/2010/wordprocessingDrawing" xmlns:wp="http://schemas.openxmlformats.org/drawingml/2006/wordprocessingDrawing" xmlns:w10="urn:schemas-microsoft-com:office:word" xmlns:w="http://schemas.openxmlformats.org/wordprocessingml/2006/main" xmlns:w14="http://schemas.microsoft.com/office/word/2010/wordml" xmlns:w15="http://schemas.microsoft.com/office/word/2012/wordml" xmlns:w16se="http://schemas.microsoft.com/office/word/2015/wordml/symex" xmlns:wpg="http://schemas.microsoft.com/office/word/2010/wordprocessingGroup" xmlns:wpi="http://schemas.microsoft.com/office/word/2010/wordprocessingInk" xmlns:wne="http://schemas.microsoft.com/office/word/2006/wordml" xmlns:wps="http://schemas.microsoft.com/office/word/2010/wordprocessingShape" mc:Ignorable="w14 w15 w16se wp14">
+<w:ftr xmlns:wpc="http://schemas.microsoft.com/office/word/2010/wordprocessingCanvas" xmlns:mc="http://schemas.openxmlformats.org/markup-compatibility/2006" xmlns:o="urn:schemas-microsoft-com:office:office" xmlns:r="http://schemas.openxmlformats.org/officeDocument/2006/relationships" xmlns:m="http://schemas.openxmlformats.org/officeDocument/2006/math" xmlns:v="urn:schemas-microsoft-com:vml" xmlns:wp14="http://schemas.microsoft.com/office/word/2010/wordprocessingDrawing" xmlns:wp="http://schemas.openxmlformats.org/drawingml/2006/wordprocessingDrawing" xmlns:w10="urn:schemas-microsoft-com:office:word" xmlns:w="http://schemas.openxmlformats.org/wordprocessingml/2006/main" xmlns:w14="http://schemas.microsoft.com/office/word/2010/wordml" xmlns:w15="http://schemas.microsoft.com/office/word/2012/wordml" xmlns:wpg="http://schemas.microsoft.com/office/word/2010/wordprocessingGroup" xmlns:wpi="http://schemas.microsoft.com/office/word/2010/wordprocessingInk" xmlns:wne="http://schemas.microsoft.com/office/word/2006/wordml" xmlns:wps="http://schemas.microsoft.com/office/word/2010/wordprocessingShape" mc:Ignorable="w14 w15 wp14">
   <w:p>
     <w:pPr>
       <w:pStyle w:val="Footer"/>
@@ -14876,7 +15067,6 @@
         <w:dataBinding w:prefixMappings="xmlns:ns0='http://purl.org/dc/elements/1.1/' xmlns:ns1='http://schemas.openxmlformats.org/package/2006/metadata/core-properties' " w:xpath="/ns1:coreProperties[1]/ns0:title[1]" w:storeItemID="{6C3C8BC8-F283-45AE-878A-BAB7291924A1}"/>
         <w:text/>
       </w:sdtPr>
-      <w:sdtEndPr/>
       <w:sdtContent>
         <w:r>
           <w:t>Test Plan</w:t>
@@ -14899,7 +15089,6 @@
           <w:calendar w:val="gregorian"/>
         </w:date>
       </w:sdtPr>
-      <w:sdtEndPr/>
       <w:sdtContent>
         <w:r>
           <w:t>December 2015</w:t>
@@ -14922,7 +15111,7 @@
       <w:rPr>
         <w:noProof/>
       </w:rPr>
-      <w:t>12</w:t>
+      <w:t>15</w:t>
     </w:r>
     <w:r>
       <w:rPr>
@@ -14935,7 +15124,7 @@
 </file>
 
 <file path=word/footnotes.xml><?xml version="1.0" encoding="utf-8"?>
-<w:footnotes xmlns:wpc="http://schemas.microsoft.com/office/word/2010/wordprocessingCanvas" xmlns:cx="http://schemas.microsoft.com/office/drawing/2014/chartex" xmlns:cx1="http://schemas.microsoft.com/office/drawing/2015/9/8/chartex" xmlns:mc="http://schemas.openxmlformats.org/markup-compatibility/2006" xmlns:o="urn:schemas-microsoft-com:office:office" xmlns:r="http://schemas.openxmlformats.org/officeDocument/2006/relationships" xmlns:m="http://schemas.openxmlformats.org/officeDocument/2006/math" xmlns:v="urn:schemas-microsoft-com:vml" xmlns:wp14="http://schemas.microsoft.com/office/word/2010/wordprocessingDrawing" xmlns:wp="http://schemas.openxmlformats.org/drawingml/2006/wordprocessingDrawing" xmlns:w10="urn:schemas-microsoft-com:office:word" xmlns:w="http://schemas.openxmlformats.org/wordprocessingml/2006/main" xmlns:w14="http://schemas.microsoft.com/office/word/2010/wordml" xmlns:w15="http://schemas.microsoft.com/office/word/2012/wordml" xmlns:w16se="http://schemas.microsoft.com/office/word/2015/wordml/symex" xmlns:wpg="http://schemas.microsoft.com/office/word/2010/wordprocessingGroup" xmlns:wpi="http://schemas.microsoft.com/office/word/2010/wordprocessingInk" xmlns:wne="http://schemas.microsoft.com/office/word/2006/wordml" xmlns:wps="http://schemas.microsoft.com/office/word/2010/wordprocessingShape" mc:Ignorable="w14 w15 w16se wp14">
+<w:footnotes xmlns:wpc="http://schemas.microsoft.com/office/word/2010/wordprocessingCanvas" xmlns:mc="http://schemas.openxmlformats.org/markup-compatibility/2006" xmlns:o="urn:schemas-microsoft-com:office:office" xmlns:r="http://schemas.openxmlformats.org/officeDocument/2006/relationships" xmlns:m="http://schemas.openxmlformats.org/officeDocument/2006/math" xmlns:v="urn:schemas-microsoft-com:vml" xmlns:wp14="http://schemas.microsoft.com/office/word/2010/wordprocessingDrawing" xmlns:wp="http://schemas.openxmlformats.org/drawingml/2006/wordprocessingDrawing" xmlns:w10="urn:schemas-microsoft-com:office:word" xmlns:w="http://schemas.openxmlformats.org/wordprocessingml/2006/main" xmlns:w14="http://schemas.microsoft.com/office/word/2010/wordml" xmlns:w15="http://schemas.microsoft.com/office/word/2012/wordml" xmlns:wpg="http://schemas.microsoft.com/office/word/2010/wordprocessingGroup" xmlns:wpi="http://schemas.microsoft.com/office/word/2010/wordprocessingInk" xmlns:wne="http://schemas.microsoft.com/office/word/2006/wordml" xmlns:wps="http://schemas.microsoft.com/office/word/2010/wordprocessingShape" mc:Ignorable="w14 w15 wp14">
   <w:footnote w:type="separator" w:id="-1">
     <w:p>
       <w:pPr>
@@ -14960,7 +15149,7 @@
 </file>
 
 <file path=word/header1.xml><?xml version="1.0" encoding="utf-8"?>
-<w:hdr xmlns:wpc="http://schemas.microsoft.com/office/word/2010/wordprocessingCanvas" xmlns:cx="http://schemas.microsoft.com/office/drawing/2014/chartex" xmlns:cx1="http://schemas.microsoft.com/office/drawing/2015/9/8/chartex" xmlns:mc="http://schemas.openxmlformats.org/markup-compatibility/2006" xmlns:o="urn:schemas-microsoft-com:office:office" xmlns:r="http://schemas.openxmlformats.org/officeDocument/2006/relationships" xmlns:m="http://schemas.openxmlformats.org/officeDocument/2006/math" xmlns:v="urn:schemas-microsoft-com:vml" xmlns:wp14="http://schemas.microsoft.com/office/word/2010/wordprocessingDrawing" xmlns:wp="http://schemas.openxmlformats.org/drawingml/2006/wordprocessingDrawing" xmlns:w10="urn:schemas-microsoft-com:office:word" xmlns:w="http://schemas.openxmlformats.org/wordprocessingml/2006/main" xmlns:w14="http://schemas.microsoft.com/office/word/2010/wordml" xmlns:w15="http://schemas.microsoft.com/office/word/2012/wordml" xmlns:w16se="http://schemas.microsoft.com/office/word/2015/wordml/symex" xmlns:wpg="http://schemas.microsoft.com/office/word/2010/wordprocessingGroup" xmlns:wpi="http://schemas.microsoft.com/office/word/2010/wordprocessingInk" xmlns:wne="http://schemas.microsoft.com/office/word/2006/wordml" xmlns:wps="http://schemas.microsoft.com/office/word/2010/wordprocessingShape" mc:Ignorable="w14 w15 w16se wp14">
+<w:hdr xmlns:wpc="http://schemas.microsoft.com/office/word/2010/wordprocessingCanvas" xmlns:mc="http://schemas.openxmlformats.org/markup-compatibility/2006" xmlns:o="urn:schemas-microsoft-com:office:office" xmlns:r="http://schemas.openxmlformats.org/officeDocument/2006/relationships" xmlns:m="http://schemas.openxmlformats.org/officeDocument/2006/math" xmlns:v="urn:schemas-microsoft-com:vml" xmlns:wp14="http://schemas.microsoft.com/office/word/2010/wordprocessingDrawing" xmlns:wp="http://schemas.openxmlformats.org/drawingml/2006/wordprocessingDrawing" xmlns:w10="urn:schemas-microsoft-com:office:word" xmlns:w="http://schemas.openxmlformats.org/wordprocessingml/2006/main" xmlns:w14="http://schemas.microsoft.com/office/word/2010/wordml" xmlns:w15="http://schemas.microsoft.com/office/word/2012/wordml" xmlns:wpg="http://schemas.microsoft.com/office/word/2010/wordprocessingGroup" xmlns:wpi="http://schemas.microsoft.com/office/word/2010/wordprocessingInk" xmlns:wne="http://schemas.microsoft.com/office/word/2006/wordml" xmlns:wps="http://schemas.microsoft.com/office/word/2010/wordprocessingShape" mc:Ignorable="w14 w15 wp14">
   <w:p>
     <w:pPr>
       <w:pStyle w:val="Header"/>
@@ -14970,7 +15159,7 @@
 </file>
 
 <file path=word/header2.xml><?xml version="1.0" encoding="utf-8"?>
-<w:hdr xmlns:wpc="http://schemas.microsoft.com/office/word/2010/wordprocessingCanvas" xmlns:cx="http://schemas.microsoft.com/office/drawing/2014/chartex" xmlns:cx1="http://schemas.microsoft.com/office/drawing/2015/9/8/chartex" xmlns:mc="http://schemas.openxmlformats.org/markup-compatibility/2006" xmlns:o="urn:schemas-microsoft-com:office:office" xmlns:r="http://schemas.openxmlformats.org/officeDocument/2006/relationships" xmlns:m="http://schemas.openxmlformats.org/officeDocument/2006/math" xmlns:v="urn:schemas-microsoft-com:vml" xmlns:wp14="http://schemas.microsoft.com/office/word/2010/wordprocessingDrawing" xmlns:wp="http://schemas.openxmlformats.org/drawingml/2006/wordprocessingDrawing" xmlns:w10="urn:schemas-microsoft-com:office:word" xmlns:w="http://schemas.openxmlformats.org/wordprocessingml/2006/main" xmlns:w14="http://schemas.microsoft.com/office/word/2010/wordml" xmlns:w15="http://schemas.microsoft.com/office/word/2012/wordml" xmlns:w16se="http://schemas.microsoft.com/office/word/2015/wordml/symex" xmlns:wpg="http://schemas.microsoft.com/office/word/2010/wordprocessingGroup" xmlns:wpi="http://schemas.microsoft.com/office/word/2010/wordprocessingInk" xmlns:wne="http://schemas.microsoft.com/office/word/2006/wordml" xmlns:wps="http://schemas.microsoft.com/office/word/2010/wordprocessingShape" mc:Ignorable="w14 w15 w16se wp14">
+<w:hdr xmlns:wpc="http://schemas.microsoft.com/office/word/2010/wordprocessingCanvas" xmlns:mc="http://schemas.openxmlformats.org/markup-compatibility/2006" xmlns:o="urn:schemas-microsoft-com:office:office" xmlns:r="http://schemas.openxmlformats.org/officeDocument/2006/relationships" xmlns:m="http://schemas.openxmlformats.org/officeDocument/2006/math" xmlns:v="urn:schemas-microsoft-com:vml" xmlns:wp14="http://schemas.microsoft.com/office/word/2010/wordprocessingDrawing" xmlns:wp="http://schemas.openxmlformats.org/drawingml/2006/wordprocessingDrawing" xmlns:w10="urn:schemas-microsoft-com:office:word" xmlns:w="http://schemas.openxmlformats.org/wordprocessingml/2006/main" xmlns:w14="http://schemas.microsoft.com/office/word/2010/wordml" xmlns:w15="http://schemas.microsoft.com/office/word/2012/wordml" xmlns:wpg="http://schemas.microsoft.com/office/word/2010/wordprocessingGroup" xmlns:wpi="http://schemas.microsoft.com/office/word/2010/wordprocessingInk" xmlns:wne="http://schemas.microsoft.com/office/word/2006/wordml" xmlns:wps="http://schemas.microsoft.com/office/word/2010/wordprocessingShape" mc:Ignorable="w14 w15 wp14">
   <w:p>
     <w:pPr>
       <w:pStyle w:val="Header"/>
@@ -14980,7 +15169,7 @@
 </file>
 
 <file path=word/header3.xml><?xml version="1.0" encoding="utf-8"?>
-<w:hdr xmlns:wpc="http://schemas.microsoft.com/office/word/2010/wordprocessingCanvas" xmlns:cx="http://schemas.microsoft.com/office/drawing/2014/chartex" xmlns:cx1="http://schemas.microsoft.com/office/drawing/2015/9/8/chartex" xmlns:mc="http://schemas.openxmlformats.org/markup-compatibility/2006" xmlns:o="urn:schemas-microsoft-com:office:office" xmlns:r="http://schemas.openxmlformats.org/officeDocument/2006/relationships" xmlns:m="http://schemas.openxmlformats.org/officeDocument/2006/math" xmlns:v="urn:schemas-microsoft-com:vml" xmlns:wp14="http://schemas.microsoft.com/office/word/2010/wordprocessingDrawing" xmlns:wp="http://schemas.openxmlformats.org/drawingml/2006/wordprocessingDrawing" xmlns:w10="urn:schemas-microsoft-com:office:word" xmlns:w="http://schemas.openxmlformats.org/wordprocessingml/2006/main" xmlns:w14="http://schemas.microsoft.com/office/word/2010/wordml" xmlns:w15="http://schemas.microsoft.com/office/word/2012/wordml" xmlns:w16se="http://schemas.microsoft.com/office/word/2015/wordml/symex" xmlns:wpg="http://schemas.microsoft.com/office/word/2010/wordprocessingGroup" xmlns:wpi="http://schemas.microsoft.com/office/word/2010/wordprocessingInk" xmlns:wne="http://schemas.microsoft.com/office/word/2006/wordml" xmlns:wps="http://schemas.microsoft.com/office/word/2010/wordprocessingShape" mc:Ignorable="w14 w15 w16se wp14">
+<w:hdr xmlns:wpc="http://schemas.microsoft.com/office/word/2010/wordprocessingCanvas" xmlns:mc="http://schemas.openxmlformats.org/markup-compatibility/2006" xmlns:o="urn:schemas-microsoft-com:office:office" xmlns:r="http://schemas.openxmlformats.org/officeDocument/2006/relationships" xmlns:m="http://schemas.openxmlformats.org/officeDocument/2006/math" xmlns:v="urn:schemas-microsoft-com:vml" xmlns:wp14="http://schemas.microsoft.com/office/word/2010/wordprocessingDrawing" xmlns:wp="http://schemas.openxmlformats.org/drawingml/2006/wordprocessingDrawing" xmlns:w10="urn:schemas-microsoft-com:office:word" xmlns:w="http://schemas.openxmlformats.org/wordprocessingml/2006/main" xmlns:w14="http://schemas.microsoft.com/office/word/2010/wordml" xmlns:w15="http://schemas.microsoft.com/office/word/2012/wordml" xmlns:wpg="http://schemas.microsoft.com/office/word/2010/wordprocessingGroup" xmlns:wpi="http://schemas.microsoft.com/office/word/2010/wordprocessingInk" xmlns:wne="http://schemas.microsoft.com/office/word/2006/wordml" xmlns:wps="http://schemas.microsoft.com/office/word/2010/wordprocessingShape" mc:Ignorable="w14 w15 wp14">
   <w:p>
     <w:pPr>
       <w:pStyle w:val="Header"/>
@@ -14990,7 +15179,7 @@
 </file>
 
 <file path=word/numbering.xml><?xml version="1.0" encoding="utf-8"?>
-<w:numbering xmlns:wpc="http://schemas.microsoft.com/office/word/2010/wordprocessingCanvas" xmlns:cx="http://schemas.microsoft.com/office/drawing/2014/chartex" xmlns:cx1="http://schemas.microsoft.com/office/drawing/2015/9/8/chartex" xmlns:mc="http://schemas.openxmlformats.org/markup-compatibility/2006" xmlns:o="urn:schemas-microsoft-com:office:office" xmlns:r="http://schemas.openxmlformats.org/officeDocument/2006/relationships" xmlns:m="http://schemas.openxmlformats.org/officeDocument/2006/math" xmlns:v="urn:schemas-microsoft-com:vml" xmlns:wp14="http://schemas.microsoft.com/office/word/2010/wordprocessingDrawing" xmlns:wp="http://schemas.openxmlformats.org/drawingml/2006/wordprocessingDrawing" xmlns:w10="urn:schemas-microsoft-com:office:word" xmlns:w="http://schemas.openxmlformats.org/wordprocessingml/2006/main" xmlns:w14="http://schemas.microsoft.com/office/word/2010/wordml" xmlns:w15="http://schemas.microsoft.com/office/word/2012/wordml" xmlns:w16se="http://schemas.microsoft.com/office/word/2015/wordml/symex" xmlns:wpg="http://schemas.microsoft.com/office/word/2010/wordprocessingGroup" xmlns:wpi="http://schemas.microsoft.com/office/word/2010/wordprocessingInk" xmlns:wne="http://schemas.microsoft.com/office/word/2006/wordml" xmlns:wps="http://schemas.microsoft.com/office/word/2010/wordprocessingShape" mc:Ignorable="w14 w15 w16se wp14">
+<w:numbering xmlns:wpc="http://schemas.microsoft.com/office/word/2010/wordprocessingCanvas" xmlns:mc="http://schemas.openxmlformats.org/markup-compatibility/2006" xmlns:o="urn:schemas-microsoft-com:office:office" xmlns:r="http://schemas.openxmlformats.org/officeDocument/2006/relationships" xmlns:m="http://schemas.openxmlformats.org/officeDocument/2006/math" xmlns:v="urn:schemas-microsoft-com:vml" xmlns:wp14="http://schemas.microsoft.com/office/word/2010/wordprocessingDrawing" xmlns:wp="http://schemas.openxmlformats.org/drawingml/2006/wordprocessingDrawing" xmlns:w10="urn:schemas-microsoft-com:office:word" xmlns:w="http://schemas.openxmlformats.org/wordprocessingml/2006/main" xmlns:w14="http://schemas.microsoft.com/office/word/2010/wordml" xmlns:w15="http://schemas.microsoft.com/office/word/2012/wordml" xmlns:wpg="http://schemas.microsoft.com/office/word/2010/wordprocessingGroup" xmlns:wpi="http://schemas.microsoft.com/office/word/2010/wordprocessingInk" xmlns:wne="http://schemas.microsoft.com/office/word/2006/wordml" xmlns:wps="http://schemas.microsoft.com/office/word/2010/wordprocessingShape" mc:Ignorable="w14 w15 wp14">
   <w:abstractNum w:abstractNumId="0" w15:restartNumberingAfterBreak="0">
     <w:nsid w:val="03CE1FFE"/>
     <w:multiLevelType w:val="hybridMultilevel"/>
@@ -17988,7 +18177,7 @@
 </file>
 
 <file path=word/styles.xml><?xml version="1.0" encoding="utf-8"?>
-<w:styles xmlns:mc="http://schemas.openxmlformats.org/markup-compatibility/2006" xmlns:r="http://schemas.openxmlformats.org/officeDocument/2006/relationships" xmlns:w="http://schemas.openxmlformats.org/wordprocessingml/2006/main" xmlns:w14="http://schemas.microsoft.com/office/word/2010/wordml" xmlns:w15="http://schemas.microsoft.com/office/word/2012/wordml" xmlns:w16se="http://schemas.microsoft.com/office/word/2015/wordml/symex" mc:Ignorable="w14 w15 w16se">
+<w:styles xmlns:mc="http://schemas.openxmlformats.org/markup-compatibility/2006" xmlns:r="http://schemas.openxmlformats.org/officeDocument/2006/relationships" xmlns:w="http://schemas.openxmlformats.org/wordprocessingml/2006/main" xmlns:w14="http://schemas.microsoft.com/office/word/2010/wordml" xmlns:w15="http://schemas.microsoft.com/office/word/2012/wordml" mc:Ignorable="w14 w15">
   <w:docDefaults>
     <w:rPrDefault>
       <w:rPr>
@@ -19758,7 +19947,7 @@
 </file>
 
 <file path=customXml/itemProps3.xml><?xml version="1.0" encoding="utf-8"?>
-<ds:datastoreItem xmlns:ds="http://schemas.openxmlformats.org/officeDocument/2006/customXml" ds:itemID="{6DDA2873-76E3-4DF5-9977-657B48C3C9D2}">
+<ds:datastoreItem xmlns:ds="http://schemas.openxmlformats.org/officeDocument/2006/customXml" ds:itemID="{19381120-678F-46C3-B8F8-8107B239B796}">
   <ds:schemaRefs>
     <ds:schemaRef ds:uri="http://schemas.openxmlformats.org/officeDocument/2006/bibliography"/>
   </ds:schemaRefs>

</xml_diff>

<commit_message>
Changed Test Plan.docx and Test Status Report.docx
</commit_message>
<xml_diff>
--- a/Documents/Test Plan.docx
+++ b/Documents/Test Plan.docx
@@ -1,6 +1,6 @@
 
 <file path=word/document.xml><?xml version="1.0" encoding="utf-8"?>
-<w:document xmlns:wpc="http://schemas.microsoft.com/office/word/2010/wordprocessingCanvas" xmlns:mc="http://schemas.openxmlformats.org/markup-compatibility/2006" xmlns:o="urn:schemas-microsoft-com:office:office" xmlns:r="http://schemas.openxmlformats.org/officeDocument/2006/relationships" xmlns:m="http://schemas.openxmlformats.org/officeDocument/2006/math" xmlns:v="urn:schemas-microsoft-com:vml" xmlns:wp14="http://schemas.microsoft.com/office/word/2010/wordprocessingDrawing" xmlns:wp="http://schemas.openxmlformats.org/drawingml/2006/wordprocessingDrawing" xmlns:w10="urn:schemas-microsoft-com:office:word" xmlns:w="http://schemas.openxmlformats.org/wordprocessingml/2006/main" xmlns:w14="http://schemas.microsoft.com/office/word/2010/wordml" xmlns:w15="http://schemas.microsoft.com/office/word/2012/wordml" xmlns:wpg="http://schemas.microsoft.com/office/word/2010/wordprocessingGroup" xmlns:wpi="http://schemas.microsoft.com/office/word/2010/wordprocessingInk" xmlns:wne="http://schemas.microsoft.com/office/word/2006/wordml" xmlns:wps="http://schemas.microsoft.com/office/word/2010/wordprocessingShape" mc:Ignorable="w14 w15 wp14">
+<w:document xmlns:wpc="http://schemas.microsoft.com/office/word/2010/wordprocessingCanvas" xmlns:mc="http://schemas.openxmlformats.org/markup-compatibility/2006" xmlns:o="urn:schemas-microsoft-com:office:office" xmlns:r="http://schemas.openxmlformats.org/officeDocument/2006/relationships" xmlns:m="http://schemas.openxmlformats.org/officeDocument/2006/math" xmlns:v="urn:schemas-microsoft-com:vml" xmlns:wp14="http://schemas.microsoft.com/office/word/2010/wordprocessingDrawing" xmlns:wp="http://schemas.openxmlformats.org/drawingml/2006/wordprocessingDrawing" xmlns:w10="urn:schemas-microsoft-com:office:word" xmlns:w="http://schemas.openxmlformats.org/wordprocessingml/2006/main" xmlns:w14="http://schemas.microsoft.com/office/word/2010/wordml" xmlns:wpg="http://schemas.microsoft.com/office/word/2010/wordprocessingGroup" xmlns:wpi="http://schemas.microsoft.com/office/word/2010/wordprocessingInk" xmlns:wne="http://schemas.microsoft.com/office/word/2006/wordml" xmlns:wps="http://schemas.microsoft.com/office/word/2010/wordprocessingShape" mc:Ignorable="w14 wp14">
   <w:body>
     <w:sdt>
       <w:sdtPr>
@@ -40,7 +40,7 @@
                   <w:noProof/>
                   <w:sz w:val="22"/>
                   <w:szCs w:val="22"/>
-                  <w:lang w:eastAsia="en-US"/>
+                  <w:lang w:val="bg-BG" w:eastAsia="bg-BG"/>
                 </w:rPr>
                 <w:drawing>
                   <wp:inline distT="0" distB="0" distL="0" distR="0" wp14:anchorId="2001EC98" wp14:editId="04DE3BF2">
@@ -60,7 +60,7 @@
                             </pic:cNvPicPr>
                           </pic:nvPicPr>
                           <pic:blipFill>
-                            <a:blip r:embed="rId10">
+                            <a:blip r:embed="rId11">
                               <a:extLst>
                                 <a:ext uri="{28A0092B-C50C-407E-A947-70E740481C1C}">
                                   <a14:useLocalDpi xmlns:a14="http://schemas.microsoft.com/office/drawing/2010/main" val="0"/>
@@ -109,7 +109,7 @@
               <w:noProof/>
               <w:sz w:val="22"/>
               <w:szCs w:val="22"/>
-              <w:lang w:eastAsia="en-US"/>
+              <w:lang w:val="bg-BG" w:eastAsia="bg-BG"/>
             </w:rPr>
             <mc:AlternateContent>
               <mc:Choice Requires="wps">
@@ -297,11 +297,11 @@
               </mc:Choice>
               <mc:Fallback>
                 <w:pict>
-                  <v:shapetype w14:anchorId="5CAE5348" id="_x0000_t202" coordsize="21600,21600" o:spt="202" path="m,l,21600r21600,l21600,xe">
+                  <v:shapetype id="_x0000_t202" coordsize="21600,21600" o:spt="202" path="m,l,21600r21600,l21600,xe">
                     <v:stroke joinstyle="miter"/>
                     <v:path gradientshapeok="t" o:connecttype="rect"/>
                   </v:shapetype>
-                  <v:shape id="Text Box 1" o:spid="_x0000_s1026" type="#_x0000_t202" alt="Text box displaying company contact information" style="position:absolute;margin-left:0;margin-top:0;width:468pt;height:48.95pt;z-index:251663360;visibility:visible;mso-wrap-style:square;mso-width-percent:1000;mso-height-percent:0;mso-wrap-distance-left:9pt;mso-wrap-distance-top:0;mso-wrap-distance-right:9pt;mso-wrap-distance-bottom:0;mso-position-horizontal:left;mso-position-horizontal-relative:margin;mso-position-vertical:bottom;mso-position-vertical-relative:margin;mso-width-percent:1000;mso-height-percent:0;mso-width-relative:margin;mso-height-relative:margin;v-text-anchor:middle" o:gfxdata="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" fillcolor="#f24f4f [3204]" stroked="f" strokeweight=".5pt">
+                  <v:shape id="Text Box 1" o:spid="_x0000_s1026" type="#_x0000_t202" alt="Description: Text box displaying company contact information" style="position:absolute;margin-left:0;margin-top:0;width:468pt;height:48.95pt;z-index:251663360;visibility:visible;mso-wrap-style:square;mso-width-percent:1000;mso-height-percent:0;mso-wrap-distance-left:9pt;mso-wrap-distance-top:0;mso-wrap-distance-right:9pt;mso-wrap-distance-bottom:0;mso-position-horizontal:left;mso-position-horizontal-relative:margin;mso-position-vertical:bottom;mso-position-vertical-relative:margin;mso-width-percent:1000;mso-height-percent:0;mso-width-relative:margin;mso-height-relative:margin;v-text-anchor:middle" o:gfxdata="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" fillcolor="#f24f4f [3204]" stroked="f" strokeweight=".5pt">
                     <v:textbox inset="12.96pt,0,12.96pt,0">
                       <w:txbxContent>
                         <w:tbl>
@@ -429,7 +429,7 @@
               <w:noProof/>
               <w:sz w:val="22"/>
               <w:szCs w:val="22"/>
-              <w:lang w:eastAsia="en-US"/>
+              <w:lang w:val="bg-BG" w:eastAsia="bg-BG"/>
             </w:rPr>
             <mc:AlternateContent>
               <mc:Choice Requires="wps">
@@ -539,7 +539,7 @@
                   </wp:anchor>
                 </w:drawing>
               </mc:Choice>
-              <mc:Fallback>
+              <mc:Fallback xmlns:w15="http://schemas.microsoft.com/office/word/2012/wordml">
                 <w:pict>
                   <v:shape w14:anchorId="5CD34B45" id="Text Box 2" o:spid="_x0000_s1027" type="#_x0000_t202" alt="Text box displaying document title and subtitle" style="position:absolute;margin-left:0;margin-top:0;width:6in;height:115.2pt;z-index:251657216;visibility:visible;mso-wrap-style:square;mso-width-percent:850;mso-height-percent:0;mso-wrap-distance-left:9pt;mso-wrap-distance-top:0;mso-wrap-distance-right:9pt;mso-wrap-distance-bottom:0;mso-position-horizontal:left;mso-position-horizontal-relative:margin;mso-position-vertical:center;mso-position-vertical-relative:margin;mso-width-percent:850;mso-height-percent:0;mso-width-relative:margin;mso-height-relative:margin;v-text-anchor:top" o:gfxdata="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" filled="f" stroked="f" strokeweight=".5pt">
                     <v:textbox style="mso-fit-shape-to-text:t" inset="0,0,0,0">
@@ -4163,12 +4163,12 @@
           <w:szCs w:val="22"/>
         </w:rPr>
         <w:sectPr>
-          <w:headerReference w:type="even" r:id="rId11"/>
-          <w:headerReference w:type="default" r:id="rId12"/>
-          <w:footerReference w:type="even" r:id="rId13"/>
-          <w:footerReference w:type="default" r:id="rId14"/>
-          <w:headerReference w:type="first" r:id="rId15"/>
-          <w:footerReference w:type="first" r:id="rId16"/>
+          <w:headerReference w:type="even" r:id="rId12"/>
+          <w:headerReference w:type="default" r:id="rId13"/>
+          <w:footerReference w:type="even" r:id="rId14"/>
+          <w:footerReference w:type="default" r:id="rId15"/>
+          <w:headerReference w:type="first" r:id="rId16"/>
+          <w:footerReference w:type="first" r:id="rId17"/>
           <w:pgSz w:w="12240" w:h="15840" w:code="1"/>
           <w:pgMar w:top="1080" w:right="1440" w:bottom="1080" w:left="1440" w:header="720" w:footer="576" w:gutter="0"/>
           <w:pgNumType w:start="0"/>
@@ -5572,7 +5572,7 @@
         </w:rPr>
         <w:t xml:space="preserve">Link for test environment provided for TALS </w:t>
       </w:r>
-      <w:hyperlink r:id="rId17" w:history="1">
+      <w:hyperlink r:id="rId18" w:history="1">
         <w:r>
           <w:rPr>
             <w:rStyle w:val="Hyperlink"/>
@@ -6473,6 +6473,46 @@
     </w:p>
     <w:p>
       <w:pPr>
+        <w:pStyle w:val="ListParagraph"/>
+        <w:numPr>
+          <w:ilvl w:val="0"/>
+          <w:numId w:val="16"/>
+        </w:numPr>
+        <w:rPr>
+          <w:sz w:val="22"/>
+          <w:szCs w:val="22"/>
+        </w:rPr>
+      </w:pPr>
+      <w:r>
+        <w:rPr>
+          <w:sz w:val="22"/>
+          <w:szCs w:val="22"/>
+        </w:rPr>
+        <w:t>Component/Unit testing</w:t>
+      </w:r>
+    </w:p>
+    <w:p>
+      <w:pPr>
+        <w:pStyle w:val="ListParagraph"/>
+        <w:numPr>
+          <w:ilvl w:val="0"/>
+          <w:numId w:val="16"/>
+        </w:numPr>
+        <w:rPr>
+          <w:sz w:val="22"/>
+          <w:szCs w:val="22"/>
+        </w:rPr>
+      </w:pPr>
+      <w:r>
+        <w:rPr>
+          <w:sz w:val="22"/>
+          <w:szCs w:val="22"/>
+        </w:rPr>
+        <w:t>Integration testing</w:t>
+      </w:r>
+    </w:p>
+    <w:p>
+      <w:pPr>
         <w:pStyle w:val="Heading1"/>
       </w:pPr>
       <w:bookmarkStart w:id="9" w:name="_Toc437532064"/>
@@ -6557,7 +6597,14 @@
           <w:sz w:val="22"/>
           <w:szCs w:val="22"/>
         </w:rPr>
-        <w:t>Failures caused by new defect in previously problematic main modules (Dashboard and Execute code) after their modification.</w:t>
+        <w:t xml:space="preserve">Failures caused by </w:t>
+      </w:r>
+      <w:r>
+        <w:rPr>
+          <w:sz w:val="22"/>
+          <w:szCs w:val="22"/>
+        </w:rPr>
+        <w:t>hardware problems of the test environment</w:t>
       </w:r>
     </w:p>
     <w:p>
@@ -6578,13 +6625,13 @@
           <w:sz w:val="22"/>
           <w:szCs w:val="22"/>
         </w:rPr>
-        <w:t>Safety and Security risks:</w:t>
+        <w:t>Failures caused by wrong settings of the test environment</w:t>
       </w:r>
     </w:p>
     <w:p>
       <w:pPr>
         <w:numPr>
-          <w:ilvl w:val="1"/>
+          <w:ilvl w:val="0"/>
           <w:numId w:val="10"/>
         </w:numPr>
         <w:spacing w:after="0"/>
@@ -6599,28 +6646,14 @@
           <w:sz w:val="22"/>
           <w:szCs w:val="22"/>
         </w:rPr>
-        <w:t>Associated with file uploading functionality (potentially dangerous files).</w:t>
-      </w:r>
-    </w:p>
-    <w:p>
-      <w:pPr>
-        <w:numPr>
-          <w:ilvl w:val="1"/>
-          <w:numId w:val="10"/>
-        </w:numPr>
-        <w:spacing w:after="0"/>
-        <w:ind w:hanging="357"/>
-        <w:rPr>
-          <w:sz w:val="22"/>
-          <w:szCs w:val="22"/>
-        </w:rPr>
-      </w:pPr>
-      <w:r>
-        <w:rPr>
-          <w:sz w:val="22"/>
-          <w:szCs w:val="22"/>
-        </w:rPr>
-        <w:t>Associated with the confidentiality of the personal information of the users</w:t>
+        <w:t xml:space="preserve">Database </w:t>
+      </w:r>
+      <w:r>
+        <w:rPr>
+          <w:sz w:val="22"/>
+          <w:szCs w:val="22"/>
+        </w:rPr>
+        <w:t>crash</w:t>
       </w:r>
     </w:p>
     <w:p>
@@ -7069,7 +7102,23 @@
           <w:szCs w:val="22"/>
           <w:lang w:eastAsia="bg-BG"/>
         </w:rPr>
-        <w:t xml:space="preserve"> – will be done automatically using Telerik Test Studio. </w:t>
+        <w:t xml:space="preserve"> – will be done automatically </w:t>
+      </w:r>
+      <w:r>
+        <w:rPr>
+          <w:sz w:val="22"/>
+          <w:szCs w:val="22"/>
+          <w:lang w:eastAsia="bg-BG"/>
+        </w:rPr>
+        <w:t>by performing Load and Stress tests</w:t>
+      </w:r>
+      <w:r>
+        <w:rPr>
+          <w:sz w:val="22"/>
+          <w:szCs w:val="22"/>
+          <w:lang w:eastAsia="bg-BG"/>
+        </w:rPr>
+        <w:t xml:space="preserve">. </w:t>
       </w:r>
       <w:r>
         <w:rPr>
@@ -7132,37 +7181,6 @@
           <w:szCs w:val="22"/>
           <w:lang w:eastAsia="bg-BG"/>
         </w:rPr>
-        <w:t>Load Testing</w:t>
-      </w:r>
-      <w:r>
-        <w:rPr>
-          <w:sz w:val="22"/>
-          <w:szCs w:val="22"/>
-          <w:lang w:eastAsia="bg-BG"/>
-        </w:rPr>
-        <w:t xml:space="preserve"> – will be done automatically for each module, where high loads are recognized as potential risk.</w:t>
-      </w:r>
-    </w:p>
-    <w:p>
-      <w:pPr>
-        <w:pStyle w:val="ListParagraph"/>
-        <w:numPr>
-          <w:ilvl w:val="0"/>
-          <w:numId w:val="19"/>
-        </w:numPr>
-        <w:rPr>
-          <w:sz w:val="22"/>
-          <w:szCs w:val="22"/>
-          <w:lang w:eastAsia="bg-BG"/>
-        </w:rPr>
-      </w:pPr>
-      <w:r>
-        <w:rPr>
-          <w:b/>
-          <w:sz w:val="22"/>
-          <w:szCs w:val="22"/>
-          <w:lang w:eastAsia="bg-BG"/>
-        </w:rPr>
         <w:t>Security Testing</w:t>
       </w:r>
       <w:r>
@@ -7649,7 +7667,7 @@
         </w:rPr>
         <w:t xml:space="preserve"> (</w:t>
       </w:r>
-      <w:hyperlink r:id="rId18" w:history="1">
+      <w:hyperlink r:id="rId19" w:history="1">
         <w:r>
           <w:rPr>
             <w:rStyle w:val="Hyperlink"/>
@@ -7705,96 +7723,96 @@
           <w:szCs w:val="22"/>
           <w:lang w:val="bg-BG" w:eastAsia="bg-BG"/>
         </w:rPr>
+        <w:t xml:space="preserve">The test team will meet every </w:t>
+      </w:r>
+      <w:r>
+        <w:rPr>
+          <w:rFonts w:eastAsia="Times New Roman" w:cs="Arial"/>
+          <w:sz w:val="22"/>
+          <w:szCs w:val="22"/>
+          <w:lang w:eastAsia="bg-BG"/>
+        </w:rPr>
+        <w:t xml:space="preserve">day </w:t>
+      </w:r>
+      <w:r>
+        <w:rPr>
+          <w:rFonts w:eastAsia="Times New Roman" w:cs="Arial"/>
+          <w:sz w:val="22"/>
+          <w:szCs w:val="22"/>
+          <w:lang w:val="bg-BG" w:eastAsia="bg-BG"/>
+        </w:rPr>
+        <w:t>to evaluate progress to date and to identify error trends and problems as early as possible.</w:t>
+      </w:r>
+      <w:r>
+        <w:rPr>
+          <w:rFonts w:eastAsia="Times New Roman" w:cs="Arial"/>
+          <w:sz w:val="22"/>
+          <w:szCs w:val="22"/>
+          <w:lang w:eastAsia="bg-BG"/>
+        </w:rPr>
+        <w:t xml:space="preserve"> The meetings can be from distance using Skype, if it is necessary.</w:t>
+      </w:r>
+      <w:r>
+        <w:rPr>
+          <w:rFonts w:eastAsia="Times New Roman" w:cs="Arial"/>
+          <w:sz w:val="22"/>
+          <w:szCs w:val="22"/>
+          <w:lang w:val="bg-BG" w:eastAsia="bg-BG"/>
+        </w:rPr>
+        <w:t xml:space="preserve"> The test team leader will meet with </w:t>
+      </w:r>
+      <w:r>
+        <w:rPr>
+          <w:rFonts w:eastAsia="Times New Roman" w:cs="Arial"/>
+          <w:sz w:val="22"/>
+          <w:szCs w:val="22"/>
+          <w:lang w:eastAsia="bg-BG"/>
+        </w:rPr>
+        <w:t>product</w:t>
+      </w:r>
+      <w:r>
+        <w:rPr>
+          <w:rFonts w:eastAsia="Times New Roman" w:cs="Arial"/>
+          <w:sz w:val="22"/>
+          <w:szCs w:val="22"/>
+          <w:lang w:val="bg-BG" w:eastAsia="bg-BG"/>
+        </w:rPr>
+        <w:t xml:space="preserve"> </w:t>
+      </w:r>
+      <w:r>
+        <w:rPr>
+          <w:rFonts w:eastAsia="Times New Roman" w:cs="Arial"/>
+          <w:sz w:val="22"/>
+          <w:szCs w:val="22"/>
+          <w:lang w:eastAsia="bg-BG"/>
+        </w:rPr>
+        <w:t>owner</w:t>
+      </w:r>
+      <w:r>
+        <w:rPr>
+          <w:rFonts w:eastAsia="Times New Roman" w:cs="Arial"/>
+          <w:sz w:val="22"/>
+          <w:szCs w:val="22"/>
+          <w:lang w:val="bg-BG" w:eastAsia="bg-BG"/>
+        </w:rPr>
+        <w:t xml:space="preserve"> once every two weeks. </w:t>
+      </w:r>
+    </w:p>
+    <w:p>
+      <w:pPr>
+        <w:pStyle w:val="Heading2"/>
+        <w:rPr>
+          <w:sz w:val="22"/>
+          <w:szCs w:val="22"/>
+        </w:rPr>
+      </w:pPr>
+      <w:bookmarkStart w:id="19" w:name="_Toc437532073"/>
+      <w:r>
+        <w:rPr>
+          <w:sz w:val="22"/>
+          <w:szCs w:val="22"/>
+        </w:rPr>
         <w:lastRenderedPageBreak/>
-        <w:t xml:space="preserve">The test team will meet every </w:t>
-      </w:r>
-      <w:r>
-        <w:rPr>
-          <w:rFonts w:eastAsia="Times New Roman" w:cs="Arial"/>
-          <w:sz w:val="22"/>
-          <w:szCs w:val="22"/>
-          <w:lang w:eastAsia="bg-BG"/>
-        </w:rPr>
-        <w:t xml:space="preserve">day </w:t>
-      </w:r>
-      <w:r>
-        <w:rPr>
-          <w:rFonts w:eastAsia="Times New Roman" w:cs="Arial"/>
-          <w:sz w:val="22"/>
-          <w:szCs w:val="22"/>
-          <w:lang w:val="bg-BG" w:eastAsia="bg-BG"/>
-        </w:rPr>
-        <w:t>to evaluate progress to date and to identify error trends and problems as early as possible.</w:t>
-      </w:r>
-      <w:r>
-        <w:rPr>
-          <w:rFonts w:eastAsia="Times New Roman" w:cs="Arial"/>
-          <w:sz w:val="22"/>
-          <w:szCs w:val="22"/>
-          <w:lang w:eastAsia="bg-BG"/>
-        </w:rPr>
-        <w:t xml:space="preserve"> The meetings can be from distance using Skype, if it is necessary.</w:t>
-      </w:r>
-      <w:r>
-        <w:rPr>
-          <w:rFonts w:eastAsia="Times New Roman" w:cs="Arial"/>
-          <w:sz w:val="22"/>
-          <w:szCs w:val="22"/>
-          <w:lang w:val="bg-BG" w:eastAsia="bg-BG"/>
-        </w:rPr>
-        <w:t xml:space="preserve"> The test team leader will meet with </w:t>
-      </w:r>
-      <w:r>
-        <w:rPr>
-          <w:rFonts w:eastAsia="Times New Roman" w:cs="Arial"/>
-          <w:sz w:val="22"/>
-          <w:szCs w:val="22"/>
-          <w:lang w:eastAsia="bg-BG"/>
-        </w:rPr>
-        <w:t>product</w:t>
-      </w:r>
-      <w:r>
-        <w:rPr>
-          <w:rFonts w:eastAsia="Times New Roman" w:cs="Arial"/>
-          <w:sz w:val="22"/>
-          <w:szCs w:val="22"/>
-          <w:lang w:val="bg-BG" w:eastAsia="bg-BG"/>
-        </w:rPr>
-        <w:t xml:space="preserve"> </w:t>
-      </w:r>
-      <w:r>
-        <w:rPr>
-          <w:rFonts w:eastAsia="Times New Roman" w:cs="Arial"/>
-          <w:sz w:val="22"/>
-          <w:szCs w:val="22"/>
-          <w:lang w:eastAsia="bg-BG"/>
-        </w:rPr>
-        <w:t>owner</w:t>
-      </w:r>
-      <w:r>
-        <w:rPr>
-          <w:rFonts w:eastAsia="Times New Roman" w:cs="Arial"/>
-          <w:sz w:val="22"/>
-          <w:szCs w:val="22"/>
-          <w:lang w:val="bg-BG" w:eastAsia="bg-BG"/>
-        </w:rPr>
-        <w:t xml:space="preserve"> once every two weeks. </w:t>
-      </w:r>
-    </w:p>
-    <w:p>
-      <w:pPr>
-        <w:pStyle w:val="Heading2"/>
-        <w:rPr>
-          <w:sz w:val="22"/>
-          <w:szCs w:val="22"/>
-        </w:rPr>
-      </w:pPr>
-      <w:bookmarkStart w:id="19" w:name="_Toc437532073"/>
-      <w:r>
-        <w:rPr>
-          <w:sz w:val="22"/>
-          <w:szCs w:val="22"/>
-        </w:rPr>
         <w:t>Measures and Metrics</w:t>
       </w:r>
       <w:bookmarkEnd w:id="19"/>
@@ -8851,7 +8869,6 @@
           <w:sz w:val="22"/>
           <w:szCs w:val="22"/>
         </w:rPr>
-        <w:lastRenderedPageBreak/>
         <w:t>Entry Criteria</w:t>
       </w:r>
       <w:bookmarkEnd w:id="22"/>
@@ -8913,6 +8930,7 @@
           <w:sz w:val="22"/>
           <w:szCs w:val="22"/>
         </w:rPr>
+        <w:lastRenderedPageBreak/>
         <w:t xml:space="preserve">The testing environment described under section </w:t>
       </w:r>
       <w:hyperlink w:anchor="_Environmental_Needs" w:history="1">
@@ -9015,7 +9033,35 @@
           <w:sz w:val="22"/>
           <w:szCs w:val="22"/>
         </w:rPr>
-        <w:t>No critical and high level bugs left outstanding</w:t>
+        <w:t>No bugs</w:t>
+      </w:r>
+      <w:r>
+        <w:rPr>
+          <w:sz w:val="22"/>
+          <w:szCs w:val="22"/>
+        </w:rPr>
+        <w:t xml:space="preserve"> with </w:t>
+      </w:r>
+      <w:r>
+        <w:rPr>
+          <w:sz w:val="22"/>
+          <w:szCs w:val="22"/>
+        </w:rPr>
+        <w:t xml:space="preserve">critical and high </w:t>
+      </w:r>
+      <w:r>
+        <w:rPr>
+          <w:sz w:val="22"/>
+          <w:szCs w:val="22"/>
+        </w:rPr>
+        <w:t>severity</w:t>
+      </w:r>
+      <w:r>
+        <w:rPr>
+          <w:sz w:val="22"/>
+          <w:szCs w:val="22"/>
+        </w:rPr>
+        <w:t xml:space="preserve"> left outstanding</w:t>
       </w:r>
     </w:p>
     <w:p>
@@ -9035,7 +9081,21 @@
           <w:sz w:val="22"/>
           <w:szCs w:val="22"/>
         </w:rPr>
-        <w:t>At least 85% of all medium level test cases should pass successfully</w:t>
+        <w:t xml:space="preserve">At least 85% of all medium </w:t>
+      </w:r>
+      <w:r>
+        <w:rPr>
+          <w:sz w:val="22"/>
+          <w:szCs w:val="22"/>
+        </w:rPr>
+        <w:t xml:space="preserve">priority </w:t>
+      </w:r>
+      <w:r>
+        <w:rPr>
+          <w:sz w:val="22"/>
+          <w:szCs w:val="22"/>
+        </w:rPr>
+        <w:t>test cases should pass successfully</w:t>
       </w:r>
     </w:p>
     <w:p>
@@ -9538,7 +9598,6 @@
           <w:sz w:val="22"/>
           <w:szCs w:val="22"/>
         </w:rPr>
-        <w:lastRenderedPageBreak/>
         <w:t xml:space="preserve">After </w:t>
       </w:r>
       <w:bookmarkEnd w:id="30"/>
@@ -9594,6 +9653,7 @@
           <w:sz w:val="22"/>
           <w:szCs w:val="22"/>
         </w:rPr>
+        <w:lastRenderedPageBreak/>
         <w:t>Defect r</w:t>
       </w:r>
       <w:r>
@@ -9663,7 +9723,7 @@
           <w:szCs w:val="22"/>
         </w:rPr>
       </w:pPr>
-      <w:hyperlink r:id="rId19" w:history="1">
+      <w:hyperlink r:id="rId20" w:history="1">
         <w:r>
           <w:rPr>
             <w:rStyle w:val="Hyperlink"/>
@@ -10334,72 +10394,90 @@
           <w:sz w:val="22"/>
           <w:szCs w:val="22"/>
         </w:rPr>
+        <w:t>Training for design and execution of Load tests</w:t>
+      </w:r>
+    </w:p>
+    <w:p>
+      <w:pPr>
+        <w:pStyle w:val="Heading2"/>
+        <w:rPr>
+          <w:sz w:val="22"/>
+          <w:szCs w:val="22"/>
+        </w:rPr>
+      </w:pPr>
+      <w:bookmarkStart w:id="38" w:name="_Toc437532091"/>
+      <w:r>
+        <w:rPr>
+          <w:sz w:val="22"/>
+          <w:szCs w:val="22"/>
+        </w:rPr>
+        <w:t xml:space="preserve">Staffing </w:t>
+      </w:r>
+      <w:bookmarkEnd w:id="38"/>
+      <w:r>
+        <w:rPr>
+          <w:sz w:val="22"/>
+          <w:szCs w:val="22"/>
+        </w:rPr>
+        <w:t>Needs</w:t>
+      </w:r>
+    </w:p>
+    <w:p>
+      <w:pPr>
+        <w:rPr>
+          <w:sz w:val="22"/>
+          <w:szCs w:val="22"/>
+        </w:rPr>
+      </w:pPr>
+      <w:r>
+        <w:rPr>
+          <w:sz w:val="22"/>
+          <w:szCs w:val="22"/>
+        </w:rPr>
         <w:lastRenderedPageBreak/>
-        <w:t>Training for design and execution of Load tests</w:t>
-      </w:r>
-    </w:p>
-    <w:p>
-      <w:pPr>
-        <w:pStyle w:val="Heading2"/>
-        <w:rPr>
-          <w:sz w:val="22"/>
-          <w:szCs w:val="22"/>
-        </w:rPr>
-      </w:pPr>
-      <w:bookmarkStart w:id="38" w:name="_Toc437532091"/>
-      <w:r>
-        <w:rPr>
-          <w:sz w:val="22"/>
-          <w:szCs w:val="22"/>
-        </w:rPr>
-        <w:t xml:space="preserve">Staffing </w:t>
-      </w:r>
-      <w:bookmarkEnd w:id="38"/>
-      <w:r>
-        <w:rPr>
-          <w:sz w:val="22"/>
-          <w:szCs w:val="22"/>
-        </w:rPr>
-        <w:t>Needs</w:t>
-      </w:r>
-    </w:p>
-    <w:p>
-      <w:pPr>
-        <w:rPr>
-          <w:sz w:val="22"/>
-          <w:szCs w:val="22"/>
-        </w:rPr>
-      </w:pPr>
-      <w:r>
-        <w:rPr>
-          <w:sz w:val="22"/>
-          <w:szCs w:val="22"/>
-        </w:rPr>
-        <w:t xml:space="preserve">All team members should </w:t>
-      </w:r>
-      <w:r>
-        <w:rPr>
-          <w:sz w:val="22"/>
-          <w:szCs w:val="22"/>
-        </w:rPr>
-        <w:t xml:space="preserve">be acquainted with the Testing Tools that the team will use (described under section </w:t>
-      </w:r>
-      <w:hyperlink w:anchor="_Test_Tools" w:history="1">
-        <w:r>
-          <w:rPr>
-            <w:rStyle w:val="Hyperlink"/>
-            <w:sz w:val="22"/>
-            <w:szCs w:val="22"/>
-          </w:rPr>
-          <w:t>Test Tools</w:t>
-        </w:r>
-      </w:hyperlink>
-      <w:r>
-        <w:rPr>
-          <w:sz w:val="22"/>
-          <w:szCs w:val="22"/>
-        </w:rPr>
-        <w:t xml:space="preserve">). Furthermore all team members should have knowledge of the system under test, of the modules they are assigned to test (described under section </w:t>
+        <w:t xml:space="preserve">Staffing for the duration of the project is fixed and the team will be </w:t>
+      </w:r>
+      <w:r>
+        <w:rPr>
+          <w:sz w:val="22"/>
+          <w:szCs w:val="22"/>
+        </w:rPr>
+        <w:t xml:space="preserve">with </w:t>
+      </w:r>
+      <w:r>
+        <w:rPr>
+          <w:sz w:val="22"/>
+          <w:szCs w:val="22"/>
+        </w:rPr>
+        <w:t xml:space="preserve">size of 5 members </w:t>
+      </w:r>
+      <w:r>
+        <w:rPr>
+          <w:sz w:val="22"/>
+          <w:szCs w:val="22"/>
+        </w:rPr>
+        <w:t xml:space="preserve">acquainted with the Testing Tools that the team will use (described under section </w:t>
+      </w:r>
+      <w:r>
+        <w:rPr>
+          <w:sz w:val="22"/>
+          <w:szCs w:val="22"/>
+        </w:rPr>
+        <w:t>Test Tools</w:t>
+      </w:r>
+      <w:r>
+        <w:rPr>
+          <w:sz w:val="22"/>
+          <w:szCs w:val="22"/>
+        </w:rPr>
+        <w:t>)</w:t>
+      </w:r>
+      <w:r>
+        <w:rPr>
+          <w:sz w:val="22"/>
+          <w:szCs w:val="22"/>
+        </w:rPr>
+        <w:t xml:space="preserve">. Furthermore all team members should have knowledge of the system under test, of the modules they are assigned to test (described under section </w:t>
       </w:r>
       <w:hyperlink w:anchor="_Responsibilities" w:history="1">
         <w:r>
@@ -10416,7 +10494,67 @@
           <w:sz w:val="22"/>
           <w:szCs w:val="22"/>
         </w:rPr>
-        <w:t>) and how the different modules interact with each other.</w:t>
+        <w:t xml:space="preserve">) and how the different modules interact with each </w:t>
+      </w:r>
+      <w:proofErr w:type="spellStart"/>
+      <w:r>
+        <w:rPr>
+          <w:sz w:val="22"/>
+          <w:szCs w:val="22"/>
+        </w:rPr>
+        <w:t>other.</w:t>
+      </w:r>
+      <w:r>
+        <w:rPr>
+          <w:sz w:val="22"/>
+          <w:szCs w:val="22"/>
+        </w:rPr>
+        <w:t>and</w:t>
+      </w:r>
+      <w:proofErr w:type="spellEnd"/>
+      <w:r>
+        <w:rPr>
+          <w:sz w:val="22"/>
+          <w:szCs w:val="22"/>
+        </w:rPr>
+        <w:t xml:space="preserve"> the team leader will be different for every </w:t>
+      </w:r>
+      <w:proofErr w:type="spellStart"/>
+      <w:r>
+        <w:rPr>
+          <w:sz w:val="22"/>
+          <w:szCs w:val="22"/>
+        </w:rPr>
+        <w:t>sprint.</w:t>
+      </w:r>
+      <w:r>
+        <w:rPr>
+          <w:sz w:val="22"/>
+          <w:szCs w:val="22"/>
+        </w:rPr>
+        <w:t>During</w:t>
+      </w:r>
+      <w:proofErr w:type="spellEnd"/>
+      <w:r>
+        <w:rPr>
+          <w:sz w:val="22"/>
+          <w:szCs w:val="22"/>
+        </w:rPr>
+        <w:t xml:space="preserve"> each sprint a </w:t>
+      </w:r>
+      <w:r>
+        <w:rPr>
+          <w:sz w:val="22"/>
+          <w:szCs w:val="22"/>
+        </w:rPr>
+        <w:t>different team member</w:t>
+      </w:r>
+      <w:r>
+        <w:rPr>
+          <w:sz w:val="22"/>
+          <w:szCs w:val="22"/>
+        </w:rPr>
+        <w:t xml:space="preserve"> will have team leader responsibilities</w:t>
       </w:r>
     </w:p>
     <w:p>
@@ -11227,7 +11365,6 @@
           <w:szCs w:val="22"/>
           <w:u w:val="single"/>
         </w:rPr>
-        <w:lastRenderedPageBreak/>
         <w:t>Emiliya Georgieva – Team Member</w:t>
       </w:r>
     </w:p>
@@ -11283,6 +11420,7 @@
           <w:sz w:val="22"/>
           <w:szCs w:val="22"/>
         </w:rPr>
+        <w:lastRenderedPageBreak/>
         <w:t>Candidates</w:t>
       </w:r>
     </w:p>
@@ -13098,7 +13236,6 @@
                 <w:sz w:val="22"/>
                 <w:szCs w:val="22"/>
               </w:rPr>
-              <w:lastRenderedPageBreak/>
               <w:t>Week 6 – Automation tests with Telerik Testing Framework</w:t>
             </w:r>
           </w:p>
@@ -13184,6 +13321,7 @@
                 <w:sz w:val="22"/>
                 <w:szCs w:val="22"/>
               </w:rPr>
+              <w:lastRenderedPageBreak/>
               <w:t xml:space="preserve">Week 7 - </w:t>
             </w:r>
             <w:r>
@@ -13253,8 +13391,6 @@
               </w:rPr>
               <w:t>Nikola Bogomirov</w:t>
             </w:r>
-            <w:bookmarkStart w:id="42" w:name="_GoBack"/>
-            <w:bookmarkEnd w:id="42"/>
           </w:p>
         </w:tc>
       </w:tr>
@@ -13271,11 +13407,11 @@
       <w:pPr>
         <w:pStyle w:val="Heading1"/>
       </w:pPr>
-      <w:bookmarkStart w:id="43" w:name="_Toc437532094"/>
+      <w:bookmarkStart w:id="42" w:name="_Toc437532094"/>
       <w:r>
         <w:t>Planning Risks and Contingencies</w:t>
       </w:r>
-      <w:bookmarkEnd w:id="43"/>
+      <w:bookmarkEnd w:id="42"/>
     </w:p>
     <w:p>
       <w:pPr>
@@ -13602,36 +13738,36 @@
       <w:pPr>
         <w:pStyle w:val="Heading1"/>
       </w:pPr>
-      <w:bookmarkStart w:id="44" w:name="_Toc437532095"/>
+      <w:bookmarkStart w:id="43" w:name="_Toc437532095"/>
       <w:r>
         <w:t>Approvals</w:t>
       </w:r>
+      <w:bookmarkEnd w:id="43"/>
+    </w:p>
+    <w:p>
+      <w:pPr>
+        <w:rPr>
+          <w:sz w:val="22"/>
+          <w:szCs w:val="22"/>
+        </w:rPr>
+      </w:pPr>
+      <w:r>
+        <w:rPr>
+          <w:sz w:val="22"/>
+          <w:szCs w:val="22"/>
+        </w:rPr>
+        <w:t>The final approval of all performed testing activities will be done by the stakeholders and the product owner as a part of final teamwork presentation.</w:t>
+      </w:r>
+    </w:p>
+    <w:p>
+      <w:pPr>
+        <w:pStyle w:val="Heading1"/>
+      </w:pPr>
+      <w:bookmarkStart w:id="44" w:name="_Toc437532096"/>
+      <w:r>
+        <w:t>Glossary</w:t>
+      </w:r>
       <w:bookmarkEnd w:id="44"/>
-    </w:p>
-    <w:p>
-      <w:pPr>
-        <w:rPr>
-          <w:sz w:val="22"/>
-          <w:szCs w:val="22"/>
-        </w:rPr>
-      </w:pPr>
-      <w:r>
-        <w:rPr>
-          <w:sz w:val="22"/>
-          <w:szCs w:val="22"/>
-        </w:rPr>
-        <w:t>The final approval of all performed testing activities will be done by the stakeholders and the product owner as a part of final teamwork presentation.</w:t>
-      </w:r>
-    </w:p>
-    <w:p>
-      <w:pPr>
-        <w:pStyle w:val="Heading1"/>
-      </w:pPr>
-      <w:bookmarkStart w:id="45" w:name="_Toc437532096"/>
-      <w:r>
-        <w:t>Glossary</w:t>
-      </w:r>
-      <w:bookmarkEnd w:id="45"/>
     </w:p>
     <w:p>
       <w:pPr>
@@ -13801,12 +13937,21 @@
                 <w:szCs w:val="22"/>
               </w:rPr>
             </w:pPr>
-            <w:r>
-              <w:rPr>
-                <w:sz w:val="22"/>
-                <w:szCs w:val="22"/>
-              </w:rPr>
-              <w:t xml:space="preserve">Telerik </w:t>
+            <w:proofErr w:type="spellStart"/>
+            <w:r>
+              <w:rPr>
+                <w:sz w:val="22"/>
+                <w:szCs w:val="22"/>
+              </w:rPr>
+              <w:t>Telerik</w:t>
+            </w:r>
+            <w:proofErr w:type="spellEnd"/>
+            <w:r>
+              <w:rPr>
+                <w:sz w:val="22"/>
+                <w:szCs w:val="22"/>
+              </w:rPr>
+              <w:t xml:space="preserve"> </w:t>
             </w:r>
             <w:proofErr w:type="spellStart"/>
             <w:r>
@@ -13883,12 +14028,21 @@
                 <w:szCs w:val="22"/>
               </w:rPr>
             </w:pPr>
-            <w:r>
-              <w:rPr>
-                <w:sz w:val="22"/>
-                <w:szCs w:val="22"/>
-              </w:rPr>
-              <w:t xml:space="preserve">Telerik </w:t>
+            <w:proofErr w:type="spellStart"/>
+            <w:r>
+              <w:rPr>
+                <w:sz w:val="22"/>
+                <w:szCs w:val="22"/>
+              </w:rPr>
+              <w:t>Telerik</w:t>
+            </w:r>
+            <w:proofErr w:type="spellEnd"/>
+            <w:r>
+              <w:rPr>
+                <w:sz w:val="22"/>
+                <w:szCs w:val="22"/>
+              </w:rPr>
+              <w:t xml:space="preserve"> </w:t>
             </w:r>
             <w:proofErr w:type="spellStart"/>
             <w:r>
@@ -14057,935 +14211,11 @@
           <w:szCs w:val="22"/>
         </w:rPr>
       </w:pPr>
-    </w:p>
-    <w:p>
-      <w:pPr>
-        <w:pStyle w:val="Heading1"/>
-      </w:pPr>
-      <w:bookmarkStart w:id="46" w:name="_Toc437532097"/>
-      <w:r>
-        <w:t>References</w:t>
-      </w:r>
-      <w:bookmarkEnd w:id="46"/>
-    </w:p>
-    <w:p>
-      <w:pPr>
-        <w:rPr>
-          <w:sz w:val="22"/>
-          <w:szCs w:val="22"/>
-        </w:rPr>
-      </w:pPr>
-      <w:r>
-        <w:rPr>
-          <w:sz w:val="22"/>
-          <w:szCs w:val="22"/>
-        </w:rPr>
-        <w:t>The following documents have been used to assist in creation of this document:</w:t>
-      </w:r>
-    </w:p>
-    <w:tbl>
-      <w:tblPr>
-        <w:tblStyle w:val="TableGrid"/>
-        <w:tblW w:w="0" w:type="auto"/>
-        <w:tblLook w:val="04A0" w:firstRow="1" w:lastRow="0" w:firstColumn="1" w:lastColumn="0" w:noHBand="0" w:noVBand="1"/>
-      </w:tblPr>
-      <w:tblGrid>
-        <w:gridCol w:w="2337"/>
-        <w:gridCol w:w="2337"/>
-        <w:gridCol w:w="2338"/>
-        <w:gridCol w:w="2338"/>
-      </w:tblGrid>
-      <w:tr>
-        <w:tc>
-          <w:tcPr>
-            <w:tcW w:w="2337" w:type="dxa"/>
-          </w:tcPr>
-          <w:p>
-            <w:pPr>
-              <w:jc w:val="center"/>
-              <w:rPr>
-                <w:b/>
-                <w:sz w:val="22"/>
-                <w:szCs w:val="22"/>
-              </w:rPr>
-            </w:pPr>
-            <w:r>
-              <w:rPr>
-                <w:b/>
-                <w:sz w:val="22"/>
-                <w:szCs w:val="22"/>
-              </w:rPr>
-              <w:t>#</w:t>
-            </w:r>
-          </w:p>
-        </w:tc>
-        <w:tc>
-          <w:tcPr>
-            <w:tcW w:w="2337" w:type="dxa"/>
-          </w:tcPr>
-          <w:p>
-            <w:pPr>
-              <w:jc w:val="center"/>
-              <w:rPr>
-                <w:b/>
-                <w:sz w:val="22"/>
-                <w:szCs w:val="22"/>
-              </w:rPr>
-            </w:pPr>
-            <w:r>
-              <w:rPr>
-                <w:b/>
-                <w:sz w:val="22"/>
-                <w:szCs w:val="22"/>
-              </w:rPr>
-              <w:t>Document name</w:t>
-            </w:r>
-          </w:p>
-        </w:tc>
-        <w:tc>
-          <w:tcPr>
-            <w:tcW w:w="2338" w:type="dxa"/>
-          </w:tcPr>
-          <w:p>
-            <w:pPr>
-              <w:jc w:val="center"/>
-              <w:rPr>
-                <w:b/>
-                <w:sz w:val="22"/>
-                <w:szCs w:val="22"/>
-              </w:rPr>
-            </w:pPr>
-            <w:r>
-              <w:rPr>
-                <w:b/>
-                <w:sz w:val="22"/>
-                <w:szCs w:val="22"/>
-              </w:rPr>
-              <w:t>Version</w:t>
-            </w:r>
-          </w:p>
-        </w:tc>
-        <w:tc>
-          <w:tcPr>
-            <w:tcW w:w="2338" w:type="dxa"/>
-          </w:tcPr>
-          <w:p>
-            <w:pPr>
-              <w:jc w:val="center"/>
-              <w:rPr>
-                <w:b/>
-                <w:sz w:val="22"/>
-                <w:szCs w:val="22"/>
-              </w:rPr>
-            </w:pPr>
-            <w:r>
-              <w:rPr>
-                <w:b/>
-                <w:sz w:val="22"/>
-                <w:szCs w:val="22"/>
-              </w:rPr>
-              <w:t>Comments</w:t>
-            </w:r>
-          </w:p>
-        </w:tc>
-      </w:tr>
-      <w:tr>
-        <w:tc>
-          <w:tcPr>
-            <w:tcW w:w="2337" w:type="dxa"/>
-          </w:tcPr>
-          <w:p>
-            <w:pPr>
-              <w:rPr>
-                <w:sz w:val="22"/>
-                <w:szCs w:val="22"/>
-              </w:rPr>
-            </w:pPr>
-          </w:p>
-        </w:tc>
-        <w:tc>
-          <w:tcPr>
-            <w:tcW w:w="2337" w:type="dxa"/>
-          </w:tcPr>
-          <w:p>
-            <w:pPr>
-              <w:rPr>
-                <w:sz w:val="22"/>
-                <w:szCs w:val="22"/>
-              </w:rPr>
-            </w:pPr>
-          </w:p>
-        </w:tc>
-        <w:tc>
-          <w:tcPr>
-            <w:tcW w:w="2338" w:type="dxa"/>
-          </w:tcPr>
-          <w:p>
-            <w:pPr>
-              <w:rPr>
-                <w:sz w:val="22"/>
-                <w:szCs w:val="22"/>
-              </w:rPr>
-            </w:pPr>
-          </w:p>
-        </w:tc>
-        <w:tc>
-          <w:tcPr>
-            <w:tcW w:w="2338" w:type="dxa"/>
-          </w:tcPr>
-          <w:p>
-            <w:pPr>
-              <w:rPr>
-                <w:sz w:val="22"/>
-                <w:szCs w:val="22"/>
-              </w:rPr>
-            </w:pPr>
-          </w:p>
-        </w:tc>
-      </w:tr>
-      <w:tr>
-        <w:tc>
-          <w:tcPr>
-            <w:tcW w:w="2337" w:type="dxa"/>
-          </w:tcPr>
-          <w:p>
-            <w:pPr>
-              <w:rPr>
-                <w:sz w:val="22"/>
-                <w:szCs w:val="22"/>
-              </w:rPr>
-            </w:pPr>
-          </w:p>
-        </w:tc>
-        <w:tc>
-          <w:tcPr>
-            <w:tcW w:w="2337" w:type="dxa"/>
-          </w:tcPr>
-          <w:p>
-            <w:pPr>
-              <w:rPr>
-                <w:sz w:val="22"/>
-                <w:szCs w:val="22"/>
-              </w:rPr>
-            </w:pPr>
-          </w:p>
-        </w:tc>
-        <w:tc>
-          <w:tcPr>
-            <w:tcW w:w="2338" w:type="dxa"/>
-          </w:tcPr>
-          <w:p>
-            <w:pPr>
-              <w:rPr>
-                <w:sz w:val="22"/>
-                <w:szCs w:val="22"/>
-              </w:rPr>
-            </w:pPr>
-          </w:p>
-        </w:tc>
-        <w:tc>
-          <w:tcPr>
-            <w:tcW w:w="2338" w:type="dxa"/>
-          </w:tcPr>
-          <w:p>
-            <w:pPr>
-              <w:rPr>
-                <w:sz w:val="22"/>
-                <w:szCs w:val="22"/>
-              </w:rPr>
-            </w:pPr>
-          </w:p>
-        </w:tc>
-      </w:tr>
-      <w:tr>
-        <w:tc>
-          <w:tcPr>
-            <w:tcW w:w="2337" w:type="dxa"/>
-          </w:tcPr>
-          <w:p>
-            <w:pPr>
-              <w:rPr>
-                <w:sz w:val="22"/>
-                <w:szCs w:val="22"/>
-              </w:rPr>
-            </w:pPr>
-          </w:p>
-        </w:tc>
-        <w:tc>
-          <w:tcPr>
-            <w:tcW w:w="2337" w:type="dxa"/>
-          </w:tcPr>
-          <w:p>
-            <w:pPr>
-              <w:rPr>
-                <w:sz w:val="22"/>
-                <w:szCs w:val="22"/>
-              </w:rPr>
-            </w:pPr>
-          </w:p>
-        </w:tc>
-        <w:tc>
-          <w:tcPr>
-            <w:tcW w:w="2338" w:type="dxa"/>
-          </w:tcPr>
-          <w:p>
-            <w:pPr>
-              <w:rPr>
-                <w:sz w:val="22"/>
-                <w:szCs w:val="22"/>
-              </w:rPr>
-            </w:pPr>
-          </w:p>
-        </w:tc>
-        <w:tc>
-          <w:tcPr>
-            <w:tcW w:w="2338" w:type="dxa"/>
-          </w:tcPr>
-          <w:p>
-            <w:pPr>
-              <w:rPr>
-                <w:sz w:val="22"/>
-                <w:szCs w:val="22"/>
-              </w:rPr>
-            </w:pPr>
-          </w:p>
-        </w:tc>
-      </w:tr>
-    </w:tbl>
-    <w:p>
-      <w:pPr>
-        <w:rPr>
-          <w:sz w:val="22"/>
-          <w:szCs w:val="22"/>
-        </w:rPr>
-      </w:pPr>
-    </w:p>
-    <w:p>
-      <w:pPr>
-        <w:pStyle w:val="Heading1"/>
-        <w:pageBreakBefore/>
-      </w:pPr>
-      <w:bookmarkStart w:id="47" w:name="_Toc437532098"/>
-      <w:r>
-        <w:lastRenderedPageBreak/>
-        <w:t>Index</w:t>
-      </w:r>
-      <w:bookmarkEnd w:id="47"/>
-    </w:p>
-    <w:p>
-      <w:pPr>
-        <w:rPr>
-          <w:b/>
-          <w:sz w:val="22"/>
-          <w:szCs w:val="22"/>
-        </w:rPr>
-      </w:pPr>
-      <w:r>
-        <w:rPr>
-          <w:b/>
-          <w:sz w:val="22"/>
-          <w:szCs w:val="22"/>
-        </w:rPr>
-        <w:t>A</w:t>
-      </w:r>
-    </w:p>
-    <w:p>
-      <w:pPr>
-        <w:rPr>
-          <w:b/>
-          <w:sz w:val="22"/>
-          <w:szCs w:val="22"/>
-          <w:lang w:val="de-DE"/>
-        </w:rPr>
-      </w:pPr>
-      <w:r>
-        <w:rPr>
-          <w:b/>
-          <w:sz w:val="22"/>
-          <w:szCs w:val="22"/>
-          <w:lang w:val="de-DE"/>
-        </w:rPr>
-        <w:t>B</w:t>
-      </w:r>
-    </w:p>
-    <w:p>
-      <w:pPr>
-        <w:rPr>
-          <w:b/>
-          <w:sz w:val="22"/>
-          <w:szCs w:val="22"/>
-          <w:lang w:val="de-DE"/>
-        </w:rPr>
-      </w:pPr>
-      <w:r>
-        <w:rPr>
-          <w:b/>
-          <w:sz w:val="22"/>
-          <w:szCs w:val="22"/>
-          <w:lang w:val="de-DE"/>
-        </w:rPr>
-        <w:t>C</w:t>
-      </w:r>
-    </w:p>
-    <w:p>
-      <w:pPr>
-        <w:rPr>
-          <w:b/>
-          <w:sz w:val="22"/>
-          <w:szCs w:val="22"/>
-          <w:lang w:val="de-DE"/>
-        </w:rPr>
-      </w:pPr>
-      <w:r>
-        <w:rPr>
-          <w:b/>
-          <w:sz w:val="22"/>
-          <w:szCs w:val="22"/>
-          <w:lang w:val="de-DE"/>
-        </w:rPr>
-        <w:t>D</w:t>
-      </w:r>
-    </w:p>
-    <w:p>
-      <w:pPr>
-        <w:rPr>
-          <w:b/>
-          <w:sz w:val="22"/>
-          <w:szCs w:val="22"/>
-          <w:lang w:val="de-DE"/>
-        </w:rPr>
-      </w:pPr>
-      <w:r>
-        <w:rPr>
-          <w:b/>
-          <w:sz w:val="22"/>
-          <w:szCs w:val="22"/>
-          <w:lang w:val="de-DE"/>
-        </w:rPr>
-        <w:t>E</w:t>
-      </w:r>
-    </w:p>
-    <w:p>
-      <w:pPr>
-        <w:rPr>
-          <w:b/>
-          <w:sz w:val="22"/>
-          <w:szCs w:val="22"/>
-          <w:lang w:val="de-DE"/>
-        </w:rPr>
-      </w:pPr>
-      <w:r>
-        <w:rPr>
-          <w:b/>
-          <w:sz w:val="22"/>
-          <w:szCs w:val="22"/>
-          <w:lang w:val="de-DE"/>
-        </w:rPr>
-        <w:t>F</w:t>
-      </w:r>
-    </w:p>
-    <w:p>
-      <w:pPr>
-        <w:rPr>
-          <w:b/>
-          <w:sz w:val="22"/>
-          <w:szCs w:val="22"/>
-          <w:lang w:val="de-DE"/>
-        </w:rPr>
-      </w:pPr>
-      <w:r>
-        <w:rPr>
-          <w:b/>
-          <w:sz w:val="22"/>
-          <w:szCs w:val="22"/>
-          <w:lang w:val="de-DE"/>
-        </w:rPr>
-        <w:t>G</w:t>
-      </w:r>
-    </w:p>
-    <w:p>
-      <w:pPr>
-        <w:rPr>
-          <w:b/>
-          <w:sz w:val="22"/>
-          <w:szCs w:val="22"/>
-          <w:lang w:val="de-DE"/>
-        </w:rPr>
-      </w:pPr>
-      <w:r>
-        <w:rPr>
-          <w:b/>
-          <w:sz w:val="22"/>
-          <w:szCs w:val="22"/>
-          <w:lang w:val="de-DE"/>
-        </w:rPr>
-        <w:t>H</w:t>
-      </w:r>
-    </w:p>
-    <w:p>
-      <w:pPr>
-        <w:rPr>
-          <w:b/>
-          <w:sz w:val="22"/>
-          <w:szCs w:val="22"/>
-          <w:lang w:val="de-DE"/>
-        </w:rPr>
-      </w:pPr>
-      <w:r>
-        <w:rPr>
-          <w:b/>
-          <w:sz w:val="22"/>
-          <w:szCs w:val="22"/>
-          <w:lang w:val="de-DE"/>
-        </w:rPr>
-        <w:t>I</w:t>
-      </w:r>
-    </w:p>
-    <w:p>
-      <w:pPr>
-        <w:rPr>
-          <w:b/>
-          <w:sz w:val="22"/>
-          <w:szCs w:val="22"/>
-          <w:lang w:val="de-DE"/>
-        </w:rPr>
-      </w:pPr>
-      <w:r>
-        <w:rPr>
-          <w:b/>
-          <w:sz w:val="22"/>
-          <w:szCs w:val="22"/>
-          <w:lang w:val="de-DE"/>
-        </w:rPr>
-        <w:t>J</w:t>
-      </w:r>
-    </w:p>
-    <w:p>
-      <w:pPr>
-        <w:rPr>
-          <w:b/>
-          <w:sz w:val="22"/>
-          <w:szCs w:val="22"/>
-          <w:lang w:val="de-DE"/>
-        </w:rPr>
-      </w:pPr>
-      <w:r>
-        <w:rPr>
-          <w:b/>
-          <w:sz w:val="22"/>
-          <w:szCs w:val="22"/>
-          <w:lang w:val="de-DE"/>
-        </w:rPr>
-        <w:t>K</w:t>
-      </w:r>
-    </w:p>
-    <w:p>
-      <w:pPr>
-        <w:rPr>
-          <w:b/>
-          <w:sz w:val="22"/>
-          <w:szCs w:val="22"/>
-          <w:lang w:val="de-DE"/>
-        </w:rPr>
-      </w:pPr>
-      <w:r>
-        <w:rPr>
-          <w:b/>
-          <w:sz w:val="22"/>
-          <w:szCs w:val="22"/>
-          <w:lang w:val="de-DE"/>
-        </w:rPr>
-        <w:t>L</w:t>
-      </w:r>
-    </w:p>
-    <w:p>
-      <w:pPr>
-        <w:rPr>
-          <w:b/>
-          <w:sz w:val="22"/>
-          <w:szCs w:val="22"/>
-        </w:rPr>
-      </w:pPr>
-      <w:r>
-        <w:rPr>
-          <w:b/>
-          <w:sz w:val="22"/>
-          <w:szCs w:val="22"/>
-        </w:rPr>
-        <w:t>M</w:t>
-      </w:r>
-    </w:p>
-    <w:p>
-      <w:pPr>
-        <w:rPr>
-          <w:b/>
-          <w:sz w:val="22"/>
-          <w:szCs w:val="22"/>
-        </w:rPr>
-      </w:pPr>
-      <w:r>
-        <w:rPr>
-          <w:b/>
-          <w:sz w:val="22"/>
-          <w:szCs w:val="22"/>
-        </w:rPr>
-        <w:t>N</w:t>
-      </w:r>
-    </w:p>
-    <w:p>
-      <w:pPr>
-        <w:rPr>
-          <w:b/>
-          <w:sz w:val="22"/>
-          <w:szCs w:val="22"/>
-        </w:rPr>
-      </w:pPr>
-      <w:r>
-        <w:rPr>
-          <w:b/>
-          <w:sz w:val="22"/>
-          <w:szCs w:val="22"/>
-        </w:rPr>
-        <w:t>O</w:t>
-      </w:r>
-    </w:p>
-    <w:p>
-      <w:pPr>
-        <w:rPr>
-          <w:b/>
-          <w:sz w:val="22"/>
-          <w:szCs w:val="22"/>
-        </w:rPr>
-      </w:pPr>
-      <w:r>
-        <w:rPr>
-          <w:b/>
-          <w:sz w:val="22"/>
-          <w:szCs w:val="22"/>
-        </w:rPr>
-        <w:t>P</w:t>
-      </w:r>
-    </w:p>
-    <w:p>
-      <w:pPr>
-        <w:rPr>
-          <w:b/>
-          <w:sz w:val="22"/>
-          <w:szCs w:val="22"/>
-        </w:rPr>
-      </w:pPr>
-      <w:r>
-        <w:rPr>
-          <w:b/>
-          <w:sz w:val="22"/>
-          <w:szCs w:val="22"/>
-        </w:rPr>
-        <w:t>R</w:t>
-      </w:r>
-    </w:p>
-    <w:p>
-      <w:pPr>
-        <w:rPr>
-          <w:b/>
-          <w:sz w:val="22"/>
-          <w:szCs w:val="22"/>
-        </w:rPr>
-      </w:pPr>
-      <w:r>
-        <w:rPr>
-          <w:b/>
-          <w:sz w:val="22"/>
-          <w:szCs w:val="22"/>
-        </w:rPr>
-        <w:t>S</w:t>
-      </w:r>
-    </w:p>
-    <w:p>
-      <w:pPr>
-        <w:rPr>
-          <w:b/>
-          <w:sz w:val="22"/>
-          <w:szCs w:val="22"/>
-        </w:rPr>
-      </w:pPr>
-      <w:r>
-        <w:rPr>
-          <w:b/>
-          <w:sz w:val="22"/>
-          <w:szCs w:val="22"/>
-        </w:rPr>
-        <w:t>T</w:t>
-      </w:r>
-    </w:p>
-    <w:p>
-      <w:pPr>
-        <w:rPr>
-          <w:sz w:val="22"/>
-          <w:szCs w:val="22"/>
-        </w:rPr>
-      </w:pPr>
-      <w:r>
-        <w:rPr>
-          <w:sz w:val="22"/>
-          <w:szCs w:val="22"/>
-        </w:rPr>
-        <w:t>Telerik Academy Learning System</w:t>
-      </w:r>
-      <w:r>
-        <w:rPr>
-          <w:sz w:val="22"/>
-          <w:szCs w:val="22"/>
-        </w:rPr>
-        <w:t xml:space="preserve">, </w:t>
-      </w:r>
-      <w:r>
-        <w:rPr>
-          <w:color w:val="FF0000"/>
-          <w:sz w:val="22"/>
-          <w:szCs w:val="22"/>
-        </w:rPr>
-        <w:t>3</w:t>
-      </w:r>
-    </w:p>
-    <w:p>
-      <w:pPr>
-        <w:rPr>
-          <w:sz w:val="22"/>
-          <w:szCs w:val="22"/>
-          <w:lang w:val="de-DE"/>
-        </w:rPr>
-      </w:pPr>
-      <w:r>
-        <w:rPr>
-          <w:sz w:val="22"/>
-          <w:szCs w:val="22"/>
-          <w:lang w:val="de-DE"/>
-        </w:rPr>
-        <w:t xml:space="preserve">Telerik TeamPulse, </w:t>
-      </w:r>
-      <w:r>
-        <w:rPr>
-          <w:color w:val="FF0000"/>
-          <w:sz w:val="22"/>
-          <w:szCs w:val="22"/>
-          <w:lang w:val="de-DE"/>
-        </w:rPr>
-        <w:t>6</w:t>
-      </w:r>
-      <w:r>
-        <w:rPr>
-          <w:sz w:val="22"/>
-          <w:szCs w:val="22"/>
-          <w:lang w:val="de-DE"/>
-        </w:rPr>
-        <w:t xml:space="preserve">, </w:t>
-      </w:r>
-      <w:r>
-        <w:rPr>
-          <w:color w:val="FF0000"/>
-          <w:sz w:val="22"/>
-          <w:szCs w:val="22"/>
-          <w:lang w:val="de-DE"/>
-        </w:rPr>
-        <w:t>9</w:t>
-      </w:r>
-    </w:p>
-    <w:p>
-      <w:pPr>
-        <w:rPr>
-          <w:sz w:val="22"/>
-          <w:szCs w:val="22"/>
-          <w:lang w:val="de-DE"/>
-        </w:rPr>
-      </w:pPr>
-      <w:r>
-        <w:rPr>
-          <w:sz w:val="22"/>
-          <w:szCs w:val="22"/>
-          <w:lang w:val="de-DE"/>
-        </w:rPr>
-        <w:t xml:space="preserve">Telerik TestStudio, </w:t>
-      </w:r>
-      <w:r>
-        <w:rPr>
-          <w:color w:val="FF0000"/>
-          <w:sz w:val="22"/>
-          <w:szCs w:val="22"/>
-          <w:lang w:val="de-DE"/>
-        </w:rPr>
-        <w:t>6</w:t>
-      </w:r>
-      <w:r>
-        <w:rPr>
-          <w:sz w:val="22"/>
-          <w:szCs w:val="22"/>
-          <w:lang w:val="de-DE"/>
-        </w:rPr>
-        <w:t xml:space="preserve">, </w:t>
-      </w:r>
-      <w:r>
-        <w:rPr>
-          <w:color w:val="FF0000"/>
-          <w:sz w:val="22"/>
-          <w:szCs w:val="22"/>
-          <w:lang w:val="de-DE"/>
-        </w:rPr>
-        <w:t>9</w:t>
-      </w:r>
-    </w:p>
-    <w:p>
-      <w:pPr>
-        <w:rPr>
-          <w:b/>
-          <w:sz w:val="22"/>
-          <w:szCs w:val="22"/>
-          <w:lang w:val="de-DE"/>
-        </w:rPr>
-      </w:pPr>
-      <w:r>
-        <w:rPr>
-          <w:b/>
-          <w:sz w:val="22"/>
-          <w:szCs w:val="22"/>
-          <w:lang w:val="de-DE"/>
-        </w:rPr>
-        <w:t>U</w:t>
-      </w:r>
-    </w:p>
-    <w:p>
-      <w:pPr>
-        <w:rPr>
-          <w:b/>
-          <w:sz w:val="22"/>
-          <w:szCs w:val="22"/>
-          <w:lang w:val="de-DE"/>
-        </w:rPr>
-      </w:pPr>
-      <w:r>
-        <w:rPr>
-          <w:b/>
-          <w:sz w:val="22"/>
-          <w:szCs w:val="22"/>
-          <w:lang w:val="de-DE"/>
-        </w:rPr>
-        <w:t>V</w:t>
-      </w:r>
-    </w:p>
-    <w:p>
-      <w:pPr>
-        <w:rPr>
-          <w:sz w:val="22"/>
-          <w:szCs w:val="22"/>
-        </w:rPr>
-      </w:pPr>
-      <w:r>
-        <w:rPr>
-          <w:sz w:val="22"/>
-          <w:szCs w:val="22"/>
-        </w:rPr>
-        <w:t xml:space="preserve">Visual Studio Team Services, </w:t>
-      </w:r>
-      <w:r>
-        <w:rPr>
-          <w:color w:val="FF0000"/>
-          <w:sz w:val="22"/>
-          <w:szCs w:val="22"/>
-        </w:rPr>
-        <w:t>6</w:t>
-      </w:r>
-      <w:r>
-        <w:rPr>
-          <w:sz w:val="22"/>
-          <w:szCs w:val="22"/>
-        </w:rPr>
-        <w:t xml:space="preserve">, </w:t>
-      </w:r>
-      <w:r>
-        <w:rPr>
-          <w:color w:val="FF0000"/>
-          <w:sz w:val="22"/>
-          <w:szCs w:val="22"/>
-        </w:rPr>
-        <w:t>9</w:t>
-      </w:r>
-    </w:p>
-    <w:p>
-      <w:pPr>
-        <w:rPr>
-          <w:b/>
-          <w:sz w:val="22"/>
-          <w:szCs w:val="22"/>
-        </w:rPr>
-      </w:pPr>
-      <w:r>
-        <w:rPr>
-          <w:b/>
-          <w:sz w:val="22"/>
-          <w:szCs w:val="22"/>
-        </w:rPr>
-        <w:t>W</w:t>
-      </w:r>
-    </w:p>
-    <w:p>
-      <w:pPr>
-        <w:rPr>
-          <w:b/>
-          <w:sz w:val="22"/>
-          <w:szCs w:val="22"/>
-          <w:lang w:val="de-DE"/>
-        </w:rPr>
-      </w:pPr>
-      <w:r>
-        <w:rPr>
-          <w:b/>
-          <w:sz w:val="22"/>
-          <w:szCs w:val="22"/>
-          <w:lang w:val="de-DE"/>
-        </w:rPr>
-        <w:t>X</w:t>
-      </w:r>
-    </w:p>
-    <w:p>
-      <w:pPr>
-        <w:rPr>
-          <w:b/>
-          <w:sz w:val="22"/>
-          <w:szCs w:val="22"/>
-          <w:lang w:val="de-DE"/>
-        </w:rPr>
-      </w:pPr>
-      <w:r>
-        <w:rPr>
-          <w:b/>
-          <w:sz w:val="22"/>
-          <w:szCs w:val="22"/>
-          <w:lang w:val="de-DE"/>
-        </w:rPr>
-        <w:lastRenderedPageBreak/>
-        <w:t>Y</w:t>
-      </w:r>
-    </w:p>
-    <w:p>
-      <w:pPr>
-        <w:rPr>
-          <w:b/>
-          <w:sz w:val="22"/>
-          <w:szCs w:val="22"/>
-          <w:lang w:val="de-DE"/>
-        </w:rPr>
-      </w:pPr>
-      <w:r>
-        <w:rPr>
-          <w:b/>
-          <w:sz w:val="22"/>
-          <w:szCs w:val="22"/>
-          <w:lang w:val="de-DE"/>
-        </w:rPr>
-        <w:t>Z</w:t>
-      </w:r>
+      <w:bookmarkStart w:id="45" w:name="_GoBack"/>
+      <w:bookmarkEnd w:id="45"/>
     </w:p>
     <w:sectPr>
-      <w:footerReference w:type="default" r:id="rId20"/>
+      <w:footerReference w:type="default" r:id="rId21"/>
       <w:pgSz w:w="12240" w:h="15840" w:code="1"/>
       <w:pgMar w:top="1080" w:right="1440" w:bottom="1080" w:left="1440" w:header="720" w:footer="720" w:gutter="0"/>
       <w:cols w:space="720"/>
@@ -14996,7 +14226,7 @@
 </file>
 
 <file path=word/endnotes.xml><?xml version="1.0" encoding="utf-8"?>
-<w:endnotes xmlns:wpc="http://schemas.microsoft.com/office/word/2010/wordprocessingCanvas" xmlns:mc="http://schemas.openxmlformats.org/markup-compatibility/2006" xmlns:o="urn:schemas-microsoft-com:office:office" xmlns:r="http://schemas.openxmlformats.org/officeDocument/2006/relationships" xmlns:m="http://schemas.openxmlformats.org/officeDocument/2006/math" xmlns:v="urn:schemas-microsoft-com:vml" xmlns:wp14="http://schemas.microsoft.com/office/word/2010/wordprocessingDrawing" xmlns:wp="http://schemas.openxmlformats.org/drawingml/2006/wordprocessingDrawing" xmlns:w10="urn:schemas-microsoft-com:office:word" xmlns:w="http://schemas.openxmlformats.org/wordprocessingml/2006/main" xmlns:w14="http://schemas.microsoft.com/office/word/2010/wordml" xmlns:w15="http://schemas.microsoft.com/office/word/2012/wordml" xmlns:wpg="http://schemas.microsoft.com/office/word/2010/wordprocessingGroup" xmlns:wpi="http://schemas.microsoft.com/office/word/2010/wordprocessingInk" xmlns:wne="http://schemas.microsoft.com/office/word/2006/wordml" xmlns:wps="http://schemas.microsoft.com/office/word/2010/wordprocessingShape" mc:Ignorable="w14 w15 wp14">
+<w:endnotes xmlns:wpc="http://schemas.microsoft.com/office/word/2010/wordprocessingCanvas" xmlns:mc="http://schemas.openxmlformats.org/markup-compatibility/2006" xmlns:o="urn:schemas-microsoft-com:office:office" xmlns:r="http://schemas.openxmlformats.org/officeDocument/2006/relationships" xmlns:m="http://schemas.openxmlformats.org/officeDocument/2006/math" xmlns:v="urn:schemas-microsoft-com:vml" xmlns:wp14="http://schemas.microsoft.com/office/word/2010/wordprocessingDrawing" xmlns:wp="http://schemas.openxmlformats.org/drawingml/2006/wordprocessingDrawing" xmlns:w10="urn:schemas-microsoft-com:office:word" xmlns:w="http://schemas.openxmlformats.org/wordprocessingml/2006/main" xmlns:w14="http://schemas.microsoft.com/office/word/2010/wordml" xmlns:wpg="http://schemas.microsoft.com/office/word/2010/wordprocessingGroup" xmlns:wpi="http://schemas.microsoft.com/office/word/2010/wordprocessingInk" xmlns:wne="http://schemas.microsoft.com/office/word/2006/wordml" xmlns:wps="http://schemas.microsoft.com/office/word/2010/wordprocessingShape" mc:Ignorable="w14 wp14">
   <w:endnote w:type="separator" w:id="-1">
     <w:p>
       <w:pPr>
@@ -15021,7 +14251,7 @@
 </file>
 
 <file path=word/footer1.xml><?xml version="1.0" encoding="utf-8"?>
-<w:ftr xmlns:wpc="http://schemas.microsoft.com/office/word/2010/wordprocessingCanvas" xmlns:mc="http://schemas.openxmlformats.org/markup-compatibility/2006" xmlns:o="urn:schemas-microsoft-com:office:office" xmlns:r="http://schemas.openxmlformats.org/officeDocument/2006/relationships" xmlns:m="http://schemas.openxmlformats.org/officeDocument/2006/math" xmlns:v="urn:schemas-microsoft-com:vml" xmlns:wp14="http://schemas.microsoft.com/office/word/2010/wordprocessingDrawing" xmlns:wp="http://schemas.openxmlformats.org/drawingml/2006/wordprocessingDrawing" xmlns:w10="urn:schemas-microsoft-com:office:word" xmlns:w="http://schemas.openxmlformats.org/wordprocessingml/2006/main" xmlns:w14="http://schemas.microsoft.com/office/word/2010/wordml" xmlns:w15="http://schemas.microsoft.com/office/word/2012/wordml" xmlns:wpg="http://schemas.microsoft.com/office/word/2010/wordprocessingGroup" xmlns:wpi="http://schemas.microsoft.com/office/word/2010/wordprocessingInk" xmlns:wne="http://schemas.microsoft.com/office/word/2006/wordml" xmlns:wps="http://schemas.microsoft.com/office/word/2010/wordprocessingShape" mc:Ignorable="w14 w15 wp14">
+<w:ftr xmlns:wpc="http://schemas.microsoft.com/office/word/2010/wordprocessingCanvas" xmlns:mc="http://schemas.openxmlformats.org/markup-compatibility/2006" xmlns:o="urn:schemas-microsoft-com:office:office" xmlns:r="http://schemas.openxmlformats.org/officeDocument/2006/relationships" xmlns:m="http://schemas.openxmlformats.org/officeDocument/2006/math" xmlns:v="urn:schemas-microsoft-com:vml" xmlns:wp14="http://schemas.microsoft.com/office/word/2010/wordprocessingDrawing" xmlns:wp="http://schemas.openxmlformats.org/drawingml/2006/wordprocessingDrawing" xmlns:w10="urn:schemas-microsoft-com:office:word" xmlns:w="http://schemas.openxmlformats.org/wordprocessingml/2006/main" xmlns:w14="http://schemas.microsoft.com/office/word/2010/wordml" xmlns:wpg="http://schemas.microsoft.com/office/word/2010/wordprocessingGroup" xmlns:wpi="http://schemas.microsoft.com/office/word/2010/wordprocessingInk" xmlns:wne="http://schemas.microsoft.com/office/word/2006/wordml" xmlns:wps="http://schemas.microsoft.com/office/word/2010/wordprocessingShape" mc:Ignorable="w14 wp14">
   <w:p>
     <w:pPr>
       <w:pStyle w:val="Footer"/>
@@ -15031,7 +14261,7 @@
 </file>
 
 <file path=word/footer2.xml><?xml version="1.0" encoding="utf-8"?>
-<w:ftr xmlns:wpc="http://schemas.microsoft.com/office/word/2010/wordprocessingCanvas" xmlns:mc="http://schemas.openxmlformats.org/markup-compatibility/2006" xmlns:o="urn:schemas-microsoft-com:office:office" xmlns:r="http://schemas.openxmlformats.org/officeDocument/2006/relationships" xmlns:m="http://schemas.openxmlformats.org/officeDocument/2006/math" xmlns:v="urn:schemas-microsoft-com:vml" xmlns:wp14="http://schemas.microsoft.com/office/word/2010/wordprocessingDrawing" xmlns:wp="http://schemas.openxmlformats.org/drawingml/2006/wordprocessingDrawing" xmlns:w10="urn:schemas-microsoft-com:office:word" xmlns:w="http://schemas.openxmlformats.org/wordprocessingml/2006/main" xmlns:w14="http://schemas.microsoft.com/office/word/2010/wordml" xmlns:w15="http://schemas.microsoft.com/office/word/2012/wordml" xmlns:wpg="http://schemas.microsoft.com/office/word/2010/wordprocessingGroup" xmlns:wpi="http://schemas.microsoft.com/office/word/2010/wordprocessingInk" xmlns:wne="http://schemas.microsoft.com/office/word/2006/wordml" xmlns:wps="http://schemas.microsoft.com/office/word/2010/wordprocessingShape" mc:Ignorable="w14 w15 wp14">
+<w:ftr xmlns:wpc="http://schemas.microsoft.com/office/word/2010/wordprocessingCanvas" xmlns:mc="http://schemas.openxmlformats.org/markup-compatibility/2006" xmlns:o="urn:schemas-microsoft-com:office:office" xmlns:r="http://schemas.openxmlformats.org/officeDocument/2006/relationships" xmlns:m="http://schemas.openxmlformats.org/officeDocument/2006/math" xmlns:v="urn:schemas-microsoft-com:vml" xmlns:wp14="http://schemas.microsoft.com/office/word/2010/wordprocessingDrawing" xmlns:wp="http://schemas.openxmlformats.org/drawingml/2006/wordprocessingDrawing" xmlns:w10="urn:schemas-microsoft-com:office:word" xmlns:w="http://schemas.openxmlformats.org/wordprocessingml/2006/main" xmlns:w14="http://schemas.microsoft.com/office/word/2010/wordml" xmlns:wpg="http://schemas.microsoft.com/office/word/2010/wordprocessingGroup" xmlns:wpi="http://schemas.microsoft.com/office/word/2010/wordprocessingInk" xmlns:wne="http://schemas.microsoft.com/office/word/2006/wordml" xmlns:wps="http://schemas.microsoft.com/office/word/2010/wordprocessingShape" mc:Ignorable="w14 wp14">
   <w:p>
     <w:pPr>
       <w:pStyle w:val="Footer"/>
@@ -15041,7 +14271,7 @@
 </file>
 
 <file path=word/footer3.xml><?xml version="1.0" encoding="utf-8"?>
-<w:ftr xmlns:wpc="http://schemas.microsoft.com/office/word/2010/wordprocessingCanvas" xmlns:mc="http://schemas.openxmlformats.org/markup-compatibility/2006" xmlns:o="urn:schemas-microsoft-com:office:office" xmlns:r="http://schemas.openxmlformats.org/officeDocument/2006/relationships" xmlns:m="http://schemas.openxmlformats.org/officeDocument/2006/math" xmlns:v="urn:schemas-microsoft-com:vml" xmlns:wp14="http://schemas.microsoft.com/office/word/2010/wordprocessingDrawing" xmlns:wp="http://schemas.openxmlformats.org/drawingml/2006/wordprocessingDrawing" xmlns:w10="urn:schemas-microsoft-com:office:word" xmlns:w="http://schemas.openxmlformats.org/wordprocessingml/2006/main" xmlns:w14="http://schemas.microsoft.com/office/word/2010/wordml" xmlns:w15="http://schemas.microsoft.com/office/word/2012/wordml" xmlns:wpg="http://schemas.microsoft.com/office/word/2010/wordprocessingGroup" xmlns:wpi="http://schemas.microsoft.com/office/word/2010/wordprocessingInk" xmlns:wne="http://schemas.microsoft.com/office/word/2006/wordml" xmlns:wps="http://schemas.microsoft.com/office/word/2010/wordprocessingShape" mc:Ignorable="w14 w15 wp14">
+<w:ftr xmlns:wpc="http://schemas.microsoft.com/office/word/2010/wordprocessingCanvas" xmlns:mc="http://schemas.openxmlformats.org/markup-compatibility/2006" xmlns:o="urn:schemas-microsoft-com:office:office" xmlns:r="http://schemas.openxmlformats.org/officeDocument/2006/relationships" xmlns:m="http://schemas.openxmlformats.org/officeDocument/2006/math" xmlns:v="urn:schemas-microsoft-com:vml" xmlns:wp14="http://schemas.microsoft.com/office/word/2010/wordprocessingDrawing" xmlns:wp="http://schemas.openxmlformats.org/drawingml/2006/wordprocessingDrawing" xmlns:w10="urn:schemas-microsoft-com:office:word" xmlns:w="http://schemas.openxmlformats.org/wordprocessingml/2006/main" xmlns:w14="http://schemas.microsoft.com/office/word/2010/wordml" xmlns:wpg="http://schemas.microsoft.com/office/word/2010/wordprocessingGroup" xmlns:wpi="http://schemas.microsoft.com/office/word/2010/wordprocessingInk" xmlns:wne="http://schemas.microsoft.com/office/word/2006/wordml" xmlns:wps="http://schemas.microsoft.com/office/word/2010/wordprocessingShape" mc:Ignorable="w14 wp14">
   <w:p>
     <w:pPr>
       <w:pStyle w:val="Footer"/>
@@ -15051,7 +14281,7 @@
 </file>
 
 <file path=word/footer4.xml><?xml version="1.0" encoding="utf-8"?>
-<w:ftr xmlns:wpc="http://schemas.microsoft.com/office/word/2010/wordprocessingCanvas" xmlns:mc="http://schemas.openxmlformats.org/markup-compatibility/2006" xmlns:o="urn:schemas-microsoft-com:office:office" xmlns:r="http://schemas.openxmlformats.org/officeDocument/2006/relationships" xmlns:m="http://schemas.openxmlformats.org/officeDocument/2006/math" xmlns:v="urn:schemas-microsoft-com:vml" xmlns:wp14="http://schemas.microsoft.com/office/word/2010/wordprocessingDrawing" xmlns:wp="http://schemas.openxmlformats.org/drawingml/2006/wordprocessingDrawing" xmlns:w10="urn:schemas-microsoft-com:office:word" xmlns:w="http://schemas.openxmlformats.org/wordprocessingml/2006/main" xmlns:w14="http://schemas.microsoft.com/office/word/2010/wordml" xmlns:w15="http://schemas.microsoft.com/office/word/2012/wordml" xmlns:wpg="http://schemas.microsoft.com/office/word/2010/wordprocessingGroup" xmlns:wpi="http://schemas.microsoft.com/office/word/2010/wordprocessingInk" xmlns:wne="http://schemas.microsoft.com/office/word/2006/wordml" xmlns:wps="http://schemas.microsoft.com/office/word/2010/wordprocessingShape" mc:Ignorable="w14 w15 wp14">
+<w:ftr xmlns:wpc="http://schemas.microsoft.com/office/word/2010/wordprocessingCanvas" xmlns:mc="http://schemas.openxmlformats.org/markup-compatibility/2006" xmlns:o="urn:schemas-microsoft-com:office:office" xmlns:r="http://schemas.openxmlformats.org/officeDocument/2006/relationships" xmlns:m="http://schemas.openxmlformats.org/officeDocument/2006/math" xmlns:v="urn:schemas-microsoft-com:vml" xmlns:wp14="http://schemas.microsoft.com/office/word/2010/wordprocessingDrawing" xmlns:wp="http://schemas.openxmlformats.org/drawingml/2006/wordprocessingDrawing" xmlns:w10="urn:schemas-microsoft-com:office:word" xmlns:w="http://schemas.openxmlformats.org/wordprocessingml/2006/main" xmlns:w14="http://schemas.microsoft.com/office/word/2010/wordml" xmlns:wpg="http://schemas.microsoft.com/office/word/2010/wordprocessingGroup" xmlns:wpi="http://schemas.microsoft.com/office/word/2010/wordprocessingInk" xmlns:wne="http://schemas.microsoft.com/office/word/2006/wordml" xmlns:wps="http://schemas.microsoft.com/office/word/2010/wordprocessingShape" mc:Ignorable="w14 wp14">
   <w:p>
     <w:pPr>
       <w:pStyle w:val="Footer"/>
@@ -15111,7 +14341,7 @@
       <w:rPr>
         <w:noProof/>
       </w:rPr>
-      <w:t>15</w:t>
+      <w:t>12</w:t>
     </w:r>
     <w:r>
       <w:rPr>
@@ -15124,7 +14354,7 @@
 </file>
 
 <file path=word/footnotes.xml><?xml version="1.0" encoding="utf-8"?>
-<w:footnotes xmlns:wpc="http://schemas.microsoft.com/office/word/2010/wordprocessingCanvas" xmlns:mc="http://schemas.openxmlformats.org/markup-compatibility/2006" xmlns:o="urn:schemas-microsoft-com:office:office" xmlns:r="http://schemas.openxmlformats.org/officeDocument/2006/relationships" xmlns:m="http://schemas.openxmlformats.org/officeDocument/2006/math" xmlns:v="urn:schemas-microsoft-com:vml" xmlns:wp14="http://schemas.microsoft.com/office/word/2010/wordprocessingDrawing" xmlns:wp="http://schemas.openxmlformats.org/drawingml/2006/wordprocessingDrawing" xmlns:w10="urn:schemas-microsoft-com:office:word" xmlns:w="http://schemas.openxmlformats.org/wordprocessingml/2006/main" xmlns:w14="http://schemas.microsoft.com/office/word/2010/wordml" xmlns:w15="http://schemas.microsoft.com/office/word/2012/wordml" xmlns:wpg="http://schemas.microsoft.com/office/word/2010/wordprocessingGroup" xmlns:wpi="http://schemas.microsoft.com/office/word/2010/wordprocessingInk" xmlns:wne="http://schemas.microsoft.com/office/word/2006/wordml" xmlns:wps="http://schemas.microsoft.com/office/word/2010/wordprocessingShape" mc:Ignorable="w14 w15 wp14">
+<w:footnotes xmlns:wpc="http://schemas.microsoft.com/office/word/2010/wordprocessingCanvas" xmlns:mc="http://schemas.openxmlformats.org/markup-compatibility/2006" xmlns:o="urn:schemas-microsoft-com:office:office" xmlns:r="http://schemas.openxmlformats.org/officeDocument/2006/relationships" xmlns:m="http://schemas.openxmlformats.org/officeDocument/2006/math" xmlns:v="urn:schemas-microsoft-com:vml" xmlns:wp14="http://schemas.microsoft.com/office/word/2010/wordprocessingDrawing" xmlns:wp="http://schemas.openxmlformats.org/drawingml/2006/wordprocessingDrawing" xmlns:w10="urn:schemas-microsoft-com:office:word" xmlns:w="http://schemas.openxmlformats.org/wordprocessingml/2006/main" xmlns:w14="http://schemas.microsoft.com/office/word/2010/wordml" xmlns:wpg="http://schemas.microsoft.com/office/word/2010/wordprocessingGroup" xmlns:wpi="http://schemas.microsoft.com/office/word/2010/wordprocessingInk" xmlns:wne="http://schemas.microsoft.com/office/word/2006/wordml" xmlns:wps="http://schemas.microsoft.com/office/word/2010/wordprocessingShape" mc:Ignorable="w14 wp14">
   <w:footnote w:type="separator" w:id="-1">
     <w:p>
       <w:pPr>
@@ -15149,7 +14379,7 @@
 </file>
 
 <file path=word/header1.xml><?xml version="1.0" encoding="utf-8"?>
-<w:hdr xmlns:wpc="http://schemas.microsoft.com/office/word/2010/wordprocessingCanvas" xmlns:mc="http://schemas.openxmlformats.org/markup-compatibility/2006" xmlns:o="urn:schemas-microsoft-com:office:office" xmlns:r="http://schemas.openxmlformats.org/officeDocument/2006/relationships" xmlns:m="http://schemas.openxmlformats.org/officeDocument/2006/math" xmlns:v="urn:schemas-microsoft-com:vml" xmlns:wp14="http://schemas.microsoft.com/office/word/2010/wordprocessingDrawing" xmlns:wp="http://schemas.openxmlformats.org/drawingml/2006/wordprocessingDrawing" xmlns:w10="urn:schemas-microsoft-com:office:word" xmlns:w="http://schemas.openxmlformats.org/wordprocessingml/2006/main" xmlns:w14="http://schemas.microsoft.com/office/word/2010/wordml" xmlns:w15="http://schemas.microsoft.com/office/word/2012/wordml" xmlns:wpg="http://schemas.microsoft.com/office/word/2010/wordprocessingGroup" xmlns:wpi="http://schemas.microsoft.com/office/word/2010/wordprocessingInk" xmlns:wne="http://schemas.microsoft.com/office/word/2006/wordml" xmlns:wps="http://schemas.microsoft.com/office/word/2010/wordprocessingShape" mc:Ignorable="w14 w15 wp14">
+<w:hdr xmlns:wpc="http://schemas.microsoft.com/office/word/2010/wordprocessingCanvas" xmlns:mc="http://schemas.openxmlformats.org/markup-compatibility/2006" xmlns:o="urn:schemas-microsoft-com:office:office" xmlns:r="http://schemas.openxmlformats.org/officeDocument/2006/relationships" xmlns:m="http://schemas.openxmlformats.org/officeDocument/2006/math" xmlns:v="urn:schemas-microsoft-com:vml" xmlns:wp14="http://schemas.microsoft.com/office/word/2010/wordprocessingDrawing" xmlns:wp="http://schemas.openxmlformats.org/drawingml/2006/wordprocessingDrawing" xmlns:w10="urn:schemas-microsoft-com:office:word" xmlns:w="http://schemas.openxmlformats.org/wordprocessingml/2006/main" xmlns:w14="http://schemas.microsoft.com/office/word/2010/wordml" xmlns:wpg="http://schemas.microsoft.com/office/word/2010/wordprocessingGroup" xmlns:wpi="http://schemas.microsoft.com/office/word/2010/wordprocessingInk" xmlns:wne="http://schemas.microsoft.com/office/word/2006/wordml" xmlns:wps="http://schemas.microsoft.com/office/word/2010/wordprocessingShape" mc:Ignorable="w14 wp14">
   <w:p>
     <w:pPr>
       <w:pStyle w:val="Header"/>
@@ -15159,7 +14389,7 @@
 </file>
 
 <file path=word/header2.xml><?xml version="1.0" encoding="utf-8"?>
-<w:hdr xmlns:wpc="http://schemas.microsoft.com/office/word/2010/wordprocessingCanvas" xmlns:mc="http://schemas.openxmlformats.org/markup-compatibility/2006" xmlns:o="urn:schemas-microsoft-com:office:office" xmlns:r="http://schemas.openxmlformats.org/officeDocument/2006/relationships" xmlns:m="http://schemas.openxmlformats.org/officeDocument/2006/math" xmlns:v="urn:schemas-microsoft-com:vml" xmlns:wp14="http://schemas.microsoft.com/office/word/2010/wordprocessingDrawing" xmlns:wp="http://schemas.openxmlformats.org/drawingml/2006/wordprocessingDrawing" xmlns:w10="urn:schemas-microsoft-com:office:word" xmlns:w="http://schemas.openxmlformats.org/wordprocessingml/2006/main" xmlns:w14="http://schemas.microsoft.com/office/word/2010/wordml" xmlns:w15="http://schemas.microsoft.com/office/word/2012/wordml" xmlns:wpg="http://schemas.microsoft.com/office/word/2010/wordprocessingGroup" xmlns:wpi="http://schemas.microsoft.com/office/word/2010/wordprocessingInk" xmlns:wne="http://schemas.microsoft.com/office/word/2006/wordml" xmlns:wps="http://schemas.microsoft.com/office/word/2010/wordprocessingShape" mc:Ignorable="w14 w15 wp14">
+<w:hdr xmlns:wpc="http://schemas.microsoft.com/office/word/2010/wordprocessingCanvas" xmlns:mc="http://schemas.openxmlformats.org/markup-compatibility/2006" xmlns:o="urn:schemas-microsoft-com:office:office" xmlns:r="http://schemas.openxmlformats.org/officeDocument/2006/relationships" xmlns:m="http://schemas.openxmlformats.org/officeDocument/2006/math" xmlns:v="urn:schemas-microsoft-com:vml" xmlns:wp14="http://schemas.microsoft.com/office/word/2010/wordprocessingDrawing" xmlns:wp="http://schemas.openxmlformats.org/drawingml/2006/wordprocessingDrawing" xmlns:w10="urn:schemas-microsoft-com:office:word" xmlns:w="http://schemas.openxmlformats.org/wordprocessingml/2006/main" xmlns:w14="http://schemas.microsoft.com/office/word/2010/wordml" xmlns:wpg="http://schemas.microsoft.com/office/word/2010/wordprocessingGroup" xmlns:wpi="http://schemas.microsoft.com/office/word/2010/wordprocessingInk" xmlns:wne="http://schemas.microsoft.com/office/word/2006/wordml" xmlns:wps="http://schemas.microsoft.com/office/word/2010/wordprocessingShape" mc:Ignorable="w14 wp14">
   <w:p>
     <w:pPr>
       <w:pStyle w:val="Header"/>
@@ -15169,7 +14399,7 @@
 </file>
 
 <file path=word/header3.xml><?xml version="1.0" encoding="utf-8"?>
-<w:hdr xmlns:wpc="http://schemas.microsoft.com/office/word/2010/wordprocessingCanvas" xmlns:mc="http://schemas.openxmlformats.org/markup-compatibility/2006" xmlns:o="urn:schemas-microsoft-com:office:office" xmlns:r="http://schemas.openxmlformats.org/officeDocument/2006/relationships" xmlns:m="http://schemas.openxmlformats.org/officeDocument/2006/math" xmlns:v="urn:schemas-microsoft-com:vml" xmlns:wp14="http://schemas.microsoft.com/office/word/2010/wordprocessingDrawing" xmlns:wp="http://schemas.openxmlformats.org/drawingml/2006/wordprocessingDrawing" xmlns:w10="urn:schemas-microsoft-com:office:word" xmlns:w="http://schemas.openxmlformats.org/wordprocessingml/2006/main" xmlns:w14="http://schemas.microsoft.com/office/word/2010/wordml" xmlns:w15="http://schemas.microsoft.com/office/word/2012/wordml" xmlns:wpg="http://schemas.microsoft.com/office/word/2010/wordprocessingGroup" xmlns:wpi="http://schemas.microsoft.com/office/word/2010/wordprocessingInk" xmlns:wne="http://schemas.microsoft.com/office/word/2006/wordml" xmlns:wps="http://schemas.microsoft.com/office/word/2010/wordprocessingShape" mc:Ignorable="w14 w15 wp14">
+<w:hdr xmlns:wpc="http://schemas.microsoft.com/office/word/2010/wordprocessingCanvas" xmlns:mc="http://schemas.openxmlformats.org/markup-compatibility/2006" xmlns:o="urn:schemas-microsoft-com:office:office" xmlns:r="http://schemas.openxmlformats.org/officeDocument/2006/relationships" xmlns:m="http://schemas.openxmlformats.org/officeDocument/2006/math" xmlns:v="urn:schemas-microsoft-com:vml" xmlns:wp14="http://schemas.microsoft.com/office/word/2010/wordprocessingDrawing" xmlns:wp="http://schemas.openxmlformats.org/drawingml/2006/wordprocessingDrawing" xmlns:w10="urn:schemas-microsoft-com:office:word" xmlns:w="http://schemas.openxmlformats.org/wordprocessingml/2006/main" xmlns:w14="http://schemas.microsoft.com/office/word/2010/wordml" xmlns:wpg="http://schemas.microsoft.com/office/word/2010/wordprocessingGroup" xmlns:wpi="http://schemas.microsoft.com/office/word/2010/wordprocessingInk" xmlns:wne="http://schemas.microsoft.com/office/word/2006/wordml" xmlns:wps="http://schemas.microsoft.com/office/word/2010/wordprocessingShape" mc:Ignorable="w14 wp14">
   <w:p>
     <w:pPr>
       <w:pStyle w:val="Header"/>
@@ -15179,8 +14409,8 @@
 </file>
 
 <file path=word/numbering.xml><?xml version="1.0" encoding="utf-8"?>
-<w:numbering xmlns:wpc="http://schemas.microsoft.com/office/word/2010/wordprocessingCanvas" xmlns:mc="http://schemas.openxmlformats.org/markup-compatibility/2006" xmlns:o="urn:schemas-microsoft-com:office:office" xmlns:r="http://schemas.openxmlformats.org/officeDocument/2006/relationships" xmlns:m="http://schemas.openxmlformats.org/officeDocument/2006/math" xmlns:v="urn:schemas-microsoft-com:vml" xmlns:wp14="http://schemas.microsoft.com/office/word/2010/wordprocessingDrawing" xmlns:wp="http://schemas.openxmlformats.org/drawingml/2006/wordprocessingDrawing" xmlns:w10="urn:schemas-microsoft-com:office:word" xmlns:w="http://schemas.openxmlformats.org/wordprocessingml/2006/main" xmlns:w14="http://schemas.microsoft.com/office/word/2010/wordml" xmlns:w15="http://schemas.microsoft.com/office/word/2012/wordml" xmlns:wpg="http://schemas.microsoft.com/office/word/2010/wordprocessingGroup" xmlns:wpi="http://schemas.microsoft.com/office/word/2010/wordprocessingInk" xmlns:wne="http://schemas.microsoft.com/office/word/2006/wordml" xmlns:wps="http://schemas.microsoft.com/office/word/2010/wordprocessingShape" mc:Ignorable="w14 w15 wp14">
-  <w:abstractNum w:abstractNumId="0" w15:restartNumberingAfterBreak="0">
+<w:numbering xmlns:wpc="http://schemas.microsoft.com/office/word/2010/wordprocessingCanvas" xmlns:mc="http://schemas.openxmlformats.org/markup-compatibility/2006" xmlns:o="urn:schemas-microsoft-com:office:office" xmlns:r="http://schemas.openxmlformats.org/officeDocument/2006/relationships" xmlns:m="http://schemas.openxmlformats.org/officeDocument/2006/math" xmlns:v="urn:schemas-microsoft-com:vml" xmlns:wp14="http://schemas.microsoft.com/office/word/2010/wordprocessingDrawing" xmlns:wp="http://schemas.openxmlformats.org/drawingml/2006/wordprocessingDrawing" xmlns:w10="urn:schemas-microsoft-com:office:word" xmlns:w="http://schemas.openxmlformats.org/wordprocessingml/2006/main" xmlns:w14="http://schemas.microsoft.com/office/word/2010/wordml" xmlns:wpg="http://schemas.microsoft.com/office/word/2010/wordprocessingGroup" xmlns:wpi="http://schemas.microsoft.com/office/word/2010/wordprocessingInk" xmlns:wne="http://schemas.microsoft.com/office/word/2006/wordml" xmlns:wps="http://schemas.microsoft.com/office/word/2010/wordprocessingShape" mc:Ignorable="w14 wp14">
+  <w:abstractNum w:abstractNumId="0">
     <w:nsid w:val="03CE1FFE"/>
     <w:multiLevelType w:val="hybridMultilevel"/>
     <w:tmpl w:val="FA7C00B2"/>
@@ -15293,7 +14523,7 @@
       </w:rPr>
     </w:lvl>
   </w:abstractNum>
-  <w:abstractNum w:abstractNumId="1" w15:restartNumberingAfterBreak="0">
+  <w:abstractNum w:abstractNumId="1">
     <w:nsid w:val="06580F12"/>
     <w:multiLevelType w:val="hybridMultilevel"/>
     <w:tmpl w:val="A15E211A"/>
@@ -15406,7 +14636,7 @@
       </w:rPr>
     </w:lvl>
   </w:abstractNum>
-  <w:abstractNum w:abstractNumId="2" w15:restartNumberingAfterBreak="0">
+  <w:abstractNum w:abstractNumId="2">
     <w:nsid w:val="0AFB7A4A"/>
     <w:multiLevelType w:val="hybridMultilevel"/>
     <w:tmpl w:val="6F581A4E"/>
@@ -15519,7 +14749,7 @@
       </w:rPr>
     </w:lvl>
   </w:abstractNum>
-  <w:abstractNum w:abstractNumId="3" w15:restartNumberingAfterBreak="0">
+  <w:abstractNum w:abstractNumId="3">
     <w:nsid w:val="0FCA7BC5"/>
     <w:multiLevelType w:val="hybridMultilevel"/>
     <w:tmpl w:val="F00245FA"/>
@@ -15632,7 +14862,7 @@
       </w:rPr>
     </w:lvl>
   </w:abstractNum>
-  <w:abstractNum w:abstractNumId="4" w15:restartNumberingAfterBreak="0">
+  <w:abstractNum w:abstractNumId="4">
     <w:nsid w:val="11A17C1F"/>
     <w:multiLevelType w:val="hybridMultilevel"/>
     <w:tmpl w:val="A8E2729A"/>
@@ -15745,7 +14975,7 @@
       </w:rPr>
     </w:lvl>
   </w:abstractNum>
-  <w:abstractNum w:abstractNumId="5" w15:restartNumberingAfterBreak="0">
+  <w:abstractNum w:abstractNumId="5">
     <w:nsid w:val="11BA4E2A"/>
     <w:multiLevelType w:val="hybridMultilevel"/>
     <w:tmpl w:val="BD7CCDBC"/>
@@ -15858,7 +15088,7 @@
       </w:rPr>
     </w:lvl>
   </w:abstractNum>
-  <w:abstractNum w:abstractNumId="6" w15:restartNumberingAfterBreak="0">
+  <w:abstractNum w:abstractNumId="6">
     <w:nsid w:val="16113D40"/>
     <w:multiLevelType w:val="hybridMultilevel"/>
     <w:tmpl w:val="024453C8"/>
@@ -15971,7 +15201,7 @@
       </w:rPr>
     </w:lvl>
   </w:abstractNum>
-  <w:abstractNum w:abstractNumId="7" w15:restartNumberingAfterBreak="0">
+  <w:abstractNum w:abstractNumId="7">
     <w:nsid w:val="320C4665"/>
     <w:multiLevelType w:val="hybridMultilevel"/>
     <w:tmpl w:val="04C2F084"/>
@@ -16084,7 +15314,7 @@
       </w:rPr>
     </w:lvl>
   </w:abstractNum>
-  <w:abstractNum w:abstractNumId="8" w15:restartNumberingAfterBreak="0">
+  <w:abstractNum w:abstractNumId="8">
     <w:nsid w:val="36395FE6"/>
     <w:multiLevelType w:val="hybridMultilevel"/>
     <w:tmpl w:val="A614F8A0"/>
@@ -16197,7 +15427,7 @@
       </w:rPr>
     </w:lvl>
   </w:abstractNum>
-  <w:abstractNum w:abstractNumId="9" w15:restartNumberingAfterBreak="0">
+  <w:abstractNum w:abstractNumId="9">
     <w:nsid w:val="375B6658"/>
     <w:multiLevelType w:val="hybridMultilevel"/>
     <w:tmpl w:val="1F2E7DC4"/>
@@ -16309,7 +15539,7 @@
       </w:rPr>
     </w:lvl>
   </w:abstractNum>
-  <w:abstractNum w:abstractNumId="10" w15:restartNumberingAfterBreak="0">
+  <w:abstractNum w:abstractNumId="10">
     <w:nsid w:val="37B00912"/>
     <w:multiLevelType w:val="hybridMultilevel"/>
     <w:tmpl w:val="CB58ADA8"/>
@@ -16422,7 +15652,7 @@
       </w:rPr>
     </w:lvl>
   </w:abstractNum>
-  <w:abstractNum w:abstractNumId="11" w15:restartNumberingAfterBreak="0">
+  <w:abstractNum w:abstractNumId="11">
     <w:nsid w:val="3EA575D4"/>
     <w:multiLevelType w:val="hybridMultilevel"/>
     <w:tmpl w:val="35A6B1A6"/>
@@ -16535,7 +15765,7 @@
       </w:rPr>
     </w:lvl>
   </w:abstractNum>
-  <w:abstractNum w:abstractNumId="12" w15:restartNumberingAfterBreak="0">
+  <w:abstractNum w:abstractNumId="12">
     <w:nsid w:val="4AE56C24"/>
     <w:multiLevelType w:val="hybridMultilevel"/>
     <w:tmpl w:val="C8B68AA6"/>
@@ -16625,7 +15855,7 @@
       </w:pPr>
     </w:lvl>
   </w:abstractNum>
-  <w:abstractNum w:abstractNumId="13" w15:restartNumberingAfterBreak="0">
+  <w:abstractNum w:abstractNumId="13">
     <w:nsid w:val="4AF61266"/>
     <w:multiLevelType w:val="hybridMultilevel"/>
     <w:tmpl w:val="7F3A7638"/>
@@ -16738,7 +15968,7 @@
       </w:rPr>
     </w:lvl>
   </w:abstractNum>
-  <w:abstractNum w:abstractNumId="14" w15:restartNumberingAfterBreak="0">
+  <w:abstractNum w:abstractNumId="14">
     <w:nsid w:val="4FA36919"/>
     <w:multiLevelType w:val="hybridMultilevel"/>
     <w:tmpl w:val="6D827AD6"/>
@@ -16851,7 +16081,7 @@
       </w:rPr>
     </w:lvl>
   </w:abstractNum>
-  <w:abstractNum w:abstractNumId="15" w15:restartNumberingAfterBreak="0">
+  <w:abstractNum w:abstractNumId="15">
     <w:nsid w:val="57A2352D"/>
     <w:multiLevelType w:val="hybridMultilevel"/>
     <w:tmpl w:val="7CE0376C"/>
@@ -16964,7 +16194,7 @@
       </w:rPr>
     </w:lvl>
   </w:abstractNum>
-  <w:abstractNum w:abstractNumId="16" w15:restartNumberingAfterBreak="0">
+  <w:abstractNum w:abstractNumId="16">
     <w:nsid w:val="58630E2F"/>
     <w:multiLevelType w:val="hybridMultilevel"/>
     <w:tmpl w:val="88B632A0"/>
@@ -17077,7 +16307,7 @@
       </w:rPr>
     </w:lvl>
   </w:abstractNum>
-  <w:abstractNum w:abstractNumId="17" w15:restartNumberingAfterBreak="0">
+  <w:abstractNum w:abstractNumId="17">
     <w:nsid w:val="615B2E35"/>
     <w:multiLevelType w:val="hybridMultilevel"/>
     <w:tmpl w:val="B0B805BA"/>
@@ -17190,7 +16420,7 @@
       </w:rPr>
     </w:lvl>
   </w:abstractNum>
-  <w:abstractNum w:abstractNumId="18" w15:restartNumberingAfterBreak="0">
+  <w:abstractNum w:abstractNumId="18">
     <w:nsid w:val="626912E5"/>
     <w:multiLevelType w:val="hybridMultilevel"/>
     <w:tmpl w:val="054EE8C0"/>
@@ -17303,7 +16533,7 @@
       </w:rPr>
     </w:lvl>
   </w:abstractNum>
-  <w:abstractNum w:abstractNumId="19" w15:restartNumberingAfterBreak="0">
+  <w:abstractNum w:abstractNumId="19">
     <w:nsid w:val="63284C1E"/>
     <w:multiLevelType w:val="hybridMultilevel"/>
     <w:tmpl w:val="A5E4AB32"/>
@@ -17416,7 +16646,7 @@
       </w:rPr>
     </w:lvl>
   </w:abstractNum>
-  <w:abstractNum w:abstractNumId="20" w15:restartNumberingAfterBreak="0">
+  <w:abstractNum w:abstractNumId="20">
     <w:nsid w:val="64EC0D25"/>
     <w:multiLevelType w:val="hybridMultilevel"/>
     <w:tmpl w:val="E3D031B2"/>
@@ -17529,7 +16759,7 @@
       </w:rPr>
     </w:lvl>
   </w:abstractNum>
-  <w:abstractNum w:abstractNumId="21" w15:restartNumberingAfterBreak="0">
+  <w:abstractNum w:abstractNumId="21">
     <w:nsid w:val="651806AA"/>
     <w:multiLevelType w:val="hybridMultilevel"/>
     <w:tmpl w:val="9D323008"/>
@@ -17642,7 +16872,7 @@
       </w:rPr>
     </w:lvl>
   </w:abstractNum>
-  <w:abstractNum w:abstractNumId="22" w15:restartNumberingAfterBreak="0">
+  <w:abstractNum w:abstractNumId="22">
     <w:nsid w:val="72D179C6"/>
     <w:multiLevelType w:val="hybridMultilevel"/>
     <w:tmpl w:val="EB2C950A"/>
@@ -17755,7 +16985,7 @@
       </w:rPr>
     </w:lvl>
   </w:abstractNum>
-  <w:abstractNum w:abstractNumId="23" w15:restartNumberingAfterBreak="0">
+  <w:abstractNum w:abstractNumId="23">
     <w:nsid w:val="7414068E"/>
     <w:multiLevelType w:val="hybridMultilevel"/>
     <w:tmpl w:val="5EE6185A"/>
@@ -17868,7 +17098,7 @@
       </w:rPr>
     </w:lvl>
   </w:abstractNum>
-  <w:abstractNum w:abstractNumId="24" w15:restartNumberingAfterBreak="0">
+  <w:abstractNum w:abstractNumId="24">
     <w:nsid w:val="773C0312"/>
     <w:multiLevelType w:val="hybridMultilevel"/>
     <w:tmpl w:val="00784004"/>
@@ -17981,7 +17211,7 @@
       </w:rPr>
     </w:lvl>
   </w:abstractNum>
-  <w:abstractNum w:abstractNumId="25" w15:restartNumberingAfterBreak="0">
+  <w:abstractNum w:abstractNumId="25">
     <w:nsid w:val="79243F1A"/>
     <w:multiLevelType w:val="hybridMultilevel"/>
     <w:tmpl w:val="0C603868"/>
@@ -18177,7 +17407,7 @@
 </file>
 
 <file path=word/styles.xml><?xml version="1.0" encoding="utf-8"?>
-<w:styles xmlns:mc="http://schemas.openxmlformats.org/markup-compatibility/2006" xmlns:r="http://schemas.openxmlformats.org/officeDocument/2006/relationships" xmlns:w="http://schemas.openxmlformats.org/wordprocessingml/2006/main" xmlns:w14="http://schemas.microsoft.com/office/word/2010/wordml" xmlns:w15="http://schemas.microsoft.com/office/word/2012/wordml" mc:Ignorable="w14 w15">
+<w:styles xmlns:mc="http://schemas.openxmlformats.org/markup-compatibility/2006" xmlns:r="http://schemas.openxmlformats.org/officeDocument/2006/relationships" xmlns:w="http://schemas.openxmlformats.org/wordprocessingml/2006/main" xmlns:w14="http://schemas.microsoft.com/office/word/2010/wordml" mc:Ignorable="w14">
   <w:docDefaults>
     <w:rPrDefault>
       <w:rPr>
@@ -18191,378 +17421,145 @@
       </w:pPr>
     </w:pPrDefault>
   </w:docDefaults>
-  <w:latentStyles w:defLockedState="0" w:defUIPriority="99" w:defSemiHidden="0" w:defUnhideWhenUsed="0" w:defQFormat="0" w:count="371">
-    <w:lsdException w:name="Normal" w:uiPriority="0" w:qFormat="1"/>
-    <w:lsdException w:name="heading 1" w:uiPriority="9" w:qFormat="1"/>
-    <w:lsdException w:name="heading 2" w:semiHidden="1" w:uiPriority="9" w:unhideWhenUsed="1" w:qFormat="1"/>
-    <w:lsdException w:name="heading 3" w:semiHidden="1" w:uiPriority="9" w:unhideWhenUsed="1" w:qFormat="1"/>
-    <w:lsdException w:name="heading 4" w:semiHidden="1" w:uiPriority="9" w:unhideWhenUsed="1" w:qFormat="1"/>
-    <w:lsdException w:name="heading 5" w:semiHidden="1" w:uiPriority="9" w:unhideWhenUsed="1" w:qFormat="1"/>
-    <w:lsdException w:name="heading 6" w:semiHidden="1" w:uiPriority="9" w:unhideWhenUsed="1" w:qFormat="1"/>
-    <w:lsdException w:name="heading 7" w:semiHidden="1" w:uiPriority="9" w:unhideWhenUsed="1" w:qFormat="1"/>
-    <w:lsdException w:name="heading 8" w:semiHidden="1" w:uiPriority="9" w:unhideWhenUsed="1" w:qFormat="1"/>
-    <w:lsdException w:name="heading 9" w:semiHidden="1" w:uiPriority="9" w:unhideWhenUsed="1" w:qFormat="1"/>
-    <w:lsdException w:name="index 1" w:semiHidden="1" w:unhideWhenUsed="1"/>
-    <w:lsdException w:name="index 2" w:semiHidden="1" w:unhideWhenUsed="1"/>
-    <w:lsdException w:name="index 3" w:semiHidden="1" w:unhideWhenUsed="1"/>
-    <w:lsdException w:name="index 4" w:semiHidden="1" w:unhideWhenUsed="1"/>
-    <w:lsdException w:name="index 5" w:semiHidden="1" w:unhideWhenUsed="1"/>
-    <w:lsdException w:name="index 6" w:semiHidden="1" w:unhideWhenUsed="1"/>
-    <w:lsdException w:name="index 7" w:semiHidden="1" w:unhideWhenUsed="1"/>
-    <w:lsdException w:name="index 8" w:semiHidden="1" w:unhideWhenUsed="1"/>
-    <w:lsdException w:name="index 9" w:semiHidden="1" w:unhideWhenUsed="1"/>
-    <w:lsdException w:name="toc 1" w:semiHidden="1" w:uiPriority="39" w:unhideWhenUsed="1"/>
-    <w:lsdException w:name="toc 2" w:semiHidden="1" w:uiPriority="39" w:unhideWhenUsed="1"/>
-    <w:lsdException w:name="toc 3" w:semiHidden="1" w:uiPriority="39" w:unhideWhenUsed="1"/>
-    <w:lsdException w:name="toc 4" w:semiHidden="1" w:uiPriority="39" w:unhideWhenUsed="1"/>
-    <w:lsdException w:name="toc 5" w:semiHidden="1" w:uiPriority="39" w:unhideWhenUsed="1"/>
-    <w:lsdException w:name="toc 6" w:semiHidden="1" w:uiPriority="39" w:unhideWhenUsed="1"/>
-    <w:lsdException w:name="toc 7" w:semiHidden="1" w:uiPriority="39" w:unhideWhenUsed="1"/>
-    <w:lsdException w:name="toc 8" w:semiHidden="1" w:uiPriority="39" w:unhideWhenUsed="1"/>
-    <w:lsdException w:name="toc 9" w:semiHidden="1" w:uiPriority="39" w:unhideWhenUsed="1"/>
-    <w:lsdException w:name="Normal Indent" w:semiHidden="1" w:unhideWhenUsed="1"/>
-    <w:lsdException w:name="footnote text" w:semiHidden="1" w:unhideWhenUsed="1"/>
-    <w:lsdException w:name="annotation text" w:semiHidden="1" w:unhideWhenUsed="1"/>
-    <w:lsdException w:name="header" w:semiHidden="1" w:unhideWhenUsed="1"/>
-    <w:lsdException w:name="footer" w:semiHidden="1" w:uiPriority="0" w:unhideWhenUsed="1"/>
-    <w:lsdException w:name="index heading" w:semiHidden="1" w:unhideWhenUsed="1"/>
-    <w:lsdException w:name="caption" w:semiHidden="1" w:uiPriority="35" w:unhideWhenUsed="1" w:qFormat="1"/>
-    <w:lsdException w:name="table of figures" w:semiHidden="1" w:unhideWhenUsed="1"/>
-    <w:lsdException w:name="envelope address" w:semiHidden="1" w:unhideWhenUsed="1"/>
-    <w:lsdException w:name="envelope return" w:semiHidden="1" w:unhideWhenUsed="1"/>
-    <w:lsdException w:name="footnote reference" w:semiHidden="1" w:unhideWhenUsed="1"/>
-    <w:lsdException w:name="annotation reference" w:semiHidden="1" w:unhideWhenUsed="1"/>
-    <w:lsdException w:name="line number" w:semiHidden="1" w:unhideWhenUsed="1"/>
-    <w:lsdException w:name="page number" w:semiHidden="1" w:unhideWhenUsed="1"/>
-    <w:lsdException w:name="endnote reference" w:semiHidden="1" w:unhideWhenUsed="1"/>
-    <w:lsdException w:name="endnote text" w:semiHidden="1" w:unhideWhenUsed="1"/>
-    <w:lsdException w:name="table of authorities" w:semiHidden="1" w:unhideWhenUsed="1"/>
-    <w:lsdException w:name="macro" w:semiHidden="1" w:unhideWhenUsed="1"/>
-    <w:lsdException w:name="toa heading" w:semiHidden="1" w:unhideWhenUsed="1"/>
-    <w:lsdException w:name="List" w:semiHidden="1" w:unhideWhenUsed="1"/>
-    <w:lsdException w:name="List Bullet" w:semiHidden="1" w:unhideWhenUsed="1"/>
-    <w:lsdException w:name="List Number" w:semiHidden="1" w:unhideWhenUsed="1"/>
-    <w:lsdException w:name="List 2" w:semiHidden="1" w:unhideWhenUsed="1"/>
-    <w:lsdException w:name="List 3" w:semiHidden="1" w:unhideWhenUsed="1"/>
-    <w:lsdException w:name="List 4" w:semiHidden="1" w:unhideWhenUsed="1"/>
-    <w:lsdException w:name="List 5" w:semiHidden="1" w:unhideWhenUsed="1"/>
-    <w:lsdException w:name="List Bullet 2" w:semiHidden="1" w:unhideWhenUsed="1"/>
-    <w:lsdException w:name="List Bullet 3" w:semiHidden="1" w:unhideWhenUsed="1"/>
-    <w:lsdException w:name="List Bullet 4" w:semiHidden="1" w:unhideWhenUsed="1"/>
-    <w:lsdException w:name="List Bullet 5" w:semiHidden="1" w:unhideWhenUsed="1"/>
-    <w:lsdException w:name="List Number 2" w:semiHidden="1" w:unhideWhenUsed="1"/>
-    <w:lsdException w:name="List Number 3" w:semiHidden="1" w:unhideWhenUsed="1"/>
-    <w:lsdException w:name="List Number 4" w:semiHidden="1" w:unhideWhenUsed="1"/>
-    <w:lsdException w:name="List Number 5" w:semiHidden="1" w:unhideWhenUsed="1"/>
-    <w:lsdException w:name="Title" w:uiPriority="10" w:qFormat="1"/>
-    <w:lsdException w:name="Closing" w:semiHidden="1" w:unhideWhenUsed="1"/>
-    <w:lsdException w:name="Signature" w:semiHidden="1" w:unhideWhenUsed="1"/>
-    <w:lsdException w:name="Default Paragraph Font" w:semiHidden="1" w:uiPriority="1" w:unhideWhenUsed="1"/>
-    <w:lsdException w:name="Body Text" w:semiHidden="1" w:unhideWhenUsed="1"/>
-    <w:lsdException w:name="Body Text Indent" w:semiHidden="1" w:unhideWhenUsed="1"/>
-    <w:lsdException w:name="List Continue" w:semiHidden="1" w:unhideWhenUsed="1"/>
-    <w:lsdException w:name="List Continue 2" w:semiHidden="1" w:unhideWhenUsed="1"/>
-    <w:lsdException w:name="List Continue 3" w:semiHidden="1" w:unhideWhenUsed="1"/>
-    <w:lsdException w:name="List Continue 4" w:semiHidden="1" w:unhideWhenUsed="1"/>
-    <w:lsdException w:name="List Continue 5" w:semiHidden="1" w:unhideWhenUsed="1"/>
-    <w:lsdException w:name="Message Header" w:semiHidden="1" w:unhideWhenUsed="1"/>
-    <w:lsdException w:name="Subtitle" w:uiPriority="11" w:qFormat="1"/>
-    <w:lsdException w:name="Salutation" w:semiHidden="1" w:unhideWhenUsed="1"/>
-    <w:lsdException w:name="Date" w:semiHidden="1" w:unhideWhenUsed="1"/>
-    <w:lsdException w:name="Body Text First Indent" w:semiHidden="1" w:unhideWhenUsed="1"/>
-    <w:lsdException w:name="Body Text First Indent 2" w:semiHidden="1" w:unhideWhenUsed="1"/>
-    <w:lsdException w:name="Note Heading" w:semiHidden="1" w:unhideWhenUsed="1"/>
-    <w:lsdException w:name="Body Text 2" w:semiHidden="1" w:unhideWhenUsed="1"/>
-    <w:lsdException w:name="Body Text 3" w:semiHidden="1" w:unhideWhenUsed="1"/>
-    <w:lsdException w:name="Body Text Indent 2" w:semiHidden="1" w:unhideWhenUsed="1"/>
-    <w:lsdException w:name="Body Text Indent 3" w:semiHidden="1" w:unhideWhenUsed="1"/>
-    <w:lsdException w:name="Block Text" w:semiHidden="1" w:unhideWhenUsed="1"/>
-    <w:lsdException w:name="Hyperlink" w:semiHidden="1" w:unhideWhenUsed="1"/>
-    <w:lsdException w:name="FollowedHyperlink" w:semiHidden="1" w:unhideWhenUsed="1"/>
-    <w:lsdException w:name="Strong" w:uiPriority="22" w:qFormat="1"/>
-    <w:lsdException w:name="Emphasis" w:uiPriority="20" w:qFormat="1"/>
-    <w:lsdException w:name="Document Map" w:semiHidden="1" w:unhideWhenUsed="1"/>
-    <w:lsdException w:name="Plain Text" w:semiHidden="1" w:unhideWhenUsed="1"/>
-    <w:lsdException w:name="E-mail Signature" w:semiHidden="1" w:unhideWhenUsed="1"/>
-    <w:lsdException w:name="HTML Top of Form" w:semiHidden="1" w:unhideWhenUsed="1"/>
-    <w:lsdException w:name="HTML Bottom of Form" w:semiHidden="1" w:unhideWhenUsed="1"/>
-    <w:lsdException w:name="Normal (Web)" w:semiHidden="1" w:unhideWhenUsed="1"/>
-    <w:lsdException w:name="HTML Acronym" w:semiHidden="1" w:unhideWhenUsed="1"/>
-    <w:lsdException w:name="HTML Address" w:semiHidden="1" w:unhideWhenUsed="1"/>
-    <w:lsdException w:name="HTML Cite" w:semiHidden="1" w:unhideWhenUsed="1"/>
-    <w:lsdException w:name="HTML Code" w:semiHidden="1" w:unhideWhenUsed="1"/>
-    <w:lsdException w:name="HTML Definition" w:semiHidden="1" w:unhideWhenUsed="1"/>
-    <w:lsdException w:name="HTML Keyboard" w:semiHidden="1" w:unhideWhenUsed="1"/>
-    <w:lsdException w:name="HTML Preformatted" w:semiHidden="1" w:unhideWhenUsed="1"/>
-    <w:lsdException w:name="HTML Sample" w:semiHidden="1" w:unhideWhenUsed="1"/>
-    <w:lsdException w:name="HTML Typewriter" w:semiHidden="1" w:unhideWhenUsed="1"/>
-    <w:lsdException w:name="HTML Variable" w:semiHidden="1" w:unhideWhenUsed="1"/>
-    <w:lsdException w:name="Normal Table" w:semiHidden="1" w:unhideWhenUsed="1"/>
-    <w:lsdException w:name="annotation subject" w:semiHidden="1" w:unhideWhenUsed="1"/>
-    <w:lsdException w:name="No List" w:semiHidden="1" w:unhideWhenUsed="1"/>
-    <w:lsdException w:name="Outline List 1" w:semiHidden="1" w:unhideWhenUsed="1"/>
-    <w:lsdException w:name="Outline List 2" w:semiHidden="1" w:unhideWhenUsed="1"/>
-    <w:lsdException w:name="Outline List 3" w:semiHidden="1" w:unhideWhenUsed="1"/>
-    <w:lsdException w:name="Table Simple 1" w:semiHidden="1" w:unhideWhenUsed="1"/>
-    <w:lsdException w:name="Table Simple 2" w:semiHidden="1" w:unhideWhenUsed="1"/>
-    <w:lsdException w:name="Table Simple 3" w:semiHidden="1" w:unhideWhenUsed="1"/>
-    <w:lsdException w:name="Table Classic 1" w:semiHidden="1" w:unhideWhenUsed="1"/>
-    <w:lsdException w:name="Table Classic 2" w:semiHidden="1" w:unhideWhenUsed="1"/>
-    <w:lsdException w:name="Table Classic 3" w:semiHidden="1" w:unhideWhenUsed="1"/>
-    <w:lsdException w:name="Table Classic 4" w:semiHidden="1" w:unhideWhenUsed="1"/>
-    <w:lsdException w:name="Table Colorful 1" w:semiHidden="1" w:unhideWhenUsed="1"/>
-    <w:lsdException w:name="Table Colorful 2" w:semiHidden="1" w:unhideWhenUsed="1"/>
-    <w:lsdException w:name="Table Colorful 3" w:semiHidden="1" w:unhideWhenUsed="1"/>
-    <w:lsdException w:name="Table Columns 1" w:semiHidden="1" w:unhideWhenUsed="1"/>
-    <w:lsdException w:name="Table Columns 2" w:semiHidden="1" w:unhideWhenUsed="1"/>
-    <w:lsdException w:name="Table Columns 3" w:semiHidden="1" w:unhideWhenUsed="1"/>
-    <w:lsdException w:name="Table Columns 4" w:semiHidden="1" w:unhideWhenUsed="1"/>
-    <w:lsdException w:name="Table Columns 5" w:semiHidden="1" w:unhideWhenUsed="1"/>
-    <w:lsdException w:name="Table Grid 1" w:semiHidden="1" w:unhideWhenUsed="1"/>
-    <w:lsdException w:name="Table Grid 2" w:semiHidden="1" w:unhideWhenUsed="1"/>
-    <w:lsdException w:name="Table Grid 3" w:semiHidden="1" w:unhideWhenUsed="1"/>
-    <w:lsdException w:name="Table Grid 4" w:semiHidden="1" w:unhideWhenUsed="1"/>
-    <w:lsdException w:name="Table Grid 5" w:semiHidden="1" w:unhideWhenUsed="1"/>
-    <w:lsdException w:name="Table Grid 6" w:semiHidden="1" w:unhideWhenUsed="1"/>
-    <w:lsdException w:name="Table Grid 7" w:semiHidden="1" w:unhideWhenUsed="1"/>
-    <w:lsdException w:name="Table Grid 8" w:semiHidden="1" w:unhideWhenUsed="1"/>
-    <w:lsdException w:name="Table List 1" w:semiHidden="1" w:unhideWhenUsed="1"/>
-    <w:lsdException w:name="Table List 2" w:semiHidden="1" w:unhideWhenUsed="1"/>
-    <w:lsdException w:name="Table List 3" w:semiHidden="1" w:unhideWhenUsed="1"/>
-    <w:lsdException w:name="Table List 4" w:semiHidden="1" w:unhideWhenUsed="1"/>
-    <w:lsdException w:name="Table List 5" w:semiHidden="1" w:unhideWhenUsed="1"/>
-    <w:lsdException w:name="Table List 6" w:semiHidden="1" w:unhideWhenUsed="1"/>
-    <w:lsdException w:name="Table List 7" w:semiHidden="1" w:unhideWhenUsed="1"/>
-    <w:lsdException w:name="Table List 8" w:semiHidden="1" w:unhideWhenUsed="1"/>
-    <w:lsdException w:name="Table 3D effects 1" w:semiHidden="1" w:unhideWhenUsed="1"/>
-    <w:lsdException w:name="Table 3D effects 2" w:semiHidden="1" w:unhideWhenUsed="1"/>
-    <w:lsdException w:name="Table 3D effects 3" w:semiHidden="1" w:unhideWhenUsed="1"/>
-    <w:lsdException w:name="Table Contemporary" w:semiHidden="1" w:unhideWhenUsed="1"/>
-    <w:lsdException w:name="Table Elegant" w:semiHidden="1" w:unhideWhenUsed="1"/>
-    <w:lsdException w:name="Table Professional" w:semiHidden="1" w:unhideWhenUsed="1"/>
-    <w:lsdException w:name="Table Subtle 1" w:semiHidden="1" w:unhideWhenUsed="1"/>
-    <w:lsdException w:name="Table Subtle 2" w:semiHidden="1" w:unhideWhenUsed="1"/>
-    <w:lsdException w:name="Table Web 1" w:semiHidden="1" w:unhideWhenUsed="1"/>
-    <w:lsdException w:name="Table Web 2" w:semiHidden="1" w:unhideWhenUsed="1"/>
-    <w:lsdException w:name="Table Web 3" w:semiHidden="1" w:unhideWhenUsed="1"/>
-    <w:lsdException w:name="Balloon Text" w:semiHidden="1" w:unhideWhenUsed="1"/>
-    <w:lsdException w:name="Table Grid" w:uiPriority="39"/>
-    <w:lsdException w:name="Table Theme" w:semiHidden="1" w:unhideWhenUsed="1"/>
-    <w:lsdException w:name="Placeholder Text" w:semiHidden="1"/>
-    <w:lsdException w:name="No Spacing" w:uiPriority="1" w:qFormat="1"/>
-    <w:lsdException w:name="Light Shading" w:uiPriority="60"/>
-    <w:lsdException w:name="Light List" w:uiPriority="61"/>
-    <w:lsdException w:name="Light Grid" w:uiPriority="62"/>
-    <w:lsdException w:name="Medium Shading 1" w:uiPriority="63"/>
-    <w:lsdException w:name="Medium Shading 2" w:uiPriority="64"/>
-    <w:lsdException w:name="Medium List 1" w:uiPriority="65"/>
-    <w:lsdException w:name="Medium List 2" w:uiPriority="66"/>
-    <w:lsdException w:name="Medium Grid 1" w:uiPriority="67"/>
-    <w:lsdException w:name="Medium Grid 2" w:uiPriority="68"/>
-    <w:lsdException w:name="Medium Grid 3" w:uiPriority="69"/>
-    <w:lsdException w:name="Dark List" w:uiPriority="70"/>
-    <w:lsdException w:name="Colorful Shading" w:uiPriority="71"/>
-    <w:lsdException w:name="Colorful List" w:uiPriority="72"/>
-    <w:lsdException w:name="Colorful Grid" w:uiPriority="73"/>
-    <w:lsdException w:name="Light Shading Accent 1" w:uiPriority="60"/>
-    <w:lsdException w:name="Light List Accent 1" w:uiPriority="61"/>
-    <w:lsdException w:name="Light Grid Accent 1" w:uiPriority="62"/>
-    <w:lsdException w:name="Medium Shading 1 Accent 1" w:uiPriority="63"/>
-    <w:lsdException w:name="Medium Shading 2 Accent 1" w:uiPriority="64"/>
-    <w:lsdException w:name="Medium List 1 Accent 1" w:uiPriority="65"/>
-    <w:lsdException w:name="Revision" w:semiHidden="1"/>
-    <w:lsdException w:name="List Paragraph" w:uiPriority="34" w:qFormat="1"/>
-    <w:lsdException w:name="Quote" w:uiPriority="29" w:qFormat="1"/>
-    <w:lsdException w:name="Intense Quote" w:uiPriority="30" w:qFormat="1"/>
-    <w:lsdException w:name="Medium List 2 Accent 1" w:uiPriority="66"/>
-    <w:lsdException w:name="Medium Grid 1 Accent 1" w:uiPriority="67"/>
-    <w:lsdException w:name="Medium Grid 2 Accent 1" w:uiPriority="68"/>
-    <w:lsdException w:name="Medium Grid 3 Accent 1" w:uiPriority="69"/>
-    <w:lsdException w:name="Dark List Accent 1" w:uiPriority="70"/>
-    <w:lsdException w:name="Colorful Shading Accent 1" w:uiPriority="71"/>
-    <w:lsdException w:name="Colorful List Accent 1" w:uiPriority="72"/>
-    <w:lsdException w:name="Colorful Grid Accent 1" w:uiPriority="73"/>
-    <w:lsdException w:name="Light Shading Accent 2" w:uiPriority="60"/>
-    <w:lsdException w:name="Light List Accent 2" w:uiPriority="61"/>
-    <w:lsdException w:name="Light Grid Accent 2" w:uiPriority="62"/>
-    <w:lsdException w:name="Medium Shading 1 Accent 2" w:uiPriority="63"/>
-    <w:lsdException w:name="Medium Shading 2 Accent 2" w:uiPriority="64"/>
-    <w:lsdException w:name="Medium List 1 Accent 2" w:uiPriority="65"/>
-    <w:lsdException w:name="Medium List 2 Accent 2" w:uiPriority="66"/>
-    <w:lsdException w:name="Medium Grid 1 Accent 2" w:uiPriority="67"/>
-    <w:lsdException w:name="Medium Grid 2 Accent 2" w:uiPriority="68"/>
-    <w:lsdException w:name="Medium Grid 3 Accent 2" w:uiPriority="69"/>
-    <w:lsdException w:name="Dark List Accent 2" w:uiPriority="70"/>
-    <w:lsdException w:name="Colorful Shading Accent 2" w:uiPriority="71"/>
-    <w:lsdException w:name="Colorful List Accent 2" w:uiPriority="72"/>
-    <w:lsdException w:name="Colorful Grid Accent 2" w:uiPriority="73"/>
-    <w:lsdException w:name="Light Shading Accent 3" w:uiPriority="60"/>
-    <w:lsdException w:name="Light List Accent 3" w:uiPriority="61"/>
-    <w:lsdException w:name="Light Grid Accent 3" w:uiPriority="62"/>
-    <w:lsdException w:name="Medium Shading 1 Accent 3" w:uiPriority="63"/>
-    <w:lsdException w:name="Medium Shading 2 Accent 3" w:uiPriority="64"/>
-    <w:lsdException w:name="Medium List 1 Accent 3" w:uiPriority="65"/>
-    <w:lsdException w:name="Medium List 2 Accent 3" w:uiPriority="66"/>
-    <w:lsdException w:name="Medium Grid 1 Accent 3" w:uiPriority="67"/>
-    <w:lsdException w:name="Medium Grid 2 Accent 3" w:uiPriority="68"/>
-    <w:lsdException w:name="Medium Grid 3 Accent 3" w:uiPriority="69"/>
-    <w:lsdException w:name="Dark List Accent 3" w:uiPriority="70"/>
-    <w:lsdException w:name="Colorful Shading Accent 3" w:uiPriority="71"/>
-    <w:lsdException w:name="Colorful List Accent 3" w:uiPriority="72"/>
-    <w:lsdException w:name="Colorful Grid Accent 3" w:uiPriority="73"/>
-    <w:lsdException w:name="Light Shading Accent 4" w:uiPriority="60"/>
-    <w:lsdException w:name="Light List Accent 4" w:uiPriority="61"/>
-    <w:lsdException w:name="Light Grid Accent 4" w:uiPriority="62"/>
-    <w:lsdException w:name="Medium Shading 1 Accent 4" w:uiPriority="63"/>
-    <w:lsdException w:name="Medium Shading 2 Accent 4" w:uiPriority="64"/>
-    <w:lsdException w:name="Medium List 1 Accent 4" w:uiPriority="65"/>
-    <w:lsdException w:name="Medium List 2 Accent 4" w:uiPriority="66"/>
-    <w:lsdException w:name="Medium Grid 1 Accent 4" w:uiPriority="67"/>
-    <w:lsdException w:name="Medium Grid 2 Accent 4" w:uiPriority="68"/>
-    <w:lsdException w:name="Medium Grid 3 Accent 4" w:uiPriority="69"/>
-    <w:lsdException w:name="Dark List Accent 4" w:uiPriority="70"/>
-    <w:lsdException w:name="Colorful Shading Accent 4" w:uiPriority="71"/>
-    <w:lsdException w:name="Colorful List Accent 4" w:uiPriority="72"/>
-    <w:lsdException w:name="Colorful Grid Accent 4" w:uiPriority="73"/>
-    <w:lsdException w:name="Light Shading Accent 5" w:uiPriority="60"/>
-    <w:lsdException w:name="Light List Accent 5" w:uiPriority="61"/>
-    <w:lsdException w:name="Light Grid Accent 5" w:uiPriority="62"/>
-    <w:lsdException w:name="Medium Shading 1 Accent 5" w:uiPriority="63"/>
-    <w:lsdException w:name="Medium Shading 2 Accent 5" w:uiPriority="64"/>
-    <w:lsdException w:name="Medium List 1 Accent 5" w:uiPriority="65"/>
-    <w:lsdException w:name="Medium List 2 Accent 5" w:uiPriority="66"/>
-    <w:lsdException w:name="Medium Grid 1 Accent 5" w:uiPriority="67"/>
-    <w:lsdException w:name="Medium Grid 2 Accent 5" w:uiPriority="68"/>
-    <w:lsdException w:name="Medium Grid 3 Accent 5" w:uiPriority="69"/>
-    <w:lsdException w:name="Dark List Accent 5" w:uiPriority="70"/>
-    <w:lsdException w:name="Colorful Shading Accent 5" w:uiPriority="71"/>
-    <w:lsdException w:name="Colorful List Accent 5" w:uiPriority="72"/>
-    <w:lsdException w:name="Colorful Grid Accent 5" w:uiPriority="73"/>
-    <w:lsdException w:name="Light Shading Accent 6" w:uiPriority="60"/>
-    <w:lsdException w:name="Light List Accent 6" w:uiPriority="61"/>
-    <w:lsdException w:name="Light Grid Accent 6" w:uiPriority="62"/>
-    <w:lsdException w:name="Medium Shading 1 Accent 6" w:uiPriority="63"/>
-    <w:lsdException w:name="Medium Shading 2 Accent 6" w:uiPriority="64"/>
-    <w:lsdException w:name="Medium List 1 Accent 6" w:uiPriority="65"/>
-    <w:lsdException w:name="Medium List 2 Accent 6" w:uiPriority="66"/>
-    <w:lsdException w:name="Medium Grid 1 Accent 6" w:uiPriority="67"/>
-    <w:lsdException w:name="Medium Grid 2 Accent 6" w:uiPriority="68"/>
-    <w:lsdException w:name="Medium Grid 3 Accent 6" w:uiPriority="69"/>
-    <w:lsdException w:name="Dark List Accent 6" w:uiPriority="70"/>
-    <w:lsdException w:name="Colorful Shading Accent 6" w:uiPriority="71"/>
-    <w:lsdException w:name="Colorful List Accent 6" w:uiPriority="72"/>
-    <w:lsdException w:name="Colorful Grid Accent 6" w:uiPriority="73"/>
-    <w:lsdException w:name="Subtle Emphasis" w:uiPriority="19" w:qFormat="1"/>
-    <w:lsdException w:name="Intense Emphasis" w:uiPriority="21" w:qFormat="1"/>
-    <w:lsdException w:name="Subtle Reference" w:uiPriority="31" w:qFormat="1"/>
-    <w:lsdException w:name="Intense Reference" w:uiPriority="32" w:qFormat="1"/>
-    <w:lsdException w:name="Book Title" w:uiPriority="33" w:qFormat="1"/>
-    <w:lsdException w:name="Bibliography" w:semiHidden="1" w:uiPriority="37" w:unhideWhenUsed="1"/>
-    <w:lsdException w:name="TOC Heading" w:semiHidden="1" w:uiPriority="39" w:unhideWhenUsed="1" w:qFormat="1"/>
-    <w:lsdException w:name="Plain Table 1" w:uiPriority="41"/>
-    <w:lsdException w:name="Plain Table 2" w:uiPriority="42"/>
-    <w:lsdException w:name="Plain Table 3" w:uiPriority="43"/>
-    <w:lsdException w:name="Plain Table 4" w:uiPriority="44"/>
-    <w:lsdException w:name="Plain Table 5" w:uiPriority="45"/>
-    <w:lsdException w:name="Grid Table Light" w:uiPriority="40"/>
-    <w:lsdException w:name="Grid Table 1 Light" w:uiPriority="46"/>
-    <w:lsdException w:name="Grid Table 2" w:uiPriority="47"/>
-    <w:lsdException w:name="Grid Table 3" w:uiPriority="48"/>
-    <w:lsdException w:name="Grid Table 4" w:uiPriority="49"/>
-    <w:lsdException w:name="Grid Table 5 Dark" w:uiPriority="50"/>
-    <w:lsdException w:name="Grid Table 6 Colorful" w:uiPriority="51"/>
-    <w:lsdException w:name="Grid Table 7 Colorful" w:uiPriority="52"/>
-    <w:lsdException w:name="Grid Table 1 Light Accent 1" w:uiPriority="46"/>
-    <w:lsdException w:name="Grid Table 2 Accent 1" w:uiPriority="47"/>
-    <w:lsdException w:name="Grid Table 3 Accent 1" w:uiPriority="48"/>
-    <w:lsdException w:name="Grid Table 4 Accent 1" w:uiPriority="49"/>
-    <w:lsdException w:name="Grid Table 5 Dark Accent 1" w:uiPriority="50"/>
-    <w:lsdException w:name="Grid Table 6 Colorful Accent 1" w:uiPriority="51"/>
-    <w:lsdException w:name="Grid Table 7 Colorful Accent 1" w:uiPriority="52"/>
-    <w:lsdException w:name="Grid Table 1 Light Accent 2" w:uiPriority="46"/>
-    <w:lsdException w:name="Grid Table 2 Accent 2" w:uiPriority="47"/>
-    <w:lsdException w:name="Grid Table 3 Accent 2" w:uiPriority="48"/>
-    <w:lsdException w:name="Grid Table 4 Accent 2" w:uiPriority="49"/>
-    <w:lsdException w:name="Grid Table 5 Dark Accent 2" w:uiPriority="50"/>
-    <w:lsdException w:name="Grid Table 6 Colorful Accent 2" w:uiPriority="51"/>
-    <w:lsdException w:name="Grid Table 7 Colorful Accent 2" w:uiPriority="52"/>
-    <w:lsdException w:name="Grid Table 1 Light Accent 3" w:uiPriority="46"/>
-    <w:lsdException w:name="Grid Table 2 Accent 3" w:uiPriority="47"/>
-    <w:lsdException w:name="Grid Table 3 Accent 3" w:uiPriority="48"/>
-    <w:lsdException w:name="Grid Table 4 Accent 3" w:uiPriority="49"/>
-    <w:lsdException w:name="Grid Table 5 Dark Accent 3" w:uiPriority="50"/>
-    <w:lsdException w:name="Grid Table 6 Colorful Accent 3" w:uiPriority="51"/>
-    <w:lsdException w:name="Grid Table 7 Colorful Accent 3" w:uiPriority="52"/>
-    <w:lsdException w:name="Grid Table 1 Light Accent 4" w:uiPriority="46"/>
-    <w:lsdException w:name="Grid Table 2 Accent 4" w:uiPriority="47"/>
-    <w:lsdException w:name="Grid Table 3 Accent 4" w:uiPriority="48"/>
-    <w:lsdException w:name="Grid Table 4 Accent 4" w:uiPriority="49"/>
-    <w:lsdException w:name="Grid Table 5 Dark Accent 4" w:uiPriority="50"/>
-    <w:lsdException w:name="Grid Table 6 Colorful Accent 4" w:uiPriority="51"/>
-    <w:lsdException w:name="Grid Table 7 Colorful Accent 4" w:uiPriority="52"/>
-    <w:lsdException w:name="Grid Table 1 Light Accent 5" w:uiPriority="46"/>
-    <w:lsdException w:name="Grid Table 2 Accent 5" w:uiPriority="47"/>
-    <w:lsdException w:name="Grid Table 3 Accent 5" w:uiPriority="48"/>
-    <w:lsdException w:name="Grid Table 4 Accent 5" w:uiPriority="49"/>
-    <w:lsdException w:name="Grid Table 5 Dark Accent 5" w:uiPriority="50"/>
-    <w:lsdException w:name="Grid Table 6 Colorful Accent 5" w:uiPriority="51"/>
-    <w:lsdException w:name="Grid Table 7 Colorful Accent 5" w:uiPriority="52"/>
-    <w:lsdException w:name="Grid Table 1 Light Accent 6" w:uiPriority="46"/>
-    <w:lsdException w:name="Grid Table 2 Accent 6" w:uiPriority="47"/>
-    <w:lsdException w:name="Grid Table 3 Accent 6" w:uiPriority="48"/>
-    <w:lsdException w:name="Grid Table 4 Accent 6" w:uiPriority="49"/>
-    <w:lsdException w:name="Grid Table 5 Dark Accent 6" w:uiPriority="50"/>
-    <w:lsdException w:name="Grid Table 6 Colorful Accent 6" w:uiPriority="51"/>
-    <w:lsdException w:name="Grid Table 7 Colorful Accent 6" w:uiPriority="52"/>
-    <w:lsdException w:name="List Table 1 Light" w:uiPriority="46"/>
-    <w:lsdException w:name="List Table 2" w:uiPriority="47"/>
-    <w:lsdException w:name="List Table 3" w:uiPriority="48"/>
-    <w:lsdException w:name="List Table 4" w:uiPriority="49"/>
-    <w:lsdException w:name="List Table 5 Dark" w:uiPriority="50"/>
-    <w:lsdException w:name="List Table 6 Colorful" w:uiPriority="51"/>
-    <w:lsdException w:name="List Table 7 Colorful" w:uiPriority="52"/>
-    <w:lsdException w:name="List Table 1 Light Accent 1" w:uiPriority="46"/>
-    <w:lsdException w:name="List Table 2 Accent 1" w:uiPriority="47"/>
-    <w:lsdException w:name="List Table 3 Accent 1" w:uiPriority="48"/>
-    <w:lsdException w:name="List Table 4 Accent 1" w:uiPriority="49"/>
-    <w:lsdException w:name="List Table 5 Dark Accent 1" w:uiPriority="50"/>
-    <w:lsdException w:name="List Table 6 Colorful Accent 1" w:uiPriority="51"/>
-    <w:lsdException w:name="List Table 7 Colorful Accent 1" w:uiPriority="52"/>
-    <w:lsdException w:name="List Table 1 Light Accent 2" w:uiPriority="46"/>
-    <w:lsdException w:name="List Table 2 Accent 2" w:uiPriority="47"/>
-    <w:lsdException w:name="List Table 3 Accent 2" w:uiPriority="48"/>
-    <w:lsdException w:name="List Table 4 Accent 2" w:uiPriority="49"/>
-    <w:lsdException w:name="List Table 5 Dark Accent 2" w:uiPriority="50"/>
-    <w:lsdException w:name="List Table 6 Colorful Accent 2" w:uiPriority="51"/>
-    <w:lsdException w:name="List Table 7 Colorful Accent 2" w:uiPriority="52"/>
-    <w:lsdException w:name="List Table 1 Light Accent 3" w:uiPriority="46"/>
-    <w:lsdException w:name="List Table 2 Accent 3" w:uiPriority="47"/>
-    <w:lsdException w:name="List Table 3 Accent 3" w:uiPriority="48"/>
-    <w:lsdException w:name="List Table 4 Accent 3" w:uiPriority="49"/>
-    <w:lsdException w:name="List Table 5 Dark Accent 3" w:uiPriority="50"/>
-    <w:lsdException w:name="List Table 6 Colorful Accent 3" w:uiPriority="51"/>
-    <w:lsdException w:name="List Table 7 Colorful Accent 3" w:uiPriority="52"/>
-    <w:lsdException w:name="List Table 1 Light Accent 4" w:uiPriority="46"/>
-    <w:lsdException w:name="List Table 2 Accent 4" w:uiPriority="47"/>
-    <w:lsdException w:name="List Table 3 Accent 4" w:uiPriority="48"/>
-    <w:lsdException w:name="List Table 4 Accent 4" w:uiPriority="49"/>
-    <w:lsdException w:name="List Table 5 Dark Accent 4" w:uiPriority="50"/>
-    <w:lsdException w:name="List Table 6 Colorful Accent 4" w:uiPriority="51"/>
-    <w:lsdException w:name="List Table 7 Colorful Accent 4" w:uiPriority="52"/>
-    <w:lsdException w:name="List Table 1 Light Accent 5" w:uiPriority="46"/>
-    <w:lsdException w:name="List Table 2 Accent 5" w:uiPriority="47"/>
-    <w:lsdException w:name="List Table 3 Accent 5" w:uiPriority="48"/>
-    <w:lsdException w:name="List Table 4 Accent 5" w:uiPriority="49"/>
-    <w:lsdException w:name="List Table 5 Dark Accent 5" w:uiPriority="50"/>
-    <w:lsdException w:name="List Table 6 Colorful Accent 5" w:uiPriority="51"/>
-    <w:lsdException w:name="List Table 7 Colorful Accent 5" w:uiPriority="52"/>
-    <w:lsdException w:name="List Table 1 Light Accent 6" w:uiPriority="46"/>
-    <w:lsdException w:name="List Table 2 Accent 6" w:uiPriority="47"/>
-    <w:lsdException w:name="List Table 3 Accent 6" w:uiPriority="48"/>
-    <w:lsdException w:name="List Table 4 Accent 6" w:uiPriority="49"/>
-    <w:lsdException w:name="List Table 5 Dark Accent 6" w:uiPriority="50"/>
-    <w:lsdException w:name="List Table 6 Colorful Accent 6" w:uiPriority="51"/>
-    <w:lsdException w:name="List Table 7 Colorful Accent 6" w:uiPriority="52"/>
+  <w:latentStyles w:defLockedState="0" w:defUIPriority="99" w:defSemiHidden="1" w:defUnhideWhenUsed="1" w:defQFormat="0" w:count="267">
+    <w:lsdException w:name="Normal" w:semiHidden="0" w:uiPriority="0" w:unhideWhenUsed="0" w:qFormat="1"/>
+    <w:lsdException w:name="heading 1" w:semiHidden="0" w:uiPriority="9" w:unhideWhenUsed="0" w:qFormat="1"/>
+    <w:lsdException w:name="heading 2" w:uiPriority="9" w:qFormat="1"/>
+    <w:lsdException w:name="heading 3" w:uiPriority="9" w:qFormat="1"/>
+    <w:lsdException w:name="heading 4" w:uiPriority="9" w:qFormat="1"/>
+    <w:lsdException w:name="heading 5" w:uiPriority="9" w:qFormat="1"/>
+    <w:lsdException w:name="heading 6" w:uiPriority="9" w:qFormat="1"/>
+    <w:lsdException w:name="heading 7" w:uiPriority="9" w:qFormat="1"/>
+    <w:lsdException w:name="heading 8" w:uiPriority="9" w:qFormat="1"/>
+    <w:lsdException w:name="heading 9" w:uiPriority="9" w:qFormat="1"/>
+    <w:lsdException w:name="toc 1" w:uiPriority="39"/>
+    <w:lsdException w:name="toc 2" w:uiPriority="39"/>
+    <w:lsdException w:name="toc 3" w:uiPriority="39"/>
+    <w:lsdException w:name="toc 4" w:uiPriority="39"/>
+    <w:lsdException w:name="toc 5" w:uiPriority="39"/>
+    <w:lsdException w:name="toc 6" w:uiPriority="39"/>
+    <w:lsdException w:name="toc 7" w:uiPriority="39"/>
+    <w:lsdException w:name="toc 8" w:uiPriority="39"/>
+    <w:lsdException w:name="toc 9" w:uiPriority="39"/>
+    <w:lsdException w:name="footer" w:uiPriority="0"/>
+    <w:lsdException w:name="caption" w:uiPriority="35" w:qFormat="1"/>
+    <w:lsdException w:name="Title" w:semiHidden="0" w:uiPriority="10" w:unhideWhenUsed="0" w:qFormat="1"/>
+    <w:lsdException w:name="Default Paragraph Font" w:uiPriority="1"/>
+    <w:lsdException w:name="Subtitle" w:semiHidden="0" w:uiPriority="11" w:unhideWhenUsed="0" w:qFormat="1"/>
+    <w:lsdException w:name="Strong" w:semiHidden="0" w:uiPriority="22" w:unhideWhenUsed="0" w:qFormat="1"/>
+    <w:lsdException w:name="Emphasis" w:semiHidden="0" w:uiPriority="20" w:unhideWhenUsed="0" w:qFormat="1"/>
+    <w:lsdException w:name="Table Grid" w:semiHidden="0" w:uiPriority="39" w:unhideWhenUsed="0"/>
+    <w:lsdException w:name="Placeholder Text" w:unhideWhenUsed="0"/>
+    <w:lsdException w:name="No Spacing" w:semiHidden="0" w:uiPriority="1" w:unhideWhenUsed="0" w:qFormat="1"/>
+    <w:lsdException w:name="Light Shading" w:semiHidden="0" w:uiPriority="60" w:unhideWhenUsed="0"/>
+    <w:lsdException w:name="Light List" w:semiHidden="0" w:uiPriority="61" w:unhideWhenUsed="0"/>
+    <w:lsdException w:name="Light Grid" w:semiHidden="0" w:uiPriority="62" w:unhideWhenUsed="0"/>
+    <w:lsdException w:name="Medium Shading 1" w:semiHidden="0" w:uiPriority="63" w:unhideWhenUsed="0"/>
+    <w:lsdException w:name="Medium Shading 2" w:semiHidden="0" w:uiPriority="64" w:unhideWhenUsed="0"/>
+    <w:lsdException w:name="Medium List 1" w:semiHidden="0" w:uiPriority="65" w:unhideWhenUsed="0"/>
+    <w:lsdException w:name="Medium List 2" w:semiHidden="0" w:uiPriority="66" w:unhideWhenUsed="0"/>
+    <w:lsdException w:name="Medium Grid 1" w:semiHidden="0" w:uiPriority="67" w:unhideWhenUsed="0"/>
+    <w:lsdException w:name="Medium Grid 2" w:semiHidden="0" w:uiPriority="68" w:unhideWhenUsed="0"/>
+    <w:lsdException w:name="Medium Grid 3" w:semiHidden="0" w:uiPriority="69" w:unhideWhenUsed="0"/>
+    <w:lsdException w:name="Dark List" w:semiHidden="0" w:uiPriority="70" w:unhideWhenUsed="0"/>
+    <w:lsdException w:name="Colorful Shading" w:semiHidden="0" w:uiPriority="71" w:unhideWhenUsed="0"/>
+    <w:lsdException w:name="Colorful List" w:semiHidden="0" w:uiPriority="72" w:unhideWhenUsed="0"/>
+    <w:lsdException w:name="Colorful Grid" w:semiHidden="0" w:uiPriority="73" w:unhideWhenUsed="0"/>
+    <w:lsdException w:name="Light Shading Accent 1" w:semiHidden="0" w:uiPriority="60" w:unhideWhenUsed="0"/>
+    <w:lsdException w:name="Light List Accent 1" w:semiHidden="0" w:uiPriority="61" w:unhideWhenUsed="0"/>
+    <w:lsdException w:name="Light Grid Accent 1" w:semiHidden="0" w:uiPriority="62" w:unhideWhenUsed="0"/>
+    <w:lsdException w:name="Medium Shading 1 Accent 1" w:semiHidden="0" w:uiPriority="63" w:unhideWhenUsed="0"/>
+    <w:lsdException w:name="Medium Shading 2 Accent 1" w:semiHidden="0" w:uiPriority="64" w:unhideWhenUsed="0"/>
+    <w:lsdException w:name="Medium List 1 Accent 1" w:semiHidden="0" w:uiPriority="65" w:unhideWhenUsed="0"/>
+    <w:lsdException w:name="Revision" w:unhideWhenUsed="0"/>
+    <w:lsdException w:name="List Paragraph" w:semiHidden="0" w:uiPriority="34" w:unhideWhenUsed="0" w:qFormat="1"/>
+    <w:lsdException w:name="Quote" w:semiHidden="0" w:uiPriority="29" w:unhideWhenUsed="0" w:qFormat="1"/>
+    <w:lsdException w:name="Intense Quote" w:semiHidden="0" w:uiPriority="30" w:unhideWhenUsed="0" w:qFormat="1"/>
+    <w:lsdException w:name="Medium List 2 Accent 1" w:semiHidden="0" w:uiPriority="66" w:unhideWhenUsed="0"/>
+    <w:lsdException w:name="Medium Grid 1 Accent 1" w:semiHidden="0" w:uiPriority="67" w:unhideWhenUsed="0"/>
+    <w:lsdException w:name="Medium Grid 2 Accent 1" w:semiHidden="0" w:uiPriority="68" w:unhideWhenUsed="0"/>
+    <w:lsdException w:name="Medium Grid 3 Accent 1" w:semiHidden="0" w:uiPriority="69" w:unhideWhenUsed="0"/>
+    <w:lsdException w:name="Dark List Accent 1" w:semiHidden="0" w:uiPriority="70" w:unhideWhenUsed="0"/>
+    <w:lsdException w:name="Colorful Shading Accent 1" w:semiHidden="0" w:uiPriority="71" w:unhideWhenUsed="0"/>
+    <w:lsdException w:name="Colorful List Accent 1" w:semiHidden="0" w:uiPriority="72" w:unhideWhenUsed="0"/>
+    <w:lsdException w:name="Colorful Grid Accent 1" w:semiHidden="0" w:uiPriority="73" w:unhideWhenUsed="0"/>
+    <w:lsdException w:name="Light Shading Accent 2" w:semiHidden="0" w:uiPriority="60" w:unhideWhenUsed="0"/>
+    <w:lsdException w:name="Light List Accent 2" w:semiHidden="0" w:uiPriority="61" w:unhideWhenUsed="0"/>
+    <w:lsdException w:name="Light Grid Accent 2" w:semiHidden="0" w:uiPriority="62" w:unhideWhenUsed="0"/>
+    <w:lsdException w:name="Medium Shading 1 Accent 2" w:semiHidden="0" w:uiPriority="63" w:unhideWhenUsed="0"/>
+    <w:lsdException w:name="Medium Shading 2 Accent 2" w:semiHidden="0" w:uiPriority="64" w:unhideWhenUsed="0"/>
+    <w:lsdException w:name="Medium List 1 Accent 2" w:semiHidden="0" w:uiPriority="65" w:unhideWhenUsed="0"/>
+    <w:lsdException w:name="Medium List 2 Accent 2" w:semiHidden="0" w:uiPriority="66" w:unhideWhenUsed="0"/>
+    <w:lsdException w:name="Medium Grid 1 Accent 2" w:semiHidden="0" w:uiPriority="67" w:unhideWhenUsed="0"/>
+    <w:lsdException w:name="Medium Grid 2 Accent 2" w:semiHidden="0" w:uiPriority="68" w:unhideWhenUsed="0"/>
+    <w:lsdException w:name="Medium Grid 3 Accent 2" w:semiHidden="0" w:uiPriority="69" w:unhideWhenUsed="0"/>
+    <w:lsdException w:name="Dark List Accent 2" w:semiHidden="0" w:uiPriority="70" w:unhideWhenUsed="0"/>
+    <w:lsdException w:name="Colorful Shading Accent 2" w:semiHidden="0" w:uiPriority="71" w:unhideWhenUsed="0"/>
+    <w:lsdException w:name="Colorful List Accent 2" w:semiHidden="0" w:uiPriority="72" w:unhideWhenUsed="0"/>
+    <w:lsdException w:name="Colorful Grid Accent 2" w:semiHidden="0" w:uiPriority="73" w:unhideWhenUsed="0"/>
+    <w:lsdException w:name="Light Shading Accent 3" w:semiHidden="0" w:uiPriority="60" w:unhideWhenUsed="0"/>
+    <w:lsdException w:name="Light List Accent 3" w:semiHidden="0" w:uiPriority="61" w:unhideWhenUsed="0"/>
+    <w:lsdException w:name="Light Grid Accent 3" w:semiHidden="0" w:uiPriority="62" w:unhideWhenUsed="0"/>
+    <w:lsdException w:name="Medium Shading 1 Accent 3" w:semiHidden="0" w:uiPriority="63" w:unhideWhenUsed="0"/>
+    <w:lsdException w:name="Medium Shading 2 Accent 3" w:semiHidden="0" w:uiPriority="64" w:unhideWhenUsed="0"/>
+    <w:lsdException w:name="Medium List 1 Accent 3" w:semiHidden="0" w:uiPriority="65" w:unhideWhenUsed="0"/>
+    <w:lsdException w:name="Medium List 2 Accent 3" w:semiHidden="0" w:uiPriority="66" w:unhideWhenUsed="0"/>
+    <w:lsdException w:name="Medium Grid 1 Accent 3" w:semiHidden="0" w:uiPriority="67" w:unhideWhenUsed="0"/>
+    <w:lsdException w:name="Medium Grid 2 Accent 3" w:semiHidden="0" w:uiPriority="68" w:unhideWhenUsed="0"/>
+    <w:lsdException w:name="Medium Grid 3 Accent 3" w:semiHidden="0" w:uiPriority="69" w:unhideWhenUsed="0"/>
+    <w:lsdException w:name="Dark List Accent 3" w:semiHidden="0" w:uiPriority="70" w:unhideWhenUsed="0"/>
+    <w:lsdException w:name="Colorful Shading Accent 3" w:semiHidden="0" w:uiPriority="71" w:unhideWhenUsed="0"/>
+    <w:lsdException w:name="Colorful List Accent 3" w:semiHidden="0" w:uiPriority="72" w:unhideWhenUsed="0"/>
+    <w:lsdException w:name="Colorful Grid Accent 3" w:semiHidden="0" w:uiPriority="73" w:unhideWhenUsed="0"/>
+    <w:lsdException w:name="Light Shading Accent 4" w:semiHidden="0" w:uiPriority="60" w:unhideWhenUsed="0"/>
+    <w:lsdException w:name="Light List Accent 4" w:semiHidden="0" w:uiPriority="61" w:unhideWhenUsed="0"/>
+    <w:lsdException w:name="Light Grid Accent 4" w:semiHidden="0" w:uiPriority="62" w:unhideWhenUsed="0"/>
+    <w:lsdException w:name="Medium Shading 1 Accent 4" w:semiHidden="0" w:uiPriority="63" w:unhideWhenUsed="0"/>
+    <w:lsdException w:name="Medium Shading 2 Accent 4" w:semiHidden="0" w:uiPriority="64" w:unhideWhenUsed="0"/>
+    <w:lsdException w:name="Medium List 1 Accent 4" w:semiHidden="0" w:uiPriority="65" w:unhideWhenUsed="0"/>
+    <w:lsdException w:name="Medium List 2 Accent 4" w:semiHidden="0" w:uiPriority="66" w:unhideWhenUsed="0"/>
+    <w:lsdException w:name="Medium Grid 1 Accent 4" w:semiHidden="0" w:uiPriority="67" w:unhideWhenUsed="0"/>
+    <w:lsdException w:name="Medium Grid 2 Accent 4" w:semiHidden="0" w:uiPriority="68" w:unhideWhenUsed="0"/>
+    <w:lsdException w:name="Medium Grid 3 Accent 4" w:semiHidden="0" w:uiPriority="69" w:unhideWhenUsed="0"/>
+    <w:lsdException w:name="Dark List Accent 4" w:semiHidden="0" w:uiPriority="70" w:unhideWhenUsed="0"/>
+    <w:lsdException w:name="Colorful Shading Accent 4" w:semiHidden="0" w:uiPriority="71" w:unhideWhenUsed="0"/>
+    <w:lsdException w:name="Colorful List Accent 4" w:semiHidden="0" w:uiPriority="72" w:unhideWhenUsed="0"/>
+    <w:lsdException w:name="Colorful Grid Accent 4" w:semiHidden="0" w:uiPriority="73" w:unhideWhenUsed="0"/>
+    <w:lsdException w:name="Light Shading Accent 5" w:semiHidden="0" w:uiPriority="60" w:unhideWhenUsed="0"/>
+    <w:lsdException w:name="Light List Accent 5" w:semiHidden="0" w:uiPriority="61" w:unhideWhenUsed="0"/>
+    <w:lsdException w:name="Light Grid Accent 5" w:semiHidden="0" w:uiPriority="62" w:unhideWhenUsed="0"/>
+    <w:lsdException w:name="Medium Shading 1 Accent 5" w:semiHidden="0" w:uiPriority="63" w:unhideWhenUsed="0"/>
+    <w:lsdException w:name="Medium Shading 2 Accent 5" w:semiHidden="0" w:uiPriority="64" w:unhideWhenUsed="0"/>
+    <w:lsdException w:name="Medium List 1 Accent 5" w:semiHidden="0" w:uiPriority="65" w:unhideWhenUsed="0"/>
+    <w:lsdException w:name="Medium List 2 Accent 5" w:semiHidden="0" w:uiPriority="66" w:unhideWhenUsed="0"/>
+    <w:lsdException w:name="Medium Grid 1 Accent 5" w:semiHidden="0" w:uiPriority="67" w:unhideWhenUsed="0"/>
+    <w:lsdException w:name="Medium Grid 2 Accent 5" w:semiHidden="0" w:uiPriority="68" w:unhideWhenUsed="0"/>
+    <w:lsdException w:name="Medium Grid 3 Accent 5" w:semiHidden="0" w:uiPriority="69" w:unhideWhenUsed="0"/>
+    <w:lsdException w:name="Dark List Accent 5" w:semiHidden="0" w:uiPriority="70" w:unhideWhenUsed="0"/>
+    <w:lsdException w:name="Colorful Shading Accent 5" w:semiHidden="0" w:uiPriority="71" w:unhideWhenUsed="0"/>
+    <w:lsdException w:name="Colorful List Accent 5" w:semiHidden="0" w:uiPriority="72" w:unhideWhenUsed="0"/>
+    <w:lsdException w:name="Colorful Grid Accent 5" w:semiHidden="0" w:uiPriority="73" w:unhideWhenUsed="0"/>
+    <w:lsdException w:name="Light Shading Accent 6" w:semiHidden="0" w:uiPriority="60" w:unhideWhenUsed="0"/>
+    <w:lsdException w:name="Light List Accent 6" w:semiHidden="0" w:uiPriority="61" w:unhideWhenUsed="0"/>
+    <w:lsdException w:name="Light Grid Accent 6" w:semiHidden="0" w:uiPriority="62" w:unhideWhenUsed="0"/>
+    <w:lsdException w:name="Medium Shading 1 Accent 6" w:semiHidden="0" w:uiPriority="63" w:unhideWhenUsed="0"/>
+    <w:lsdException w:name="Medium Shading 2 Accent 6" w:semiHidden="0" w:uiPriority="64" w:unhideWhenUsed="0"/>
+    <w:lsdException w:name="Medium List 1 Accent 6" w:semiHidden="0" w:uiPriority="65" w:unhideWhenUsed="0"/>
+    <w:lsdException w:name="Medium List 2 Accent 6" w:semiHidden="0" w:uiPriority="66" w:unhideWhenUsed="0"/>
+    <w:lsdException w:name="Medium Grid 1 Accent 6" w:semiHidden="0" w:uiPriority="67" w:unhideWhenUsed="0"/>
+    <w:lsdException w:name="Medium Grid 2 Accent 6" w:semiHidden="0" w:uiPriority="68" w:unhideWhenUsed="0"/>
+    <w:lsdException w:name="Medium Grid 3 Accent 6" w:semiHidden="0" w:uiPriority="69" w:unhideWhenUsed="0"/>
+    <w:lsdException w:name="Dark List Accent 6" w:semiHidden="0" w:uiPriority="70" w:unhideWhenUsed="0"/>
+    <w:lsdException w:name="Colorful Shading Accent 6" w:semiHidden="0" w:uiPriority="71" w:unhideWhenUsed="0"/>
+    <w:lsdException w:name="Colorful List Accent 6" w:semiHidden="0" w:uiPriority="72" w:unhideWhenUsed="0"/>
+    <w:lsdException w:name="Colorful Grid Accent 6" w:semiHidden="0" w:uiPriority="73" w:unhideWhenUsed="0"/>
+    <w:lsdException w:name="Subtle Emphasis" w:semiHidden="0" w:uiPriority="19" w:unhideWhenUsed="0" w:qFormat="1"/>
+    <w:lsdException w:name="Intense Emphasis" w:semiHidden="0" w:uiPriority="21" w:unhideWhenUsed="0" w:qFormat="1"/>
+    <w:lsdException w:name="Subtle Reference" w:semiHidden="0" w:uiPriority="31" w:unhideWhenUsed="0" w:qFormat="1"/>
+    <w:lsdException w:name="Intense Reference" w:semiHidden="0" w:uiPriority="32" w:unhideWhenUsed="0" w:qFormat="1"/>
+    <w:lsdException w:name="Book Title" w:semiHidden="0" w:uiPriority="33" w:unhideWhenUsed="0" w:qFormat="1"/>
+    <w:lsdException w:name="Bibliography" w:uiPriority="37"/>
+    <w:lsdException w:name="TOC Heading" w:uiPriority="39" w:qFormat="1"/>
   </w:latentStyles>
   <w:style w:type="paragraph" w:default="1" w:styleId="Normal">
     <w:name w:val="Normal"/>
@@ -18906,6 +17903,7 @@
       <w:spacing w:after="0" w:line="240" w:lineRule="auto"/>
     </w:pPr>
     <w:tblPr>
+      <w:tblInd w:w="0" w:type="dxa"/>
       <w:tblBorders>
         <w:top w:val="single" w:sz="4" w:space="0" w:color="auto"/>
         <w:left w:val="single" w:sz="4" w:space="0" w:color="auto"/>
@@ -18914,6 +17912,12 @@
         <w:insideH w:val="single" w:sz="4" w:space="0" w:color="auto"/>
         <w:insideV w:val="single" w:sz="4" w:space="0" w:color="auto"/>
       </w:tblBorders>
+      <w:tblCellMar>
+        <w:top w:w="0" w:type="dxa"/>
+        <w:left w:w="108" w:type="dxa"/>
+        <w:bottom w:w="0" w:type="dxa"/>
+        <w:right w:w="108" w:type="dxa"/>
+      </w:tblCellMar>
     </w:tblPr>
   </w:style>
   <w:style w:type="paragraph" w:customStyle="1" w:styleId="ContactInfo">
@@ -19123,9 +18127,11 @@
       <w:szCs w:val="18"/>
     </w:rPr>
     <w:tblPr>
+      <w:tblInd w:w="0" w:type="dxa"/>
       <w:tblCellMar>
         <w:top w:w="144" w:type="dxa"/>
         <w:left w:w="0" w:type="dxa"/>
+        <w:bottom w:w="0" w:type="dxa"/>
         <w:right w:w="0" w:type="dxa"/>
       </w:tblCellMar>
     </w:tblPr>
@@ -19186,6 +18192,7 @@
     </w:pPr>
     <w:tblPr>
       <w:tblStyleRowBandSize w:val="1"/>
+      <w:tblInd w:w="0" w:type="dxa"/>
       <w:tblBorders>
         <w:top w:val="single" w:sz="4" w:space="0" w:color="BCB8AC" w:themeColor="text2" w:themeTint="66"/>
         <w:left w:val="single" w:sz="4" w:space="0" w:color="BCB8AC" w:themeColor="text2" w:themeTint="66"/>
@@ -19193,6 +18200,12 @@
         <w:right w:val="single" w:sz="4" w:space="0" w:color="BCB8AC" w:themeColor="text2" w:themeTint="66"/>
         <w:insideV w:val="single" w:sz="4" w:space="0" w:color="BCB8AC" w:themeColor="text2" w:themeTint="66"/>
       </w:tblBorders>
+      <w:tblCellMar>
+        <w:top w:w="0" w:type="dxa"/>
+        <w:left w:w="108" w:type="dxa"/>
+        <w:bottom w:w="0" w:type="dxa"/>
+        <w:right w:w="108" w:type="dxa"/>
+      </w:tblCellMar>
     </w:tblPr>
     <w:tblStylePr w:type="firstRow">
       <w:rPr>
@@ -19551,10 +18564,17 @@
     <w:tblPr>
       <w:tblStyleRowBandSize w:val="1"/>
       <w:tblStyleColBandSize w:val="1"/>
+      <w:tblInd w:w="0" w:type="dxa"/>
       <w:tblBorders>
         <w:top w:val="single" w:sz="4" w:space="0" w:color="7F7F7F" w:themeColor="text1" w:themeTint="80"/>
         <w:bottom w:val="single" w:sz="4" w:space="0" w:color="7F7F7F" w:themeColor="text1" w:themeTint="80"/>
       </w:tblBorders>
+      <w:tblCellMar>
+        <w:top w:w="0" w:type="dxa"/>
+        <w:left w:w="108" w:type="dxa"/>
+        <w:bottom w:w="0" w:type="dxa"/>
+        <w:right w:w="108" w:type="dxa"/>
+      </w:tblCellMar>
     </w:tblPr>
     <w:tblStylePr w:type="firstRow">
       <w:rPr>
@@ -19632,10 +18652,1342 @@
     <w:tblPr>
       <w:tblStyleRowBandSize w:val="1"/>
       <w:tblStyleColBandSize w:val="1"/>
+      <w:tblInd w:w="0" w:type="dxa"/>
       <w:tblBorders>
         <w:top w:val="single" w:sz="4" w:space="0" w:color="7F7F7F" w:themeColor="text1" w:themeTint="80"/>
         <w:bottom w:val="single" w:sz="4" w:space="0" w:color="7F7F7F" w:themeColor="text1" w:themeTint="80"/>
       </w:tblBorders>
+      <w:tblCellMar>
+        <w:top w:w="0" w:type="dxa"/>
+        <w:left w:w="108" w:type="dxa"/>
+        <w:bottom w:w="0" w:type="dxa"/>
+        <w:right w:w="108" w:type="dxa"/>
+      </w:tblCellMar>
+    </w:tblPr>
+    <w:tblStylePr w:type="firstRow">
+      <w:rPr>
+        <w:b/>
+        <w:bCs/>
+      </w:rPr>
+      <w:tblPr/>
+      <w:tcPr>
+        <w:tcBorders>
+          <w:bottom w:val="single" w:sz="4" w:space="0" w:color="7F7F7F" w:themeColor="text1" w:themeTint="80"/>
+        </w:tcBorders>
+      </w:tcPr>
+    </w:tblStylePr>
+    <w:tblStylePr w:type="lastRow">
+      <w:rPr>
+        <w:b/>
+        <w:bCs/>
+      </w:rPr>
+      <w:tblPr/>
+      <w:tcPr>
+        <w:tcBorders>
+          <w:top w:val="single" w:sz="4" w:space="0" w:color="7F7F7F" w:themeColor="text1" w:themeTint="80"/>
+        </w:tcBorders>
+      </w:tcPr>
+    </w:tblStylePr>
+    <w:tblStylePr w:type="firstCol">
+      <w:rPr>
+        <w:b/>
+        <w:bCs/>
+      </w:rPr>
+    </w:tblStylePr>
+    <w:tblStylePr w:type="lastCol">
+      <w:rPr>
+        <w:b/>
+        <w:bCs/>
+      </w:rPr>
+    </w:tblStylePr>
+    <w:tblStylePr w:type="band1Vert">
+      <w:tblPr/>
+      <w:tcPr>
+        <w:tcBorders>
+          <w:left w:val="single" w:sz="4" w:space="0" w:color="7F7F7F" w:themeColor="text1" w:themeTint="80"/>
+          <w:right w:val="single" w:sz="4" w:space="0" w:color="7F7F7F" w:themeColor="text1" w:themeTint="80"/>
+        </w:tcBorders>
+      </w:tcPr>
+    </w:tblStylePr>
+    <w:tblStylePr w:type="band2Vert">
+      <w:tblPr/>
+      <w:tcPr>
+        <w:tcBorders>
+          <w:left w:val="single" w:sz="4" w:space="0" w:color="7F7F7F" w:themeColor="text1" w:themeTint="80"/>
+          <w:right w:val="single" w:sz="4" w:space="0" w:color="7F7F7F" w:themeColor="text1" w:themeTint="80"/>
+        </w:tcBorders>
+      </w:tcPr>
+    </w:tblStylePr>
+    <w:tblStylePr w:type="band1Horz">
+      <w:tblPr/>
+      <w:tcPr>
+        <w:tcBorders>
+          <w:top w:val="single" w:sz="4" w:space="0" w:color="7F7F7F" w:themeColor="text1" w:themeTint="80"/>
+          <w:bottom w:val="single" w:sz="4" w:space="0" w:color="7F7F7F" w:themeColor="text1" w:themeTint="80"/>
+        </w:tcBorders>
+      </w:tcPr>
+    </w:tblStylePr>
+  </w:style>
+</w:styles>
+</file>
+
+<file path=word/stylesWithEffects.xml><?xml version="1.0" encoding="utf-8"?>
+<w:styles xmlns:wpc="http://schemas.microsoft.com/office/word/2010/wordprocessingCanvas" xmlns:mc="http://schemas.openxmlformats.org/markup-compatibility/2006" xmlns:o="urn:schemas-microsoft-com:office:office" xmlns:r="http://schemas.openxmlformats.org/officeDocument/2006/relationships" xmlns:m="http://schemas.openxmlformats.org/officeDocument/2006/math" xmlns:v="urn:schemas-microsoft-com:vml" xmlns:wp14="http://schemas.microsoft.com/office/word/2010/wordprocessingDrawing" xmlns:wp="http://schemas.openxmlformats.org/drawingml/2006/wordprocessingDrawing" xmlns:w10="urn:schemas-microsoft-com:office:word" xmlns:w="http://schemas.openxmlformats.org/wordprocessingml/2006/main" xmlns:w14="http://schemas.microsoft.com/office/word/2010/wordml" xmlns:wpg="http://schemas.microsoft.com/office/word/2010/wordprocessingGroup" xmlns:wpi="http://schemas.microsoft.com/office/word/2010/wordprocessingInk" xmlns:wne="http://schemas.microsoft.com/office/word/2006/wordml" xmlns:wps="http://schemas.microsoft.com/office/word/2010/wordprocessingShape" mc:Ignorable="w14 wp14">
+  <w:docDefaults>
+    <w:rPrDefault>
+      <w:rPr>
+        <w:rFonts w:asciiTheme="minorHAnsi" w:eastAsiaTheme="minorEastAsia" w:hAnsiTheme="minorHAnsi" w:cstheme="minorBidi"/>
+        <w:lang w:val="en-US" w:eastAsia="ja-JP" w:bidi="ar-SA"/>
+      </w:rPr>
+    </w:rPrDefault>
+    <w:pPrDefault>
+      <w:pPr>
+        <w:spacing w:before="100" w:after="200" w:line="276" w:lineRule="auto"/>
+      </w:pPr>
+    </w:pPrDefault>
+  </w:docDefaults>
+  <w:latentStyles w:defLockedState="0" w:defUIPriority="99" w:defSemiHidden="1" w:defUnhideWhenUsed="1" w:defQFormat="0" w:count="267">
+    <w:lsdException w:name="Normal" w:semiHidden="0" w:uiPriority="0" w:unhideWhenUsed="0" w:qFormat="1"/>
+    <w:lsdException w:name="heading 1" w:semiHidden="0" w:uiPriority="9" w:unhideWhenUsed="0" w:qFormat="1"/>
+    <w:lsdException w:name="heading 2" w:uiPriority="9" w:qFormat="1"/>
+    <w:lsdException w:name="heading 3" w:uiPriority="9" w:qFormat="1"/>
+    <w:lsdException w:name="heading 4" w:uiPriority="9" w:qFormat="1"/>
+    <w:lsdException w:name="heading 5" w:uiPriority="9" w:qFormat="1"/>
+    <w:lsdException w:name="heading 6" w:uiPriority="9" w:qFormat="1"/>
+    <w:lsdException w:name="heading 7" w:uiPriority="9" w:qFormat="1"/>
+    <w:lsdException w:name="heading 8" w:uiPriority="9" w:qFormat="1"/>
+    <w:lsdException w:name="heading 9" w:uiPriority="9" w:qFormat="1"/>
+    <w:lsdException w:name="toc 1" w:uiPriority="39"/>
+    <w:lsdException w:name="toc 2" w:uiPriority="39"/>
+    <w:lsdException w:name="toc 3" w:uiPriority="39"/>
+    <w:lsdException w:name="toc 4" w:uiPriority="39"/>
+    <w:lsdException w:name="toc 5" w:uiPriority="39"/>
+    <w:lsdException w:name="toc 6" w:uiPriority="39"/>
+    <w:lsdException w:name="toc 7" w:uiPriority="39"/>
+    <w:lsdException w:name="toc 8" w:uiPriority="39"/>
+    <w:lsdException w:name="toc 9" w:uiPriority="39"/>
+    <w:lsdException w:name="footer" w:uiPriority="0"/>
+    <w:lsdException w:name="caption" w:uiPriority="35" w:qFormat="1"/>
+    <w:lsdException w:name="Title" w:semiHidden="0" w:uiPriority="10" w:unhideWhenUsed="0" w:qFormat="1"/>
+    <w:lsdException w:name="Default Paragraph Font" w:uiPriority="1"/>
+    <w:lsdException w:name="Subtitle" w:semiHidden="0" w:uiPriority="11" w:unhideWhenUsed="0" w:qFormat="1"/>
+    <w:lsdException w:name="Strong" w:semiHidden="0" w:uiPriority="22" w:unhideWhenUsed="0" w:qFormat="1"/>
+    <w:lsdException w:name="Emphasis" w:semiHidden="0" w:uiPriority="20" w:unhideWhenUsed="0" w:qFormat="1"/>
+    <w:lsdException w:name="Table Grid" w:semiHidden="0" w:uiPriority="39" w:unhideWhenUsed="0"/>
+    <w:lsdException w:name="Placeholder Text" w:unhideWhenUsed="0"/>
+    <w:lsdException w:name="No Spacing" w:semiHidden="0" w:uiPriority="1" w:unhideWhenUsed="0" w:qFormat="1"/>
+    <w:lsdException w:name="Light Shading" w:semiHidden="0" w:uiPriority="60" w:unhideWhenUsed="0"/>
+    <w:lsdException w:name="Light List" w:semiHidden="0" w:uiPriority="61" w:unhideWhenUsed="0"/>
+    <w:lsdException w:name="Light Grid" w:semiHidden="0" w:uiPriority="62" w:unhideWhenUsed="0"/>
+    <w:lsdException w:name="Medium Shading 1" w:semiHidden="0" w:uiPriority="63" w:unhideWhenUsed="0"/>
+    <w:lsdException w:name="Medium Shading 2" w:semiHidden="0" w:uiPriority="64" w:unhideWhenUsed="0"/>
+    <w:lsdException w:name="Medium List 1" w:semiHidden="0" w:uiPriority="65" w:unhideWhenUsed="0"/>
+    <w:lsdException w:name="Medium List 2" w:semiHidden="0" w:uiPriority="66" w:unhideWhenUsed="0"/>
+    <w:lsdException w:name="Medium Grid 1" w:semiHidden="0" w:uiPriority="67" w:unhideWhenUsed="0"/>
+    <w:lsdException w:name="Medium Grid 2" w:semiHidden="0" w:uiPriority="68" w:unhideWhenUsed="0"/>
+    <w:lsdException w:name="Medium Grid 3" w:semiHidden="0" w:uiPriority="69" w:unhideWhenUsed="0"/>
+    <w:lsdException w:name="Dark List" w:semiHidden="0" w:uiPriority="70" w:unhideWhenUsed="0"/>
+    <w:lsdException w:name="Colorful Shading" w:semiHidden="0" w:uiPriority="71" w:unhideWhenUsed="0"/>
+    <w:lsdException w:name="Colorful List" w:semiHidden="0" w:uiPriority="72" w:unhideWhenUsed="0"/>
+    <w:lsdException w:name="Colorful Grid" w:semiHidden="0" w:uiPriority="73" w:unhideWhenUsed="0"/>
+    <w:lsdException w:name="Light Shading Accent 1" w:semiHidden="0" w:uiPriority="60" w:unhideWhenUsed="0"/>
+    <w:lsdException w:name="Light List Accent 1" w:semiHidden="0" w:uiPriority="61" w:unhideWhenUsed="0"/>
+    <w:lsdException w:name="Light Grid Accent 1" w:semiHidden="0" w:uiPriority="62" w:unhideWhenUsed="0"/>
+    <w:lsdException w:name="Medium Shading 1 Accent 1" w:semiHidden="0" w:uiPriority="63" w:unhideWhenUsed="0"/>
+    <w:lsdException w:name="Medium Shading 2 Accent 1" w:semiHidden="0" w:uiPriority="64" w:unhideWhenUsed="0"/>
+    <w:lsdException w:name="Medium List 1 Accent 1" w:semiHidden="0" w:uiPriority="65" w:unhideWhenUsed="0"/>
+    <w:lsdException w:name="Revision" w:unhideWhenUsed="0"/>
+    <w:lsdException w:name="List Paragraph" w:semiHidden="0" w:uiPriority="34" w:unhideWhenUsed="0" w:qFormat="1"/>
+    <w:lsdException w:name="Quote" w:semiHidden="0" w:uiPriority="29" w:unhideWhenUsed="0" w:qFormat="1"/>
+    <w:lsdException w:name="Intense Quote" w:semiHidden="0" w:uiPriority="30" w:unhideWhenUsed="0" w:qFormat="1"/>
+    <w:lsdException w:name="Medium List 2 Accent 1" w:semiHidden="0" w:uiPriority="66" w:unhideWhenUsed="0"/>
+    <w:lsdException w:name="Medium Grid 1 Accent 1" w:semiHidden="0" w:uiPriority="67" w:unhideWhenUsed="0"/>
+    <w:lsdException w:name="Medium Grid 2 Accent 1" w:semiHidden="0" w:uiPriority="68" w:unhideWhenUsed="0"/>
+    <w:lsdException w:name="Medium Grid 3 Accent 1" w:semiHidden="0" w:uiPriority="69" w:unhideWhenUsed="0"/>
+    <w:lsdException w:name="Dark List Accent 1" w:semiHidden="0" w:uiPriority="70" w:unhideWhenUsed="0"/>
+    <w:lsdException w:name="Colorful Shading Accent 1" w:semiHidden="0" w:uiPriority="71" w:unhideWhenUsed="0"/>
+    <w:lsdException w:name="Colorful List Accent 1" w:semiHidden="0" w:uiPriority="72" w:unhideWhenUsed="0"/>
+    <w:lsdException w:name="Colorful Grid Accent 1" w:semiHidden="0" w:uiPriority="73" w:unhideWhenUsed="0"/>
+    <w:lsdException w:name="Light Shading Accent 2" w:semiHidden="0" w:uiPriority="60" w:unhideWhenUsed="0"/>
+    <w:lsdException w:name="Light List Accent 2" w:semiHidden="0" w:uiPriority="61" w:unhideWhenUsed="0"/>
+    <w:lsdException w:name="Light Grid Accent 2" w:semiHidden="0" w:uiPriority="62" w:unhideWhenUsed="0"/>
+    <w:lsdException w:name="Medium Shading 1 Accent 2" w:semiHidden="0" w:uiPriority="63" w:unhideWhenUsed="0"/>
+    <w:lsdException w:name="Medium Shading 2 Accent 2" w:semiHidden="0" w:uiPriority="64" w:unhideWhenUsed="0"/>
+    <w:lsdException w:name="Medium List 1 Accent 2" w:semiHidden="0" w:uiPriority="65" w:unhideWhenUsed="0"/>
+    <w:lsdException w:name="Medium List 2 Accent 2" w:semiHidden="0" w:uiPriority="66" w:unhideWhenUsed="0"/>
+    <w:lsdException w:name="Medium Grid 1 Accent 2" w:semiHidden="0" w:uiPriority="67" w:unhideWhenUsed="0"/>
+    <w:lsdException w:name="Medium Grid 2 Accent 2" w:semiHidden="0" w:uiPriority="68" w:unhideWhenUsed="0"/>
+    <w:lsdException w:name="Medium Grid 3 Accent 2" w:semiHidden="0" w:uiPriority="69" w:unhideWhenUsed="0"/>
+    <w:lsdException w:name="Dark List Accent 2" w:semiHidden="0" w:uiPriority="70" w:unhideWhenUsed="0"/>
+    <w:lsdException w:name="Colorful Shading Accent 2" w:semiHidden="0" w:uiPriority="71" w:unhideWhenUsed="0"/>
+    <w:lsdException w:name="Colorful List Accent 2" w:semiHidden="0" w:uiPriority="72" w:unhideWhenUsed="0"/>
+    <w:lsdException w:name="Colorful Grid Accent 2" w:semiHidden="0" w:uiPriority="73" w:unhideWhenUsed="0"/>
+    <w:lsdException w:name="Light Shading Accent 3" w:semiHidden="0" w:uiPriority="60" w:unhideWhenUsed="0"/>
+    <w:lsdException w:name="Light List Accent 3" w:semiHidden="0" w:uiPriority="61" w:unhideWhenUsed="0"/>
+    <w:lsdException w:name="Light Grid Accent 3" w:semiHidden="0" w:uiPriority="62" w:unhideWhenUsed="0"/>
+    <w:lsdException w:name="Medium Shading 1 Accent 3" w:semiHidden="0" w:uiPriority="63" w:unhideWhenUsed="0"/>
+    <w:lsdException w:name="Medium Shading 2 Accent 3" w:semiHidden="0" w:uiPriority="64" w:unhideWhenUsed="0"/>
+    <w:lsdException w:name="Medium List 1 Accent 3" w:semiHidden="0" w:uiPriority="65" w:unhideWhenUsed="0"/>
+    <w:lsdException w:name="Medium List 2 Accent 3" w:semiHidden="0" w:uiPriority="66" w:unhideWhenUsed="0"/>
+    <w:lsdException w:name="Medium Grid 1 Accent 3" w:semiHidden="0" w:uiPriority="67" w:unhideWhenUsed="0"/>
+    <w:lsdException w:name="Medium Grid 2 Accent 3" w:semiHidden="0" w:uiPriority="68" w:unhideWhenUsed="0"/>
+    <w:lsdException w:name="Medium Grid 3 Accent 3" w:semiHidden="0" w:uiPriority="69" w:unhideWhenUsed="0"/>
+    <w:lsdException w:name="Dark List Accent 3" w:semiHidden="0" w:uiPriority="70" w:unhideWhenUsed="0"/>
+    <w:lsdException w:name="Colorful Shading Accent 3" w:semiHidden="0" w:uiPriority="71" w:unhideWhenUsed="0"/>
+    <w:lsdException w:name="Colorful List Accent 3" w:semiHidden="0" w:uiPriority="72" w:unhideWhenUsed="0"/>
+    <w:lsdException w:name="Colorful Grid Accent 3" w:semiHidden="0" w:uiPriority="73" w:unhideWhenUsed="0"/>
+    <w:lsdException w:name="Light Shading Accent 4" w:semiHidden="0" w:uiPriority="60" w:unhideWhenUsed="0"/>
+    <w:lsdException w:name="Light List Accent 4" w:semiHidden="0" w:uiPriority="61" w:unhideWhenUsed="0"/>
+    <w:lsdException w:name="Light Grid Accent 4" w:semiHidden="0" w:uiPriority="62" w:unhideWhenUsed="0"/>
+    <w:lsdException w:name="Medium Shading 1 Accent 4" w:semiHidden="0" w:uiPriority="63" w:unhideWhenUsed="0"/>
+    <w:lsdException w:name="Medium Shading 2 Accent 4" w:semiHidden="0" w:uiPriority="64" w:unhideWhenUsed="0"/>
+    <w:lsdException w:name="Medium List 1 Accent 4" w:semiHidden="0" w:uiPriority="65" w:unhideWhenUsed="0"/>
+    <w:lsdException w:name="Medium List 2 Accent 4" w:semiHidden="0" w:uiPriority="66" w:unhideWhenUsed="0"/>
+    <w:lsdException w:name="Medium Grid 1 Accent 4" w:semiHidden="0" w:uiPriority="67" w:unhideWhenUsed="0"/>
+    <w:lsdException w:name="Medium Grid 2 Accent 4" w:semiHidden="0" w:uiPriority="68" w:unhideWhenUsed="0"/>
+    <w:lsdException w:name="Medium Grid 3 Accent 4" w:semiHidden="0" w:uiPriority="69" w:unhideWhenUsed="0"/>
+    <w:lsdException w:name="Dark List Accent 4" w:semiHidden="0" w:uiPriority="70" w:unhideWhenUsed="0"/>
+    <w:lsdException w:name="Colorful Shading Accent 4" w:semiHidden="0" w:uiPriority="71" w:unhideWhenUsed="0"/>
+    <w:lsdException w:name="Colorful List Accent 4" w:semiHidden="0" w:uiPriority="72" w:unhideWhenUsed="0"/>
+    <w:lsdException w:name="Colorful Grid Accent 4" w:semiHidden="0" w:uiPriority="73" w:unhideWhenUsed="0"/>
+    <w:lsdException w:name="Light Shading Accent 5" w:semiHidden="0" w:uiPriority="60" w:unhideWhenUsed="0"/>
+    <w:lsdException w:name="Light List Accent 5" w:semiHidden="0" w:uiPriority="61" w:unhideWhenUsed="0"/>
+    <w:lsdException w:name="Light Grid Accent 5" w:semiHidden="0" w:uiPriority="62" w:unhideWhenUsed="0"/>
+    <w:lsdException w:name="Medium Shading 1 Accent 5" w:semiHidden="0" w:uiPriority="63" w:unhideWhenUsed="0"/>
+    <w:lsdException w:name="Medium Shading 2 Accent 5" w:semiHidden="0" w:uiPriority="64" w:unhideWhenUsed="0"/>
+    <w:lsdException w:name="Medium List 1 Accent 5" w:semiHidden="0" w:uiPriority="65" w:unhideWhenUsed="0"/>
+    <w:lsdException w:name="Medium List 2 Accent 5" w:semiHidden="0" w:uiPriority="66" w:unhideWhenUsed="0"/>
+    <w:lsdException w:name="Medium Grid 1 Accent 5" w:semiHidden="0" w:uiPriority="67" w:unhideWhenUsed="0"/>
+    <w:lsdException w:name="Medium Grid 2 Accent 5" w:semiHidden="0" w:uiPriority="68" w:unhideWhenUsed="0"/>
+    <w:lsdException w:name="Medium Grid 3 Accent 5" w:semiHidden="0" w:uiPriority="69" w:unhideWhenUsed="0"/>
+    <w:lsdException w:name="Dark List Accent 5" w:semiHidden="0" w:uiPriority="70" w:unhideWhenUsed="0"/>
+    <w:lsdException w:name="Colorful Shading Accent 5" w:semiHidden="0" w:uiPriority="71" w:unhideWhenUsed="0"/>
+    <w:lsdException w:name="Colorful List Accent 5" w:semiHidden="0" w:uiPriority="72" w:unhideWhenUsed="0"/>
+    <w:lsdException w:name="Colorful Grid Accent 5" w:semiHidden="0" w:uiPriority="73" w:unhideWhenUsed="0"/>
+    <w:lsdException w:name="Light Shading Accent 6" w:semiHidden="0" w:uiPriority="60" w:unhideWhenUsed="0"/>
+    <w:lsdException w:name="Light List Accent 6" w:semiHidden="0" w:uiPriority="61" w:unhideWhenUsed="0"/>
+    <w:lsdException w:name="Light Grid Accent 6" w:semiHidden="0" w:uiPriority="62" w:unhideWhenUsed="0"/>
+    <w:lsdException w:name="Medium Shading 1 Accent 6" w:semiHidden="0" w:uiPriority="63" w:unhideWhenUsed="0"/>
+    <w:lsdException w:name="Medium Shading 2 Accent 6" w:semiHidden="0" w:uiPriority="64" w:unhideWhenUsed="0"/>
+    <w:lsdException w:name="Medium List 1 Accent 6" w:semiHidden="0" w:uiPriority="65" w:unhideWhenUsed="0"/>
+    <w:lsdException w:name="Medium List 2 Accent 6" w:semiHidden="0" w:uiPriority="66" w:unhideWhenUsed="0"/>
+    <w:lsdException w:name="Medium Grid 1 Accent 6" w:semiHidden="0" w:uiPriority="67" w:unhideWhenUsed="0"/>
+    <w:lsdException w:name="Medium Grid 2 Accent 6" w:semiHidden="0" w:uiPriority="68" w:unhideWhenUsed="0"/>
+    <w:lsdException w:name="Medium Grid 3 Accent 6" w:semiHidden="0" w:uiPriority="69" w:unhideWhenUsed="0"/>
+    <w:lsdException w:name="Dark List Accent 6" w:semiHidden="0" w:uiPriority="70" w:unhideWhenUsed="0"/>
+    <w:lsdException w:name="Colorful Shading Accent 6" w:semiHidden="0" w:uiPriority="71" w:unhideWhenUsed="0"/>
+    <w:lsdException w:name="Colorful List Accent 6" w:semiHidden="0" w:uiPriority="72" w:unhideWhenUsed="0"/>
+    <w:lsdException w:name="Colorful Grid Accent 6" w:semiHidden="0" w:uiPriority="73" w:unhideWhenUsed="0"/>
+    <w:lsdException w:name="Subtle Emphasis" w:semiHidden="0" w:uiPriority="19" w:unhideWhenUsed="0" w:qFormat="1"/>
+    <w:lsdException w:name="Intense Emphasis" w:semiHidden="0" w:uiPriority="21" w:unhideWhenUsed="0" w:qFormat="1"/>
+    <w:lsdException w:name="Subtle Reference" w:semiHidden="0" w:uiPriority="31" w:unhideWhenUsed="0" w:qFormat="1"/>
+    <w:lsdException w:name="Intense Reference" w:semiHidden="0" w:uiPriority="32" w:unhideWhenUsed="0" w:qFormat="1"/>
+    <w:lsdException w:name="Book Title" w:semiHidden="0" w:uiPriority="33" w:unhideWhenUsed="0" w:qFormat="1"/>
+    <w:lsdException w:name="Bibliography" w:uiPriority="37"/>
+    <w:lsdException w:name="TOC Heading" w:uiPriority="39" w:qFormat="1"/>
+  </w:latentStyles>
+  <w:style w:type="paragraph" w:default="1" w:styleId="Normal">
+    <w:name w:val="Normal"/>
+    <w:qFormat/>
+    <w:rsid w:val="00271161"/>
+  </w:style>
+  <w:style w:type="paragraph" w:styleId="Heading1">
+    <w:name w:val="heading 1"/>
+    <w:basedOn w:val="Normal"/>
+    <w:next w:val="Normal"/>
+    <w:link w:val="Heading1Char"/>
+    <w:uiPriority w:val="9"/>
+    <w:qFormat/>
+    <w:rsid w:val="00271161"/>
+    <w:pPr>
+      <w:pBdr>
+        <w:top w:val="single" w:sz="24" w:space="0" w:color="F24F4F" w:themeColor="accent1"/>
+        <w:left w:val="single" w:sz="24" w:space="0" w:color="F24F4F" w:themeColor="accent1"/>
+        <w:bottom w:val="single" w:sz="24" w:space="0" w:color="F24F4F" w:themeColor="accent1"/>
+        <w:right w:val="single" w:sz="24" w:space="0" w:color="F24F4F" w:themeColor="accent1"/>
+      </w:pBdr>
+      <w:shd w:val="clear" w:color="auto" w:fill="F24F4F" w:themeFill="accent1"/>
+      <w:spacing w:after="0"/>
+      <w:outlineLvl w:val="0"/>
+    </w:pPr>
+    <w:rPr>
+      <w:caps/>
+      <w:color w:val="FFFFFF" w:themeColor="background1"/>
+      <w:spacing w:val="15"/>
+      <w:sz w:val="22"/>
+      <w:szCs w:val="22"/>
+    </w:rPr>
+  </w:style>
+  <w:style w:type="paragraph" w:styleId="Heading2">
+    <w:name w:val="heading 2"/>
+    <w:basedOn w:val="Normal"/>
+    <w:next w:val="Normal"/>
+    <w:link w:val="Heading2Char"/>
+    <w:uiPriority w:val="9"/>
+    <w:unhideWhenUsed/>
+    <w:qFormat/>
+    <w:rsid w:val="00271161"/>
+    <w:pPr>
+      <w:pBdr>
+        <w:top w:val="single" w:sz="24" w:space="0" w:color="FCDBDB" w:themeColor="accent1" w:themeTint="33"/>
+        <w:left w:val="single" w:sz="24" w:space="0" w:color="FCDBDB" w:themeColor="accent1" w:themeTint="33"/>
+        <w:bottom w:val="single" w:sz="24" w:space="0" w:color="FCDBDB" w:themeColor="accent1" w:themeTint="33"/>
+        <w:right w:val="single" w:sz="24" w:space="0" w:color="FCDBDB" w:themeColor="accent1" w:themeTint="33"/>
+      </w:pBdr>
+      <w:shd w:val="clear" w:color="auto" w:fill="FCDBDB" w:themeFill="accent1" w:themeFillTint="33"/>
+      <w:spacing w:after="0"/>
+      <w:outlineLvl w:val="1"/>
+    </w:pPr>
+    <w:rPr>
+      <w:caps/>
+      <w:spacing w:val="15"/>
+    </w:rPr>
+  </w:style>
+  <w:style w:type="paragraph" w:styleId="Heading3">
+    <w:name w:val="heading 3"/>
+    <w:basedOn w:val="Normal"/>
+    <w:next w:val="Normal"/>
+    <w:link w:val="Heading3Char"/>
+    <w:uiPriority w:val="9"/>
+    <w:unhideWhenUsed/>
+    <w:qFormat/>
+    <w:rsid w:val="00271161"/>
+    <w:pPr>
+      <w:pBdr>
+        <w:top w:val="single" w:sz="6" w:space="2" w:color="F24F4F" w:themeColor="accent1"/>
+      </w:pBdr>
+      <w:spacing w:before="300" w:after="0"/>
+      <w:outlineLvl w:val="2"/>
+    </w:pPr>
+    <w:rPr>
+      <w:caps/>
+      <w:color w:val="940B0B" w:themeColor="accent1" w:themeShade="7F"/>
+      <w:spacing w:val="15"/>
+    </w:rPr>
+  </w:style>
+  <w:style w:type="paragraph" w:styleId="Heading4">
+    <w:name w:val="heading 4"/>
+    <w:basedOn w:val="Normal"/>
+    <w:next w:val="Normal"/>
+    <w:link w:val="Heading4Char"/>
+    <w:uiPriority w:val="9"/>
+    <w:unhideWhenUsed/>
+    <w:qFormat/>
+    <w:rsid w:val="00271161"/>
+    <w:pPr>
+      <w:pBdr>
+        <w:top w:val="dotted" w:sz="6" w:space="2" w:color="F24F4F" w:themeColor="accent1"/>
+      </w:pBdr>
+      <w:spacing w:before="200" w:after="0"/>
+      <w:outlineLvl w:val="3"/>
+    </w:pPr>
+    <w:rPr>
+      <w:caps/>
+      <w:color w:val="DF1010" w:themeColor="accent1" w:themeShade="BF"/>
+      <w:spacing w:val="10"/>
+    </w:rPr>
+  </w:style>
+  <w:style w:type="paragraph" w:styleId="Heading5">
+    <w:name w:val="heading 5"/>
+    <w:basedOn w:val="Normal"/>
+    <w:next w:val="Normal"/>
+    <w:link w:val="Heading5Char"/>
+    <w:uiPriority w:val="9"/>
+    <w:semiHidden/>
+    <w:unhideWhenUsed/>
+    <w:qFormat/>
+    <w:rsid w:val="00271161"/>
+    <w:pPr>
+      <w:pBdr>
+        <w:bottom w:val="single" w:sz="6" w:space="1" w:color="F24F4F" w:themeColor="accent1"/>
+      </w:pBdr>
+      <w:spacing w:before="200" w:after="0"/>
+      <w:outlineLvl w:val="4"/>
+    </w:pPr>
+    <w:rPr>
+      <w:caps/>
+      <w:color w:val="DF1010" w:themeColor="accent1" w:themeShade="BF"/>
+      <w:spacing w:val="10"/>
+    </w:rPr>
+  </w:style>
+  <w:style w:type="paragraph" w:styleId="Heading6">
+    <w:name w:val="heading 6"/>
+    <w:basedOn w:val="Normal"/>
+    <w:next w:val="Normal"/>
+    <w:link w:val="Heading6Char"/>
+    <w:uiPriority w:val="9"/>
+    <w:semiHidden/>
+    <w:unhideWhenUsed/>
+    <w:qFormat/>
+    <w:rsid w:val="00271161"/>
+    <w:pPr>
+      <w:pBdr>
+        <w:bottom w:val="dotted" w:sz="6" w:space="1" w:color="F24F4F" w:themeColor="accent1"/>
+      </w:pBdr>
+      <w:spacing w:before="200" w:after="0"/>
+      <w:outlineLvl w:val="5"/>
+    </w:pPr>
+    <w:rPr>
+      <w:caps/>
+      <w:color w:val="DF1010" w:themeColor="accent1" w:themeShade="BF"/>
+      <w:spacing w:val="10"/>
+    </w:rPr>
+  </w:style>
+  <w:style w:type="paragraph" w:styleId="Heading7">
+    <w:name w:val="heading 7"/>
+    <w:basedOn w:val="Normal"/>
+    <w:next w:val="Normal"/>
+    <w:link w:val="Heading7Char"/>
+    <w:uiPriority w:val="9"/>
+    <w:semiHidden/>
+    <w:unhideWhenUsed/>
+    <w:qFormat/>
+    <w:rsid w:val="00271161"/>
+    <w:pPr>
+      <w:spacing w:before="200" w:after="0"/>
+      <w:outlineLvl w:val="6"/>
+    </w:pPr>
+    <w:rPr>
+      <w:caps/>
+      <w:color w:val="DF1010" w:themeColor="accent1" w:themeShade="BF"/>
+      <w:spacing w:val="10"/>
+    </w:rPr>
+  </w:style>
+  <w:style w:type="paragraph" w:styleId="Heading8">
+    <w:name w:val="heading 8"/>
+    <w:basedOn w:val="Normal"/>
+    <w:next w:val="Normal"/>
+    <w:link w:val="Heading8Char"/>
+    <w:uiPriority w:val="9"/>
+    <w:semiHidden/>
+    <w:unhideWhenUsed/>
+    <w:qFormat/>
+    <w:rsid w:val="00271161"/>
+    <w:pPr>
+      <w:spacing w:before="200" w:after="0"/>
+      <w:outlineLvl w:val="7"/>
+    </w:pPr>
+    <w:rPr>
+      <w:caps/>
+      <w:spacing w:val="10"/>
+      <w:sz w:val="18"/>
+      <w:szCs w:val="18"/>
+    </w:rPr>
+  </w:style>
+  <w:style w:type="paragraph" w:styleId="Heading9">
+    <w:name w:val="heading 9"/>
+    <w:basedOn w:val="Normal"/>
+    <w:next w:val="Normal"/>
+    <w:link w:val="Heading9Char"/>
+    <w:uiPriority w:val="9"/>
+    <w:semiHidden/>
+    <w:unhideWhenUsed/>
+    <w:qFormat/>
+    <w:rsid w:val="00271161"/>
+    <w:pPr>
+      <w:spacing w:before="200" w:after="0"/>
+      <w:outlineLvl w:val="8"/>
+    </w:pPr>
+    <w:rPr>
+      <w:i/>
+      <w:iCs/>
+      <w:caps/>
+      <w:spacing w:val="10"/>
+      <w:sz w:val="18"/>
+      <w:szCs w:val="18"/>
+    </w:rPr>
+  </w:style>
+  <w:style w:type="character" w:default="1" w:styleId="DefaultParagraphFont">
+    <w:name w:val="Default Paragraph Font"/>
+    <w:uiPriority w:val="1"/>
+    <w:semiHidden/>
+    <w:unhideWhenUsed/>
+  </w:style>
+  <w:style w:type="table" w:default="1" w:styleId="TableNormal">
+    <w:name w:val="Normal Table"/>
+    <w:uiPriority w:val="99"/>
+    <w:semiHidden/>
+    <w:unhideWhenUsed/>
+    <w:tblPr>
+      <w:tblInd w:w="0" w:type="dxa"/>
+      <w:tblCellMar>
+        <w:top w:w="0" w:type="dxa"/>
+        <w:left w:w="108" w:type="dxa"/>
+        <w:bottom w:w="0" w:type="dxa"/>
+        <w:right w:w="108" w:type="dxa"/>
+      </w:tblCellMar>
+    </w:tblPr>
+  </w:style>
+  <w:style w:type="numbering" w:default="1" w:styleId="NoList">
+    <w:name w:val="No List"/>
+    <w:uiPriority w:val="99"/>
+    <w:semiHidden/>
+    <w:unhideWhenUsed/>
+  </w:style>
+  <w:style w:type="paragraph" w:customStyle="1" w:styleId="Logo">
+    <w:name w:val="Logo"/>
+    <w:basedOn w:val="Normal"/>
+    <w:uiPriority w:val="99"/>
+    <w:semiHidden/>
+    <w:unhideWhenUsed/>
+    <w:pPr>
+      <w:spacing w:before="600"/>
+    </w:pPr>
+  </w:style>
+  <w:style w:type="character" w:styleId="PlaceholderText">
+    <w:name w:val="Placeholder Text"/>
+    <w:basedOn w:val="DefaultParagraphFont"/>
+    <w:uiPriority w:val="99"/>
+    <w:semiHidden/>
+    <w:rPr>
+      <w:color w:val="808080"/>
+    </w:rPr>
+  </w:style>
+  <w:style w:type="paragraph" w:styleId="Title">
+    <w:name w:val="Title"/>
+    <w:basedOn w:val="Normal"/>
+    <w:next w:val="Normal"/>
+    <w:link w:val="TitleChar"/>
+    <w:uiPriority w:val="10"/>
+    <w:qFormat/>
+    <w:rsid w:val="00271161"/>
+    <w:pPr>
+      <w:spacing w:before="0" w:after="0"/>
+    </w:pPr>
+    <w:rPr>
+      <w:rFonts w:asciiTheme="majorHAnsi" w:eastAsiaTheme="majorEastAsia" w:hAnsiTheme="majorHAnsi" w:cstheme="majorBidi"/>
+      <w:caps/>
+      <w:color w:val="F24F4F" w:themeColor="accent1"/>
+      <w:spacing w:val="10"/>
+      <w:sz w:val="52"/>
+      <w:szCs w:val="52"/>
+    </w:rPr>
+  </w:style>
+  <w:style w:type="character" w:customStyle="1" w:styleId="TitleChar">
+    <w:name w:val="Title Char"/>
+    <w:basedOn w:val="DefaultParagraphFont"/>
+    <w:link w:val="Title"/>
+    <w:uiPriority w:val="10"/>
+    <w:rsid w:val="00271161"/>
+    <w:rPr>
+      <w:rFonts w:asciiTheme="majorHAnsi" w:eastAsiaTheme="majorEastAsia" w:hAnsiTheme="majorHAnsi" w:cstheme="majorBidi"/>
+      <w:caps/>
+      <w:color w:val="F24F4F" w:themeColor="accent1"/>
+      <w:spacing w:val="10"/>
+      <w:sz w:val="52"/>
+      <w:szCs w:val="52"/>
+    </w:rPr>
+  </w:style>
+  <w:style w:type="paragraph" w:styleId="Subtitle">
+    <w:name w:val="Subtitle"/>
+    <w:basedOn w:val="Normal"/>
+    <w:next w:val="Normal"/>
+    <w:link w:val="SubtitleChar"/>
+    <w:uiPriority w:val="11"/>
+    <w:qFormat/>
+    <w:rsid w:val="00271161"/>
+    <w:pPr>
+      <w:spacing w:before="0" w:after="500" w:line="240" w:lineRule="auto"/>
+    </w:pPr>
+    <w:rPr>
+      <w:caps/>
+      <w:color w:val="595959" w:themeColor="text1" w:themeTint="A6"/>
+      <w:spacing w:val="10"/>
+      <w:sz w:val="21"/>
+      <w:szCs w:val="21"/>
+    </w:rPr>
+  </w:style>
+  <w:style w:type="character" w:customStyle="1" w:styleId="SubtitleChar">
+    <w:name w:val="Subtitle Char"/>
+    <w:basedOn w:val="DefaultParagraphFont"/>
+    <w:link w:val="Subtitle"/>
+    <w:uiPriority w:val="11"/>
+    <w:rsid w:val="00271161"/>
+    <w:rPr>
+      <w:caps/>
+      <w:color w:val="595959" w:themeColor="text1" w:themeTint="A6"/>
+      <w:spacing w:val="10"/>
+      <w:sz w:val="21"/>
+      <w:szCs w:val="21"/>
+    </w:rPr>
+  </w:style>
+  <w:style w:type="paragraph" w:styleId="NoSpacing">
+    <w:name w:val="No Spacing"/>
+    <w:uiPriority w:val="1"/>
+    <w:qFormat/>
+    <w:rsid w:val="00271161"/>
+    <w:pPr>
+      <w:spacing w:after="0" w:line="240" w:lineRule="auto"/>
+    </w:pPr>
+  </w:style>
+  <w:style w:type="table" w:styleId="TableGrid">
+    <w:name w:val="Table Grid"/>
+    <w:basedOn w:val="TableNormal"/>
+    <w:uiPriority w:val="39"/>
+    <w:pPr>
+      <w:spacing w:after="0" w:line="240" w:lineRule="auto"/>
+    </w:pPr>
+    <w:tblPr>
+      <w:tblInd w:w="0" w:type="dxa"/>
+      <w:tblBorders>
+        <w:top w:val="single" w:sz="4" w:space="0" w:color="auto"/>
+        <w:left w:val="single" w:sz="4" w:space="0" w:color="auto"/>
+        <w:bottom w:val="single" w:sz="4" w:space="0" w:color="auto"/>
+        <w:right w:val="single" w:sz="4" w:space="0" w:color="auto"/>
+        <w:insideH w:val="single" w:sz="4" w:space="0" w:color="auto"/>
+        <w:insideV w:val="single" w:sz="4" w:space="0" w:color="auto"/>
+      </w:tblBorders>
+      <w:tblCellMar>
+        <w:top w:w="0" w:type="dxa"/>
+        <w:left w:w="108" w:type="dxa"/>
+        <w:bottom w:w="0" w:type="dxa"/>
+        <w:right w:w="108" w:type="dxa"/>
+      </w:tblCellMar>
+    </w:tblPr>
+  </w:style>
+  <w:style w:type="paragraph" w:customStyle="1" w:styleId="ContactInfo">
+    <w:name w:val="Contact Info"/>
+    <w:basedOn w:val="NoSpacing"/>
+    <w:uiPriority w:val="99"/>
+    <w:rPr>
+      <w:color w:val="FFFFFF" w:themeColor="background1"/>
+      <w:sz w:val="22"/>
+      <w:szCs w:val="22"/>
+    </w:rPr>
+  </w:style>
+  <w:style w:type="paragraph" w:customStyle="1" w:styleId="TableSpace">
+    <w:name w:val="Table Space"/>
+    <w:basedOn w:val="NoSpacing"/>
+    <w:uiPriority w:val="99"/>
+    <w:pPr>
+      <w:spacing w:line="14" w:lineRule="exact"/>
+    </w:pPr>
+  </w:style>
+  <w:style w:type="paragraph" w:styleId="Header">
+    <w:name w:val="header"/>
+    <w:basedOn w:val="Normal"/>
+    <w:link w:val="HeaderChar"/>
+    <w:uiPriority w:val="99"/>
+    <w:unhideWhenUsed/>
+    <w:pPr>
+      <w:tabs>
+        <w:tab w:val="center" w:pos="4680"/>
+        <w:tab w:val="right" w:pos="9360"/>
+      </w:tabs>
+      <w:spacing w:after="0" w:line="240" w:lineRule="auto"/>
+    </w:pPr>
+  </w:style>
+  <w:style w:type="character" w:customStyle="1" w:styleId="HeaderChar">
+    <w:name w:val="Header Char"/>
+    <w:basedOn w:val="DefaultParagraphFont"/>
+    <w:link w:val="Header"/>
+    <w:uiPriority w:val="99"/>
+  </w:style>
+  <w:style w:type="paragraph" w:styleId="Footer">
+    <w:name w:val="footer"/>
+    <w:basedOn w:val="Normal"/>
+    <w:link w:val="FooterChar"/>
+    <w:uiPriority w:val="99"/>
+    <w:unhideWhenUsed/>
+    <w:pPr>
+      <w:spacing w:after="0" w:line="240" w:lineRule="auto"/>
+    </w:pPr>
+    <w:rPr>
+      <w:rFonts w:asciiTheme="majorHAnsi" w:eastAsiaTheme="majorEastAsia" w:hAnsiTheme="majorHAnsi" w:cstheme="majorBidi"/>
+      <w:caps/>
+      <w:color w:val="F24F4F" w:themeColor="accent1"/>
+      <w:sz w:val="16"/>
+      <w:szCs w:val="16"/>
+    </w:rPr>
+  </w:style>
+  <w:style w:type="character" w:customStyle="1" w:styleId="FooterChar">
+    <w:name w:val="Footer Char"/>
+    <w:basedOn w:val="DefaultParagraphFont"/>
+    <w:link w:val="Footer"/>
+    <w:uiPriority w:val="99"/>
+    <w:rPr>
+      <w:rFonts w:asciiTheme="majorHAnsi" w:eastAsiaTheme="majorEastAsia" w:hAnsiTheme="majorHAnsi" w:cstheme="majorBidi"/>
+      <w:caps/>
+      <w:color w:val="F24F4F" w:themeColor="accent1"/>
+      <w:sz w:val="16"/>
+      <w:szCs w:val="16"/>
+    </w:rPr>
+  </w:style>
+  <w:style w:type="character" w:customStyle="1" w:styleId="Heading1Char">
+    <w:name w:val="Heading 1 Char"/>
+    <w:basedOn w:val="DefaultParagraphFont"/>
+    <w:link w:val="Heading1"/>
+    <w:uiPriority w:val="9"/>
+    <w:rsid w:val="00271161"/>
+    <w:rPr>
+      <w:caps/>
+      <w:color w:val="FFFFFF" w:themeColor="background1"/>
+      <w:spacing w:val="15"/>
+      <w:sz w:val="22"/>
+      <w:szCs w:val="22"/>
+      <w:shd w:val="clear" w:color="auto" w:fill="F24F4F" w:themeFill="accent1"/>
+    </w:rPr>
+  </w:style>
+  <w:style w:type="character" w:customStyle="1" w:styleId="Heading2Char">
+    <w:name w:val="Heading 2 Char"/>
+    <w:basedOn w:val="DefaultParagraphFont"/>
+    <w:link w:val="Heading2"/>
+    <w:uiPriority w:val="9"/>
+    <w:rsid w:val="00271161"/>
+    <w:rPr>
+      <w:caps/>
+      <w:spacing w:val="15"/>
+      <w:shd w:val="clear" w:color="auto" w:fill="FCDBDB" w:themeFill="accent1" w:themeFillTint="33"/>
+    </w:rPr>
+  </w:style>
+  <w:style w:type="paragraph" w:styleId="TOCHeading">
+    <w:name w:val="TOC Heading"/>
+    <w:basedOn w:val="Heading1"/>
+    <w:next w:val="Normal"/>
+    <w:uiPriority w:val="39"/>
+    <w:unhideWhenUsed/>
+    <w:qFormat/>
+    <w:rsid w:val="00271161"/>
+    <w:pPr>
+      <w:outlineLvl w:val="9"/>
+    </w:pPr>
+  </w:style>
+  <w:style w:type="paragraph" w:styleId="TOC1">
+    <w:name w:val="toc 1"/>
+    <w:basedOn w:val="Normal"/>
+    <w:next w:val="Normal"/>
+    <w:autoRedefine/>
+    <w:uiPriority w:val="39"/>
+    <w:unhideWhenUsed/>
+    <w:pPr>
+      <w:numPr>
+        <w:numId w:val="1"/>
+      </w:numPr>
+      <w:spacing w:after="140" w:line="240" w:lineRule="auto"/>
+      <w:ind w:right="3240"/>
+    </w:pPr>
+    <w:rPr>
+      <w:b/>
+      <w:bCs/>
+      <w:sz w:val="26"/>
+      <w:szCs w:val="26"/>
+    </w:rPr>
+  </w:style>
+  <w:style w:type="paragraph" w:styleId="TOC2">
+    <w:name w:val="toc 2"/>
+    <w:basedOn w:val="Normal"/>
+    <w:next w:val="Normal"/>
+    <w:autoRedefine/>
+    <w:uiPriority w:val="39"/>
+    <w:unhideWhenUsed/>
+    <w:pPr>
+      <w:tabs>
+        <w:tab w:val="right" w:leader="dot" w:pos="9350"/>
+      </w:tabs>
+      <w:spacing w:after="100" w:line="240" w:lineRule="auto"/>
+      <w:ind w:left="720" w:right="3240"/>
+    </w:pPr>
+    <w:rPr>
+      <w:sz w:val="22"/>
+      <w:szCs w:val="22"/>
+    </w:rPr>
+  </w:style>
+  <w:style w:type="character" w:styleId="Hyperlink">
+    <w:name w:val="Hyperlink"/>
+    <w:basedOn w:val="DefaultParagraphFont"/>
+    <w:uiPriority w:val="99"/>
+    <w:unhideWhenUsed/>
+    <w:rPr>
+      <w:color w:val="4C483D" w:themeColor="hyperlink"/>
+      <w:u w:val="single"/>
+    </w:rPr>
+  </w:style>
+  <w:style w:type="character" w:customStyle="1" w:styleId="Heading3Char">
+    <w:name w:val="Heading 3 Char"/>
+    <w:basedOn w:val="DefaultParagraphFont"/>
+    <w:link w:val="Heading3"/>
+    <w:uiPriority w:val="9"/>
+    <w:rsid w:val="00271161"/>
+    <w:rPr>
+      <w:caps/>
+      <w:color w:val="940B0B" w:themeColor="accent1" w:themeShade="7F"/>
+      <w:spacing w:val="15"/>
+    </w:rPr>
+  </w:style>
+  <w:style w:type="paragraph" w:customStyle="1" w:styleId="LogoAlt">
+    <w:name w:val="Logo Alt."/>
+    <w:basedOn w:val="Normal"/>
+    <w:uiPriority w:val="99"/>
+    <w:unhideWhenUsed/>
+    <w:pPr>
+      <w:spacing w:before="720" w:line="240" w:lineRule="auto"/>
+      <w:ind w:left="720"/>
+    </w:pPr>
+  </w:style>
+  <w:style w:type="paragraph" w:customStyle="1" w:styleId="FooterAlt">
+    <w:name w:val="Footer Alt."/>
+    <w:basedOn w:val="Normal"/>
+    <w:uiPriority w:val="99"/>
+    <w:unhideWhenUsed/>
+    <w:pPr>
+      <w:spacing w:after="0" w:line="240" w:lineRule="auto"/>
+    </w:pPr>
+    <w:rPr>
+      <w:i/>
+      <w:iCs/>
+      <w:sz w:val="18"/>
+      <w:szCs w:val="18"/>
+    </w:rPr>
+  </w:style>
+  <w:style w:type="table" w:customStyle="1" w:styleId="TipTable">
+    <w:name w:val="Tip Table"/>
+    <w:basedOn w:val="TableNormal"/>
+    <w:uiPriority w:val="99"/>
+    <w:pPr>
+      <w:spacing w:after="0" w:line="240" w:lineRule="auto"/>
+    </w:pPr>
+    <w:rPr>
+      <w:color w:val="404040" w:themeColor="text1" w:themeTint="BF"/>
+      <w:sz w:val="18"/>
+      <w:szCs w:val="18"/>
+    </w:rPr>
+    <w:tblPr>
+      <w:tblInd w:w="0" w:type="dxa"/>
+      <w:tblCellMar>
+        <w:top w:w="144" w:type="dxa"/>
+        <w:left w:w="0" w:type="dxa"/>
+        <w:bottom w:w="0" w:type="dxa"/>
+        <w:right w:w="0" w:type="dxa"/>
+      </w:tblCellMar>
+    </w:tblPr>
+    <w:tcPr>
+      <w:shd w:val="clear" w:color="auto" w:fill="FCDBDB" w:themeFill="accent1" w:themeFillTint="33"/>
+    </w:tcPr>
+    <w:tblStylePr w:type="firstCol">
+      <w:pPr>
+        <w:wordWrap/>
+        <w:jc w:val="center"/>
+      </w:pPr>
+    </w:tblStylePr>
+  </w:style>
+  <w:style w:type="paragraph" w:customStyle="1" w:styleId="TipText">
+    <w:name w:val="Tip Text"/>
+    <w:basedOn w:val="Normal"/>
+    <w:uiPriority w:val="99"/>
+    <w:pPr>
+      <w:spacing w:before="160" w:after="160" w:line="264" w:lineRule="auto"/>
+      <w:ind w:right="576"/>
+    </w:pPr>
+    <w:rPr>
+      <w:rFonts w:asciiTheme="majorHAnsi" w:eastAsiaTheme="majorEastAsia" w:hAnsiTheme="majorHAnsi" w:cstheme="majorBidi"/>
+      <w:i/>
+      <w:iCs/>
+      <w:sz w:val="16"/>
+      <w:szCs w:val="16"/>
+    </w:rPr>
+  </w:style>
+  <w:style w:type="paragraph" w:customStyle="1" w:styleId="Icon">
+    <w:name w:val="Icon"/>
+    <w:basedOn w:val="Normal"/>
+    <w:uiPriority w:val="99"/>
+    <w:unhideWhenUsed/>
+    <w:pPr>
+      <w:spacing w:before="160" w:after="160" w:line="240" w:lineRule="auto"/>
+      <w:jc w:val="center"/>
+    </w:pPr>
+  </w:style>
+  <w:style w:type="character" w:customStyle="1" w:styleId="Heading4Char">
+    <w:name w:val="Heading 4 Char"/>
+    <w:basedOn w:val="DefaultParagraphFont"/>
+    <w:link w:val="Heading4"/>
+    <w:uiPriority w:val="9"/>
+    <w:rsid w:val="00271161"/>
+    <w:rPr>
+      <w:caps/>
+      <w:color w:val="DF1010" w:themeColor="accent1" w:themeShade="BF"/>
+      <w:spacing w:val="10"/>
+    </w:rPr>
+  </w:style>
+  <w:style w:type="table" w:customStyle="1" w:styleId="FinancialTable">
+    <w:name w:val="Financial Table"/>
+    <w:basedOn w:val="TableNormal"/>
+    <w:uiPriority w:val="99"/>
+    <w:pPr>
+      <w:spacing w:before="60" w:after="60" w:line="240" w:lineRule="auto"/>
+    </w:pPr>
+    <w:tblPr>
+      <w:tblStyleRowBandSize w:val="1"/>
+      <w:tblInd w:w="0" w:type="dxa"/>
+      <w:tblBorders>
+        <w:top w:val="single" w:sz="4" w:space="0" w:color="BCB8AC" w:themeColor="text2" w:themeTint="66"/>
+        <w:left w:val="single" w:sz="4" w:space="0" w:color="BCB8AC" w:themeColor="text2" w:themeTint="66"/>
+        <w:bottom w:val="single" w:sz="4" w:space="0" w:color="BCB8AC" w:themeColor="text2" w:themeTint="66"/>
+        <w:right w:val="single" w:sz="4" w:space="0" w:color="BCB8AC" w:themeColor="text2" w:themeTint="66"/>
+        <w:insideV w:val="single" w:sz="4" w:space="0" w:color="BCB8AC" w:themeColor="text2" w:themeTint="66"/>
+      </w:tblBorders>
+      <w:tblCellMar>
+        <w:top w:w="0" w:type="dxa"/>
+        <w:left w:w="108" w:type="dxa"/>
+        <w:bottom w:w="0" w:type="dxa"/>
+        <w:right w:w="108" w:type="dxa"/>
+      </w:tblCellMar>
+    </w:tblPr>
+    <w:tblStylePr w:type="firstRow">
+      <w:rPr>
+        <w:rFonts w:asciiTheme="majorHAnsi" w:hAnsiTheme="majorHAnsi"/>
+        <w:color w:val="FFFFFF" w:themeColor="background1"/>
+        <w:sz w:val="16"/>
+      </w:rPr>
+      <w:tblPr/>
+      <w:tcPr>
+        <w:shd w:val="clear" w:color="auto" w:fill="F24F4F" w:themeFill="accent1"/>
+      </w:tcPr>
+    </w:tblStylePr>
+    <w:tblStylePr w:type="lastRow">
+      <w:rPr>
+        <w:rFonts w:asciiTheme="majorHAnsi" w:hAnsiTheme="majorHAnsi"/>
+        <w:b/>
+        <w:caps/>
+        <w:smallCaps w:val="0"/>
+        <w:color w:val="F24F4F" w:themeColor="accent1"/>
+        <w:sz w:val="16"/>
+      </w:rPr>
+      <w:tblPr/>
+      <w:tcPr>
+        <w:tcBorders>
+          <w:top w:val="nil"/>
+        </w:tcBorders>
+      </w:tcPr>
+    </w:tblStylePr>
+    <w:tblStylePr w:type="firstCol">
+      <w:rPr>
+        <w:rFonts w:asciiTheme="majorHAnsi" w:hAnsiTheme="majorHAnsi"/>
+        <w:sz w:val="16"/>
+      </w:rPr>
+    </w:tblStylePr>
+    <w:tblStylePr w:type="band2Horz">
+      <w:tblPr/>
+      <w:tcPr>
+        <w:shd w:val="clear" w:color="auto" w:fill="DDDBD5" w:themeFill="text2" w:themeFillTint="33"/>
+      </w:tcPr>
+    </w:tblStylePr>
+  </w:style>
+  <w:style w:type="paragraph" w:styleId="TOC3">
+    <w:name w:val="toc 3"/>
+    <w:basedOn w:val="Normal"/>
+    <w:next w:val="Normal"/>
+    <w:autoRedefine/>
+    <w:uiPriority w:val="39"/>
+    <w:unhideWhenUsed/>
+    <w:pPr>
+      <w:spacing w:after="100"/>
+      <w:ind w:left="720" w:right="3240"/>
+    </w:pPr>
+  </w:style>
+  <w:style w:type="paragraph" w:styleId="TOC4">
+    <w:name w:val="toc 4"/>
+    <w:basedOn w:val="Normal"/>
+    <w:next w:val="Normal"/>
+    <w:autoRedefine/>
+    <w:uiPriority w:val="39"/>
+    <w:semiHidden/>
+    <w:unhideWhenUsed/>
+    <w:pPr>
+      <w:spacing w:after="100"/>
+      <w:ind w:left="720" w:right="3240"/>
+    </w:pPr>
+  </w:style>
+  <w:style w:type="character" w:customStyle="1" w:styleId="Heading5Char">
+    <w:name w:val="Heading 5 Char"/>
+    <w:basedOn w:val="DefaultParagraphFont"/>
+    <w:link w:val="Heading5"/>
+    <w:uiPriority w:val="9"/>
+    <w:semiHidden/>
+    <w:rsid w:val="00271161"/>
+    <w:rPr>
+      <w:caps/>
+      <w:color w:val="DF1010" w:themeColor="accent1" w:themeShade="BF"/>
+      <w:spacing w:val="10"/>
+    </w:rPr>
+  </w:style>
+  <w:style w:type="character" w:customStyle="1" w:styleId="Heading6Char">
+    <w:name w:val="Heading 6 Char"/>
+    <w:basedOn w:val="DefaultParagraphFont"/>
+    <w:link w:val="Heading6"/>
+    <w:uiPriority w:val="9"/>
+    <w:semiHidden/>
+    <w:rsid w:val="00271161"/>
+    <w:rPr>
+      <w:caps/>
+      <w:color w:val="DF1010" w:themeColor="accent1" w:themeShade="BF"/>
+      <w:spacing w:val="10"/>
+    </w:rPr>
+  </w:style>
+  <w:style w:type="character" w:customStyle="1" w:styleId="Heading7Char">
+    <w:name w:val="Heading 7 Char"/>
+    <w:basedOn w:val="DefaultParagraphFont"/>
+    <w:link w:val="Heading7"/>
+    <w:uiPriority w:val="9"/>
+    <w:semiHidden/>
+    <w:rsid w:val="00271161"/>
+    <w:rPr>
+      <w:caps/>
+      <w:color w:val="DF1010" w:themeColor="accent1" w:themeShade="BF"/>
+      <w:spacing w:val="10"/>
+    </w:rPr>
+  </w:style>
+  <w:style w:type="character" w:customStyle="1" w:styleId="Heading8Char">
+    <w:name w:val="Heading 8 Char"/>
+    <w:basedOn w:val="DefaultParagraphFont"/>
+    <w:link w:val="Heading8"/>
+    <w:uiPriority w:val="9"/>
+    <w:semiHidden/>
+    <w:rsid w:val="00271161"/>
+    <w:rPr>
+      <w:caps/>
+      <w:spacing w:val="10"/>
+      <w:sz w:val="18"/>
+      <w:szCs w:val="18"/>
+    </w:rPr>
+  </w:style>
+  <w:style w:type="character" w:customStyle="1" w:styleId="Heading9Char">
+    <w:name w:val="Heading 9 Char"/>
+    <w:basedOn w:val="DefaultParagraphFont"/>
+    <w:link w:val="Heading9"/>
+    <w:uiPriority w:val="9"/>
+    <w:semiHidden/>
+    <w:rsid w:val="00271161"/>
+    <w:rPr>
+      <w:i/>
+      <w:iCs/>
+      <w:caps/>
+      <w:spacing w:val="10"/>
+      <w:sz w:val="18"/>
+      <w:szCs w:val="18"/>
+    </w:rPr>
+  </w:style>
+  <w:style w:type="paragraph" w:styleId="Caption">
+    <w:name w:val="caption"/>
+    <w:basedOn w:val="Normal"/>
+    <w:next w:val="Normal"/>
+    <w:uiPriority w:val="35"/>
+    <w:semiHidden/>
+    <w:unhideWhenUsed/>
+    <w:qFormat/>
+    <w:rsid w:val="00271161"/>
+    <w:rPr>
+      <w:b/>
+      <w:bCs/>
+      <w:color w:val="DF1010" w:themeColor="accent1" w:themeShade="BF"/>
+      <w:sz w:val="16"/>
+      <w:szCs w:val="16"/>
+    </w:rPr>
+  </w:style>
+  <w:style w:type="character" w:styleId="Strong">
+    <w:name w:val="Strong"/>
+    <w:uiPriority w:val="22"/>
+    <w:qFormat/>
+    <w:rsid w:val="00271161"/>
+    <w:rPr>
+      <w:b/>
+      <w:bCs/>
+    </w:rPr>
+  </w:style>
+  <w:style w:type="character" w:styleId="Emphasis">
+    <w:name w:val="Emphasis"/>
+    <w:uiPriority w:val="20"/>
+    <w:qFormat/>
+    <w:rsid w:val="00271161"/>
+    <w:rPr>
+      <w:caps/>
+      <w:color w:val="940B0B" w:themeColor="accent1" w:themeShade="7F"/>
+      <w:spacing w:val="5"/>
+    </w:rPr>
+  </w:style>
+  <w:style w:type="paragraph" w:styleId="Quote">
+    <w:name w:val="Quote"/>
+    <w:basedOn w:val="Normal"/>
+    <w:next w:val="Normal"/>
+    <w:link w:val="QuoteChar"/>
+    <w:uiPriority w:val="29"/>
+    <w:qFormat/>
+    <w:rsid w:val="00271161"/>
+    <w:rPr>
+      <w:i/>
+      <w:iCs/>
+      <w:sz w:val="24"/>
+      <w:szCs w:val="24"/>
+    </w:rPr>
+  </w:style>
+  <w:style w:type="character" w:customStyle="1" w:styleId="QuoteChar">
+    <w:name w:val="Quote Char"/>
+    <w:basedOn w:val="DefaultParagraphFont"/>
+    <w:link w:val="Quote"/>
+    <w:uiPriority w:val="29"/>
+    <w:rsid w:val="00271161"/>
+    <w:rPr>
+      <w:i/>
+      <w:iCs/>
+      <w:sz w:val="24"/>
+      <w:szCs w:val="24"/>
+    </w:rPr>
+  </w:style>
+  <w:style w:type="paragraph" w:styleId="IntenseQuote">
+    <w:name w:val="Intense Quote"/>
+    <w:basedOn w:val="Normal"/>
+    <w:next w:val="Normal"/>
+    <w:link w:val="IntenseQuoteChar"/>
+    <w:uiPriority w:val="30"/>
+    <w:qFormat/>
+    <w:rsid w:val="00271161"/>
+    <w:pPr>
+      <w:spacing w:before="240" w:after="240" w:line="240" w:lineRule="auto"/>
+      <w:ind w:left="1080" w:right="1080"/>
+      <w:jc w:val="center"/>
+    </w:pPr>
+    <w:rPr>
+      <w:color w:val="F24F4F" w:themeColor="accent1"/>
+      <w:sz w:val="24"/>
+      <w:szCs w:val="24"/>
+    </w:rPr>
+  </w:style>
+  <w:style w:type="character" w:customStyle="1" w:styleId="IntenseQuoteChar">
+    <w:name w:val="Intense Quote Char"/>
+    <w:basedOn w:val="DefaultParagraphFont"/>
+    <w:link w:val="IntenseQuote"/>
+    <w:uiPriority w:val="30"/>
+    <w:rsid w:val="00271161"/>
+    <w:rPr>
+      <w:color w:val="F24F4F" w:themeColor="accent1"/>
+      <w:sz w:val="24"/>
+      <w:szCs w:val="24"/>
+    </w:rPr>
+  </w:style>
+  <w:style w:type="character" w:styleId="SubtleEmphasis">
+    <w:name w:val="Subtle Emphasis"/>
+    <w:uiPriority w:val="19"/>
+    <w:qFormat/>
+    <w:rsid w:val="00271161"/>
+    <w:rPr>
+      <w:i/>
+      <w:iCs/>
+      <w:color w:val="940B0B" w:themeColor="accent1" w:themeShade="7F"/>
+    </w:rPr>
+  </w:style>
+  <w:style w:type="character" w:styleId="IntenseEmphasis">
+    <w:name w:val="Intense Emphasis"/>
+    <w:uiPriority w:val="21"/>
+    <w:qFormat/>
+    <w:rsid w:val="00271161"/>
+    <w:rPr>
+      <w:b/>
+      <w:bCs/>
+      <w:caps/>
+      <w:color w:val="940B0B" w:themeColor="accent1" w:themeShade="7F"/>
+      <w:spacing w:val="10"/>
+    </w:rPr>
+  </w:style>
+  <w:style w:type="character" w:styleId="SubtleReference">
+    <w:name w:val="Subtle Reference"/>
+    <w:uiPriority w:val="31"/>
+    <w:qFormat/>
+    <w:rsid w:val="00271161"/>
+    <w:rPr>
+      <w:b/>
+      <w:bCs/>
+      <w:color w:val="F24F4F" w:themeColor="accent1"/>
+    </w:rPr>
+  </w:style>
+  <w:style w:type="character" w:styleId="IntenseReference">
+    <w:name w:val="Intense Reference"/>
+    <w:uiPriority w:val="32"/>
+    <w:qFormat/>
+    <w:rsid w:val="00271161"/>
+    <w:rPr>
+      <w:b/>
+      <w:bCs/>
+      <w:i/>
+      <w:iCs/>
+      <w:caps/>
+      <w:color w:val="F24F4F" w:themeColor="accent1"/>
+    </w:rPr>
+  </w:style>
+  <w:style w:type="character" w:styleId="BookTitle">
+    <w:name w:val="Book Title"/>
+    <w:uiPriority w:val="33"/>
+    <w:qFormat/>
+    <w:rsid w:val="00271161"/>
+    <w:rPr>
+      <w:b/>
+      <w:bCs/>
+      <w:i/>
+      <w:iCs/>
+      <w:spacing w:val="0"/>
+    </w:rPr>
+  </w:style>
+  <w:style w:type="paragraph" w:styleId="ListParagraph">
+    <w:name w:val="List Paragraph"/>
+    <w:basedOn w:val="Normal"/>
+    <w:uiPriority w:val="34"/>
+    <w:qFormat/>
+    <w:rsid w:val="00830523"/>
+    <w:pPr>
+      <w:ind w:left="720"/>
+      <w:contextualSpacing/>
+    </w:pPr>
+  </w:style>
+  <w:style w:type="paragraph" w:styleId="BalloonText">
+    <w:name w:val="Balloon Text"/>
+    <w:basedOn w:val="Normal"/>
+    <w:link w:val="BalloonTextChar"/>
+    <w:uiPriority w:val="99"/>
+    <w:semiHidden/>
+    <w:unhideWhenUsed/>
+    <w:rsid w:val="00357853"/>
+    <w:pPr>
+      <w:spacing w:before="0" w:after="0" w:line="240" w:lineRule="auto"/>
+    </w:pPr>
+    <w:rPr>
+      <w:rFonts w:ascii="Tahoma" w:hAnsi="Tahoma" w:cs="Tahoma"/>
+      <w:sz w:val="16"/>
+      <w:szCs w:val="16"/>
+    </w:rPr>
+  </w:style>
+  <w:style w:type="character" w:customStyle="1" w:styleId="BalloonTextChar">
+    <w:name w:val="Balloon Text Char"/>
+    <w:basedOn w:val="DefaultParagraphFont"/>
+    <w:link w:val="BalloonText"/>
+    <w:uiPriority w:val="99"/>
+    <w:semiHidden/>
+    <w:rsid w:val="00357853"/>
+    <w:rPr>
+      <w:rFonts w:ascii="Tahoma" w:hAnsi="Tahoma" w:cs="Tahoma"/>
+      <w:sz w:val="16"/>
+      <w:szCs w:val="16"/>
+    </w:rPr>
+  </w:style>
+  <w:style w:type="character" w:styleId="FollowedHyperlink">
+    <w:name w:val="FollowedHyperlink"/>
+    <w:basedOn w:val="DefaultParagraphFont"/>
+    <w:uiPriority w:val="99"/>
+    <w:semiHidden/>
+    <w:unhideWhenUsed/>
+    <w:rsid w:val="003840FB"/>
+    <w:rPr>
+      <w:color w:val="A3648B" w:themeColor="followedHyperlink"/>
+      <w:u w:val="single"/>
+    </w:rPr>
+  </w:style>
+  <w:style w:type="table" w:customStyle="1" w:styleId="PlainTable21">
+    <w:name w:val="Plain Table 21"/>
+    <w:basedOn w:val="TableNormal"/>
+    <w:uiPriority w:val="42"/>
+    <w:rsid w:val="006720A0"/>
+    <w:pPr>
+      <w:spacing w:after="0" w:line="240" w:lineRule="auto"/>
+    </w:pPr>
+    <w:tblPr>
+      <w:tblStyleRowBandSize w:val="1"/>
+      <w:tblStyleColBandSize w:val="1"/>
+      <w:tblInd w:w="0" w:type="dxa"/>
+      <w:tblBorders>
+        <w:top w:val="single" w:sz="4" w:space="0" w:color="7F7F7F" w:themeColor="text1" w:themeTint="80"/>
+        <w:bottom w:val="single" w:sz="4" w:space="0" w:color="7F7F7F" w:themeColor="text1" w:themeTint="80"/>
+      </w:tblBorders>
+      <w:tblCellMar>
+        <w:top w:w="0" w:type="dxa"/>
+        <w:left w:w="108" w:type="dxa"/>
+        <w:bottom w:w="0" w:type="dxa"/>
+        <w:right w:w="108" w:type="dxa"/>
+      </w:tblCellMar>
+    </w:tblPr>
+    <w:tblStylePr w:type="firstRow">
+      <w:rPr>
+        <w:b/>
+        <w:bCs/>
+      </w:rPr>
+      <w:tblPr/>
+      <w:tcPr>
+        <w:tcBorders>
+          <w:bottom w:val="single" w:sz="4" w:space="0" w:color="7F7F7F" w:themeColor="text1" w:themeTint="80"/>
+        </w:tcBorders>
+      </w:tcPr>
+    </w:tblStylePr>
+    <w:tblStylePr w:type="lastRow">
+      <w:rPr>
+        <w:b/>
+        <w:bCs/>
+      </w:rPr>
+      <w:tblPr/>
+      <w:tcPr>
+        <w:tcBorders>
+          <w:top w:val="single" w:sz="4" w:space="0" w:color="7F7F7F" w:themeColor="text1" w:themeTint="80"/>
+        </w:tcBorders>
+      </w:tcPr>
+    </w:tblStylePr>
+    <w:tblStylePr w:type="firstCol">
+      <w:rPr>
+        <w:b/>
+        <w:bCs/>
+      </w:rPr>
+    </w:tblStylePr>
+    <w:tblStylePr w:type="lastCol">
+      <w:rPr>
+        <w:b/>
+        <w:bCs/>
+      </w:rPr>
+    </w:tblStylePr>
+    <w:tblStylePr w:type="band1Vert">
+      <w:tblPr/>
+      <w:tcPr>
+        <w:tcBorders>
+          <w:left w:val="single" w:sz="4" w:space="0" w:color="7F7F7F" w:themeColor="text1" w:themeTint="80"/>
+          <w:right w:val="single" w:sz="4" w:space="0" w:color="7F7F7F" w:themeColor="text1" w:themeTint="80"/>
+        </w:tcBorders>
+      </w:tcPr>
+    </w:tblStylePr>
+    <w:tblStylePr w:type="band2Vert">
+      <w:tblPr/>
+      <w:tcPr>
+        <w:tcBorders>
+          <w:left w:val="single" w:sz="4" w:space="0" w:color="7F7F7F" w:themeColor="text1" w:themeTint="80"/>
+          <w:right w:val="single" w:sz="4" w:space="0" w:color="7F7F7F" w:themeColor="text1" w:themeTint="80"/>
+        </w:tcBorders>
+      </w:tcPr>
+    </w:tblStylePr>
+    <w:tblStylePr w:type="band1Horz">
+      <w:tblPr/>
+      <w:tcPr>
+        <w:tcBorders>
+          <w:top w:val="single" w:sz="4" w:space="0" w:color="7F7F7F" w:themeColor="text1" w:themeTint="80"/>
+          <w:bottom w:val="single" w:sz="4" w:space="0" w:color="7F7F7F" w:themeColor="text1" w:themeTint="80"/>
+        </w:tcBorders>
+      </w:tcPr>
+    </w:tblStylePr>
+  </w:style>
+  <w:style w:type="table" w:customStyle="1" w:styleId="PlainTable210">
+    <w:name w:val="Plain Table 21"/>
+    <w:basedOn w:val="TableNormal"/>
+    <w:next w:val="PlainTable21"/>
+    <w:uiPriority w:val="42"/>
+    <w:rsid w:val="00B37C78"/>
+    <w:pPr>
+      <w:spacing w:after="0" w:line="240" w:lineRule="auto"/>
+    </w:pPr>
+    <w:tblPr>
+      <w:tblStyleRowBandSize w:val="1"/>
+      <w:tblStyleColBandSize w:val="1"/>
+      <w:tblInd w:w="0" w:type="dxa"/>
+      <w:tblBorders>
+        <w:top w:val="single" w:sz="4" w:space="0" w:color="7F7F7F" w:themeColor="text1" w:themeTint="80"/>
+        <w:bottom w:val="single" w:sz="4" w:space="0" w:color="7F7F7F" w:themeColor="text1" w:themeTint="80"/>
+      </w:tblBorders>
+      <w:tblCellMar>
+        <w:top w:w="0" w:type="dxa"/>
+        <w:left w:w="108" w:type="dxa"/>
+        <w:bottom w:w="0" w:type="dxa"/>
+        <w:right w:w="108" w:type="dxa"/>
+      </w:tblCellMar>
     </w:tblPr>
     <w:tblStylePr w:type="firstRow">
       <w:rPr>
@@ -19899,7 +20251,7 @@
   <a:extraClrSchemeLst/>
   <a:extLst>
     <a:ext uri="{05A4C25C-085E-4340-85A3-A5531E510DB2}">
-      <thm15:themeFamily xmlns:thm15="http://schemas.microsoft.com/office/thememl/2012/main" name="Office Theme" id="{62F939B6-93AF-4DB8-9C6B-D6C7DFDC589F}" vid="{4A3C46E8-61CC-4603-A589-7422A47A8E4A}"/>
+      <thm15:themeFamily xmlns:thm15="http://schemas.microsoft.com/office/thememl/2012/main" xmlns="" name="Office Theme" id="{62F939B6-93AF-4DB8-9C6B-D6C7DFDC589F}" vid="{4A3C46E8-61CC-4603-A589-7422A47A8E4A}"/>
     </a:ext>
   </a:extLst>
 </a:theme>
@@ -19947,7 +20299,7 @@
 </file>
 
 <file path=customXml/itemProps3.xml><?xml version="1.0" encoding="utf-8"?>
-<ds:datastoreItem xmlns:ds="http://schemas.openxmlformats.org/officeDocument/2006/customXml" ds:itemID="{19381120-678F-46C3-B8F8-8107B239B796}">
+<ds:datastoreItem xmlns:ds="http://schemas.openxmlformats.org/officeDocument/2006/customXml" ds:itemID="{A0FA5E09-718F-45BB-98D8-0A6C50A035BE}">
   <ds:schemaRefs>
     <ds:schemaRef ds:uri="http://schemas.openxmlformats.org/officeDocument/2006/bibliography"/>
   </ds:schemaRefs>

</xml_diff>

<commit_message>
Added changes to revision history
</commit_message>
<xml_diff>
--- a/Documents/Test Plan.docx
+++ b/Documents/Test Plan.docx
@@ -4163,12 +4163,6 @@
           <w:szCs w:val="22"/>
         </w:rPr>
         <w:sectPr>
-          <w:headerReference w:type="even" r:id="rId12"/>
-          <w:headerReference w:type="default" r:id="rId13"/>
-          <w:footerReference w:type="even" r:id="rId14"/>
-          <w:footerReference w:type="default" r:id="rId15"/>
-          <w:headerReference w:type="first" r:id="rId16"/>
-          <w:footerReference w:type="first" r:id="rId17"/>
           <w:pgSz w:w="12240" w:h="15840" w:code="1"/>
           <w:pgMar w:top="1080" w:right="1440" w:bottom="1080" w:left="1440" w:header="720" w:footer="576" w:gutter="0"/>
           <w:pgNumType w:start="0"/>
@@ -4199,7 +4193,7 @@
         <w:gridCol w:w="2106"/>
         <w:gridCol w:w="2293"/>
         <w:gridCol w:w="2289"/>
-        <w:gridCol w:w="2356"/>
+        <w:gridCol w:w="2492"/>
       </w:tblGrid>
       <w:tr>
         <w:tc>
@@ -4270,7 +4264,7 @@
         </w:tc>
         <w:tc>
           <w:tcPr>
-            <w:tcW w:w="2356" w:type="dxa"/>
+            <w:tcW w:w="2492" w:type="dxa"/>
           </w:tcPr>
           <w:p>
             <w:pPr>
@@ -4354,7 +4348,7 @@
         </w:tc>
         <w:tc>
           <w:tcPr>
-            <w:tcW w:w="2356" w:type="dxa"/>
+            <w:tcW w:w="2492" w:type="dxa"/>
           </w:tcPr>
           <w:p>
             <w:pPr>
@@ -4450,7 +4444,7 @@
         </w:tc>
         <w:tc>
           <w:tcPr>
-            <w:tcW w:w="2356" w:type="dxa"/>
+            <w:tcW w:w="2492" w:type="dxa"/>
           </w:tcPr>
           <w:p>
             <w:pPr>
@@ -4532,7 +4526,7 @@
         </w:tc>
         <w:tc>
           <w:tcPr>
-            <w:tcW w:w="2356" w:type="dxa"/>
+            <w:tcW w:w="2492" w:type="dxa"/>
           </w:tcPr>
           <w:p>
             <w:pPr>
@@ -4628,7 +4622,7 @@
         </w:tc>
         <w:tc>
           <w:tcPr>
-            <w:tcW w:w="2356" w:type="dxa"/>
+            <w:tcW w:w="2492" w:type="dxa"/>
           </w:tcPr>
           <w:p>
             <w:pPr>
@@ -4724,7 +4718,7 @@
         </w:tc>
         <w:tc>
           <w:tcPr>
-            <w:tcW w:w="2356" w:type="dxa"/>
+            <w:tcW w:w="2492" w:type="dxa"/>
           </w:tcPr>
           <w:p>
             <w:pPr>
@@ -4813,7 +4807,7 @@
         </w:tc>
         <w:tc>
           <w:tcPr>
-            <w:tcW w:w="2356" w:type="dxa"/>
+            <w:tcW w:w="2492" w:type="dxa"/>
           </w:tcPr>
           <w:p>
             <w:pPr>
@@ -4909,7 +4903,7 @@
         </w:tc>
         <w:tc>
           <w:tcPr>
-            <w:tcW w:w="2356" w:type="dxa"/>
+            <w:tcW w:w="2492" w:type="dxa"/>
           </w:tcPr>
           <w:p>
             <w:pPr>
@@ -4991,7 +4985,7 @@
         </w:tc>
         <w:tc>
           <w:tcPr>
-            <w:tcW w:w="2356" w:type="dxa"/>
+            <w:tcW w:w="2492" w:type="dxa"/>
           </w:tcPr>
           <w:p>
             <w:pPr>
@@ -5073,7 +5067,7 @@
         </w:tc>
         <w:tc>
           <w:tcPr>
-            <w:tcW w:w="2356" w:type="dxa"/>
+            <w:tcW w:w="2492" w:type="dxa"/>
           </w:tcPr>
           <w:p>
             <w:pPr>
@@ -5158,7 +5152,7 @@
         </w:tc>
         <w:tc>
           <w:tcPr>
-            <w:tcW w:w="2356" w:type="dxa"/>
+            <w:tcW w:w="2492" w:type="dxa"/>
           </w:tcPr>
           <w:p>
             <w:pPr>
@@ -5243,7 +5237,7 @@
         </w:tc>
         <w:tc>
           <w:tcPr>
-            <w:tcW w:w="2356" w:type="dxa"/>
+            <w:tcW w:w="2492" w:type="dxa"/>
           </w:tcPr>
           <w:p>
             <w:pPr>
@@ -5328,7 +5322,7 @@
         </w:tc>
         <w:tc>
           <w:tcPr>
-            <w:tcW w:w="2356" w:type="dxa"/>
+            <w:tcW w:w="2492" w:type="dxa"/>
           </w:tcPr>
           <w:p>
             <w:pPr>
@@ -5455,7 +5449,7 @@
         </w:tc>
         <w:tc>
           <w:tcPr>
-            <w:tcW w:w="2356" w:type="dxa"/>
+            <w:tcW w:w="2492" w:type="dxa"/>
           </w:tcPr>
           <w:p>
             <w:pPr>
@@ -5469,21 +5463,174 @@
                 <w:sz w:val="22"/>
                 <w:szCs w:val="22"/>
               </w:rPr>
-              <w:t xml:space="preserve">Updated Approach, Measures and Metrics, </w:t>
-            </w:r>
-            <w:r>
-              <w:rPr>
-                <w:sz w:val="22"/>
-                <w:szCs w:val="22"/>
-              </w:rPr>
-              <w:t>Schedule</w:t>
-            </w:r>
-            <w:r>
-              <w:rPr>
-                <w:sz w:val="22"/>
-                <w:szCs w:val="22"/>
-              </w:rPr>
-              <w:t xml:space="preserve"> and small fixes</w:t>
+              <w:t>Updated Approach, Measures and Metrics, Schedule and small fixes</w:t>
+            </w:r>
+          </w:p>
+        </w:tc>
+      </w:tr>
+      <w:tr>
+        <w:trPr>
+          <w:trHeight w:val="325"/>
+        </w:trPr>
+        <w:tc>
+          <w:tcPr>
+            <w:tcW w:w="2106" w:type="dxa"/>
+          </w:tcPr>
+          <w:p>
+            <w:pPr>
+              <w:rPr>
+                <w:sz w:val="22"/>
+                <w:szCs w:val="22"/>
+              </w:rPr>
+            </w:pPr>
+            <w:r>
+              <w:rPr>
+                <w:sz w:val="22"/>
+                <w:szCs w:val="22"/>
+              </w:rPr>
+              <w:t>10.01.2016</w:t>
+            </w:r>
+          </w:p>
+        </w:tc>
+        <w:tc>
+          <w:tcPr>
+            <w:tcW w:w="2293" w:type="dxa"/>
+          </w:tcPr>
+          <w:p>
+            <w:pPr>
+              <w:rPr>
+                <w:sz w:val="22"/>
+                <w:szCs w:val="22"/>
+              </w:rPr>
+            </w:pPr>
+            <w:r>
+              <w:rPr>
+                <w:sz w:val="22"/>
+                <w:szCs w:val="22"/>
+              </w:rPr>
+              <w:t>1.13</w:t>
+            </w:r>
+          </w:p>
+        </w:tc>
+        <w:tc>
+          <w:tcPr>
+            <w:tcW w:w="2289" w:type="dxa"/>
+          </w:tcPr>
+          <w:p>
+            <w:pPr>
+              <w:rPr>
+                <w:sz w:val="22"/>
+                <w:szCs w:val="22"/>
+              </w:rPr>
+            </w:pPr>
+            <w:proofErr w:type="spellStart"/>
+            <w:r>
+              <w:rPr>
+                <w:sz w:val="22"/>
+                <w:szCs w:val="22"/>
+              </w:rPr>
+              <w:t>N.Bogomirov</w:t>
+            </w:r>
+            <w:proofErr w:type="spellEnd"/>
+          </w:p>
+        </w:tc>
+        <w:tc>
+          <w:tcPr>
+            <w:tcW w:w="2492" w:type="dxa"/>
+          </w:tcPr>
+          <w:p>
+            <w:pPr>
+              <w:rPr>
+                <w:sz w:val="22"/>
+                <w:szCs w:val="22"/>
+              </w:rPr>
+            </w:pPr>
+            <w:r>
+              <w:rPr>
+                <w:sz w:val="22"/>
+                <w:szCs w:val="22"/>
+              </w:rPr>
+              <w:t>Updated Out of Scope,</w:t>
+            </w:r>
+          </w:p>
+          <w:p>
+            <w:pPr>
+              <w:ind w:right="-103"/>
+              <w:rPr>
+                <w:sz w:val="22"/>
+                <w:szCs w:val="22"/>
+              </w:rPr>
+            </w:pPr>
+            <w:r>
+              <w:rPr>
+                <w:sz w:val="22"/>
+                <w:szCs w:val="22"/>
+              </w:rPr>
+              <w:t xml:space="preserve">Software </w:t>
+            </w:r>
+            <w:proofErr w:type="spellStart"/>
+            <w:r>
+              <w:rPr>
+                <w:sz w:val="22"/>
+                <w:szCs w:val="22"/>
+              </w:rPr>
+              <w:t>Risks,Testing</w:t>
+            </w:r>
+            <w:proofErr w:type="spellEnd"/>
+            <w:r>
+              <w:rPr>
+                <w:sz w:val="22"/>
+                <w:szCs w:val="22"/>
+              </w:rPr>
+              <w:t xml:space="preserve"> </w:t>
+            </w:r>
+            <w:proofErr w:type="spellStart"/>
+            <w:r>
+              <w:rPr>
+                <w:sz w:val="22"/>
+                <w:szCs w:val="22"/>
+              </w:rPr>
+              <w:t>Levels,Exit</w:t>
+            </w:r>
+            <w:proofErr w:type="spellEnd"/>
+            <w:r>
+              <w:rPr>
+                <w:sz w:val="22"/>
+                <w:szCs w:val="22"/>
+              </w:rPr>
+              <w:t xml:space="preserve"> </w:t>
+            </w:r>
+            <w:proofErr w:type="spellStart"/>
+            <w:r>
+              <w:rPr>
+                <w:sz w:val="22"/>
+                <w:szCs w:val="22"/>
+              </w:rPr>
+              <w:t>criteria,Staffing</w:t>
+            </w:r>
+            <w:proofErr w:type="spellEnd"/>
+            <w:r>
+              <w:rPr>
+                <w:sz w:val="22"/>
+                <w:szCs w:val="22"/>
+              </w:rPr>
+              <w:t xml:space="preserve"> </w:t>
+            </w:r>
+            <w:proofErr w:type="spellStart"/>
+            <w:r>
+              <w:rPr>
+                <w:sz w:val="22"/>
+                <w:szCs w:val="22"/>
+              </w:rPr>
+              <w:t>needs.Removed</w:t>
+            </w:r>
+            <w:proofErr w:type="spellEnd"/>
+            <w:r>
+              <w:rPr>
+                <w:sz w:val="22"/>
+                <w:szCs w:val="22"/>
+              </w:rPr>
+              <w:t xml:space="preserve"> References and Index </w:t>
             </w:r>
           </w:p>
         </w:tc>
@@ -5572,7 +5719,7 @@
         </w:rPr>
         <w:t xml:space="preserve">Link for test environment provided for TALS </w:t>
       </w:r>
-      <w:hyperlink r:id="rId18" w:history="1">
+      <w:hyperlink r:id="rId12" w:history="1">
         <w:r>
           <w:rPr>
             <w:rStyle w:val="Hyperlink"/>
@@ -7667,7 +7814,7 @@
         </w:rPr>
         <w:t xml:space="preserve"> (</w:t>
       </w:r>
-      <w:hyperlink r:id="rId19" w:history="1">
+      <w:hyperlink r:id="rId13" w:history="1">
         <w:r>
           <w:rPr>
             <w:rStyle w:val="Hyperlink"/>
@@ -9723,7 +9870,7 @@
           <w:szCs w:val="22"/>
         </w:rPr>
       </w:pPr>
-      <w:hyperlink r:id="rId20" w:history="1">
+      <w:hyperlink r:id="rId14" w:history="1">
         <w:r>
           <w:rPr>
             <w:rStyle w:val="Hyperlink"/>
@@ -10406,6 +10553,8 @@
         </w:rPr>
       </w:pPr>
       <w:bookmarkStart w:id="38" w:name="_Toc437532091"/>
+      <w:bookmarkStart w:id="39" w:name="_GoBack"/>
+      <w:bookmarkEnd w:id="39"/>
       <w:r>
         <w:rPr>
           <w:sz w:val="22"/>
@@ -10561,13 +10710,13 @@
       <w:pPr>
         <w:pStyle w:val="Heading1"/>
       </w:pPr>
-      <w:bookmarkStart w:id="39" w:name="_Responsibilities"/>
-      <w:bookmarkStart w:id="40" w:name="_Toc437532092"/>
-      <w:bookmarkEnd w:id="39"/>
+      <w:bookmarkStart w:id="40" w:name="_Responsibilities"/>
+      <w:bookmarkStart w:id="41" w:name="_Toc437532092"/>
+      <w:bookmarkEnd w:id="40"/>
       <w:r>
         <w:t>Responsibilities</w:t>
       </w:r>
-      <w:bookmarkEnd w:id="40"/>
+      <w:bookmarkEnd w:id="41"/>
     </w:p>
     <w:p>
       <w:pPr>
@@ -11575,11 +11724,11 @@
       <w:pPr>
         <w:pStyle w:val="Heading1"/>
       </w:pPr>
-      <w:bookmarkStart w:id="41" w:name="_Toc437532093"/>
+      <w:bookmarkStart w:id="42" w:name="_Toc437532093"/>
       <w:r>
         <w:t>Schedule</w:t>
       </w:r>
-      <w:bookmarkEnd w:id="41"/>
+      <w:bookmarkEnd w:id="42"/>
     </w:p>
     <w:p>
       <w:pPr>
@@ -13407,11 +13556,11 @@
       <w:pPr>
         <w:pStyle w:val="Heading1"/>
       </w:pPr>
-      <w:bookmarkStart w:id="42" w:name="_Toc437532094"/>
+      <w:bookmarkStart w:id="43" w:name="_Toc437532094"/>
       <w:r>
         <w:t>Planning Risks and Contingencies</w:t>
       </w:r>
-      <w:bookmarkEnd w:id="42"/>
+      <w:bookmarkEnd w:id="43"/>
     </w:p>
     <w:p>
       <w:pPr>
@@ -13738,11 +13887,11 @@
       <w:pPr>
         <w:pStyle w:val="Heading1"/>
       </w:pPr>
-      <w:bookmarkStart w:id="43" w:name="_Toc437532095"/>
+      <w:bookmarkStart w:id="44" w:name="_Toc437532095"/>
       <w:r>
         <w:t>Approvals</w:t>
       </w:r>
-      <w:bookmarkEnd w:id="43"/>
+      <w:bookmarkEnd w:id="44"/>
     </w:p>
     <w:p>
       <w:pPr>
@@ -13763,11 +13912,11 @@
       <w:pPr>
         <w:pStyle w:val="Heading1"/>
       </w:pPr>
-      <w:bookmarkStart w:id="44" w:name="_Toc437532096"/>
+      <w:bookmarkStart w:id="45" w:name="_Toc437532096"/>
       <w:r>
         <w:t>Glossary</w:t>
       </w:r>
-      <w:bookmarkEnd w:id="44"/>
+      <w:bookmarkEnd w:id="45"/>
     </w:p>
     <w:p>
       <w:pPr>
@@ -14147,62 +14296,6 @@
           </w:p>
         </w:tc>
       </w:tr>
-      <w:tr>
-        <w:tc>
-          <w:tcPr>
-            <w:tcW w:w="2605" w:type="dxa"/>
-          </w:tcPr>
-          <w:p>
-            <w:pPr>
-              <w:rPr>
-                <w:sz w:val="22"/>
-                <w:szCs w:val="22"/>
-              </w:rPr>
-            </w:pPr>
-          </w:p>
-        </w:tc>
-        <w:tc>
-          <w:tcPr>
-            <w:tcW w:w="6745" w:type="dxa"/>
-          </w:tcPr>
-          <w:p>
-            <w:pPr>
-              <w:rPr>
-                <w:sz w:val="22"/>
-                <w:szCs w:val="22"/>
-              </w:rPr>
-            </w:pPr>
-          </w:p>
-        </w:tc>
-      </w:tr>
-      <w:tr>
-        <w:tc>
-          <w:tcPr>
-            <w:tcW w:w="2605" w:type="dxa"/>
-          </w:tcPr>
-          <w:p>
-            <w:pPr>
-              <w:rPr>
-                <w:sz w:val="22"/>
-                <w:szCs w:val="22"/>
-              </w:rPr>
-            </w:pPr>
-          </w:p>
-        </w:tc>
-        <w:tc>
-          <w:tcPr>
-            <w:tcW w:w="6745" w:type="dxa"/>
-          </w:tcPr>
-          <w:p>
-            <w:pPr>
-              <w:rPr>
-                <w:sz w:val="22"/>
-                <w:szCs w:val="22"/>
-              </w:rPr>
-            </w:pPr>
-          </w:p>
-        </w:tc>
-      </w:tr>
     </w:tbl>
     <w:p>
       <w:pPr>
@@ -14211,11 +14304,9 @@
           <w:szCs w:val="22"/>
         </w:rPr>
       </w:pPr>
-      <w:bookmarkStart w:id="45" w:name="_GoBack"/>
-      <w:bookmarkEnd w:id="45"/>
     </w:p>
     <w:sectPr>
-      <w:footerReference w:type="default" r:id="rId21"/>
+      <w:footerReference w:type="default" r:id="rId15"/>
       <w:pgSz w:w="12240" w:h="15840" w:code="1"/>
       <w:pgMar w:top="1080" w:right="1440" w:bottom="1080" w:left="1440" w:header="720" w:footer="720" w:gutter="0"/>
       <w:cols w:space="720"/>
@@ -14251,36 +14342,6 @@
 </file>
 
 <file path=word/footer1.xml><?xml version="1.0" encoding="utf-8"?>
-<w:ftr xmlns:wpc="http://schemas.microsoft.com/office/word/2010/wordprocessingCanvas" xmlns:mc="http://schemas.openxmlformats.org/markup-compatibility/2006" xmlns:o="urn:schemas-microsoft-com:office:office" xmlns:r="http://schemas.openxmlformats.org/officeDocument/2006/relationships" xmlns:m="http://schemas.openxmlformats.org/officeDocument/2006/math" xmlns:v="urn:schemas-microsoft-com:vml" xmlns:wp14="http://schemas.microsoft.com/office/word/2010/wordprocessingDrawing" xmlns:wp="http://schemas.openxmlformats.org/drawingml/2006/wordprocessingDrawing" xmlns:w10="urn:schemas-microsoft-com:office:word" xmlns:w="http://schemas.openxmlformats.org/wordprocessingml/2006/main" xmlns:w14="http://schemas.microsoft.com/office/word/2010/wordml" xmlns:wpg="http://schemas.microsoft.com/office/word/2010/wordprocessingGroup" xmlns:wpi="http://schemas.microsoft.com/office/word/2010/wordprocessingInk" xmlns:wne="http://schemas.microsoft.com/office/word/2006/wordml" xmlns:wps="http://schemas.microsoft.com/office/word/2010/wordprocessingShape" mc:Ignorable="w14 wp14">
-  <w:p>
-    <w:pPr>
-      <w:pStyle w:val="Footer"/>
-    </w:pPr>
-  </w:p>
-</w:ftr>
-</file>
-
-<file path=word/footer2.xml><?xml version="1.0" encoding="utf-8"?>
-<w:ftr xmlns:wpc="http://schemas.microsoft.com/office/word/2010/wordprocessingCanvas" xmlns:mc="http://schemas.openxmlformats.org/markup-compatibility/2006" xmlns:o="urn:schemas-microsoft-com:office:office" xmlns:r="http://schemas.openxmlformats.org/officeDocument/2006/relationships" xmlns:m="http://schemas.openxmlformats.org/officeDocument/2006/math" xmlns:v="urn:schemas-microsoft-com:vml" xmlns:wp14="http://schemas.microsoft.com/office/word/2010/wordprocessingDrawing" xmlns:wp="http://schemas.openxmlformats.org/drawingml/2006/wordprocessingDrawing" xmlns:w10="urn:schemas-microsoft-com:office:word" xmlns:w="http://schemas.openxmlformats.org/wordprocessingml/2006/main" xmlns:w14="http://schemas.microsoft.com/office/word/2010/wordml" xmlns:wpg="http://schemas.microsoft.com/office/word/2010/wordprocessingGroup" xmlns:wpi="http://schemas.microsoft.com/office/word/2010/wordprocessingInk" xmlns:wne="http://schemas.microsoft.com/office/word/2006/wordml" xmlns:wps="http://schemas.microsoft.com/office/word/2010/wordprocessingShape" mc:Ignorable="w14 wp14">
-  <w:p>
-    <w:pPr>
-      <w:pStyle w:val="Footer"/>
-    </w:pPr>
-  </w:p>
-</w:ftr>
-</file>
-
-<file path=word/footer3.xml><?xml version="1.0" encoding="utf-8"?>
-<w:ftr xmlns:wpc="http://schemas.microsoft.com/office/word/2010/wordprocessingCanvas" xmlns:mc="http://schemas.openxmlformats.org/markup-compatibility/2006" xmlns:o="urn:schemas-microsoft-com:office:office" xmlns:r="http://schemas.openxmlformats.org/officeDocument/2006/relationships" xmlns:m="http://schemas.openxmlformats.org/officeDocument/2006/math" xmlns:v="urn:schemas-microsoft-com:vml" xmlns:wp14="http://schemas.microsoft.com/office/word/2010/wordprocessingDrawing" xmlns:wp="http://schemas.openxmlformats.org/drawingml/2006/wordprocessingDrawing" xmlns:w10="urn:schemas-microsoft-com:office:word" xmlns:w="http://schemas.openxmlformats.org/wordprocessingml/2006/main" xmlns:w14="http://schemas.microsoft.com/office/word/2010/wordml" xmlns:wpg="http://schemas.microsoft.com/office/word/2010/wordprocessingGroup" xmlns:wpi="http://schemas.microsoft.com/office/word/2010/wordprocessingInk" xmlns:wne="http://schemas.microsoft.com/office/word/2006/wordml" xmlns:wps="http://schemas.microsoft.com/office/word/2010/wordprocessingShape" mc:Ignorable="w14 wp14">
-  <w:p>
-    <w:pPr>
-      <w:pStyle w:val="Footer"/>
-    </w:pPr>
-  </w:p>
-</w:ftr>
-</file>
-
-<file path=word/footer4.xml><?xml version="1.0" encoding="utf-8"?>
 <w:ftr xmlns:wpc="http://schemas.microsoft.com/office/word/2010/wordprocessingCanvas" xmlns:mc="http://schemas.openxmlformats.org/markup-compatibility/2006" xmlns:o="urn:schemas-microsoft-com:office:office" xmlns:r="http://schemas.openxmlformats.org/officeDocument/2006/relationships" xmlns:m="http://schemas.openxmlformats.org/officeDocument/2006/math" xmlns:v="urn:schemas-microsoft-com:vml" xmlns:wp14="http://schemas.microsoft.com/office/word/2010/wordprocessingDrawing" xmlns:wp="http://schemas.openxmlformats.org/drawingml/2006/wordprocessingDrawing" xmlns:w10="urn:schemas-microsoft-com:office:word" xmlns:w="http://schemas.openxmlformats.org/wordprocessingml/2006/main" xmlns:w14="http://schemas.microsoft.com/office/word/2010/wordml" xmlns:wpg="http://schemas.microsoft.com/office/word/2010/wordprocessingGroup" xmlns:wpi="http://schemas.microsoft.com/office/word/2010/wordprocessingInk" xmlns:wne="http://schemas.microsoft.com/office/word/2006/wordml" xmlns:wps="http://schemas.microsoft.com/office/word/2010/wordprocessingShape" mc:Ignorable="w14 wp14">
   <w:p>
     <w:pPr>
@@ -14341,7 +14402,7 @@
       <w:rPr>
         <w:noProof/>
       </w:rPr>
-      <w:t>12</w:t>
+      <w:t>13</w:t>
     </w:r>
     <w:r>
       <w:rPr>
@@ -14376,36 +14437,6 @@
     </w:p>
   </w:footnote>
 </w:footnotes>
-</file>
-
-<file path=word/header1.xml><?xml version="1.0" encoding="utf-8"?>
-<w:hdr xmlns:wpc="http://schemas.microsoft.com/office/word/2010/wordprocessingCanvas" xmlns:mc="http://schemas.openxmlformats.org/markup-compatibility/2006" xmlns:o="urn:schemas-microsoft-com:office:office" xmlns:r="http://schemas.openxmlformats.org/officeDocument/2006/relationships" xmlns:m="http://schemas.openxmlformats.org/officeDocument/2006/math" xmlns:v="urn:schemas-microsoft-com:vml" xmlns:wp14="http://schemas.microsoft.com/office/word/2010/wordprocessingDrawing" xmlns:wp="http://schemas.openxmlformats.org/drawingml/2006/wordprocessingDrawing" xmlns:w10="urn:schemas-microsoft-com:office:word" xmlns:w="http://schemas.openxmlformats.org/wordprocessingml/2006/main" xmlns:w14="http://schemas.microsoft.com/office/word/2010/wordml" xmlns:wpg="http://schemas.microsoft.com/office/word/2010/wordprocessingGroup" xmlns:wpi="http://schemas.microsoft.com/office/word/2010/wordprocessingInk" xmlns:wne="http://schemas.microsoft.com/office/word/2006/wordml" xmlns:wps="http://schemas.microsoft.com/office/word/2010/wordprocessingShape" mc:Ignorable="w14 wp14">
-  <w:p>
-    <w:pPr>
-      <w:pStyle w:val="Header"/>
-    </w:pPr>
-  </w:p>
-</w:hdr>
-</file>
-
-<file path=word/header2.xml><?xml version="1.0" encoding="utf-8"?>
-<w:hdr xmlns:wpc="http://schemas.microsoft.com/office/word/2010/wordprocessingCanvas" xmlns:mc="http://schemas.openxmlformats.org/markup-compatibility/2006" xmlns:o="urn:schemas-microsoft-com:office:office" xmlns:r="http://schemas.openxmlformats.org/officeDocument/2006/relationships" xmlns:m="http://schemas.openxmlformats.org/officeDocument/2006/math" xmlns:v="urn:schemas-microsoft-com:vml" xmlns:wp14="http://schemas.microsoft.com/office/word/2010/wordprocessingDrawing" xmlns:wp="http://schemas.openxmlformats.org/drawingml/2006/wordprocessingDrawing" xmlns:w10="urn:schemas-microsoft-com:office:word" xmlns:w="http://schemas.openxmlformats.org/wordprocessingml/2006/main" xmlns:w14="http://schemas.microsoft.com/office/word/2010/wordml" xmlns:wpg="http://schemas.microsoft.com/office/word/2010/wordprocessingGroup" xmlns:wpi="http://schemas.microsoft.com/office/word/2010/wordprocessingInk" xmlns:wne="http://schemas.microsoft.com/office/word/2006/wordml" xmlns:wps="http://schemas.microsoft.com/office/word/2010/wordprocessingShape" mc:Ignorable="w14 wp14">
-  <w:p>
-    <w:pPr>
-      <w:pStyle w:val="Header"/>
-    </w:pPr>
-  </w:p>
-</w:hdr>
-</file>
-
-<file path=word/header3.xml><?xml version="1.0" encoding="utf-8"?>
-<w:hdr xmlns:wpc="http://schemas.microsoft.com/office/word/2010/wordprocessingCanvas" xmlns:mc="http://schemas.openxmlformats.org/markup-compatibility/2006" xmlns:o="urn:schemas-microsoft-com:office:office" xmlns:r="http://schemas.openxmlformats.org/officeDocument/2006/relationships" xmlns:m="http://schemas.openxmlformats.org/officeDocument/2006/math" xmlns:v="urn:schemas-microsoft-com:vml" xmlns:wp14="http://schemas.microsoft.com/office/word/2010/wordprocessingDrawing" xmlns:wp="http://schemas.openxmlformats.org/drawingml/2006/wordprocessingDrawing" xmlns:w10="urn:schemas-microsoft-com:office:word" xmlns:w="http://schemas.openxmlformats.org/wordprocessingml/2006/main" xmlns:w14="http://schemas.microsoft.com/office/word/2010/wordml" xmlns:wpg="http://schemas.microsoft.com/office/word/2010/wordprocessingGroup" xmlns:wpi="http://schemas.microsoft.com/office/word/2010/wordprocessingInk" xmlns:wne="http://schemas.microsoft.com/office/word/2006/wordml" xmlns:wps="http://schemas.microsoft.com/office/word/2010/wordprocessingShape" mc:Ignorable="w14 wp14">
-  <w:p>
-    <w:pPr>
-      <w:pStyle w:val="Header"/>
-    </w:pPr>
-  </w:p>
-</w:hdr>
 </file>
 
 <file path=word/numbering.xml><?xml version="1.0" encoding="utf-8"?>
@@ -20251,7 +20282,7 @@
   <a:extraClrSchemeLst/>
   <a:extLst>
     <a:ext uri="{05A4C25C-085E-4340-85A3-A5531E510DB2}">
-      <thm15:themeFamily xmlns:thm15="http://schemas.microsoft.com/office/thememl/2012/main" xmlns="" name="Office Theme" id="{62F939B6-93AF-4DB8-9C6B-D6C7DFDC589F}" vid="{4A3C46E8-61CC-4603-A589-7422A47A8E4A}"/>
+      <thm15:themeFamily xmlns="" xmlns:thm15="http://schemas.microsoft.com/office/thememl/2012/main" name="Office Theme" id="{62F939B6-93AF-4DB8-9C6B-D6C7DFDC589F}" vid="{4A3C46E8-61CC-4603-A589-7422A47A8E4A}"/>
     </a:ext>
   </a:extLst>
 </a:theme>
@@ -20299,7 +20330,7 @@
 </file>
 
 <file path=customXml/itemProps3.xml><?xml version="1.0" encoding="utf-8"?>
-<ds:datastoreItem xmlns:ds="http://schemas.openxmlformats.org/officeDocument/2006/customXml" ds:itemID="{A0FA5E09-718F-45BB-98D8-0A6C50A035BE}">
+<ds:datastoreItem xmlns:ds="http://schemas.openxmlformats.org/officeDocument/2006/customXml" ds:itemID="{616636E2-A8F3-406B-B6A7-E4C0352C126E}">
   <ds:schemaRefs>
     <ds:schemaRef ds:uri="http://schemas.openxmlformats.org/officeDocument/2006/bibliography"/>
   </ds:schemaRefs>

</xml_diff>

<commit_message>
Added team leaders in next weeks.
</commit_message>
<xml_diff>
--- a/Documents/Test Plan.docx
+++ b/Documents/Test Plan.docx
@@ -1,6 +1,6 @@
 
 <file path=word/document.xml><?xml version="1.0" encoding="utf-8"?>
-<w:document xmlns:wpc="http://schemas.microsoft.com/office/word/2010/wordprocessingCanvas" xmlns:mc="http://schemas.openxmlformats.org/markup-compatibility/2006" xmlns:o="urn:schemas-microsoft-com:office:office" xmlns:r="http://schemas.openxmlformats.org/officeDocument/2006/relationships" xmlns:m="http://schemas.openxmlformats.org/officeDocument/2006/math" xmlns:v="urn:schemas-microsoft-com:vml" xmlns:wp14="http://schemas.microsoft.com/office/word/2010/wordprocessingDrawing" xmlns:wp="http://schemas.openxmlformats.org/drawingml/2006/wordprocessingDrawing" xmlns:w10="urn:schemas-microsoft-com:office:word" xmlns:w="http://schemas.openxmlformats.org/wordprocessingml/2006/main" xmlns:w14="http://schemas.microsoft.com/office/word/2010/wordml" xmlns:wpg="http://schemas.microsoft.com/office/word/2010/wordprocessingGroup" xmlns:wpi="http://schemas.microsoft.com/office/word/2010/wordprocessingInk" xmlns:wne="http://schemas.microsoft.com/office/word/2006/wordml" xmlns:wps="http://schemas.microsoft.com/office/word/2010/wordprocessingShape" mc:Ignorable="w14 wp14">
+<w:document xmlns:wpc="http://schemas.microsoft.com/office/word/2010/wordprocessingCanvas" xmlns:mc="http://schemas.openxmlformats.org/markup-compatibility/2006" xmlns:o="urn:schemas-microsoft-com:office:office" xmlns:r="http://schemas.openxmlformats.org/officeDocument/2006/relationships" xmlns:m="http://schemas.openxmlformats.org/officeDocument/2006/math" xmlns:v="urn:schemas-microsoft-com:vml" xmlns:wp14="http://schemas.microsoft.com/office/word/2010/wordprocessingDrawing" xmlns:wp="http://schemas.openxmlformats.org/drawingml/2006/wordprocessingDrawing" xmlns:w10="urn:schemas-microsoft-com:office:word" xmlns:w="http://schemas.openxmlformats.org/wordprocessingml/2006/main" xmlns:w14="http://schemas.microsoft.com/office/word/2010/wordml" xmlns:w15="http://schemas.microsoft.com/office/word/2012/wordml" xmlns:wpg="http://schemas.microsoft.com/office/word/2010/wordprocessingGroup" xmlns:wpi="http://schemas.microsoft.com/office/word/2010/wordprocessingInk" xmlns:wne="http://schemas.microsoft.com/office/word/2006/wordml" xmlns:wps="http://schemas.microsoft.com/office/word/2010/wordprocessingShape" mc:Ignorable="w14 w15 wp14">
   <w:body>
     <w:sdt>
       <w:sdtPr>
@@ -14,6 +14,7 @@
           <w:docPartUnique/>
         </w:docPartObj>
       </w:sdtPr>
+      <w:sdtEndPr/>
       <w:sdtContent>
         <w:p>
           <w:pPr>
@@ -34,13 +35,14 @@
               <w:id w:val="-2090688503"/>
               <w:picture/>
             </w:sdtPr>
+            <w:sdtEndPr/>
             <w:sdtContent>
               <w:r>
                 <w:rPr>
                   <w:noProof/>
                   <w:sz w:val="22"/>
                   <w:szCs w:val="22"/>
-                  <w:lang w:val="bg-BG" w:eastAsia="bg-BG"/>
+                  <w:lang w:eastAsia="en-US"/>
                 </w:rPr>
                 <w:drawing>
                   <wp:inline distT="0" distB="0" distL="0" distR="0" wp14:anchorId="2001EC98" wp14:editId="04DE3BF2">
@@ -60,7 +62,7 @@
                             </pic:cNvPicPr>
                           </pic:nvPicPr>
                           <pic:blipFill>
-                            <a:blip r:embed="rId11">
+                            <a:blip r:embed="rId10">
                               <a:extLst>
                                 <a:ext uri="{28A0092B-C50C-407E-A947-70E740481C1C}">
                                   <a14:useLocalDpi xmlns:a14="http://schemas.microsoft.com/office/drawing/2010/main" val="0"/>
@@ -109,7 +111,7 @@
               <w:noProof/>
               <w:sz w:val="22"/>
               <w:szCs w:val="22"/>
-              <w:lang w:val="bg-BG" w:eastAsia="bg-BG"/>
+              <w:lang w:eastAsia="en-US"/>
             </w:rPr>
             <mc:AlternateContent>
               <mc:Choice Requires="wps">
@@ -192,6 +194,7 @@
                                       <w:dataBinding w:prefixMappings="xmlns:ns0='http://schemas.microsoft.com/office/2006/coverPageProps' " w:xpath="/ns0:CoverPageProperties[1]/ns0:CompanyAddress[1]" w:storeItemID="{55AF091B-3C7A-41E3-B477-F2FDAA23CFDA}"/>
                                       <w:text w:multiLine="1"/>
                                     </w:sdtPr>
+                                    <w:sdtEndPr/>
                                     <w:sdtContent>
                                       <w:tc>
                                         <w:tcPr>
@@ -202,15 +205,7 @@
                                             <w:pStyle w:val="ContactInfo"/>
                                           </w:pPr>
                                           <w:r>
-                                            <w:t xml:space="preserve">33 Alexander </w:t>
-                                          </w:r>
-                                          <w:proofErr w:type="spellStart"/>
-                                          <w:r>
-                                            <w:t>Malinov</w:t>
-                                          </w:r>
-                                          <w:proofErr w:type="spellEnd"/>
-                                          <w:r>
-                                            <w:t xml:space="preserve"> Blvd.</w:t>
+                                            <w:t>33 Alexander Malinov Blvd.</w:t>
                                           </w:r>
                                           <w:r>
                                             <w:br/>
@@ -297,11 +292,11 @@
               </mc:Choice>
               <mc:Fallback>
                 <w:pict>
-                  <v:shapetype id="_x0000_t202" coordsize="21600,21600" o:spt="202" path="m,l,21600r21600,l21600,xe">
+                  <v:shapetype w14:anchorId="5CAE5348" id="_x0000_t202" coordsize="21600,21600" o:spt="202" path="m,l,21600r21600,l21600,xe">
                     <v:stroke joinstyle="miter"/>
                     <v:path gradientshapeok="t" o:connecttype="rect"/>
                   </v:shapetype>
-                  <v:shape id="Text Box 1" o:spid="_x0000_s1026" type="#_x0000_t202" alt="Description: Text box displaying company contact information" style="position:absolute;margin-left:0;margin-top:0;width:468pt;height:48.95pt;z-index:251663360;visibility:visible;mso-wrap-style:square;mso-width-percent:1000;mso-height-percent:0;mso-wrap-distance-left:9pt;mso-wrap-distance-top:0;mso-wrap-distance-right:9pt;mso-wrap-distance-bottom:0;mso-position-horizontal:left;mso-position-horizontal-relative:margin;mso-position-vertical:bottom;mso-position-vertical-relative:margin;mso-width-percent:1000;mso-height-percent:0;mso-width-relative:margin;mso-height-relative:margin;v-text-anchor:middle" o:gfxdata="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" fillcolor="#f24f4f [3204]" stroked="f" strokeweight=".5pt">
+                  <v:shape id="Text Box 1" o:spid="_x0000_s1026" type="#_x0000_t202" alt="Text box displaying company contact information" style="position:absolute;margin-left:0;margin-top:0;width:468pt;height:48.95pt;z-index:251663360;visibility:visible;mso-wrap-style:square;mso-width-percent:1000;mso-height-percent:0;mso-wrap-distance-left:9pt;mso-wrap-distance-top:0;mso-wrap-distance-right:9pt;mso-wrap-distance-bottom:0;mso-position-horizontal:left;mso-position-horizontal-relative:margin;mso-position-vertical:bottom;mso-position-vertical-relative:margin;mso-width-percent:1000;mso-height-percent:0;mso-width-relative:margin;mso-height-relative:margin;v-text-anchor:middle" o:gfxdata="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" fillcolor="#f24f4f [3204]" stroked="f" strokeweight=".5pt">
                     <v:textbox inset="12.96pt,0,12.96pt,0">
                       <w:txbxContent>
                         <w:tbl>
@@ -333,6 +328,7 @@
                                 <w:dataBinding w:prefixMappings="xmlns:ns0='http://schemas.microsoft.com/office/2006/coverPageProps' " w:xpath="/ns0:CoverPageProperties[1]/ns0:CompanyAddress[1]" w:storeItemID="{55AF091B-3C7A-41E3-B477-F2FDAA23CFDA}"/>
                                 <w:text w:multiLine="1"/>
                               </w:sdtPr>
+                              <w:sdtEndPr/>
                               <w:sdtContent>
                                 <w:tc>
                                   <w:tcPr>
@@ -343,15 +339,7 @@
                                       <w:pStyle w:val="ContactInfo"/>
                                     </w:pPr>
                                     <w:r>
-                                      <w:t xml:space="preserve">33 Alexander </w:t>
-                                    </w:r>
-                                    <w:proofErr w:type="spellStart"/>
-                                    <w:r>
-                                      <w:t>Malinov</w:t>
-                                    </w:r>
-                                    <w:proofErr w:type="spellEnd"/>
-                                    <w:r>
-                                      <w:t xml:space="preserve"> Blvd.</w:t>
+                                      <w:t>33 Alexander Malinov Blvd.</w:t>
                                     </w:r>
                                     <w:r>
                                       <w:br/>
@@ -429,7 +417,7 @@
               <w:noProof/>
               <w:sz w:val="22"/>
               <w:szCs w:val="22"/>
-              <w:lang w:val="bg-BG" w:eastAsia="bg-BG"/>
+              <w:lang w:eastAsia="en-US"/>
             </w:rPr>
             <mc:AlternateContent>
               <mc:Choice Requires="wps">
@@ -493,6 +481,7 @@
                                     <w:dataBinding w:prefixMappings="xmlns:ns0='http://purl.org/dc/elements/1.1/' xmlns:ns1='http://schemas.openxmlformats.org/package/2006/metadata/core-properties' " w:xpath="/ns1:coreProperties[1]/ns0:title[1]" w:storeItemID="{6C3C8BC8-F283-45AE-878A-BAB7291924A1}"/>
                                     <w:text/>
                                   </w:sdtPr>
+                                  <w:sdtEndPr/>
                                   <w:sdtContent>
                                     <w:r>
                                       <w:t>Test Plan</w:t>
@@ -512,6 +501,7 @@
                                     <w:dataBinding w:prefixMappings="xmlns:ns0='http://purl.org/dc/elements/1.1/' xmlns:ns1='http://schemas.openxmlformats.org/package/2006/metadata/core-properties' " w:xpath="/ns1:coreProperties[1]/ns0:subject[1]" w:storeItemID="{6C3C8BC8-F283-45AE-878A-BAB7291924A1}"/>
                                     <w:text/>
                                   </w:sdtPr>
+                                  <w:sdtEndPr/>
                                   <w:sdtContent>
                                     <w:r>
                                       <w:t>Testing Base Modules and front-end functionalities from Telerik ACADEMY LEARNING SYSTEM (TALS)</w:t>
@@ -539,7 +529,7 @@
                   </wp:anchor>
                 </w:drawing>
               </mc:Choice>
-              <mc:Fallback xmlns:w15="http://schemas.microsoft.com/office/word/2012/wordml">
+              <mc:Fallback>
                 <w:pict>
                   <v:shape w14:anchorId="5CD34B45" id="Text Box 2" o:spid="_x0000_s1027" type="#_x0000_t202" alt="Text box displaying document title and subtitle" style="position:absolute;margin-left:0;margin-top:0;width:6in;height:115.2pt;z-index:251657216;visibility:visible;mso-wrap-style:square;mso-width-percent:850;mso-height-percent:0;mso-wrap-distance-left:9pt;mso-wrap-distance-top:0;mso-wrap-distance-right:9pt;mso-wrap-distance-bottom:0;mso-position-horizontal:left;mso-position-horizontal-relative:margin;mso-position-vertical:center;mso-position-vertical-relative:margin;mso-width-percent:850;mso-height-percent:0;mso-width-relative:margin;mso-height-relative:margin;v-text-anchor:top" o:gfxdata="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" filled="f" stroked="f" strokeweight=".5pt">
                     <v:textbox style="mso-fit-shape-to-text:t" inset="0,0,0,0">
@@ -556,6 +546,7 @@
                               <w:dataBinding w:prefixMappings="xmlns:ns0='http://purl.org/dc/elements/1.1/' xmlns:ns1='http://schemas.openxmlformats.org/package/2006/metadata/core-properties' " w:xpath="/ns1:coreProperties[1]/ns0:title[1]" w:storeItemID="{6C3C8BC8-F283-45AE-878A-BAB7291924A1}"/>
                               <w:text/>
                             </w:sdtPr>
+                            <w:sdtEndPr/>
                             <w:sdtContent>
                               <w:r>
                                 <w:t>Test Plan</w:t>
@@ -575,6 +566,7 @@
                               <w:dataBinding w:prefixMappings="xmlns:ns0='http://purl.org/dc/elements/1.1/' xmlns:ns1='http://schemas.openxmlformats.org/package/2006/metadata/core-properties' " w:xpath="/ns1:coreProperties[1]/ns0:subject[1]" w:storeItemID="{6C3C8BC8-F283-45AE-878A-BAB7291924A1}"/>
                               <w:text/>
                             </w:sdtPr>
+                            <w:sdtEndPr/>
                             <w:sdtContent>
                               <w:r>
                                 <w:t>Testing Base Modules and front-end functionalities from Telerik ACADEMY LEARNING SYSTEM (TALS)</w:t>
@@ -5523,7 +5515,6 @@
                 <w:szCs w:val="22"/>
               </w:rPr>
             </w:pPr>
-            <w:proofErr w:type="spellStart"/>
             <w:r>
               <w:rPr>
                 <w:sz w:val="22"/>
@@ -5531,7 +5522,6 @@
               </w:rPr>
               <w:t>N.Bogomirov</w:t>
             </w:r>
-            <w:proofErr w:type="spellEnd"/>
           </w:p>
         </w:tc>
         <w:tc>
@@ -5566,71 +5556,7 @@
                 <w:sz w:val="22"/>
                 <w:szCs w:val="22"/>
               </w:rPr>
-              <w:t xml:space="preserve">Software </w:t>
-            </w:r>
-            <w:proofErr w:type="spellStart"/>
-            <w:r>
-              <w:rPr>
-                <w:sz w:val="22"/>
-                <w:szCs w:val="22"/>
-              </w:rPr>
-              <w:t>Risks,Testing</w:t>
-            </w:r>
-            <w:proofErr w:type="spellEnd"/>
-            <w:r>
-              <w:rPr>
-                <w:sz w:val="22"/>
-                <w:szCs w:val="22"/>
-              </w:rPr>
-              <w:t xml:space="preserve"> </w:t>
-            </w:r>
-            <w:proofErr w:type="spellStart"/>
-            <w:r>
-              <w:rPr>
-                <w:sz w:val="22"/>
-                <w:szCs w:val="22"/>
-              </w:rPr>
-              <w:t>Levels,Exit</w:t>
-            </w:r>
-            <w:proofErr w:type="spellEnd"/>
-            <w:r>
-              <w:rPr>
-                <w:sz w:val="22"/>
-                <w:szCs w:val="22"/>
-              </w:rPr>
-              <w:t xml:space="preserve"> </w:t>
-            </w:r>
-            <w:proofErr w:type="spellStart"/>
-            <w:r>
-              <w:rPr>
-                <w:sz w:val="22"/>
-                <w:szCs w:val="22"/>
-              </w:rPr>
-              <w:t>criteria,Staffing</w:t>
-            </w:r>
-            <w:proofErr w:type="spellEnd"/>
-            <w:r>
-              <w:rPr>
-                <w:sz w:val="22"/>
-                <w:szCs w:val="22"/>
-              </w:rPr>
-              <w:t xml:space="preserve"> </w:t>
-            </w:r>
-            <w:proofErr w:type="spellStart"/>
-            <w:r>
-              <w:rPr>
-                <w:sz w:val="22"/>
-                <w:szCs w:val="22"/>
-              </w:rPr>
-              <w:t>needs.Removed</w:t>
-            </w:r>
-            <w:proofErr w:type="spellEnd"/>
-            <w:r>
-              <w:rPr>
-                <w:sz w:val="22"/>
-                <w:szCs w:val="22"/>
-              </w:rPr>
-              <w:t xml:space="preserve"> References and Index </w:t>
+              <w:t xml:space="preserve">Software Risks,Testing Levels,Exit criteria,Staffing needs.Removed References and Index </w:t>
             </w:r>
           </w:p>
         </w:tc>
@@ -5719,7 +5645,7 @@
         </w:rPr>
         <w:t xml:space="preserve">Link for test environment provided for TALS </w:t>
       </w:r>
-      <w:hyperlink r:id="rId12" w:history="1">
+      <w:hyperlink r:id="rId11" w:history="1">
         <w:r>
           <w:rPr>
             <w:rStyle w:val="Hyperlink"/>
@@ -5854,17 +5780,8 @@
           <w:sz w:val="22"/>
           <w:szCs w:val="22"/>
         </w:rPr>
-        <w:t xml:space="preserve">The document details what is in scope from a testing perspective for the project </w:t>
-      </w:r>
-      <w:proofErr w:type="gramStart"/>
-      <w:r>
-        <w:rPr>
-          <w:sz w:val="22"/>
-          <w:szCs w:val="22"/>
-        </w:rPr>
-        <w:t>team:</w:t>
-      </w:r>
-      <w:proofErr w:type="gramEnd"/>
+        <w:t>The document details what is in scope from a testing perspective for the project team:</w:t>
+      </w:r>
     </w:p>
     <w:p>
       <w:pPr>
@@ -7814,7 +7731,7 @@
         </w:rPr>
         <w:t xml:space="preserve"> (</w:t>
       </w:r>
-      <w:hyperlink r:id="rId13" w:history="1">
+      <w:hyperlink r:id="rId12" w:history="1">
         <w:r>
           <w:rPr>
             <w:rStyle w:val="Hyperlink"/>
@@ -8619,27 +8536,7 @@
           <w:szCs w:val="22"/>
           <w:lang w:eastAsia="bg-BG"/>
         </w:rPr>
-        <w:t xml:space="preserve">In another word it is a kind of </w:t>
-      </w:r>
-      <w:proofErr w:type="spellStart"/>
-      <w:r>
-        <w:rPr>
-          <w:rFonts w:eastAsia="Times New Roman" w:cs="Arial"/>
-          <w:sz w:val="22"/>
-          <w:szCs w:val="22"/>
-          <w:lang w:eastAsia="bg-BG"/>
-        </w:rPr>
-        <w:t>smoketest</w:t>
-      </w:r>
-      <w:proofErr w:type="spellEnd"/>
-      <w:r>
-        <w:rPr>
-          <w:rFonts w:eastAsia="Times New Roman" w:cs="Arial"/>
-          <w:sz w:val="22"/>
-          <w:szCs w:val="22"/>
-          <w:lang w:eastAsia="bg-BG"/>
-        </w:rPr>
-        <w:t>.</w:t>
+        <w:t>In another word it is a kind of smoketest.</w:t>
       </w:r>
     </w:p>
     <w:p>
@@ -8821,19 +8718,8 @@
           <w:szCs w:val="22"/>
           <w:lang w:eastAsia="bg-BG"/>
         </w:rPr>
-        <w:t xml:space="preserve"> that have medium priority and target common functionality that is used by typical experienced users. The </w:t>
-      </w:r>
-      <w:proofErr w:type="spellStart"/>
-      <w:r>
-        <w:rPr>
-          <w:rFonts w:eastAsia="Times New Roman" w:cs="Arial"/>
-          <w:sz w:val="22"/>
-          <w:szCs w:val="22"/>
-          <w:lang w:eastAsia="bg-BG"/>
-        </w:rPr>
-        <w:t>tetss</w:t>
-      </w:r>
-      <w:proofErr w:type="spellEnd"/>
+        <w:t xml:space="preserve"> that have medium priority and target common functionality that is used by typical experienced users. The tetss</w:t>
+      </w:r>
       <w:r>
         <w:rPr>
           <w:rFonts w:eastAsia="Times New Roman" w:cs="Arial"/>
@@ -8913,27 +8799,7 @@
           <w:szCs w:val="22"/>
           <w:lang w:eastAsia="bg-BG"/>
         </w:rPr>
-        <w:t xml:space="preserve">that have low priority and target additional </w:t>
-      </w:r>
-      <w:proofErr w:type="spellStart"/>
-      <w:r>
-        <w:rPr>
-          <w:rFonts w:eastAsia="Times New Roman" w:cs="Arial"/>
-          <w:sz w:val="22"/>
-          <w:szCs w:val="22"/>
-          <w:lang w:eastAsia="bg-BG"/>
-        </w:rPr>
-        <w:t>functionality.The</w:t>
-      </w:r>
-      <w:proofErr w:type="spellEnd"/>
-      <w:r>
-        <w:rPr>
-          <w:rFonts w:eastAsia="Times New Roman" w:cs="Arial"/>
-          <w:sz w:val="22"/>
-          <w:szCs w:val="22"/>
-          <w:lang w:eastAsia="bg-BG"/>
-        </w:rPr>
-        <w:t xml:space="preserve"> tests </w:t>
+        <w:t xml:space="preserve">that have low priority and target additional functionality.The tests </w:t>
       </w:r>
       <w:r>
         <w:rPr>
@@ -9870,7 +9736,7 @@
           <w:szCs w:val="22"/>
         </w:rPr>
       </w:pPr>
-      <w:hyperlink r:id="rId14" w:history="1">
+      <w:hyperlink r:id="rId13" w:history="1">
         <w:r>
           <w:rPr>
             <w:rStyle w:val="Hyperlink"/>
@@ -10553,8 +10419,6 @@
         </w:rPr>
       </w:pPr>
       <w:bookmarkStart w:id="38" w:name="_Toc437532091"/>
-      <w:bookmarkStart w:id="39" w:name="_GoBack"/>
-      <w:bookmarkEnd w:id="39"/>
       <w:r>
         <w:rPr>
           <w:sz w:val="22"/>
@@ -10643,53 +10507,21 @@
           <w:sz w:val="22"/>
           <w:szCs w:val="22"/>
         </w:rPr>
-        <w:t xml:space="preserve">) and how the different modules interact with each </w:t>
-      </w:r>
-      <w:proofErr w:type="spellStart"/>
-      <w:r>
-        <w:rPr>
-          <w:sz w:val="22"/>
-          <w:szCs w:val="22"/>
-        </w:rPr>
-        <w:t>other.</w:t>
-      </w:r>
-      <w:r>
-        <w:rPr>
-          <w:sz w:val="22"/>
-          <w:szCs w:val="22"/>
-        </w:rPr>
-        <w:t>and</w:t>
-      </w:r>
-      <w:proofErr w:type="spellEnd"/>
-      <w:r>
-        <w:rPr>
-          <w:sz w:val="22"/>
-          <w:szCs w:val="22"/>
-        </w:rPr>
-        <w:t xml:space="preserve"> the team leader will be different for every </w:t>
-      </w:r>
-      <w:proofErr w:type="spellStart"/>
-      <w:r>
-        <w:rPr>
-          <w:sz w:val="22"/>
-          <w:szCs w:val="22"/>
-        </w:rPr>
-        <w:t>sprint.</w:t>
-      </w:r>
-      <w:r>
-        <w:rPr>
-          <w:sz w:val="22"/>
-          <w:szCs w:val="22"/>
-        </w:rPr>
-        <w:t>During</w:t>
-      </w:r>
-      <w:proofErr w:type="spellEnd"/>
-      <w:r>
-        <w:rPr>
-          <w:sz w:val="22"/>
-          <w:szCs w:val="22"/>
-        </w:rPr>
-        <w:t xml:space="preserve"> each sprint a </w:t>
+        <w:t>) and how the different modules interact with each other.</w:t>
+      </w:r>
+      <w:r>
+        <w:rPr>
+          <w:sz w:val="22"/>
+          <w:szCs w:val="22"/>
+        </w:rPr>
+        <w:t>and the team leader will be different for every sprint.</w:t>
+      </w:r>
+      <w:r>
+        <w:rPr>
+          <w:sz w:val="22"/>
+          <w:szCs w:val="22"/>
+        </w:rPr>
+        <w:t xml:space="preserve">During each sprint a </w:t>
       </w:r>
       <w:r>
         <w:rPr>
@@ -10710,13 +10542,13 @@
       <w:pPr>
         <w:pStyle w:val="Heading1"/>
       </w:pPr>
-      <w:bookmarkStart w:id="40" w:name="_Responsibilities"/>
-      <w:bookmarkStart w:id="41" w:name="_Toc437532092"/>
+      <w:bookmarkStart w:id="39" w:name="_Responsibilities"/>
+      <w:bookmarkStart w:id="40" w:name="_Toc437532092"/>
+      <w:bookmarkEnd w:id="39"/>
+      <w:r>
+        <w:t>Responsibilities</w:t>
+      </w:r>
       <w:bookmarkEnd w:id="40"/>
-      <w:r>
-        <w:t>Responsibilities</w:t>
-      </w:r>
-      <w:bookmarkEnd w:id="41"/>
     </w:p>
     <w:p>
       <w:pPr>
@@ -11724,11 +11556,11 @@
       <w:pPr>
         <w:pStyle w:val="Heading1"/>
       </w:pPr>
-      <w:bookmarkStart w:id="42" w:name="_Toc437532093"/>
+      <w:bookmarkStart w:id="41" w:name="_Toc437532093"/>
       <w:r>
         <w:t>Schedule</w:t>
       </w:r>
-      <w:bookmarkEnd w:id="42"/>
+      <w:bookmarkEnd w:id="41"/>
     </w:p>
     <w:p>
       <w:pPr>
@@ -13543,6 +13375,369 @@
           </w:p>
         </w:tc>
       </w:tr>
+      <w:tr>
+        <w:trPr>
+          <w:trHeight w:val="911"/>
+        </w:trPr>
+        <w:tc>
+          <w:tcPr>
+            <w:tcW w:w="4034" w:type="dxa"/>
+          </w:tcPr>
+          <w:p>
+            <w:pPr>
+              <w:rPr>
+                <w:sz w:val="22"/>
+                <w:szCs w:val="22"/>
+              </w:rPr>
+            </w:pPr>
+            <w:r>
+              <w:rPr>
+                <w:sz w:val="22"/>
+                <w:szCs w:val="22"/>
+              </w:rPr>
+              <w:t>Week 8</w:t>
+            </w:r>
+            <w:r>
+              <w:rPr>
+                <w:sz w:val="22"/>
+                <w:szCs w:val="22"/>
+              </w:rPr>
+              <w:t xml:space="preserve"> - Automation tests with Telerik Testing Framework</w:t>
+            </w:r>
+          </w:p>
+        </w:tc>
+        <w:tc>
+          <w:tcPr>
+            <w:tcW w:w="1380" w:type="dxa"/>
+          </w:tcPr>
+          <w:p>
+            <w:pPr>
+              <w:rPr>
+                <w:sz w:val="22"/>
+                <w:szCs w:val="22"/>
+              </w:rPr>
+            </w:pPr>
+            <w:r>
+              <w:rPr>
+                <w:sz w:val="22"/>
+                <w:szCs w:val="22"/>
+              </w:rPr>
+              <w:t>11.01.2016</w:t>
+            </w:r>
+          </w:p>
+        </w:tc>
+        <w:tc>
+          <w:tcPr>
+            <w:tcW w:w="1461" w:type="dxa"/>
+          </w:tcPr>
+          <w:p>
+            <w:pPr>
+              <w:rPr>
+                <w:sz w:val="22"/>
+                <w:szCs w:val="22"/>
+              </w:rPr>
+            </w:pPr>
+            <w:r>
+              <w:rPr>
+                <w:sz w:val="22"/>
+                <w:szCs w:val="22"/>
+              </w:rPr>
+              <w:t>15.01.2016</w:t>
+            </w:r>
+          </w:p>
+        </w:tc>
+        <w:tc>
+          <w:tcPr>
+            <w:tcW w:w="2541" w:type="dxa"/>
+          </w:tcPr>
+          <w:p>
+            <w:pPr>
+              <w:rPr>
+                <w:sz w:val="22"/>
+                <w:szCs w:val="22"/>
+              </w:rPr>
+            </w:pPr>
+            <w:r>
+              <w:rPr>
+                <w:sz w:val="22"/>
+                <w:szCs w:val="22"/>
+              </w:rPr>
+              <w:t>Nikola Nenov</w:t>
+            </w:r>
+          </w:p>
+        </w:tc>
+      </w:tr>
+      <w:tr>
+        <w:trPr>
+          <w:trHeight w:val="911"/>
+        </w:trPr>
+        <w:tc>
+          <w:tcPr>
+            <w:tcW w:w="4034" w:type="dxa"/>
+          </w:tcPr>
+          <w:p>
+            <w:pPr>
+              <w:rPr>
+                <w:sz w:val="22"/>
+                <w:szCs w:val="22"/>
+              </w:rPr>
+            </w:pPr>
+            <w:r>
+              <w:rPr>
+                <w:sz w:val="22"/>
+                <w:szCs w:val="22"/>
+              </w:rPr>
+              <w:t xml:space="preserve">Week 9 - </w:t>
+            </w:r>
+            <w:r>
+              <w:rPr>
+                <w:sz w:val="22"/>
+                <w:szCs w:val="22"/>
+              </w:rPr>
+              <w:t>Automation tests with Telerik Testing Framework</w:t>
+            </w:r>
+            <w:r>
+              <w:rPr>
+                <w:sz w:val="22"/>
+                <w:szCs w:val="22"/>
+              </w:rPr>
+              <w:t xml:space="preserve"> and Sikuli</w:t>
+            </w:r>
+          </w:p>
+        </w:tc>
+        <w:tc>
+          <w:tcPr>
+            <w:tcW w:w="1380" w:type="dxa"/>
+          </w:tcPr>
+          <w:p>
+            <w:pPr>
+              <w:rPr>
+                <w:sz w:val="22"/>
+                <w:szCs w:val="22"/>
+              </w:rPr>
+            </w:pPr>
+            <w:r>
+              <w:rPr>
+                <w:sz w:val="22"/>
+                <w:szCs w:val="22"/>
+              </w:rPr>
+              <w:t>18.01.2016</w:t>
+            </w:r>
+          </w:p>
+        </w:tc>
+        <w:tc>
+          <w:tcPr>
+            <w:tcW w:w="1461" w:type="dxa"/>
+          </w:tcPr>
+          <w:p>
+            <w:pPr>
+              <w:rPr>
+                <w:sz w:val="22"/>
+                <w:szCs w:val="22"/>
+              </w:rPr>
+            </w:pPr>
+            <w:r>
+              <w:rPr>
+                <w:sz w:val="22"/>
+                <w:szCs w:val="22"/>
+              </w:rPr>
+              <w:t>22.01.2016</w:t>
+            </w:r>
+          </w:p>
+        </w:tc>
+        <w:tc>
+          <w:tcPr>
+            <w:tcW w:w="2541" w:type="dxa"/>
+          </w:tcPr>
+          <w:p>
+            <w:pPr>
+              <w:rPr>
+                <w:sz w:val="22"/>
+                <w:szCs w:val="22"/>
+              </w:rPr>
+            </w:pPr>
+            <w:r>
+              <w:rPr>
+                <w:sz w:val="22"/>
+                <w:szCs w:val="22"/>
+              </w:rPr>
+              <w:t>Emiliya Georgieva</w:t>
+            </w:r>
+          </w:p>
+        </w:tc>
+      </w:tr>
+      <w:tr>
+        <w:trPr>
+          <w:trHeight w:val="911"/>
+        </w:trPr>
+        <w:tc>
+          <w:tcPr>
+            <w:tcW w:w="4034" w:type="dxa"/>
+          </w:tcPr>
+          <w:p>
+            <w:pPr>
+              <w:rPr>
+                <w:sz w:val="22"/>
+                <w:szCs w:val="22"/>
+              </w:rPr>
+            </w:pPr>
+            <w:r>
+              <w:rPr>
+                <w:sz w:val="22"/>
+                <w:szCs w:val="22"/>
+              </w:rPr>
+              <w:t>Week 10</w:t>
+            </w:r>
+          </w:p>
+        </w:tc>
+        <w:tc>
+          <w:tcPr>
+            <w:tcW w:w="1380" w:type="dxa"/>
+          </w:tcPr>
+          <w:p>
+            <w:pPr>
+              <w:rPr>
+                <w:sz w:val="22"/>
+                <w:szCs w:val="22"/>
+              </w:rPr>
+            </w:pPr>
+            <w:r>
+              <w:rPr>
+                <w:sz w:val="22"/>
+                <w:szCs w:val="22"/>
+              </w:rPr>
+              <w:t>25.01.2016</w:t>
+            </w:r>
+          </w:p>
+        </w:tc>
+        <w:tc>
+          <w:tcPr>
+            <w:tcW w:w="1461" w:type="dxa"/>
+          </w:tcPr>
+          <w:p>
+            <w:pPr>
+              <w:rPr>
+                <w:sz w:val="22"/>
+                <w:szCs w:val="22"/>
+              </w:rPr>
+            </w:pPr>
+            <w:r>
+              <w:rPr>
+                <w:sz w:val="22"/>
+                <w:szCs w:val="22"/>
+              </w:rPr>
+              <w:t>29.01.2016</w:t>
+            </w:r>
+          </w:p>
+        </w:tc>
+        <w:tc>
+          <w:tcPr>
+            <w:tcW w:w="2541" w:type="dxa"/>
+          </w:tcPr>
+          <w:p>
+            <w:pPr>
+              <w:rPr>
+                <w:sz w:val="22"/>
+                <w:szCs w:val="22"/>
+              </w:rPr>
+            </w:pPr>
+            <w:r>
+              <w:rPr>
+                <w:sz w:val="22"/>
+                <w:szCs w:val="22"/>
+              </w:rPr>
+              <w:t>Lyudmil Nikodimov</w:t>
+            </w:r>
+          </w:p>
+        </w:tc>
+      </w:tr>
+      <w:tr>
+        <w:trPr>
+          <w:trHeight w:val="911"/>
+        </w:trPr>
+        <w:tc>
+          <w:tcPr>
+            <w:tcW w:w="4034" w:type="dxa"/>
+          </w:tcPr>
+          <w:p>
+            <w:pPr>
+              <w:rPr>
+                <w:sz w:val="22"/>
+                <w:szCs w:val="22"/>
+              </w:rPr>
+            </w:pPr>
+            <w:r>
+              <w:rPr>
+                <w:sz w:val="22"/>
+                <w:szCs w:val="22"/>
+              </w:rPr>
+              <w:t>Week 11</w:t>
+            </w:r>
+          </w:p>
+        </w:tc>
+        <w:tc>
+          <w:tcPr>
+            <w:tcW w:w="1380" w:type="dxa"/>
+          </w:tcPr>
+          <w:p>
+            <w:pPr>
+              <w:rPr>
+                <w:sz w:val="22"/>
+                <w:szCs w:val="22"/>
+              </w:rPr>
+            </w:pPr>
+            <w:r>
+              <w:rPr>
+                <w:sz w:val="22"/>
+                <w:szCs w:val="22"/>
+              </w:rPr>
+              <w:t>01.02.2016</w:t>
+            </w:r>
+          </w:p>
+        </w:tc>
+        <w:tc>
+          <w:tcPr>
+            <w:tcW w:w="1461" w:type="dxa"/>
+          </w:tcPr>
+          <w:p>
+            <w:pPr>
+              <w:rPr>
+                <w:sz w:val="22"/>
+                <w:szCs w:val="22"/>
+              </w:rPr>
+            </w:pPr>
+            <w:r>
+              <w:rPr>
+                <w:sz w:val="22"/>
+                <w:szCs w:val="22"/>
+              </w:rPr>
+              <w:t>05.02.2016</w:t>
+            </w:r>
+          </w:p>
+        </w:tc>
+        <w:tc>
+          <w:tcPr>
+            <w:tcW w:w="2541" w:type="dxa"/>
+          </w:tcPr>
+          <w:p>
+            <w:pPr>
+              <w:rPr>
+                <w:sz w:val="22"/>
+                <w:szCs w:val="22"/>
+              </w:rPr>
+            </w:pPr>
+            <w:r>
+              <w:rPr>
+                <w:sz w:val="22"/>
+                <w:szCs w:val="22"/>
+              </w:rPr>
+              <w:t>Plamen Paunov</w:t>
+            </w:r>
+            <w:bookmarkStart w:id="42" w:name="_GoBack"/>
+            <w:bookmarkEnd w:id="42"/>
+          </w:p>
+        </w:tc>
+      </w:tr>
     </w:tbl>
     <w:p>
       <w:pPr>
@@ -13930,6 +14125,7 @@
           <w:sz w:val="22"/>
           <w:szCs w:val="22"/>
         </w:rPr>
+        <w:lastRenderedPageBreak/>
         <w:t>The following acronyms and terms have been used throughout this document:</w:t>
       </w:r>
     </w:p>
@@ -14086,37 +14282,12 @@
                 <w:szCs w:val="22"/>
               </w:rPr>
             </w:pPr>
-            <w:proofErr w:type="spellStart"/>
-            <w:r>
-              <w:rPr>
-                <w:sz w:val="22"/>
-                <w:szCs w:val="22"/>
-              </w:rPr>
-              <w:t>Telerik</w:t>
-            </w:r>
-            <w:proofErr w:type="spellEnd"/>
-            <w:r>
-              <w:rPr>
-                <w:sz w:val="22"/>
-                <w:szCs w:val="22"/>
-              </w:rPr>
-              <w:t xml:space="preserve"> </w:t>
-            </w:r>
-            <w:proofErr w:type="spellStart"/>
-            <w:r>
-              <w:rPr>
-                <w:sz w:val="22"/>
-                <w:szCs w:val="22"/>
-              </w:rPr>
-              <w:t>TeamPulse</w:t>
-            </w:r>
-            <w:proofErr w:type="spellEnd"/>
-            <w:r>
-              <w:rPr>
-                <w:sz w:val="22"/>
-                <w:szCs w:val="22"/>
-              </w:rPr>
-              <w:t xml:space="preserve"> </w:t>
+            <w:r>
+              <w:rPr>
+                <w:sz w:val="22"/>
+                <w:szCs w:val="22"/>
+              </w:rPr>
+              <w:t xml:space="preserve">Telerik TeamPulse </w:t>
             </w:r>
             <w:r>
               <w:rPr>
@@ -14177,37 +14348,12 @@
                 <w:szCs w:val="22"/>
               </w:rPr>
             </w:pPr>
-            <w:proofErr w:type="spellStart"/>
-            <w:r>
-              <w:rPr>
-                <w:sz w:val="22"/>
-                <w:szCs w:val="22"/>
-              </w:rPr>
-              <w:t>Telerik</w:t>
-            </w:r>
-            <w:proofErr w:type="spellEnd"/>
-            <w:r>
-              <w:rPr>
-                <w:sz w:val="22"/>
-                <w:szCs w:val="22"/>
-              </w:rPr>
-              <w:t xml:space="preserve"> </w:t>
-            </w:r>
-            <w:proofErr w:type="spellStart"/>
-            <w:r>
-              <w:rPr>
-                <w:sz w:val="22"/>
-                <w:szCs w:val="22"/>
-              </w:rPr>
-              <w:t>TestStudio</w:t>
-            </w:r>
-            <w:proofErr w:type="spellEnd"/>
-            <w:r>
-              <w:rPr>
-                <w:sz w:val="22"/>
-                <w:szCs w:val="22"/>
-              </w:rPr>
-              <w:t xml:space="preserve"> Ultimate Version 2015.3.1015.0</w:t>
+            <w:r>
+              <w:rPr>
+                <w:sz w:val="22"/>
+                <w:szCs w:val="22"/>
+              </w:rPr>
+              <w:t>Telerik TestStudio Ultimate Version 2015.3.1015.0</w:t>
             </w:r>
           </w:p>
         </w:tc>
@@ -14306,7 +14452,7 @@
       </w:pPr>
     </w:p>
     <w:sectPr>
-      <w:footerReference w:type="default" r:id="rId15"/>
+      <w:footerReference w:type="default" r:id="rId14"/>
       <w:pgSz w:w="12240" w:h="15840" w:code="1"/>
       <w:pgMar w:top="1080" w:right="1440" w:bottom="1080" w:left="1440" w:header="720" w:footer="720" w:gutter="0"/>
       <w:cols w:space="720"/>
@@ -14317,7 +14463,7 @@
 </file>
 
 <file path=word/endnotes.xml><?xml version="1.0" encoding="utf-8"?>
-<w:endnotes xmlns:wpc="http://schemas.microsoft.com/office/word/2010/wordprocessingCanvas" xmlns:mc="http://schemas.openxmlformats.org/markup-compatibility/2006" xmlns:o="urn:schemas-microsoft-com:office:office" xmlns:r="http://schemas.openxmlformats.org/officeDocument/2006/relationships" xmlns:m="http://schemas.openxmlformats.org/officeDocument/2006/math" xmlns:v="urn:schemas-microsoft-com:vml" xmlns:wp14="http://schemas.microsoft.com/office/word/2010/wordprocessingDrawing" xmlns:wp="http://schemas.openxmlformats.org/drawingml/2006/wordprocessingDrawing" xmlns:w10="urn:schemas-microsoft-com:office:word" xmlns:w="http://schemas.openxmlformats.org/wordprocessingml/2006/main" xmlns:w14="http://schemas.microsoft.com/office/word/2010/wordml" xmlns:wpg="http://schemas.microsoft.com/office/word/2010/wordprocessingGroup" xmlns:wpi="http://schemas.microsoft.com/office/word/2010/wordprocessingInk" xmlns:wne="http://schemas.microsoft.com/office/word/2006/wordml" xmlns:wps="http://schemas.microsoft.com/office/word/2010/wordprocessingShape" mc:Ignorable="w14 wp14">
+<w:endnotes xmlns:wpc="http://schemas.microsoft.com/office/word/2010/wordprocessingCanvas" xmlns:mc="http://schemas.openxmlformats.org/markup-compatibility/2006" xmlns:o="urn:schemas-microsoft-com:office:office" xmlns:r="http://schemas.openxmlformats.org/officeDocument/2006/relationships" xmlns:m="http://schemas.openxmlformats.org/officeDocument/2006/math" xmlns:v="urn:schemas-microsoft-com:vml" xmlns:wp14="http://schemas.microsoft.com/office/word/2010/wordprocessingDrawing" xmlns:wp="http://schemas.openxmlformats.org/drawingml/2006/wordprocessingDrawing" xmlns:w10="urn:schemas-microsoft-com:office:word" xmlns:w="http://schemas.openxmlformats.org/wordprocessingml/2006/main" xmlns:w14="http://schemas.microsoft.com/office/word/2010/wordml" xmlns:w15="http://schemas.microsoft.com/office/word/2012/wordml" xmlns:wpg="http://schemas.microsoft.com/office/word/2010/wordprocessingGroup" xmlns:wpi="http://schemas.microsoft.com/office/word/2010/wordprocessingInk" xmlns:wne="http://schemas.microsoft.com/office/word/2006/wordml" xmlns:wps="http://schemas.microsoft.com/office/word/2010/wordprocessingShape" mc:Ignorable="w14 w15 wp14">
   <w:endnote w:type="separator" w:id="-1">
     <w:p>
       <w:pPr>
@@ -14342,7 +14488,7 @@
 </file>
 
 <file path=word/footer1.xml><?xml version="1.0" encoding="utf-8"?>
-<w:ftr xmlns:wpc="http://schemas.microsoft.com/office/word/2010/wordprocessingCanvas" xmlns:mc="http://schemas.openxmlformats.org/markup-compatibility/2006" xmlns:o="urn:schemas-microsoft-com:office:office" xmlns:r="http://schemas.openxmlformats.org/officeDocument/2006/relationships" xmlns:m="http://schemas.openxmlformats.org/officeDocument/2006/math" xmlns:v="urn:schemas-microsoft-com:vml" xmlns:wp14="http://schemas.microsoft.com/office/word/2010/wordprocessingDrawing" xmlns:wp="http://schemas.openxmlformats.org/drawingml/2006/wordprocessingDrawing" xmlns:w10="urn:schemas-microsoft-com:office:word" xmlns:w="http://schemas.openxmlformats.org/wordprocessingml/2006/main" xmlns:w14="http://schemas.microsoft.com/office/word/2010/wordml" xmlns:wpg="http://schemas.microsoft.com/office/word/2010/wordprocessingGroup" xmlns:wpi="http://schemas.microsoft.com/office/word/2010/wordprocessingInk" xmlns:wne="http://schemas.microsoft.com/office/word/2006/wordml" xmlns:wps="http://schemas.microsoft.com/office/word/2010/wordprocessingShape" mc:Ignorable="w14 wp14">
+<w:ftr xmlns:wpc="http://schemas.microsoft.com/office/word/2010/wordprocessingCanvas" xmlns:mc="http://schemas.openxmlformats.org/markup-compatibility/2006" xmlns:o="urn:schemas-microsoft-com:office:office" xmlns:r="http://schemas.openxmlformats.org/officeDocument/2006/relationships" xmlns:m="http://schemas.openxmlformats.org/officeDocument/2006/math" xmlns:v="urn:schemas-microsoft-com:vml" xmlns:wp14="http://schemas.microsoft.com/office/word/2010/wordprocessingDrawing" xmlns:wp="http://schemas.openxmlformats.org/drawingml/2006/wordprocessingDrawing" xmlns:w10="urn:schemas-microsoft-com:office:word" xmlns:w="http://schemas.openxmlformats.org/wordprocessingml/2006/main" xmlns:w14="http://schemas.microsoft.com/office/word/2010/wordml" xmlns:w15="http://schemas.microsoft.com/office/word/2012/wordml" xmlns:wpg="http://schemas.microsoft.com/office/word/2010/wordprocessingGroup" xmlns:wpi="http://schemas.microsoft.com/office/word/2010/wordprocessingInk" xmlns:wne="http://schemas.microsoft.com/office/word/2006/wordml" xmlns:wps="http://schemas.microsoft.com/office/word/2010/wordprocessingShape" mc:Ignorable="w14 w15 wp14">
   <w:p>
     <w:pPr>
       <w:pStyle w:val="Footer"/>
@@ -14358,6 +14504,7 @@
         <w:dataBinding w:prefixMappings="xmlns:ns0='http://purl.org/dc/elements/1.1/' xmlns:ns1='http://schemas.openxmlformats.org/package/2006/metadata/core-properties' " w:xpath="/ns1:coreProperties[1]/ns0:title[1]" w:storeItemID="{6C3C8BC8-F283-45AE-878A-BAB7291924A1}"/>
         <w:text/>
       </w:sdtPr>
+      <w:sdtEndPr/>
       <w:sdtContent>
         <w:r>
           <w:t>Test Plan</w:t>
@@ -14380,6 +14527,7 @@
           <w:calendar w:val="gregorian"/>
         </w:date>
       </w:sdtPr>
+      <w:sdtEndPr/>
       <w:sdtContent>
         <w:r>
           <w:t>December 2015</w:t>
@@ -14402,7 +14550,7 @@
       <w:rPr>
         <w:noProof/>
       </w:rPr>
-      <w:t>13</w:t>
+      <w:t>12</w:t>
     </w:r>
     <w:r>
       <w:rPr>
@@ -14415,7 +14563,7 @@
 </file>
 
 <file path=word/footnotes.xml><?xml version="1.0" encoding="utf-8"?>
-<w:footnotes xmlns:wpc="http://schemas.microsoft.com/office/word/2010/wordprocessingCanvas" xmlns:mc="http://schemas.openxmlformats.org/markup-compatibility/2006" xmlns:o="urn:schemas-microsoft-com:office:office" xmlns:r="http://schemas.openxmlformats.org/officeDocument/2006/relationships" xmlns:m="http://schemas.openxmlformats.org/officeDocument/2006/math" xmlns:v="urn:schemas-microsoft-com:vml" xmlns:wp14="http://schemas.microsoft.com/office/word/2010/wordprocessingDrawing" xmlns:wp="http://schemas.openxmlformats.org/drawingml/2006/wordprocessingDrawing" xmlns:w10="urn:schemas-microsoft-com:office:word" xmlns:w="http://schemas.openxmlformats.org/wordprocessingml/2006/main" xmlns:w14="http://schemas.microsoft.com/office/word/2010/wordml" xmlns:wpg="http://schemas.microsoft.com/office/word/2010/wordprocessingGroup" xmlns:wpi="http://schemas.microsoft.com/office/word/2010/wordprocessingInk" xmlns:wne="http://schemas.microsoft.com/office/word/2006/wordml" xmlns:wps="http://schemas.microsoft.com/office/word/2010/wordprocessingShape" mc:Ignorable="w14 wp14">
+<w:footnotes xmlns:wpc="http://schemas.microsoft.com/office/word/2010/wordprocessingCanvas" xmlns:mc="http://schemas.openxmlformats.org/markup-compatibility/2006" xmlns:o="urn:schemas-microsoft-com:office:office" xmlns:r="http://schemas.openxmlformats.org/officeDocument/2006/relationships" xmlns:m="http://schemas.openxmlformats.org/officeDocument/2006/math" xmlns:v="urn:schemas-microsoft-com:vml" xmlns:wp14="http://schemas.microsoft.com/office/word/2010/wordprocessingDrawing" xmlns:wp="http://schemas.openxmlformats.org/drawingml/2006/wordprocessingDrawing" xmlns:w10="urn:schemas-microsoft-com:office:word" xmlns:w="http://schemas.openxmlformats.org/wordprocessingml/2006/main" xmlns:w14="http://schemas.microsoft.com/office/word/2010/wordml" xmlns:w15="http://schemas.microsoft.com/office/word/2012/wordml" xmlns:wpg="http://schemas.microsoft.com/office/word/2010/wordprocessingGroup" xmlns:wpi="http://schemas.microsoft.com/office/word/2010/wordprocessingInk" xmlns:wne="http://schemas.microsoft.com/office/word/2006/wordml" xmlns:wps="http://schemas.microsoft.com/office/word/2010/wordprocessingShape" mc:Ignorable="w14 w15 wp14">
   <w:footnote w:type="separator" w:id="-1">
     <w:p>
       <w:pPr>
@@ -14440,8 +14588,8 @@
 </file>
 
 <file path=word/numbering.xml><?xml version="1.0" encoding="utf-8"?>
-<w:numbering xmlns:wpc="http://schemas.microsoft.com/office/word/2010/wordprocessingCanvas" xmlns:mc="http://schemas.openxmlformats.org/markup-compatibility/2006" xmlns:o="urn:schemas-microsoft-com:office:office" xmlns:r="http://schemas.openxmlformats.org/officeDocument/2006/relationships" xmlns:m="http://schemas.openxmlformats.org/officeDocument/2006/math" xmlns:v="urn:schemas-microsoft-com:vml" xmlns:wp14="http://schemas.microsoft.com/office/word/2010/wordprocessingDrawing" xmlns:wp="http://schemas.openxmlformats.org/drawingml/2006/wordprocessingDrawing" xmlns:w10="urn:schemas-microsoft-com:office:word" xmlns:w="http://schemas.openxmlformats.org/wordprocessingml/2006/main" xmlns:w14="http://schemas.microsoft.com/office/word/2010/wordml" xmlns:wpg="http://schemas.microsoft.com/office/word/2010/wordprocessingGroup" xmlns:wpi="http://schemas.microsoft.com/office/word/2010/wordprocessingInk" xmlns:wne="http://schemas.microsoft.com/office/word/2006/wordml" xmlns:wps="http://schemas.microsoft.com/office/word/2010/wordprocessingShape" mc:Ignorable="w14 wp14">
-  <w:abstractNum w:abstractNumId="0">
+<w:numbering xmlns:wpc="http://schemas.microsoft.com/office/word/2010/wordprocessingCanvas" xmlns:mc="http://schemas.openxmlformats.org/markup-compatibility/2006" xmlns:o="urn:schemas-microsoft-com:office:office" xmlns:r="http://schemas.openxmlformats.org/officeDocument/2006/relationships" xmlns:m="http://schemas.openxmlformats.org/officeDocument/2006/math" xmlns:v="urn:schemas-microsoft-com:vml" xmlns:wp14="http://schemas.microsoft.com/office/word/2010/wordprocessingDrawing" xmlns:wp="http://schemas.openxmlformats.org/drawingml/2006/wordprocessingDrawing" xmlns:w10="urn:schemas-microsoft-com:office:word" xmlns:w="http://schemas.openxmlformats.org/wordprocessingml/2006/main" xmlns:w14="http://schemas.microsoft.com/office/word/2010/wordml" xmlns:w15="http://schemas.microsoft.com/office/word/2012/wordml" xmlns:wpg="http://schemas.microsoft.com/office/word/2010/wordprocessingGroup" xmlns:wpi="http://schemas.microsoft.com/office/word/2010/wordprocessingInk" xmlns:wne="http://schemas.microsoft.com/office/word/2006/wordml" xmlns:wps="http://schemas.microsoft.com/office/word/2010/wordprocessingShape" mc:Ignorable="w14 w15 wp14">
+  <w:abstractNum w:abstractNumId="0" w15:restartNumberingAfterBreak="0">
     <w:nsid w:val="03CE1FFE"/>
     <w:multiLevelType w:val="hybridMultilevel"/>
     <w:tmpl w:val="FA7C00B2"/>
@@ -14554,7 +14702,7 @@
       </w:rPr>
     </w:lvl>
   </w:abstractNum>
-  <w:abstractNum w:abstractNumId="1">
+  <w:abstractNum w:abstractNumId="1" w15:restartNumberingAfterBreak="0">
     <w:nsid w:val="06580F12"/>
     <w:multiLevelType w:val="hybridMultilevel"/>
     <w:tmpl w:val="A15E211A"/>
@@ -14667,7 +14815,7 @@
       </w:rPr>
     </w:lvl>
   </w:abstractNum>
-  <w:abstractNum w:abstractNumId="2">
+  <w:abstractNum w:abstractNumId="2" w15:restartNumberingAfterBreak="0">
     <w:nsid w:val="0AFB7A4A"/>
     <w:multiLevelType w:val="hybridMultilevel"/>
     <w:tmpl w:val="6F581A4E"/>
@@ -14780,7 +14928,7 @@
       </w:rPr>
     </w:lvl>
   </w:abstractNum>
-  <w:abstractNum w:abstractNumId="3">
+  <w:abstractNum w:abstractNumId="3" w15:restartNumberingAfterBreak="0">
     <w:nsid w:val="0FCA7BC5"/>
     <w:multiLevelType w:val="hybridMultilevel"/>
     <w:tmpl w:val="F00245FA"/>
@@ -14893,7 +15041,7 @@
       </w:rPr>
     </w:lvl>
   </w:abstractNum>
-  <w:abstractNum w:abstractNumId="4">
+  <w:abstractNum w:abstractNumId="4" w15:restartNumberingAfterBreak="0">
     <w:nsid w:val="11A17C1F"/>
     <w:multiLevelType w:val="hybridMultilevel"/>
     <w:tmpl w:val="A8E2729A"/>
@@ -15006,7 +15154,7 @@
       </w:rPr>
     </w:lvl>
   </w:abstractNum>
-  <w:abstractNum w:abstractNumId="5">
+  <w:abstractNum w:abstractNumId="5" w15:restartNumberingAfterBreak="0">
     <w:nsid w:val="11BA4E2A"/>
     <w:multiLevelType w:val="hybridMultilevel"/>
     <w:tmpl w:val="BD7CCDBC"/>
@@ -15119,7 +15267,7 @@
       </w:rPr>
     </w:lvl>
   </w:abstractNum>
-  <w:abstractNum w:abstractNumId="6">
+  <w:abstractNum w:abstractNumId="6" w15:restartNumberingAfterBreak="0">
     <w:nsid w:val="16113D40"/>
     <w:multiLevelType w:val="hybridMultilevel"/>
     <w:tmpl w:val="024453C8"/>
@@ -15232,7 +15380,7 @@
       </w:rPr>
     </w:lvl>
   </w:abstractNum>
-  <w:abstractNum w:abstractNumId="7">
+  <w:abstractNum w:abstractNumId="7" w15:restartNumberingAfterBreak="0">
     <w:nsid w:val="320C4665"/>
     <w:multiLevelType w:val="hybridMultilevel"/>
     <w:tmpl w:val="04C2F084"/>
@@ -15345,7 +15493,7 @@
       </w:rPr>
     </w:lvl>
   </w:abstractNum>
-  <w:abstractNum w:abstractNumId="8">
+  <w:abstractNum w:abstractNumId="8" w15:restartNumberingAfterBreak="0">
     <w:nsid w:val="36395FE6"/>
     <w:multiLevelType w:val="hybridMultilevel"/>
     <w:tmpl w:val="A614F8A0"/>
@@ -15458,7 +15606,7 @@
       </w:rPr>
     </w:lvl>
   </w:abstractNum>
-  <w:abstractNum w:abstractNumId="9">
+  <w:abstractNum w:abstractNumId="9" w15:restartNumberingAfterBreak="0">
     <w:nsid w:val="375B6658"/>
     <w:multiLevelType w:val="hybridMultilevel"/>
     <w:tmpl w:val="1F2E7DC4"/>
@@ -15570,7 +15718,7 @@
       </w:rPr>
     </w:lvl>
   </w:abstractNum>
-  <w:abstractNum w:abstractNumId="10">
+  <w:abstractNum w:abstractNumId="10" w15:restartNumberingAfterBreak="0">
     <w:nsid w:val="37B00912"/>
     <w:multiLevelType w:val="hybridMultilevel"/>
     <w:tmpl w:val="CB58ADA8"/>
@@ -15683,7 +15831,7 @@
       </w:rPr>
     </w:lvl>
   </w:abstractNum>
-  <w:abstractNum w:abstractNumId="11">
+  <w:abstractNum w:abstractNumId="11" w15:restartNumberingAfterBreak="0">
     <w:nsid w:val="3EA575D4"/>
     <w:multiLevelType w:val="hybridMultilevel"/>
     <w:tmpl w:val="35A6B1A6"/>
@@ -15796,7 +15944,7 @@
       </w:rPr>
     </w:lvl>
   </w:abstractNum>
-  <w:abstractNum w:abstractNumId="12">
+  <w:abstractNum w:abstractNumId="12" w15:restartNumberingAfterBreak="0">
     <w:nsid w:val="4AE56C24"/>
     <w:multiLevelType w:val="hybridMultilevel"/>
     <w:tmpl w:val="C8B68AA6"/>
@@ -15886,7 +16034,7 @@
       </w:pPr>
     </w:lvl>
   </w:abstractNum>
-  <w:abstractNum w:abstractNumId="13">
+  <w:abstractNum w:abstractNumId="13" w15:restartNumberingAfterBreak="0">
     <w:nsid w:val="4AF61266"/>
     <w:multiLevelType w:val="hybridMultilevel"/>
     <w:tmpl w:val="7F3A7638"/>
@@ -15999,7 +16147,7 @@
       </w:rPr>
     </w:lvl>
   </w:abstractNum>
-  <w:abstractNum w:abstractNumId="14">
+  <w:abstractNum w:abstractNumId="14" w15:restartNumberingAfterBreak="0">
     <w:nsid w:val="4FA36919"/>
     <w:multiLevelType w:val="hybridMultilevel"/>
     <w:tmpl w:val="6D827AD6"/>
@@ -16112,7 +16260,7 @@
       </w:rPr>
     </w:lvl>
   </w:abstractNum>
-  <w:abstractNum w:abstractNumId="15">
+  <w:abstractNum w:abstractNumId="15" w15:restartNumberingAfterBreak="0">
     <w:nsid w:val="57A2352D"/>
     <w:multiLevelType w:val="hybridMultilevel"/>
     <w:tmpl w:val="7CE0376C"/>
@@ -16225,7 +16373,7 @@
       </w:rPr>
     </w:lvl>
   </w:abstractNum>
-  <w:abstractNum w:abstractNumId="16">
+  <w:abstractNum w:abstractNumId="16" w15:restartNumberingAfterBreak="0">
     <w:nsid w:val="58630E2F"/>
     <w:multiLevelType w:val="hybridMultilevel"/>
     <w:tmpl w:val="88B632A0"/>
@@ -16338,7 +16486,7 @@
       </w:rPr>
     </w:lvl>
   </w:abstractNum>
-  <w:abstractNum w:abstractNumId="17">
+  <w:abstractNum w:abstractNumId="17" w15:restartNumberingAfterBreak="0">
     <w:nsid w:val="615B2E35"/>
     <w:multiLevelType w:val="hybridMultilevel"/>
     <w:tmpl w:val="B0B805BA"/>
@@ -16451,7 +16599,7 @@
       </w:rPr>
     </w:lvl>
   </w:abstractNum>
-  <w:abstractNum w:abstractNumId="18">
+  <w:abstractNum w:abstractNumId="18" w15:restartNumberingAfterBreak="0">
     <w:nsid w:val="626912E5"/>
     <w:multiLevelType w:val="hybridMultilevel"/>
     <w:tmpl w:val="054EE8C0"/>
@@ -16564,7 +16712,7 @@
       </w:rPr>
     </w:lvl>
   </w:abstractNum>
-  <w:abstractNum w:abstractNumId="19">
+  <w:abstractNum w:abstractNumId="19" w15:restartNumberingAfterBreak="0">
     <w:nsid w:val="63284C1E"/>
     <w:multiLevelType w:val="hybridMultilevel"/>
     <w:tmpl w:val="A5E4AB32"/>
@@ -16677,7 +16825,7 @@
       </w:rPr>
     </w:lvl>
   </w:abstractNum>
-  <w:abstractNum w:abstractNumId="20">
+  <w:abstractNum w:abstractNumId="20" w15:restartNumberingAfterBreak="0">
     <w:nsid w:val="64EC0D25"/>
     <w:multiLevelType w:val="hybridMultilevel"/>
     <w:tmpl w:val="E3D031B2"/>
@@ -16790,7 +16938,7 @@
       </w:rPr>
     </w:lvl>
   </w:abstractNum>
-  <w:abstractNum w:abstractNumId="21">
+  <w:abstractNum w:abstractNumId="21" w15:restartNumberingAfterBreak="0">
     <w:nsid w:val="651806AA"/>
     <w:multiLevelType w:val="hybridMultilevel"/>
     <w:tmpl w:val="9D323008"/>
@@ -16903,7 +17051,7 @@
       </w:rPr>
     </w:lvl>
   </w:abstractNum>
-  <w:abstractNum w:abstractNumId="22">
+  <w:abstractNum w:abstractNumId="22" w15:restartNumberingAfterBreak="0">
     <w:nsid w:val="72D179C6"/>
     <w:multiLevelType w:val="hybridMultilevel"/>
     <w:tmpl w:val="EB2C950A"/>
@@ -17016,7 +17164,7 @@
       </w:rPr>
     </w:lvl>
   </w:abstractNum>
-  <w:abstractNum w:abstractNumId="23">
+  <w:abstractNum w:abstractNumId="23" w15:restartNumberingAfterBreak="0">
     <w:nsid w:val="7414068E"/>
     <w:multiLevelType w:val="hybridMultilevel"/>
     <w:tmpl w:val="5EE6185A"/>
@@ -17129,7 +17277,7 @@
       </w:rPr>
     </w:lvl>
   </w:abstractNum>
-  <w:abstractNum w:abstractNumId="24">
+  <w:abstractNum w:abstractNumId="24" w15:restartNumberingAfterBreak="0">
     <w:nsid w:val="773C0312"/>
     <w:multiLevelType w:val="hybridMultilevel"/>
     <w:tmpl w:val="00784004"/>
@@ -17242,7 +17390,7 @@
       </w:rPr>
     </w:lvl>
   </w:abstractNum>
-  <w:abstractNum w:abstractNumId="25">
+  <w:abstractNum w:abstractNumId="25" w15:restartNumberingAfterBreak="0">
     <w:nsid w:val="79243F1A"/>
     <w:multiLevelType w:val="hybridMultilevel"/>
     <w:tmpl w:val="0C603868"/>
@@ -17438,7 +17586,7 @@
 </file>
 
 <file path=word/styles.xml><?xml version="1.0" encoding="utf-8"?>
-<w:styles xmlns:mc="http://schemas.openxmlformats.org/markup-compatibility/2006" xmlns:r="http://schemas.openxmlformats.org/officeDocument/2006/relationships" xmlns:w="http://schemas.openxmlformats.org/wordprocessingml/2006/main" xmlns:w14="http://schemas.microsoft.com/office/word/2010/wordml" mc:Ignorable="w14">
+<w:styles xmlns:mc="http://schemas.openxmlformats.org/markup-compatibility/2006" xmlns:r="http://schemas.openxmlformats.org/officeDocument/2006/relationships" xmlns:w="http://schemas.openxmlformats.org/wordprocessingml/2006/main" xmlns:w14="http://schemas.microsoft.com/office/word/2010/wordml" xmlns:w15="http://schemas.microsoft.com/office/word/2012/wordml" mc:Ignorable="w14 w15">
   <w:docDefaults>
     <w:rPrDefault>
       <w:rPr>
@@ -17452,145 +17600,378 @@
       </w:pPr>
     </w:pPrDefault>
   </w:docDefaults>
-  <w:latentStyles w:defLockedState="0" w:defUIPriority="99" w:defSemiHidden="1" w:defUnhideWhenUsed="1" w:defQFormat="0" w:count="267">
-    <w:lsdException w:name="Normal" w:semiHidden="0" w:uiPriority="0" w:unhideWhenUsed="0" w:qFormat="1"/>
-    <w:lsdException w:name="heading 1" w:semiHidden="0" w:uiPriority="9" w:unhideWhenUsed="0" w:qFormat="1"/>
-    <w:lsdException w:name="heading 2" w:uiPriority="9" w:qFormat="1"/>
-    <w:lsdException w:name="heading 3" w:uiPriority="9" w:qFormat="1"/>
-    <w:lsdException w:name="heading 4" w:uiPriority="9" w:qFormat="1"/>
-    <w:lsdException w:name="heading 5" w:uiPriority="9" w:qFormat="1"/>
-    <w:lsdException w:name="heading 6" w:uiPriority="9" w:qFormat="1"/>
-    <w:lsdException w:name="heading 7" w:uiPriority="9" w:qFormat="1"/>
-    <w:lsdException w:name="heading 8" w:uiPriority="9" w:qFormat="1"/>
-    <w:lsdException w:name="heading 9" w:uiPriority="9" w:qFormat="1"/>
-    <w:lsdException w:name="toc 1" w:uiPriority="39"/>
-    <w:lsdException w:name="toc 2" w:uiPriority="39"/>
-    <w:lsdException w:name="toc 3" w:uiPriority="39"/>
-    <w:lsdException w:name="toc 4" w:uiPriority="39"/>
-    <w:lsdException w:name="toc 5" w:uiPriority="39"/>
-    <w:lsdException w:name="toc 6" w:uiPriority="39"/>
-    <w:lsdException w:name="toc 7" w:uiPriority="39"/>
-    <w:lsdException w:name="toc 8" w:uiPriority="39"/>
-    <w:lsdException w:name="toc 9" w:uiPriority="39"/>
-    <w:lsdException w:name="footer" w:uiPriority="0"/>
-    <w:lsdException w:name="caption" w:uiPriority="35" w:qFormat="1"/>
-    <w:lsdException w:name="Title" w:semiHidden="0" w:uiPriority="10" w:unhideWhenUsed="0" w:qFormat="1"/>
-    <w:lsdException w:name="Default Paragraph Font" w:uiPriority="1"/>
-    <w:lsdException w:name="Subtitle" w:semiHidden="0" w:uiPriority="11" w:unhideWhenUsed="0" w:qFormat="1"/>
-    <w:lsdException w:name="Strong" w:semiHidden="0" w:uiPriority="22" w:unhideWhenUsed="0" w:qFormat="1"/>
-    <w:lsdException w:name="Emphasis" w:semiHidden="0" w:uiPriority="20" w:unhideWhenUsed="0" w:qFormat="1"/>
-    <w:lsdException w:name="Table Grid" w:semiHidden="0" w:uiPriority="39" w:unhideWhenUsed="0"/>
-    <w:lsdException w:name="Placeholder Text" w:unhideWhenUsed="0"/>
-    <w:lsdException w:name="No Spacing" w:semiHidden="0" w:uiPriority="1" w:unhideWhenUsed="0" w:qFormat="1"/>
-    <w:lsdException w:name="Light Shading" w:semiHidden="0" w:uiPriority="60" w:unhideWhenUsed="0"/>
-    <w:lsdException w:name="Light List" w:semiHidden="0" w:uiPriority="61" w:unhideWhenUsed="0"/>
-    <w:lsdException w:name="Light Grid" w:semiHidden="0" w:uiPriority="62" w:unhideWhenUsed="0"/>
-    <w:lsdException w:name="Medium Shading 1" w:semiHidden="0" w:uiPriority="63" w:unhideWhenUsed="0"/>
-    <w:lsdException w:name="Medium Shading 2" w:semiHidden="0" w:uiPriority="64" w:unhideWhenUsed="0"/>
-    <w:lsdException w:name="Medium List 1" w:semiHidden="0" w:uiPriority="65" w:unhideWhenUsed="0"/>
-    <w:lsdException w:name="Medium List 2" w:semiHidden="0" w:uiPriority="66" w:unhideWhenUsed="0"/>
-    <w:lsdException w:name="Medium Grid 1" w:semiHidden="0" w:uiPriority="67" w:unhideWhenUsed="0"/>
-    <w:lsdException w:name="Medium Grid 2" w:semiHidden="0" w:uiPriority="68" w:unhideWhenUsed="0"/>
-    <w:lsdException w:name="Medium Grid 3" w:semiHidden="0" w:uiPriority="69" w:unhideWhenUsed="0"/>
-    <w:lsdException w:name="Dark List" w:semiHidden="0" w:uiPriority="70" w:unhideWhenUsed="0"/>
-    <w:lsdException w:name="Colorful Shading" w:semiHidden="0" w:uiPriority="71" w:unhideWhenUsed="0"/>
-    <w:lsdException w:name="Colorful List" w:semiHidden="0" w:uiPriority="72" w:unhideWhenUsed="0"/>
-    <w:lsdException w:name="Colorful Grid" w:semiHidden="0" w:uiPriority="73" w:unhideWhenUsed="0"/>
-    <w:lsdException w:name="Light Shading Accent 1" w:semiHidden="0" w:uiPriority="60" w:unhideWhenUsed="0"/>
-    <w:lsdException w:name="Light List Accent 1" w:semiHidden="0" w:uiPriority="61" w:unhideWhenUsed="0"/>
-    <w:lsdException w:name="Light Grid Accent 1" w:semiHidden="0" w:uiPriority="62" w:unhideWhenUsed="0"/>
-    <w:lsdException w:name="Medium Shading 1 Accent 1" w:semiHidden="0" w:uiPriority="63" w:unhideWhenUsed="0"/>
-    <w:lsdException w:name="Medium Shading 2 Accent 1" w:semiHidden="0" w:uiPriority="64" w:unhideWhenUsed="0"/>
-    <w:lsdException w:name="Medium List 1 Accent 1" w:semiHidden="0" w:uiPriority="65" w:unhideWhenUsed="0"/>
-    <w:lsdException w:name="Revision" w:unhideWhenUsed="0"/>
-    <w:lsdException w:name="List Paragraph" w:semiHidden="0" w:uiPriority="34" w:unhideWhenUsed="0" w:qFormat="1"/>
-    <w:lsdException w:name="Quote" w:semiHidden="0" w:uiPriority="29" w:unhideWhenUsed="0" w:qFormat="1"/>
-    <w:lsdException w:name="Intense Quote" w:semiHidden="0" w:uiPriority="30" w:unhideWhenUsed="0" w:qFormat="1"/>
-    <w:lsdException w:name="Medium List 2 Accent 1" w:semiHidden="0" w:uiPriority="66" w:unhideWhenUsed="0"/>
-    <w:lsdException w:name="Medium Grid 1 Accent 1" w:semiHidden="0" w:uiPriority="67" w:unhideWhenUsed="0"/>
-    <w:lsdException w:name="Medium Grid 2 Accent 1" w:semiHidden="0" w:uiPriority="68" w:unhideWhenUsed="0"/>
-    <w:lsdException w:name="Medium Grid 3 Accent 1" w:semiHidden="0" w:uiPriority="69" w:unhideWhenUsed="0"/>
-    <w:lsdException w:name="Dark List Accent 1" w:semiHidden="0" w:uiPriority="70" w:unhideWhenUsed="0"/>
-    <w:lsdException w:name="Colorful Shading Accent 1" w:semiHidden="0" w:uiPriority="71" w:unhideWhenUsed="0"/>
-    <w:lsdException w:name="Colorful List Accent 1" w:semiHidden="0" w:uiPriority="72" w:unhideWhenUsed="0"/>
-    <w:lsdException w:name="Colorful Grid Accent 1" w:semiHidden="0" w:uiPriority="73" w:unhideWhenUsed="0"/>
-    <w:lsdException w:name="Light Shading Accent 2" w:semiHidden="0" w:uiPriority="60" w:unhideWhenUsed="0"/>
-    <w:lsdException w:name="Light List Accent 2" w:semiHidden="0" w:uiPriority="61" w:unhideWhenUsed="0"/>
-    <w:lsdException w:name="Light Grid Accent 2" w:semiHidden="0" w:uiPriority="62" w:unhideWhenUsed="0"/>
-    <w:lsdException w:name="Medium Shading 1 Accent 2" w:semiHidden="0" w:uiPriority="63" w:unhideWhenUsed="0"/>
-    <w:lsdException w:name="Medium Shading 2 Accent 2" w:semiHidden="0" w:uiPriority="64" w:unhideWhenUsed="0"/>
-    <w:lsdException w:name="Medium List 1 Accent 2" w:semiHidden="0" w:uiPriority="65" w:unhideWhenUsed="0"/>
-    <w:lsdException w:name="Medium List 2 Accent 2" w:semiHidden="0" w:uiPriority="66" w:unhideWhenUsed="0"/>
-    <w:lsdException w:name="Medium Grid 1 Accent 2" w:semiHidden="0" w:uiPriority="67" w:unhideWhenUsed="0"/>
-    <w:lsdException w:name="Medium Grid 2 Accent 2" w:semiHidden="0" w:uiPriority="68" w:unhideWhenUsed="0"/>
-    <w:lsdException w:name="Medium Grid 3 Accent 2" w:semiHidden="0" w:uiPriority="69" w:unhideWhenUsed="0"/>
-    <w:lsdException w:name="Dark List Accent 2" w:semiHidden="0" w:uiPriority="70" w:unhideWhenUsed="0"/>
-    <w:lsdException w:name="Colorful Shading Accent 2" w:semiHidden="0" w:uiPriority="71" w:unhideWhenUsed="0"/>
-    <w:lsdException w:name="Colorful List Accent 2" w:semiHidden="0" w:uiPriority="72" w:unhideWhenUsed="0"/>
-    <w:lsdException w:name="Colorful Grid Accent 2" w:semiHidden="0" w:uiPriority="73" w:unhideWhenUsed="0"/>
-    <w:lsdException w:name="Light Shading Accent 3" w:semiHidden="0" w:uiPriority="60" w:unhideWhenUsed="0"/>
-    <w:lsdException w:name="Light List Accent 3" w:semiHidden="0" w:uiPriority="61" w:unhideWhenUsed="0"/>
-    <w:lsdException w:name="Light Grid Accent 3" w:semiHidden="0" w:uiPriority="62" w:unhideWhenUsed="0"/>
-    <w:lsdException w:name="Medium Shading 1 Accent 3" w:semiHidden="0" w:uiPriority="63" w:unhideWhenUsed="0"/>
-    <w:lsdException w:name="Medium Shading 2 Accent 3" w:semiHidden="0" w:uiPriority="64" w:unhideWhenUsed="0"/>
-    <w:lsdException w:name="Medium List 1 Accent 3" w:semiHidden="0" w:uiPriority="65" w:unhideWhenUsed="0"/>
-    <w:lsdException w:name="Medium List 2 Accent 3" w:semiHidden="0" w:uiPriority="66" w:unhideWhenUsed="0"/>
-    <w:lsdException w:name="Medium Grid 1 Accent 3" w:semiHidden="0" w:uiPriority="67" w:unhideWhenUsed="0"/>
-    <w:lsdException w:name="Medium Grid 2 Accent 3" w:semiHidden="0" w:uiPriority="68" w:unhideWhenUsed="0"/>
-    <w:lsdException w:name="Medium Grid 3 Accent 3" w:semiHidden="0" w:uiPriority="69" w:unhideWhenUsed="0"/>
-    <w:lsdException w:name="Dark List Accent 3" w:semiHidden="0" w:uiPriority="70" w:unhideWhenUsed="0"/>
-    <w:lsdException w:name="Colorful Shading Accent 3" w:semiHidden="0" w:uiPriority="71" w:unhideWhenUsed="0"/>
-    <w:lsdException w:name="Colorful List Accent 3" w:semiHidden="0" w:uiPriority="72" w:unhideWhenUsed="0"/>
-    <w:lsdException w:name="Colorful Grid Accent 3" w:semiHidden="0" w:uiPriority="73" w:unhideWhenUsed="0"/>
-    <w:lsdException w:name="Light Shading Accent 4" w:semiHidden="0" w:uiPriority="60" w:unhideWhenUsed="0"/>
-    <w:lsdException w:name="Light List Accent 4" w:semiHidden="0" w:uiPriority="61" w:unhideWhenUsed="0"/>
-    <w:lsdException w:name="Light Grid Accent 4" w:semiHidden="0" w:uiPriority="62" w:unhideWhenUsed="0"/>
-    <w:lsdException w:name="Medium Shading 1 Accent 4" w:semiHidden="0" w:uiPriority="63" w:unhideWhenUsed="0"/>
-    <w:lsdException w:name="Medium Shading 2 Accent 4" w:semiHidden="0" w:uiPriority="64" w:unhideWhenUsed="0"/>
-    <w:lsdException w:name="Medium List 1 Accent 4" w:semiHidden="0" w:uiPriority="65" w:unhideWhenUsed="0"/>
-    <w:lsdException w:name="Medium List 2 Accent 4" w:semiHidden="0" w:uiPriority="66" w:unhideWhenUsed="0"/>
-    <w:lsdException w:name="Medium Grid 1 Accent 4" w:semiHidden="0" w:uiPriority="67" w:unhideWhenUsed="0"/>
-    <w:lsdException w:name="Medium Grid 2 Accent 4" w:semiHidden="0" w:uiPriority="68" w:unhideWhenUsed="0"/>
-    <w:lsdException w:name="Medium Grid 3 Accent 4" w:semiHidden="0" w:uiPriority="69" w:unhideWhenUsed="0"/>
-    <w:lsdException w:name="Dark List Accent 4" w:semiHidden="0" w:uiPriority="70" w:unhideWhenUsed="0"/>
-    <w:lsdException w:name="Colorful Shading Accent 4" w:semiHidden="0" w:uiPriority="71" w:unhideWhenUsed="0"/>
-    <w:lsdException w:name="Colorful List Accent 4" w:semiHidden="0" w:uiPriority="72" w:unhideWhenUsed="0"/>
-    <w:lsdException w:name="Colorful Grid Accent 4" w:semiHidden="0" w:uiPriority="73" w:unhideWhenUsed="0"/>
-    <w:lsdException w:name="Light Shading Accent 5" w:semiHidden="0" w:uiPriority="60" w:unhideWhenUsed="0"/>
-    <w:lsdException w:name="Light List Accent 5" w:semiHidden="0" w:uiPriority="61" w:unhideWhenUsed="0"/>
-    <w:lsdException w:name="Light Grid Accent 5" w:semiHidden="0" w:uiPriority="62" w:unhideWhenUsed="0"/>
-    <w:lsdException w:name="Medium Shading 1 Accent 5" w:semiHidden="0" w:uiPriority="63" w:unhideWhenUsed="0"/>
-    <w:lsdException w:name="Medium Shading 2 Accent 5" w:semiHidden="0" w:uiPriority="64" w:unhideWhenUsed="0"/>
-    <w:lsdException w:name="Medium List 1 Accent 5" w:semiHidden="0" w:uiPriority="65" w:unhideWhenUsed="0"/>
-    <w:lsdException w:name="Medium List 2 Accent 5" w:semiHidden="0" w:uiPriority="66" w:unhideWhenUsed="0"/>
-    <w:lsdException w:name="Medium Grid 1 Accent 5" w:semiHidden="0" w:uiPriority="67" w:unhideWhenUsed="0"/>
-    <w:lsdException w:name="Medium Grid 2 Accent 5" w:semiHidden="0" w:uiPriority="68" w:unhideWhenUsed="0"/>
-    <w:lsdException w:name="Medium Grid 3 Accent 5" w:semiHidden="0" w:uiPriority="69" w:unhideWhenUsed="0"/>
-    <w:lsdException w:name="Dark List Accent 5" w:semiHidden="0" w:uiPriority="70" w:unhideWhenUsed="0"/>
-    <w:lsdException w:name="Colorful Shading Accent 5" w:semiHidden="0" w:uiPriority="71" w:unhideWhenUsed="0"/>
-    <w:lsdException w:name="Colorful List Accent 5" w:semiHidden="0" w:uiPriority="72" w:unhideWhenUsed="0"/>
-    <w:lsdException w:name="Colorful Grid Accent 5" w:semiHidden="0" w:uiPriority="73" w:unhideWhenUsed="0"/>
-    <w:lsdException w:name="Light Shading Accent 6" w:semiHidden="0" w:uiPriority="60" w:unhideWhenUsed="0"/>
-    <w:lsdException w:name="Light List Accent 6" w:semiHidden="0" w:uiPriority="61" w:unhideWhenUsed="0"/>
-    <w:lsdException w:name="Light Grid Accent 6" w:semiHidden="0" w:uiPriority="62" w:unhideWhenUsed="0"/>
-    <w:lsdException w:name="Medium Shading 1 Accent 6" w:semiHidden="0" w:uiPriority="63" w:unhideWhenUsed="0"/>
-    <w:lsdException w:name="Medium Shading 2 Accent 6" w:semiHidden="0" w:uiPriority="64" w:unhideWhenUsed="0"/>
-    <w:lsdException w:name="Medium List 1 Accent 6" w:semiHidden="0" w:uiPriority="65" w:unhideWhenUsed="0"/>
-    <w:lsdException w:name="Medium List 2 Accent 6" w:semiHidden="0" w:uiPriority="66" w:unhideWhenUsed="0"/>
-    <w:lsdException w:name="Medium Grid 1 Accent 6" w:semiHidden="0" w:uiPriority="67" w:unhideWhenUsed="0"/>
-    <w:lsdException w:name="Medium Grid 2 Accent 6" w:semiHidden="0" w:uiPriority="68" w:unhideWhenUsed="0"/>
-    <w:lsdException w:name="Medium Grid 3 Accent 6" w:semiHidden="0" w:uiPriority="69" w:unhideWhenUsed="0"/>
-    <w:lsdException w:name="Dark List Accent 6" w:semiHidden="0" w:uiPriority="70" w:unhideWhenUsed="0"/>
-    <w:lsdException w:name="Colorful Shading Accent 6" w:semiHidden="0" w:uiPriority="71" w:unhideWhenUsed="0"/>
-    <w:lsdException w:name="Colorful List Accent 6" w:semiHidden="0" w:uiPriority="72" w:unhideWhenUsed="0"/>
-    <w:lsdException w:name="Colorful Grid Accent 6" w:semiHidden="0" w:uiPriority="73" w:unhideWhenUsed="0"/>
-    <w:lsdException w:name="Subtle Emphasis" w:semiHidden="0" w:uiPriority="19" w:unhideWhenUsed="0" w:qFormat="1"/>
-    <w:lsdException w:name="Intense Emphasis" w:semiHidden="0" w:uiPriority="21" w:unhideWhenUsed="0" w:qFormat="1"/>
-    <w:lsdException w:name="Subtle Reference" w:semiHidden="0" w:uiPriority="31" w:unhideWhenUsed="0" w:qFormat="1"/>
-    <w:lsdException w:name="Intense Reference" w:semiHidden="0" w:uiPriority="32" w:unhideWhenUsed="0" w:qFormat="1"/>
-    <w:lsdException w:name="Book Title" w:semiHidden="0" w:uiPriority="33" w:unhideWhenUsed="0" w:qFormat="1"/>
-    <w:lsdException w:name="Bibliography" w:uiPriority="37"/>
-    <w:lsdException w:name="TOC Heading" w:uiPriority="39" w:qFormat="1"/>
+  <w:latentStyles w:defLockedState="0" w:defUIPriority="99" w:defSemiHidden="0" w:defUnhideWhenUsed="0" w:defQFormat="0" w:count="371">
+    <w:lsdException w:name="Normal" w:uiPriority="0" w:qFormat="1"/>
+    <w:lsdException w:name="heading 1" w:uiPriority="9" w:qFormat="1"/>
+    <w:lsdException w:name="heading 2" w:semiHidden="1" w:uiPriority="9" w:unhideWhenUsed="1" w:qFormat="1"/>
+    <w:lsdException w:name="heading 3" w:semiHidden="1" w:uiPriority="9" w:unhideWhenUsed="1" w:qFormat="1"/>
+    <w:lsdException w:name="heading 4" w:semiHidden="1" w:uiPriority="9" w:unhideWhenUsed="1" w:qFormat="1"/>
+    <w:lsdException w:name="heading 5" w:semiHidden="1" w:uiPriority="9" w:unhideWhenUsed="1" w:qFormat="1"/>
+    <w:lsdException w:name="heading 6" w:semiHidden="1" w:uiPriority="9" w:unhideWhenUsed="1" w:qFormat="1"/>
+    <w:lsdException w:name="heading 7" w:semiHidden="1" w:uiPriority="9" w:unhideWhenUsed="1" w:qFormat="1"/>
+    <w:lsdException w:name="heading 8" w:semiHidden="1" w:uiPriority="9" w:unhideWhenUsed="1" w:qFormat="1"/>
+    <w:lsdException w:name="heading 9" w:semiHidden="1" w:uiPriority="9" w:unhideWhenUsed="1" w:qFormat="1"/>
+    <w:lsdException w:name="index 1" w:semiHidden="1" w:unhideWhenUsed="1"/>
+    <w:lsdException w:name="index 2" w:semiHidden="1" w:unhideWhenUsed="1"/>
+    <w:lsdException w:name="index 3" w:semiHidden="1" w:unhideWhenUsed="1"/>
+    <w:lsdException w:name="index 4" w:semiHidden="1" w:unhideWhenUsed="1"/>
+    <w:lsdException w:name="index 5" w:semiHidden="1" w:unhideWhenUsed="1"/>
+    <w:lsdException w:name="index 6" w:semiHidden="1" w:unhideWhenUsed="1"/>
+    <w:lsdException w:name="index 7" w:semiHidden="1" w:unhideWhenUsed="1"/>
+    <w:lsdException w:name="index 8" w:semiHidden="1" w:unhideWhenUsed="1"/>
+    <w:lsdException w:name="index 9" w:semiHidden="1" w:unhideWhenUsed="1"/>
+    <w:lsdException w:name="toc 1" w:semiHidden="1" w:uiPriority="39" w:unhideWhenUsed="1"/>
+    <w:lsdException w:name="toc 2" w:semiHidden="1" w:uiPriority="39" w:unhideWhenUsed="1"/>
+    <w:lsdException w:name="toc 3" w:semiHidden="1" w:uiPriority="39" w:unhideWhenUsed="1"/>
+    <w:lsdException w:name="toc 4" w:semiHidden="1" w:uiPriority="39" w:unhideWhenUsed="1"/>
+    <w:lsdException w:name="toc 5" w:semiHidden="1" w:uiPriority="39" w:unhideWhenUsed="1"/>
+    <w:lsdException w:name="toc 6" w:semiHidden="1" w:uiPriority="39" w:unhideWhenUsed="1"/>
+    <w:lsdException w:name="toc 7" w:semiHidden="1" w:uiPriority="39" w:unhideWhenUsed="1"/>
+    <w:lsdException w:name="toc 8" w:semiHidden="1" w:uiPriority="39" w:unhideWhenUsed="1"/>
+    <w:lsdException w:name="toc 9" w:semiHidden="1" w:uiPriority="39" w:unhideWhenUsed="1"/>
+    <w:lsdException w:name="Normal Indent" w:semiHidden="1" w:unhideWhenUsed="1"/>
+    <w:lsdException w:name="footnote text" w:semiHidden="1" w:unhideWhenUsed="1"/>
+    <w:lsdException w:name="annotation text" w:semiHidden="1" w:unhideWhenUsed="1"/>
+    <w:lsdException w:name="header" w:semiHidden="1" w:unhideWhenUsed="1"/>
+    <w:lsdException w:name="footer" w:semiHidden="1" w:uiPriority="0" w:unhideWhenUsed="1"/>
+    <w:lsdException w:name="index heading" w:semiHidden="1" w:unhideWhenUsed="1"/>
+    <w:lsdException w:name="caption" w:semiHidden="1" w:uiPriority="35" w:unhideWhenUsed="1" w:qFormat="1"/>
+    <w:lsdException w:name="table of figures" w:semiHidden="1" w:unhideWhenUsed="1"/>
+    <w:lsdException w:name="envelope address" w:semiHidden="1" w:unhideWhenUsed="1"/>
+    <w:lsdException w:name="envelope return" w:semiHidden="1" w:unhideWhenUsed="1"/>
+    <w:lsdException w:name="footnote reference" w:semiHidden="1" w:unhideWhenUsed="1"/>
+    <w:lsdException w:name="annotation reference" w:semiHidden="1" w:unhideWhenUsed="1"/>
+    <w:lsdException w:name="line number" w:semiHidden="1" w:unhideWhenUsed="1"/>
+    <w:lsdException w:name="page number" w:semiHidden="1" w:unhideWhenUsed="1"/>
+    <w:lsdException w:name="endnote reference" w:semiHidden="1" w:unhideWhenUsed="1"/>
+    <w:lsdException w:name="endnote text" w:semiHidden="1" w:unhideWhenUsed="1"/>
+    <w:lsdException w:name="table of authorities" w:semiHidden="1" w:unhideWhenUsed="1"/>
+    <w:lsdException w:name="macro" w:semiHidden="1" w:unhideWhenUsed="1"/>
+    <w:lsdException w:name="toa heading" w:semiHidden="1" w:unhideWhenUsed="1"/>
+    <w:lsdException w:name="List" w:semiHidden="1" w:unhideWhenUsed="1"/>
+    <w:lsdException w:name="List Bullet" w:semiHidden="1" w:unhideWhenUsed="1"/>
+    <w:lsdException w:name="List Number" w:semiHidden="1" w:unhideWhenUsed="1"/>
+    <w:lsdException w:name="List 2" w:semiHidden="1" w:unhideWhenUsed="1"/>
+    <w:lsdException w:name="List 3" w:semiHidden="1" w:unhideWhenUsed="1"/>
+    <w:lsdException w:name="List 4" w:semiHidden="1" w:unhideWhenUsed="1"/>
+    <w:lsdException w:name="List 5" w:semiHidden="1" w:unhideWhenUsed="1"/>
+    <w:lsdException w:name="List Bullet 2" w:semiHidden="1" w:unhideWhenUsed="1"/>
+    <w:lsdException w:name="List Bullet 3" w:semiHidden="1" w:unhideWhenUsed="1"/>
+    <w:lsdException w:name="List Bullet 4" w:semiHidden="1" w:unhideWhenUsed="1"/>
+    <w:lsdException w:name="List Bullet 5" w:semiHidden="1" w:unhideWhenUsed="1"/>
+    <w:lsdException w:name="List Number 2" w:semiHidden="1" w:unhideWhenUsed="1"/>
+    <w:lsdException w:name="List Number 3" w:semiHidden="1" w:unhideWhenUsed="1"/>
+    <w:lsdException w:name="List Number 4" w:semiHidden="1" w:unhideWhenUsed="1"/>
+    <w:lsdException w:name="List Number 5" w:semiHidden="1" w:unhideWhenUsed="1"/>
+    <w:lsdException w:name="Title" w:uiPriority="10" w:qFormat="1"/>
+    <w:lsdException w:name="Closing" w:semiHidden="1" w:unhideWhenUsed="1"/>
+    <w:lsdException w:name="Signature" w:semiHidden="1" w:unhideWhenUsed="1"/>
+    <w:lsdException w:name="Default Paragraph Font" w:semiHidden="1" w:uiPriority="1" w:unhideWhenUsed="1"/>
+    <w:lsdException w:name="Body Text" w:semiHidden="1" w:unhideWhenUsed="1"/>
+    <w:lsdException w:name="Body Text Indent" w:semiHidden="1" w:unhideWhenUsed="1"/>
+    <w:lsdException w:name="List Continue" w:semiHidden="1" w:unhideWhenUsed="1"/>
+    <w:lsdException w:name="List Continue 2" w:semiHidden="1" w:unhideWhenUsed="1"/>
+    <w:lsdException w:name="List Continue 3" w:semiHidden="1" w:unhideWhenUsed="1"/>
+    <w:lsdException w:name="List Continue 4" w:semiHidden="1" w:unhideWhenUsed="1"/>
+    <w:lsdException w:name="List Continue 5" w:semiHidden="1" w:unhideWhenUsed="1"/>
+    <w:lsdException w:name="Message Header" w:semiHidden="1" w:unhideWhenUsed="1"/>
+    <w:lsdException w:name="Subtitle" w:uiPriority="11" w:qFormat="1"/>
+    <w:lsdException w:name="Salutation" w:semiHidden="1" w:unhideWhenUsed="1"/>
+    <w:lsdException w:name="Date" w:semiHidden="1" w:unhideWhenUsed="1"/>
+    <w:lsdException w:name="Body Text First Indent" w:semiHidden="1" w:unhideWhenUsed="1"/>
+    <w:lsdException w:name="Body Text First Indent 2" w:semiHidden="1" w:unhideWhenUsed="1"/>
+    <w:lsdException w:name="Note Heading" w:semiHidden="1" w:unhideWhenUsed="1"/>
+    <w:lsdException w:name="Body Text 2" w:semiHidden="1" w:unhideWhenUsed="1"/>
+    <w:lsdException w:name="Body Text 3" w:semiHidden="1" w:unhideWhenUsed="1"/>
+    <w:lsdException w:name="Body Text Indent 2" w:semiHidden="1" w:unhideWhenUsed="1"/>
+    <w:lsdException w:name="Body Text Indent 3" w:semiHidden="1" w:unhideWhenUsed="1"/>
+    <w:lsdException w:name="Block Text" w:semiHidden="1" w:unhideWhenUsed="1"/>
+    <w:lsdException w:name="Hyperlink" w:semiHidden="1" w:unhideWhenUsed="1"/>
+    <w:lsdException w:name="FollowedHyperlink" w:semiHidden="1" w:unhideWhenUsed="1"/>
+    <w:lsdException w:name="Strong" w:uiPriority="22" w:qFormat="1"/>
+    <w:lsdException w:name="Emphasis" w:uiPriority="20" w:qFormat="1"/>
+    <w:lsdException w:name="Document Map" w:semiHidden="1" w:unhideWhenUsed="1"/>
+    <w:lsdException w:name="Plain Text" w:semiHidden="1" w:unhideWhenUsed="1"/>
+    <w:lsdException w:name="E-mail Signature" w:semiHidden="1" w:unhideWhenUsed="1"/>
+    <w:lsdException w:name="HTML Top of Form" w:semiHidden="1" w:unhideWhenUsed="1"/>
+    <w:lsdException w:name="HTML Bottom of Form" w:semiHidden="1" w:unhideWhenUsed="1"/>
+    <w:lsdException w:name="Normal (Web)" w:semiHidden="1" w:unhideWhenUsed="1"/>
+    <w:lsdException w:name="HTML Acronym" w:semiHidden="1" w:unhideWhenUsed="1"/>
+    <w:lsdException w:name="HTML Address" w:semiHidden="1" w:unhideWhenUsed="1"/>
+    <w:lsdException w:name="HTML Cite" w:semiHidden="1" w:unhideWhenUsed="1"/>
+    <w:lsdException w:name="HTML Code" w:semiHidden="1" w:unhideWhenUsed="1"/>
+    <w:lsdException w:name="HTML Definition" w:semiHidden="1" w:unhideWhenUsed="1"/>
+    <w:lsdException w:name="HTML Keyboard" w:semiHidden="1" w:unhideWhenUsed="1"/>
+    <w:lsdException w:name="HTML Preformatted" w:semiHidden="1" w:unhideWhenUsed="1"/>
+    <w:lsdException w:name="HTML Sample" w:semiHidden="1" w:unhideWhenUsed="1"/>
+    <w:lsdException w:name="HTML Typewriter" w:semiHidden="1" w:unhideWhenUsed="1"/>
+    <w:lsdException w:name="HTML Variable" w:semiHidden="1" w:unhideWhenUsed="1"/>
+    <w:lsdException w:name="Normal Table" w:semiHidden="1" w:unhideWhenUsed="1"/>
+    <w:lsdException w:name="annotation subject" w:semiHidden="1" w:unhideWhenUsed="1"/>
+    <w:lsdException w:name="No List" w:semiHidden="1" w:unhideWhenUsed="1"/>
+    <w:lsdException w:name="Outline List 1" w:semiHidden="1" w:unhideWhenUsed="1"/>
+    <w:lsdException w:name="Outline List 2" w:semiHidden="1" w:unhideWhenUsed="1"/>
+    <w:lsdException w:name="Outline List 3" w:semiHidden="1" w:unhideWhenUsed="1"/>
+    <w:lsdException w:name="Table Simple 1" w:semiHidden="1" w:unhideWhenUsed="1"/>
+    <w:lsdException w:name="Table Simple 2" w:semiHidden="1" w:unhideWhenUsed="1"/>
+    <w:lsdException w:name="Table Simple 3" w:semiHidden="1" w:unhideWhenUsed="1"/>
+    <w:lsdException w:name="Table Classic 1" w:semiHidden="1" w:unhideWhenUsed="1"/>
+    <w:lsdException w:name="Table Classic 2" w:semiHidden="1" w:unhideWhenUsed="1"/>
+    <w:lsdException w:name="Table Classic 3" w:semiHidden="1" w:unhideWhenUsed="1"/>
+    <w:lsdException w:name="Table Classic 4" w:semiHidden="1" w:unhideWhenUsed="1"/>
+    <w:lsdException w:name="Table Colorful 1" w:semiHidden="1" w:unhideWhenUsed="1"/>
+    <w:lsdException w:name="Table Colorful 2" w:semiHidden="1" w:unhideWhenUsed="1"/>
+    <w:lsdException w:name="Table Colorful 3" w:semiHidden="1" w:unhideWhenUsed="1"/>
+    <w:lsdException w:name="Table Columns 1" w:semiHidden="1" w:unhideWhenUsed="1"/>
+    <w:lsdException w:name="Table Columns 2" w:semiHidden="1" w:unhideWhenUsed="1"/>
+    <w:lsdException w:name="Table Columns 3" w:semiHidden="1" w:unhideWhenUsed="1"/>
+    <w:lsdException w:name="Table Columns 4" w:semiHidden="1" w:unhideWhenUsed="1"/>
+    <w:lsdException w:name="Table Columns 5" w:semiHidden="1" w:unhideWhenUsed="1"/>
+    <w:lsdException w:name="Table Grid 1" w:semiHidden="1" w:unhideWhenUsed="1"/>
+    <w:lsdException w:name="Table Grid 2" w:semiHidden="1" w:unhideWhenUsed="1"/>
+    <w:lsdException w:name="Table Grid 3" w:semiHidden="1" w:unhideWhenUsed="1"/>
+    <w:lsdException w:name="Table Grid 4" w:semiHidden="1" w:unhideWhenUsed="1"/>
+    <w:lsdException w:name="Table Grid 5" w:semiHidden="1" w:unhideWhenUsed="1"/>
+    <w:lsdException w:name="Table Grid 6" w:semiHidden="1" w:unhideWhenUsed="1"/>
+    <w:lsdException w:name="Table Grid 7" w:semiHidden="1" w:unhideWhenUsed="1"/>
+    <w:lsdException w:name="Table Grid 8" w:semiHidden="1" w:unhideWhenUsed="1"/>
+    <w:lsdException w:name="Table List 1" w:semiHidden="1" w:unhideWhenUsed="1"/>
+    <w:lsdException w:name="Table List 2" w:semiHidden="1" w:unhideWhenUsed="1"/>
+    <w:lsdException w:name="Table List 3" w:semiHidden="1" w:unhideWhenUsed="1"/>
+    <w:lsdException w:name="Table List 4" w:semiHidden="1" w:unhideWhenUsed="1"/>
+    <w:lsdException w:name="Table List 5" w:semiHidden="1" w:unhideWhenUsed="1"/>
+    <w:lsdException w:name="Table List 6" w:semiHidden="1" w:unhideWhenUsed="1"/>
+    <w:lsdException w:name="Table List 7" w:semiHidden="1" w:unhideWhenUsed="1"/>
+    <w:lsdException w:name="Table List 8" w:semiHidden="1" w:unhideWhenUsed="1"/>
+    <w:lsdException w:name="Table 3D effects 1" w:semiHidden="1" w:unhideWhenUsed="1"/>
+    <w:lsdException w:name="Table 3D effects 2" w:semiHidden="1" w:unhideWhenUsed="1"/>
+    <w:lsdException w:name="Table 3D effects 3" w:semiHidden="1" w:unhideWhenUsed="1"/>
+    <w:lsdException w:name="Table Contemporary" w:semiHidden="1" w:unhideWhenUsed="1"/>
+    <w:lsdException w:name="Table Elegant" w:semiHidden="1" w:unhideWhenUsed="1"/>
+    <w:lsdException w:name="Table Professional" w:semiHidden="1" w:unhideWhenUsed="1"/>
+    <w:lsdException w:name="Table Subtle 1" w:semiHidden="1" w:unhideWhenUsed="1"/>
+    <w:lsdException w:name="Table Subtle 2" w:semiHidden="1" w:unhideWhenUsed="1"/>
+    <w:lsdException w:name="Table Web 1" w:semiHidden="1" w:unhideWhenUsed="1"/>
+    <w:lsdException w:name="Table Web 2" w:semiHidden="1" w:unhideWhenUsed="1"/>
+    <w:lsdException w:name="Table Web 3" w:semiHidden="1" w:unhideWhenUsed="1"/>
+    <w:lsdException w:name="Balloon Text" w:semiHidden="1" w:unhideWhenUsed="1"/>
+    <w:lsdException w:name="Table Grid" w:uiPriority="39"/>
+    <w:lsdException w:name="Table Theme" w:semiHidden="1" w:unhideWhenUsed="1"/>
+    <w:lsdException w:name="Placeholder Text" w:semiHidden="1"/>
+    <w:lsdException w:name="No Spacing" w:uiPriority="1" w:qFormat="1"/>
+    <w:lsdException w:name="Light Shading" w:uiPriority="60"/>
+    <w:lsdException w:name="Light List" w:uiPriority="61"/>
+    <w:lsdException w:name="Light Grid" w:uiPriority="62"/>
+    <w:lsdException w:name="Medium Shading 1" w:uiPriority="63"/>
+    <w:lsdException w:name="Medium Shading 2" w:uiPriority="64"/>
+    <w:lsdException w:name="Medium List 1" w:uiPriority="65"/>
+    <w:lsdException w:name="Medium List 2" w:uiPriority="66"/>
+    <w:lsdException w:name="Medium Grid 1" w:uiPriority="67"/>
+    <w:lsdException w:name="Medium Grid 2" w:uiPriority="68"/>
+    <w:lsdException w:name="Medium Grid 3" w:uiPriority="69"/>
+    <w:lsdException w:name="Dark List" w:uiPriority="70"/>
+    <w:lsdException w:name="Colorful Shading" w:uiPriority="71"/>
+    <w:lsdException w:name="Colorful List" w:uiPriority="72"/>
+    <w:lsdException w:name="Colorful Grid" w:uiPriority="73"/>
+    <w:lsdException w:name="Light Shading Accent 1" w:uiPriority="60"/>
+    <w:lsdException w:name="Light List Accent 1" w:uiPriority="61"/>
+    <w:lsdException w:name="Light Grid Accent 1" w:uiPriority="62"/>
+    <w:lsdException w:name="Medium Shading 1 Accent 1" w:uiPriority="63"/>
+    <w:lsdException w:name="Medium Shading 2 Accent 1" w:uiPriority="64"/>
+    <w:lsdException w:name="Medium List 1 Accent 1" w:uiPriority="65"/>
+    <w:lsdException w:name="Revision" w:semiHidden="1"/>
+    <w:lsdException w:name="List Paragraph" w:uiPriority="34" w:qFormat="1"/>
+    <w:lsdException w:name="Quote" w:uiPriority="29" w:qFormat="1"/>
+    <w:lsdException w:name="Intense Quote" w:uiPriority="30" w:qFormat="1"/>
+    <w:lsdException w:name="Medium List 2 Accent 1" w:uiPriority="66"/>
+    <w:lsdException w:name="Medium Grid 1 Accent 1" w:uiPriority="67"/>
+    <w:lsdException w:name="Medium Grid 2 Accent 1" w:uiPriority="68"/>
+    <w:lsdException w:name="Medium Grid 3 Accent 1" w:uiPriority="69"/>
+    <w:lsdException w:name="Dark List Accent 1" w:uiPriority="70"/>
+    <w:lsdException w:name="Colorful Shading Accent 1" w:uiPriority="71"/>
+    <w:lsdException w:name="Colorful List Accent 1" w:uiPriority="72"/>
+    <w:lsdException w:name="Colorful Grid Accent 1" w:uiPriority="73"/>
+    <w:lsdException w:name="Light Shading Accent 2" w:uiPriority="60"/>
+    <w:lsdException w:name="Light List Accent 2" w:uiPriority="61"/>
+    <w:lsdException w:name="Light Grid Accent 2" w:uiPriority="62"/>
+    <w:lsdException w:name="Medium Shading 1 Accent 2" w:uiPriority="63"/>
+    <w:lsdException w:name="Medium Shading 2 Accent 2" w:uiPriority="64"/>
+    <w:lsdException w:name="Medium List 1 Accent 2" w:uiPriority="65"/>
+    <w:lsdException w:name="Medium List 2 Accent 2" w:uiPriority="66"/>
+    <w:lsdException w:name="Medium Grid 1 Accent 2" w:uiPriority="67"/>
+    <w:lsdException w:name="Medium Grid 2 Accent 2" w:uiPriority="68"/>
+    <w:lsdException w:name="Medium Grid 3 Accent 2" w:uiPriority="69"/>
+    <w:lsdException w:name="Dark List Accent 2" w:uiPriority="70"/>
+    <w:lsdException w:name="Colorful Shading Accent 2" w:uiPriority="71"/>
+    <w:lsdException w:name="Colorful List Accent 2" w:uiPriority="72"/>
+    <w:lsdException w:name="Colorful Grid Accent 2" w:uiPriority="73"/>
+    <w:lsdException w:name="Light Shading Accent 3" w:uiPriority="60"/>
+    <w:lsdException w:name="Light List Accent 3" w:uiPriority="61"/>
+    <w:lsdException w:name="Light Grid Accent 3" w:uiPriority="62"/>
+    <w:lsdException w:name="Medium Shading 1 Accent 3" w:uiPriority="63"/>
+    <w:lsdException w:name="Medium Shading 2 Accent 3" w:uiPriority="64"/>
+    <w:lsdException w:name="Medium List 1 Accent 3" w:uiPriority="65"/>
+    <w:lsdException w:name="Medium List 2 Accent 3" w:uiPriority="66"/>
+    <w:lsdException w:name="Medium Grid 1 Accent 3" w:uiPriority="67"/>
+    <w:lsdException w:name="Medium Grid 2 Accent 3" w:uiPriority="68"/>
+    <w:lsdException w:name="Medium Grid 3 Accent 3" w:uiPriority="69"/>
+    <w:lsdException w:name="Dark List Accent 3" w:uiPriority="70"/>
+    <w:lsdException w:name="Colorful Shading Accent 3" w:uiPriority="71"/>
+    <w:lsdException w:name="Colorful List Accent 3" w:uiPriority="72"/>
+    <w:lsdException w:name="Colorful Grid Accent 3" w:uiPriority="73"/>
+    <w:lsdException w:name="Light Shading Accent 4" w:uiPriority="60"/>
+    <w:lsdException w:name="Light List Accent 4" w:uiPriority="61"/>
+    <w:lsdException w:name="Light Grid Accent 4" w:uiPriority="62"/>
+    <w:lsdException w:name="Medium Shading 1 Accent 4" w:uiPriority="63"/>
+    <w:lsdException w:name="Medium Shading 2 Accent 4" w:uiPriority="64"/>
+    <w:lsdException w:name="Medium List 1 Accent 4" w:uiPriority="65"/>
+    <w:lsdException w:name="Medium List 2 Accent 4" w:uiPriority="66"/>
+    <w:lsdException w:name="Medium Grid 1 Accent 4" w:uiPriority="67"/>
+    <w:lsdException w:name="Medium Grid 2 Accent 4" w:uiPriority="68"/>
+    <w:lsdException w:name="Medium Grid 3 Accent 4" w:uiPriority="69"/>
+    <w:lsdException w:name="Dark List Accent 4" w:uiPriority="70"/>
+    <w:lsdException w:name="Colorful Shading Accent 4" w:uiPriority="71"/>
+    <w:lsdException w:name="Colorful List Accent 4" w:uiPriority="72"/>
+    <w:lsdException w:name="Colorful Grid Accent 4" w:uiPriority="73"/>
+    <w:lsdException w:name="Light Shading Accent 5" w:uiPriority="60"/>
+    <w:lsdException w:name="Light List Accent 5" w:uiPriority="61"/>
+    <w:lsdException w:name="Light Grid Accent 5" w:uiPriority="62"/>
+    <w:lsdException w:name="Medium Shading 1 Accent 5" w:uiPriority="63"/>
+    <w:lsdException w:name="Medium Shading 2 Accent 5" w:uiPriority="64"/>
+    <w:lsdException w:name="Medium List 1 Accent 5" w:uiPriority="65"/>
+    <w:lsdException w:name="Medium List 2 Accent 5" w:uiPriority="66"/>
+    <w:lsdException w:name="Medium Grid 1 Accent 5" w:uiPriority="67"/>
+    <w:lsdException w:name="Medium Grid 2 Accent 5" w:uiPriority="68"/>
+    <w:lsdException w:name="Medium Grid 3 Accent 5" w:uiPriority="69"/>
+    <w:lsdException w:name="Dark List Accent 5" w:uiPriority="70"/>
+    <w:lsdException w:name="Colorful Shading Accent 5" w:uiPriority="71"/>
+    <w:lsdException w:name="Colorful List Accent 5" w:uiPriority="72"/>
+    <w:lsdException w:name="Colorful Grid Accent 5" w:uiPriority="73"/>
+    <w:lsdException w:name="Light Shading Accent 6" w:uiPriority="60"/>
+    <w:lsdException w:name="Light List Accent 6" w:uiPriority="61"/>
+    <w:lsdException w:name="Light Grid Accent 6" w:uiPriority="62"/>
+    <w:lsdException w:name="Medium Shading 1 Accent 6" w:uiPriority="63"/>
+    <w:lsdException w:name="Medium Shading 2 Accent 6" w:uiPriority="64"/>
+    <w:lsdException w:name="Medium List 1 Accent 6" w:uiPriority="65"/>
+    <w:lsdException w:name="Medium List 2 Accent 6" w:uiPriority="66"/>
+    <w:lsdException w:name="Medium Grid 1 Accent 6" w:uiPriority="67"/>
+    <w:lsdException w:name="Medium Grid 2 Accent 6" w:uiPriority="68"/>
+    <w:lsdException w:name="Medium Grid 3 Accent 6" w:uiPriority="69"/>
+    <w:lsdException w:name="Dark List Accent 6" w:uiPriority="70"/>
+    <w:lsdException w:name="Colorful Shading Accent 6" w:uiPriority="71"/>
+    <w:lsdException w:name="Colorful List Accent 6" w:uiPriority="72"/>
+    <w:lsdException w:name="Colorful Grid Accent 6" w:uiPriority="73"/>
+    <w:lsdException w:name="Subtle Emphasis" w:uiPriority="19" w:qFormat="1"/>
+    <w:lsdException w:name="Intense Emphasis" w:uiPriority="21" w:qFormat="1"/>
+    <w:lsdException w:name="Subtle Reference" w:uiPriority="31" w:qFormat="1"/>
+    <w:lsdException w:name="Intense Reference" w:uiPriority="32" w:qFormat="1"/>
+    <w:lsdException w:name="Book Title" w:uiPriority="33" w:qFormat="1"/>
+    <w:lsdException w:name="Bibliography" w:semiHidden="1" w:uiPriority="37" w:unhideWhenUsed="1"/>
+    <w:lsdException w:name="TOC Heading" w:semiHidden="1" w:uiPriority="39" w:unhideWhenUsed="1" w:qFormat="1"/>
+    <w:lsdException w:name="Plain Table 1" w:uiPriority="41"/>
+    <w:lsdException w:name="Plain Table 2" w:uiPriority="42"/>
+    <w:lsdException w:name="Plain Table 3" w:uiPriority="43"/>
+    <w:lsdException w:name="Plain Table 4" w:uiPriority="44"/>
+    <w:lsdException w:name="Plain Table 5" w:uiPriority="45"/>
+    <w:lsdException w:name="Grid Table Light" w:uiPriority="40"/>
+    <w:lsdException w:name="Grid Table 1 Light" w:uiPriority="46"/>
+    <w:lsdException w:name="Grid Table 2" w:uiPriority="47"/>
+    <w:lsdException w:name="Grid Table 3" w:uiPriority="48"/>
+    <w:lsdException w:name="Grid Table 4" w:uiPriority="49"/>
+    <w:lsdException w:name="Grid Table 5 Dark" w:uiPriority="50"/>
+    <w:lsdException w:name="Grid Table 6 Colorful" w:uiPriority="51"/>
+    <w:lsdException w:name="Grid Table 7 Colorful" w:uiPriority="52"/>
+    <w:lsdException w:name="Grid Table 1 Light Accent 1" w:uiPriority="46"/>
+    <w:lsdException w:name="Grid Table 2 Accent 1" w:uiPriority="47"/>
+    <w:lsdException w:name="Grid Table 3 Accent 1" w:uiPriority="48"/>
+    <w:lsdException w:name="Grid Table 4 Accent 1" w:uiPriority="49"/>
+    <w:lsdException w:name="Grid Table 5 Dark Accent 1" w:uiPriority="50"/>
+    <w:lsdException w:name="Grid Table 6 Colorful Accent 1" w:uiPriority="51"/>
+    <w:lsdException w:name="Grid Table 7 Colorful Accent 1" w:uiPriority="52"/>
+    <w:lsdException w:name="Grid Table 1 Light Accent 2" w:uiPriority="46"/>
+    <w:lsdException w:name="Grid Table 2 Accent 2" w:uiPriority="47"/>
+    <w:lsdException w:name="Grid Table 3 Accent 2" w:uiPriority="48"/>
+    <w:lsdException w:name="Grid Table 4 Accent 2" w:uiPriority="49"/>
+    <w:lsdException w:name="Grid Table 5 Dark Accent 2" w:uiPriority="50"/>
+    <w:lsdException w:name="Grid Table 6 Colorful Accent 2" w:uiPriority="51"/>
+    <w:lsdException w:name="Grid Table 7 Colorful Accent 2" w:uiPriority="52"/>
+    <w:lsdException w:name="Grid Table 1 Light Accent 3" w:uiPriority="46"/>
+    <w:lsdException w:name="Grid Table 2 Accent 3" w:uiPriority="47"/>
+    <w:lsdException w:name="Grid Table 3 Accent 3" w:uiPriority="48"/>
+    <w:lsdException w:name="Grid Table 4 Accent 3" w:uiPriority="49"/>
+    <w:lsdException w:name="Grid Table 5 Dark Accent 3" w:uiPriority="50"/>
+    <w:lsdException w:name="Grid Table 6 Colorful Accent 3" w:uiPriority="51"/>
+    <w:lsdException w:name="Grid Table 7 Colorful Accent 3" w:uiPriority="52"/>
+    <w:lsdException w:name="Grid Table 1 Light Accent 4" w:uiPriority="46"/>
+    <w:lsdException w:name="Grid Table 2 Accent 4" w:uiPriority="47"/>
+    <w:lsdException w:name="Grid Table 3 Accent 4" w:uiPriority="48"/>
+    <w:lsdException w:name="Grid Table 4 Accent 4" w:uiPriority="49"/>
+    <w:lsdException w:name="Grid Table 5 Dark Accent 4" w:uiPriority="50"/>
+    <w:lsdException w:name="Grid Table 6 Colorful Accent 4" w:uiPriority="51"/>
+    <w:lsdException w:name="Grid Table 7 Colorful Accent 4" w:uiPriority="52"/>
+    <w:lsdException w:name="Grid Table 1 Light Accent 5" w:uiPriority="46"/>
+    <w:lsdException w:name="Grid Table 2 Accent 5" w:uiPriority="47"/>
+    <w:lsdException w:name="Grid Table 3 Accent 5" w:uiPriority="48"/>
+    <w:lsdException w:name="Grid Table 4 Accent 5" w:uiPriority="49"/>
+    <w:lsdException w:name="Grid Table 5 Dark Accent 5" w:uiPriority="50"/>
+    <w:lsdException w:name="Grid Table 6 Colorful Accent 5" w:uiPriority="51"/>
+    <w:lsdException w:name="Grid Table 7 Colorful Accent 5" w:uiPriority="52"/>
+    <w:lsdException w:name="Grid Table 1 Light Accent 6" w:uiPriority="46"/>
+    <w:lsdException w:name="Grid Table 2 Accent 6" w:uiPriority="47"/>
+    <w:lsdException w:name="Grid Table 3 Accent 6" w:uiPriority="48"/>
+    <w:lsdException w:name="Grid Table 4 Accent 6" w:uiPriority="49"/>
+    <w:lsdException w:name="Grid Table 5 Dark Accent 6" w:uiPriority="50"/>
+    <w:lsdException w:name="Grid Table 6 Colorful Accent 6" w:uiPriority="51"/>
+    <w:lsdException w:name="Grid Table 7 Colorful Accent 6" w:uiPriority="52"/>
+    <w:lsdException w:name="List Table 1 Light" w:uiPriority="46"/>
+    <w:lsdException w:name="List Table 2" w:uiPriority="47"/>
+    <w:lsdException w:name="List Table 3" w:uiPriority="48"/>
+    <w:lsdException w:name="List Table 4" w:uiPriority="49"/>
+    <w:lsdException w:name="List Table 5 Dark" w:uiPriority="50"/>
+    <w:lsdException w:name="List Table 6 Colorful" w:uiPriority="51"/>
+    <w:lsdException w:name="List Table 7 Colorful" w:uiPriority="52"/>
+    <w:lsdException w:name="List Table 1 Light Accent 1" w:uiPriority="46"/>
+    <w:lsdException w:name="List Table 2 Accent 1" w:uiPriority="47"/>
+    <w:lsdException w:name="List Table 3 Accent 1" w:uiPriority="48"/>
+    <w:lsdException w:name="List Table 4 Accent 1" w:uiPriority="49"/>
+    <w:lsdException w:name="List Table 5 Dark Accent 1" w:uiPriority="50"/>
+    <w:lsdException w:name="List Table 6 Colorful Accent 1" w:uiPriority="51"/>
+    <w:lsdException w:name="List Table 7 Colorful Accent 1" w:uiPriority="52"/>
+    <w:lsdException w:name="List Table 1 Light Accent 2" w:uiPriority="46"/>
+    <w:lsdException w:name="List Table 2 Accent 2" w:uiPriority="47"/>
+    <w:lsdException w:name="List Table 3 Accent 2" w:uiPriority="48"/>
+    <w:lsdException w:name="List Table 4 Accent 2" w:uiPriority="49"/>
+    <w:lsdException w:name="List Table 5 Dark Accent 2" w:uiPriority="50"/>
+    <w:lsdException w:name="List Table 6 Colorful Accent 2" w:uiPriority="51"/>
+    <w:lsdException w:name="List Table 7 Colorful Accent 2" w:uiPriority="52"/>
+    <w:lsdException w:name="List Table 1 Light Accent 3" w:uiPriority="46"/>
+    <w:lsdException w:name="List Table 2 Accent 3" w:uiPriority="47"/>
+    <w:lsdException w:name="List Table 3 Accent 3" w:uiPriority="48"/>
+    <w:lsdException w:name="List Table 4 Accent 3" w:uiPriority="49"/>
+    <w:lsdException w:name="List Table 5 Dark Accent 3" w:uiPriority="50"/>
+    <w:lsdException w:name="List Table 6 Colorful Accent 3" w:uiPriority="51"/>
+    <w:lsdException w:name="List Table 7 Colorful Accent 3" w:uiPriority="52"/>
+    <w:lsdException w:name="List Table 1 Light Accent 4" w:uiPriority="46"/>
+    <w:lsdException w:name="List Table 2 Accent 4" w:uiPriority="47"/>
+    <w:lsdException w:name="List Table 3 Accent 4" w:uiPriority="48"/>
+    <w:lsdException w:name="List Table 4 Accent 4" w:uiPriority="49"/>
+    <w:lsdException w:name="List Table 5 Dark Accent 4" w:uiPriority="50"/>
+    <w:lsdException w:name="List Table 6 Colorful Accent 4" w:uiPriority="51"/>
+    <w:lsdException w:name="List Table 7 Colorful Accent 4" w:uiPriority="52"/>
+    <w:lsdException w:name="List Table 1 Light Accent 5" w:uiPriority="46"/>
+    <w:lsdException w:name="List Table 2 Accent 5" w:uiPriority="47"/>
+    <w:lsdException w:name="List Table 3 Accent 5" w:uiPriority="48"/>
+    <w:lsdException w:name="List Table 4 Accent 5" w:uiPriority="49"/>
+    <w:lsdException w:name="List Table 5 Dark Accent 5" w:uiPriority="50"/>
+    <w:lsdException w:name="List Table 6 Colorful Accent 5" w:uiPriority="51"/>
+    <w:lsdException w:name="List Table 7 Colorful Accent 5" w:uiPriority="52"/>
+    <w:lsdException w:name="List Table 1 Light Accent 6" w:uiPriority="46"/>
+    <w:lsdException w:name="List Table 2 Accent 6" w:uiPriority="47"/>
+    <w:lsdException w:name="List Table 3 Accent 6" w:uiPriority="48"/>
+    <w:lsdException w:name="List Table 4 Accent 6" w:uiPriority="49"/>
+    <w:lsdException w:name="List Table 5 Dark Accent 6" w:uiPriority="50"/>
+    <w:lsdException w:name="List Table 6 Colorful Accent 6" w:uiPriority="51"/>
+    <w:lsdException w:name="List Table 7 Colorful Accent 6" w:uiPriority="52"/>
   </w:latentStyles>
   <w:style w:type="paragraph" w:default="1" w:styleId="Normal">
     <w:name w:val="Normal"/>
@@ -17934,7 +18315,6 @@
       <w:spacing w:after="0" w:line="240" w:lineRule="auto"/>
     </w:pPr>
     <w:tblPr>
-      <w:tblInd w:w="0" w:type="dxa"/>
       <w:tblBorders>
         <w:top w:val="single" w:sz="4" w:space="0" w:color="auto"/>
         <w:left w:val="single" w:sz="4" w:space="0" w:color="auto"/>
@@ -17943,12 +18323,6 @@
         <w:insideH w:val="single" w:sz="4" w:space="0" w:color="auto"/>
         <w:insideV w:val="single" w:sz="4" w:space="0" w:color="auto"/>
       </w:tblBorders>
-      <w:tblCellMar>
-        <w:top w:w="0" w:type="dxa"/>
-        <w:left w:w="108" w:type="dxa"/>
-        <w:bottom w:w="0" w:type="dxa"/>
-        <w:right w:w="108" w:type="dxa"/>
-      </w:tblCellMar>
     </w:tblPr>
   </w:style>
   <w:style w:type="paragraph" w:customStyle="1" w:styleId="ContactInfo">
@@ -18158,11 +18532,9 @@
       <w:szCs w:val="18"/>
     </w:rPr>
     <w:tblPr>
-      <w:tblInd w:w="0" w:type="dxa"/>
       <w:tblCellMar>
         <w:top w:w="144" w:type="dxa"/>
         <w:left w:w="0" w:type="dxa"/>
-        <w:bottom w:w="0" w:type="dxa"/>
         <w:right w:w="0" w:type="dxa"/>
       </w:tblCellMar>
     </w:tblPr>
@@ -18223,7 +18595,6 @@
     </w:pPr>
     <w:tblPr>
       <w:tblStyleRowBandSize w:val="1"/>
-      <w:tblInd w:w="0" w:type="dxa"/>
       <w:tblBorders>
         <w:top w:val="single" w:sz="4" w:space="0" w:color="BCB8AC" w:themeColor="text2" w:themeTint="66"/>
         <w:left w:val="single" w:sz="4" w:space="0" w:color="BCB8AC" w:themeColor="text2" w:themeTint="66"/>
@@ -18231,12 +18602,6 @@
         <w:right w:val="single" w:sz="4" w:space="0" w:color="BCB8AC" w:themeColor="text2" w:themeTint="66"/>
         <w:insideV w:val="single" w:sz="4" w:space="0" w:color="BCB8AC" w:themeColor="text2" w:themeTint="66"/>
       </w:tblBorders>
-      <w:tblCellMar>
-        <w:top w:w="0" w:type="dxa"/>
-        <w:left w:w="108" w:type="dxa"/>
-        <w:bottom w:w="0" w:type="dxa"/>
-        <w:right w:w="108" w:type="dxa"/>
-      </w:tblCellMar>
     </w:tblPr>
     <w:tblStylePr w:type="firstRow">
       <w:rPr>
@@ -18595,17 +18960,10 @@
     <w:tblPr>
       <w:tblStyleRowBandSize w:val="1"/>
       <w:tblStyleColBandSize w:val="1"/>
-      <w:tblInd w:w="0" w:type="dxa"/>
       <w:tblBorders>
         <w:top w:val="single" w:sz="4" w:space="0" w:color="7F7F7F" w:themeColor="text1" w:themeTint="80"/>
         <w:bottom w:val="single" w:sz="4" w:space="0" w:color="7F7F7F" w:themeColor="text1" w:themeTint="80"/>
       </w:tblBorders>
-      <w:tblCellMar>
-        <w:top w:w="0" w:type="dxa"/>
-        <w:left w:w="108" w:type="dxa"/>
-        <w:bottom w:w="0" w:type="dxa"/>
-        <w:right w:w="108" w:type="dxa"/>
-      </w:tblCellMar>
     </w:tblPr>
     <w:tblStylePr w:type="firstRow">
       <w:rPr>
@@ -18683,1342 +19041,10 @@
     <w:tblPr>
       <w:tblStyleRowBandSize w:val="1"/>
       <w:tblStyleColBandSize w:val="1"/>
-      <w:tblInd w:w="0" w:type="dxa"/>
       <w:tblBorders>
         <w:top w:val="single" w:sz="4" w:space="0" w:color="7F7F7F" w:themeColor="text1" w:themeTint="80"/>
         <w:bottom w:val="single" w:sz="4" w:space="0" w:color="7F7F7F" w:themeColor="text1" w:themeTint="80"/>
       </w:tblBorders>
-      <w:tblCellMar>
-        <w:top w:w="0" w:type="dxa"/>
-        <w:left w:w="108" w:type="dxa"/>
-        <w:bottom w:w="0" w:type="dxa"/>
-        <w:right w:w="108" w:type="dxa"/>
-      </w:tblCellMar>
-    </w:tblPr>
-    <w:tblStylePr w:type="firstRow">
-      <w:rPr>
-        <w:b/>
-        <w:bCs/>
-      </w:rPr>
-      <w:tblPr/>
-      <w:tcPr>
-        <w:tcBorders>
-          <w:bottom w:val="single" w:sz="4" w:space="0" w:color="7F7F7F" w:themeColor="text1" w:themeTint="80"/>
-        </w:tcBorders>
-      </w:tcPr>
-    </w:tblStylePr>
-    <w:tblStylePr w:type="lastRow">
-      <w:rPr>
-        <w:b/>
-        <w:bCs/>
-      </w:rPr>
-      <w:tblPr/>
-      <w:tcPr>
-        <w:tcBorders>
-          <w:top w:val="single" w:sz="4" w:space="0" w:color="7F7F7F" w:themeColor="text1" w:themeTint="80"/>
-        </w:tcBorders>
-      </w:tcPr>
-    </w:tblStylePr>
-    <w:tblStylePr w:type="firstCol">
-      <w:rPr>
-        <w:b/>
-        <w:bCs/>
-      </w:rPr>
-    </w:tblStylePr>
-    <w:tblStylePr w:type="lastCol">
-      <w:rPr>
-        <w:b/>
-        <w:bCs/>
-      </w:rPr>
-    </w:tblStylePr>
-    <w:tblStylePr w:type="band1Vert">
-      <w:tblPr/>
-      <w:tcPr>
-        <w:tcBorders>
-          <w:left w:val="single" w:sz="4" w:space="0" w:color="7F7F7F" w:themeColor="text1" w:themeTint="80"/>
-          <w:right w:val="single" w:sz="4" w:space="0" w:color="7F7F7F" w:themeColor="text1" w:themeTint="80"/>
-        </w:tcBorders>
-      </w:tcPr>
-    </w:tblStylePr>
-    <w:tblStylePr w:type="band2Vert">
-      <w:tblPr/>
-      <w:tcPr>
-        <w:tcBorders>
-          <w:left w:val="single" w:sz="4" w:space="0" w:color="7F7F7F" w:themeColor="text1" w:themeTint="80"/>
-          <w:right w:val="single" w:sz="4" w:space="0" w:color="7F7F7F" w:themeColor="text1" w:themeTint="80"/>
-        </w:tcBorders>
-      </w:tcPr>
-    </w:tblStylePr>
-    <w:tblStylePr w:type="band1Horz">
-      <w:tblPr/>
-      <w:tcPr>
-        <w:tcBorders>
-          <w:top w:val="single" w:sz="4" w:space="0" w:color="7F7F7F" w:themeColor="text1" w:themeTint="80"/>
-          <w:bottom w:val="single" w:sz="4" w:space="0" w:color="7F7F7F" w:themeColor="text1" w:themeTint="80"/>
-        </w:tcBorders>
-      </w:tcPr>
-    </w:tblStylePr>
-  </w:style>
-</w:styles>
-</file>
-
-<file path=word/stylesWithEffects.xml><?xml version="1.0" encoding="utf-8"?>
-<w:styles xmlns:wpc="http://schemas.microsoft.com/office/word/2010/wordprocessingCanvas" xmlns:mc="http://schemas.openxmlformats.org/markup-compatibility/2006" xmlns:o="urn:schemas-microsoft-com:office:office" xmlns:r="http://schemas.openxmlformats.org/officeDocument/2006/relationships" xmlns:m="http://schemas.openxmlformats.org/officeDocument/2006/math" xmlns:v="urn:schemas-microsoft-com:vml" xmlns:wp14="http://schemas.microsoft.com/office/word/2010/wordprocessingDrawing" xmlns:wp="http://schemas.openxmlformats.org/drawingml/2006/wordprocessingDrawing" xmlns:w10="urn:schemas-microsoft-com:office:word" xmlns:w="http://schemas.openxmlformats.org/wordprocessingml/2006/main" xmlns:w14="http://schemas.microsoft.com/office/word/2010/wordml" xmlns:wpg="http://schemas.microsoft.com/office/word/2010/wordprocessingGroup" xmlns:wpi="http://schemas.microsoft.com/office/word/2010/wordprocessingInk" xmlns:wne="http://schemas.microsoft.com/office/word/2006/wordml" xmlns:wps="http://schemas.microsoft.com/office/word/2010/wordprocessingShape" mc:Ignorable="w14 wp14">
-  <w:docDefaults>
-    <w:rPrDefault>
-      <w:rPr>
-        <w:rFonts w:asciiTheme="minorHAnsi" w:eastAsiaTheme="minorEastAsia" w:hAnsiTheme="minorHAnsi" w:cstheme="minorBidi"/>
-        <w:lang w:val="en-US" w:eastAsia="ja-JP" w:bidi="ar-SA"/>
-      </w:rPr>
-    </w:rPrDefault>
-    <w:pPrDefault>
-      <w:pPr>
-        <w:spacing w:before="100" w:after="200" w:line="276" w:lineRule="auto"/>
-      </w:pPr>
-    </w:pPrDefault>
-  </w:docDefaults>
-  <w:latentStyles w:defLockedState="0" w:defUIPriority="99" w:defSemiHidden="1" w:defUnhideWhenUsed="1" w:defQFormat="0" w:count="267">
-    <w:lsdException w:name="Normal" w:semiHidden="0" w:uiPriority="0" w:unhideWhenUsed="0" w:qFormat="1"/>
-    <w:lsdException w:name="heading 1" w:semiHidden="0" w:uiPriority="9" w:unhideWhenUsed="0" w:qFormat="1"/>
-    <w:lsdException w:name="heading 2" w:uiPriority="9" w:qFormat="1"/>
-    <w:lsdException w:name="heading 3" w:uiPriority="9" w:qFormat="1"/>
-    <w:lsdException w:name="heading 4" w:uiPriority="9" w:qFormat="1"/>
-    <w:lsdException w:name="heading 5" w:uiPriority="9" w:qFormat="1"/>
-    <w:lsdException w:name="heading 6" w:uiPriority="9" w:qFormat="1"/>
-    <w:lsdException w:name="heading 7" w:uiPriority="9" w:qFormat="1"/>
-    <w:lsdException w:name="heading 8" w:uiPriority="9" w:qFormat="1"/>
-    <w:lsdException w:name="heading 9" w:uiPriority="9" w:qFormat="1"/>
-    <w:lsdException w:name="toc 1" w:uiPriority="39"/>
-    <w:lsdException w:name="toc 2" w:uiPriority="39"/>
-    <w:lsdException w:name="toc 3" w:uiPriority="39"/>
-    <w:lsdException w:name="toc 4" w:uiPriority="39"/>
-    <w:lsdException w:name="toc 5" w:uiPriority="39"/>
-    <w:lsdException w:name="toc 6" w:uiPriority="39"/>
-    <w:lsdException w:name="toc 7" w:uiPriority="39"/>
-    <w:lsdException w:name="toc 8" w:uiPriority="39"/>
-    <w:lsdException w:name="toc 9" w:uiPriority="39"/>
-    <w:lsdException w:name="footer" w:uiPriority="0"/>
-    <w:lsdException w:name="caption" w:uiPriority="35" w:qFormat="1"/>
-    <w:lsdException w:name="Title" w:semiHidden="0" w:uiPriority="10" w:unhideWhenUsed="0" w:qFormat="1"/>
-    <w:lsdException w:name="Default Paragraph Font" w:uiPriority="1"/>
-    <w:lsdException w:name="Subtitle" w:semiHidden="0" w:uiPriority="11" w:unhideWhenUsed="0" w:qFormat="1"/>
-    <w:lsdException w:name="Strong" w:semiHidden="0" w:uiPriority="22" w:unhideWhenUsed="0" w:qFormat="1"/>
-    <w:lsdException w:name="Emphasis" w:semiHidden="0" w:uiPriority="20" w:unhideWhenUsed="0" w:qFormat="1"/>
-    <w:lsdException w:name="Table Grid" w:semiHidden="0" w:uiPriority="39" w:unhideWhenUsed="0"/>
-    <w:lsdException w:name="Placeholder Text" w:unhideWhenUsed="0"/>
-    <w:lsdException w:name="No Spacing" w:semiHidden="0" w:uiPriority="1" w:unhideWhenUsed="0" w:qFormat="1"/>
-    <w:lsdException w:name="Light Shading" w:semiHidden="0" w:uiPriority="60" w:unhideWhenUsed="0"/>
-    <w:lsdException w:name="Light List" w:semiHidden="0" w:uiPriority="61" w:unhideWhenUsed="0"/>
-    <w:lsdException w:name="Light Grid" w:semiHidden="0" w:uiPriority="62" w:unhideWhenUsed="0"/>
-    <w:lsdException w:name="Medium Shading 1" w:semiHidden="0" w:uiPriority="63" w:unhideWhenUsed="0"/>
-    <w:lsdException w:name="Medium Shading 2" w:semiHidden="0" w:uiPriority="64" w:unhideWhenUsed="0"/>
-    <w:lsdException w:name="Medium List 1" w:semiHidden="0" w:uiPriority="65" w:unhideWhenUsed="0"/>
-    <w:lsdException w:name="Medium List 2" w:semiHidden="0" w:uiPriority="66" w:unhideWhenUsed="0"/>
-    <w:lsdException w:name="Medium Grid 1" w:semiHidden="0" w:uiPriority="67" w:unhideWhenUsed="0"/>
-    <w:lsdException w:name="Medium Grid 2" w:semiHidden="0" w:uiPriority="68" w:unhideWhenUsed="0"/>
-    <w:lsdException w:name="Medium Grid 3" w:semiHidden="0" w:uiPriority="69" w:unhideWhenUsed="0"/>
-    <w:lsdException w:name="Dark List" w:semiHidden="0" w:uiPriority="70" w:unhideWhenUsed="0"/>
-    <w:lsdException w:name="Colorful Shading" w:semiHidden="0" w:uiPriority="71" w:unhideWhenUsed="0"/>
-    <w:lsdException w:name="Colorful List" w:semiHidden="0" w:uiPriority="72" w:unhideWhenUsed="0"/>
-    <w:lsdException w:name="Colorful Grid" w:semiHidden="0" w:uiPriority="73" w:unhideWhenUsed="0"/>
-    <w:lsdException w:name="Light Shading Accent 1" w:semiHidden="0" w:uiPriority="60" w:unhideWhenUsed="0"/>
-    <w:lsdException w:name="Light List Accent 1" w:semiHidden="0" w:uiPriority="61" w:unhideWhenUsed="0"/>
-    <w:lsdException w:name="Light Grid Accent 1" w:semiHidden="0" w:uiPriority="62" w:unhideWhenUsed="0"/>
-    <w:lsdException w:name="Medium Shading 1 Accent 1" w:semiHidden="0" w:uiPriority="63" w:unhideWhenUsed="0"/>
-    <w:lsdException w:name="Medium Shading 2 Accent 1" w:semiHidden="0" w:uiPriority="64" w:unhideWhenUsed="0"/>
-    <w:lsdException w:name="Medium List 1 Accent 1" w:semiHidden="0" w:uiPriority="65" w:unhideWhenUsed="0"/>
-    <w:lsdException w:name="Revision" w:unhideWhenUsed="0"/>
-    <w:lsdException w:name="List Paragraph" w:semiHidden="0" w:uiPriority="34" w:unhideWhenUsed="0" w:qFormat="1"/>
-    <w:lsdException w:name="Quote" w:semiHidden="0" w:uiPriority="29" w:unhideWhenUsed="0" w:qFormat="1"/>
-    <w:lsdException w:name="Intense Quote" w:semiHidden="0" w:uiPriority="30" w:unhideWhenUsed="0" w:qFormat="1"/>
-    <w:lsdException w:name="Medium List 2 Accent 1" w:semiHidden="0" w:uiPriority="66" w:unhideWhenUsed="0"/>
-    <w:lsdException w:name="Medium Grid 1 Accent 1" w:semiHidden="0" w:uiPriority="67" w:unhideWhenUsed="0"/>
-    <w:lsdException w:name="Medium Grid 2 Accent 1" w:semiHidden="0" w:uiPriority="68" w:unhideWhenUsed="0"/>
-    <w:lsdException w:name="Medium Grid 3 Accent 1" w:semiHidden="0" w:uiPriority="69" w:unhideWhenUsed="0"/>
-    <w:lsdException w:name="Dark List Accent 1" w:semiHidden="0" w:uiPriority="70" w:unhideWhenUsed="0"/>
-    <w:lsdException w:name="Colorful Shading Accent 1" w:semiHidden="0" w:uiPriority="71" w:unhideWhenUsed="0"/>
-    <w:lsdException w:name="Colorful List Accent 1" w:semiHidden="0" w:uiPriority="72" w:unhideWhenUsed="0"/>
-    <w:lsdException w:name="Colorful Grid Accent 1" w:semiHidden="0" w:uiPriority="73" w:unhideWhenUsed="0"/>
-    <w:lsdException w:name="Light Shading Accent 2" w:semiHidden="0" w:uiPriority="60" w:unhideWhenUsed="0"/>
-    <w:lsdException w:name="Light List Accent 2" w:semiHidden="0" w:uiPriority="61" w:unhideWhenUsed="0"/>
-    <w:lsdException w:name="Light Grid Accent 2" w:semiHidden="0" w:uiPriority="62" w:unhideWhenUsed="0"/>
-    <w:lsdException w:name="Medium Shading 1 Accent 2" w:semiHidden="0" w:uiPriority="63" w:unhideWhenUsed="0"/>
-    <w:lsdException w:name="Medium Shading 2 Accent 2" w:semiHidden="0" w:uiPriority="64" w:unhideWhenUsed="0"/>
-    <w:lsdException w:name="Medium List 1 Accent 2" w:semiHidden="0" w:uiPriority="65" w:unhideWhenUsed="0"/>
-    <w:lsdException w:name="Medium List 2 Accent 2" w:semiHidden="0" w:uiPriority="66" w:unhideWhenUsed="0"/>
-    <w:lsdException w:name="Medium Grid 1 Accent 2" w:semiHidden="0" w:uiPriority="67" w:unhideWhenUsed="0"/>
-    <w:lsdException w:name="Medium Grid 2 Accent 2" w:semiHidden="0" w:uiPriority="68" w:unhideWhenUsed="0"/>
-    <w:lsdException w:name="Medium Grid 3 Accent 2" w:semiHidden="0" w:uiPriority="69" w:unhideWhenUsed="0"/>
-    <w:lsdException w:name="Dark List Accent 2" w:semiHidden="0" w:uiPriority="70" w:unhideWhenUsed="0"/>
-    <w:lsdException w:name="Colorful Shading Accent 2" w:semiHidden="0" w:uiPriority="71" w:unhideWhenUsed="0"/>
-    <w:lsdException w:name="Colorful List Accent 2" w:semiHidden="0" w:uiPriority="72" w:unhideWhenUsed="0"/>
-    <w:lsdException w:name="Colorful Grid Accent 2" w:semiHidden="0" w:uiPriority="73" w:unhideWhenUsed="0"/>
-    <w:lsdException w:name="Light Shading Accent 3" w:semiHidden="0" w:uiPriority="60" w:unhideWhenUsed="0"/>
-    <w:lsdException w:name="Light List Accent 3" w:semiHidden="0" w:uiPriority="61" w:unhideWhenUsed="0"/>
-    <w:lsdException w:name="Light Grid Accent 3" w:semiHidden="0" w:uiPriority="62" w:unhideWhenUsed="0"/>
-    <w:lsdException w:name="Medium Shading 1 Accent 3" w:semiHidden="0" w:uiPriority="63" w:unhideWhenUsed="0"/>
-    <w:lsdException w:name="Medium Shading 2 Accent 3" w:semiHidden="0" w:uiPriority="64" w:unhideWhenUsed="0"/>
-    <w:lsdException w:name="Medium List 1 Accent 3" w:semiHidden="0" w:uiPriority="65" w:unhideWhenUsed="0"/>
-    <w:lsdException w:name="Medium List 2 Accent 3" w:semiHidden="0" w:uiPriority="66" w:unhideWhenUsed="0"/>
-    <w:lsdException w:name="Medium Grid 1 Accent 3" w:semiHidden="0" w:uiPriority="67" w:unhideWhenUsed="0"/>
-    <w:lsdException w:name="Medium Grid 2 Accent 3" w:semiHidden="0" w:uiPriority="68" w:unhideWhenUsed="0"/>
-    <w:lsdException w:name="Medium Grid 3 Accent 3" w:semiHidden="0" w:uiPriority="69" w:unhideWhenUsed="0"/>
-    <w:lsdException w:name="Dark List Accent 3" w:semiHidden="0" w:uiPriority="70" w:unhideWhenUsed="0"/>
-    <w:lsdException w:name="Colorful Shading Accent 3" w:semiHidden="0" w:uiPriority="71" w:unhideWhenUsed="0"/>
-    <w:lsdException w:name="Colorful List Accent 3" w:semiHidden="0" w:uiPriority="72" w:unhideWhenUsed="0"/>
-    <w:lsdException w:name="Colorful Grid Accent 3" w:semiHidden="0" w:uiPriority="73" w:unhideWhenUsed="0"/>
-    <w:lsdException w:name="Light Shading Accent 4" w:semiHidden="0" w:uiPriority="60" w:unhideWhenUsed="0"/>
-    <w:lsdException w:name="Light List Accent 4" w:semiHidden="0" w:uiPriority="61" w:unhideWhenUsed="0"/>
-    <w:lsdException w:name="Light Grid Accent 4" w:semiHidden="0" w:uiPriority="62" w:unhideWhenUsed="0"/>
-    <w:lsdException w:name="Medium Shading 1 Accent 4" w:semiHidden="0" w:uiPriority="63" w:unhideWhenUsed="0"/>
-    <w:lsdException w:name="Medium Shading 2 Accent 4" w:semiHidden="0" w:uiPriority="64" w:unhideWhenUsed="0"/>
-    <w:lsdException w:name="Medium List 1 Accent 4" w:semiHidden="0" w:uiPriority="65" w:unhideWhenUsed="0"/>
-    <w:lsdException w:name="Medium List 2 Accent 4" w:semiHidden="0" w:uiPriority="66" w:unhideWhenUsed="0"/>
-    <w:lsdException w:name="Medium Grid 1 Accent 4" w:semiHidden="0" w:uiPriority="67" w:unhideWhenUsed="0"/>
-    <w:lsdException w:name="Medium Grid 2 Accent 4" w:semiHidden="0" w:uiPriority="68" w:unhideWhenUsed="0"/>
-    <w:lsdException w:name="Medium Grid 3 Accent 4" w:semiHidden="0" w:uiPriority="69" w:unhideWhenUsed="0"/>
-    <w:lsdException w:name="Dark List Accent 4" w:semiHidden="0" w:uiPriority="70" w:unhideWhenUsed="0"/>
-    <w:lsdException w:name="Colorful Shading Accent 4" w:semiHidden="0" w:uiPriority="71" w:unhideWhenUsed="0"/>
-    <w:lsdException w:name="Colorful List Accent 4" w:semiHidden="0" w:uiPriority="72" w:unhideWhenUsed="0"/>
-    <w:lsdException w:name="Colorful Grid Accent 4" w:semiHidden="0" w:uiPriority="73" w:unhideWhenUsed="0"/>
-    <w:lsdException w:name="Light Shading Accent 5" w:semiHidden="0" w:uiPriority="60" w:unhideWhenUsed="0"/>
-    <w:lsdException w:name="Light List Accent 5" w:semiHidden="0" w:uiPriority="61" w:unhideWhenUsed="0"/>
-    <w:lsdException w:name="Light Grid Accent 5" w:semiHidden="0" w:uiPriority="62" w:unhideWhenUsed="0"/>
-    <w:lsdException w:name="Medium Shading 1 Accent 5" w:semiHidden="0" w:uiPriority="63" w:unhideWhenUsed="0"/>
-    <w:lsdException w:name="Medium Shading 2 Accent 5" w:semiHidden="0" w:uiPriority="64" w:unhideWhenUsed="0"/>
-    <w:lsdException w:name="Medium List 1 Accent 5" w:semiHidden="0" w:uiPriority="65" w:unhideWhenUsed="0"/>
-    <w:lsdException w:name="Medium List 2 Accent 5" w:semiHidden="0" w:uiPriority="66" w:unhideWhenUsed="0"/>
-    <w:lsdException w:name="Medium Grid 1 Accent 5" w:semiHidden="0" w:uiPriority="67" w:unhideWhenUsed="0"/>
-    <w:lsdException w:name="Medium Grid 2 Accent 5" w:semiHidden="0" w:uiPriority="68" w:unhideWhenUsed="0"/>
-    <w:lsdException w:name="Medium Grid 3 Accent 5" w:semiHidden="0" w:uiPriority="69" w:unhideWhenUsed="0"/>
-    <w:lsdException w:name="Dark List Accent 5" w:semiHidden="0" w:uiPriority="70" w:unhideWhenUsed="0"/>
-    <w:lsdException w:name="Colorful Shading Accent 5" w:semiHidden="0" w:uiPriority="71" w:unhideWhenUsed="0"/>
-    <w:lsdException w:name="Colorful List Accent 5" w:semiHidden="0" w:uiPriority="72" w:unhideWhenUsed="0"/>
-    <w:lsdException w:name="Colorful Grid Accent 5" w:semiHidden="0" w:uiPriority="73" w:unhideWhenUsed="0"/>
-    <w:lsdException w:name="Light Shading Accent 6" w:semiHidden="0" w:uiPriority="60" w:unhideWhenUsed="0"/>
-    <w:lsdException w:name="Light List Accent 6" w:semiHidden="0" w:uiPriority="61" w:unhideWhenUsed="0"/>
-    <w:lsdException w:name="Light Grid Accent 6" w:semiHidden="0" w:uiPriority="62" w:unhideWhenUsed="0"/>
-    <w:lsdException w:name="Medium Shading 1 Accent 6" w:semiHidden="0" w:uiPriority="63" w:unhideWhenUsed="0"/>
-    <w:lsdException w:name="Medium Shading 2 Accent 6" w:semiHidden="0" w:uiPriority="64" w:unhideWhenUsed="0"/>
-    <w:lsdException w:name="Medium List 1 Accent 6" w:semiHidden="0" w:uiPriority="65" w:unhideWhenUsed="0"/>
-    <w:lsdException w:name="Medium List 2 Accent 6" w:semiHidden="0" w:uiPriority="66" w:unhideWhenUsed="0"/>
-    <w:lsdException w:name="Medium Grid 1 Accent 6" w:semiHidden="0" w:uiPriority="67" w:unhideWhenUsed="0"/>
-    <w:lsdException w:name="Medium Grid 2 Accent 6" w:semiHidden="0" w:uiPriority="68" w:unhideWhenUsed="0"/>
-    <w:lsdException w:name="Medium Grid 3 Accent 6" w:semiHidden="0" w:uiPriority="69" w:unhideWhenUsed="0"/>
-    <w:lsdException w:name="Dark List Accent 6" w:semiHidden="0" w:uiPriority="70" w:unhideWhenUsed="0"/>
-    <w:lsdException w:name="Colorful Shading Accent 6" w:semiHidden="0" w:uiPriority="71" w:unhideWhenUsed="0"/>
-    <w:lsdException w:name="Colorful List Accent 6" w:semiHidden="0" w:uiPriority="72" w:unhideWhenUsed="0"/>
-    <w:lsdException w:name="Colorful Grid Accent 6" w:semiHidden="0" w:uiPriority="73" w:unhideWhenUsed="0"/>
-    <w:lsdException w:name="Subtle Emphasis" w:semiHidden="0" w:uiPriority="19" w:unhideWhenUsed="0" w:qFormat="1"/>
-    <w:lsdException w:name="Intense Emphasis" w:semiHidden="0" w:uiPriority="21" w:unhideWhenUsed="0" w:qFormat="1"/>
-    <w:lsdException w:name="Subtle Reference" w:semiHidden="0" w:uiPriority="31" w:unhideWhenUsed="0" w:qFormat="1"/>
-    <w:lsdException w:name="Intense Reference" w:semiHidden="0" w:uiPriority="32" w:unhideWhenUsed="0" w:qFormat="1"/>
-    <w:lsdException w:name="Book Title" w:semiHidden="0" w:uiPriority="33" w:unhideWhenUsed="0" w:qFormat="1"/>
-    <w:lsdException w:name="Bibliography" w:uiPriority="37"/>
-    <w:lsdException w:name="TOC Heading" w:uiPriority="39" w:qFormat="1"/>
-  </w:latentStyles>
-  <w:style w:type="paragraph" w:default="1" w:styleId="Normal">
-    <w:name w:val="Normal"/>
-    <w:qFormat/>
-    <w:rsid w:val="00271161"/>
-  </w:style>
-  <w:style w:type="paragraph" w:styleId="Heading1">
-    <w:name w:val="heading 1"/>
-    <w:basedOn w:val="Normal"/>
-    <w:next w:val="Normal"/>
-    <w:link w:val="Heading1Char"/>
-    <w:uiPriority w:val="9"/>
-    <w:qFormat/>
-    <w:rsid w:val="00271161"/>
-    <w:pPr>
-      <w:pBdr>
-        <w:top w:val="single" w:sz="24" w:space="0" w:color="F24F4F" w:themeColor="accent1"/>
-        <w:left w:val="single" w:sz="24" w:space="0" w:color="F24F4F" w:themeColor="accent1"/>
-        <w:bottom w:val="single" w:sz="24" w:space="0" w:color="F24F4F" w:themeColor="accent1"/>
-        <w:right w:val="single" w:sz="24" w:space="0" w:color="F24F4F" w:themeColor="accent1"/>
-      </w:pBdr>
-      <w:shd w:val="clear" w:color="auto" w:fill="F24F4F" w:themeFill="accent1"/>
-      <w:spacing w:after="0"/>
-      <w:outlineLvl w:val="0"/>
-    </w:pPr>
-    <w:rPr>
-      <w:caps/>
-      <w:color w:val="FFFFFF" w:themeColor="background1"/>
-      <w:spacing w:val="15"/>
-      <w:sz w:val="22"/>
-      <w:szCs w:val="22"/>
-    </w:rPr>
-  </w:style>
-  <w:style w:type="paragraph" w:styleId="Heading2">
-    <w:name w:val="heading 2"/>
-    <w:basedOn w:val="Normal"/>
-    <w:next w:val="Normal"/>
-    <w:link w:val="Heading2Char"/>
-    <w:uiPriority w:val="9"/>
-    <w:unhideWhenUsed/>
-    <w:qFormat/>
-    <w:rsid w:val="00271161"/>
-    <w:pPr>
-      <w:pBdr>
-        <w:top w:val="single" w:sz="24" w:space="0" w:color="FCDBDB" w:themeColor="accent1" w:themeTint="33"/>
-        <w:left w:val="single" w:sz="24" w:space="0" w:color="FCDBDB" w:themeColor="accent1" w:themeTint="33"/>
-        <w:bottom w:val="single" w:sz="24" w:space="0" w:color="FCDBDB" w:themeColor="accent1" w:themeTint="33"/>
-        <w:right w:val="single" w:sz="24" w:space="0" w:color="FCDBDB" w:themeColor="accent1" w:themeTint="33"/>
-      </w:pBdr>
-      <w:shd w:val="clear" w:color="auto" w:fill="FCDBDB" w:themeFill="accent1" w:themeFillTint="33"/>
-      <w:spacing w:after="0"/>
-      <w:outlineLvl w:val="1"/>
-    </w:pPr>
-    <w:rPr>
-      <w:caps/>
-      <w:spacing w:val="15"/>
-    </w:rPr>
-  </w:style>
-  <w:style w:type="paragraph" w:styleId="Heading3">
-    <w:name w:val="heading 3"/>
-    <w:basedOn w:val="Normal"/>
-    <w:next w:val="Normal"/>
-    <w:link w:val="Heading3Char"/>
-    <w:uiPriority w:val="9"/>
-    <w:unhideWhenUsed/>
-    <w:qFormat/>
-    <w:rsid w:val="00271161"/>
-    <w:pPr>
-      <w:pBdr>
-        <w:top w:val="single" w:sz="6" w:space="2" w:color="F24F4F" w:themeColor="accent1"/>
-      </w:pBdr>
-      <w:spacing w:before="300" w:after="0"/>
-      <w:outlineLvl w:val="2"/>
-    </w:pPr>
-    <w:rPr>
-      <w:caps/>
-      <w:color w:val="940B0B" w:themeColor="accent1" w:themeShade="7F"/>
-      <w:spacing w:val="15"/>
-    </w:rPr>
-  </w:style>
-  <w:style w:type="paragraph" w:styleId="Heading4">
-    <w:name w:val="heading 4"/>
-    <w:basedOn w:val="Normal"/>
-    <w:next w:val="Normal"/>
-    <w:link w:val="Heading4Char"/>
-    <w:uiPriority w:val="9"/>
-    <w:unhideWhenUsed/>
-    <w:qFormat/>
-    <w:rsid w:val="00271161"/>
-    <w:pPr>
-      <w:pBdr>
-        <w:top w:val="dotted" w:sz="6" w:space="2" w:color="F24F4F" w:themeColor="accent1"/>
-      </w:pBdr>
-      <w:spacing w:before="200" w:after="0"/>
-      <w:outlineLvl w:val="3"/>
-    </w:pPr>
-    <w:rPr>
-      <w:caps/>
-      <w:color w:val="DF1010" w:themeColor="accent1" w:themeShade="BF"/>
-      <w:spacing w:val="10"/>
-    </w:rPr>
-  </w:style>
-  <w:style w:type="paragraph" w:styleId="Heading5">
-    <w:name w:val="heading 5"/>
-    <w:basedOn w:val="Normal"/>
-    <w:next w:val="Normal"/>
-    <w:link w:val="Heading5Char"/>
-    <w:uiPriority w:val="9"/>
-    <w:semiHidden/>
-    <w:unhideWhenUsed/>
-    <w:qFormat/>
-    <w:rsid w:val="00271161"/>
-    <w:pPr>
-      <w:pBdr>
-        <w:bottom w:val="single" w:sz="6" w:space="1" w:color="F24F4F" w:themeColor="accent1"/>
-      </w:pBdr>
-      <w:spacing w:before="200" w:after="0"/>
-      <w:outlineLvl w:val="4"/>
-    </w:pPr>
-    <w:rPr>
-      <w:caps/>
-      <w:color w:val="DF1010" w:themeColor="accent1" w:themeShade="BF"/>
-      <w:spacing w:val="10"/>
-    </w:rPr>
-  </w:style>
-  <w:style w:type="paragraph" w:styleId="Heading6">
-    <w:name w:val="heading 6"/>
-    <w:basedOn w:val="Normal"/>
-    <w:next w:val="Normal"/>
-    <w:link w:val="Heading6Char"/>
-    <w:uiPriority w:val="9"/>
-    <w:semiHidden/>
-    <w:unhideWhenUsed/>
-    <w:qFormat/>
-    <w:rsid w:val="00271161"/>
-    <w:pPr>
-      <w:pBdr>
-        <w:bottom w:val="dotted" w:sz="6" w:space="1" w:color="F24F4F" w:themeColor="accent1"/>
-      </w:pBdr>
-      <w:spacing w:before="200" w:after="0"/>
-      <w:outlineLvl w:val="5"/>
-    </w:pPr>
-    <w:rPr>
-      <w:caps/>
-      <w:color w:val="DF1010" w:themeColor="accent1" w:themeShade="BF"/>
-      <w:spacing w:val="10"/>
-    </w:rPr>
-  </w:style>
-  <w:style w:type="paragraph" w:styleId="Heading7">
-    <w:name w:val="heading 7"/>
-    <w:basedOn w:val="Normal"/>
-    <w:next w:val="Normal"/>
-    <w:link w:val="Heading7Char"/>
-    <w:uiPriority w:val="9"/>
-    <w:semiHidden/>
-    <w:unhideWhenUsed/>
-    <w:qFormat/>
-    <w:rsid w:val="00271161"/>
-    <w:pPr>
-      <w:spacing w:before="200" w:after="0"/>
-      <w:outlineLvl w:val="6"/>
-    </w:pPr>
-    <w:rPr>
-      <w:caps/>
-      <w:color w:val="DF1010" w:themeColor="accent1" w:themeShade="BF"/>
-      <w:spacing w:val="10"/>
-    </w:rPr>
-  </w:style>
-  <w:style w:type="paragraph" w:styleId="Heading8">
-    <w:name w:val="heading 8"/>
-    <w:basedOn w:val="Normal"/>
-    <w:next w:val="Normal"/>
-    <w:link w:val="Heading8Char"/>
-    <w:uiPriority w:val="9"/>
-    <w:semiHidden/>
-    <w:unhideWhenUsed/>
-    <w:qFormat/>
-    <w:rsid w:val="00271161"/>
-    <w:pPr>
-      <w:spacing w:before="200" w:after="0"/>
-      <w:outlineLvl w:val="7"/>
-    </w:pPr>
-    <w:rPr>
-      <w:caps/>
-      <w:spacing w:val="10"/>
-      <w:sz w:val="18"/>
-      <w:szCs w:val="18"/>
-    </w:rPr>
-  </w:style>
-  <w:style w:type="paragraph" w:styleId="Heading9">
-    <w:name w:val="heading 9"/>
-    <w:basedOn w:val="Normal"/>
-    <w:next w:val="Normal"/>
-    <w:link w:val="Heading9Char"/>
-    <w:uiPriority w:val="9"/>
-    <w:semiHidden/>
-    <w:unhideWhenUsed/>
-    <w:qFormat/>
-    <w:rsid w:val="00271161"/>
-    <w:pPr>
-      <w:spacing w:before="200" w:after="0"/>
-      <w:outlineLvl w:val="8"/>
-    </w:pPr>
-    <w:rPr>
-      <w:i/>
-      <w:iCs/>
-      <w:caps/>
-      <w:spacing w:val="10"/>
-      <w:sz w:val="18"/>
-      <w:szCs w:val="18"/>
-    </w:rPr>
-  </w:style>
-  <w:style w:type="character" w:default="1" w:styleId="DefaultParagraphFont">
-    <w:name w:val="Default Paragraph Font"/>
-    <w:uiPriority w:val="1"/>
-    <w:semiHidden/>
-    <w:unhideWhenUsed/>
-  </w:style>
-  <w:style w:type="table" w:default="1" w:styleId="TableNormal">
-    <w:name w:val="Normal Table"/>
-    <w:uiPriority w:val="99"/>
-    <w:semiHidden/>
-    <w:unhideWhenUsed/>
-    <w:tblPr>
-      <w:tblInd w:w="0" w:type="dxa"/>
-      <w:tblCellMar>
-        <w:top w:w="0" w:type="dxa"/>
-        <w:left w:w="108" w:type="dxa"/>
-        <w:bottom w:w="0" w:type="dxa"/>
-        <w:right w:w="108" w:type="dxa"/>
-      </w:tblCellMar>
-    </w:tblPr>
-  </w:style>
-  <w:style w:type="numbering" w:default="1" w:styleId="NoList">
-    <w:name w:val="No List"/>
-    <w:uiPriority w:val="99"/>
-    <w:semiHidden/>
-    <w:unhideWhenUsed/>
-  </w:style>
-  <w:style w:type="paragraph" w:customStyle="1" w:styleId="Logo">
-    <w:name w:val="Logo"/>
-    <w:basedOn w:val="Normal"/>
-    <w:uiPriority w:val="99"/>
-    <w:semiHidden/>
-    <w:unhideWhenUsed/>
-    <w:pPr>
-      <w:spacing w:before="600"/>
-    </w:pPr>
-  </w:style>
-  <w:style w:type="character" w:styleId="PlaceholderText">
-    <w:name w:val="Placeholder Text"/>
-    <w:basedOn w:val="DefaultParagraphFont"/>
-    <w:uiPriority w:val="99"/>
-    <w:semiHidden/>
-    <w:rPr>
-      <w:color w:val="808080"/>
-    </w:rPr>
-  </w:style>
-  <w:style w:type="paragraph" w:styleId="Title">
-    <w:name w:val="Title"/>
-    <w:basedOn w:val="Normal"/>
-    <w:next w:val="Normal"/>
-    <w:link w:val="TitleChar"/>
-    <w:uiPriority w:val="10"/>
-    <w:qFormat/>
-    <w:rsid w:val="00271161"/>
-    <w:pPr>
-      <w:spacing w:before="0" w:after="0"/>
-    </w:pPr>
-    <w:rPr>
-      <w:rFonts w:asciiTheme="majorHAnsi" w:eastAsiaTheme="majorEastAsia" w:hAnsiTheme="majorHAnsi" w:cstheme="majorBidi"/>
-      <w:caps/>
-      <w:color w:val="F24F4F" w:themeColor="accent1"/>
-      <w:spacing w:val="10"/>
-      <w:sz w:val="52"/>
-      <w:szCs w:val="52"/>
-    </w:rPr>
-  </w:style>
-  <w:style w:type="character" w:customStyle="1" w:styleId="TitleChar">
-    <w:name w:val="Title Char"/>
-    <w:basedOn w:val="DefaultParagraphFont"/>
-    <w:link w:val="Title"/>
-    <w:uiPriority w:val="10"/>
-    <w:rsid w:val="00271161"/>
-    <w:rPr>
-      <w:rFonts w:asciiTheme="majorHAnsi" w:eastAsiaTheme="majorEastAsia" w:hAnsiTheme="majorHAnsi" w:cstheme="majorBidi"/>
-      <w:caps/>
-      <w:color w:val="F24F4F" w:themeColor="accent1"/>
-      <w:spacing w:val="10"/>
-      <w:sz w:val="52"/>
-      <w:szCs w:val="52"/>
-    </w:rPr>
-  </w:style>
-  <w:style w:type="paragraph" w:styleId="Subtitle">
-    <w:name w:val="Subtitle"/>
-    <w:basedOn w:val="Normal"/>
-    <w:next w:val="Normal"/>
-    <w:link w:val="SubtitleChar"/>
-    <w:uiPriority w:val="11"/>
-    <w:qFormat/>
-    <w:rsid w:val="00271161"/>
-    <w:pPr>
-      <w:spacing w:before="0" w:after="500" w:line="240" w:lineRule="auto"/>
-    </w:pPr>
-    <w:rPr>
-      <w:caps/>
-      <w:color w:val="595959" w:themeColor="text1" w:themeTint="A6"/>
-      <w:spacing w:val="10"/>
-      <w:sz w:val="21"/>
-      <w:szCs w:val="21"/>
-    </w:rPr>
-  </w:style>
-  <w:style w:type="character" w:customStyle="1" w:styleId="SubtitleChar">
-    <w:name w:val="Subtitle Char"/>
-    <w:basedOn w:val="DefaultParagraphFont"/>
-    <w:link w:val="Subtitle"/>
-    <w:uiPriority w:val="11"/>
-    <w:rsid w:val="00271161"/>
-    <w:rPr>
-      <w:caps/>
-      <w:color w:val="595959" w:themeColor="text1" w:themeTint="A6"/>
-      <w:spacing w:val="10"/>
-      <w:sz w:val="21"/>
-      <w:szCs w:val="21"/>
-    </w:rPr>
-  </w:style>
-  <w:style w:type="paragraph" w:styleId="NoSpacing">
-    <w:name w:val="No Spacing"/>
-    <w:uiPriority w:val="1"/>
-    <w:qFormat/>
-    <w:rsid w:val="00271161"/>
-    <w:pPr>
-      <w:spacing w:after="0" w:line="240" w:lineRule="auto"/>
-    </w:pPr>
-  </w:style>
-  <w:style w:type="table" w:styleId="TableGrid">
-    <w:name w:val="Table Grid"/>
-    <w:basedOn w:val="TableNormal"/>
-    <w:uiPriority w:val="39"/>
-    <w:pPr>
-      <w:spacing w:after="0" w:line="240" w:lineRule="auto"/>
-    </w:pPr>
-    <w:tblPr>
-      <w:tblInd w:w="0" w:type="dxa"/>
-      <w:tblBorders>
-        <w:top w:val="single" w:sz="4" w:space="0" w:color="auto"/>
-        <w:left w:val="single" w:sz="4" w:space="0" w:color="auto"/>
-        <w:bottom w:val="single" w:sz="4" w:space="0" w:color="auto"/>
-        <w:right w:val="single" w:sz="4" w:space="0" w:color="auto"/>
-        <w:insideH w:val="single" w:sz="4" w:space="0" w:color="auto"/>
-        <w:insideV w:val="single" w:sz="4" w:space="0" w:color="auto"/>
-      </w:tblBorders>
-      <w:tblCellMar>
-        <w:top w:w="0" w:type="dxa"/>
-        <w:left w:w="108" w:type="dxa"/>
-        <w:bottom w:w="0" w:type="dxa"/>
-        <w:right w:w="108" w:type="dxa"/>
-      </w:tblCellMar>
-    </w:tblPr>
-  </w:style>
-  <w:style w:type="paragraph" w:customStyle="1" w:styleId="ContactInfo">
-    <w:name w:val="Contact Info"/>
-    <w:basedOn w:val="NoSpacing"/>
-    <w:uiPriority w:val="99"/>
-    <w:rPr>
-      <w:color w:val="FFFFFF" w:themeColor="background1"/>
-      <w:sz w:val="22"/>
-      <w:szCs w:val="22"/>
-    </w:rPr>
-  </w:style>
-  <w:style w:type="paragraph" w:customStyle="1" w:styleId="TableSpace">
-    <w:name w:val="Table Space"/>
-    <w:basedOn w:val="NoSpacing"/>
-    <w:uiPriority w:val="99"/>
-    <w:pPr>
-      <w:spacing w:line="14" w:lineRule="exact"/>
-    </w:pPr>
-  </w:style>
-  <w:style w:type="paragraph" w:styleId="Header">
-    <w:name w:val="header"/>
-    <w:basedOn w:val="Normal"/>
-    <w:link w:val="HeaderChar"/>
-    <w:uiPriority w:val="99"/>
-    <w:unhideWhenUsed/>
-    <w:pPr>
-      <w:tabs>
-        <w:tab w:val="center" w:pos="4680"/>
-        <w:tab w:val="right" w:pos="9360"/>
-      </w:tabs>
-      <w:spacing w:after="0" w:line="240" w:lineRule="auto"/>
-    </w:pPr>
-  </w:style>
-  <w:style w:type="character" w:customStyle="1" w:styleId="HeaderChar">
-    <w:name w:val="Header Char"/>
-    <w:basedOn w:val="DefaultParagraphFont"/>
-    <w:link w:val="Header"/>
-    <w:uiPriority w:val="99"/>
-  </w:style>
-  <w:style w:type="paragraph" w:styleId="Footer">
-    <w:name w:val="footer"/>
-    <w:basedOn w:val="Normal"/>
-    <w:link w:val="FooterChar"/>
-    <w:uiPriority w:val="99"/>
-    <w:unhideWhenUsed/>
-    <w:pPr>
-      <w:spacing w:after="0" w:line="240" w:lineRule="auto"/>
-    </w:pPr>
-    <w:rPr>
-      <w:rFonts w:asciiTheme="majorHAnsi" w:eastAsiaTheme="majorEastAsia" w:hAnsiTheme="majorHAnsi" w:cstheme="majorBidi"/>
-      <w:caps/>
-      <w:color w:val="F24F4F" w:themeColor="accent1"/>
-      <w:sz w:val="16"/>
-      <w:szCs w:val="16"/>
-    </w:rPr>
-  </w:style>
-  <w:style w:type="character" w:customStyle="1" w:styleId="FooterChar">
-    <w:name w:val="Footer Char"/>
-    <w:basedOn w:val="DefaultParagraphFont"/>
-    <w:link w:val="Footer"/>
-    <w:uiPriority w:val="99"/>
-    <w:rPr>
-      <w:rFonts w:asciiTheme="majorHAnsi" w:eastAsiaTheme="majorEastAsia" w:hAnsiTheme="majorHAnsi" w:cstheme="majorBidi"/>
-      <w:caps/>
-      <w:color w:val="F24F4F" w:themeColor="accent1"/>
-      <w:sz w:val="16"/>
-      <w:szCs w:val="16"/>
-    </w:rPr>
-  </w:style>
-  <w:style w:type="character" w:customStyle="1" w:styleId="Heading1Char">
-    <w:name w:val="Heading 1 Char"/>
-    <w:basedOn w:val="DefaultParagraphFont"/>
-    <w:link w:val="Heading1"/>
-    <w:uiPriority w:val="9"/>
-    <w:rsid w:val="00271161"/>
-    <w:rPr>
-      <w:caps/>
-      <w:color w:val="FFFFFF" w:themeColor="background1"/>
-      <w:spacing w:val="15"/>
-      <w:sz w:val="22"/>
-      <w:szCs w:val="22"/>
-      <w:shd w:val="clear" w:color="auto" w:fill="F24F4F" w:themeFill="accent1"/>
-    </w:rPr>
-  </w:style>
-  <w:style w:type="character" w:customStyle="1" w:styleId="Heading2Char">
-    <w:name w:val="Heading 2 Char"/>
-    <w:basedOn w:val="DefaultParagraphFont"/>
-    <w:link w:val="Heading2"/>
-    <w:uiPriority w:val="9"/>
-    <w:rsid w:val="00271161"/>
-    <w:rPr>
-      <w:caps/>
-      <w:spacing w:val="15"/>
-      <w:shd w:val="clear" w:color="auto" w:fill="FCDBDB" w:themeFill="accent1" w:themeFillTint="33"/>
-    </w:rPr>
-  </w:style>
-  <w:style w:type="paragraph" w:styleId="TOCHeading">
-    <w:name w:val="TOC Heading"/>
-    <w:basedOn w:val="Heading1"/>
-    <w:next w:val="Normal"/>
-    <w:uiPriority w:val="39"/>
-    <w:unhideWhenUsed/>
-    <w:qFormat/>
-    <w:rsid w:val="00271161"/>
-    <w:pPr>
-      <w:outlineLvl w:val="9"/>
-    </w:pPr>
-  </w:style>
-  <w:style w:type="paragraph" w:styleId="TOC1">
-    <w:name w:val="toc 1"/>
-    <w:basedOn w:val="Normal"/>
-    <w:next w:val="Normal"/>
-    <w:autoRedefine/>
-    <w:uiPriority w:val="39"/>
-    <w:unhideWhenUsed/>
-    <w:pPr>
-      <w:numPr>
-        <w:numId w:val="1"/>
-      </w:numPr>
-      <w:spacing w:after="140" w:line="240" w:lineRule="auto"/>
-      <w:ind w:right="3240"/>
-    </w:pPr>
-    <w:rPr>
-      <w:b/>
-      <w:bCs/>
-      <w:sz w:val="26"/>
-      <w:szCs w:val="26"/>
-    </w:rPr>
-  </w:style>
-  <w:style w:type="paragraph" w:styleId="TOC2">
-    <w:name w:val="toc 2"/>
-    <w:basedOn w:val="Normal"/>
-    <w:next w:val="Normal"/>
-    <w:autoRedefine/>
-    <w:uiPriority w:val="39"/>
-    <w:unhideWhenUsed/>
-    <w:pPr>
-      <w:tabs>
-        <w:tab w:val="right" w:leader="dot" w:pos="9350"/>
-      </w:tabs>
-      <w:spacing w:after="100" w:line="240" w:lineRule="auto"/>
-      <w:ind w:left="720" w:right="3240"/>
-    </w:pPr>
-    <w:rPr>
-      <w:sz w:val="22"/>
-      <w:szCs w:val="22"/>
-    </w:rPr>
-  </w:style>
-  <w:style w:type="character" w:styleId="Hyperlink">
-    <w:name w:val="Hyperlink"/>
-    <w:basedOn w:val="DefaultParagraphFont"/>
-    <w:uiPriority w:val="99"/>
-    <w:unhideWhenUsed/>
-    <w:rPr>
-      <w:color w:val="4C483D" w:themeColor="hyperlink"/>
-      <w:u w:val="single"/>
-    </w:rPr>
-  </w:style>
-  <w:style w:type="character" w:customStyle="1" w:styleId="Heading3Char">
-    <w:name w:val="Heading 3 Char"/>
-    <w:basedOn w:val="DefaultParagraphFont"/>
-    <w:link w:val="Heading3"/>
-    <w:uiPriority w:val="9"/>
-    <w:rsid w:val="00271161"/>
-    <w:rPr>
-      <w:caps/>
-      <w:color w:val="940B0B" w:themeColor="accent1" w:themeShade="7F"/>
-      <w:spacing w:val="15"/>
-    </w:rPr>
-  </w:style>
-  <w:style w:type="paragraph" w:customStyle="1" w:styleId="LogoAlt">
-    <w:name w:val="Logo Alt."/>
-    <w:basedOn w:val="Normal"/>
-    <w:uiPriority w:val="99"/>
-    <w:unhideWhenUsed/>
-    <w:pPr>
-      <w:spacing w:before="720" w:line="240" w:lineRule="auto"/>
-      <w:ind w:left="720"/>
-    </w:pPr>
-  </w:style>
-  <w:style w:type="paragraph" w:customStyle="1" w:styleId="FooterAlt">
-    <w:name w:val="Footer Alt."/>
-    <w:basedOn w:val="Normal"/>
-    <w:uiPriority w:val="99"/>
-    <w:unhideWhenUsed/>
-    <w:pPr>
-      <w:spacing w:after="0" w:line="240" w:lineRule="auto"/>
-    </w:pPr>
-    <w:rPr>
-      <w:i/>
-      <w:iCs/>
-      <w:sz w:val="18"/>
-      <w:szCs w:val="18"/>
-    </w:rPr>
-  </w:style>
-  <w:style w:type="table" w:customStyle="1" w:styleId="TipTable">
-    <w:name w:val="Tip Table"/>
-    <w:basedOn w:val="TableNormal"/>
-    <w:uiPriority w:val="99"/>
-    <w:pPr>
-      <w:spacing w:after="0" w:line="240" w:lineRule="auto"/>
-    </w:pPr>
-    <w:rPr>
-      <w:color w:val="404040" w:themeColor="text1" w:themeTint="BF"/>
-      <w:sz w:val="18"/>
-      <w:szCs w:val="18"/>
-    </w:rPr>
-    <w:tblPr>
-      <w:tblInd w:w="0" w:type="dxa"/>
-      <w:tblCellMar>
-        <w:top w:w="144" w:type="dxa"/>
-        <w:left w:w="0" w:type="dxa"/>
-        <w:bottom w:w="0" w:type="dxa"/>
-        <w:right w:w="0" w:type="dxa"/>
-      </w:tblCellMar>
-    </w:tblPr>
-    <w:tcPr>
-      <w:shd w:val="clear" w:color="auto" w:fill="FCDBDB" w:themeFill="accent1" w:themeFillTint="33"/>
-    </w:tcPr>
-    <w:tblStylePr w:type="firstCol">
-      <w:pPr>
-        <w:wordWrap/>
-        <w:jc w:val="center"/>
-      </w:pPr>
-    </w:tblStylePr>
-  </w:style>
-  <w:style w:type="paragraph" w:customStyle="1" w:styleId="TipText">
-    <w:name w:val="Tip Text"/>
-    <w:basedOn w:val="Normal"/>
-    <w:uiPriority w:val="99"/>
-    <w:pPr>
-      <w:spacing w:before="160" w:after="160" w:line="264" w:lineRule="auto"/>
-      <w:ind w:right="576"/>
-    </w:pPr>
-    <w:rPr>
-      <w:rFonts w:asciiTheme="majorHAnsi" w:eastAsiaTheme="majorEastAsia" w:hAnsiTheme="majorHAnsi" w:cstheme="majorBidi"/>
-      <w:i/>
-      <w:iCs/>
-      <w:sz w:val="16"/>
-      <w:szCs w:val="16"/>
-    </w:rPr>
-  </w:style>
-  <w:style w:type="paragraph" w:customStyle="1" w:styleId="Icon">
-    <w:name w:val="Icon"/>
-    <w:basedOn w:val="Normal"/>
-    <w:uiPriority w:val="99"/>
-    <w:unhideWhenUsed/>
-    <w:pPr>
-      <w:spacing w:before="160" w:after="160" w:line="240" w:lineRule="auto"/>
-      <w:jc w:val="center"/>
-    </w:pPr>
-  </w:style>
-  <w:style w:type="character" w:customStyle="1" w:styleId="Heading4Char">
-    <w:name w:val="Heading 4 Char"/>
-    <w:basedOn w:val="DefaultParagraphFont"/>
-    <w:link w:val="Heading4"/>
-    <w:uiPriority w:val="9"/>
-    <w:rsid w:val="00271161"/>
-    <w:rPr>
-      <w:caps/>
-      <w:color w:val="DF1010" w:themeColor="accent1" w:themeShade="BF"/>
-      <w:spacing w:val="10"/>
-    </w:rPr>
-  </w:style>
-  <w:style w:type="table" w:customStyle="1" w:styleId="FinancialTable">
-    <w:name w:val="Financial Table"/>
-    <w:basedOn w:val="TableNormal"/>
-    <w:uiPriority w:val="99"/>
-    <w:pPr>
-      <w:spacing w:before="60" w:after="60" w:line="240" w:lineRule="auto"/>
-    </w:pPr>
-    <w:tblPr>
-      <w:tblStyleRowBandSize w:val="1"/>
-      <w:tblInd w:w="0" w:type="dxa"/>
-      <w:tblBorders>
-        <w:top w:val="single" w:sz="4" w:space="0" w:color="BCB8AC" w:themeColor="text2" w:themeTint="66"/>
-        <w:left w:val="single" w:sz="4" w:space="0" w:color="BCB8AC" w:themeColor="text2" w:themeTint="66"/>
-        <w:bottom w:val="single" w:sz="4" w:space="0" w:color="BCB8AC" w:themeColor="text2" w:themeTint="66"/>
-        <w:right w:val="single" w:sz="4" w:space="0" w:color="BCB8AC" w:themeColor="text2" w:themeTint="66"/>
-        <w:insideV w:val="single" w:sz="4" w:space="0" w:color="BCB8AC" w:themeColor="text2" w:themeTint="66"/>
-      </w:tblBorders>
-      <w:tblCellMar>
-        <w:top w:w="0" w:type="dxa"/>
-        <w:left w:w="108" w:type="dxa"/>
-        <w:bottom w:w="0" w:type="dxa"/>
-        <w:right w:w="108" w:type="dxa"/>
-      </w:tblCellMar>
-    </w:tblPr>
-    <w:tblStylePr w:type="firstRow">
-      <w:rPr>
-        <w:rFonts w:asciiTheme="majorHAnsi" w:hAnsiTheme="majorHAnsi"/>
-        <w:color w:val="FFFFFF" w:themeColor="background1"/>
-        <w:sz w:val="16"/>
-      </w:rPr>
-      <w:tblPr/>
-      <w:tcPr>
-        <w:shd w:val="clear" w:color="auto" w:fill="F24F4F" w:themeFill="accent1"/>
-      </w:tcPr>
-    </w:tblStylePr>
-    <w:tblStylePr w:type="lastRow">
-      <w:rPr>
-        <w:rFonts w:asciiTheme="majorHAnsi" w:hAnsiTheme="majorHAnsi"/>
-        <w:b/>
-        <w:caps/>
-        <w:smallCaps w:val="0"/>
-        <w:color w:val="F24F4F" w:themeColor="accent1"/>
-        <w:sz w:val="16"/>
-      </w:rPr>
-      <w:tblPr/>
-      <w:tcPr>
-        <w:tcBorders>
-          <w:top w:val="nil"/>
-        </w:tcBorders>
-      </w:tcPr>
-    </w:tblStylePr>
-    <w:tblStylePr w:type="firstCol">
-      <w:rPr>
-        <w:rFonts w:asciiTheme="majorHAnsi" w:hAnsiTheme="majorHAnsi"/>
-        <w:sz w:val="16"/>
-      </w:rPr>
-    </w:tblStylePr>
-    <w:tblStylePr w:type="band2Horz">
-      <w:tblPr/>
-      <w:tcPr>
-        <w:shd w:val="clear" w:color="auto" w:fill="DDDBD5" w:themeFill="text2" w:themeFillTint="33"/>
-      </w:tcPr>
-    </w:tblStylePr>
-  </w:style>
-  <w:style w:type="paragraph" w:styleId="TOC3">
-    <w:name w:val="toc 3"/>
-    <w:basedOn w:val="Normal"/>
-    <w:next w:val="Normal"/>
-    <w:autoRedefine/>
-    <w:uiPriority w:val="39"/>
-    <w:unhideWhenUsed/>
-    <w:pPr>
-      <w:spacing w:after="100"/>
-      <w:ind w:left="720" w:right="3240"/>
-    </w:pPr>
-  </w:style>
-  <w:style w:type="paragraph" w:styleId="TOC4">
-    <w:name w:val="toc 4"/>
-    <w:basedOn w:val="Normal"/>
-    <w:next w:val="Normal"/>
-    <w:autoRedefine/>
-    <w:uiPriority w:val="39"/>
-    <w:semiHidden/>
-    <w:unhideWhenUsed/>
-    <w:pPr>
-      <w:spacing w:after="100"/>
-      <w:ind w:left="720" w:right="3240"/>
-    </w:pPr>
-  </w:style>
-  <w:style w:type="character" w:customStyle="1" w:styleId="Heading5Char">
-    <w:name w:val="Heading 5 Char"/>
-    <w:basedOn w:val="DefaultParagraphFont"/>
-    <w:link w:val="Heading5"/>
-    <w:uiPriority w:val="9"/>
-    <w:semiHidden/>
-    <w:rsid w:val="00271161"/>
-    <w:rPr>
-      <w:caps/>
-      <w:color w:val="DF1010" w:themeColor="accent1" w:themeShade="BF"/>
-      <w:spacing w:val="10"/>
-    </w:rPr>
-  </w:style>
-  <w:style w:type="character" w:customStyle="1" w:styleId="Heading6Char">
-    <w:name w:val="Heading 6 Char"/>
-    <w:basedOn w:val="DefaultParagraphFont"/>
-    <w:link w:val="Heading6"/>
-    <w:uiPriority w:val="9"/>
-    <w:semiHidden/>
-    <w:rsid w:val="00271161"/>
-    <w:rPr>
-      <w:caps/>
-      <w:color w:val="DF1010" w:themeColor="accent1" w:themeShade="BF"/>
-      <w:spacing w:val="10"/>
-    </w:rPr>
-  </w:style>
-  <w:style w:type="character" w:customStyle="1" w:styleId="Heading7Char">
-    <w:name w:val="Heading 7 Char"/>
-    <w:basedOn w:val="DefaultParagraphFont"/>
-    <w:link w:val="Heading7"/>
-    <w:uiPriority w:val="9"/>
-    <w:semiHidden/>
-    <w:rsid w:val="00271161"/>
-    <w:rPr>
-      <w:caps/>
-      <w:color w:val="DF1010" w:themeColor="accent1" w:themeShade="BF"/>
-      <w:spacing w:val="10"/>
-    </w:rPr>
-  </w:style>
-  <w:style w:type="character" w:customStyle="1" w:styleId="Heading8Char">
-    <w:name w:val="Heading 8 Char"/>
-    <w:basedOn w:val="DefaultParagraphFont"/>
-    <w:link w:val="Heading8"/>
-    <w:uiPriority w:val="9"/>
-    <w:semiHidden/>
-    <w:rsid w:val="00271161"/>
-    <w:rPr>
-      <w:caps/>
-      <w:spacing w:val="10"/>
-      <w:sz w:val="18"/>
-      <w:szCs w:val="18"/>
-    </w:rPr>
-  </w:style>
-  <w:style w:type="character" w:customStyle="1" w:styleId="Heading9Char">
-    <w:name w:val="Heading 9 Char"/>
-    <w:basedOn w:val="DefaultParagraphFont"/>
-    <w:link w:val="Heading9"/>
-    <w:uiPriority w:val="9"/>
-    <w:semiHidden/>
-    <w:rsid w:val="00271161"/>
-    <w:rPr>
-      <w:i/>
-      <w:iCs/>
-      <w:caps/>
-      <w:spacing w:val="10"/>
-      <w:sz w:val="18"/>
-      <w:szCs w:val="18"/>
-    </w:rPr>
-  </w:style>
-  <w:style w:type="paragraph" w:styleId="Caption">
-    <w:name w:val="caption"/>
-    <w:basedOn w:val="Normal"/>
-    <w:next w:val="Normal"/>
-    <w:uiPriority w:val="35"/>
-    <w:semiHidden/>
-    <w:unhideWhenUsed/>
-    <w:qFormat/>
-    <w:rsid w:val="00271161"/>
-    <w:rPr>
-      <w:b/>
-      <w:bCs/>
-      <w:color w:val="DF1010" w:themeColor="accent1" w:themeShade="BF"/>
-      <w:sz w:val="16"/>
-      <w:szCs w:val="16"/>
-    </w:rPr>
-  </w:style>
-  <w:style w:type="character" w:styleId="Strong">
-    <w:name w:val="Strong"/>
-    <w:uiPriority w:val="22"/>
-    <w:qFormat/>
-    <w:rsid w:val="00271161"/>
-    <w:rPr>
-      <w:b/>
-      <w:bCs/>
-    </w:rPr>
-  </w:style>
-  <w:style w:type="character" w:styleId="Emphasis">
-    <w:name w:val="Emphasis"/>
-    <w:uiPriority w:val="20"/>
-    <w:qFormat/>
-    <w:rsid w:val="00271161"/>
-    <w:rPr>
-      <w:caps/>
-      <w:color w:val="940B0B" w:themeColor="accent1" w:themeShade="7F"/>
-      <w:spacing w:val="5"/>
-    </w:rPr>
-  </w:style>
-  <w:style w:type="paragraph" w:styleId="Quote">
-    <w:name w:val="Quote"/>
-    <w:basedOn w:val="Normal"/>
-    <w:next w:val="Normal"/>
-    <w:link w:val="QuoteChar"/>
-    <w:uiPriority w:val="29"/>
-    <w:qFormat/>
-    <w:rsid w:val="00271161"/>
-    <w:rPr>
-      <w:i/>
-      <w:iCs/>
-      <w:sz w:val="24"/>
-      <w:szCs w:val="24"/>
-    </w:rPr>
-  </w:style>
-  <w:style w:type="character" w:customStyle="1" w:styleId="QuoteChar">
-    <w:name w:val="Quote Char"/>
-    <w:basedOn w:val="DefaultParagraphFont"/>
-    <w:link w:val="Quote"/>
-    <w:uiPriority w:val="29"/>
-    <w:rsid w:val="00271161"/>
-    <w:rPr>
-      <w:i/>
-      <w:iCs/>
-      <w:sz w:val="24"/>
-      <w:szCs w:val="24"/>
-    </w:rPr>
-  </w:style>
-  <w:style w:type="paragraph" w:styleId="IntenseQuote">
-    <w:name w:val="Intense Quote"/>
-    <w:basedOn w:val="Normal"/>
-    <w:next w:val="Normal"/>
-    <w:link w:val="IntenseQuoteChar"/>
-    <w:uiPriority w:val="30"/>
-    <w:qFormat/>
-    <w:rsid w:val="00271161"/>
-    <w:pPr>
-      <w:spacing w:before="240" w:after="240" w:line="240" w:lineRule="auto"/>
-      <w:ind w:left="1080" w:right="1080"/>
-      <w:jc w:val="center"/>
-    </w:pPr>
-    <w:rPr>
-      <w:color w:val="F24F4F" w:themeColor="accent1"/>
-      <w:sz w:val="24"/>
-      <w:szCs w:val="24"/>
-    </w:rPr>
-  </w:style>
-  <w:style w:type="character" w:customStyle="1" w:styleId="IntenseQuoteChar">
-    <w:name w:val="Intense Quote Char"/>
-    <w:basedOn w:val="DefaultParagraphFont"/>
-    <w:link w:val="IntenseQuote"/>
-    <w:uiPriority w:val="30"/>
-    <w:rsid w:val="00271161"/>
-    <w:rPr>
-      <w:color w:val="F24F4F" w:themeColor="accent1"/>
-      <w:sz w:val="24"/>
-      <w:szCs w:val="24"/>
-    </w:rPr>
-  </w:style>
-  <w:style w:type="character" w:styleId="SubtleEmphasis">
-    <w:name w:val="Subtle Emphasis"/>
-    <w:uiPriority w:val="19"/>
-    <w:qFormat/>
-    <w:rsid w:val="00271161"/>
-    <w:rPr>
-      <w:i/>
-      <w:iCs/>
-      <w:color w:val="940B0B" w:themeColor="accent1" w:themeShade="7F"/>
-    </w:rPr>
-  </w:style>
-  <w:style w:type="character" w:styleId="IntenseEmphasis">
-    <w:name w:val="Intense Emphasis"/>
-    <w:uiPriority w:val="21"/>
-    <w:qFormat/>
-    <w:rsid w:val="00271161"/>
-    <w:rPr>
-      <w:b/>
-      <w:bCs/>
-      <w:caps/>
-      <w:color w:val="940B0B" w:themeColor="accent1" w:themeShade="7F"/>
-      <w:spacing w:val="10"/>
-    </w:rPr>
-  </w:style>
-  <w:style w:type="character" w:styleId="SubtleReference">
-    <w:name w:val="Subtle Reference"/>
-    <w:uiPriority w:val="31"/>
-    <w:qFormat/>
-    <w:rsid w:val="00271161"/>
-    <w:rPr>
-      <w:b/>
-      <w:bCs/>
-      <w:color w:val="F24F4F" w:themeColor="accent1"/>
-    </w:rPr>
-  </w:style>
-  <w:style w:type="character" w:styleId="IntenseReference">
-    <w:name w:val="Intense Reference"/>
-    <w:uiPriority w:val="32"/>
-    <w:qFormat/>
-    <w:rsid w:val="00271161"/>
-    <w:rPr>
-      <w:b/>
-      <w:bCs/>
-      <w:i/>
-      <w:iCs/>
-      <w:caps/>
-      <w:color w:val="F24F4F" w:themeColor="accent1"/>
-    </w:rPr>
-  </w:style>
-  <w:style w:type="character" w:styleId="BookTitle">
-    <w:name w:val="Book Title"/>
-    <w:uiPriority w:val="33"/>
-    <w:qFormat/>
-    <w:rsid w:val="00271161"/>
-    <w:rPr>
-      <w:b/>
-      <w:bCs/>
-      <w:i/>
-      <w:iCs/>
-      <w:spacing w:val="0"/>
-    </w:rPr>
-  </w:style>
-  <w:style w:type="paragraph" w:styleId="ListParagraph">
-    <w:name w:val="List Paragraph"/>
-    <w:basedOn w:val="Normal"/>
-    <w:uiPriority w:val="34"/>
-    <w:qFormat/>
-    <w:rsid w:val="00830523"/>
-    <w:pPr>
-      <w:ind w:left="720"/>
-      <w:contextualSpacing/>
-    </w:pPr>
-  </w:style>
-  <w:style w:type="paragraph" w:styleId="BalloonText">
-    <w:name w:val="Balloon Text"/>
-    <w:basedOn w:val="Normal"/>
-    <w:link w:val="BalloonTextChar"/>
-    <w:uiPriority w:val="99"/>
-    <w:semiHidden/>
-    <w:unhideWhenUsed/>
-    <w:rsid w:val="00357853"/>
-    <w:pPr>
-      <w:spacing w:before="0" w:after="0" w:line="240" w:lineRule="auto"/>
-    </w:pPr>
-    <w:rPr>
-      <w:rFonts w:ascii="Tahoma" w:hAnsi="Tahoma" w:cs="Tahoma"/>
-      <w:sz w:val="16"/>
-      <w:szCs w:val="16"/>
-    </w:rPr>
-  </w:style>
-  <w:style w:type="character" w:customStyle="1" w:styleId="BalloonTextChar">
-    <w:name w:val="Balloon Text Char"/>
-    <w:basedOn w:val="DefaultParagraphFont"/>
-    <w:link w:val="BalloonText"/>
-    <w:uiPriority w:val="99"/>
-    <w:semiHidden/>
-    <w:rsid w:val="00357853"/>
-    <w:rPr>
-      <w:rFonts w:ascii="Tahoma" w:hAnsi="Tahoma" w:cs="Tahoma"/>
-      <w:sz w:val="16"/>
-      <w:szCs w:val="16"/>
-    </w:rPr>
-  </w:style>
-  <w:style w:type="character" w:styleId="FollowedHyperlink">
-    <w:name w:val="FollowedHyperlink"/>
-    <w:basedOn w:val="DefaultParagraphFont"/>
-    <w:uiPriority w:val="99"/>
-    <w:semiHidden/>
-    <w:unhideWhenUsed/>
-    <w:rsid w:val="003840FB"/>
-    <w:rPr>
-      <w:color w:val="A3648B" w:themeColor="followedHyperlink"/>
-      <w:u w:val="single"/>
-    </w:rPr>
-  </w:style>
-  <w:style w:type="table" w:customStyle="1" w:styleId="PlainTable21">
-    <w:name w:val="Plain Table 21"/>
-    <w:basedOn w:val="TableNormal"/>
-    <w:uiPriority w:val="42"/>
-    <w:rsid w:val="006720A0"/>
-    <w:pPr>
-      <w:spacing w:after="0" w:line="240" w:lineRule="auto"/>
-    </w:pPr>
-    <w:tblPr>
-      <w:tblStyleRowBandSize w:val="1"/>
-      <w:tblStyleColBandSize w:val="1"/>
-      <w:tblInd w:w="0" w:type="dxa"/>
-      <w:tblBorders>
-        <w:top w:val="single" w:sz="4" w:space="0" w:color="7F7F7F" w:themeColor="text1" w:themeTint="80"/>
-        <w:bottom w:val="single" w:sz="4" w:space="0" w:color="7F7F7F" w:themeColor="text1" w:themeTint="80"/>
-      </w:tblBorders>
-      <w:tblCellMar>
-        <w:top w:w="0" w:type="dxa"/>
-        <w:left w:w="108" w:type="dxa"/>
-        <w:bottom w:w="0" w:type="dxa"/>
-        <w:right w:w="108" w:type="dxa"/>
-      </w:tblCellMar>
-    </w:tblPr>
-    <w:tblStylePr w:type="firstRow">
-      <w:rPr>
-        <w:b/>
-        <w:bCs/>
-      </w:rPr>
-      <w:tblPr/>
-      <w:tcPr>
-        <w:tcBorders>
-          <w:bottom w:val="single" w:sz="4" w:space="0" w:color="7F7F7F" w:themeColor="text1" w:themeTint="80"/>
-        </w:tcBorders>
-      </w:tcPr>
-    </w:tblStylePr>
-    <w:tblStylePr w:type="lastRow">
-      <w:rPr>
-        <w:b/>
-        <w:bCs/>
-      </w:rPr>
-      <w:tblPr/>
-      <w:tcPr>
-        <w:tcBorders>
-          <w:top w:val="single" w:sz="4" w:space="0" w:color="7F7F7F" w:themeColor="text1" w:themeTint="80"/>
-        </w:tcBorders>
-      </w:tcPr>
-    </w:tblStylePr>
-    <w:tblStylePr w:type="firstCol">
-      <w:rPr>
-        <w:b/>
-        <w:bCs/>
-      </w:rPr>
-    </w:tblStylePr>
-    <w:tblStylePr w:type="lastCol">
-      <w:rPr>
-        <w:b/>
-        <w:bCs/>
-      </w:rPr>
-    </w:tblStylePr>
-    <w:tblStylePr w:type="band1Vert">
-      <w:tblPr/>
-      <w:tcPr>
-        <w:tcBorders>
-          <w:left w:val="single" w:sz="4" w:space="0" w:color="7F7F7F" w:themeColor="text1" w:themeTint="80"/>
-          <w:right w:val="single" w:sz="4" w:space="0" w:color="7F7F7F" w:themeColor="text1" w:themeTint="80"/>
-        </w:tcBorders>
-      </w:tcPr>
-    </w:tblStylePr>
-    <w:tblStylePr w:type="band2Vert">
-      <w:tblPr/>
-      <w:tcPr>
-        <w:tcBorders>
-          <w:left w:val="single" w:sz="4" w:space="0" w:color="7F7F7F" w:themeColor="text1" w:themeTint="80"/>
-          <w:right w:val="single" w:sz="4" w:space="0" w:color="7F7F7F" w:themeColor="text1" w:themeTint="80"/>
-        </w:tcBorders>
-      </w:tcPr>
-    </w:tblStylePr>
-    <w:tblStylePr w:type="band1Horz">
-      <w:tblPr/>
-      <w:tcPr>
-        <w:tcBorders>
-          <w:top w:val="single" w:sz="4" w:space="0" w:color="7F7F7F" w:themeColor="text1" w:themeTint="80"/>
-          <w:bottom w:val="single" w:sz="4" w:space="0" w:color="7F7F7F" w:themeColor="text1" w:themeTint="80"/>
-        </w:tcBorders>
-      </w:tcPr>
-    </w:tblStylePr>
-  </w:style>
-  <w:style w:type="table" w:customStyle="1" w:styleId="PlainTable210">
-    <w:name w:val="Plain Table 21"/>
-    <w:basedOn w:val="TableNormal"/>
-    <w:next w:val="PlainTable21"/>
-    <w:uiPriority w:val="42"/>
-    <w:rsid w:val="00B37C78"/>
-    <w:pPr>
-      <w:spacing w:after="0" w:line="240" w:lineRule="auto"/>
-    </w:pPr>
-    <w:tblPr>
-      <w:tblStyleRowBandSize w:val="1"/>
-      <w:tblStyleColBandSize w:val="1"/>
-      <w:tblInd w:w="0" w:type="dxa"/>
-      <w:tblBorders>
-        <w:top w:val="single" w:sz="4" w:space="0" w:color="7F7F7F" w:themeColor="text1" w:themeTint="80"/>
-        <w:bottom w:val="single" w:sz="4" w:space="0" w:color="7F7F7F" w:themeColor="text1" w:themeTint="80"/>
-      </w:tblBorders>
-      <w:tblCellMar>
-        <w:top w:w="0" w:type="dxa"/>
-        <w:left w:w="108" w:type="dxa"/>
-        <w:bottom w:w="0" w:type="dxa"/>
-        <w:right w:w="108" w:type="dxa"/>
-      </w:tblCellMar>
     </w:tblPr>
     <w:tblStylePr w:type="firstRow">
       <w:rPr>
@@ -20282,7 +19308,7 @@
   <a:extraClrSchemeLst/>
   <a:extLst>
     <a:ext uri="{05A4C25C-085E-4340-85A3-A5531E510DB2}">
-      <thm15:themeFamily xmlns="" xmlns:thm15="http://schemas.microsoft.com/office/thememl/2012/main" name="Office Theme" id="{62F939B6-93AF-4DB8-9C6B-D6C7DFDC589F}" vid="{4A3C46E8-61CC-4603-A589-7422A47A8E4A}"/>
+      <thm15:themeFamily xmlns:thm15="http://schemas.microsoft.com/office/thememl/2012/main" name="Office Theme" id="{62F939B6-93AF-4DB8-9C6B-D6C7DFDC589F}" vid="{4A3C46E8-61CC-4603-A589-7422A47A8E4A}"/>
     </a:ext>
   </a:extLst>
 </a:theme>
@@ -20330,7 +19356,7 @@
 </file>
 
 <file path=customXml/itemProps3.xml><?xml version="1.0" encoding="utf-8"?>
-<ds:datastoreItem xmlns:ds="http://schemas.openxmlformats.org/officeDocument/2006/customXml" ds:itemID="{616636E2-A8F3-406B-B6A7-E4C0352C126E}">
+<ds:datastoreItem xmlns:ds="http://schemas.openxmlformats.org/officeDocument/2006/customXml" ds:itemID="{9C4C522A-4902-4A78-94A1-73442C951776}">
   <ds:schemaRefs>
     <ds:schemaRef ds:uri="http://schemas.openxmlformats.org/officeDocument/2006/bibliography"/>
   </ds:schemaRefs>

</xml_diff>